<commit_message>
added battery voltage conversion and formulas in the implementation part
</commit_message>
<xml_diff>
--- a/projects-report.docx
+++ b/projects-report.docx
@@ -33,40 +33,16 @@
           <w:lang w:val="en-US"/>
         </w:rPr>
       </w:pPr>
-      <w:proofErr w:type="spellStart"/>
-      <w:r>
-        <w:rPr>
-          <w:rFonts w:ascii="Arial" w:eastAsia="Times New Roman" w:hAnsi="Arial" w:cs="Arial"/>
-          <w:color w:val="000000"/>
-          <w:sz w:val="22"/>
-          <w:szCs w:val="22"/>
-          <w:lang w:val="en-US"/>
-        </w:rPr>
-        <w:t>Rukhsora</w:t>
-      </w:r>
-      <w:proofErr w:type="spellEnd"/>
-      <w:r>
-        <w:rPr>
-          <w:rFonts w:ascii="Arial" w:eastAsia="Times New Roman" w:hAnsi="Arial" w:cs="Arial"/>
-          <w:color w:val="000000"/>
-          <w:sz w:val="22"/>
-          <w:szCs w:val="22"/>
-          <w:lang w:val="en-US"/>
-        </w:rPr>
-        <w:t xml:space="preserve"> </w:t>
-      </w:r>
-      <w:proofErr w:type="spellStart"/>
-      <w:r>
-        <w:rPr>
-          <w:rFonts w:ascii="Arial" w:eastAsia="Times New Roman" w:hAnsi="Arial" w:cs="Arial"/>
-          <w:color w:val="000000"/>
-          <w:sz w:val="22"/>
-          <w:szCs w:val="22"/>
-          <w:lang w:val="en-US"/>
-        </w:rPr>
-        <w:t>Nazarova</w:t>
-      </w:r>
-      <w:proofErr w:type="spellEnd"/>
+      <w:r>
+        <w:rPr>
+          <w:rFonts w:ascii="Arial" w:eastAsia="Times New Roman" w:hAnsi="Arial" w:cs="Arial"/>
+          <w:color w:val="000000"/>
+          <w:sz w:val="22"/>
+          <w:szCs w:val="22"/>
+          <w:lang w:val="en-US"/>
+        </w:rPr>
+        <w:t>Rukhsora Nazarova</w:t>
+      </w:r>
     </w:p>
     <w:p>
       <w:pPr>
@@ -85,20 +61,8 @@
           <w:szCs w:val="22"/>
           <w:lang w:val="en-US"/>
         </w:rPr>
-        <w:t xml:space="preserve">Mikhail </w:t>
-      </w:r>
-      <w:proofErr w:type="spellStart"/>
-      <w:r>
-        <w:rPr>
-          <w:rFonts w:ascii="Arial" w:eastAsia="Times New Roman" w:hAnsi="Arial" w:cs="Arial"/>
-          <w:color w:val="000000"/>
-          <w:sz w:val="22"/>
-          <w:szCs w:val="22"/>
-          <w:lang w:val="en-US"/>
-        </w:rPr>
-        <w:t>Stefantsev</w:t>
-      </w:r>
-      <w:proofErr w:type="spellEnd"/>
+        <w:t>Mikhail Stefantsev</w:t>
+      </w:r>
     </w:p>
     <w:p>
       <w:pPr>
@@ -109,40 +73,16 @@
           <w:lang w:val="en-US"/>
         </w:rPr>
       </w:pPr>
-      <w:proofErr w:type="spellStart"/>
-      <w:r>
-        <w:rPr>
-          <w:rFonts w:ascii="Arial" w:eastAsia="Times New Roman" w:hAnsi="Arial" w:cs="Arial"/>
-          <w:color w:val="000000"/>
-          <w:sz w:val="22"/>
-          <w:szCs w:val="22"/>
-          <w:lang w:val="en-US"/>
-        </w:rPr>
-        <w:t>Mariia</w:t>
-      </w:r>
-      <w:proofErr w:type="spellEnd"/>
-      <w:r>
-        <w:rPr>
-          <w:rFonts w:ascii="Arial" w:eastAsia="Times New Roman" w:hAnsi="Arial" w:cs="Arial"/>
-          <w:color w:val="000000"/>
-          <w:sz w:val="22"/>
-          <w:szCs w:val="22"/>
-          <w:lang w:val="en-US"/>
-        </w:rPr>
-        <w:t xml:space="preserve"> </w:t>
-      </w:r>
-      <w:proofErr w:type="spellStart"/>
-      <w:r>
-        <w:rPr>
-          <w:rFonts w:ascii="Arial" w:eastAsia="Times New Roman" w:hAnsi="Arial" w:cs="Arial"/>
-          <w:color w:val="000000"/>
-          <w:sz w:val="22"/>
-          <w:szCs w:val="22"/>
-          <w:lang w:val="en-US"/>
-        </w:rPr>
-        <w:t>Saveleva</w:t>
-      </w:r>
-      <w:proofErr w:type="spellEnd"/>
+      <w:r>
+        <w:rPr>
+          <w:rFonts w:ascii="Arial" w:eastAsia="Times New Roman" w:hAnsi="Arial" w:cs="Arial"/>
+          <w:color w:val="000000"/>
+          <w:sz w:val="22"/>
+          <w:szCs w:val="22"/>
+          <w:lang w:val="en-US"/>
+        </w:rPr>
+        <w:t>Mariia Saveleva</w:t>
+      </w:r>
     </w:p>
     <w:p>
       <w:pPr>
@@ -257,8 +197,10 @@
       <w:pPr>
         <w:ind w:firstLine="567"/>
         <w:rPr>
-          <w:rFonts w:ascii="-webkit-standard" w:eastAsia="Times New Roman" w:hAnsi="-webkit-standard" w:cs="Times New Roman"/>
-          <w:color w:val="000000"/>
+          <w:rFonts w:ascii="Arial" w:eastAsia="Times New Roman" w:hAnsi="Arial" w:cs="Arial"/>
+          <w:color w:val="000000"/>
+          <w:sz w:val="22"/>
+          <w:szCs w:val="22"/>
           <w:lang w:val="en-US"/>
         </w:rPr>
       </w:pPr>
@@ -275,9 +217,116 @@
     </w:p>
     <w:p>
       <w:pPr>
-        <w:rPr>
-          <w:rFonts w:ascii="-webkit-standard" w:eastAsia="Times New Roman" w:hAnsi="-webkit-standard" w:cs="Times New Roman"/>
-          <w:color w:val="000000"/>
+        <w:ind w:firstLine="567"/>
+        <w:rPr>
+          <w:rFonts w:ascii="Arial" w:eastAsia="Times New Roman" w:hAnsi="Arial" w:cs="Arial"/>
+          <w:color w:val="000000"/>
+          <w:sz w:val="22"/>
+          <w:szCs w:val="22"/>
+          <w:lang w:val="en-US"/>
+        </w:rPr>
+      </w:pPr>
+      <w:r>
+        <w:rPr>
+          <w:rFonts w:ascii="Arial" w:eastAsia="Times New Roman" w:hAnsi="Arial" w:cs="Arial"/>
+          <w:color w:val="000000"/>
+          <w:sz w:val="22"/>
+          <w:szCs w:val="22"/>
+          <w:lang w:val="en-US"/>
+        </w:rPr>
+        <w:t xml:space="preserve">The goal of this project is to design </w:t>
+      </w:r>
+      <w:r>
+        <w:rPr>
+          <w:rFonts w:ascii="Arial" w:eastAsia="Times New Roman" w:hAnsi="Arial" w:cs="Arial"/>
+          <w:color w:val="000000"/>
+          <w:sz w:val="22"/>
+          <w:szCs w:val="22"/>
+          <w:lang w:val="en-US"/>
+        </w:rPr>
+        <w:t>a</w:t>
+      </w:r>
+      <w:r>
+        <w:rPr>
+          <w:rFonts w:ascii="Arial" w:eastAsia="Times New Roman" w:hAnsi="Arial" w:cs="Arial"/>
+          <w:color w:val="000000"/>
+          <w:sz w:val="22"/>
+          <w:szCs w:val="22"/>
+          <w:lang w:val="en-US"/>
+        </w:rPr>
+        <w:t>nd build a</w:t>
+      </w:r>
+      <w:r>
+        <w:rPr>
+          <w:rFonts w:ascii="Arial" w:eastAsia="Times New Roman" w:hAnsi="Arial" w:cs="Arial"/>
+          <w:color w:val="000000"/>
+          <w:sz w:val="22"/>
+          <w:szCs w:val="22"/>
+          <w:lang w:val="en-US"/>
+        </w:rPr>
+        <w:t xml:space="preserve"> </w:t>
+      </w:r>
+      <w:proofErr w:type="spellStart"/>
+      <w:r>
+        <w:rPr>
+          <w:rFonts w:ascii="Arial" w:eastAsia="Times New Roman" w:hAnsi="Arial" w:cs="Arial"/>
+          <w:color w:val="000000"/>
+          <w:sz w:val="22"/>
+          <w:szCs w:val="22"/>
+          <w:lang w:val="en-US"/>
+        </w:rPr>
+        <w:t>Zumo</w:t>
+      </w:r>
+      <w:proofErr w:type="spellEnd"/>
+      <w:r>
+        <w:rPr>
+          <w:rFonts w:ascii="Arial" w:eastAsia="Times New Roman" w:hAnsi="Arial" w:cs="Arial"/>
+          <w:color w:val="000000"/>
+          <w:sz w:val="22"/>
+          <w:szCs w:val="22"/>
+          <w:lang w:val="en-US"/>
+        </w:rPr>
+        <w:t xml:space="preserve"> robot software that </w:t>
+      </w:r>
+      <w:r>
+        <w:rPr>
+          <w:rFonts w:ascii="Arial" w:eastAsia="Times New Roman" w:hAnsi="Arial" w:cs="Arial"/>
+          <w:color w:val="000000"/>
+          <w:sz w:val="22"/>
+          <w:szCs w:val="22"/>
+          <w:lang w:val="en-US"/>
+        </w:rPr>
+        <w:t>will</w:t>
+      </w:r>
+      <w:r>
+        <w:rPr>
+          <w:rFonts w:ascii="Arial" w:eastAsia="Times New Roman" w:hAnsi="Arial" w:cs="Arial"/>
+          <w:color w:val="000000"/>
+          <w:sz w:val="22"/>
+          <w:szCs w:val="22"/>
+          <w:lang w:val="en-US"/>
+        </w:rPr>
+        <w:t xml:space="preserve"> allow it to pass all the challenges in the final assignment</w:t>
+      </w:r>
+      <w:r>
+        <w:rPr>
+          <w:rFonts w:ascii="Arial" w:eastAsia="Times New Roman" w:hAnsi="Arial" w:cs="Arial"/>
+          <w:color w:val="000000"/>
+          <w:sz w:val="22"/>
+          <w:szCs w:val="22"/>
+          <w:lang w:val="en-US"/>
+        </w:rPr>
+        <w:t>.</w:t>
+      </w:r>
+    </w:p>
+    <w:p>
+      <w:pPr>
+        <w:ind w:firstLine="567"/>
+        <w:rPr>
+          <w:rFonts w:ascii="Arial" w:eastAsia="Times New Roman" w:hAnsi="Arial" w:cs="Arial"/>
+          <w:color w:val="000000"/>
+          <w:sz w:val="22"/>
+          <w:szCs w:val="22"/>
           <w:lang w:val="en-US"/>
         </w:rPr>
       </w:pPr>
@@ -511,81 +560,3135 @@
       <w:pPr>
         <w:ind w:firstLine="567"/>
         <w:rPr>
+          <w:rFonts w:ascii="Arial" w:eastAsia="Times New Roman" w:hAnsi="Arial" w:cs="Arial"/>
+          <w:color w:val="000000"/>
+          <w:sz w:val="22"/>
+          <w:szCs w:val="22"/>
+          <w:lang w:val="en-US"/>
+        </w:rPr>
+      </w:pPr>
+      <w:r>
+        <w:rPr>
+          <w:rFonts w:ascii="Arial" w:eastAsia="Times New Roman" w:hAnsi="Arial" w:cs="Arial"/>
+          <w:color w:val="000000"/>
+          <w:sz w:val="22"/>
+          <w:szCs w:val="22"/>
+          <w:lang w:val="en-US"/>
+        </w:rPr>
+        <w:t xml:space="preserve">First challenge we faced was </w:t>
+      </w:r>
+      <w:r>
+        <w:rPr>
+          <w:rFonts w:ascii="Arial" w:eastAsia="Times New Roman" w:hAnsi="Arial" w:cs="Arial"/>
+          <w:color w:val="000000"/>
+          <w:sz w:val="22"/>
+          <w:szCs w:val="22"/>
+          <w:lang w:val="en-US"/>
+        </w:rPr>
+        <w:t xml:space="preserve">related to </w:t>
+      </w:r>
+      <w:r>
+        <w:rPr>
+          <w:rFonts w:ascii="Arial" w:eastAsia="Times New Roman" w:hAnsi="Arial" w:cs="Arial"/>
+          <w:color w:val="000000"/>
+          <w:sz w:val="22"/>
+          <w:szCs w:val="22"/>
+          <w:lang w:val="en-US"/>
+        </w:rPr>
+        <w:t>the batteries</w:t>
+      </w:r>
+      <w:r>
+        <w:rPr>
+          <w:rFonts w:ascii="Arial" w:eastAsia="Times New Roman" w:hAnsi="Arial" w:cs="Arial"/>
+          <w:color w:val="000000"/>
+          <w:sz w:val="22"/>
+          <w:szCs w:val="22"/>
+          <w:lang w:val="en-US"/>
+        </w:rPr>
+        <w:t xml:space="preserve"> in the robot</w:t>
+      </w:r>
+      <w:r>
+        <w:rPr>
+          <w:rFonts w:ascii="Arial" w:eastAsia="Times New Roman" w:hAnsi="Arial" w:cs="Arial"/>
+          <w:color w:val="000000"/>
+          <w:sz w:val="22"/>
+          <w:szCs w:val="22"/>
+          <w:lang w:val="en-US"/>
+        </w:rPr>
+        <w:t>.</w:t>
+      </w:r>
+      <w:r>
+        <w:rPr>
+          <w:rFonts w:ascii="Arial" w:eastAsia="Times New Roman" w:hAnsi="Arial" w:cs="Arial"/>
+          <w:color w:val="000000"/>
+          <w:sz w:val="22"/>
+          <w:szCs w:val="22"/>
+          <w:lang w:val="en-US"/>
+        </w:rPr>
+        <w:t xml:space="preserve"> Since </w:t>
+      </w:r>
+      <w:proofErr w:type="spellStart"/>
+      <w:r>
+        <w:rPr>
+          <w:rFonts w:ascii="Arial" w:eastAsia="Times New Roman" w:hAnsi="Arial" w:cs="Arial"/>
+          <w:color w:val="000000"/>
+          <w:sz w:val="22"/>
+          <w:szCs w:val="22"/>
+          <w:lang w:val="en-US"/>
+        </w:rPr>
+        <w:t>Zumo</w:t>
+      </w:r>
+      <w:proofErr w:type="spellEnd"/>
+      <w:r>
+        <w:rPr>
+          <w:rFonts w:ascii="Arial" w:eastAsia="Times New Roman" w:hAnsi="Arial" w:cs="Arial"/>
+          <w:color w:val="000000"/>
+          <w:sz w:val="22"/>
+          <w:szCs w:val="22"/>
+          <w:lang w:val="en-US"/>
+        </w:rPr>
+        <w:t xml:space="preserve"> uses conventional </w:t>
+      </w:r>
+      <w:r>
+        <w:rPr>
+          <w:rFonts w:ascii="Arial" w:eastAsia="Times New Roman" w:hAnsi="Arial" w:cs="Arial"/>
+          <w:color w:val="000000"/>
+          <w:sz w:val="22"/>
+          <w:szCs w:val="22"/>
+          <w:lang w:val="en-US"/>
+        </w:rPr>
+        <w:t>nickel metal hydride batte</w:t>
+      </w:r>
+      <w:r>
+        <w:rPr>
+          <w:rFonts w:ascii="Arial" w:eastAsia="Times New Roman" w:hAnsi="Arial" w:cs="Arial"/>
+          <w:color w:val="000000"/>
+          <w:sz w:val="22"/>
+          <w:szCs w:val="22"/>
+          <w:lang w:val="en-US"/>
+        </w:rPr>
+        <w:t xml:space="preserve">ries that should never be discharged below the certain threshold in order to stay functioning we had to implement the function which constantly checks the voltage of the batteries and notifies the user in case of need to charge the batteries. When battery voltage gets too low, the robot starts blinking the onboard LED in full power that can’t be discarded in any way. </w:t>
+      </w:r>
+      <w:r>
+        <w:rPr>
+          <w:rFonts w:ascii="Arial" w:eastAsia="Times New Roman" w:hAnsi="Arial" w:cs="Arial"/>
+          <w:color w:val="000000"/>
+          <w:sz w:val="22"/>
+          <w:szCs w:val="22"/>
+          <w:lang w:val="en-US"/>
+        </w:rPr>
+        <w:t>It is also planned to implement the feature that locks the motors in case of low battery charge in order to prevent them from</w:t>
+      </w:r>
+      <w:r>
+        <w:rPr>
+          <w:rFonts w:ascii="Arial" w:eastAsia="Times New Roman" w:hAnsi="Arial" w:cs="Arial"/>
+          <w:color w:val="000000"/>
+          <w:sz w:val="22"/>
+          <w:szCs w:val="22"/>
+          <w:lang w:val="en-US"/>
+        </w:rPr>
+        <w:t xml:space="preserve"> </w:t>
+      </w:r>
+      <w:r>
+        <w:rPr>
+          <w:rFonts w:ascii="Arial" w:eastAsia="Times New Roman" w:hAnsi="Arial" w:cs="Arial"/>
+          <w:color w:val="000000"/>
+          <w:sz w:val="22"/>
+          <w:szCs w:val="22"/>
+          <w:lang w:val="en-US"/>
+        </w:rPr>
+        <w:t>further</w:t>
+      </w:r>
+      <w:r>
+        <w:rPr>
+          <w:rFonts w:ascii="Arial" w:eastAsia="Times New Roman" w:hAnsi="Arial" w:cs="Arial"/>
+          <w:color w:val="000000"/>
+          <w:sz w:val="22"/>
+          <w:szCs w:val="22"/>
+          <w:lang w:val="en-US"/>
+        </w:rPr>
+        <w:t xml:space="preserve"> </w:t>
+      </w:r>
+      <w:r>
+        <w:rPr>
+          <w:rFonts w:ascii="Arial" w:eastAsia="Times New Roman" w:hAnsi="Arial" w:cs="Arial"/>
+          <w:color w:val="000000"/>
+          <w:sz w:val="22"/>
+          <w:szCs w:val="22"/>
+          <w:lang w:val="en-US"/>
+        </w:rPr>
+        <w:t>discharging and subsequently damaging them.</w:t>
+      </w:r>
+    </w:p>
+    <w:p>
+      <w:pPr>
+        <w:ind w:firstLine="567"/>
+        <w:rPr>
+          <w:rFonts w:ascii="Arial" w:eastAsia="Times New Roman" w:hAnsi="Arial" w:cs="Arial"/>
+          <w:color w:val="000000"/>
+          <w:sz w:val="22"/>
+          <w:szCs w:val="22"/>
+          <w:lang w:val="en-US"/>
+        </w:rPr>
+      </w:pPr>
+      <w:r>
+        <w:rPr>
+          <w:rFonts w:ascii="Arial" w:eastAsia="Times New Roman" w:hAnsi="Arial" w:cs="Arial"/>
+          <w:color w:val="000000"/>
+          <w:sz w:val="22"/>
+          <w:szCs w:val="22"/>
+          <w:lang w:val="en-US"/>
+        </w:rPr>
+        <w:t xml:space="preserve">This required us to calculate the real voltage from the readings of the battery ADC. </w:t>
+      </w:r>
+    </w:p>
+    <w:p>
+      <w:pPr>
+        <w:ind w:firstLine="567"/>
+        <w:rPr>
+          <w:rFonts w:ascii="Arial" w:eastAsia="Times New Roman" w:hAnsi="Arial" w:cs="Arial"/>
+          <w:color w:val="000000"/>
+          <w:sz w:val="22"/>
+          <w:szCs w:val="22"/>
+          <w:lang w:val="en-US"/>
+        </w:rPr>
+      </w:pPr>
+    </w:p>
+    <w:p>
+      <w:pPr>
+        <w:ind w:firstLine="567"/>
+        <w:rPr>
+          <w:rFonts w:ascii="Arial" w:eastAsia="Times New Roman" w:hAnsi="Arial" w:cs="Arial"/>
+          <w:color w:val="000000"/>
+          <w:sz w:val="22"/>
+          <w:szCs w:val="22"/>
+          <w:lang w:val="en-US"/>
+        </w:rPr>
+      </w:pPr>
+      <w:r>
+        <w:rPr>
+          <w:rFonts w:ascii="Arial" w:eastAsia="Times New Roman" w:hAnsi="Arial" w:cs="Arial"/>
+          <w:color w:val="000000"/>
+          <w:sz w:val="22"/>
+          <w:szCs w:val="22"/>
+          <w:lang w:val="en-US"/>
+        </w:rPr>
+        <w:t>The ADC connection</w:t>
+      </w:r>
+      <w:r>
+        <w:rPr>
+          <w:rFonts w:ascii="Arial" w:eastAsia="Times New Roman" w:hAnsi="Arial" w:cs="Arial"/>
+          <w:color w:val="000000"/>
+          <w:sz w:val="22"/>
+          <w:szCs w:val="22"/>
+        </w:rPr>
+        <w:t xml:space="preserve"> </w:t>
+      </w:r>
+      <w:r>
+        <w:rPr>
+          <w:rFonts w:ascii="Arial" w:eastAsia="Times New Roman" w:hAnsi="Arial" w:cs="Arial"/>
+          <w:color w:val="000000"/>
+          <w:sz w:val="22"/>
+          <w:szCs w:val="22"/>
+          <w:lang w:val="en-US"/>
+        </w:rPr>
+        <w:t>diagram:</w:t>
+      </w:r>
+    </w:p>
+    <w:p>
+      <w:pPr>
+        <w:ind w:firstLine="567"/>
+        <w:rPr>
+          <w:rFonts w:ascii="Arial" w:eastAsia="Times New Roman" w:hAnsi="Arial" w:cs="Arial"/>
+          <w:color w:val="000000"/>
+          <w:sz w:val="22"/>
+          <w:szCs w:val="22"/>
+          <w:lang w:val="en-US"/>
+        </w:rPr>
+      </w:pPr>
+    </w:p>
+    <w:p>
+      <w:pPr>
+        <w:ind w:firstLine="567"/>
+        <w:rPr>
+          <w:rFonts w:ascii="Arial" w:eastAsia="Times New Roman" w:hAnsi="Arial" w:cs="Arial"/>
+          <w:color w:val="000000"/>
+          <w:sz w:val="22"/>
+          <w:szCs w:val="22"/>
+          <w:lang w:val="en-US"/>
+        </w:rPr>
+      </w:pPr>
+      <w:r>
+        <w:rPr>
+          <w:rFonts w:ascii="Arial" w:eastAsia="Times New Roman" w:hAnsi="Arial" w:cs="Arial"/>
+          <w:noProof/>
+          <w:color w:val="000000"/>
+          <w:sz w:val="22"/>
+          <w:szCs w:val="22"/>
+          <w:lang w:val="en-US"/>
+        </w:rPr>
+        <w:drawing>
+          <wp:inline distT="0" distB="0" distL="0" distR="0" wp14:anchorId="64CA508C" wp14:editId="11B803B6">
+            <wp:extent cx="2479857" cy="2918765"/>
+            <wp:effectExtent l="0" t="0" r="0" b="0"/>
+            <wp:docPr id="2" name="Picture 2"/>
+            <wp:cNvGraphicFramePr>
+              <a:graphicFrameLocks xmlns:a="http://schemas.openxmlformats.org/drawingml/2006/main" noChangeAspect="1"/>
+            </wp:cNvGraphicFramePr>
+            <a:graphic xmlns:a="http://schemas.openxmlformats.org/drawingml/2006/main">
+              <a:graphicData uri="http://schemas.openxmlformats.org/drawingml/2006/picture">
+                <pic:pic xmlns:pic="http://schemas.openxmlformats.org/drawingml/2006/picture">
+                  <pic:nvPicPr>
+                    <pic:cNvPr id="0" name="Picture 2"/>
+                    <pic:cNvPicPr>
+                      <a:picLocks noChangeAspect="1" noChangeArrowheads="1"/>
+                    </pic:cNvPicPr>
+                  </pic:nvPicPr>
+                  <pic:blipFill>
+                    <a:blip r:embed="rId5">
+                      <a:extLst>
+                        <a:ext uri="{28A0092B-C50C-407E-A947-70E740481C1C}">
+                          <a14:useLocalDpi xmlns:a14="http://schemas.microsoft.com/office/drawing/2010/main" val="0"/>
+                        </a:ext>
+                      </a:extLst>
+                    </a:blip>
+                    <a:srcRect/>
+                    <a:stretch>
+                      <a:fillRect/>
+                    </a:stretch>
+                  </pic:blipFill>
+                  <pic:spPr bwMode="auto">
+                    <a:xfrm>
+                      <a:off x="0" y="0"/>
+                      <a:ext cx="2564143" cy="3017968"/>
+                    </a:xfrm>
+                    <a:prstGeom prst="rect">
+                      <a:avLst/>
+                    </a:prstGeom>
+                    <a:noFill/>
+                    <a:ln>
+                      <a:noFill/>
+                    </a:ln>
+                  </pic:spPr>
+                </pic:pic>
+              </a:graphicData>
+            </a:graphic>
+          </wp:inline>
+        </w:drawing>
+      </w:r>
+    </w:p>
+    <w:p>
+      <w:pPr>
+        <w:ind w:firstLine="567"/>
+        <w:rPr>
+          <w:rFonts w:ascii="Arial" w:eastAsia="Times New Roman" w:hAnsi="Arial" w:cs="Arial"/>
+          <w:color w:val="000000"/>
+          <w:sz w:val="22"/>
+          <w:szCs w:val="22"/>
+          <w:lang w:val="en-US"/>
+        </w:rPr>
+      </w:pPr>
+      <w:r>
+        <w:rPr>
+          <w:rFonts w:ascii="Arial" w:eastAsia="Times New Roman" w:hAnsi="Arial" w:cs="Arial"/>
+          <w:color w:val="000000"/>
+          <w:sz w:val="22"/>
+          <w:szCs w:val="22"/>
+          <w:lang w:val="en-US"/>
+        </w:rPr>
+        <w:lastRenderedPageBreak/>
+        <w:t xml:space="preserve">As seen from </w:t>
+      </w:r>
+      <w:r>
+        <w:rPr>
+          <w:rFonts w:ascii="Arial" w:eastAsia="Times New Roman" w:hAnsi="Arial" w:cs="Arial"/>
+          <w:color w:val="000000"/>
+          <w:sz w:val="22"/>
+          <w:szCs w:val="22"/>
+          <w:lang w:val="en-US"/>
+        </w:rPr>
+        <w:t xml:space="preserve">the diagram, the ADC input is connected to the output of the divider to lower the voltage as it may exceed the maximum allowed voltage of the ADC itself. </w:t>
+      </w:r>
+      <w:r>
+        <w:rPr>
+          <w:rFonts w:ascii="Arial" w:eastAsia="Times New Roman" w:hAnsi="Arial" w:cs="Arial"/>
+          <w:color w:val="000000"/>
+          <w:sz w:val="22"/>
+          <w:szCs w:val="22"/>
+          <w:lang w:val="en-US"/>
+        </w:rPr>
+        <w:t xml:space="preserve">That is why it is required to not only convert ADC output to volts, but also get the source voltage. </w:t>
+      </w:r>
+    </w:p>
+    <w:p>
+      <w:pPr>
+        <w:ind w:firstLine="567"/>
+        <w:rPr>
+          <w:rFonts w:ascii="Arial" w:eastAsia="Times New Roman" w:hAnsi="Arial" w:cs="Arial"/>
+          <w:color w:val="000000"/>
+          <w:sz w:val="22"/>
+          <w:szCs w:val="22"/>
+          <w:lang w:val="en-US"/>
+        </w:rPr>
+      </w:pPr>
+    </w:p>
+    <w:p>
+      <w:pPr>
+        <w:ind w:firstLine="567"/>
+        <w:rPr>
+          <w:rFonts w:ascii="Arial" w:eastAsia="Times New Roman" w:hAnsi="Arial" w:cs="Arial"/>
+          <w:color w:val="000000"/>
+          <w:sz w:val="22"/>
+          <w:szCs w:val="22"/>
+          <w:lang w:val="en-US"/>
+        </w:rPr>
+      </w:pPr>
+      <w:r>
+        <w:rPr>
+          <w:rFonts w:ascii="Arial" w:eastAsia="Times New Roman" w:hAnsi="Arial" w:cs="Arial"/>
+          <w:color w:val="000000"/>
+          <w:sz w:val="22"/>
+          <w:szCs w:val="22"/>
+          <w:lang w:val="en-US"/>
+        </w:rPr>
+        <w:t xml:space="preserve">To convert the ADC output to the volts, the following conversion coefficient was used: </w:t>
+      </w:r>
+      <m:oMath>
+        <m:f>
+          <m:fPr>
+            <m:ctrlPr>
+              <w:rPr>
+                <w:rFonts w:ascii="Cambria Math" w:eastAsia="Times New Roman" w:hAnsi="Cambria Math" w:cs="Arial"/>
+                <w:color w:val="000000"/>
+                <w:sz w:val="22"/>
+                <w:szCs w:val="22"/>
+                <w:lang w:val="en-US"/>
+              </w:rPr>
+            </m:ctrlPr>
+          </m:fPr>
+          <m:num>
+            <m:sSub>
+              <m:sSubPr>
+                <m:ctrlPr>
+                  <w:rPr>
+                    <w:rFonts w:ascii="Cambria Math" w:eastAsia="Times New Roman" w:hAnsi="Cambria Math" w:cs="Arial"/>
+                    <w:i/>
+                    <w:color w:val="000000"/>
+                    <w:sz w:val="22"/>
+                    <w:szCs w:val="22"/>
+                    <w:lang w:val="en-US"/>
+                  </w:rPr>
+                </m:ctrlPr>
+              </m:sSubPr>
+              <m:e>
+                <m:r>
+                  <w:rPr>
+                    <w:rFonts w:ascii="Cambria Math" w:eastAsia="Times New Roman" w:hAnsi="Cambria Math" w:cs="Arial"/>
+                    <w:color w:val="000000"/>
+                    <w:sz w:val="22"/>
+                    <w:szCs w:val="22"/>
+                    <w:lang w:val="en-US"/>
+                  </w:rPr>
+                  <m:t>V</m:t>
+                </m:r>
+                <m:ctrlPr>
+                  <w:rPr>
+                    <w:rFonts w:ascii="Cambria Math" w:eastAsia="Times New Roman" w:hAnsi="Cambria Math" w:cs="Arial"/>
+                    <w:color w:val="000000"/>
+                    <w:sz w:val="22"/>
+                    <w:szCs w:val="22"/>
+                    <w:lang w:val="en-US"/>
+                  </w:rPr>
+                </m:ctrlPr>
+              </m:e>
+              <m:sub>
+                <m:r>
+                  <w:rPr>
+                    <w:rFonts w:ascii="Cambria Math" w:eastAsia="Times New Roman" w:hAnsi="Cambria Math" w:cs="Arial"/>
+                    <w:color w:val="000000"/>
+                    <w:sz w:val="22"/>
+                    <w:szCs w:val="22"/>
+                    <w:lang w:val="en-US"/>
+                  </w:rPr>
+                  <m:t>ref</m:t>
+                </m:r>
+              </m:sub>
+            </m:sSub>
+          </m:num>
+          <m:den>
+            <m:sSup>
+              <m:sSupPr>
+                <m:ctrlPr>
+                  <w:rPr>
+                    <w:rFonts w:ascii="Cambria Math" w:eastAsia="Times New Roman" w:hAnsi="Cambria Math" w:cs="Arial"/>
+                    <w:i/>
+                    <w:color w:val="000000"/>
+                    <w:sz w:val="22"/>
+                    <w:szCs w:val="22"/>
+                    <w:lang w:val="en-US"/>
+                  </w:rPr>
+                </m:ctrlPr>
+              </m:sSupPr>
+              <m:e>
+                <m:r>
+                  <w:rPr>
+                    <w:rFonts w:ascii="Cambria Math" w:eastAsia="Times New Roman" w:hAnsi="Cambria Math" w:cs="Arial"/>
+                    <w:color w:val="000000"/>
+                    <w:sz w:val="22"/>
+                    <w:szCs w:val="22"/>
+                    <w:lang w:val="en-US"/>
+                  </w:rPr>
+                  <m:t>2</m:t>
+                </m:r>
+                <m:ctrlPr>
+                  <w:rPr>
+                    <w:rFonts w:ascii="Cambria Math" w:eastAsia="Times New Roman" w:hAnsi="Cambria Math" w:cs="Arial"/>
+                    <w:color w:val="000000"/>
+                    <w:sz w:val="22"/>
+                    <w:szCs w:val="22"/>
+                    <w:lang w:val="en-US"/>
+                  </w:rPr>
+                </m:ctrlPr>
+              </m:e>
+              <m:sup>
+                <m:r>
+                  <w:rPr>
+                    <w:rFonts w:ascii="Cambria Math" w:eastAsia="Times New Roman" w:hAnsi="Cambria Math" w:cs="Arial"/>
+                    <w:color w:val="000000"/>
+                    <w:sz w:val="22"/>
+                    <w:szCs w:val="22"/>
+                    <w:lang w:val="en-US"/>
+                  </w:rPr>
+                  <m:t>bit</m:t>
+                </m:r>
+                <m:r>
+                  <m:rPr>
+                    <m:lit/>
+                  </m:rPr>
+                  <w:rPr>
+                    <w:rFonts w:ascii="Cambria Math" w:eastAsia="Times New Roman" w:hAnsi="Cambria Math" w:cs="Arial"/>
+                    <w:color w:val="000000"/>
+                    <w:sz w:val="22"/>
+                    <w:szCs w:val="22"/>
+                    <w:lang w:val="en-US"/>
+                  </w:rPr>
+                  <m:t>_</m:t>
+                </m:r>
+                <m:r>
+                  <w:rPr>
+                    <w:rFonts w:ascii="Cambria Math" w:eastAsia="Times New Roman" w:hAnsi="Cambria Math" w:cs="Arial"/>
+                    <w:color w:val="000000"/>
+                    <w:sz w:val="22"/>
+                    <w:szCs w:val="22"/>
+                    <w:lang w:val="en-US"/>
+                  </w:rPr>
+                  <m:t>depth</m:t>
+                </m:r>
+              </m:sup>
+            </m:sSup>
+            <m:r>
+              <w:rPr>
+                <w:rFonts w:ascii="Cambria Math" w:eastAsia="Times New Roman" w:hAnsi="Cambria Math" w:cs="Arial"/>
+                <w:color w:val="000000"/>
+                <w:sz w:val="22"/>
+                <w:szCs w:val="22"/>
+                <w:lang w:val="en-US"/>
+              </w:rPr>
+              <m:t>-1</m:t>
+            </m:r>
+          </m:den>
+        </m:f>
+        <m:r>
+          <w:rPr>
+            <w:rFonts w:ascii="Cambria Math" w:eastAsia="Times New Roman" w:hAnsi="Cambria Math" w:cs="Arial"/>
+            <w:color w:val="000000"/>
+            <w:sz w:val="22"/>
+            <w:szCs w:val="22"/>
+            <w:lang w:val="en-US"/>
+          </w:rPr>
+          <m:t>=</m:t>
+        </m:r>
+        <m:f>
+          <m:fPr>
+            <m:ctrlPr>
+              <w:rPr>
+                <w:rFonts w:ascii="Cambria Math" w:eastAsia="Times New Roman" w:hAnsi="Cambria Math" w:cs="Arial"/>
+                <w:color w:val="000000"/>
+                <w:sz w:val="22"/>
+                <w:szCs w:val="22"/>
+                <w:lang w:val="en-US"/>
+              </w:rPr>
+            </m:ctrlPr>
+          </m:fPr>
+          <m:num>
+            <m:r>
+              <w:rPr>
+                <w:rFonts w:ascii="Cambria Math" w:eastAsia="Times New Roman" w:hAnsi="Cambria Math" w:cs="Arial"/>
+                <w:color w:val="000000"/>
+                <w:sz w:val="22"/>
+                <w:szCs w:val="22"/>
+                <w:lang w:val="en-US"/>
+              </w:rPr>
+              <m:t>5</m:t>
+            </m:r>
+          </m:num>
+          <m:den>
+            <m:r>
+              <w:rPr>
+                <w:rFonts w:ascii="Cambria Math" w:eastAsia="Times New Roman" w:hAnsi="Cambria Math" w:cs="Arial"/>
+                <w:color w:val="000000"/>
+                <w:sz w:val="22"/>
+                <w:szCs w:val="22"/>
+                <w:lang w:val="en-US"/>
+              </w:rPr>
+              <m:t>4095</m:t>
+            </m:r>
+          </m:den>
+        </m:f>
+      </m:oMath>
+      <w:r>
+        <w:rPr>
+          <w:rFonts w:ascii="Arial" w:eastAsia="Times New Roman" w:hAnsi="Arial" w:cs="Arial"/>
+          <w:color w:val="000000"/>
+          <w:sz w:val="22"/>
+          <w:szCs w:val="22"/>
+          <w:lang w:val="en-US"/>
+        </w:rPr>
+        <w:t xml:space="preserve">, </w:t>
+      </w:r>
+      <w:r>
+        <w:rPr>
+          <w:rFonts w:ascii="Arial" w:eastAsia="Times New Roman" w:hAnsi="Arial" w:cs="Arial"/>
+          <w:color w:val="000000"/>
+          <w:sz w:val="22"/>
+          <w:szCs w:val="22"/>
+          <w:lang w:val="en-US"/>
+        </w:rPr>
+        <w:t xml:space="preserve">where </w:t>
+      </w:r>
+      <m:oMath>
+        <m:sSub>
+          <m:sSubPr>
+            <m:ctrlPr>
+              <w:rPr>
+                <w:rFonts w:ascii="Cambria Math" w:eastAsia="Times New Roman" w:hAnsi="Cambria Math" w:cs="Arial"/>
+                <w:i/>
+                <w:color w:val="000000"/>
+                <w:sz w:val="22"/>
+                <w:szCs w:val="22"/>
+                <w:lang w:val="en-US"/>
+              </w:rPr>
+            </m:ctrlPr>
+          </m:sSubPr>
+          <m:e>
+            <m:r>
+              <w:rPr>
+                <w:rFonts w:ascii="Cambria Math" w:eastAsia="Times New Roman" w:hAnsi="Cambria Math" w:cs="Arial"/>
+                <w:color w:val="000000"/>
+                <w:sz w:val="22"/>
+                <w:szCs w:val="22"/>
+                <w:lang w:val="en-US"/>
+              </w:rPr>
+              <m:t>V</m:t>
+            </m:r>
+          </m:e>
+          <m:sub>
+            <m:r>
+              <w:rPr>
+                <w:rFonts w:ascii="Cambria Math" w:eastAsia="Times New Roman" w:hAnsi="Cambria Math" w:cs="Arial"/>
+                <w:color w:val="000000"/>
+                <w:sz w:val="22"/>
+                <w:szCs w:val="22"/>
+                <w:lang w:val="en-US"/>
+              </w:rPr>
+              <m:t>ref</m:t>
+            </m:r>
+          </m:sub>
+        </m:sSub>
+      </m:oMath>
+      <w:r>
+        <w:rPr>
+          <w:rFonts w:ascii="Arial" w:eastAsia="Times New Roman" w:hAnsi="Arial" w:cs="Arial"/>
+          <w:color w:val="000000"/>
+          <w:sz w:val="22"/>
+          <w:szCs w:val="22"/>
+          <w:lang w:val="en-US"/>
+        </w:rPr>
+        <w:t xml:space="preserve"> is the reference </w:t>
+      </w:r>
+      <w:r>
+        <w:rPr>
+          <w:rFonts w:ascii="Arial" w:eastAsia="Times New Roman" w:hAnsi="Arial" w:cs="Arial"/>
+          <w:color w:val="000000"/>
+          <w:sz w:val="22"/>
+          <w:szCs w:val="22"/>
+          <w:lang w:val="en-US"/>
+        </w:rPr>
+        <w:t xml:space="preserve">voltage of the ADC </w:t>
+      </w:r>
+      <w:r>
+        <w:rPr>
+          <w:rFonts w:ascii="Arial" w:eastAsia="Times New Roman" w:hAnsi="Arial" w:cs="Arial"/>
+          <w:color w:val="000000"/>
+          <w:sz w:val="22"/>
+          <w:szCs w:val="22"/>
+          <w:lang w:val="en-US"/>
+        </w:rPr>
+        <w:t>(</w:t>
+      </w:r>
+      <w:r>
+        <w:rPr>
+          <w:rFonts w:ascii="Arial" w:eastAsia="Times New Roman" w:hAnsi="Arial" w:cs="Arial"/>
+          <w:i/>
+          <w:color w:val="000000"/>
+          <w:sz w:val="22"/>
+          <w:szCs w:val="22"/>
+          <w:lang w:val="en-US"/>
+        </w:rPr>
+        <w:t xml:space="preserve">5V </w:t>
+      </w:r>
+      <w:r>
+        <w:rPr>
+          <w:rFonts w:ascii="Arial" w:eastAsia="Times New Roman" w:hAnsi="Arial" w:cs="Arial"/>
+          <w:i/>
+          <w:color w:val="000000"/>
+          <w:sz w:val="22"/>
+          <w:szCs w:val="22"/>
+          <w:lang w:val="en-US"/>
+        </w:rPr>
+        <w:t>as specified in the documentation</w:t>
+      </w:r>
+      <w:r>
+        <w:rPr>
+          <w:rFonts w:ascii="Arial" w:eastAsia="Times New Roman" w:hAnsi="Arial" w:cs="Arial"/>
+          <w:i/>
+          <w:color w:val="000000"/>
+          <w:sz w:val="22"/>
+          <w:szCs w:val="22"/>
+          <w:lang w:val="en-US"/>
+        </w:rPr>
+        <w:t>)</w:t>
+      </w:r>
+      <w:r>
+        <w:rPr>
+          <w:rFonts w:ascii="Arial" w:eastAsia="Times New Roman" w:hAnsi="Arial" w:cs="Arial"/>
+          <w:i/>
+          <w:color w:val="000000"/>
+          <w:sz w:val="22"/>
+          <w:szCs w:val="22"/>
+          <w:lang w:val="en-US"/>
+        </w:rPr>
+        <w:t xml:space="preserve"> </w:t>
+      </w:r>
+      <w:r>
+        <w:rPr>
+          <w:rFonts w:ascii="Arial" w:eastAsia="Times New Roman" w:hAnsi="Arial" w:cs="Arial"/>
+          <w:color w:val="000000"/>
+          <w:sz w:val="22"/>
+          <w:szCs w:val="22"/>
+          <w:lang w:val="en-US"/>
+        </w:rPr>
+        <w:t xml:space="preserve">and </w:t>
+      </w:r>
+      <m:oMath>
+        <m:r>
+          <w:rPr>
+            <w:rFonts w:ascii="Cambria Math" w:eastAsia="Times New Roman" w:hAnsi="Cambria Math" w:cs="Arial"/>
+            <w:color w:val="000000"/>
+            <w:sz w:val="22"/>
+            <w:szCs w:val="22"/>
+            <w:lang w:val="en-US"/>
+          </w:rPr>
+          <m:t>bit_depth</m:t>
+        </m:r>
+      </m:oMath>
+      <w:r>
+        <w:rPr>
+          <w:rFonts w:ascii="Arial" w:eastAsia="Times New Roman" w:hAnsi="Arial" w:cs="Arial"/>
+          <w:color w:val="000000"/>
+          <w:sz w:val="22"/>
+          <w:szCs w:val="22"/>
+          <w:lang w:val="en-US"/>
+        </w:rPr>
+        <w:t xml:space="preserve"> is number of bits used by ADC (</w:t>
+      </w:r>
+      <w:r>
+        <w:rPr>
+          <w:rFonts w:ascii="Arial" w:eastAsia="Times New Roman" w:hAnsi="Arial" w:cs="Arial"/>
+          <w:i/>
+          <w:color w:val="000000"/>
+          <w:sz w:val="22"/>
+          <w:szCs w:val="22"/>
+          <w:lang w:val="en-US"/>
+        </w:rPr>
+        <w:t xml:space="preserve">in our case, </w:t>
+      </w:r>
+      <m:oMath>
+        <m:r>
+          <w:rPr>
+            <w:rFonts w:ascii="Cambria Math" w:eastAsia="Times New Roman" w:hAnsi="Cambria Math" w:cs="Arial"/>
+            <w:color w:val="000000"/>
+            <w:sz w:val="22"/>
+            <w:szCs w:val="22"/>
+            <w:lang w:val="en-US"/>
+          </w:rPr>
+          <m:t>bit_depth</m:t>
+        </m:r>
+      </m:oMath>
+      <w:r>
+        <w:rPr>
+          <w:rFonts w:ascii="Arial" w:eastAsia="Times New Roman" w:hAnsi="Arial" w:cs="Arial"/>
+          <w:i/>
+          <w:color w:val="000000"/>
+          <w:sz w:val="22"/>
+          <w:szCs w:val="22"/>
+          <w:lang w:val="en-US"/>
+        </w:rPr>
+        <w:t>=12</w:t>
+      </w:r>
+      <w:r>
+        <w:rPr>
+          <w:rFonts w:ascii="Arial" w:eastAsia="Times New Roman" w:hAnsi="Arial" w:cs="Arial"/>
+          <w:color w:val="000000"/>
+          <w:sz w:val="22"/>
+          <w:szCs w:val="22"/>
+          <w:lang w:val="en-US"/>
+        </w:rPr>
+        <w:t>).</w:t>
+      </w:r>
+    </w:p>
+    <w:p>
+      <w:pPr>
+        <w:ind w:firstLine="567"/>
+        <w:rPr>
+          <w:rFonts w:ascii="Arial" w:eastAsia="Times New Roman" w:hAnsi="Arial" w:cs="Arial"/>
+          <w:color w:val="000000"/>
+          <w:sz w:val="22"/>
+          <w:szCs w:val="22"/>
+          <w:lang w:val="en-US"/>
+        </w:rPr>
+      </w:pPr>
+    </w:p>
+    <w:p>
+      <w:pPr>
+        <w:ind w:firstLine="567"/>
+        <w:rPr>
+          <w:rFonts w:ascii="Arial" w:eastAsia="Times New Roman" w:hAnsi="Arial" w:cs="Arial"/>
+          <w:color w:val="000000"/>
+          <w:sz w:val="22"/>
+          <w:szCs w:val="22"/>
+          <w:lang w:val="en-US"/>
+        </w:rPr>
+      </w:pPr>
+      <w:r>
+        <w:rPr>
+          <w:rFonts w:ascii="Arial" w:eastAsia="Times New Roman" w:hAnsi="Arial" w:cs="Arial"/>
+          <w:color w:val="000000"/>
+          <w:sz w:val="22"/>
+          <w:szCs w:val="22"/>
+          <w:lang w:val="en-US"/>
+        </w:rPr>
+        <w:t xml:space="preserve">To get the source voltage </w:t>
+      </w:r>
+      <w:r>
+        <w:rPr>
+          <w:rFonts w:ascii="Arial" w:eastAsia="Times New Roman" w:hAnsi="Arial" w:cs="Arial"/>
+          <w:color w:val="000000"/>
+          <w:sz w:val="22"/>
+          <w:szCs w:val="22"/>
+          <w:lang w:val="en-US"/>
+        </w:rPr>
+        <w:t>the voltage conversion coefficient is needed. It is calculated like</w:t>
+      </w:r>
+      <w:r>
+        <w:rPr>
+          <w:rFonts w:ascii="Arial" w:eastAsia="Times New Roman" w:hAnsi="Arial" w:cs="Arial"/>
+          <w:color w:val="000000"/>
+          <w:sz w:val="22"/>
+          <w:szCs w:val="22"/>
+          <w:lang w:val="en-US"/>
+        </w:rPr>
+        <w:t>:</w:t>
+      </w:r>
+      <w:r>
+        <w:rPr>
+          <w:rFonts w:ascii="Arial" w:eastAsia="Times New Roman" w:hAnsi="Arial" w:cs="Arial"/>
+          <w:color w:val="000000"/>
+          <w:sz w:val="22"/>
+          <w:szCs w:val="22"/>
+          <w:lang w:val="en-US"/>
+        </w:rPr>
+        <w:br/>
+      </w:r>
+      <m:oMathPara>
+        <m:oMath>
+          <m:r>
+            <m:rPr>
+              <m:sty m:val="p"/>
+            </m:rPr>
+            <w:rPr>
+              <w:rFonts w:ascii="Cambria Math" w:eastAsia="Times New Roman" w:hAnsi="Cambria Math" w:cs="Arial"/>
+              <w:color w:val="000000"/>
+              <w:sz w:val="22"/>
+              <w:szCs w:val="22"/>
+              <w:lang w:val="en-US"/>
+            </w:rPr>
+            <m:t>k</m:t>
+          </m:r>
+          <m:r>
+            <w:rPr>
+              <w:rFonts w:ascii="Cambria Math" w:eastAsia="Times New Roman" w:hAnsi="Cambria Math" w:cs="Arial"/>
+              <w:color w:val="000000"/>
+              <w:sz w:val="22"/>
+              <w:szCs w:val="22"/>
+              <w:lang w:val="en-US"/>
+            </w:rPr>
+            <m:t>=</m:t>
+          </m:r>
+          <m:f>
+            <m:fPr>
+              <m:ctrlPr>
+                <w:rPr>
+                  <w:rFonts w:ascii="Cambria Math" w:eastAsia="Times New Roman" w:hAnsi="Cambria Math" w:cs="Arial"/>
+                  <w:color w:val="000000"/>
+                  <w:sz w:val="22"/>
+                  <w:szCs w:val="22"/>
+                  <w:lang w:val="en-US"/>
+                </w:rPr>
+              </m:ctrlPr>
+            </m:fPr>
+            <m:num>
+              <m:sSub>
+                <m:sSubPr>
+                  <m:ctrlPr>
+                    <w:rPr>
+                      <w:rFonts w:ascii="Cambria Math" w:eastAsia="Times New Roman" w:hAnsi="Cambria Math" w:cs="Arial"/>
+                      <w:i/>
+                      <w:color w:val="000000"/>
+                      <w:sz w:val="22"/>
+                      <w:szCs w:val="22"/>
+                      <w:lang w:val="en-US"/>
+                    </w:rPr>
+                  </m:ctrlPr>
+                </m:sSubPr>
+                <m:e>
+                  <m:r>
+                    <m:rPr>
+                      <m:sty m:val="p"/>
+                    </m:rPr>
+                    <w:rPr>
+                      <w:rFonts w:ascii="Cambria Math" w:eastAsia="Times New Roman" w:hAnsi="Cambria Math" w:cs="Arial"/>
+                      <w:color w:val="000000"/>
+                      <w:sz w:val="22"/>
+                      <w:szCs w:val="22"/>
+                      <w:lang w:val="en-US"/>
+                    </w:rPr>
+                    <m:t>R</m:t>
+                  </m:r>
+                  <m:ctrlPr>
+                    <w:rPr>
+                      <w:rFonts w:ascii="Cambria Math" w:eastAsia="Times New Roman" w:hAnsi="Cambria Math" w:cs="Arial"/>
+                      <w:color w:val="000000"/>
+                      <w:sz w:val="22"/>
+                      <w:szCs w:val="22"/>
+                      <w:lang w:val="en-US"/>
+                    </w:rPr>
+                  </m:ctrlPr>
+                </m:e>
+                <m:sub>
+                  <m:r>
+                    <m:rPr>
+                      <m:sty m:val="p"/>
+                    </m:rPr>
+                    <w:rPr>
+                      <w:rFonts w:ascii="Cambria Math" w:eastAsia="Times New Roman" w:hAnsi="Cambria Math" w:cs="Arial"/>
+                      <w:color w:val="000000"/>
+                      <w:sz w:val="22"/>
+                      <w:szCs w:val="22"/>
+                      <w:lang w:val="en-US"/>
+                    </w:rPr>
+                    <m:t>tota</m:t>
+                  </m:r>
+                  <m:sSub>
+                    <m:sSubPr>
+                      <m:ctrlPr>
+                        <w:rPr>
+                          <w:rFonts w:ascii="Cambria Math" w:eastAsia="Times New Roman" w:hAnsi="Cambria Math" w:cs="Arial"/>
+                          <w:i/>
+                          <w:color w:val="000000"/>
+                          <w:sz w:val="22"/>
+                          <w:szCs w:val="22"/>
+                          <w:lang w:val="en-US"/>
+                        </w:rPr>
+                      </m:ctrlPr>
+                    </m:sSubPr>
+                    <m:e>
+                      <m:r>
+                        <m:rPr>
+                          <m:sty m:val="p"/>
+                        </m:rPr>
+                        <w:rPr>
+                          <w:rFonts w:ascii="Cambria Math" w:eastAsia="Times New Roman" w:hAnsi="Cambria Math" w:cs="Arial"/>
+                          <w:color w:val="000000"/>
+                          <w:sz w:val="22"/>
+                          <w:szCs w:val="22"/>
+                          <w:lang w:val="en-US"/>
+                        </w:rPr>
+                        <m:t>l</m:t>
+                      </m:r>
+                      <m:ctrlPr>
+                        <w:rPr>
+                          <w:rFonts w:ascii="Cambria Math" w:eastAsia="Times New Roman" w:hAnsi="Cambria Math" w:cs="Arial"/>
+                          <w:color w:val="000000"/>
+                          <w:sz w:val="22"/>
+                          <w:szCs w:val="22"/>
+                          <w:lang w:val="en-US"/>
+                        </w:rPr>
+                      </m:ctrlPr>
+                    </m:e>
+                    <m:sub>
+                      <m:r>
+                        <w:rPr>
+                          <w:rFonts w:ascii="Cambria Math" w:eastAsia="Times New Roman" w:hAnsi="Cambria Math" w:cs="Arial"/>
+                          <w:color w:val="000000"/>
+                          <w:sz w:val="22"/>
+                          <w:szCs w:val="22"/>
+                          <w:lang w:val="en-US"/>
+                        </w:rPr>
+                        <m:t>12</m:t>
+                      </m:r>
+                    </m:sub>
+                  </m:sSub>
+                </m:sub>
+              </m:sSub>
+              <m:r>
+                <w:rPr>
+                  <w:rFonts w:ascii="Cambria Math" w:eastAsia="Times New Roman" w:hAnsi="Cambria Math" w:cs="Arial"/>
+                  <w:color w:val="000000"/>
+                  <w:sz w:val="22"/>
+                  <w:szCs w:val="22"/>
+                  <w:lang w:val="en-US"/>
+                </w:rPr>
+                <m:t>+</m:t>
+              </m:r>
+              <m:sSub>
+                <m:sSubPr>
+                  <m:ctrlPr>
+                    <w:rPr>
+                      <w:rFonts w:ascii="Cambria Math" w:eastAsia="Times New Roman" w:hAnsi="Cambria Math" w:cs="Arial"/>
+                      <w:i/>
+                      <w:color w:val="000000"/>
+                      <w:sz w:val="22"/>
+                      <w:szCs w:val="22"/>
+                      <w:lang w:val="en-US"/>
+                    </w:rPr>
+                  </m:ctrlPr>
+                </m:sSubPr>
+                <m:e>
+                  <m:r>
+                    <m:rPr>
+                      <m:sty m:val="p"/>
+                    </m:rPr>
+                    <w:rPr>
+                      <w:rFonts w:ascii="Cambria Math" w:eastAsia="Times New Roman" w:hAnsi="Cambria Math" w:cs="Arial"/>
+                      <w:color w:val="000000"/>
+                      <w:sz w:val="22"/>
+                      <w:szCs w:val="22"/>
+                      <w:lang w:val="en-US"/>
+                    </w:rPr>
+                    <m:t>R</m:t>
+                  </m:r>
+                </m:e>
+                <m:sub>
+                  <m:r>
+                    <w:rPr>
+                      <w:rFonts w:ascii="Cambria Math" w:eastAsia="Times New Roman" w:hAnsi="Cambria Math" w:cs="Arial"/>
+                      <w:color w:val="000000"/>
+                      <w:sz w:val="22"/>
+                      <w:szCs w:val="22"/>
+                      <w:lang w:val="en-US"/>
+                    </w:rPr>
+                    <m:t>3</m:t>
+                  </m:r>
+                </m:sub>
+              </m:sSub>
+            </m:num>
+            <m:den>
+              <m:sSub>
+                <m:sSubPr>
+                  <m:ctrlPr>
+                    <w:rPr>
+                      <w:rFonts w:ascii="Cambria Math" w:eastAsia="Times New Roman" w:hAnsi="Cambria Math" w:cs="Arial"/>
+                      <w:i/>
+                      <w:color w:val="000000"/>
+                      <w:sz w:val="22"/>
+                      <w:szCs w:val="22"/>
+                      <w:lang w:val="en-US"/>
+                    </w:rPr>
+                  </m:ctrlPr>
+                </m:sSubPr>
+                <m:e>
+                  <m:r>
+                    <m:rPr>
+                      <m:sty m:val="p"/>
+                    </m:rPr>
+                    <w:rPr>
+                      <w:rFonts w:ascii="Cambria Math" w:eastAsia="Times New Roman" w:hAnsi="Cambria Math" w:cs="Arial"/>
+                      <w:color w:val="000000"/>
+                      <w:sz w:val="22"/>
+                      <w:szCs w:val="22"/>
+                      <w:lang w:val="en-US"/>
+                    </w:rPr>
+                    <m:t>R</m:t>
+                  </m:r>
+                  <m:ctrlPr>
+                    <w:rPr>
+                      <w:rFonts w:ascii="Cambria Math" w:eastAsia="Times New Roman" w:hAnsi="Cambria Math" w:cs="Arial"/>
+                      <w:color w:val="000000"/>
+                      <w:sz w:val="22"/>
+                      <w:szCs w:val="22"/>
+                      <w:lang w:val="en-US"/>
+                    </w:rPr>
+                  </m:ctrlPr>
+                </m:e>
+                <m:sub>
+                  <m:r>
+                    <w:rPr>
+                      <w:rFonts w:ascii="Cambria Math" w:eastAsia="Times New Roman" w:hAnsi="Cambria Math" w:cs="Arial"/>
+                      <w:color w:val="000000"/>
+                      <w:sz w:val="22"/>
+                      <w:szCs w:val="22"/>
+                      <w:lang w:val="en-US"/>
+                    </w:rPr>
+                    <m:t>3</m:t>
+                  </m:r>
+                </m:sub>
+              </m:sSub>
+            </m:den>
+          </m:f>
+          <m:r>
+            <m:rPr>
+              <m:sty m:val="p"/>
+            </m:rPr>
+            <w:rPr>
+              <w:rFonts w:ascii="Cambria Math" w:eastAsia="Times New Roman" w:hAnsi="Cambria Math" w:cs="Arial"/>
+              <w:color w:val="000000"/>
+              <w:sz w:val="22"/>
+              <w:szCs w:val="22"/>
+              <w:lang w:val="en-US"/>
+            </w:rPr>
+            <m:t>=</m:t>
+          </m:r>
+          <m:f>
+            <m:fPr>
+              <m:ctrlPr>
+                <w:rPr>
+                  <w:rFonts w:ascii="Cambria Math" w:eastAsia="Times New Roman" w:hAnsi="Cambria Math" w:cs="Arial"/>
+                  <w:color w:val="000000"/>
+                  <w:sz w:val="22"/>
+                  <w:szCs w:val="22"/>
+                  <w:lang w:val="en-US"/>
+                </w:rPr>
+              </m:ctrlPr>
+            </m:fPr>
+            <m:num>
+              <m:f>
+                <m:fPr>
+                  <m:ctrlPr>
+                    <w:rPr>
+                      <w:rFonts w:ascii="Cambria Math" w:eastAsia="Times New Roman" w:hAnsi="Cambria Math" w:cs="Arial"/>
+                      <w:color w:val="000000"/>
+                      <w:sz w:val="22"/>
+                      <w:szCs w:val="22"/>
+                      <w:lang w:val="en-US"/>
+                    </w:rPr>
+                  </m:ctrlPr>
+                </m:fPr>
+                <m:num>
+                  <m:sSub>
+                    <m:sSubPr>
+                      <m:ctrlPr>
+                        <w:rPr>
+                          <w:rFonts w:ascii="Cambria Math" w:eastAsia="Times New Roman" w:hAnsi="Cambria Math" w:cs="Arial"/>
+                          <w:color w:val="000000"/>
+                          <w:sz w:val="22"/>
+                          <w:szCs w:val="22"/>
+                          <w:lang w:val="en-US"/>
+                        </w:rPr>
+                      </m:ctrlPr>
+                    </m:sSubPr>
+                    <m:e>
+                      <m:r>
+                        <m:rPr>
+                          <m:sty m:val="p"/>
+                        </m:rPr>
+                        <w:rPr>
+                          <w:rFonts w:ascii="Cambria Math" w:eastAsia="Times New Roman" w:hAnsi="Cambria Math" w:cs="Arial"/>
+                          <w:color w:val="000000"/>
+                          <w:sz w:val="22"/>
+                          <w:szCs w:val="22"/>
+                          <w:lang w:val="en-US"/>
+                        </w:rPr>
+                        <m:t>R</m:t>
+                      </m:r>
+                    </m:e>
+                    <m:sub>
+                      <m:r>
+                        <m:rPr>
+                          <m:sty m:val="p"/>
+                        </m:rPr>
+                        <w:rPr>
+                          <w:rFonts w:ascii="Cambria Math" w:eastAsia="Times New Roman" w:hAnsi="Cambria Math" w:cs="Arial"/>
+                          <w:color w:val="000000"/>
+                          <w:sz w:val="22"/>
+                          <w:szCs w:val="22"/>
+                          <w:lang w:val="en-US"/>
+                        </w:rPr>
+                        <m:t>1</m:t>
+                      </m:r>
+                    </m:sub>
+                  </m:sSub>
+                  <m:r>
+                    <m:rPr>
+                      <m:sty m:val="p"/>
+                    </m:rPr>
+                    <w:rPr>
+                      <w:rFonts w:ascii="Cambria Math" w:eastAsia="Times New Roman" w:hAnsi="Cambria Math" w:cs="Arial"/>
+                      <w:color w:val="000000"/>
+                      <w:sz w:val="22"/>
+                      <w:szCs w:val="22"/>
+                      <w:lang w:val="en-US"/>
+                    </w:rPr>
+                    <m:t>⋅</m:t>
+                  </m:r>
+                  <m:sSub>
+                    <m:sSubPr>
+                      <m:ctrlPr>
+                        <w:rPr>
+                          <w:rFonts w:ascii="Cambria Math" w:eastAsia="Times New Roman" w:hAnsi="Cambria Math" w:cs="Arial"/>
+                          <w:color w:val="000000"/>
+                          <w:sz w:val="22"/>
+                          <w:szCs w:val="22"/>
+                          <w:lang w:val="en-US"/>
+                        </w:rPr>
+                      </m:ctrlPr>
+                    </m:sSubPr>
+                    <m:e>
+                      <m:r>
+                        <m:rPr>
+                          <m:sty m:val="p"/>
+                        </m:rPr>
+                        <w:rPr>
+                          <w:rFonts w:ascii="Cambria Math" w:eastAsia="Times New Roman" w:hAnsi="Cambria Math" w:cs="Arial"/>
+                          <w:color w:val="000000"/>
+                          <w:sz w:val="22"/>
+                          <w:szCs w:val="22"/>
+                          <w:lang w:val="en-US"/>
+                        </w:rPr>
+                        <m:t>R</m:t>
+                      </m:r>
+                    </m:e>
+                    <m:sub>
+                      <m:r>
+                        <m:rPr>
+                          <m:sty m:val="p"/>
+                        </m:rPr>
+                        <w:rPr>
+                          <w:rFonts w:ascii="Cambria Math" w:eastAsia="Times New Roman" w:hAnsi="Cambria Math" w:cs="Arial"/>
+                          <w:color w:val="000000"/>
+                          <w:sz w:val="22"/>
+                          <w:szCs w:val="22"/>
+                          <w:lang w:val="en-US"/>
+                        </w:rPr>
+                        <m:t>2</m:t>
+                      </m:r>
+                    </m:sub>
+                  </m:sSub>
+                </m:num>
+                <m:den>
+                  <m:sSub>
+                    <m:sSubPr>
+                      <m:ctrlPr>
+                        <w:rPr>
+                          <w:rFonts w:ascii="Cambria Math" w:eastAsia="Times New Roman" w:hAnsi="Cambria Math" w:cs="Arial"/>
+                          <w:color w:val="000000"/>
+                          <w:sz w:val="22"/>
+                          <w:szCs w:val="22"/>
+                          <w:lang w:val="en-US"/>
+                        </w:rPr>
+                      </m:ctrlPr>
+                    </m:sSubPr>
+                    <m:e>
+                      <m:r>
+                        <m:rPr>
+                          <m:sty m:val="p"/>
+                        </m:rPr>
+                        <w:rPr>
+                          <w:rFonts w:ascii="Cambria Math" w:eastAsia="Times New Roman" w:hAnsi="Cambria Math" w:cs="Arial"/>
+                          <w:color w:val="000000"/>
+                          <w:sz w:val="22"/>
+                          <w:szCs w:val="22"/>
+                          <w:lang w:val="en-US"/>
+                        </w:rPr>
+                        <m:t>R</m:t>
+                      </m:r>
+                    </m:e>
+                    <m:sub>
+                      <m:r>
+                        <m:rPr>
+                          <m:sty m:val="p"/>
+                        </m:rPr>
+                        <w:rPr>
+                          <w:rFonts w:ascii="Cambria Math" w:eastAsia="Times New Roman" w:hAnsi="Cambria Math" w:cs="Arial"/>
+                          <w:color w:val="000000"/>
+                          <w:sz w:val="22"/>
+                          <w:szCs w:val="22"/>
+                          <w:lang w:val="en-US"/>
+                        </w:rPr>
+                        <m:t>1</m:t>
+                      </m:r>
+                    </m:sub>
+                  </m:sSub>
+                  <m:r>
+                    <m:rPr>
+                      <m:sty m:val="p"/>
+                    </m:rPr>
+                    <w:rPr>
+                      <w:rFonts w:ascii="Cambria Math" w:eastAsia="Times New Roman" w:hAnsi="Cambria Math" w:cs="Arial"/>
+                      <w:color w:val="000000"/>
+                      <w:sz w:val="22"/>
+                      <w:szCs w:val="22"/>
+                      <w:lang w:val="en-US"/>
+                    </w:rPr>
+                    <m:t>+</m:t>
+                  </m:r>
+                  <m:sSub>
+                    <m:sSubPr>
+                      <m:ctrlPr>
+                        <w:rPr>
+                          <w:rFonts w:ascii="Cambria Math" w:eastAsia="Times New Roman" w:hAnsi="Cambria Math" w:cs="Arial"/>
+                          <w:color w:val="000000"/>
+                          <w:sz w:val="22"/>
+                          <w:szCs w:val="22"/>
+                          <w:lang w:val="en-US"/>
+                        </w:rPr>
+                      </m:ctrlPr>
+                    </m:sSubPr>
+                    <m:e>
+                      <m:r>
+                        <m:rPr>
+                          <m:sty m:val="p"/>
+                        </m:rPr>
+                        <w:rPr>
+                          <w:rFonts w:ascii="Cambria Math" w:eastAsia="Times New Roman" w:hAnsi="Cambria Math" w:cs="Arial"/>
+                          <w:color w:val="000000"/>
+                          <w:sz w:val="22"/>
+                          <w:szCs w:val="22"/>
+                          <w:lang w:val="en-US"/>
+                        </w:rPr>
+                        <m:t>R</m:t>
+                      </m:r>
+                    </m:e>
+                    <m:sub>
+                      <m:r>
+                        <m:rPr>
+                          <m:sty m:val="p"/>
+                        </m:rPr>
+                        <w:rPr>
+                          <w:rFonts w:ascii="Cambria Math" w:eastAsia="Times New Roman" w:hAnsi="Cambria Math" w:cs="Arial"/>
+                          <w:color w:val="000000"/>
+                          <w:sz w:val="22"/>
+                          <w:szCs w:val="22"/>
+                          <w:lang w:val="en-US"/>
+                        </w:rPr>
+                        <m:t>2</m:t>
+                      </m:r>
+                    </m:sub>
+                  </m:sSub>
+                </m:den>
+              </m:f>
+              <m:r>
+                <m:rPr>
+                  <m:sty m:val="p"/>
+                </m:rPr>
+                <w:rPr>
+                  <w:rFonts w:ascii="Cambria Math" w:eastAsia="Times New Roman" w:hAnsi="Cambria Math" w:cs="Arial"/>
+                  <w:color w:val="000000"/>
+                  <w:sz w:val="22"/>
+                  <w:szCs w:val="22"/>
+                  <w:lang w:val="en-US"/>
+                </w:rPr>
+                <m:t>+</m:t>
+              </m:r>
+              <m:sSub>
+                <m:sSubPr>
+                  <m:ctrlPr>
+                    <w:rPr>
+                      <w:rFonts w:ascii="Cambria Math" w:eastAsia="Times New Roman" w:hAnsi="Cambria Math" w:cs="Arial"/>
+                      <w:color w:val="000000"/>
+                      <w:sz w:val="22"/>
+                      <w:szCs w:val="22"/>
+                      <w:lang w:val="en-US"/>
+                    </w:rPr>
+                  </m:ctrlPr>
+                </m:sSubPr>
+                <m:e>
+                  <m:r>
+                    <m:rPr>
+                      <m:sty m:val="p"/>
+                    </m:rPr>
+                    <w:rPr>
+                      <w:rFonts w:ascii="Cambria Math" w:eastAsia="Times New Roman" w:hAnsi="Cambria Math" w:cs="Arial"/>
+                      <w:color w:val="000000"/>
+                      <w:sz w:val="22"/>
+                      <w:szCs w:val="22"/>
+                      <w:lang w:val="en-US"/>
+                    </w:rPr>
+                    <m:t>R</m:t>
+                  </m:r>
+                </m:e>
+                <m:sub>
+                  <m:r>
+                    <m:rPr>
+                      <m:sty m:val="p"/>
+                    </m:rPr>
+                    <w:rPr>
+                      <w:rFonts w:ascii="Cambria Math" w:eastAsia="Times New Roman" w:hAnsi="Cambria Math" w:cs="Arial"/>
+                      <w:color w:val="000000"/>
+                      <w:sz w:val="22"/>
+                      <w:szCs w:val="22"/>
+                      <w:lang w:val="en-US"/>
+                    </w:rPr>
+                    <m:t>3</m:t>
+                  </m:r>
+                </m:sub>
+              </m:sSub>
+            </m:num>
+            <m:den>
+              <m:sSub>
+                <m:sSubPr>
+                  <m:ctrlPr>
+                    <w:rPr>
+                      <w:rFonts w:ascii="Cambria Math" w:eastAsia="Times New Roman" w:hAnsi="Cambria Math" w:cs="Arial"/>
+                      <w:color w:val="000000"/>
+                      <w:sz w:val="22"/>
+                      <w:szCs w:val="22"/>
+                      <w:lang w:val="en-US"/>
+                    </w:rPr>
+                  </m:ctrlPr>
+                </m:sSubPr>
+                <m:e>
+                  <m:r>
+                    <m:rPr>
+                      <m:sty m:val="p"/>
+                    </m:rPr>
+                    <w:rPr>
+                      <w:rFonts w:ascii="Cambria Math" w:eastAsia="Times New Roman" w:hAnsi="Cambria Math" w:cs="Arial"/>
+                      <w:color w:val="000000"/>
+                      <w:sz w:val="22"/>
+                      <w:szCs w:val="22"/>
+                      <w:lang w:val="en-US"/>
+                    </w:rPr>
+                    <m:t>R</m:t>
+                  </m:r>
+                </m:e>
+                <m:sub>
+                  <m:r>
+                    <m:rPr>
+                      <m:sty m:val="p"/>
+                    </m:rPr>
+                    <w:rPr>
+                      <w:rFonts w:ascii="Cambria Math" w:eastAsia="Times New Roman" w:hAnsi="Cambria Math" w:cs="Arial"/>
+                      <w:color w:val="000000"/>
+                      <w:sz w:val="22"/>
+                      <w:szCs w:val="22"/>
+                      <w:lang w:val="en-US"/>
+                    </w:rPr>
+                    <m:t>3</m:t>
+                  </m:r>
+                </m:sub>
+              </m:sSub>
+            </m:den>
+          </m:f>
+          <m:r>
+            <m:rPr>
+              <m:sty m:val="p"/>
+            </m:rPr>
+            <w:rPr>
+              <w:rFonts w:ascii="Cambria Math" w:eastAsia="Times New Roman" w:hAnsi="Cambria Math" w:cs="Arial"/>
+              <w:color w:val="000000"/>
+              <w:sz w:val="22"/>
+              <w:szCs w:val="22"/>
+              <w:lang w:val="en-US"/>
+            </w:rPr>
+            <m:t>=</m:t>
+          </m:r>
+          <m:f>
+            <m:fPr>
+              <m:ctrlPr>
+                <w:rPr>
+                  <w:rFonts w:ascii="Cambria Math" w:eastAsia="Times New Roman" w:hAnsi="Cambria Math" w:cs="Arial"/>
+                  <w:color w:val="000000"/>
+                  <w:sz w:val="22"/>
+                  <w:szCs w:val="22"/>
+                  <w:lang w:val="en-US"/>
+                </w:rPr>
+              </m:ctrlPr>
+            </m:fPr>
+            <m:num>
+              <m:f>
+                <m:fPr>
+                  <m:ctrlPr>
+                    <w:rPr>
+                      <w:rFonts w:ascii="Cambria Math" w:eastAsia="Times New Roman" w:hAnsi="Cambria Math" w:cs="Arial"/>
+                      <w:color w:val="000000"/>
+                      <w:sz w:val="22"/>
+                      <w:szCs w:val="22"/>
+                      <w:lang w:val="en-US"/>
+                    </w:rPr>
+                  </m:ctrlPr>
+                </m:fPr>
+                <m:num>
+                  <m:r>
+                    <m:rPr>
+                      <m:sty m:val="p"/>
+                    </m:rPr>
+                    <w:rPr>
+                      <w:rFonts w:ascii="Cambria Math" w:eastAsia="Times New Roman" w:hAnsi="Cambria Math" w:cs="Arial"/>
+                      <w:color w:val="000000"/>
+                      <w:sz w:val="22"/>
+                      <w:szCs w:val="22"/>
+                      <w:lang w:val="en-US"/>
+                    </w:rPr>
+                    <m:t>10Ω⋅10Ω</m:t>
+                  </m:r>
+                </m:num>
+                <m:den>
+                  <m:r>
+                    <m:rPr>
+                      <m:sty m:val="p"/>
+                    </m:rPr>
+                    <w:rPr>
+                      <w:rFonts w:ascii="Cambria Math" w:eastAsia="Times New Roman" w:hAnsi="Cambria Math" w:cs="Arial"/>
+                      <w:color w:val="000000"/>
+                      <w:sz w:val="22"/>
+                      <w:szCs w:val="22"/>
+                      <w:lang w:val="en-US"/>
+                    </w:rPr>
+                    <m:t>20Ω</m:t>
+                  </m:r>
+                </m:den>
+              </m:f>
+              <m:r>
+                <m:rPr>
+                  <m:sty m:val="p"/>
+                </m:rPr>
+                <w:rPr>
+                  <w:rFonts w:ascii="Cambria Math" w:eastAsia="Times New Roman" w:hAnsi="Cambria Math" w:cs="Arial"/>
+                  <w:color w:val="000000"/>
+                  <w:sz w:val="22"/>
+                  <w:szCs w:val="22"/>
+                  <w:lang w:val="en-US"/>
+                </w:rPr>
+                <m:t>+10Ω</m:t>
+              </m:r>
+            </m:num>
+            <m:den>
+              <m:r>
+                <m:rPr>
+                  <m:sty m:val="p"/>
+                </m:rPr>
+                <w:rPr>
+                  <w:rFonts w:ascii="Cambria Math" w:eastAsia="Times New Roman" w:hAnsi="Cambria Math" w:cs="Arial"/>
+                  <w:color w:val="000000"/>
+                  <w:sz w:val="22"/>
+                  <w:szCs w:val="22"/>
+                  <w:lang w:val="en-US"/>
+                </w:rPr>
+                <m:t>10Ω</m:t>
+              </m:r>
+            </m:den>
+          </m:f>
+          <m:r>
+            <w:rPr>
+              <w:rFonts w:ascii="Cambria Math" w:eastAsia="Times New Roman" w:hAnsi="Cambria Math" w:cs="Arial"/>
+              <w:color w:val="000000"/>
+              <w:sz w:val="22"/>
+              <w:szCs w:val="22"/>
+              <w:lang w:val="en-US"/>
+            </w:rPr>
+            <m:t>=</m:t>
+          </m:r>
+          <m:f>
+            <m:fPr>
+              <m:ctrlPr>
+                <w:rPr>
+                  <w:rFonts w:ascii="Cambria Math" w:eastAsia="Times New Roman" w:hAnsi="Cambria Math" w:cs="Arial"/>
+                  <w:color w:val="000000"/>
+                  <w:sz w:val="22"/>
+                  <w:szCs w:val="22"/>
+                  <w:lang w:val="en-US"/>
+                </w:rPr>
+              </m:ctrlPr>
+            </m:fPr>
+            <m:num>
+              <m:r>
+                <w:rPr>
+                  <w:rFonts w:ascii="Cambria Math" w:eastAsia="Times New Roman" w:hAnsi="Cambria Math" w:cs="Arial"/>
+                  <w:color w:val="000000"/>
+                  <w:sz w:val="22"/>
+                  <w:szCs w:val="22"/>
+                  <w:lang w:val="en-US"/>
+                </w:rPr>
+                <m:t>3</m:t>
+              </m:r>
+            </m:num>
+            <m:den>
+              <m:r>
+                <w:rPr>
+                  <w:rFonts w:ascii="Cambria Math" w:eastAsia="Times New Roman" w:hAnsi="Cambria Math" w:cs="Arial"/>
+                  <w:color w:val="000000"/>
+                  <w:sz w:val="22"/>
+                  <w:szCs w:val="22"/>
+                  <w:lang w:val="en-US"/>
+                </w:rPr>
+                <m:t>2</m:t>
+              </m:r>
+            </m:den>
+          </m:f>
+          <m:r>
+            <w:rPr>
+              <w:rFonts w:ascii="Cambria Math" w:eastAsia="Times New Roman" w:hAnsi="Cambria Math" w:cs="Arial"/>
+              <w:color w:val="000000"/>
+              <w:sz w:val="22"/>
+              <w:szCs w:val="22"/>
+              <w:lang w:val="en-US"/>
+            </w:rPr>
+            <m:t>,</m:t>
+          </m:r>
+        </m:oMath>
+      </m:oMathPara>
+    </w:p>
+    <w:p>
+      <w:pPr>
+        <w:rPr>
+          <w:rFonts w:ascii="Arial" w:eastAsia="Times New Roman" w:hAnsi="Arial" w:cs="Arial"/>
+          <w:color w:val="000000"/>
+          <w:sz w:val="22"/>
+          <w:szCs w:val="22"/>
+          <w:lang w:val="en-US"/>
+        </w:rPr>
+      </w:pPr>
+      <w:r>
+        <w:rPr>
+          <w:rFonts w:ascii="Arial" w:eastAsia="Times New Roman" w:hAnsi="Arial" w:cs="Arial"/>
+          <w:color w:val="000000"/>
+          <w:sz w:val="22"/>
+          <w:szCs w:val="22"/>
+          <w:lang w:val="en-US"/>
+        </w:rPr>
+        <w:t xml:space="preserve">where </w:t>
+      </w:r>
+      <m:oMath>
+        <m:sSub>
+          <m:sSubPr>
+            <m:ctrlPr>
+              <w:rPr>
+                <w:rFonts w:ascii="Cambria Math" w:eastAsia="Times New Roman" w:hAnsi="Cambria Math" w:cs="Arial"/>
+                <w:i/>
+                <w:color w:val="000000"/>
+                <w:sz w:val="22"/>
+                <w:szCs w:val="22"/>
+                <w:lang w:val="en-US"/>
+              </w:rPr>
+            </m:ctrlPr>
+          </m:sSubPr>
+          <m:e>
+            <m:r>
+              <w:rPr>
+                <w:rFonts w:ascii="Cambria Math" w:eastAsia="Times New Roman" w:hAnsi="Cambria Math" w:cs="Arial"/>
+                <w:color w:val="000000"/>
+                <w:sz w:val="22"/>
+                <w:szCs w:val="22"/>
+                <w:lang w:val="en-US"/>
+              </w:rPr>
+              <m:t>R</m:t>
+            </m:r>
+          </m:e>
+          <m:sub>
+            <m:r>
+              <w:rPr>
+                <w:rFonts w:ascii="Cambria Math" w:eastAsia="Times New Roman" w:hAnsi="Cambria Math" w:cs="Arial"/>
+                <w:color w:val="000000"/>
+                <w:sz w:val="22"/>
+                <w:szCs w:val="22"/>
+                <w:lang w:val="en-US"/>
+              </w:rPr>
+              <m:t>tota</m:t>
+            </m:r>
+            <m:sSub>
+              <m:sSubPr>
+                <m:ctrlPr>
+                  <w:rPr>
+                    <w:rFonts w:ascii="Cambria Math" w:eastAsia="Times New Roman" w:hAnsi="Cambria Math" w:cs="Arial"/>
+                    <w:i/>
+                    <w:color w:val="000000"/>
+                    <w:sz w:val="22"/>
+                    <w:szCs w:val="22"/>
+                    <w:lang w:val="en-US"/>
+                  </w:rPr>
+                </m:ctrlPr>
+              </m:sSubPr>
+              <m:e>
+                <m:r>
+                  <w:rPr>
+                    <w:rFonts w:ascii="Cambria Math" w:eastAsia="Times New Roman" w:hAnsi="Cambria Math" w:cs="Arial"/>
+                    <w:color w:val="000000"/>
+                    <w:sz w:val="22"/>
+                    <w:szCs w:val="22"/>
+                    <w:lang w:val="en-US"/>
+                  </w:rPr>
+                  <m:t>l</m:t>
+                </m:r>
+              </m:e>
+              <m:sub>
+                <m:r>
+                  <w:rPr>
+                    <w:rFonts w:ascii="Cambria Math" w:eastAsia="Times New Roman" w:hAnsi="Cambria Math" w:cs="Arial"/>
+                    <w:color w:val="000000"/>
+                    <w:sz w:val="22"/>
+                    <w:szCs w:val="22"/>
+                    <w:lang w:val="en-US"/>
+                  </w:rPr>
+                  <m:t>12</m:t>
+                </m:r>
+              </m:sub>
+            </m:sSub>
+          </m:sub>
+        </m:sSub>
+      </m:oMath>
+      <w:r>
+        <w:rPr>
+          <w:rFonts w:ascii="Arial" w:eastAsia="Times New Roman" w:hAnsi="Arial" w:cs="Arial"/>
+          <w:color w:val="000000"/>
+          <w:sz w:val="22"/>
+          <w:szCs w:val="22"/>
+          <w:lang w:val="en-US"/>
+        </w:rPr>
+        <w:t xml:space="preserve"> is the equivalent resistance of </w:t>
+      </w:r>
+      <m:oMath>
+        <m:sSub>
+          <m:sSubPr>
+            <m:ctrlPr>
+              <w:rPr>
+                <w:rFonts w:ascii="Cambria Math" w:eastAsia="Times New Roman" w:hAnsi="Cambria Math" w:cs="Arial"/>
+                <w:i/>
+                <w:color w:val="000000"/>
+                <w:sz w:val="22"/>
+                <w:szCs w:val="22"/>
+                <w:lang w:val="en-US"/>
+              </w:rPr>
+            </m:ctrlPr>
+          </m:sSubPr>
+          <m:e>
+            <m:r>
+              <w:rPr>
+                <w:rFonts w:ascii="Cambria Math" w:eastAsia="Times New Roman" w:hAnsi="Cambria Math" w:cs="Arial"/>
+                <w:color w:val="000000"/>
+                <w:sz w:val="22"/>
+                <w:szCs w:val="22"/>
+                <w:lang w:val="en-US"/>
+              </w:rPr>
+              <m:t>R</m:t>
+            </m:r>
+          </m:e>
+          <m:sub>
+            <m:r>
+              <w:rPr>
+                <w:rFonts w:ascii="Cambria Math" w:eastAsia="Times New Roman" w:hAnsi="Cambria Math" w:cs="Arial"/>
+                <w:color w:val="000000"/>
+                <w:sz w:val="22"/>
+                <w:szCs w:val="22"/>
+                <w:lang w:val="en-US"/>
+              </w:rPr>
+              <m:t>1</m:t>
+            </m:r>
+          </m:sub>
+        </m:sSub>
+      </m:oMath>
+      <w:r>
+        <w:rPr>
+          <w:rFonts w:ascii="Arial" w:eastAsia="Times New Roman" w:hAnsi="Arial" w:cs="Arial"/>
+          <w:color w:val="000000"/>
+          <w:sz w:val="22"/>
+          <w:szCs w:val="22"/>
+          <w:lang w:val="en-US"/>
+        </w:rPr>
+        <w:t xml:space="preserve"> and </w:t>
+      </w:r>
+      <m:oMath>
+        <m:r>
+          <w:rPr>
+            <w:rFonts w:ascii="Cambria Math" w:eastAsia="Times New Roman" w:hAnsi="Cambria Math" w:cs="Arial"/>
+            <w:color w:val="000000"/>
+            <w:sz w:val="22"/>
+            <w:szCs w:val="22"/>
+            <w:lang w:val="en-US"/>
+          </w:rPr>
+          <m:t>R_2</m:t>
+        </m:r>
+      </m:oMath>
+      <w:r>
+        <w:rPr>
+          <w:rFonts w:ascii="Arial" w:eastAsia="Times New Roman" w:hAnsi="Arial" w:cs="Arial"/>
+          <w:color w:val="000000"/>
+          <w:sz w:val="22"/>
+          <w:szCs w:val="22"/>
+          <w:lang w:val="en-US"/>
+        </w:rPr>
+        <w:t>.</w:t>
+      </w:r>
+    </w:p>
+    <w:p>
+      <w:pPr>
+        <w:ind w:firstLine="567"/>
+        <w:rPr>
+          <w:rFonts w:ascii="Arial" w:eastAsia="Times New Roman" w:hAnsi="Arial" w:cs="Arial"/>
+          <w:color w:val="000000"/>
+          <w:sz w:val="22"/>
+          <w:szCs w:val="22"/>
+          <w:lang w:val="en-US"/>
+        </w:rPr>
+      </w:pPr>
+    </w:p>
+    <w:p>
+      <w:pPr>
+        <w:rPr>
+          <w:rFonts w:ascii="Arial" w:eastAsia="Times New Roman" w:hAnsi="Arial" w:cs="Arial"/>
+          <w:color w:val="000000"/>
+          <w:sz w:val="22"/>
+          <w:szCs w:val="22"/>
+          <w:lang w:val="en-US"/>
+        </w:rPr>
+      </w:pPr>
+      <w:r>
+        <w:rPr>
+          <w:rFonts w:ascii="Arial" w:eastAsia="Times New Roman" w:hAnsi="Arial" w:cs="Arial"/>
+          <w:color w:val="000000"/>
+          <w:sz w:val="22"/>
+          <w:szCs w:val="22"/>
+          <w:lang w:val="en-US"/>
+        </w:rPr>
+        <w:t>So, the source voltage equals to</w:t>
+      </w:r>
+      <w:r>
+        <w:rPr>
+          <w:rFonts w:ascii="Arial" w:eastAsia="Times New Roman" w:hAnsi="Arial" w:cs="Arial"/>
+          <w:color w:val="000000"/>
+          <w:sz w:val="22"/>
+          <w:szCs w:val="22"/>
+          <w:lang w:val="en-US"/>
+        </w:rPr>
+        <w:t>:</w:t>
+      </w:r>
+    </w:p>
+    <w:p>
+      <w:pPr>
+        <w:ind w:firstLine="567"/>
+        <w:rPr>
+          <w:rFonts w:ascii="Arial" w:eastAsia="Times New Roman" w:hAnsi="Arial" w:cs="Arial"/>
+          <w:color w:val="000000"/>
+          <w:sz w:val="22"/>
+          <w:szCs w:val="22"/>
+          <w:lang w:val="en-US"/>
+        </w:rPr>
+      </w:pPr>
+      <m:oMathPara>
+        <m:oMath>
+          <m:r>
+            <m:rPr>
+              <m:sty m:val="p"/>
+            </m:rPr>
+            <w:rPr>
+              <w:rFonts w:ascii="Cambria Math" w:eastAsia="Times New Roman" w:hAnsi="Cambria Math" w:cs="Arial"/>
+              <w:color w:val="000000"/>
+              <w:sz w:val="22"/>
+              <w:szCs w:val="22"/>
+              <w:lang w:val="en-US"/>
+            </w:rPr>
+            <m:t>AD</m:t>
+          </m:r>
+          <m:sSub>
+            <m:sSubPr>
+              <m:ctrlPr>
+                <w:rPr>
+                  <w:rFonts w:ascii="Cambria Math" w:eastAsia="Times New Roman" w:hAnsi="Cambria Math" w:cs="Arial"/>
+                  <w:color w:val="000000"/>
+                  <w:sz w:val="22"/>
+                  <w:szCs w:val="22"/>
+                  <w:lang w:val="en-US"/>
+                </w:rPr>
+              </m:ctrlPr>
+            </m:sSubPr>
+            <m:e>
+              <m:r>
+                <m:rPr>
+                  <m:sty m:val="p"/>
+                </m:rPr>
+                <w:rPr>
+                  <w:rFonts w:ascii="Cambria Math" w:eastAsia="Times New Roman" w:hAnsi="Cambria Math" w:cs="Arial"/>
+                  <w:color w:val="000000"/>
+                  <w:sz w:val="22"/>
+                  <w:szCs w:val="22"/>
+                  <w:lang w:val="en-US"/>
+                </w:rPr>
+                <m:t>C</m:t>
+              </m:r>
+            </m:e>
+            <m:sub>
+              <m:r>
+                <m:rPr>
+                  <m:sty m:val="p"/>
+                </m:rPr>
+                <w:rPr>
+                  <w:rFonts w:ascii="Cambria Math" w:eastAsia="Times New Roman" w:hAnsi="Cambria Math" w:cs="Arial"/>
+                  <w:color w:val="000000"/>
+                  <w:sz w:val="22"/>
+                  <w:szCs w:val="22"/>
+                  <w:lang w:val="en-US"/>
+                </w:rPr>
+                <m:t>out</m:t>
+              </m:r>
+            </m:sub>
+          </m:sSub>
+          <m:r>
+            <m:rPr>
+              <m:sty m:val="p"/>
+            </m:rPr>
+            <w:rPr>
+              <w:rFonts w:ascii="Cambria Math" w:eastAsia="Times New Roman" w:hAnsi="Cambria Math" w:cs="Arial"/>
+              <w:color w:val="000000"/>
+              <w:sz w:val="22"/>
+              <w:szCs w:val="22"/>
+              <w:lang w:val="en-US"/>
+            </w:rPr>
+            <m:t>⋅k⋅</m:t>
+          </m:r>
+          <m:f>
+            <m:fPr>
+              <m:ctrlPr>
+                <w:rPr>
+                  <w:rFonts w:ascii="Cambria Math" w:eastAsia="Times New Roman" w:hAnsi="Cambria Math" w:cs="Arial"/>
+                  <w:color w:val="000000"/>
+                  <w:sz w:val="22"/>
+                  <w:szCs w:val="22"/>
+                  <w:lang w:val="en-US"/>
+                </w:rPr>
+              </m:ctrlPr>
+            </m:fPr>
+            <m:num>
+              <m:sSub>
+                <m:sSubPr>
+                  <m:ctrlPr>
+                    <w:rPr>
+                      <w:rFonts w:ascii="Cambria Math" w:eastAsia="Times New Roman" w:hAnsi="Cambria Math" w:cs="Arial"/>
+                      <w:i/>
+                      <w:color w:val="000000"/>
+                      <w:sz w:val="22"/>
+                      <w:szCs w:val="22"/>
+                      <w:lang w:val="en-US"/>
+                    </w:rPr>
+                  </m:ctrlPr>
+                </m:sSubPr>
+                <m:e>
+                  <m:r>
+                    <w:rPr>
+                      <w:rFonts w:ascii="Cambria Math" w:eastAsia="Times New Roman" w:hAnsi="Cambria Math" w:cs="Arial"/>
+                      <w:color w:val="000000"/>
+                      <w:sz w:val="22"/>
+                      <w:szCs w:val="22"/>
+                      <w:lang w:val="en-US"/>
+                    </w:rPr>
+                    <m:t>V</m:t>
+                  </m:r>
+                  <m:ctrlPr>
+                    <w:rPr>
+                      <w:rFonts w:ascii="Cambria Math" w:eastAsia="Times New Roman" w:hAnsi="Cambria Math" w:cs="Arial"/>
+                      <w:color w:val="000000"/>
+                      <w:sz w:val="22"/>
+                      <w:szCs w:val="22"/>
+                      <w:lang w:val="en-US"/>
+                    </w:rPr>
+                  </m:ctrlPr>
+                </m:e>
+                <m:sub>
+                  <m:r>
+                    <w:rPr>
+                      <w:rFonts w:ascii="Cambria Math" w:eastAsia="Times New Roman" w:hAnsi="Cambria Math" w:cs="Arial"/>
+                      <w:color w:val="000000"/>
+                      <w:sz w:val="22"/>
+                      <w:szCs w:val="22"/>
+                      <w:lang w:val="en-US"/>
+                    </w:rPr>
+                    <m:t>ref</m:t>
+                  </m:r>
+                </m:sub>
+              </m:sSub>
+            </m:num>
+            <m:den>
+              <m:sSup>
+                <m:sSupPr>
+                  <m:ctrlPr>
+                    <w:rPr>
+                      <w:rFonts w:ascii="Cambria Math" w:eastAsia="Times New Roman" w:hAnsi="Cambria Math" w:cs="Arial"/>
+                      <w:i/>
+                      <w:color w:val="000000"/>
+                      <w:sz w:val="22"/>
+                      <w:szCs w:val="22"/>
+                      <w:lang w:val="en-US"/>
+                    </w:rPr>
+                  </m:ctrlPr>
+                </m:sSupPr>
+                <m:e>
+                  <m:r>
+                    <w:rPr>
+                      <w:rFonts w:ascii="Cambria Math" w:eastAsia="Times New Roman" w:hAnsi="Cambria Math" w:cs="Arial"/>
+                      <w:color w:val="000000"/>
+                      <w:sz w:val="22"/>
+                      <w:szCs w:val="22"/>
+                      <w:lang w:val="en-US"/>
+                    </w:rPr>
+                    <m:t>2</m:t>
+                  </m:r>
+                  <m:ctrlPr>
+                    <w:rPr>
+                      <w:rFonts w:ascii="Cambria Math" w:eastAsia="Times New Roman" w:hAnsi="Cambria Math" w:cs="Arial"/>
+                      <w:color w:val="000000"/>
+                      <w:sz w:val="22"/>
+                      <w:szCs w:val="22"/>
+                      <w:lang w:val="en-US"/>
+                    </w:rPr>
+                  </m:ctrlPr>
+                </m:e>
+                <m:sup>
+                  <m:r>
+                    <w:rPr>
+                      <w:rFonts w:ascii="Cambria Math" w:eastAsia="Times New Roman" w:hAnsi="Cambria Math" w:cs="Arial"/>
+                      <w:color w:val="000000"/>
+                      <w:sz w:val="22"/>
+                      <w:szCs w:val="22"/>
+                      <w:lang w:val="en-US"/>
+                    </w:rPr>
+                    <m:t>bi</m:t>
+                  </m:r>
+                  <m:sSub>
+                    <m:sSubPr>
+                      <m:ctrlPr>
+                        <w:rPr>
+                          <w:rFonts w:ascii="Cambria Math" w:eastAsia="Times New Roman" w:hAnsi="Cambria Math" w:cs="Arial"/>
+                          <w:i/>
+                          <w:color w:val="000000"/>
+                          <w:sz w:val="22"/>
+                          <w:szCs w:val="22"/>
+                          <w:lang w:val="en-US"/>
+                        </w:rPr>
+                      </m:ctrlPr>
+                    </m:sSubPr>
+                    <m:e>
+                      <m:r>
+                        <w:rPr>
+                          <w:rFonts w:ascii="Cambria Math" w:eastAsia="Times New Roman" w:hAnsi="Cambria Math" w:cs="Arial"/>
+                          <w:color w:val="000000"/>
+                          <w:sz w:val="22"/>
+                          <w:szCs w:val="22"/>
+                          <w:lang w:val="en-US"/>
+                        </w:rPr>
+                        <m:t>t</m:t>
+                      </m:r>
+                    </m:e>
+                    <m:sub>
+                      <m:r>
+                        <w:rPr>
+                          <w:rFonts w:ascii="Cambria Math" w:eastAsia="Times New Roman" w:hAnsi="Cambria Math" w:cs="Arial"/>
+                          <w:color w:val="000000"/>
+                          <w:sz w:val="22"/>
+                          <w:szCs w:val="22"/>
+                          <w:lang w:val="en-US"/>
+                        </w:rPr>
+                        <m:t>d</m:t>
+                      </m:r>
+                    </m:sub>
+                  </m:sSub>
+                  <m:r>
+                    <w:rPr>
+                      <w:rFonts w:ascii="Cambria Math" w:eastAsia="Times New Roman" w:hAnsi="Cambria Math" w:cs="Arial"/>
+                      <w:color w:val="000000"/>
+                      <w:sz w:val="22"/>
+                      <w:szCs w:val="22"/>
+                      <w:lang w:val="en-US"/>
+                    </w:rPr>
+                    <m:t>epth</m:t>
+                  </m:r>
+                </m:sup>
+              </m:sSup>
+              <m:r>
+                <w:rPr>
+                  <w:rFonts w:ascii="Cambria Math" w:eastAsia="Times New Roman" w:hAnsi="Cambria Math" w:cs="Arial"/>
+                  <w:color w:val="000000"/>
+                  <w:sz w:val="22"/>
+                  <w:szCs w:val="22"/>
+                  <w:lang w:val="en-US"/>
+                </w:rPr>
+                <m:t>-1</m:t>
+              </m:r>
+            </m:den>
+          </m:f>
+          <m:r>
+            <m:rPr>
+              <m:sty m:val="p"/>
+            </m:rPr>
+            <w:rPr>
+              <w:rFonts w:ascii="Cambria Math" w:eastAsia="Times New Roman" w:hAnsi="Cambria Math" w:cs="Arial"/>
+              <w:color w:val="000000"/>
+              <w:sz w:val="22"/>
+              <w:szCs w:val="22"/>
+              <w:lang w:val="en-US"/>
+            </w:rPr>
+            <m:t>=</m:t>
+          </m:r>
+          <m:r>
+            <m:rPr>
+              <m:sty m:val="p"/>
+            </m:rPr>
+            <w:rPr>
+              <w:rFonts w:ascii="Cambria Math" w:eastAsia="Times New Roman" w:hAnsi="Cambria Math" w:cs="Arial"/>
+              <w:color w:val="000000"/>
+              <w:sz w:val="22"/>
+              <w:szCs w:val="22"/>
+              <w:lang w:val="en-US"/>
+            </w:rPr>
+            <m:t>AD</m:t>
+          </m:r>
+          <m:sSub>
+            <m:sSubPr>
+              <m:ctrlPr>
+                <w:rPr>
+                  <w:rFonts w:ascii="Cambria Math" w:eastAsia="Times New Roman" w:hAnsi="Cambria Math" w:cs="Arial"/>
+                  <w:color w:val="000000"/>
+                  <w:sz w:val="22"/>
+                  <w:szCs w:val="22"/>
+                  <w:lang w:val="en-US"/>
+                </w:rPr>
+              </m:ctrlPr>
+            </m:sSubPr>
+            <m:e>
+              <m:r>
+                <m:rPr>
+                  <m:sty m:val="p"/>
+                </m:rPr>
+                <w:rPr>
+                  <w:rFonts w:ascii="Cambria Math" w:eastAsia="Times New Roman" w:hAnsi="Cambria Math" w:cs="Arial"/>
+                  <w:color w:val="000000"/>
+                  <w:sz w:val="22"/>
+                  <w:szCs w:val="22"/>
+                  <w:lang w:val="en-US"/>
+                </w:rPr>
+                <m:t>C</m:t>
+              </m:r>
+            </m:e>
+            <m:sub>
+              <m:r>
+                <m:rPr>
+                  <m:sty m:val="p"/>
+                </m:rPr>
+                <w:rPr>
+                  <w:rFonts w:ascii="Cambria Math" w:eastAsia="Times New Roman" w:hAnsi="Cambria Math" w:cs="Arial"/>
+                  <w:color w:val="000000"/>
+                  <w:sz w:val="22"/>
+                  <w:szCs w:val="22"/>
+                  <w:lang w:val="en-US"/>
+                </w:rPr>
+                <m:t>out</m:t>
+              </m:r>
+            </m:sub>
+          </m:sSub>
+          <m:r>
+            <m:rPr>
+              <m:sty m:val="p"/>
+            </m:rPr>
+            <w:rPr>
+              <w:rFonts w:ascii="Cambria Math" w:eastAsia="Times New Roman" w:hAnsi="Cambria Math" w:cs="Arial"/>
+              <w:color w:val="000000"/>
+              <w:sz w:val="22"/>
+              <w:szCs w:val="22"/>
+              <w:lang w:val="en-US"/>
+            </w:rPr>
+            <m:t>⋅</m:t>
+          </m:r>
+          <m:f>
+            <m:fPr>
+              <m:ctrlPr>
+                <w:rPr>
+                  <w:rFonts w:ascii="Cambria Math" w:eastAsia="Times New Roman" w:hAnsi="Cambria Math" w:cs="Arial"/>
+                  <w:color w:val="000000"/>
+                  <w:sz w:val="22"/>
+                  <w:szCs w:val="22"/>
+                  <w:lang w:val="en-US"/>
+                </w:rPr>
+              </m:ctrlPr>
+            </m:fPr>
+            <m:num>
+              <m:sSub>
+                <m:sSubPr>
+                  <m:ctrlPr>
+                    <w:rPr>
+                      <w:rFonts w:ascii="Cambria Math" w:eastAsia="Times New Roman" w:hAnsi="Cambria Math" w:cs="Arial"/>
+                      <w:i/>
+                      <w:color w:val="000000"/>
+                      <w:sz w:val="22"/>
+                      <w:szCs w:val="22"/>
+                      <w:lang w:val="en-US"/>
+                    </w:rPr>
+                  </m:ctrlPr>
+                </m:sSubPr>
+                <m:e>
+                  <m:r>
+                    <w:rPr>
+                      <w:rFonts w:ascii="Cambria Math" w:eastAsia="Times New Roman" w:hAnsi="Cambria Math" w:cs="Arial"/>
+                      <w:color w:val="000000"/>
+                      <w:sz w:val="22"/>
+                      <w:szCs w:val="22"/>
+                      <w:lang w:val="en-US"/>
+                    </w:rPr>
+                    <m:t>R</m:t>
+                  </m:r>
+                  <m:ctrlPr>
+                    <w:rPr>
+                      <w:rFonts w:ascii="Cambria Math" w:eastAsia="Times New Roman" w:hAnsi="Cambria Math" w:cs="Arial"/>
+                      <w:color w:val="000000"/>
+                      <w:sz w:val="22"/>
+                      <w:szCs w:val="22"/>
+                      <w:lang w:val="en-US"/>
+                    </w:rPr>
+                  </m:ctrlPr>
+                </m:e>
+                <m:sub>
+                  <m:r>
+                    <w:rPr>
+                      <w:rFonts w:ascii="Cambria Math" w:eastAsia="Times New Roman" w:hAnsi="Cambria Math" w:cs="Arial"/>
+                      <w:color w:val="000000"/>
+                      <w:sz w:val="22"/>
+                      <w:szCs w:val="22"/>
+                      <w:lang w:val="en-US"/>
+                    </w:rPr>
+                    <m:t>tota</m:t>
+                  </m:r>
+                  <m:sSub>
+                    <m:sSubPr>
+                      <m:ctrlPr>
+                        <w:rPr>
+                          <w:rFonts w:ascii="Cambria Math" w:eastAsia="Times New Roman" w:hAnsi="Cambria Math" w:cs="Arial"/>
+                          <w:i/>
+                          <w:color w:val="000000"/>
+                          <w:sz w:val="22"/>
+                          <w:szCs w:val="22"/>
+                          <w:lang w:val="en-US"/>
+                        </w:rPr>
+                      </m:ctrlPr>
+                    </m:sSubPr>
+                    <m:e>
+                      <m:r>
+                        <w:rPr>
+                          <w:rFonts w:ascii="Cambria Math" w:eastAsia="Times New Roman" w:hAnsi="Cambria Math" w:cs="Arial"/>
+                          <w:color w:val="000000"/>
+                          <w:sz w:val="22"/>
+                          <w:szCs w:val="22"/>
+                          <w:lang w:val="en-US"/>
+                        </w:rPr>
+                        <m:t>l</m:t>
+                      </m:r>
+                    </m:e>
+                    <m:sub>
+                      <m:r>
+                        <w:rPr>
+                          <w:rFonts w:ascii="Cambria Math" w:eastAsia="Times New Roman" w:hAnsi="Cambria Math" w:cs="Arial"/>
+                          <w:color w:val="000000"/>
+                          <w:sz w:val="22"/>
+                          <w:szCs w:val="22"/>
+                          <w:lang w:val="en-US"/>
+                        </w:rPr>
+                        <m:t>12</m:t>
+                      </m:r>
+                    </m:sub>
+                  </m:sSub>
+                </m:sub>
+              </m:sSub>
+              <m:r>
+                <w:rPr>
+                  <w:rFonts w:ascii="Cambria Math" w:eastAsia="Times New Roman" w:hAnsi="Cambria Math" w:cs="Arial"/>
+                  <w:color w:val="000000"/>
+                  <w:sz w:val="22"/>
+                  <w:szCs w:val="22"/>
+                  <w:lang w:val="en-US"/>
+                </w:rPr>
+                <m:t>+</m:t>
+              </m:r>
+              <m:sSub>
+                <m:sSubPr>
+                  <m:ctrlPr>
+                    <w:rPr>
+                      <w:rFonts w:ascii="Cambria Math" w:eastAsia="Times New Roman" w:hAnsi="Cambria Math" w:cs="Arial"/>
+                      <w:i/>
+                      <w:color w:val="000000"/>
+                      <w:sz w:val="22"/>
+                      <w:szCs w:val="22"/>
+                      <w:lang w:val="en-US"/>
+                    </w:rPr>
+                  </m:ctrlPr>
+                </m:sSubPr>
+                <m:e>
+                  <m:r>
+                    <w:rPr>
+                      <w:rFonts w:ascii="Cambria Math" w:eastAsia="Times New Roman" w:hAnsi="Cambria Math" w:cs="Arial"/>
+                      <w:color w:val="000000"/>
+                      <w:sz w:val="22"/>
+                      <w:szCs w:val="22"/>
+                      <w:lang w:val="en-US"/>
+                    </w:rPr>
+                    <m:t>R</m:t>
+                  </m:r>
+                </m:e>
+                <m:sub>
+                  <m:r>
+                    <w:rPr>
+                      <w:rFonts w:ascii="Cambria Math" w:eastAsia="Times New Roman" w:hAnsi="Cambria Math" w:cs="Arial"/>
+                      <w:color w:val="000000"/>
+                      <w:sz w:val="22"/>
+                      <w:szCs w:val="22"/>
+                      <w:lang w:val="en-US"/>
+                    </w:rPr>
+                    <m:t>3</m:t>
+                  </m:r>
+                </m:sub>
+              </m:sSub>
+            </m:num>
+            <m:den>
+              <m:sSub>
+                <m:sSubPr>
+                  <m:ctrlPr>
+                    <w:rPr>
+                      <w:rFonts w:ascii="Cambria Math" w:eastAsia="Times New Roman" w:hAnsi="Cambria Math" w:cs="Arial"/>
+                      <w:i/>
+                      <w:color w:val="000000"/>
+                      <w:sz w:val="22"/>
+                      <w:szCs w:val="22"/>
+                      <w:lang w:val="en-US"/>
+                    </w:rPr>
+                  </m:ctrlPr>
+                </m:sSubPr>
+                <m:e>
+                  <m:r>
+                    <w:rPr>
+                      <w:rFonts w:ascii="Cambria Math" w:eastAsia="Times New Roman" w:hAnsi="Cambria Math" w:cs="Arial"/>
+                      <w:color w:val="000000"/>
+                      <w:sz w:val="22"/>
+                      <w:szCs w:val="22"/>
+                      <w:lang w:val="en-US"/>
+                    </w:rPr>
+                    <m:t>R</m:t>
+                  </m:r>
+                  <m:ctrlPr>
+                    <w:rPr>
+                      <w:rFonts w:ascii="Cambria Math" w:eastAsia="Times New Roman" w:hAnsi="Cambria Math" w:cs="Arial"/>
+                      <w:color w:val="000000"/>
+                      <w:sz w:val="22"/>
+                      <w:szCs w:val="22"/>
+                      <w:lang w:val="en-US"/>
+                    </w:rPr>
+                  </m:ctrlPr>
+                </m:e>
+                <m:sub>
+                  <m:r>
+                    <w:rPr>
+                      <w:rFonts w:ascii="Cambria Math" w:eastAsia="Times New Roman" w:hAnsi="Cambria Math" w:cs="Arial"/>
+                      <w:color w:val="000000"/>
+                      <w:sz w:val="22"/>
+                      <w:szCs w:val="22"/>
+                      <w:lang w:val="en-US"/>
+                    </w:rPr>
+                    <m:t>3</m:t>
+                  </m:r>
+                </m:sub>
+              </m:sSub>
+            </m:den>
+          </m:f>
+          <m:r>
+            <m:rPr>
+              <m:sty m:val="p"/>
+            </m:rPr>
+            <w:rPr>
+              <w:rFonts w:ascii="Cambria Math" w:eastAsia="Times New Roman" w:hAnsi="Cambria Math" w:cs="Arial"/>
+              <w:color w:val="000000"/>
+              <w:sz w:val="22"/>
+              <w:szCs w:val="22"/>
+              <w:lang w:val="en-US"/>
+            </w:rPr>
+            <m:t>⋅</m:t>
+          </m:r>
+          <m:f>
+            <m:fPr>
+              <m:ctrlPr>
+                <w:rPr>
+                  <w:rFonts w:ascii="Cambria Math" w:eastAsia="Times New Roman" w:hAnsi="Cambria Math" w:cs="Arial"/>
+                  <w:color w:val="000000"/>
+                  <w:sz w:val="22"/>
+                  <w:szCs w:val="22"/>
+                  <w:lang w:val="en-US"/>
+                </w:rPr>
+              </m:ctrlPr>
+            </m:fPr>
+            <m:num>
+              <m:sSub>
+                <m:sSubPr>
+                  <m:ctrlPr>
+                    <w:rPr>
+                      <w:rFonts w:ascii="Cambria Math" w:eastAsia="Times New Roman" w:hAnsi="Cambria Math" w:cs="Arial"/>
+                      <w:i/>
+                      <w:color w:val="000000"/>
+                      <w:sz w:val="22"/>
+                      <w:szCs w:val="22"/>
+                      <w:lang w:val="en-US"/>
+                    </w:rPr>
+                  </m:ctrlPr>
+                </m:sSubPr>
+                <m:e>
+                  <m:r>
+                    <w:rPr>
+                      <w:rFonts w:ascii="Cambria Math" w:eastAsia="Times New Roman" w:hAnsi="Cambria Math" w:cs="Arial"/>
+                      <w:color w:val="000000"/>
+                      <w:sz w:val="22"/>
+                      <w:szCs w:val="22"/>
+                      <w:lang w:val="en-US"/>
+                    </w:rPr>
+                    <m:t>V</m:t>
+                  </m:r>
+                  <m:ctrlPr>
+                    <w:rPr>
+                      <w:rFonts w:ascii="Cambria Math" w:eastAsia="Times New Roman" w:hAnsi="Cambria Math" w:cs="Arial"/>
+                      <w:color w:val="000000"/>
+                      <w:sz w:val="22"/>
+                      <w:szCs w:val="22"/>
+                      <w:lang w:val="en-US"/>
+                    </w:rPr>
+                  </m:ctrlPr>
+                </m:e>
+                <m:sub>
+                  <m:r>
+                    <w:rPr>
+                      <w:rFonts w:ascii="Cambria Math" w:eastAsia="Times New Roman" w:hAnsi="Cambria Math" w:cs="Arial"/>
+                      <w:color w:val="000000"/>
+                      <w:sz w:val="22"/>
+                      <w:szCs w:val="22"/>
+                      <w:lang w:val="en-US"/>
+                    </w:rPr>
+                    <m:t>ref</m:t>
+                  </m:r>
+                </m:sub>
+              </m:sSub>
+            </m:num>
+            <m:den>
+              <m:sSup>
+                <m:sSupPr>
+                  <m:ctrlPr>
+                    <w:rPr>
+                      <w:rFonts w:ascii="Cambria Math" w:eastAsia="Times New Roman" w:hAnsi="Cambria Math" w:cs="Arial"/>
+                      <w:i/>
+                      <w:color w:val="000000"/>
+                      <w:sz w:val="22"/>
+                      <w:szCs w:val="22"/>
+                      <w:lang w:val="en-US"/>
+                    </w:rPr>
+                  </m:ctrlPr>
+                </m:sSupPr>
+                <m:e>
+                  <m:r>
+                    <w:rPr>
+                      <w:rFonts w:ascii="Cambria Math" w:eastAsia="Times New Roman" w:hAnsi="Cambria Math" w:cs="Arial"/>
+                      <w:color w:val="000000"/>
+                      <w:sz w:val="22"/>
+                      <w:szCs w:val="22"/>
+                      <w:lang w:val="en-US"/>
+                    </w:rPr>
+                    <m:t>2</m:t>
+                  </m:r>
+                  <m:ctrlPr>
+                    <w:rPr>
+                      <w:rFonts w:ascii="Cambria Math" w:eastAsia="Times New Roman" w:hAnsi="Cambria Math" w:cs="Arial"/>
+                      <w:color w:val="000000"/>
+                      <w:sz w:val="22"/>
+                      <w:szCs w:val="22"/>
+                      <w:lang w:val="en-US"/>
+                    </w:rPr>
+                  </m:ctrlPr>
+                </m:e>
+                <m:sup>
+                  <m:r>
+                    <w:rPr>
+                      <w:rFonts w:ascii="Cambria Math" w:eastAsia="Times New Roman" w:hAnsi="Cambria Math" w:cs="Arial"/>
+                      <w:color w:val="000000"/>
+                      <w:sz w:val="22"/>
+                      <w:szCs w:val="22"/>
+                      <w:lang w:val="en-US"/>
+                    </w:rPr>
+                    <m:t>bi</m:t>
+                  </m:r>
+                  <m:sSub>
+                    <m:sSubPr>
+                      <m:ctrlPr>
+                        <w:rPr>
+                          <w:rFonts w:ascii="Cambria Math" w:eastAsia="Times New Roman" w:hAnsi="Cambria Math" w:cs="Arial"/>
+                          <w:i/>
+                          <w:color w:val="000000"/>
+                          <w:sz w:val="22"/>
+                          <w:szCs w:val="22"/>
+                          <w:lang w:val="en-US"/>
+                        </w:rPr>
+                      </m:ctrlPr>
+                    </m:sSubPr>
+                    <m:e>
+                      <m:r>
+                        <w:rPr>
+                          <w:rFonts w:ascii="Cambria Math" w:eastAsia="Times New Roman" w:hAnsi="Cambria Math" w:cs="Arial"/>
+                          <w:color w:val="000000"/>
+                          <w:sz w:val="22"/>
+                          <w:szCs w:val="22"/>
+                          <w:lang w:val="en-US"/>
+                        </w:rPr>
+                        <m:t>t</m:t>
+                      </m:r>
+                    </m:e>
+                    <m:sub>
+                      <m:r>
+                        <w:rPr>
+                          <w:rFonts w:ascii="Cambria Math" w:eastAsia="Times New Roman" w:hAnsi="Cambria Math" w:cs="Arial"/>
+                          <w:color w:val="000000"/>
+                          <w:sz w:val="22"/>
+                          <w:szCs w:val="22"/>
+                          <w:lang w:val="en-US"/>
+                        </w:rPr>
+                        <m:t>d</m:t>
+                      </m:r>
+                    </m:sub>
+                  </m:sSub>
+                  <m:r>
+                    <w:rPr>
+                      <w:rFonts w:ascii="Cambria Math" w:eastAsia="Times New Roman" w:hAnsi="Cambria Math" w:cs="Arial"/>
+                      <w:color w:val="000000"/>
+                      <w:sz w:val="22"/>
+                      <w:szCs w:val="22"/>
+                      <w:lang w:val="en-US"/>
+                    </w:rPr>
+                    <m:t>epth</m:t>
+                  </m:r>
+                </m:sup>
+              </m:sSup>
+              <m:r>
+                <w:rPr>
+                  <w:rFonts w:ascii="Cambria Math" w:eastAsia="Times New Roman" w:hAnsi="Cambria Math" w:cs="Arial"/>
+                  <w:color w:val="000000"/>
+                  <w:sz w:val="22"/>
+                  <w:szCs w:val="22"/>
+                  <w:lang w:val="en-US"/>
+                </w:rPr>
+                <m:t>-1</m:t>
+              </m:r>
+            </m:den>
+          </m:f>
+          <m:r>
+            <m:rPr>
+              <m:sty m:val="p"/>
+            </m:rPr>
+            <w:rPr>
+              <w:rFonts w:ascii="Cambria Math" w:eastAsia="Times New Roman" w:hAnsi="Cambria Math" w:cs="Arial"/>
+              <w:color w:val="000000"/>
+              <w:sz w:val="22"/>
+              <w:szCs w:val="22"/>
+              <w:lang w:val="en-US"/>
+            </w:rPr>
+            <m:t>=</m:t>
+          </m:r>
+          <m:r>
+            <m:rPr>
+              <m:sty m:val="p"/>
+            </m:rPr>
+            <w:rPr>
+              <w:rFonts w:ascii="Cambria Math" w:eastAsia="Times New Roman" w:hAnsi="Cambria Math" w:cs="Arial"/>
+              <w:color w:val="000000"/>
+              <w:sz w:val="22"/>
+              <w:szCs w:val="22"/>
+              <w:lang w:val="en-US"/>
+            </w:rPr>
+            <m:t>AD</m:t>
+          </m:r>
+          <m:sSub>
+            <m:sSubPr>
+              <m:ctrlPr>
+                <w:rPr>
+                  <w:rFonts w:ascii="Cambria Math" w:eastAsia="Times New Roman" w:hAnsi="Cambria Math" w:cs="Arial"/>
+                  <w:color w:val="000000"/>
+                  <w:sz w:val="22"/>
+                  <w:szCs w:val="22"/>
+                  <w:lang w:val="en-US"/>
+                </w:rPr>
+              </m:ctrlPr>
+            </m:sSubPr>
+            <m:e>
+              <m:r>
+                <m:rPr>
+                  <m:sty m:val="p"/>
+                </m:rPr>
+                <w:rPr>
+                  <w:rFonts w:ascii="Cambria Math" w:eastAsia="Times New Roman" w:hAnsi="Cambria Math" w:cs="Arial"/>
+                  <w:color w:val="000000"/>
+                  <w:sz w:val="22"/>
+                  <w:szCs w:val="22"/>
+                  <w:lang w:val="en-US"/>
+                </w:rPr>
+                <m:t>C</m:t>
+              </m:r>
+            </m:e>
+            <m:sub>
+              <m:r>
+                <m:rPr>
+                  <m:sty m:val="p"/>
+                </m:rPr>
+                <w:rPr>
+                  <w:rFonts w:ascii="Cambria Math" w:eastAsia="Times New Roman" w:hAnsi="Cambria Math" w:cs="Arial"/>
+                  <w:color w:val="000000"/>
+                  <w:sz w:val="22"/>
+                  <w:szCs w:val="22"/>
+                  <w:lang w:val="en-US"/>
+                </w:rPr>
+                <m:t>out</m:t>
+              </m:r>
+            </m:sub>
+          </m:sSub>
+          <m:r>
+            <m:rPr>
+              <m:sty m:val="p"/>
+            </m:rPr>
+            <w:rPr>
+              <w:rFonts w:ascii="Cambria Math" w:eastAsia="Times New Roman" w:hAnsi="Cambria Math" w:cs="Arial"/>
+              <w:color w:val="000000"/>
+              <w:sz w:val="22"/>
+              <w:szCs w:val="22"/>
+              <w:lang w:val="en-US"/>
+            </w:rPr>
+            <m:t>⋅</m:t>
+          </m:r>
+          <m:f>
+            <m:fPr>
+              <m:ctrlPr>
+                <w:rPr>
+                  <w:rFonts w:ascii="Cambria Math" w:eastAsia="Times New Roman" w:hAnsi="Cambria Math" w:cs="Arial"/>
+                  <w:color w:val="000000"/>
+                  <w:sz w:val="22"/>
+                  <w:szCs w:val="22"/>
+                  <w:lang w:val="en-US"/>
+                </w:rPr>
+              </m:ctrlPr>
+            </m:fPr>
+            <m:num>
+              <m:r>
+                <m:rPr>
+                  <m:sty m:val="p"/>
+                </m:rPr>
+                <w:rPr>
+                  <w:rFonts w:ascii="Cambria Math" w:eastAsia="Times New Roman" w:hAnsi="Cambria Math" w:cs="Arial"/>
+                  <w:color w:val="000000"/>
+                  <w:sz w:val="22"/>
+                  <w:szCs w:val="22"/>
+                  <w:lang w:val="en-US"/>
+                </w:rPr>
+                <m:t>3</m:t>
+              </m:r>
+            </m:num>
+            <m:den>
+              <m:r>
+                <m:rPr>
+                  <m:sty m:val="p"/>
+                </m:rPr>
+                <w:rPr>
+                  <w:rFonts w:ascii="Cambria Math" w:eastAsia="Times New Roman" w:hAnsi="Cambria Math" w:cs="Arial"/>
+                  <w:color w:val="000000"/>
+                  <w:sz w:val="22"/>
+                  <w:szCs w:val="22"/>
+                  <w:lang w:val="en-US"/>
+                </w:rPr>
+                <m:t>2</m:t>
+              </m:r>
+            </m:den>
+          </m:f>
+          <m:r>
+            <m:rPr>
+              <m:sty m:val="p"/>
+            </m:rPr>
+            <w:rPr>
+              <w:rFonts w:ascii="Cambria Math" w:eastAsia="Times New Roman" w:hAnsi="Cambria Math" w:cs="Arial"/>
+              <w:color w:val="000000"/>
+              <w:sz w:val="22"/>
+              <w:szCs w:val="22"/>
+              <w:lang w:val="en-US"/>
+            </w:rPr>
+            <m:t>⋅</m:t>
+          </m:r>
+          <m:f>
+            <m:fPr>
+              <m:ctrlPr>
+                <w:rPr>
+                  <w:rFonts w:ascii="Cambria Math" w:eastAsia="Times New Roman" w:hAnsi="Cambria Math" w:cs="Arial"/>
+                  <w:color w:val="000000"/>
+                  <w:sz w:val="22"/>
+                  <w:szCs w:val="22"/>
+                  <w:lang w:val="en-US"/>
+                </w:rPr>
+              </m:ctrlPr>
+            </m:fPr>
+            <m:num>
+              <m:r>
+                <m:rPr>
+                  <m:sty m:val="p"/>
+                </m:rPr>
+                <w:rPr>
+                  <w:rFonts w:ascii="Cambria Math" w:eastAsia="Times New Roman" w:hAnsi="Cambria Math" w:cs="Arial"/>
+                  <w:color w:val="000000"/>
+                  <w:sz w:val="22"/>
+                  <w:szCs w:val="22"/>
+                  <w:lang w:val="en-US"/>
+                </w:rPr>
+                <m:t>5</m:t>
+              </m:r>
+            </m:num>
+            <m:den>
+              <m:r>
+                <m:rPr>
+                  <m:sty m:val="p"/>
+                </m:rPr>
+                <w:rPr>
+                  <w:rFonts w:ascii="Cambria Math" w:eastAsia="Times New Roman" w:hAnsi="Cambria Math" w:cs="Arial"/>
+                  <w:color w:val="000000"/>
+                  <w:sz w:val="22"/>
+                  <w:szCs w:val="22"/>
+                  <w:lang w:val="en-US"/>
+                </w:rPr>
+                <m:t>4095</m:t>
+              </m:r>
+            </m:den>
+          </m:f>
+          <m:r>
+            <m:rPr>
+              <m:sty m:val="p"/>
+            </m:rPr>
+            <w:rPr>
+              <w:rFonts w:ascii="Cambria Math" w:eastAsia="Times New Roman" w:hAnsi="Cambria Math" w:cs="Arial"/>
+              <w:color w:val="000000"/>
+              <w:sz w:val="22"/>
+              <w:szCs w:val="22"/>
+              <w:lang w:val="en-US"/>
+            </w:rPr>
+            <m:t>=</m:t>
+          </m:r>
+          <m:r>
+            <m:rPr>
+              <m:sty m:val="p"/>
+            </m:rPr>
+            <w:rPr>
+              <w:rFonts w:ascii="Cambria Math" w:eastAsia="Times New Roman" w:hAnsi="Cambria Math" w:cs="Arial"/>
+              <w:color w:val="000000"/>
+              <w:sz w:val="22"/>
+              <w:szCs w:val="22"/>
+              <w:lang w:val="en-US"/>
+            </w:rPr>
+            <m:t>AD</m:t>
+          </m:r>
+          <m:sSub>
+            <m:sSubPr>
+              <m:ctrlPr>
+                <w:rPr>
+                  <w:rFonts w:ascii="Cambria Math" w:eastAsia="Times New Roman" w:hAnsi="Cambria Math" w:cs="Arial"/>
+                  <w:color w:val="000000"/>
+                  <w:sz w:val="22"/>
+                  <w:szCs w:val="22"/>
+                  <w:lang w:val="en-US"/>
+                </w:rPr>
+              </m:ctrlPr>
+            </m:sSubPr>
+            <m:e>
+              <m:r>
+                <m:rPr>
+                  <m:sty m:val="p"/>
+                </m:rPr>
+                <w:rPr>
+                  <w:rFonts w:ascii="Cambria Math" w:eastAsia="Times New Roman" w:hAnsi="Cambria Math" w:cs="Arial"/>
+                  <w:color w:val="000000"/>
+                  <w:sz w:val="22"/>
+                  <w:szCs w:val="22"/>
+                  <w:lang w:val="en-US"/>
+                </w:rPr>
+                <m:t>C</m:t>
+              </m:r>
+            </m:e>
+            <m:sub>
+              <m:r>
+                <m:rPr>
+                  <m:sty m:val="p"/>
+                </m:rPr>
+                <w:rPr>
+                  <w:rFonts w:ascii="Cambria Math" w:eastAsia="Times New Roman" w:hAnsi="Cambria Math" w:cs="Arial"/>
+                  <w:color w:val="000000"/>
+                  <w:sz w:val="22"/>
+                  <w:szCs w:val="22"/>
+                  <w:lang w:val="en-US"/>
+                </w:rPr>
+                <m:t>out</m:t>
+              </m:r>
+            </m:sub>
+          </m:sSub>
+          <m:r>
+            <m:rPr>
+              <m:sty m:val="p"/>
+            </m:rPr>
+            <w:rPr>
+              <w:rFonts w:ascii="Cambria Math" w:eastAsia="Times New Roman" w:hAnsi="Cambria Math" w:cs="Arial"/>
+              <w:color w:val="000000"/>
+              <w:sz w:val="22"/>
+              <w:szCs w:val="22"/>
+              <w:lang w:val="en-US"/>
+            </w:rPr>
+            <m:t>⋅</m:t>
+          </m:r>
+          <m:f>
+            <m:fPr>
+              <m:ctrlPr>
+                <w:rPr>
+                  <w:rFonts w:ascii="Cambria Math" w:eastAsia="Times New Roman" w:hAnsi="Cambria Math" w:cs="Arial"/>
+                  <w:color w:val="000000"/>
+                  <w:sz w:val="22"/>
+                  <w:szCs w:val="22"/>
+                  <w:lang w:val="en-US"/>
+                </w:rPr>
+              </m:ctrlPr>
+            </m:fPr>
+            <m:num>
+              <m:r>
+                <m:rPr>
+                  <m:sty m:val="p"/>
+                </m:rPr>
+                <w:rPr>
+                  <w:rFonts w:ascii="Cambria Math" w:eastAsia="Times New Roman" w:hAnsi="Cambria Math" w:cs="Arial"/>
+                  <w:color w:val="000000"/>
+                  <w:sz w:val="22"/>
+                  <w:szCs w:val="22"/>
+                  <w:lang w:val="en-US"/>
+                </w:rPr>
+                <m:t>15</m:t>
+              </m:r>
+            </m:num>
+            <m:den>
+              <m:r>
+                <m:rPr>
+                  <m:sty m:val="p"/>
+                </m:rPr>
+                <w:rPr>
+                  <w:rFonts w:ascii="Cambria Math" w:eastAsia="Times New Roman" w:hAnsi="Cambria Math" w:cs="Arial"/>
+                  <w:color w:val="000000"/>
+                  <w:sz w:val="22"/>
+                  <w:szCs w:val="22"/>
+                  <w:lang w:val="en-US"/>
+                </w:rPr>
+                <m:t>8190</m:t>
+              </m:r>
+            </m:den>
+          </m:f>
+          <m:r>
+            <m:rPr>
+              <m:sty m:val="p"/>
+            </m:rPr>
+            <w:rPr>
+              <w:rFonts w:ascii="Cambria Math" w:eastAsia="Times New Roman" w:hAnsi="Cambria Math" w:cs="Arial"/>
+              <w:color w:val="000000"/>
+              <w:sz w:val="22"/>
+              <w:szCs w:val="22"/>
+              <w:lang w:val="en-US"/>
+            </w:rPr>
+            <m:t>≈1.831⋅</m:t>
+          </m:r>
+          <m:sSup>
+            <m:sSupPr>
+              <m:ctrlPr>
+                <w:rPr>
+                  <w:rFonts w:ascii="Cambria Math" w:eastAsia="Times New Roman" w:hAnsi="Cambria Math" w:cs="Arial"/>
+                  <w:color w:val="000000"/>
+                  <w:sz w:val="22"/>
+                  <w:szCs w:val="22"/>
+                  <w:lang w:val="en-US"/>
+                </w:rPr>
+              </m:ctrlPr>
+            </m:sSupPr>
+            <m:e>
+              <m:r>
+                <m:rPr>
+                  <m:sty m:val="p"/>
+                </m:rPr>
+                <w:rPr>
+                  <w:rFonts w:ascii="Cambria Math" w:eastAsia="Times New Roman" w:hAnsi="Cambria Math" w:cs="Arial"/>
+                  <w:color w:val="000000"/>
+                  <w:sz w:val="22"/>
+                  <w:szCs w:val="22"/>
+                  <w:lang w:val="en-US"/>
+                </w:rPr>
+                <m:t>10</m:t>
+              </m:r>
+            </m:e>
+            <m:sup>
+              <m:r>
+                <m:rPr>
+                  <m:sty m:val="p"/>
+                </m:rPr>
+                <w:rPr>
+                  <w:rFonts w:ascii="Cambria Math" w:eastAsia="Times New Roman" w:hAnsi="Cambria Math" w:cs="Arial"/>
+                  <w:color w:val="000000"/>
+                  <w:sz w:val="22"/>
+                  <w:szCs w:val="22"/>
+                  <w:lang w:val="en-US"/>
+                </w:rPr>
+                <m:t>-3</m:t>
+              </m:r>
+            </m:sup>
+          </m:sSup>
+          <m:r>
+            <m:rPr>
+              <m:sty m:val="p"/>
+            </m:rPr>
+            <w:rPr>
+              <w:rFonts w:ascii="Cambria Math" w:eastAsia="Times New Roman" w:hAnsi="Cambria Math" w:cs="Arial"/>
+              <w:color w:val="000000"/>
+              <w:sz w:val="22"/>
+              <w:szCs w:val="22"/>
+              <w:lang w:val="en-US"/>
+            </w:rPr>
+            <m:t>,</m:t>
+          </m:r>
+        </m:oMath>
+      </m:oMathPara>
+    </w:p>
+    <w:p>
+      <w:pPr>
+        <w:rPr>
+          <w:rFonts w:ascii="Arial" w:eastAsia="Times New Roman" w:hAnsi="Arial" w:cs="Arial"/>
+          <w:color w:val="000000"/>
+          <w:sz w:val="22"/>
+          <w:szCs w:val="22"/>
+          <w:lang w:val="en-US"/>
+        </w:rPr>
+      </w:pPr>
+      <w:bookmarkStart w:id="0" w:name="_GoBack"/>
+      <w:bookmarkEnd w:id="0"/>
+      <w:r>
+        <w:rPr>
+          <w:rFonts w:ascii="Arial" w:eastAsia="Times New Roman" w:hAnsi="Arial" w:cs="Arial"/>
+          <w:color w:val="000000"/>
+          <w:sz w:val="22"/>
+          <w:szCs w:val="22"/>
+          <w:lang w:val="en-US"/>
+        </w:rPr>
+        <w:t xml:space="preserve">where </w:t>
+      </w:r>
+      <m:oMath>
+        <m:r>
+          <w:rPr>
+            <w:rFonts w:ascii="Cambria Math" w:eastAsia="Times New Roman" w:hAnsi="Cambria Math" w:cs="Arial"/>
+            <w:color w:val="000000"/>
+            <w:sz w:val="22"/>
+            <w:szCs w:val="22"/>
+            <w:lang w:val="en-US"/>
+          </w:rPr>
+          <m:t>AD</m:t>
+        </m:r>
+        <m:sSub>
+          <m:sSubPr>
+            <m:ctrlPr>
+              <w:rPr>
+                <w:rFonts w:ascii="Cambria Math" w:eastAsia="Times New Roman" w:hAnsi="Cambria Math" w:cs="Arial"/>
+                <w:i/>
+                <w:color w:val="000000"/>
+                <w:sz w:val="22"/>
+                <w:szCs w:val="22"/>
+                <w:lang w:val="en-US"/>
+              </w:rPr>
+            </m:ctrlPr>
+          </m:sSubPr>
+          <m:e>
+            <m:r>
+              <w:rPr>
+                <w:rFonts w:ascii="Cambria Math" w:eastAsia="Times New Roman" w:hAnsi="Cambria Math" w:cs="Arial"/>
+                <w:color w:val="000000"/>
+                <w:sz w:val="22"/>
+                <w:szCs w:val="22"/>
+                <w:lang w:val="en-US"/>
+              </w:rPr>
+              <m:t>C</m:t>
+            </m:r>
+          </m:e>
+          <m:sub>
+            <m:r>
+              <w:rPr>
+                <w:rFonts w:ascii="Cambria Math" w:eastAsia="Times New Roman" w:hAnsi="Cambria Math" w:cs="Arial"/>
+                <w:color w:val="000000"/>
+                <w:sz w:val="22"/>
+                <w:szCs w:val="22"/>
+                <w:lang w:val="en-US"/>
+              </w:rPr>
+              <m:t>out</m:t>
+            </m:r>
+          </m:sub>
+        </m:sSub>
+      </m:oMath>
+      <w:r>
+        <w:rPr>
+          <w:rFonts w:ascii="Arial" w:eastAsia="Times New Roman" w:hAnsi="Arial" w:cs="Arial"/>
+          <w:color w:val="000000"/>
+          <w:sz w:val="22"/>
+          <w:szCs w:val="22"/>
+          <w:lang w:val="en-US"/>
+        </w:rPr>
+        <w:t xml:space="preserve"> is the output level of ADC (</w:t>
+      </w:r>
+      <w:r>
+        <w:rPr>
+          <w:rFonts w:ascii="Arial" w:eastAsia="Times New Roman" w:hAnsi="Arial" w:cs="Arial"/>
+          <w:i/>
+          <w:color w:val="000000"/>
+          <w:sz w:val="22"/>
+          <w:szCs w:val="22"/>
+          <w:lang w:val="en-US"/>
+        </w:rPr>
+        <w:t xml:space="preserve">an integer number between </w:t>
+      </w:r>
+      <m:oMath>
+        <m:r>
+          <w:rPr>
+            <w:rFonts w:ascii="Cambria Math" w:eastAsia="Times New Roman" w:hAnsi="Cambria Math" w:cs="Arial"/>
+            <w:color w:val="000000"/>
+            <w:sz w:val="22"/>
+            <w:szCs w:val="22"/>
+            <w:lang w:val="en-US"/>
+          </w:rPr>
+          <m:t>0</m:t>
+        </m:r>
+      </m:oMath>
+      <w:r>
+        <w:rPr>
+          <w:rFonts w:ascii="Arial" w:eastAsia="Times New Roman" w:hAnsi="Arial" w:cs="Arial"/>
+          <w:i/>
+          <w:color w:val="000000"/>
+          <w:sz w:val="22"/>
+          <w:szCs w:val="22"/>
+          <w:lang w:val="en-US"/>
+        </w:rPr>
+        <w:t xml:space="preserve"> and </w:t>
+      </w:r>
+      <m:oMath>
+        <m:sSup>
+          <m:sSupPr>
+            <m:ctrlPr>
+              <w:rPr>
+                <w:rFonts w:ascii="Cambria Math" w:eastAsia="Times New Roman" w:hAnsi="Cambria Math" w:cs="Arial"/>
+                <w:i/>
+                <w:color w:val="000000"/>
+                <w:sz w:val="22"/>
+                <w:szCs w:val="22"/>
+                <w:lang w:val="en-US"/>
+              </w:rPr>
+            </m:ctrlPr>
+          </m:sSupPr>
+          <m:e>
+            <m:r>
+              <w:rPr>
+                <w:rFonts w:ascii="Cambria Math" w:eastAsia="Times New Roman" w:hAnsi="Cambria Math" w:cs="Arial"/>
+                <w:color w:val="000000"/>
+                <w:sz w:val="22"/>
+                <w:szCs w:val="22"/>
+                <w:lang w:val="en-US"/>
+              </w:rPr>
+              <m:t>2</m:t>
+            </m:r>
+          </m:e>
+          <m:sup>
+            <m:r>
+              <w:rPr>
+                <w:rFonts w:ascii="Cambria Math" w:eastAsia="Times New Roman" w:hAnsi="Cambria Math" w:cs="Arial"/>
+                <w:color w:val="000000"/>
+                <w:sz w:val="22"/>
+                <w:szCs w:val="22"/>
+                <w:lang w:val="en-US"/>
+              </w:rPr>
+              <m:t>bit</m:t>
+            </m:r>
+            <m:r>
+              <m:rPr>
+                <m:lit/>
+              </m:rPr>
+              <w:rPr>
+                <w:rFonts w:ascii="Cambria Math" w:eastAsia="Times New Roman" w:hAnsi="Cambria Math" w:cs="Arial"/>
+                <w:color w:val="000000"/>
+                <w:sz w:val="22"/>
+                <w:szCs w:val="22"/>
+                <w:lang w:val="en-US"/>
+              </w:rPr>
+              <m:t>_</m:t>
+            </m:r>
+            <m:r>
+              <w:rPr>
+                <w:rFonts w:ascii="Cambria Math" w:eastAsia="Times New Roman" w:hAnsi="Cambria Math" w:cs="Arial"/>
+                <w:color w:val="000000"/>
+                <w:sz w:val="22"/>
+                <w:szCs w:val="22"/>
+                <w:lang w:val="en-US"/>
+              </w:rPr>
+              <m:t>depth</m:t>
+            </m:r>
+          </m:sup>
+        </m:sSup>
+        <m:r>
+          <w:rPr>
+            <w:rFonts w:ascii="Cambria Math" w:eastAsia="Times New Roman" w:hAnsi="Cambria Math" w:cs="Arial"/>
+            <w:color w:val="000000"/>
+            <w:sz w:val="22"/>
+            <w:szCs w:val="22"/>
+            <w:lang w:val="en-US"/>
+          </w:rPr>
+          <m:t>-1</m:t>
+        </m:r>
+      </m:oMath>
+      <w:r>
+        <w:rPr>
+          <w:rFonts w:ascii="Arial" w:eastAsia="Times New Roman" w:hAnsi="Arial" w:cs="Arial"/>
+          <w:color w:val="000000"/>
+          <w:sz w:val="22"/>
+          <w:szCs w:val="22"/>
+          <w:lang w:val="en-US"/>
+        </w:rPr>
+        <w:t>).</w:t>
+      </w:r>
+    </w:p>
+    <w:p>
+      <w:pPr>
+        <w:rPr>
           <w:rFonts w:ascii="-webkit-standard" w:eastAsia="Times New Roman" w:hAnsi="-webkit-standard" w:cs="Times New Roman"/>
           <w:color w:val="000000"/>
-        </w:rPr>
-      </w:pPr>
-      <w:r>
-        <w:rPr>
-          <w:rFonts w:ascii="Arial" w:eastAsia="Times New Roman" w:hAnsi="Arial" w:cs="Arial"/>
-          <w:color w:val="000000"/>
-          <w:sz w:val="22"/>
-          <w:szCs w:val="22"/>
-        </w:rPr>
-        <w:t xml:space="preserve">/* </w:t>
-      </w:r>
-      <w:r>
-        <w:rPr>
-          <w:rFonts w:ascii="Arial" w:eastAsia="Times New Roman" w:hAnsi="Arial" w:cs="Arial"/>
-          <w:color w:val="000000"/>
-          <w:sz w:val="22"/>
-          <w:szCs w:val="22"/>
-        </w:rPr>
-        <w:t xml:space="preserve">Блок-схема, расчет </w:t>
-      </w:r>
-      <w:r>
-        <w:rPr>
-          <w:rFonts w:ascii="Arial" w:eastAsia="Times New Roman" w:hAnsi="Arial" w:cs="Arial"/>
-          <w:color w:val="000000"/>
-          <w:sz w:val="22"/>
-          <w:szCs w:val="22"/>
-          <w:lang w:val="en-US"/>
-        </w:rPr>
-        <w:t>ADC</w:t>
-      </w:r>
-      <w:r>
-        <w:rPr>
-          <w:rFonts w:ascii="Arial" w:eastAsia="Times New Roman" w:hAnsi="Arial" w:cs="Arial"/>
-          <w:color w:val="000000"/>
-          <w:sz w:val="22"/>
-          <w:szCs w:val="22"/>
-        </w:rPr>
-        <w:t xml:space="preserve"> </w:t>
-      </w:r>
-      <w:r>
-        <w:rPr>
-          <w:rFonts w:ascii="Arial" w:eastAsia="Times New Roman" w:hAnsi="Arial" w:cs="Arial"/>
-          <w:color w:val="000000"/>
-          <w:sz w:val="22"/>
-          <w:szCs w:val="22"/>
-          <w:lang w:val="en-US"/>
-        </w:rPr>
-        <w:t>voltage</w:t>
-      </w:r>
-      <w:r>
-        <w:rPr>
-          <w:rFonts w:ascii="Arial" w:eastAsia="Times New Roman" w:hAnsi="Arial" w:cs="Arial"/>
-          <w:color w:val="000000"/>
-          <w:sz w:val="22"/>
-          <w:szCs w:val="22"/>
-        </w:rPr>
-        <w:t xml:space="preserve"> (формула)</w:t>
-      </w:r>
-      <w:r>
-        <w:rPr>
-          <w:rFonts w:ascii="Arial" w:eastAsia="Times New Roman" w:hAnsi="Arial" w:cs="Arial"/>
-          <w:color w:val="000000"/>
-          <w:sz w:val="22"/>
-          <w:szCs w:val="22"/>
-        </w:rPr>
-        <w:t xml:space="preserve"> */</w:t>
-      </w:r>
-    </w:p>
-    <w:p>
-      <w:pPr>
-        <w:rPr>
-          <w:rFonts w:ascii="-webkit-standard" w:eastAsia="Times New Roman" w:hAnsi="-webkit-standard" w:cs="Times New Roman"/>
-          <w:color w:val="000000"/>
+          <w:lang w:val="en-US"/>
         </w:rPr>
       </w:pPr>
     </w:p>
@@ -626,7 +3729,6 @@
           <w:lang w:val="en-US"/>
         </w:rPr>
       </w:pPr>
-      <w:bookmarkStart w:id="0" w:name="_GoBack"/>
       <w:r>
         <w:rPr>
           <w:rFonts w:ascii="-webkit-standard" w:eastAsia="Times New Roman" w:hAnsi="-webkit-standard" w:cs="Times New Roman"/>
@@ -638,7 +3740,6 @@
         <w:t>/* won or not, how was the challenges */</w:t>
       </w:r>
     </w:p>
-    <w:bookmarkEnd w:id="0"/>
     <w:p>
       <w:pPr>
         <w:rPr>
@@ -932,7 +4033,7 @@
           <w:color w:val="000000"/>
         </w:rPr>
       </w:pPr>
-      <w:hyperlink r:id="rId5" w:history="1">
+      <w:hyperlink r:id="rId6" w:history="1">
         <w:r>
           <w:rPr>
             <w:rFonts w:ascii="Arial" w:eastAsia="Times New Roman" w:hAnsi="Arial" w:cs="Arial"/>
@@ -2058,6 +5159,16 @@
       <w:szCs w:val="26"/>
     </w:rPr>
   </w:style>
+  <w:style w:type="character" w:styleId="PlaceholderText">
+    <w:name w:val="Placeholder Text"/>
+    <w:basedOn w:val="DefaultParagraphFont"/>
+    <w:uiPriority w:val="99"/>
+    <w:semiHidden/>
+    <w:rsid w:val="00CA3029"/>
+    <w:rPr>
+      <w:color w:val="808080"/>
+    </w:rPr>
+  </w:style>
 </w:styles>
 </file>
 

</xml_diff>

<commit_message>
added styles for code and inline code
</commit_message>
<xml_diff>
--- a/projects-report.docx
+++ b/projects-report.docx
@@ -80,6 +80,12 @@
     </w:p>
     <w:sdt>
       <w:sdtPr>
+        <w:rPr>
+          <w:rFonts w:asciiTheme="minorHAnsi" w:eastAsiaTheme="minorHAnsi" w:hAnsiTheme="minorHAnsi" w:cstheme="minorBidi"/>
+          <w:sz w:val="24"/>
+          <w:szCs w:val="24"/>
+          <w:lang w:val="ru-RU"/>
+        </w:rPr>
         <w:id w:val="-748501934"/>
         <w:docPartObj>
           <w:docPartGallery w:val="Table of Contents"/>
@@ -88,13 +94,9 @@
       </w:sdtPr>
       <w:sdtEndPr>
         <w:rPr>
-          <w:rFonts w:asciiTheme="minorHAnsi" w:eastAsiaTheme="minorHAnsi" w:hAnsiTheme="minorHAnsi" w:cstheme="minorBidi"/>
           <w:b/>
           <w:bCs/>
           <w:noProof/>
-          <w:sz w:val="24"/>
-          <w:szCs w:val="24"/>
-          <w:lang w:val="ru-RU"/>
         </w:rPr>
       </w:sdtEndPr>
       <w:sdtContent>
@@ -4596,17 +4598,110 @@
       <w:bookmarkEnd w:id="11"/>
     </w:p>
     <w:p>
-      <w:bookmarkStart w:id="12" w:name="_GoBack"/>
+      <w:pPr>
+        <w:rPr>
+          <w:lang w:val="en-US"/>
+        </w:rPr>
+      </w:pPr>
+      <w:r>
+        <w:rPr>
+          <w:lang w:val="en-US"/>
+        </w:rPr>
+        <w:t xml:space="preserve">Sensors can allow for a reliable robot operation in changing conditions such as changes in battery charge level, nonlinear motor output curve and </w:t>
+      </w:r>
+      <w:r>
+        <w:rPr>
+          <w:lang w:val="en-US"/>
+        </w:rPr>
+        <w:t xml:space="preserve">other changing external conditions. Usage of sensors allows the robot to correct its actions in case of any changes due to which pre-programmed algorithm may not work as desired. Zumo shield has a few </w:t>
+      </w:r>
+      <w:r>
+        <w:rPr>
+          <w:lang w:val="en-US"/>
+        </w:rPr>
+        <w:lastRenderedPageBreak/>
+        <w:t>onboard sensors which can be used in a user-written program with the help of the Zumo library as described below.</w:t>
+      </w:r>
+    </w:p>
+    <w:p>
+      <w:pPr>
+        <w:pStyle w:val="Numberedlistlevel3"/>
+      </w:pPr>
+      <w:bookmarkStart w:id="12" w:name="_Toc529374308"/>
+      <w:r>
+        <w:t>Ultrasonic sensor</w:t>
+      </w:r>
       <w:bookmarkEnd w:id="12"/>
     </w:p>
     <w:p>
       <w:pPr>
+        <w:rPr>
+          <w:lang w:val="en-US"/>
+        </w:rPr>
+      </w:pPr>
+      <w:r>
+        <w:rPr>
+          <w:lang w:val="en-US"/>
+        </w:rPr>
+        <w:t xml:space="preserve">Zumo robot </w:t>
+      </w:r>
+      <w:r>
+        <w:rPr>
+          <w:lang w:val="en-US"/>
+        </w:rPr>
+        <w:t xml:space="preserve">can use an ultrasonic sensor to position itself relative to its surroundings. In this project the sensor will be used in the final task to detect maze walls. </w:t>
+      </w:r>
+      <w:r>
+        <w:rPr>
+          <w:lang w:val="en-US"/>
+        </w:rPr>
+        <w:t xml:space="preserve">Zumo library </w:t>
+      </w:r>
+      <w:r>
+        <w:rPr>
+          <w:lang w:val="en-US"/>
+        </w:rPr>
+        <w:t>provides the</w:t>
+      </w:r>
+      <w:r>
+        <w:rPr>
+          <w:lang w:val="en-US"/>
+        </w:rPr>
+        <w:t xml:space="preserve"> </w:t>
+      </w:r>
+      <w:r>
+        <w:rPr>
+          <w:lang w:val="en-US"/>
+        </w:rPr>
+        <w:t>command to read ultrasonic sensor measurement</w:t>
+      </w:r>
+      <w:r>
+        <w:rPr>
+          <w:lang w:val="en-US"/>
+        </w:rPr>
+        <w:t xml:space="preserve"> in centimeters</w:t>
+      </w:r>
+      <w:r>
+        <w:rPr>
+          <w:lang w:val="en-US"/>
+        </w:rPr>
+        <w:t>.</w:t>
+      </w:r>
+    </w:p>
+    <w:p>
+      <w:pPr>
+        <w:rPr>
+          <w:lang w:val="en-US"/>
+        </w:rPr>
+      </w:pPr>
+    </w:p>
+    <w:p>
+      <w:pPr>
         <w:pStyle w:val="Numberedlistlevel3"/>
       </w:pPr>
-      <w:bookmarkStart w:id="13" w:name="_Toc529374308"/>
-      <w:r>
-        <w:lastRenderedPageBreak/>
-        <w:t>Ultrasonic sensor</w:t>
+      <w:bookmarkStart w:id="13" w:name="_Toc529374309"/>
+      <w:r>
+        <w:t>Reflectance array</w:t>
       </w:r>
       <w:bookmarkEnd w:id="13"/>
     </w:p>
@@ -4620,49 +4715,43 @@
         <w:rPr>
           <w:lang w:val="en-US"/>
         </w:rPr>
-        <w:t xml:space="preserve">Zumo robot </w:t>
-      </w:r>
-      <w:r>
-        <w:rPr>
-          <w:lang w:val="en-US"/>
-        </w:rPr>
-        <w:t xml:space="preserve">can use an ultrasonic sensor to position itself relative to its surroundings. In this project the sensor will be used in the final task to detect maze walls. </w:t>
-      </w:r>
-      <w:r>
-        <w:rPr>
-          <w:lang w:val="en-US"/>
-        </w:rPr>
-        <w:t xml:space="preserve">Zumo library </w:t>
-      </w:r>
-      <w:r>
-        <w:rPr>
-          <w:lang w:val="en-US"/>
-        </w:rPr>
-        <w:t>provides the</w:t>
-      </w:r>
-      <w:r>
-        <w:rPr>
-          <w:lang w:val="en-US"/>
-        </w:rPr>
-        <w:t xml:space="preserve"> </w:t>
-      </w:r>
-      <w:r>
-        <w:rPr>
-          <w:lang w:val="en-US"/>
-        </w:rPr>
-        <w:t>command to read ultrasonic sensor measurement</w:t>
-      </w:r>
-      <w:r>
-        <w:rPr>
-          <w:lang w:val="en-US"/>
-        </w:rPr>
-        <w:t xml:space="preserve"> in centimeters</w:t>
-      </w:r>
-      <w:r>
-        <w:rPr>
-          <w:lang w:val="en-US"/>
-        </w:rPr>
-        <w:t>.</w:t>
+        <w:t xml:space="preserve">Zumo shield has a </w:t>
+      </w:r>
+      <w:r>
+        <w:rPr>
+          <w:lang w:val="en-US"/>
+        </w:rPr>
+        <w:t xml:space="preserve">reflectance array consisting of 6 sensors located underneath the shield board next to bulldozer blade on the front. </w:t>
+      </w:r>
+      <w:r>
+        <w:rPr>
+          <w:lang w:val="en-US"/>
+        </w:rPr>
+        <w:t>These sensors are used in detecting a line the robot should follow. Zumo library</w:t>
+      </w:r>
+      <w:r>
+        <w:rPr>
+          <w:lang w:val="en-US"/>
+        </w:rPr>
+        <w:t xml:space="preserve"> provides</w:t>
+      </w:r>
+      <w:r>
+        <w:rPr>
+          <w:lang w:val="en-US"/>
+        </w:rPr>
+        <w:t xml:space="preserve"> commands for reading both digital data from sensors using the threshold</w:t>
+      </w:r>
+      <w:r>
+        <w:rPr>
+          <w:lang w:val="en-US"/>
+        </w:rPr>
+        <w:t xml:space="preserve"> value</w:t>
+      </w:r>
+      <w:r>
+        <w:rPr>
+          <w:lang w:val="en-US"/>
+        </w:rPr>
+        <w:t xml:space="preserve"> and raw sensor readings.</w:t>
       </w:r>
     </w:p>
     <w:p>
@@ -4671,65 +4760,76 @@
           <w:lang w:val="en-US"/>
         </w:rPr>
       </w:pPr>
-    </w:p>
-    <w:p>
-      <w:pPr>
-        <w:pStyle w:val="Numberedlistlevel3"/>
-      </w:pPr>
-      <w:bookmarkStart w:id="14" w:name="_Toc529374309"/>
-      <w:r>
-        <w:t>Reflectance array</w:t>
-      </w:r>
+      <w:r>
+        <w:rPr>
+          <w:lang w:val="en-US"/>
+        </w:rPr>
+        <w:t>On a top design level Zumo uses a set of timers synchronized with SR switches</w:t>
+      </w:r>
+      <w:r>
+        <w:rPr>
+          <w:lang w:val="en-US"/>
+        </w:rPr>
+        <w:t>. On</w:t>
+      </w:r>
+      <w:r>
+        <w:rPr>
+          <w:lang w:val="en-US"/>
+        </w:rPr>
+        <w:t xml:space="preserve"> executing</w:t>
+      </w:r>
+      <w:r>
+        <w:rPr>
+          <w:lang w:val="en-US"/>
+        </w:rPr>
+        <w:t xml:space="preserve"> function</w:t>
+      </w:r>
+      <w:r>
+        <w:rPr>
+          <w:lang w:val="en-US"/>
+        </w:rPr>
+        <w:t xml:space="preserve"> </w:t>
+      </w:r>
+      <w:proofErr w:type="spellStart"/>
+      <w:r>
+        <w:rPr>
+          <w:rStyle w:val="InlinecodeChar"/>
+        </w:rPr>
+        <w:t>reflectance_start</w:t>
+      </w:r>
+      <w:proofErr w:type="spellEnd"/>
+      <w:r>
+        <w:rPr>
+          <w:rStyle w:val="InlinecodeChar"/>
+        </w:rPr>
+        <w:t>()</w:t>
+      </w:r>
+      <w:r>
+        <w:rPr>
+          <w:lang w:val="en-US"/>
+        </w:rPr>
+        <w:t xml:space="preserve"> a separate task</w:t>
+      </w:r>
+      <w:r>
+        <w:rPr>
+          <w:lang w:val="en-US"/>
+        </w:rPr>
+        <w:t xml:space="preserve"> with highest priority</w:t>
+      </w:r>
+      <w:r>
+        <w:rPr>
+          <w:lang w:val="en-US"/>
+        </w:rPr>
+        <w:t xml:space="preserve"> scanning sensor reading in the background is created and run</w:t>
+      </w:r>
+      <w:r>
+        <w:rPr>
+          <w:lang w:val="en-US"/>
+        </w:rPr>
+        <w:t xml:space="preserve"> every millisecond. </w:t>
+      </w:r>
+      <w:bookmarkStart w:id="14" w:name="_GoBack"/>
       <w:bookmarkEnd w:id="14"/>
-    </w:p>
-    <w:p>
-      <w:pPr>
-        <w:rPr>
-          <w:lang w:val="en-US"/>
-        </w:rPr>
-      </w:pPr>
-      <w:r>
-        <w:rPr>
-          <w:lang w:val="en-US"/>
-        </w:rPr>
-        <w:t xml:space="preserve">Zumo shield has a </w:t>
-      </w:r>
-      <w:r>
-        <w:rPr>
-          <w:lang w:val="en-US"/>
-        </w:rPr>
-        <w:t xml:space="preserve">reflectance array consisting of 6 sensors located underneath the shield board next to bulldozer blade on the front. </w:t>
-      </w:r>
-      <w:r>
-        <w:rPr>
-          <w:lang w:val="en-US"/>
-        </w:rPr>
-        <w:t>These sensors are used in detecting a line the robot should follow. Zumo library</w:t>
-      </w:r>
-      <w:r>
-        <w:rPr>
-          <w:lang w:val="en-US"/>
-        </w:rPr>
-        <w:t xml:space="preserve"> provides</w:t>
-      </w:r>
-      <w:r>
-        <w:rPr>
-          <w:lang w:val="en-US"/>
-        </w:rPr>
-        <w:t xml:space="preserve"> commands for reading both digital data from sensors using the threshold</w:t>
-      </w:r>
-      <w:r>
-        <w:rPr>
-          <w:lang w:val="en-US"/>
-        </w:rPr>
-        <w:t xml:space="preserve"> value</w:t>
-      </w:r>
-      <w:r>
-        <w:rPr>
-          <w:lang w:val="en-US"/>
-        </w:rPr>
-        <w:t xml:space="preserve"> and raw sensor readings.</w:t>
-      </w:r>
     </w:p>
     <w:p>
       <w:pPr>
@@ -5070,6 +5170,7 @@
           <w:szCs w:val="22"/>
           <w:lang w:val="en-US"/>
         </w:rPr>
+        <w:lastRenderedPageBreak/>
         <w:t xml:space="preserve">Installed </w:t>
       </w:r>
       <w:r>
@@ -6404,9 +6505,9 @@
   </w:latentStyles>
   <w:style w:type="paragraph" w:default="1" w:styleId="Normal">
     <w:name w:val="Normal"/>
-    <w:uiPriority w:val="7"/>
+    <w:uiPriority w:val="9"/>
     <w:qFormat/>
-    <w:rsid w:val="00D0182F"/>
+    <w:rsid w:val="00D9430C"/>
     <w:pPr>
       <w:spacing w:before="120" w:after="120"/>
       <w:ind w:left="432" w:firstLine="432"/>
@@ -6462,7 +6563,6 @@
     <w:name w:val="Default Paragraph Font"/>
     <w:uiPriority w:val="1"/>
     <w:semiHidden/>
-    <w:unhideWhenUsed/>
   </w:style>
   <w:style w:type="table" w:default="1" w:styleId="TableNormal">
     <w:name w:val="Normal Table"/>
@@ -6675,7 +6775,7 @@
     <w:basedOn w:val="Heading1"/>
     <w:next w:val="Normal"/>
     <w:uiPriority w:val="39"/>
-    <w:unhideWhenUsed/>
+    <w:semiHidden/>
     <w:qFormat/>
     <w:rsid w:val="00903E08"/>
     <w:pPr>
@@ -6718,6 +6818,64 @@
       <w:spacing w:after="100"/>
       <w:ind w:left="240"/>
     </w:pPr>
+  </w:style>
+  <w:style w:type="paragraph" w:customStyle="1" w:styleId="Code">
+    <w:name w:val="Code"/>
+    <w:basedOn w:val="Normal"/>
+    <w:uiPriority w:val="7"/>
+    <w:qFormat/>
+    <w:rsid w:val="00A75904"/>
+    <w:pPr>
+      <w:pBdr>
+        <w:top w:val="single" w:sz="4" w:space="1" w:color="auto"/>
+        <w:left w:val="single" w:sz="4" w:space="1" w:color="auto"/>
+        <w:bottom w:val="single" w:sz="4" w:space="1" w:color="auto"/>
+        <w:right w:val="single" w:sz="4" w:space="1" w:color="auto"/>
+      </w:pBdr>
+      <w:autoSpaceDE w:val="0"/>
+      <w:autoSpaceDN w:val="0"/>
+      <w:adjustRightInd w:val="0"/>
+      <w:spacing w:before="0" w:after="0"/>
+      <w:ind w:left="0" w:firstLine="0"/>
+    </w:pPr>
+    <w:rPr>
+      <w:rFonts w:ascii="Consolas" w:hAnsi="Consolas" w:cs="Courier New"/>
+      <w:color w:val="000000"/>
+      <w:sz w:val="20"/>
+      <w:szCs w:val="20"/>
+      <w:lang w:val="en-US"/>
+    </w:rPr>
+  </w:style>
+  <w:style w:type="paragraph" w:customStyle="1" w:styleId="Inlinecode">
+    <w:name w:val="Inline code"/>
+    <w:basedOn w:val="Normal"/>
+    <w:link w:val="InlinecodeChar"/>
+    <w:uiPriority w:val="8"/>
+    <w:qFormat/>
+    <w:rsid w:val="00D9430C"/>
+    <w:rPr>
+      <w:rFonts w:ascii="Consolas" w:hAnsi="Consolas" w:cs="Courier New"/>
+      <w:color w:val="000000"/>
+      <w:sz w:val="20"/>
+      <w:szCs w:val="20"/>
+      <w:bdr w:val="single" w:sz="4" w:space="0" w:color="auto"/>
+      <w:lang w:val="en-US"/>
+    </w:rPr>
+  </w:style>
+  <w:style w:type="character" w:customStyle="1" w:styleId="InlinecodeChar">
+    <w:name w:val="Inline code Char"/>
+    <w:basedOn w:val="DefaultParagraphFont"/>
+    <w:link w:val="Inlinecode"/>
+    <w:uiPriority w:val="8"/>
+    <w:rsid w:val="00D9430C"/>
+    <w:rPr>
+      <w:rFonts w:ascii="Consolas" w:hAnsi="Consolas" w:cs="Courier New"/>
+      <w:color w:val="000000"/>
+      <w:sz w:val="20"/>
+      <w:szCs w:val="20"/>
+      <w:bdr w:val="single" w:sz="4" w:space="0" w:color="auto"/>
+      <w:lang w:val="en-US"/>
+    </w:rPr>
   </w:style>
 </w:styles>
 </file>
@@ -7022,7 +7180,7 @@
 </file>
 
 <file path=customXml/itemProps1.xml><?xml version="1.0" encoding="utf-8"?>
-<ds:datastoreItem xmlns:ds="http://schemas.openxmlformats.org/officeDocument/2006/customXml" ds:itemID="{264D32A5-7F49-48EF-9A6A-A4DD35E6DD7B}">
+<ds:datastoreItem xmlns:ds="http://schemas.openxmlformats.org/officeDocument/2006/customXml" ds:itemID="{3DAA66CC-CCA9-46D3-95D5-3E9901A29158}">
   <ds:schemaRefs>
     <ds:schemaRef ds:uri="http://schemas.openxmlformats.org/officeDocument/2006/bibliography"/>
   </ds:schemaRefs>

</xml_diff>

<commit_message>
added annotation with styleguides
</commit_message>
<xml_diff>
--- a/projects-report.docx
+++ b/projects-report.docx
@@ -16,6 +16,8 @@
         </w:rPr>
         <w:t>TXL18S-1 B</w:t>
       </w:r>
+      <w:bookmarkStart w:id="0" w:name="_GoBack"/>
+      <w:bookmarkEnd w:id="0"/>
     </w:p>
     <w:p>
       <w:pPr>
@@ -69,14 +71,26 @@
           <w:lang w:val="en-US"/>
         </w:rPr>
       </w:pPr>
-      <w:bookmarkStart w:id="0" w:name="_Toc529374296"/>
+      <w:bookmarkStart w:id="1" w:name="_Toc529374296"/>
+      <w:commentRangeStart w:id="2"/>
       <w:r>
         <w:rPr>
           <w:lang w:val="en-US"/>
         </w:rPr>
         <w:t>Robot projects</w:t>
       </w:r>
-      <w:bookmarkEnd w:id="0"/>
+      <w:bookmarkEnd w:id="1"/>
+      <w:commentRangeEnd w:id="2"/>
+      <w:r>
+        <w:rPr>
+          <w:rStyle w:val="CommentReference"/>
+          <w:rFonts w:asciiTheme="minorHAnsi" w:eastAsiaTheme="minorHAnsi" w:hAnsiTheme="minorHAnsi" w:cstheme="minorBidi"/>
+          <w:b w:val="0"/>
+          <w:bCs w:val="0"/>
+          <w:kern w:val="0"/>
+        </w:rPr>
+        <w:commentReference w:id="2"/>
+      </w:r>
     </w:p>
     <w:sdt>
       <w:sdtPr>
@@ -2144,13 +2158,13 @@
       <w:pPr>
         <w:pStyle w:val="Heading2"/>
       </w:pPr>
-      <w:bookmarkStart w:id="1" w:name="_Toc529374297"/>
+      <w:bookmarkStart w:id="3" w:name="_Toc529374297"/>
       <w:proofErr w:type="spellStart"/>
       <w:r>
         <w:lastRenderedPageBreak/>
         <w:t>Abstract</w:t>
       </w:r>
-      <w:bookmarkEnd w:id="1"/>
+      <w:bookmarkEnd w:id="3"/>
       <w:proofErr w:type="spellEnd"/>
     </w:p>
     <w:p>
@@ -2160,40 +2174,9 @@
           <w:rFonts w:ascii="-webkit-standard" w:hAnsi="-webkit-standard" w:cs="Times New Roman"/>
         </w:rPr>
       </w:pPr>
-      <w:bookmarkStart w:id="2" w:name="_Toc529374298"/>
+      <w:bookmarkStart w:id="4" w:name="_Toc529374298"/>
       <w:r>
         <w:t>/* General summary of the whole project */</w:t>
-      </w:r>
-      <w:bookmarkEnd w:id="2"/>
-    </w:p>
-    <w:p>
-      <w:pPr>
-        <w:rPr>
-          <w:lang w:val="en-US"/>
-        </w:rPr>
-      </w:pPr>
-    </w:p>
-    <w:p>
-      <w:pPr>
-        <w:pStyle w:val="Heading2"/>
-        <w:rPr>
-          <w:rFonts w:ascii="-webkit-standard" w:eastAsia="Times New Roman" w:hAnsi="-webkit-standard" w:cs="Times New Roman"/>
-          <w:lang w:val="en-US"/>
-        </w:rPr>
-      </w:pPr>
-      <w:bookmarkStart w:id="3" w:name="_Toc529374299"/>
-      <w:r>
-        <w:t>Introduction</w:t>
-      </w:r>
-      <w:bookmarkEnd w:id="3"/>
-    </w:p>
-    <w:p>
-      <w:pPr>
-        <w:pStyle w:val="Numberedlistlevel2"/>
-      </w:pPr>
-      <w:bookmarkStart w:id="4" w:name="_Toc529374300"/>
-      <w:r>
-        <w:t>/* The goal and scope of the project */</w:t>
       </w:r>
       <w:bookmarkEnd w:id="4"/>
     </w:p>
@@ -2203,94 +2186,30 @@
           <w:lang w:val="en-US"/>
         </w:rPr>
       </w:pPr>
-      <w:r>
-        <w:rPr>
-          <w:lang w:val="en-US"/>
-        </w:rPr>
-        <w:t xml:space="preserve">The goal of this project is to design </w:t>
-      </w:r>
-      <w:r>
-        <w:rPr>
-          <w:lang w:val="en-US"/>
-        </w:rPr>
-        <w:t>a</w:t>
-      </w:r>
-      <w:r>
-        <w:rPr>
-          <w:lang w:val="en-US"/>
-        </w:rPr>
-        <w:t>nd build a</w:t>
-      </w:r>
-      <w:r>
-        <w:rPr>
-          <w:lang w:val="en-US"/>
-        </w:rPr>
-        <w:t xml:space="preserve"> Zumo</w:t>
-      </w:r>
-      <w:r>
-        <w:rPr>
-          <w:lang w:val="en-US"/>
-        </w:rPr>
-        <w:t xml:space="preserve"> robot software that </w:t>
-      </w:r>
-      <w:r>
-        <w:rPr>
-          <w:lang w:val="en-US"/>
-        </w:rPr>
-        <w:t>will</w:t>
-      </w:r>
-      <w:r>
-        <w:rPr>
-          <w:lang w:val="en-US"/>
-        </w:rPr>
-        <w:t xml:space="preserve"> allow it to pass all the challenges in the final assignment</w:t>
-      </w:r>
-      <w:r>
-        <w:rPr>
-          <w:lang w:val="en-US"/>
-        </w:rPr>
-        <w:t>.</w:t>
-      </w:r>
     </w:p>
     <w:p>
       <w:pPr>
-        <w:rPr>
-          <w:lang w:val="en-US"/>
-        </w:rPr>
-      </w:pPr>
+        <w:pStyle w:val="Heading2"/>
+        <w:rPr>
+          <w:rFonts w:ascii="-webkit-standard" w:eastAsia="Times New Roman" w:hAnsi="-webkit-standard" w:cs="Times New Roman"/>
+          <w:lang w:val="en-US"/>
+        </w:rPr>
+      </w:pPr>
+      <w:bookmarkStart w:id="5" w:name="_Toc529374299"/>
+      <w:proofErr w:type="spellStart"/>
+      <w:r>
+        <w:t>Introduction</w:t>
+      </w:r>
+      <w:bookmarkEnd w:id="5"/>
+      <w:proofErr w:type="spellEnd"/>
     </w:p>
     <w:p>
       <w:pPr>
-        <w:pStyle w:val="Heading2"/>
-        <w:rPr>
-          <w:rFonts w:ascii="-webkit-standard" w:eastAsia="Times New Roman" w:hAnsi="-webkit-standard" w:cs="Times New Roman"/>
-          <w:lang w:val="en-US"/>
-        </w:rPr>
-      </w:pPr>
-      <w:bookmarkStart w:id="5" w:name="_Toc529374301"/>
-      <w:r>
-        <w:rPr>
-          <w:rFonts w:eastAsia="Times New Roman"/>
-          <w:lang w:val="en-US"/>
-        </w:rPr>
-        <w:t>Methods and materials</w:t>
-      </w:r>
-      <w:bookmarkEnd w:id="5"/>
-      <w:r>
-        <w:rPr>
-          <w:rFonts w:eastAsia="Times New Roman"/>
-          <w:lang w:val="en-US"/>
-        </w:rPr>
-        <w:t xml:space="preserve"> </w:t>
-      </w:r>
-    </w:p>
-    <w:p>
-      <w:pPr>
         <w:pStyle w:val="Numberedlistlevel2"/>
       </w:pPr>
-      <w:bookmarkStart w:id="6" w:name="_Toc529374302"/>
-      <w:r>
-        <w:t>/* What methods and materials are we using. Zumo, sensors, language, creator, libs */</w:t>
+      <w:bookmarkStart w:id="6" w:name="_Toc529374300"/>
+      <w:r>
+        <w:t>/* The goal and scope of the project */</w:t>
       </w:r>
       <w:bookmarkEnd w:id="6"/>
     </w:p>
@@ -2300,86 +2219,183 @@
           <w:lang w:val="en-US"/>
         </w:rPr>
       </w:pPr>
+      <w:r>
+        <w:rPr>
+          <w:lang w:val="en-US"/>
+        </w:rPr>
+        <w:t xml:space="preserve">The goal of this project is to design </w:t>
+      </w:r>
+      <w:r>
+        <w:rPr>
+          <w:lang w:val="en-US"/>
+        </w:rPr>
+        <w:t>a</w:t>
+      </w:r>
+      <w:r>
+        <w:rPr>
+          <w:lang w:val="en-US"/>
+        </w:rPr>
+        <w:t>nd build a</w:t>
+      </w:r>
+      <w:r>
+        <w:rPr>
+          <w:lang w:val="en-US"/>
+        </w:rPr>
+        <w:t xml:space="preserve"> Zumo</w:t>
+      </w:r>
+      <w:r>
+        <w:rPr>
+          <w:lang w:val="en-US"/>
+        </w:rPr>
+        <w:t xml:space="preserve"> robot software that </w:t>
+      </w:r>
+      <w:r>
+        <w:rPr>
+          <w:lang w:val="en-US"/>
+        </w:rPr>
+        <w:t>will</w:t>
+      </w:r>
+      <w:r>
+        <w:rPr>
+          <w:lang w:val="en-US"/>
+        </w:rPr>
+        <w:t xml:space="preserve"> allow it to pass all the challenges in the final assignment</w:t>
+      </w:r>
+      <w:r>
+        <w:rPr>
+          <w:lang w:val="en-US"/>
+        </w:rPr>
+        <w:t>.</w:t>
+      </w:r>
     </w:p>
     <w:p>
       <w:pPr>
-        <w:pStyle w:val="Heading2"/>
-        <w:rPr>
-          <w:rFonts w:ascii="-webkit-standard" w:eastAsia="Times New Roman" w:hAnsi="-webkit-standard" w:cs="Times New Roman"/>
-          <w:lang w:val="en-US"/>
-        </w:rPr>
-      </w:pPr>
-      <w:bookmarkStart w:id="7" w:name="_Toc529374303"/>
-      <w:r>
-        <w:rPr>
-          <w:rFonts w:eastAsia="Times New Roman"/>
-          <w:lang w:val="en-US"/>
-        </w:rPr>
-        <w:t>Theoretical background</w:t>
-      </w:r>
-      <w:bookmarkEnd w:id="7"/>
+        <w:rPr>
+          <w:lang w:val="en-US"/>
+        </w:rPr>
+      </w:pPr>
     </w:p>
     <w:p>
       <w:pPr>
+        <w:pStyle w:val="Heading2"/>
+        <w:rPr>
+          <w:rFonts w:ascii="-webkit-standard" w:eastAsia="Times New Roman" w:hAnsi="-webkit-standard" w:cs="Times New Roman"/>
+          <w:lang w:val="en-US"/>
+        </w:rPr>
+      </w:pPr>
+      <w:bookmarkStart w:id="7" w:name="_Toc529374301"/>
+      <w:r>
+        <w:rPr>
+          <w:rFonts w:eastAsia="Times New Roman"/>
+          <w:lang w:val="en-US"/>
+        </w:rPr>
+        <w:t>Methods and materials</w:t>
+      </w:r>
+      <w:bookmarkEnd w:id="7"/>
+      <w:r>
+        <w:rPr>
+          <w:rFonts w:eastAsia="Times New Roman"/>
+          <w:lang w:val="en-US"/>
+        </w:rPr>
+        <w:t xml:space="preserve"> </w:t>
+      </w:r>
+    </w:p>
+    <w:p>
+      <w:pPr>
         <w:pStyle w:val="Numberedlistlevel2"/>
-        <w:rPr>
-          <w:rFonts w:ascii="-webkit-standard" w:hAnsi="-webkit-standard" w:cs="Times New Roman"/>
-        </w:rPr>
-      </w:pPr>
-      <w:bookmarkStart w:id="8" w:name="_Toc529374304"/>
-      <w:r>
-        <w:t>/* Some theory about how sensor, robot works, how some algorithms work */</w:t>
+      </w:pPr>
+      <w:bookmarkStart w:id="8" w:name="_Toc529374302"/>
+      <w:r>
+        <w:t>/* What methods and materials are we using. Zumo, sensors, language, creator, libs */</w:t>
       </w:r>
       <w:bookmarkEnd w:id="8"/>
     </w:p>
     <w:p>
       <w:pPr>
         <w:rPr>
-          <w:rFonts w:ascii="-webkit-standard" w:hAnsi="-webkit-standard" w:cs="Times New Roman"/>
-          <w:lang w:val="en-US"/>
-        </w:rPr>
-      </w:pPr>
-      <w:r>
-        <w:rPr>
-          <w:lang w:val="en-US"/>
-        </w:rPr>
-        <w:t>The robot consists of three main part: Arduino, Zumo Shield and Zumo chassis.</w:t>
-      </w:r>
+          <w:lang w:val="en-US"/>
+        </w:rPr>
+      </w:pPr>
     </w:p>
     <w:p>
       <w:pPr>
-        <w:rPr>
-          <w:lang w:val="en-US"/>
-        </w:rPr>
-      </w:pPr>
-    </w:p>
-    <w:p>
-      <w:pPr>
         <w:pStyle w:val="Heading2"/>
         <w:rPr>
           <w:rFonts w:ascii="-webkit-standard" w:eastAsia="Times New Roman" w:hAnsi="-webkit-standard" w:cs="Times New Roman"/>
           <w:lang w:val="en-US"/>
         </w:rPr>
       </w:pPr>
-      <w:bookmarkStart w:id="9" w:name="_Toc529374305"/>
+      <w:bookmarkStart w:id="9" w:name="_Toc529374303"/>
       <w:r>
         <w:rPr>
           <w:rFonts w:eastAsia="Times New Roman"/>
           <w:lang w:val="en-US"/>
         </w:rPr>
-        <w:t>Implementation</w:t>
+        <w:t>Theoretical background</w:t>
       </w:r>
       <w:bookmarkEnd w:id="9"/>
     </w:p>
     <w:p>
       <w:pPr>
         <w:pStyle w:val="Numberedlistlevel2"/>
-      </w:pPr>
-      <w:bookmarkStart w:id="10" w:name="_Toc529374306"/>
+        <w:rPr>
+          <w:rFonts w:ascii="-webkit-standard" w:hAnsi="-webkit-standard" w:cs="Times New Roman"/>
+        </w:rPr>
+      </w:pPr>
+      <w:bookmarkStart w:id="10" w:name="_Toc529374304"/>
+      <w:r>
+        <w:t>/* Some theory about how sensor, robot works, how some algorithms work */</w:t>
+      </w:r>
+      <w:bookmarkEnd w:id="10"/>
+    </w:p>
+    <w:p>
+      <w:pPr>
+        <w:rPr>
+          <w:rFonts w:ascii="-webkit-standard" w:hAnsi="-webkit-standard" w:cs="Times New Roman"/>
+          <w:lang w:val="en-US"/>
+        </w:rPr>
+      </w:pPr>
+      <w:r>
+        <w:rPr>
+          <w:lang w:val="en-US"/>
+        </w:rPr>
+        <w:t>The robot consists of three main part: Arduino, Zumo Shield and Zumo chassis.</w:t>
+      </w:r>
+    </w:p>
+    <w:p>
+      <w:pPr>
+        <w:rPr>
+          <w:lang w:val="en-US"/>
+        </w:rPr>
+      </w:pPr>
+    </w:p>
+    <w:p>
+      <w:pPr>
+        <w:pStyle w:val="Heading2"/>
+        <w:rPr>
+          <w:rFonts w:ascii="-webkit-standard" w:eastAsia="Times New Roman" w:hAnsi="-webkit-standard" w:cs="Times New Roman"/>
+          <w:lang w:val="en-US"/>
+        </w:rPr>
+      </w:pPr>
+      <w:bookmarkStart w:id="11" w:name="_Toc529374305"/>
+      <w:r>
+        <w:rPr>
+          <w:rFonts w:eastAsia="Times New Roman"/>
+          <w:lang w:val="en-US"/>
+        </w:rPr>
+        <w:t>Implementation</w:t>
+      </w:r>
+      <w:bookmarkEnd w:id="11"/>
+    </w:p>
+    <w:p>
+      <w:pPr>
+        <w:pStyle w:val="Numberedlistlevel2"/>
+      </w:pPr>
+      <w:bookmarkStart w:id="12" w:name="_Toc529374306"/>
       <w:r>
         <w:t>Batteries</w:t>
       </w:r>
-      <w:bookmarkEnd w:id="10"/>
+      <w:bookmarkEnd w:id="12"/>
     </w:p>
     <w:p>
       <w:pPr>
@@ -2494,7 +2510,7 @@
                     </pic:cNvPicPr>
                   </pic:nvPicPr>
                   <pic:blipFill>
-                    <a:blip r:embed="rId6">
+                    <a:blip r:embed="rId9">
                       <a:extLst>
                         <a:ext uri="{28A0092B-C50C-407E-A947-70E740481C1C}">
                           <a14:useLocalDpi xmlns:a14="http://schemas.microsoft.com/office/drawing/2010/main" val="0"/>
@@ -4591,117 +4607,9 @@
       <w:pPr>
         <w:pStyle w:val="Numberedlistlevel2"/>
       </w:pPr>
-      <w:bookmarkStart w:id="11" w:name="_Toc529374307"/>
+      <w:bookmarkStart w:id="13" w:name="_Toc529374307"/>
       <w:r>
         <w:t>Sensors</w:t>
-      </w:r>
-      <w:bookmarkEnd w:id="11"/>
-    </w:p>
-    <w:p>
-      <w:pPr>
-        <w:rPr>
-          <w:lang w:val="en-US"/>
-        </w:rPr>
-      </w:pPr>
-      <w:r>
-        <w:rPr>
-          <w:lang w:val="en-US"/>
-        </w:rPr>
-        <w:t xml:space="preserve">Sensors can allow for a reliable robot operation in changing conditions such as changes in battery charge level, nonlinear motor output curve and </w:t>
-      </w:r>
-      <w:r>
-        <w:rPr>
-          <w:lang w:val="en-US"/>
-        </w:rPr>
-        <w:t xml:space="preserve">other changing external conditions. Usage of sensors allows the robot to correct its actions in case of any changes due to which pre-programmed algorithm may not work as desired. Zumo shield has a few </w:t>
-      </w:r>
-      <w:r>
-        <w:rPr>
-          <w:lang w:val="en-US"/>
-        </w:rPr>
-        <w:lastRenderedPageBreak/>
-        <w:t>onboard sensors which can be used in a user-written program with the help of the Zumo library as described below.</w:t>
-      </w:r>
-    </w:p>
-    <w:p>
-      <w:pPr>
-        <w:pStyle w:val="Numberedlistlevel3"/>
-      </w:pPr>
-      <w:bookmarkStart w:id="12" w:name="_Toc529374308"/>
-      <w:r>
-        <w:t>Ultrasonic sensor</w:t>
-      </w:r>
-      <w:bookmarkEnd w:id="12"/>
-    </w:p>
-    <w:p>
-      <w:pPr>
-        <w:rPr>
-          <w:lang w:val="en-US"/>
-        </w:rPr>
-      </w:pPr>
-      <w:r>
-        <w:rPr>
-          <w:lang w:val="en-US"/>
-        </w:rPr>
-        <w:t xml:space="preserve">Zumo robot </w:t>
-      </w:r>
-      <w:r>
-        <w:rPr>
-          <w:lang w:val="en-US"/>
-        </w:rPr>
-        <w:t xml:space="preserve">can use an ultrasonic sensor to position itself relative to its surroundings. In this project the sensor will be used in the final task to detect maze walls. </w:t>
-      </w:r>
-      <w:r>
-        <w:rPr>
-          <w:lang w:val="en-US"/>
-        </w:rPr>
-        <w:t xml:space="preserve">Zumo library </w:t>
-      </w:r>
-      <w:r>
-        <w:rPr>
-          <w:lang w:val="en-US"/>
-        </w:rPr>
-        <w:t>provides the</w:t>
-      </w:r>
-      <w:r>
-        <w:rPr>
-          <w:lang w:val="en-US"/>
-        </w:rPr>
-        <w:t xml:space="preserve"> </w:t>
-      </w:r>
-      <w:r>
-        <w:rPr>
-          <w:lang w:val="en-US"/>
-        </w:rPr>
-        <w:t>command to read ultrasonic sensor measurement</w:t>
-      </w:r>
-      <w:r>
-        <w:rPr>
-          <w:lang w:val="en-US"/>
-        </w:rPr>
-        <w:t xml:space="preserve"> in centimeters</w:t>
-      </w:r>
-      <w:r>
-        <w:rPr>
-          <w:lang w:val="en-US"/>
-        </w:rPr>
-        <w:t>.</w:t>
-      </w:r>
-    </w:p>
-    <w:p>
-      <w:pPr>
-        <w:rPr>
-          <w:lang w:val="en-US"/>
-        </w:rPr>
-      </w:pPr>
-    </w:p>
-    <w:p>
-      <w:pPr>
-        <w:pStyle w:val="Numberedlistlevel3"/>
-      </w:pPr>
-      <w:bookmarkStart w:id="13" w:name="_Toc529374309"/>
-      <w:r>
-        <w:t>Reflectance array</w:t>
       </w:r>
       <w:bookmarkEnd w:id="13"/>
     </w:p>
@@ -4715,120 +4623,30 @@
         <w:rPr>
           <w:lang w:val="en-US"/>
         </w:rPr>
-        <w:t xml:space="preserve">Zumo shield has a </w:t>
-      </w:r>
-      <w:r>
-        <w:rPr>
-          <w:lang w:val="en-US"/>
-        </w:rPr>
-        <w:t xml:space="preserve">reflectance array consisting of 6 sensors located underneath the shield board next to bulldozer blade on the front. </w:t>
-      </w:r>
-      <w:r>
-        <w:rPr>
-          <w:lang w:val="en-US"/>
-        </w:rPr>
-        <w:t>These sensors are used in detecting a line the robot should follow. Zumo library</w:t>
-      </w:r>
-      <w:r>
-        <w:rPr>
-          <w:lang w:val="en-US"/>
-        </w:rPr>
-        <w:t xml:space="preserve"> provides</w:t>
-      </w:r>
-      <w:r>
-        <w:rPr>
-          <w:lang w:val="en-US"/>
-        </w:rPr>
-        <w:t xml:space="preserve"> commands for reading both digital data from sensors using the threshold</w:t>
-      </w:r>
-      <w:r>
-        <w:rPr>
-          <w:lang w:val="en-US"/>
-        </w:rPr>
-        <w:t xml:space="preserve"> value</w:t>
-      </w:r>
-      <w:r>
-        <w:rPr>
-          <w:lang w:val="en-US"/>
-        </w:rPr>
-        <w:t xml:space="preserve"> and raw sensor readings.</w:t>
+        <w:t xml:space="preserve">Sensors can allow for a reliable robot operation in changing conditions such as changes in battery charge level, nonlinear motor output curve and </w:t>
+      </w:r>
+      <w:r>
+        <w:rPr>
+          <w:lang w:val="en-US"/>
+        </w:rPr>
+        <w:t xml:space="preserve">other changing external conditions. Usage of sensors allows the robot to correct its actions in case of any changes due to which pre-programmed algorithm may not work as desired. Zumo shield has a few </w:t>
+      </w:r>
+      <w:r>
+        <w:rPr>
+          <w:lang w:val="en-US"/>
+        </w:rPr>
+        <w:lastRenderedPageBreak/>
+        <w:t>onboard sensors which can be used in a user-written program with the help of the Zumo library as described below.</w:t>
       </w:r>
     </w:p>
     <w:p>
       <w:pPr>
-        <w:rPr>
-          <w:lang w:val="en-US"/>
-        </w:rPr>
-      </w:pPr>
-      <w:r>
-        <w:rPr>
-          <w:lang w:val="en-US"/>
-        </w:rPr>
-        <w:t>On a top design level Zumo uses a set of timers synchronized with SR switches</w:t>
-      </w:r>
-      <w:r>
-        <w:rPr>
-          <w:lang w:val="en-US"/>
-        </w:rPr>
-        <w:t>. On</w:t>
-      </w:r>
-      <w:r>
-        <w:rPr>
-          <w:lang w:val="en-US"/>
-        </w:rPr>
-        <w:t xml:space="preserve"> executing</w:t>
-      </w:r>
-      <w:r>
-        <w:rPr>
-          <w:lang w:val="en-US"/>
-        </w:rPr>
-        <w:t xml:space="preserve"> function</w:t>
-      </w:r>
-      <w:r>
-        <w:rPr>
-          <w:lang w:val="en-US"/>
-        </w:rPr>
-        <w:t xml:space="preserve"> </w:t>
-      </w:r>
-      <w:proofErr w:type="spellStart"/>
-      <w:r>
-        <w:rPr>
-          <w:rStyle w:val="InlinecodeChar"/>
-        </w:rPr>
-        <w:t>reflectance_start</w:t>
-      </w:r>
-      <w:proofErr w:type="spellEnd"/>
-      <w:r>
-        <w:rPr>
-          <w:rStyle w:val="InlinecodeChar"/>
-        </w:rPr>
-        <w:t>()</w:t>
-      </w:r>
-      <w:r>
-        <w:rPr>
-          <w:lang w:val="en-US"/>
-        </w:rPr>
-        <w:t xml:space="preserve"> a separate task</w:t>
-      </w:r>
-      <w:r>
-        <w:rPr>
-          <w:lang w:val="en-US"/>
-        </w:rPr>
-        <w:t xml:space="preserve"> with highest priority</w:t>
-      </w:r>
-      <w:r>
-        <w:rPr>
-          <w:lang w:val="en-US"/>
-        </w:rPr>
-        <w:t xml:space="preserve"> scanning sensor reading in the background is created and run</w:t>
-      </w:r>
-      <w:r>
-        <w:rPr>
-          <w:lang w:val="en-US"/>
-        </w:rPr>
-        <w:t xml:space="preserve"> every millisecond. </w:t>
-      </w:r>
-      <w:bookmarkStart w:id="14" w:name="_GoBack"/>
+        <w:pStyle w:val="Numberedlistlevel3"/>
+      </w:pPr>
+      <w:bookmarkStart w:id="14" w:name="_Toc529374308"/>
+      <w:r>
+        <w:t>Ultrasonic sensor</w:t>
+      </w:r>
       <w:bookmarkEnd w:id="14"/>
     </w:p>
     <w:p>
@@ -4837,14 +4655,69 @@
           <w:lang w:val="en-US"/>
         </w:rPr>
       </w:pPr>
+      <w:r>
+        <w:rPr>
+          <w:lang w:val="en-US"/>
+        </w:rPr>
+        <w:t xml:space="preserve">Zumo robot </w:t>
+      </w:r>
+      <w:r>
+        <w:rPr>
+          <w:lang w:val="en-US"/>
+        </w:rPr>
+        <w:t xml:space="preserve">can use an ultrasonic sensor to position itself relative to its surroundings. In this project the sensor will be used in the final task to detect maze walls. </w:t>
+      </w:r>
+      <w:r>
+        <w:rPr>
+          <w:lang w:val="en-US"/>
+        </w:rPr>
+        <w:t xml:space="preserve">Zumo library </w:t>
+      </w:r>
+      <w:r>
+        <w:rPr>
+          <w:lang w:val="en-US"/>
+        </w:rPr>
+        <w:t>provides the</w:t>
+      </w:r>
+      <w:r>
+        <w:rPr>
+          <w:lang w:val="en-US"/>
+        </w:rPr>
+        <w:t xml:space="preserve"> </w:t>
+      </w:r>
+      <w:r>
+        <w:rPr>
+          <w:lang w:val="en-US"/>
+        </w:rPr>
+        <w:t>command to read ultrasonic sensor measurement</w:t>
+      </w:r>
+      <w:r>
+        <w:rPr>
+          <w:lang w:val="en-US"/>
+        </w:rPr>
+        <w:t xml:space="preserve"> in centimeters</w:t>
+      </w:r>
+      <w:r>
+        <w:rPr>
+          <w:lang w:val="en-US"/>
+        </w:rPr>
+        <w:t>.</w:t>
+      </w:r>
     </w:p>
     <w:p>
       <w:pPr>
+        <w:rPr>
+          <w:lang w:val="en-US"/>
+        </w:rPr>
+      </w:pPr>
+    </w:p>
+    <w:p>
+      <w:pPr>
         <w:pStyle w:val="Numberedlistlevel3"/>
       </w:pPr>
-      <w:bookmarkStart w:id="15" w:name="_Toc529374310"/>
-      <w:r>
-        <w:t>Accelerometer</w:t>
+      <w:bookmarkStart w:id="15" w:name="_Toc529374309"/>
+      <w:r>
+        <w:t>Reflectance array</w:t>
       </w:r>
       <w:bookmarkEnd w:id="15"/>
     </w:p>
@@ -4858,51 +4731,260 @@
         <w:rPr>
           <w:lang w:val="en-US"/>
         </w:rPr>
+        <w:t xml:space="preserve">Zumo shield has a </w:t>
+      </w:r>
+      <w:r>
+        <w:rPr>
+          <w:lang w:val="en-US"/>
+        </w:rPr>
+        <w:t xml:space="preserve">reflectance array consisting of 6 sensors located underneath the shield board </w:t>
+      </w:r>
+      <w:r>
+        <w:rPr>
+          <w:lang w:val="en-US"/>
+        </w:rPr>
+        <w:t>behind the</w:t>
+      </w:r>
+      <w:r>
+        <w:rPr>
+          <w:lang w:val="en-US"/>
+        </w:rPr>
+        <w:t xml:space="preserve"> bulldozer blade on the front. </w:t>
+      </w:r>
+      <w:r>
+        <w:rPr>
+          <w:lang w:val="en-US"/>
+        </w:rPr>
+        <w:t>These sensors are used in detecting a line</w:t>
+      </w:r>
+      <w:r>
+        <w:rPr>
+          <w:lang w:val="en-US"/>
+        </w:rPr>
+        <w:t xml:space="preserve"> for</w:t>
+      </w:r>
+      <w:r>
+        <w:rPr>
+          <w:lang w:val="en-US"/>
+        </w:rPr>
+        <w:t xml:space="preserve"> the robot </w:t>
+      </w:r>
+      <w:r>
+        <w:rPr>
+          <w:lang w:val="en-US"/>
+        </w:rPr>
+        <w:t>to</w:t>
+      </w:r>
+      <w:r>
+        <w:rPr>
+          <w:lang w:val="en-US"/>
+        </w:rPr>
+        <w:t xml:space="preserve"> follow. Zumo library</w:t>
+      </w:r>
+      <w:r>
+        <w:rPr>
+          <w:lang w:val="en-US"/>
+        </w:rPr>
+        <w:t xml:space="preserve"> provides</w:t>
+      </w:r>
+      <w:r>
+        <w:rPr>
+          <w:lang w:val="en-US"/>
+        </w:rPr>
+        <w:t xml:space="preserve"> commands for reading both digital data from sensors using the threshold</w:t>
+      </w:r>
+      <w:r>
+        <w:rPr>
+          <w:lang w:val="en-US"/>
+        </w:rPr>
+        <w:t xml:space="preserve"> value</w:t>
+      </w:r>
+      <w:r>
+        <w:rPr>
+          <w:lang w:val="en-US"/>
+        </w:rPr>
+        <w:t xml:space="preserve"> and raw sensor readings.</w:t>
+      </w:r>
+    </w:p>
+    <w:p>
+      <w:pPr>
+        <w:rPr>
+          <w:lang w:val="en-US"/>
+        </w:rPr>
+      </w:pPr>
+      <w:r>
+        <w:rPr>
+          <w:lang w:val="en-US"/>
+        </w:rPr>
+        <w:t>On a top design level Zumo uses a set of timers synchronized with SR switches</w:t>
+      </w:r>
+      <w:r>
+        <w:rPr>
+          <w:lang w:val="en-US"/>
+        </w:rPr>
+        <w:t>. On</w:t>
+      </w:r>
+      <w:r>
+        <w:rPr>
+          <w:lang w:val="en-US"/>
+        </w:rPr>
+        <w:t xml:space="preserve"> executing</w:t>
+      </w:r>
+      <w:r>
+        <w:rPr>
+          <w:lang w:val="en-US"/>
+        </w:rPr>
+        <w:t xml:space="preserve"> function</w:t>
+      </w:r>
+      <w:r>
+        <w:rPr>
+          <w:lang w:val="en-US"/>
+        </w:rPr>
+        <w:t xml:space="preserve"> </w:t>
+      </w:r>
+      <w:proofErr w:type="spellStart"/>
+      <w:r>
+        <w:rPr>
+          <w:rStyle w:val="Inlinecode"/>
+        </w:rPr>
+        <w:t>reflectance_</w:t>
+      </w:r>
+      <w:proofErr w:type="gramStart"/>
+      <w:r>
+        <w:rPr>
+          <w:rStyle w:val="Inlinecode"/>
+        </w:rPr>
+        <w:t>start</w:t>
+      </w:r>
+      <w:proofErr w:type="spellEnd"/>
+      <w:r>
+        <w:rPr>
+          <w:rStyle w:val="Inlinecode"/>
+        </w:rPr>
+        <w:t>(</w:t>
+      </w:r>
+      <w:proofErr w:type="gramEnd"/>
+      <w:r>
+        <w:rPr>
+          <w:rStyle w:val="Inlinecode"/>
+        </w:rPr>
+        <w:t>)</w:t>
+      </w:r>
+      <w:r>
+        <w:rPr>
+          <w:lang w:val="en-US"/>
+        </w:rPr>
+        <w:t xml:space="preserve"> a separate task</w:t>
+      </w:r>
+      <w:r>
+        <w:rPr>
+          <w:lang w:val="en-US"/>
+        </w:rPr>
+        <w:t xml:space="preserve"> with highest priority</w:t>
+      </w:r>
+      <w:r>
+        <w:rPr>
+          <w:lang w:val="en-US"/>
+        </w:rPr>
+        <w:t xml:space="preserve"> scanning sensor reading</w:t>
+      </w:r>
+      <w:r>
+        <w:rPr>
+          <w:lang w:val="en-US"/>
+        </w:rPr>
+        <w:t>s</w:t>
+      </w:r>
+      <w:r>
+        <w:rPr>
+          <w:lang w:val="en-US"/>
+        </w:rPr>
+        <w:t xml:space="preserve"> in the background is created and run</w:t>
+      </w:r>
+      <w:r>
+        <w:rPr>
+          <w:lang w:val="en-US"/>
+        </w:rPr>
+        <w:t xml:space="preserve"> every millisecond. </w:t>
+      </w:r>
+      <w:r>
+        <w:rPr>
+          <w:lang w:val="en-US"/>
+        </w:rPr>
+        <w:t xml:space="preserve">The result of scanning can be written in the structure of type </w:t>
+      </w:r>
+      <w:proofErr w:type="spellStart"/>
+      <w:r>
+        <w:rPr>
+          <w:rStyle w:val="Inlinecode"/>
+        </w:rPr>
+        <w:t>sensors</w:t>
+      </w:r>
+      <w:proofErr w:type="spellEnd"/>
+      <w:r>
+        <w:rPr>
+          <w:rStyle w:val="Inlinecode"/>
+        </w:rPr>
+        <w:t>_</w:t>
+      </w:r>
+      <w:r>
+        <w:rPr>
+          <w:lang w:val="en-US"/>
+        </w:rPr>
+        <w:t>.</w:t>
+      </w:r>
+    </w:p>
+    <w:p>
+      <w:pPr>
+        <w:rPr>
+          <w:lang w:val="en-US"/>
+        </w:rPr>
+      </w:pPr>
+    </w:p>
+    <w:p>
+      <w:pPr>
+        <w:pStyle w:val="Numberedlistlevel3"/>
+      </w:pPr>
+      <w:bookmarkStart w:id="16" w:name="_Toc529374310"/>
+      <w:r>
+        <w:t>Accelerometer</w:t>
+      </w:r>
+      <w:bookmarkEnd w:id="16"/>
+    </w:p>
+    <w:p>
+      <w:r>
         <w:t xml:space="preserve">The robot has a built-in accelerometer for detecting hits if the ultrasonic sensor did not detect the obstacle in advance which can be used in the sumo battle for detecting hits from sides and back where ultrasonic sensor cannot detect the approaching opponent robot. Zumo library provides function which allows to read the acceleration in </w:t>
       </w:r>
       <m:oMath>
         <m:r>
           <w:rPr>
             <w:rFonts w:ascii="Cambria Math" w:hAnsi="Cambria Math"/>
-            <w:lang w:val="en-US"/>
           </w:rPr>
           <m:t>x</m:t>
         </m:r>
       </m:oMath>
       <w:r>
-        <w:rPr>
-          <w:lang w:val="en-US"/>
-        </w:rPr>
         <w:t xml:space="preserve">, </w:t>
       </w:r>
       <m:oMath>
         <m:r>
           <w:rPr>
             <w:rFonts w:ascii="Cambria Math" w:hAnsi="Cambria Math"/>
-            <w:lang w:val="en-US"/>
           </w:rPr>
           <m:t>y</m:t>
         </m:r>
       </m:oMath>
       <w:r>
-        <w:rPr>
-          <w:lang w:val="en-US"/>
-        </w:rPr>
         <w:t xml:space="preserve"> and </w:t>
       </w:r>
       <m:oMath>
         <m:r>
           <w:rPr>
             <w:rFonts w:ascii="Cambria Math" w:hAnsi="Cambria Math"/>
-            <w:lang w:val="en-US"/>
           </w:rPr>
           <m:t>z</m:t>
         </m:r>
       </m:oMath>
       <w:r>
-        <w:rPr>
-          <w:lang w:val="en-US"/>
-        </w:rPr>
         <w:t xml:space="preserve"> direction.</w:t>
       </w:r>
     </w:p>
@@ -4921,66 +5003,66 @@
           <w:lang w:val="en-US"/>
         </w:rPr>
       </w:pPr>
-      <w:bookmarkStart w:id="16" w:name="_Toc529374311"/>
+      <w:bookmarkStart w:id="17" w:name="_Toc529374311"/>
       <w:r>
         <w:rPr>
           <w:rFonts w:eastAsia="Times New Roman"/>
           <w:lang w:val="en-US"/>
         </w:rPr>
         <w:t>Results</w:t>
-      </w:r>
-      <w:bookmarkEnd w:id="16"/>
-    </w:p>
-    <w:p>
-      <w:pPr>
-        <w:pStyle w:val="Numberedlistlevel2"/>
-      </w:pPr>
-      <w:bookmarkStart w:id="17" w:name="_Toc529374312"/>
-      <w:r>
-        <w:t>/* won or not, how was the challenges */</w:t>
       </w:r>
       <w:bookmarkEnd w:id="17"/>
     </w:p>
     <w:p>
       <w:pPr>
-        <w:rPr>
-          <w:lang w:val="en-US"/>
-        </w:rPr>
-      </w:pPr>
-    </w:p>
-    <w:p>
-      <w:pPr>
-        <w:pStyle w:val="Heading2"/>
-        <w:rPr>
-          <w:rFonts w:ascii="-webkit-standard" w:eastAsia="Times New Roman" w:hAnsi="-webkit-standard" w:cs="Times New Roman"/>
-          <w:lang w:val="en-US"/>
-        </w:rPr>
-      </w:pPr>
-      <w:r>
-        <w:rPr>
-          <w:rFonts w:eastAsia="Times New Roman"/>
-          <w:lang w:val="en-US"/>
-        </w:rPr>
-        <w:t xml:space="preserve"> </w:t>
-      </w:r>
-      <w:bookmarkStart w:id="18" w:name="_Toc529374313"/>
-      <w:r>
-        <w:rPr>
-          <w:rFonts w:eastAsia="Times New Roman"/>
-          <w:lang w:val="en-US"/>
-        </w:rPr>
-        <w:t>Discussion</w:t>
+        <w:pStyle w:val="Numberedlistlevel2"/>
+      </w:pPr>
+      <w:bookmarkStart w:id="18" w:name="_Toc529374312"/>
+      <w:r>
+        <w:t>/* won or not, how was the challenges */</w:t>
       </w:r>
       <w:bookmarkEnd w:id="18"/>
     </w:p>
     <w:p>
       <w:pPr>
+        <w:rPr>
+          <w:lang w:val="en-US"/>
+        </w:rPr>
+      </w:pPr>
+    </w:p>
+    <w:p>
+      <w:pPr>
+        <w:pStyle w:val="Heading2"/>
+        <w:rPr>
+          <w:rFonts w:ascii="-webkit-standard" w:eastAsia="Times New Roman" w:hAnsi="-webkit-standard" w:cs="Times New Roman"/>
+          <w:lang w:val="en-US"/>
+        </w:rPr>
+      </w:pPr>
+      <w:r>
+        <w:rPr>
+          <w:rFonts w:eastAsia="Times New Roman"/>
+          <w:lang w:val="en-US"/>
+        </w:rPr>
+        <w:t xml:space="preserve"> </w:t>
+      </w:r>
+      <w:bookmarkStart w:id="19" w:name="_Toc529374313"/>
+      <w:r>
+        <w:rPr>
+          <w:rFonts w:eastAsia="Times New Roman"/>
+          <w:lang w:val="en-US"/>
+        </w:rPr>
+        <w:t>Discussion</w:t>
+      </w:r>
+      <w:bookmarkEnd w:id="19"/>
+    </w:p>
+    <w:p>
+      <w:pPr>
         <w:pStyle w:val="Numberedlistlevel2"/>
         <w:rPr>
           <w:rFonts w:ascii="-webkit-standard" w:hAnsi="-webkit-standard" w:cs="Times New Roman"/>
         </w:rPr>
       </w:pPr>
-      <w:bookmarkStart w:id="19" w:name="_Toc529374314"/>
+      <w:bookmarkStart w:id="20" w:name="_Toc529374314"/>
       <w:r>
         <w:rPr>
           <w:rStyle w:val="Numberedlistlevel2Char"/>
@@ -5002,7 +5084,7 @@
       <w:r>
         <w:t xml:space="preserve"> robot fail, for example? */</w:t>
       </w:r>
-      <w:bookmarkEnd w:id="19"/>
+      <w:bookmarkEnd w:id="20"/>
     </w:p>
     <w:p/>
     <w:p>
@@ -5012,21 +5094,23 @@
           <w:rFonts w:ascii="-webkit-standard" w:eastAsia="Times New Roman" w:hAnsi="-webkit-standard" w:cs="Times New Roman"/>
         </w:rPr>
       </w:pPr>
-      <w:bookmarkStart w:id="20" w:name="_Toc529374315"/>
+      <w:bookmarkStart w:id="21" w:name="_Toc529374315"/>
+      <w:proofErr w:type="spellStart"/>
       <w:r>
         <w:rPr>
           <w:rFonts w:eastAsia="Times New Roman"/>
         </w:rPr>
         <w:t>Conclusion</w:t>
       </w:r>
-      <w:bookmarkEnd w:id="20"/>
+      <w:bookmarkEnd w:id="21"/>
+      <w:proofErr w:type="spellEnd"/>
     </w:p>
     <w:p>
       <w:pPr>
         <w:pStyle w:val="Numberedlistlevel2"/>
       </w:pPr>
-      <w:bookmarkStart w:id="21" w:name="_Toc529374316"/>
-      <w:bookmarkEnd w:id="21"/>
+      <w:bookmarkStart w:id="22" w:name="_Toc529374316"/>
+      <w:bookmarkEnd w:id="22"/>
     </w:p>
     <w:p/>
     <w:p>
@@ -5037,12 +5121,12 @@
           <w:color w:val="000000"/>
         </w:rPr>
       </w:pPr>
-      <w:bookmarkStart w:id="22" w:name="_Toc529374317"/>
+      <w:bookmarkStart w:id="23" w:name="_Toc529374317"/>
       <w:proofErr w:type="spellStart"/>
       <w:r>
         <w:t>References</w:t>
       </w:r>
-      <w:bookmarkEnd w:id="22"/>
+      <w:bookmarkEnd w:id="23"/>
       <w:proofErr w:type="spellEnd"/>
     </w:p>
     <w:p>
@@ -5053,7 +5137,7 @@
           <w:u w:val="single"/>
         </w:rPr>
       </w:pPr>
-      <w:hyperlink r:id="rId7" w:history="1">
+      <w:hyperlink r:id="rId10" w:history="1">
         <w:r>
           <w:rPr>
             <w:color w:val="0070C0"/>
@@ -5154,6 +5238,7 @@
           <w:szCs w:val="22"/>
           <w:lang w:val="en-US"/>
         </w:rPr>
+        <w:lastRenderedPageBreak/>
         <w:t>30/11/18</w:t>
       </w:r>
     </w:p>
@@ -5170,9 +5255,9 @@
           <w:szCs w:val="22"/>
           <w:lang w:val="en-US"/>
         </w:rPr>
-        <w:lastRenderedPageBreak/>
         <w:t xml:space="preserve">Installed </w:t>
       </w:r>
+      <w:proofErr w:type="spellStart"/>
       <w:r>
         <w:rPr>
           <w:rFonts w:ascii="Arial" w:hAnsi="Arial" w:cs="Arial"/>
@@ -5207,7 +5292,17 @@
           <w:szCs w:val="22"/>
           <w:lang w:val="en-US"/>
         </w:rPr>
-        <w:t xml:space="preserve">ucked, Trello, got </w:t>
+        <w:t>ucked</w:t>
+      </w:r>
+      <w:proofErr w:type="spellEnd"/>
+      <w:r>
+        <w:rPr>
+          <w:rFonts w:ascii="Arial" w:hAnsi="Arial" w:cs="Arial"/>
+          <w:sz w:val="22"/>
+          <w:szCs w:val="22"/>
+          <w:lang w:val="en-US"/>
+        </w:rPr>
+        <w:t xml:space="preserve">, Trello, got </w:t>
       </w:r>
     </w:p>
     <w:p>
@@ -5257,6 +5352,293 @@
     </w:sectPr>
   </w:body>
 </w:document>
+</file>
+
+<file path=word/comments.xml><?xml version="1.0" encoding="utf-8"?>
+<w:comments xmlns:wpc="http://schemas.microsoft.com/office/word/2010/wordprocessingCanvas" xmlns:cx="http://schemas.microsoft.com/office/drawing/2014/chartex" xmlns:cx1="http://schemas.microsoft.com/office/drawing/2015/9/8/chartex" xmlns:cx2="http://schemas.microsoft.com/office/drawing/2015/10/21/chartex" xmlns:cx3="http://schemas.microsoft.com/office/drawing/2016/5/9/chartex" xmlns:cx4="http://schemas.microsoft.com/office/drawing/2016/5/10/chartex" xmlns:cx5="http://schemas.microsoft.com/office/drawing/2016/5/11/chartex" xmlns:cx6="http://schemas.microsoft.com/office/drawing/2016/5/12/chartex" xmlns:cx7="http://schemas.microsoft.com/office/drawing/2016/5/13/chartex" xmlns:cx8="http://schemas.microsoft.com/office/drawing/2016/5/14/chartex" xmlns:mc="http://schemas.openxmlformats.org/markup-compatibility/2006" xmlns:aink="http://schemas.microsoft.com/office/drawing/2016/ink" xmlns:am3d="http://schemas.microsoft.com/office/drawing/2017/model3d" xmlns:o="urn:schemas-microsoft-com:office:office" xmlns:r="http://schemas.openxmlformats.org/officeDocument/2006/relationships" xmlns:m="http://schemas.openxmlformats.org/officeDocument/2006/math" xmlns:v="urn:schemas-microsoft-com:vml" xmlns:wp14="http://schemas.microsoft.com/office/word/2010/wordprocessingDrawing" xmlns:wp="http://schemas.openxmlformats.org/drawingml/2006/wordprocessingDrawing" xmlns:w10="urn:schemas-microsoft-com:office:word" xmlns:w="http://schemas.openxmlformats.org/wordprocessingml/2006/main" xmlns:w14="http://schemas.microsoft.com/office/word/2010/wordml" xmlns:w15="http://schemas.microsoft.com/office/word/2012/wordml" xmlns:w16cid="http://schemas.microsoft.com/office/word/2016/wordml/cid" xmlns:w16se="http://schemas.microsoft.com/office/word/2015/wordml/symex" xmlns:wpg="http://schemas.microsoft.com/office/word/2010/wordprocessingGroup" xmlns:wpi="http://schemas.microsoft.com/office/word/2010/wordprocessingInk" xmlns:wne="http://schemas.microsoft.com/office/word/2006/wordml" xmlns:wps="http://schemas.microsoft.com/office/word/2010/wordprocessingShape" mc:Ignorable="w14 w15 w16se w16cid wp14">
+  <w:comment w:id="2" w:author="MIKHAIL STEFANTSEV" w:date="2018-11-07T18:48:00Z" w:initials="MS">
+    <w:p>
+      <w:pPr>
+        <w:pStyle w:val="CommentText"/>
+        <w:ind w:left="0" w:firstLine="0"/>
+        <w:rPr>
+          <w:sz w:val="32"/>
+          <w:u w:val="single"/>
+          <w:lang w:val="en-US"/>
+        </w:rPr>
+      </w:pPr>
+      <w:r>
+        <w:rPr>
+          <w:rStyle w:val="CommentReference"/>
+        </w:rPr>
+        <w:annotationRef/>
+      </w:r>
+      <w:r>
+        <w:rPr>
+          <w:sz w:val="40"/>
+          <w:u w:val="single"/>
+          <w:lang w:val="en-US"/>
+        </w:rPr>
+        <w:t>PLEASE NOTE THE DOCUMENT STYLEGUIDES</w:t>
+      </w:r>
+      <w:r>
+        <w:rPr>
+          <w:sz w:val="32"/>
+          <w:u w:val="single"/>
+          <w:lang w:val="en-US"/>
+        </w:rPr>
+        <w:t>!</w:t>
+      </w:r>
+    </w:p>
+    <w:p>
+      <w:pPr>
+        <w:pStyle w:val="CommentText"/>
+        <w:ind w:left="0" w:firstLine="0"/>
+        <w:rPr>
+          <w:sz w:val="32"/>
+          <w:lang w:val="en-US"/>
+        </w:rPr>
+      </w:pPr>
+    </w:p>
+    <w:p>
+      <w:pPr>
+        <w:pStyle w:val="CommentText"/>
+        <w:numPr>
+          <w:ilvl w:val="0"/>
+          <w:numId w:val="10"/>
+        </w:numPr>
+        <w:rPr>
+          <w:sz w:val="32"/>
+          <w:lang w:val="en-US"/>
+        </w:rPr>
+      </w:pPr>
+      <w:r>
+        <w:rPr>
+          <w:sz w:val="32"/>
+          <w:lang w:val="en-US"/>
+        </w:rPr>
+        <w:t xml:space="preserve"> </w:t>
+      </w:r>
+      <w:r>
+        <w:rPr>
+          <w:sz w:val="32"/>
+          <w:lang w:val="en-US"/>
+        </w:rPr>
+        <w:t xml:space="preserve">Please consider using </w:t>
+      </w:r>
+      <w:r>
+        <w:rPr>
+          <w:sz w:val="32"/>
+          <w:u w:val="single"/>
+          <w:lang w:val="en-US"/>
+        </w:rPr>
+        <w:t>ONLY the styles</w:t>
+      </w:r>
+      <w:r>
+        <w:rPr>
+          <w:sz w:val="32"/>
+          <w:lang w:val="en-US"/>
+        </w:rPr>
+        <w:t xml:space="preserve"> </w:t>
+      </w:r>
+      <w:r>
+        <w:rPr>
+          <w:sz w:val="32"/>
+          <w:lang w:val="en-US"/>
+        </w:rPr>
+        <w:t>on the top of your window!</w:t>
+      </w:r>
+    </w:p>
+    <w:p>
+      <w:pPr>
+        <w:pStyle w:val="CommentText"/>
+        <w:numPr>
+          <w:ilvl w:val="0"/>
+          <w:numId w:val="10"/>
+        </w:numPr>
+        <w:rPr>
+          <w:sz w:val="32"/>
+          <w:lang w:val="en-US"/>
+        </w:rPr>
+      </w:pPr>
+      <w:r>
+        <w:rPr>
+          <w:sz w:val="32"/>
+          <w:lang w:val="en-US"/>
+        </w:rPr>
+        <w:t xml:space="preserve"> Please </w:t>
+      </w:r>
+      <w:r>
+        <w:rPr>
+          <w:sz w:val="32"/>
+          <w:u w:val="single"/>
+          <w:lang w:val="en-US"/>
+        </w:rPr>
+        <w:t>DO NOT modify font</w:t>
+      </w:r>
+      <w:r>
+        <w:rPr>
+          <w:sz w:val="32"/>
+          <w:lang w:val="en-US"/>
+        </w:rPr>
+        <w:t xml:space="preserve"> settings manually, use document styles</w:t>
+      </w:r>
+      <w:r>
+        <w:rPr>
+          <w:sz w:val="32"/>
+          <w:lang w:val="en-US"/>
+        </w:rPr>
+        <w:t>!</w:t>
+      </w:r>
+    </w:p>
+    <w:p>
+      <w:pPr>
+        <w:pStyle w:val="CommentText"/>
+        <w:numPr>
+          <w:ilvl w:val="0"/>
+          <w:numId w:val="10"/>
+        </w:numPr>
+        <w:rPr>
+          <w:sz w:val="32"/>
+          <w:lang w:val="en-US"/>
+        </w:rPr>
+      </w:pPr>
+      <w:r>
+        <w:rPr>
+          <w:sz w:val="32"/>
+          <w:lang w:val="en-US"/>
+        </w:rPr>
+        <w:t xml:space="preserve"> Please always </w:t>
+      </w:r>
+      <w:r>
+        <w:rPr>
+          <w:sz w:val="32"/>
+          <w:u w:val="single"/>
+          <w:lang w:val="en-US"/>
+        </w:rPr>
+        <w:t>leave an empty line</w:t>
+      </w:r>
+      <w:r>
+        <w:rPr>
+          <w:sz w:val="32"/>
+          <w:lang w:val="en-US"/>
+        </w:rPr>
+        <w:t xml:space="preserve"> after the paragraph.</w:t>
+      </w:r>
+    </w:p>
+    <w:p>
+      <w:pPr>
+        <w:pStyle w:val="CommentText"/>
+        <w:numPr>
+          <w:ilvl w:val="0"/>
+          <w:numId w:val="10"/>
+        </w:numPr>
+        <w:rPr>
+          <w:sz w:val="32"/>
+          <w:lang w:val="en-US"/>
+        </w:rPr>
+      </w:pPr>
+      <w:r>
+        <w:rPr>
+          <w:sz w:val="32"/>
+          <w:lang w:val="en-US"/>
+        </w:rPr>
+        <w:t xml:space="preserve"> Please use </w:t>
+      </w:r>
+      <w:r>
+        <w:rPr>
+          <w:sz w:val="32"/>
+          <w:u w:val="single"/>
+          <w:lang w:val="en-US"/>
+        </w:rPr>
+        <w:t>clear numbering format</w:t>
+      </w:r>
+      <w:r>
+        <w:rPr>
+          <w:sz w:val="32"/>
+          <w:lang w:val="en-US"/>
+        </w:rPr>
+        <w:t xml:space="preserve"> to make reading easy.</w:t>
+      </w:r>
+    </w:p>
+    <w:p>
+      <w:pPr>
+        <w:pStyle w:val="CommentText"/>
+        <w:numPr>
+          <w:ilvl w:val="0"/>
+          <w:numId w:val="10"/>
+        </w:numPr>
+        <w:rPr>
+          <w:sz w:val="32"/>
+          <w:lang w:val="en-US"/>
+        </w:rPr>
+      </w:pPr>
+      <w:r>
+        <w:rPr>
+          <w:sz w:val="32"/>
+          <w:lang w:val="en-US"/>
+        </w:rPr>
+        <w:t xml:space="preserve"> Please </w:t>
+      </w:r>
+      <w:r>
+        <w:rPr>
+          <w:sz w:val="32"/>
+          <w:u w:val="single"/>
+          <w:lang w:val="en-US"/>
+        </w:rPr>
+        <w:t>do not modify table of contents</w:t>
+      </w:r>
+      <w:r>
+        <w:rPr>
+          <w:sz w:val="32"/>
+          <w:lang w:val="en-US"/>
+        </w:rPr>
+        <w:t xml:space="preserve"> manually in any way, as it is generated automatically.</w:t>
+      </w:r>
+    </w:p>
+    <w:p>
+      <w:pPr>
+        <w:pStyle w:val="CommentText"/>
+        <w:ind w:left="0" w:firstLine="0"/>
+        <w:rPr>
+          <w:sz w:val="32"/>
+          <w:lang w:val="en-US"/>
+        </w:rPr>
+      </w:pPr>
+    </w:p>
+    <w:p>
+      <w:pPr>
+        <w:pStyle w:val="CommentText"/>
+        <w:ind w:left="0" w:firstLine="0"/>
+        <w:rPr>
+          <w:i/>
+          <w:sz w:val="32"/>
+          <w:lang w:val="en-US"/>
+        </w:rPr>
+      </w:pPr>
+      <w:r>
+        <w:rPr>
+          <w:i/>
+          <w:sz w:val="32"/>
+          <w:lang w:val="en-US"/>
+        </w:rPr>
+        <w:t>Thank you for your understanding and contribution!</w:t>
+      </w:r>
+    </w:p>
+  </w:comment>
+</w:comments>
+</file>
+
+<file path=word/commentsExtended.xml><?xml version="1.0" encoding="utf-8"?>
+<w15:commentsEx xmlns:wpc="http://schemas.microsoft.com/office/word/2010/wordprocessingCanvas" xmlns:cx="http://schemas.microsoft.com/office/drawing/2014/chartex" xmlns:cx1="http://schemas.microsoft.com/office/drawing/2015/9/8/chartex" xmlns:cx2="http://schemas.microsoft.com/office/drawing/2015/10/21/chartex" xmlns:cx3="http://schemas.microsoft.com/office/drawing/2016/5/9/chartex" xmlns:cx4="http://schemas.microsoft.com/office/drawing/2016/5/10/chartex" xmlns:cx5="http://schemas.microsoft.com/office/drawing/2016/5/11/chartex" xmlns:cx6="http://schemas.microsoft.com/office/drawing/2016/5/12/chartex" xmlns:cx7="http://schemas.microsoft.com/office/drawing/2016/5/13/chartex" xmlns:cx8="http://schemas.microsoft.com/office/drawing/2016/5/14/chartex" xmlns:mc="http://schemas.openxmlformats.org/markup-compatibility/2006" xmlns:aink="http://schemas.microsoft.com/office/drawing/2016/ink" xmlns:am3d="http://schemas.microsoft.com/office/drawing/2017/model3d" xmlns:o="urn:schemas-microsoft-com:office:office" xmlns:r="http://schemas.openxmlformats.org/officeDocument/2006/relationships" xmlns:m="http://schemas.openxmlformats.org/officeDocument/2006/math" xmlns:v="urn:schemas-microsoft-com:vml" xmlns:wp14="http://schemas.microsoft.com/office/word/2010/wordprocessingDrawing" xmlns:wp="http://schemas.openxmlformats.org/drawingml/2006/wordprocessingDrawing" xmlns:w10="urn:schemas-microsoft-com:office:word" xmlns:w="http://schemas.openxmlformats.org/wordprocessingml/2006/main" xmlns:w14="http://schemas.microsoft.com/office/word/2010/wordml" xmlns:w15="http://schemas.microsoft.com/office/word/2012/wordml" xmlns:w16cid="http://schemas.microsoft.com/office/word/2016/wordml/cid" xmlns:w16se="http://schemas.microsoft.com/office/word/2015/wordml/symex" xmlns:wpg="http://schemas.microsoft.com/office/word/2010/wordprocessingGroup" xmlns:wpi="http://schemas.microsoft.com/office/word/2010/wordprocessingInk" xmlns:wne="http://schemas.microsoft.com/office/word/2006/wordml" xmlns:wps="http://schemas.microsoft.com/office/word/2010/wordprocessingShape" mc:Ignorable="w14 w15 w16se w16cid wp14">
+  <w15:commentEx w15:paraId="00AC8868" w15:done="0"/>
+</w15:commentsEx>
+</file>
+
+<file path=word/commentsIds.xml><?xml version="1.0" encoding="utf-8"?>
+<w16cid:commentsIds xmlns:wpc="http://schemas.microsoft.com/office/word/2010/wordprocessingCanvas" xmlns:cx="http://schemas.microsoft.com/office/drawing/2014/chartex" xmlns:cx1="http://schemas.microsoft.com/office/drawing/2015/9/8/chartex" xmlns:cx2="http://schemas.microsoft.com/office/drawing/2015/10/21/chartex" xmlns:cx3="http://schemas.microsoft.com/office/drawing/2016/5/9/chartex" xmlns:cx4="http://schemas.microsoft.com/office/drawing/2016/5/10/chartex" xmlns:cx5="http://schemas.microsoft.com/office/drawing/2016/5/11/chartex" xmlns:cx6="http://schemas.microsoft.com/office/drawing/2016/5/12/chartex" xmlns:cx7="http://schemas.microsoft.com/office/drawing/2016/5/13/chartex" xmlns:cx8="http://schemas.microsoft.com/office/drawing/2016/5/14/chartex" xmlns:mc="http://schemas.openxmlformats.org/markup-compatibility/2006" xmlns:aink="http://schemas.microsoft.com/office/drawing/2016/ink" xmlns:am3d="http://schemas.microsoft.com/office/drawing/2017/model3d" xmlns:o="urn:schemas-microsoft-com:office:office" xmlns:r="http://schemas.openxmlformats.org/officeDocument/2006/relationships" xmlns:m="http://schemas.openxmlformats.org/officeDocument/2006/math" xmlns:v="urn:schemas-microsoft-com:vml" xmlns:wp14="http://schemas.microsoft.com/office/word/2010/wordprocessingDrawing" xmlns:wp="http://schemas.openxmlformats.org/drawingml/2006/wordprocessingDrawing" xmlns:w10="urn:schemas-microsoft-com:office:word" xmlns:w="http://schemas.openxmlformats.org/wordprocessingml/2006/main" xmlns:w14="http://schemas.microsoft.com/office/word/2010/wordml" xmlns:w15="http://schemas.microsoft.com/office/word/2012/wordml" xmlns:w16cid="http://schemas.microsoft.com/office/word/2016/wordml/cid" xmlns:w16se="http://schemas.microsoft.com/office/word/2015/wordml/symex" xmlns:wpg="http://schemas.microsoft.com/office/word/2010/wordprocessingGroup" xmlns:wpi="http://schemas.microsoft.com/office/word/2010/wordprocessingInk" xmlns:wne="http://schemas.microsoft.com/office/word/2006/wordml" xmlns:wps="http://schemas.microsoft.com/office/word/2010/wordprocessingShape" mc:Ignorable="w14 w15 w16se w16cid wp14">
+  <w16cid:commentId w16cid:paraId="00AC8868" w16cid:durableId="1F8DB1FA"/>
+</w16cid:commentsIds>
 </file>
 
 <file path=word/numbering.xml><?xml version="1.0" encoding="utf-8"?>
@@ -5608,6 +5990,118 @@
     </w:lvl>
   </w:abstractNum>
   <w:abstractNum w:abstractNumId="3" w15:restartNumberingAfterBreak="0">
+    <w:nsid w:val="20A16858"/>
+    <w:multiLevelType w:val="hybridMultilevel"/>
+    <w:tmpl w:val="D8EC68AA"/>
+    <w:lvl w:ilvl="0" w:tplc="12EE80B4">
+      <w:numFmt w:val="bullet"/>
+      <w:lvlText w:val="-"/>
+      <w:lvlJc w:val="left"/>
+      <w:pPr>
+        <w:ind w:left="1224" w:hanging="360"/>
+      </w:pPr>
+      <w:rPr>
+        <w:rFonts w:ascii="Calibri" w:eastAsiaTheme="minorHAnsi" w:hAnsi="Calibri" w:cstheme="minorBidi" w:hint="default"/>
+      </w:rPr>
+    </w:lvl>
+    <w:lvl w:ilvl="1" w:tplc="04090003" w:tentative="1">
+      <w:start w:val="1"/>
+      <w:numFmt w:val="bullet"/>
+      <w:lvlText w:val="o"/>
+      <w:lvlJc w:val="left"/>
+      <w:pPr>
+        <w:ind w:left="1944" w:hanging="360"/>
+      </w:pPr>
+      <w:rPr>
+        <w:rFonts w:ascii="Courier New" w:hAnsi="Courier New" w:cs="Courier New" w:hint="default"/>
+      </w:rPr>
+    </w:lvl>
+    <w:lvl w:ilvl="2" w:tplc="04090005" w:tentative="1">
+      <w:start w:val="1"/>
+      <w:numFmt w:val="bullet"/>
+      <w:lvlText w:val=""/>
+      <w:lvlJc w:val="left"/>
+      <w:pPr>
+        <w:ind w:left="2664" w:hanging="360"/>
+      </w:pPr>
+      <w:rPr>
+        <w:rFonts w:ascii="Wingdings" w:hAnsi="Wingdings" w:hint="default"/>
+      </w:rPr>
+    </w:lvl>
+    <w:lvl w:ilvl="3" w:tplc="04090001" w:tentative="1">
+      <w:start w:val="1"/>
+      <w:numFmt w:val="bullet"/>
+      <w:lvlText w:val=""/>
+      <w:lvlJc w:val="left"/>
+      <w:pPr>
+        <w:ind w:left="3384" w:hanging="360"/>
+      </w:pPr>
+      <w:rPr>
+        <w:rFonts w:ascii="Symbol" w:hAnsi="Symbol" w:hint="default"/>
+      </w:rPr>
+    </w:lvl>
+    <w:lvl w:ilvl="4" w:tplc="04090003" w:tentative="1">
+      <w:start w:val="1"/>
+      <w:numFmt w:val="bullet"/>
+      <w:lvlText w:val="o"/>
+      <w:lvlJc w:val="left"/>
+      <w:pPr>
+        <w:ind w:left="4104" w:hanging="360"/>
+      </w:pPr>
+      <w:rPr>
+        <w:rFonts w:ascii="Courier New" w:hAnsi="Courier New" w:cs="Courier New" w:hint="default"/>
+      </w:rPr>
+    </w:lvl>
+    <w:lvl w:ilvl="5" w:tplc="04090005" w:tentative="1">
+      <w:start w:val="1"/>
+      <w:numFmt w:val="bullet"/>
+      <w:lvlText w:val=""/>
+      <w:lvlJc w:val="left"/>
+      <w:pPr>
+        <w:ind w:left="4824" w:hanging="360"/>
+      </w:pPr>
+      <w:rPr>
+        <w:rFonts w:ascii="Wingdings" w:hAnsi="Wingdings" w:hint="default"/>
+      </w:rPr>
+    </w:lvl>
+    <w:lvl w:ilvl="6" w:tplc="04090001" w:tentative="1">
+      <w:start w:val="1"/>
+      <w:numFmt w:val="bullet"/>
+      <w:lvlText w:val=""/>
+      <w:lvlJc w:val="left"/>
+      <w:pPr>
+        <w:ind w:left="5544" w:hanging="360"/>
+      </w:pPr>
+      <w:rPr>
+        <w:rFonts w:ascii="Symbol" w:hAnsi="Symbol" w:hint="default"/>
+      </w:rPr>
+    </w:lvl>
+    <w:lvl w:ilvl="7" w:tplc="04090003" w:tentative="1">
+      <w:start w:val="1"/>
+      <w:numFmt w:val="bullet"/>
+      <w:lvlText w:val="o"/>
+      <w:lvlJc w:val="left"/>
+      <w:pPr>
+        <w:ind w:left="6264" w:hanging="360"/>
+      </w:pPr>
+      <w:rPr>
+        <w:rFonts w:ascii="Courier New" w:hAnsi="Courier New" w:cs="Courier New" w:hint="default"/>
+      </w:rPr>
+    </w:lvl>
+    <w:lvl w:ilvl="8" w:tplc="04090005" w:tentative="1">
+      <w:start w:val="1"/>
+      <w:numFmt w:val="bullet"/>
+      <w:lvlText w:val=""/>
+      <w:lvlJc w:val="left"/>
+      <w:pPr>
+        <w:ind w:left="6984" w:hanging="360"/>
+      </w:pPr>
+      <w:rPr>
+        <w:rFonts w:ascii="Wingdings" w:hAnsi="Wingdings" w:hint="default"/>
+      </w:rPr>
+    </w:lvl>
+  </w:abstractNum>
+  <w:abstractNum w:abstractNumId="4" w15:restartNumberingAfterBreak="0">
     <w:nsid w:val="2A66349D"/>
     <w:multiLevelType w:val="multilevel"/>
     <w:tmpl w:val="D924E1DA"/>
@@ -5704,7 +6198,119 @@
       </w:pPr>
     </w:lvl>
   </w:abstractNum>
-  <w:abstractNum w:abstractNumId="4" w15:restartNumberingAfterBreak="0">
+  <w:abstractNum w:abstractNumId="5" w15:restartNumberingAfterBreak="0">
+    <w:nsid w:val="31A5365C"/>
+    <w:multiLevelType w:val="hybridMultilevel"/>
+    <w:tmpl w:val="110A2946"/>
+    <w:lvl w:ilvl="0" w:tplc="32EE4074">
+      <w:numFmt w:val="bullet"/>
+      <w:lvlText w:val=""/>
+      <w:lvlJc w:val="left"/>
+      <w:pPr>
+        <w:ind w:left="720" w:hanging="360"/>
+      </w:pPr>
+      <w:rPr>
+        <w:rFonts w:ascii="Symbol" w:eastAsiaTheme="minorHAnsi" w:hAnsi="Symbol" w:cstheme="minorBidi" w:hint="default"/>
+      </w:rPr>
+    </w:lvl>
+    <w:lvl w:ilvl="1" w:tplc="04090003" w:tentative="1">
+      <w:start w:val="1"/>
+      <w:numFmt w:val="bullet"/>
+      <w:lvlText w:val="o"/>
+      <w:lvlJc w:val="left"/>
+      <w:pPr>
+        <w:ind w:left="1440" w:hanging="360"/>
+      </w:pPr>
+      <w:rPr>
+        <w:rFonts w:ascii="Courier New" w:hAnsi="Courier New" w:cs="Courier New" w:hint="default"/>
+      </w:rPr>
+    </w:lvl>
+    <w:lvl w:ilvl="2" w:tplc="04090005" w:tentative="1">
+      <w:start w:val="1"/>
+      <w:numFmt w:val="bullet"/>
+      <w:lvlText w:val=""/>
+      <w:lvlJc w:val="left"/>
+      <w:pPr>
+        <w:ind w:left="2160" w:hanging="360"/>
+      </w:pPr>
+      <w:rPr>
+        <w:rFonts w:ascii="Wingdings" w:hAnsi="Wingdings" w:hint="default"/>
+      </w:rPr>
+    </w:lvl>
+    <w:lvl w:ilvl="3" w:tplc="04090001" w:tentative="1">
+      <w:start w:val="1"/>
+      <w:numFmt w:val="bullet"/>
+      <w:lvlText w:val=""/>
+      <w:lvlJc w:val="left"/>
+      <w:pPr>
+        <w:ind w:left="2880" w:hanging="360"/>
+      </w:pPr>
+      <w:rPr>
+        <w:rFonts w:ascii="Symbol" w:hAnsi="Symbol" w:hint="default"/>
+      </w:rPr>
+    </w:lvl>
+    <w:lvl w:ilvl="4" w:tplc="04090003" w:tentative="1">
+      <w:start w:val="1"/>
+      <w:numFmt w:val="bullet"/>
+      <w:lvlText w:val="o"/>
+      <w:lvlJc w:val="left"/>
+      <w:pPr>
+        <w:ind w:left="3600" w:hanging="360"/>
+      </w:pPr>
+      <w:rPr>
+        <w:rFonts w:ascii="Courier New" w:hAnsi="Courier New" w:cs="Courier New" w:hint="default"/>
+      </w:rPr>
+    </w:lvl>
+    <w:lvl w:ilvl="5" w:tplc="04090005" w:tentative="1">
+      <w:start w:val="1"/>
+      <w:numFmt w:val="bullet"/>
+      <w:lvlText w:val=""/>
+      <w:lvlJc w:val="left"/>
+      <w:pPr>
+        <w:ind w:left="4320" w:hanging="360"/>
+      </w:pPr>
+      <w:rPr>
+        <w:rFonts w:ascii="Wingdings" w:hAnsi="Wingdings" w:hint="default"/>
+      </w:rPr>
+    </w:lvl>
+    <w:lvl w:ilvl="6" w:tplc="04090001" w:tentative="1">
+      <w:start w:val="1"/>
+      <w:numFmt w:val="bullet"/>
+      <w:lvlText w:val=""/>
+      <w:lvlJc w:val="left"/>
+      <w:pPr>
+        <w:ind w:left="5040" w:hanging="360"/>
+      </w:pPr>
+      <w:rPr>
+        <w:rFonts w:ascii="Symbol" w:hAnsi="Symbol" w:hint="default"/>
+      </w:rPr>
+    </w:lvl>
+    <w:lvl w:ilvl="7" w:tplc="04090003" w:tentative="1">
+      <w:start w:val="1"/>
+      <w:numFmt w:val="bullet"/>
+      <w:lvlText w:val="o"/>
+      <w:lvlJc w:val="left"/>
+      <w:pPr>
+        <w:ind w:left="5760" w:hanging="360"/>
+      </w:pPr>
+      <w:rPr>
+        <w:rFonts w:ascii="Courier New" w:hAnsi="Courier New" w:cs="Courier New" w:hint="default"/>
+      </w:rPr>
+    </w:lvl>
+    <w:lvl w:ilvl="8" w:tplc="04090005" w:tentative="1">
+      <w:start w:val="1"/>
+      <w:numFmt w:val="bullet"/>
+      <w:lvlText w:val=""/>
+      <w:lvlJc w:val="left"/>
+      <w:pPr>
+        <w:ind w:left="6480" w:hanging="360"/>
+      </w:pPr>
+      <w:rPr>
+        <w:rFonts w:ascii="Wingdings" w:hAnsi="Wingdings" w:hint="default"/>
+      </w:rPr>
+    </w:lvl>
+  </w:abstractNum>
+  <w:abstractNum w:abstractNumId="6" w15:restartNumberingAfterBreak="0">
     <w:nsid w:val="61001A90"/>
     <w:multiLevelType w:val="multilevel"/>
     <w:tmpl w:val="C0D431A0"/>
@@ -5847,7 +6453,7 @@
       </w:pPr>
     </w:lvl>
   </w:abstractNum>
-  <w:abstractNum w:abstractNumId="5" w15:restartNumberingAfterBreak="0">
+  <w:abstractNum w:abstractNumId="7" w15:restartNumberingAfterBreak="0">
     <w:nsid w:val="6EFA39F2"/>
     <w:multiLevelType w:val="multilevel"/>
     <w:tmpl w:val="EA3225E2"/>
@@ -5969,7 +6575,7 @@
       </w:rPr>
     </w:lvl>
   </w:abstractNum>
-  <w:abstractNum w:abstractNumId="6" w15:restartNumberingAfterBreak="0">
+  <w:abstractNum w:abstractNumId="8" w15:restartNumberingAfterBreak="0">
     <w:nsid w:val="6F346B38"/>
     <w:multiLevelType w:val="multilevel"/>
     <w:tmpl w:val="111A7334"/>
@@ -6082,11 +6688,97 @@
       </w:pPr>
     </w:lvl>
   </w:abstractNum>
+  <w:abstractNum w:abstractNumId="9" w15:restartNumberingAfterBreak="0">
+    <w:nsid w:val="73DA521C"/>
+    <w:multiLevelType w:val="multilevel"/>
+    <w:tmpl w:val="0409001D"/>
+    <w:lvl w:ilvl="0">
+      <w:start w:val="1"/>
+      <w:numFmt w:val="decimal"/>
+      <w:lvlText w:val="%1)"/>
+      <w:lvlJc w:val="left"/>
+      <w:pPr>
+        <w:ind w:left="360" w:hanging="360"/>
+      </w:pPr>
+    </w:lvl>
+    <w:lvl w:ilvl="1">
+      <w:start w:val="1"/>
+      <w:numFmt w:val="lowerLetter"/>
+      <w:lvlText w:val="%2)"/>
+      <w:lvlJc w:val="left"/>
+      <w:pPr>
+        <w:ind w:left="720" w:hanging="360"/>
+      </w:pPr>
+    </w:lvl>
+    <w:lvl w:ilvl="2">
+      <w:start w:val="1"/>
+      <w:numFmt w:val="lowerRoman"/>
+      <w:lvlText w:val="%3)"/>
+      <w:lvlJc w:val="left"/>
+      <w:pPr>
+        <w:ind w:left="1080" w:hanging="360"/>
+      </w:pPr>
+    </w:lvl>
+    <w:lvl w:ilvl="3">
+      <w:start w:val="1"/>
+      <w:numFmt w:val="decimal"/>
+      <w:lvlText w:val="(%4)"/>
+      <w:lvlJc w:val="left"/>
+      <w:pPr>
+        <w:ind w:left="1440" w:hanging="360"/>
+      </w:pPr>
+    </w:lvl>
+    <w:lvl w:ilvl="4">
+      <w:start w:val="1"/>
+      <w:numFmt w:val="lowerLetter"/>
+      <w:lvlText w:val="(%5)"/>
+      <w:lvlJc w:val="left"/>
+      <w:pPr>
+        <w:ind w:left="1800" w:hanging="360"/>
+      </w:pPr>
+    </w:lvl>
+    <w:lvl w:ilvl="5">
+      <w:start w:val="1"/>
+      <w:numFmt w:val="lowerRoman"/>
+      <w:lvlText w:val="(%6)"/>
+      <w:lvlJc w:val="left"/>
+      <w:pPr>
+        <w:ind w:left="2160" w:hanging="360"/>
+      </w:pPr>
+    </w:lvl>
+    <w:lvl w:ilvl="6">
+      <w:start w:val="1"/>
+      <w:numFmt w:val="decimal"/>
+      <w:lvlText w:val="%7."/>
+      <w:lvlJc w:val="left"/>
+      <w:pPr>
+        <w:ind w:left="2520" w:hanging="360"/>
+      </w:pPr>
+    </w:lvl>
+    <w:lvl w:ilvl="7">
+      <w:start w:val="1"/>
+      <w:numFmt w:val="lowerLetter"/>
+      <w:lvlText w:val="%8."/>
+      <w:lvlJc w:val="left"/>
+      <w:pPr>
+        <w:ind w:left="2880" w:hanging="360"/>
+      </w:pPr>
+    </w:lvl>
+    <w:lvl w:ilvl="8">
+      <w:start w:val="1"/>
+      <w:numFmt w:val="lowerRoman"/>
+      <w:lvlText w:val="%9."/>
+      <w:lvlJc w:val="left"/>
+      <w:pPr>
+        <w:ind w:left="3240" w:hanging="360"/>
+      </w:pPr>
+    </w:lvl>
+  </w:abstractNum>
   <w:num w:numId="1">
     <w:abstractNumId w:val="2"/>
   </w:num>
   <w:num w:numId="2">
-    <w:abstractNumId w:val="6"/>
+    <w:abstractNumId w:val="8"/>
     <w:lvlOverride w:ilvl="0">
       <w:lvl w:ilvl="0">
         <w:numFmt w:val="decimal"/>
@@ -6099,18 +6791,35 @@
     <w:abstractNumId w:val="1"/>
   </w:num>
   <w:num w:numId="4">
-    <w:abstractNumId w:val="5"/>
+    <w:abstractNumId w:val="7"/>
   </w:num>
   <w:num w:numId="5">
-    <w:abstractNumId w:val="4"/>
+    <w:abstractNumId w:val="6"/>
   </w:num>
   <w:num w:numId="6">
     <w:abstractNumId w:val="0"/>
   </w:num>
   <w:num w:numId="7">
+    <w:abstractNumId w:val="4"/>
+  </w:num>
+  <w:num w:numId="8">
+    <w:abstractNumId w:val="9"/>
+  </w:num>
+  <w:num w:numId="9">
     <w:abstractNumId w:val="3"/>
   </w:num>
+  <w:num w:numId="10">
+    <w:abstractNumId w:val="5"/>
+  </w:num>
 </w:numbering>
+</file>
+
+<file path=word/people.xml><?xml version="1.0" encoding="utf-8"?>
+<w15:people xmlns:wpc="http://schemas.microsoft.com/office/word/2010/wordprocessingCanvas" xmlns:cx="http://schemas.microsoft.com/office/drawing/2014/chartex" xmlns:cx1="http://schemas.microsoft.com/office/drawing/2015/9/8/chartex" xmlns:cx2="http://schemas.microsoft.com/office/drawing/2015/10/21/chartex" xmlns:cx3="http://schemas.microsoft.com/office/drawing/2016/5/9/chartex" xmlns:cx4="http://schemas.microsoft.com/office/drawing/2016/5/10/chartex" xmlns:cx5="http://schemas.microsoft.com/office/drawing/2016/5/11/chartex" xmlns:cx6="http://schemas.microsoft.com/office/drawing/2016/5/12/chartex" xmlns:cx7="http://schemas.microsoft.com/office/drawing/2016/5/13/chartex" xmlns:cx8="http://schemas.microsoft.com/office/drawing/2016/5/14/chartex" xmlns:mc="http://schemas.openxmlformats.org/markup-compatibility/2006" xmlns:aink="http://schemas.microsoft.com/office/drawing/2016/ink" xmlns:am3d="http://schemas.microsoft.com/office/drawing/2017/model3d" xmlns:o="urn:schemas-microsoft-com:office:office" xmlns:r="http://schemas.openxmlformats.org/officeDocument/2006/relationships" xmlns:m="http://schemas.openxmlformats.org/officeDocument/2006/math" xmlns:v="urn:schemas-microsoft-com:vml" xmlns:wp14="http://schemas.microsoft.com/office/word/2010/wordprocessingDrawing" xmlns:wp="http://schemas.openxmlformats.org/drawingml/2006/wordprocessingDrawing" xmlns:w10="urn:schemas-microsoft-com:office:word" xmlns:w="http://schemas.openxmlformats.org/wordprocessingml/2006/main" xmlns:w14="http://schemas.microsoft.com/office/word/2010/wordml" xmlns:w15="http://schemas.microsoft.com/office/word/2012/wordml" xmlns:w16cid="http://schemas.microsoft.com/office/word/2016/wordml/cid" xmlns:w16se="http://schemas.microsoft.com/office/word/2015/wordml/symex" xmlns:wpg="http://schemas.microsoft.com/office/word/2010/wordprocessingGroup" xmlns:wpi="http://schemas.microsoft.com/office/word/2010/wordprocessingInk" xmlns:wne="http://schemas.microsoft.com/office/word/2006/wordml" xmlns:wps="http://schemas.microsoft.com/office/word/2010/wordprocessingShape" mc:Ignorable="w14 w15 w16se w16cid wp14">
+  <w15:person w15:author="MIKHAIL STEFANTSEV">
+    <w15:presenceInfo w15:providerId="None" w15:userId="MIKHAIL STEFANTSEV"/>
+  </w15:person>
+</w15:people>
 </file>
 
 <file path=word/styles.xml><?xml version="1.0" encoding="utf-8"?>
@@ -6507,7 +7216,7 @@
     <w:name w:val="Normal"/>
     <w:uiPriority w:val="9"/>
     <w:qFormat/>
-    <w:rsid w:val="00D9430C"/>
+    <w:rsid w:val="00902A08"/>
     <w:pPr>
       <w:spacing w:before="120" w:after="120"/>
       <w:ind w:left="432" w:firstLine="432"/>
@@ -6846,35 +7555,107 @@
       <w:lang w:val="en-US"/>
     </w:rPr>
   </w:style>
-  <w:style w:type="paragraph" w:customStyle="1" w:styleId="Inlinecode">
+  <w:style w:type="character" w:customStyle="1" w:styleId="Inlinecode">
     <w:name w:val="Inline code"/>
-    <w:basedOn w:val="Normal"/>
-    <w:link w:val="InlinecodeChar"/>
+    <w:basedOn w:val="DefaultParagraphFont"/>
     <w:uiPriority w:val="8"/>
     <w:qFormat/>
-    <w:rsid w:val="00D9430C"/>
+    <w:rsid w:val="00902A08"/>
     <w:rPr>
-      <w:rFonts w:ascii="Consolas" w:hAnsi="Consolas" w:cs="Courier New"/>
-      <w:color w:val="000000"/>
+      <w:rFonts w:ascii="Consolas" w:hAnsi="Consolas"/>
+      <w:sz w:val="20"/>
+      <w:bdr w:val="single" w:sz="4" w:space="0" w:color="767171" w:themeColor="background2" w:themeShade="80"/>
+    </w:rPr>
+  </w:style>
+  <w:style w:type="character" w:styleId="CommentReference">
+    <w:name w:val="annotation reference"/>
+    <w:basedOn w:val="DefaultParagraphFont"/>
+    <w:uiPriority w:val="99"/>
+    <w:semiHidden/>
+    <w:rsid w:val="000C0B34"/>
+    <w:rPr>
+      <w:sz w:val="16"/>
+      <w:szCs w:val="16"/>
+    </w:rPr>
+  </w:style>
+  <w:style w:type="paragraph" w:styleId="CommentText">
+    <w:name w:val="annotation text"/>
+    <w:basedOn w:val="Normal"/>
+    <w:link w:val="CommentTextChar"/>
+    <w:uiPriority w:val="99"/>
+    <w:semiHidden/>
+    <w:rsid w:val="000C0B34"/>
+    <w:rPr>
       <w:sz w:val="20"/>
       <w:szCs w:val="20"/>
-      <w:bdr w:val="single" w:sz="4" w:space="0" w:color="auto"/>
-      <w:lang w:val="en-US"/>
     </w:rPr>
   </w:style>
-  <w:style w:type="character" w:customStyle="1" w:styleId="InlinecodeChar">
-    <w:name w:val="Inline code Char"/>
+  <w:style w:type="character" w:customStyle="1" w:styleId="CommentTextChar">
+    <w:name w:val="Comment Text Char"/>
     <w:basedOn w:val="DefaultParagraphFont"/>
-    <w:link w:val="Inlinecode"/>
-    <w:uiPriority w:val="8"/>
-    <w:rsid w:val="00D9430C"/>
+    <w:link w:val="CommentText"/>
+    <w:uiPriority w:val="99"/>
+    <w:semiHidden/>
+    <w:rsid w:val="000C0B34"/>
     <w:rPr>
-      <w:rFonts w:ascii="Consolas" w:hAnsi="Consolas" w:cs="Courier New"/>
-      <w:color w:val="000000"/>
       <w:sz w:val="20"/>
       <w:szCs w:val="20"/>
-      <w:bdr w:val="single" w:sz="4" w:space="0" w:color="auto"/>
-      <w:lang w:val="en-US"/>
+    </w:rPr>
+  </w:style>
+  <w:style w:type="paragraph" w:styleId="CommentSubject">
+    <w:name w:val="annotation subject"/>
+    <w:basedOn w:val="CommentText"/>
+    <w:next w:val="CommentText"/>
+    <w:link w:val="CommentSubjectChar"/>
+    <w:uiPriority w:val="99"/>
+    <w:semiHidden/>
+    <w:rsid w:val="000C0B34"/>
+    <w:rPr>
+      <w:b/>
+      <w:bCs/>
+    </w:rPr>
+  </w:style>
+  <w:style w:type="character" w:customStyle="1" w:styleId="CommentSubjectChar">
+    <w:name w:val="Comment Subject Char"/>
+    <w:basedOn w:val="CommentTextChar"/>
+    <w:link w:val="CommentSubject"/>
+    <w:uiPriority w:val="99"/>
+    <w:semiHidden/>
+    <w:rsid w:val="000C0B34"/>
+    <w:rPr>
+      <w:b/>
+      <w:bCs/>
+      <w:sz w:val="20"/>
+      <w:szCs w:val="20"/>
+    </w:rPr>
+  </w:style>
+  <w:style w:type="paragraph" w:styleId="BalloonText">
+    <w:name w:val="Balloon Text"/>
+    <w:basedOn w:val="Normal"/>
+    <w:link w:val="BalloonTextChar"/>
+    <w:uiPriority w:val="99"/>
+    <w:semiHidden/>
+    <w:rsid w:val="000C0B34"/>
+    <w:pPr>
+      <w:spacing w:before="0" w:after="0"/>
+    </w:pPr>
+    <w:rPr>
+      <w:rFonts w:ascii="Segoe UI" w:hAnsi="Segoe UI" w:cs="Segoe UI"/>
+      <w:sz w:val="18"/>
+      <w:szCs w:val="18"/>
+    </w:rPr>
+  </w:style>
+  <w:style w:type="character" w:customStyle="1" w:styleId="BalloonTextChar">
+    <w:name w:val="Balloon Text Char"/>
+    <w:basedOn w:val="DefaultParagraphFont"/>
+    <w:link w:val="BalloonText"/>
+    <w:uiPriority w:val="99"/>
+    <w:semiHidden/>
+    <w:rsid w:val="000C0B34"/>
+    <w:rPr>
+      <w:rFonts w:ascii="Segoe UI" w:hAnsi="Segoe UI" w:cs="Segoe UI"/>
+      <w:sz w:val="18"/>
+      <w:szCs w:val="18"/>
     </w:rPr>
   </w:style>
 </w:styles>
@@ -7180,7 +7961,7 @@
 </file>
 
 <file path=customXml/itemProps1.xml><?xml version="1.0" encoding="utf-8"?>
-<ds:datastoreItem xmlns:ds="http://schemas.openxmlformats.org/officeDocument/2006/customXml" ds:itemID="{3DAA66CC-CCA9-46D3-95D5-3E9901A29158}">
+<ds:datastoreItem xmlns:ds="http://schemas.openxmlformats.org/officeDocument/2006/customXml" ds:itemID="{E6101F60-83D7-455B-9A41-B49F7A2D401A}">
   <ds:schemaRefs>
     <ds:schemaRef ds:uri="http://schemas.openxmlformats.org/officeDocument/2006/bibliography"/>
   </ds:schemaRefs>

</xml_diff>

<commit_message>
added some technical details about the sensors
</commit_message>
<xml_diff>
--- a/projects-report.docx
+++ b/projects-report.docx
@@ -10,14 +10,20 @@
           <w:lang w:val="en-US"/>
         </w:rPr>
       </w:pPr>
+      <w:commentRangeStart w:id="0"/>
       <w:r>
         <w:rPr>
           <w:lang w:val="en-US"/>
         </w:rPr>
         <w:t>TXL18S-1 B</w:t>
       </w:r>
-      <w:bookmarkStart w:id="0" w:name="_GoBack"/>
-      <w:bookmarkEnd w:id="0"/>
+      <w:commentRangeEnd w:id="0"/>
+      <w:r>
+        <w:rPr>
+          <w:rStyle w:val="CommentReference"/>
+        </w:rPr>
+        <w:commentReference w:id="0"/>
+      </w:r>
     </w:p>
     <w:p>
       <w:pPr>
@@ -2289,7 +2295,16 @@
           <w:rFonts w:eastAsia="Times New Roman"/>
           <w:lang w:val="en-US"/>
         </w:rPr>
-        <w:t>Methods and materials</w:t>
+        <w:t>Methods and mate</w:t>
+      </w:r>
+      <w:bookmarkStart w:id="8" w:name="_GoBack"/>
+      <w:bookmarkEnd w:id="8"/>
+      <w:r>
+        <w:rPr>
+          <w:rFonts w:eastAsia="Times New Roman"/>
+          <w:lang w:val="en-US"/>
+        </w:rPr>
+        <w:t>rials</w:t>
       </w:r>
       <w:bookmarkEnd w:id="7"/>
       <w:r>
@@ -2304,98 +2319,98 @@
       <w:pPr>
         <w:pStyle w:val="Numberedlistlevel2"/>
       </w:pPr>
-      <w:bookmarkStart w:id="8" w:name="_Toc529374302"/>
+      <w:bookmarkStart w:id="9" w:name="_Toc529374302"/>
       <w:r>
         <w:t>/* What methods and materials are we using. Zumo, sensors, language, creator, libs */</w:t>
-      </w:r>
-      <w:bookmarkEnd w:id="8"/>
-    </w:p>
-    <w:p>
-      <w:pPr>
-        <w:rPr>
-          <w:lang w:val="en-US"/>
-        </w:rPr>
-      </w:pPr>
-    </w:p>
-    <w:p>
-      <w:pPr>
-        <w:pStyle w:val="Heading2"/>
-        <w:rPr>
-          <w:rFonts w:ascii="-webkit-standard" w:eastAsia="Times New Roman" w:hAnsi="-webkit-standard" w:cs="Times New Roman"/>
-          <w:lang w:val="en-US"/>
-        </w:rPr>
-      </w:pPr>
-      <w:bookmarkStart w:id="9" w:name="_Toc529374303"/>
-      <w:r>
-        <w:rPr>
-          <w:rFonts w:eastAsia="Times New Roman"/>
-          <w:lang w:val="en-US"/>
-        </w:rPr>
-        <w:t>Theoretical background</w:t>
       </w:r>
       <w:bookmarkEnd w:id="9"/>
     </w:p>
     <w:p>
       <w:pPr>
-        <w:pStyle w:val="Numberedlistlevel2"/>
-        <w:rPr>
-          <w:rFonts w:ascii="-webkit-standard" w:hAnsi="-webkit-standard" w:cs="Times New Roman"/>
-        </w:rPr>
-      </w:pPr>
-      <w:bookmarkStart w:id="10" w:name="_Toc529374304"/>
-      <w:r>
-        <w:t>/* Some theory about how sensor, robot works, how some algorithms work */</w:t>
+        <w:rPr>
+          <w:lang w:val="en-US"/>
+        </w:rPr>
+      </w:pPr>
+    </w:p>
+    <w:p>
+      <w:pPr>
+        <w:pStyle w:val="Heading2"/>
+        <w:rPr>
+          <w:rFonts w:ascii="-webkit-standard" w:eastAsia="Times New Roman" w:hAnsi="-webkit-standard" w:cs="Times New Roman"/>
+          <w:lang w:val="en-US"/>
+        </w:rPr>
+      </w:pPr>
+      <w:bookmarkStart w:id="10" w:name="_Toc529374303"/>
+      <w:r>
+        <w:rPr>
+          <w:rFonts w:eastAsia="Times New Roman"/>
+          <w:lang w:val="en-US"/>
+        </w:rPr>
+        <w:t>Theoretical background</w:t>
       </w:r>
       <w:bookmarkEnd w:id="10"/>
     </w:p>
     <w:p>
       <w:pPr>
+        <w:pStyle w:val="Numberedlistlevel2"/>
         <w:rPr>
           <w:rFonts w:ascii="-webkit-standard" w:hAnsi="-webkit-standard" w:cs="Times New Roman"/>
-          <w:lang w:val="en-US"/>
-        </w:rPr>
-      </w:pPr>
-      <w:r>
-        <w:rPr>
-          <w:lang w:val="en-US"/>
-        </w:rPr>
-        <w:t>The robot consists of three main part: Arduino, Zumo Shield and Zumo chassis.</w:t>
-      </w:r>
-    </w:p>
-    <w:p>
-      <w:pPr>
-        <w:rPr>
-          <w:lang w:val="en-US"/>
-        </w:rPr>
-      </w:pPr>
-    </w:p>
-    <w:p>
-      <w:pPr>
-        <w:pStyle w:val="Heading2"/>
-        <w:rPr>
-          <w:rFonts w:ascii="-webkit-standard" w:eastAsia="Times New Roman" w:hAnsi="-webkit-standard" w:cs="Times New Roman"/>
-          <w:lang w:val="en-US"/>
-        </w:rPr>
-      </w:pPr>
-      <w:bookmarkStart w:id="11" w:name="_Toc529374305"/>
-      <w:r>
-        <w:rPr>
-          <w:rFonts w:eastAsia="Times New Roman"/>
-          <w:lang w:val="en-US"/>
-        </w:rPr>
-        <w:t>Implementation</w:t>
+        </w:rPr>
+      </w:pPr>
+      <w:bookmarkStart w:id="11" w:name="_Toc529374304"/>
+      <w:r>
+        <w:t>/* Some theory about how sensor, robot works, how some algorithms work */</w:t>
       </w:r>
       <w:bookmarkEnd w:id="11"/>
     </w:p>
     <w:p>
       <w:pPr>
+        <w:rPr>
+          <w:rFonts w:ascii="-webkit-standard" w:hAnsi="-webkit-standard" w:cs="Times New Roman"/>
+          <w:lang w:val="en-US"/>
+        </w:rPr>
+      </w:pPr>
+      <w:r>
+        <w:rPr>
+          <w:lang w:val="en-US"/>
+        </w:rPr>
+        <w:t>The robot consists of three main part: Arduino, Zumo Shield and Zumo chassis.</w:t>
+      </w:r>
+    </w:p>
+    <w:p>
+      <w:pPr>
+        <w:rPr>
+          <w:lang w:val="en-US"/>
+        </w:rPr>
+      </w:pPr>
+    </w:p>
+    <w:p>
+      <w:pPr>
+        <w:pStyle w:val="Heading2"/>
+        <w:rPr>
+          <w:rFonts w:ascii="-webkit-standard" w:eastAsia="Times New Roman" w:hAnsi="-webkit-standard" w:cs="Times New Roman"/>
+          <w:lang w:val="en-US"/>
+        </w:rPr>
+      </w:pPr>
+      <w:bookmarkStart w:id="12" w:name="_Toc529374305"/>
+      <w:r>
+        <w:rPr>
+          <w:rFonts w:eastAsia="Times New Roman"/>
+          <w:lang w:val="en-US"/>
+        </w:rPr>
+        <w:t>Implementation</w:t>
+      </w:r>
+      <w:bookmarkEnd w:id="12"/>
+    </w:p>
+    <w:p>
+      <w:pPr>
         <w:pStyle w:val="Numberedlistlevel2"/>
       </w:pPr>
-      <w:bookmarkStart w:id="12" w:name="_Toc529374306"/>
+      <w:bookmarkStart w:id="13" w:name="_Toc529374306"/>
       <w:r>
         <w:t>Batteries</w:t>
       </w:r>
-      <w:bookmarkEnd w:id="12"/>
+      <w:bookmarkEnd w:id="13"/>
     </w:p>
     <w:p>
       <w:pPr>
@@ -4607,45 +4622,9 @@
       <w:pPr>
         <w:pStyle w:val="Numberedlistlevel2"/>
       </w:pPr>
-      <w:bookmarkStart w:id="13" w:name="_Toc529374307"/>
+      <w:bookmarkStart w:id="14" w:name="_Toc529374307"/>
       <w:r>
         <w:t>Sensors</w:t>
-      </w:r>
-      <w:bookmarkEnd w:id="13"/>
-    </w:p>
-    <w:p>
-      <w:pPr>
-        <w:rPr>
-          <w:lang w:val="en-US"/>
-        </w:rPr>
-      </w:pPr>
-      <w:r>
-        <w:rPr>
-          <w:lang w:val="en-US"/>
-        </w:rPr>
-        <w:t xml:space="preserve">Sensors can allow for a reliable robot operation in changing conditions such as changes in battery charge level, nonlinear motor output curve and </w:t>
-      </w:r>
-      <w:r>
-        <w:rPr>
-          <w:lang w:val="en-US"/>
-        </w:rPr>
-        <w:t xml:space="preserve">other changing external conditions. Usage of sensors allows the robot to correct its actions in case of any changes due to which pre-programmed algorithm may not work as desired. Zumo shield has a few </w:t>
-      </w:r>
-      <w:r>
-        <w:rPr>
-          <w:lang w:val="en-US"/>
-        </w:rPr>
-        <w:lastRenderedPageBreak/>
-        <w:t>onboard sensors which can be used in a user-written program with the help of the Zumo library as described below.</w:t>
-      </w:r>
-    </w:p>
-    <w:p>
-      <w:pPr>
-        <w:pStyle w:val="Numberedlistlevel3"/>
-      </w:pPr>
-      <w:bookmarkStart w:id="14" w:name="_Toc529374308"/>
-      <w:r>
-        <w:t>Ultrasonic sensor</w:t>
       </w:r>
       <w:bookmarkEnd w:id="14"/>
     </w:p>
@@ -4659,65 +4638,29 @@
         <w:rPr>
           <w:lang w:val="en-US"/>
         </w:rPr>
-        <w:t xml:space="preserve">Zumo robot </w:t>
-      </w:r>
-      <w:r>
-        <w:rPr>
-          <w:lang w:val="en-US"/>
-        </w:rPr>
-        <w:t xml:space="preserve">can use an ultrasonic sensor to position itself relative to its surroundings. In this project the sensor will be used in the final task to detect maze walls. </w:t>
-      </w:r>
-      <w:r>
-        <w:rPr>
-          <w:lang w:val="en-US"/>
-        </w:rPr>
-        <w:t xml:space="preserve">Zumo library </w:t>
-      </w:r>
-      <w:r>
-        <w:rPr>
-          <w:lang w:val="en-US"/>
-        </w:rPr>
-        <w:t>provides the</w:t>
-      </w:r>
-      <w:r>
-        <w:rPr>
-          <w:lang w:val="en-US"/>
-        </w:rPr>
-        <w:t xml:space="preserve"> </w:t>
-      </w:r>
-      <w:r>
-        <w:rPr>
-          <w:lang w:val="en-US"/>
-        </w:rPr>
-        <w:t>command to read ultrasonic sensor measurement</w:t>
-      </w:r>
-      <w:r>
-        <w:rPr>
-          <w:lang w:val="en-US"/>
-        </w:rPr>
-        <w:t xml:space="preserve"> in centimeters</w:t>
-      </w:r>
-      <w:r>
-        <w:rPr>
-          <w:lang w:val="en-US"/>
-        </w:rPr>
-        <w:t>.</w:t>
+        <w:t xml:space="preserve">Sensors can allow for a reliable robot operation in changing conditions such as changes in battery charge level, nonlinear motor output curve and </w:t>
+      </w:r>
+      <w:r>
+        <w:rPr>
+          <w:lang w:val="en-US"/>
+        </w:rPr>
+        <w:t xml:space="preserve">other changing external conditions. Usage of sensors allows the robot to correct its actions in case of any changes due to which pre-programmed algorithm may not work as desired. Zumo shield has a few </w:t>
+      </w:r>
+      <w:r>
+        <w:rPr>
+          <w:lang w:val="en-US"/>
+        </w:rPr>
+        <w:lastRenderedPageBreak/>
+        <w:t>onboard sensors which can be used in a user-written program with the help of the Zumo library as described below.</w:t>
       </w:r>
     </w:p>
     <w:p>
       <w:pPr>
-        <w:rPr>
-          <w:lang w:val="en-US"/>
-        </w:rPr>
-      </w:pPr>
-    </w:p>
-    <w:p>
-      <w:pPr>
         <w:pStyle w:val="Numberedlistlevel3"/>
       </w:pPr>
-      <w:bookmarkStart w:id="15" w:name="_Toc529374309"/>
-      <w:r>
-        <w:t>Reflectance array</w:t>
+      <w:bookmarkStart w:id="15" w:name="_Toc529374308"/>
+      <w:r>
+        <w:t>Ultrasonic sensor</w:t>
       </w:r>
       <w:bookmarkEnd w:id="15"/>
     </w:p>
@@ -4731,79 +4674,49 @@
         <w:rPr>
           <w:lang w:val="en-US"/>
         </w:rPr>
-        <w:t xml:space="preserve">Zumo shield has a </w:t>
-      </w:r>
-      <w:r>
-        <w:rPr>
-          <w:lang w:val="en-US"/>
-        </w:rPr>
-        <w:t xml:space="preserve">reflectance array consisting of 6 sensors located underneath the shield board </w:t>
-      </w:r>
-      <w:r>
-        <w:rPr>
-          <w:lang w:val="en-US"/>
-        </w:rPr>
-        <w:t>behind the</w:t>
-      </w:r>
-      <w:r>
-        <w:rPr>
-          <w:lang w:val="en-US"/>
-        </w:rPr>
-        <w:t xml:space="preserve"> bulldozer blade on the front. </w:t>
-      </w:r>
-      <w:r>
-        <w:rPr>
-          <w:lang w:val="en-US"/>
-        </w:rPr>
-        <w:t>These sensors are used in detecting a line</w:t>
-      </w:r>
-      <w:r>
-        <w:rPr>
-          <w:lang w:val="en-US"/>
-        </w:rPr>
-        <w:t xml:space="preserve"> for</w:t>
-      </w:r>
-      <w:r>
-        <w:rPr>
-          <w:lang w:val="en-US"/>
-        </w:rPr>
-        <w:t xml:space="preserve"> the robot </w:t>
-      </w:r>
-      <w:r>
-        <w:rPr>
-          <w:lang w:val="en-US"/>
-        </w:rPr>
-        <w:t>to</w:t>
-      </w:r>
-      <w:r>
-        <w:rPr>
-          <w:lang w:val="en-US"/>
-        </w:rPr>
-        <w:t xml:space="preserve"> follow. Zumo library</w:t>
-      </w:r>
-      <w:r>
-        <w:rPr>
-          <w:lang w:val="en-US"/>
-        </w:rPr>
-        <w:t xml:space="preserve"> provides</w:t>
-      </w:r>
-      <w:r>
-        <w:rPr>
-          <w:lang w:val="en-US"/>
-        </w:rPr>
-        <w:t xml:space="preserve"> commands for reading both digital data from sensors using the threshold</w:t>
-      </w:r>
-      <w:r>
-        <w:rPr>
-          <w:lang w:val="en-US"/>
-        </w:rPr>
-        <w:t xml:space="preserve"> value</w:t>
-      </w:r>
-      <w:r>
-        <w:rPr>
-          <w:lang w:val="en-US"/>
-        </w:rPr>
-        <w:t xml:space="preserve"> and raw sensor readings.</w:t>
+        <w:t xml:space="preserve">Zumo robot </w:t>
+      </w:r>
+      <w:r>
+        <w:rPr>
+          <w:lang w:val="en-US"/>
+        </w:rPr>
+        <w:t xml:space="preserve">can use an ultrasonic sensor to position itself relative to its surroundings. In this project the sensor will be used in the final task to detect maze walls. </w:t>
+      </w:r>
+      <w:r>
+        <w:rPr>
+          <w:lang w:val="en-US"/>
+        </w:rPr>
+        <w:t xml:space="preserve">Zumo library </w:t>
+      </w:r>
+      <w:r>
+        <w:rPr>
+          <w:lang w:val="en-US"/>
+        </w:rPr>
+        <w:t>provides the</w:t>
+      </w:r>
+      <w:r>
+        <w:rPr>
+          <w:lang w:val="en-US"/>
+        </w:rPr>
+        <w:t xml:space="preserve"> </w:t>
+      </w:r>
+      <w:r>
+        <w:rPr>
+          <w:lang w:val="en-US"/>
+        </w:rPr>
+        <w:t>command to read ultrasonic sensor measurement</w:t>
+      </w:r>
+      <w:r>
+        <w:rPr>
+          <w:lang w:val="en-US"/>
+        </w:rPr>
+        <w:t xml:space="preserve"> in centimeters</w:t>
+      </w:r>
+      <w:r>
+        <w:rPr>
+          <w:lang w:val="en-US"/>
+        </w:rPr>
+        <w:t>.</w:t>
       </w:r>
     </w:p>
     <w:p>
@@ -4816,121 +4729,59 @@
         <w:rPr>
           <w:lang w:val="en-US"/>
         </w:rPr>
-        <w:t>On a top design level Zumo uses a set of timers synchronized with SR switches</w:t>
-      </w:r>
-      <w:r>
-        <w:rPr>
-          <w:lang w:val="en-US"/>
-        </w:rPr>
-        <w:t>. On</w:t>
-      </w:r>
-      <w:r>
-        <w:rPr>
-          <w:lang w:val="en-US"/>
-        </w:rPr>
-        <w:t xml:space="preserve"> executing</w:t>
-      </w:r>
-      <w:r>
-        <w:rPr>
-          <w:lang w:val="en-US"/>
-        </w:rPr>
-        <w:t xml:space="preserve"> function</w:t>
-      </w:r>
-      <w:r>
-        <w:rPr>
-          <w:lang w:val="en-US"/>
-        </w:rPr>
-        <w:t xml:space="preserve"> </w:t>
+        <w:t>Zumo library includes a</w:t>
+      </w:r>
+      <w:r>
+        <w:rPr>
+          <w:lang w:val="en-US"/>
+        </w:rPr>
+        <w:t xml:space="preserve"> function called </w:t>
       </w:r>
       <w:proofErr w:type="spellStart"/>
       <w:r>
         <w:rPr>
           <w:rStyle w:val="Inlinecode"/>
-        </w:rPr>
-        <w:t>reflectance_</w:t>
-      </w:r>
-      <w:proofErr w:type="gramStart"/>
+          <w:lang w:val="en-US"/>
+        </w:rPr>
+        <w:t>Ultra_Start</w:t>
+      </w:r>
+      <w:proofErr w:type="spellEnd"/>
       <w:r>
         <w:rPr>
           <w:rStyle w:val="Inlinecode"/>
-        </w:rPr>
-        <w:t>start</w:t>
-      </w:r>
-      <w:proofErr w:type="spellEnd"/>
-      <w:r>
-        <w:rPr>
-          <w:rStyle w:val="Inlinecode"/>
-        </w:rPr>
-        <w:t>(</w:t>
-      </w:r>
-      <w:proofErr w:type="gramEnd"/>
-      <w:r>
-        <w:rPr>
-          <w:rStyle w:val="Inlinecode"/>
-        </w:rPr>
-        <w:t>)</w:t>
-      </w:r>
-      <w:r>
-        <w:rPr>
-          <w:lang w:val="en-US"/>
-        </w:rPr>
-        <w:t xml:space="preserve"> a separate task</w:t>
-      </w:r>
-      <w:r>
-        <w:rPr>
-          <w:lang w:val="en-US"/>
-        </w:rPr>
-        <w:t xml:space="preserve"> with highest priority</w:t>
-      </w:r>
-      <w:r>
-        <w:rPr>
-          <w:lang w:val="en-US"/>
-        </w:rPr>
-        <w:t xml:space="preserve"> scanning sensor reading</w:t>
-      </w:r>
-      <w:r>
-        <w:rPr>
-          <w:lang w:val="en-US"/>
-        </w:rPr>
-        <w:t>s</w:t>
-      </w:r>
-      <w:r>
-        <w:rPr>
-          <w:lang w:val="en-US"/>
-        </w:rPr>
-        <w:t xml:space="preserve"> in the background is created and run</w:t>
-      </w:r>
-      <w:r>
-        <w:rPr>
-          <w:lang w:val="en-US"/>
-        </w:rPr>
-        <w:t xml:space="preserve"> every millisecond. </w:t>
-      </w:r>
-      <w:r>
-        <w:rPr>
-          <w:lang w:val="en-US"/>
-        </w:rPr>
-        <w:t xml:space="preserve">The result of scanning can be written in the structure of type </w:t>
-      </w:r>
-      <w:proofErr w:type="spellStart"/>
-      <w:r>
-        <w:rPr>
-          <w:rStyle w:val="Inlinecode"/>
-        </w:rPr>
-        <w:t>sensors</w:t>
-      </w:r>
-      <w:proofErr w:type="spellEnd"/>
-      <w:r>
-        <w:rPr>
-          <w:rStyle w:val="Inlinecode"/>
-        </w:rPr>
-        <w:t>_</w:t>
-      </w:r>
-      <w:r>
-        <w:rPr>
-          <w:lang w:val="en-US"/>
-        </w:rPr>
-        <w:t>.</w:t>
+          <w:lang w:val="en-US"/>
+        </w:rPr>
+        <w:t>()</w:t>
+      </w:r>
+      <w:r>
+        <w:rPr>
+          <w:lang w:val="en-US"/>
+        </w:rPr>
+        <w:t xml:space="preserve"> w</w:t>
+      </w:r>
+      <w:r>
+        <w:rPr>
+          <w:lang w:val="en-US"/>
+        </w:rPr>
+        <w:t xml:space="preserve">hich starts task handling </w:t>
+      </w:r>
+      <w:r>
+        <w:rPr>
+          <w:lang w:val="en-US"/>
+        </w:rPr>
+        <w:t xml:space="preserve">sending </w:t>
+      </w:r>
+      <w:r>
+        <w:rPr>
+          <w:lang w:val="en-US"/>
+        </w:rPr>
+        <w:t xml:space="preserve">ultrasound </w:t>
+      </w:r>
+      <w:r>
+        <w:rPr>
+          <w:lang w:val="en-US"/>
+        </w:rPr>
+        <w:t>signal and interrupt receiving it and calculating the distance knowing the time to took the signal to reflect from the object in front of the robot and hit the sensor.</w:t>
       </w:r>
     </w:p>
     <w:p>
@@ -4944,14 +4795,272 @@
       <w:pPr>
         <w:pStyle w:val="Numberedlistlevel3"/>
       </w:pPr>
-      <w:bookmarkStart w:id="16" w:name="_Toc529374310"/>
-      <w:r>
-        <w:t>Accelerometer</w:t>
+      <w:bookmarkStart w:id="16" w:name="_Toc529374309"/>
+      <w:r>
+        <w:t>Reflectance array</w:t>
       </w:r>
       <w:bookmarkEnd w:id="16"/>
     </w:p>
     <w:p>
-      <w:r>
+      <w:pPr>
+        <w:rPr>
+          <w:lang w:val="en-US"/>
+        </w:rPr>
+      </w:pPr>
+      <w:r>
+        <w:rPr>
+          <w:lang w:val="en-US"/>
+        </w:rPr>
+        <w:t xml:space="preserve">Zumo shield has a </w:t>
+      </w:r>
+      <w:r>
+        <w:rPr>
+          <w:lang w:val="en-US"/>
+        </w:rPr>
+        <w:t xml:space="preserve">reflectance array consisting of 6 sensors located underneath the shield board </w:t>
+      </w:r>
+      <w:r>
+        <w:rPr>
+          <w:lang w:val="en-US"/>
+        </w:rPr>
+        <w:t>behind the</w:t>
+      </w:r>
+      <w:r>
+        <w:rPr>
+          <w:lang w:val="en-US"/>
+        </w:rPr>
+        <w:t xml:space="preserve"> bulldozer blade on the front. </w:t>
+      </w:r>
+      <w:r>
+        <w:rPr>
+          <w:lang w:val="en-US"/>
+        </w:rPr>
+        <w:t>These sensors are used in detecting a line</w:t>
+      </w:r>
+      <w:r>
+        <w:rPr>
+          <w:lang w:val="en-US"/>
+        </w:rPr>
+        <w:t xml:space="preserve"> for</w:t>
+      </w:r>
+      <w:r>
+        <w:rPr>
+          <w:lang w:val="en-US"/>
+        </w:rPr>
+        <w:t xml:space="preserve"> the robot </w:t>
+      </w:r>
+      <w:r>
+        <w:rPr>
+          <w:lang w:val="en-US"/>
+        </w:rPr>
+        <w:t>to</w:t>
+      </w:r>
+      <w:r>
+        <w:rPr>
+          <w:lang w:val="en-US"/>
+        </w:rPr>
+        <w:t xml:space="preserve"> follow. Zumo library</w:t>
+      </w:r>
+      <w:r>
+        <w:rPr>
+          <w:lang w:val="en-US"/>
+        </w:rPr>
+        <w:t xml:space="preserve"> provides</w:t>
+      </w:r>
+      <w:r>
+        <w:rPr>
+          <w:lang w:val="en-US"/>
+        </w:rPr>
+        <w:t xml:space="preserve"> commands for reading both digital data from sensors using the threshold</w:t>
+      </w:r>
+      <w:r>
+        <w:rPr>
+          <w:lang w:val="en-US"/>
+        </w:rPr>
+        <w:t xml:space="preserve"> value</w:t>
+      </w:r>
+      <w:r>
+        <w:rPr>
+          <w:lang w:val="en-US"/>
+        </w:rPr>
+        <w:t xml:space="preserve"> and raw sensor readings.</w:t>
+      </w:r>
+    </w:p>
+    <w:p>
+      <w:pPr>
+        <w:rPr>
+          <w:lang w:val="en-US"/>
+        </w:rPr>
+      </w:pPr>
+      <w:r>
+        <w:rPr>
+          <w:lang w:val="en-US"/>
+        </w:rPr>
+        <w:t>On a top design level Zumo</w:t>
+      </w:r>
+      <w:r>
+        <w:rPr>
+          <w:lang w:val="en-US"/>
+        </w:rPr>
+        <w:t xml:space="preserve"> library</w:t>
+      </w:r>
+      <w:r>
+        <w:rPr>
+          <w:lang w:val="en-US"/>
+        </w:rPr>
+        <w:t xml:space="preserve"> uses a set of timers synchronized with SR switches</w:t>
+      </w:r>
+      <w:r>
+        <w:rPr>
+          <w:lang w:val="en-US"/>
+        </w:rPr>
+        <w:t>. On</w:t>
+      </w:r>
+      <w:r>
+        <w:rPr>
+          <w:lang w:val="en-US"/>
+        </w:rPr>
+        <w:t xml:space="preserve"> </w:t>
+      </w:r>
+      <w:r>
+        <w:rPr>
+          <w:lang w:val="en-US"/>
+        </w:rPr>
+        <w:t>function</w:t>
+      </w:r>
+      <w:r>
+        <w:rPr>
+          <w:lang w:val="en-US"/>
+        </w:rPr>
+        <w:t xml:space="preserve"> </w:t>
+      </w:r>
+      <w:proofErr w:type="spellStart"/>
+      <w:r>
+        <w:rPr>
+          <w:rStyle w:val="Inlinecode"/>
+          <w:lang w:val="en-US"/>
+        </w:rPr>
+        <w:t>reflectance_</w:t>
+      </w:r>
+      <w:proofErr w:type="gramStart"/>
+      <w:r>
+        <w:rPr>
+          <w:rStyle w:val="Inlinecode"/>
+          <w:lang w:val="en-US"/>
+        </w:rPr>
+        <w:t>start</w:t>
+      </w:r>
+      <w:proofErr w:type="spellEnd"/>
+      <w:r>
+        <w:rPr>
+          <w:rStyle w:val="Inlinecode"/>
+          <w:lang w:val="en-US"/>
+        </w:rPr>
+        <w:t>(</w:t>
+      </w:r>
+      <w:proofErr w:type="gramEnd"/>
+      <w:r>
+        <w:rPr>
+          <w:rStyle w:val="Inlinecode"/>
+          <w:lang w:val="en-US"/>
+        </w:rPr>
+        <w:t>)</w:t>
+      </w:r>
+      <w:r>
+        <w:rPr>
+          <w:lang w:val="en-US"/>
+        </w:rPr>
+        <w:t xml:space="preserve"> </w:t>
+      </w:r>
+      <w:r>
+        <w:rPr>
+          <w:lang w:val="en-US"/>
+        </w:rPr>
+        <w:t xml:space="preserve">execution </w:t>
+      </w:r>
+      <w:r>
+        <w:rPr>
+          <w:lang w:val="en-US"/>
+        </w:rPr>
+        <w:t>a separate task</w:t>
+      </w:r>
+      <w:r>
+        <w:rPr>
+          <w:lang w:val="en-US"/>
+        </w:rPr>
+        <w:t xml:space="preserve"> </w:t>
+      </w:r>
+      <w:r>
+        <w:rPr>
+          <w:lang w:val="en-US"/>
+        </w:rPr>
+        <w:t>scanning sensor reading</w:t>
+      </w:r>
+      <w:r>
+        <w:rPr>
+          <w:lang w:val="en-US"/>
+        </w:rPr>
+        <w:t>s</w:t>
+      </w:r>
+      <w:r>
+        <w:rPr>
+          <w:lang w:val="en-US"/>
+        </w:rPr>
+        <w:t xml:space="preserve"> in the background is created and run</w:t>
+      </w:r>
+      <w:r>
+        <w:rPr>
+          <w:lang w:val="en-US"/>
+        </w:rPr>
+        <w:t xml:space="preserve"> every millisecond. </w:t>
+      </w:r>
+      <w:r>
+        <w:rPr>
+          <w:lang w:val="en-US"/>
+        </w:rPr>
+        <w:t xml:space="preserve">The result of scanning can be written in the structure of type </w:t>
+      </w:r>
+      <w:r>
+        <w:rPr>
+          <w:rStyle w:val="Inlinecode"/>
+          <w:lang w:val="en-US"/>
+        </w:rPr>
+        <w:t>sensors_</w:t>
+      </w:r>
+      <w:r>
+        <w:rPr>
+          <w:lang w:val="en-US"/>
+        </w:rPr>
+        <w:t>.</w:t>
+      </w:r>
+    </w:p>
+    <w:p>
+      <w:pPr>
+        <w:rPr>
+          <w:lang w:val="en-US"/>
+        </w:rPr>
+      </w:pPr>
+    </w:p>
+    <w:p>
+      <w:pPr>
+        <w:pStyle w:val="Numberedlistlevel3"/>
+      </w:pPr>
+      <w:bookmarkStart w:id="17" w:name="_Toc529374310"/>
+      <w:r>
+        <w:t>Accelerometer</w:t>
+      </w:r>
+      <w:bookmarkEnd w:id="17"/>
+    </w:p>
+    <w:p>
+      <w:pPr>
+        <w:rPr>
+          <w:lang w:val="en-US"/>
+        </w:rPr>
+      </w:pPr>
+      <w:r>
+        <w:rPr>
+          <w:lang w:val="en-US"/>
+        </w:rPr>
         <w:t xml:space="preserve">The robot has a built-in accelerometer for detecting hits if the ultrasonic sensor did not detect the obstacle in advance which can be used in the sumo battle for detecting hits from sides and back where ultrasonic sensor cannot detect the approaching opponent robot. Zumo library provides function which allows to read the acceleration in </w:t>
       </w:r>
       <m:oMath>
@@ -4963,6 +5072,9 @@
         </m:r>
       </m:oMath>
       <w:r>
+        <w:rPr>
+          <w:lang w:val="en-US"/>
+        </w:rPr>
         <w:t xml:space="preserve">, </w:t>
       </w:r>
       <m:oMath>
@@ -4974,6 +5086,9 @@
         </m:r>
       </m:oMath>
       <w:r>
+        <w:rPr>
+          <w:lang w:val="en-US"/>
+        </w:rPr>
         <w:t xml:space="preserve"> and </w:t>
       </w:r>
       <m:oMath>
@@ -4985,6 +5100,9 @@
         </m:r>
       </m:oMath>
       <w:r>
+        <w:rPr>
+          <w:lang w:val="en-US"/>
+        </w:rPr>
         <w:t xml:space="preserve"> direction.</w:t>
       </w:r>
     </w:p>
@@ -5003,66 +5121,66 @@
           <w:lang w:val="en-US"/>
         </w:rPr>
       </w:pPr>
-      <w:bookmarkStart w:id="17" w:name="_Toc529374311"/>
+      <w:bookmarkStart w:id="18" w:name="_Toc529374311"/>
       <w:r>
         <w:rPr>
           <w:rFonts w:eastAsia="Times New Roman"/>
           <w:lang w:val="en-US"/>
         </w:rPr>
         <w:t>Results</w:t>
-      </w:r>
-      <w:bookmarkEnd w:id="17"/>
-    </w:p>
-    <w:p>
-      <w:pPr>
-        <w:pStyle w:val="Numberedlistlevel2"/>
-      </w:pPr>
-      <w:bookmarkStart w:id="18" w:name="_Toc529374312"/>
-      <w:r>
-        <w:t>/* won or not, how was the challenges */</w:t>
       </w:r>
       <w:bookmarkEnd w:id="18"/>
     </w:p>
     <w:p>
       <w:pPr>
-        <w:rPr>
-          <w:lang w:val="en-US"/>
-        </w:rPr>
-      </w:pPr>
-    </w:p>
-    <w:p>
-      <w:pPr>
-        <w:pStyle w:val="Heading2"/>
-        <w:rPr>
-          <w:rFonts w:ascii="-webkit-standard" w:eastAsia="Times New Roman" w:hAnsi="-webkit-standard" w:cs="Times New Roman"/>
-          <w:lang w:val="en-US"/>
-        </w:rPr>
-      </w:pPr>
-      <w:r>
-        <w:rPr>
-          <w:rFonts w:eastAsia="Times New Roman"/>
-          <w:lang w:val="en-US"/>
-        </w:rPr>
-        <w:t xml:space="preserve"> </w:t>
-      </w:r>
-      <w:bookmarkStart w:id="19" w:name="_Toc529374313"/>
-      <w:r>
-        <w:rPr>
-          <w:rFonts w:eastAsia="Times New Roman"/>
-          <w:lang w:val="en-US"/>
-        </w:rPr>
-        <w:t>Discussion</w:t>
+        <w:pStyle w:val="Numberedlistlevel2"/>
+      </w:pPr>
+      <w:bookmarkStart w:id="19" w:name="_Toc529374312"/>
+      <w:r>
+        <w:t>/* won or not, how was the challenges */</w:t>
       </w:r>
       <w:bookmarkEnd w:id="19"/>
     </w:p>
     <w:p>
       <w:pPr>
+        <w:rPr>
+          <w:lang w:val="en-US"/>
+        </w:rPr>
+      </w:pPr>
+    </w:p>
+    <w:p>
+      <w:pPr>
+        <w:pStyle w:val="Heading2"/>
+        <w:rPr>
+          <w:rFonts w:ascii="-webkit-standard" w:eastAsia="Times New Roman" w:hAnsi="-webkit-standard" w:cs="Times New Roman"/>
+          <w:lang w:val="en-US"/>
+        </w:rPr>
+      </w:pPr>
+      <w:r>
+        <w:rPr>
+          <w:rFonts w:eastAsia="Times New Roman"/>
+          <w:lang w:val="en-US"/>
+        </w:rPr>
+        <w:t xml:space="preserve"> </w:t>
+      </w:r>
+      <w:bookmarkStart w:id="20" w:name="_Toc529374313"/>
+      <w:r>
+        <w:rPr>
+          <w:rFonts w:eastAsia="Times New Roman"/>
+          <w:lang w:val="en-US"/>
+        </w:rPr>
+        <w:t>Discussion</w:t>
+      </w:r>
+      <w:bookmarkEnd w:id="20"/>
+    </w:p>
+    <w:p>
+      <w:pPr>
         <w:pStyle w:val="Numberedlistlevel2"/>
         <w:rPr>
           <w:rFonts w:ascii="-webkit-standard" w:hAnsi="-webkit-standard" w:cs="Times New Roman"/>
         </w:rPr>
       </w:pPr>
-      <w:bookmarkStart w:id="20" w:name="_Toc529374314"/>
+      <w:bookmarkStart w:id="21" w:name="_Toc529374314"/>
       <w:r>
         <w:rPr>
           <w:rStyle w:val="Numberedlistlevel2Char"/>
@@ -5084,7 +5202,7 @@
       <w:r>
         <w:t xml:space="preserve"> robot fail, for example? */</w:t>
       </w:r>
-      <w:bookmarkEnd w:id="20"/>
+      <w:bookmarkEnd w:id="21"/>
     </w:p>
     <w:p/>
     <w:p>
@@ -5094,7 +5212,7 @@
           <w:rFonts w:ascii="-webkit-standard" w:eastAsia="Times New Roman" w:hAnsi="-webkit-standard" w:cs="Times New Roman"/>
         </w:rPr>
       </w:pPr>
-      <w:bookmarkStart w:id="21" w:name="_Toc529374315"/>
+      <w:bookmarkStart w:id="22" w:name="_Toc529374315"/>
       <w:proofErr w:type="spellStart"/>
       <w:r>
         <w:rPr>
@@ -5102,15 +5220,15 @@
         </w:rPr>
         <w:t>Conclusion</w:t>
       </w:r>
-      <w:bookmarkEnd w:id="21"/>
+      <w:bookmarkEnd w:id="22"/>
       <w:proofErr w:type="spellEnd"/>
     </w:p>
     <w:p>
       <w:pPr>
         <w:pStyle w:val="Numberedlistlevel2"/>
       </w:pPr>
-      <w:bookmarkStart w:id="22" w:name="_Toc529374316"/>
-      <w:bookmarkEnd w:id="22"/>
+      <w:bookmarkStart w:id="23" w:name="_Toc529374316"/>
+      <w:bookmarkEnd w:id="23"/>
     </w:p>
     <w:p/>
     <w:p>
@@ -5121,12 +5239,13 @@
           <w:color w:val="000000"/>
         </w:rPr>
       </w:pPr>
-      <w:bookmarkStart w:id="23" w:name="_Toc529374317"/>
+      <w:bookmarkStart w:id="24" w:name="_Toc529374317"/>
       <w:proofErr w:type="spellStart"/>
       <w:r>
+        <w:lastRenderedPageBreak/>
         <w:t>References</w:t>
       </w:r>
-      <w:bookmarkEnd w:id="23"/>
+      <w:bookmarkEnd w:id="24"/>
       <w:proofErr w:type="spellEnd"/>
     </w:p>
     <w:p>
@@ -5238,7 +5357,6 @@
           <w:szCs w:val="22"/>
           <w:lang w:val="en-US"/>
         </w:rPr>
-        <w:lastRenderedPageBreak/>
         <w:t>30/11/18</w:t>
       </w:r>
     </w:p>
@@ -5356,12 +5474,111 @@
 
 <file path=word/comments.xml><?xml version="1.0" encoding="utf-8"?>
 <w:comments xmlns:wpc="http://schemas.microsoft.com/office/word/2010/wordprocessingCanvas" xmlns:cx="http://schemas.microsoft.com/office/drawing/2014/chartex" xmlns:cx1="http://schemas.microsoft.com/office/drawing/2015/9/8/chartex" xmlns:cx2="http://schemas.microsoft.com/office/drawing/2015/10/21/chartex" xmlns:cx3="http://schemas.microsoft.com/office/drawing/2016/5/9/chartex" xmlns:cx4="http://schemas.microsoft.com/office/drawing/2016/5/10/chartex" xmlns:cx5="http://schemas.microsoft.com/office/drawing/2016/5/11/chartex" xmlns:cx6="http://schemas.microsoft.com/office/drawing/2016/5/12/chartex" xmlns:cx7="http://schemas.microsoft.com/office/drawing/2016/5/13/chartex" xmlns:cx8="http://schemas.microsoft.com/office/drawing/2016/5/14/chartex" xmlns:mc="http://schemas.openxmlformats.org/markup-compatibility/2006" xmlns:aink="http://schemas.microsoft.com/office/drawing/2016/ink" xmlns:am3d="http://schemas.microsoft.com/office/drawing/2017/model3d" xmlns:o="urn:schemas-microsoft-com:office:office" xmlns:r="http://schemas.openxmlformats.org/officeDocument/2006/relationships" xmlns:m="http://schemas.openxmlformats.org/officeDocument/2006/math" xmlns:v="urn:schemas-microsoft-com:vml" xmlns:wp14="http://schemas.microsoft.com/office/word/2010/wordprocessingDrawing" xmlns:wp="http://schemas.openxmlformats.org/drawingml/2006/wordprocessingDrawing" xmlns:w10="urn:schemas-microsoft-com:office:word" xmlns:w="http://schemas.openxmlformats.org/wordprocessingml/2006/main" xmlns:w14="http://schemas.microsoft.com/office/word/2010/wordml" xmlns:w15="http://schemas.microsoft.com/office/word/2012/wordml" xmlns:w16cid="http://schemas.microsoft.com/office/word/2016/wordml/cid" xmlns:w16se="http://schemas.microsoft.com/office/word/2015/wordml/symex" xmlns:wpg="http://schemas.microsoft.com/office/word/2010/wordprocessingGroup" xmlns:wpi="http://schemas.microsoft.com/office/word/2010/wordprocessingInk" xmlns:wne="http://schemas.microsoft.com/office/word/2006/wordml" xmlns:wps="http://schemas.microsoft.com/office/word/2010/wordprocessingShape" mc:Ignorable="w14 w15 w16se w16cid wp14">
+  <w:comment w:id="0" w:author="MIKHAIL STEFANTSEV" w:date="2018-11-07T19:37:00Z" w:initials="MS">
+    <w:p>
+      <w:pPr>
+        <w:pStyle w:val="CommentText"/>
+        <w:rPr>
+          <w:b/>
+          <w:lang w:val="en-US"/>
+        </w:rPr>
+      </w:pPr>
+      <w:r>
+        <w:rPr>
+          <w:rStyle w:val="CommentReference"/>
+        </w:rPr>
+        <w:annotationRef/>
+      </w:r>
+    </w:p>
+    <w:p>
+      <w:pPr>
+        <w:pStyle w:val="CommentText"/>
+        <w:rPr>
+          <w:b/>
+          <w:lang w:val="en-US"/>
+        </w:rPr>
+      </w:pPr>
+      <w:r>
+        <w:rPr>
+          <w:b/>
+          <w:lang w:val="en-US"/>
+        </w:rPr>
+        <w:t>Important notice!</w:t>
+      </w:r>
+    </w:p>
+    <w:p>
+      <w:pPr>
+        <w:pStyle w:val="CommentText"/>
+        <w:rPr>
+          <w:lang w:val="en-US"/>
+        </w:rPr>
+      </w:pPr>
+      <w:r>
+        <w:rPr>
+          <w:u w:val="single"/>
+          <w:lang w:val="en-US"/>
+        </w:rPr>
+        <w:t>Save</w:t>
+      </w:r>
+      <w:r>
+        <w:rPr>
+          <w:lang w:val="en-US"/>
+        </w:rPr>
+        <w:t xml:space="preserve"> the document and </w:t>
+      </w:r>
+      <w:r>
+        <w:rPr>
+          <w:u w:val="single"/>
+          <w:lang w:val="en-US"/>
+        </w:rPr>
+        <w:t>close</w:t>
+      </w:r>
+      <w:r>
+        <w:rPr>
+          <w:lang w:val="en-US"/>
+        </w:rPr>
+        <w:t xml:space="preserve"> Word </w:t>
+      </w:r>
+      <w:r>
+        <w:rPr>
+          <w:u w:val="single"/>
+          <w:lang w:val="en-US"/>
+        </w:rPr>
+        <w:t>before staging</w:t>
+      </w:r>
+      <w:r>
+        <w:rPr>
+          <w:lang w:val="en-US"/>
+        </w:rPr>
+        <w:t xml:space="preserve"> file in git!</w:t>
+      </w:r>
+    </w:p>
+  </w:comment>
   <w:comment w:id="2" w:author="MIKHAIL STEFANTSEV" w:date="2018-11-07T18:48:00Z" w:initials="MS">
     <w:p>
       <w:pPr>
         <w:pStyle w:val="CommentText"/>
         <w:ind w:left="0" w:firstLine="0"/>
         <w:rPr>
+          <w:b/>
+          <w:sz w:val="40"/>
+          <w:u w:val="single"/>
+          <w:lang w:val="en-US"/>
+        </w:rPr>
+      </w:pPr>
+      <w:r>
+        <w:rPr>
+          <w:rStyle w:val="CommentReference"/>
+        </w:rPr>
+        <w:annotationRef/>
+      </w:r>
+    </w:p>
+    <w:p>
+      <w:pPr>
+        <w:pStyle w:val="CommentText"/>
+        <w:ind w:left="0" w:firstLine="0"/>
+        <w:rPr>
+          <w:b/>
           <w:sz w:val="32"/>
           <w:u w:val="single"/>
           <w:lang w:val="en-US"/>
@@ -5369,12 +5586,7 @@
       </w:pPr>
       <w:r>
         <w:rPr>
-          <w:rStyle w:val="CommentReference"/>
-        </w:rPr>
-        <w:annotationRef/>
-      </w:r>
-      <w:r>
-        <w:rPr>
+          <w:b/>
           <w:sz w:val="40"/>
           <w:u w:val="single"/>
           <w:lang w:val="en-US"/>
@@ -5383,6 +5595,7 @@
       </w:r>
       <w:r>
         <w:rPr>
+          <w:b/>
           <w:sz w:val="32"/>
           <w:u w:val="single"/>
           <w:lang w:val="en-US"/>
@@ -5594,6 +5807,104 @@
           <w:lang w:val="en-US"/>
         </w:rPr>
         <w:t xml:space="preserve"> manually in any way, as it is generated automatically.</w:t>
+      </w:r>
+    </w:p>
+    <w:p>
+      <w:pPr>
+        <w:pStyle w:val="CommentText"/>
+        <w:ind w:left="0" w:firstLine="0"/>
+        <w:rPr>
+          <w:sz w:val="32"/>
+          <w:lang w:val="en-US"/>
+        </w:rPr>
+      </w:pPr>
+    </w:p>
+    <w:p>
+      <w:pPr>
+        <w:pStyle w:val="CommentText"/>
+        <w:ind w:left="0" w:firstLine="0"/>
+        <w:rPr>
+          <w:sz w:val="32"/>
+          <w:lang w:val="en-US"/>
+        </w:rPr>
+      </w:pPr>
+      <w:r>
+        <w:rPr>
+          <w:sz w:val="32"/>
+          <w:lang w:val="en-US"/>
+        </w:rPr>
+        <w:t xml:space="preserve">Please do not hesitate to use comments and other Word </w:t>
+      </w:r>
+      <w:r>
+        <w:rPr>
+          <w:sz w:val="32"/>
+          <w:lang w:val="en-US"/>
+        </w:rPr>
+        <w:t>“</w:t>
+      </w:r>
+      <w:r>
+        <w:rPr>
+          <w:sz w:val="32"/>
+          <w:lang w:val="en-US"/>
+        </w:rPr>
+        <w:t>review</w:t>
+      </w:r>
+      <w:r>
+        <w:rPr>
+          <w:sz w:val="32"/>
+          <w:lang w:val="en-US"/>
+        </w:rPr>
+        <w:t>”</w:t>
+      </w:r>
+      <w:r>
+        <w:rPr>
+          <w:sz w:val="32"/>
+          <w:lang w:val="en-US"/>
+        </w:rPr>
+        <w:t xml:space="preserve"> features to make fixing issues easier for every</w:t>
+      </w:r>
+      <w:r>
+        <w:rPr>
+          <w:sz w:val="32"/>
+          <w:lang w:val="en-US"/>
+        </w:rPr>
+        <w:t>one</w:t>
+      </w:r>
+      <w:r>
+        <w:rPr>
+          <w:sz w:val="32"/>
+          <w:lang w:val="en-US"/>
+        </w:rPr>
+        <w:t>.</w:t>
+      </w:r>
+    </w:p>
+    <w:p>
+      <w:pPr>
+        <w:pStyle w:val="CommentText"/>
+        <w:ind w:left="0" w:firstLine="0"/>
+        <w:rPr>
+          <w:sz w:val="32"/>
+          <w:lang w:val="en-US"/>
+        </w:rPr>
+      </w:pPr>
+    </w:p>
+    <w:p>
+      <w:pPr>
+        <w:pStyle w:val="CommentText"/>
+        <w:ind w:left="0" w:firstLine="0"/>
+        <w:rPr>
+          <w:b/>
+          <w:sz w:val="32"/>
+          <w:lang w:val="en-US"/>
+        </w:rPr>
+      </w:pPr>
+      <w:r>
+        <w:rPr>
+          <w:b/>
+          <w:sz w:val="32"/>
+          <w:lang w:val="en-US"/>
+        </w:rPr>
+        <w:t>PLEASE DO NOT DELETE THIS COMMENT BEFORE THE DOCUMENT IS FINAL!</w:t>
       </w:r>
     </w:p>
     <w:p>
@@ -5631,12 +5942,14 @@
 
 <file path=word/commentsExtended.xml><?xml version="1.0" encoding="utf-8"?>
 <w15:commentsEx xmlns:wpc="http://schemas.microsoft.com/office/word/2010/wordprocessingCanvas" xmlns:cx="http://schemas.microsoft.com/office/drawing/2014/chartex" xmlns:cx1="http://schemas.microsoft.com/office/drawing/2015/9/8/chartex" xmlns:cx2="http://schemas.microsoft.com/office/drawing/2015/10/21/chartex" xmlns:cx3="http://schemas.microsoft.com/office/drawing/2016/5/9/chartex" xmlns:cx4="http://schemas.microsoft.com/office/drawing/2016/5/10/chartex" xmlns:cx5="http://schemas.microsoft.com/office/drawing/2016/5/11/chartex" xmlns:cx6="http://schemas.microsoft.com/office/drawing/2016/5/12/chartex" xmlns:cx7="http://schemas.microsoft.com/office/drawing/2016/5/13/chartex" xmlns:cx8="http://schemas.microsoft.com/office/drawing/2016/5/14/chartex" xmlns:mc="http://schemas.openxmlformats.org/markup-compatibility/2006" xmlns:aink="http://schemas.microsoft.com/office/drawing/2016/ink" xmlns:am3d="http://schemas.microsoft.com/office/drawing/2017/model3d" xmlns:o="urn:schemas-microsoft-com:office:office" xmlns:r="http://schemas.openxmlformats.org/officeDocument/2006/relationships" xmlns:m="http://schemas.openxmlformats.org/officeDocument/2006/math" xmlns:v="urn:schemas-microsoft-com:vml" xmlns:wp14="http://schemas.microsoft.com/office/word/2010/wordprocessingDrawing" xmlns:wp="http://schemas.openxmlformats.org/drawingml/2006/wordprocessingDrawing" xmlns:w10="urn:schemas-microsoft-com:office:word" xmlns:w="http://schemas.openxmlformats.org/wordprocessingml/2006/main" xmlns:w14="http://schemas.microsoft.com/office/word/2010/wordml" xmlns:w15="http://schemas.microsoft.com/office/word/2012/wordml" xmlns:w16cid="http://schemas.microsoft.com/office/word/2016/wordml/cid" xmlns:w16se="http://schemas.microsoft.com/office/word/2015/wordml/symex" xmlns:wpg="http://schemas.microsoft.com/office/word/2010/wordprocessingGroup" xmlns:wpi="http://schemas.microsoft.com/office/word/2010/wordprocessingInk" xmlns:wne="http://schemas.microsoft.com/office/word/2006/wordml" xmlns:wps="http://schemas.microsoft.com/office/word/2010/wordprocessingShape" mc:Ignorable="w14 w15 w16se w16cid wp14">
+  <w15:commentEx w15:paraId="46016C5D" w15:done="0"/>
   <w15:commentEx w15:paraId="00AC8868" w15:done="0"/>
 </w15:commentsEx>
 </file>
 
 <file path=word/commentsIds.xml><?xml version="1.0" encoding="utf-8"?>
 <w16cid:commentsIds xmlns:wpc="http://schemas.microsoft.com/office/word/2010/wordprocessingCanvas" xmlns:cx="http://schemas.microsoft.com/office/drawing/2014/chartex" xmlns:cx1="http://schemas.microsoft.com/office/drawing/2015/9/8/chartex" xmlns:cx2="http://schemas.microsoft.com/office/drawing/2015/10/21/chartex" xmlns:cx3="http://schemas.microsoft.com/office/drawing/2016/5/9/chartex" xmlns:cx4="http://schemas.microsoft.com/office/drawing/2016/5/10/chartex" xmlns:cx5="http://schemas.microsoft.com/office/drawing/2016/5/11/chartex" xmlns:cx6="http://schemas.microsoft.com/office/drawing/2016/5/12/chartex" xmlns:cx7="http://schemas.microsoft.com/office/drawing/2016/5/13/chartex" xmlns:cx8="http://schemas.microsoft.com/office/drawing/2016/5/14/chartex" xmlns:mc="http://schemas.openxmlformats.org/markup-compatibility/2006" xmlns:aink="http://schemas.microsoft.com/office/drawing/2016/ink" xmlns:am3d="http://schemas.microsoft.com/office/drawing/2017/model3d" xmlns:o="urn:schemas-microsoft-com:office:office" xmlns:r="http://schemas.openxmlformats.org/officeDocument/2006/relationships" xmlns:m="http://schemas.openxmlformats.org/officeDocument/2006/math" xmlns:v="urn:schemas-microsoft-com:vml" xmlns:wp14="http://schemas.microsoft.com/office/word/2010/wordprocessingDrawing" xmlns:wp="http://schemas.openxmlformats.org/drawingml/2006/wordprocessingDrawing" xmlns:w10="urn:schemas-microsoft-com:office:word" xmlns:w="http://schemas.openxmlformats.org/wordprocessingml/2006/main" xmlns:w14="http://schemas.microsoft.com/office/word/2010/wordml" xmlns:w15="http://schemas.microsoft.com/office/word/2012/wordml" xmlns:w16cid="http://schemas.microsoft.com/office/word/2016/wordml/cid" xmlns:w16se="http://schemas.microsoft.com/office/word/2015/wordml/symex" xmlns:wpg="http://schemas.microsoft.com/office/word/2010/wordprocessingGroup" xmlns:wpi="http://schemas.microsoft.com/office/word/2010/wordprocessingInk" xmlns:wne="http://schemas.microsoft.com/office/word/2006/wordml" xmlns:wps="http://schemas.microsoft.com/office/word/2010/wordprocessingShape" mc:Ignorable="w14 w15 w16se w16cid wp14">
+  <w16cid:commentId w16cid:paraId="46016C5D" w16cid:durableId="1F8DBD6D"/>
   <w16cid:commentId w16cid:paraId="00AC8868" w16cid:durableId="1F8DB1FA"/>
 </w16cid:commentsIds>
 </file>
@@ -7272,6 +7585,7 @@
     <w:name w:val="Default Paragraph Font"/>
     <w:uiPriority w:val="1"/>
     <w:semiHidden/>
+    <w:unhideWhenUsed/>
   </w:style>
   <w:style w:type="table" w:default="1" w:styleId="TableNormal">
     <w:name w:val="Normal Table"/>
@@ -7560,11 +7874,11 @@
     <w:basedOn w:val="DefaultParagraphFont"/>
     <w:uiPriority w:val="8"/>
     <w:qFormat/>
-    <w:rsid w:val="00902A08"/>
+    <w:rsid w:val="00662B3C"/>
     <w:rPr>
       <w:rFonts w:ascii="Consolas" w:hAnsi="Consolas"/>
       <w:sz w:val="20"/>
-      <w:bdr w:val="single" w:sz="4" w:space="0" w:color="767171" w:themeColor="background2" w:themeShade="80"/>
+      <w:bdr w:val="single" w:sz="4" w:space="0" w:color="AEAAAA" w:themeColor="background2" w:themeShade="BF"/>
     </w:rPr>
   </w:style>
   <w:style w:type="character" w:styleId="CommentReference">
@@ -7961,7 +8275,7 @@
 </file>
 
 <file path=customXml/itemProps1.xml><?xml version="1.0" encoding="utf-8"?>
-<ds:datastoreItem xmlns:ds="http://schemas.openxmlformats.org/officeDocument/2006/customXml" ds:itemID="{E6101F60-83D7-455B-9A41-B49F7A2D401A}">
+<ds:datastoreItem xmlns:ds="http://schemas.openxmlformats.org/officeDocument/2006/customXml" ds:itemID="{0507FBEE-24AF-480B-80C1-78ADD317BB7E}">
   <ds:schemaRefs>
     <ds:schemaRef ds:uri="http://schemas.openxmlformats.org/officeDocument/2006/bibliography"/>
   </ds:schemaRefs>

</xml_diff>

<commit_message>
updated the document style:
    added some technical details about the sensors
    added annotation with styleguides
    added styles for code and inline code
    added table of contents
</commit_message>
<xml_diff>
--- a/projects-report.docx
+++ b/projects-report.docx
@@ -10,11 +10,19 @@
           <w:lang w:val="en-US"/>
         </w:rPr>
       </w:pPr>
+      <w:commentRangeStart w:id="0"/>
       <w:r>
         <w:rPr>
           <w:lang w:val="en-US"/>
         </w:rPr>
         <w:t>TXL18S-1 B</w:t>
+      </w:r>
+      <w:commentRangeEnd w:id="0"/>
+      <w:r>
+        <w:rPr>
+          <w:rStyle w:val="CommentReference"/>
+        </w:rPr>
+        <w:commentReference w:id="0"/>
       </w:r>
     </w:p>
     <w:p>
@@ -64,63 +72,2206 @@
     </w:p>
     <w:p>
       <w:pPr>
-        <w:rPr>
-          <w:lang w:val="en-US"/>
-        </w:rPr>
-      </w:pPr>
+        <w:pStyle w:val="Heading1"/>
+        <w:rPr>
+          <w:lang w:val="en-US"/>
+        </w:rPr>
+      </w:pPr>
+      <w:bookmarkStart w:id="1" w:name="_Toc529374296"/>
+      <w:commentRangeStart w:id="2"/>
+      <w:r>
+        <w:rPr>
+          <w:lang w:val="en-US"/>
+        </w:rPr>
+        <w:t>Robot projects</w:t>
+      </w:r>
+      <w:bookmarkEnd w:id="1"/>
+      <w:commentRangeEnd w:id="2"/>
+      <w:r>
+        <w:rPr>
+          <w:rStyle w:val="CommentReference"/>
+          <w:rFonts w:asciiTheme="minorHAnsi" w:eastAsiaTheme="minorHAnsi" w:hAnsiTheme="minorHAnsi" w:cstheme="minorBidi"/>
+          <w:b w:val="0"/>
+          <w:bCs w:val="0"/>
+          <w:kern w:val="0"/>
+        </w:rPr>
+        <w:commentReference w:id="2"/>
+      </w:r>
+    </w:p>
+    <w:sdt>
+      <w:sdtPr>
+        <w:rPr>
+          <w:rFonts w:asciiTheme="minorHAnsi" w:eastAsiaTheme="minorHAnsi" w:hAnsiTheme="minorHAnsi" w:cstheme="minorBidi"/>
+          <w:sz w:val="24"/>
+          <w:szCs w:val="24"/>
+          <w:lang w:val="ru-RU"/>
+        </w:rPr>
+        <w:id w:val="-748501934"/>
+        <w:docPartObj>
+          <w:docPartGallery w:val="Table of Contents"/>
+          <w:docPartUnique/>
+        </w:docPartObj>
+      </w:sdtPr>
+      <w:sdtEndPr>
+        <w:rPr>
+          <w:b/>
+          <w:bCs/>
+          <w:noProof/>
+        </w:rPr>
+      </w:sdtEndPr>
+      <w:sdtContent>
+        <w:p>
+          <w:pPr>
+            <w:pStyle w:val="TOCHeading"/>
+          </w:pPr>
+          <w:r>
+            <w:t>Table of Contents</w:t>
+          </w:r>
+        </w:p>
+        <w:p>
+          <w:pPr>
+            <w:pStyle w:val="TOC1"/>
+            <w:tabs>
+              <w:tab w:val="right" w:leader="dot" w:pos="9339"/>
+            </w:tabs>
+            <w:rPr>
+              <w:rFonts w:eastAsiaTheme="minorEastAsia"/>
+              <w:noProof/>
+              <w:sz w:val="22"/>
+              <w:szCs w:val="22"/>
+              <w:lang w:val="en-US"/>
+            </w:rPr>
+          </w:pPr>
+          <w:r>
+            <w:rPr>
+              <w:b/>
+              <w:bCs/>
+              <w:noProof/>
+            </w:rPr>
+            <w:fldChar w:fldCharType="begin"/>
+          </w:r>
+          <w:r>
+            <w:rPr>
+              <w:b/>
+              <w:bCs/>
+              <w:noProof/>
+            </w:rPr>
+            <w:instrText xml:space="preserve"> TOC \o "1-3" \h \z \u </w:instrText>
+          </w:r>
+          <w:r>
+            <w:rPr>
+              <w:b/>
+              <w:bCs/>
+              <w:noProof/>
+            </w:rPr>
+            <w:fldChar w:fldCharType="separate"/>
+          </w:r>
+          <w:hyperlink w:anchor="_Toc529374296" w:history="1">
+            <w:r>
+              <w:rPr>
+                <w:rStyle w:val="Hyperlink"/>
+                <w:noProof/>
+              </w:rPr>
+              <w:t>Robot projects</w:t>
+            </w:r>
+            <w:r>
+              <w:rPr>
+                <w:noProof/>
+                <w:webHidden/>
+              </w:rPr>
+              <w:tab/>
+            </w:r>
+            <w:r>
+              <w:rPr>
+                <w:noProof/>
+                <w:webHidden/>
+              </w:rPr>
+              <w:fldChar w:fldCharType="begin"/>
+            </w:r>
+            <w:r>
+              <w:rPr>
+                <w:noProof/>
+                <w:webHidden/>
+              </w:rPr>
+              <w:instrText xml:space="preserve"> PAGEREF _Toc529374296 \h </w:instrText>
+            </w:r>
+            <w:r>
+              <w:rPr>
+                <w:noProof/>
+                <w:webHidden/>
+              </w:rPr>
+            </w:r>
+            <w:r>
+              <w:rPr>
+                <w:noProof/>
+                <w:webHidden/>
+              </w:rPr>
+              <w:fldChar w:fldCharType="separate"/>
+            </w:r>
+            <w:r>
+              <w:rPr>
+                <w:noProof/>
+                <w:webHidden/>
+              </w:rPr>
+              <w:t>1</w:t>
+            </w:r>
+            <w:r>
+              <w:rPr>
+                <w:noProof/>
+                <w:webHidden/>
+              </w:rPr>
+              <w:fldChar w:fldCharType="end"/>
+            </w:r>
+          </w:hyperlink>
+        </w:p>
+        <w:p>
+          <w:pPr>
+            <w:pStyle w:val="TOC2"/>
+            <w:tabs>
+              <w:tab w:val="left" w:pos="1100"/>
+              <w:tab w:val="right" w:leader="dot" w:pos="9339"/>
+            </w:tabs>
+            <w:rPr>
+              <w:rFonts w:eastAsiaTheme="minorEastAsia"/>
+              <w:noProof/>
+              <w:sz w:val="22"/>
+              <w:szCs w:val="22"/>
+              <w:lang w:val="en-US"/>
+            </w:rPr>
+          </w:pPr>
+          <w:hyperlink w:anchor="_Toc529374297" w:history="1">
+            <w:r>
+              <w:rPr>
+                <w:rStyle w:val="Hyperlink"/>
+                <w:rFonts w:cstheme="majorHAnsi"/>
+                <w:noProof/>
+              </w:rPr>
+              <w:t>1.</w:t>
+            </w:r>
+            <w:r>
+              <w:rPr>
+                <w:rFonts w:eastAsiaTheme="minorEastAsia"/>
+                <w:noProof/>
+                <w:sz w:val="22"/>
+                <w:szCs w:val="22"/>
+                <w:lang w:val="en-US"/>
+              </w:rPr>
+              <w:tab/>
+            </w:r>
+            <w:r>
+              <w:rPr>
+                <w:rStyle w:val="Hyperlink"/>
+                <w:noProof/>
+              </w:rPr>
+              <w:t>Abstract</w:t>
+            </w:r>
+            <w:r>
+              <w:rPr>
+                <w:noProof/>
+                <w:webHidden/>
+              </w:rPr>
+              <w:tab/>
+            </w:r>
+            <w:r>
+              <w:rPr>
+                <w:noProof/>
+                <w:webHidden/>
+              </w:rPr>
+              <w:fldChar w:fldCharType="begin"/>
+            </w:r>
+            <w:r>
+              <w:rPr>
+                <w:noProof/>
+                <w:webHidden/>
+              </w:rPr>
+              <w:instrText xml:space="preserve"> PAGEREF _Toc529374297 \h </w:instrText>
+            </w:r>
+            <w:r>
+              <w:rPr>
+                <w:noProof/>
+                <w:webHidden/>
+              </w:rPr>
+            </w:r>
+            <w:r>
+              <w:rPr>
+                <w:noProof/>
+                <w:webHidden/>
+              </w:rPr>
+              <w:fldChar w:fldCharType="separate"/>
+            </w:r>
+            <w:r>
+              <w:rPr>
+                <w:noProof/>
+                <w:webHidden/>
+              </w:rPr>
+              <w:t>2</w:t>
+            </w:r>
+            <w:r>
+              <w:rPr>
+                <w:noProof/>
+                <w:webHidden/>
+              </w:rPr>
+              <w:fldChar w:fldCharType="end"/>
+            </w:r>
+          </w:hyperlink>
+        </w:p>
+        <w:p>
+          <w:pPr>
+            <w:pStyle w:val="TOC2"/>
+            <w:tabs>
+              <w:tab w:val="left" w:pos="1320"/>
+              <w:tab w:val="right" w:leader="dot" w:pos="9339"/>
+            </w:tabs>
+            <w:rPr>
+              <w:rFonts w:eastAsiaTheme="minorEastAsia"/>
+              <w:noProof/>
+              <w:sz w:val="22"/>
+              <w:szCs w:val="22"/>
+              <w:lang w:val="en-US"/>
+            </w:rPr>
+          </w:pPr>
+          <w:hyperlink w:anchor="_Toc529374298" w:history="1">
+            <w:r>
+              <w:rPr>
+                <w:rStyle w:val="Hyperlink"/>
+                <w:rFonts w:cstheme="majorHAnsi"/>
+                <w:noProof/>
+              </w:rPr>
+              <w:t>1.1.</w:t>
+            </w:r>
+            <w:r>
+              <w:rPr>
+                <w:rFonts w:eastAsiaTheme="minorEastAsia"/>
+                <w:noProof/>
+                <w:sz w:val="22"/>
+                <w:szCs w:val="22"/>
+                <w:lang w:val="en-US"/>
+              </w:rPr>
+              <w:tab/>
+            </w:r>
+            <w:r>
+              <w:rPr>
+                <w:rStyle w:val="Hyperlink"/>
+                <w:noProof/>
+              </w:rPr>
+              <w:t>/* General summary of the whole project */</w:t>
+            </w:r>
+            <w:r>
+              <w:rPr>
+                <w:noProof/>
+                <w:webHidden/>
+              </w:rPr>
+              <w:tab/>
+            </w:r>
+            <w:r>
+              <w:rPr>
+                <w:noProof/>
+                <w:webHidden/>
+              </w:rPr>
+              <w:fldChar w:fldCharType="begin"/>
+            </w:r>
+            <w:r>
+              <w:rPr>
+                <w:noProof/>
+                <w:webHidden/>
+              </w:rPr>
+              <w:instrText xml:space="preserve"> PAGEREF _Toc529374298 \h </w:instrText>
+            </w:r>
+            <w:r>
+              <w:rPr>
+                <w:noProof/>
+                <w:webHidden/>
+              </w:rPr>
+            </w:r>
+            <w:r>
+              <w:rPr>
+                <w:noProof/>
+                <w:webHidden/>
+              </w:rPr>
+              <w:fldChar w:fldCharType="separate"/>
+            </w:r>
+            <w:r>
+              <w:rPr>
+                <w:noProof/>
+                <w:webHidden/>
+              </w:rPr>
+              <w:t>2</w:t>
+            </w:r>
+            <w:r>
+              <w:rPr>
+                <w:noProof/>
+                <w:webHidden/>
+              </w:rPr>
+              <w:fldChar w:fldCharType="end"/>
+            </w:r>
+          </w:hyperlink>
+        </w:p>
+        <w:p>
+          <w:pPr>
+            <w:pStyle w:val="TOC2"/>
+            <w:tabs>
+              <w:tab w:val="left" w:pos="1100"/>
+              <w:tab w:val="right" w:leader="dot" w:pos="9339"/>
+            </w:tabs>
+            <w:rPr>
+              <w:rFonts w:eastAsiaTheme="minorEastAsia"/>
+              <w:noProof/>
+              <w:sz w:val="22"/>
+              <w:szCs w:val="22"/>
+              <w:lang w:val="en-US"/>
+            </w:rPr>
+          </w:pPr>
+          <w:hyperlink w:anchor="_Toc529374299" w:history="1">
+            <w:r>
+              <w:rPr>
+                <w:rStyle w:val="Hyperlink"/>
+                <w:rFonts w:eastAsia="Times New Roman" w:cstheme="majorHAnsi"/>
+                <w:noProof/>
+                <w:lang w:val="en-US"/>
+              </w:rPr>
+              <w:t>2.</w:t>
+            </w:r>
+            <w:r>
+              <w:rPr>
+                <w:rFonts w:eastAsiaTheme="minorEastAsia"/>
+                <w:noProof/>
+                <w:sz w:val="22"/>
+                <w:szCs w:val="22"/>
+                <w:lang w:val="en-US"/>
+              </w:rPr>
+              <w:tab/>
+            </w:r>
+            <w:r>
+              <w:rPr>
+                <w:rStyle w:val="Hyperlink"/>
+                <w:noProof/>
+              </w:rPr>
+              <w:t>Introduction</w:t>
+            </w:r>
+            <w:r>
+              <w:rPr>
+                <w:noProof/>
+                <w:webHidden/>
+              </w:rPr>
+              <w:tab/>
+            </w:r>
+            <w:r>
+              <w:rPr>
+                <w:noProof/>
+                <w:webHidden/>
+              </w:rPr>
+              <w:fldChar w:fldCharType="begin"/>
+            </w:r>
+            <w:r>
+              <w:rPr>
+                <w:noProof/>
+                <w:webHidden/>
+              </w:rPr>
+              <w:instrText xml:space="preserve"> PAGEREF _Toc529374299 \h </w:instrText>
+            </w:r>
+            <w:r>
+              <w:rPr>
+                <w:noProof/>
+                <w:webHidden/>
+              </w:rPr>
+            </w:r>
+            <w:r>
+              <w:rPr>
+                <w:noProof/>
+                <w:webHidden/>
+              </w:rPr>
+              <w:fldChar w:fldCharType="separate"/>
+            </w:r>
+            <w:r>
+              <w:rPr>
+                <w:noProof/>
+                <w:webHidden/>
+              </w:rPr>
+              <w:t>2</w:t>
+            </w:r>
+            <w:r>
+              <w:rPr>
+                <w:noProof/>
+                <w:webHidden/>
+              </w:rPr>
+              <w:fldChar w:fldCharType="end"/>
+            </w:r>
+          </w:hyperlink>
+        </w:p>
+        <w:p>
+          <w:pPr>
+            <w:pStyle w:val="TOC2"/>
+            <w:tabs>
+              <w:tab w:val="left" w:pos="1320"/>
+              <w:tab w:val="right" w:leader="dot" w:pos="9339"/>
+            </w:tabs>
+            <w:rPr>
+              <w:rFonts w:eastAsiaTheme="minorEastAsia"/>
+              <w:noProof/>
+              <w:sz w:val="22"/>
+              <w:szCs w:val="22"/>
+              <w:lang w:val="en-US"/>
+            </w:rPr>
+          </w:pPr>
+          <w:hyperlink w:anchor="_Toc529374300" w:history="1">
+            <w:r>
+              <w:rPr>
+                <w:rStyle w:val="Hyperlink"/>
+                <w:rFonts w:cstheme="majorHAnsi"/>
+                <w:noProof/>
+              </w:rPr>
+              <w:t>2.1.</w:t>
+            </w:r>
+            <w:r>
+              <w:rPr>
+                <w:rFonts w:eastAsiaTheme="minorEastAsia"/>
+                <w:noProof/>
+                <w:sz w:val="22"/>
+                <w:szCs w:val="22"/>
+                <w:lang w:val="en-US"/>
+              </w:rPr>
+              <w:tab/>
+            </w:r>
+            <w:r>
+              <w:rPr>
+                <w:rStyle w:val="Hyperlink"/>
+                <w:noProof/>
+              </w:rPr>
+              <w:t>/* The goal and scope of the project */</w:t>
+            </w:r>
+            <w:r>
+              <w:rPr>
+                <w:noProof/>
+                <w:webHidden/>
+              </w:rPr>
+              <w:tab/>
+            </w:r>
+            <w:r>
+              <w:rPr>
+                <w:noProof/>
+                <w:webHidden/>
+              </w:rPr>
+              <w:fldChar w:fldCharType="begin"/>
+            </w:r>
+            <w:r>
+              <w:rPr>
+                <w:noProof/>
+                <w:webHidden/>
+              </w:rPr>
+              <w:instrText xml:space="preserve"> PAGEREF _Toc529374300 \h </w:instrText>
+            </w:r>
+            <w:r>
+              <w:rPr>
+                <w:noProof/>
+                <w:webHidden/>
+              </w:rPr>
+            </w:r>
+            <w:r>
+              <w:rPr>
+                <w:noProof/>
+                <w:webHidden/>
+              </w:rPr>
+              <w:fldChar w:fldCharType="separate"/>
+            </w:r>
+            <w:r>
+              <w:rPr>
+                <w:noProof/>
+                <w:webHidden/>
+              </w:rPr>
+              <w:t>2</w:t>
+            </w:r>
+            <w:r>
+              <w:rPr>
+                <w:noProof/>
+                <w:webHidden/>
+              </w:rPr>
+              <w:fldChar w:fldCharType="end"/>
+            </w:r>
+          </w:hyperlink>
+        </w:p>
+        <w:p>
+          <w:pPr>
+            <w:pStyle w:val="TOC2"/>
+            <w:tabs>
+              <w:tab w:val="left" w:pos="1100"/>
+              <w:tab w:val="right" w:leader="dot" w:pos="9339"/>
+            </w:tabs>
+            <w:rPr>
+              <w:rFonts w:eastAsiaTheme="minorEastAsia"/>
+              <w:noProof/>
+              <w:sz w:val="22"/>
+              <w:szCs w:val="22"/>
+              <w:lang w:val="en-US"/>
+            </w:rPr>
+          </w:pPr>
+          <w:hyperlink w:anchor="_Toc529374301" w:history="1">
+            <w:r>
+              <w:rPr>
+                <w:rStyle w:val="Hyperlink"/>
+                <w:rFonts w:eastAsia="Times New Roman" w:cstheme="majorHAnsi"/>
+                <w:noProof/>
+                <w:lang w:val="en-US"/>
+              </w:rPr>
+              <w:t>3.</w:t>
+            </w:r>
+            <w:r>
+              <w:rPr>
+                <w:rFonts w:eastAsiaTheme="minorEastAsia"/>
+                <w:noProof/>
+                <w:sz w:val="22"/>
+                <w:szCs w:val="22"/>
+                <w:lang w:val="en-US"/>
+              </w:rPr>
+              <w:tab/>
+            </w:r>
+            <w:r>
+              <w:rPr>
+                <w:rStyle w:val="Hyperlink"/>
+                <w:rFonts w:eastAsia="Times New Roman"/>
+                <w:noProof/>
+                <w:lang w:val="en-US"/>
+              </w:rPr>
+              <w:t>Methods and materials</w:t>
+            </w:r>
+            <w:r>
+              <w:rPr>
+                <w:noProof/>
+                <w:webHidden/>
+              </w:rPr>
+              <w:tab/>
+            </w:r>
+            <w:r>
+              <w:rPr>
+                <w:noProof/>
+                <w:webHidden/>
+              </w:rPr>
+              <w:fldChar w:fldCharType="begin"/>
+            </w:r>
+            <w:r>
+              <w:rPr>
+                <w:noProof/>
+                <w:webHidden/>
+              </w:rPr>
+              <w:instrText xml:space="preserve"> PAGEREF _Toc529374301 \h </w:instrText>
+            </w:r>
+            <w:r>
+              <w:rPr>
+                <w:noProof/>
+                <w:webHidden/>
+              </w:rPr>
+            </w:r>
+            <w:r>
+              <w:rPr>
+                <w:noProof/>
+                <w:webHidden/>
+              </w:rPr>
+              <w:fldChar w:fldCharType="separate"/>
+            </w:r>
+            <w:r>
+              <w:rPr>
+                <w:noProof/>
+                <w:webHidden/>
+              </w:rPr>
+              <w:t>2</w:t>
+            </w:r>
+            <w:r>
+              <w:rPr>
+                <w:noProof/>
+                <w:webHidden/>
+              </w:rPr>
+              <w:fldChar w:fldCharType="end"/>
+            </w:r>
+          </w:hyperlink>
+        </w:p>
+        <w:p>
+          <w:pPr>
+            <w:pStyle w:val="TOC2"/>
+            <w:tabs>
+              <w:tab w:val="left" w:pos="1320"/>
+              <w:tab w:val="right" w:leader="dot" w:pos="9339"/>
+            </w:tabs>
+            <w:rPr>
+              <w:rFonts w:eastAsiaTheme="minorEastAsia"/>
+              <w:noProof/>
+              <w:sz w:val="22"/>
+              <w:szCs w:val="22"/>
+              <w:lang w:val="en-US"/>
+            </w:rPr>
+          </w:pPr>
+          <w:hyperlink w:anchor="_Toc529374302" w:history="1">
+            <w:r>
+              <w:rPr>
+                <w:rStyle w:val="Hyperlink"/>
+                <w:rFonts w:cstheme="majorHAnsi"/>
+                <w:noProof/>
+              </w:rPr>
+              <w:t>3.1.</w:t>
+            </w:r>
+            <w:r>
+              <w:rPr>
+                <w:rFonts w:eastAsiaTheme="minorEastAsia"/>
+                <w:noProof/>
+                <w:sz w:val="22"/>
+                <w:szCs w:val="22"/>
+                <w:lang w:val="en-US"/>
+              </w:rPr>
+              <w:tab/>
+            </w:r>
+            <w:r>
+              <w:rPr>
+                <w:rStyle w:val="Hyperlink"/>
+                <w:noProof/>
+              </w:rPr>
+              <w:t>/* What methods and materials are we using. Zumo, sensors, language, creator, libs */</w:t>
+            </w:r>
+            <w:r>
+              <w:rPr>
+                <w:noProof/>
+                <w:webHidden/>
+              </w:rPr>
+              <w:tab/>
+            </w:r>
+            <w:r>
+              <w:rPr>
+                <w:noProof/>
+                <w:webHidden/>
+              </w:rPr>
+              <w:fldChar w:fldCharType="begin"/>
+            </w:r>
+            <w:r>
+              <w:rPr>
+                <w:noProof/>
+                <w:webHidden/>
+              </w:rPr>
+              <w:instrText xml:space="preserve"> PAGEREF _Toc529374302 \h </w:instrText>
+            </w:r>
+            <w:r>
+              <w:rPr>
+                <w:noProof/>
+                <w:webHidden/>
+              </w:rPr>
+            </w:r>
+            <w:r>
+              <w:rPr>
+                <w:noProof/>
+                <w:webHidden/>
+              </w:rPr>
+              <w:fldChar w:fldCharType="separate"/>
+            </w:r>
+            <w:r>
+              <w:rPr>
+                <w:noProof/>
+                <w:webHidden/>
+              </w:rPr>
+              <w:t>2</w:t>
+            </w:r>
+            <w:r>
+              <w:rPr>
+                <w:noProof/>
+                <w:webHidden/>
+              </w:rPr>
+              <w:fldChar w:fldCharType="end"/>
+            </w:r>
+          </w:hyperlink>
+        </w:p>
+        <w:p>
+          <w:pPr>
+            <w:pStyle w:val="TOC2"/>
+            <w:tabs>
+              <w:tab w:val="left" w:pos="1100"/>
+              <w:tab w:val="right" w:leader="dot" w:pos="9339"/>
+            </w:tabs>
+            <w:rPr>
+              <w:rFonts w:eastAsiaTheme="minorEastAsia"/>
+              <w:noProof/>
+              <w:sz w:val="22"/>
+              <w:szCs w:val="22"/>
+              <w:lang w:val="en-US"/>
+            </w:rPr>
+          </w:pPr>
+          <w:hyperlink w:anchor="_Toc529374303" w:history="1">
+            <w:r>
+              <w:rPr>
+                <w:rStyle w:val="Hyperlink"/>
+                <w:rFonts w:eastAsia="Times New Roman" w:cstheme="majorHAnsi"/>
+                <w:noProof/>
+                <w:lang w:val="en-US"/>
+              </w:rPr>
+              <w:t>4.</w:t>
+            </w:r>
+            <w:r>
+              <w:rPr>
+                <w:rFonts w:eastAsiaTheme="minorEastAsia"/>
+                <w:noProof/>
+                <w:sz w:val="22"/>
+                <w:szCs w:val="22"/>
+                <w:lang w:val="en-US"/>
+              </w:rPr>
+              <w:tab/>
+            </w:r>
+            <w:r>
+              <w:rPr>
+                <w:rStyle w:val="Hyperlink"/>
+                <w:rFonts w:eastAsia="Times New Roman"/>
+                <w:noProof/>
+                <w:lang w:val="en-US"/>
+              </w:rPr>
+              <w:t>Theoretical background</w:t>
+            </w:r>
+            <w:r>
+              <w:rPr>
+                <w:noProof/>
+                <w:webHidden/>
+              </w:rPr>
+              <w:tab/>
+            </w:r>
+            <w:r>
+              <w:rPr>
+                <w:noProof/>
+                <w:webHidden/>
+              </w:rPr>
+              <w:fldChar w:fldCharType="begin"/>
+            </w:r>
+            <w:r>
+              <w:rPr>
+                <w:noProof/>
+                <w:webHidden/>
+              </w:rPr>
+              <w:instrText xml:space="preserve"> PAGEREF _Toc529374303 \h </w:instrText>
+            </w:r>
+            <w:r>
+              <w:rPr>
+                <w:noProof/>
+                <w:webHidden/>
+              </w:rPr>
+            </w:r>
+            <w:r>
+              <w:rPr>
+                <w:noProof/>
+                <w:webHidden/>
+              </w:rPr>
+              <w:fldChar w:fldCharType="separate"/>
+            </w:r>
+            <w:r>
+              <w:rPr>
+                <w:noProof/>
+                <w:webHidden/>
+              </w:rPr>
+              <w:t>2</w:t>
+            </w:r>
+            <w:r>
+              <w:rPr>
+                <w:noProof/>
+                <w:webHidden/>
+              </w:rPr>
+              <w:fldChar w:fldCharType="end"/>
+            </w:r>
+          </w:hyperlink>
+        </w:p>
+        <w:p>
+          <w:pPr>
+            <w:pStyle w:val="TOC2"/>
+            <w:tabs>
+              <w:tab w:val="left" w:pos="1320"/>
+              <w:tab w:val="right" w:leader="dot" w:pos="9339"/>
+            </w:tabs>
+            <w:rPr>
+              <w:rFonts w:eastAsiaTheme="minorEastAsia"/>
+              <w:noProof/>
+              <w:sz w:val="22"/>
+              <w:szCs w:val="22"/>
+              <w:lang w:val="en-US"/>
+            </w:rPr>
+          </w:pPr>
+          <w:hyperlink w:anchor="_Toc529374304" w:history="1">
+            <w:r>
+              <w:rPr>
+                <w:rStyle w:val="Hyperlink"/>
+                <w:rFonts w:cstheme="majorHAnsi"/>
+                <w:noProof/>
+              </w:rPr>
+              <w:t>4.1.</w:t>
+            </w:r>
+            <w:r>
+              <w:rPr>
+                <w:rFonts w:eastAsiaTheme="minorEastAsia"/>
+                <w:noProof/>
+                <w:sz w:val="22"/>
+                <w:szCs w:val="22"/>
+                <w:lang w:val="en-US"/>
+              </w:rPr>
+              <w:tab/>
+            </w:r>
+            <w:r>
+              <w:rPr>
+                <w:rStyle w:val="Hyperlink"/>
+                <w:noProof/>
+              </w:rPr>
+              <w:t>/* Some theory about how sensor, robot works, how some algorithms work */</w:t>
+            </w:r>
+            <w:r>
+              <w:rPr>
+                <w:noProof/>
+                <w:webHidden/>
+              </w:rPr>
+              <w:tab/>
+            </w:r>
+            <w:r>
+              <w:rPr>
+                <w:noProof/>
+                <w:webHidden/>
+              </w:rPr>
+              <w:fldChar w:fldCharType="begin"/>
+            </w:r>
+            <w:r>
+              <w:rPr>
+                <w:noProof/>
+                <w:webHidden/>
+              </w:rPr>
+              <w:instrText xml:space="preserve"> PAGEREF _Toc529374304 \h </w:instrText>
+            </w:r>
+            <w:r>
+              <w:rPr>
+                <w:noProof/>
+                <w:webHidden/>
+              </w:rPr>
+            </w:r>
+            <w:r>
+              <w:rPr>
+                <w:noProof/>
+                <w:webHidden/>
+              </w:rPr>
+              <w:fldChar w:fldCharType="separate"/>
+            </w:r>
+            <w:r>
+              <w:rPr>
+                <w:noProof/>
+                <w:webHidden/>
+              </w:rPr>
+              <w:t>2</w:t>
+            </w:r>
+            <w:r>
+              <w:rPr>
+                <w:noProof/>
+                <w:webHidden/>
+              </w:rPr>
+              <w:fldChar w:fldCharType="end"/>
+            </w:r>
+          </w:hyperlink>
+        </w:p>
+        <w:p>
+          <w:pPr>
+            <w:pStyle w:val="TOC2"/>
+            <w:tabs>
+              <w:tab w:val="left" w:pos="1100"/>
+              <w:tab w:val="right" w:leader="dot" w:pos="9339"/>
+            </w:tabs>
+            <w:rPr>
+              <w:rFonts w:eastAsiaTheme="minorEastAsia"/>
+              <w:noProof/>
+              <w:sz w:val="22"/>
+              <w:szCs w:val="22"/>
+              <w:lang w:val="en-US"/>
+            </w:rPr>
+          </w:pPr>
+          <w:hyperlink w:anchor="_Toc529374305" w:history="1">
+            <w:r>
+              <w:rPr>
+                <w:rStyle w:val="Hyperlink"/>
+                <w:rFonts w:eastAsia="Times New Roman" w:cstheme="majorHAnsi"/>
+                <w:noProof/>
+                <w:lang w:val="en-US"/>
+              </w:rPr>
+              <w:t>5.</w:t>
+            </w:r>
+            <w:r>
+              <w:rPr>
+                <w:rFonts w:eastAsiaTheme="minorEastAsia"/>
+                <w:noProof/>
+                <w:sz w:val="22"/>
+                <w:szCs w:val="22"/>
+                <w:lang w:val="en-US"/>
+              </w:rPr>
+              <w:tab/>
+            </w:r>
+            <w:r>
+              <w:rPr>
+                <w:rStyle w:val="Hyperlink"/>
+                <w:rFonts w:eastAsia="Times New Roman"/>
+                <w:noProof/>
+                <w:lang w:val="en-US"/>
+              </w:rPr>
+              <w:t>Implementation</w:t>
+            </w:r>
+            <w:r>
+              <w:rPr>
+                <w:noProof/>
+                <w:webHidden/>
+              </w:rPr>
+              <w:tab/>
+            </w:r>
+            <w:r>
+              <w:rPr>
+                <w:noProof/>
+                <w:webHidden/>
+              </w:rPr>
+              <w:fldChar w:fldCharType="begin"/>
+            </w:r>
+            <w:r>
+              <w:rPr>
+                <w:noProof/>
+                <w:webHidden/>
+              </w:rPr>
+              <w:instrText xml:space="preserve"> PAGEREF _Toc529374305 \h </w:instrText>
+            </w:r>
+            <w:r>
+              <w:rPr>
+                <w:noProof/>
+                <w:webHidden/>
+              </w:rPr>
+            </w:r>
+            <w:r>
+              <w:rPr>
+                <w:noProof/>
+                <w:webHidden/>
+              </w:rPr>
+              <w:fldChar w:fldCharType="separate"/>
+            </w:r>
+            <w:r>
+              <w:rPr>
+                <w:noProof/>
+                <w:webHidden/>
+              </w:rPr>
+              <w:t>2</w:t>
+            </w:r>
+            <w:r>
+              <w:rPr>
+                <w:noProof/>
+                <w:webHidden/>
+              </w:rPr>
+              <w:fldChar w:fldCharType="end"/>
+            </w:r>
+          </w:hyperlink>
+        </w:p>
+        <w:p>
+          <w:pPr>
+            <w:pStyle w:val="TOC2"/>
+            <w:tabs>
+              <w:tab w:val="left" w:pos="1320"/>
+              <w:tab w:val="right" w:leader="dot" w:pos="9339"/>
+            </w:tabs>
+            <w:rPr>
+              <w:rFonts w:eastAsiaTheme="minorEastAsia"/>
+              <w:noProof/>
+              <w:sz w:val="22"/>
+              <w:szCs w:val="22"/>
+              <w:lang w:val="en-US"/>
+            </w:rPr>
+          </w:pPr>
+          <w:hyperlink w:anchor="_Toc529374306" w:history="1">
+            <w:r>
+              <w:rPr>
+                <w:rStyle w:val="Hyperlink"/>
+                <w:rFonts w:cstheme="majorHAnsi"/>
+                <w:noProof/>
+              </w:rPr>
+              <w:t>5.1.</w:t>
+            </w:r>
+            <w:r>
+              <w:rPr>
+                <w:rFonts w:eastAsiaTheme="minorEastAsia"/>
+                <w:noProof/>
+                <w:sz w:val="22"/>
+                <w:szCs w:val="22"/>
+                <w:lang w:val="en-US"/>
+              </w:rPr>
+              <w:tab/>
+            </w:r>
+            <w:r>
+              <w:rPr>
+                <w:rStyle w:val="Hyperlink"/>
+                <w:noProof/>
+              </w:rPr>
+              <w:t>Batteries</w:t>
+            </w:r>
+            <w:r>
+              <w:rPr>
+                <w:noProof/>
+                <w:webHidden/>
+              </w:rPr>
+              <w:tab/>
+            </w:r>
+            <w:r>
+              <w:rPr>
+                <w:noProof/>
+                <w:webHidden/>
+              </w:rPr>
+              <w:fldChar w:fldCharType="begin"/>
+            </w:r>
+            <w:r>
+              <w:rPr>
+                <w:noProof/>
+                <w:webHidden/>
+              </w:rPr>
+              <w:instrText xml:space="preserve"> PAGEREF _Toc529374306 \h </w:instrText>
+            </w:r>
+            <w:r>
+              <w:rPr>
+                <w:noProof/>
+                <w:webHidden/>
+              </w:rPr>
+            </w:r>
+            <w:r>
+              <w:rPr>
+                <w:noProof/>
+                <w:webHidden/>
+              </w:rPr>
+              <w:fldChar w:fldCharType="separate"/>
+            </w:r>
+            <w:r>
+              <w:rPr>
+                <w:noProof/>
+                <w:webHidden/>
+              </w:rPr>
+              <w:t>2</w:t>
+            </w:r>
+            <w:r>
+              <w:rPr>
+                <w:noProof/>
+                <w:webHidden/>
+              </w:rPr>
+              <w:fldChar w:fldCharType="end"/>
+            </w:r>
+          </w:hyperlink>
+        </w:p>
+        <w:p>
+          <w:pPr>
+            <w:pStyle w:val="TOC2"/>
+            <w:tabs>
+              <w:tab w:val="left" w:pos="1320"/>
+              <w:tab w:val="right" w:leader="dot" w:pos="9339"/>
+            </w:tabs>
+            <w:rPr>
+              <w:rFonts w:eastAsiaTheme="minorEastAsia"/>
+              <w:noProof/>
+              <w:sz w:val="22"/>
+              <w:szCs w:val="22"/>
+              <w:lang w:val="en-US"/>
+            </w:rPr>
+          </w:pPr>
+          <w:hyperlink w:anchor="_Toc529374307" w:history="1">
+            <w:r>
+              <w:rPr>
+                <w:rStyle w:val="Hyperlink"/>
+                <w:rFonts w:cstheme="majorHAnsi"/>
+                <w:noProof/>
+              </w:rPr>
+              <w:t>5.2.</w:t>
+            </w:r>
+            <w:r>
+              <w:rPr>
+                <w:rFonts w:eastAsiaTheme="minorEastAsia"/>
+                <w:noProof/>
+                <w:sz w:val="22"/>
+                <w:szCs w:val="22"/>
+                <w:lang w:val="en-US"/>
+              </w:rPr>
+              <w:tab/>
+            </w:r>
+            <w:r>
+              <w:rPr>
+                <w:rStyle w:val="Hyperlink"/>
+                <w:noProof/>
+              </w:rPr>
+              <w:t>Sensors</w:t>
+            </w:r>
+            <w:r>
+              <w:rPr>
+                <w:noProof/>
+                <w:webHidden/>
+              </w:rPr>
+              <w:tab/>
+            </w:r>
+            <w:r>
+              <w:rPr>
+                <w:noProof/>
+                <w:webHidden/>
+              </w:rPr>
+              <w:fldChar w:fldCharType="begin"/>
+            </w:r>
+            <w:r>
+              <w:rPr>
+                <w:noProof/>
+                <w:webHidden/>
+              </w:rPr>
+              <w:instrText xml:space="preserve"> PAGEREF _Toc529374307 \h </w:instrText>
+            </w:r>
+            <w:r>
+              <w:rPr>
+                <w:noProof/>
+                <w:webHidden/>
+              </w:rPr>
+            </w:r>
+            <w:r>
+              <w:rPr>
+                <w:noProof/>
+                <w:webHidden/>
+              </w:rPr>
+              <w:fldChar w:fldCharType="separate"/>
+            </w:r>
+            <w:r>
+              <w:rPr>
+                <w:noProof/>
+                <w:webHidden/>
+              </w:rPr>
+              <w:t>4</w:t>
+            </w:r>
+            <w:r>
+              <w:rPr>
+                <w:noProof/>
+                <w:webHidden/>
+              </w:rPr>
+              <w:fldChar w:fldCharType="end"/>
+            </w:r>
+          </w:hyperlink>
+        </w:p>
+        <w:p>
+          <w:pPr>
+            <w:pStyle w:val="TOC2"/>
+            <w:tabs>
+              <w:tab w:val="left" w:pos="1540"/>
+              <w:tab w:val="right" w:leader="dot" w:pos="9339"/>
+            </w:tabs>
+            <w:rPr>
+              <w:rFonts w:eastAsiaTheme="minorEastAsia"/>
+              <w:noProof/>
+              <w:sz w:val="22"/>
+              <w:szCs w:val="22"/>
+              <w:lang w:val="en-US"/>
+            </w:rPr>
+          </w:pPr>
+          <w:hyperlink w:anchor="_Toc529374308" w:history="1">
+            <w:r>
+              <w:rPr>
+                <w:rStyle w:val="Hyperlink"/>
+                <w:noProof/>
+              </w:rPr>
+              <w:t>5.2.1.</w:t>
+            </w:r>
+            <w:r>
+              <w:rPr>
+                <w:rFonts w:eastAsiaTheme="minorEastAsia"/>
+                <w:noProof/>
+                <w:sz w:val="22"/>
+                <w:szCs w:val="22"/>
+                <w:lang w:val="en-US"/>
+              </w:rPr>
+              <w:tab/>
+            </w:r>
+            <w:r>
+              <w:rPr>
+                <w:rStyle w:val="Hyperlink"/>
+                <w:noProof/>
+              </w:rPr>
+              <w:t>Ultrasonic sensor</w:t>
+            </w:r>
+            <w:r>
+              <w:rPr>
+                <w:noProof/>
+                <w:webHidden/>
+              </w:rPr>
+              <w:tab/>
+            </w:r>
+            <w:r>
+              <w:rPr>
+                <w:noProof/>
+                <w:webHidden/>
+              </w:rPr>
+              <w:fldChar w:fldCharType="begin"/>
+            </w:r>
+            <w:r>
+              <w:rPr>
+                <w:noProof/>
+                <w:webHidden/>
+              </w:rPr>
+              <w:instrText xml:space="preserve"> PAGEREF _Toc529374308 \h </w:instrText>
+            </w:r>
+            <w:r>
+              <w:rPr>
+                <w:noProof/>
+                <w:webHidden/>
+              </w:rPr>
+            </w:r>
+            <w:r>
+              <w:rPr>
+                <w:noProof/>
+                <w:webHidden/>
+              </w:rPr>
+              <w:fldChar w:fldCharType="separate"/>
+            </w:r>
+            <w:r>
+              <w:rPr>
+                <w:noProof/>
+                <w:webHidden/>
+              </w:rPr>
+              <w:t>4</w:t>
+            </w:r>
+            <w:r>
+              <w:rPr>
+                <w:noProof/>
+                <w:webHidden/>
+              </w:rPr>
+              <w:fldChar w:fldCharType="end"/>
+            </w:r>
+          </w:hyperlink>
+        </w:p>
+        <w:p>
+          <w:pPr>
+            <w:pStyle w:val="TOC2"/>
+            <w:tabs>
+              <w:tab w:val="left" w:pos="1540"/>
+              <w:tab w:val="right" w:leader="dot" w:pos="9339"/>
+            </w:tabs>
+            <w:rPr>
+              <w:rFonts w:eastAsiaTheme="minorEastAsia"/>
+              <w:noProof/>
+              <w:sz w:val="22"/>
+              <w:szCs w:val="22"/>
+              <w:lang w:val="en-US"/>
+            </w:rPr>
+          </w:pPr>
+          <w:hyperlink w:anchor="_Toc529374309" w:history="1">
+            <w:r>
+              <w:rPr>
+                <w:rStyle w:val="Hyperlink"/>
+                <w:noProof/>
+              </w:rPr>
+              <w:t>5.2.2.</w:t>
+            </w:r>
+            <w:r>
+              <w:rPr>
+                <w:rFonts w:eastAsiaTheme="minorEastAsia"/>
+                <w:noProof/>
+                <w:sz w:val="22"/>
+                <w:szCs w:val="22"/>
+                <w:lang w:val="en-US"/>
+              </w:rPr>
+              <w:tab/>
+            </w:r>
+            <w:r>
+              <w:rPr>
+                <w:rStyle w:val="Hyperlink"/>
+                <w:noProof/>
+              </w:rPr>
+              <w:t>Reflectance array</w:t>
+            </w:r>
+            <w:r>
+              <w:rPr>
+                <w:noProof/>
+                <w:webHidden/>
+              </w:rPr>
+              <w:tab/>
+            </w:r>
+            <w:r>
+              <w:rPr>
+                <w:noProof/>
+                <w:webHidden/>
+              </w:rPr>
+              <w:fldChar w:fldCharType="begin"/>
+            </w:r>
+            <w:r>
+              <w:rPr>
+                <w:noProof/>
+                <w:webHidden/>
+              </w:rPr>
+              <w:instrText xml:space="preserve"> PAGEREF _Toc529374309 \h </w:instrText>
+            </w:r>
+            <w:r>
+              <w:rPr>
+                <w:noProof/>
+                <w:webHidden/>
+              </w:rPr>
+            </w:r>
+            <w:r>
+              <w:rPr>
+                <w:noProof/>
+                <w:webHidden/>
+              </w:rPr>
+              <w:fldChar w:fldCharType="separate"/>
+            </w:r>
+            <w:r>
+              <w:rPr>
+                <w:noProof/>
+                <w:webHidden/>
+              </w:rPr>
+              <w:t>4</w:t>
+            </w:r>
+            <w:r>
+              <w:rPr>
+                <w:noProof/>
+                <w:webHidden/>
+              </w:rPr>
+              <w:fldChar w:fldCharType="end"/>
+            </w:r>
+          </w:hyperlink>
+        </w:p>
+        <w:p>
+          <w:pPr>
+            <w:pStyle w:val="TOC2"/>
+            <w:tabs>
+              <w:tab w:val="left" w:pos="1540"/>
+              <w:tab w:val="right" w:leader="dot" w:pos="9339"/>
+            </w:tabs>
+            <w:rPr>
+              <w:rFonts w:eastAsiaTheme="minorEastAsia"/>
+              <w:noProof/>
+              <w:sz w:val="22"/>
+              <w:szCs w:val="22"/>
+              <w:lang w:val="en-US"/>
+            </w:rPr>
+          </w:pPr>
+          <w:hyperlink w:anchor="_Toc529374310" w:history="1">
+            <w:r>
+              <w:rPr>
+                <w:rStyle w:val="Hyperlink"/>
+                <w:noProof/>
+              </w:rPr>
+              <w:t>5.2.3.</w:t>
+            </w:r>
+            <w:r>
+              <w:rPr>
+                <w:rFonts w:eastAsiaTheme="minorEastAsia"/>
+                <w:noProof/>
+                <w:sz w:val="22"/>
+                <w:szCs w:val="22"/>
+                <w:lang w:val="en-US"/>
+              </w:rPr>
+              <w:tab/>
+            </w:r>
+            <w:r>
+              <w:rPr>
+                <w:rStyle w:val="Hyperlink"/>
+                <w:noProof/>
+              </w:rPr>
+              <w:t>Accelerometer</w:t>
+            </w:r>
+            <w:r>
+              <w:rPr>
+                <w:noProof/>
+                <w:webHidden/>
+              </w:rPr>
+              <w:tab/>
+            </w:r>
+            <w:r>
+              <w:rPr>
+                <w:noProof/>
+                <w:webHidden/>
+              </w:rPr>
+              <w:fldChar w:fldCharType="begin"/>
+            </w:r>
+            <w:r>
+              <w:rPr>
+                <w:noProof/>
+                <w:webHidden/>
+              </w:rPr>
+              <w:instrText xml:space="preserve"> PAGEREF _Toc529374310 \h </w:instrText>
+            </w:r>
+            <w:r>
+              <w:rPr>
+                <w:noProof/>
+                <w:webHidden/>
+              </w:rPr>
+            </w:r>
+            <w:r>
+              <w:rPr>
+                <w:noProof/>
+                <w:webHidden/>
+              </w:rPr>
+              <w:fldChar w:fldCharType="separate"/>
+            </w:r>
+            <w:r>
+              <w:rPr>
+                <w:noProof/>
+                <w:webHidden/>
+              </w:rPr>
+              <w:t>4</w:t>
+            </w:r>
+            <w:r>
+              <w:rPr>
+                <w:noProof/>
+                <w:webHidden/>
+              </w:rPr>
+              <w:fldChar w:fldCharType="end"/>
+            </w:r>
+          </w:hyperlink>
+        </w:p>
+        <w:p>
+          <w:pPr>
+            <w:pStyle w:val="TOC2"/>
+            <w:tabs>
+              <w:tab w:val="left" w:pos="1100"/>
+              <w:tab w:val="right" w:leader="dot" w:pos="9339"/>
+            </w:tabs>
+            <w:rPr>
+              <w:rFonts w:eastAsiaTheme="minorEastAsia"/>
+              <w:noProof/>
+              <w:sz w:val="22"/>
+              <w:szCs w:val="22"/>
+              <w:lang w:val="en-US"/>
+            </w:rPr>
+          </w:pPr>
+          <w:hyperlink w:anchor="_Toc529374311" w:history="1">
+            <w:r>
+              <w:rPr>
+                <w:rStyle w:val="Hyperlink"/>
+                <w:rFonts w:eastAsia="Times New Roman" w:cstheme="majorHAnsi"/>
+                <w:noProof/>
+                <w:lang w:val="en-US"/>
+              </w:rPr>
+              <w:t>6.</w:t>
+            </w:r>
+            <w:r>
+              <w:rPr>
+                <w:rFonts w:eastAsiaTheme="minorEastAsia"/>
+                <w:noProof/>
+                <w:sz w:val="22"/>
+                <w:szCs w:val="22"/>
+                <w:lang w:val="en-US"/>
+              </w:rPr>
+              <w:tab/>
+            </w:r>
+            <w:r>
+              <w:rPr>
+                <w:rStyle w:val="Hyperlink"/>
+                <w:rFonts w:eastAsia="Times New Roman"/>
+                <w:noProof/>
+                <w:lang w:val="en-US"/>
+              </w:rPr>
+              <w:t>Results</w:t>
+            </w:r>
+            <w:r>
+              <w:rPr>
+                <w:noProof/>
+                <w:webHidden/>
+              </w:rPr>
+              <w:tab/>
+            </w:r>
+            <w:r>
+              <w:rPr>
+                <w:noProof/>
+                <w:webHidden/>
+              </w:rPr>
+              <w:fldChar w:fldCharType="begin"/>
+            </w:r>
+            <w:r>
+              <w:rPr>
+                <w:noProof/>
+                <w:webHidden/>
+              </w:rPr>
+              <w:instrText xml:space="preserve"> PAGEREF _Toc529374311 \h </w:instrText>
+            </w:r>
+            <w:r>
+              <w:rPr>
+                <w:noProof/>
+                <w:webHidden/>
+              </w:rPr>
+            </w:r>
+            <w:r>
+              <w:rPr>
+                <w:noProof/>
+                <w:webHidden/>
+              </w:rPr>
+              <w:fldChar w:fldCharType="separate"/>
+            </w:r>
+            <w:r>
+              <w:rPr>
+                <w:noProof/>
+                <w:webHidden/>
+              </w:rPr>
+              <w:t>4</w:t>
+            </w:r>
+            <w:r>
+              <w:rPr>
+                <w:noProof/>
+                <w:webHidden/>
+              </w:rPr>
+              <w:fldChar w:fldCharType="end"/>
+            </w:r>
+          </w:hyperlink>
+        </w:p>
+        <w:p>
+          <w:pPr>
+            <w:pStyle w:val="TOC2"/>
+            <w:tabs>
+              <w:tab w:val="left" w:pos="1320"/>
+              <w:tab w:val="right" w:leader="dot" w:pos="9339"/>
+            </w:tabs>
+            <w:rPr>
+              <w:rFonts w:eastAsiaTheme="minorEastAsia"/>
+              <w:noProof/>
+              <w:sz w:val="22"/>
+              <w:szCs w:val="22"/>
+              <w:lang w:val="en-US"/>
+            </w:rPr>
+          </w:pPr>
+          <w:hyperlink w:anchor="_Toc529374312" w:history="1">
+            <w:r>
+              <w:rPr>
+                <w:rStyle w:val="Hyperlink"/>
+                <w:rFonts w:cstheme="majorHAnsi"/>
+                <w:noProof/>
+              </w:rPr>
+              <w:t>6.1.</w:t>
+            </w:r>
+            <w:r>
+              <w:rPr>
+                <w:rFonts w:eastAsiaTheme="minorEastAsia"/>
+                <w:noProof/>
+                <w:sz w:val="22"/>
+                <w:szCs w:val="22"/>
+                <w:lang w:val="en-US"/>
+              </w:rPr>
+              <w:tab/>
+            </w:r>
+            <w:r>
+              <w:rPr>
+                <w:rStyle w:val="Hyperlink"/>
+                <w:noProof/>
+              </w:rPr>
+              <w:t>/* won or not, how was the challenges */</w:t>
+            </w:r>
+            <w:r>
+              <w:rPr>
+                <w:noProof/>
+                <w:webHidden/>
+              </w:rPr>
+              <w:tab/>
+            </w:r>
+            <w:r>
+              <w:rPr>
+                <w:noProof/>
+                <w:webHidden/>
+              </w:rPr>
+              <w:fldChar w:fldCharType="begin"/>
+            </w:r>
+            <w:r>
+              <w:rPr>
+                <w:noProof/>
+                <w:webHidden/>
+              </w:rPr>
+              <w:instrText xml:space="preserve"> PAGEREF _Toc529374312 \h </w:instrText>
+            </w:r>
+            <w:r>
+              <w:rPr>
+                <w:noProof/>
+                <w:webHidden/>
+              </w:rPr>
+            </w:r>
+            <w:r>
+              <w:rPr>
+                <w:noProof/>
+                <w:webHidden/>
+              </w:rPr>
+              <w:fldChar w:fldCharType="separate"/>
+            </w:r>
+            <w:r>
+              <w:rPr>
+                <w:noProof/>
+                <w:webHidden/>
+              </w:rPr>
+              <w:t>4</w:t>
+            </w:r>
+            <w:r>
+              <w:rPr>
+                <w:noProof/>
+                <w:webHidden/>
+              </w:rPr>
+              <w:fldChar w:fldCharType="end"/>
+            </w:r>
+          </w:hyperlink>
+        </w:p>
+        <w:p>
+          <w:pPr>
+            <w:pStyle w:val="TOC2"/>
+            <w:tabs>
+              <w:tab w:val="left" w:pos="1100"/>
+              <w:tab w:val="right" w:leader="dot" w:pos="9339"/>
+            </w:tabs>
+            <w:rPr>
+              <w:rFonts w:eastAsiaTheme="minorEastAsia"/>
+              <w:noProof/>
+              <w:sz w:val="22"/>
+              <w:szCs w:val="22"/>
+              <w:lang w:val="en-US"/>
+            </w:rPr>
+          </w:pPr>
+          <w:hyperlink w:anchor="_Toc529374313" w:history="1">
+            <w:r>
+              <w:rPr>
+                <w:rStyle w:val="Hyperlink"/>
+                <w:rFonts w:eastAsia="Times New Roman" w:cstheme="majorHAnsi"/>
+                <w:noProof/>
+                <w:lang w:val="en-US"/>
+              </w:rPr>
+              <w:t>7.</w:t>
+            </w:r>
+            <w:r>
+              <w:rPr>
+                <w:rFonts w:eastAsiaTheme="minorEastAsia"/>
+                <w:noProof/>
+                <w:sz w:val="22"/>
+                <w:szCs w:val="22"/>
+                <w:lang w:val="en-US"/>
+              </w:rPr>
+              <w:tab/>
+            </w:r>
+            <w:r>
+              <w:rPr>
+                <w:rStyle w:val="Hyperlink"/>
+                <w:rFonts w:eastAsia="Times New Roman"/>
+                <w:noProof/>
+                <w:lang w:val="en-US"/>
+              </w:rPr>
+              <w:t>Discussion</w:t>
+            </w:r>
+            <w:r>
+              <w:rPr>
+                <w:noProof/>
+                <w:webHidden/>
+              </w:rPr>
+              <w:tab/>
+            </w:r>
+            <w:r>
+              <w:rPr>
+                <w:noProof/>
+                <w:webHidden/>
+              </w:rPr>
+              <w:fldChar w:fldCharType="begin"/>
+            </w:r>
+            <w:r>
+              <w:rPr>
+                <w:noProof/>
+                <w:webHidden/>
+              </w:rPr>
+              <w:instrText xml:space="preserve"> PAGEREF _Toc529374313 \h </w:instrText>
+            </w:r>
+            <w:r>
+              <w:rPr>
+                <w:noProof/>
+                <w:webHidden/>
+              </w:rPr>
+            </w:r>
+            <w:r>
+              <w:rPr>
+                <w:noProof/>
+                <w:webHidden/>
+              </w:rPr>
+              <w:fldChar w:fldCharType="separate"/>
+            </w:r>
+            <w:r>
+              <w:rPr>
+                <w:noProof/>
+                <w:webHidden/>
+              </w:rPr>
+              <w:t>4</w:t>
+            </w:r>
+            <w:r>
+              <w:rPr>
+                <w:noProof/>
+                <w:webHidden/>
+              </w:rPr>
+              <w:fldChar w:fldCharType="end"/>
+            </w:r>
+          </w:hyperlink>
+        </w:p>
+        <w:p>
+          <w:pPr>
+            <w:pStyle w:val="TOC2"/>
+            <w:tabs>
+              <w:tab w:val="left" w:pos="1320"/>
+              <w:tab w:val="right" w:leader="dot" w:pos="9339"/>
+            </w:tabs>
+            <w:rPr>
+              <w:rFonts w:eastAsiaTheme="minorEastAsia"/>
+              <w:noProof/>
+              <w:sz w:val="22"/>
+              <w:szCs w:val="22"/>
+              <w:lang w:val="en-US"/>
+            </w:rPr>
+          </w:pPr>
+          <w:hyperlink w:anchor="_Toc529374314" w:history="1">
+            <w:r>
+              <w:rPr>
+                <w:rStyle w:val="Hyperlink"/>
+                <w:rFonts w:cstheme="majorHAnsi"/>
+                <w:noProof/>
+              </w:rPr>
+              <w:t>7.1.</w:t>
+            </w:r>
+            <w:r>
+              <w:rPr>
+                <w:rFonts w:eastAsiaTheme="minorEastAsia"/>
+                <w:noProof/>
+                <w:sz w:val="22"/>
+                <w:szCs w:val="22"/>
+                <w:lang w:val="en-US"/>
+              </w:rPr>
+              <w:tab/>
+            </w:r>
+            <w:r>
+              <w:rPr>
+                <w:rStyle w:val="Hyperlink"/>
+                <w:noProof/>
+              </w:rPr>
+              <w:t>/* What was challenging? Did we have problems? How did we solve them? Why did robot fail, for example? */</w:t>
+            </w:r>
+            <w:r>
+              <w:rPr>
+                <w:noProof/>
+                <w:webHidden/>
+              </w:rPr>
+              <w:tab/>
+            </w:r>
+            <w:r>
+              <w:rPr>
+                <w:noProof/>
+                <w:webHidden/>
+              </w:rPr>
+              <w:fldChar w:fldCharType="begin"/>
+            </w:r>
+            <w:r>
+              <w:rPr>
+                <w:noProof/>
+                <w:webHidden/>
+              </w:rPr>
+              <w:instrText xml:space="preserve"> PAGEREF _Toc529374314 \h </w:instrText>
+            </w:r>
+            <w:r>
+              <w:rPr>
+                <w:noProof/>
+                <w:webHidden/>
+              </w:rPr>
+            </w:r>
+            <w:r>
+              <w:rPr>
+                <w:noProof/>
+                <w:webHidden/>
+              </w:rPr>
+              <w:fldChar w:fldCharType="separate"/>
+            </w:r>
+            <w:r>
+              <w:rPr>
+                <w:noProof/>
+                <w:webHidden/>
+              </w:rPr>
+              <w:t>4</w:t>
+            </w:r>
+            <w:r>
+              <w:rPr>
+                <w:noProof/>
+                <w:webHidden/>
+              </w:rPr>
+              <w:fldChar w:fldCharType="end"/>
+            </w:r>
+          </w:hyperlink>
+        </w:p>
+        <w:p>
+          <w:pPr>
+            <w:pStyle w:val="TOC2"/>
+            <w:tabs>
+              <w:tab w:val="left" w:pos="1100"/>
+              <w:tab w:val="right" w:leader="dot" w:pos="9339"/>
+            </w:tabs>
+            <w:rPr>
+              <w:rFonts w:eastAsiaTheme="minorEastAsia"/>
+              <w:noProof/>
+              <w:sz w:val="22"/>
+              <w:szCs w:val="22"/>
+              <w:lang w:val="en-US"/>
+            </w:rPr>
+          </w:pPr>
+          <w:hyperlink w:anchor="_Toc529374315" w:history="1">
+            <w:r>
+              <w:rPr>
+                <w:rStyle w:val="Hyperlink"/>
+                <w:rFonts w:eastAsia="Times New Roman" w:cstheme="majorHAnsi"/>
+                <w:noProof/>
+              </w:rPr>
+              <w:t>8.</w:t>
+            </w:r>
+            <w:r>
+              <w:rPr>
+                <w:rFonts w:eastAsiaTheme="minorEastAsia"/>
+                <w:noProof/>
+                <w:sz w:val="22"/>
+                <w:szCs w:val="22"/>
+                <w:lang w:val="en-US"/>
+              </w:rPr>
+              <w:tab/>
+            </w:r>
+            <w:r>
+              <w:rPr>
+                <w:rStyle w:val="Hyperlink"/>
+                <w:rFonts w:eastAsia="Times New Roman"/>
+                <w:noProof/>
+              </w:rPr>
+              <w:t>Conclusion</w:t>
+            </w:r>
+            <w:r>
+              <w:rPr>
+                <w:noProof/>
+                <w:webHidden/>
+              </w:rPr>
+              <w:tab/>
+            </w:r>
+            <w:r>
+              <w:rPr>
+                <w:noProof/>
+                <w:webHidden/>
+              </w:rPr>
+              <w:fldChar w:fldCharType="begin"/>
+            </w:r>
+            <w:r>
+              <w:rPr>
+                <w:noProof/>
+                <w:webHidden/>
+              </w:rPr>
+              <w:instrText xml:space="preserve"> PAGEREF _Toc529374315 \h </w:instrText>
+            </w:r>
+            <w:r>
+              <w:rPr>
+                <w:noProof/>
+                <w:webHidden/>
+              </w:rPr>
+            </w:r>
+            <w:r>
+              <w:rPr>
+                <w:noProof/>
+                <w:webHidden/>
+              </w:rPr>
+              <w:fldChar w:fldCharType="separate"/>
+            </w:r>
+            <w:r>
+              <w:rPr>
+                <w:noProof/>
+                <w:webHidden/>
+              </w:rPr>
+              <w:t>4</w:t>
+            </w:r>
+            <w:r>
+              <w:rPr>
+                <w:noProof/>
+                <w:webHidden/>
+              </w:rPr>
+              <w:fldChar w:fldCharType="end"/>
+            </w:r>
+          </w:hyperlink>
+        </w:p>
+        <w:p>
+          <w:pPr>
+            <w:pStyle w:val="TOC2"/>
+            <w:tabs>
+              <w:tab w:val="right" w:leader="dot" w:pos="9339"/>
+            </w:tabs>
+            <w:rPr>
+              <w:rFonts w:eastAsiaTheme="minorEastAsia"/>
+              <w:noProof/>
+              <w:sz w:val="22"/>
+              <w:szCs w:val="22"/>
+              <w:lang w:val="en-US"/>
+            </w:rPr>
+          </w:pPr>
+          <w:hyperlink w:anchor="_Toc529374316" w:history="1">
+            <w:r>
+              <w:rPr>
+                <w:rStyle w:val="Hyperlink"/>
+                <w:rFonts w:cstheme="majorHAnsi"/>
+                <w:noProof/>
+              </w:rPr>
+              <w:t>8.1.</w:t>
+            </w:r>
+            <w:r>
+              <w:rPr>
+                <w:noProof/>
+                <w:webHidden/>
+              </w:rPr>
+              <w:tab/>
+            </w:r>
+            <w:r>
+              <w:rPr>
+                <w:noProof/>
+                <w:webHidden/>
+              </w:rPr>
+              <w:fldChar w:fldCharType="begin"/>
+            </w:r>
+            <w:r>
+              <w:rPr>
+                <w:noProof/>
+                <w:webHidden/>
+              </w:rPr>
+              <w:instrText xml:space="preserve"> PAGEREF _Toc529374316 \h </w:instrText>
+            </w:r>
+            <w:r>
+              <w:rPr>
+                <w:noProof/>
+                <w:webHidden/>
+              </w:rPr>
+            </w:r>
+            <w:r>
+              <w:rPr>
+                <w:noProof/>
+                <w:webHidden/>
+              </w:rPr>
+              <w:fldChar w:fldCharType="separate"/>
+            </w:r>
+            <w:r>
+              <w:rPr>
+                <w:noProof/>
+                <w:webHidden/>
+              </w:rPr>
+              <w:t>4</w:t>
+            </w:r>
+            <w:r>
+              <w:rPr>
+                <w:noProof/>
+                <w:webHidden/>
+              </w:rPr>
+              <w:fldChar w:fldCharType="end"/>
+            </w:r>
+          </w:hyperlink>
+        </w:p>
+        <w:p>
+          <w:pPr>
+            <w:pStyle w:val="TOC2"/>
+            <w:tabs>
+              <w:tab w:val="left" w:pos="1100"/>
+              <w:tab w:val="right" w:leader="dot" w:pos="9339"/>
+            </w:tabs>
+            <w:rPr>
+              <w:rFonts w:eastAsiaTheme="minorEastAsia"/>
+              <w:noProof/>
+              <w:sz w:val="22"/>
+              <w:szCs w:val="22"/>
+              <w:lang w:val="en-US"/>
+            </w:rPr>
+          </w:pPr>
+          <w:hyperlink w:anchor="_Toc529374317" w:history="1">
+            <w:r>
+              <w:rPr>
+                <w:rStyle w:val="Hyperlink"/>
+                <w:rFonts w:eastAsia="Times New Roman" w:cstheme="majorHAnsi"/>
+                <w:noProof/>
+              </w:rPr>
+              <w:t>9.</w:t>
+            </w:r>
+            <w:r>
+              <w:rPr>
+                <w:rFonts w:eastAsiaTheme="minorEastAsia"/>
+                <w:noProof/>
+                <w:sz w:val="22"/>
+                <w:szCs w:val="22"/>
+                <w:lang w:val="en-US"/>
+              </w:rPr>
+              <w:tab/>
+            </w:r>
+            <w:r>
+              <w:rPr>
+                <w:rStyle w:val="Hyperlink"/>
+                <w:noProof/>
+              </w:rPr>
+              <w:t>References</w:t>
+            </w:r>
+            <w:r>
+              <w:rPr>
+                <w:noProof/>
+                <w:webHidden/>
+              </w:rPr>
+              <w:tab/>
+            </w:r>
+            <w:r>
+              <w:rPr>
+                <w:noProof/>
+                <w:webHidden/>
+              </w:rPr>
+              <w:fldChar w:fldCharType="begin"/>
+            </w:r>
+            <w:r>
+              <w:rPr>
+                <w:noProof/>
+                <w:webHidden/>
+              </w:rPr>
+              <w:instrText xml:space="preserve"> PAGEREF _Toc529374317 \h </w:instrText>
+            </w:r>
+            <w:r>
+              <w:rPr>
+                <w:noProof/>
+                <w:webHidden/>
+              </w:rPr>
+            </w:r>
+            <w:r>
+              <w:rPr>
+                <w:noProof/>
+                <w:webHidden/>
+              </w:rPr>
+              <w:fldChar w:fldCharType="separate"/>
+            </w:r>
+            <w:r>
+              <w:rPr>
+                <w:noProof/>
+                <w:webHidden/>
+              </w:rPr>
+              <w:t>4</w:t>
+            </w:r>
+            <w:r>
+              <w:rPr>
+                <w:noProof/>
+                <w:webHidden/>
+              </w:rPr>
+              <w:fldChar w:fldCharType="end"/>
+            </w:r>
+          </w:hyperlink>
+        </w:p>
+        <w:p>
+          <w:r>
+            <w:rPr>
+              <w:b/>
+              <w:bCs/>
+              <w:noProof/>
+            </w:rPr>
+            <w:fldChar w:fldCharType="end"/>
+          </w:r>
+        </w:p>
+      </w:sdtContent>
+    </w:sdt>
+    <w:p>
+      <w:pPr>
+        <w:spacing w:before="0" w:after="0"/>
+        <w:ind w:left="0" w:firstLine="0"/>
+        <w:rPr>
+          <w:rFonts w:asciiTheme="majorHAnsi" w:eastAsia="Times New Roman" w:hAnsiTheme="majorHAnsi" w:cs="Times New Roman"/>
+          <w:b/>
+          <w:bCs/>
+          <w:kern w:val="36"/>
+          <w:sz w:val="52"/>
+          <w:szCs w:val="48"/>
+        </w:rPr>
+      </w:pPr>
+      <w:r>
+        <w:br w:type="page"/>
+      </w:r>
     </w:p>
     <w:p>
       <w:pPr>
-        <w:pStyle w:val="Heading1"/>
-      </w:pPr>
-      <w:r>
-        <w:t>Robot projects</w:t>
-      </w:r>
+        <w:pStyle w:val="Heading2"/>
+      </w:pPr>
+      <w:bookmarkStart w:id="3" w:name="_Toc529374297"/>
+      <w:proofErr w:type="spellStart"/>
+      <w:r>
+        <w:lastRenderedPageBreak/>
+        <w:t>Abstract</w:t>
+      </w:r>
+      <w:bookmarkEnd w:id="3"/>
+      <w:proofErr w:type="spellEnd"/>
     </w:p>
     <w:p>
       <w:pPr>
-        <w:pStyle w:val="Heading2"/>
-      </w:pPr>
-      <w:r>
-        <w:t>Abstract</w:t>
-      </w:r>
+        <w:pStyle w:val="Numberedlistlevel2"/>
+        <w:rPr>
+          <w:rFonts w:ascii="-webkit-standard" w:hAnsi="-webkit-standard" w:cs="Times New Roman"/>
+        </w:rPr>
+      </w:pPr>
+      <w:bookmarkStart w:id="4" w:name="_Toc529374298"/>
+      <w:r>
+        <w:t>/* General summary of the whole project */</w:t>
+      </w:r>
+      <w:bookmarkEnd w:id="4"/>
     </w:p>
     <w:p>
       <w:pPr>
-        <w:pStyle w:val="Numberedlistlevel2"/>
-        <w:rPr>
-          <w:rFonts w:ascii="-webkit-standard" w:hAnsi="-webkit-standard" w:cs="Times New Roman"/>
-        </w:rPr>
-      </w:pPr>
-      <w:r>
-        <w:t>/* General summary of the whole project */</w:t>
-      </w:r>
+        <w:rPr>
+          <w:lang w:val="en-US"/>
+        </w:rPr>
+      </w:pPr>
     </w:p>
     <w:p>
       <w:pPr>
-        <w:rPr>
-          <w:lang w:val="en-US"/>
-        </w:rPr>
-      </w:pPr>
+        <w:pStyle w:val="Heading2"/>
+        <w:rPr>
+          <w:rFonts w:ascii="-webkit-standard" w:eastAsia="Times New Roman" w:hAnsi="-webkit-standard" w:cs="Times New Roman"/>
+          <w:lang w:val="en-US"/>
+        </w:rPr>
+      </w:pPr>
+      <w:bookmarkStart w:id="5" w:name="_Toc529374299"/>
+      <w:proofErr w:type="spellStart"/>
+      <w:r>
+        <w:t>Introduction</w:t>
+      </w:r>
+      <w:bookmarkEnd w:id="5"/>
+      <w:proofErr w:type="spellEnd"/>
     </w:p>
     <w:p>
       <w:pPr>
-        <w:pStyle w:val="Heading2"/>
-        <w:rPr>
-          <w:rFonts w:ascii="-webkit-standard" w:eastAsia="Times New Roman" w:hAnsi="-webkit-standard" w:cs="Times New Roman"/>
-          <w:lang w:val="en-US"/>
-        </w:rPr>
-      </w:pPr>
-      <w:r>
-        <w:t>Introduction</w:t>
-      </w:r>
+        <w:pStyle w:val="Numberedlistlevel2"/>
+      </w:pPr>
+      <w:bookmarkStart w:id="6" w:name="_Toc529374300"/>
+      <w:r>
+        <w:t>/* The goal and scope of the project */</w:t>
+      </w:r>
+      <w:bookmarkEnd w:id="6"/>
     </w:p>
     <w:p>
       <w:pPr>
-        <w:pStyle w:val="Numberedlistlevel2"/>
-      </w:pPr>
-      <w:r>
-        <w:t>/* The goal and scope of the project */</w:t>
+        <w:rPr>
+          <w:lang w:val="en-US"/>
+        </w:rPr>
+      </w:pPr>
+      <w:r>
+        <w:rPr>
+          <w:lang w:val="en-US"/>
+        </w:rPr>
+        <w:t xml:space="preserve">The goal of this project is to design </w:t>
+      </w:r>
+      <w:r>
+        <w:rPr>
+          <w:lang w:val="en-US"/>
+        </w:rPr>
+        <w:t>a</w:t>
+      </w:r>
+      <w:r>
+        <w:rPr>
+          <w:lang w:val="en-US"/>
+        </w:rPr>
+        <w:t>nd build a</w:t>
+      </w:r>
+      <w:r>
+        <w:rPr>
+          <w:lang w:val="en-US"/>
+        </w:rPr>
+        <w:t xml:space="preserve"> Zumo</w:t>
+      </w:r>
+      <w:r>
+        <w:rPr>
+          <w:lang w:val="en-US"/>
+        </w:rPr>
+        <w:t xml:space="preserve"> robot software that </w:t>
+      </w:r>
+      <w:r>
+        <w:rPr>
+          <w:lang w:val="en-US"/>
+        </w:rPr>
+        <w:t>will</w:t>
+      </w:r>
+      <w:r>
+        <w:rPr>
+          <w:lang w:val="en-US"/>
+        </w:rPr>
+        <w:t xml:space="preserve"> allow it to pass all the challenges in the final assignment</w:t>
+      </w:r>
+      <w:r>
+        <w:rPr>
+          <w:lang w:val="en-US"/>
+        </w:rPr>
+        <w:t>.</w:t>
       </w:r>
     </w:p>
     <w:p>
@@ -129,163 +2280,197 @@
           <w:lang w:val="en-US"/>
         </w:rPr>
       </w:pPr>
-      <w:r>
-        <w:rPr>
-          <w:lang w:val="en-US"/>
-        </w:rPr>
-        <w:t xml:space="preserve">The goal of this project is to design </w:t>
-      </w:r>
-      <w:r>
-        <w:rPr>
-          <w:lang w:val="en-US"/>
-        </w:rPr>
-        <w:t>a</w:t>
-      </w:r>
-      <w:r>
-        <w:rPr>
-          <w:lang w:val="en-US"/>
-        </w:rPr>
-        <w:t>nd build a</w:t>
-      </w:r>
-      <w:r>
-        <w:rPr>
-          <w:lang w:val="en-US"/>
-        </w:rPr>
-        <w:t xml:space="preserve"> Zumo</w:t>
-      </w:r>
-      <w:r>
-        <w:rPr>
-          <w:lang w:val="en-US"/>
-        </w:rPr>
-        <w:t xml:space="preserve"> robot software that </w:t>
-      </w:r>
-      <w:r>
-        <w:rPr>
-          <w:lang w:val="en-US"/>
-        </w:rPr>
-        <w:t>will</w:t>
-      </w:r>
-      <w:r>
-        <w:rPr>
-          <w:lang w:val="en-US"/>
-        </w:rPr>
-        <w:t xml:space="preserve"> allow it to pass all the challenges in the final assignment</w:t>
-      </w:r>
-      <w:r>
-        <w:rPr>
-          <w:lang w:val="en-US"/>
-        </w:rPr>
-        <w:t>.</w:t>
-      </w:r>
     </w:p>
     <w:p>
       <w:pPr>
-        <w:rPr>
-          <w:lang w:val="en-US"/>
-        </w:rPr>
-      </w:pPr>
+        <w:pStyle w:val="Heading2"/>
+        <w:rPr>
+          <w:rFonts w:ascii="-webkit-standard" w:eastAsia="Times New Roman" w:hAnsi="-webkit-standard" w:cs="Times New Roman"/>
+          <w:lang w:val="en-US"/>
+        </w:rPr>
+      </w:pPr>
+      <w:bookmarkStart w:id="7" w:name="_Toc529374301"/>
+      <w:r>
+        <w:rPr>
+          <w:rFonts w:eastAsia="Times New Roman"/>
+          <w:lang w:val="en-US"/>
+        </w:rPr>
+        <w:t>Methods and mate</w:t>
+      </w:r>
+      <w:bookmarkStart w:id="8" w:name="_GoBack"/>
+      <w:bookmarkEnd w:id="8"/>
+      <w:r>
+        <w:rPr>
+          <w:rFonts w:eastAsia="Times New Roman"/>
+          <w:lang w:val="en-US"/>
+        </w:rPr>
+        <w:t>rials</w:t>
+      </w:r>
+      <w:bookmarkEnd w:id="7"/>
+      <w:r>
+        <w:rPr>
+          <w:rFonts w:eastAsia="Times New Roman"/>
+          <w:lang w:val="en-US"/>
+        </w:rPr>
+        <w:t xml:space="preserve"> </w:t>
+      </w:r>
     </w:p>
     <w:p>
       <w:pPr>
-        <w:pStyle w:val="Heading2"/>
-        <w:rPr>
-          <w:rFonts w:ascii="-webkit-standard" w:eastAsia="Times New Roman" w:hAnsi="-webkit-standard" w:cs="Times New Roman"/>
-          <w:lang w:val="en-US"/>
-        </w:rPr>
-      </w:pPr>
-      <w:r>
-        <w:rPr>
-          <w:rFonts w:eastAsia="Times New Roman"/>
-          <w:lang w:val="en-US"/>
-        </w:rPr>
-        <w:t xml:space="preserve">Methods and materials </w:t>
-      </w:r>
+        <w:pStyle w:val="Numberedlistlevel2"/>
+      </w:pPr>
+      <w:bookmarkStart w:id="9" w:name="_Toc529374302"/>
+      <w:r>
+        <w:t>/* What methods and materials are we using. Zumo, sensors, language, creator, libs */</w:t>
+      </w:r>
+      <w:bookmarkEnd w:id="9"/>
     </w:p>
     <w:p>
       <w:pPr>
-        <w:pStyle w:val="Numberedlistlevel2"/>
-      </w:pPr>
-      <w:r>
-        <w:t>/* What methods and materials are we using. Zumo, sensors, language, creator, libs */</w:t>
-      </w:r>
+        <w:rPr>
+          <w:lang w:val="en-US"/>
+        </w:rPr>
+      </w:pPr>
     </w:p>
     <w:p>
       <w:pPr>
-        <w:rPr>
-          <w:lang w:val="en-US"/>
-        </w:rPr>
-      </w:pPr>
+        <w:pStyle w:val="Heading2"/>
+        <w:rPr>
+          <w:rFonts w:ascii="-webkit-standard" w:eastAsia="Times New Roman" w:hAnsi="-webkit-standard" w:cs="Times New Roman"/>
+          <w:lang w:val="en-US"/>
+        </w:rPr>
+      </w:pPr>
+      <w:bookmarkStart w:id="10" w:name="_Toc529374303"/>
+      <w:r>
+        <w:rPr>
+          <w:rFonts w:eastAsia="Times New Roman"/>
+          <w:lang w:val="en-US"/>
+        </w:rPr>
+        <w:t>Theoretical background</w:t>
+      </w:r>
+      <w:bookmarkEnd w:id="10"/>
     </w:p>
     <w:p>
       <w:pPr>
-        <w:pStyle w:val="Heading2"/>
-        <w:rPr>
-          <w:rFonts w:ascii="-webkit-standard" w:eastAsia="Times New Roman" w:hAnsi="-webkit-standard" w:cs="Times New Roman"/>
-          <w:lang w:val="en-US"/>
-        </w:rPr>
-      </w:pPr>
-      <w:r>
-        <w:rPr>
-          <w:rFonts w:eastAsia="Times New Roman"/>
-          <w:lang w:val="en-US"/>
-        </w:rPr>
-        <w:t>Theoretical background</w:t>
-      </w:r>
+        <w:pStyle w:val="Numberedlistlevel2"/>
+        <w:rPr>
+          <w:rFonts w:ascii="-webkit-standard" w:hAnsi="-webkit-standard" w:cs="Times New Roman"/>
+        </w:rPr>
+      </w:pPr>
+      <w:bookmarkStart w:id="11" w:name="_Toc529374304"/>
+      <w:r>
+        <w:t>/* Some theory about how sensor, robot works, how some algorithms work */</w:t>
+      </w:r>
+      <w:bookmarkEnd w:id="11"/>
     </w:p>
     <w:p>
       <w:pPr>
-        <w:pStyle w:val="Numberedlistlevel2"/>
         <w:rPr>
           <w:rFonts w:ascii="-webkit-standard" w:hAnsi="-webkit-standard" w:cs="Times New Roman"/>
-        </w:rPr>
-      </w:pPr>
-      <w:r>
-        <w:t>/* Some theory about how sensor, robot works, how some algorithms work */</w:t>
+          <w:lang w:val="en-US"/>
+        </w:rPr>
+      </w:pPr>
+      <w:r>
+        <w:rPr>
+          <w:lang w:val="en-US"/>
+        </w:rPr>
+        <w:t>The robot consists of three main part: Arduino, Zumo Shield and Zumo chassis.</w:t>
       </w:r>
     </w:p>
     <w:p>
       <w:pPr>
         <w:rPr>
-          <w:rFonts w:ascii="-webkit-standard" w:hAnsi="-webkit-standard" w:cs="Times New Roman"/>
-          <w:lang w:val="en-US"/>
-        </w:rPr>
-      </w:pPr>
-      <w:r>
-        <w:rPr>
-          <w:lang w:val="en-US"/>
-        </w:rPr>
-        <w:t>The robot consists of three main part: Arduino, Zumo Shield and Zumo chassis.</w:t>
-      </w:r>
+          <w:lang w:val="en-US"/>
+        </w:rPr>
+      </w:pPr>
     </w:p>
     <w:p>
       <w:pPr>
-        <w:rPr>
-          <w:lang w:val="en-US"/>
-        </w:rPr>
-      </w:pPr>
+        <w:pStyle w:val="Heading2"/>
+        <w:rPr>
+          <w:rFonts w:ascii="-webkit-standard" w:eastAsia="Times New Roman" w:hAnsi="-webkit-standard" w:cs="Times New Roman"/>
+          <w:lang w:val="en-US"/>
+        </w:rPr>
+      </w:pPr>
+      <w:bookmarkStart w:id="12" w:name="_Toc529374305"/>
+      <w:r>
+        <w:rPr>
+          <w:rFonts w:eastAsia="Times New Roman"/>
+          <w:lang w:val="en-US"/>
+        </w:rPr>
+        <w:t>Implementation</w:t>
+      </w:r>
+      <w:bookmarkEnd w:id="12"/>
     </w:p>
     <w:p>
       <w:pPr>
-        <w:pStyle w:val="Heading2"/>
-        <w:rPr>
-          <w:rFonts w:ascii="-webkit-standard" w:eastAsia="Times New Roman" w:hAnsi="-webkit-standard" w:cs="Times New Roman"/>
-          <w:lang w:val="en-US"/>
-        </w:rPr>
-      </w:pPr>
-      <w:r>
-        <w:rPr>
-          <w:rFonts w:eastAsia="Times New Roman"/>
-          <w:lang w:val="en-US"/>
-        </w:rPr>
-        <w:t>Implementation</w:t>
-      </w:r>
+        <w:pStyle w:val="Numberedlistlevel2"/>
+      </w:pPr>
+      <w:bookmarkStart w:id="13" w:name="_Toc529374306"/>
+      <w:r>
+        <w:t>Batteries</w:t>
+      </w:r>
+      <w:bookmarkEnd w:id="13"/>
     </w:p>
     <w:p>
       <w:pPr>
-        <w:pStyle w:val="Numberedlistlevel2"/>
-      </w:pPr>
-      <w:r>
-        <w:t>Batteries</w:t>
+        <w:rPr>
+          <w:lang w:val="en-US"/>
+        </w:rPr>
+      </w:pPr>
+      <w:r>
+        <w:rPr>
+          <w:lang w:val="en-US"/>
+        </w:rPr>
+        <w:t xml:space="preserve">First challenge we faced was </w:t>
+      </w:r>
+      <w:r>
+        <w:rPr>
+          <w:lang w:val="en-US"/>
+        </w:rPr>
+        <w:t xml:space="preserve">related to </w:t>
+      </w:r>
+      <w:r>
+        <w:rPr>
+          <w:lang w:val="en-US"/>
+        </w:rPr>
+        <w:t>the batteries</w:t>
+      </w:r>
+      <w:r>
+        <w:rPr>
+          <w:lang w:val="en-US"/>
+        </w:rPr>
+        <w:t xml:space="preserve"> in the robot</w:t>
+      </w:r>
+      <w:r>
+        <w:rPr>
+          <w:lang w:val="en-US"/>
+        </w:rPr>
+        <w:t>.</w:t>
+      </w:r>
+      <w:r>
+        <w:rPr>
+          <w:lang w:val="en-US"/>
+        </w:rPr>
+        <w:t xml:space="preserve"> Since Zumo uses conventional nickel metal hydride batteries that should never be discharged below the certain threshold in order to stay functioning we had to implement the function which constantly checks the voltage of the batteries and notifies the user in case of need to charge the batteries. When battery voltage gets too low, the robot starts blinking the onboard LED in full power that can’t be discarded in any way. </w:t>
+      </w:r>
+      <w:r>
+        <w:rPr>
+          <w:lang w:val="en-US"/>
+        </w:rPr>
+        <w:t>It is also planned to implement the feature that locks the motors in case of low battery charge in order to prevent them from further discharging and subsequently damaging them.</w:t>
+      </w:r>
+      <w:r>
+        <w:rPr>
+          <w:lang w:val="en-US"/>
+        </w:rPr>
+        <w:t xml:space="preserve"> </w:t>
+      </w:r>
+      <w:r>
+        <w:rPr>
+          <w:lang w:val="en-US"/>
+        </w:rPr>
+        <w:t xml:space="preserve">This required us to calculate the real voltage from the readings of the battery ADC. </w:t>
       </w:r>
     </w:p>
     <w:p>
@@ -298,55 +2483,16 @@
         <w:rPr>
           <w:lang w:val="en-US"/>
         </w:rPr>
-        <w:t xml:space="preserve">First challenge we faced was </w:t>
-      </w:r>
-      <w:r>
-        <w:rPr>
-          <w:lang w:val="en-US"/>
-        </w:rPr>
-        <w:t xml:space="preserve">related to </w:t>
-      </w:r>
-      <w:r>
-        <w:rPr>
-          <w:lang w:val="en-US"/>
-        </w:rPr>
-        <w:t>the batteries</w:t>
-      </w:r>
-      <w:r>
-        <w:rPr>
-          <w:lang w:val="en-US"/>
-        </w:rPr>
-        <w:t xml:space="preserve"> in the robot</w:t>
-      </w:r>
-      <w:r>
-        <w:rPr>
-          <w:lang w:val="en-US"/>
-        </w:rPr>
-        <w:t>.</w:t>
-      </w:r>
-      <w:r>
-        <w:rPr>
-          <w:lang w:val="en-US"/>
-        </w:rPr>
-        <w:t xml:space="preserve"> Since Zumo uses conventional nickel metal hydride batteries that should never be discharged below the certain threshold in order to stay functioning we had to implement the function which constantly checks the voltage of the batteries and notifies the user in case of need to charge the batteries. When battery voltage gets too low, the robot starts blinking the onboard LED in full power that can’t be discarded in any way. </w:t>
-      </w:r>
-      <w:r>
-        <w:rPr>
-          <w:lang w:val="en-US"/>
-        </w:rPr>
-        <w:t>It is also planned to implement the feature that locks the motors in case of low battery charge in order to prevent them from further discharging and subsequently damaging them.</w:t>
-      </w:r>
-      <w:r>
-        <w:rPr>
-          <w:lang w:val="en-US"/>
-        </w:rPr>
+        <w:t>The ADC connection</w:t>
+      </w:r>
+      <w:r>
         <w:t xml:space="preserve"> </w:t>
       </w:r>
       <w:r>
         <w:rPr>
           <w:lang w:val="en-US"/>
         </w:rPr>
-        <w:t xml:space="preserve">This required us to calculate the real voltage from the readings of the battery ADC. </w:t>
+        <w:t>diagram:</w:t>
       </w:r>
     </w:p>
     <w:p>
@@ -357,32 +2503,10 @@
       </w:pPr>
       <w:r>
         <w:rPr>
+          <w:noProof/>
           <w:lang w:val="en-US"/>
         </w:rPr>
         <w:lastRenderedPageBreak/>
-        <w:t>The ADC connection</w:t>
-      </w:r>
-      <w:r>
-        <w:t xml:space="preserve"> </w:t>
-      </w:r>
-      <w:r>
-        <w:rPr>
-          <w:lang w:val="en-US"/>
-        </w:rPr>
-        <w:t>diagram:</w:t>
-      </w:r>
-    </w:p>
-    <w:p>
-      <w:pPr>
-        <w:rPr>
-          <w:lang w:val="en-US"/>
-        </w:rPr>
-      </w:pPr>
-      <w:r>
-        <w:rPr>
-          <w:noProof/>
-          <w:lang w:val="en-US"/>
-        </w:rPr>
         <w:drawing>
           <wp:inline distT="0" distB="0" distL="0" distR="0" wp14:anchorId="64CA508C" wp14:editId="11B803B6">
             <wp:extent cx="2479857" cy="2918765"/>
@@ -401,7 +2525,7 @@
                     </pic:cNvPicPr>
                   </pic:nvPicPr>
                   <pic:blipFill>
-                    <a:blip r:embed="rId5">
+                    <a:blip r:embed="rId9">
                       <a:extLst>
                         <a:ext uri="{28A0092B-C50C-407E-A947-70E740481C1C}">
                           <a14:useLocalDpi xmlns:a14="http://schemas.microsoft.com/office/drawing/2010/main" val="0"/>
@@ -2498,73 +4622,47 @@
       <w:pPr>
         <w:pStyle w:val="Numberedlistlevel2"/>
       </w:pPr>
-      <w:r>
-        <w:lastRenderedPageBreak/>
+      <w:bookmarkStart w:id="14" w:name="_Toc529374307"/>
+      <w:r>
         <w:t>Sensors</w:t>
       </w:r>
+      <w:bookmarkEnd w:id="14"/>
     </w:p>
     <w:p>
       <w:pPr>
-        <w:pStyle w:val="Numberedlistlevel3"/>
-      </w:pPr>
-      <w:r>
-        <w:t>Ultrasonic sensor</w:t>
+        <w:rPr>
+          <w:lang w:val="en-US"/>
+        </w:rPr>
+      </w:pPr>
+      <w:r>
+        <w:rPr>
+          <w:lang w:val="en-US"/>
+        </w:rPr>
+        <w:t xml:space="preserve">Sensors can allow for a reliable robot operation in changing conditions such as changes in battery charge level, nonlinear motor output curve and </w:t>
+      </w:r>
+      <w:r>
+        <w:rPr>
+          <w:lang w:val="en-US"/>
+        </w:rPr>
+        <w:t xml:space="preserve">other changing external conditions. Usage of sensors allows the robot to correct its actions in case of any changes due to which pre-programmed algorithm may not work as desired. Zumo shield has a few </w:t>
+      </w:r>
+      <w:r>
+        <w:rPr>
+          <w:lang w:val="en-US"/>
+        </w:rPr>
+        <w:lastRenderedPageBreak/>
+        <w:t>onboard sensors which can be used in a user-written program with the help of the Zumo library as described below.</w:t>
       </w:r>
     </w:p>
     <w:p>
       <w:pPr>
-        <w:rPr>
-          <w:lang w:val="en-US"/>
-        </w:rPr>
-      </w:pPr>
-      <w:r>
-        <w:rPr>
-          <w:lang w:val="en-US"/>
-        </w:rPr>
-        <w:t xml:space="preserve">Zumo robot </w:t>
-      </w:r>
-      <w:r>
-        <w:rPr>
-          <w:lang w:val="en-US"/>
-        </w:rPr>
-        <w:t xml:space="preserve">can use an ultrasonic sensor to position itself relative to its surroundings. In this project the sensor will be used in the final task to detect maze walls. </w:t>
-      </w:r>
-      <w:r>
-        <w:rPr>
-          <w:lang w:val="en-US"/>
-        </w:rPr>
-        <w:t xml:space="preserve">Zumo library </w:t>
-      </w:r>
-      <w:r>
-        <w:rPr>
-          <w:lang w:val="en-US"/>
-        </w:rPr>
-        <w:t>provides the</w:t>
-      </w:r>
-      <w:r>
-        <w:rPr>
-          <w:lang w:val="en-US"/>
-        </w:rPr>
-        <w:t xml:space="preserve"> </w:t>
-      </w:r>
-      <w:r>
-        <w:rPr>
-          <w:lang w:val="en-US"/>
-        </w:rPr>
-        <w:t>command to read ultrasonic sensor measurement</w:t>
-      </w:r>
-      <w:r>
-        <w:rPr>
-          <w:lang w:val="en-US"/>
-        </w:rPr>
-        <w:t xml:space="preserve"> in centimeters</w:t>
-      </w:r>
-      <w:r>
-        <w:rPr>
-          <w:lang w:val="en-US"/>
-        </w:rPr>
-        <w:t>.</w:t>
-      </w:r>
+        <w:pStyle w:val="Numberedlistlevel3"/>
+      </w:pPr>
+      <w:bookmarkStart w:id="15" w:name="_Toc529374308"/>
+      <w:r>
+        <w:t>Ultrasonic sensor</w:t>
+      </w:r>
+      <w:bookmarkEnd w:id="15"/>
     </w:p>
     <w:p>
       <w:pPr>
@@ -2572,13 +4670,118 @@
           <w:lang w:val="en-US"/>
         </w:rPr>
       </w:pPr>
+      <w:r>
+        <w:rPr>
+          <w:lang w:val="en-US"/>
+        </w:rPr>
+        <w:t xml:space="preserve">Zumo robot </w:t>
+      </w:r>
+      <w:r>
+        <w:rPr>
+          <w:lang w:val="en-US"/>
+        </w:rPr>
+        <w:t xml:space="preserve">can use an ultrasonic sensor to position itself relative to its surroundings. In this project the sensor will be used in the final task to detect maze walls. </w:t>
+      </w:r>
+      <w:r>
+        <w:rPr>
+          <w:lang w:val="en-US"/>
+        </w:rPr>
+        <w:t xml:space="preserve">Zumo library </w:t>
+      </w:r>
+      <w:r>
+        <w:rPr>
+          <w:lang w:val="en-US"/>
+        </w:rPr>
+        <w:t>provides the</w:t>
+      </w:r>
+      <w:r>
+        <w:rPr>
+          <w:lang w:val="en-US"/>
+        </w:rPr>
+        <w:t xml:space="preserve"> </w:t>
+      </w:r>
+      <w:r>
+        <w:rPr>
+          <w:lang w:val="en-US"/>
+        </w:rPr>
+        <w:t>command to read ultrasonic sensor measurement</w:t>
+      </w:r>
+      <w:r>
+        <w:rPr>
+          <w:lang w:val="en-US"/>
+        </w:rPr>
+        <w:t xml:space="preserve"> in centimeters</w:t>
+      </w:r>
+      <w:r>
+        <w:rPr>
+          <w:lang w:val="en-US"/>
+        </w:rPr>
+        <w:t>.</w:t>
+      </w:r>
     </w:p>
     <w:p>
       <w:pPr>
-        <w:pStyle w:val="Numberedlistlevel3"/>
-      </w:pPr>
-      <w:r>
-        <w:t>Reflectance array</w:t>
+        <w:rPr>
+          <w:lang w:val="en-US"/>
+        </w:rPr>
+      </w:pPr>
+      <w:r>
+        <w:rPr>
+          <w:lang w:val="en-US"/>
+        </w:rPr>
+        <w:t>Zumo library includes a</w:t>
+      </w:r>
+      <w:r>
+        <w:rPr>
+          <w:lang w:val="en-US"/>
+        </w:rPr>
+        <w:t xml:space="preserve"> function called </w:t>
+      </w:r>
+      <w:proofErr w:type="spellStart"/>
+      <w:r>
+        <w:rPr>
+          <w:rStyle w:val="Inlinecode"/>
+          <w:lang w:val="en-US"/>
+        </w:rPr>
+        <w:t>Ultra_Start</w:t>
+      </w:r>
+      <w:proofErr w:type="spellEnd"/>
+      <w:r>
+        <w:rPr>
+          <w:rStyle w:val="Inlinecode"/>
+          <w:lang w:val="en-US"/>
+        </w:rPr>
+        <w:t>()</w:t>
+      </w:r>
+      <w:r>
+        <w:rPr>
+          <w:lang w:val="en-US"/>
+        </w:rPr>
+        <w:t xml:space="preserve"> w</w:t>
+      </w:r>
+      <w:r>
+        <w:rPr>
+          <w:lang w:val="en-US"/>
+        </w:rPr>
+        <w:t xml:space="preserve">hich starts task handling </w:t>
+      </w:r>
+      <w:r>
+        <w:rPr>
+          <w:lang w:val="en-US"/>
+        </w:rPr>
+        <w:t xml:space="preserve">sending </w:t>
+      </w:r>
+      <w:r>
+        <w:rPr>
+          <w:lang w:val="en-US"/>
+        </w:rPr>
+        <w:t xml:space="preserve">ultrasound </w:t>
+      </w:r>
+      <w:r>
+        <w:rPr>
+          <w:lang w:val="en-US"/>
+        </w:rPr>
+        <w:t>signal and interrupt receiving it and calculating the distance knowing the time to took the signal to reflect from the object in front of the robot and hit the sensor.</w:t>
       </w:r>
     </w:p>
     <w:p>
@@ -2587,63 +4790,266 @@
           <w:lang w:val="en-US"/>
         </w:rPr>
       </w:pPr>
-      <w:r>
-        <w:rPr>
-          <w:lang w:val="en-US"/>
-        </w:rPr>
-        <w:t xml:space="preserve">Zumo shield has a </w:t>
-      </w:r>
-      <w:r>
-        <w:rPr>
-          <w:lang w:val="en-US"/>
-        </w:rPr>
-        <w:t xml:space="preserve">reflectance array consisting of 6 sensors located underneath the shield board next to bulldozer blade on the front. </w:t>
-      </w:r>
-      <w:r>
-        <w:rPr>
-          <w:lang w:val="en-US"/>
-        </w:rPr>
-        <w:t>These sensors are used in detecting a line the robot should follow. Zumo library</w:t>
-      </w:r>
-      <w:r>
-        <w:rPr>
-          <w:lang w:val="en-US"/>
-        </w:rPr>
-        <w:t xml:space="preserve"> provides</w:t>
-      </w:r>
-      <w:r>
-        <w:rPr>
-          <w:lang w:val="en-US"/>
-        </w:rPr>
-        <w:t xml:space="preserve"> commands for reading both digital data from sensors using the threshold</w:t>
-      </w:r>
-      <w:r>
-        <w:rPr>
-          <w:lang w:val="en-US"/>
-        </w:rPr>
-        <w:t xml:space="preserve"> value</w:t>
-      </w:r>
-      <w:r>
-        <w:rPr>
-          <w:lang w:val="en-US"/>
-        </w:rPr>
-        <w:t xml:space="preserve"> and raw sensor readings.</w:t>
-      </w:r>
     </w:p>
     <w:p>
       <w:pPr>
-        <w:rPr>
-          <w:lang w:val="en-US"/>
-        </w:rPr>
-      </w:pPr>
+        <w:pStyle w:val="Numberedlistlevel3"/>
+      </w:pPr>
+      <w:bookmarkStart w:id="16" w:name="_Toc529374309"/>
+      <w:r>
+        <w:t>Reflectance array</w:t>
+      </w:r>
+      <w:bookmarkEnd w:id="16"/>
     </w:p>
     <w:p>
       <w:pPr>
+        <w:rPr>
+          <w:lang w:val="en-US"/>
+        </w:rPr>
+      </w:pPr>
+      <w:r>
+        <w:rPr>
+          <w:lang w:val="en-US"/>
+        </w:rPr>
+        <w:t xml:space="preserve">Zumo shield has a </w:t>
+      </w:r>
+      <w:r>
+        <w:rPr>
+          <w:lang w:val="en-US"/>
+        </w:rPr>
+        <w:t xml:space="preserve">reflectance array consisting of 6 sensors located underneath the shield board </w:t>
+      </w:r>
+      <w:r>
+        <w:rPr>
+          <w:lang w:val="en-US"/>
+        </w:rPr>
+        <w:t>behind the</w:t>
+      </w:r>
+      <w:r>
+        <w:rPr>
+          <w:lang w:val="en-US"/>
+        </w:rPr>
+        <w:t xml:space="preserve"> bulldozer blade on the front. </w:t>
+      </w:r>
+      <w:r>
+        <w:rPr>
+          <w:lang w:val="en-US"/>
+        </w:rPr>
+        <w:t>These sensors are used in detecting a line</w:t>
+      </w:r>
+      <w:r>
+        <w:rPr>
+          <w:lang w:val="en-US"/>
+        </w:rPr>
+        <w:t xml:space="preserve"> for</w:t>
+      </w:r>
+      <w:r>
+        <w:rPr>
+          <w:lang w:val="en-US"/>
+        </w:rPr>
+        <w:t xml:space="preserve"> the robot </w:t>
+      </w:r>
+      <w:r>
+        <w:rPr>
+          <w:lang w:val="en-US"/>
+        </w:rPr>
+        <w:t>to</w:t>
+      </w:r>
+      <w:r>
+        <w:rPr>
+          <w:lang w:val="en-US"/>
+        </w:rPr>
+        <w:t xml:space="preserve"> follow. Zumo library</w:t>
+      </w:r>
+      <w:r>
+        <w:rPr>
+          <w:lang w:val="en-US"/>
+        </w:rPr>
+        <w:t xml:space="preserve"> provides</w:t>
+      </w:r>
+      <w:r>
+        <w:rPr>
+          <w:lang w:val="en-US"/>
+        </w:rPr>
+        <w:t xml:space="preserve"> commands for reading both digital data from sensors using the threshold</w:t>
+      </w:r>
+      <w:r>
+        <w:rPr>
+          <w:lang w:val="en-US"/>
+        </w:rPr>
+        <w:t xml:space="preserve"> value</w:t>
+      </w:r>
+      <w:r>
+        <w:rPr>
+          <w:lang w:val="en-US"/>
+        </w:rPr>
+        <w:t xml:space="preserve"> and raw sensor readings.</w:t>
+      </w:r>
+    </w:p>
+    <w:p>
+      <w:pPr>
+        <w:rPr>
+          <w:lang w:val="en-US"/>
+        </w:rPr>
+      </w:pPr>
+      <w:r>
+        <w:rPr>
+          <w:lang w:val="en-US"/>
+        </w:rPr>
+        <w:t>On a top design level Zumo</w:t>
+      </w:r>
+      <w:r>
+        <w:rPr>
+          <w:lang w:val="en-US"/>
+        </w:rPr>
+        <w:t xml:space="preserve"> library</w:t>
+      </w:r>
+      <w:r>
+        <w:rPr>
+          <w:lang w:val="en-US"/>
+        </w:rPr>
+        <w:t xml:space="preserve"> uses a set of timers synchronized with SR switches</w:t>
+      </w:r>
+      <w:r>
+        <w:rPr>
+          <w:lang w:val="en-US"/>
+        </w:rPr>
+        <w:t>. On</w:t>
+      </w:r>
+      <w:r>
+        <w:rPr>
+          <w:lang w:val="en-US"/>
+        </w:rPr>
+        <w:t xml:space="preserve"> </w:t>
+      </w:r>
+      <w:r>
+        <w:rPr>
+          <w:lang w:val="en-US"/>
+        </w:rPr>
+        <w:t>function</w:t>
+      </w:r>
+      <w:r>
+        <w:rPr>
+          <w:lang w:val="en-US"/>
+        </w:rPr>
+        <w:t xml:space="preserve"> </w:t>
+      </w:r>
+      <w:proofErr w:type="spellStart"/>
+      <w:r>
+        <w:rPr>
+          <w:rStyle w:val="Inlinecode"/>
+          <w:lang w:val="en-US"/>
+        </w:rPr>
+        <w:t>reflectance_</w:t>
+      </w:r>
+      <w:proofErr w:type="gramStart"/>
+      <w:r>
+        <w:rPr>
+          <w:rStyle w:val="Inlinecode"/>
+          <w:lang w:val="en-US"/>
+        </w:rPr>
+        <w:t>start</w:t>
+      </w:r>
+      <w:proofErr w:type="spellEnd"/>
+      <w:r>
+        <w:rPr>
+          <w:rStyle w:val="Inlinecode"/>
+          <w:lang w:val="en-US"/>
+        </w:rPr>
+        <w:t>(</w:t>
+      </w:r>
+      <w:proofErr w:type="gramEnd"/>
+      <w:r>
+        <w:rPr>
+          <w:rStyle w:val="Inlinecode"/>
+          <w:lang w:val="en-US"/>
+        </w:rPr>
+        <w:t>)</w:t>
+      </w:r>
+      <w:r>
+        <w:rPr>
+          <w:lang w:val="en-US"/>
+        </w:rPr>
+        <w:t xml:space="preserve"> </w:t>
+      </w:r>
+      <w:r>
+        <w:rPr>
+          <w:lang w:val="en-US"/>
+        </w:rPr>
+        <w:t xml:space="preserve">execution </w:t>
+      </w:r>
+      <w:r>
+        <w:rPr>
+          <w:lang w:val="en-US"/>
+        </w:rPr>
+        <w:t>a separate task</w:t>
+      </w:r>
+      <w:r>
+        <w:rPr>
+          <w:lang w:val="en-US"/>
+        </w:rPr>
+        <w:t xml:space="preserve"> </w:t>
+      </w:r>
+      <w:r>
+        <w:rPr>
+          <w:lang w:val="en-US"/>
+        </w:rPr>
+        <w:t>scanning sensor reading</w:t>
+      </w:r>
+      <w:r>
+        <w:rPr>
+          <w:lang w:val="en-US"/>
+        </w:rPr>
+        <w:t>s</w:t>
+      </w:r>
+      <w:r>
+        <w:rPr>
+          <w:lang w:val="en-US"/>
+        </w:rPr>
+        <w:t xml:space="preserve"> in the background is created and run</w:t>
+      </w:r>
+      <w:r>
+        <w:rPr>
+          <w:lang w:val="en-US"/>
+        </w:rPr>
+        <w:t xml:space="preserve"> every millisecond. </w:t>
+      </w:r>
+      <w:r>
+        <w:rPr>
+          <w:lang w:val="en-US"/>
+        </w:rPr>
+        <w:t xml:space="preserve">The result of scanning can be written in the structure of type </w:t>
+      </w:r>
+      <w:r>
+        <w:rPr>
+          <w:rStyle w:val="Inlinecode"/>
+          <w:lang w:val="en-US"/>
+        </w:rPr>
+        <w:t>sensors_</w:t>
+      </w:r>
+      <w:r>
+        <w:rPr>
+          <w:lang w:val="en-US"/>
+        </w:rPr>
+        <w:t>.</w:t>
+      </w:r>
+    </w:p>
+    <w:p>
+      <w:pPr>
+        <w:rPr>
+          <w:lang w:val="en-US"/>
+        </w:rPr>
+      </w:pPr>
+    </w:p>
+    <w:p>
+      <w:pPr>
         <w:pStyle w:val="Numberedlistlevel3"/>
       </w:pPr>
+      <w:bookmarkStart w:id="17" w:name="_Toc529374310"/>
       <w:r>
         <w:t>Accelerometer</w:t>
       </w:r>
+      <w:bookmarkEnd w:id="17"/>
     </w:p>
     <w:p>
       <w:pPr>
@@ -2661,7 +5067,6 @@
         <m:r>
           <w:rPr>
             <w:rFonts w:ascii="Cambria Math" w:hAnsi="Cambria Math"/>
-            <w:lang w:val="en-US"/>
           </w:rPr>
           <m:t>x</m:t>
         </m:r>
@@ -2676,7 +5081,6 @@
         <m:r>
           <w:rPr>
             <w:rFonts w:ascii="Cambria Math" w:hAnsi="Cambria Math"/>
-            <w:lang w:val="en-US"/>
           </w:rPr>
           <m:t>y</m:t>
         </m:r>
@@ -2691,7 +5095,6 @@
         <m:r>
           <w:rPr>
             <w:rFonts w:ascii="Cambria Math" w:hAnsi="Cambria Math"/>
-            <w:lang w:val="en-US"/>
           </w:rPr>
           <m:t>z</m:t>
         </m:r>
@@ -2718,6 +5121,7 @@
           <w:lang w:val="en-US"/>
         </w:rPr>
       </w:pPr>
+      <w:bookmarkStart w:id="18" w:name="_Toc529374311"/>
       <w:r>
         <w:rPr>
           <w:rFonts w:eastAsia="Times New Roman"/>
@@ -2725,14 +5129,17 @@
         </w:rPr>
         <w:t>Results</w:t>
       </w:r>
+      <w:bookmarkEnd w:id="18"/>
     </w:p>
     <w:p>
       <w:pPr>
         <w:pStyle w:val="Numberedlistlevel2"/>
       </w:pPr>
+      <w:bookmarkStart w:id="19" w:name="_Toc529374312"/>
       <w:r>
         <w:t>/* won or not, how was the challenges */</w:t>
       </w:r>
+      <w:bookmarkEnd w:id="19"/>
     </w:p>
     <w:p>
       <w:pPr>
@@ -2754,8 +5161,17 @@
           <w:rFonts w:eastAsia="Times New Roman"/>
           <w:lang w:val="en-US"/>
         </w:rPr>
-        <w:t xml:space="preserve"> Discussion</w:t>
-      </w:r>
+        <w:t xml:space="preserve"> </w:t>
+      </w:r>
+      <w:bookmarkStart w:id="20" w:name="_Toc529374313"/>
+      <w:r>
+        <w:rPr>
+          <w:rFonts w:eastAsia="Times New Roman"/>
+          <w:lang w:val="en-US"/>
+        </w:rPr>
+        <w:t>Discussion</w:t>
+      </w:r>
+      <w:bookmarkEnd w:id="20"/>
     </w:p>
     <w:p>
       <w:pPr>
@@ -2764,6 +5180,7 @@
           <w:rFonts w:ascii="-webkit-standard" w:hAnsi="-webkit-standard" w:cs="Times New Roman"/>
         </w:rPr>
       </w:pPr>
+      <w:bookmarkStart w:id="21" w:name="_Toc529374314"/>
       <w:r>
         <w:rPr>
           <w:rStyle w:val="Numberedlistlevel2Char"/>
@@ -2785,6 +5202,7 @@
       <w:r>
         <w:t xml:space="preserve"> robot fail, for example? */</w:t>
       </w:r>
+      <w:bookmarkEnd w:id="21"/>
     </w:p>
     <w:p/>
     <w:p>
@@ -2794,19 +5212,23 @@
           <w:rFonts w:ascii="-webkit-standard" w:eastAsia="Times New Roman" w:hAnsi="-webkit-standard" w:cs="Times New Roman"/>
         </w:rPr>
       </w:pPr>
+      <w:bookmarkStart w:id="22" w:name="_Toc529374315"/>
+      <w:proofErr w:type="spellStart"/>
       <w:r>
         <w:rPr>
           <w:rFonts w:eastAsia="Times New Roman"/>
         </w:rPr>
         <w:t>Conclusion</w:t>
       </w:r>
+      <w:bookmarkEnd w:id="22"/>
+      <w:proofErr w:type="spellEnd"/>
     </w:p>
     <w:p>
       <w:pPr>
         <w:pStyle w:val="Numberedlistlevel2"/>
       </w:pPr>
-      <w:bookmarkStart w:id="0" w:name="_GoBack"/>
-      <w:bookmarkEnd w:id="0"/>
+      <w:bookmarkStart w:id="23" w:name="_Toc529374316"/>
+      <w:bookmarkEnd w:id="23"/>
     </w:p>
     <w:p/>
     <w:p>
@@ -2817,9 +5239,14 @@
           <w:color w:val="000000"/>
         </w:rPr>
       </w:pPr>
-      <w:r>
+      <w:bookmarkStart w:id="24" w:name="_Toc529374317"/>
+      <w:proofErr w:type="spellStart"/>
+      <w:r>
+        <w:lastRenderedPageBreak/>
         <w:t>References</w:t>
       </w:r>
+      <w:bookmarkEnd w:id="24"/>
+      <w:proofErr w:type="spellEnd"/>
     </w:p>
     <w:p>
       <w:pPr>
@@ -2829,7 +5256,7 @@
           <w:u w:val="single"/>
         </w:rPr>
       </w:pPr>
-      <w:hyperlink r:id="rId6" w:history="1">
+      <w:hyperlink r:id="rId10" w:history="1">
         <w:r>
           <w:rPr>
             <w:color w:val="0070C0"/>
@@ -2948,6 +5375,7 @@
         </w:rPr>
         <w:t xml:space="preserve">Installed </w:t>
       </w:r>
+      <w:proofErr w:type="spellStart"/>
       <w:r>
         <w:rPr>
           <w:rFonts w:ascii="Arial" w:hAnsi="Arial" w:cs="Arial"/>
@@ -2982,22 +5410,9 @@
           <w:szCs w:val="22"/>
           <w:lang w:val="en-US"/>
         </w:rPr>
-        <w:t xml:space="preserve">ucked, Trello, got </w:t>
-      </w:r>
-    </w:p>
-    <w:p>
-      <w:pPr>
-        <w:rPr>
-          <w:lang w:val="en-US"/>
-        </w:rPr>
-      </w:pPr>
-    </w:p>
-    <w:p>
-      <w:pPr>
-        <w:rPr>
-          <w:lang w:val="en-US"/>
-        </w:rPr>
-      </w:pPr>
+        <w:t>ucked</w:t>
+      </w:r>
+      <w:proofErr w:type="spellEnd"/>
       <w:r>
         <w:rPr>
           <w:rFonts w:ascii="Arial" w:hAnsi="Arial" w:cs="Arial"/>
@@ -3005,8 +5420,15 @@
           <w:szCs w:val="22"/>
           <w:lang w:val="en-US"/>
         </w:rPr>
-        <w:t>01/11/18</w:t>
-      </w:r>
+        <w:t xml:space="preserve">, Trello, got </w:t>
+      </w:r>
+    </w:p>
+    <w:p>
+      <w:pPr>
+        <w:rPr>
+          <w:lang w:val="en-US"/>
+        </w:rPr>
+      </w:pPr>
     </w:p>
     <w:p>
       <w:pPr>
@@ -3021,7 +5443,22 @@
           <w:szCs w:val="22"/>
           <w:lang w:val="en-US"/>
         </w:rPr>
-        <w:lastRenderedPageBreak/>
+        <w:t>01/11/18</w:t>
+      </w:r>
+    </w:p>
+    <w:p>
+      <w:pPr>
+        <w:rPr>
+          <w:lang w:val="en-US"/>
+        </w:rPr>
+      </w:pPr>
+      <w:r>
+        <w:rPr>
+          <w:rFonts w:ascii="Arial" w:hAnsi="Arial" w:cs="Arial"/>
+          <w:sz w:val="22"/>
+          <w:szCs w:val="22"/>
+          <w:lang w:val="en-US"/>
+        </w:rPr>
         <w:t>Today is the second day with our robots. We are applying several commands to it. Such as giving values to motors (0 or 1). Make our robot to move forward and backward.</w:t>
       </w:r>
     </w:p>
@@ -3033,6 +5470,488 @@
     </w:sectPr>
   </w:body>
 </w:document>
+</file>
+
+<file path=word/comments.xml><?xml version="1.0" encoding="utf-8"?>
+<w:comments xmlns:wpc="http://schemas.microsoft.com/office/word/2010/wordprocessingCanvas" xmlns:cx="http://schemas.microsoft.com/office/drawing/2014/chartex" xmlns:cx1="http://schemas.microsoft.com/office/drawing/2015/9/8/chartex" xmlns:cx2="http://schemas.microsoft.com/office/drawing/2015/10/21/chartex" xmlns:cx3="http://schemas.microsoft.com/office/drawing/2016/5/9/chartex" xmlns:cx4="http://schemas.microsoft.com/office/drawing/2016/5/10/chartex" xmlns:cx5="http://schemas.microsoft.com/office/drawing/2016/5/11/chartex" xmlns:cx6="http://schemas.microsoft.com/office/drawing/2016/5/12/chartex" xmlns:cx7="http://schemas.microsoft.com/office/drawing/2016/5/13/chartex" xmlns:cx8="http://schemas.microsoft.com/office/drawing/2016/5/14/chartex" xmlns:mc="http://schemas.openxmlformats.org/markup-compatibility/2006" xmlns:aink="http://schemas.microsoft.com/office/drawing/2016/ink" xmlns:am3d="http://schemas.microsoft.com/office/drawing/2017/model3d" xmlns:o="urn:schemas-microsoft-com:office:office" xmlns:r="http://schemas.openxmlformats.org/officeDocument/2006/relationships" xmlns:m="http://schemas.openxmlformats.org/officeDocument/2006/math" xmlns:v="urn:schemas-microsoft-com:vml" xmlns:wp14="http://schemas.microsoft.com/office/word/2010/wordprocessingDrawing" xmlns:wp="http://schemas.openxmlformats.org/drawingml/2006/wordprocessingDrawing" xmlns:w10="urn:schemas-microsoft-com:office:word" xmlns:w="http://schemas.openxmlformats.org/wordprocessingml/2006/main" xmlns:w14="http://schemas.microsoft.com/office/word/2010/wordml" xmlns:w15="http://schemas.microsoft.com/office/word/2012/wordml" xmlns:w16cid="http://schemas.microsoft.com/office/word/2016/wordml/cid" xmlns:w16se="http://schemas.microsoft.com/office/word/2015/wordml/symex" xmlns:wpg="http://schemas.microsoft.com/office/word/2010/wordprocessingGroup" xmlns:wpi="http://schemas.microsoft.com/office/word/2010/wordprocessingInk" xmlns:wne="http://schemas.microsoft.com/office/word/2006/wordml" xmlns:wps="http://schemas.microsoft.com/office/word/2010/wordprocessingShape" mc:Ignorable="w14 w15 w16se w16cid wp14">
+  <w:comment w:id="0" w:author="MIKHAIL STEFANTSEV" w:date="2018-11-07T19:37:00Z" w:initials="MS">
+    <w:p>
+      <w:pPr>
+        <w:pStyle w:val="CommentText"/>
+        <w:rPr>
+          <w:b/>
+          <w:lang w:val="en-US"/>
+        </w:rPr>
+      </w:pPr>
+      <w:r>
+        <w:rPr>
+          <w:rStyle w:val="CommentReference"/>
+        </w:rPr>
+        <w:annotationRef/>
+      </w:r>
+    </w:p>
+    <w:p>
+      <w:pPr>
+        <w:pStyle w:val="CommentText"/>
+        <w:rPr>
+          <w:b/>
+          <w:lang w:val="en-US"/>
+        </w:rPr>
+      </w:pPr>
+      <w:r>
+        <w:rPr>
+          <w:b/>
+          <w:lang w:val="en-US"/>
+        </w:rPr>
+        <w:t>Important notice!</w:t>
+      </w:r>
+    </w:p>
+    <w:p>
+      <w:pPr>
+        <w:pStyle w:val="CommentText"/>
+        <w:rPr>
+          <w:lang w:val="en-US"/>
+        </w:rPr>
+      </w:pPr>
+      <w:r>
+        <w:rPr>
+          <w:u w:val="single"/>
+          <w:lang w:val="en-US"/>
+        </w:rPr>
+        <w:t>Save</w:t>
+      </w:r>
+      <w:r>
+        <w:rPr>
+          <w:lang w:val="en-US"/>
+        </w:rPr>
+        <w:t xml:space="preserve"> the document and </w:t>
+      </w:r>
+      <w:r>
+        <w:rPr>
+          <w:u w:val="single"/>
+          <w:lang w:val="en-US"/>
+        </w:rPr>
+        <w:t>close</w:t>
+      </w:r>
+      <w:r>
+        <w:rPr>
+          <w:lang w:val="en-US"/>
+        </w:rPr>
+        <w:t xml:space="preserve"> Word </w:t>
+      </w:r>
+      <w:r>
+        <w:rPr>
+          <w:u w:val="single"/>
+          <w:lang w:val="en-US"/>
+        </w:rPr>
+        <w:t>before staging</w:t>
+      </w:r>
+      <w:r>
+        <w:rPr>
+          <w:lang w:val="en-US"/>
+        </w:rPr>
+        <w:t xml:space="preserve"> file in git!</w:t>
+      </w:r>
+    </w:p>
+  </w:comment>
+  <w:comment w:id="2" w:author="MIKHAIL STEFANTSEV" w:date="2018-11-07T18:48:00Z" w:initials="MS">
+    <w:p>
+      <w:pPr>
+        <w:pStyle w:val="CommentText"/>
+        <w:ind w:left="0" w:firstLine="0"/>
+        <w:rPr>
+          <w:b/>
+          <w:sz w:val="40"/>
+          <w:u w:val="single"/>
+          <w:lang w:val="en-US"/>
+        </w:rPr>
+      </w:pPr>
+      <w:r>
+        <w:rPr>
+          <w:rStyle w:val="CommentReference"/>
+        </w:rPr>
+        <w:annotationRef/>
+      </w:r>
+    </w:p>
+    <w:p>
+      <w:pPr>
+        <w:pStyle w:val="CommentText"/>
+        <w:ind w:left="0" w:firstLine="0"/>
+        <w:rPr>
+          <w:b/>
+          <w:sz w:val="32"/>
+          <w:u w:val="single"/>
+          <w:lang w:val="en-US"/>
+        </w:rPr>
+      </w:pPr>
+      <w:r>
+        <w:rPr>
+          <w:b/>
+          <w:sz w:val="40"/>
+          <w:u w:val="single"/>
+          <w:lang w:val="en-US"/>
+        </w:rPr>
+        <w:t>PLEASE NOTE THE DOCUMENT STYLEGUIDES</w:t>
+      </w:r>
+      <w:r>
+        <w:rPr>
+          <w:b/>
+          <w:sz w:val="32"/>
+          <w:u w:val="single"/>
+          <w:lang w:val="en-US"/>
+        </w:rPr>
+        <w:t>!</w:t>
+      </w:r>
+    </w:p>
+    <w:p>
+      <w:pPr>
+        <w:pStyle w:val="CommentText"/>
+        <w:ind w:left="0" w:firstLine="0"/>
+        <w:rPr>
+          <w:sz w:val="32"/>
+          <w:lang w:val="en-US"/>
+        </w:rPr>
+      </w:pPr>
+    </w:p>
+    <w:p>
+      <w:pPr>
+        <w:pStyle w:val="CommentText"/>
+        <w:numPr>
+          <w:ilvl w:val="0"/>
+          <w:numId w:val="10"/>
+        </w:numPr>
+        <w:rPr>
+          <w:sz w:val="32"/>
+          <w:lang w:val="en-US"/>
+        </w:rPr>
+      </w:pPr>
+      <w:r>
+        <w:rPr>
+          <w:sz w:val="32"/>
+          <w:lang w:val="en-US"/>
+        </w:rPr>
+        <w:t xml:space="preserve"> </w:t>
+      </w:r>
+      <w:r>
+        <w:rPr>
+          <w:sz w:val="32"/>
+          <w:lang w:val="en-US"/>
+        </w:rPr>
+        <w:t xml:space="preserve">Please consider using </w:t>
+      </w:r>
+      <w:r>
+        <w:rPr>
+          <w:sz w:val="32"/>
+          <w:u w:val="single"/>
+          <w:lang w:val="en-US"/>
+        </w:rPr>
+        <w:t>ONLY the styles</w:t>
+      </w:r>
+      <w:r>
+        <w:rPr>
+          <w:sz w:val="32"/>
+          <w:lang w:val="en-US"/>
+        </w:rPr>
+        <w:t xml:space="preserve"> </w:t>
+      </w:r>
+      <w:r>
+        <w:rPr>
+          <w:sz w:val="32"/>
+          <w:lang w:val="en-US"/>
+        </w:rPr>
+        <w:t>on the top of your window!</w:t>
+      </w:r>
+    </w:p>
+    <w:p>
+      <w:pPr>
+        <w:pStyle w:val="CommentText"/>
+        <w:numPr>
+          <w:ilvl w:val="0"/>
+          <w:numId w:val="10"/>
+        </w:numPr>
+        <w:rPr>
+          <w:sz w:val="32"/>
+          <w:lang w:val="en-US"/>
+        </w:rPr>
+      </w:pPr>
+      <w:r>
+        <w:rPr>
+          <w:sz w:val="32"/>
+          <w:lang w:val="en-US"/>
+        </w:rPr>
+        <w:t xml:space="preserve"> Please </w:t>
+      </w:r>
+      <w:r>
+        <w:rPr>
+          <w:sz w:val="32"/>
+          <w:u w:val="single"/>
+          <w:lang w:val="en-US"/>
+        </w:rPr>
+        <w:t>DO NOT modify font</w:t>
+      </w:r>
+      <w:r>
+        <w:rPr>
+          <w:sz w:val="32"/>
+          <w:lang w:val="en-US"/>
+        </w:rPr>
+        <w:t xml:space="preserve"> settings manually, use document styles</w:t>
+      </w:r>
+      <w:r>
+        <w:rPr>
+          <w:sz w:val="32"/>
+          <w:lang w:val="en-US"/>
+        </w:rPr>
+        <w:t>!</w:t>
+      </w:r>
+    </w:p>
+    <w:p>
+      <w:pPr>
+        <w:pStyle w:val="CommentText"/>
+        <w:numPr>
+          <w:ilvl w:val="0"/>
+          <w:numId w:val="10"/>
+        </w:numPr>
+        <w:rPr>
+          <w:sz w:val="32"/>
+          <w:lang w:val="en-US"/>
+        </w:rPr>
+      </w:pPr>
+      <w:r>
+        <w:rPr>
+          <w:sz w:val="32"/>
+          <w:lang w:val="en-US"/>
+        </w:rPr>
+        <w:t xml:space="preserve"> Please always </w:t>
+      </w:r>
+      <w:r>
+        <w:rPr>
+          <w:sz w:val="32"/>
+          <w:u w:val="single"/>
+          <w:lang w:val="en-US"/>
+        </w:rPr>
+        <w:t>leave an empty line</w:t>
+      </w:r>
+      <w:r>
+        <w:rPr>
+          <w:sz w:val="32"/>
+          <w:lang w:val="en-US"/>
+        </w:rPr>
+        <w:t xml:space="preserve"> after the paragraph.</w:t>
+      </w:r>
+    </w:p>
+    <w:p>
+      <w:pPr>
+        <w:pStyle w:val="CommentText"/>
+        <w:numPr>
+          <w:ilvl w:val="0"/>
+          <w:numId w:val="10"/>
+        </w:numPr>
+        <w:rPr>
+          <w:sz w:val="32"/>
+          <w:lang w:val="en-US"/>
+        </w:rPr>
+      </w:pPr>
+      <w:r>
+        <w:rPr>
+          <w:sz w:val="32"/>
+          <w:lang w:val="en-US"/>
+        </w:rPr>
+        <w:t xml:space="preserve"> Please use </w:t>
+      </w:r>
+      <w:r>
+        <w:rPr>
+          <w:sz w:val="32"/>
+          <w:u w:val="single"/>
+          <w:lang w:val="en-US"/>
+        </w:rPr>
+        <w:t>clear numbering format</w:t>
+      </w:r>
+      <w:r>
+        <w:rPr>
+          <w:sz w:val="32"/>
+          <w:lang w:val="en-US"/>
+        </w:rPr>
+        <w:t xml:space="preserve"> to make reading easy.</w:t>
+      </w:r>
+    </w:p>
+    <w:p>
+      <w:pPr>
+        <w:pStyle w:val="CommentText"/>
+        <w:numPr>
+          <w:ilvl w:val="0"/>
+          <w:numId w:val="10"/>
+        </w:numPr>
+        <w:rPr>
+          <w:sz w:val="32"/>
+          <w:lang w:val="en-US"/>
+        </w:rPr>
+      </w:pPr>
+      <w:r>
+        <w:rPr>
+          <w:sz w:val="32"/>
+          <w:lang w:val="en-US"/>
+        </w:rPr>
+        <w:t xml:space="preserve"> Please </w:t>
+      </w:r>
+      <w:r>
+        <w:rPr>
+          <w:sz w:val="32"/>
+          <w:u w:val="single"/>
+          <w:lang w:val="en-US"/>
+        </w:rPr>
+        <w:t>do not modify table of contents</w:t>
+      </w:r>
+      <w:r>
+        <w:rPr>
+          <w:sz w:val="32"/>
+          <w:lang w:val="en-US"/>
+        </w:rPr>
+        <w:t xml:space="preserve"> manually in any way, as it is generated automatically.</w:t>
+      </w:r>
+    </w:p>
+    <w:p>
+      <w:pPr>
+        <w:pStyle w:val="CommentText"/>
+        <w:ind w:left="0" w:firstLine="0"/>
+        <w:rPr>
+          <w:sz w:val="32"/>
+          <w:lang w:val="en-US"/>
+        </w:rPr>
+      </w:pPr>
+    </w:p>
+    <w:p>
+      <w:pPr>
+        <w:pStyle w:val="CommentText"/>
+        <w:ind w:left="0" w:firstLine="0"/>
+        <w:rPr>
+          <w:sz w:val="32"/>
+          <w:lang w:val="en-US"/>
+        </w:rPr>
+      </w:pPr>
+      <w:r>
+        <w:rPr>
+          <w:sz w:val="32"/>
+          <w:lang w:val="en-US"/>
+        </w:rPr>
+        <w:t xml:space="preserve">Please do not hesitate to use comments and other Word </w:t>
+      </w:r>
+      <w:r>
+        <w:rPr>
+          <w:sz w:val="32"/>
+          <w:lang w:val="en-US"/>
+        </w:rPr>
+        <w:t>“</w:t>
+      </w:r>
+      <w:r>
+        <w:rPr>
+          <w:sz w:val="32"/>
+          <w:lang w:val="en-US"/>
+        </w:rPr>
+        <w:t>review</w:t>
+      </w:r>
+      <w:r>
+        <w:rPr>
+          <w:sz w:val="32"/>
+          <w:lang w:val="en-US"/>
+        </w:rPr>
+        <w:t>”</w:t>
+      </w:r>
+      <w:r>
+        <w:rPr>
+          <w:sz w:val="32"/>
+          <w:lang w:val="en-US"/>
+        </w:rPr>
+        <w:t xml:space="preserve"> features to make fixing issues easier for every</w:t>
+      </w:r>
+      <w:r>
+        <w:rPr>
+          <w:sz w:val="32"/>
+          <w:lang w:val="en-US"/>
+        </w:rPr>
+        <w:t>one</w:t>
+      </w:r>
+      <w:r>
+        <w:rPr>
+          <w:sz w:val="32"/>
+          <w:lang w:val="en-US"/>
+        </w:rPr>
+        <w:t>.</w:t>
+      </w:r>
+    </w:p>
+    <w:p>
+      <w:pPr>
+        <w:pStyle w:val="CommentText"/>
+        <w:ind w:left="0" w:firstLine="0"/>
+        <w:rPr>
+          <w:sz w:val="32"/>
+          <w:lang w:val="en-US"/>
+        </w:rPr>
+      </w:pPr>
+    </w:p>
+    <w:p>
+      <w:pPr>
+        <w:pStyle w:val="CommentText"/>
+        <w:ind w:left="0" w:firstLine="0"/>
+        <w:rPr>
+          <w:b/>
+          <w:sz w:val="32"/>
+          <w:lang w:val="en-US"/>
+        </w:rPr>
+      </w:pPr>
+      <w:r>
+        <w:rPr>
+          <w:b/>
+          <w:sz w:val="32"/>
+          <w:lang w:val="en-US"/>
+        </w:rPr>
+        <w:t>PLEASE DO NOT DELETE THIS COMMENT BEFORE THE DOCUMENT IS FINAL!</w:t>
+      </w:r>
+    </w:p>
+    <w:p>
+      <w:pPr>
+        <w:pStyle w:val="CommentText"/>
+        <w:ind w:left="0" w:firstLine="0"/>
+        <w:rPr>
+          <w:sz w:val="32"/>
+          <w:lang w:val="en-US"/>
+        </w:rPr>
+      </w:pPr>
+    </w:p>
+    <w:p>
+      <w:pPr>
+        <w:pStyle w:val="CommentText"/>
+        <w:ind w:left="0" w:firstLine="0"/>
+        <w:rPr>
+          <w:i/>
+          <w:sz w:val="32"/>
+          <w:lang w:val="en-US"/>
+        </w:rPr>
+      </w:pPr>
+      <w:r>
+        <w:rPr>
+          <w:i/>
+          <w:sz w:val="32"/>
+          <w:lang w:val="en-US"/>
+        </w:rPr>
+        <w:t>Thank you for your understanding and contribution!</w:t>
+      </w:r>
+    </w:p>
+  </w:comment>
+</w:comments>
+</file>
+
+<file path=word/commentsExtended.xml><?xml version="1.0" encoding="utf-8"?>
+<w15:commentsEx xmlns:wpc="http://schemas.microsoft.com/office/word/2010/wordprocessingCanvas" xmlns:cx="http://schemas.microsoft.com/office/drawing/2014/chartex" xmlns:cx1="http://schemas.microsoft.com/office/drawing/2015/9/8/chartex" xmlns:cx2="http://schemas.microsoft.com/office/drawing/2015/10/21/chartex" xmlns:cx3="http://schemas.microsoft.com/office/drawing/2016/5/9/chartex" xmlns:cx4="http://schemas.microsoft.com/office/drawing/2016/5/10/chartex" xmlns:cx5="http://schemas.microsoft.com/office/drawing/2016/5/11/chartex" xmlns:cx6="http://schemas.microsoft.com/office/drawing/2016/5/12/chartex" xmlns:cx7="http://schemas.microsoft.com/office/drawing/2016/5/13/chartex" xmlns:cx8="http://schemas.microsoft.com/office/drawing/2016/5/14/chartex" xmlns:mc="http://schemas.openxmlformats.org/markup-compatibility/2006" xmlns:aink="http://schemas.microsoft.com/office/drawing/2016/ink" xmlns:am3d="http://schemas.microsoft.com/office/drawing/2017/model3d" xmlns:o="urn:schemas-microsoft-com:office:office" xmlns:r="http://schemas.openxmlformats.org/officeDocument/2006/relationships" xmlns:m="http://schemas.openxmlformats.org/officeDocument/2006/math" xmlns:v="urn:schemas-microsoft-com:vml" xmlns:wp14="http://schemas.microsoft.com/office/word/2010/wordprocessingDrawing" xmlns:wp="http://schemas.openxmlformats.org/drawingml/2006/wordprocessingDrawing" xmlns:w10="urn:schemas-microsoft-com:office:word" xmlns:w="http://schemas.openxmlformats.org/wordprocessingml/2006/main" xmlns:w14="http://schemas.microsoft.com/office/word/2010/wordml" xmlns:w15="http://schemas.microsoft.com/office/word/2012/wordml" xmlns:w16cid="http://schemas.microsoft.com/office/word/2016/wordml/cid" xmlns:w16se="http://schemas.microsoft.com/office/word/2015/wordml/symex" xmlns:wpg="http://schemas.microsoft.com/office/word/2010/wordprocessingGroup" xmlns:wpi="http://schemas.microsoft.com/office/word/2010/wordprocessingInk" xmlns:wne="http://schemas.microsoft.com/office/word/2006/wordml" xmlns:wps="http://schemas.microsoft.com/office/word/2010/wordprocessingShape" mc:Ignorable="w14 w15 w16se w16cid wp14">
+  <w15:commentEx w15:paraId="46016C5D" w15:done="0"/>
+  <w15:commentEx w15:paraId="00AC8868" w15:done="0"/>
+</w15:commentsEx>
+</file>
+
+<file path=word/commentsIds.xml><?xml version="1.0" encoding="utf-8"?>
+<w16cid:commentsIds xmlns:wpc="http://schemas.microsoft.com/office/word/2010/wordprocessingCanvas" xmlns:cx="http://schemas.microsoft.com/office/drawing/2014/chartex" xmlns:cx1="http://schemas.microsoft.com/office/drawing/2015/9/8/chartex" xmlns:cx2="http://schemas.microsoft.com/office/drawing/2015/10/21/chartex" xmlns:cx3="http://schemas.microsoft.com/office/drawing/2016/5/9/chartex" xmlns:cx4="http://schemas.microsoft.com/office/drawing/2016/5/10/chartex" xmlns:cx5="http://schemas.microsoft.com/office/drawing/2016/5/11/chartex" xmlns:cx6="http://schemas.microsoft.com/office/drawing/2016/5/12/chartex" xmlns:cx7="http://schemas.microsoft.com/office/drawing/2016/5/13/chartex" xmlns:cx8="http://schemas.microsoft.com/office/drawing/2016/5/14/chartex" xmlns:mc="http://schemas.openxmlformats.org/markup-compatibility/2006" xmlns:aink="http://schemas.microsoft.com/office/drawing/2016/ink" xmlns:am3d="http://schemas.microsoft.com/office/drawing/2017/model3d" xmlns:o="urn:schemas-microsoft-com:office:office" xmlns:r="http://schemas.openxmlformats.org/officeDocument/2006/relationships" xmlns:m="http://schemas.openxmlformats.org/officeDocument/2006/math" xmlns:v="urn:schemas-microsoft-com:vml" xmlns:wp14="http://schemas.microsoft.com/office/word/2010/wordprocessingDrawing" xmlns:wp="http://schemas.openxmlformats.org/drawingml/2006/wordprocessingDrawing" xmlns:w10="urn:schemas-microsoft-com:office:word" xmlns:w="http://schemas.openxmlformats.org/wordprocessingml/2006/main" xmlns:w14="http://schemas.microsoft.com/office/word/2010/wordml" xmlns:w15="http://schemas.microsoft.com/office/word/2012/wordml" xmlns:w16cid="http://schemas.microsoft.com/office/word/2016/wordml/cid" xmlns:w16se="http://schemas.microsoft.com/office/word/2015/wordml/symex" xmlns:wpg="http://schemas.microsoft.com/office/word/2010/wordprocessingGroup" xmlns:wpi="http://schemas.microsoft.com/office/word/2010/wordprocessingInk" xmlns:wne="http://schemas.microsoft.com/office/word/2006/wordml" xmlns:wps="http://schemas.microsoft.com/office/word/2010/wordprocessingShape" mc:Ignorable="w14 w15 w16se w16cid wp14">
+  <w16cid:commentId w16cid:paraId="46016C5D" w16cid:durableId="1F8DBD6D"/>
+  <w16cid:commentId w16cid:paraId="00AC8868" w16cid:durableId="1F8DB1FA"/>
+</w16cid:commentsIds>
 </file>
 
 <file path=word/numbering.xml><?xml version="1.0" encoding="utf-8"?>
@@ -3384,6 +6303,118 @@
     </w:lvl>
   </w:abstractNum>
   <w:abstractNum w:abstractNumId="3" w15:restartNumberingAfterBreak="0">
+    <w:nsid w:val="20A16858"/>
+    <w:multiLevelType w:val="hybridMultilevel"/>
+    <w:tmpl w:val="D8EC68AA"/>
+    <w:lvl w:ilvl="0" w:tplc="12EE80B4">
+      <w:numFmt w:val="bullet"/>
+      <w:lvlText w:val="-"/>
+      <w:lvlJc w:val="left"/>
+      <w:pPr>
+        <w:ind w:left="1224" w:hanging="360"/>
+      </w:pPr>
+      <w:rPr>
+        <w:rFonts w:ascii="Calibri" w:eastAsiaTheme="minorHAnsi" w:hAnsi="Calibri" w:cstheme="minorBidi" w:hint="default"/>
+      </w:rPr>
+    </w:lvl>
+    <w:lvl w:ilvl="1" w:tplc="04090003" w:tentative="1">
+      <w:start w:val="1"/>
+      <w:numFmt w:val="bullet"/>
+      <w:lvlText w:val="o"/>
+      <w:lvlJc w:val="left"/>
+      <w:pPr>
+        <w:ind w:left="1944" w:hanging="360"/>
+      </w:pPr>
+      <w:rPr>
+        <w:rFonts w:ascii="Courier New" w:hAnsi="Courier New" w:cs="Courier New" w:hint="default"/>
+      </w:rPr>
+    </w:lvl>
+    <w:lvl w:ilvl="2" w:tplc="04090005" w:tentative="1">
+      <w:start w:val="1"/>
+      <w:numFmt w:val="bullet"/>
+      <w:lvlText w:val=""/>
+      <w:lvlJc w:val="left"/>
+      <w:pPr>
+        <w:ind w:left="2664" w:hanging="360"/>
+      </w:pPr>
+      <w:rPr>
+        <w:rFonts w:ascii="Wingdings" w:hAnsi="Wingdings" w:hint="default"/>
+      </w:rPr>
+    </w:lvl>
+    <w:lvl w:ilvl="3" w:tplc="04090001" w:tentative="1">
+      <w:start w:val="1"/>
+      <w:numFmt w:val="bullet"/>
+      <w:lvlText w:val=""/>
+      <w:lvlJc w:val="left"/>
+      <w:pPr>
+        <w:ind w:left="3384" w:hanging="360"/>
+      </w:pPr>
+      <w:rPr>
+        <w:rFonts w:ascii="Symbol" w:hAnsi="Symbol" w:hint="default"/>
+      </w:rPr>
+    </w:lvl>
+    <w:lvl w:ilvl="4" w:tplc="04090003" w:tentative="1">
+      <w:start w:val="1"/>
+      <w:numFmt w:val="bullet"/>
+      <w:lvlText w:val="o"/>
+      <w:lvlJc w:val="left"/>
+      <w:pPr>
+        <w:ind w:left="4104" w:hanging="360"/>
+      </w:pPr>
+      <w:rPr>
+        <w:rFonts w:ascii="Courier New" w:hAnsi="Courier New" w:cs="Courier New" w:hint="default"/>
+      </w:rPr>
+    </w:lvl>
+    <w:lvl w:ilvl="5" w:tplc="04090005" w:tentative="1">
+      <w:start w:val="1"/>
+      <w:numFmt w:val="bullet"/>
+      <w:lvlText w:val=""/>
+      <w:lvlJc w:val="left"/>
+      <w:pPr>
+        <w:ind w:left="4824" w:hanging="360"/>
+      </w:pPr>
+      <w:rPr>
+        <w:rFonts w:ascii="Wingdings" w:hAnsi="Wingdings" w:hint="default"/>
+      </w:rPr>
+    </w:lvl>
+    <w:lvl w:ilvl="6" w:tplc="04090001" w:tentative="1">
+      <w:start w:val="1"/>
+      <w:numFmt w:val="bullet"/>
+      <w:lvlText w:val=""/>
+      <w:lvlJc w:val="left"/>
+      <w:pPr>
+        <w:ind w:left="5544" w:hanging="360"/>
+      </w:pPr>
+      <w:rPr>
+        <w:rFonts w:ascii="Symbol" w:hAnsi="Symbol" w:hint="default"/>
+      </w:rPr>
+    </w:lvl>
+    <w:lvl w:ilvl="7" w:tplc="04090003" w:tentative="1">
+      <w:start w:val="1"/>
+      <w:numFmt w:val="bullet"/>
+      <w:lvlText w:val="o"/>
+      <w:lvlJc w:val="left"/>
+      <w:pPr>
+        <w:ind w:left="6264" w:hanging="360"/>
+      </w:pPr>
+      <w:rPr>
+        <w:rFonts w:ascii="Courier New" w:hAnsi="Courier New" w:cs="Courier New" w:hint="default"/>
+      </w:rPr>
+    </w:lvl>
+    <w:lvl w:ilvl="8" w:tplc="04090005" w:tentative="1">
+      <w:start w:val="1"/>
+      <w:numFmt w:val="bullet"/>
+      <w:lvlText w:val=""/>
+      <w:lvlJc w:val="left"/>
+      <w:pPr>
+        <w:ind w:left="6984" w:hanging="360"/>
+      </w:pPr>
+      <w:rPr>
+        <w:rFonts w:ascii="Wingdings" w:hAnsi="Wingdings" w:hint="default"/>
+      </w:rPr>
+    </w:lvl>
+  </w:abstractNum>
+  <w:abstractNum w:abstractNumId="4" w15:restartNumberingAfterBreak="0">
     <w:nsid w:val="2A66349D"/>
     <w:multiLevelType w:val="multilevel"/>
     <w:tmpl w:val="D924E1DA"/>
@@ -3480,7 +6511,119 @@
       </w:pPr>
     </w:lvl>
   </w:abstractNum>
-  <w:abstractNum w:abstractNumId="4" w15:restartNumberingAfterBreak="0">
+  <w:abstractNum w:abstractNumId="5" w15:restartNumberingAfterBreak="0">
+    <w:nsid w:val="31A5365C"/>
+    <w:multiLevelType w:val="hybridMultilevel"/>
+    <w:tmpl w:val="110A2946"/>
+    <w:lvl w:ilvl="0" w:tplc="32EE4074">
+      <w:numFmt w:val="bullet"/>
+      <w:lvlText w:val=""/>
+      <w:lvlJc w:val="left"/>
+      <w:pPr>
+        <w:ind w:left="720" w:hanging="360"/>
+      </w:pPr>
+      <w:rPr>
+        <w:rFonts w:ascii="Symbol" w:eastAsiaTheme="minorHAnsi" w:hAnsi="Symbol" w:cstheme="minorBidi" w:hint="default"/>
+      </w:rPr>
+    </w:lvl>
+    <w:lvl w:ilvl="1" w:tplc="04090003" w:tentative="1">
+      <w:start w:val="1"/>
+      <w:numFmt w:val="bullet"/>
+      <w:lvlText w:val="o"/>
+      <w:lvlJc w:val="left"/>
+      <w:pPr>
+        <w:ind w:left="1440" w:hanging="360"/>
+      </w:pPr>
+      <w:rPr>
+        <w:rFonts w:ascii="Courier New" w:hAnsi="Courier New" w:cs="Courier New" w:hint="default"/>
+      </w:rPr>
+    </w:lvl>
+    <w:lvl w:ilvl="2" w:tplc="04090005" w:tentative="1">
+      <w:start w:val="1"/>
+      <w:numFmt w:val="bullet"/>
+      <w:lvlText w:val=""/>
+      <w:lvlJc w:val="left"/>
+      <w:pPr>
+        <w:ind w:left="2160" w:hanging="360"/>
+      </w:pPr>
+      <w:rPr>
+        <w:rFonts w:ascii="Wingdings" w:hAnsi="Wingdings" w:hint="default"/>
+      </w:rPr>
+    </w:lvl>
+    <w:lvl w:ilvl="3" w:tplc="04090001" w:tentative="1">
+      <w:start w:val="1"/>
+      <w:numFmt w:val="bullet"/>
+      <w:lvlText w:val=""/>
+      <w:lvlJc w:val="left"/>
+      <w:pPr>
+        <w:ind w:left="2880" w:hanging="360"/>
+      </w:pPr>
+      <w:rPr>
+        <w:rFonts w:ascii="Symbol" w:hAnsi="Symbol" w:hint="default"/>
+      </w:rPr>
+    </w:lvl>
+    <w:lvl w:ilvl="4" w:tplc="04090003" w:tentative="1">
+      <w:start w:val="1"/>
+      <w:numFmt w:val="bullet"/>
+      <w:lvlText w:val="o"/>
+      <w:lvlJc w:val="left"/>
+      <w:pPr>
+        <w:ind w:left="3600" w:hanging="360"/>
+      </w:pPr>
+      <w:rPr>
+        <w:rFonts w:ascii="Courier New" w:hAnsi="Courier New" w:cs="Courier New" w:hint="default"/>
+      </w:rPr>
+    </w:lvl>
+    <w:lvl w:ilvl="5" w:tplc="04090005" w:tentative="1">
+      <w:start w:val="1"/>
+      <w:numFmt w:val="bullet"/>
+      <w:lvlText w:val=""/>
+      <w:lvlJc w:val="left"/>
+      <w:pPr>
+        <w:ind w:left="4320" w:hanging="360"/>
+      </w:pPr>
+      <w:rPr>
+        <w:rFonts w:ascii="Wingdings" w:hAnsi="Wingdings" w:hint="default"/>
+      </w:rPr>
+    </w:lvl>
+    <w:lvl w:ilvl="6" w:tplc="04090001" w:tentative="1">
+      <w:start w:val="1"/>
+      <w:numFmt w:val="bullet"/>
+      <w:lvlText w:val=""/>
+      <w:lvlJc w:val="left"/>
+      <w:pPr>
+        <w:ind w:left="5040" w:hanging="360"/>
+      </w:pPr>
+      <w:rPr>
+        <w:rFonts w:ascii="Symbol" w:hAnsi="Symbol" w:hint="default"/>
+      </w:rPr>
+    </w:lvl>
+    <w:lvl w:ilvl="7" w:tplc="04090003" w:tentative="1">
+      <w:start w:val="1"/>
+      <w:numFmt w:val="bullet"/>
+      <w:lvlText w:val="o"/>
+      <w:lvlJc w:val="left"/>
+      <w:pPr>
+        <w:ind w:left="5760" w:hanging="360"/>
+      </w:pPr>
+      <w:rPr>
+        <w:rFonts w:ascii="Courier New" w:hAnsi="Courier New" w:cs="Courier New" w:hint="default"/>
+      </w:rPr>
+    </w:lvl>
+    <w:lvl w:ilvl="8" w:tplc="04090005" w:tentative="1">
+      <w:start w:val="1"/>
+      <w:numFmt w:val="bullet"/>
+      <w:lvlText w:val=""/>
+      <w:lvlJc w:val="left"/>
+      <w:pPr>
+        <w:ind w:left="6480" w:hanging="360"/>
+      </w:pPr>
+      <w:rPr>
+        <w:rFonts w:ascii="Wingdings" w:hAnsi="Wingdings" w:hint="default"/>
+      </w:rPr>
+    </w:lvl>
+  </w:abstractNum>
+  <w:abstractNum w:abstractNumId="6" w15:restartNumberingAfterBreak="0">
     <w:nsid w:val="61001A90"/>
     <w:multiLevelType w:val="multilevel"/>
     <w:tmpl w:val="C0D431A0"/>
@@ -3623,7 +6766,7 @@
       </w:pPr>
     </w:lvl>
   </w:abstractNum>
-  <w:abstractNum w:abstractNumId="5" w15:restartNumberingAfterBreak="0">
+  <w:abstractNum w:abstractNumId="7" w15:restartNumberingAfterBreak="0">
     <w:nsid w:val="6EFA39F2"/>
     <w:multiLevelType w:val="multilevel"/>
     <w:tmpl w:val="EA3225E2"/>
@@ -3745,7 +6888,7 @@
       </w:rPr>
     </w:lvl>
   </w:abstractNum>
-  <w:abstractNum w:abstractNumId="6" w15:restartNumberingAfterBreak="0">
+  <w:abstractNum w:abstractNumId="8" w15:restartNumberingAfterBreak="0">
     <w:nsid w:val="6F346B38"/>
     <w:multiLevelType w:val="multilevel"/>
     <w:tmpl w:val="111A7334"/>
@@ -3858,11 +7001,97 @@
       </w:pPr>
     </w:lvl>
   </w:abstractNum>
+  <w:abstractNum w:abstractNumId="9" w15:restartNumberingAfterBreak="0">
+    <w:nsid w:val="73DA521C"/>
+    <w:multiLevelType w:val="multilevel"/>
+    <w:tmpl w:val="0409001D"/>
+    <w:lvl w:ilvl="0">
+      <w:start w:val="1"/>
+      <w:numFmt w:val="decimal"/>
+      <w:lvlText w:val="%1)"/>
+      <w:lvlJc w:val="left"/>
+      <w:pPr>
+        <w:ind w:left="360" w:hanging="360"/>
+      </w:pPr>
+    </w:lvl>
+    <w:lvl w:ilvl="1">
+      <w:start w:val="1"/>
+      <w:numFmt w:val="lowerLetter"/>
+      <w:lvlText w:val="%2)"/>
+      <w:lvlJc w:val="left"/>
+      <w:pPr>
+        <w:ind w:left="720" w:hanging="360"/>
+      </w:pPr>
+    </w:lvl>
+    <w:lvl w:ilvl="2">
+      <w:start w:val="1"/>
+      <w:numFmt w:val="lowerRoman"/>
+      <w:lvlText w:val="%3)"/>
+      <w:lvlJc w:val="left"/>
+      <w:pPr>
+        <w:ind w:left="1080" w:hanging="360"/>
+      </w:pPr>
+    </w:lvl>
+    <w:lvl w:ilvl="3">
+      <w:start w:val="1"/>
+      <w:numFmt w:val="decimal"/>
+      <w:lvlText w:val="(%4)"/>
+      <w:lvlJc w:val="left"/>
+      <w:pPr>
+        <w:ind w:left="1440" w:hanging="360"/>
+      </w:pPr>
+    </w:lvl>
+    <w:lvl w:ilvl="4">
+      <w:start w:val="1"/>
+      <w:numFmt w:val="lowerLetter"/>
+      <w:lvlText w:val="(%5)"/>
+      <w:lvlJc w:val="left"/>
+      <w:pPr>
+        <w:ind w:left="1800" w:hanging="360"/>
+      </w:pPr>
+    </w:lvl>
+    <w:lvl w:ilvl="5">
+      <w:start w:val="1"/>
+      <w:numFmt w:val="lowerRoman"/>
+      <w:lvlText w:val="(%6)"/>
+      <w:lvlJc w:val="left"/>
+      <w:pPr>
+        <w:ind w:left="2160" w:hanging="360"/>
+      </w:pPr>
+    </w:lvl>
+    <w:lvl w:ilvl="6">
+      <w:start w:val="1"/>
+      <w:numFmt w:val="decimal"/>
+      <w:lvlText w:val="%7."/>
+      <w:lvlJc w:val="left"/>
+      <w:pPr>
+        <w:ind w:left="2520" w:hanging="360"/>
+      </w:pPr>
+    </w:lvl>
+    <w:lvl w:ilvl="7">
+      <w:start w:val="1"/>
+      <w:numFmt w:val="lowerLetter"/>
+      <w:lvlText w:val="%8."/>
+      <w:lvlJc w:val="left"/>
+      <w:pPr>
+        <w:ind w:left="2880" w:hanging="360"/>
+      </w:pPr>
+    </w:lvl>
+    <w:lvl w:ilvl="8">
+      <w:start w:val="1"/>
+      <w:numFmt w:val="lowerRoman"/>
+      <w:lvlText w:val="%9."/>
+      <w:lvlJc w:val="left"/>
+      <w:pPr>
+        <w:ind w:left="3240" w:hanging="360"/>
+      </w:pPr>
+    </w:lvl>
+  </w:abstractNum>
   <w:num w:numId="1">
     <w:abstractNumId w:val="2"/>
   </w:num>
   <w:num w:numId="2">
-    <w:abstractNumId w:val="6"/>
+    <w:abstractNumId w:val="8"/>
     <w:lvlOverride w:ilvl="0">
       <w:lvl w:ilvl="0">
         <w:numFmt w:val="decimal"/>
@@ -3875,18 +7104,35 @@
     <w:abstractNumId w:val="1"/>
   </w:num>
   <w:num w:numId="4">
-    <w:abstractNumId w:val="5"/>
+    <w:abstractNumId w:val="7"/>
   </w:num>
   <w:num w:numId="5">
-    <w:abstractNumId w:val="4"/>
+    <w:abstractNumId w:val="6"/>
   </w:num>
   <w:num w:numId="6">
     <w:abstractNumId w:val="0"/>
   </w:num>
   <w:num w:numId="7">
+    <w:abstractNumId w:val="4"/>
+  </w:num>
+  <w:num w:numId="8">
+    <w:abstractNumId w:val="9"/>
+  </w:num>
+  <w:num w:numId="9">
     <w:abstractNumId w:val="3"/>
   </w:num>
+  <w:num w:numId="10">
+    <w:abstractNumId w:val="5"/>
+  </w:num>
 </w:numbering>
+</file>
+
+<file path=word/people.xml><?xml version="1.0" encoding="utf-8"?>
+<w15:people xmlns:wpc="http://schemas.microsoft.com/office/word/2010/wordprocessingCanvas" xmlns:cx="http://schemas.microsoft.com/office/drawing/2014/chartex" xmlns:cx1="http://schemas.microsoft.com/office/drawing/2015/9/8/chartex" xmlns:cx2="http://schemas.microsoft.com/office/drawing/2015/10/21/chartex" xmlns:cx3="http://schemas.microsoft.com/office/drawing/2016/5/9/chartex" xmlns:cx4="http://schemas.microsoft.com/office/drawing/2016/5/10/chartex" xmlns:cx5="http://schemas.microsoft.com/office/drawing/2016/5/11/chartex" xmlns:cx6="http://schemas.microsoft.com/office/drawing/2016/5/12/chartex" xmlns:cx7="http://schemas.microsoft.com/office/drawing/2016/5/13/chartex" xmlns:cx8="http://schemas.microsoft.com/office/drawing/2016/5/14/chartex" xmlns:mc="http://schemas.openxmlformats.org/markup-compatibility/2006" xmlns:aink="http://schemas.microsoft.com/office/drawing/2016/ink" xmlns:am3d="http://schemas.microsoft.com/office/drawing/2017/model3d" xmlns:o="urn:schemas-microsoft-com:office:office" xmlns:r="http://schemas.openxmlformats.org/officeDocument/2006/relationships" xmlns:m="http://schemas.openxmlformats.org/officeDocument/2006/math" xmlns:v="urn:schemas-microsoft-com:vml" xmlns:wp14="http://schemas.microsoft.com/office/word/2010/wordprocessingDrawing" xmlns:wp="http://schemas.openxmlformats.org/drawingml/2006/wordprocessingDrawing" xmlns:w10="urn:schemas-microsoft-com:office:word" xmlns:w="http://schemas.openxmlformats.org/wordprocessingml/2006/main" xmlns:w14="http://schemas.microsoft.com/office/word/2010/wordml" xmlns:w15="http://schemas.microsoft.com/office/word/2012/wordml" xmlns:w16cid="http://schemas.microsoft.com/office/word/2016/wordml/cid" xmlns:w16se="http://schemas.microsoft.com/office/word/2015/wordml/symex" xmlns:wpg="http://schemas.microsoft.com/office/word/2010/wordprocessingGroup" xmlns:wpi="http://schemas.microsoft.com/office/word/2010/wordprocessingInk" xmlns:wne="http://schemas.microsoft.com/office/word/2006/wordml" xmlns:wps="http://schemas.microsoft.com/office/word/2010/wordprocessingShape" mc:Ignorable="w14 w15 w16se w16cid wp14">
+  <w15:person w15:author="MIKHAIL STEFANTSEV">
+    <w15:presenceInfo w15:providerId="None" w15:userId="MIKHAIL STEFANTSEV"/>
+  </w15:person>
+</w15:people>
 </file>
 
 <file path=word/styles.xml><?xml version="1.0" encoding="utf-8"?>
@@ -4281,9 +7527,9 @@
   </w:latentStyles>
   <w:style w:type="paragraph" w:default="1" w:styleId="Normal">
     <w:name w:val="Normal"/>
-    <w:uiPriority w:val="7"/>
+    <w:uiPriority w:val="9"/>
     <w:qFormat/>
-    <w:rsid w:val="00D0182F"/>
+    <w:rsid w:val="00902A08"/>
     <w:pPr>
       <w:spacing w:before="120" w:after="120"/>
       <w:ind w:left="432" w:firstLine="432"/>
@@ -4395,7 +7641,6 @@
     <w:name w:val="Hyperlink"/>
     <w:basedOn w:val="DefaultParagraphFont"/>
     <w:uiPriority w:val="99"/>
-    <w:semiHidden/>
     <w:rsid w:val="00867C76"/>
     <w:rPr>
       <w:color w:val="0000FF"/>
@@ -4546,6 +7791,185 @@
       <w:sz w:val="28"/>
       <w:szCs w:val="26"/>
       <w:lang w:val="en-US"/>
+    </w:rPr>
+  </w:style>
+  <w:style w:type="paragraph" w:styleId="TOCHeading">
+    <w:name w:val="TOC Heading"/>
+    <w:basedOn w:val="Heading1"/>
+    <w:next w:val="Normal"/>
+    <w:uiPriority w:val="39"/>
+    <w:semiHidden/>
+    <w:qFormat/>
+    <w:rsid w:val="00903E08"/>
+    <w:pPr>
+      <w:keepNext/>
+      <w:keepLines/>
+      <w:spacing w:before="240" w:beforeAutospacing="0" w:after="0" w:afterAutospacing="0" w:line="259" w:lineRule="auto"/>
+      <w:ind w:left="0" w:firstLine="0"/>
+      <w:outlineLvl w:val="9"/>
+    </w:pPr>
+    <w:rPr>
+      <w:rFonts w:eastAsiaTheme="majorEastAsia" w:cstheme="majorBidi"/>
+      <w:b w:val="0"/>
+      <w:bCs w:val="0"/>
+      <w:kern w:val="0"/>
+      <w:sz w:val="32"/>
+      <w:szCs w:val="32"/>
+      <w:lang w:val="en-US"/>
+    </w:rPr>
+  </w:style>
+  <w:style w:type="paragraph" w:styleId="TOC1">
+    <w:name w:val="toc 1"/>
+    <w:basedOn w:val="Normal"/>
+    <w:next w:val="Normal"/>
+    <w:autoRedefine/>
+    <w:uiPriority w:val="39"/>
+    <w:rsid w:val="00903E08"/>
+    <w:pPr>
+      <w:spacing w:after="100"/>
+      <w:ind w:left="0"/>
+    </w:pPr>
+  </w:style>
+  <w:style w:type="paragraph" w:styleId="TOC2">
+    <w:name w:val="toc 2"/>
+    <w:basedOn w:val="Normal"/>
+    <w:next w:val="Normal"/>
+    <w:autoRedefine/>
+    <w:uiPriority w:val="39"/>
+    <w:rsid w:val="00903E08"/>
+    <w:pPr>
+      <w:spacing w:after="100"/>
+      <w:ind w:left="240"/>
+    </w:pPr>
+  </w:style>
+  <w:style w:type="paragraph" w:customStyle="1" w:styleId="Code">
+    <w:name w:val="Code"/>
+    <w:basedOn w:val="Normal"/>
+    <w:uiPriority w:val="7"/>
+    <w:qFormat/>
+    <w:rsid w:val="00A75904"/>
+    <w:pPr>
+      <w:pBdr>
+        <w:top w:val="single" w:sz="4" w:space="1" w:color="auto"/>
+        <w:left w:val="single" w:sz="4" w:space="1" w:color="auto"/>
+        <w:bottom w:val="single" w:sz="4" w:space="1" w:color="auto"/>
+        <w:right w:val="single" w:sz="4" w:space="1" w:color="auto"/>
+      </w:pBdr>
+      <w:autoSpaceDE w:val="0"/>
+      <w:autoSpaceDN w:val="0"/>
+      <w:adjustRightInd w:val="0"/>
+      <w:spacing w:before="0" w:after="0"/>
+      <w:ind w:left="0" w:firstLine="0"/>
+    </w:pPr>
+    <w:rPr>
+      <w:rFonts w:ascii="Consolas" w:hAnsi="Consolas" w:cs="Courier New"/>
+      <w:color w:val="000000"/>
+      <w:sz w:val="20"/>
+      <w:szCs w:val="20"/>
+      <w:lang w:val="en-US"/>
+    </w:rPr>
+  </w:style>
+  <w:style w:type="character" w:customStyle="1" w:styleId="Inlinecode">
+    <w:name w:val="Inline code"/>
+    <w:basedOn w:val="DefaultParagraphFont"/>
+    <w:uiPriority w:val="8"/>
+    <w:qFormat/>
+    <w:rsid w:val="00662B3C"/>
+    <w:rPr>
+      <w:rFonts w:ascii="Consolas" w:hAnsi="Consolas"/>
+      <w:sz w:val="20"/>
+      <w:bdr w:val="single" w:sz="4" w:space="0" w:color="AEAAAA" w:themeColor="background2" w:themeShade="BF"/>
+    </w:rPr>
+  </w:style>
+  <w:style w:type="character" w:styleId="CommentReference">
+    <w:name w:val="annotation reference"/>
+    <w:basedOn w:val="DefaultParagraphFont"/>
+    <w:uiPriority w:val="99"/>
+    <w:semiHidden/>
+    <w:rsid w:val="000C0B34"/>
+    <w:rPr>
+      <w:sz w:val="16"/>
+      <w:szCs w:val="16"/>
+    </w:rPr>
+  </w:style>
+  <w:style w:type="paragraph" w:styleId="CommentText">
+    <w:name w:val="annotation text"/>
+    <w:basedOn w:val="Normal"/>
+    <w:link w:val="CommentTextChar"/>
+    <w:uiPriority w:val="99"/>
+    <w:semiHidden/>
+    <w:rsid w:val="000C0B34"/>
+    <w:rPr>
+      <w:sz w:val="20"/>
+      <w:szCs w:val="20"/>
+    </w:rPr>
+  </w:style>
+  <w:style w:type="character" w:customStyle="1" w:styleId="CommentTextChar">
+    <w:name w:val="Comment Text Char"/>
+    <w:basedOn w:val="DefaultParagraphFont"/>
+    <w:link w:val="CommentText"/>
+    <w:uiPriority w:val="99"/>
+    <w:semiHidden/>
+    <w:rsid w:val="000C0B34"/>
+    <w:rPr>
+      <w:sz w:val="20"/>
+      <w:szCs w:val="20"/>
+    </w:rPr>
+  </w:style>
+  <w:style w:type="paragraph" w:styleId="CommentSubject">
+    <w:name w:val="annotation subject"/>
+    <w:basedOn w:val="CommentText"/>
+    <w:next w:val="CommentText"/>
+    <w:link w:val="CommentSubjectChar"/>
+    <w:uiPriority w:val="99"/>
+    <w:semiHidden/>
+    <w:rsid w:val="000C0B34"/>
+    <w:rPr>
+      <w:b/>
+      <w:bCs/>
+    </w:rPr>
+  </w:style>
+  <w:style w:type="character" w:customStyle="1" w:styleId="CommentSubjectChar">
+    <w:name w:val="Comment Subject Char"/>
+    <w:basedOn w:val="CommentTextChar"/>
+    <w:link w:val="CommentSubject"/>
+    <w:uiPriority w:val="99"/>
+    <w:semiHidden/>
+    <w:rsid w:val="000C0B34"/>
+    <w:rPr>
+      <w:b/>
+      <w:bCs/>
+      <w:sz w:val="20"/>
+      <w:szCs w:val="20"/>
+    </w:rPr>
+  </w:style>
+  <w:style w:type="paragraph" w:styleId="BalloonText">
+    <w:name w:val="Balloon Text"/>
+    <w:basedOn w:val="Normal"/>
+    <w:link w:val="BalloonTextChar"/>
+    <w:uiPriority w:val="99"/>
+    <w:semiHidden/>
+    <w:rsid w:val="000C0B34"/>
+    <w:pPr>
+      <w:spacing w:before="0" w:after="0"/>
+    </w:pPr>
+    <w:rPr>
+      <w:rFonts w:ascii="Segoe UI" w:hAnsi="Segoe UI" w:cs="Segoe UI"/>
+      <w:sz w:val="18"/>
+      <w:szCs w:val="18"/>
+    </w:rPr>
+  </w:style>
+  <w:style w:type="character" w:customStyle="1" w:styleId="BalloonTextChar">
+    <w:name w:val="Balloon Text Char"/>
+    <w:basedOn w:val="DefaultParagraphFont"/>
+    <w:link w:val="BalloonText"/>
+    <w:uiPriority w:val="99"/>
+    <w:semiHidden/>
+    <w:rsid w:val="000C0B34"/>
+    <w:rPr>
+      <w:rFonts w:ascii="Segoe UI" w:hAnsi="Segoe UI" w:cs="Segoe UI"/>
+      <w:sz w:val="18"/>
+      <w:szCs w:val="18"/>
     </w:rPr>
   </w:style>
 </w:styles>
@@ -4844,4 +8268,16 @@
     </a:ext>
   </a:extLst>
 </a:theme>
+</file>
+
+<file path=customXml/item1.xml><?xml version="1.0" encoding="utf-8"?>
+<b:Sources xmlns:b="http://schemas.openxmlformats.org/officeDocument/2006/bibliography" xmlns="http://schemas.openxmlformats.org/officeDocument/2006/bibliography" SelectedStyle="\APASixthEditionOfficeOnline.xsl" StyleName="APA" Version="6"/>
+</file>
+
+<file path=customXml/itemProps1.xml><?xml version="1.0" encoding="utf-8"?>
+<ds:datastoreItem xmlns:ds="http://schemas.openxmlformats.org/officeDocument/2006/customXml" ds:itemID="{0507FBEE-24AF-480B-80C1-78ADD317BB7E}">
+  <ds:schemaRefs>
+    <ds:schemaRef ds:uri="http://schemas.openxmlformats.org/officeDocument/2006/bibliography"/>
+  </ds:schemaRefs>
+</ds:datastoreItem>
 </file>
</xml_diff>

<commit_message>
added info about zumo chassis zumo shield
</commit_message>
<xml_diff>
--- a/projects-report.docx
+++ b/projects-report.docx
@@ -2165,107 +2165,611 @@
         <w:pStyle w:val="Heading2"/>
       </w:pPr>
       <w:bookmarkStart w:id="3" w:name="_Toc529374297"/>
-      <w:proofErr w:type="spellStart"/>
       <w:r>
         <w:lastRenderedPageBreak/>
         <w:t>Abstract</w:t>
       </w:r>
       <w:bookmarkEnd w:id="3"/>
+    </w:p>
+    <w:p>
+      <w:pPr>
+        <w:pStyle w:val="Numberedlistlevel2"/>
+        <w:rPr>
+          <w:rFonts w:ascii="-webkit-standard" w:hAnsi="-webkit-standard" w:cs="Times New Roman"/>
+        </w:rPr>
+      </w:pPr>
+      <w:bookmarkStart w:id="4" w:name="_Toc529374298"/>
+      <w:r>
+        <w:t>/* General summary of the whole project */</w:t>
+      </w:r>
+      <w:bookmarkEnd w:id="4"/>
+    </w:p>
+    <w:p>
+      <w:pPr>
+        <w:rPr>
+          <w:lang w:val="en-US"/>
+        </w:rPr>
+      </w:pPr>
+    </w:p>
+    <w:p>
+      <w:pPr>
+        <w:pStyle w:val="Heading2"/>
+        <w:rPr>
+          <w:rFonts w:ascii="-webkit-standard" w:eastAsia="Times New Roman" w:hAnsi="-webkit-standard" w:cs="Times New Roman"/>
+          <w:lang w:val="en-US"/>
+        </w:rPr>
+      </w:pPr>
+      <w:bookmarkStart w:id="5" w:name="_Toc529374299"/>
+      <w:r>
+        <w:t>Introduction</w:t>
+      </w:r>
+      <w:bookmarkEnd w:id="5"/>
+    </w:p>
+    <w:p>
+      <w:pPr>
+        <w:pStyle w:val="Numberedlistlevel2"/>
+      </w:pPr>
+      <w:bookmarkStart w:id="6" w:name="_Toc529374300"/>
+      <w:r>
+        <w:t>/* The goal and scope of the project */</w:t>
+      </w:r>
+      <w:bookmarkEnd w:id="6"/>
+    </w:p>
+    <w:p>
+      <w:pPr>
+        <w:rPr>
+          <w:lang w:val="en-US"/>
+        </w:rPr>
+      </w:pPr>
+      <w:r>
+        <w:rPr>
+          <w:lang w:val="en-US"/>
+        </w:rPr>
+        <w:t xml:space="preserve">The goal of this project is to design </w:t>
+      </w:r>
+      <w:r>
+        <w:rPr>
+          <w:lang w:val="en-US"/>
+        </w:rPr>
+        <w:t>a</w:t>
+      </w:r>
+      <w:r>
+        <w:rPr>
+          <w:lang w:val="en-US"/>
+        </w:rPr>
+        <w:t>nd build a</w:t>
+      </w:r>
+      <w:r>
+        <w:rPr>
+          <w:lang w:val="en-US"/>
+        </w:rPr>
+        <w:t xml:space="preserve"> Zumo</w:t>
+      </w:r>
+      <w:r>
+        <w:rPr>
+          <w:lang w:val="en-US"/>
+        </w:rPr>
+        <w:t xml:space="preserve"> robot software that </w:t>
+      </w:r>
+      <w:r>
+        <w:rPr>
+          <w:lang w:val="en-US"/>
+        </w:rPr>
+        <w:t>will</w:t>
+      </w:r>
+      <w:r>
+        <w:rPr>
+          <w:lang w:val="en-US"/>
+        </w:rPr>
+        <w:t xml:space="preserve"> allow it to pass all the challenges in the final assignment</w:t>
+      </w:r>
+      <w:r>
+        <w:rPr>
+          <w:lang w:val="en-US"/>
+        </w:rPr>
+        <w:t>.</w:t>
+      </w:r>
+    </w:p>
+    <w:p>
+      <w:pPr>
+        <w:rPr>
+          <w:lang w:val="en-US"/>
+        </w:rPr>
+      </w:pPr>
+    </w:p>
+    <w:p>
+      <w:pPr>
+        <w:pStyle w:val="Heading2"/>
+        <w:rPr>
+          <w:rFonts w:ascii="-webkit-standard" w:eastAsia="Times New Roman" w:hAnsi="-webkit-standard" w:cs="Times New Roman"/>
+          <w:lang w:val="en-US"/>
+        </w:rPr>
+      </w:pPr>
+      <w:bookmarkStart w:id="7" w:name="_Toc529374301"/>
+      <w:r>
+        <w:rPr>
+          <w:rFonts w:eastAsia="Times New Roman"/>
+          <w:lang w:val="en-US"/>
+        </w:rPr>
+        <w:t>Methods and materials</w:t>
+      </w:r>
+      <w:bookmarkEnd w:id="7"/>
+      <w:r>
+        <w:rPr>
+          <w:rFonts w:eastAsia="Times New Roman"/>
+          <w:lang w:val="en-US"/>
+        </w:rPr>
+        <w:t xml:space="preserve"> </w:t>
+      </w:r>
+    </w:p>
+    <w:p>
+      <w:pPr>
+        <w:pStyle w:val="Numberedlistlevel2"/>
+      </w:pPr>
+      <w:bookmarkStart w:id="8" w:name="_Toc529374302"/>
+      <w:r>
+        <w:t>/* What methods and materials are we using. Zumo, sensors, language, creator, libs */</w:t>
+      </w:r>
+      <w:bookmarkEnd w:id="8"/>
+    </w:p>
+    <w:p>
+      <w:pPr>
+        <w:rPr>
+          <w:lang w:val="en-US"/>
+        </w:rPr>
+      </w:pPr>
+    </w:p>
+    <w:p>
+      <w:pPr>
+        <w:pStyle w:val="Heading2"/>
+        <w:rPr>
+          <w:rFonts w:ascii="-webkit-standard" w:eastAsia="Times New Roman" w:hAnsi="-webkit-standard" w:cs="Times New Roman"/>
+          <w:lang w:val="en-US"/>
+        </w:rPr>
+      </w:pPr>
+      <w:bookmarkStart w:id="9" w:name="_Toc529374303"/>
+      <w:r>
+        <w:rPr>
+          <w:rFonts w:eastAsia="Times New Roman"/>
+          <w:lang w:val="en-US"/>
+        </w:rPr>
+        <w:t>Theoretical background</w:t>
+      </w:r>
+      <w:bookmarkEnd w:id="9"/>
+    </w:p>
+    <w:p>
+      <w:pPr>
+        <w:pStyle w:val="Numberedlistlevel2"/>
+        <w:rPr>
+          <w:rFonts w:ascii="-webkit-standard" w:hAnsi="-webkit-standard" w:cs="Times New Roman"/>
+        </w:rPr>
+      </w:pPr>
+      <w:bookmarkStart w:id="10" w:name="_Toc529374304"/>
+      <w:r>
+        <w:t>/* Some theory about how sensor, robot works, how some algorithms work */</w:t>
+      </w:r>
+      <w:bookmarkEnd w:id="10"/>
+    </w:p>
+    <w:p>
+      <w:pPr>
+        <w:rPr>
+          <w:lang w:val="en-US"/>
+        </w:rPr>
+      </w:pPr>
+      <w:r>
+        <w:rPr>
+          <w:lang w:val="en-US"/>
+        </w:rPr>
+        <w:t xml:space="preserve">The robot consists of three main part: Arduino, Zumo Shield and </w:t>
+      </w:r>
+      <w:proofErr w:type="spellStart"/>
+      <w:r>
+        <w:rPr>
+          <w:lang w:val="en-US"/>
+        </w:rPr>
+        <w:t>Zumo</w:t>
+      </w:r>
       <w:proofErr w:type="spellEnd"/>
+      <w:r>
+        <w:rPr>
+          <w:lang w:val="en-US"/>
+        </w:rPr>
+        <w:t xml:space="preserve"> chassis.</w:t>
+      </w:r>
+    </w:p>
+    <w:p>
+      <w:pPr>
+        <w:rPr>
+          <w:rFonts w:ascii="-webkit-standard" w:hAnsi="-webkit-standard" w:cs="Times New Roman"/>
+          <w:lang w:val="en-US"/>
+        </w:rPr>
+      </w:pPr>
+      <w:r>
+        <w:rPr>
+          <w:lang/>
+        </w:rPr>
+        <w:t>Th</w:t>
+      </w:r>
+      <w:r>
+        <w:rPr>
+          <w:lang w:val="en-US"/>
+        </w:rPr>
+        <w:t xml:space="preserve">e </w:t>
+      </w:r>
+      <w:proofErr w:type="spellStart"/>
+      <w:r>
+        <w:rPr>
+          <w:lang w:val="en-US"/>
+        </w:rPr>
+        <w:t>Zumo</w:t>
+      </w:r>
+      <w:proofErr w:type="spellEnd"/>
+      <w:r>
+        <w:rPr>
+          <w:lang w:val="en-US"/>
+        </w:rPr>
+        <w:t xml:space="preserve"> Shield</w:t>
+      </w:r>
+      <w:r>
+        <w:rPr>
+          <w:lang/>
+        </w:rPr>
+        <w:t xml:space="preserve"> includes dual motor drivers, a buzzer for playing simple sounds and music, a user pushbutton, and a 3-axis accelerometer, compass, and gyroscope</w:t>
+      </w:r>
+      <w:r>
+        <w:rPr>
+          <w:lang w:val="en-US"/>
+        </w:rPr>
+        <w:t xml:space="preserve"> </w:t>
+      </w:r>
+      <w:r>
+        <w:rPr>
+          <w:lang w:val="en-US"/>
+        </w:rPr>
+        <w:t>for sensing impacts and tracking orientation.</w:t>
+      </w:r>
+    </w:p>
+    <w:p>
+      <w:pPr>
+        <w:rPr>
+          <w:rFonts w:ascii="-webkit-standard" w:hAnsi="-webkit-standard" w:cs="Times New Roman"/>
+          <w:lang w:val="en-US"/>
+        </w:rPr>
+      </w:pPr>
+      <w:r>
+        <w:rPr>
+          <w:lang/>
+        </w:rPr>
+        <w:t>The shield boosts the battery voltage to power the Arduino, and it breaks out the Arduino I/O lines, reset button, and user LED for convenient access and to accommodate additional sensors for things like obstacle and edge detection.</w:t>
+      </w:r>
+    </w:p>
+    <w:p>
+      <w:pPr>
+        <w:rPr>
+          <w:lang w:val="en-US"/>
+        </w:rPr>
+      </w:pPr>
+      <w:r>
+        <w:rPr>
+          <w:lang w:val="en-US"/>
+        </w:rPr>
+        <w:t xml:space="preserve">This Shield </w:t>
+      </w:r>
+      <w:r>
+        <w:rPr>
+          <w:lang w:val="en-US"/>
+        </w:rPr>
+        <w:t xml:space="preserve">mounts directly to the chassis, connecting to its battery terminals and motors, and the A-Star Prime or Arduino plugs into the shield’s male header pins, face down. </w:t>
+      </w:r>
+    </w:p>
+    <w:p>
+      <w:pPr>
+        <w:rPr>
+          <w:lang w:val="en-US"/>
+        </w:rPr>
+      </w:pPr>
+      <w:r>
+        <w:rPr>
+          <w:lang w:val="en-US"/>
+        </w:rPr>
+        <w:t>Integrated DRV8835 dual motor drivers capable of delivering enough current for two high-power (HP) micro metal gearmotors.</w:t>
+      </w:r>
+    </w:p>
+    <w:p>
+      <w:pPr>
+        <w:rPr>
+          <w:lang w:val="en-US"/>
+        </w:rPr>
+      </w:pPr>
+      <w:r>
+        <w:rPr>
+          <w:lang w:val="en-US"/>
+        </w:rPr>
+        <w:t>Piezo buzzer for playing simple sounds and music. The buzzer is controlled by one of the Arduino’s PWM outputs, so the tones can be generated in the background without taking up a lot of processing power.</w:t>
+      </w:r>
+    </w:p>
+    <w:p>
+      <w:pPr>
+        <w:rPr>
+          <w:lang w:val="en-US"/>
+        </w:rPr>
+      </w:pPr>
+      <w:r>
+        <w:rPr>
+          <w:lang w:val="en-US"/>
+        </w:rPr>
+        <w:t xml:space="preserve">Integrated LSM303D 3-axis accelerometer and 3-axis magnetometer that can be used to detect impacts. The compass gets a lot of interference from the motors, batteries, PCB, and its </w:t>
+      </w:r>
+      <w:proofErr w:type="gramStart"/>
+      <w:r>
+        <w:rPr>
+          <w:lang w:val="en-US"/>
+        </w:rPr>
+        <w:t>surroundings  with</w:t>
+      </w:r>
+      <w:proofErr w:type="gramEnd"/>
+      <w:r>
+        <w:rPr>
+          <w:lang w:val="en-US"/>
+        </w:rPr>
+        <w:t xml:space="preserve"> proper calibration, it can be used for rough orientation measuring in many environments.</w:t>
+      </w:r>
+    </w:p>
+    <w:p>
+      <w:pPr>
+        <w:rPr>
+          <w:lang w:val="en-US"/>
+        </w:rPr>
+      </w:pPr>
+      <w:r>
+        <w:rPr>
+          <w:lang w:val="en-US"/>
+        </w:rPr>
+        <w:t xml:space="preserve">Integrated L3GD20H 3-axis gyroscope that can be used to track rotation. With this sensor and the LSM303D mentioned above, the shield effectively has a built-in MinIMU-9 v3 IMU module that can optionally be used to make </w:t>
+      </w:r>
+      <w:proofErr w:type="spellStart"/>
+      <w:proofErr w:type="gramStart"/>
+      <w:r>
+        <w:rPr>
+          <w:lang w:val="en-US"/>
+        </w:rPr>
+        <w:t>a</w:t>
+      </w:r>
+      <w:proofErr w:type="spellEnd"/>
+      <w:proofErr w:type="gramEnd"/>
+      <w:r>
+        <w:rPr>
+          <w:lang w:val="en-US"/>
+        </w:rPr>
+        <w:t xml:space="preserve"> attitude and heading reference system (AHRS) so that your robot can its orientation.</w:t>
+      </w:r>
+    </w:p>
+    <w:p>
+      <w:pPr>
+        <w:rPr>
+          <w:lang w:val="en-US"/>
+        </w:rPr>
+      </w:pPr>
+      <w:r>
+        <w:rPr>
+          <w:lang w:val="en-US"/>
+        </w:rPr>
+        <w:lastRenderedPageBreak/>
+        <w:t>Optional user pushbutton.</w:t>
+      </w:r>
+    </w:p>
+    <w:p>
+      <w:pPr>
+        <w:rPr>
+          <w:lang w:val="en-US"/>
+        </w:rPr>
+      </w:pPr>
+      <w:r>
+        <w:rPr>
+          <w:lang w:val="en-US"/>
+        </w:rPr>
+        <w:t xml:space="preserve">7.5 V boost regulator for powering the Arduino from the </w:t>
+      </w:r>
+      <w:proofErr w:type="spellStart"/>
+      <w:r>
+        <w:rPr>
+          <w:lang w:val="en-US"/>
+        </w:rPr>
+        <w:t>Zumo’s</w:t>
+      </w:r>
+      <w:proofErr w:type="spellEnd"/>
+      <w:r>
+        <w:rPr>
+          <w:lang w:val="en-US"/>
+        </w:rPr>
+        <w:t xml:space="preserve"> 4 AA batteries.</w:t>
+      </w:r>
+    </w:p>
+    <w:p>
+      <w:pPr>
+        <w:rPr>
+          <w:lang w:val="en-US"/>
+        </w:rPr>
+      </w:pPr>
+      <w:r>
+        <w:rPr>
+          <w:lang w:val="en-US"/>
+        </w:rPr>
+        <w:t>Convenient access to Arduino I/O lines, the pin 13 user LED, and the Arduino reset line via the shield.</w:t>
+      </w:r>
+    </w:p>
+    <w:p>
+      <w:pPr>
+        <w:rPr>
+          <w:lang w:val="en-US"/>
+        </w:rPr>
+      </w:pPr>
+      <w:r>
+        <w:rPr>
+          <w:lang w:val="en-US"/>
+        </w:rPr>
+        <w:t xml:space="preserve">General-purpose prototyping areas and an expansion area at the front for connecting additional sensors (it is easy to add a </w:t>
+      </w:r>
+      <w:proofErr w:type="spellStart"/>
+      <w:r>
+        <w:rPr>
+          <w:lang w:val="en-US"/>
+        </w:rPr>
+        <w:t>Zumo</w:t>
+      </w:r>
+      <w:proofErr w:type="spellEnd"/>
+      <w:r>
+        <w:rPr>
+          <w:lang w:val="en-US"/>
+        </w:rPr>
+        <w:t xml:space="preserve"> reflectance sensor array or up to five QTR sensors for edge detection or line following).</w:t>
+      </w:r>
+    </w:p>
+    <w:p>
+      <w:pPr>
+        <w:rPr>
+          <w:lang w:val="en-US"/>
+        </w:rPr>
+      </w:pPr>
+      <w:r>
+        <w:rPr>
+          <w:lang w:val="en-US"/>
+        </w:rPr>
+        <w:t xml:space="preserve">Compatible with the Arduino Uno R3 and </w:t>
+      </w:r>
+      <w:proofErr w:type="gramStart"/>
+      <w:r>
+        <w:rPr>
+          <w:lang w:val="en-US"/>
+        </w:rPr>
+        <w:t>Arduino Leonardo, and</w:t>
+      </w:r>
+      <w:proofErr w:type="gramEnd"/>
+      <w:r>
+        <w:rPr>
+          <w:lang w:val="en-US"/>
+        </w:rPr>
+        <w:t xml:space="preserve"> can also be used with older Arduinos that have the same form factor, like the </w:t>
+      </w:r>
+      <w:proofErr w:type="spellStart"/>
+      <w:r>
+        <w:rPr>
+          <w:lang w:val="en-US"/>
+        </w:rPr>
+        <w:t>Duemilanove</w:t>
+      </w:r>
+      <w:proofErr w:type="spellEnd"/>
+      <w:r>
+        <w:rPr>
+          <w:lang w:val="en-US"/>
+        </w:rPr>
+        <w:t>.</w:t>
+      </w:r>
+    </w:p>
+    <w:p>
+      <w:pPr>
+        <w:rPr>
+          <w:lang w:val="en-US"/>
+        </w:rPr>
+      </w:pPr>
+      <w:r>
+        <w:rPr>
+          <w:lang w:val="en-US"/>
+        </w:rPr>
+        <w:t>An Arduino library and sample code make getting started easy.</w:t>
+      </w:r>
+    </w:p>
+    <w:p>
+      <w:pPr>
+        <w:rPr>
+          <w:lang w:val="en-US"/>
+        </w:rPr>
+      </w:pPr>
+      <w:r>
+        <w:rPr>
+          <w:lang w:val="en-US"/>
+        </w:rPr>
+        <w:t>Detailed user’s guide with assembly instructions.</w:t>
+      </w:r>
     </w:p>
     <w:p>
       <w:pPr>
         <w:pStyle w:val="Numberedlistlevel2"/>
-        <w:rPr>
-          <w:rFonts w:ascii="-webkit-standard" w:hAnsi="-webkit-standard" w:cs="Times New Roman"/>
-        </w:rPr>
-      </w:pPr>
-      <w:bookmarkStart w:id="4" w:name="_Toc529374298"/>
-      <w:r>
-        <w:t>/* General summary of the whole project */</w:t>
-      </w:r>
-      <w:bookmarkEnd w:id="4"/>
-    </w:p>
-    <w:p>
-      <w:pPr>
-        <w:rPr>
-          <w:lang w:val="en-US"/>
-        </w:rPr>
-      </w:pPr>
-    </w:p>
-    <w:p>
-      <w:pPr>
-        <w:pStyle w:val="Heading2"/>
-        <w:rPr>
-          <w:rFonts w:ascii="-webkit-standard" w:eastAsia="Times New Roman" w:hAnsi="-webkit-standard" w:cs="Times New Roman"/>
-          <w:lang w:val="en-US"/>
-        </w:rPr>
-      </w:pPr>
-      <w:bookmarkStart w:id="5" w:name="_Toc529374299"/>
+      </w:pPr>
       <w:proofErr w:type="spellStart"/>
       <w:r>
-        <w:t>Introduction</w:t>
-      </w:r>
-      <w:bookmarkEnd w:id="5"/>
+        <w:t>Zumo</w:t>
+      </w:r>
       <w:proofErr w:type="spellEnd"/>
-    </w:p>
-    <w:p>
-      <w:pPr>
-        <w:pStyle w:val="Numberedlistlevel2"/>
-      </w:pPr>
-      <w:bookmarkStart w:id="6" w:name="_Toc529374300"/>
-      <w:r>
-        <w:t>/* The goal and scope of the project */</w:t>
-      </w:r>
-      <w:bookmarkEnd w:id="6"/>
-    </w:p>
-    <w:p>
-      <w:pPr>
-        <w:rPr>
-          <w:lang w:val="en-US"/>
-        </w:rPr>
-      </w:pPr>
-      <w:r>
-        <w:rPr>
-          <w:lang w:val="en-US"/>
-        </w:rPr>
-        <w:t xml:space="preserve">The goal of this project is to design </w:t>
-      </w:r>
-      <w:r>
-        <w:rPr>
-          <w:lang w:val="en-US"/>
-        </w:rPr>
-        <w:t>a</w:t>
-      </w:r>
-      <w:r>
-        <w:rPr>
-          <w:lang w:val="en-US"/>
-        </w:rPr>
-        <w:t>nd build a</w:t>
-      </w:r>
-      <w:r>
-        <w:rPr>
-          <w:lang w:val="en-US"/>
-        </w:rPr>
-        <w:t xml:space="preserve"> Zumo</w:t>
-      </w:r>
-      <w:r>
-        <w:rPr>
-          <w:lang w:val="en-US"/>
-        </w:rPr>
-        <w:t xml:space="preserve"> robot software that </w:t>
-      </w:r>
-      <w:r>
-        <w:rPr>
-          <w:lang w:val="en-US"/>
-        </w:rPr>
-        <w:t>will</w:t>
-      </w:r>
-      <w:r>
-        <w:rPr>
-          <w:lang w:val="en-US"/>
-        </w:rPr>
-        <w:t xml:space="preserve"> allow it to pass all the challenges in the final assignment</w:t>
+      <w:r>
+        <w:t xml:space="preserve"> </w:t>
+      </w:r>
+      <w:proofErr w:type="spellStart"/>
+      <w:r>
+        <w:t>Shassis</w:t>
+      </w:r>
+      <w:proofErr w:type="spellEnd"/>
+    </w:p>
+    <w:p>
+      <w:pPr>
+        <w:rPr>
+          <w:lang w:val="en-US"/>
+        </w:rPr>
+      </w:pPr>
+      <w:r>
+        <w:rPr>
+          <w:lang w:val="en-US"/>
+        </w:rPr>
+        <w:t>The chassis is made from black ABS plastic and has sockets for two micro metal gearmotors and a compartment for four AA batt</w:t>
+      </w:r>
+      <w:r>
+        <w:rPr>
+          <w:lang w:val="en-US"/>
+        </w:rPr>
+        <w:t xml:space="preserve">eries. </w:t>
+      </w:r>
+      <w:r>
+        <w:rPr>
+          <w:lang w:val="en-US"/>
+        </w:rPr>
+        <w:t>The battery compartment terminals protrude through the chassis and can be accessed from the top side. A black acrylic plate is included with the chassis. This plate holds the motors in place a</w:t>
+      </w:r>
+      <w:r>
+        <w:rPr>
+          <w:lang w:val="en-US"/>
+        </w:rPr>
+        <w:t>nd can be used for mounting</w:t>
+      </w:r>
+      <w:r>
+        <w:rPr>
+          <w:lang w:val="en-US"/>
+        </w:rPr>
+        <w:t xml:space="preserve"> electronics, suc</w:t>
+      </w:r>
+      <w:r>
+        <w:rPr>
+          <w:lang w:val="en-US"/>
+        </w:rPr>
+        <w:t>h as</w:t>
+      </w:r>
+      <w:r>
+        <w:rPr>
+          <w:lang w:val="en-US"/>
+        </w:rPr>
+        <w:t xml:space="preserve"> microcontroller, motor drivers, and sensors.</w:t>
+      </w:r>
+    </w:p>
+    <w:p>
+      <w:pPr>
+        <w:rPr>
+          <w:lang w:val="en-US"/>
+        </w:rPr>
+      </w:pPr>
+      <w:r>
+        <w:rPr>
+          <w:lang w:val="en-US"/>
+        </w:rPr>
+        <w:t>The drive system consists of two black silicone tracks, one on each side, that are each supported by a freely spinning idler sprocket and a motor-driven drive sprocket</w:t>
       </w:r>
       <w:r>
         <w:rPr>
@@ -2280,109 +2784,28 @@
           <w:lang w:val="en-US"/>
         </w:rPr>
       </w:pPr>
-    </w:p>
-    <w:p>
-      <w:pPr>
-        <w:pStyle w:val="Heading2"/>
-        <w:rPr>
-          <w:rFonts w:ascii="-webkit-standard" w:eastAsia="Times New Roman" w:hAnsi="-webkit-standard" w:cs="Times New Roman"/>
-          <w:lang w:val="en-US"/>
-        </w:rPr>
-      </w:pPr>
-      <w:bookmarkStart w:id="7" w:name="_Toc529374301"/>
-      <w:r>
-        <w:rPr>
-          <w:rFonts w:eastAsia="Times New Roman"/>
-          <w:lang w:val="en-US"/>
-        </w:rPr>
-        <w:t>Methods and mate</w:t>
-      </w:r>
-      <w:bookmarkStart w:id="8" w:name="_GoBack"/>
-      <w:bookmarkEnd w:id="8"/>
-      <w:r>
-        <w:rPr>
-          <w:rFonts w:eastAsia="Times New Roman"/>
-          <w:lang w:val="en-US"/>
-        </w:rPr>
-        <w:t>rials</w:t>
-      </w:r>
-      <w:bookmarkEnd w:id="7"/>
-      <w:r>
-        <w:rPr>
-          <w:rFonts w:eastAsia="Times New Roman"/>
-          <w:lang w:val="en-US"/>
-        </w:rPr>
-        <w:t xml:space="preserve"> </w:t>
-      </w:r>
-    </w:p>
-    <w:p>
-      <w:pPr>
-        <w:pStyle w:val="Numberedlistlevel2"/>
-      </w:pPr>
-      <w:bookmarkStart w:id="9" w:name="_Toc529374302"/>
-      <w:r>
-        <w:t>/* What methods and materials are we using. Zumo, sensors, language, creator, libs */</w:t>
-      </w:r>
-      <w:bookmarkEnd w:id="9"/>
-    </w:p>
-    <w:p>
-      <w:pPr>
-        <w:rPr>
-          <w:lang w:val="en-US"/>
-        </w:rPr>
-      </w:pPr>
-    </w:p>
-    <w:p>
-      <w:pPr>
-        <w:pStyle w:val="Heading2"/>
-        <w:rPr>
-          <w:rFonts w:ascii="-webkit-standard" w:eastAsia="Times New Roman" w:hAnsi="-webkit-standard" w:cs="Times New Roman"/>
-          <w:lang w:val="en-US"/>
-        </w:rPr>
-      </w:pPr>
-      <w:bookmarkStart w:id="10" w:name="_Toc529374303"/>
-      <w:r>
-        <w:rPr>
-          <w:rFonts w:eastAsia="Times New Roman"/>
-          <w:lang w:val="en-US"/>
-        </w:rPr>
-        <w:t>Theoretical background</w:t>
-      </w:r>
-      <w:bookmarkEnd w:id="10"/>
-    </w:p>
-    <w:p>
-      <w:pPr>
-        <w:pStyle w:val="Numberedlistlevel2"/>
-        <w:rPr>
-          <w:rFonts w:ascii="-webkit-standard" w:hAnsi="-webkit-standard" w:cs="Times New Roman"/>
-        </w:rPr>
-      </w:pPr>
-      <w:bookmarkStart w:id="11" w:name="_Toc529374304"/>
-      <w:r>
-        <w:t>/* Some theory about how sensor, robot works, how some algorithms work */</w:t>
-      </w:r>
+      <w:r>
+        <w:rPr>
+          <w:lang w:val="en-US"/>
+        </w:rPr>
+        <w:t xml:space="preserve">The </w:t>
+      </w:r>
+      <w:proofErr w:type="spellStart"/>
+      <w:r>
+        <w:rPr>
+          <w:lang w:val="en-US"/>
+        </w:rPr>
+        <w:t>Zumo</w:t>
+      </w:r>
+      <w:proofErr w:type="spellEnd"/>
+      <w:r>
+        <w:rPr>
+          <w:lang w:val="en-US"/>
+        </w:rPr>
+        <w:t xml:space="preserve"> chassis uses two motors, one for each tread.</w:t>
+      </w:r>
+      <w:bookmarkStart w:id="11" w:name="_GoBack"/>
       <w:bookmarkEnd w:id="11"/>
-    </w:p>
-    <w:p>
-      <w:pPr>
-        <w:rPr>
-          <w:rFonts w:ascii="-webkit-standard" w:hAnsi="-webkit-standard" w:cs="Times New Roman"/>
-          <w:lang w:val="en-US"/>
-        </w:rPr>
-      </w:pPr>
-      <w:r>
-        <w:rPr>
-          <w:lang w:val="en-US"/>
-        </w:rPr>
-        <w:t>The robot consists of three main part: Arduino, Zumo Shield and Zumo chassis.</w:t>
-      </w:r>
-    </w:p>
-    <w:p>
-      <w:pPr>
-        <w:rPr>
-          <w:lang w:val="en-US"/>
-        </w:rPr>
-      </w:pPr>
     </w:p>
     <w:p>
       <w:pPr>
@@ -5213,7 +5636,6 @@
         </w:rPr>
       </w:pPr>
       <w:bookmarkStart w:id="22" w:name="_Toc529374315"/>
-      <w:proofErr w:type="spellStart"/>
       <w:r>
         <w:rPr>
           <w:rFonts w:eastAsia="Times New Roman"/>
@@ -5221,7 +5643,6 @@
         <w:t>Conclusion</w:t>
       </w:r>
       <w:bookmarkEnd w:id="22"/>
-      <w:proofErr w:type="spellEnd"/>
     </w:p>
     <w:p>
       <w:pPr>
@@ -5240,13 +5661,11 @@
         </w:rPr>
       </w:pPr>
       <w:bookmarkStart w:id="24" w:name="_Toc529374317"/>
-      <w:proofErr w:type="spellStart"/>
       <w:r>
         <w:lastRenderedPageBreak/>
         <w:t>References</w:t>
       </w:r>
       <w:bookmarkEnd w:id="24"/>
-      <w:proofErr w:type="spellEnd"/>
     </w:p>
     <w:p>
       <w:pPr>
@@ -8275,7 +8694,7 @@
 </file>
 
 <file path=customXml/itemProps1.xml><?xml version="1.0" encoding="utf-8"?>
-<ds:datastoreItem xmlns:ds="http://schemas.openxmlformats.org/officeDocument/2006/customXml" ds:itemID="{0507FBEE-24AF-480B-80C1-78ADD317BB7E}">
+<ds:datastoreItem xmlns:ds="http://schemas.openxmlformats.org/officeDocument/2006/customXml" ds:itemID="{2AC47A3F-83D4-4005-A40A-FBECDDB57FF7}">
   <ds:schemaRefs>
     <ds:schemaRef ds:uri="http://schemas.openxmlformats.org/officeDocument/2006/bibliography"/>
   </ds:schemaRefs>

</xml_diff>

<commit_message>
added introduction, information about kit
</commit_message>
<xml_diff>
--- a/projects-report.docx
+++ b/projects-report.docx
@@ -77,7 +77,7 @@
           <w:lang w:val="en-US"/>
         </w:rPr>
       </w:pPr>
-      <w:bookmarkStart w:id="1" w:name="_Toc529374296"/>
+      <w:bookmarkStart w:id="1" w:name="_Toc530407061"/>
       <w:commentRangeStart w:id="2"/>
       <w:r>
         <w:rPr>
@@ -85,7 +85,6 @@
         </w:rPr>
         <w:t>Robot projects</w:t>
       </w:r>
-      <w:bookmarkEnd w:id="1"/>
       <w:commentRangeEnd w:id="2"/>
       <w:r>
         <w:rPr>
@@ -97,6 +96,7 @@
         </w:rPr>
         <w:commentReference w:id="2"/>
       </w:r>
+      <w:bookmarkEnd w:id="1"/>
     </w:p>
     <w:sdt>
       <w:sdtPr>
@@ -139,7 +139,6 @@
               <w:noProof/>
               <w:sz w:val="22"/>
               <w:szCs w:val="22"/>
-              <w:lang w:val="en-US"/>
             </w:rPr>
           </w:pPr>
           <w:r>
@@ -166,11 +165,12 @@
             </w:rPr>
             <w:fldChar w:fldCharType="separate"/>
           </w:r>
-          <w:hyperlink w:anchor="_Toc529374296" w:history="1">
+          <w:hyperlink w:anchor="_Toc530407061" w:history="1">
             <w:r>
               <w:rPr>
                 <w:rStyle w:val="Hyperlink"/>
                 <w:noProof/>
+                <w:lang w:val="en-US"/>
               </w:rPr>
               <w:t>Robot projects</w:t>
             </w:r>
@@ -193,7 +193,7 @@
                 <w:noProof/>
                 <w:webHidden/>
               </w:rPr>
-              <w:instrText xml:space="preserve"> PAGEREF _Toc529374296 \h </w:instrText>
+              <w:instrText xml:space="preserve"> PAGEREF _Toc530407061 \h </w:instrText>
             </w:r>
             <w:r>
               <w:rPr>
@@ -236,10 +236,9 @@
               <w:noProof/>
               <w:sz w:val="22"/>
               <w:szCs w:val="22"/>
-              <w:lang w:val="en-US"/>
             </w:rPr>
           </w:pPr>
-          <w:hyperlink w:anchor="_Toc529374297" w:history="1">
+          <w:hyperlink w:anchor="_Toc530407062" w:history="1">
             <w:r>
               <w:rPr>
                 <w:rStyle w:val="Hyperlink"/>
@@ -254,7 +253,6 @@
                 <w:noProof/>
                 <w:sz w:val="22"/>
                 <w:szCs w:val="22"/>
-                <w:lang w:val="en-US"/>
               </w:rPr>
               <w:tab/>
             </w:r>
@@ -284,7 +282,7 @@
                 <w:noProof/>
                 <w:webHidden/>
               </w:rPr>
-              <w:instrText xml:space="preserve"> PAGEREF _Toc529374297 \h </w:instrText>
+              <w:instrText xml:space="preserve"> PAGEREF _Toc530407062 \h </w:instrText>
             </w:r>
             <w:r>
               <w:rPr>
@@ -327,10 +325,9 @@
               <w:noProof/>
               <w:sz w:val="22"/>
               <w:szCs w:val="22"/>
-              <w:lang w:val="en-US"/>
             </w:rPr>
           </w:pPr>
-          <w:hyperlink w:anchor="_Toc529374298" w:history="1">
+          <w:hyperlink w:anchor="_Toc530407063" w:history="1">
             <w:r>
               <w:rPr>
                 <w:rStyle w:val="Hyperlink"/>
@@ -345,7 +342,6 @@
                 <w:noProof/>
                 <w:sz w:val="22"/>
                 <w:szCs w:val="22"/>
-                <w:lang w:val="en-US"/>
               </w:rPr>
               <w:tab/>
             </w:r>
@@ -375,7 +371,7 @@
                 <w:noProof/>
                 <w:webHidden/>
               </w:rPr>
-              <w:instrText xml:space="preserve"> PAGEREF _Toc529374298 \h </w:instrText>
+              <w:instrText xml:space="preserve"> PAGEREF _Toc530407063 \h </w:instrText>
             </w:r>
             <w:r>
               <w:rPr>
@@ -418,10 +414,9 @@
               <w:noProof/>
               <w:sz w:val="22"/>
               <w:szCs w:val="22"/>
-              <w:lang w:val="en-US"/>
             </w:rPr>
           </w:pPr>
-          <w:hyperlink w:anchor="_Toc529374299" w:history="1">
+          <w:hyperlink w:anchor="_Toc530407064" w:history="1">
             <w:r>
               <w:rPr>
                 <w:rStyle w:val="Hyperlink"/>
@@ -437,7 +432,6 @@
                 <w:noProof/>
                 <w:sz w:val="22"/>
                 <w:szCs w:val="22"/>
-                <w:lang w:val="en-US"/>
               </w:rPr>
               <w:tab/>
             </w:r>
@@ -467,7 +461,7 @@
                 <w:noProof/>
                 <w:webHidden/>
               </w:rPr>
-              <w:instrText xml:space="preserve"> PAGEREF _Toc529374299 \h </w:instrText>
+              <w:instrText xml:space="preserve"> PAGEREF _Toc530407064 \h </w:instrText>
             </w:r>
             <w:r>
               <w:rPr>
@@ -510,10 +504,9 @@
               <w:noProof/>
               <w:sz w:val="22"/>
               <w:szCs w:val="22"/>
-              <w:lang w:val="en-US"/>
             </w:rPr>
           </w:pPr>
-          <w:hyperlink w:anchor="_Toc529374300" w:history="1">
+          <w:hyperlink w:anchor="_Toc530407065" w:history="1">
             <w:r>
               <w:rPr>
                 <w:rStyle w:val="Hyperlink"/>
@@ -528,7 +521,6 @@
                 <w:noProof/>
                 <w:sz w:val="22"/>
                 <w:szCs w:val="22"/>
-                <w:lang w:val="en-US"/>
               </w:rPr>
               <w:tab/>
             </w:r>
@@ -558,7 +550,7 @@
                 <w:noProof/>
                 <w:webHidden/>
               </w:rPr>
-              <w:instrText xml:space="preserve"> PAGEREF _Toc529374300 \h </w:instrText>
+              <w:instrText xml:space="preserve"> PAGEREF _Toc530407065 \h </w:instrText>
             </w:r>
             <w:r>
               <w:rPr>
@@ -601,10 +593,9 @@
               <w:noProof/>
               <w:sz w:val="22"/>
               <w:szCs w:val="22"/>
-              <w:lang w:val="en-US"/>
             </w:rPr>
           </w:pPr>
-          <w:hyperlink w:anchor="_Toc529374301" w:history="1">
+          <w:hyperlink w:anchor="_Toc530407066" w:history="1">
             <w:r>
               <w:rPr>
                 <w:rStyle w:val="Hyperlink"/>
@@ -620,7 +611,6 @@
                 <w:noProof/>
                 <w:sz w:val="22"/>
                 <w:szCs w:val="22"/>
-                <w:lang w:val="en-US"/>
               </w:rPr>
               <w:tab/>
             </w:r>
@@ -652,7 +642,7 @@
                 <w:noProof/>
                 <w:webHidden/>
               </w:rPr>
-              <w:instrText xml:space="preserve"> PAGEREF _Toc529374301 \h </w:instrText>
+              <w:instrText xml:space="preserve"> PAGEREF _Toc530407066 \h </w:instrText>
             </w:r>
             <w:r>
               <w:rPr>
@@ -695,10 +685,9 @@
               <w:noProof/>
               <w:sz w:val="22"/>
               <w:szCs w:val="22"/>
-              <w:lang w:val="en-US"/>
             </w:rPr>
           </w:pPr>
-          <w:hyperlink w:anchor="_Toc529374302" w:history="1">
+          <w:hyperlink w:anchor="_Toc530407067" w:history="1">
             <w:r>
               <w:rPr>
                 <w:rStyle w:val="Hyperlink"/>
@@ -713,7 +702,6 @@
                 <w:noProof/>
                 <w:sz w:val="22"/>
                 <w:szCs w:val="22"/>
-                <w:lang w:val="en-US"/>
               </w:rPr>
               <w:tab/>
             </w:r>
@@ -743,7 +731,7 @@
                 <w:noProof/>
                 <w:webHidden/>
               </w:rPr>
-              <w:instrText xml:space="preserve"> PAGEREF _Toc529374302 \h </w:instrText>
+              <w:instrText xml:space="preserve"> PAGEREF _Toc530407067 \h </w:instrText>
             </w:r>
             <w:r>
               <w:rPr>
@@ -786,10 +774,9 @@
               <w:noProof/>
               <w:sz w:val="22"/>
               <w:szCs w:val="22"/>
-              <w:lang w:val="en-US"/>
             </w:rPr>
           </w:pPr>
-          <w:hyperlink w:anchor="_Toc529374303" w:history="1">
+          <w:hyperlink w:anchor="_Toc530407068" w:history="1">
             <w:r>
               <w:rPr>
                 <w:rStyle w:val="Hyperlink"/>
@@ -805,7 +792,6 @@
                 <w:noProof/>
                 <w:sz w:val="22"/>
                 <w:szCs w:val="22"/>
-                <w:lang w:val="en-US"/>
               </w:rPr>
               <w:tab/>
             </w:r>
@@ -837,7 +823,7 @@
                 <w:noProof/>
                 <w:webHidden/>
               </w:rPr>
-              <w:instrText xml:space="preserve"> PAGEREF _Toc529374303 \h </w:instrText>
+              <w:instrText xml:space="preserve"> PAGEREF _Toc530407068 \h </w:instrText>
             </w:r>
             <w:r>
               <w:rPr>
@@ -880,10 +866,9 @@
               <w:noProof/>
               <w:sz w:val="22"/>
               <w:szCs w:val="22"/>
-              <w:lang w:val="en-US"/>
             </w:rPr>
           </w:pPr>
-          <w:hyperlink w:anchor="_Toc529374304" w:history="1">
+          <w:hyperlink w:anchor="_Toc530407069" w:history="1">
             <w:r>
               <w:rPr>
                 <w:rStyle w:val="Hyperlink"/>
@@ -898,7 +883,6 @@
                 <w:noProof/>
                 <w:sz w:val="22"/>
                 <w:szCs w:val="22"/>
-                <w:lang w:val="en-US"/>
               </w:rPr>
               <w:tab/>
             </w:r>
@@ -928,7 +912,7 @@
                 <w:noProof/>
                 <w:webHidden/>
               </w:rPr>
-              <w:instrText xml:space="preserve"> PAGEREF _Toc529374304 \h </w:instrText>
+              <w:instrText xml:space="preserve"> PAGEREF _Toc530407069 \h </w:instrText>
             </w:r>
             <w:r>
               <w:rPr>
@@ -949,6 +933,95 @@
                 <w:webHidden/>
               </w:rPr>
               <w:t>2</w:t>
+            </w:r>
+            <w:r>
+              <w:rPr>
+                <w:noProof/>
+                <w:webHidden/>
+              </w:rPr>
+              <w:fldChar w:fldCharType="end"/>
+            </w:r>
+          </w:hyperlink>
+        </w:p>
+        <w:p>
+          <w:pPr>
+            <w:pStyle w:val="TOC2"/>
+            <w:tabs>
+              <w:tab w:val="left" w:pos="1320"/>
+              <w:tab w:val="right" w:leader="dot" w:pos="9339"/>
+            </w:tabs>
+            <w:rPr>
+              <w:rFonts w:eastAsiaTheme="minorEastAsia"/>
+              <w:noProof/>
+              <w:sz w:val="22"/>
+              <w:szCs w:val="22"/>
+            </w:rPr>
+          </w:pPr>
+          <w:hyperlink w:anchor="_Toc530407070" w:history="1">
+            <w:r>
+              <w:rPr>
+                <w:rStyle w:val="Hyperlink"/>
+                <w:rFonts w:cstheme="majorHAnsi"/>
+                <w:noProof/>
+              </w:rPr>
+              <w:t>4.2.</w:t>
+            </w:r>
+            <w:r>
+              <w:rPr>
+                <w:rFonts w:eastAsiaTheme="minorEastAsia"/>
+                <w:noProof/>
+                <w:sz w:val="22"/>
+                <w:szCs w:val="22"/>
+              </w:rPr>
+              <w:tab/>
+            </w:r>
+            <w:r>
+              <w:rPr>
+                <w:rStyle w:val="Hyperlink"/>
+                <w:noProof/>
+              </w:rPr>
+              <w:t>Zumo Shassis</w:t>
+            </w:r>
+            <w:r>
+              <w:rPr>
+                <w:noProof/>
+                <w:webHidden/>
+              </w:rPr>
+              <w:tab/>
+            </w:r>
+            <w:r>
+              <w:rPr>
+                <w:noProof/>
+                <w:webHidden/>
+              </w:rPr>
+              <w:fldChar w:fldCharType="begin"/>
+            </w:r>
+            <w:r>
+              <w:rPr>
+                <w:noProof/>
+                <w:webHidden/>
+              </w:rPr>
+              <w:instrText xml:space="preserve"> PAGEREF _Toc530407070 \h </w:instrText>
+            </w:r>
+            <w:r>
+              <w:rPr>
+                <w:noProof/>
+                <w:webHidden/>
+              </w:rPr>
+            </w:r>
+            <w:r>
+              <w:rPr>
+                <w:noProof/>
+                <w:webHidden/>
+              </w:rPr>
+              <w:fldChar w:fldCharType="separate"/>
+            </w:r>
+            <w:r>
+              <w:rPr>
+                <w:noProof/>
+                <w:webHidden/>
+              </w:rPr>
+              <w:t>3</w:t>
             </w:r>
             <w:r>
               <w:rPr>
@@ -971,10 +1044,9 @@
               <w:noProof/>
               <w:sz w:val="22"/>
               <w:szCs w:val="22"/>
-              <w:lang w:val="en-US"/>
             </w:rPr>
           </w:pPr>
-          <w:hyperlink w:anchor="_Toc529374305" w:history="1">
+          <w:hyperlink w:anchor="_Toc530407071" w:history="1">
             <w:r>
               <w:rPr>
                 <w:rStyle w:val="Hyperlink"/>
@@ -990,7 +1062,6 @@
                 <w:noProof/>
                 <w:sz w:val="22"/>
                 <w:szCs w:val="22"/>
-                <w:lang w:val="en-US"/>
               </w:rPr>
               <w:tab/>
             </w:r>
@@ -1022,7 +1093,7 @@
                 <w:noProof/>
                 <w:webHidden/>
               </w:rPr>
-              <w:instrText xml:space="preserve"> PAGEREF _Toc529374305 \h </w:instrText>
+              <w:instrText xml:space="preserve"> PAGEREF _Toc530407071 \h </w:instrText>
             </w:r>
             <w:r>
               <w:rPr>
@@ -1042,7 +1113,7 @@
                 <w:noProof/>
                 <w:webHidden/>
               </w:rPr>
-              <w:t>2</w:t>
+              <w:t>3</w:t>
             </w:r>
             <w:r>
               <w:rPr>
@@ -1065,10 +1136,9 @@
               <w:noProof/>
               <w:sz w:val="22"/>
               <w:szCs w:val="22"/>
-              <w:lang w:val="en-US"/>
             </w:rPr>
           </w:pPr>
-          <w:hyperlink w:anchor="_Toc529374306" w:history="1">
+          <w:hyperlink w:anchor="_Toc530407072" w:history="1">
             <w:r>
               <w:rPr>
                 <w:rStyle w:val="Hyperlink"/>
@@ -1083,7 +1153,6 @@
                 <w:noProof/>
                 <w:sz w:val="22"/>
                 <w:szCs w:val="22"/>
-                <w:lang w:val="en-US"/>
               </w:rPr>
               <w:tab/>
             </w:r>
@@ -1113,7 +1182,7 @@
                 <w:noProof/>
                 <w:webHidden/>
               </w:rPr>
-              <w:instrText xml:space="preserve"> PAGEREF _Toc529374306 \h </w:instrText>
+              <w:instrText xml:space="preserve"> PAGEREF _Toc530407072 \h </w:instrText>
             </w:r>
             <w:r>
               <w:rPr>
@@ -1133,7 +1202,7 @@
                 <w:noProof/>
                 <w:webHidden/>
               </w:rPr>
-              <w:t>2</w:t>
+              <w:t>3</w:t>
             </w:r>
             <w:r>
               <w:rPr>
@@ -1156,10 +1225,9 @@
               <w:noProof/>
               <w:sz w:val="22"/>
               <w:szCs w:val="22"/>
-              <w:lang w:val="en-US"/>
             </w:rPr>
           </w:pPr>
-          <w:hyperlink w:anchor="_Toc529374307" w:history="1">
+          <w:hyperlink w:anchor="_Toc530407073" w:history="1">
             <w:r>
               <w:rPr>
                 <w:rStyle w:val="Hyperlink"/>
@@ -1174,7 +1242,6 @@
                 <w:noProof/>
                 <w:sz w:val="22"/>
                 <w:szCs w:val="22"/>
-                <w:lang w:val="en-US"/>
               </w:rPr>
               <w:tab/>
             </w:r>
@@ -1204,7 +1271,7 @@
                 <w:noProof/>
                 <w:webHidden/>
               </w:rPr>
-              <w:instrText xml:space="preserve"> PAGEREF _Toc529374307 \h </w:instrText>
+              <w:instrText xml:space="preserve"> PAGEREF _Toc530407073 \h </w:instrText>
             </w:r>
             <w:r>
               <w:rPr>
@@ -1247,10 +1314,9 @@
               <w:noProof/>
               <w:sz w:val="22"/>
               <w:szCs w:val="22"/>
-              <w:lang w:val="en-US"/>
             </w:rPr>
           </w:pPr>
-          <w:hyperlink w:anchor="_Toc529374308" w:history="1">
+          <w:hyperlink w:anchor="_Toc530407074" w:history="1">
             <w:r>
               <w:rPr>
                 <w:rStyle w:val="Hyperlink"/>
@@ -1264,7 +1330,6 @@
                 <w:noProof/>
                 <w:sz w:val="22"/>
                 <w:szCs w:val="22"/>
-                <w:lang w:val="en-US"/>
               </w:rPr>
               <w:tab/>
             </w:r>
@@ -1294,7 +1359,7 @@
                 <w:noProof/>
                 <w:webHidden/>
               </w:rPr>
-              <w:instrText xml:space="preserve"> PAGEREF _Toc529374308 \h </w:instrText>
+              <w:instrText xml:space="preserve"> PAGEREF _Toc530407074 \h </w:instrText>
             </w:r>
             <w:r>
               <w:rPr>
@@ -1314,7 +1379,7 @@
                 <w:noProof/>
                 <w:webHidden/>
               </w:rPr>
-              <w:t>4</w:t>
+              <w:t>5</w:t>
             </w:r>
             <w:r>
               <w:rPr>
@@ -1337,10 +1402,9 @@
               <w:noProof/>
               <w:sz w:val="22"/>
               <w:szCs w:val="22"/>
-              <w:lang w:val="en-US"/>
             </w:rPr>
           </w:pPr>
-          <w:hyperlink w:anchor="_Toc529374309" w:history="1">
+          <w:hyperlink w:anchor="_Toc530407075" w:history="1">
             <w:r>
               <w:rPr>
                 <w:rStyle w:val="Hyperlink"/>
@@ -1354,7 +1418,6 @@
                 <w:noProof/>
                 <w:sz w:val="22"/>
                 <w:szCs w:val="22"/>
-                <w:lang w:val="en-US"/>
               </w:rPr>
               <w:tab/>
             </w:r>
@@ -1384,7 +1447,7 @@
                 <w:noProof/>
                 <w:webHidden/>
               </w:rPr>
-              <w:instrText xml:space="preserve"> PAGEREF _Toc529374309 \h </w:instrText>
+              <w:instrText xml:space="preserve"> PAGEREF _Toc530407075 \h </w:instrText>
             </w:r>
             <w:r>
               <w:rPr>
@@ -1404,7 +1467,7 @@
                 <w:noProof/>
                 <w:webHidden/>
               </w:rPr>
-              <w:t>4</w:t>
+              <w:t>5</w:t>
             </w:r>
             <w:r>
               <w:rPr>
@@ -1427,10 +1490,9 @@
               <w:noProof/>
               <w:sz w:val="22"/>
               <w:szCs w:val="22"/>
-              <w:lang w:val="en-US"/>
             </w:rPr>
           </w:pPr>
-          <w:hyperlink w:anchor="_Toc529374310" w:history="1">
+          <w:hyperlink w:anchor="_Toc530407076" w:history="1">
             <w:r>
               <w:rPr>
                 <w:rStyle w:val="Hyperlink"/>
@@ -1444,7 +1506,6 @@
                 <w:noProof/>
                 <w:sz w:val="22"/>
                 <w:szCs w:val="22"/>
-                <w:lang w:val="en-US"/>
               </w:rPr>
               <w:tab/>
             </w:r>
@@ -1474,7 +1535,7 @@
                 <w:noProof/>
                 <w:webHidden/>
               </w:rPr>
-              <w:instrText xml:space="preserve"> PAGEREF _Toc529374310 \h </w:instrText>
+              <w:instrText xml:space="preserve"> PAGEREF _Toc530407076 \h </w:instrText>
             </w:r>
             <w:r>
               <w:rPr>
@@ -1494,7 +1555,7 @@
                 <w:noProof/>
                 <w:webHidden/>
               </w:rPr>
-              <w:t>4</w:t>
+              <w:t>5</w:t>
             </w:r>
             <w:r>
               <w:rPr>
@@ -1517,10 +1578,9 @@
               <w:noProof/>
               <w:sz w:val="22"/>
               <w:szCs w:val="22"/>
-              <w:lang w:val="en-US"/>
             </w:rPr>
           </w:pPr>
-          <w:hyperlink w:anchor="_Toc529374311" w:history="1">
+          <w:hyperlink w:anchor="_Toc530407077" w:history="1">
             <w:r>
               <w:rPr>
                 <w:rStyle w:val="Hyperlink"/>
@@ -1536,7 +1596,6 @@
                 <w:noProof/>
                 <w:sz w:val="22"/>
                 <w:szCs w:val="22"/>
-                <w:lang w:val="en-US"/>
               </w:rPr>
               <w:tab/>
             </w:r>
@@ -1568,7 +1627,7 @@
                 <w:noProof/>
                 <w:webHidden/>
               </w:rPr>
-              <w:instrText xml:space="preserve"> PAGEREF _Toc529374311 \h </w:instrText>
+              <w:instrText xml:space="preserve"> PAGEREF _Toc530407077 \h </w:instrText>
             </w:r>
             <w:r>
               <w:rPr>
@@ -1588,7 +1647,7 @@
                 <w:noProof/>
                 <w:webHidden/>
               </w:rPr>
-              <w:t>4</w:t>
+              <w:t>5</w:t>
             </w:r>
             <w:r>
               <w:rPr>
@@ -1611,10 +1670,9 @@
               <w:noProof/>
               <w:sz w:val="22"/>
               <w:szCs w:val="22"/>
-              <w:lang w:val="en-US"/>
             </w:rPr>
           </w:pPr>
-          <w:hyperlink w:anchor="_Toc529374312" w:history="1">
+          <w:hyperlink w:anchor="_Toc530407078" w:history="1">
             <w:r>
               <w:rPr>
                 <w:rStyle w:val="Hyperlink"/>
@@ -1629,7 +1687,6 @@
                 <w:noProof/>
                 <w:sz w:val="22"/>
                 <w:szCs w:val="22"/>
-                <w:lang w:val="en-US"/>
               </w:rPr>
               <w:tab/>
             </w:r>
@@ -1659,7 +1716,7 @@
                 <w:noProof/>
                 <w:webHidden/>
               </w:rPr>
-              <w:instrText xml:space="preserve"> PAGEREF _Toc529374312 \h </w:instrText>
+              <w:instrText xml:space="preserve"> PAGEREF _Toc530407078 \h </w:instrText>
             </w:r>
             <w:r>
               <w:rPr>
@@ -1679,7 +1736,7 @@
                 <w:noProof/>
                 <w:webHidden/>
               </w:rPr>
-              <w:t>4</w:t>
+              <w:t>5</w:t>
             </w:r>
             <w:r>
               <w:rPr>
@@ -1702,10 +1759,9 @@
               <w:noProof/>
               <w:sz w:val="22"/>
               <w:szCs w:val="22"/>
-              <w:lang w:val="en-US"/>
             </w:rPr>
           </w:pPr>
-          <w:hyperlink w:anchor="_Toc529374313" w:history="1">
+          <w:hyperlink w:anchor="_Toc530407079" w:history="1">
             <w:r>
               <w:rPr>
                 <w:rStyle w:val="Hyperlink"/>
@@ -1721,7 +1777,6 @@
                 <w:noProof/>
                 <w:sz w:val="22"/>
                 <w:szCs w:val="22"/>
-                <w:lang w:val="en-US"/>
               </w:rPr>
               <w:tab/>
             </w:r>
@@ -1753,7 +1808,7 @@
                 <w:noProof/>
                 <w:webHidden/>
               </w:rPr>
-              <w:instrText xml:space="preserve"> PAGEREF _Toc529374313 \h </w:instrText>
+              <w:instrText xml:space="preserve"> PAGEREF _Toc530407079 \h </w:instrText>
             </w:r>
             <w:r>
               <w:rPr>
@@ -1773,7 +1828,7 @@
                 <w:noProof/>
                 <w:webHidden/>
               </w:rPr>
-              <w:t>4</w:t>
+              <w:t>5</w:t>
             </w:r>
             <w:r>
               <w:rPr>
@@ -1796,10 +1851,9 @@
               <w:noProof/>
               <w:sz w:val="22"/>
               <w:szCs w:val="22"/>
-              <w:lang w:val="en-US"/>
             </w:rPr>
           </w:pPr>
-          <w:hyperlink w:anchor="_Toc529374314" w:history="1">
+          <w:hyperlink w:anchor="_Toc530407080" w:history="1">
             <w:r>
               <w:rPr>
                 <w:rStyle w:val="Hyperlink"/>
@@ -1814,7 +1868,6 @@
                 <w:noProof/>
                 <w:sz w:val="22"/>
                 <w:szCs w:val="22"/>
-                <w:lang w:val="en-US"/>
               </w:rPr>
               <w:tab/>
             </w:r>
@@ -1844,7 +1897,7 @@
                 <w:noProof/>
                 <w:webHidden/>
               </w:rPr>
-              <w:instrText xml:space="preserve"> PAGEREF _Toc529374314 \h </w:instrText>
+              <w:instrText xml:space="preserve"> PAGEREF _Toc530407080 \h </w:instrText>
             </w:r>
             <w:r>
               <w:rPr>
@@ -1864,7 +1917,7 @@
                 <w:noProof/>
                 <w:webHidden/>
               </w:rPr>
-              <w:t>4</w:t>
+              <w:t>5</w:t>
             </w:r>
             <w:r>
               <w:rPr>
@@ -1887,10 +1940,9 @@
               <w:noProof/>
               <w:sz w:val="22"/>
               <w:szCs w:val="22"/>
-              <w:lang w:val="en-US"/>
             </w:rPr>
           </w:pPr>
-          <w:hyperlink w:anchor="_Toc529374315" w:history="1">
+          <w:hyperlink w:anchor="_Toc530407081" w:history="1">
             <w:r>
               <w:rPr>
                 <w:rStyle w:val="Hyperlink"/>
@@ -1905,7 +1957,6 @@
                 <w:noProof/>
                 <w:sz w:val="22"/>
                 <w:szCs w:val="22"/>
-                <w:lang w:val="en-US"/>
               </w:rPr>
               <w:tab/>
             </w:r>
@@ -1936,7 +1987,7 @@
                 <w:noProof/>
                 <w:webHidden/>
               </w:rPr>
-              <w:instrText xml:space="preserve"> PAGEREF _Toc529374315 \h </w:instrText>
+              <w:instrText xml:space="preserve"> PAGEREF _Toc530407081 \h </w:instrText>
             </w:r>
             <w:r>
               <w:rPr>
@@ -1956,7 +2007,7 @@
                 <w:noProof/>
                 <w:webHidden/>
               </w:rPr>
-              <w:t>4</w:t>
+              <w:t>5</w:t>
             </w:r>
             <w:r>
               <w:rPr>
@@ -1978,10 +2029,9 @@
               <w:noProof/>
               <w:sz w:val="22"/>
               <w:szCs w:val="22"/>
-              <w:lang w:val="en-US"/>
             </w:rPr>
           </w:pPr>
-          <w:hyperlink w:anchor="_Toc529374316" w:history="1">
+          <w:hyperlink w:anchor="_Toc530407082" w:history="1">
             <w:r>
               <w:rPr>
                 <w:rStyle w:val="Hyperlink"/>
@@ -2009,7 +2059,7 @@
                 <w:noProof/>
                 <w:webHidden/>
               </w:rPr>
-              <w:instrText xml:space="preserve"> PAGEREF _Toc529374316 \h </w:instrText>
+              <w:instrText xml:space="preserve"> PAGEREF _Toc530407082 \h </w:instrText>
             </w:r>
             <w:r>
               <w:rPr>
@@ -2029,7 +2079,7 @@
                 <w:noProof/>
                 <w:webHidden/>
               </w:rPr>
-              <w:t>4</w:t>
+              <w:t>5</w:t>
             </w:r>
             <w:r>
               <w:rPr>
@@ -2052,10 +2102,9 @@
               <w:noProof/>
               <w:sz w:val="22"/>
               <w:szCs w:val="22"/>
-              <w:lang w:val="en-US"/>
             </w:rPr>
           </w:pPr>
-          <w:hyperlink w:anchor="_Toc529374317" w:history="1">
+          <w:hyperlink w:anchor="_Toc530407083" w:history="1">
             <w:r>
               <w:rPr>
                 <w:rStyle w:val="Hyperlink"/>
@@ -2070,7 +2119,6 @@
                 <w:noProof/>
                 <w:sz w:val="22"/>
                 <w:szCs w:val="22"/>
-                <w:lang w:val="en-US"/>
               </w:rPr>
               <w:tab/>
             </w:r>
@@ -2100,7 +2148,7 @@
                 <w:noProof/>
                 <w:webHidden/>
               </w:rPr>
-              <w:instrText xml:space="preserve"> PAGEREF _Toc529374317 \h </w:instrText>
+              <w:instrText xml:space="preserve"> PAGEREF _Toc530407083 \h </w:instrText>
             </w:r>
             <w:r>
               <w:rPr>
@@ -2120,7 +2168,7 @@
                 <w:noProof/>
                 <w:webHidden/>
               </w:rPr>
-              <w:t>4</w:t>
+              <w:t>6</w:t>
             </w:r>
             <w:r>
               <w:rPr>
@@ -2164,7 +2212,7 @@
       <w:pPr>
         <w:pStyle w:val="Heading2"/>
       </w:pPr>
-      <w:bookmarkStart w:id="3" w:name="_Toc529374297"/>
+      <w:bookmarkStart w:id="3" w:name="_Toc530407062"/>
       <w:r>
         <w:lastRenderedPageBreak/>
         <w:t>Abstract</w:t>
@@ -2178,7 +2226,7 @@
           <w:rFonts w:ascii="-webkit-standard" w:hAnsi="-webkit-standard" w:cs="Times New Roman"/>
         </w:rPr>
       </w:pPr>
-      <w:bookmarkStart w:id="4" w:name="_Toc529374298"/>
+      <w:bookmarkStart w:id="4" w:name="_Toc530407063"/>
       <w:r>
         <w:t>/* General summary of the whole project */</w:t>
       </w:r>
@@ -2190,6 +2238,186 @@
           <w:lang w:val="en-US"/>
         </w:rPr>
       </w:pPr>
+      <w:r>
+        <w:rPr>
+          <w:lang w:val="en-US"/>
+        </w:rPr>
+        <w:t xml:space="preserve">Robot project consists of three main tasks. </w:t>
+      </w:r>
+    </w:p>
+    <w:p>
+      <w:pPr>
+        <w:ind w:firstLine="0"/>
+        <w:rPr>
+          <w:lang w:val="en-US"/>
+        </w:rPr>
+      </w:pPr>
+      <w:r>
+        <w:rPr>
+          <w:lang w:val="en-US"/>
+        </w:rPr>
+        <w:t xml:space="preserve">Line following </w:t>
+      </w:r>
+      <w:r>
+        <w:rPr>
+          <w:lang w:val="en-US"/>
+        </w:rPr>
+        <w:t xml:space="preserve">– is held by using 6 reflective sensors of the </w:t>
+      </w:r>
+      <w:proofErr w:type="spellStart"/>
+      <w:r>
+        <w:rPr>
+          <w:lang w:val="en-US"/>
+        </w:rPr>
+        <w:t>Zumo</w:t>
+      </w:r>
+      <w:proofErr w:type="spellEnd"/>
+      <w:r>
+        <w:rPr>
+          <w:lang w:val="en-US"/>
+        </w:rPr>
+        <w:t xml:space="preserve"> robot. Idea of this task is to follow the black line with curves</w:t>
+      </w:r>
+      <w:r>
+        <w:rPr>
+          <w:lang w:val="en-US"/>
+        </w:rPr>
+        <w:t>,</w:t>
+      </w:r>
+      <w:r>
+        <w:rPr>
+          <w:lang w:val="en-US"/>
+        </w:rPr>
+        <w:t xml:space="preserve"> </w:t>
+      </w:r>
+      <w:r>
+        <w:rPr>
+          <w:lang w:val="en-US"/>
+        </w:rPr>
+        <w:t xml:space="preserve">which has the length of </w:t>
+      </w:r>
+      <w:r>
+        <w:rPr>
+          <w:lang w:val="en-US"/>
+        </w:rPr>
+        <w:t>approximately 10</w:t>
+      </w:r>
+      <w:r>
+        <w:rPr>
+          <w:lang w:val="en-US"/>
+        </w:rPr>
+        <w:t xml:space="preserve"> m</w:t>
+      </w:r>
+      <w:r>
+        <w:rPr>
+          <w:lang w:val="en-US"/>
+        </w:rPr>
+        <w:t>.</w:t>
+      </w:r>
+    </w:p>
+    <w:p>
+      <w:pPr>
+        <w:ind w:firstLine="0"/>
+        <w:rPr>
+          <w:lang w:val="en-US"/>
+        </w:rPr>
+      </w:pPr>
+      <w:r>
+        <w:rPr>
+          <w:lang w:val="en-US"/>
+        </w:rPr>
+        <w:t>Sumo wres</w:t>
+      </w:r>
+      <w:r>
+        <w:rPr>
+          <w:lang w:val="en-US"/>
+        </w:rPr>
+        <w:t>tling is battle of</w:t>
+      </w:r>
+      <w:r>
+        <w:rPr>
+          <w:lang w:val="en-US"/>
+        </w:rPr>
+        <w:t xml:space="preserve"> </w:t>
+      </w:r>
+      <w:r>
+        <w:rPr>
+          <w:lang w:val="en-US"/>
+        </w:rPr>
+        <w:t>three robots. Every robot tries to push other robots out of the ring. The last robot at the ring will be a winner.</w:t>
+      </w:r>
+    </w:p>
+    <w:p>
+      <w:pPr>
+        <w:ind w:firstLine="0"/>
+        <w:rPr>
+          <w:lang w:val="en-US"/>
+        </w:rPr>
+      </w:pPr>
+      <w:r>
+        <w:rPr>
+          <w:lang w:val="en-US"/>
+        </w:rPr>
+        <w:t>Maze task’s requirement is</w:t>
+      </w:r>
+      <w:r>
+        <w:rPr>
+          <w:lang w:val="en-US"/>
+        </w:rPr>
+        <w:t xml:space="preserve"> </w:t>
+      </w:r>
+      <w:r>
+        <w:rPr>
+          <w:lang w:val="en-US"/>
+        </w:rPr>
+        <w:t>by avoiding</w:t>
+      </w:r>
+      <w:r>
+        <w:rPr>
+          <w:lang w:val="en-US"/>
+        </w:rPr>
+        <w:t xml:space="preserve"> obstacles on the grid, robot should get </w:t>
+      </w:r>
+      <w:r>
+        <w:rPr>
+          <w:lang w:val="en-US"/>
+        </w:rPr>
+        <w:t>to the end</w:t>
+      </w:r>
+      <w:r>
+        <w:rPr>
+          <w:lang w:val="en-US"/>
+        </w:rPr>
+        <w:t xml:space="preserve"> of it</w:t>
+      </w:r>
+      <w:r>
+        <w:rPr>
+          <w:lang w:val="en-US"/>
+        </w:rPr>
+        <w:t xml:space="preserve">. </w:t>
+      </w:r>
+    </w:p>
+    <w:p>
+      <w:pPr>
+        <w:ind w:firstLine="0"/>
+        <w:rPr>
+          <w:lang w:val="en-US"/>
+        </w:rPr>
+      </w:pPr>
+      <w:proofErr w:type="gramStart"/>
+      <w:r>
+        <w:rPr>
+          <w:lang w:val="en-US"/>
+        </w:rPr>
+        <w:t>All of</w:t>
+      </w:r>
+      <w:proofErr w:type="gramEnd"/>
+      <w:r>
+        <w:rPr>
+          <w:lang w:val="en-US"/>
+        </w:rPr>
+        <w:t xml:space="preserve"> the tasks require MQTT and IR remote usage. </w:t>
+      </w:r>
     </w:p>
     <w:p>
       <w:pPr>
@@ -2199,7 +2427,7 @@
           <w:lang w:val="en-US"/>
         </w:rPr>
       </w:pPr>
-      <w:bookmarkStart w:id="5" w:name="_Toc529374299"/>
+      <w:bookmarkStart w:id="5" w:name="_Toc530407064"/>
       <w:r>
         <w:t>Introduction</w:t>
       </w:r>
@@ -2209,7 +2437,7 @@
       <w:pPr>
         <w:pStyle w:val="Numberedlistlevel2"/>
       </w:pPr>
-      <w:bookmarkStart w:id="6" w:name="_Toc529374300"/>
+      <w:bookmarkStart w:id="6" w:name="_Toc530407065"/>
       <w:r>
         <w:t>/* The goal and scope of the project */</w:t>
       </w:r>
@@ -2225,43 +2453,129 @@
         <w:rPr>
           <w:lang w:val="en-US"/>
         </w:rPr>
-        <w:t xml:space="preserve">The goal of this project is to design </w:t>
-      </w:r>
-      <w:r>
-        <w:rPr>
-          <w:lang w:val="en-US"/>
-        </w:rPr>
-        <w:t>a</w:t>
-      </w:r>
-      <w:r>
-        <w:rPr>
-          <w:lang w:val="en-US"/>
-        </w:rPr>
-        <w:t>nd build a</w:t>
-      </w:r>
-      <w:r>
-        <w:rPr>
-          <w:lang w:val="en-US"/>
-        </w:rPr>
-        <w:t xml:space="preserve"> Zumo</w:t>
-      </w:r>
-      <w:r>
-        <w:rPr>
-          <w:lang w:val="en-US"/>
-        </w:rPr>
-        <w:t xml:space="preserve"> robot software that </w:t>
-      </w:r>
-      <w:r>
-        <w:rPr>
-          <w:lang w:val="en-US"/>
-        </w:rPr>
-        <w:t>will</w:t>
-      </w:r>
-      <w:r>
-        <w:rPr>
-          <w:lang w:val="en-US"/>
-        </w:rPr>
-        <w:t xml:space="preserve"> allow it to pass all the challenges in the final assignment</w:t>
+        <w:t xml:space="preserve">The goal of the </w:t>
+      </w:r>
+      <w:proofErr w:type="gramStart"/>
+      <w:r>
+        <w:rPr>
+          <w:lang w:val="en-US"/>
+        </w:rPr>
+        <w:t>robots</w:t>
+      </w:r>
+      <w:proofErr w:type="gramEnd"/>
+      <w:r>
+        <w:rPr>
+          <w:lang w:val="en-US"/>
+        </w:rPr>
+        <w:t xml:space="preserve"> project is to teach/maintain our knowledg</w:t>
+      </w:r>
+      <w:r>
+        <w:rPr>
+          <w:lang w:val="en-US"/>
+        </w:rPr>
+        <w:t xml:space="preserve">e </w:t>
+      </w:r>
+      <w:r>
+        <w:rPr>
+          <w:lang w:val="en-US"/>
+        </w:rPr>
+        <w:t>about C programming language</w:t>
+      </w:r>
+      <w:r>
+        <w:rPr>
+          <w:lang w:val="en-US"/>
+        </w:rPr>
+        <w:t xml:space="preserve">, </w:t>
+      </w:r>
+      <w:r>
+        <w:rPr>
+          <w:lang w:val="en-US"/>
+        </w:rPr>
+        <w:t>algorithms,</w:t>
+      </w:r>
+      <w:r>
+        <w:rPr>
+          <w:lang w:val="en-US"/>
+        </w:rPr>
+        <w:t xml:space="preserve"> working with</w:t>
+      </w:r>
+      <w:r>
+        <w:rPr>
+          <w:lang w:val="en-US"/>
+        </w:rPr>
+        <w:t xml:space="preserve"> </w:t>
+      </w:r>
+      <w:r>
+        <w:rPr>
+          <w:lang w:val="en-US"/>
+        </w:rPr>
+        <w:t>external</w:t>
+      </w:r>
+      <w:r>
+        <w:rPr>
+          <w:lang w:val="en-US"/>
+        </w:rPr>
+        <w:t xml:space="preserve"> </w:t>
+      </w:r>
+      <w:r>
+        <w:rPr>
+          <w:lang w:val="en-US"/>
+        </w:rPr>
+        <w:t xml:space="preserve">libraries in a case of </w:t>
+      </w:r>
+      <w:r>
+        <w:rPr>
+          <w:lang w:val="en-US"/>
+        </w:rPr>
+        <w:t xml:space="preserve">the </w:t>
+      </w:r>
+      <w:proofErr w:type="spellStart"/>
+      <w:r>
+        <w:rPr>
+          <w:lang w:val="en-US"/>
+        </w:rPr>
+        <w:t>Zumo</w:t>
+      </w:r>
+      <w:proofErr w:type="spellEnd"/>
+      <w:r>
+        <w:rPr>
+          <w:lang w:val="en-US"/>
+        </w:rPr>
+        <w:t xml:space="preserve"> library. </w:t>
+      </w:r>
+      <w:proofErr w:type="gramStart"/>
+      <w:r>
+        <w:rPr>
+          <w:lang w:val="en-US"/>
+        </w:rPr>
+        <w:t>Additionally</w:t>
+      </w:r>
+      <w:proofErr w:type="gramEnd"/>
+      <w:r>
+        <w:rPr>
+          <w:lang w:val="en-US"/>
+        </w:rPr>
+        <w:t xml:space="preserve"> to that, to design and build a</w:t>
+      </w:r>
+      <w:r>
+        <w:rPr>
+          <w:lang w:val="en-US"/>
+        </w:rPr>
+        <w:t xml:space="preserve"> </w:t>
+      </w:r>
+      <w:proofErr w:type="spellStart"/>
+      <w:r>
+        <w:rPr>
+          <w:lang w:val="en-US"/>
+        </w:rPr>
+        <w:t>Zumo</w:t>
+      </w:r>
+      <w:proofErr w:type="spellEnd"/>
+      <w:r>
+        <w:rPr>
+          <w:lang w:val="en-US"/>
+        </w:rPr>
+        <w:t xml:space="preserve"> robot software that will allow it to pass all the challenges in the final assignment</w:t>
       </w:r>
       <w:r>
         <w:rPr>
@@ -2285,7 +2599,7 @@
           <w:lang w:val="en-US"/>
         </w:rPr>
       </w:pPr>
-      <w:bookmarkStart w:id="7" w:name="_Toc529374301"/>
+      <w:bookmarkStart w:id="7" w:name="_Toc530407066"/>
       <w:r>
         <w:rPr>
           <w:rFonts w:eastAsia="Times New Roman"/>
@@ -2306,7 +2620,7 @@
       <w:pPr>
         <w:pStyle w:val="Numberedlistlevel2"/>
       </w:pPr>
-      <w:bookmarkStart w:id="8" w:name="_Toc529374302"/>
+      <w:bookmarkStart w:id="8" w:name="_Toc530407067"/>
       <w:r>
         <w:t>/* What methods and materials are we using. Zumo, sensors, language, creator, libs */</w:t>
       </w:r>
@@ -2327,7 +2641,7 @@
           <w:lang w:val="en-US"/>
         </w:rPr>
       </w:pPr>
-      <w:bookmarkStart w:id="9" w:name="_Toc529374303"/>
+      <w:bookmarkStart w:id="9" w:name="_Toc530407068"/>
       <w:r>
         <w:rPr>
           <w:rFonts w:eastAsia="Times New Roman"/>
@@ -2344,7 +2658,7 @@
           <w:rFonts w:ascii="-webkit-standard" w:hAnsi="-webkit-standard" w:cs="Times New Roman"/>
         </w:rPr>
       </w:pPr>
-      <w:bookmarkStart w:id="10" w:name="_Toc529374304"/>
+      <w:bookmarkStart w:id="10" w:name="_Toc530407069"/>
       <w:r>
         <w:t>/* Some theory about how sensor, robot works, how some algorithms work */</w:t>
       </w:r>
@@ -2360,7 +2674,43 @@
         <w:rPr>
           <w:lang w:val="en-US"/>
         </w:rPr>
-        <w:t xml:space="preserve">The robot consists of three main part: Arduino, Zumo Shield and </w:t>
+        <w:t xml:space="preserve">The robot consists of </w:t>
+      </w:r>
+      <w:r>
+        <w:rPr>
+          <w:lang w:val="en-US"/>
+        </w:rPr>
+        <w:t>several parts</w:t>
+      </w:r>
+      <w:r>
+        <w:rPr>
+          <w:lang w:val="en-US"/>
+        </w:rPr>
+        <w:t>:</w:t>
+      </w:r>
+      <w:r>
+        <w:rPr>
+          <w:lang w:val="en-US"/>
+        </w:rPr>
+        <w:t xml:space="preserve"> PSOC </w:t>
+      </w:r>
+      <w:r>
+        <w:rPr>
+          <w:lang w:val="en-US"/>
+        </w:rPr>
+        <w:t>CY8CKIT059</w:t>
+      </w:r>
+      <w:r>
+        <w:rPr>
+          <w:lang w:val="en-US"/>
+        </w:rPr>
+        <w:t>,</w:t>
+      </w:r>
+      <w:r>
+        <w:rPr>
+          <w:lang w:val="en-US"/>
+        </w:rPr>
+        <w:t xml:space="preserve"> </w:t>
       </w:r>
       <w:proofErr w:type="spellStart"/>
       <w:r>
@@ -2374,6 +2724,20 @@
         <w:rPr>
           <w:lang w:val="en-US"/>
         </w:rPr>
+        <w:t xml:space="preserve"> Shield and </w:t>
+      </w:r>
+      <w:proofErr w:type="spellStart"/>
+      <w:r>
+        <w:rPr>
+          <w:lang w:val="en-US"/>
+        </w:rPr>
+        <w:t>Zumo</w:t>
+      </w:r>
+      <w:proofErr w:type="spellEnd"/>
+      <w:r>
+        <w:rPr>
+          <w:lang w:val="en-US"/>
+        </w:rPr>
         <w:t xml:space="preserve"> chassis.</w:t>
       </w:r>
     </w:p>
@@ -2386,7 +2750,7 @@
       </w:pPr>
       <w:r>
         <w:rPr>
-          <w:lang/>
+          <w:lang w:val="en-US"/>
         </w:rPr>
         <w:t>Th</w:t>
       </w:r>
@@ -2412,7 +2776,7 @@
       </w:r>
       <w:r>
         <w:rPr>
-          <w:lang/>
+          <w:lang w:val="en-US"/>
         </w:rPr>
         <w:t xml:space="preserve"> includes dual motor drivers, a buzzer for playing simple sounds and music, a user pushbutton, and a 3-axis accelerometer, compass, and gyroscope</w:t>
       </w:r>
@@ -2438,7 +2802,7 @@
       </w:pPr>
       <w:r>
         <w:rPr>
-          <w:lang/>
+          <w:lang w:val="en-US"/>
         </w:rPr>
         <w:t>The shield boosts the battery voltage to power the Arduino, and it breaks out the Arduino I/O lines, reset button, and user LED for convenient access and to accommodate additional sensors for things like obstacle and edge detection.</w:t>
       </w:r>
@@ -2485,6 +2849,7 @@
         <w:rPr>
           <w:lang w:val="en-US"/>
         </w:rPr>
+        <w:lastRenderedPageBreak/>
         <w:t>Piezo buzzer for playing simple sounds and music. The buzzer is controlled by one of the Arduino’s PWM outputs, so the tones can be generated in the background without taking up a lot of processing power.</w:t>
       </w:r>
     </w:p>
@@ -2554,63 +2919,489 @@
         <w:rPr>
           <w:lang w:val="en-US"/>
         </w:rPr>
+        <w:t>Optional user pushbutton.</w:t>
+      </w:r>
+    </w:p>
+    <w:p>
+      <w:pPr>
+        <w:rPr>
+          <w:lang w:val="en-US"/>
+        </w:rPr>
+      </w:pPr>
+      <w:r>
+        <w:rPr>
+          <w:lang w:val="en-US"/>
+        </w:rPr>
+        <w:t xml:space="preserve">7.5 V boost regulator for powering the Arduino from the </w:t>
+      </w:r>
+      <w:proofErr w:type="spellStart"/>
+      <w:r>
+        <w:rPr>
+          <w:lang w:val="en-US"/>
+        </w:rPr>
+        <w:t>Zumo’s</w:t>
+      </w:r>
+      <w:proofErr w:type="spellEnd"/>
+      <w:r>
+        <w:rPr>
+          <w:lang w:val="en-US"/>
+        </w:rPr>
+        <w:t xml:space="preserve"> 4 AA batteries.</w:t>
+      </w:r>
+    </w:p>
+    <w:p>
+      <w:pPr>
+        <w:rPr>
+          <w:lang w:val="en-US"/>
+        </w:rPr>
+      </w:pPr>
+      <w:r>
+        <w:rPr>
+          <w:lang w:val="en-US"/>
+        </w:rPr>
+        <w:t>Convenient access to Arduino I/O lines, the pin 13 user LED, and the Arduino reset line via the shield.</w:t>
+      </w:r>
+    </w:p>
+    <w:p>
+      <w:pPr>
+        <w:rPr>
+          <w:lang w:val="en-US"/>
+        </w:rPr>
+      </w:pPr>
+      <w:r>
+        <w:rPr>
+          <w:lang w:val="en-US"/>
+        </w:rPr>
+        <w:t xml:space="preserve">General-purpose prototyping areas and an expansion area at the front for connecting additional sensors (it is easy to add a </w:t>
+      </w:r>
+      <w:proofErr w:type="spellStart"/>
+      <w:r>
+        <w:rPr>
+          <w:lang w:val="en-US"/>
+        </w:rPr>
+        <w:t>Zumo</w:t>
+      </w:r>
+      <w:proofErr w:type="spellEnd"/>
+      <w:r>
+        <w:rPr>
+          <w:lang w:val="en-US"/>
+        </w:rPr>
+        <w:t xml:space="preserve"> reflectance sensor array or up to five QTR sensors for edge detection or line following).</w:t>
+      </w:r>
+    </w:p>
+    <w:p>
+      <w:pPr>
+        <w:rPr>
+          <w:lang w:val="en-US"/>
+        </w:rPr>
+      </w:pPr>
+      <w:r>
+        <w:rPr>
+          <w:lang w:val="en-US"/>
+        </w:rPr>
+        <w:t xml:space="preserve">Compatible with the Arduino Uno R3 and </w:t>
+      </w:r>
+      <w:proofErr w:type="gramStart"/>
+      <w:r>
+        <w:rPr>
+          <w:lang w:val="en-US"/>
+        </w:rPr>
+        <w:t>Arduino Leonardo, and</w:t>
+      </w:r>
+      <w:proofErr w:type="gramEnd"/>
+      <w:r>
+        <w:rPr>
+          <w:lang w:val="en-US"/>
+        </w:rPr>
+        <w:t xml:space="preserve"> can also be used with older Arduinos that have the same form factor, like the </w:t>
+      </w:r>
+      <w:proofErr w:type="spellStart"/>
+      <w:r>
+        <w:rPr>
+          <w:lang w:val="en-US"/>
+        </w:rPr>
+        <w:t>Duemilanove</w:t>
+      </w:r>
+      <w:proofErr w:type="spellEnd"/>
+      <w:r>
+        <w:rPr>
+          <w:lang w:val="en-US"/>
+        </w:rPr>
+        <w:t>.</w:t>
+      </w:r>
+    </w:p>
+    <w:p>
+      <w:pPr>
+        <w:rPr>
+          <w:lang w:val="en-US"/>
+        </w:rPr>
+      </w:pPr>
+      <w:r>
+        <w:rPr>
+          <w:lang w:val="en-US"/>
+        </w:rPr>
+        <w:t>An Arduino library and sample code make getting started easy.</w:t>
+      </w:r>
+    </w:p>
+    <w:p>
+      <w:pPr>
+        <w:rPr>
+          <w:lang w:val="en-US"/>
+        </w:rPr>
+      </w:pPr>
+      <w:r>
+        <w:rPr>
+          <w:lang w:val="en-US"/>
+        </w:rPr>
+        <w:t>Detailed user’s guide with assembly instructions.</w:t>
+      </w:r>
+    </w:p>
+    <w:p>
+      <w:pPr>
+        <w:pStyle w:val="Numberedlistlevel2"/>
+      </w:pPr>
+      <w:bookmarkStart w:id="11" w:name="_Toc530407070"/>
+      <w:proofErr w:type="spellStart"/>
+      <w:r>
+        <w:t>Zumo</w:t>
+      </w:r>
+      <w:proofErr w:type="spellEnd"/>
+      <w:r>
+        <w:t xml:space="preserve"> </w:t>
+      </w:r>
+      <w:proofErr w:type="spellStart"/>
+      <w:r>
+        <w:t>Shassis</w:t>
+      </w:r>
+      <w:bookmarkEnd w:id="11"/>
+      <w:proofErr w:type="spellEnd"/>
+    </w:p>
+    <w:p>
+      <w:pPr>
+        <w:rPr>
+          <w:lang w:val="en-US"/>
+        </w:rPr>
+      </w:pPr>
+      <w:r>
+        <w:rPr>
+          <w:lang w:val="en-US"/>
+        </w:rPr>
+        <w:t>The chassis is made from black ABS plastic and has sockets for two micro metal gearmotors and a compartment for four AA batt</w:t>
+      </w:r>
+      <w:r>
+        <w:rPr>
+          <w:lang w:val="en-US"/>
+        </w:rPr>
+        <w:t xml:space="preserve">eries. </w:t>
+      </w:r>
+      <w:r>
+        <w:rPr>
+          <w:lang w:val="en-US"/>
+        </w:rPr>
+        <w:t>The battery compartment terminals protrude through the chassis and can be accessed from the top side. A black acrylic plate is included with the chassis. This plate holds the motors in place a</w:t>
+      </w:r>
+      <w:r>
+        <w:rPr>
+          <w:lang w:val="en-US"/>
+        </w:rPr>
+        <w:t>nd can be used for mounting</w:t>
+      </w:r>
+      <w:r>
+        <w:rPr>
+          <w:lang w:val="en-US"/>
+        </w:rPr>
+        <w:t xml:space="preserve"> electronics, suc</w:t>
+      </w:r>
+      <w:r>
+        <w:rPr>
+          <w:lang w:val="en-US"/>
+        </w:rPr>
+        <w:t>h as</w:t>
+      </w:r>
+      <w:r>
+        <w:rPr>
+          <w:lang w:val="en-US"/>
+        </w:rPr>
+        <w:t xml:space="preserve"> microcontroller, motor drivers, and sensors.</w:t>
+      </w:r>
+    </w:p>
+    <w:p>
+      <w:pPr>
+        <w:rPr>
+          <w:lang w:val="en-US"/>
+        </w:rPr>
+      </w:pPr>
+      <w:r>
+        <w:rPr>
+          <w:lang w:val="en-US"/>
+        </w:rPr>
+        <w:t>The drive system consists of two black silicone tracks, one on each side, that are each supported by a freely spinning idler sprocket and a motor-driven drive sprocket</w:t>
+      </w:r>
+      <w:r>
+        <w:rPr>
+          <w:lang w:val="en-US"/>
+        </w:rPr>
+        <w:t>.</w:t>
+      </w:r>
+    </w:p>
+    <w:p>
+      <w:pPr>
+        <w:rPr>
+          <w:lang w:val="en-US"/>
+        </w:rPr>
+      </w:pPr>
+      <w:r>
+        <w:rPr>
+          <w:lang w:val="en-US"/>
+        </w:rPr>
+        <w:t xml:space="preserve">The </w:t>
+      </w:r>
+      <w:proofErr w:type="spellStart"/>
+      <w:r>
+        <w:rPr>
+          <w:lang w:val="en-US"/>
+        </w:rPr>
+        <w:t>Zumo</w:t>
+      </w:r>
+      <w:proofErr w:type="spellEnd"/>
+      <w:r>
+        <w:rPr>
+          <w:lang w:val="en-US"/>
+        </w:rPr>
+        <w:t xml:space="preserve"> chassis uses two motors, one for each tread.</w:t>
+      </w:r>
+    </w:p>
+    <w:p>
+      <w:pPr>
+        <w:pStyle w:val="Numberedlistlevel2"/>
+      </w:pPr>
+      <w:r>
+        <w:t xml:space="preserve">PSOC </w:t>
+      </w:r>
+      <w:r>
+        <w:t>CY8CKIT059</w:t>
+      </w:r>
+    </w:p>
+    <w:p>
+      <w:pPr>
+        <w:pStyle w:val="NormalWeb"/>
+        <w:spacing w:before="0" w:beforeAutospacing="0" w:after="340" w:afterAutospacing="0"/>
+        <w:rPr>
+          <w:rFonts w:asciiTheme="majorHAnsi" w:hAnsiTheme="majorHAnsi" w:cstheme="majorHAnsi"/>
+          <w:lang/>
+        </w:rPr>
+      </w:pPr>
+      <w:r>
+        <w:rPr>
+          <w:rFonts w:asciiTheme="minorHAnsi" w:hAnsiTheme="minorHAnsi" w:cstheme="minorHAnsi"/>
+          <w:color w:val="333333"/>
+          <w:shd w:val="clear" w:color="auto" w:fill="FFFFFF"/>
+          <w:lang/>
+        </w:rPr>
+        <w:t>PSoC 5LP is integrated programmable SoC, combining high-precision and programmable analog and digital peripherals with an ARM® Cortex®-M3 CPU in a single chip. Process sensor signals with the 24-bit hardware DFB coprocessor, offload traditional CPU tasks to the CPLD-based Universal Digital Blocks and increase system performance with the peripheral-to-peripheral DMA controller. Integrate high-precision custom 20-bit Analog Front Ends with the Programmable Analog Blocks including opamps, PGAs, filters, comparators, SAR and Delta-Sigma ADCs and the industry's best CapSense touch-sensing solution.</w:t>
+      </w:r>
+    </w:p>
+    <w:p>
+      <w:pPr>
+        <w:pStyle w:val="Numberedlistlevel2"/>
+      </w:pPr>
+      <w:bookmarkStart w:id="12" w:name="_Toc530407073"/>
+      <w:r>
         <w:lastRenderedPageBreak/>
-        <w:t>Optional user pushbutton.</w:t>
-      </w:r>
-    </w:p>
-    <w:p>
-      <w:pPr>
-        <w:rPr>
-          <w:lang w:val="en-US"/>
-        </w:rPr>
-      </w:pPr>
-      <w:r>
-        <w:rPr>
-          <w:lang w:val="en-US"/>
-        </w:rPr>
-        <w:t xml:space="preserve">7.5 V boost regulator for powering the Arduino from the </w:t>
+        <w:t>Sensors</w:t>
+      </w:r>
+      <w:bookmarkEnd w:id="12"/>
+    </w:p>
+    <w:p>
+      <w:pPr>
+        <w:rPr>
+          <w:lang w:val="en-US"/>
+        </w:rPr>
+      </w:pPr>
+      <w:r>
+        <w:rPr>
+          <w:lang w:val="en-US"/>
+        </w:rPr>
+        <w:t>Sensors can allow for a reliable robot operation in changing conditions such as changes in battery charge level, nonlinear motor output curve and other changing external conditions. Usage of sensors allows the robot to correct its actions in case of any changes due to which pre-programmed algorithm may not work as desired. Zumo shield has a few onboard sensors which can be used in a user-written program with the help of the Zumo library as described below.</w:t>
+      </w:r>
+    </w:p>
+    <w:p>
+      <w:pPr>
+        <w:pStyle w:val="Numberedlistlevel3"/>
+      </w:pPr>
+      <w:bookmarkStart w:id="13" w:name="_Toc530407074"/>
+      <w:r>
+        <w:t>Ultrasonic sensor</w:t>
+      </w:r>
+      <w:bookmarkEnd w:id="13"/>
+    </w:p>
+    <w:p>
+      <w:pPr>
+        <w:rPr>
+          <w:lang w:val="en-US"/>
+        </w:rPr>
+      </w:pPr>
+      <w:r>
+        <w:rPr>
+          <w:lang w:val="en-US"/>
+        </w:rPr>
+        <w:t>Zumo robot can use an ultrasonic sensor to position itself relative to its surroundings. In this project the sensor will be used in the final task to detect maze walls. Zumo library provides the command to read ultrasonic sensor measurement in centimeters.</w:t>
+      </w:r>
+    </w:p>
+    <w:p>
+      <w:pPr>
+        <w:rPr>
+          <w:lang w:val="en-US"/>
+        </w:rPr>
+      </w:pPr>
+      <w:r>
+        <w:rPr>
+          <w:lang w:val="en-US"/>
+        </w:rPr>
+        <w:t xml:space="preserve">Zumo library includes a function called </w:t>
       </w:r>
       <w:proofErr w:type="spellStart"/>
       <w:r>
         <w:rPr>
-          <w:lang w:val="en-US"/>
-        </w:rPr>
-        <w:t>Zumo’s</w:t>
+          <w:rStyle w:val="Inlinecode"/>
+          <w:lang w:val="en-US"/>
+        </w:rPr>
+        <w:t>Ultra_Start</w:t>
       </w:r>
       <w:proofErr w:type="spellEnd"/>
       <w:r>
         <w:rPr>
-          <w:lang w:val="en-US"/>
-        </w:rPr>
-        <w:t xml:space="preserve"> 4 AA batteries.</w:t>
-      </w:r>
-    </w:p>
-    <w:p>
-      <w:pPr>
-        <w:rPr>
-          <w:lang w:val="en-US"/>
-        </w:rPr>
-      </w:pPr>
-      <w:r>
-        <w:rPr>
-          <w:lang w:val="en-US"/>
-        </w:rPr>
-        <w:t>Convenient access to Arduino I/O lines, the pin 13 user LED, and the Arduino reset line via the shield.</w:t>
-      </w:r>
-    </w:p>
-    <w:p>
-      <w:pPr>
-        <w:rPr>
-          <w:lang w:val="en-US"/>
-        </w:rPr>
-      </w:pPr>
-      <w:r>
-        <w:rPr>
-          <w:lang w:val="en-US"/>
-        </w:rPr>
-        <w:t xml:space="preserve">General-purpose prototyping areas and an expansion area at the front for connecting additional sensors (it is easy to add a </w:t>
+          <w:rStyle w:val="Inlinecode"/>
+          <w:lang w:val="en-US"/>
+        </w:rPr>
+        <w:t>()</w:t>
+      </w:r>
+      <w:r>
+        <w:rPr>
+          <w:lang w:val="en-US"/>
+        </w:rPr>
+        <w:t xml:space="preserve"> w</w:t>
+      </w:r>
+      <w:r>
+        <w:rPr>
+          <w:lang w:val="en-US"/>
+        </w:rPr>
+        <w:t>hich starts task handling sending ultrasound signal and interrupt receiving it and calculating the distance knowing the time to took the signal to reflect from the object in front of the robot and hit the sensor.</w:t>
+      </w:r>
+    </w:p>
+    <w:p>
+      <w:pPr>
+        <w:pStyle w:val="Numberedlistlevel3"/>
+      </w:pPr>
+      <w:bookmarkStart w:id="14" w:name="_Toc530407075"/>
+      <w:r>
+        <w:t>Reflectance array</w:t>
+      </w:r>
+      <w:bookmarkEnd w:id="14"/>
+    </w:p>
+    <w:p>
+      <w:pPr>
+        <w:rPr>
+          <w:lang w:val="en-US"/>
+        </w:rPr>
+      </w:pPr>
+      <w:r>
+        <w:rPr>
+          <w:lang w:val="en-US"/>
+        </w:rPr>
+        <w:t xml:space="preserve">Zumo shield has a reflectance array consisting of 6 sensors located underneath the shield board behind the bulldozer blade on the front. These sensors are used in detecting a line for the robot to follow. Zumo library provides commands for reading both digital data from sensors using the threshold value and raw sensor </w:t>
       </w:r>
       <w:proofErr w:type="spellStart"/>
+      <w:proofErr w:type="gramStart"/>
+      <w:r>
+        <w:rPr>
+          <w:lang w:val="en-US"/>
+        </w:rPr>
+        <w:t>readings.On</w:t>
+      </w:r>
+      <w:proofErr w:type="spellEnd"/>
+      <w:proofErr w:type="gramEnd"/>
+      <w:r>
+        <w:rPr>
+          <w:lang w:val="en-US"/>
+        </w:rPr>
+        <w:t xml:space="preserve"> a top design level Zumo library uses a set of timers synchronized with SR switches. On function </w:t>
+      </w:r>
+      <w:proofErr w:type="spellStart"/>
+      <w:r>
+        <w:rPr>
+          <w:rStyle w:val="Inlinecode"/>
+          <w:lang w:val="en-US"/>
+        </w:rPr>
+        <w:t>reflectance_</w:t>
+      </w:r>
+      <w:proofErr w:type="gramStart"/>
+      <w:r>
+        <w:rPr>
+          <w:rStyle w:val="Inlinecode"/>
+          <w:lang w:val="en-US"/>
+        </w:rPr>
+        <w:t>start</w:t>
+      </w:r>
+      <w:proofErr w:type="spellEnd"/>
+      <w:r>
+        <w:rPr>
+          <w:rStyle w:val="Inlinecode"/>
+          <w:lang w:val="en-US"/>
+        </w:rPr>
+        <w:t>(</w:t>
+      </w:r>
+      <w:proofErr w:type="gramEnd"/>
+      <w:r>
+        <w:rPr>
+          <w:rStyle w:val="Inlinecode"/>
+          <w:lang w:val="en-US"/>
+        </w:rPr>
+        <w:t>)</w:t>
+      </w:r>
+      <w:r>
+        <w:rPr>
+          <w:lang w:val="en-US"/>
+        </w:rPr>
+        <w:t xml:space="preserve"> execution a separate task scanning sensor readings in the background is created and run every millisecond. The result of scanning can be written in the structure of type </w:t>
+      </w:r>
+      <w:r>
+        <w:rPr>
+          <w:rStyle w:val="Inlinecode"/>
+          <w:lang w:val="en-US"/>
+        </w:rPr>
+        <w:t>sensors_</w:t>
+      </w:r>
+      <w:r>
+        <w:rPr>
+          <w:lang w:val="en-US"/>
+        </w:rPr>
+        <w:t>.</w:t>
+      </w:r>
+    </w:p>
+    <w:p>
+      <w:pPr>
+        <w:pStyle w:val="Numberedlistlevel3"/>
+      </w:pPr>
+      <w:bookmarkStart w:id="15" w:name="_Toc530407076"/>
+      <w:r>
+        <w:t>Accelerometer</w:t>
+      </w:r>
+      <w:bookmarkEnd w:id="15"/>
+    </w:p>
+    <w:p>
+      <w:pPr>
+        <w:rPr>
+          <w:lang w:val="en-US"/>
+        </w:rPr>
+      </w:pPr>
+      <w:r>
+        <w:rPr>
+          <w:lang w:val="en-US"/>
+        </w:rPr>
+        <w:t xml:space="preserve">The robot has a built-in accelerometer for detecting hits if the ultrasonic sensor did not detect the obstacle in advance which can be used in the sumo battle for detecting hits from sides and back where ultrasonic sensor cannot detect the approaching opponent robot. </w:t>
+      </w:r>
+      <w:proofErr w:type="spellStart"/>
       <w:r>
         <w:rPr>
           <w:lang w:val="en-US"/>
@@ -2622,299 +3413,201 @@
         <w:rPr>
           <w:lang w:val="en-US"/>
         </w:rPr>
-        <w:t xml:space="preserve"> reflectance sensor array or up to five QTR sensors for edge detection or line following).</w:t>
-      </w:r>
-    </w:p>
-    <w:p>
-      <w:pPr>
-        <w:rPr>
-          <w:lang w:val="en-US"/>
-        </w:rPr>
-      </w:pPr>
-      <w:r>
-        <w:rPr>
-          <w:lang w:val="en-US"/>
-        </w:rPr>
-        <w:t xml:space="preserve">Compatible with the Arduino Uno R3 and </w:t>
-      </w:r>
-      <w:proofErr w:type="gramStart"/>
-      <w:r>
-        <w:rPr>
-          <w:lang w:val="en-US"/>
-        </w:rPr>
-        <w:t>Arduino Leonardo, and</w:t>
-      </w:r>
-      <w:proofErr w:type="gramEnd"/>
-      <w:r>
-        <w:rPr>
-          <w:lang w:val="en-US"/>
-        </w:rPr>
-        <w:t xml:space="preserve"> can also be used with older Arduinos that have the same form factor, like the </w:t>
-      </w:r>
-      <w:proofErr w:type="spellStart"/>
-      <w:r>
-        <w:rPr>
-          <w:lang w:val="en-US"/>
-        </w:rPr>
-        <w:t>Duemilanove</w:t>
-      </w:r>
-      <w:proofErr w:type="spellEnd"/>
+        <w:t xml:space="preserve"> library provides function which allows to read the acceleration in </w:t>
+      </w:r>
+      <m:oMath>
+        <m:r>
+          <w:rPr>
+            <w:rFonts w:ascii="Cambria Math" w:hAnsi="Cambria Math"/>
+          </w:rPr>
+          <m:t>x</m:t>
+        </m:r>
+      </m:oMath>
+      <w:r>
+        <w:rPr>
+          <w:lang w:val="en-US"/>
+        </w:rPr>
+        <w:t xml:space="preserve">, </w:t>
+      </w:r>
+      <m:oMath>
+        <m:r>
+          <w:rPr>
+            <w:rFonts w:ascii="Cambria Math" w:hAnsi="Cambria Math"/>
+          </w:rPr>
+          <m:t>y</m:t>
+        </m:r>
+      </m:oMath>
+      <w:r>
+        <w:rPr>
+          <w:lang w:val="en-US"/>
+        </w:rPr>
+        <w:t xml:space="preserve"> and </w:t>
+      </w:r>
+      <m:oMath>
+        <m:r>
+          <w:rPr>
+            <w:rFonts w:ascii="Cambria Math" w:hAnsi="Cambria Math"/>
+          </w:rPr>
+          <m:t>z</m:t>
+        </m:r>
+      </m:oMath>
+      <w:r>
+        <w:rPr>
+          <w:lang w:val="en-US"/>
+        </w:rPr>
+        <w:t xml:space="preserve"> direction.</w:t>
+      </w:r>
+    </w:p>
+    <w:p>
+      <w:pPr>
+        <w:pStyle w:val="Numberedlistlevel2"/>
+      </w:pPr>
+      <w:r>
+        <w:t>MQTT</w:t>
+      </w:r>
+    </w:p>
+    <w:p>
+      <w:pPr>
+        <w:rPr>
+          <w:lang/>
+        </w:rPr>
+      </w:pPr>
+      <w:r>
+        <w:rPr>
+          <w:lang/>
+        </w:rPr>
+        <w:t>MQTT is a message-based light weight protocol for sending data from sensors to receivers. A simple MQTT setup has three parties: a broker, a publisher and a subscriber. Broker is the central hub that receives data that the publisher sends and forwards it to the subscriber. In a typical setup, the sensors (in our case the robots) produce data that they publish to the broker. Any number of subscribers can connect to the broker and request to receive the data.</w:t>
+      </w:r>
+    </w:p>
+    <w:p>
+      <w:pPr>
+        <w:rPr>
+          <w:lang/>
+        </w:rPr>
+      </w:pPr>
+      <w:r>
+        <w:rPr>
+          <w:lang/>
+        </w:rPr>
+        <w:t>Zumo robot has a WiFi module for wireless network connections. The module gives the robot TCP/IP connectivity that is used to send MQTT messages to a broker. Zumo library automates the setup of TCP/IP connection to a broker and provides a printf-like interface for sending MQTT messages. To enable TCP/IP and MQTT you need to edit zumo_config.h.</w:t>
+      </w:r>
+    </w:p>
+    <w:p>
+      <w:pPr>
+        <w:rPr>
+          <w:lang/>
+        </w:rPr>
+      </w:pPr>
+    </w:p>
+    <w:p>
+      <w:pPr>
+        <w:pStyle w:val="Heading2"/>
+        <w:rPr>
+          <w:rFonts w:ascii="-webkit-standard" w:eastAsia="Times New Roman" w:hAnsi="-webkit-standard" w:cs="Times New Roman"/>
+          <w:lang w:val="en-US"/>
+        </w:rPr>
+      </w:pPr>
+      <w:bookmarkStart w:id="16" w:name="_Toc530407071"/>
+      <w:r>
+        <w:rPr>
+          <w:rFonts w:eastAsia="Times New Roman"/>
+          <w:lang w:val="en-US"/>
+        </w:rPr>
+        <w:lastRenderedPageBreak/>
+        <w:t>Implementation</w:t>
+      </w:r>
+      <w:bookmarkEnd w:id="16"/>
+    </w:p>
+    <w:p>
+      <w:pPr>
+        <w:pStyle w:val="Numberedlistlevel2"/>
+      </w:pPr>
+      <w:bookmarkStart w:id="17" w:name="_Toc530407072"/>
+      <w:r>
+        <w:t>Batteries</w:t>
+      </w:r>
+      <w:bookmarkEnd w:id="17"/>
+    </w:p>
+    <w:p>
+      <w:pPr>
+        <w:rPr>
+          <w:lang w:val="en-US"/>
+        </w:rPr>
+      </w:pPr>
+      <w:r>
+        <w:rPr>
+          <w:lang w:val="en-US"/>
+        </w:rPr>
+        <w:t xml:space="preserve">First challenge we faced was </w:t>
+      </w:r>
+      <w:r>
+        <w:rPr>
+          <w:lang w:val="en-US"/>
+        </w:rPr>
+        <w:t xml:space="preserve">related to </w:t>
+      </w:r>
+      <w:r>
+        <w:rPr>
+          <w:lang w:val="en-US"/>
+        </w:rPr>
+        <w:t>the batteries</w:t>
+      </w:r>
+      <w:r>
+        <w:rPr>
+          <w:lang w:val="en-US"/>
+        </w:rPr>
+        <w:t xml:space="preserve"> in the robot</w:t>
+      </w:r>
       <w:r>
         <w:rPr>
           <w:lang w:val="en-US"/>
         </w:rPr>
         <w:t>.</w:t>
       </w:r>
-    </w:p>
-    <w:p>
-      <w:pPr>
-        <w:rPr>
-          <w:lang w:val="en-US"/>
-        </w:rPr>
-      </w:pPr>
-      <w:r>
-        <w:rPr>
-          <w:lang w:val="en-US"/>
-        </w:rPr>
-        <w:t>An Arduino library and sample code make getting started easy.</w:t>
-      </w:r>
-    </w:p>
-    <w:p>
-      <w:pPr>
-        <w:rPr>
-          <w:lang w:val="en-US"/>
-        </w:rPr>
-      </w:pPr>
-      <w:r>
-        <w:rPr>
-          <w:lang w:val="en-US"/>
-        </w:rPr>
-        <w:t>Detailed user’s guide with assembly instructions.</w:t>
-      </w:r>
-    </w:p>
-    <w:p>
-      <w:pPr>
-        <w:pStyle w:val="Numberedlistlevel2"/>
-      </w:pPr>
-      <w:proofErr w:type="spellStart"/>
-      <w:r>
-        <w:t>Zumo</w:t>
-      </w:r>
-      <w:proofErr w:type="spellEnd"/>
-      <w:r>
+      <w:r>
+        <w:rPr>
+          <w:lang w:val="en-US"/>
+        </w:rPr>
+        <w:t xml:space="preserve"> Since Zumo uses conventional nickel metal hydride batteries that should never be discharged below the certain threshold in order to stay functioning we had to implement the function which constantly checks the voltage of the batteries and notifies the user in case of need to charge the batteries. When battery voltage gets too low, the robot starts blinking the onboard LED in full power that can’t be discarded in any way. </w:t>
+      </w:r>
+      <w:r>
+        <w:rPr>
+          <w:lang w:val="en-US"/>
+        </w:rPr>
+        <w:t>It is also planned to implement the feature that locks the motors in case of low battery charge in order to prevent them from further discharging and subsequently damaging them.</w:t>
+      </w:r>
+      <w:r>
+        <w:rPr>
+          <w:lang w:val="en-US"/>
+        </w:rPr>
         <w:t xml:space="preserve"> </w:t>
       </w:r>
-      <w:proofErr w:type="spellStart"/>
-      <w:r>
-        <w:t>Shassis</w:t>
-      </w:r>
-      <w:proofErr w:type="spellEnd"/>
-    </w:p>
-    <w:p>
-      <w:pPr>
-        <w:rPr>
-          <w:lang w:val="en-US"/>
-        </w:rPr>
-      </w:pPr>
-      <w:r>
-        <w:rPr>
-          <w:lang w:val="en-US"/>
-        </w:rPr>
-        <w:t>The chassis is made from black ABS plastic and has sockets for two micro metal gearmotors and a compartment for four AA batt</w:t>
-      </w:r>
-      <w:r>
-        <w:rPr>
-          <w:lang w:val="en-US"/>
-        </w:rPr>
-        <w:t xml:space="preserve">eries. </w:t>
-      </w:r>
-      <w:r>
-        <w:rPr>
-          <w:lang w:val="en-US"/>
-        </w:rPr>
-        <w:t>The battery compartment terminals protrude through the chassis and can be accessed from the top side. A black acrylic plate is included with the chassis. This plate holds the motors in place a</w:t>
-      </w:r>
-      <w:r>
-        <w:rPr>
-          <w:lang w:val="en-US"/>
-        </w:rPr>
-        <w:t>nd can be used for mounting</w:t>
-      </w:r>
-      <w:r>
-        <w:rPr>
-          <w:lang w:val="en-US"/>
-        </w:rPr>
-        <w:t xml:space="preserve"> electronics, suc</w:t>
-      </w:r>
-      <w:r>
-        <w:rPr>
-          <w:lang w:val="en-US"/>
-        </w:rPr>
-        <w:t>h as</w:t>
-      </w:r>
-      <w:r>
-        <w:rPr>
-          <w:lang w:val="en-US"/>
-        </w:rPr>
-        <w:t xml:space="preserve"> microcontroller, motor drivers, and sensors.</w:t>
-      </w:r>
-    </w:p>
-    <w:p>
-      <w:pPr>
-        <w:rPr>
-          <w:lang w:val="en-US"/>
-        </w:rPr>
-      </w:pPr>
-      <w:r>
-        <w:rPr>
-          <w:lang w:val="en-US"/>
-        </w:rPr>
-        <w:t>The drive system consists of two black silicone tracks, one on each side, that are each supported by a freely spinning idler sprocket and a motor-driven drive sprocket</w:t>
-      </w:r>
-      <w:r>
-        <w:rPr>
-          <w:lang w:val="en-US"/>
-        </w:rPr>
-        <w:t>.</w:t>
-      </w:r>
-    </w:p>
-    <w:p>
-      <w:pPr>
-        <w:rPr>
-          <w:lang w:val="en-US"/>
-        </w:rPr>
-      </w:pPr>
-      <w:r>
-        <w:rPr>
-          <w:lang w:val="en-US"/>
-        </w:rPr>
-        <w:t xml:space="preserve">The </w:t>
-      </w:r>
-      <w:proofErr w:type="spellStart"/>
-      <w:r>
-        <w:rPr>
-          <w:lang w:val="en-US"/>
-        </w:rPr>
-        <w:t>Zumo</w:t>
-      </w:r>
-      <w:proofErr w:type="spellEnd"/>
-      <w:r>
-        <w:rPr>
-          <w:lang w:val="en-US"/>
-        </w:rPr>
-        <w:t xml:space="preserve"> chassis uses two motors, one for each tread.</w:t>
-      </w:r>
-      <w:bookmarkStart w:id="11" w:name="_GoBack"/>
-      <w:bookmarkEnd w:id="11"/>
-    </w:p>
-    <w:p>
-      <w:pPr>
-        <w:pStyle w:val="Heading2"/>
-        <w:rPr>
-          <w:rFonts w:ascii="-webkit-standard" w:eastAsia="Times New Roman" w:hAnsi="-webkit-standard" w:cs="Times New Roman"/>
-          <w:lang w:val="en-US"/>
-        </w:rPr>
-      </w:pPr>
-      <w:bookmarkStart w:id="12" w:name="_Toc529374305"/>
-      <w:r>
-        <w:rPr>
-          <w:rFonts w:eastAsia="Times New Roman"/>
-          <w:lang w:val="en-US"/>
-        </w:rPr>
-        <w:t>Implementation</w:t>
-      </w:r>
-      <w:bookmarkEnd w:id="12"/>
-    </w:p>
-    <w:p>
-      <w:pPr>
-        <w:pStyle w:val="Numberedlistlevel2"/>
-      </w:pPr>
-      <w:bookmarkStart w:id="13" w:name="_Toc529374306"/>
-      <w:r>
-        <w:t>Batteries</w:t>
-      </w:r>
-      <w:bookmarkEnd w:id="13"/>
-    </w:p>
-    <w:p>
-      <w:pPr>
-        <w:rPr>
-          <w:lang w:val="en-US"/>
-        </w:rPr>
-      </w:pPr>
-      <w:r>
-        <w:rPr>
-          <w:lang w:val="en-US"/>
-        </w:rPr>
-        <w:t xml:space="preserve">First challenge we faced was </w:t>
-      </w:r>
-      <w:r>
-        <w:rPr>
-          <w:lang w:val="en-US"/>
-        </w:rPr>
-        <w:t xml:space="preserve">related to </w:t>
-      </w:r>
-      <w:r>
-        <w:rPr>
-          <w:lang w:val="en-US"/>
-        </w:rPr>
-        <w:t>the batteries</w:t>
-      </w:r>
-      <w:r>
-        <w:rPr>
-          <w:lang w:val="en-US"/>
-        </w:rPr>
-        <w:t xml:space="preserve"> in the robot</w:t>
-      </w:r>
-      <w:r>
-        <w:rPr>
-          <w:lang w:val="en-US"/>
-        </w:rPr>
-        <w:t>.</w:t>
-      </w:r>
-      <w:r>
-        <w:rPr>
-          <w:lang w:val="en-US"/>
-        </w:rPr>
-        <w:t xml:space="preserve"> Since Zumo uses conventional nickel metal hydride batteries that should never be discharged below the certain threshold in order to stay functioning we had to implement the function which constantly checks the voltage of the batteries and notifies the user in case of need to charge the batteries. When battery voltage gets too low, the robot starts blinking the onboard LED in full power that can’t be discarded in any way. </w:t>
-      </w:r>
-      <w:r>
-        <w:rPr>
-          <w:lang w:val="en-US"/>
-        </w:rPr>
-        <w:t>It is also planned to implement the feature that locks the motors in case of low battery charge in order to prevent them from further discharging and subsequently damaging them.</w:t>
-      </w:r>
-      <w:r>
-        <w:rPr>
-          <w:lang w:val="en-US"/>
-        </w:rPr>
+      <w:r>
+        <w:rPr>
+          <w:lang w:val="en-US"/>
+        </w:rPr>
+        <w:t xml:space="preserve">This required us to calculate the real voltage from the readings of the battery ADC. </w:t>
+      </w:r>
+    </w:p>
+    <w:p>
+      <w:pPr>
+        <w:rPr>
+          <w:lang w:val="en-US"/>
+        </w:rPr>
+      </w:pPr>
+      <w:r>
+        <w:rPr>
+          <w:lang w:val="en-US"/>
+        </w:rPr>
+        <w:t>The ADC connection</w:t>
+      </w:r>
+      <w:r>
         <w:t xml:space="preserve"> </w:t>
       </w:r>
       <w:r>
         <w:rPr>
           <w:lang w:val="en-US"/>
         </w:rPr>
-        <w:t xml:space="preserve">This required us to calculate the real voltage from the readings of the battery ADC. </w:t>
-      </w:r>
-    </w:p>
-    <w:p>
-      <w:pPr>
-        <w:rPr>
-          <w:lang w:val="en-US"/>
-        </w:rPr>
-      </w:pPr>
-      <w:r>
-        <w:rPr>
-          <w:lang w:val="en-US"/>
-        </w:rPr>
-        <w:t>The ADC connection</w:t>
-      </w:r>
-      <w:r>
-        <w:t xml:space="preserve"> </w:t>
-      </w:r>
-      <w:r>
-        <w:rPr>
-          <w:lang w:val="en-US"/>
-        </w:rPr>
         <w:t>diagram:</w:t>
       </w:r>
     </w:p>
@@ -2929,7 +3622,6 @@
           <w:noProof/>
           <w:lang w:val="en-US"/>
         </w:rPr>
-        <w:lastRenderedPageBreak/>
         <w:drawing>
           <wp:inline distT="0" distB="0" distL="0" distR="0" wp14:anchorId="64CA508C" wp14:editId="11B803B6">
             <wp:extent cx="2479857" cy="2918765"/>
@@ -4085,6 +4777,7 @@
         <w:rPr>
           <w:lang w:val="en-US"/>
         </w:rPr>
+        <w:lastRenderedPageBreak/>
         <w:t>So, the source voltage equals to</w:t>
       </w:r>
       <w:r>
@@ -5043,612 +5736,138 @@
     </w:p>
     <w:p>
       <w:pPr>
+        <w:rPr>
+          <w:lang w:val="en-US"/>
+        </w:rPr>
+      </w:pPr>
+    </w:p>
+    <w:p>
+      <w:pPr>
+        <w:rPr>
+          <w:lang w:val="en-US"/>
+        </w:rPr>
+      </w:pPr>
+    </w:p>
+    <w:p>
+      <w:pPr>
+        <w:rPr>
+          <w:lang w:val="en-US"/>
+        </w:rPr>
+      </w:pPr>
+    </w:p>
+    <w:p>
+      <w:pPr>
+        <w:pStyle w:val="Heading2"/>
+        <w:rPr>
+          <w:rFonts w:ascii="-webkit-standard" w:eastAsia="Times New Roman" w:hAnsi="-webkit-standard" w:cs="Times New Roman"/>
+          <w:lang w:val="en-US"/>
+        </w:rPr>
+      </w:pPr>
+      <w:bookmarkStart w:id="18" w:name="_Toc530407077"/>
+      <w:r>
+        <w:rPr>
+          <w:rFonts w:eastAsia="Times New Roman"/>
+          <w:lang w:val="en-US"/>
+        </w:rPr>
+        <w:t>Results</w:t>
+      </w:r>
+      <w:bookmarkEnd w:id="18"/>
+    </w:p>
+    <w:p>
+      <w:pPr>
         <w:pStyle w:val="Numberedlistlevel2"/>
       </w:pPr>
-      <w:bookmarkStart w:id="14" w:name="_Toc529374307"/>
-      <w:r>
-        <w:t>Sensors</w:t>
-      </w:r>
-      <w:bookmarkEnd w:id="14"/>
-    </w:p>
-    <w:p>
-      <w:pPr>
-        <w:rPr>
-          <w:lang w:val="en-US"/>
-        </w:rPr>
-      </w:pPr>
-      <w:r>
-        <w:rPr>
-          <w:lang w:val="en-US"/>
-        </w:rPr>
-        <w:t xml:space="preserve">Sensors can allow for a reliable robot operation in changing conditions such as changes in battery charge level, nonlinear motor output curve and </w:t>
-      </w:r>
-      <w:r>
-        <w:rPr>
-          <w:lang w:val="en-US"/>
-        </w:rPr>
-        <w:t xml:space="preserve">other changing external conditions. Usage of sensors allows the robot to correct its actions in case of any changes due to which pre-programmed algorithm may not work as desired. Zumo shield has a few </w:t>
-      </w:r>
-      <w:r>
-        <w:rPr>
-          <w:lang w:val="en-US"/>
-        </w:rPr>
-        <w:lastRenderedPageBreak/>
-        <w:t>onboard sensors which can be used in a user-written program with the help of the Zumo library as described below.</w:t>
-      </w:r>
-    </w:p>
-    <w:p>
-      <w:pPr>
-        <w:pStyle w:val="Numberedlistlevel3"/>
-      </w:pPr>
-      <w:bookmarkStart w:id="15" w:name="_Toc529374308"/>
-      <w:r>
-        <w:t>Ultrasonic sensor</w:t>
-      </w:r>
-      <w:bookmarkEnd w:id="15"/>
-    </w:p>
-    <w:p>
-      <w:pPr>
-        <w:rPr>
-          <w:lang w:val="en-US"/>
-        </w:rPr>
-      </w:pPr>
-      <w:r>
-        <w:rPr>
-          <w:lang w:val="en-US"/>
-        </w:rPr>
-        <w:t xml:space="preserve">Zumo robot </w:t>
-      </w:r>
-      <w:r>
-        <w:rPr>
-          <w:lang w:val="en-US"/>
-        </w:rPr>
-        <w:t xml:space="preserve">can use an ultrasonic sensor to position itself relative to its surroundings. In this project the sensor will be used in the final task to detect maze walls. </w:t>
-      </w:r>
-      <w:r>
-        <w:rPr>
-          <w:lang w:val="en-US"/>
-        </w:rPr>
-        <w:t xml:space="preserve">Zumo library </w:t>
-      </w:r>
-      <w:r>
-        <w:rPr>
-          <w:lang w:val="en-US"/>
-        </w:rPr>
-        <w:t>provides the</w:t>
-      </w:r>
-      <w:r>
-        <w:rPr>
+      <w:bookmarkStart w:id="19" w:name="_Toc530407078"/>
+      <w:r>
+        <w:t>/* won or not, how was the challenges */</w:t>
+      </w:r>
+      <w:bookmarkEnd w:id="19"/>
+    </w:p>
+    <w:p>
+      <w:pPr>
+        <w:rPr>
+          <w:lang w:val="en-US"/>
+        </w:rPr>
+      </w:pPr>
+    </w:p>
+    <w:p>
+      <w:pPr>
+        <w:pStyle w:val="Heading2"/>
+        <w:rPr>
+          <w:rFonts w:ascii="-webkit-standard" w:eastAsia="Times New Roman" w:hAnsi="-webkit-standard" w:cs="Times New Roman"/>
+          <w:lang w:val="en-US"/>
+        </w:rPr>
+      </w:pPr>
+      <w:r>
+        <w:rPr>
+          <w:rFonts w:eastAsia="Times New Roman"/>
           <w:lang w:val="en-US"/>
         </w:rPr>
         <w:t xml:space="preserve"> </w:t>
       </w:r>
-      <w:r>
-        <w:rPr>
-          <w:lang w:val="en-US"/>
-        </w:rPr>
-        <w:t>command to read ultrasonic sensor measurement</w:t>
-      </w:r>
-      <w:r>
-        <w:rPr>
-          <w:lang w:val="en-US"/>
-        </w:rPr>
-        <w:t xml:space="preserve"> in centimeters</w:t>
-      </w:r>
-      <w:r>
-        <w:rPr>
-          <w:lang w:val="en-US"/>
-        </w:rPr>
-        <w:t>.</w:t>
-      </w:r>
-    </w:p>
-    <w:p>
-      <w:pPr>
-        <w:rPr>
-          <w:lang w:val="en-US"/>
-        </w:rPr>
-      </w:pPr>
-      <w:r>
-        <w:rPr>
-          <w:lang w:val="en-US"/>
-        </w:rPr>
-        <w:t>Zumo library includes a</w:t>
-      </w:r>
-      <w:r>
-        <w:rPr>
-          <w:lang w:val="en-US"/>
-        </w:rPr>
-        <w:t xml:space="preserve"> function called </w:t>
-      </w:r>
-      <w:proofErr w:type="spellStart"/>
-      <w:r>
-        <w:rPr>
-          <w:rStyle w:val="Inlinecode"/>
-          <w:lang w:val="en-US"/>
-        </w:rPr>
-        <w:t>Ultra_Start</w:t>
-      </w:r>
-      <w:proofErr w:type="spellEnd"/>
-      <w:r>
-        <w:rPr>
-          <w:rStyle w:val="Inlinecode"/>
-          <w:lang w:val="en-US"/>
-        </w:rPr>
-        <w:t>()</w:t>
-      </w:r>
-      <w:r>
-        <w:rPr>
-          <w:lang w:val="en-US"/>
-        </w:rPr>
-        <w:t xml:space="preserve"> w</w:t>
-      </w:r>
-      <w:r>
-        <w:rPr>
-          <w:lang w:val="en-US"/>
-        </w:rPr>
-        <w:t xml:space="preserve">hich starts task handling </w:t>
-      </w:r>
-      <w:r>
-        <w:rPr>
-          <w:lang w:val="en-US"/>
-        </w:rPr>
-        <w:t xml:space="preserve">sending </w:t>
-      </w:r>
-      <w:r>
-        <w:rPr>
-          <w:lang w:val="en-US"/>
-        </w:rPr>
-        <w:t xml:space="preserve">ultrasound </w:t>
-      </w:r>
-      <w:r>
-        <w:rPr>
-          <w:lang w:val="en-US"/>
-        </w:rPr>
-        <w:t>signal and interrupt receiving it and calculating the distance knowing the time to took the signal to reflect from the object in front of the robot and hit the sensor.</w:t>
-      </w:r>
-    </w:p>
-    <w:p>
-      <w:pPr>
-        <w:rPr>
-          <w:lang w:val="en-US"/>
-        </w:rPr>
-      </w:pPr>
-    </w:p>
-    <w:p>
-      <w:pPr>
-        <w:pStyle w:val="Numberedlistlevel3"/>
-      </w:pPr>
-      <w:bookmarkStart w:id="16" w:name="_Toc529374309"/>
-      <w:r>
-        <w:t>Reflectance array</w:t>
-      </w:r>
-      <w:bookmarkEnd w:id="16"/>
-    </w:p>
-    <w:p>
-      <w:pPr>
-        <w:rPr>
-          <w:lang w:val="en-US"/>
-        </w:rPr>
-      </w:pPr>
-      <w:r>
-        <w:rPr>
-          <w:lang w:val="en-US"/>
-        </w:rPr>
-        <w:t xml:space="preserve">Zumo shield has a </w:t>
-      </w:r>
-      <w:r>
-        <w:rPr>
-          <w:lang w:val="en-US"/>
-        </w:rPr>
-        <w:t xml:space="preserve">reflectance array consisting of 6 sensors located underneath the shield board </w:t>
-      </w:r>
-      <w:r>
-        <w:rPr>
-          <w:lang w:val="en-US"/>
-        </w:rPr>
-        <w:t>behind the</w:t>
-      </w:r>
-      <w:r>
-        <w:rPr>
-          <w:lang w:val="en-US"/>
-        </w:rPr>
-        <w:t xml:space="preserve"> bulldozer blade on the front. </w:t>
-      </w:r>
-      <w:r>
-        <w:rPr>
-          <w:lang w:val="en-US"/>
-        </w:rPr>
-        <w:t>These sensors are used in detecting a line</w:t>
-      </w:r>
-      <w:r>
-        <w:rPr>
-          <w:lang w:val="en-US"/>
-        </w:rPr>
-        <w:t xml:space="preserve"> for</w:t>
-      </w:r>
-      <w:r>
-        <w:rPr>
-          <w:lang w:val="en-US"/>
-        </w:rPr>
-        <w:t xml:space="preserve"> the robot </w:t>
-      </w:r>
-      <w:r>
-        <w:rPr>
-          <w:lang w:val="en-US"/>
-        </w:rPr>
-        <w:t>to</w:t>
-      </w:r>
-      <w:r>
-        <w:rPr>
-          <w:lang w:val="en-US"/>
-        </w:rPr>
-        <w:t xml:space="preserve"> follow. Zumo library</w:t>
-      </w:r>
-      <w:r>
-        <w:rPr>
-          <w:lang w:val="en-US"/>
-        </w:rPr>
-        <w:t xml:space="preserve"> provides</w:t>
-      </w:r>
-      <w:r>
-        <w:rPr>
-          <w:lang w:val="en-US"/>
-        </w:rPr>
-        <w:t xml:space="preserve"> commands for reading both digital data from sensors using the threshold</w:t>
-      </w:r>
-      <w:r>
-        <w:rPr>
-          <w:lang w:val="en-US"/>
-        </w:rPr>
-        <w:t xml:space="preserve"> value</w:t>
-      </w:r>
-      <w:r>
-        <w:rPr>
-          <w:lang w:val="en-US"/>
-        </w:rPr>
-        <w:t xml:space="preserve"> and raw sensor readings.</w:t>
-      </w:r>
-    </w:p>
-    <w:p>
-      <w:pPr>
-        <w:rPr>
-          <w:lang w:val="en-US"/>
-        </w:rPr>
-      </w:pPr>
-      <w:r>
-        <w:rPr>
-          <w:lang w:val="en-US"/>
-        </w:rPr>
-        <w:t>On a top design level Zumo</w:t>
-      </w:r>
-      <w:r>
-        <w:rPr>
-          <w:lang w:val="en-US"/>
-        </w:rPr>
-        <w:t xml:space="preserve"> library</w:t>
-      </w:r>
-      <w:r>
-        <w:rPr>
-          <w:lang w:val="en-US"/>
-        </w:rPr>
-        <w:t xml:space="preserve"> uses a set of timers synchronized with SR switches</w:t>
-      </w:r>
-      <w:r>
-        <w:rPr>
-          <w:lang w:val="en-US"/>
-        </w:rPr>
-        <w:t>. On</w:t>
-      </w:r>
-      <w:r>
-        <w:rPr>
-          <w:lang w:val="en-US"/>
-        </w:rPr>
-        <w:t xml:space="preserve"> </w:t>
-      </w:r>
-      <w:r>
-        <w:rPr>
-          <w:lang w:val="en-US"/>
-        </w:rPr>
-        <w:t>function</w:t>
-      </w:r>
-      <w:r>
-        <w:rPr>
-          <w:lang w:val="en-US"/>
-        </w:rPr>
-        <w:t xml:space="preserve"> </w:t>
-      </w:r>
-      <w:proofErr w:type="spellStart"/>
-      <w:r>
-        <w:rPr>
-          <w:rStyle w:val="Inlinecode"/>
-          <w:lang w:val="en-US"/>
-        </w:rPr>
-        <w:t>reflectance_</w:t>
-      </w:r>
-      <w:proofErr w:type="gramStart"/>
-      <w:r>
-        <w:rPr>
-          <w:rStyle w:val="Inlinecode"/>
-          <w:lang w:val="en-US"/>
-        </w:rPr>
-        <w:t>start</w:t>
-      </w:r>
-      <w:proofErr w:type="spellEnd"/>
-      <w:r>
-        <w:rPr>
-          <w:rStyle w:val="Inlinecode"/>
-          <w:lang w:val="en-US"/>
-        </w:rPr>
-        <w:t>(</w:t>
-      </w:r>
-      <w:proofErr w:type="gramEnd"/>
-      <w:r>
-        <w:rPr>
-          <w:rStyle w:val="Inlinecode"/>
-          <w:lang w:val="en-US"/>
-        </w:rPr>
-        <w:t>)</w:t>
-      </w:r>
-      <w:r>
-        <w:rPr>
-          <w:lang w:val="en-US"/>
-        </w:rPr>
-        <w:t xml:space="preserve"> </w:t>
-      </w:r>
-      <w:r>
-        <w:rPr>
-          <w:lang w:val="en-US"/>
-        </w:rPr>
-        <w:t xml:space="preserve">execution </w:t>
-      </w:r>
-      <w:r>
-        <w:rPr>
-          <w:lang w:val="en-US"/>
-        </w:rPr>
-        <w:t>a separate task</w:t>
-      </w:r>
-      <w:r>
-        <w:rPr>
-          <w:lang w:val="en-US"/>
-        </w:rPr>
-        <w:t xml:space="preserve"> </w:t>
-      </w:r>
-      <w:r>
-        <w:rPr>
-          <w:lang w:val="en-US"/>
-        </w:rPr>
-        <w:t>scanning sensor reading</w:t>
-      </w:r>
-      <w:r>
-        <w:rPr>
-          <w:lang w:val="en-US"/>
-        </w:rPr>
-        <w:t>s</w:t>
-      </w:r>
-      <w:r>
-        <w:rPr>
-          <w:lang w:val="en-US"/>
-        </w:rPr>
-        <w:t xml:space="preserve"> in the background is created and run</w:t>
-      </w:r>
-      <w:r>
-        <w:rPr>
-          <w:lang w:val="en-US"/>
-        </w:rPr>
-        <w:t xml:space="preserve"> every millisecond. </w:t>
-      </w:r>
-      <w:r>
-        <w:rPr>
-          <w:lang w:val="en-US"/>
-        </w:rPr>
-        <w:t xml:space="preserve">The result of scanning can be written in the structure of type </w:t>
-      </w:r>
-      <w:r>
-        <w:rPr>
-          <w:rStyle w:val="Inlinecode"/>
-          <w:lang w:val="en-US"/>
-        </w:rPr>
-        <w:t>sensors_</w:t>
-      </w:r>
-      <w:r>
-        <w:rPr>
-          <w:lang w:val="en-US"/>
-        </w:rPr>
-        <w:t>.</w:t>
-      </w:r>
-    </w:p>
-    <w:p>
-      <w:pPr>
-        <w:rPr>
-          <w:lang w:val="en-US"/>
-        </w:rPr>
-      </w:pPr>
-    </w:p>
-    <w:p>
-      <w:pPr>
-        <w:pStyle w:val="Numberedlistlevel3"/>
-      </w:pPr>
-      <w:bookmarkStart w:id="17" w:name="_Toc529374310"/>
-      <w:r>
-        <w:t>Accelerometer</w:t>
-      </w:r>
-      <w:bookmarkEnd w:id="17"/>
-    </w:p>
-    <w:p>
-      <w:pPr>
-        <w:rPr>
-          <w:lang w:val="en-US"/>
-        </w:rPr>
-      </w:pPr>
-      <w:r>
-        <w:rPr>
-          <w:lang w:val="en-US"/>
-        </w:rPr>
-        <w:t xml:space="preserve">The robot has a built-in accelerometer for detecting hits if the ultrasonic sensor did not detect the obstacle in advance which can be used in the sumo battle for detecting hits from sides and back where ultrasonic sensor cannot detect the approaching opponent robot. Zumo library provides function which allows to read the acceleration in </w:t>
-      </w:r>
-      <m:oMath>
-        <m:r>
-          <w:rPr>
-            <w:rFonts w:ascii="Cambria Math" w:hAnsi="Cambria Math"/>
-          </w:rPr>
-          <m:t>x</m:t>
-        </m:r>
-      </m:oMath>
-      <w:r>
-        <w:rPr>
-          <w:lang w:val="en-US"/>
-        </w:rPr>
-        <w:t xml:space="preserve">, </w:t>
-      </w:r>
-      <m:oMath>
-        <m:r>
-          <w:rPr>
-            <w:rFonts w:ascii="Cambria Math" w:hAnsi="Cambria Math"/>
-          </w:rPr>
-          <m:t>y</m:t>
-        </m:r>
-      </m:oMath>
-      <w:r>
-        <w:rPr>
-          <w:lang w:val="en-US"/>
-        </w:rPr>
-        <w:t xml:space="preserve"> and </w:t>
-      </w:r>
-      <m:oMath>
-        <m:r>
-          <w:rPr>
-            <w:rFonts w:ascii="Cambria Math" w:hAnsi="Cambria Math"/>
-          </w:rPr>
-          <m:t>z</m:t>
-        </m:r>
-      </m:oMath>
-      <w:r>
-        <w:rPr>
-          <w:lang w:val="en-US"/>
-        </w:rPr>
-        <w:t xml:space="preserve"> direction.</w:t>
-      </w:r>
-    </w:p>
-    <w:p>
-      <w:pPr>
-        <w:rPr>
-          <w:lang w:val="en-US"/>
-        </w:rPr>
-      </w:pPr>
-    </w:p>
+      <w:bookmarkStart w:id="20" w:name="_Toc530407079"/>
+      <w:r>
+        <w:rPr>
+          <w:rFonts w:eastAsia="Times New Roman"/>
+          <w:lang w:val="en-US"/>
+        </w:rPr>
+        <w:t>Discussion</w:t>
+      </w:r>
+      <w:bookmarkEnd w:id="20"/>
+    </w:p>
+    <w:p>
+      <w:pPr>
+        <w:pStyle w:val="Numberedlistlevel2"/>
+        <w:rPr>
+          <w:rFonts w:ascii="-webkit-standard" w:hAnsi="-webkit-standard" w:cs="Times New Roman"/>
+        </w:rPr>
+      </w:pPr>
+      <w:bookmarkStart w:id="21" w:name="_Toc530407080"/>
+      <w:r>
+        <w:rPr>
+          <w:rStyle w:val="Numberedlistlevel2Char"/>
+        </w:rPr>
+        <w:t xml:space="preserve">/* What was challenging? Did we have problems? How did we solve </w:t>
+      </w:r>
+      <w:r>
+        <w:rPr>
+          <w:rStyle w:val="Numberedlistlevel2Char"/>
+        </w:rPr>
+        <w:t>them</w:t>
+      </w:r>
+      <w:r>
+        <w:rPr>
+          <w:rStyle w:val="Numberedlistlevel2Char"/>
+        </w:rPr>
+        <w:t>? Why did</w:t>
+      </w:r>
+      <w:r>
+        <w:t xml:space="preserve"> robot fail, for example? */</w:t>
+      </w:r>
+      <w:bookmarkEnd w:id="21"/>
+    </w:p>
+    <w:p/>
     <w:p>
       <w:pPr>
         <w:pStyle w:val="Heading2"/>
         <w:rPr>
           <w:rFonts w:ascii="-webkit-standard" w:eastAsia="Times New Roman" w:hAnsi="-webkit-standard" w:cs="Times New Roman"/>
-          <w:lang w:val="en-US"/>
-        </w:rPr>
-      </w:pPr>
-      <w:bookmarkStart w:id="18" w:name="_Toc529374311"/>
+        </w:rPr>
+      </w:pPr>
+      <w:bookmarkStart w:id="22" w:name="_Toc530407081"/>
       <w:r>
         <w:rPr>
           <w:rFonts w:eastAsia="Times New Roman"/>
-          <w:lang w:val="en-US"/>
-        </w:rPr>
-        <w:t>Results</w:t>
-      </w:r>
-      <w:bookmarkEnd w:id="18"/>
+        </w:rPr>
+        <w:t>Conclusion</w:t>
+      </w:r>
+      <w:bookmarkEnd w:id="22"/>
     </w:p>
     <w:p>
       <w:pPr>
         <w:pStyle w:val="Numberedlistlevel2"/>
       </w:pPr>
-      <w:bookmarkStart w:id="19" w:name="_Toc529374312"/>
-      <w:r>
-        <w:t>/* won or not, how was the challenges */</w:t>
-      </w:r>
-      <w:bookmarkEnd w:id="19"/>
-    </w:p>
-    <w:p>
-      <w:pPr>
-        <w:rPr>
-          <w:lang w:val="en-US"/>
-        </w:rPr>
-      </w:pPr>
-    </w:p>
-    <w:p>
-      <w:pPr>
-        <w:pStyle w:val="Heading2"/>
-        <w:rPr>
-          <w:rFonts w:ascii="-webkit-standard" w:eastAsia="Times New Roman" w:hAnsi="-webkit-standard" w:cs="Times New Roman"/>
-          <w:lang w:val="en-US"/>
-        </w:rPr>
-      </w:pPr>
-      <w:r>
-        <w:rPr>
-          <w:rFonts w:eastAsia="Times New Roman"/>
-          <w:lang w:val="en-US"/>
-        </w:rPr>
-        <w:t xml:space="preserve"> </w:t>
-      </w:r>
-      <w:bookmarkStart w:id="20" w:name="_Toc529374313"/>
-      <w:r>
-        <w:rPr>
-          <w:rFonts w:eastAsia="Times New Roman"/>
-          <w:lang w:val="en-US"/>
-        </w:rPr>
-        <w:t>Discussion</w:t>
-      </w:r>
-      <w:bookmarkEnd w:id="20"/>
-    </w:p>
-    <w:p>
-      <w:pPr>
-        <w:pStyle w:val="Numberedlistlevel2"/>
-        <w:rPr>
-          <w:rFonts w:ascii="-webkit-standard" w:hAnsi="-webkit-standard" w:cs="Times New Roman"/>
-        </w:rPr>
-      </w:pPr>
-      <w:bookmarkStart w:id="21" w:name="_Toc529374314"/>
-      <w:r>
-        <w:rPr>
-          <w:rStyle w:val="Numberedlistlevel2Char"/>
-        </w:rPr>
-        <w:t xml:space="preserve">/* What was challenging? Did we have problems? How did we solve </w:t>
-      </w:r>
-      <w:r>
-        <w:rPr>
-          <w:rStyle w:val="Numberedlistlevel2Char"/>
-        </w:rPr>
-        <w:t>them</w:t>
-      </w:r>
-      <w:r>
-        <w:rPr>
-          <w:rStyle w:val="Numberedlistlevel2Char"/>
-        </w:rPr>
-        <w:t>? Why did</w:t>
-      </w:r>
-      <w:r>
-        <w:t xml:space="preserve"> robot fail, for example? */</w:t>
-      </w:r>
-      <w:bookmarkEnd w:id="21"/>
-    </w:p>
-    <w:p/>
-    <w:p>
-      <w:pPr>
-        <w:pStyle w:val="Heading2"/>
-        <w:rPr>
-          <w:rFonts w:ascii="-webkit-standard" w:eastAsia="Times New Roman" w:hAnsi="-webkit-standard" w:cs="Times New Roman"/>
-        </w:rPr>
-      </w:pPr>
-      <w:bookmarkStart w:id="22" w:name="_Toc529374315"/>
-      <w:r>
-        <w:rPr>
-          <w:rFonts w:eastAsia="Times New Roman"/>
-        </w:rPr>
-        <w:t>Conclusion</w:t>
-      </w:r>
-      <w:bookmarkEnd w:id="22"/>
-    </w:p>
-    <w:p>
-      <w:pPr>
-        <w:pStyle w:val="Numberedlistlevel2"/>
-      </w:pPr>
-      <w:bookmarkStart w:id="23" w:name="_Toc529374316"/>
+      <w:bookmarkStart w:id="23" w:name="_Toc530407082"/>
       <w:bookmarkEnd w:id="23"/>
     </w:p>
     <w:p/>
@@ -5660,9 +5879,8 @@
           <w:color w:val="000000"/>
         </w:rPr>
       </w:pPr>
-      <w:bookmarkStart w:id="24" w:name="_Toc529374317"/>
-      <w:r>
-        <w:lastRenderedPageBreak/>
+      <w:bookmarkStart w:id="24" w:name="_Toc530407083"/>
+      <w:r>
         <w:t>References</w:t>
       </w:r>
       <w:bookmarkEnd w:id="24"/>
@@ -5670,7 +5888,6 @@
     <w:p>
       <w:pPr>
         <w:rPr>
-          <w:rFonts w:ascii="-webkit-standard" w:hAnsi="-webkit-standard" w:cs="Times New Roman"/>
           <w:color w:val="000000"/>
           <w:u w:val="single"/>
         </w:rPr>
@@ -5762,7 +5979,50 @@
         <w:t xml:space="preserve"> </w:t>
       </w:r>
     </w:p>
-    <w:p/>
+    <w:p>
+      <w:pPr>
+        <w:rPr>
+          <w:color w:val="000000"/>
+          <w:u w:val="single"/>
+        </w:rPr>
+      </w:pPr>
+      <w:r>
+        <w:rPr>
+          <w:color w:val="000000"/>
+          <w:u w:val="single"/>
+        </w:rPr>
+        <w:t>CY8CKIT-059 UserGuide</w:t>
+      </w:r>
+      <w:bookmarkStart w:id="25" w:name="_GoBack"/>
+      <w:bookmarkEnd w:id="25"/>
+    </w:p>
+    <w:p>
+      <w:pPr>
+        <w:rPr>
+          <w:color w:val="000000"/>
+          <w:u w:val="single"/>
+          <w:lang w:val="en-US"/>
+        </w:rPr>
+      </w:pPr>
+      <w:proofErr w:type="spellStart"/>
+      <w:r>
+        <w:rPr>
+          <w:color w:val="000000"/>
+          <w:u w:val="single"/>
+          <w:lang w:val="en-US"/>
+        </w:rPr>
+        <w:t>Zumo</w:t>
+      </w:r>
+      <w:proofErr w:type="spellEnd"/>
+      <w:r>
+        <w:rPr>
+          <w:color w:val="000000"/>
+          <w:u w:val="single"/>
+          <w:lang w:val="en-US"/>
+        </w:rPr>
+        <w:t xml:space="preserve"> library</w:t>
+      </w:r>
+    </w:p>
     <w:p>
       <w:pPr>
         <w:rPr>
@@ -8003,7 +8263,6 @@
   <w:style w:type="character" w:default="1" w:styleId="DefaultParagraphFont">
     <w:name w:val="Default Paragraph Font"/>
     <w:uiPriority w:val="1"/>
-    <w:semiHidden/>
     <w:unhideWhenUsed/>
   </w:style>
   <w:style w:type="table" w:default="1" w:styleId="TableNormal">
@@ -8694,7 +8953,7 @@
 </file>
 
 <file path=customXml/itemProps1.xml><?xml version="1.0" encoding="utf-8"?>
-<ds:datastoreItem xmlns:ds="http://schemas.openxmlformats.org/officeDocument/2006/customXml" ds:itemID="{2AC47A3F-83D4-4005-A40A-FBECDDB57FF7}">
+<ds:datastoreItem xmlns:ds="http://schemas.openxmlformats.org/officeDocument/2006/customXml" ds:itemID="{C3E01D1A-5CF8-4B67-8CCC-C33DEA92D201}">
   <ds:schemaRefs>
     <ds:schemaRef ds:uri="http://schemas.openxmlformats.org/officeDocument/2006/bibliography"/>
   </ds:schemaRefs>

</xml_diff>

<commit_message>
added line following info
added general pid-controller info
added style for citations
references style setup
added comments in section 4
minor layout fixes
</commit_message>
<xml_diff>
--- a/projects-report.docx
+++ b/projects-report.docx
@@ -77,7 +77,7 @@
           <w:lang w:val="en-US"/>
         </w:rPr>
       </w:pPr>
-      <w:bookmarkStart w:id="1" w:name="_Toc530407061"/>
+      <w:bookmarkStart w:id="1" w:name="_Toc531024449"/>
       <w:commentRangeStart w:id="2"/>
       <w:r>
         <w:rPr>
@@ -139,6 +139,7 @@
               <w:noProof/>
               <w:sz w:val="22"/>
               <w:szCs w:val="22"/>
+              <w:lang w:val="en-US"/>
             </w:rPr>
           </w:pPr>
           <w:r>
@@ -165,7 +166,7 @@
             </w:rPr>
             <w:fldChar w:fldCharType="separate"/>
           </w:r>
-          <w:hyperlink w:anchor="_Toc530407061" w:history="1">
+          <w:hyperlink w:anchor="_Toc531024449" w:history="1">
             <w:r>
               <w:rPr>
                 <w:rStyle w:val="Hyperlink"/>
@@ -193,7 +194,7 @@
                 <w:noProof/>
                 <w:webHidden/>
               </w:rPr>
-              <w:instrText xml:space="preserve"> PAGEREF _Toc530407061 \h </w:instrText>
+              <w:instrText xml:space="preserve"> PAGEREF _Toc531024449 \h </w:instrText>
             </w:r>
             <w:r>
               <w:rPr>
@@ -236,9 +237,10 @@
               <w:noProof/>
               <w:sz w:val="22"/>
               <w:szCs w:val="22"/>
+              <w:lang w:val="en-US"/>
             </w:rPr>
           </w:pPr>
-          <w:hyperlink w:anchor="_Toc530407062" w:history="1">
+          <w:hyperlink w:anchor="_Toc531024450" w:history="1">
             <w:r>
               <w:rPr>
                 <w:rStyle w:val="Hyperlink"/>
@@ -253,6 +255,7 @@
                 <w:noProof/>
                 <w:sz w:val="22"/>
                 <w:szCs w:val="22"/>
+                <w:lang w:val="en-US"/>
               </w:rPr>
               <w:tab/>
             </w:r>
@@ -282,7 +285,7 @@
                 <w:noProof/>
                 <w:webHidden/>
               </w:rPr>
-              <w:instrText xml:space="preserve"> PAGEREF _Toc530407062 \h </w:instrText>
+              <w:instrText xml:space="preserve"> PAGEREF _Toc531024450 \h </w:instrText>
             </w:r>
             <w:r>
               <w:rPr>
@@ -302,7 +305,7 @@
                 <w:noProof/>
                 <w:webHidden/>
               </w:rPr>
-              <w:t>2</w:t>
+              <w:t>3</w:t>
             </w:r>
             <w:r>
               <w:rPr>
@@ -325,9 +328,10 @@
               <w:noProof/>
               <w:sz w:val="22"/>
               <w:szCs w:val="22"/>
+              <w:lang w:val="en-US"/>
             </w:rPr>
           </w:pPr>
-          <w:hyperlink w:anchor="_Toc530407063" w:history="1">
+          <w:hyperlink w:anchor="_Toc531024451" w:history="1">
             <w:r>
               <w:rPr>
                 <w:rStyle w:val="Hyperlink"/>
@@ -342,6 +346,7 @@
                 <w:noProof/>
                 <w:sz w:val="22"/>
                 <w:szCs w:val="22"/>
+                <w:lang w:val="en-US"/>
               </w:rPr>
               <w:tab/>
             </w:r>
@@ -350,7 +355,7 @@
                 <w:rStyle w:val="Hyperlink"/>
                 <w:noProof/>
               </w:rPr>
-              <w:t>/* General summary of the whole project */</w:t>
+              <w:t>Summary of the project.</w:t>
             </w:r>
             <w:r>
               <w:rPr>
@@ -371,7 +376,7 @@
                 <w:noProof/>
                 <w:webHidden/>
               </w:rPr>
-              <w:instrText xml:space="preserve"> PAGEREF _Toc530407063 \h </w:instrText>
+              <w:instrText xml:space="preserve"> PAGEREF _Toc531024451 \h </w:instrText>
             </w:r>
             <w:r>
               <w:rPr>
@@ -391,7 +396,7 @@
                 <w:noProof/>
                 <w:webHidden/>
               </w:rPr>
-              <w:t>2</w:t>
+              <w:t>3</w:t>
             </w:r>
             <w:r>
               <w:rPr>
@@ -414,9 +419,10 @@
               <w:noProof/>
               <w:sz w:val="22"/>
               <w:szCs w:val="22"/>
+              <w:lang w:val="en-US"/>
             </w:rPr>
           </w:pPr>
-          <w:hyperlink w:anchor="_Toc530407064" w:history="1">
+          <w:hyperlink w:anchor="_Toc531024452" w:history="1">
             <w:r>
               <w:rPr>
                 <w:rStyle w:val="Hyperlink"/>
@@ -432,6 +438,7 @@
                 <w:noProof/>
                 <w:sz w:val="22"/>
                 <w:szCs w:val="22"/>
+                <w:lang w:val="en-US"/>
               </w:rPr>
               <w:tab/>
             </w:r>
@@ -461,7 +468,7 @@
                 <w:noProof/>
                 <w:webHidden/>
               </w:rPr>
-              <w:instrText xml:space="preserve"> PAGEREF _Toc530407064 \h </w:instrText>
+              <w:instrText xml:space="preserve"> PAGEREF _Toc531024452 \h </w:instrText>
             </w:r>
             <w:r>
               <w:rPr>
@@ -481,7 +488,7 @@
                 <w:noProof/>
                 <w:webHidden/>
               </w:rPr>
-              <w:t>2</w:t>
+              <w:t>3</w:t>
             </w:r>
             <w:r>
               <w:rPr>
@@ -504,9 +511,10 @@
               <w:noProof/>
               <w:sz w:val="22"/>
               <w:szCs w:val="22"/>
+              <w:lang w:val="en-US"/>
             </w:rPr>
           </w:pPr>
-          <w:hyperlink w:anchor="_Toc530407065" w:history="1">
+          <w:hyperlink w:anchor="_Toc531024453" w:history="1">
             <w:r>
               <w:rPr>
                 <w:rStyle w:val="Hyperlink"/>
@@ -521,6 +529,7 @@
                 <w:noProof/>
                 <w:sz w:val="22"/>
                 <w:szCs w:val="22"/>
+                <w:lang w:val="en-US"/>
               </w:rPr>
               <w:tab/>
             </w:r>
@@ -529,7 +538,7 @@
                 <w:rStyle w:val="Hyperlink"/>
                 <w:noProof/>
               </w:rPr>
-              <w:t>/* The goal and scope of the project */</w:t>
+              <w:t>The goal and scope of the project.</w:t>
             </w:r>
             <w:r>
               <w:rPr>
@@ -550,7 +559,7 @@
                 <w:noProof/>
                 <w:webHidden/>
               </w:rPr>
-              <w:instrText xml:space="preserve"> PAGEREF _Toc530407065 \h </w:instrText>
+              <w:instrText xml:space="preserve"> PAGEREF _Toc531024453 \h </w:instrText>
             </w:r>
             <w:r>
               <w:rPr>
@@ -570,7 +579,7 @@
                 <w:noProof/>
                 <w:webHidden/>
               </w:rPr>
-              <w:t>2</w:t>
+              <w:t>3</w:t>
             </w:r>
             <w:r>
               <w:rPr>
@@ -593,9 +602,10 @@
               <w:noProof/>
               <w:sz w:val="22"/>
               <w:szCs w:val="22"/>
+              <w:lang w:val="en-US"/>
             </w:rPr>
           </w:pPr>
-          <w:hyperlink w:anchor="_Toc530407066" w:history="1">
+          <w:hyperlink w:anchor="_Toc531024454" w:history="1">
             <w:r>
               <w:rPr>
                 <w:rStyle w:val="Hyperlink"/>
@@ -611,6 +621,7 @@
                 <w:noProof/>
                 <w:sz w:val="22"/>
                 <w:szCs w:val="22"/>
+                <w:lang w:val="en-US"/>
               </w:rPr>
               <w:tab/>
             </w:r>
@@ -642,7 +653,7 @@
                 <w:noProof/>
                 <w:webHidden/>
               </w:rPr>
-              <w:instrText xml:space="preserve"> PAGEREF _Toc530407066 \h </w:instrText>
+              <w:instrText xml:space="preserve"> PAGEREF _Toc531024454 \h </w:instrText>
             </w:r>
             <w:r>
               <w:rPr>
@@ -662,7 +673,7 @@
                 <w:noProof/>
                 <w:webHidden/>
               </w:rPr>
-              <w:t>2</w:t>
+              <w:t>3</w:t>
             </w:r>
             <w:r>
               <w:rPr>
@@ -685,9 +696,10 @@
               <w:noProof/>
               <w:sz w:val="22"/>
               <w:szCs w:val="22"/>
+              <w:lang w:val="en-US"/>
             </w:rPr>
           </w:pPr>
-          <w:hyperlink w:anchor="_Toc530407067" w:history="1">
+          <w:hyperlink w:anchor="_Toc531024455" w:history="1">
             <w:r>
               <w:rPr>
                 <w:rStyle w:val="Hyperlink"/>
@@ -702,6 +714,7 @@
                 <w:noProof/>
                 <w:sz w:val="22"/>
                 <w:szCs w:val="22"/>
+                <w:lang w:val="en-US"/>
               </w:rPr>
               <w:tab/>
             </w:r>
@@ -710,7 +723,7 @@
                 <w:rStyle w:val="Hyperlink"/>
                 <w:noProof/>
               </w:rPr>
-              <w:t>/* What methods and materials are we using. Zumo, sensors, language, creator, libs */</w:t>
+              <w:t>Line following.</w:t>
             </w:r>
             <w:r>
               <w:rPr>
@@ -731,7 +744,7 @@
                 <w:noProof/>
                 <w:webHidden/>
               </w:rPr>
-              <w:instrText xml:space="preserve"> PAGEREF _Toc530407067 \h </w:instrText>
+              <w:instrText xml:space="preserve"> PAGEREF _Toc531024455 \h </w:instrText>
             </w:r>
             <w:r>
               <w:rPr>
@@ -751,7 +764,7 @@
                 <w:noProof/>
                 <w:webHidden/>
               </w:rPr>
-              <w:t>2</w:t>
+              <w:t>3</w:t>
             </w:r>
             <w:r>
               <w:rPr>
@@ -774,9 +787,10 @@
               <w:noProof/>
               <w:sz w:val="22"/>
               <w:szCs w:val="22"/>
+              <w:lang w:val="en-US"/>
             </w:rPr>
           </w:pPr>
-          <w:hyperlink w:anchor="_Toc530407068" w:history="1">
+          <w:hyperlink w:anchor="_Toc531024456" w:history="1">
             <w:r>
               <w:rPr>
                 <w:rStyle w:val="Hyperlink"/>
@@ -792,6 +806,7 @@
                 <w:noProof/>
                 <w:sz w:val="22"/>
                 <w:szCs w:val="22"/>
+                <w:lang w:val="en-US"/>
               </w:rPr>
               <w:tab/>
             </w:r>
@@ -823,7 +838,7 @@
                 <w:noProof/>
                 <w:webHidden/>
               </w:rPr>
-              <w:instrText xml:space="preserve"> PAGEREF _Toc530407068 \h </w:instrText>
+              <w:instrText xml:space="preserve"> PAGEREF _Toc531024456 \h </w:instrText>
             </w:r>
             <w:r>
               <w:rPr>
@@ -843,7 +858,80 @@
                 <w:noProof/>
                 <w:webHidden/>
               </w:rPr>
-              <w:t>2</w:t>
+              <w:t>4</w:t>
+            </w:r>
+            <w:r>
+              <w:rPr>
+                <w:noProof/>
+                <w:webHidden/>
+              </w:rPr>
+              <w:fldChar w:fldCharType="end"/>
+            </w:r>
+          </w:hyperlink>
+        </w:p>
+        <w:p>
+          <w:pPr>
+            <w:pStyle w:val="TOC2"/>
+            <w:tabs>
+              <w:tab w:val="right" w:leader="dot" w:pos="9339"/>
+            </w:tabs>
+            <w:rPr>
+              <w:rFonts w:eastAsiaTheme="minorEastAsia"/>
+              <w:noProof/>
+              <w:sz w:val="22"/>
+              <w:szCs w:val="22"/>
+              <w:lang w:val="en-US"/>
+            </w:rPr>
+          </w:pPr>
+          <w:hyperlink w:anchor="_Toc531024457" w:history="1">
+            <w:r>
+              <w:rPr>
+                <w:rStyle w:val="Hyperlink"/>
+                <w:rFonts w:cstheme="majorHAnsi"/>
+                <w:noProof/>
+              </w:rPr>
+              <w:t>4.1.</w:t>
+            </w:r>
+            <w:r>
+              <w:rPr>
+                <w:noProof/>
+                <w:webHidden/>
+              </w:rPr>
+              <w:tab/>
+            </w:r>
+            <w:r>
+              <w:rPr>
+                <w:noProof/>
+                <w:webHidden/>
+              </w:rPr>
+              <w:fldChar w:fldCharType="begin"/>
+            </w:r>
+            <w:r>
+              <w:rPr>
+                <w:noProof/>
+                <w:webHidden/>
+              </w:rPr>
+              <w:instrText xml:space="preserve"> PAGEREF _Toc531024457 \h </w:instrText>
+            </w:r>
+            <w:r>
+              <w:rPr>
+                <w:noProof/>
+                <w:webHidden/>
+              </w:rPr>
+            </w:r>
+            <w:r>
+              <w:rPr>
+                <w:noProof/>
+                <w:webHidden/>
+              </w:rPr>
+              <w:fldChar w:fldCharType="separate"/>
+            </w:r>
+            <w:r>
+              <w:rPr>
+                <w:noProof/>
+                <w:webHidden/>
+              </w:rPr>
+              <w:t>4</w:t>
             </w:r>
             <w:r>
               <w:rPr>
@@ -866,16 +954,17 @@
               <w:noProof/>
               <w:sz w:val="22"/>
               <w:szCs w:val="22"/>
+              <w:lang w:val="en-US"/>
             </w:rPr>
           </w:pPr>
-          <w:hyperlink w:anchor="_Toc530407069" w:history="1">
+          <w:hyperlink w:anchor="_Toc531024458" w:history="1">
             <w:r>
               <w:rPr>
                 <w:rStyle w:val="Hyperlink"/>
                 <w:rFonts w:cstheme="majorHAnsi"/>
                 <w:noProof/>
               </w:rPr>
-              <w:t>4.1.</w:t>
+              <w:t>4.2.</w:t>
             </w:r>
             <w:r>
               <w:rPr>
@@ -883,6 +972,7 @@
                 <w:noProof/>
                 <w:sz w:val="22"/>
                 <w:szCs w:val="22"/>
+                <w:lang w:val="en-US"/>
               </w:rPr>
               <w:tab/>
             </w:r>
@@ -891,7 +981,7 @@
                 <w:rStyle w:val="Hyperlink"/>
                 <w:noProof/>
               </w:rPr>
-              <w:t>/* Some theory about how sensor, robot works, how some algorithms work */</w:t>
+              <w:t>Zumo Chassis</w:t>
             </w:r>
             <w:r>
               <w:rPr>
@@ -912,7 +1002,7 @@
                 <w:noProof/>
                 <w:webHidden/>
               </w:rPr>
-              <w:instrText xml:space="preserve"> PAGEREF _Toc530407069 \h </w:instrText>
+              <w:instrText xml:space="preserve"> PAGEREF _Toc531024458 \h </w:instrText>
             </w:r>
             <w:r>
               <w:rPr>
@@ -932,7 +1022,7 @@
                 <w:noProof/>
                 <w:webHidden/>
               </w:rPr>
-              <w:t>2</w:t>
+              <w:t>5</w:t>
             </w:r>
             <w:r>
               <w:rPr>
@@ -955,16 +1045,17 @@
               <w:noProof/>
               <w:sz w:val="22"/>
               <w:szCs w:val="22"/>
+              <w:lang w:val="en-US"/>
             </w:rPr>
           </w:pPr>
-          <w:hyperlink w:anchor="_Toc530407070" w:history="1">
+          <w:hyperlink w:anchor="_Toc531024459" w:history="1">
             <w:r>
               <w:rPr>
                 <w:rStyle w:val="Hyperlink"/>
                 <w:rFonts w:cstheme="majorHAnsi"/>
                 <w:noProof/>
               </w:rPr>
-              <w:t>4.2.</w:t>
+              <w:t>4.3.</w:t>
             </w:r>
             <w:r>
               <w:rPr>
@@ -972,6 +1063,7 @@
                 <w:noProof/>
                 <w:sz w:val="22"/>
                 <w:szCs w:val="22"/>
+                <w:lang w:val="en-US"/>
               </w:rPr>
               <w:tab/>
             </w:r>
@@ -980,7 +1072,7 @@
                 <w:rStyle w:val="Hyperlink"/>
                 <w:noProof/>
               </w:rPr>
-              <w:t>Zumo Shassis</w:t>
+              <w:t>PSOC CY8CKIT059</w:t>
             </w:r>
             <w:r>
               <w:rPr>
@@ -1001,7 +1093,7 @@
                 <w:noProof/>
                 <w:webHidden/>
               </w:rPr>
-              <w:instrText xml:space="preserve"> PAGEREF _Toc530407070 \h </w:instrText>
+              <w:instrText xml:space="preserve"> PAGEREF _Toc531024459 \h </w:instrText>
             </w:r>
             <w:r>
               <w:rPr>
@@ -1021,7 +1113,459 @@
                 <w:noProof/>
                 <w:webHidden/>
               </w:rPr>
-              <w:t>3</w:t>
+              <w:t>5</w:t>
+            </w:r>
+            <w:r>
+              <w:rPr>
+                <w:noProof/>
+                <w:webHidden/>
+              </w:rPr>
+              <w:fldChar w:fldCharType="end"/>
+            </w:r>
+          </w:hyperlink>
+        </w:p>
+        <w:p>
+          <w:pPr>
+            <w:pStyle w:val="TOC2"/>
+            <w:tabs>
+              <w:tab w:val="left" w:pos="1320"/>
+              <w:tab w:val="right" w:leader="dot" w:pos="9339"/>
+            </w:tabs>
+            <w:rPr>
+              <w:rFonts w:eastAsiaTheme="minorEastAsia"/>
+              <w:noProof/>
+              <w:sz w:val="22"/>
+              <w:szCs w:val="22"/>
+              <w:lang w:val="en-US"/>
+            </w:rPr>
+          </w:pPr>
+          <w:hyperlink w:anchor="_Toc531024460" w:history="1">
+            <w:r>
+              <w:rPr>
+                <w:rStyle w:val="Hyperlink"/>
+                <w:rFonts w:cstheme="majorHAnsi"/>
+                <w:noProof/>
+              </w:rPr>
+              <w:t>4.4.</w:t>
+            </w:r>
+            <w:r>
+              <w:rPr>
+                <w:rFonts w:eastAsiaTheme="minorEastAsia"/>
+                <w:noProof/>
+                <w:sz w:val="22"/>
+                <w:szCs w:val="22"/>
+                <w:lang w:val="en-US"/>
+              </w:rPr>
+              <w:tab/>
+            </w:r>
+            <w:r>
+              <w:rPr>
+                <w:rStyle w:val="Hyperlink"/>
+                <w:noProof/>
+              </w:rPr>
+              <w:t>Sensors</w:t>
+            </w:r>
+            <w:r>
+              <w:rPr>
+                <w:noProof/>
+                <w:webHidden/>
+              </w:rPr>
+              <w:tab/>
+            </w:r>
+            <w:r>
+              <w:rPr>
+                <w:noProof/>
+                <w:webHidden/>
+              </w:rPr>
+              <w:fldChar w:fldCharType="begin"/>
+            </w:r>
+            <w:r>
+              <w:rPr>
+                <w:noProof/>
+                <w:webHidden/>
+              </w:rPr>
+              <w:instrText xml:space="preserve"> PAGEREF _Toc531024460 \h </w:instrText>
+            </w:r>
+            <w:r>
+              <w:rPr>
+                <w:noProof/>
+                <w:webHidden/>
+              </w:rPr>
+            </w:r>
+            <w:r>
+              <w:rPr>
+                <w:noProof/>
+                <w:webHidden/>
+              </w:rPr>
+              <w:fldChar w:fldCharType="separate"/>
+            </w:r>
+            <w:r>
+              <w:rPr>
+                <w:noProof/>
+                <w:webHidden/>
+              </w:rPr>
+              <w:t>5</w:t>
+            </w:r>
+            <w:r>
+              <w:rPr>
+                <w:noProof/>
+                <w:webHidden/>
+              </w:rPr>
+              <w:fldChar w:fldCharType="end"/>
+            </w:r>
+          </w:hyperlink>
+        </w:p>
+        <w:p>
+          <w:pPr>
+            <w:pStyle w:val="TOC2"/>
+            <w:tabs>
+              <w:tab w:val="left" w:pos="1540"/>
+              <w:tab w:val="right" w:leader="dot" w:pos="9339"/>
+            </w:tabs>
+            <w:rPr>
+              <w:rFonts w:eastAsiaTheme="minorEastAsia"/>
+              <w:noProof/>
+              <w:sz w:val="22"/>
+              <w:szCs w:val="22"/>
+              <w:lang w:val="en-US"/>
+            </w:rPr>
+          </w:pPr>
+          <w:hyperlink w:anchor="_Toc531024461" w:history="1">
+            <w:r>
+              <w:rPr>
+                <w:rStyle w:val="Hyperlink"/>
+                <w:noProof/>
+              </w:rPr>
+              <w:t>4.4.1.</w:t>
+            </w:r>
+            <w:r>
+              <w:rPr>
+                <w:rFonts w:eastAsiaTheme="minorEastAsia"/>
+                <w:noProof/>
+                <w:sz w:val="22"/>
+                <w:szCs w:val="22"/>
+                <w:lang w:val="en-US"/>
+              </w:rPr>
+              <w:tab/>
+            </w:r>
+            <w:r>
+              <w:rPr>
+                <w:rStyle w:val="Hyperlink"/>
+                <w:noProof/>
+              </w:rPr>
+              <w:t>Ultrasonic sensor</w:t>
+            </w:r>
+            <w:r>
+              <w:rPr>
+                <w:noProof/>
+                <w:webHidden/>
+              </w:rPr>
+              <w:tab/>
+            </w:r>
+            <w:r>
+              <w:rPr>
+                <w:noProof/>
+                <w:webHidden/>
+              </w:rPr>
+              <w:fldChar w:fldCharType="begin"/>
+            </w:r>
+            <w:r>
+              <w:rPr>
+                <w:noProof/>
+                <w:webHidden/>
+              </w:rPr>
+              <w:instrText xml:space="preserve"> PAGEREF _Toc531024461 \h </w:instrText>
+            </w:r>
+            <w:r>
+              <w:rPr>
+                <w:noProof/>
+                <w:webHidden/>
+              </w:rPr>
+            </w:r>
+            <w:r>
+              <w:rPr>
+                <w:noProof/>
+                <w:webHidden/>
+              </w:rPr>
+              <w:fldChar w:fldCharType="separate"/>
+            </w:r>
+            <w:r>
+              <w:rPr>
+                <w:noProof/>
+                <w:webHidden/>
+              </w:rPr>
+              <w:t>5</w:t>
+            </w:r>
+            <w:r>
+              <w:rPr>
+                <w:noProof/>
+                <w:webHidden/>
+              </w:rPr>
+              <w:fldChar w:fldCharType="end"/>
+            </w:r>
+          </w:hyperlink>
+        </w:p>
+        <w:p>
+          <w:pPr>
+            <w:pStyle w:val="TOC2"/>
+            <w:tabs>
+              <w:tab w:val="left" w:pos="1540"/>
+              <w:tab w:val="right" w:leader="dot" w:pos="9339"/>
+            </w:tabs>
+            <w:rPr>
+              <w:rFonts w:eastAsiaTheme="minorEastAsia"/>
+              <w:noProof/>
+              <w:sz w:val="22"/>
+              <w:szCs w:val="22"/>
+              <w:lang w:val="en-US"/>
+            </w:rPr>
+          </w:pPr>
+          <w:hyperlink w:anchor="_Toc531024462" w:history="1">
+            <w:r>
+              <w:rPr>
+                <w:rStyle w:val="Hyperlink"/>
+                <w:noProof/>
+              </w:rPr>
+              <w:t>4.4.2.</w:t>
+            </w:r>
+            <w:r>
+              <w:rPr>
+                <w:rFonts w:eastAsiaTheme="minorEastAsia"/>
+                <w:noProof/>
+                <w:sz w:val="22"/>
+                <w:szCs w:val="22"/>
+                <w:lang w:val="en-US"/>
+              </w:rPr>
+              <w:tab/>
+            </w:r>
+            <w:r>
+              <w:rPr>
+                <w:rStyle w:val="Hyperlink"/>
+                <w:noProof/>
+              </w:rPr>
+              <w:t>Reflectance array</w:t>
+            </w:r>
+            <w:r>
+              <w:rPr>
+                <w:noProof/>
+                <w:webHidden/>
+              </w:rPr>
+              <w:tab/>
+            </w:r>
+            <w:r>
+              <w:rPr>
+                <w:noProof/>
+                <w:webHidden/>
+              </w:rPr>
+              <w:fldChar w:fldCharType="begin"/>
+            </w:r>
+            <w:r>
+              <w:rPr>
+                <w:noProof/>
+                <w:webHidden/>
+              </w:rPr>
+              <w:instrText xml:space="preserve"> PAGEREF _Toc531024462 \h </w:instrText>
+            </w:r>
+            <w:r>
+              <w:rPr>
+                <w:noProof/>
+                <w:webHidden/>
+              </w:rPr>
+            </w:r>
+            <w:r>
+              <w:rPr>
+                <w:noProof/>
+                <w:webHidden/>
+              </w:rPr>
+              <w:fldChar w:fldCharType="separate"/>
+            </w:r>
+            <w:r>
+              <w:rPr>
+                <w:noProof/>
+                <w:webHidden/>
+              </w:rPr>
+              <w:t>5</w:t>
+            </w:r>
+            <w:r>
+              <w:rPr>
+                <w:noProof/>
+                <w:webHidden/>
+              </w:rPr>
+              <w:fldChar w:fldCharType="end"/>
+            </w:r>
+          </w:hyperlink>
+        </w:p>
+        <w:p>
+          <w:pPr>
+            <w:pStyle w:val="TOC2"/>
+            <w:tabs>
+              <w:tab w:val="left" w:pos="1540"/>
+              <w:tab w:val="right" w:leader="dot" w:pos="9339"/>
+            </w:tabs>
+            <w:rPr>
+              <w:rFonts w:eastAsiaTheme="minorEastAsia"/>
+              <w:noProof/>
+              <w:sz w:val="22"/>
+              <w:szCs w:val="22"/>
+              <w:lang w:val="en-US"/>
+            </w:rPr>
+          </w:pPr>
+          <w:hyperlink w:anchor="_Toc531024463" w:history="1">
+            <w:r>
+              <w:rPr>
+                <w:rStyle w:val="Hyperlink"/>
+                <w:noProof/>
+              </w:rPr>
+              <w:t>4.4.3.</w:t>
+            </w:r>
+            <w:r>
+              <w:rPr>
+                <w:rFonts w:eastAsiaTheme="minorEastAsia"/>
+                <w:noProof/>
+                <w:sz w:val="22"/>
+                <w:szCs w:val="22"/>
+                <w:lang w:val="en-US"/>
+              </w:rPr>
+              <w:tab/>
+            </w:r>
+            <w:r>
+              <w:rPr>
+                <w:rStyle w:val="Hyperlink"/>
+                <w:noProof/>
+              </w:rPr>
+              <w:t>Accelerometer</w:t>
+            </w:r>
+            <w:r>
+              <w:rPr>
+                <w:noProof/>
+                <w:webHidden/>
+              </w:rPr>
+              <w:tab/>
+            </w:r>
+            <w:r>
+              <w:rPr>
+                <w:noProof/>
+                <w:webHidden/>
+              </w:rPr>
+              <w:fldChar w:fldCharType="begin"/>
+            </w:r>
+            <w:r>
+              <w:rPr>
+                <w:noProof/>
+                <w:webHidden/>
+              </w:rPr>
+              <w:instrText xml:space="preserve"> PAGEREF _Toc531024463 \h </w:instrText>
+            </w:r>
+            <w:r>
+              <w:rPr>
+                <w:noProof/>
+                <w:webHidden/>
+              </w:rPr>
+            </w:r>
+            <w:r>
+              <w:rPr>
+                <w:noProof/>
+                <w:webHidden/>
+              </w:rPr>
+              <w:fldChar w:fldCharType="separate"/>
+            </w:r>
+            <w:r>
+              <w:rPr>
+                <w:noProof/>
+                <w:webHidden/>
+              </w:rPr>
+              <w:t>6</w:t>
+            </w:r>
+            <w:r>
+              <w:rPr>
+                <w:noProof/>
+                <w:webHidden/>
+              </w:rPr>
+              <w:fldChar w:fldCharType="end"/>
+            </w:r>
+          </w:hyperlink>
+        </w:p>
+        <w:p>
+          <w:pPr>
+            <w:pStyle w:val="TOC2"/>
+            <w:tabs>
+              <w:tab w:val="left" w:pos="1320"/>
+              <w:tab w:val="right" w:leader="dot" w:pos="9339"/>
+            </w:tabs>
+            <w:rPr>
+              <w:rFonts w:eastAsiaTheme="minorEastAsia"/>
+              <w:noProof/>
+              <w:sz w:val="22"/>
+              <w:szCs w:val="22"/>
+              <w:lang w:val="en-US"/>
+            </w:rPr>
+          </w:pPr>
+          <w:hyperlink w:anchor="_Toc531024464" w:history="1">
+            <w:r>
+              <w:rPr>
+                <w:rStyle w:val="Hyperlink"/>
+                <w:rFonts w:cstheme="majorHAnsi"/>
+                <w:noProof/>
+              </w:rPr>
+              <w:t>4.5.</w:t>
+            </w:r>
+            <w:r>
+              <w:rPr>
+                <w:rFonts w:eastAsiaTheme="minorEastAsia"/>
+                <w:noProof/>
+                <w:sz w:val="22"/>
+                <w:szCs w:val="22"/>
+                <w:lang w:val="en-US"/>
+              </w:rPr>
+              <w:tab/>
+            </w:r>
+            <w:r>
+              <w:rPr>
+                <w:rStyle w:val="Hyperlink"/>
+                <w:noProof/>
+              </w:rPr>
+              <w:t>MQTT</w:t>
+            </w:r>
+            <w:r>
+              <w:rPr>
+                <w:noProof/>
+                <w:webHidden/>
+              </w:rPr>
+              <w:tab/>
+            </w:r>
+            <w:r>
+              <w:rPr>
+                <w:noProof/>
+                <w:webHidden/>
+              </w:rPr>
+              <w:fldChar w:fldCharType="begin"/>
+            </w:r>
+            <w:r>
+              <w:rPr>
+                <w:noProof/>
+                <w:webHidden/>
+              </w:rPr>
+              <w:instrText xml:space="preserve"> PAGEREF _Toc531024464 \h </w:instrText>
+            </w:r>
+            <w:r>
+              <w:rPr>
+                <w:noProof/>
+                <w:webHidden/>
+              </w:rPr>
+            </w:r>
+            <w:r>
+              <w:rPr>
+                <w:noProof/>
+                <w:webHidden/>
+              </w:rPr>
+              <w:fldChar w:fldCharType="separate"/>
+            </w:r>
+            <w:r>
+              <w:rPr>
+                <w:noProof/>
+                <w:webHidden/>
+              </w:rPr>
+              <w:t>6</w:t>
             </w:r>
             <w:r>
               <w:rPr>
@@ -1044,9 +1588,10 @@
               <w:noProof/>
               <w:sz w:val="22"/>
               <w:szCs w:val="22"/>
+              <w:lang w:val="en-US"/>
             </w:rPr>
           </w:pPr>
-          <w:hyperlink w:anchor="_Toc530407071" w:history="1">
+          <w:hyperlink w:anchor="_Toc531024465" w:history="1">
             <w:r>
               <w:rPr>
                 <w:rStyle w:val="Hyperlink"/>
@@ -1062,6 +1607,7 @@
                 <w:noProof/>
                 <w:sz w:val="22"/>
                 <w:szCs w:val="22"/>
+                <w:lang w:val="en-US"/>
               </w:rPr>
               <w:tab/>
             </w:r>
@@ -1093,7 +1639,7 @@
                 <w:noProof/>
                 <w:webHidden/>
               </w:rPr>
-              <w:instrText xml:space="preserve"> PAGEREF _Toc530407071 \h </w:instrText>
+              <w:instrText xml:space="preserve"> PAGEREF _Toc531024465 \h </w:instrText>
             </w:r>
             <w:r>
               <w:rPr>
@@ -1113,7 +1659,7 @@
                 <w:noProof/>
                 <w:webHidden/>
               </w:rPr>
-              <w:t>3</w:t>
+              <w:t>6</w:t>
             </w:r>
             <w:r>
               <w:rPr>
@@ -1136,9 +1682,10 @@
               <w:noProof/>
               <w:sz w:val="22"/>
               <w:szCs w:val="22"/>
+              <w:lang w:val="en-US"/>
             </w:rPr>
           </w:pPr>
-          <w:hyperlink w:anchor="_Toc530407072" w:history="1">
+          <w:hyperlink w:anchor="_Toc531024466" w:history="1">
             <w:r>
               <w:rPr>
                 <w:rStyle w:val="Hyperlink"/>
@@ -1153,6 +1700,7 @@
                 <w:noProof/>
                 <w:sz w:val="22"/>
                 <w:szCs w:val="22"/>
+                <w:lang w:val="en-US"/>
               </w:rPr>
               <w:tab/>
             </w:r>
@@ -1182,7 +1730,7 @@
                 <w:noProof/>
                 <w:webHidden/>
               </w:rPr>
-              <w:instrText xml:space="preserve"> PAGEREF _Toc530407072 \h </w:instrText>
+              <w:instrText xml:space="preserve"> PAGEREF _Toc531024466 \h </w:instrText>
             </w:r>
             <w:r>
               <w:rPr>
@@ -1202,360 +1750,7 @@
                 <w:noProof/>
                 <w:webHidden/>
               </w:rPr>
-              <w:t>3</w:t>
-            </w:r>
-            <w:r>
-              <w:rPr>
-                <w:noProof/>
-                <w:webHidden/>
-              </w:rPr>
-              <w:fldChar w:fldCharType="end"/>
-            </w:r>
-          </w:hyperlink>
-        </w:p>
-        <w:p>
-          <w:pPr>
-            <w:pStyle w:val="TOC2"/>
-            <w:tabs>
-              <w:tab w:val="left" w:pos="1320"/>
-              <w:tab w:val="right" w:leader="dot" w:pos="9339"/>
-            </w:tabs>
-            <w:rPr>
-              <w:rFonts w:eastAsiaTheme="minorEastAsia"/>
-              <w:noProof/>
-              <w:sz w:val="22"/>
-              <w:szCs w:val="22"/>
-            </w:rPr>
-          </w:pPr>
-          <w:hyperlink w:anchor="_Toc530407073" w:history="1">
-            <w:r>
-              <w:rPr>
-                <w:rStyle w:val="Hyperlink"/>
-                <w:rFonts w:cstheme="majorHAnsi"/>
-                <w:noProof/>
-              </w:rPr>
-              <w:t>5.2.</w:t>
-            </w:r>
-            <w:r>
-              <w:rPr>
-                <w:rFonts w:eastAsiaTheme="minorEastAsia"/>
-                <w:noProof/>
-                <w:sz w:val="22"/>
-                <w:szCs w:val="22"/>
-              </w:rPr>
-              <w:tab/>
-            </w:r>
-            <w:r>
-              <w:rPr>
-                <w:rStyle w:val="Hyperlink"/>
-                <w:noProof/>
-              </w:rPr>
-              <w:t>Sensors</w:t>
-            </w:r>
-            <w:r>
-              <w:rPr>
-                <w:noProof/>
-                <w:webHidden/>
-              </w:rPr>
-              <w:tab/>
-            </w:r>
-            <w:r>
-              <w:rPr>
-                <w:noProof/>
-                <w:webHidden/>
-              </w:rPr>
-              <w:fldChar w:fldCharType="begin"/>
-            </w:r>
-            <w:r>
-              <w:rPr>
-                <w:noProof/>
-                <w:webHidden/>
-              </w:rPr>
-              <w:instrText xml:space="preserve"> PAGEREF _Toc530407073 \h </w:instrText>
-            </w:r>
-            <w:r>
-              <w:rPr>
-                <w:noProof/>
-                <w:webHidden/>
-              </w:rPr>
-            </w:r>
-            <w:r>
-              <w:rPr>
-                <w:noProof/>
-                <w:webHidden/>
-              </w:rPr>
-              <w:fldChar w:fldCharType="separate"/>
-            </w:r>
-            <w:r>
-              <w:rPr>
-                <w:noProof/>
-                <w:webHidden/>
-              </w:rPr>
-              <w:t>4</w:t>
-            </w:r>
-            <w:r>
-              <w:rPr>
-                <w:noProof/>
-                <w:webHidden/>
-              </w:rPr>
-              <w:fldChar w:fldCharType="end"/>
-            </w:r>
-          </w:hyperlink>
-        </w:p>
-        <w:p>
-          <w:pPr>
-            <w:pStyle w:val="TOC2"/>
-            <w:tabs>
-              <w:tab w:val="left" w:pos="1540"/>
-              <w:tab w:val="right" w:leader="dot" w:pos="9339"/>
-            </w:tabs>
-            <w:rPr>
-              <w:rFonts w:eastAsiaTheme="minorEastAsia"/>
-              <w:noProof/>
-              <w:sz w:val="22"/>
-              <w:szCs w:val="22"/>
-            </w:rPr>
-          </w:pPr>
-          <w:hyperlink w:anchor="_Toc530407074" w:history="1">
-            <w:r>
-              <w:rPr>
-                <w:rStyle w:val="Hyperlink"/>
-                <w:noProof/>
-              </w:rPr>
-              <w:t>5.2.1.</w:t>
-            </w:r>
-            <w:r>
-              <w:rPr>
-                <w:rFonts w:eastAsiaTheme="minorEastAsia"/>
-                <w:noProof/>
-                <w:sz w:val="22"/>
-                <w:szCs w:val="22"/>
-              </w:rPr>
-              <w:tab/>
-            </w:r>
-            <w:r>
-              <w:rPr>
-                <w:rStyle w:val="Hyperlink"/>
-                <w:noProof/>
-              </w:rPr>
-              <w:t>Ultrasonic sensor</w:t>
-            </w:r>
-            <w:r>
-              <w:rPr>
-                <w:noProof/>
-                <w:webHidden/>
-              </w:rPr>
-              <w:tab/>
-            </w:r>
-            <w:r>
-              <w:rPr>
-                <w:noProof/>
-                <w:webHidden/>
-              </w:rPr>
-              <w:fldChar w:fldCharType="begin"/>
-            </w:r>
-            <w:r>
-              <w:rPr>
-                <w:noProof/>
-                <w:webHidden/>
-              </w:rPr>
-              <w:instrText xml:space="preserve"> PAGEREF _Toc530407074 \h </w:instrText>
-            </w:r>
-            <w:r>
-              <w:rPr>
-                <w:noProof/>
-                <w:webHidden/>
-              </w:rPr>
-            </w:r>
-            <w:r>
-              <w:rPr>
-                <w:noProof/>
-                <w:webHidden/>
-              </w:rPr>
-              <w:fldChar w:fldCharType="separate"/>
-            </w:r>
-            <w:r>
-              <w:rPr>
-                <w:noProof/>
-                <w:webHidden/>
-              </w:rPr>
-              <w:t>5</w:t>
-            </w:r>
-            <w:r>
-              <w:rPr>
-                <w:noProof/>
-                <w:webHidden/>
-              </w:rPr>
-              <w:fldChar w:fldCharType="end"/>
-            </w:r>
-          </w:hyperlink>
-        </w:p>
-        <w:p>
-          <w:pPr>
-            <w:pStyle w:val="TOC2"/>
-            <w:tabs>
-              <w:tab w:val="left" w:pos="1540"/>
-              <w:tab w:val="right" w:leader="dot" w:pos="9339"/>
-            </w:tabs>
-            <w:rPr>
-              <w:rFonts w:eastAsiaTheme="minorEastAsia"/>
-              <w:noProof/>
-              <w:sz w:val="22"/>
-              <w:szCs w:val="22"/>
-            </w:rPr>
-          </w:pPr>
-          <w:hyperlink w:anchor="_Toc530407075" w:history="1">
-            <w:r>
-              <w:rPr>
-                <w:rStyle w:val="Hyperlink"/>
-                <w:noProof/>
-              </w:rPr>
-              <w:t>5.2.2.</w:t>
-            </w:r>
-            <w:r>
-              <w:rPr>
-                <w:rFonts w:eastAsiaTheme="minorEastAsia"/>
-                <w:noProof/>
-                <w:sz w:val="22"/>
-                <w:szCs w:val="22"/>
-              </w:rPr>
-              <w:tab/>
-            </w:r>
-            <w:r>
-              <w:rPr>
-                <w:rStyle w:val="Hyperlink"/>
-                <w:noProof/>
-              </w:rPr>
-              <w:t>Reflectance array</w:t>
-            </w:r>
-            <w:r>
-              <w:rPr>
-                <w:noProof/>
-                <w:webHidden/>
-              </w:rPr>
-              <w:tab/>
-            </w:r>
-            <w:r>
-              <w:rPr>
-                <w:noProof/>
-                <w:webHidden/>
-              </w:rPr>
-              <w:fldChar w:fldCharType="begin"/>
-            </w:r>
-            <w:r>
-              <w:rPr>
-                <w:noProof/>
-                <w:webHidden/>
-              </w:rPr>
-              <w:instrText xml:space="preserve"> PAGEREF _Toc530407075 \h </w:instrText>
-            </w:r>
-            <w:r>
-              <w:rPr>
-                <w:noProof/>
-                <w:webHidden/>
-              </w:rPr>
-            </w:r>
-            <w:r>
-              <w:rPr>
-                <w:noProof/>
-                <w:webHidden/>
-              </w:rPr>
-              <w:fldChar w:fldCharType="separate"/>
-            </w:r>
-            <w:r>
-              <w:rPr>
-                <w:noProof/>
-                <w:webHidden/>
-              </w:rPr>
-              <w:t>5</w:t>
-            </w:r>
-            <w:r>
-              <w:rPr>
-                <w:noProof/>
-                <w:webHidden/>
-              </w:rPr>
-              <w:fldChar w:fldCharType="end"/>
-            </w:r>
-          </w:hyperlink>
-        </w:p>
-        <w:p>
-          <w:pPr>
-            <w:pStyle w:val="TOC2"/>
-            <w:tabs>
-              <w:tab w:val="left" w:pos="1540"/>
-              <w:tab w:val="right" w:leader="dot" w:pos="9339"/>
-            </w:tabs>
-            <w:rPr>
-              <w:rFonts w:eastAsiaTheme="minorEastAsia"/>
-              <w:noProof/>
-              <w:sz w:val="22"/>
-              <w:szCs w:val="22"/>
-            </w:rPr>
-          </w:pPr>
-          <w:hyperlink w:anchor="_Toc530407076" w:history="1">
-            <w:r>
-              <w:rPr>
-                <w:rStyle w:val="Hyperlink"/>
-                <w:noProof/>
-              </w:rPr>
-              <w:t>5.2.3.</w:t>
-            </w:r>
-            <w:r>
-              <w:rPr>
-                <w:rFonts w:eastAsiaTheme="minorEastAsia"/>
-                <w:noProof/>
-                <w:sz w:val="22"/>
-                <w:szCs w:val="22"/>
-              </w:rPr>
-              <w:tab/>
-            </w:r>
-            <w:r>
-              <w:rPr>
-                <w:rStyle w:val="Hyperlink"/>
-                <w:noProof/>
-              </w:rPr>
-              <w:t>Accelerometer</w:t>
-            </w:r>
-            <w:r>
-              <w:rPr>
-                <w:noProof/>
-                <w:webHidden/>
-              </w:rPr>
-              <w:tab/>
-            </w:r>
-            <w:r>
-              <w:rPr>
-                <w:noProof/>
-                <w:webHidden/>
-              </w:rPr>
-              <w:fldChar w:fldCharType="begin"/>
-            </w:r>
-            <w:r>
-              <w:rPr>
-                <w:noProof/>
-                <w:webHidden/>
-              </w:rPr>
-              <w:instrText xml:space="preserve"> PAGEREF _Toc530407076 \h </w:instrText>
-            </w:r>
-            <w:r>
-              <w:rPr>
-                <w:noProof/>
-                <w:webHidden/>
-              </w:rPr>
-            </w:r>
-            <w:r>
-              <w:rPr>
-                <w:noProof/>
-                <w:webHidden/>
-              </w:rPr>
-              <w:fldChar w:fldCharType="separate"/>
-            </w:r>
-            <w:r>
-              <w:rPr>
-                <w:noProof/>
-                <w:webHidden/>
-              </w:rPr>
-              <w:t>5</w:t>
+              <w:t>6</w:t>
             </w:r>
             <w:r>
               <w:rPr>
@@ -1578,9 +1773,10 @@
               <w:noProof/>
               <w:sz w:val="22"/>
               <w:szCs w:val="22"/>
+              <w:lang w:val="en-US"/>
             </w:rPr>
           </w:pPr>
-          <w:hyperlink w:anchor="_Toc530407077" w:history="1">
+          <w:hyperlink w:anchor="_Toc531024467" w:history="1">
             <w:r>
               <w:rPr>
                 <w:rStyle w:val="Hyperlink"/>
@@ -1596,6 +1792,7 @@
                 <w:noProof/>
                 <w:sz w:val="22"/>
                 <w:szCs w:val="22"/>
+                <w:lang w:val="en-US"/>
               </w:rPr>
               <w:tab/>
             </w:r>
@@ -1627,7 +1824,7 @@
                 <w:noProof/>
                 <w:webHidden/>
               </w:rPr>
-              <w:instrText xml:space="preserve"> PAGEREF _Toc530407077 \h </w:instrText>
+              <w:instrText xml:space="preserve"> PAGEREF _Toc531024467 \h </w:instrText>
             </w:r>
             <w:r>
               <w:rPr>
@@ -1647,7 +1844,7 @@
                 <w:noProof/>
                 <w:webHidden/>
               </w:rPr>
-              <w:t>5</w:t>
+              <w:t>8</w:t>
             </w:r>
             <w:r>
               <w:rPr>
@@ -1662,7 +1859,6 @@
           <w:pPr>
             <w:pStyle w:val="TOC2"/>
             <w:tabs>
-              <w:tab w:val="left" w:pos="1320"/>
               <w:tab w:val="right" w:leader="dot" w:pos="9339"/>
             </w:tabs>
             <w:rPr>
@@ -1670,9 +1866,10 @@
               <w:noProof/>
               <w:sz w:val="22"/>
               <w:szCs w:val="22"/>
+              <w:lang w:val="en-US"/>
             </w:rPr>
           </w:pPr>
-          <w:hyperlink w:anchor="_Toc530407078" w:history="1">
+          <w:hyperlink w:anchor="_Toc531024468" w:history="1">
             <w:r>
               <w:rPr>
                 <w:rStyle w:val="Hyperlink"/>
@@ -1683,29 +1880,13 @@
             </w:r>
             <w:r>
               <w:rPr>
-                <w:rFonts w:eastAsiaTheme="minorEastAsia"/>
-                <w:noProof/>
-                <w:sz w:val="22"/>
-                <w:szCs w:val="22"/>
+                <w:noProof/>
+                <w:webHidden/>
               </w:rPr>
               <w:tab/>
             </w:r>
             <w:r>
               <w:rPr>
-                <w:rStyle w:val="Hyperlink"/>
-                <w:noProof/>
-              </w:rPr>
-              <w:t>/* won or not, how was the challenges */</w:t>
-            </w:r>
-            <w:r>
-              <w:rPr>
-                <w:noProof/>
-                <w:webHidden/>
-              </w:rPr>
-              <w:tab/>
-            </w:r>
-            <w:r>
-              <w:rPr>
                 <w:noProof/>
                 <w:webHidden/>
               </w:rPr>
@@ -1716,7 +1897,7 @@
                 <w:noProof/>
                 <w:webHidden/>
               </w:rPr>
-              <w:instrText xml:space="preserve"> PAGEREF _Toc530407078 \h </w:instrText>
+              <w:instrText xml:space="preserve"> PAGEREF _Toc531024468 \h </w:instrText>
             </w:r>
             <w:r>
               <w:rPr>
@@ -1736,7 +1917,7 @@
                 <w:noProof/>
                 <w:webHidden/>
               </w:rPr>
-              <w:t>5</w:t>
+              <w:t>8</w:t>
             </w:r>
             <w:r>
               <w:rPr>
@@ -1759,9 +1940,10 @@
               <w:noProof/>
               <w:sz w:val="22"/>
               <w:szCs w:val="22"/>
+              <w:lang w:val="en-US"/>
             </w:rPr>
           </w:pPr>
-          <w:hyperlink w:anchor="_Toc530407079" w:history="1">
+          <w:hyperlink w:anchor="_Toc531024469" w:history="1">
             <w:r>
               <w:rPr>
                 <w:rStyle w:val="Hyperlink"/>
@@ -1777,6 +1959,7 @@
                 <w:noProof/>
                 <w:sz w:val="22"/>
                 <w:szCs w:val="22"/>
+                <w:lang w:val="en-US"/>
               </w:rPr>
               <w:tab/>
             </w:r>
@@ -1808,7 +1991,7 @@
                 <w:noProof/>
                 <w:webHidden/>
               </w:rPr>
-              <w:instrText xml:space="preserve"> PAGEREF _Toc530407079 \h </w:instrText>
+              <w:instrText xml:space="preserve"> PAGEREF _Toc531024469 \h </w:instrText>
             </w:r>
             <w:r>
               <w:rPr>
@@ -1828,7 +2011,7 @@
                 <w:noProof/>
                 <w:webHidden/>
               </w:rPr>
-              <w:t>5</w:t>
+              <w:t>8</w:t>
             </w:r>
             <w:r>
               <w:rPr>
@@ -1843,7 +2026,6 @@
           <w:pPr>
             <w:pStyle w:val="TOC2"/>
             <w:tabs>
-              <w:tab w:val="left" w:pos="1320"/>
               <w:tab w:val="right" w:leader="dot" w:pos="9339"/>
             </w:tabs>
             <w:rPr>
@@ -1851,9 +2033,10 @@
               <w:noProof/>
               <w:sz w:val="22"/>
               <w:szCs w:val="22"/>
+              <w:lang w:val="en-US"/>
             </w:rPr>
           </w:pPr>
-          <w:hyperlink w:anchor="_Toc530407080" w:history="1">
+          <w:hyperlink w:anchor="_Toc531024470" w:history="1">
             <w:r>
               <w:rPr>
                 <w:rStyle w:val="Hyperlink"/>
@@ -1864,29 +2047,13 @@
             </w:r>
             <w:r>
               <w:rPr>
-                <w:rFonts w:eastAsiaTheme="minorEastAsia"/>
-                <w:noProof/>
-                <w:sz w:val="22"/>
-                <w:szCs w:val="22"/>
+                <w:noProof/>
+                <w:webHidden/>
               </w:rPr>
               <w:tab/>
             </w:r>
             <w:r>
               <w:rPr>
-                <w:rStyle w:val="Hyperlink"/>
-                <w:noProof/>
-              </w:rPr>
-              <w:t>/* What was challenging? Did we have problems? How did we solve them? Why did robot fail, for example? */</w:t>
-            </w:r>
-            <w:r>
-              <w:rPr>
-                <w:noProof/>
-                <w:webHidden/>
-              </w:rPr>
-              <w:tab/>
-            </w:r>
-            <w:r>
-              <w:rPr>
                 <w:noProof/>
                 <w:webHidden/>
               </w:rPr>
@@ -1897,7 +2064,7 @@
                 <w:noProof/>
                 <w:webHidden/>
               </w:rPr>
-              <w:instrText xml:space="preserve"> PAGEREF _Toc530407080 \h </w:instrText>
+              <w:instrText xml:space="preserve"> PAGEREF _Toc531024470 \h </w:instrText>
             </w:r>
             <w:r>
               <w:rPr>
@@ -1917,7 +2084,7 @@
                 <w:noProof/>
                 <w:webHidden/>
               </w:rPr>
-              <w:t>5</w:t>
+              <w:t>8</w:t>
             </w:r>
             <w:r>
               <w:rPr>
@@ -1940,9 +2107,10 @@
               <w:noProof/>
               <w:sz w:val="22"/>
               <w:szCs w:val="22"/>
+              <w:lang w:val="en-US"/>
             </w:rPr>
           </w:pPr>
-          <w:hyperlink w:anchor="_Toc530407081" w:history="1">
+          <w:hyperlink w:anchor="_Toc531024471" w:history="1">
             <w:r>
               <w:rPr>
                 <w:rStyle w:val="Hyperlink"/>
@@ -1957,6 +2125,7 @@
                 <w:noProof/>
                 <w:sz w:val="22"/>
                 <w:szCs w:val="22"/>
+                <w:lang w:val="en-US"/>
               </w:rPr>
               <w:tab/>
             </w:r>
@@ -1987,7 +2156,7 @@
                 <w:noProof/>
                 <w:webHidden/>
               </w:rPr>
-              <w:instrText xml:space="preserve"> PAGEREF _Toc530407081 \h </w:instrText>
+              <w:instrText xml:space="preserve"> PAGEREF _Toc531024471 \h </w:instrText>
             </w:r>
             <w:r>
               <w:rPr>
@@ -2007,7 +2176,7 @@
                 <w:noProof/>
                 <w:webHidden/>
               </w:rPr>
-              <w:t>5</w:t>
+              <w:t>8</w:t>
             </w:r>
             <w:r>
               <w:rPr>
@@ -2029,9 +2198,10 @@
               <w:noProof/>
               <w:sz w:val="22"/>
               <w:szCs w:val="22"/>
+              <w:lang w:val="en-US"/>
             </w:rPr>
           </w:pPr>
-          <w:hyperlink w:anchor="_Toc530407082" w:history="1">
+          <w:hyperlink w:anchor="_Toc531024472" w:history="1">
             <w:r>
               <w:rPr>
                 <w:rStyle w:val="Hyperlink"/>
@@ -2059,7 +2229,7 @@
                 <w:noProof/>
                 <w:webHidden/>
               </w:rPr>
-              <w:instrText xml:space="preserve"> PAGEREF _Toc530407082 \h </w:instrText>
+              <w:instrText xml:space="preserve"> PAGEREF _Toc531024472 \h </w:instrText>
             </w:r>
             <w:r>
               <w:rPr>
@@ -2079,7 +2249,7 @@
                 <w:noProof/>
                 <w:webHidden/>
               </w:rPr>
-              <w:t>5</w:t>
+              <w:t>8</w:t>
             </w:r>
             <w:r>
               <w:rPr>
@@ -2102,14 +2272,16 @@
               <w:noProof/>
               <w:sz w:val="22"/>
               <w:szCs w:val="22"/>
+              <w:lang w:val="en-US"/>
             </w:rPr>
           </w:pPr>
-          <w:hyperlink w:anchor="_Toc530407083" w:history="1">
+          <w:hyperlink w:anchor="_Toc531024473" w:history="1">
             <w:r>
               <w:rPr>
                 <w:rStyle w:val="Hyperlink"/>
-                <w:rFonts w:eastAsia="Times New Roman" w:cstheme="majorHAnsi"/>
-                <w:noProof/>
+                <w:rFonts w:cstheme="majorHAnsi"/>
+                <w:noProof/>
+                <w:lang w:val="en-US"/>
               </w:rPr>
               <w:t>9.</w:t>
             </w:r>
@@ -2119,6 +2291,7 @@
                 <w:noProof/>
                 <w:sz w:val="22"/>
                 <w:szCs w:val="22"/>
+                <w:lang w:val="en-US"/>
               </w:rPr>
               <w:tab/>
             </w:r>
@@ -2126,6 +2299,7 @@
               <w:rPr>
                 <w:rStyle w:val="Hyperlink"/>
                 <w:noProof/>
+                <w:lang w:val="en-US"/>
               </w:rPr>
               <w:t>References</w:t>
             </w:r>
@@ -2148,7 +2322,7 @@
                 <w:noProof/>
                 <w:webHidden/>
               </w:rPr>
-              <w:instrText xml:space="preserve"> PAGEREF _Toc530407083 \h </w:instrText>
+              <w:instrText xml:space="preserve"> PAGEREF _Toc531024473 \h </w:instrText>
             </w:r>
             <w:r>
               <w:rPr>
@@ -2168,7 +2342,7 @@
                 <w:noProof/>
                 <w:webHidden/>
               </w:rPr>
-              <w:t>6</w:t>
+              <w:t>8</w:t>
             </w:r>
             <w:r>
               <w:rPr>
@@ -2205,6 +2379,7 @@
         </w:rPr>
       </w:pPr>
       <w:r>
+        <w:lastRenderedPageBreak/>
         <w:br w:type="page"/>
       </w:r>
     </w:p>
@@ -2212,12 +2387,14 @@
       <w:pPr>
         <w:pStyle w:val="Heading2"/>
       </w:pPr>
-      <w:bookmarkStart w:id="3" w:name="_Toc530407062"/>
+      <w:bookmarkStart w:id="3" w:name="_Toc531024450"/>
+      <w:proofErr w:type="spellStart"/>
       <w:r>
         <w:lastRenderedPageBreak/>
         <w:t>Abstract</w:t>
       </w:r>
       <w:bookmarkEnd w:id="3"/>
+      <w:proofErr w:type="spellEnd"/>
     </w:p>
     <w:p>
       <w:pPr>
@@ -2226,9 +2403,15 @@
           <w:rFonts w:ascii="-webkit-standard" w:hAnsi="-webkit-standard" w:cs="Times New Roman"/>
         </w:rPr>
       </w:pPr>
-      <w:bookmarkStart w:id="4" w:name="_Toc530407063"/>
-      <w:r>
-        <w:t>/* General summary of the whole project */</w:t>
+      <w:bookmarkStart w:id="4" w:name="_Toc531024451"/>
+      <w:r>
+        <w:t>S</w:t>
+      </w:r>
+      <w:r>
+        <w:t>ummary of the project</w:t>
+      </w:r>
+      <w:r>
+        <w:t>.</w:t>
       </w:r>
       <w:bookmarkEnd w:id="4"/>
     </w:p>
@@ -2262,21 +2445,636 @@
         <w:rPr>
           <w:lang w:val="en-US"/>
         </w:rPr>
-        <w:t xml:space="preserve">– is held by using 6 reflective sensors of the </w:t>
-      </w:r>
+        <w:t>– is held by using 6 reflective sensors of the Zumo robot. Idea of this task is to follow the black line with curves</w:t>
+      </w:r>
+      <w:r>
+        <w:rPr>
+          <w:lang w:val="en-US"/>
+        </w:rPr>
+        <w:t>,</w:t>
+      </w:r>
+      <w:r>
+        <w:rPr>
+          <w:lang w:val="en-US"/>
+        </w:rPr>
+        <w:t xml:space="preserve"> </w:t>
+      </w:r>
+      <w:r>
+        <w:rPr>
+          <w:lang w:val="en-US"/>
+        </w:rPr>
+        <w:t xml:space="preserve">which has the length of </w:t>
+      </w:r>
+      <w:r>
+        <w:rPr>
+          <w:lang w:val="en-US"/>
+        </w:rPr>
+        <w:t>approximately 10</w:t>
+      </w:r>
+      <w:r>
+        <w:rPr>
+          <w:lang w:val="en-US"/>
+        </w:rPr>
+        <w:t xml:space="preserve"> m</w:t>
+      </w:r>
+      <w:r>
+        <w:rPr>
+          <w:lang w:val="en-US"/>
+        </w:rPr>
+        <w:t>.</w:t>
+      </w:r>
+    </w:p>
+    <w:p>
+      <w:pPr>
+        <w:ind w:firstLine="0"/>
+        <w:rPr>
+          <w:lang w:val="en-US"/>
+        </w:rPr>
+      </w:pPr>
+      <w:r>
+        <w:rPr>
+          <w:lang w:val="en-US"/>
+        </w:rPr>
+        <w:t>Sumo wres</w:t>
+      </w:r>
+      <w:r>
+        <w:rPr>
+          <w:lang w:val="en-US"/>
+        </w:rPr>
+        <w:t>tling is battle of</w:t>
+      </w:r>
+      <w:r>
+        <w:rPr>
+          <w:lang w:val="en-US"/>
+        </w:rPr>
+        <w:t xml:space="preserve"> </w:t>
+      </w:r>
+      <w:r>
+        <w:rPr>
+          <w:lang w:val="en-US"/>
+        </w:rPr>
+        <w:t>three robots. Every robot tries to push other robots out of the ring. The last robot at the ring will be a winner.</w:t>
+      </w:r>
+    </w:p>
+    <w:p>
+      <w:pPr>
+        <w:ind w:firstLine="0"/>
+        <w:rPr>
+          <w:lang w:val="en-US"/>
+        </w:rPr>
+      </w:pPr>
+      <w:r>
+        <w:rPr>
+          <w:lang w:val="en-US"/>
+        </w:rPr>
+        <w:t>Maze task’s requirement is</w:t>
+      </w:r>
+      <w:r>
+        <w:rPr>
+          <w:lang w:val="en-US"/>
+        </w:rPr>
+        <w:t xml:space="preserve"> by avoiding obstacles on the grid, robot should get </w:t>
+      </w:r>
+      <w:r>
+        <w:rPr>
+          <w:lang w:val="en-US"/>
+        </w:rPr>
+        <w:t>to the end</w:t>
+      </w:r>
+      <w:r>
+        <w:rPr>
+          <w:lang w:val="en-US"/>
+        </w:rPr>
+        <w:t xml:space="preserve"> of it</w:t>
+      </w:r>
+      <w:r>
+        <w:rPr>
+          <w:lang w:val="en-US"/>
+        </w:rPr>
+        <w:t xml:space="preserve">. </w:t>
+      </w:r>
+    </w:p>
+    <w:p>
+      <w:pPr>
+        <w:ind w:firstLine="0"/>
+        <w:rPr>
+          <w:lang w:val="en-US"/>
+        </w:rPr>
+      </w:pPr>
+      <w:proofErr w:type="gramStart"/>
+      <w:r>
+        <w:rPr>
+          <w:lang w:val="en-US"/>
+        </w:rPr>
+        <w:t>All of</w:t>
+      </w:r>
+      <w:proofErr w:type="gramEnd"/>
+      <w:r>
+        <w:rPr>
+          <w:lang w:val="en-US"/>
+        </w:rPr>
+        <w:t xml:space="preserve"> the tasks require MQTT and IR remote usage. </w:t>
+      </w:r>
+    </w:p>
+    <w:p>
+      <w:pPr>
+        <w:pStyle w:val="Heading2"/>
+        <w:rPr>
+          <w:rFonts w:ascii="-webkit-standard" w:eastAsia="Times New Roman" w:hAnsi="-webkit-standard" w:cs="Times New Roman"/>
+          <w:lang w:val="en-US"/>
+        </w:rPr>
+      </w:pPr>
+      <w:bookmarkStart w:id="5" w:name="_Toc531024452"/>
       <w:proofErr w:type="spellStart"/>
       <w:r>
-        <w:rPr>
-          <w:lang w:val="en-US"/>
-        </w:rPr>
-        <w:t>Zumo</w:t>
-      </w:r>
+        <w:t>Introduction</w:t>
+      </w:r>
+      <w:bookmarkEnd w:id="5"/>
       <w:proofErr w:type="spellEnd"/>
-      <w:r>
-        <w:rPr>
-          <w:lang w:val="en-US"/>
-        </w:rPr>
-        <w:t xml:space="preserve"> robot. Idea of this task is to follow the black line with curves</w:t>
+    </w:p>
+    <w:p>
+      <w:pPr>
+        <w:pStyle w:val="Numberedlistlevel2"/>
+      </w:pPr>
+      <w:bookmarkStart w:id="6" w:name="_Toc531024453"/>
+      <w:r>
+        <w:t>The goal and scope of the project</w:t>
+      </w:r>
+      <w:r>
+        <w:t>.</w:t>
+      </w:r>
+      <w:bookmarkEnd w:id="6"/>
+    </w:p>
+    <w:p>
+      <w:pPr>
+        <w:rPr>
+          <w:lang w:val="en-US"/>
+        </w:rPr>
+      </w:pPr>
+      <w:r>
+        <w:rPr>
+          <w:lang w:val="en-US"/>
+        </w:rPr>
+        <w:t xml:space="preserve">The goal of the </w:t>
+      </w:r>
+      <w:proofErr w:type="gramStart"/>
+      <w:r>
+        <w:rPr>
+          <w:lang w:val="en-US"/>
+        </w:rPr>
+        <w:t>robots</w:t>
+      </w:r>
+      <w:proofErr w:type="gramEnd"/>
+      <w:r>
+        <w:rPr>
+          <w:lang w:val="en-US"/>
+        </w:rPr>
+        <w:t xml:space="preserve"> project is to teach/maintain our knowledg</w:t>
+      </w:r>
+      <w:r>
+        <w:rPr>
+          <w:lang w:val="en-US"/>
+        </w:rPr>
+        <w:t xml:space="preserve">e about C programming language, </w:t>
+      </w:r>
+      <w:r>
+        <w:rPr>
+          <w:lang w:val="en-US"/>
+        </w:rPr>
+        <w:t>algorithms,</w:t>
+      </w:r>
+      <w:r>
+        <w:rPr>
+          <w:lang w:val="en-US"/>
+        </w:rPr>
+        <w:t xml:space="preserve"> working with</w:t>
+      </w:r>
+      <w:r>
+        <w:rPr>
+          <w:lang w:val="en-US"/>
+        </w:rPr>
+        <w:t xml:space="preserve"> </w:t>
+      </w:r>
+      <w:r>
+        <w:rPr>
+          <w:lang w:val="en-US"/>
+        </w:rPr>
+        <w:t>external</w:t>
+      </w:r>
+      <w:r>
+        <w:rPr>
+          <w:lang w:val="en-US"/>
+        </w:rPr>
+        <w:t xml:space="preserve"> </w:t>
+      </w:r>
+      <w:r>
+        <w:rPr>
+          <w:lang w:val="en-US"/>
+        </w:rPr>
+        <w:t xml:space="preserve">libraries in a case of </w:t>
+      </w:r>
+      <w:r>
+        <w:rPr>
+          <w:lang w:val="en-US"/>
+        </w:rPr>
+        <w:t xml:space="preserve">the </w:t>
+      </w:r>
+      <w:r>
+        <w:rPr>
+          <w:lang w:val="en-US"/>
+        </w:rPr>
+        <w:t xml:space="preserve">Zumo library. </w:t>
+      </w:r>
+      <w:r>
+        <w:rPr>
+          <w:lang w:val="en-US"/>
+        </w:rPr>
+        <w:t>Additionally,</w:t>
+      </w:r>
+      <w:r>
+        <w:rPr>
+          <w:lang w:val="en-US"/>
+        </w:rPr>
+        <w:t xml:space="preserve"> to that, to design and build a</w:t>
+      </w:r>
+      <w:r>
+        <w:rPr>
+          <w:lang w:val="en-US"/>
+        </w:rPr>
+        <w:t xml:space="preserve"> Zumo robot software that will allow it to pass all the challenges in the final assignment</w:t>
+      </w:r>
+      <w:r>
+        <w:rPr>
+          <w:lang w:val="en-US"/>
+        </w:rPr>
+        <w:t>.</w:t>
+      </w:r>
+    </w:p>
+    <w:p>
+      <w:pPr>
+        <w:rPr>
+          <w:lang w:val="en-US"/>
+        </w:rPr>
+      </w:pPr>
+    </w:p>
+    <w:p>
+      <w:pPr>
+        <w:pStyle w:val="Heading2"/>
+        <w:rPr>
+          <w:rFonts w:ascii="-webkit-standard" w:eastAsia="Times New Roman" w:hAnsi="-webkit-standard" w:cs="Times New Roman"/>
+          <w:lang w:val="en-US"/>
+        </w:rPr>
+      </w:pPr>
+      <w:bookmarkStart w:id="7" w:name="_Toc531024454"/>
+      <w:r>
+        <w:rPr>
+          <w:rFonts w:eastAsia="Times New Roman"/>
+          <w:lang w:val="en-US"/>
+        </w:rPr>
+        <w:t>Methods and materials</w:t>
+      </w:r>
+      <w:bookmarkEnd w:id="7"/>
+      <w:r>
+        <w:rPr>
+          <w:rFonts w:eastAsia="Times New Roman"/>
+          <w:lang w:val="en-US"/>
+        </w:rPr>
+        <w:t xml:space="preserve"> </w:t>
+      </w:r>
+    </w:p>
+    <w:p>
+      <w:r>
+        <w:t>/* What methods and materials are we using. Zumo, sensors, language, creator, libs */</w:t>
+      </w:r>
+    </w:p>
+    <w:p>
+      <w:pPr>
+        <w:pStyle w:val="Numberedlistlevel2"/>
+      </w:pPr>
+      <w:bookmarkStart w:id="8" w:name="_Toc531024455"/>
+      <w:r>
+        <w:t>Line following</w:t>
+      </w:r>
+      <w:r>
+        <w:t>.</w:t>
+      </w:r>
+      <w:bookmarkEnd w:id="8"/>
+    </w:p>
+    <w:p>
+      <w:pPr>
+        <w:rPr>
+          <w:lang w:val="en-US"/>
+        </w:rPr>
+      </w:pPr>
+      <w:r>
+        <w:rPr>
+          <w:lang w:val="en-US"/>
+        </w:rPr>
+        <w:t>Our robot uses a basic PD – controller with line loss control with that meaning the robot will continue steering in the direction the line was lost to get back on the line where PD controller steps back in and helps the robot to adjust its position after the line was lost.</w:t>
+      </w:r>
+      <w:r>
+        <w:rPr>
+          <w:lang w:val="en-US"/>
+        </w:rPr>
+        <w:t xml:space="preserve"> </w:t>
+      </w:r>
+    </w:p>
+    <w:p>
+      <w:pPr>
+        <w:rPr>
+          <w:lang w:val="en-US"/>
+        </w:rPr>
+      </w:pPr>
+      <w:r>
+        <w:rPr>
+          <w:lang w:val="en-US"/>
+        </w:rPr>
+        <w:t xml:space="preserve">The PD controller outputs a single value between reference values </w:t>
+      </w:r>
+      <w:r>
+        <w:rPr>
+          <w:rStyle w:val="Inlinecode"/>
+          <w:lang w:val="en-US"/>
+        </w:rPr>
+        <w:t>-255</w:t>
+      </w:r>
+      <w:r>
+        <w:rPr>
+          <w:lang w:val="en-US"/>
+        </w:rPr>
+        <w:t xml:space="preserve"> and </w:t>
+      </w:r>
+      <w:r>
+        <w:rPr>
+          <w:rStyle w:val="Inlinecode"/>
+          <w:lang w:val="en-US"/>
+        </w:rPr>
+        <w:t>255</w:t>
+      </w:r>
+      <w:r>
+        <w:rPr>
+          <w:lang w:val="en-US"/>
+        </w:rPr>
+        <w:t xml:space="preserve"> which is the maximum value of the 8-bit integer type (also known as </w:t>
+      </w:r>
+      <w:r>
+        <w:rPr>
+          <w:rStyle w:val="Inlinecode"/>
+          <w:lang w:val="en-US"/>
+        </w:rPr>
+        <w:t>byte</w:t>
+      </w:r>
+      <w:r>
+        <w:rPr>
+          <w:lang w:val="en-US"/>
+        </w:rPr>
+        <w:t xml:space="preserve"> or </w:t>
+      </w:r>
+      <w:r>
+        <w:rPr>
+          <w:rStyle w:val="Inlinecode"/>
+          <w:lang w:val="en-US"/>
+        </w:rPr>
+        <w:t>uint8</w:t>
+      </w:r>
+      <w:r>
+        <w:rPr>
+          <w:lang w:val="en-US"/>
+        </w:rPr>
+        <w:t>) which matches the absolute maximum value of the motor speed with the sign accounting the turn direction of the robot. The output value is then used by motor control function receiving an integer variable and calculating the speed of both motors accounting for the direction of the turn (the sign of the value) and the maximum allowed speed of the robot (being passed as an argument).</w:t>
+      </w:r>
+    </w:p>
+    <w:p>
+      <w:pPr>
+        <w:pStyle w:val="Citation"/>
+      </w:pPr>
+      <w:r>
+        <w:t>“</w:t>
+      </w:r>
+      <w:r>
+        <w:t xml:space="preserve">A proportional–integral–derivative controller (PID controller or three-term controller) is a control loop feedback mechanism widely used in industrial control systems and a variety of other applications requiring continuously modulated control. A PID controller continuously calculates an error value </w:t>
+      </w:r>
+      <m:oMath>
+        <m:r>
+          <w:rPr>
+            <w:rFonts w:ascii="Cambria Math" w:hAnsi="Cambria Math"/>
+          </w:rPr>
+          <m:t>e(t</m:t>
+        </m:r>
+      </m:oMath>
+      <w:r>
+        <w:t xml:space="preserve">) as the difference between a desired setpoint </w:t>
+      </w:r>
+      <m:oMath>
+        <m:r>
+          <w:rPr>
+            <w:rFonts w:ascii="Cambria Math" w:hAnsi="Cambria Math"/>
+          </w:rPr>
+          <m:t>(SP)</m:t>
+        </m:r>
+      </m:oMath>
+      <w:r>
+        <w:t xml:space="preserve"> and a measured process variable</w:t>
+      </w:r>
+      <w:r>
+        <w:rPr>
+          <w:rFonts w:eastAsiaTheme="minorEastAsia"/>
+        </w:rPr>
+        <w:t xml:space="preserve"> </w:t>
+      </w:r>
+      <m:oMath>
+        <m:r>
+          <w:rPr>
+            <w:rFonts w:ascii="Cambria Math" w:hAnsi="Cambria Math"/>
+          </w:rPr>
+          <m:t>(PV)</m:t>
+        </m:r>
+      </m:oMath>
+      <w:r>
+        <w:t xml:space="preserve"> and applies a correction based on proportional, integral, and derivative terms (denoted P, I, and D respective</w:t>
+      </w:r>
+      <w:proofErr w:type="spellStart"/>
+      <w:r>
+        <w:t>ly</w:t>
+      </w:r>
+      <w:proofErr w:type="spellEnd"/>
+      <w:r>
+        <w:t>), hence the name.</w:t>
+      </w:r>
+      <w:r>
+        <w:t xml:space="preserve"> </w:t>
+      </w:r>
+    </w:p>
+    <w:p>
+      <w:pPr>
+        <w:pStyle w:val="Citation"/>
+      </w:pPr>
+      <w:r>
+        <w:t xml:space="preserve">In practical terms it automatically applies accurate and responsive correction to a control function. An everyday example is the cruise control on a car, where external influences such as hills (gradients) would decrease speed. The PID algorithm restores from </w:t>
+      </w:r>
+      <w:r>
+        <w:lastRenderedPageBreak/>
+        <w:t>current speed to the desired speed in an optimal way, without delay or overshoot, by controlling the power output of the vehicle's engine.</w:t>
+      </w:r>
+      <w:r>
+        <w:t xml:space="preserve"> </w:t>
+      </w:r>
+    </w:p>
+    <w:p>
+      <w:pPr>
+        <w:pStyle w:val="Citation"/>
+      </w:pPr>
+      <w:r>
+        <w:t xml:space="preserve">The first theoretical analysis and practical application was in the field of automatic steering systems for ships, developed from the early 1920s onwards. It was then used for automatic process control in manufacturing industry, where it was widely implemented in pneumatic, and then electronic, controllers. Today there is universal use of the PID concept in applications requiring accurate and </w:t>
+      </w:r>
+      <w:proofErr w:type="spellStart"/>
+      <w:r>
+        <w:t>optimised</w:t>
+      </w:r>
+      <w:proofErr w:type="spellEnd"/>
+      <w:r>
+        <w:t xml:space="preserve"> automatic control.</w:t>
+      </w:r>
+      <w:r>
+        <w:t xml:space="preserve">” </w:t>
+      </w:r>
+      <w:sdt>
+        <w:sdtPr>
+          <w:id w:val="307980880"/>
+          <w:citation/>
+        </w:sdtPr>
+        <w:sdtContent>
+          <w:r>
+            <w:fldChar w:fldCharType="begin"/>
+          </w:r>
+          <w:r>
+            <w:instrText xml:space="preserve">CITATION PID18 \l 1033 </w:instrText>
+          </w:r>
+          <w:r>
+            <w:fldChar w:fldCharType="separate"/>
+          </w:r>
+          <w:r>
+            <w:rPr>
+              <w:noProof/>
+            </w:rPr>
+            <w:t>(Multiple Authors, 2018)</w:t>
+          </w:r>
+          <w:r>
+            <w:fldChar w:fldCharType="end"/>
+          </w:r>
+        </w:sdtContent>
+      </w:sdt>
+    </w:p>
+    <w:p>
+      <w:pPr>
+        <w:pBdr>
+          <w:top w:val="single" w:sz="4" w:space="1" w:color="auto" w:shadow="1"/>
+          <w:left w:val="single" w:sz="4" w:space="4" w:color="auto" w:shadow="1"/>
+          <w:bottom w:val="single" w:sz="4" w:space="1" w:color="auto" w:shadow="1"/>
+          <w:right w:val="single" w:sz="4" w:space="4" w:color="auto" w:shadow="1"/>
+        </w:pBdr>
+        <w:shd w:val="clear" w:color="auto" w:fill="FAFAFA"/>
+        <w:rPr>
+          <w:rFonts w:eastAsia="Times New Roman"/>
+          <w:lang w:val="en-US"/>
+        </w:rPr>
+      </w:pPr>
+      <w:bookmarkStart w:id="9" w:name="_GoBack"/>
+      <w:bookmarkEnd w:id="9"/>
+    </w:p>
+    <w:p>
+      <w:pPr>
+        <w:pStyle w:val="Heading2"/>
+        <w:rPr>
+          <w:rFonts w:ascii="-webkit-standard" w:eastAsia="Times New Roman" w:hAnsi="-webkit-standard" w:cs="Times New Roman"/>
+          <w:lang w:val="en-US"/>
+        </w:rPr>
+      </w:pPr>
+      <w:r>
+        <w:rPr>
+          <w:rFonts w:eastAsia="Times New Roman"/>
+          <w:lang w:val="en-US"/>
+        </w:rPr>
+        <w:t xml:space="preserve"> </w:t>
+      </w:r>
+      <w:bookmarkStart w:id="10" w:name="_Toc531024456"/>
+      <w:commentRangeStart w:id="11"/>
+      <w:r>
+        <w:rPr>
+          <w:rFonts w:eastAsia="Times New Roman"/>
+          <w:lang w:val="en-US"/>
+        </w:rPr>
+        <w:t>Theoretical background</w:t>
+      </w:r>
+      <w:commentRangeEnd w:id="11"/>
+      <w:r>
+        <w:rPr>
+          <w:rStyle w:val="CommentReference"/>
+          <w:rFonts w:asciiTheme="minorHAnsi" w:eastAsiaTheme="minorHAnsi" w:hAnsiTheme="minorHAnsi" w:cstheme="minorBidi"/>
+          <w:b w:val="0"/>
+        </w:rPr>
+        <w:commentReference w:id="11"/>
+      </w:r>
+      <w:bookmarkEnd w:id="10"/>
+    </w:p>
+    <w:p>
+      <w:pPr>
+        <w:rPr>
+          <w:rFonts w:ascii="-webkit-standard" w:hAnsi="-webkit-standard" w:cs="Times New Roman"/>
+        </w:rPr>
+      </w:pPr>
+      <w:r>
+        <w:t>/* Some theory about how sensor, robot works, how some algorithms work</w:t>
+      </w:r>
+      <w:r>
+        <w:t xml:space="preserve"> */</w:t>
+      </w:r>
+    </w:p>
+    <w:p>
+      <w:pPr>
+        <w:pStyle w:val="Numberedlistlevel2"/>
+        <w:rPr>
+          <w:rFonts w:ascii="-webkit-standard" w:hAnsi="-webkit-standard" w:cs="Times New Roman"/>
+        </w:rPr>
+      </w:pPr>
+      <w:bookmarkStart w:id="12" w:name="_Toc531024457"/>
+      <w:bookmarkEnd w:id="12"/>
+    </w:p>
+    <w:p>
+      <w:pPr>
+        <w:rPr>
+          <w:lang w:val="en-US"/>
+        </w:rPr>
+      </w:pPr>
+      <w:r>
+        <w:rPr>
+          <w:lang w:val="en-US"/>
+        </w:rPr>
+        <w:t xml:space="preserve">The robot consists of </w:t>
+      </w:r>
+      <w:r>
+        <w:rPr>
+          <w:lang w:val="en-US"/>
+        </w:rPr>
+        <w:t>several parts</w:t>
+      </w:r>
+      <w:r>
+        <w:rPr>
+          <w:lang w:val="en-US"/>
+        </w:rPr>
+        <w:t>:</w:t>
+      </w:r>
+      <w:r>
+        <w:rPr>
+          <w:lang w:val="en-US"/>
+        </w:rPr>
+        <w:t xml:space="preserve"> PSOC </w:t>
+      </w:r>
+      <w:r>
+        <w:rPr>
+          <w:lang w:val="en-US"/>
+        </w:rPr>
+        <w:t>CY8CKIT059</w:t>
       </w:r>
       <w:r>
         <w:rPr>
@@ -2288,515 +3086,51 @@
         <w:rPr>
           <w:lang w:val="en-US"/>
         </w:rPr>
+        <w:t xml:space="preserve"> Zumo Shield and Zumo chassis.</w:t>
+      </w:r>
+    </w:p>
+    <w:p>
+      <w:pPr>
+        <w:rPr>
+          <w:rFonts w:ascii="-webkit-standard" w:hAnsi="-webkit-standard" w:cs="Times New Roman"/>
+          <w:lang w:val="en-US"/>
+        </w:rPr>
+      </w:pPr>
+      <w:r>
+        <w:rPr>
+          <w:lang w:val="en-US"/>
+        </w:rPr>
+        <w:t>Th</w:t>
+      </w:r>
+      <w:r>
+        <w:rPr>
+          <w:lang w:val="en-US"/>
+        </w:rPr>
+        <w:t>e Zumo Shield</w:t>
+      </w:r>
+      <w:r>
+        <w:rPr>
+          <w:lang w:val="en-US"/>
+        </w:rPr>
+        <w:t xml:space="preserve"> includes dual motor drivers, a buzzer for playing simple sounds and music, a user pushbutton, and a 3-axis accelerometer, compass, and gyroscope</w:t>
+      </w:r>
+      <w:r>
+        <w:rPr>
+          <w:lang w:val="en-US"/>
+        </w:rPr>
         <w:t xml:space="preserve"> </w:t>
       </w:r>
       <w:r>
         <w:rPr>
           <w:lang w:val="en-US"/>
         </w:rPr>
-        <w:t xml:space="preserve">which has the length of </w:t>
-      </w:r>
-      <w:r>
-        <w:rPr>
-          <w:lang w:val="en-US"/>
-        </w:rPr>
-        <w:t>approximately 10</w:t>
-      </w:r>
-      <w:r>
-        <w:rPr>
-          <w:lang w:val="en-US"/>
-        </w:rPr>
-        <w:t xml:space="preserve"> m</w:t>
-      </w:r>
-      <w:r>
-        <w:rPr>
-          <w:lang w:val="en-US"/>
-        </w:rPr>
-        <w:t>.</w:t>
-      </w:r>
-    </w:p>
-    <w:p>
-      <w:pPr>
-        <w:ind w:firstLine="0"/>
-        <w:rPr>
-          <w:lang w:val="en-US"/>
-        </w:rPr>
-      </w:pPr>
-      <w:r>
-        <w:rPr>
-          <w:lang w:val="en-US"/>
-        </w:rPr>
-        <w:t>Sumo wres</w:t>
-      </w:r>
-      <w:r>
-        <w:rPr>
-          <w:lang w:val="en-US"/>
-        </w:rPr>
-        <w:t>tling is battle of</w:t>
-      </w:r>
-      <w:r>
-        <w:rPr>
-          <w:lang w:val="en-US"/>
-        </w:rPr>
-        <w:t xml:space="preserve"> </w:t>
-      </w:r>
-      <w:r>
-        <w:rPr>
-          <w:lang w:val="en-US"/>
-        </w:rPr>
-        <w:t>three robots. Every robot tries to push other robots out of the ring. The last robot at the ring will be a winner.</w:t>
-      </w:r>
-    </w:p>
-    <w:p>
-      <w:pPr>
-        <w:ind w:firstLine="0"/>
-        <w:rPr>
-          <w:lang w:val="en-US"/>
-        </w:rPr>
-      </w:pPr>
-      <w:r>
-        <w:rPr>
-          <w:lang w:val="en-US"/>
-        </w:rPr>
-        <w:t>Maze task’s requirement is</w:t>
-      </w:r>
-      <w:r>
-        <w:rPr>
-          <w:lang w:val="en-US"/>
-        </w:rPr>
-        <w:t xml:space="preserve"> </w:t>
-      </w:r>
-      <w:r>
-        <w:rPr>
-          <w:lang w:val="en-US"/>
-        </w:rPr>
-        <w:t>by avoiding</w:t>
-      </w:r>
-      <w:r>
-        <w:rPr>
-          <w:lang w:val="en-US"/>
-        </w:rPr>
-        <w:t xml:space="preserve"> obstacles on the grid, robot should get </w:t>
-      </w:r>
-      <w:r>
-        <w:rPr>
-          <w:lang w:val="en-US"/>
-        </w:rPr>
-        <w:t>to the end</w:t>
-      </w:r>
-      <w:r>
-        <w:rPr>
-          <w:lang w:val="en-US"/>
-        </w:rPr>
-        <w:t xml:space="preserve"> of it</w:t>
-      </w:r>
-      <w:r>
-        <w:rPr>
-          <w:lang w:val="en-US"/>
-        </w:rPr>
-        <w:t xml:space="preserve">. </w:t>
-      </w:r>
-    </w:p>
-    <w:p>
-      <w:pPr>
-        <w:ind w:firstLine="0"/>
-        <w:rPr>
-          <w:lang w:val="en-US"/>
-        </w:rPr>
-      </w:pPr>
-      <w:proofErr w:type="gramStart"/>
-      <w:r>
-        <w:rPr>
-          <w:lang w:val="en-US"/>
-        </w:rPr>
-        <w:t>All of</w:t>
-      </w:r>
-      <w:proofErr w:type="gramEnd"/>
-      <w:r>
-        <w:rPr>
-          <w:lang w:val="en-US"/>
-        </w:rPr>
-        <w:t xml:space="preserve"> the tasks require MQTT and IR remote usage. </w:t>
-      </w:r>
-    </w:p>
-    <w:p>
-      <w:pPr>
-        <w:pStyle w:val="Heading2"/>
-        <w:rPr>
-          <w:rFonts w:ascii="-webkit-standard" w:eastAsia="Times New Roman" w:hAnsi="-webkit-standard" w:cs="Times New Roman"/>
-          <w:lang w:val="en-US"/>
-        </w:rPr>
-      </w:pPr>
-      <w:bookmarkStart w:id="5" w:name="_Toc530407064"/>
-      <w:r>
-        <w:t>Introduction</w:t>
-      </w:r>
-      <w:bookmarkEnd w:id="5"/>
-    </w:p>
-    <w:p>
-      <w:pPr>
-        <w:pStyle w:val="Numberedlistlevel2"/>
-      </w:pPr>
-      <w:bookmarkStart w:id="6" w:name="_Toc530407065"/>
-      <w:r>
-        <w:t>/* The goal and scope of the project */</w:t>
-      </w:r>
-      <w:bookmarkEnd w:id="6"/>
-    </w:p>
-    <w:p>
-      <w:pPr>
-        <w:rPr>
-          <w:lang w:val="en-US"/>
-        </w:rPr>
-      </w:pPr>
-      <w:r>
-        <w:rPr>
-          <w:lang w:val="en-US"/>
-        </w:rPr>
-        <w:t xml:space="preserve">The goal of the </w:t>
-      </w:r>
-      <w:proofErr w:type="gramStart"/>
-      <w:r>
-        <w:rPr>
-          <w:lang w:val="en-US"/>
-        </w:rPr>
-        <w:t>robots</w:t>
-      </w:r>
-      <w:proofErr w:type="gramEnd"/>
-      <w:r>
-        <w:rPr>
-          <w:lang w:val="en-US"/>
-        </w:rPr>
-        <w:t xml:space="preserve"> project is to teach/maintain our knowledg</w:t>
-      </w:r>
-      <w:r>
-        <w:rPr>
-          <w:lang w:val="en-US"/>
-        </w:rPr>
-        <w:t xml:space="preserve">e </w:t>
-      </w:r>
-      <w:r>
-        <w:rPr>
-          <w:lang w:val="en-US"/>
-        </w:rPr>
-        <w:t>about C programming language</w:t>
-      </w:r>
-      <w:r>
-        <w:rPr>
-          <w:lang w:val="en-US"/>
-        </w:rPr>
-        <w:t xml:space="preserve">, </w:t>
-      </w:r>
-      <w:r>
-        <w:rPr>
-          <w:lang w:val="en-US"/>
-        </w:rPr>
-        <w:t>algorithms,</w:t>
-      </w:r>
-      <w:r>
-        <w:rPr>
-          <w:lang w:val="en-US"/>
-        </w:rPr>
-        <w:t xml:space="preserve"> working with</w:t>
-      </w:r>
-      <w:r>
-        <w:rPr>
-          <w:lang w:val="en-US"/>
-        </w:rPr>
-        <w:t xml:space="preserve"> </w:t>
-      </w:r>
-      <w:r>
-        <w:rPr>
-          <w:lang w:val="en-US"/>
-        </w:rPr>
-        <w:t>external</w:t>
-      </w:r>
-      <w:r>
-        <w:rPr>
-          <w:lang w:val="en-US"/>
-        </w:rPr>
-        <w:t xml:space="preserve"> </w:t>
-      </w:r>
-      <w:r>
-        <w:rPr>
-          <w:lang w:val="en-US"/>
-        </w:rPr>
-        <w:t xml:space="preserve">libraries in a case of </w:t>
-      </w:r>
-      <w:r>
-        <w:rPr>
-          <w:lang w:val="en-US"/>
-        </w:rPr>
-        <w:t xml:space="preserve">the </w:t>
-      </w:r>
-      <w:proofErr w:type="spellStart"/>
-      <w:r>
-        <w:rPr>
-          <w:lang w:val="en-US"/>
-        </w:rPr>
-        <w:t>Zumo</w:t>
-      </w:r>
-      <w:proofErr w:type="spellEnd"/>
-      <w:r>
-        <w:rPr>
-          <w:lang w:val="en-US"/>
-        </w:rPr>
-        <w:t xml:space="preserve"> library. </w:t>
-      </w:r>
-      <w:proofErr w:type="gramStart"/>
-      <w:r>
-        <w:rPr>
-          <w:lang w:val="en-US"/>
-        </w:rPr>
-        <w:t>Additionally</w:t>
-      </w:r>
-      <w:proofErr w:type="gramEnd"/>
-      <w:r>
-        <w:rPr>
-          <w:lang w:val="en-US"/>
-        </w:rPr>
-        <w:t xml:space="preserve"> to that, to design and build a</w:t>
-      </w:r>
-      <w:r>
-        <w:rPr>
-          <w:lang w:val="en-US"/>
-        </w:rPr>
-        <w:t xml:space="preserve"> </w:t>
-      </w:r>
-      <w:proofErr w:type="spellStart"/>
-      <w:r>
-        <w:rPr>
-          <w:lang w:val="en-US"/>
-        </w:rPr>
-        <w:t>Zumo</w:t>
-      </w:r>
-      <w:proofErr w:type="spellEnd"/>
-      <w:r>
-        <w:rPr>
-          <w:lang w:val="en-US"/>
-        </w:rPr>
-        <w:t xml:space="preserve"> robot software that will allow it to pass all the challenges in the final assignment</w:t>
-      </w:r>
-      <w:r>
-        <w:rPr>
-          <w:lang w:val="en-US"/>
-        </w:rPr>
-        <w:t>.</w:t>
-      </w:r>
-    </w:p>
-    <w:p>
-      <w:pPr>
-        <w:rPr>
-          <w:lang w:val="en-US"/>
-        </w:rPr>
-      </w:pPr>
-    </w:p>
-    <w:p>
-      <w:pPr>
-        <w:pStyle w:val="Heading2"/>
-        <w:rPr>
-          <w:rFonts w:ascii="-webkit-standard" w:eastAsia="Times New Roman" w:hAnsi="-webkit-standard" w:cs="Times New Roman"/>
-          <w:lang w:val="en-US"/>
-        </w:rPr>
-      </w:pPr>
-      <w:bookmarkStart w:id="7" w:name="_Toc530407066"/>
-      <w:r>
-        <w:rPr>
-          <w:rFonts w:eastAsia="Times New Roman"/>
-          <w:lang w:val="en-US"/>
-        </w:rPr>
-        <w:t>Methods and materials</w:t>
-      </w:r>
-      <w:bookmarkEnd w:id="7"/>
-      <w:r>
-        <w:rPr>
-          <w:rFonts w:eastAsia="Times New Roman"/>
-          <w:lang w:val="en-US"/>
-        </w:rPr>
-        <w:t xml:space="preserve"> </w:t>
-      </w:r>
-    </w:p>
-    <w:p>
-      <w:pPr>
-        <w:pStyle w:val="Numberedlistlevel2"/>
-      </w:pPr>
-      <w:bookmarkStart w:id="8" w:name="_Toc530407067"/>
-      <w:r>
-        <w:t>/* What methods and materials are we using. Zumo, sensors, language, creator, libs */</w:t>
-      </w:r>
-      <w:bookmarkEnd w:id="8"/>
-    </w:p>
-    <w:p>
-      <w:pPr>
-        <w:rPr>
-          <w:lang w:val="en-US"/>
-        </w:rPr>
-      </w:pPr>
-    </w:p>
-    <w:p>
-      <w:pPr>
-        <w:pStyle w:val="Heading2"/>
-        <w:rPr>
-          <w:rFonts w:ascii="-webkit-standard" w:eastAsia="Times New Roman" w:hAnsi="-webkit-standard" w:cs="Times New Roman"/>
-          <w:lang w:val="en-US"/>
-        </w:rPr>
-      </w:pPr>
-      <w:bookmarkStart w:id="9" w:name="_Toc530407068"/>
-      <w:r>
-        <w:rPr>
-          <w:rFonts w:eastAsia="Times New Roman"/>
-          <w:lang w:val="en-US"/>
-        </w:rPr>
-        <w:t>Theoretical background</w:t>
-      </w:r>
-      <w:bookmarkEnd w:id="9"/>
-    </w:p>
-    <w:p>
-      <w:pPr>
-        <w:pStyle w:val="Numberedlistlevel2"/>
+        <w:t>for sensing impacts and tracking orientation.</w:t>
+      </w:r>
+    </w:p>
+    <w:p>
+      <w:pPr>
         <w:rPr>
           <w:rFonts w:ascii="-webkit-standard" w:hAnsi="-webkit-standard" w:cs="Times New Roman"/>
-        </w:rPr>
-      </w:pPr>
-      <w:bookmarkStart w:id="10" w:name="_Toc530407069"/>
-      <w:r>
-        <w:t>/* Some theory about how sensor, robot works, how some algorithms work */</w:t>
-      </w:r>
-      <w:bookmarkEnd w:id="10"/>
-    </w:p>
-    <w:p>
-      <w:pPr>
-        <w:rPr>
-          <w:lang w:val="en-US"/>
-        </w:rPr>
-      </w:pPr>
-      <w:r>
-        <w:rPr>
-          <w:lang w:val="en-US"/>
-        </w:rPr>
-        <w:t xml:space="preserve">The robot consists of </w:t>
-      </w:r>
-      <w:r>
-        <w:rPr>
-          <w:lang w:val="en-US"/>
-        </w:rPr>
-        <w:t>several parts</w:t>
-      </w:r>
-      <w:r>
-        <w:rPr>
-          <w:lang w:val="en-US"/>
-        </w:rPr>
-        <w:t>:</w:t>
-      </w:r>
-      <w:r>
-        <w:rPr>
-          <w:lang w:val="en-US"/>
-        </w:rPr>
-        <w:t xml:space="preserve"> PSOC </w:t>
-      </w:r>
-      <w:r>
-        <w:rPr>
-          <w:lang w:val="en-US"/>
-        </w:rPr>
-        <w:t>CY8CKIT059</w:t>
-      </w:r>
-      <w:r>
-        <w:rPr>
-          <w:lang w:val="en-US"/>
-        </w:rPr>
-        <w:t>,</w:t>
-      </w:r>
-      <w:r>
-        <w:rPr>
-          <w:lang w:val="en-US"/>
-        </w:rPr>
-        <w:t xml:space="preserve"> </w:t>
-      </w:r>
-      <w:proofErr w:type="spellStart"/>
-      <w:r>
-        <w:rPr>
-          <w:lang w:val="en-US"/>
-        </w:rPr>
-        <w:t>Zumo</w:t>
-      </w:r>
-      <w:proofErr w:type="spellEnd"/>
-      <w:r>
-        <w:rPr>
-          <w:lang w:val="en-US"/>
-        </w:rPr>
-        <w:t xml:space="preserve"> Shield and </w:t>
-      </w:r>
-      <w:proofErr w:type="spellStart"/>
-      <w:r>
-        <w:rPr>
-          <w:lang w:val="en-US"/>
-        </w:rPr>
-        <w:t>Zumo</w:t>
-      </w:r>
-      <w:proofErr w:type="spellEnd"/>
-      <w:r>
-        <w:rPr>
-          <w:lang w:val="en-US"/>
-        </w:rPr>
-        <w:t xml:space="preserve"> chassis.</w:t>
-      </w:r>
-    </w:p>
-    <w:p>
-      <w:pPr>
-        <w:rPr>
-          <w:rFonts w:ascii="-webkit-standard" w:hAnsi="-webkit-standard" w:cs="Times New Roman"/>
-          <w:lang w:val="en-US"/>
-        </w:rPr>
-      </w:pPr>
-      <w:r>
-        <w:rPr>
-          <w:lang w:val="en-US"/>
-        </w:rPr>
-        <w:t>Th</w:t>
-      </w:r>
-      <w:r>
-        <w:rPr>
-          <w:lang w:val="en-US"/>
-        </w:rPr>
-        <w:t xml:space="preserve">e </w:t>
-      </w:r>
-      <w:proofErr w:type="spellStart"/>
-      <w:r>
-        <w:rPr>
-          <w:lang w:val="en-US"/>
-        </w:rPr>
-        <w:t>Zumo</w:t>
-      </w:r>
-      <w:proofErr w:type="spellEnd"/>
-      <w:r>
-        <w:rPr>
-          <w:lang w:val="en-US"/>
-        </w:rPr>
-        <w:t xml:space="preserve"> Shield</w:t>
-      </w:r>
-      <w:r>
-        <w:rPr>
-          <w:lang w:val="en-US"/>
-        </w:rPr>
-        <w:t xml:space="preserve"> includes dual motor drivers, a buzzer for playing simple sounds and music, a user pushbutton, and a 3-axis accelerometer, compass, and gyroscope</w:t>
-      </w:r>
-      <w:r>
-        <w:rPr>
-          <w:lang w:val="en-US"/>
-        </w:rPr>
-        <w:t xml:space="preserve"> </w:t>
-      </w:r>
-      <w:r>
-        <w:rPr>
-          <w:lang w:val="en-US"/>
-        </w:rPr>
-        <w:t>for sensing impacts and tracking orientation.</w:t>
-      </w:r>
-    </w:p>
-    <w:p>
-      <w:pPr>
-        <w:rPr>
-          <w:rFonts w:ascii="-webkit-standard" w:hAnsi="-webkit-standard" w:cs="Times New Roman"/>
           <w:lang w:val="en-US"/>
         </w:rPr>
       </w:pPr>
@@ -2849,7 +3183,6 @@
         <w:rPr>
           <w:lang w:val="en-US"/>
         </w:rPr>
-        <w:lastRenderedPageBreak/>
         <w:t>Piezo buzzer for playing simple sounds and music. The buzzer is controlled by one of the Arduino’s PWM outputs, so the tones can be generated in the background without taking up a lot of processing power.</w:t>
       </w:r>
     </w:p>
@@ -2865,14 +3198,12 @@
         </w:rPr>
         <w:t xml:space="preserve">Integrated LSM303D 3-axis accelerometer and 3-axis magnetometer that can be used to detect impacts. The compass gets a lot of interference from the motors, batteries, PCB, and its </w:t>
       </w:r>
-      <w:proofErr w:type="gramStart"/>
-      <w:r>
-        <w:rPr>
-          <w:lang w:val="en-US"/>
-        </w:rPr>
-        <w:t>surroundings  with</w:t>
-      </w:r>
-      <w:proofErr w:type="gramEnd"/>
+      <w:r>
+        <w:rPr>
+          <w:lang w:val="en-US"/>
+        </w:rPr>
+        <w:t>surroundings with</w:t>
+      </w:r>
       <w:r>
         <w:rPr>
           <w:lang w:val="en-US"/>
@@ -2972,61 +3303,46 @@
         <w:rPr>
           <w:lang w:val="en-US"/>
         </w:rPr>
-        <w:t xml:space="preserve">General-purpose prototyping areas and an expansion area at the front for connecting additional sensors (it is easy to add a </w:t>
+        <w:t>General-purpose prototyping areas and an expansion area at the front for connecting additional sensors (it is easy to add a Zumo reflectance sensor array or up to five QTR sensors for edge detection or line following).</w:t>
+      </w:r>
+    </w:p>
+    <w:p>
+      <w:pPr>
+        <w:rPr>
+          <w:lang w:val="en-US"/>
+        </w:rPr>
+      </w:pPr>
+      <w:r>
+        <w:rPr>
+          <w:lang w:val="en-US"/>
+        </w:rPr>
+        <w:lastRenderedPageBreak/>
+        <w:t xml:space="preserve">Compatible with the Arduino Uno R3 and </w:t>
+      </w:r>
+      <w:r>
+        <w:rPr>
+          <w:lang w:val="en-US"/>
+        </w:rPr>
+        <w:t>Arduino Leonardo and</w:t>
+      </w:r>
+      <w:r>
+        <w:rPr>
+          <w:lang w:val="en-US"/>
+        </w:rPr>
+        <w:t xml:space="preserve"> can also be used with older Arduinos that have the same form factor, like the </w:t>
       </w:r>
       <w:proofErr w:type="spellStart"/>
       <w:r>
         <w:rPr>
           <w:lang w:val="en-US"/>
         </w:rPr>
-        <w:t>Zumo</w:t>
+        <w:t>Duemilanove</w:t>
       </w:r>
       <w:proofErr w:type="spellEnd"/>
       <w:r>
         <w:rPr>
           <w:lang w:val="en-US"/>
         </w:rPr>
-        <w:t xml:space="preserve"> reflectance sensor array or up to five QTR sensors for edge detection or line following).</w:t>
-      </w:r>
-    </w:p>
-    <w:p>
-      <w:pPr>
-        <w:rPr>
-          <w:lang w:val="en-US"/>
-        </w:rPr>
-      </w:pPr>
-      <w:r>
-        <w:rPr>
-          <w:lang w:val="en-US"/>
-        </w:rPr>
-        <w:t xml:space="preserve">Compatible with the Arduino Uno R3 and </w:t>
-      </w:r>
-      <w:proofErr w:type="gramStart"/>
-      <w:r>
-        <w:rPr>
-          <w:lang w:val="en-US"/>
-        </w:rPr>
-        <w:t>Arduino Leonardo, and</w:t>
-      </w:r>
-      <w:proofErr w:type="gramEnd"/>
-      <w:r>
-        <w:rPr>
-          <w:lang w:val="en-US"/>
-        </w:rPr>
-        <w:t xml:space="preserve"> can also be used with older Arduinos that have the same form factor, like the </w:t>
-      </w:r>
-      <w:proofErr w:type="spellStart"/>
-      <w:r>
-        <w:rPr>
-          <w:lang w:val="en-US"/>
-        </w:rPr>
-        <w:t>Duemilanove</w:t>
-      </w:r>
-      <w:proofErr w:type="spellEnd"/>
-      <w:r>
-        <w:rPr>
-          <w:lang w:val="en-US"/>
-        </w:rPr>
         <w:t>.</w:t>
       </w:r>
     </w:p>
@@ -3040,7 +3356,27 @@
         <w:rPr>
           <w:lang w:val="en-US"/>
         </w:rPr>
-        <w:t>An Arduino library and sample code make getting started easy.</w:t>
+        <w:t xml:space="preserve">An </w:t>
+      </w:r>
+      <w:commentRangeStart w:id="13"/>
+      <w:r>
+        <w:rPr>
+          <w:lang w:val="en-US"/>
+        </w:rPr>
+        <w:t xml:space="preserve">Arduino library </w:t>
+      </w:r>
+      <w:commentRangeEnd w:id="13"/>
+      <w:r>
+        <w:rPr>
+          <w:rStyle w:val="CommentReference"/>
+        </w:rPr>
+        <w:commentReference w:id="13"/>
+      </w:r>
+      <w:r>
+        <w:rPr>
+          <w:lang w:val="en-US"/>
+        </w:rPr>
+        <w:t>and sample code make getting started easy.</w:t>
       </w:r>
     </w:p>
     <w:p>
@@ -3060,21 +3396,17 @@
       <w:pPr>
         <w:pStyle w:val="Numberedlistlevel2"/>
       </w:pPr>
-      <w:bookmarkStart w:id="11" w:name="_Toc530407070"/>
-      <w:proofErr w:type="spellStart"/>
-      <w:r>
-        <w:t>Zumo</w:t>
-      </w:r>
-      <w:proofErr w:type="spellEnd"/>
-      <w:r>
-        <w:t xml:space="preserve"> </w:t>
-      </w:r>
-      <w:proofErr w:type="spellStart"/>
-      <w:r>
-        <w:t>Shassis</w:t>
-      </w:r>
-      <w:bookmarkEnd w:id="11"/>
-      <w:proofErr w:type="spellEnd"/>
+      <w:bookmarkStart w:id="14" w:name="_Toc531024458"/>
+      <w:r>
+        <w:t xml:space="preserve">Zumo </w:t>
+      </w:r>
+      <w:r>
+        <w:t>C</w:t>
+      </w:r>
+      <w:r>
+        <w:t>hassis</w:t>
+      </w:r>
+      <w:bookmarkEnd w:id="14"/>
     </w:p>
     <w:p>
       <w:pPr>
@@ -3154,33 +3486,21 @@
         <w:rPr>
           <w:lang w:val="en-US"/>
         </w:rPr>
-        <w:t xml:space="preserve">The </w:t>
-      </w:r>
-      <w:proofErr w:type="spellStart"/>
-      <w:r>
-        <w:rPr>
-          <w:lang w:val="en-US"/>
-        </w:rPr>
-        <w:t>Zumo</w:t>
-      </w:r>
-      <w:proofErr w:type="spellEnd"/>
-      <w:r>
-        <w:rPr>
-          <w:lang w:val="en-US"/>
-        </w:rPr>
-        <w:t xml:space="preserve"> chassis uses two motors, one for each tread.</w:t>
+        <w:t>The Zumo chassis uses two motors, one for each tread.</w:t>
       </w:r>
     </w:p>
     <w:p>
       <w:pPr>
         <w:pStyle w:val="Numberedlistlevel2"/>
       </w:pPr>
+      <w:bookmarkStart w:id="15" w:name="_Toc531024459"/>
       <w:r>
         <w:t xml:space="preserve">PSOC </w:t>
       </w:r>
       <w:r>
         <w:t>CY8CKIT059</w:t>
       </w:r>
+      <w:bookmarkEnd w:id="15"/>
     </w:p>
     <w:p>
       <w:pPr>
@@ -3188,29 +3508,79 @@
         <w:spacing w:before="0" w:beforeAutospacing="0" w:after="340" w:afterAutospacing="0"/>
         <w:rPr>
           <w:rFonts w:asciiTheme="majorHAnsi" w:hAnsiTheme="majorHAnsi" w:cstheme="majorHAnsi"/>
-          <w:lang/>
-        </w:rPr>
-      </w:pPr>
+          <w:lang w:val="en-US"/>
+        </w:rPr>
+      </w:pPr>
+      <w:proofErr w:type="spellStart"/>
       <w:r>
         <w:rPr>
           <w:rFonts w:asciiTheme="minorHAnsi" w:hAnsiTheme="minorHAnsi" w:cstheme="minorHAnsi"/>
           <w:color w:val="333333"/>
           <w:shd w:val="clear" w:color="auto" w:fill="FFFFFF"/>
-          <w:lang/>
-        </w:rPr>
-        <w:t>PSoC 5LP is integrated programmable SoC, combining high-precision and programmable analog and digital peripherals with an ARM® Cortex®-M3 CPU in a single chip. Process sensor signals with the 24-bit hardware DFB coprocessor, offload traditional CPU tasks to the CPLD-based Universal Digital Blocks and increase system performance with the peripheral-to-peripheral DMA controller. Integrate high-precision custom 20-bit Analog Front Ends with the Programmable Analog Blocks including opamps, PGAs, filters, comparators, SAR and Delta-Sigma ADCs and the industry's best CapSense touch-sensing solution.</w:t>
+          <w:lang w:val="en-US"/>
+        </w:rPr>
+        <w:t>PSoC</w:t>
+      </w:r>
+      <w:proofErr w:type="spellEnd"/>
+      <w:r>
+        <w:rPr>
+          <w:rFonts w:asciiTheme="minorHAnsi" w:hAnsiTheme="minorHAnsi" w:cstheme="minorHAnsi"/>
+          <w:color w:val="333333"/>
+          <w:shd w:val="clear" w:color="auto" w:fill="FFFFFF"/>
+          <w:lang w:val="en-US"/>
+        </w:rPr>
+        <w:t xml:space="preserve"> 5LP is integrated programmable SoC, combining high-precision and programmable analog and digital peripherals with an ARM® Cortex®-M3 CPU in a single chip. Process sensor signals with the 24-bit hardware DFB coprocessor, offload traditional CPU tasks to the CPLD-based Universal Digital Blocks and increase system performance with the peripheral-to-peripheral DMA controller. Integrate high-precision custom 20-bit Analog Front Ends with the Programmable Analog Blocks including </w:t>
+      </w:r>
+      <w:proofErr w:type="spellStart"/>
+      <w:r>
+        <w:rPr>
+          <w:rFonts w:asciiTheme="minorHAnsi" w:hAnsiTheme="minorHAnsi" w:cstheme="minorHAnsi"/>
+          <w:color w:val="333333"/>
+          <w:shd w:val="clear" w:color="auto" w:fill="FFFFFF"/>
+          <w:lang w:val="en-US"/>
+        </w:rPr>
+        <w:t>opamps</w:t>
+      </w:r>
+      <w:proofErr w:type="spellEnd"/>
+      <w:r>
+        <w:rPr>
+          <w:rFonts w:asciiTheme="minorHAnsi" w:hAnsiTheme="minorHAnsi" w:cstheme="minorHAnsi"/>
+          <w:color w:val="333333"/>
+          <w:shd w:val="clear" w:color="auto" w:fill="FFFFFF"/>
+          <w:lang w:val="en-US"/>
+        </w:rPr>
+        <w:t xml:space="preserve">, PGAs, filters, comparators, SAR and Delta-Sigma ADCs and the industry's best </w:t>
+      </w:r>
+      <w:proofErr w:type="spellStart"/>
+      <w:r>
+        <w:rPr>
+          <w:rFonts w:asciiTheme="minorHAnsi" w:hAnsiTheme="minorHAnsi" w:cstheme="minorHAnsi"/>
+          <w:color w:val="333333"/>
+          <w:shd w:val="clear" w:color="auto" w:fill="FFFFFF"/>
+          <w:lang w:val="en-US"/>
+        </w:rPr>
+        <w:t>CapSense</w:t>
+      </w:r>
+      <w:proofErr w:type="spellEnd"/>
+      <w:r>
+        <w:rPr>
+          <w:rFonts w:asciiTheme="minorHAnsi" w:hAnsiTheme="minorHAnsi" w:cstheme="minorHAnsi"/>
+          <w:color w:val="333333"/>
+          <w:shd w:val="clear" w:color="auto" w:fill="FFFFFF"/>
+          <w:lang w:val="en-US"/>
+        </w:rPr>
+        <w:t xml:space="preserve"> touch-sensing solution.</w:t>
       </w:r>
     </w:p>
     <w:p>
       <w:pPr>
         <w:pStyle w:val="Numberedlistlevel2"/>
       </w:pPr>
-      <w:bookmarkStart w:id="12" w:name="_Toc530407073"/>
-      <w:r>
-        <w:lastRenderedPageBreak/>
+      <w:bookmarkStart w:id="16" w:name="_Toc531024460"/>
+      <w:r>
         <w:t>Sensors</w:t>
       </w:r>
-      <w:bookmarkEnd w:id="12"/>
+      <w:bookmarkEnd w:id="16"/>
     </w:p>
     <w:p>
       <w:pPr>
@@ -3229,11 +3599,11 @@
       <w:pPr>
         <w:pStyle w:val="Numberedlistlevel3"/>
       </w:pPr>
-      <w:bookmarkStart w:id="13" w:name="_Toc530407074"/>
+      <w:bookmarkStart w:id="17" w:name="_Toc531024461"/>
       <w:r>
         <w:t>Ultrasonic sensor</w:t>
       </w:r>
-      <w:bookmarkEnd w:id="13"/>
+      <w:bookmarkEnd w:id="17"/>
     </w:p>
     <w:p>
       <w:pPr>
@@ -3266,7 +3636,15 @@
           <w:rStyle w:val="Inlinecode"/>
           <w:lang w:val="en-US"/>
         </w:rPr>
-        <w:t>Ultra_Start</w:t>
+        <w:t>Ultra_</w:t>
+      </w:r>
+      <w:proofErr w:type="gramStart"/>
+      <w:r>
+        <w:rPr>
+          <w:rStyle w:val="Inlinecode"/>
+          <w:lang w:val="en-US"/>
+        </w:rPr>
+        <w:t>Start</w:t>
       </w:r>
       <w:proofErr w:type="spellEnd"/>
       <w:r>
@@ -3274,7 +3652,15 @@
           <w:rStyle w:val="Inlinecode"/>
           <w:lang w:val="en-US"/>
         </w:rPr>
-        <w:t>()</w:t>
+        <w:t>(</w:t>
+      </w:r>
+      <w:proofErr w:type="gramEnd"/>
+      <w:r>
+        <w:rPr>
+          <w:rStyle w:val="Inlinecode"/>
+          <w:lang w:val="en-US"/>
+        </w:rPr>
+        <w:t>)</w:t>
       </w:r>
       <w:r>
         <w:rPr>
@@ -3293,11 +3679,11 @@
       <w:pPr>
         <w:pStyle w:val="Numberedlistlevel3"/>
       </w:pPr>
-      <w:bookmarkStart w:id="14" w:name="_Toc530407075"/>
+      <w:bookmarkStart w:id="18" w:name="_Toc531024462"/>
       <w:r>
         <w:t>Reflectance array</w:t>
       </w:r>
-      <w:bookmarkEnd w:id="14"/>
+      <w:bookmarkEnd w:id="18"/>
     </w:p>
     <w:p>
       <w:pPr>
@@ -3325,7 +3711,14 @@
         <w:rPr>
           <w:lang w:val="en-US"/>
         </w:rPr>
-        <w:t xml:space="preserve"> a top design level Zumo library uses a set of timers synchronized with SR switches. On function </w:t>
+        <w:t xml:space="preserve"> a top design level </w:t>
+      </w:r>
+      <w:r>
+        <w:rPr>
+          <w:lang w:val="en-US"/>
+        </w:rPr>
+        <w:lastRenderedPageBreak/>
+        <w:t xml:space="preserve">Zumo library uses a set of timers synchronized with SR switches. On function </w:t>
       </w:r>
       <w:proofErr w:type="spellStart"/>
       <w:r>
@@ -3383,37 +3776,23 @@
       <w:pPr>
         <w:pStyle w:val="Numberedlistlevel3"/>
       </w:pPr>
-      <w:bookmarkStart w:id="15" w:name="_Toc530407076"/>
+      <w:bookmarkStart w:id="19" w:name="_Toc531024463"/>
       <w:r>
         <w:t>Accelerometer</w:t>
       </w:r>
-      <w:bookmarkEnd w:id="15"/>
-    </w:p>
-    <w:p>
-      <w:pPr>
-        <w:rPr>
-          <w:lang w:val="en-US"/>
-        </w:rPr>
-      </w:pPr>
-      <w:r>
-        <w:rPr>
-          <w:lang w:val="en-US"/>
-        </w:rPr>
-        <w:t xml:space="preserve">The robot has a built-in accelerometer for detecting hits if the ultrasonic sensor did not detect the obstacle in advance which can be used in the sumo battle for detecting hits from sides and back where ultrasonic sensor cannot detect the approaching opponent robot. </w:t>
-      </w:r>
-      <w:proofErr w:type="spellStart"/>
-      <w:r>
-        <w:rPr>
-          <w:lang w:val="en-US"/>
-        </w:rPr>
-        <w:t>Zumo</w:t>
-      </w:r>
-      <w:proofErr w:type="spellEnd"/>
-      <w:r>
-        <w:rPr>
-          <w:lang w:val="en-US"/>
-        </w:rPr>
-        <w:t xml:space="preserve"> library provides function which allows to read the acceleration in </w:t>
+      <w:bookmarkEnd w:id="19"/>
+    </w:p>
+    <w:p>
+      <w:pPr>
+        <w:rPr>
+          <w:lang w:val="en-US"/>
+        </w:rPr>
+      </w:pPr>
+      <w:r>
+        <w:rPr>
+          <w:lang w:val="en-US"/>
+        </w:rPr>
+        <w:t xml:space="preserve">The robot has a built-in accelerometer for detecting hits if the ultrasonic sensor did not detect the obstacle in advance which can be used in the sumo battle for detecting hits from sides and back where ultrasonic sensor cannot detect the approaching opponent robot. Zumo library provides function which allows to read the acceleration in </w:t>
       </w:r>
       <m:oMath>
         <m:r>
@@ -3462,19 +3841,21 @@
       <w:pPr>
         <w:pStyle w:val="Numberedlistlevel2"/>
       </w:pPr>
+      <w:bookmarkStart w:id="20" w:name="_Toc531024464"/>
       <w:r>
         <w:t>MQTT</w:t>
       </w:r>
-    </w:p>
-    <w:p>
-      <w:pPr>
-        <w:rPr>
-          <w:lang/>
-        </w:rPr>
-      </w:pPr>
-      <w:r>
-        <w:rPr>
-          <w:lang/>
+      <w:bookmarkEnd w:id="20"/>
+    </w:p>
+    <w:p>
+      <w:pPr>
+        <w:rPr>
+          <w:lang w:val="en-US"/>
+        </w:rPr>
+      </w:pPr>
+      <w:r>
+        <w:rPr>
+          <w:lang w:val="en-US"/>
         </w:rPr>
         <w:t>MQTT is a message-based light weight protocol for sending data from sensors to receivers. A simple MQTT setup has three parties: a broker, a publisher and a subscriber. Broker is the central hub that receives data that the publisher sends and forwards it to the subscriber. In a typical setup, the sensors (in our case the robots) produce data that they publish to the broker. Any number of subscribers can connect to the broker and request to receive the data.</w:t>
       </w:r>
@@ -3482,20 +3863,64 @@
     <w:p>
       <w:pPr>
         <w:rPr>
-          <w:lang/>
-        </w:rPr>
-      </w:pPr>
-      <w:r>
-        <w:rPr>
-          <w:lang/>
-        </w:rPr>
-        <w:t>Zumo robot has a WiFi module for wireless network connections. The module gives the robot TCP/IP connectivity that is used to send MQTT messages to a broker. Zumo library automates the setup of TCP/IP connection to a broker and provides a printf-like interface for sending MQTT messages. To enable TCP/IP and MQTT you need to edit zumo_config.h.</w:t>
-      </w:r>
-    </w:p>
-    <w:p>
-      <w:pPr>
-        <w:rPr>
-          <w:lang/>
+          <w:lang w:val="en-US"/>
+        </w:rPr>
+      </w:pPr>
+      <w:r>
+        <w:rPr>
+          <w:lang w:val="en-US"/>
+        </w:rPr>
+        <w:t xml:space="preserve">Zumo robot has a </w:t>
+      </w:r>
+      <w:proofErr w:type="spellStart"/>
+      <w:r>
+        <w:rPr>
+          <w:lang w:val="en-US"/>
+        </w:rPr>
+        <w:t>WiFi</w:t>
+      </w:r>
+      <w:proofErr w:type="spellEnd"/>
+      <w:r>
+        <w:rPr>
+          <w:lang w:val="en-US"/>
+        </w:rPr>
+        <w:t xml:space="preserve"> module for wireless network connections. The module gives the robot TCP/IP connectivity that is used to send MQTT messages to a broker. Zumo library automates the setup of TCP/IP connection to a broker and provides a </w:t>
+      </w:r>
+      <w:proofErr w:type="spellStart"/>
+      <w:r>
+        <w:rPr>
+          <w:rStyle w:val="Inlinecode"/>
+          <w:lang w:val="en-US"/>
+        </w:rPr>
+        <w:t>printf</w:t>
+      </w:r>
+      <w:proofErr w:type="spellEnd"/>
+      <w:r>
+        <w:rPr>
+          <w:lang w:val="en-US"/>
+        </w:rPr>
+        <w:t xml:space="preserve">-like interface for sending MQTT messages. To enable TCP/IP and MQTT you need to edit </w:t>
+      </w:r>
+      <w:proofErr w:type="spellStart"/>
+      <w:r>
+        <w:rPr>
+          <w:rStyle w:val="Inlinecode"/>
+          <w:lang w:val="en-US"/>
+        </w:rPr>
+        <w:t>zumo_config.h</w:t>
+      </w:r>
+      <w:proofErr w:type="spellEnd"/>
+      <w:r>
+        <w:rPr>
+          <w:lang w:val="en-US"/>
+        </w:rPr>
+        <w:t>.</w:t>
+      </w:r>
+    </w:p>
+    <w:p>
+      <w:pPr>
+        <w:rPr>
+          <w:lang w:val="en-US"/>
         </w:rPr>
       </w:pPr>
     </w:p>
@@ -3507,121 +3932,121 @@
           <w:lang w:val="en-US"/>
         </w:rPr>
       </w:pPr>
-      <w:bookmarkStart w:id="16" w:name="_Toc530407071"/>
+      <w:bookmarkStart w:id="21" w:name="_Toc531024465"/>
       <w:r>
         <w:rPr>
           <w:rFonts w:eastAsia="Times New Roman"/>
           <w:lang w:val="en-US"/>
         </w:rPr>
+        <w:t>Implementation</w:t>
+      </w:r>
+      <w:bookmarkEnd w:id="21"/>
+    </w:p>
+    <w:p>
+      <w:pPr>
+        <w:pStyle w:val="Numberedlistlevel2"/>
+      </w:pPr>
+      <w:bookmarkStart w:id="22" w:name="_Toc531024466"/>
+      <w:r>
+        <w:t>Batteries</w:t>
+      </w:r>
+      <w:bookmarkEnd w:id="22"/>
+    </w:p>
+    <w:p>
+      <w:pPr>
+        <w:rPr>
+          <w:lang w:val="en-US"/>
+        </w:rPr>
+      </w:pPr>
+      <w:r>
+        <w:rPr>
+          <w:lang w:val="en-US"/>
+        </w:rPr>
+        <w:t xml:space="preserve">First challenge we faced was </w:t>
+      </w:r>
+      <w:r>
+        <w:rPr>
+          <w:lang w:val="en-US"/>
+        </w:rPr>
+        <w:t xml:space="preserve">related to </w:t>
+      </w:r>
+      <w:r>
+        <w:rPr>
+          <w:lang w:val="en-US"/>
+        </w:rPr>
+        <w:t>the batteries</w:t>
+      </w:r>
+      <w:r>
+        <w:rPr>
+          <w:lang w:val="en-US"/>
+        </w:rPr>
+        <w:t xml:space="preserve"> in the robot</w:t>
+      </w:r>
+      <w:r>
+        <w:rPr>
+          <w:lang w:val="en-US"/>
+        </w:rPr>
+        <w:t>.</w:t>
+      </w:r>
+      <w:r>
+        <w:rPr>
+          <w:lang w:val="en-US"/>
+        </w:rPr>
+        <w:t xml:space="preserve"> Since Zumo uses conventional nickel metal hydride batteries that should never be discharged below the certain threshold in order to stay functioning we had to implement the function which constantly checks the voltage of the batteries and notifies the user in case of need to charge the batteries. When battery voltage gets too low, the robot starts blinking the onboard LED in full power that can’t be discarded in any way. </w:t>
+      </w:r>
+      <w:r>
+        <w:rPr>
+          <w:lang w:val="en-US"/>
+        </w:rPr>
+        <w:t>It is also planned to implement the feature that locks the motors in case of low battery charge in order to prevent them from further discharging and subsequently damaging them.</w:t>
+      </w:r>
+      <w:r>
+        <w:rPr>
+          <w:lang w:val="en-US"/>
+        </w:rPr>
+        <w:t xml:space="preserve"> </w:t>
+      </w:r>
+      <w:r>
+        <w:rPr>
+          <w:lang w:val="en-US"/>
+        </w:rPr>
+        <w:t xml:space="preserve">This required us to calculate the real voltage from the readings of the battery ADC. </w:t>
+      </w:r>
+    </w:p>
+    <w:p>
+      <w:pPr>
+        <w:rPr>
+          <w:lang w:val="en-US"/>
+        </w:rPr>
+      </w:pPr>
+      <w:r>
+        <w:rPr>
+          <w:lang w:val="en-US"/>
+        </w:rPr>
+        <w:t>The ADC connection</w:t>
+      </w:r>
+      <w:r>
+        <w:t xml:space="preserve"> </w:t>
+      </w:r>
+      <w:r>
+        <w:rPr>
+          <w:lang w:val="en-US"/>
+        </w:rPr>
+        <w:t>diagram:</w:t>
+      </w:r>
+    </w:p>
+    <w:p>
+      <w:pPr>
+        <w:rPr>
+          <w:lang w:val="en-US"/>
+        </w:rPr>
+      </w:pPr>
+      <w:r>
+        <w:rPr>
+          <w:noProof/>
+          <w:lang w:val="en-US"/>
+        </w:rPr>
         <w:lastRenderedPageBreak/>
-        <w:t>Implementation</w:t>
-      </w:r>
-      <w:bookmarkEnd w:id="16"/>
-    </w:p>
-    <w:p>
-      <w:pPr>
-        <w:pStyle w:val="Numberedlistlevel2"/>
-      </w:pPr>
-      <w:bookmarkStart w:id="17" w:name="_Toc530407072"/>
-      <w:r>
-        <w:t>Batteries</w:t>
-      </w:r>
-      <w:bookmarkEnd w:id="17"/>
-    </w:p>
-    <w:p>
-      <w:pPr>
-        <w:rPr>
-          <w:lang w:val="en-US"/>
-        </w:rPr>
-      </w:pPr>
-      <w:r>
-        <w:rPr>
-          <w:lang w:val="en-US"/>
-        </w:rPr>
-        <w:t xml:space="preserve">First challenge we faced was </w:t>
-      </w:r>
-      <w:r>
-        <w:rPr>
-          <w:lang w:val="en-US"/>
-        </w:rPr>
-        <w:t xml:space="preserve">related to </w:t>
-      </w:r>
-      <w:r>
-        <w:rPr>
-          <w:lang w:val="en-US"/>
-        </w:rPr>
-        <w:t>the batteries</w:t>
-      </w:r>
-      <w:r>
-        <w:rPr>
-          <w:lang w:val="en-US"/>
-        </w:rPr>
-        <w:t xml:space="preserve"> in the robot</w:t>
-      </w:r>
-      <w:r>
-        <w:rPr>
-          <w:lang w:val="en-US"/>
-        </w:rPr>
-        <w:t>.</w:t>
-      </w:r>
-      <w:r>
-        <w:rPr>
-          <w:lang w:val="en-US"/>
-        </w:rPr>
-        <w:t xml:space="preserve"> Since Zumo uses conventional nickel metal hydride batteries that should never be discharged below the certain threshold in order to stay functioning we had to implement the function which constantly checks the voltage of the batteries and notifies the user in case of need to charge the batteries. When battery voltage gets too low, the robot starts blinking the onboard LED in full power that can’t be discarded in any way. </w:t>
-      </w:r>
-      <w:r>
-        <w:rPr>
-          <w:lang w:val="en-US"/>
-        </w:rPr>
-        <w:t>It is also planned to implement the feature that locks the motors in case of low battery charge in order to prevent them from further discharging and subsequently damaging them.</w:t>
-      </w:r>
-      <w:r>
-        <w:rPr>
-          <w:lang w:val="en-US"/>
-        </w:rPr>
-        <w:t xml:space="preserve"> </w:t>
-      </w:r>
-      <w:r>
-        <w:rPr>
-          <w:lang w:val="en-US"/>
-        </w:rPr>
-        <w:t xml:space="preserve">This required us to calculate the real voltage from the readings of the battery ADC. </w:t>
-      </w:r>
-    </w:p>
-    <w:p>
-      <w:pPr>
-        <w:rPr>
-          <w:lang w:val="en-US"/>
-        </w:rPr>
-      </w:pPr>
-      <w:r>
-        <w:rPr>
-          <w:lang w:val="en-US"/>
-        </w:rPr>
-        <w:t>The ADC connection</w:t>
-      </w:r>
-      <w:r>
-        <w:t xml:space="preserve"> </w:t>
-      </w:r>
-      <w:r>
-        <w:rPr>
-          <w:lang w:val="en-US"/>
-        </w:rPr>
-        <w:t>diagram:</w:t>
-      </w:r>
-    </w:p>
-    <w:p>
-      <w:pPr>
-        <w:rPr>
-          <w:lang w:val="en-US"/>
-        </w:rPr>
-      </w:pPr>
-      <w:r>
-        <w:rPr>
-          <w:noProof/>
-          <w:lang w:val="en-US"/>
-        </w:rPr>
         <w:drawing>
           <wp:inline distT="0" distB="0" distL="0" distR="0" wp14:anchorId="64CA508C" wp14:editId="11B803B6">
             <wp:extent cx="2479857" cy="2918765"/>
@@ -3746,6 +4171,9 @@
               </m:sSubPr>
               <m:e>
                 <m:r>
+                  <m:rPr>
+                    <m:sty m:val="p"/>
+                  </m:rPr>
                   <w:rPr>
                     <w:rFonts w:ascii="Cambria Math" w:hAnsi="Cambria Math"/>
                     <w:lang w:val="en-US"/>
@@ -3761,6 +4189,9 @@
               </m:e>
               <m:sub>
                 <m:r>
+                  <m:rPr>
+                    <m:sty m:val="p"/>
+                  </m:rPr>
                   <w:rPr>
                     <w:rFonts w:ascii="Cambria Math" w:hAnsi="Cambria Math"/>
                     <w:lang w:val="en-US"/>
@@ -3798,6 +4229,9 @@
               </m:e>
               <m:sup>
                 <m:r>
+                  <m:rPr>
+                    <m:sty m:val="p"/>
+                  </m:rPr>
                   <w:rPr>
                     <w:rFonts w:ascii="Cambria Math" w:hAnsi="Cambria Math"/>
                     <w:lang w:val="en-US"/>
@@ -3815,6 +4249,9 @@
                   <m:t>_</m:t>
                 </m:r>
                 <m:r>
+                  <m:rPr>
+                    <m:sty m:val="p"/>
+                  </m:rPr>
                   <w:rPr>
                     <w:rFonts w:ascii="Cambria Math" w:hAnsi="Cambria Math"/>
                     <w:lang w:val="en-US"/>
@@ -3965,11 +4402,34 @@
       </w:r>
       <m:oMath>
         <m:r>
+          <m:rPr>
+            <m:sty m:val="p"/>
+          </m:rPr>
           <w:rPr>
             <w:rFonts w:ascii="Cambria Math" w:hAnsi="Cambria Math"/>
             <w:lang w:val="en-US"/>
           </w:rPr>
-          <m:t>bit_depth</m:t>
+          <m:t>bit</m:t>
+        </m:r>
+        <m:r>
+          <m:rPr>
+            <m:lit/>
+          </m:rPr>
+          <w:rPr>
+            <w:rFonts w:ascii="Cambria Math" w:hAnsi="Cambria Math"/>
+            <w:lang w:val="en-US"/>
+          </w:rPr>
+          <m:t>_</m:t>
+        </m:r>
+        <m:r>
+          <m:rPr>
+            <m:sty m:val="p"/>
+          </m:rPr>
+          <w:rPr>
+            <w:rFonts w:ascii="Cambria Math" w:hAnsi="Cambria Math"/>
+            <w:lang w:val="en-US"/>
+          </w:rPr>
+          <m:t>depth</m:t>
         </m:r>
       </m:oMath>
       <w:r>
@@ -3986,12 +4446,49 @@
         <w:t xml:space="preserve">in our case, </w:t>
       </w:r>
       <m:oMath>
+        <m:r>
+          <m:rPr>
+            <m:sty m:val="p"/>
+          </m:rPr>
+          <w:rPr>
+            <w:rFonts w:ascii="Cambria Math" w:hAnsi="Cambria Math"/>
+            <w:lang w:val="en-US"/>
+          </w:rPr>
+          <m:t>bi</m:t>
+        </m:r>
         <m:r>
           <w:rPr>
             <w:rFonts w:ascii="Cambria Math" w:hAnsi="Cambria Math"/>
             <w:lang w:val="en-US"/>
           </w:rPr>
-          <m:t>bit_depth</m:t>
+          <m:t>t</m:t>
+        </m:r>
+        <m:r>
+          <m:rPr>
+            <m:lit/>
+          </m:rPr>
+          <w:rPr>
+            <w:rFonts w:ascii="Cambria Math" w:hAnsi="Cambria Math"/>
+            <w:lang w:val="en-US"/>
+          </w:rPr>
+          <m:t>_</m:t>
+        </m:r>
+        <m:r>
+          <w:rPr>
+            <w:rFonts w:ascii="Cambria Math" w:hAnsi="Cambria Math"/>
+            <w:lang w:val="en-US"/>
+          </w:rPr>
+          <m:t>d</m:t>
+        </m:r>
+        <m:r>
+          <m:rPr>
+            <m:sty m:val="p"/>
+          </m:rPr>
+          <w:rPr>
+            <w:rFonts w:ascii="Cambria Math" w:hAnsi="Cambria Math"/>
+            <w:lang w:val="en-US"/>
+          </w:rPr>
+          <m:t>epth</m:t>
         </m:r>
       </m:oMath>
       <w:r>
@@ -4745,13 +5242,35 @@
         <w:t xml:space="preserve"> and </w:t>
       </w:r>
       <m:oMath>
-        <m:r>
-          <w:rPr>
-            <w:rFonts w:ascii="Cambria Math" w:hAnsi="Cambria Math"/>
-            <w:lang w:val="en-US"/>
-          </w:rPr>
-          <m:t>R_2</m:t>
-        </m:r>
+        <m:sSub>
+          <m:sSubPr>
+            <m:ctrlPr>
+              <w:rPr>
+                <w:rFonts w:ascii="Cambria Math" w:hAnsi="Cambria Math"/>
+                <w:i/>
+                <w:lang w:val="en-US"/>
+              </w:rPr>
+            </m:ctrlPr>
+          </m:sSubPr>
+          <m:e>
+            <m:r>
+              <w:rPr>
+                <w:rFonts w:ascii="Cambria Math" w:hAnsi="Cambria Math"/>
+                <w:lang w:val="en-US"/>
+              </w:rPr>
+              <m:t>R</m:t>
+            </m:r>
+          </m:e>
+          <m:sub>
+            <m:r>
+              <w:rPr>
+                <w:rFonts w:ascii="Cambria Math" w:hAnsi="Cambria Math"/>
+                <w:lang w:val="en-US"/>
+              </w:rPr>
+              <m:t>2</m:t>
+            </m:r>
+          </m:sub>
+        </m:sSub>
       </m:oMath>
       <w:r>
         <w:rPr>
@@ -4777,7 +5296,6 @@
         <w:rPr>
           <w:lang w:val="en-US"/>
         </w:rPr>
-        <w:lastRenderedPageBreak/>
         <w:t>So, the source voltage equals to</w:t>
       </w:r>
       <w:r>
@@ -4927,43 +5445,24 @@
                       <w:rFonts w:ascii="Cambria Math" w:hAnsi="Cambria Math"/>
                       <w:lang w:val="en-US"/>
                     </w:rPr>
-                    <m:t>bi</m:t>
+                    <m:t>bit</m:t>
                   </m:r>
-                  <m:sSub>
-                    <m:sSubPr>
-                      <m:ctrlPr>
-                        <w:rPr>
-                          <w:rFonts w:ascii="Cambria Math" w:hAnsi="Cambria Math"/>
-                          <w:i/>
-                          <w:lang w:val="en-US"/>
-                        </w:rPr>
-                      </m:ctrlPr>
-                    </m:sSubPr>
-                    <m:e>
-                      <m:r>
-                        <w:rPr>
-                          <w:rFonts w:ascii="Cambria Math" w:hAnsi="Cambria Math"/>
-                          <w:lang w:val="en-US"/>
-                        </w:rPr>
-                        <m:t>t</m:t>
-                      </m:r>
-                    </m:e>
-                    <m:sub>
-                      <m:r>
-                        <w:rPr>
-                          <w:rFonts w:ascii="Cambria Math" w:hAnsi="Cambria Math"/>
-                          <w:lang w:val="en-US"/>
-                        </w:rPr>
-                        <m:t>d</m:t>
-                      </m:r>
-                    </m:sub>
-                  </m:sSub>
+                  <m:r>
+                    <m:rPr>
+                      <m:lit/>
+                    </m:rPr>
+                    <w:rPr>
+                      <w:rFonts w:ascii="Cambria Math" w:hAnsi="Cambria Math"/>
+                      <w:lang w:val="en-US"/>
+                    </w:rPr>
+                    <m:t>_</m:t>
+                  </m:r>
                   <m:r>
                     <w:rPr>
                       <w:rFonts w:ascii="Cambria Math" w:hAnsi="Cambria Math"/>
                       <w:lang w:val="en-US"/>
                     </w:rPr>
-                    <m:t>epth</m:t>
+                    <m:t>depth</m:t>
                   </m:r>
                 </m:sup>
               </m:sSup>
@@ -5267,43 +5766,24 @@
                       <w:rFonts w:ascii="Cambria Math" w:hAnsi="Cambria Math"/>
                       <w:lang w:val="en-US"/>
                     </w:rPr>
-                    <m:t>bi</m:t>
+                    <m:t>bit</m:t>
                   </m:r>
-                  <m:sSub>
-                    <m:sSubPr>
-                      <m:ctrlPr>
-                        <w:rPr>
-                          <w:rFonts w:ascii="Cambria Math" w:hAnsi="Cambria Math"/>
-                          <w:i/>
-                          <w:lang w:val="en-US"/>
-                        </w:rPr>
-                      </m:ctrlPr>
-                    </m:sSubPr>
-                    <m:e>
-                      <m:r>
-                        <w:rPr>
-                          <w:rFonts w:ascii="Cambria Math" w:hAnsi="Cambria Math"/>
-                          <w:lang w:val="en-US"/>
-                        </w:rPr>
-                        <m:t>t</m:t>
-                      </m:r>
-                    </m:e>
-                    <m:sub>
-                      <m:r>
-                        <w:rPr>
-                          <w:rFonts w:ascii="Cambria Math" w:hAnsi="Cambria Math"/>
-                          <w:lang w:val="en-US"/>
-                        </w:rPr>
-                        <m:t>d</m:t>
-                      </m:r>
-                    </m:sub>
-                  </m:sSub>
+                  <m:r>
+                    <m:rPr>
+                      <m:lit/>
+                    </m:rPr>
+                    <w:rPr>
+                      <w:rFonts w:ascii="Cambria Math" w:hAnsi="Cambria Math"/>
+                      <w:lang w:val="en-US"/>
+                    </w:rPr>
+                    <m:t>_</m:t>
+                  </m:r>
                   <m:r>
                     <w:rPr>
                       <w:rFonts w:ascii="Cambria Math" w:hAnsi="Cambria Math"/>
                       <w:lang w:val="en-US"/>
                     </w:rPr>
-                    <m:t>epth</m:t>
+                    <m:t>depth</m:t>
                   </m:r>
                 </m:sup>
               </m:sSup>
@@ -5763,25 +6243,28 @@
           <w:lang w:val="en-US"/>
         </w:rPr>
       </w:pPr>
-      <w:bookmarkStart w:id="18" w:name="_Toc530407077"/>
+      <w:bookmarkStart w:id="23" w:name="_Toc531024467"/>
       <w:r>
         <w:rPr>
           <w:rFonts w:eastAsia="Times New Roman"/>
           <w:lang w:val="en-US"/>
         </w:rPr>
+        <w:lastRenderedPageBreak/>
         <w:t>Results</w:t>
       </w:r>
-      <w:bookmarkEnd w:id="18"/>
+      <w:bookmarkEnd w:id="23"/>
+    </w:p>
+    <w:p>
+      <w:r>
+        <w:t>/* won or not, how was the challenges */</w:t>
+      </w:r>
     </w:p>
     <w:p>
       <w:pPr>
         <w:pStyle w:val="Numberedlistlevel2"/>
       </w:pPr>
-      <w:bookmarkStart w:id="19" w:name="_Toc530407078"/>
-      <w:r>
-        <w:t>/* won or not, how was the challenges */</w:t>
-      </w:r>
-      <w:bookmarkEnd w:id="19"/>
+      <w:bookmarkStart w:id="24" w:name="_Toc531024468"/>
+      <w:bookmarkEnd w:id="24"/>
     </w:p>
     <w:p>
       <w:pPr>
@@ -5805,7 +6288,7 @@
         </w:rPr>
         <w:t xml:space="preserve"> </w:t>
       </w:r>
-      <w:bookmarkStart w:id="20" w:name="_Toc530407079"/>
+      <w:bookmarkStart w:id="25" w:name="_Toc531024469"/>
       <w:r>
         <w:rPr>
           <w:rFonts w:eastAsia="Times New Roman"/>
@@ -5813,38 +6296,40 @@
         </w:rPr>
         <w:t>Discussion</w:t>
       </w:r>
-      <w:bookmarkEnd w:id="20"/>
+      <w:bookmarkEnd w:id="25"/>
+    </w:p>
+    <w:p>
+      <w:pPr>
+        <w:rPr>
+          <w:rFonts w:ascii="-webkit-standard" w:hAnsi="-webkit-standard" w:cs="Times New Roman"/>
+        </w:rPr>
+      </w:pPr>
+      <w:r>
+        <w:t xml:space="preserve">/* What was challenging? Did we have problems? How did we solve </w:t>
+      </w:r>
+      <w:r>
+        <w:t>them</w:t>
+      </w:r>
+      <w:r>
+        <w:t>?</w:t>
+      </w:r>
+      <w:r>
+        <w:rPr>
+          <w:rStyle w:val="Numberedlistlevel2Char"/>
+          <w:rFonts w:eastAsiaTheme="minorHAnsi"/>
+        </w:rPr>
+        <w:t xml:space="preserve"> Why did</w:t>
+      </w:r>
+      <w:r>
+        <w:t xml:space="preserve"> robot fail, for example? */</w:t>
+      </w:r>
     </w:p>
     <w:p>
       <w:pPr>
         <w:pStyle w:val="Numberedlistlevel2"/>
-        <w:rPr>
-          <w:rFonts w:ascii="-webkit-standard" w:hAnsi="-webkit-standard" w:cs="Times New Roman"/>
-        </w:rPr>
-      </w:pPr>
-      <w:bookmarkStart w:id="21" w:name="_Toc530407080"/>
-      <w:r>
-        <w:rPr>
-          <w:rStyle w:val="Numberedlistlevel2Char"/>
-        </w:rPr>
-        <w:t xml:space="preserve">/* What was challenging? Did we have problems? How did we solve </w:t>
-      </w:r>
-      <w:r>
-        <w:rPr>
-          <w:rStyle w:val="Numberedlistlevel2Char"/>
-        </w:rPr>
-        <w:t>them</w:t>
-      </w:r>
-      <w:r>
-        <w:rPr>
-          <w:rStyle w:val="Numberedlistlevel2Char"/>
-        </w:rPr>
-        <w:t>? Why did</w:t>
-      </w:r>
-      <w:r>
-        <w:t xml:space="preserve"> robot fail, for example? */</w:t>
-      </w:r>
-      <w:bookmarkEnd w:id="21"/>
+      </w:pPr>
+      <w:bookmarkStart w:id="26" w:name="_Toc531024470"/>
+      <w:bookmarkEnd w:id="26"/>
     </w:p>
     <w:p/>
     <w:p>
@@ -5854,36 +6339,148 @@
           <w:rFonts w:ascii="-webkit-standard" w:eastAsia="Times New Roman" w:hAnsi="-webkit-standard" w:cs="Times New Roman"/>
         </w:rPr>
       </w:pPr>
-      <w:bookmarkStart w:id="22" w:name="_Toc530407081"/>
+      <w:bookmarkStart w:id="27" w:name="_Toc531024471"/>
+      <w:proofErr w:type="spellStart"/>
       <w:r>
         <w:rPr>
           <w:rFonts w:eastAsia="Times New Roman"/>
         </w:rPr>
         <w:t>Conclusion</w:t>
       </w:r>
-      <w:bookmarkEnd w:id="22"/>
+      <w:bookmarkEnd w:id="27"/>
+      <w:proofErr w:type="spellEnd"/>
     </w:p>
     <w:p>
       <w:pPr>
         <w:pStyle w:val="Numberedlistlevel2"/>
       </w:pPr>
-      <w:bookmarkStart w:id="23" w:name="_Toc530407082"/>
-      <w:bookmarkEnd w:id="23"/>
-    </w:p>
-    <w:p/>
-    <w:p>
-      <w:pPr>
-        <w:pStyle w:val="Heading2"/>
-        <w:rPr>
-          <w:rFonts w:ascii="-webkit-standard" w:eastAsia="Times New Roman" w:hAnsi="-webkit-standard" w:cs="Times New Roman"/>
-          <w:color w:val="000000"/>
-        </w:rPr>
-      </w:pPr>
-      <w:bookmarkStart w:id="24" w:name="_Toc530407083"/>
-      <w:r>
-        <w:t>References</w:t>
-      </w:r>
-      <w:bookmarkEnd w:id="24"/>
+      <w:bookmarkStart w:id="28" w:name="_Toc531024472"/>
+      <w:bookmarkEnd w:id="28"/>
+    </w:p>
+    <w:bookmarkStart w:id="29" w:name="_Toc531024473" w:displacedByCustomXml="next"/>
+    <w:sdt>
+      <w:sdtPr>
+        <w:id w:val="1793782062"/>
+        <w:docPartObj>
+          <w:docPartGallery w:val="Bibliographies"/>
+          <w:docPartUnique/>
+        </w:docPartObj>
+      </w:sdtPr>
+      <w:sdtEndPr>
+        <w:rPr>
+          <w:rFonts w:asciiTheme="minorHAnsi" w:eastAsiaTheme="minorHAnsi" w:hAnsiTheme="minorHAnsi" w:cstheme="minorBidi"/>
+          <w:b w:val="0"/>
+          <w:sz w:val="24"/>
+          <w:szCs w:val="24"/>
+        </w:rPr>
+      </w:sdtEndPr>
+      <w:sdtContent>
+        <w:p>
+          <w:pPr>
+            <w:pStyle w:val="Heading2"/>
+            <w:rPr>
+              <w:lang w:val="en-US"/>
+            </w:rPr>
+          </w:pPr>
+          <w:r>
+            <w:rPr>
+              <w:lang w:val="en-US"/>
+            </w:rPr>
+            <w:t>References</w:t>
+          </w:r>
+          <w:bookmarkEnd w:id="29"/>
+        </w:p>
+        <w:sdt>
+          <w:sdtPr>
+            <w:id w:val="-573587230"/>
+            <w:bibliography/>
+          </w:sdtPr>
+          <w:sdtContent>
+            <w:p>
+              <w:pPr>
+                <w:pStyle w:val="Bibliography"/>
+                <w:rPr>
+                  <w:lang w:val="en-US"/>
+                </w:rPr>
+              </w:pPr>
+              <w:r>
+                <w:fldChar w:fldCharType="begin"/>
+              </w:r>
+              <w:r>
+                <w:rPr>
+                  <w:lang w:val="en-US"/>
+                </w:rPr>
+                <w:instrText xml:space="preserve"> BIBLIOGRAPHY </w:instrText>
+              </w:r>
+              <w:r>
+                <w:fldChar w:fldCharType="separate"/>
+              </w:r>
+              <w:r>
+                <w:rPr>
+                  <w:noProof/>
+                  <w:lang w:val="en-US"/>
+                </w:rPr>
+                <w:t xml:space="preserve">Multiple Authors, 2018. </w:t>
+              </w:r>
+              <w:r>
+                <w:rPr>
+                  <w:i/>
+                  <w:iCs/>
+                  <w:noProof/>
+                  <w:lang w:val="en-US"/>
+                </w:rPr>
+                <w:t xml:space="preserve">PID controller. </w:t>
+              </w:r>
+              <w:r>
+                <w:rPr>
+                  <w:noProof/>
+                  <w:lang w:val="en-US"/>
+                </w:rPr>
+                <w:t xml:space="preserve">[Online] </w:t>
+              </w:r>
+              <w:r>
+                <w:rPr>
+                  <w:noProof/>
+                  <w:lang w:val="en-US"/>
+                </w:rPr>
+                <w:br/>
+                <w:t xml:space="preserve">Available at: </w:t>
+              </w:r>
+              <w:r>
+                <w:rPr>
+                  <w:noProof/>
+                  <w:u w:val="single"/>
+                  <w:lang w:val="en-US"/>
+                </w:rPr>
+                <w:t>https://en.wikipedia.org/wiki/PID_controller</w:t>
+              </w:r>
+              <w:r>
+                <w:rPr>
+                  <w:noProof/>
+                  <w:lang w:val="en-US"/>
+                </w:rPr>
+                <w:br/>
+                <w:t>[Accessed 26 November 2018].</w:t>
+              </w:r>
+              <w:r>
+                <w:rPr>
+                  <w:b/>
+                  <w:bCs/>
+                  <w:noProof/>
+                </w:rPr>
+                <w:fldChar w:fldCharType="end"/>
+              </w:r>
+            </w:p>
+          </w:sdtContent>
+        </w:sdt>
+      </w:sdtContent>
+    </w:sdt>
+    <w:p>
+      <w:pPr>
+        <w:rPr>
+          <w:lang w:val="en-US"/>
+        </w:rPr>
+      </w:pPr>
     </w:p>
     <w:p>
       <w:pPr>
@@ -5923,7 +6520,6 @@
           </w:rPr>
           <w:t>.</w:t>
         </w:r>
-        <w:proofErr w:type="spellStart"/>
         <w:r>
           <w:rPr>
             <w:color w:val="0070C0"/>
@@ -5932,7 +6528,6 @@
           </w:rPr>
           <w:t>pololu</w:t>
         </w:r>
-        <w:proofErr w:type="spellEnd"/>
         <w:r>
           <w:rPr>
             <w:color w:val="0070C0"/>
@@ -5984,43 +6579,43 @@
         <w:rPr>
           <w:color w:val="000000"/>
           <w:u w:val="single"/>
+          <w:lang w:val="en-US"/>
         </w:rPr>
       </w:pPr>
       <w:r>
         <w:rPr>
           <w:color w:val="000000"/>
           <w:u w:val="single"/>
-        </w:rPr>
-        <w:t>CY8CKIT-059 UserGuide</w:t>
-      </w:r>
-      <w:bookmarkStart w:id="25" w:name="_GoBack"/>
-      <w:bookmarkEnd w:id="25"/>
-    </w:p>
-    <w:p>
-      <w:pPr>
+          <w:lang w:val="en-US"/>
+        </w:rPr>
+        <w:t xml:space="preserve">CY8CKIT-059 </w:t>
+      </w:r>
+      <w:proofErr w:type="spellStart"/>
+      <w:r>
         <w:rPr>
           <w:color w:val="000000"/>
           <w:u w:val="single"/>
           <w:lang w:val="en-US"/>
         </w:rPr>
-      </w:pPr>
-      <w:proofErr w:type="spellStart"/>
-      <w:r>
+        <w:t>UserGuide</w:t>
+      </w:r>
+      <w:proofErr w:type="spellEnd"/>
+    </w:p>
+    <w:p>
+      <w:pPr>
         <w:rPr>
           <w:color w:val="000000"/>
           <w:u w:val="single"/>
           <w:lang w:val="en-US"/>
         </w:rPr>
-        <w:t>Zumo</w:t>
-      </w:r>
-      <w:proofErr w:type="spellEnd"/>
+      </w:pPr>
       <w:r>
         <w:rPr>
           <w:color w:val="000000"/>
           <w:u w:val="single"/>
           <w:lang w:val="en-US"/>
         </w:rPr>
-        <w:t xml:space="preserve"> library</w:t>
+        <w:t>Zumo library</w:t>
       </w:r>
     </w:p>
     <w:p>
@@ -6309,14 +6904,7 @@
           <w:sz w:val="32"/>
           <w:lang w:val="en-US"/>
         </w:rPr>
-        <w:t xml:space="preserve"> </w:t>
-      </w:r>
-      <w:r>
-        <w:rPr>
-          <w:sz w:val="32"/>
-          <w:lang w:val="en-US"/>
-        </w:rPr>
-        <w:t xml:space="preserve">Please consider using </w:t>
+        <w:t xml:space="preserve"> Please consider using </w:t>
       </w:r>
       <w:r>
         <w:rPr>
@@ -6331,14 +6919,7 @@
           <w:sz w:val="32"/>
           <w:lang w:val="en-US"/>
         </w:rPr>
-        <w:t xml:space="preserve"> </w:t>
-      </w:r>
-      <w:r>
-        <w:rPr>
-          <w:sz w:val="32"/>
-          <w:lang w:val="en-US"/>
-        </w:rPr>
-        <w:t>on the top of your window!</w:t>
+        <w:t xml:space="preserve"> on the top of your window!</w:t>
       </w:r>
     </w:p>
     <w:p>
@@ -6440,10 +7021,17 @@
       <w:r>
         <w:rPr>
           <w:sz w:val="32"/>
+          <w:lang w:val="en-US"/>
+        </w:rPr>
+        <w:t xml:space="preserve">clear </w:t>
+      </w:r>
+      <w:r>
+        <w:rPr>
+          <w:sz w:val="32"/>
           <w:u w:val="single"/>
           <w:lang w:val="en-US"/>
         </w:rPr>
-        <w:t>clear numbering format</w:t>
+        <w:t>numbering format</w:t>
       </w:r>
       <w:r>
         <w:rPr>
@@ -6526,35 +7114,7 @@
           <w:sz w:val="32"/>
           <w:lang w:val="en-US"/>
         </w:rPr>
-        <w:t>review</w:t>
-      </w:r>
-      <w:r>
-        <w:rPr>
-          <w:sz w:val="32"/>
-          <w:lang w:val="en-US"/>
-        </w:rPr>
-        <w:t>”</w:t>
-      </w:r>
-      <w:r>
-        <w:rPr>
-          <w:sz w:val="32"/>
-          <w:lang w:val="en-US"/>
-        </w:rPr>
-        <w:t xml:space="preserve"> features to make fixing issues easier for every</w:t>
-      </w:r>
-      <w:r>
-        <w:rPr>
-          <w:sz w:val="32"/>
-          <w:lang w:val="en-US"/>
-        </w:rPr>
-        <w:t>one</w:t>
-      </w:r>
-      <w:r>
-        <w:rPr>
-          <w:sz w:val="32"/>
-          <w:lang w:val="en-US"/>
-        </w:rPr>
-        <w:t>.</w:t>
+        <w:t>review” features to make fixing issues easier for everyone.</w:t>
       </w:r>
     </w:p>
     <w:p>
@@ -6613,6 +7173,78 @@
           <w:lang w:val="en-US"/>
         </w:rPr>
         <w:t>Thank you for your understanding and contribution!</w:t>
+      </w:r>
+    </w:p>
+  </w:comment>
+  <w:comment w:id="11" w:author="Mikhail Stefantsev" w:date="2018-11-26T18:29:00Z" w:initials="MS">
+    <w:p>
+      <w:pPr>
+        <w:pStyle w:val="CommentText"/>
+        <w:rPr>
+          <w:lang w:val="en-US"/>
+        </w:rPr>
+      </w:pPr>
+      <w:r>
+        <w:rPr>
+          <w:rStyle w:val="CommentReference"/>
+        </w:rPr>
+        <w:annotationRef/>
+      </w:r>
+      <w:r>
+        <w:rPr>
+          <w:lang w:val="en-US"/>
+        </w:rPr>
+        <w:t xml:space="preserve">Our Zumo robot </w:t>
+      </w:r>
+      <w:r>
+        <w:rPr>
+          <w:b/>
+          <w:u w:val="single"/>
+          <w:lang w:val="en-US"/>
+        </w:rPr>
+        <w:t>DOES NOT</w:t>
+      </w:r>
+      <w:r>
+        <w:rPr>
+          <w:lang w:val="en-US"/>
+        </w:rPr>
+        <w:t xml:space="preserve"> use Arduino, PSOC CY8 is used instead!</w:t>
+      </w:r>
+    </w:p>
+  </w:comment>
+  <w:comment w:id="13" w:author="Mikhail Stefantsev" w:date="2018-11-26T18:32:00Z" w:initials="MS">
+    <w:p>
+      <w:pPr>
+        <w:pStyle w:val="CommentText"/>
+        <w:rPr>
+          <w:lang w:val="en-US"/>
+        </w:rPr>
+      </w:pPr>
+      <w:r>
+        <w:rPr>
+          <w:rStyle w:val="CommentReference"/>
+        </w:rPr>
+        <w:annotationRef/>
+      </w:r>
+      <w:r>
+        <w:rPr>
+          <w:lang w:val="en-US"/>
+        </w:rPr>
+        <w:t xml:space="preserve">PSOC library (By Joe and </w:t>
+      </w:r>
+      <w:proofErr w:type="spellStart"/>
+      <w:r>
+        <w:rPr>
+          <w:lang w:val="en-US"/>
+        </w:rPr>
+        <w:t>Kejo</w:t>
+      </w:r>
+      <w:proofErr w:type="spellEnd"/>
+      <w:r>
+        <w:rPr>
+          <w:lang w:val="en-US"/>
+        </w:rPr>
+        <w:t>)</w:t>
       </w:r>
     </w:p>
   </w:comment>
@@ -6623,6 +7255,8 @@
 <w15:commentsEx xmlns:wpc="http://schemas.microsoft.com/office/word/2010/wordprocessingCanvas" xmlns:cx="http://schemas.microsoft.com/office/drawing/2014/chartex" xmlns:cx1="http://schemas.microsoft.com/office/drawing/2015/9/8/chartex" xmlns:cx2="http://schemas.microsoft.com/office/drawing/2015/10/21/chartex" xmlns:cx3="http://schemas.microsoft.com/office/drawing/2016/5/9/chartex" xmlns:cx4="http://schemas.microsoft.com/office/drawing/2016/5/10/chartex" xmlns:cx5="http://schemas.microsoft.com/office/drawing/2016/5/11/chartex" xmlns:cx6="http://schemas.microsoft.com/office/drawing/2016/5/12/chartex" xmlns:cx7="http://schemas.microsoft.com/office/drawing/2016/5/13/chartex" xmlns:cx8="http://schemas.microsoft.com/office/drawing/2016/5/14/chartex" xmlns:mc="http://schemas.openxmlformats.org/markup-compatibility/2006" xmlns:aink="http://schemas.microsoft.com/office/drawing/2016/ink" xmlns:am3d="http://schemas.microsoft.com/office/drawing/2017/model3d" xmlns:o="urn:schemas-microsoft-com:office:office" xmlns:r="http://schemas.openxmlformats.org/officeDocument/2006/relationships" xmlns:m="http://schemas.openxmlformats.org/officeDocument/2006/math" xmlns:v="urn:schemas-microsoft-com:vml" xmlns:wp14="http://schemas.microsoft.com/office/word/2010/wordprocessingDrawing" xmlns:wp="http://schemas.openxmlformats.org/drawingml/2006/wordprocessingDrawing" xmlns:w10="urn:schemas-microsoft-com:office:word" xmlns:w="http://schemas.openxmlformats.org/wordprocessingml/2006/main" xmlns:w14="http://schemas.microsoft.com/office/word/2010/wordml" xmlns:w15="http://schemas.microsoft.com/office/word/2012/wordml" xmlns:w16cid="http://schemas.microsoft.com/office/word/2016/wordml/cid" xmlns:w16se="http://schemas.microsoft.com/office/word/2015/wordml/symex" xmlns:wpg="http://schemas.microsoft.com/office/word/2010/wordprocessingGroup" xmlns:wpi="http://schemas.microsoft.com/office/word/2010/wordprocessingInk" xmlns:wne="http://schemas.microsoft.com/office/word/2006/wordml" xmlns:wps="http://schemas.microsoft.com/office/word/2010/wordprocessingShape" mc:Ignorable="w14 w15 w16se w16cid wp14">
   <w15:commentEx w15:paraId="46016C5D" w15:done="0"/>
   <w15:commentEx w15:paraId="00AC8868" w15:done="0"/>
+  <w15:commentEx w15:paraId="7150FF20" w15:done="0"/>
+  <w15:commentEx w15:paraId="32FE59B6" w15:done="0"/>
 </w15:commentsEx>
 </file>
 
@@ -6630,6 +7264,8 @@
 <w16cid:commentsIds xmlns:wpc="http://schemas.microsoft.com/office/word/2010/wordprocessingCanvas" xmlns:cx="http://schemas.microsoft.com/office/drawing/2014/chartex" xmlns:cx1="http://schemas.microsoft.com/office/drawing/2015/9/8/chartex" xmlns:cx2="http://schemas.microsoft.com/office/drawing/2015/10/21/chartex" xmlns:cx3="http://schemas.microsoft.com/office/drawing/2016/5/9/chartex" xmlns:cx4="http://schemas.microsoft.com/office/drawing/2016/5/10/chartex" xmlns:cx5="http://schemas.microsoft.com/office/drawing/2016/5/11/chartex" xmlns:cx6="http://schemas.microsoft.com/office/drawing/2016/5/12/chartex" xmlns:cx7="http://schemas.microsoft.com/office/drawing/2016/5/13/chartex" xmlns:cx8="http://schemas.microsoft.com/office/drawing/2016/5/14/chartex" xmlns:mc="http://schemas.openxmlformats.org/markup-compatibility/2006" xmlns:aink="http://schemas.microsoft.com/office/drawing/2016/ink" xmlns:am3d="http://schemas.microsoft.com/office/drawing/2017/model3d" xmlns:o="urn:schemas-microsoft-com:office:office" xmlns:r="http://schemas.openxmlformats.org/officeDocument/2006/relationships" xmlns:m="http://schemas.openxmlformats.org/officeDocument/2006/math" xmlns:v="urn:schemas-microsoft-com:vml" xmlns:wp14="http://schemas.microsoft.com/office/word/2010/wordprocessingDrawing" xmlns:wp="http://schemas.openxmlformats.org/drawingml/2006/wordprocessingDrawing" xmlns:w10="urn:schemas-microsoft-com:office:word" xmlns:w="http://schemas.openxmlformats.org/wordprocessingml/2006/main" xmlns:w14="http://schemas.microsoft.com/office/word/2010/wordml" xmlns:w15="http://schemas.microsoft.com/office/word/2012/wordml" xmlns:w16cid="http://schemas.microsoft.com/office/word/2016/wordml/cid" xmlns:w16se="http://schemas.microsoft.com/office/word/2015/wordml/symex" xmlns:wpg="http://schemas.microsoft.com/office/word/2010/wordprocessingGroup" xmlns:wpi="http://schemas.microsoft.com/office/word/2010/wordprocessingInk" xmlns:wne="http://schemas.microsoft.com/office/word/2006/wordml" xmlns:wps="http://schemas.microsoft.com/office/word/2010/wordprocessingShape" mc:Ignorable="w14 w15 w16se w16cid wp14">
   <w16cid:commentId w16cid:paraId="46016C5D" w16cid:durableId="1F8DBD6D"/>
   <w16cid:commentId w16cid:paraId="00AC8868" w16cid:durableId="1F8DB1FA"/>
+  <w16cid:commentId w16cid:paraId="7150FF20" w16cid:durableId="1FA6BA07"/>
+  <w16cid:commentId w16cid:paraId="32FE59B6" w16cid:durableId="1FA6BAA7"/>
 </w16cid:commentsIds>
 </file>
 
@@ -7811,6 +8447,9 @@
   <w15:person w15:author="MIKHAIL STEFANTSEV">
     <w15:presenceInfo w15:providerId="None" w15:userId="MIKHAIL STEFANTSEV"/>
   </w15:person>
+  <w15:person w15:author="Mikhail Stefantsev">
+    <w15:presenceInfo w15:providerId="None" w15:userId="Mikhail Stefantsev"/>
+  </w15:person>
 </w15:people>
 </file>
 
@@ -7829,7 +8468,7 @@
   </w:docDefaults>
   <w:latentStyles w:defLockedState="0" w:defUIPriority="99" w:defSemiHidden="0" w:defUnhideWhenUsed="0" w:defQFormat="0" w:count="375">
     <w:lsdException w:name="Normal" w:uiPriority="0" w:qFormat="1"/>
-    <w:lsdException w:name="heading 1" w:uiPriority="9" w:qFormat="1"/>
+    <w:lsdException w:name="heading 1" w:uiPriority="9"/>
     <w:lsdException w:name="heading 2" w:semiHidden="1" w:uiPriority="9" w:unhideWhenUsed="1" w:qFormat="1"/>
     <w:lsdException w:name="heading 3" w:semiHidden="1" w:uiPriority="9" w:qFormat="1"/>
     <w:lsdException w:name="heading 4" w:semiHidden="1" w:uiPriority="9" w:qFormat="1"/>
@@ -8206,9 +8845,9 @@
   </w:latentStyles>
   <w:style w:type="paragraph" w:default="1" w:styleId="Normal">
     <w:name w:val="Normal"/>
-    <w:uiPriority w:val="9"/>
+    <w:uiPriority w:val="10"/>
     <w:qFormat/>
-    <w:rsid w:val="00902A08"/>
+    <w:rsid w:val="00E804FB"/>
     <w:pPr>
       <w:spacing w:before="120" w:after="120"/>
       <w:ind w:left="432" w:firstLine="432"/>
@@ -8219,8 +8858,8 @@
     <w:aliases w:val="Heading"/>
     <w:basedOn w:val="Normal"/>
     <w:link w:val="Heading1Char"/>
-    <w:uiPriority w:val="1"/>
-    <w:qFormat/>
+    <w:uiPriority w:val="9"/>
+    <w:semiHidden/>
     <w:rsid w:val="00FD0E6D"/>
     <w:pPr>
       <w:spacing w:before="100" w:beforeAutospacing="1" w:after="100" w:afterAutospacing="1"/>
@@ -8237,13 +8876,13 @@
   </w:style>
   <w:style w:type="paragraph" w:styleId="Heading2">
     <w:name w:val="heading 2"/>
-    <w:aliases w:val="Numbered list"/>
-    <w:basedOn w:val="Normal"/>
+    <w:aliases w:val="Numbered list level 1"/>
     <w:next w:val="Normal"/>
     <w:link w:val="Heading2Char"/>
+    <w:autoRedefine/>
     <w:uiPriority w:val="2"/>
     <w:qFormat/>
-    <w:rsid w:val="00001930"/>
+    <w:rsid w:val="00E804FB"/>
     <w:pPr>
       <w:keepNext/>
       <w:keepLines/>
@@ -8262,8 +8901,8 @@
   </w:style>
   <w:style w:type="character" w:default="1" w:styleId="DefaultParagraphFont">
     <w:name w:val="Default Paragraph Font"/>
-    <w:uiPriority w:val="1"/>
-    <w:unhideWhenUsed/>
+    <w:uiPriority w:val="99"/>
+    <w:semiHidden/>
   </w:style>
   <w:style w:type="table" w:default="1" w:styleId="TableNormal">
     <w:name w:val="Normal Table"/>
@@ -8291,8 +8930,9 @@
     <w:aliases w:val="Heading Char"/>
     <w:basedOn w:val="DefaultParagraphFont"/>
     <w:link w:val="Heading1"/>
-    <w:uiPriority w:val="1"/>
-    <w:rsid w:val="00FB21ED"/>
+    <w:uiPriority w:val="9"/>
+    <w:semiHidden/>
+    <w:rsid w:val="00E804FB"/>
     <w:rPr>
       <w:rFonts w:asciiTheme="majorHAnsi" w:eastAsia="Times New Roman" w:hAnsiTheme="majorHAnsi" w:cs="Times New Roman"/>
       <w:b/>
@@ -8339,11 +8979,11 @@
   </w:style>
   <w:style w:type="character" w:customStyle="1" w:styleId="Heading2Char">
     <w:name w:val="Heading 2 Char"/>
-    <w:aliases w:val="Numbered list Char"/>
+    <w:aliases w:val="Numbered list level 1 Char"/>
     <w:basedOn w:val="DefaultParagraphFont"/>
     <w:link w:val="Heading2"/>
     <w:uiPriority w:val="2"/>
-    <w:rsid w:val="00001930"/>
+    <w:rsid w:val="00E804FB"/>
     <w:rPr>
       <w:rFonts w:asciiTheme="majorHAnsi" w:eastAsiaTheme="majorEastAsia" w:hAnsiTheme="majorHAnsi" w:cstheme="majorBidi"/>
       <w:b/>
@@ -8365,6 +9005,7 @@
     <w:name w:val="Numbered list level 2"/>
     <w:basedOn w:val="Heading2"/>
     <w:link w:val="Numberedlistlevel2Char"/>
+    <w:autoRedefine/>
     <w:uiPriority w:val="3"/>
     <w:qFormat/>
     <w:rsid w:val="00001930"/>
@@ -8397,6 +9038,7 @@
     <w:name w:val="Numbered list level 3"/>
     <w:basedOn w:val="Numberedlistlevel2"/>
     <w:link w:val="Numberedlistlevel3Char"/>
+    <w:autoRedefine/>
     <w:uiPriority w:val="4"/>
     <w:qFormat/>
     <w:rsid w:val="00306C5C"/>
@@ -8423,6 +9065,7 @@
     <w:name w:val="Numbered list level 4"/>
     <w:basedOn w:val="Numberedlistlevel3"/>
     <w:link w:val="Numberedlistlevel4Char"/>
+    <w:autoRedefine/>
     <w:uiPriority w:val="5"/>
     <w:qFormat/>
     <w:rsid w:val="00396797"/>
@@ -8449,6 +9092,7 @@
     <w:name w:val="Numbered list level 5"/>
     <w:basedOn w:val="Numberedlistlevel4"/>
     <w:link w:val="Numberedlistlevel5Char"/>
+    <w:autoRedefine/>
     <w:uiPriority w:val="6"/>
     <w:qFormat/>
     <w:rsid w:val="00D0182F"/>
@@ -8523,6 +9167,7 @@
   <w:style w:type="paragraph" w:customStyle="1" w:styleId="Code">
     <w:name w:val="Code"/>
     <w:basedOn w:val="Normal"/>
+    <w:autoRedefine/>
     <w:uiPriority w:val="7"/>
     <w:qFormat/>
     <w:rsid w:val="00A75904"/>
@@ -8648,6 +9293,67 @@
       <w:rFonts w:ascii="Segoe UI" w:hAnsi="Segoe UI" w:cs="Segoe UI"/>
       <w:sz w:val="18"/>
       <w:szCs w:val="18"/>
+    </w:rPr>
+  </w:style>
+  <w:style w:type="paragraph" w:styleId="Bibliography">
+    <w:name w:val="Bibliography"/>
+    <w:basedOn w:val="Normal"/>
+    <w:next w:val="Normal"/>
+    <w:uiPriority w:val="37"/>
+    <w:semiHidden/>
+    <w:rsid w:val="000316B5"/>
+  </w:style>
+  <w:style w:type="paragraph" w:customStyle="1" w:styleId="Citation">
+    <w:name w:val="Citation"/>
+    <w:basedOn w:val="Normal"/>
+    <w:autoRedefine/>
+    <w:uiPriority w:val="9"/>
+    <w:qFormat/>
+    <w:rsid w:val="000316B5"/>
+    <w:pPr>
+      <w:pBdr>
+        <w:top w:val="single" w:sz="4" w:space="1" w:color="auto" w:shadow="1"/>
+        <w:left w:val="single" w:sz="4" w:space="4" w:color="auto" w:shadow="1"/>
+        <w:bottom w:val="single" w:sz="4" w:space="1" w:color="auto" w:shadow="1"/>
+        <w:right w:val="single" w:sz="4" w:space="4" w:color="auto" w:shadow="1"/>
+      </w:pBdr>
+      <w:shd w:val="clear" w:color="auto" w:fill="FCFCFC"/>
+    </w:pPr>
+    <w:rPr>
+      <w:lang w:val="en-US"/>
+    </w:rPr>
+  </w:style>
+  <w:style w:type="paragraph" w:styleId="Title">
+    <w:name w:val="Title"/>
+    <w:basedOn w:val="Normal"/>
+    <w:next w:val="Normal"/>
+    <w:link w:val="TitleChar"/>
+    <w:autoRedefine/>
+    <w:qFormat/>
+    <w:rsid w:val="00E804FB"/>
+    <w:pPr>
+      <w:spacing w:before="0" w:after="0"/>
+      <w:contextualSpacing/>
+    </w:pPr>
+    <w:rPr>
+      <w:rFonts w:asciiTheme="majorHAnsi" w:eastAsiaTheme="majorEastAsia" w:hAnsiTheme="majorHAnsi" w:cstheme="majorBidi"/>
+      <w:spacing w:val="-10"/>
+      <w:kern w:val="28"/>
+      <w:sz w:val="56"/>
+      <w:szCs w:val="56"/>
+    </w:rPr>
+  </w:style>
+  <w:style w:type="character" w:customStyle="1" w:styleId="TitleChar">
+    <w:name w:val="Title Char"/>
+    <w:basedOn w:val="DefaultParagraphFont"/>
+    <w:link w:val="Title"/>
+    <w:rsid w:val="00E804FB"/>
+    <w:rPr>
+      <w:rFonts w:asciiTheme="majorHAnsi" w:eastAsiaTheme="majorEastAsia" w:hAnsiTheme="majorHAnsi" w:cstheme="majorBidi"/>
+      <w:spacing w:val="-10"/>
+      <w:kern w:val="28"/>
+      <w:sz w:val="56"/>
+      <w:szCs w:val="56"/>
     </w:rPr>
   </w:style>
 </w:styles>
@@ -8949,11 +9655,33 @@
 </file>
 
 <file path=customXml/item1.xml><?xml version="1.0" encoding="utf-8"?>
-<b:Sources xmlns:b="http://schemas.openxmlformats.org/officeDocument/2006/bibliography" xmlns="http://schemas.openxmlformats.org/officeDocument/2006/bibliography" SelectedStyle="\APASixthEditionOfficeOnline.xsl" StyleName="APA" Version="6"/>
+<b:Sources xmlns:b="http://schemas.openxmlformats.org/officeDocument/2006/bibliography" xmlns="http://schemas.openxmlformats.org/officeDocument/2006/bibliography" SelectedStyle="\HarvardAnglia2008OfficeOnline.xsl" StyleName="Harvard - Anglia" Version="2008">
+  <b:Source>
+    <b:Tag>PID18</b:Tag>
+    <b:SourceType>InternetSite</b:SourceType>
+    <b:Guid>{1EA81048-438B-4759-B21A-9200599FC0FB}</b:Guid>
+    <b:Title>PID controller</b:Title>
+    <b:Year>2018</b:Year>
+    <b:LCID>en-US</b:LCID>
+    <b:InternetSiteTitle>Wikipedia</b:InternetSiteTitle>
+    <b:Month>November</b:Month>
+    <b:Day>22</b:Day>
+    <b:URL>https://en.wikipedia.org/wiki/PID_controller</b:URL>
+    <b:YearAccessed>2018</b:YearAccessed>
+    <b:MonthAccessed>November</b:MonthAccessed>
+    <b:DayAccessed>26</b:DayAccessed>
+    <b:Author>
+      <b:Author>
+        <b:Corporate>Multiple Authors</b:Corporate>
+      </b:Author>
+    </b:Author>
+    <b:RefOrder>1</b:RefOrder>
+  </b:Source>
+</b:Sources>
 </file>
 
 <file path=customXml/itemProps1.xml><?xml version="1.0" encoding="utf-8"?>
-<ds:datastoreItem xmlns:ds="http://schemas.openxmlformats.org/officeDocument/2006/customXml" ds:itemID="{C3E01D1A-5CF8-4B67-8CCC-C33DEA92D201}">
+<ds:datastoreItem xmlns:ds="http://schemas.openxmlformats.org/officeDocument/2006/customXml" ds:itemID="{47D02170-1E6D-4C6E-85BA-437213E9ED35}">
   <ds:schemaRefs>
     <ds:schemaRef ds:uri="http://schemas.openxmlformats.org/officeDocument/2006/bibliography"/>
   </ds:schemaRefs>

</xml_diff>

<commit_message>
moved line following info to implementation part
</commit_message>
<xml_diff>
--- a/projects-report.docx
+++ b/projects-report.docx
@@ -2721,416 +2721,185 @@
       <w:pPr>
         <w:pStyle w:val="Heading2"/>
         <w:rPr>
+          <w:rFonts w:eastAsia="Times New Roman"/>
+          <w:lang w:val="en-US"/>
+        </w:rPr>
+      </w:pPr>
+      <w:bookmarkStart w:id="7" w:name="_Toc531024454"/>
+      <w:r>
+        <w:rPr>
+          <w:rFonts w:eastAsia="Times New Roman"/>
+          <w:lang w:val="en-US"/>
+        </w:rPr>
+        <w:t>Methods and materials</w:t>
+      </w:r>
+      <w:bookmarkEnd w:id="7"/>
+    </w:p>
+    <w:p>
+      <w:pPr>
+        <w:rPr>
+          <w:lang w:val="en-US"/>
+        </w:rPr>
+      </w:pPr>
+      <w:r>
+        <w:rPr>
+          <w:lang w:val="en-US"/>
+        </w:rPr>
+        <w:t>/* What methods and materials are we using. Zumo, sensors, language, creator, libs */</w:t>
+      </w:r>
+    </w:p>
+    <w:p>
+      <w:pPr>
+        <w:pStyle w:val="Numberedlistlevel2"/>
+      </w:pPr>
+    </w:p>
+    <w:p>
+      <w:pPr>
+        <w:rPr>
+          <w:lang w:val="en-US"/>
+        </w:rPr>
+      </w:pPr>
+    </w:p>
+    <w:p>
+      <w:pPr>
+        <w:pStyle w:val="Heading2"/>
+        <w:rPr>
           <w:rFonts w:ascii="-webkit-standard" w:eastAsia="Times New Roman" w:hAnsi="-webkit-standard" w:cs="Times New Roman"/>
           <w:lang w:val="en-US"/>
         </w:rPr>
       </w:pPr>
-      <w:bookmarkStart w:id="7" w:name="_Toc531024454"/>
+      <w:bookmarkStart w:id="8" w:name="_Toc531024456"/>
+      <w:commentRangeStart w:id="9"/>
       <w:r>
         <w:rPr>
           <w:rFonts w:eastAsia="Times New Roman"/>
           <w:lang w:val="en-US"/>
         </w:rPr>
-        <w:t>Methods and materials</w:t>
-      </w:r>
-      <w:bookmarkEnd w:id="7"/>
-      <w:r>
-        <w:rPr>
-          <w:rFonts w:eastAsia="Times New Roman"/>
-          <w:lang w:val="en-US"/>
-        </w:rPr>
-        <w:t xml:space="preserve"> </w:t>
-      </w:r>
-    </w:p>
-    <w:p>
-      <w:r>
-        <w:t>/* What methods and materials are we using. Zumo, sensors, language, creator, libs */</w:t>
-      </w:r>
-    </w:p>
-    <w:p>
-      <w:pPr>
-        <w:pStyle w:val="Numberedlistlevel2"/>
-      </w:pPr>
-      <w:bookmarkStart w:id="8" w:name="_Toc531024455"/>
-      <w:r>
-        <w:t>Line following</w:t>
-      </w:r>
-      <w:r>
-        <w:t>.</w:t>
-      </w:r>
-      <w:bookmarkEnd w:id="8"/>
-    </w:p>
-    <w:p>
-      <w:pPr>
-        <w:rPr>
-          <w:lang w:val="en-US"/>
-        </w:rPr>
-      </w:pPr>
-      <w:r>
-        <w:rPr>
-          <w:lang w:val="en-US"/>
-        </w:rPr>
-        <w:t>Our robot uses a basic PD – controller with line loss control with that meaning the robot will continue steering in the direction the line was lost to get back on the line where PD controller steps back in and helps the robot to adjust its position after the line was lost.</w:t>
-      </w:r>
-      <w:r>
-        <w:rPr>
-          <w:lang w:val="en-US"/>
-        </w:rPr>
-        <w:t xml:space="preserve"> </w:t>
-      </w:r>
-    </w:p>
-    <w:p>
-      <w:pPr>
-        <w:rPr>
-          <w:lang w:val="en-US"/>
-        </w:rPr>
-      </w:pPr>
-      <w:r>
-        <w:rPr>
-          <w:lang w:val="en-US"/>
-        </w:rPr>
-        <w:t xml:space="preserve">The PD controller outputs a single value between reference values </w:t>
-      </w:r>
-      <w:r>
-        <w:rPr>
-          <w:rStyle w:val="Inlinecode"/>
-          <w:lang w:val="en-US"/>
-        </w:rPr>
-        <w:t>-255</w:t>
-      </w:r>
-      <w:r>
-        <w:rPr>
-          <w:lang w:val="en-US"/>
-        </w:rPr>
-        <w:t xml:space="preserve"> and </w:t>
-      </w:r>
-      <w:r>
-        <w:rPr>
-          <w:rStyle w:val="Inlinecode"/>
-          <w:lang w:val="en-US"/>
-        </w:rPr>
-        <w:t>255</w:t>
-      </w:r>
-      <w:r>
-        <w:rPr>
-          <w:lang w:val="en-US"/>
-        </w:rPr>
-        <w:t xml:space="preserve"> which is the maximum value of the 8-bit integer type (also known as </w:t>
-      </w:r>
-      <w:r>
-        <w:rPr>
-          <w:rStyle w:val="Inlinecode"/>
-          <w:lang w:val="en-US"/>
-        </w:rPr>
-        <w:t>byte</w:t>
-      </w:r>
-      <w:r>
-        <w:rPr>
-          <w:lang w:val="en-US"/>
-        </w:rPr>
-        <w:t xml:space="preserve"> or </w:t>
-      </w:r>
-      <w:r>
-        <w:rPr>
-          <w:rStyle w:val="Inlinecode"/>
-          <w:lang w:val="en-US"/>
-        </w:rPr>
-        <w:t>uint8</w:t>
-      </w:r>
-      <w:r>
-        <w:rPr>
-          <w:lang w:val="en-US"/>
-        </w:rPr>
-        <w:t>) which matches the absolute maximum value of the motor speed with the sign accounting the turn direction of the robot. The output value is then used by motor control function receiving an integer variable and calculating the speed of both motors accounting for the direction of the turn (the sign of the value) and the maximum allowed speed of the robot (being passed as an argument).</w:t>
-      </w:r>
-    </w:p>
-    <w:p>
-      <w:pPr>
-        <w:pStyle w:val="Citation"/>
-      </w:pPr>
-      <w:r>
-        <w:t>“</w:t>
-      </w:r>
-      <w:r>
-        <w:t xml:space="preserve">A proportional–integral–derivative controller (PID controller or three-term controller) is a control loop feedback mechanism widely used in industrial control systems and a variety of other applications requiring continuously modulated control. A PID controller continuously calculates an error value </w:t>
-      </w:r>
-      <m:oMath>
-        <m:r>
-          <w:rPr>
-            <w:rFonts w:ascii="Cambria Math" w:hAnsi="Cambria Math"/>
-          </w:rPr>
-          <m:t>e(t</m:t>
-        </m:r>
-      </m:oMath>
-      <w:r>
-        <w:t xml:space="preserve">) as the difference between a desired setpoint </w:t>
-      </w:r>
-      <m:oMath>
-        <m:r>
-          <w:rPr>
-            <w:rFonts w:ascii="Cambria Math" w:hAnsi="Cambria Math"/>
-          </w:rPr>
-          <m:t>(SP)</m:t>
-        </m:r>
-      </m:oMath>
-      <w:r>
-        <w:t xml:space="preserve"> and a measured process variable</w:t>
-      </w:r>
-      <w:r>
-        <w:rPr>
-          <w:rFonts w:eastAsiaTheme="minorEastAsia"/>
-        </w:rPr>
-        <w:t xml:space="preserve"> </w:t>
-      </w:r>
-      <m:oMath>
-        <m:r>
-          <w:rPr>
-            <w:rFonts w:ascii="Cambria Math" w:hAnsi="Cambria Math"/>
-          </w:rPr>
-          <m:t>(PV)</m:t>
-        </m:r>
-      </m:oMath>
-      <w:r>
-        <w:t xml:space="preserve"> and applies a correction based on proportional, integral, and derivative terms (denoted P, I, and D respective</w:t>
-      </w:r>
-      <w:proofErr w:type="spellStart"/>
-      <w:r>
-        <w:t>ly</w:t>
-      </w:r>
-      <w:proofErr w:type="spellEnd"/>
-      <w:r>
-        <w:t>), hence the name.</w:t>
-      </w:r>
-      <w:r>
-        <w:t xml:space="preserve"> </w:t>
-      </w:r>
-    </w:p>
-    <w:p>
-      <w:pPr>
-        <w:pStyle w:val="Citation"/>
-      </w:pPr>
-      <w:r>
-        <w:t xml:space="preserve">In practical terms it automatically applies accurate and responsive correction to a control function. An everyday example is the cruise control on a car, where external influences such as hills (gradients) would decrease speed. The PID algorithm restores from </w:t>
-      </w:r>
-      <w:r>
-        <w:lastRenderedPageBreak/>
-        <w:t>current speed to the desired speed in an optimal way, without delay or overshoot, by controlling the power output of the vehicle's engine.</w:t>
-      </w:r>
-      <w:r>
-        <w:t xml:space="preserve"> </w:t>
-      </w:r>
-    </w:p>
-    <w:p>
-      <w:pPr>
-        <w:pStyle w:val="Citation"/>
-      </w:pPr>
-      <w:r>
-        <w:t xml:space="preserve">The first theoretical analysis and practical application was in the field of automatic steering systems for ships, developed from the early 1920s onwards. It was then used for automatic process control in manufacturing industry, where it was widely implemented in pneumatic, and then electronic, controllers. Today there is universal use of the PID concept in applications requiring accurate and </w:t>
-      </w:r>
-      <w:proofErr w:type="spellStart"/>
-      <w:r>
-        <w:t>optimised</w:t>
-      </w:r>
-      <w:proofErr w:type="spellEnd"/>
-      <w:r>
-        <w:t xml:space="preserve"> automatic control.</w:t>
-      </w:r>
-      <w:r>
-        <w:t xml:space="preserve">” </w:t>
-      </w:r>
-      <w:sdt>
-        <w:sdtPr>
-          <w:id w:val="307980880"/>
-          <w:citation/>
-        </w:sdtPr>
-        <w:sdtContent>
-          <w:r>
-            <w:fldChar w:fldCharType="begin"/>
-          </w:r>
-          <w:r>
-            <w:instrText xml:space="preserve">CITATION PID18 \l 1033 </w:instrText>
-          </w:r>
-          <w:r>
-            <w:fldChar w:fldCharType="separate"/>
-          </w:r>
-          <w:r>
-            <w:rPr>
-              <w:noProof/>
-            </w:rPr>
-            <w:t>(Multiple Authors, 2018)</w:t>
-          </w:r>
-          <w:r>
-            <w:fldChar w:fldCharType="end"/>
-          </w:r>
-        </w:sdtContent>
-      </w:sdt>
-    </w:p>
-    <w:p>
-      <w:pPr>
-        <w:pBdr>
-          <w:top w:val="single" w:sz="4" w:space="1" w:color="auto" w:shadow="1"/>
-          <w:left w:val="single" w:sz="4" w:space="4" w:color="auto" w:shadow="1"/>
-          <w:bottom w:val="single" w:sz="4" w:space="1" w:color="auto" w:shadow="1"/>
-          <w:right w:val="single" w:sz="4" w:space="4" w:color="auto" w:shadow="1"/>
-        </w:pBdr>
-        <w:shd w:val="clear" w:color="auto" w:fill="FAFAFA"/>
-        <w:rPr>
-          <w:rFonts w:eastAsia="Times New Roman"/>
-          <w:lang w:val="en-US"/>
-        </w:rPr>
-      </w:pPr>
-      <w:bookmarkStart w:id="9" w:name="_GoBack"/>
-      <w:bookmarkEnd w:id="9"/>
-    </w:p>
-    <w:p>
-      <w:pPr>
-        <w:pStyle w:val="Heading2"/>
-        <w:rPr>
-          <w:rFonts w:ascii="-webkit-standard" w:eastAsia="Times New Roman" w:hAnsi="-webkit-standard" w:cs="Times New Roman"/>
-          <w:lang w:val="en-US"/>
-        </w:rPr>
-      </w:pPr>
-      <w:r>
-        <w:rPr>
-          <w:rFonts w:eastAsia="Times New Roman"/>
-          <w:lang w:val="en-US"/>
-        </w:rPr>
-        <w:t xml:space="preserve"> </w:t>
-      </w:r>
-      <w:bookmarkStart w:id="10" w:name="_Toc531024456"/>
-      <w:commentRangeStart w:id="11"/>
-      <w:r>
-        <w:rPr>
-          <w:rFonts w:eastAsia="Times New Roman"/>
-          <w:lang w:val="en-US"/>
-        </w:rPr>
         <w:t>Theoretical background</w:t>
       </w:r>
-      <w:commentRangeEnd w:id="11"/>
+      <w:commentRangeEnd w:id="9"/>
       <w:r>
         <w:rPr>
           <w:rStyle w:val="CommentReference"/>
           <w:rFonts w:asciiTheme="minorHAnsi" w:eastAsiaTheme="minorHAnsi" w:hAnsiTheme="minorHAnsi" w:cstheme="minorBidi"/>
           <w:b w:val="0"/>
         </w:rPr>
-        <w:commentReference w:id="11"/>
-      </w:r>
+        <w:commentReference w:id="9"/>
+      </w:r>
+      <w:bookmarkEnd w:id="8"/>
+    </w:p>
+    <w:p>
+      <w:pPr>
+        <w:rPr>
+          <w:rFonts w:ascii="-webkit-standard" w:hAnsi="-webkit-standard" w:cs="Times New Roman"/>
+          <w:lang w:val="en-US"/>
+        </w:rPr>
+      </w:pPr>
+      <w:r>
+        <w:rPr>
+          <w:lang w:val="en-US"/>
+        </w:rPr>
+        <w:t>/* Some theory about how sensor, robot works, how some algorithms work */</w:t>
+      </w:r>
+    </w:p>
+    <w:p>
+      <w:pPr>
+        <w:pStyle w:val="Numberedlistlevel2"/>
+      </w:pPr>
+      <w:bookmarkStart w:id="10" w:name="_Toc531024457"/>
       <w:bookmarkEnd w:id="10"/>
     </w:p>
     <w:p>
       <w:pPr>
         <w:rPr>
+          <w:lang w:val="en-US"/>
+        </w:rPr>
+      </w:pPr>
+      <w:r>
+        <w:rPr>
+          <w:lang w:val="en-US"/>
+        </w:rPr>
+        <w:t xml:space="preserve">The robot consists of </w:t>
+      </w:r>
+      <w:r>
+        <w:rPr>
+          <w:lang w:val="en-US"/>
+        </w:rPr>
+        <w:t>several parts</w:t>
+      </w:r>
+      <w:r>
+        <w:rPr>
+          <w:lang w:val="en-US"/>
+        </w:rPr>
+        <w:t>:</w:t>
+      </w:r>
+      <w:r>
+        <w:rPr>
+          <w:lang w:val="en-US"/>
+        </w:rPr>
+        <w:t xml:space="preserve"> PSOC </w:t>
+      </w:r>
+      <w:r>
+        <w:rPr>
+          <w:lang w:val="en-US"/>
+        </w:rPr>
+        <w:t>CY8CKIT059</w:t>
+      </w:r>
+      <w:r>
+        <w:rPr>
+          <w:lang w:val="en-US"/>
+        </w:rPr>
+        <w:t>,</w:t>
+      </w:r>
+      <w:r>
+        <w:rPr>
+          <w:lang w:val="en-US"/>
+        </w:rPr>
+        <w:t xml:space="preserve"> Zumo Shield and Zumo chassis.</w:t>
+      </w:r>
+    </w:p>
+    <w:p>
+      <w:pPr>
+        <w:rPr>
           <w:rFonts w:ascii="-webkit-standard" w:hAnsi="-webkit-standard" w:cs="Times New Roman"/>
-        </w:rPr>
-      </w:pPr>
-      <w:r>
-        <w:t>/* Some theory about how sensor, robot works, how some algorithms work</w:t>
-      </w:r>
-      <w:r>
-        <w:t xml:space="preserve"> */</w:t>
-      </w:r>
-    </w:p>
-    <w:p>
-      <w:pPr>
-        <w:pStyle w:val="Numberedlistlevel2"/>
+          <w:lang w:val="en-US"/>
+        </w:rPr>
+      </w:pPr>
+      <w:r>
+        <w:rPr>
+          <w:lang w:val="en-US"/>
+        </w:rPr>
+        <w:t>Th</w:t>
+      </w:r>
+      <w:r>
+        <w:rPr>
+          <w:lang w:val="en-US"/>
+        </w:rPr>
+        <w:t>e Zumo Shield</w:t>
+      </w:r>
+      <w:r>
+        <w:rPr>
+          <w:lang w:val="en-US"/>
+        </w:rPr>
+        <w:t xml:space="preserve"> includes dual motor drivers, a buzzer for playing simple sounds and music, a user pushbutton, and a 3-axis accelerometer, compass, and gyroscope</w:t>
+      </w:r>
+      <w:r>
+        <w:rPr>
+          <w:lang w:val="en-US"/>
+        </w:rPr>
+        <w:t xml:space="preserve"> </w:t>
+      </w:r>
+      <w:r>
+        <w:rPr>
+          <w:lang w:val="en-US"/>
+        </w:rPr>
+        <w:t>for sensing impacts and tracking orientation.</w:t>
+      </w:r>
+    </w:p>
+    <w:p>
+      <w:pPr>
         <w:rPr>
           <w:rFonts w:ascii="-webkit-standard" w:hAnsi="-webkit-standard" w:cs="Times New Roman"/>
-        </w:rPr>
-      </w:pPr>
-      <w:bookmarkStart w:id="12" w:name="_Toc531024457"/>
-      <w:bookmarkEnd w:id="12"/>
-    </w:p>
-    <w:p>
-      <w:pPr>
-        <w:rPr>
-          <w:lang w:val="en-US"/>
-        </w:rPr>
-      </w:pPr>
-      <w:r>
-        <w:rPr>
-          <w:lang w:val="en-US"/>
-        </w:rPr>
-        <w:t xml:space="preserve">The robot consists of </w:t>
-      </w:r>
-      <w:r>
-        <w:rPr>
-          <w:lang w:val="en-US"/>
-        </w:rPr>
-        <w:t>several parts</w:t>
-      </w:r>
-      <w:r>
-        <w:rPr>
-          <w:lang w:val="en-US"/>
-        </w:rPr>
-        <w:t>:</w:t>
-      </w:r>
-      <w:r>
-        <w:rPr>
-          <w:lang w:val="en-US"/>
-        </w:rPr>
-        <w:t xml:space="preserve"> PSOC </w:t>
-      </w:r>
-      <w:r>
-        <w:rPr>
-          <w:lang w:val="en-US"/>
-        </w:rPr>
-        <w:t>CY8CKIT059</w:t>
-      </w:r>
-      <w:r>
-        <w:rPr>
-          <w:lang w:val="en-US"/>
-        </w:rPr>
-        <w:t>,</w:t>
-      </w:r>
-      <w:r>
-        <w:rPr>
-          <w:lang w:val="en-US"/>
-        </w:rPr>
-        <w:t xml:space="preserve"> Zumo Shield and Zumo chassis.</w:t>
-      </w:r>
-    </w:p>
-    <w:p>
-      <w:pPr>
-        <w:rPr>
-          <w:rFonts w:ascii="-webkit-standard" w:hAnsi="-webkit-standard" w:cs="Times New Roman"/>
-          <w:lang w:val="en-US"/>
-        </w:rPr>
-      </w:pPr>
-      <w:r>
-        <w:rPr>
-          <w:lang w:val="en-US"/>
-        </w:rPr>
-        <w:t>Th</w:t>
-      </w:r>
-      <w:r>
-        <w:rPr>
-          <w:lang w:val="en-US"/>
-        </w:rPr>
-        <w:t>e Zumo Shield</w:t>
-      </w:r>
-      <w:r>
-        <w:rPr>
-          <w:lang w:val="en-US"/>
-        </w:rPr>
-        <w:t xml:space="preserve"> includes dual motor drivers, a buzzer for playing simple sounds and music, a user pushbutton, and a 3-axis accelerometer, compass, and gyroscope</w:t>
-      </w:r>
-      <w:r>
-        <w:rPr>
-          <w:lang w:val="en-US"/>
-        </w:rPr>
-        <w:t xml:space="preserve"> </w:t>
-      </w:r>
-      <w:r>
-        <w:rPr>
-          <w:lang w:val="en-US"/>
-        </w:rPr>
-        <w:t>for sensing impacts and tracking orientation.</w:t>
-      </w:r>
-    </w:p>
-    <w:p>
-      <w:pPr>
-        <w:rPr>
-          <w:rFonts w:ascii="-webkit-standard" w:hAnsi="-webkit-standard" w:cs="Times New Roman"/>
           <w:lang w:val="en-US"/>
         </w:rPr>
       </w:pPr>
@@ -3183,6 +2952,7 @@
         <w:rPr>
           <w:lang w:val="en-US"/>
         </w:rPr>
+        <w:lastRenderedPageBreak/>
         <w:t>Piezo buzzer for playing simple sounds and music. The buzzer is controlled by one of the Arduino’s PWM outputs, so the tones can be generated in the background without taking up a lot of processing power.</w:t>
       </w:r>
     </w:p>
@@ -3316,7 +3086,6 @@
         <w:rPr>
           <w:lang w:val="en-US"/>
         </w:rPr>
-        <w:lastRenderedPageBreak/>
         <w:t xml:space="preserve">Compatible with the Arduino Uno R3 and </w:t>
       </w:r>
       <w:r>
@@ -3358,19 +3127,19 @@
         </w:rPr>
         <w:t xml:space="preserve">An </w:t>
       </w:r>
-      <w:commentRangeStart w:id="13"/>
+      <w:commentRangeStart w:id="11"/>
       <w:r>
         <w:rPr>
           <w:lang w:val="en-US"/>
         </w:rPr>
         <w:t xml:space="preserve">Arduino library </w:t>
       </w:r>
-      <w:commentRangeEnd w:id="13"/>
+      <w:commentRangeEnd w:id="11"/>
       <w:r>
         <w:rPr>
           <w:rStyle w:val="CommentReference"/>
         </w:rPr>
-        <w:commentReference w:id="13"/>
+        <w:commentReference w:id="11"/>
       </w:r>
       <w:r>
         <w:rPr>
@@ -3396,7 +3165,7 @@
       <w:pPr>
         <w:pStyle w:val="Numberedlistlevel2"/>
       </w:pPr>
-      <w:bookmarkStart w:id="14" w:name="_Toc531024458"/>
+      <w:bookmarkStart w:id="12" w:name="_Toc531024458"/>
       <w:r>
         <w:t xml:space="preserve">Zumo </w:t>
       </w:r>
@@ -3406,7 +3175,7 @@
       <w:r>
         <w:t>hassis</w:t>
       </w:r>
-      <w:bookmarkEnd w:id="14"/>
+      <w:bookmarkEnd w:id="12"/>
     </w:p>
     <w:p>
       <w:pPr>
@@ -3493,14 +3262,14 @@
       <w:pPr>
         <w:pStyle w:val="Numberedlistlevel2"/>
       </w:pPr>
-      <w:bookmarkStart w:id="15" w:name="_Toc531024459"/>
+      <w:bookmarkStart w:id="13" w:name="_Toc531024459"/>
       <w:r>
         <w:t xml:space="preserve">PSOC </w:t>
       </w:r>
       <w:r>
         <w:t>CY8CKIT059</w:t>
       </w:r>
-      <w:bookmarkEnd w:id="15"/>
+      <w:bookmarkEnd w:id="13"/>
     </w:p>
     <w:p>
       <w:pPr>
@@ -3576,114 +3345,115 @@
       <w:pPr>
         <w:pStyle w:val="Numberedlistlevel2"/>
       </w:pPr>
-      <w:bookmarkStart w:id="16" w:name="_Toc531024460"/>
-      <w:r>
+      <w:bookmarkStart w:id="14" w:name="_Toc531024460"/>
+      <w:r>
+        <w:lastRenderedPageBreak/>
         <w:t>Sensors</w:t>
       </w:r>
+      <w:bookmarkEnd w:id="14"/>
+    </w:p>
+    <w:p>
+      <w:pPr>
+        <w:rPr>
+          <w:lang w:val="en-US"/>
+        </w:rPr>
+      </w:pPr>
+      <w:r>
+        <w:rPr>
+          <w:lang w:val="en-US"/>
+        </w:rPr>
+        <w:t>Sensors can allow for a reliable robot operation in changing conditions such as changes in battery charge level, nonlinear motor output curve and other changing external conditions. Usage of sensors allows the robot to correct its actions in case of any changes due to which pre-programmed algorithm may not work as desired. Zumo shield has a few onboard sensors which can be used in a user-written program with the help of the Zumo library as described below.</w:t>
+      </w:r>
+    </w:p>
+    <w:p>
+      <w:pPr>
+        <w:pStyle w:val="Numberedlistlevel3"/>
+      </w:pPr>
+      <w:bookmarkStart w:id="15" w:name="_Toc531024461"/>
+      <w:r>
+        <w:t>Ultrasonic sensor</w:t>
+      </w:r>
+      <w:bookmarkEnd w:id="15"/>
+    </w:p>
+    <w:p>
+      <w:pPr>
+        <w:rPr>
+          <w:lang w:val="en-US"/>
+        </w:rPr>
+      </w:pPr>
+      <w:r>
+        <w:rPr>
+          <w:lang w:val="en-US"/>
+        </w:rPr>
+        <w:t>Zumo robot can use an ultrasonic sensor to position itself relative to its surroundings. In this project the sensor will be used in the final task to detect maze walls. Zumo library provides the command to read ultrasonic sensor measurement in centimeters.</w:t>
+      </w:r>
+    </w:p>
+    <w:p>
+      <w:pPr>
+        <w:rPr>
+          <w:lang w:val="en-US"/>
+        </w:rPr>
+      </w:pPr>
+      <w:r>
+        <w:rPr>
+          <w:lang w:val="en-US"/>
+        </w:rPr>
+        <w:t xml:space="preserve">Zumo library includes a function called </w:t>
+      </w:r>
+      <w:proofErr w:type="spellStart"/>
+      <w:r>
+        <w:rPr>
+          <w:rStyle w:val="Inlinecode"/>
+          <w:lang w:val="en-US"/>
+        </w:rPr>
+        <w:t>Ultra_</w:t>
+      </w:r>
+      <w:proofErr w:type="gramStart"/>
+      <w:r>
+        <w:rPr>
+          <w:rStyle w:val="Inlinecode"/>
+          <w:lang w:val="en-US"/>
+        </w:rPr>
+        <w:t>Start</w:t>
+      </w:r>
+      <w:proofErr w:type="spellEnd"/>
+      <w:r>
+        <w:rPr>
+          <w:rStyle w:val="Inlinecode"/>
+          <w:lang w:val="en-US"/>
+        </w:rPr>
+        <w:t>(</w:t>
+      </w:r>
+      <w:proofErr w:type="gramEnd"/>
+      <w:r>
+        <w:rPr>
+          <w:rStyle w:val="Inlinecode"/>
+          <w:lang w:val="en-US"/>
+        </w:rPr>
+        <w:t>)</w:t>
+      </w:r>
+      <w:r>
+        <w:rPr>
+          <w:lang w:val="en-US"/>
+        </w:rPr>
+        <w:t xml:space="preserve"> w</w:t>
+      </w:r>
+      <w:r>
+        <w:rPr>
+          <w:lang w:val="en-US"/>
+        </w:rPr>
+        <w:t>hich starts task handling sending ultrasound signal and interrupt receiving it and calculating the distance knowing the time to took the signal to reflect from the object in front of the robot and hit the sensor.</w:t>
+      </w:r>
+    </w:p>
+    <w:p>
+      <w:pPr>
+        <w:pStyle w:val="Numberedlistlevel3"/>
+      </w:pPr>
+      <w:bookmarkStart w:id="16" w:name="_Toc531024462"/>
+      <w:r>
+        <w:t>Reflectance array</w:t>
+      </w:r>
       <w:bookmarkEnd w:id="16"/>
-    </w:p>
-    <w:p>
-      <w:pPr>
-        <w:rPr>
-          <w:lang w:val="en-US"/>
-        </w:rPr>
-      </w:pPr>
-      <w:r>
-        <w:rPr>
-          <w:lang w:val="en-US"/>
-        </w:rPr>
-        <w:t>Sensors can allow for a reliable robot operation in changing conditions such as changes in battery charge level, nonlinear motor output curve and other changing external conditions. Usage of sensors allows the robot to correct its actions in case of any changes due to which pre-programmed algorithm may not work as desired. Zumo shield has a few onboard sensors which can be used in a user-written program with the help of the Zumo library as described below.</w:t>
-      </w:r>
-    </w:p>
-    <w:p>
-      <w:pPr>
-        <w:pStyle w:val="Numberedlistlevel3"/>
-      </w:pPr>
-      <w:bookmarkStart w:id="17" w:name="_Toc531024461"/>
-      <w:r>
-        <w:t>Ultrasonic sensor</w:t>
-      </w:r>
-      <w:bookmarkEnd w:id="17"/>
-    </w:p>
-    <w:p>
-      <w:pPr>
-        <w:rPr>
-          <w:lang w:val="en-US"/>
-        </w:rPr>
-      </w:pPr>
-      <w:r>
-        <w:rPr>
-          <w:lang w:val="en-US"/>
-        </w:rPr>
-        <w:t>Zumo robot can use an ultrasonic sensor to position itself relative to its surroundings. In this project the sensor will be used in the final task to detect maze walls. Zumo library provides the command to read ultrasonic sensor measurement in centimeters.</w:t>
-      </w:r>
-    </w:p>
-    <w:p>
-      <w:pPr>
-        <w:rPr>
-          <w:lang w:val="en-US"/>
-        </w:rPr>
-      </w:pPr>
-      <w:r>
-        <w:rPr>
-          <w:lang w:val="en-US"/>
-        </w:rPr>
-        <w:t xml:space="preserve">Zumo library includes a function called </w:t>
-      </w:r>
-      <w:proofErr w:type="spellStart"/>
-      <w:r>
-        <w:rPr>
-          <w:rStyle w:val="Inlinecode"/>
-          <w:lang w:val="en-US"/>
-        </w:rPr>
-        <w:t>Ultra_</w:t>
-      </w:r>
-      <w:proofErr w:type="gramStart"/>
-      <w:r>
-        <w:rPr>
-          <w:rStyle w:val="Inlinecode"/>
-          <w:lang w:val="en-US"/>
-        </w:rPr>
-        <w:t>Start</w:t>
-      </w:r>
-      <w:proofErr w:type="spellEnd"/>
-      <w:r>
-        <w:rPr>
-          <w:rStyle w:val="Inlinecode"/>
-          <w:lang w:val="en-US"/>
-        </w:rPr>
-        <w:t>(</w:t>
-      </w:r>
-      <w:proofErr w:type="gramEnd"/>
-      <w:r>
-        <w:rPr>
-          <w:rStyle w:val="Inlinecode"/>
-          <w:lang w:val="en-US"/>
-        </w:rPr>
-        <w:t>)</w:t>
-      </w:r>
-      <w:r>
-        <w:rPr>
-          <w:lang w:val="en-US"/>
-        </w:rPr>
-        <w:t xml:space="preserve"> w</w:t>
-      </w:r>
-      <w:r>
-        <w:rPr>
-          <w:lang w:val="en-US"/>
-        </w:rPr>
-        <w:t>hich starts task handling sending ultrasound signal and interrupt receiving it and calculating the distance knowing the time to took the signal to reflect from the object in front of the robot and hit the sensor.</w:t>
-      </w:r>
-    </w:p>
-    <w:p>
-      <w:pPr>
-        <w:pStyle w:val="Numberedlistlevel3"/>
-      </w:pPr>
-      <w:bookmarkStart w:id="18" w:name="_Toc531024462"/>
-      <w:r>
-        <w:t>Reflectance array</w:t>
-      </w:r>
-      <w:bookmarkEnd w:id="18"/>
     </w:p>
     <w:p>
       <w:pPr>
@@ -3711,14 +3481,7 @@
         <w:rPr>
           <w:lang w:val="en-US"/>
         </w:rPr>
-        <w:t xml:space="preserve"> a top design level </w:t>
-      </w:r>
-      <w:r>
-        <w:rPr>
-          <w:lang w:val="en-US"/>
-        </w:rPr>
-        <w:lastRenderedPageBreak/>
-        <w:t xml:space="preserve">Zumo library uses a set of timers synchronized with SR switches. On function </w:t>
+        <w:t xml:space="preserve"> a top design level Zumo library uses a set of timers synchronized with SR switches. On function </w:t>
       </w:r>
       <w:proofErr w:type="spellStart"/>
       <w:r>
@@ -3776,11 +3539,11 @@
       <w:pPr>
         <w:pStyle w:val="Numberedlistlevel3"/>
       </w:pPr>
-      <w:bookmarkStart w:id="19" w:name="_Toc531024463"/>
+      <w:bookmarkStart w:id="17" w:name="_Toc531024463"/>
       <w:r>
         <w:t>Accelerometer</w:t>
       </w:r>
-      <w:bookmarkEnd w:id="19"/>
+      <w:bookmarkEnd w:id="17"/>
     </w:p>
     <w:p>
       <w:pPr>
@@ -3841,10 +3604,116 @@
       <w:pPr>
         <w:pStyle w:val="Numberedlistlevel2"/>
       </w:pPr>
-      <w:bookmarkStart w:id="20" w:name="_Toc531024464"/>
+      <w:bookmarkStart w:id="18" w:name="_Toc531024464"/>
       <w:r>
         <w:t>MQTT</w:t>
       </w:r>
+      <w:bookmarkEnd w:id="18"/>
+    </w:p>
+    <w:p>
+      <w:pPr>
+        <w:rPr>
+          <w:lang w:val="en-US"/>
+        </w:rPr>
+      </w:pPr>
+      <w:r>
+        <w:rPr>
+          <w:lang w:val="en-US"/>
+        </w:rPr>
+        <w:t>MQTT is a message-based light weight protocol for sending data from sensors to receivers. A simple MQTT setup has three parties: a broker, a publisher and a subscriber. Broker is the central hub that receives data that the publisher sends and forwards it to the subscriber. In a typical setup, the sensors (in our case the robots) produce data that they publish to the broker. Any number of subscribers can connect to the broker and request to receive the data.</w:t>
+      </w:r>
+    </w:p>
+    <w:p>
+      <w:pPr>
+        <w:rPr>
+          <w:lang w:val="en-US"/>
+        </w:rPr>
+      </w:pPr>
+      <w:r>
+        <w:rPr>
+          <w:lang w:val="en-US"/>
+        </w:rPr>
+        <w:t xml:space="preserve">Zumo robot has a </w:t>
+      </w:r>
+      <w:proofErr w:type="spellStart"/>
+      <w:r>
+        <w:rPr>
+          <w:lang w:val="en-US"/>
+        </w:rPr>
+        <w:t>WiFi</w:t>
+      </w:r>
+      <w:proofErr w:type="spellEnd"/>
+      <w:r>
+        <w:rPr>
+          <w:lang w:val="en-US"/>
+        </w:rPr>
+        <w:t xml:space="preserve"> module for wireless network connections. The module gives the robot TCP/IP connectivity that is used to send MQTT messages to a broker. Zumo library automates the setup of TCP/IP connection to a broker and provides a </w:t>
+      </w:r>
+      <w:proofErr w:type="spellStart"/>
+      <w:r>
+        <w:rPr>
+          <w:rStyle w:val="Inlinecode"/>
+          <w:lang w:val="en-US"/>
+        </w:rPr>
+        <w:t>printf</w:t>
+      </w:r>
+      <w:proofErr w:type="spellEnd"/>
+      <w:r>
+        <w:rPr>
+          <w:lang w:val="en-US"/>
+        </w:rPr>
+        <w:t xml:space="preserve">-like interface for sending MQTT messages. To enable TCP/IP and MQTT you need to edit </w:t>
+      </w:r>
+      <w:proofErr w:type="spellStart"/>
+      <w:r>
+        <w:rPr>
+          <w:rStyle w:val="Inlinecode"/>
+          <w:lang w:val="en-US"/>
+        </w:rPr>
+        <w:t>zumo_config.h</w:t>
+      </w:r>
+      <w:proofErr w:type="spellEnd"/>
+      <w:r>
+        <w:rPr>
+          <w:lang w:val="en-US"/>
+        </w:rPr>
+        <w:t>.</w:t>
+      </w:r>
+    </w:p>
+    <w:p>
+      <w:pPr>
+        <w:rPr>
+          <w:lang w:val="en-US"/>
+        </w:rPr>
+      </w:pPr>
+    </w:p>
+    <w:p>
+      <w:pPr>
+        <w:pStyle w:val="Heading2"/>
+        <w:rPr>
+          <w:rFonts w:ascii="-webkit-standard" w:eastAsia="Times New Roman" w:hAnsi="-webkit-standard" w:cs="Times New Roman"/>
+          <w:lang w:val="en-US"/>
+        </w:rPr>
+      </w:pPr>
+      <w:bookmarkStart w:id="19" w:name="_Toc531024465"/>
+      <w:r>
+        <w:rPr>
+          <w:rFonts w:eastAsia="Times New Roman"/>
+          <w:lang w:val="en-US"/>
+        </w:rPr>
+        <w:lastRenderedPageBreak/>
+        <w:t>Implementation</w:t>
+      </w:r>
+      <w:bookmarkEnd w:id="19"/>
+    </w:p>
+    <w:p>
+      <w:pPr>
+        <w:pStyle w:val="Numberedlistlevel2"/>
+      </w:pPr>
+      <w:bookmarkStart w:id="20" w:name="_Toc531024466"/>
+      <w:r>
+        <w:t>Batteries</w:t>
+      </w:r>
       <w:bookmarkEnd w:id="20"/>
     </w:p>
     <w:p>
@@ -3857,137 +3726,32 @@
         <w:rPr>
           <w:lang w:val="en-US"/>
         </w:rPr>
-        <w:t>MQTT is a message-based light weight protocol for sending data from sensors to receivers. A simple MQTT setup has three parties: a broker, a publisher and a subscriber. Broker is the central hub that receives data that the publisher sends and forwards it to the subscriber. In a typical setup, the sensors (in our case the robots) produce data that they publish to the broker. Any number of subscribers can connect to the broker and request to receive the data.</w:t>
-      </w:r>
-    </w:p>
-    <w:p>
-      <w:pPr>
-        <w:rPr>
-          <w:lang w:val="en-US"/>
-        </w:rPr>
-      </w:pPr>
-      <w:r>
-        <w:rPr>
-          <w:lang w:val="en-US"/>
-        </w:rPr>
-        <w:t xml:space="preserve">Zumo robot has a </w:t>
-      </w:r>
-      <w:proofErr w:type="spellStart"/>
-      <w:r>
-        <w:rPr>
-          <w:lang w:val="en-US"/>
-        </w:rPr>
-        <w:t>WiFi</w:t>
-      </w:r>
-      <w:proofErr w:type="spellEnd"/>
-      <w:r>
-        <w:rPr>
-          <w:lang w:val="en-US"/>
-        </w:rPr>
-        <w:t xml:space="preserve"> module for wireless network connections. The module gives the robot TCP/IP connectivity that is used to send MQTT messages to a broker. Zumo library automates the setup of TCP/IP connection to a broker and provides a </w:t>
-      </w:r>
-      <w:proofErr w:type="spellStart"/>
-      <w:r>
-        <w:rPr>
-          <w:rStyle w:val="Inlinecode"/>
-          <w:lang w:val="en-US"/>
-        </w:rPr>
-        <w:t>printf</w:t>
-      </w:r>
-      <w:proofErr w:type="spellEnd"/>
-      <w:r>
-        <w:rPr>
-          <w:lang w:val="en-US"/>
-        </w:rPr>
-        <w:t xml:space="preserve">-like interface for sending MQTT messages. To enable TCP/IP and MQTT you need to edit </w:t>
-      </w:r>
-      <w:proofErr w:type="spellStart"/>
-      <w:r>
-        <w:rPr>
-          <w:rStyle w:val="Inlinecode"/>
-          <w:lang w:val="en-US"/>
-        </w:rPr>
-        <w:t>zumo_config.h</w:t>
-      </w:r>
-      <w:proofErr w:type="spellEnd"/>
+        <w:t xml:space="preserve">First challenge we faced was </w:t>
+      </w:r>
+      <w:r>
+        <w:rPr>
+          <w:lang w:val="en-US"/>
+        </w:rPr>
+        <w:t xml:space="preserve">related to </w:t>
+      </w:r>
+      <w:r>
+        <w:rPr>
+          <w:lang w:val="en-US"/>
+        </w:rPr>
+        <w:t>the batteries</w:t>
+      </w:r>
+      <w:r>
+        <w:rPr>
+          <w:lang w:val="en-US"/>
+        </w:rPr>
+        <w:t xml:space="preserve"> in the robot</w:t>
+      </w:r>
       <w:r>
         <w:rPr>
           <w:lang w:val="en-US"/>
         </w:rPr>
         <w:t>.</w:t>
       </w:r>
-    </w:p>
-    <w:p>
-      <w:pPr>
-        <w:rPr>
-          <w:lang w:val="en-US"/>
-        </w:rPr>
-      </w:pPr>
-    </w:p>
-    <w:p>
-      <w:pPr>
-        <w:pStyle w:val="Heading2"/>
-        <w:rPr>
-          <w:rFonts w:ascii="-webkit-standard" w:eastAsia="Times New Roman" w:hAnsi="-webkit-standard" w:cs="Times New Roman"/>
-          <w:lang w:val="en-US"/>
-        </w:rPr>
-      </w:pPr>
-      <w:bookmarkStart w:id="21" w:name="_Toc531024465"/>
-      <w:r>
-        <w:rPr>
-          <w:rFonts w:eastAsia="Times New Roman"/>
-          <w:lang w:val="en-US"/>
-        </w:rPr>
-        <w:t>Implementation</w:t>
-      </w:r>
-      <w:bookmarkEnd w:id="21"/>
-    </w:p>
-    <w:p>
-      <w:pPr>
-        <w:pStyle w:val="Numberedlistlevel2"/>
-      </w:pPr>
-      <w:bookmarkStart w:id="22" w:name="_Toc531024466"/>
-      <w:r>
-        <w:t>Batteries</w:t>
-      </w:r>
-      <w:bookmarkEnd w:id="22"/>
-    </w:p>
-    <w:p>
-      <w:pPr>
-        <w:rPr>
-          <w:lang w:val="en-US"/>
-        </w:rPr>
-      </w:pPr>
-      <w:r>
-        <w:rPr>
-          <w:lang w:val="en-US"/>
-        </w:rPr>
-        <w:t xml:space="preserve">First challenge we faced was </w:t>
-      </w:r>
-      <w:r>
-        <w:rPr>
-          <w:lang w:val="en-US"/>
-        </w:rPr>
-        <w:t xml:space="preserve">related to </w:t>
-      </w:r>
-      <w:r>
-        <w:rPr>
-          <w:lang w:val="en-US"/>
-        </w:rPr>
-        <w:t>the batteries</w:t>
-      </w:r>
-      <w:r>
-        <w:rPr>
-          <w:lang w:val="en-US"/>
-        </w:rPr>
-        <w:t xml:space="preserve"> in the robot</w:t>
-      </w:r>
-      <w:r>
-        <w:rPr>
-          <w:lang w:val="en-US"/>
-        </w:rPr>
-        <w:t>.</w:t>
-      </w:r>
       <w:r>
         <w:rPr>
           <w:lang w:val="en-US"/>
@@ -4046,7 +3810,6 @@
           <w:noProof/>
           <w:lang w:val="en-US"/>
         </w:rPr>
-        <w:lastRenderedPageBreak/>
         <w:drawing>
           <wp:inline distT="0" distB="0" distL="0" distR="0" wp14:anchorId="64CA508C" wp14:editId="11B803B6">
             <wp:extent cx="2479857" cy="2918765"/>
@@ -5296,6 +5059,7 @@
         <w:rPr>
           <w:lang w:val="en-US"/>
         </w:rPr>
+        <w:lastRenderedPageBreak/>
         <w:t>So, the source voltage equals to</w:t>
       </w:r>
       <w:r>
@@ -6223,14 +5987,207 @@
     </w:p>
     <w:p>
       <w:pPr>
-        <w:rPr>
-          <w:lang w:val="en-US"/>
-        </w:rPr>
-      </w:pPr>
-    </w:p>
-    <w:p>
-      <w:pPr>
-        <w:rPr>
+        <w:pStyle w:val="Numberedlistlevel2"/>
+      </w:pPr>
+      <w:bookmarkStart w:id="21" w:name="_Toc531024455"/>
+      <w:r>
+        <w:t>Line following.</w:t>
+      </w:r>
+      <w:bookmarkEnd w:id="21"/>
+    </w:p>
+    <w:p>
+      <w:pPr>
+        <w:rPr>
+          <w:lang w:val="en-US"/>
+        </w:rPr>
+      </w:pPr>
+      <w:r>
+        <w:rPr>
+          <w:lang w:val="en-US"/>
+        </w:rPr>
+        <w:t xml:space="preserve">Our robot uses a basic PD – controller with line loss control with that meaning the robot will continue steering in the direction the line was lost to get back on the line where PD controller steps back in and helps the robot to adjust its position after the line was lost. </w:t>
+      </w:r>
+    </w:p>
+    <w:p>
+      <w:pPr>
+        <w:rPr>
+          <w:lang w:val="en-US"/>
+        </w:rPr>
+      </w:pPr>
+      <w:r>
+        <w:rPr>
+          <w:lang w:val="en-US"/>
+        </w:rPr>
+        <w:t xml:space="preserve">The PD controller outputs a single value between reference values </w:t>
+      </w:r>
+      <w:r>
+        <w:rPr>
+          <w:rStyle w:val="Inlinecode"/>
+          <w:lang w:val="en-US"/>
+        </w:rPr>
+        <w:t>-255</w:t>
+      </w:r>
+      <w:r>
+        <w:rPr>
+          <w:lang w:val="en-US"/>
+        </w:rPr>
+        <w:t xml:space="preserve"> and </w:t>
+      </w:r>
+      <w:r>
+        <w:rPr>
+          <w:rStyle w:val="Inlinecode"/>
+          <w:lang w:val="en-US"/>
+        </w:rPr>
+        <w:t>255</w:t>
+      </w:r>
+      <w:r>
+        <w:rPr>
+          <w:lang w:val="en-US"/>
+        </w:rPr>
+        <w:t xml:space="preserve"> which is the maximum value of the 8-bit integer type (also known as </w:t>
+      </w:r>
+      <w:r>
+        <w:rPr>
+          <w:rStyle w:val="Inlinecode"/>
+          <w:lang w:val="en-US"/>
+        </w:rPr>
+        <w:t>byte</w:t>
+      </w:r>
+      <w:r>
+        <w:rPr>
+          <w:lang w:val="en-US"/>
+        </w:rPr>
+        <w:t xml:space="preserve"> or </w:t>
+      </w:r>
+      <w:r>
+        <w:rPr>
+          <w:rStyle w:val="Inlinecode"/>
+          <w:lang w:val="en-US"/>
+        </w:rPr>
+        <w:t>uint8</w:t>
+      </w:r>
+      <w:r>
+        <w:rPr>
+          <w:lang w:val="en-US"/>
+        </w:rPr>
+        <w:t>) which matches the absolute maximum value of the motor speed with the sign accounting the turn direction of the robot. The output value is then used by motor control function receiving an integer variable and calculating the speed of both motors accounting for the direction of the turn (the sign of the value) and the maximum allowed speed of the robot (being passed as an argument).</w:t>
+      </w:r>
+    </w:p>
+    <w:p>
+      <w:pPr>
+        <w:pStyle w:val="Citation"/>
+      </w:pPr>
+      <w:r>
+        <w:t>“</w:t>
+      </w:r>
+      <w:r>
+        <w:t xml:space="preserve">A proportional–integral–derivative controller (PID controller or three-term controller) is a control loop feedback mechanism widely used in industrial control systems and a variety of other applications requiring continuously modulated control. A PID controller continuously calculates an error value </w:t>
+      </w:r>
+      <m:oMath>
+        <m:r>
+          <w:rPr>
+            <w:rFonts w:ascii="Cambria Math" w:hAnsi="Cambria Math"/>
+          </w:rPr>
+          <m:t>e(t</m:t>
+        </m:r>
+      </m:oMath>
+      <w:r>
+        <w:t xml:space="preserve">) as the difference between a desired setpoint </w:t>
+      </w:r>
+      <m:oMath>
+        <m:r>
+          <w:rPr>
+            <w:rFonts w:ascii="Cambria Math" w:hAnsi="Cambria Math"/>
+          </w:rPr>
+          <m:t>(SP)</m:t>
+        </m:r>
+      </m:oMath>
+      <w:r>
+        <w:t xml:space="preserve"> and a measured process variable</w:t>
+      </w:r>
+      <w:r>
+        <w:rPr>
+          <w:rFonts w:eastAsiaTheme="minorEastAsia"/>
+        </w:rPr>
+        <w:t xml:space="preserve"> </w:t>
+      </w:r>
+      <m:oMath>
+        <m:r>
+          <w:rPr>
+            <w:rFonts w:ascii="Cambria Math" w:hAnsi="Cambria Math"/>
+          </w:rPr>
+          <m:t>(PV)</m:t>
+        </m:r>
+      </m:oMath>
+      <w:r>
+        <w:t xml:space="preserve"> and applies a correction based on proportional, integral, and derivative terms (denoted P, I, and D respectively), hence the name. </w:t>
+      </w:r>
+    </w:p>
+    <w:p>
+      <w:pPr>
+        <w:pStyle w:val="Citation"/>
+      </w:pPr>
+      <w:r>
+        <w:t xml:space="preserve">In practical terms it automatically applies accurate and responsive correction to a control function. An everyday example is the cruise control on a car, where external influences such as hills (gradients) would decrease speed. The PID algorithm restores from current speed to the desired speed in an optimal way, without delay or overshoot, by controlling the power output of the vehicle's engine. </w:t>
+      </w:r>
+    </w:p>
+    <w:p>
+      <w:pPr>
+        <w:pStyle w:val="Citation"/>
+      </w:pPr>
+      <w:r>
+        <w:t xml:space="preserve">The first theoretical analysis and practical application was in the field of automatic steering systems for ships, developed from the early 1920s onwards. It was then used for automatic process control in manufacturing industry, where it was widely implemented in pneumatic, and then electronic, controllers. Today there is universal use of the PID concept in applications requiring accurate and </w:t>
+      </w:r>
+      <w:proofErr w:type="spellStart"/>
+      <w:r>
+        <w:t>optimised</w:t>
+      </w:r>
+      <w:proofErr w:type="spellEnd"/>
+      <w:r>
+        <w:t xml:space="preserve"> automatic control.</w:t>
+      </w:r>
+      <w:r>
+        <w:t xml:space="preserve">” </w:t>
+      </w:r>
+      <w:sdt>
+        <w:sdtPr>
+          <w:id w:val="307980880"/>
+          <w:citation/>
+        </w:sdtPr>
+        <w:sdtEndPr/>
+        <w:sdtContent>
+          <w:r>
+            <w:fldChar w:fldCharType="begin"/>
+          </w:r>
+          <w:r>
+            <w:instrText xml:space="preserve">CITATION PID18 \l 1033 </w:instrText>
+          </w:r>
+          <w:r>
+            <w:fldChar w:fldCharType="separate"/>
+          </w:r>
+          <w:r>
+            <w:rPr>
+              <w:noProof/>
+            </w:rPr>
+            <w:t>(Multiple Authors, 2018)</w:t>
+          </w:r>
+          <w:r>
+            <w:fldChar w:fldCharType="end"/>
+          </w:r>
+        </w:sdtContent>
+      </w:sdt>
+    </w:p>
+    <w:p>
+      <w:pPr>
+        <w:pBdr>
+          <w:top w:val="single" w:sz="4" w:space="1" w:color="auto" w:shadow="1"/>
+          <w:left w:val="single" w:sz="4" w:space="4" w:color="auto" w:shadow="1"/>
+          <w:bottom w:val="single" w:sz="4" w:space="1" w:color="auto" w:shadow="1"/>
+          <w:right w:val="single" w:sz="4" w:space="4" w:color="auto" w:shadow="1"/>
+        </w:pBdr>
+        <w:shd w:val="clear" w:color="auto" w:fill="FAFAFA"/>
+        <w:rPr>
+          <w:rFonts w:eastAsia="Times New Roman"/>
           <w:lang w:val="en-US"/>
         </w:rPr>
       </w:pPr>
@@ -6243,74 +6200,91 @@
           <w:lang w:val="en-US"/>
         </w:rPr>
       </w:pPr>
-      <w:bookmarkStart w:id="23" w:name="_Toc531024467"/>
+      <w:bookmarkStart w:id="22" w:name="_Toc531024467"/>
       <w:r>
         <w:rPr>
           <w:rFonts w:eastAsia="Times New Roman"/>
           <w:lang w:val="en-US"/>
         </w:rPr>
+        <w:t>Results</w:t>
+      </w:r>
+      <w:bookmarkEnd w:id="22"/>
+    </w:p>
+    <w:p>
+      <w:pPr>
+        <w:rPr>
+          <w:lang w:val="en-US"/>
+        </w:rPr>
+      </w:pPr>
+      <w:r>
+        <w:rPr>
+          <w:lang w:val="en-US"/>
+        </w:rPr>
+        <w:t>/* won or not, how was the challenges */</w:t>
+      </w:r>
+    </w:p>
+    <w:p>
+      <w:pPr>
+        <w:pStyle w:val="Numberedlistlevel2"/>
+      </w:pPr>
+      <w:bookmarkStart w:id="23" w:name="_Toc531024468"/>
+      <w:bookmarkEnd w:id="23"/>
+    </w:p>
+    <w:p>
+      <w:pPr>
+        <w:rPr>
+          <w:lang w:val="en-US"/>
+        </w:rPr>
+      </w:pPr>
+    </w:p>
+    <w:p>
+      <w:pPr>
+        <w:pStyle w:val="Heading2"/>
+        <w:rPr>
+          <w:rFonts w:ascii="-webkit-standard" w:eastAsia="Times New Roman" w:hAnsi="-webkit-standard" w:cs="Times New Roman"/>
+          <w:lang w:val="en-US"/>
+        </w:rPr>
+      </w:pPr>
+      <w:r>
+        <w:rPr>
+          <w:rFonts w:eastAsia="Times New Roman"/>
+          <w:lang w:val="en-US"/>
+        </w:rPr>
         <w:lastRenderedPageBreak/>
-        <w:t>Results</w:t>
-      </w:r>
-      <w:bookmarkEnd w:id="23"/>
-    </w:p>
-    <w:p>
-      <w:r>
-        <w:t>/* won or not, how was the challenges */</w:t>
-      </w:r>
-    </w:p>
-    <w:p>
-      <w:pPr>
-        <w:pStyle w:val="Numberedlistlevel2"/>
-      </w:pPr>
-      <w:bookmarkStart w:id="24" w:name="_Toc531024468"/>
+        <w:t xml:space="preserve"> </w:t>
+      </w:r>
+      <w:bookmarkStart w:id="24" w:name="_Toc531024469"/>
+      <w:r>
+        <w:rPr>
+          <w:rFonts w:eastAsia="Times New Roman"/>
+          <w:lang w:val="en-US"/>
+        </w:rPr>
+        <w:t>Discussion</w:t>
+      </w:r>
       <w:bookmarkEnd w:id="24"/>
     </w:p>
     <w:p>
       <w:pPr>
         <w:rPr>
-          <w:lang w:val="en-US"/>
-        </w:rPr>
-      </w:pPr>
-    </w:p>
-    <w:p>
-      <w:pPr>
-        <w:pStyle w:val="Heading2"/>
-        <w:rPr>
-          <w:rFonts w:ascii="-webkit-standard" w:eastAsia="Times New Roman" w:hAnsi="-webkit-standard" w:cs="Times New Roman"/>
-          <w:lang w:val="en-US"/>
-        </w:rPr>
-      </w:pPr>
-      <w:r>
-        <w:rPr>
-          <w:rFonts w:eastAsia="Times New Roman"/>
-          <w:lang w:val="en-US"/>
-        </w:rPr>
-        <w:t xml:space="preserve"> </w:t>
-      </w:r>
-      <w:bookmarkStart w:id="25" w:name="_Toc531024469"/>
-      <w:r>
-        <w:rPr>
-          <w:rFonts w:eastAsia="Times New Roman"/>
-          <w:lang w:val="en-US"/>
-        </w:rPr>
-        <w:t>Discussion</w:t>
-      </w:r>
-      <w:bookmarkEnd w:id="25"/>
-    </w:p>
-    <w:p>
-      <w:pPr>
-        <w:rPr>
           <w:rFonts w:ascii="-webkit-standard" w:hAnsi="-webkit-standard" w:cs="Times New Roman"/>
         </w:rPr>
       </w:pPr>
       <w:r>
+        <w:rPr>
+          <w:lang w:val="en-US"/>
+        </w:rPr>
         <w:t xml:space="preserve">/* What was challenging? Did we have problems? How did we solve </w:t>
       </w:r>
       <w:r>
+        <w:rPr>
+          <w:lang w:val="en-US"/>
+        </w:rPr>
         <w:t>them</w:t>
       </w:r>
       <w:r>
+        <w:rPr>
+          <w:lang w:val="en-US"/>
+        </w:rPr>
         <w:t>?</w:t>
       </w:r>
       <w:r>
@@ -6328,52 +6302,55 @@
       <w:pPr>
         <w:pStyle w:val="Numberedlistlevel2"/>
       </w:pPr>
-      <w:bookmarkStart w:id="26" w:name="_Toc531024470"/>
+      <w:bookmarkStart w:id="25" w:name="_Toc531024470"/>
+      <w:bookmarkEnd w:id="25"/>
+    </w:p>
+    <w:p/>
+    <w:p>
+      <w:pPr>
+        <w:pStyle w:val="Heading2"/>
+        <w:rPr>
+          <w:rFonts w:ascii="-webkit-standard" w:eastAsia="Times New Roman" w:hAnsi="-webkit-standard" w:cs="Times New Roman"/>
+        </w:rPr>
+      </w:pPr>
+      <w:bookmarkStart w:id="26" w:name="_Toc531024471"/>
+      <w:proofErr w:type="spellStart"/>
+      <w:r>
+        <w:rPr>
+          <w:rFonts w:eastAsia="Times New Roman"/>
+        </w:rPr>
+        <w:t>Conclusion</w:t>
+      </w:r>
       <w:bookmarkEnd w:id="26"/>
-    </w:p>
-    <w:p/>
-    <w:p>
-      <w:pPr>
-        <w:pStyle w:val="Heading2"/>
-        <w:rPr>
-          <w:rFonts w:ascii="-webkit-standard" w:eastAsia="Times New Roman" w:hAnsi="-webkit-standard" w:cs="Times New Roman"/>
-        </w:rPr>
-      </w:pPr>
-      <w:bookmarkStart w:id="27" w:name="_Toc531024471"/>
-      <w:proofErr w:type="spellStart"/>
-      <w:r>
-        <w:rPr>
-          <w:rFonts w:eastAsia="Times New Roman"/>
-        </w:rPr>
-        <w:t>Conclusion</w:t>
-      </w:r>
+      <w:proofErr w:type="spellEnd"/>
+    </w:p>
+    <w:p>
+      <w:pPr>
+        <w:pStyle w:val="Numberedlistlevel2"/>
+      </w:pPr>
+      <w:bookmarkStart w:id="27" w:name="_Toc531024472"/>
       <w:bookmarkEnd w:id="27"/>
-      <w:proofErr w:type="spellEnd"/>
-    </w:p>
-    <w:p>
-      <w:pPr>
-        <w:pStyle w:val="Numberedlistlevel2"/>
-      </w:pPr>
-      <w:bookmarkStart w:id="28" w:name="_Toc531024472"/>
+    </w:p>
+    <w:p>
+      <w:bookmarkStart w:id="28" w:name="_GoBack"/>
       <w:bookmarkEnd w:id="28"/>
     </w:p>
     <w:bookmarkStart w:id="29" w:name="_Toc531024473" w:displacedByCustomXml="next"/>
     <w:sdt>
       <w:sdtPr>
+        <w:rPr>
+          <w:rFonts w:asciiTheme="minorHAnsi" w:eastAsiaTheme="minorHAnsi" w:hAnsiTheme="minorHAnsi" w:cstheme="minorBidi"/>
+          <w:b w:val="0"/>
+          <w:sz w:val="24"/>
+          <w:szCs w:val="24"/>
+        </w:rPr>
         <w:id w:val="1793782062"/>
         <w:docPartObj>
           <w:docPartGallery w:val="Bibliographies"/>
           <w:docPartUnique/>
         </w:docPartObj>
       </w:sdtPr>
-      <w:sdtEndPr>
-        <w:rPr>
-          <w:rFonts w:asciiTheme="minorHAnsi" w:eastAsiaTheme="minorHAnsi" w:hAnsiTheme="minorHAnsi" w:cstheme="minorBidi"/>
-          <w:b w:val="0"/>
-          <w:sz w:val="24"/>
-          <w:szCs w:val="24"/>
-        </w:rPr>
-      </w:sdtEndPr>
+      <w:sdtEndPr/>
       <w:sdtContent>
         <w:p>
           <w:pPr>
@@ -6395,6 +6372,7 @@
             <w:id w:val="-573587230"/>
             <w:bibliography/>
           </w:sdtPr>
+          <w:sdtEndPr/>
           <w:sdtContent>
             <w:p>
               <w:pPr>
@@ -6487,6 +6465,7 @@
         <w:rPr>
           <w:color w:val="000000"/>
           <w:u w:val="single"/>
+          <w:lang w:val="en-US"/>
         </w:rPr>
       </w:pPr>
       <w:hyperlink r:id="rId10" w:history="1">
@@ -6502,6 +6481,7 @@
           <w:rPr>
             <w:color w:val="0070C0"/>
             <w:u w:val="single"/>
+            <w:lang w:val="en-US"/>
           </w:rPr>
           <w:t>://</w:t>
         </w:r>
@@ -6517,6 +6497,7 @@
           <w:rPr>
             <w:color w:val="0070C0"/>
             <w:u w:val="single"/>
+            <w:lang w:val="en-US"/>
           </w:rPr>
           <w:t>.</w:t>
         </w:r>
@@ -6532,6 +6513,7 @@
           <w:rPr>
             <w:color w:val="0070C0"/>
             <w:u w:val="single"/>
+            <w:lang w:val="en-US"/>
           </w:rPr>
           <w:t>.</w:t>
         </w:r>
@@ -6547,6 +6529,7 @@
           <w:rPr>
             <w:color w:val="0070C0"/>
             <w:u w:val="single"/>
+            <w:lang w:val="en-US"/>
           </w:rPr>
           <w:t>/</w:t>
         </w:r>
@@ -6562,6 +6545,7 @@
           <w:rPr>
             <w:color w:val="0070C0"/>
             <w:u w:val="single"/>
+            <w:lang w:val="en-US"/>
           </w:rPr>
           <w:t>/2508</w:t>
         </w:r>
@@ -6570,6 +6554,7 @@
         <w:rPr>
           <w:color w:val="000000"/>
           <w:u w:val="single"/>
+          <w:lang w:val="en-US"/>
         </w:rPr>
         <w:t xml:space="preserve"> </w:t>
       </w:r>
@@ -7176,7 +7161,7 @@
       </w:r>
     </w:p>
   </w:comment>
-  <w:comment w:id="11" w:author="Mikhail Stefantsev" w:date="2018-11-26T18:29:00Z" w:initials="MS">
+  <w:comment w:id="9" w:author="MIKHAIL STEFANTSEV" w:date="2018-11-26T18:29:00Z" w:initials="MS">
     <w:p>
       <w:pPr>
         <w:pStyle w:val="CommentText"/>
@@ -7212,7 +7197,7 @@
       </w:r>
     </w:p>
   </w:comment>
-  <w:comment w:id="13" w:author="Mikhail Stefantsev" w:date="2018-11-26T18:32:00Z" w:initials="MS">
+  <w:comment w:id="11" w:author="MIKHAIL STEFANTSEV" w:date="2018-11-26T18:32:00Z" w:initials="MS">
     <w:p>
       <w:pPr>
         <w:pStyle w:val="CommentText"/>
@@ -7732,7 +7717,7 @@
   <w:abstractNum w:abstractNumId="4" w15:restartNumberingAfterBreak="0">
     <w:nsid w:val="2A66349D"/>
     <w:multiLevelType w:val="multilevel"/>
-    <w:tmpl w:val="D924E1DA"/>
+    <w:tmpl w:val="61D476F2"/>
     <w:lvl w:ilvl="0">
       <w:start w:val="1"/>
       <w:numFmt w:val="decimal"/>
@@ -8447,9 +8432,6 @@
   <w15:person w15:author="MIKHAIL STEFANTSEV">
     <w15:presenceInfo w15:providerId="None" w15:userId="MIKHAIL STEFANTSEV"/>
   </w15:person>
-  <w15:person w15:author="Mikhail Stefantsev">
-    <w15:presenceInfo w15:providerId="None" w15:userId="Mikhail Stefantsev"/>
-  </w15:person>
 </w15:people>
 </file>
 
@@ -8469,7 +8451,7 @@
   <w:latentStyles w:defLockedState="0" w:defUIPriority="99" w:defSemiHidden="0" w:defUnhideWhenUsed="0" w:defQFormat="0" w:count="375">
     <w:lsdException w:name="Normal" w:uiPriority="0" w:qFormat="1"/>
     <w:lsdException w:name="heading 1" w:uiPriority="9"/>
-    <w:lsdException w:name="heading 2" w:semiHidden="1" w:uiPriority="9" w:unhideWhenUsed="1" w:qFormat="1"/>
+    <w:lsdException w:name="heading 2" w:semiHidden="1" w:uiPriority="2" w:unhideWhenUsed="1" w:qFormat="1"/>
     <w:lsdException w:name="heading 3" w:semiHidden="1" w:uiPriority="9" w:qFormat="1"/>
     <w:lsdException w:name="heading 4" w:semiHidden="1" w:uiPriority="9" w:qFormat="1"/>
     <w:lsdException w:name="heading 5" w:semiHidden="1" w:uiPriority="9" w:unhideWhenUsed="1" w:qFormat="1"/>
@@ -8901,8 +8883,9 @@
   </w:style>
   <w:style w:type="character" w:default="1" w:styleId="DefaultParagraphFont">
     <w:name w:val="Default Paragraph Font"/>
-    <w:uiPriority w:val="99"/>
+    <w:uiPriority w:val="1"/>
     <w:semiHidden/>
+    <w:unhideWhenUsed/>
   </w:style>
   <w:style w:type="table" w:default="1" w:styleId="TableNormal">
     <w:name w:val="Normal Table"/>
@@ -9008,7 +8991,7 @@
     <w:autoRedefine/>
     <w:uiPriority w:val="3"/>
     <w:qFormat/>
-    <w:rsid w:val="00001930"/>
+    <w:rsid w:val="00152418"/>
     <w:pPr>
       <w:numPr>
         <w:ilvl w:val="1"/>
@@ -9026,7 +9009,7 @@
     <w:basedOn w:val="DefaultParagraphFont"/>
     <w:link w:val="Numberedlistlevel2"/>
     <w:uiPriority w:val="3"/>
-    <w:rsid w:val="00001930"/>
+    <w:rsid w:val="00152418"/>
     <w:rPr>
       <w:rFonts w:asciiTheme="majorHAnsi" w:eastAsia="Times New Roman" w:hAnsiTheme="majorHAnsi" w:cstheme="majorBidi"/>
       <w:sz w:val="28"/>
@@ -9681,7 +9664,7 @@
 </file>
 
 <file path=customXml/itemProps1.xml><?xml version="1.0" encoding="utf-8"?>
-<ds:datastoreItem xmlns:ds="http://schemas.openxmlformats.org/officeDocument/2006/customXml" ds:itemID="{47D02170-1E6D-4C6E-85BA-437213E9ED35}">
+<ds:datastoreItem xmlns:ds="http://schemas.openxmlformats.org/officeDocument/2006/customXml" ds:itemID="{C1168AFC-E3C1-4215-997C-825E0E2FF5C9}">
   <ds:schemaRefs>
     <ds:schemaRef ds:uri="http://schemas.openxmlformats.org/officeDocument/2006/bibliography"/>
   </ds:schemaRefs>

</xml_diff>

<commit_message>
fixed spacings and indentation
</commit_message>
<xml_diff>
--- a/projects-report.docx
+++ b/projects-report.docx
@@ -2368,7 +2368,7 @@
     <w:p>
       <w:pPr>
         <w:spacing w:before="0" w:after="0"/>
-        <w:ind w:left="0" w:firstLine="0"/>
+        <w:ind w:left="0"/>
         <w:rPr>
           <w:rFonts w:asciiTheme="majorHAnsi" w:eastAsia="Times New Roman" w:hAnsiTheme="majorHAnsi" w:cs="Times New Roman"/>
           <w:b/>
@@ -2382,19 +2382,19 @@
         <w:lastRenderedPageBreak/>
         <w:br w:type="page"/>
       </w:r>
+      <w:bookmarkStart w:id="3" w:name="_GoBack"/>
+      <w:bookmarkEnd w:id="3"/>
     </w:p>
     <w:p>
       <w:pPr>
         <w:pStyle w:val="Heading2"/>
       </w:pPr>
-      <w:bookmarkStart w:id="3" w:name="_Toc531024450"/>
-      <w:proofErr w:type="spellStart"/>
+      <w:bookmarkStart w:id="4" w:name="_Toc531024450"/>
       <w:r>
         <w:lastRenderedPageBreak/>
         <w:t>Abstract</w:t>
       </w:r>
-      <w:bookmarkEnd w:id="3"/>
-      <w:proofErr w:type="spellEnd"/>
+      <w:bookmarkEnd w:id="4"/>
     </w:p>
     <w:p>
       <w:pPr>
@@ -2403,7 +2403,7 @@
           <w:rFonts w:ascii="-webkit-standard" w:hAnsi="-webkit-standard" w:cs="Times New Roman"/>
         </w:rPr>
       </w:pPr>
-      <w:bookmarkStart w:id="4" w:name="_Toc531024451"/>
+      <w:bookmarkStart w:id="5" w:name="_Toc531024451"/>
       <w:r>
         <w:t>S</w:t>
       </w:r>
@@ -2413,7 +2413,7 @@
       <w:r>
         <w:t>.</w:t>
       </w:r>
-      <w:bookmarkEnd w:id="4"/>
+      <w:bookmarkEnd w:id="5"/>
     </w:p>
     <w:p>
       <w:pPr>
@@ -2430,7 +2430,6 @@
     </w:p>
     <w:p>
       <w:pPr>
-        <w:ind w:firstLine="0"/>
         <w:rPr>
           <w:lang w:val="en-US"/>
         </w:rPr>
@@ -2486,7 +2485,6 @@
     </w:p>
     <w:p>
       <w:pPr>
-        <w:ind w:firstLine="0"/>
         <w:rPr>
           <w:lang w:val="en-US"/>
         </w:rPr>
@@ -2518,7 +2516,6 @@
     </w:p>
     <w:p>
       <w:pPr>
-        <w:ind w:firstLine="0"/>
         <w:rPr>
           <w:lang w:val="en-US"/>
         </w:rPr>
@@ -2556,7 +2553,6 @@
     </w:p>
     <w:p>
       <w:pPr>
-        <w:ind w:firstLine="0"/>
         <w:rPr>
           <w:lang w:val="en-US"/>
         </w:rPr>
@@ -2578,32 +2574,53 @@
     </w:p>
     <w:p>
       <w:pPr>
+        <w:rPr>
+          <w:lang w:val="en-US"/>
+        </w:rPr>
+      </w:pPr>
+    </w:p>
+    <w:p>
+      <w:pPr>
+        <w:spacing w:before="0" w:after="0"/>
+        <w:ind w:left="0"/>
+        <w:rPr>
+          <w:lang w:val="en-US"/>
+        </w:rPr>
+      </w:pPr>
+      <w:r>
+        <w:rPr>
+          <w:lang w:val="en-US"/>
+        </w:rPr>
+        <w:br w:type="page"/>
+      </w:r>
+    </w:p>
+    <w:p>
+      <w:pPr>
         <w:pStyle w:val="Heading2"/>
         <w:rPr>
           <w:rFonts w:ascii="-webkit-standard" w:eastAsia="Times New Roman" w:hAnsi="-webkit-standard" w:cs="Times New Roman"/>
           <w:lang w:val="en-US"/>
         </w:rPr>
       </w:pPr>
-      <w:bookmarkStart w:id="5" w:name="_Toc531024452"/>
-      <w:proofErr w:type="spellStart"/>
-      <w:r>
+      <w:bookmarkStart w:id="6" w:name="_Toc531024452"/>
+      <w:r>
+        <w:lastRenderedPageBreak/>
         <w:t>Introduction</w:t>
       </w:r>
-      <w:bookmarkEnd w:id="5"/>
-      <w:proofErr w:type="spellEnd"/>
+      <w:bookmarkEnd w:id="6"/>
     </w:p>
     <w:p>
       <w:pPr>
         <w:pStyle w:val="Numberedlistlevel2"/>
       </w:pPr>
-      <w:bookmarkStart w:id="6" w:name="_Toc531024453"/>
+      <w:bookmarkStart w:id="7" w:name="_Toc531024453"/>
       <w:r>
         <w:t>The goal and scope of the project</w:t>
       </w:r>
       <w:r>
         <w:t>.</w:t>
       </w:r>
-      <w:bookmarkEnd w:id="6"/>
+      <w:bookmarkEnd w:id="7"/>
     </w:p>
     <w:p>
       <w:pPr>
@@ -2719,21 +2736,37 @@
     </w:p>
     <w:p>
       <w:pPr>
+        <w:spacing w:before="0" w:after="0"/>
+        <w:ind w:left="0"/>
+        <w:rPr>
+          <w:lang w:val="en-US"/>
+        </w:rPr>
+      </w:pPr>
+      <w:r>
+        <w:rPr>
+          <w:lang w:val="en-US"/>
+        </w:rPr>
+        <w:br w:type="page"/>
+      </w:r>
+    </w:p>
+    <w:p>
+      <w:pPr>
         <w:pStyle w:val="Heading2"/>
         <w:rPr>
           <w:rFonts w:eastAsia="Times New Roman"/>
           <w:lang w:val="en-US"/>
         </w:rPr>
       </w:pPr>
-      <w:bookmarkStart w:id="7" w:name="_Toc531024454"/>
+      <w:bookmarkStart w:id="8" w:name="_Toc531024454"/>
       <w:r>
         <w:rPr>
           <w:rFonts w:eastAsia="Times New Roman"/>
           <w:lang w:val="en-US"/>
         </w:rPr>
+        <w:lastRenderedPageBreak/>
         <w:t>Methods and materials</w:t>
       </w:r>
-      <w:bookmarkEnd w:id="7"/>
+      <w:bookmarkEnd w:id="8"/>
     </w:p>
     <w:p>
       <w:pPr>
@@ -2762,31 +2795,47 @@
     </w:p>
     <w:p>
       <w:pPr>
+        <w:spacing w:before="0" w:after="0"/>
+        <w:ind w:left="0"/>
+        <w:rPr>
+          <w:lang w:val="en-US"/>
+        </w:rPr>
+      </w:pPr>
+      <w:r>
+        <w:rPr>
+          <w:lang w:val="en-US"/>
+        </w:rPr>
+        <w:br w:type="page"/>
+      </w:r>
+    </w:p>
+    <w:p>
+      <w:pPr>
         <w:pStyle w:val="Heading2"/>
         <w:rPr>
           <w:rFonts w:ascii="-webkit-standard" w:eastAsia="Times New Roman" w:hAnsi="-webkit-standard" w:cs="Times New Roman"/>
           <w:lang w:val="en-US"/>
         </w:rPr>
       </w:pPr>
-      <w:bookmarkStart w:id="8" w:name="_Toc531024456"/>
-      <w:commentRangeStart w:id="9"/>
+      <w:bookmarkStart w:id="9" w:name="_Toc531024456"/>
+      <w:commentRangeStart w:id="10"/>
       <w:r>
         <w:rPr>
           <w:rFonts w:eastAsia="Times New Roman"/>
           <w:lang w:val="en-US"/>
         </w:rPr>
+        <w:lastRenderedPageBreak/>
         <w:t>Theoretical background</w:t>
       </w:r>
-      <w:commentRangeEnd w:id="9"/>
+      <w:commentRangeEnd w:id="10"/>
       <w:r>
         <w:rPr>
           <w:rStyle w:val="CommentReference"/>
           <w:rFonts w:asciiTheme="minorHAnsi" w:eastAsiaTheme="minorHAnsi" w:hAnsiTheme="minorHAnsi" w:cstheme="minorBidi"/>
           <w:b w:val="0"/>
         </w:rPr>
-        <w:commentReference w:id="9"/>
-      </w:r>
-      <w:bookmarkEnd w:id="8"/>
+        <w:commentReference w:id="10"/>
+      </w:r>
+      <w:bookmarkEnd w:id="9"/>
     </w:p>
     <w:p>
       <w:pPr>
@@ -2806,8 +2855,8 @@
       <w:pPr>
         <w:pStyle w:val="Numberedlistlevel2"/>
       </w:pPr>
-      <w:bookmarkStart w:id="10" w:name="_Toc531024457"/>
-      <w:bookmarkEnd w:id="10"/>
+      <w:bookmarkStart w:id="11" w:name="_Toc531024457"/>
+      <w:bookmarkEnd w:id="11"/>
     </w:p>
     <w:p>
       <w:pPr>
@@ -2952,7 +3001,6 @@
         <w:rPr>
           <w:lang w:val="en-US"/>
         </w:rPr>
-        <w:lastRenderedPageBreak/>
         <w:t>Piezo buzzer for playing simple sounds and music. The buzzer is controlled by one of the Arduino’s PWM outputs, so the tones can be generated in the background without taking up a lot of processing power.</w:t>
       </w:r>
     </w:p>
@@ -3127,19 +3175,19 @@
         </w:rPr>
         <w:t xml:space="preserve">An </w:t>
       </w:r>
-      <w:commentRangeStart w:id="11"/>
+      <w:commentRangeStart w:id="12"/>
       <w:r>
         <w:rPr>
           <w:lang w:val="en-US"/>
         </w:rPr>
         <w:t xml:space="preserve">Arduino library </w:t>
       </w:r>
-      <w:commentRangeEnd w:id="11"/>
+      <w:commentRangeEnd w:id="12"/>
       <w:r>
         <w:rPr>
           <w:rStyle w:val="CommentReference"/>
         </w:rPr>
-        <w:commentReference w:id="11"/>
+        <w:commentReference w:id="12"/>
       </w:r>
       <w:r>
         <w:rPr>
@@ -3165,7 +3213,7 @@
       <w:pPr>
         <w:pStyle w:val="Numberedlistlevel2"/>
       </w:pPr>
-      <w:bookmarkStart w:id="12" w:name="_Toc531024458"/>
+      <w:bookmarkStart w:id="13" w:name="_Toc531024458"/>
       <w:r>
         <w:t xml:space="preserve">Zumo </w:t>
       </w:r>
@@ -3175,7 +3223,7 @@
       <w:r>
         <w:t>hassis</w:t>
       </w:r>
-      <w:bookmarkEnd w:id="12"/>
+      <w:bookmarkEnd w:id="13"/>
     </w:p>
     <w:p>
       <w:pPr>
@@ -3199,7 +3247,14 @@
         <w:rPr>
           <w:lang w:val="en-US"/>
         </w:rPr>
-        <w:t>The battery compartment terminals protrude through the chassis and can be accessed from the top side. A black acrylic plate is included with the chassis. This plate holds the motors in place a</w:t>
+        <w:t xml:space="preserve">The battery compartment terminals protrude through the chassis and can be accessed from the top side. A black acrylic plate is included </w:t>
+      </w:r>
+      <w:r>
+        <w:rPr>
+          <w:lang w:val="en-US"/>
+        </w:rPr>
+        <w:lastRenderedPageBreak/>
+        <w:t>with the chassis. This plate holds the motors in place a</w:t>
       </w:r>
       <w:r>
         <w:rPr>
@@ -3262,14 +3317,14 @@
       <w:pPr>
         <w:pStyle w:val="Numberedlistlevel2"/>
       </w:pPr>
-      <w:bookmarkStart w:id="13" w:name="_Toc531024459"/>
+      <w:bookmarkStart w:id="14" w:name="_Toc531024459"/>
       <w:r>
         <w:t xml:space="preserve">PSOC </w:t>
       </w:r>
       <w:r>
         <w:t>CY8CKIT059</w:t>
       </w:r>
-      <w:bookmarkEnd w:id="13"/>
+      <w:bookmarkEnd w:id="14"/>
     </w:p>
     <w:p>
       <w:pPr>
@@ -3345,12 +3400,11 @@
       <w:pPr>
         <w:pStyle w:val="Numberedlistlevel2"/>
       </w:pPr>
-      <w:bookmarkStart w:id="14" w:name="_Toc531024460"/>
-      <w:r>
-        <w:lastRenderedPageBreak/>
+      <w:bookmarkStart w:id="15" w:name="_Toc531024460"/>
+      <w:r>
         <w:t>Sensors</w:t>
       </w:r>
-      <w:bookmarkEnd w:id="14"/>
+      <w:bookmarkEnd w:id="15"/>
     </w:p>
     <w:p>
       <w:pPr>
@@ -3369,11 +3423,11 @@
       <w:pPr>
         <w:pStyle w:val="Numberedlistlevel3"/>
       </w:pPr>
-      <w:bookmarkStart w:id="15" w:name="_Toc531024461"/>
+      <w:bookmarkStart w:id="16" w:name="_Toc531024461"/>
       <w:r>
         <w:t>Ultrasonic sensor</w:t>
       </w:r>
-      <w:bookmarkEnd w:id="15"/>
+      <w:bookmarkEnd w:id="16"/>
     </w:p>
     <w:p>
       <w:pPr>
@@ -3449,11 +3503,11 @@
       <w:pPr>
         <w:pStyle w:val="Numberedlistlevel3"/>
       </w:pPr>
-      <w:bookmarkStart w:id="16" w:name="_Toc531024462"/>
+      <w:bookmarkStart w:id="17" w:name="_Toc531024462"/>
       <w:r>
         <w:t>Reflectance array</w:t>
       </w:r>
-      <w:bookmarkEnd w:id="16"/>
+      <w:bookmarkEnd w:id="17"/>
     </w:p>
     <w:p>
       <w:pPr>
@@ -3539,11 +3593,11 @@
       <w:pPr>
         <w:pStyle w:val="Numberedlistlevel3"/>
       </w:pPr>
-      <w:bookmarkStart w:id="17" w:name="_Toc531024463"/>
+      <w:bookmarkStart w:id="18" w:name="_Toc531024463"/>
       <w:r>
         <w:t>Accelerometer</w:t>
       </w:r>
-      <w:bookmarkEnd w:id="17"/>
+      <w:bookmarkEnd w:id="18"/>
     </w:p>
     <w:p>
       <w:pPr>
@@ -3604,11 +3658,12 @@
       <w:pPr>
         <w:pStyle w:val="Numberedlistlevel2"/>
       </w:pPr>
-      <w:bookmarkStart w:id="18" w:name="_Toc531024464"/>
-      <w:r>
+      <w:bookmarkStart w:id="19" w:name="_Toc531024464"/>
+      <w:r>
+        <w:lastRenderedPageBreak/>
         <w:t>MQTT</w:t>
       </w:r>
-      <w:bookmarkEnd w:id="18"/>
+      <w:bookmarkEnd w:id="19"/>
     </w:p>
     <w:p>
       <w:pPr>
@@ -3689,13 +3744,28 @@
     </w:p>
     <w:p>
       <w:pPr>
+        <w:spacing w:before="0" w:after="0"/>
+        <w:ind w:left="0"/>
+        <w:rPr>
+          <w:lang w:val="en-US"/>
+        </w:rPr>
+      </w:pPr>
+      <w:r>
+        <w:rPr>
+          <w:lang w:val="en-US"/>
+        </w:rPr>
+        <w:br w:type="page"/>
+      </w:r>
+    </w:p>
+    <w:p>
+      <w:pPr>
         <w:pStyle w:val="Heading2"/>
         <w:rPr>
           <w:rFonts w:ascii="-webkit-standard" w:eastAsia="Times New Roman" w:hAnsi="-webkit-standard" w:cs="Times New Roman"/>
           <w:lang w:val="en-US"/>
         </w:rPr>
       </w:pPr>
-      <w:bookmarkStart w:id="19" w:name="_Toc531024465"/>
+      <w:bookmarkStart w:id="20" w:name="_Toc531024465"/>
       <w:r>
         <w:rPr>
           <w:rFonts w:eastAsia="Times New Roman"/>
@@ -3704,17 +3774,17 @@
         <w:lastRenderedPageBreak/>
         <w:t>Implementation</w:t>
       </w:r>
-      <w:bookmarkEnd w:id="19"/>
+      <w:bookmarkEnd w:id="20"/>
     </w:p>
     <w:p>
       <w:pPr>
         <w:pStyle w:val="Numberedlistlevel2"/>
       </w:pPr>
-      <w:bookmarkStart w:id="20" w:name="_Toc531024466"/>
+      <w:bookmarkStart w:id="21" w:name="_Toc531024466"/>
       <w:r>
         <w:t>Batteries</w:t>
       </w:r>
-      <w:bookmarkEnd w:id="20"/>
+      <w:bookmarkEnd w:id="21"/>
     </w:p>
     <w:p>
       <w:pPr>
@@ -5059,7 +5129,6 @@
         <w:rPr>
           <w:lang w:val="en-US"/>
         </w:rPr>
-        <w:lastRenderedPageBreak/>
         <w:t>So, the source voltage equals to</w:t>
       </w:r>
       <w:r>
@@ -5085,6 +5154,7 @@
               <w:rFonts w:ascii="Cambria Math" w:hAnsi="Cambria Math"/>
               <w:lang w:val="en-US"/>
             </w:rPr>
+            <w:lastRenderedPageBreak/>
             <m:t>AD</m:t>
           </m:r>
           <m:sSub>
@@ -5989,11 +6059,11 @@
       <w:pPr>
         <w:pStyle w:val="Numberedlistlevel2"/>
       </w:pPr>
-      <w:bookmarkStart w:id="21" w:name="_Toc531024455"/>
+      <w:bookmarkStart w:id="22" w:name="_Toc531024455"/>
       <w:r>
         <w:t>Line following.</w:t>
       </w:r>
-      <w:bookmarkEnd w:id="21"/>
+      <w:bookmarkEnd w:id="22"/>
     </w:p>
     <w:p>
       <w:pPr>
@@ -6194,21 +6264,44 @@
     </w:p>
     <w:p>
       <w:pPr>
+        <w:rPr>
+          <w:lang w:val="en-US"/>
+        </w:rPr>
+      </w:pPr>
+    </w:p>
+    <w:p>
+      <w:pPr>
+        <w:spacing w:before="0" w:after="0"/>
+        <w:ind w:left="0"/>
+        <w:rPr>
+          <w:lang w:val="en-US"/>
+        </w:rPr>
+      </w:pPr>
+      <w:r>
+        <w:rPr>
+          <w:lang w:val="en-US"/>
+        </w:rPr>
+        <w:br w:type="page"/>
+      </w:r>
+    </w:p>
+    <w:p>
+      <w:pPr>
         <w:pStyle w:val="Heading2"/>
         <w:rPr>
           <w:rFonts w:ascii="-webkit-standard" w:eastAsia="Times New Roman" w:hAnsi="-webkit-standard" w:cs="Times New Roman"/>
           <w:lang w:val="en-US"/>
         </w:rPr>
       </w:pPr>
-      <w:bookmarkStart w:id="22" w:name="_Toc531024467"/>
+      <w:bookmarkStart w:id="23" w:name="_Toc531024467"/>
       <w:r>
         <w:rPr>
           <w:rFonts w:eastAsia="Times New Roman"/>
           <w:lang w:val="en-US"/>
         </w:rPr>
+        <w:lastRenderedPageBreak/>
         <w:t>Results</w:t>
       </w:r>
-      <w:bookmarkEnd w:id="22"/>
+      <w:bookmarkEnd w:id="23"/>
     </w:p>
     <w:p>
       <w:pPr>
@@ -6227,15 +6320,30 @@
       <w:pPr>
         <w:pStyle w:val="Numberedlistlevel2"/>
       </w:pPr>
-      <w:bookmarkStart w:id="23" w:name="_Toc531024468"/>
-      <w:bookmarkEnd w:id="23"/>
-    </w:p>
-    <w:p>
-      <w:pPr>
-        <w:rPr>
-          <w:lang w:val="en-US"/>
-        </w:rPr>
-      </w:pPr>
+      <w:bookmarkStart w:id="24" w:name="_Toc531024468"/>
+      <w:bookmarkEnd w:id="24"/>
+    </w:p>
+    <w:p>
+      <w:pPr>
+        <w:rPr>
+          <w:lang w:val="en-US"/>
+        </w:rPr>
+      </w:pPr>
+    </w:p>
+    <w:p>
+      <w:pPr>
+        <w:spacing w:before="0" w:after="0"/>
+        <w:ind w:left="0"/>
+        <w:rPr>
+          <w:lang w:val="en-US"/>
+        </w:rPr>
+      </w:pPr>
+      <w:r>
+        <w:rPr>
+          <w:lang w:val="en-US"/>
+        </w:rPr>
+        <w:br w:type="page"/>
+      </w:r>
     </w:p>
     <w:p>
       <w:pPr>
@@ -6253,7 +6361,7 @@
         <w:lastRenderedPageBreak/>
         <w:t xml:space="preserve"> </w:t>
       </w:r>
-      <w:bookmarkStart w:id="24" w:name="_Toc531024469"/>
+      <w:bookmarkStart w:id="25" w:name="_Toc531024469"/>
       <w:r>
         <w:rPr>
           <w:rFonts w:eastAsia="Times New Roman"/>
@@ -6261,7 +6369,7 @@
         </w:rPr>
         <w:t>Discussion</w:t>
       </w:r>
-      <w:bookmarkEnd w:id="24"/>
+      <w:bookmarkEnd w:id="25"/>
     </w:p>
     <w:p>
       <w:pPr>
@@ -6302,38 +6410,52 @@
       <w:pPr>
         <w:pStyle w:val="Numberedlistlevel2"/>
       </w:pPr>
-      <w:bookmarkStart w:id="25" w:name="_Toc531024470"/>
-      <w:bookmarkEnd w:id="25"/>
+      <w:bookmarkStart w:id="26" w:name="_Toc531024470"/>
+      <w:bookmarkEnd w:id="26"/>
     </w:p>
     <w:p/>
     <w:p>
       <w:pPr>
+        <w:spacing w:before="0" w:after="0"/>
+        <w:ind w:left="0"/>
+      </w:pPr>
+      <w:r>
+        <w:br w:type="page"/>
+      </w:r>
+    </w:p>
+    <w:p>
+      <w:pPr>
         <w:pStyle w:val="Heading2"/>
         <w:rPr>
           <w:rFonts w:ascii="-webkit-standard" w:eastAsia="Times New Roman" w:hAnsi="-webkit-standard" w:cs="Times New Roman"/>
         </w:rPr>
       </w:pPr>
-      <w:bookmarkStart w:id="26" w:name="_Toc531024471"/>
-      <w:proofErr w:type="spellStart"/>
+      <w:bookmarkStart w:id="27" w:name="_Toc531024471"/>
       <w:r>
         <w:rPr>
           <w:rFonts w:eastAsia="Times New Roman"/>
         </w:rPr>
+        <w:lastRenderedPageBreak/>
         <w:t>Conclusion</w:t>
       </w:r>
-      <w:bookmarkEnd w:id="26"/>
-      <w:proofErr w:type="spellEnd"/>
+      <w:bookmarkEnd w:id="27"/>
     </w:p>
     <w:p>
       <w:pPr>
         <w:pStyle w:val="Numberedlistlevel2"/>
       </w:pPr>
-      <w:bookmarkStart w:id="27" w:name="_Toc531024472"/>
-      <w:bookmarkEnd w:id="27"/>
-    </w:p>
-    <w:p>
-      <w:bookmarkStart w:id="28" w:name="_GoBack"/>
+      <w:bookmarkStart w:id="28" w:name="_Toc531024472"/>
       <w:bookmarkEnd w:id="28"/>
+    </w:p>
+    <w:p/>
+    <w:p>
+      <w:pPr>
+        <w:spacing w:before="0" w:after="0"/>
+        <w:ind w:left="0"/>
+      </w:pPr>
+      <w:r>
+        <w:br w:type="page"/>
+      </w:r>
     </w:p>
     <w:bookmarkStart w:id="29" w:name="_Toc531024473" w:displacedByCustomXml="next"/>
     <w:sdt>
@@ -6634,7 +6756,6 @@
         </w:rPr>
         <w:t xml:space="preserve">Installed </w:t>
       </w:r>
-      <w:proofErr w:type="spellStart"/>
       <w:r>
         <w:rPr>
           <w:rFonts w:ascii="Arial" w:hAnsi="Arial" w:cs="Arial"/>
@@ -6669,17 +6790,7 @@
           <w:szCs w:val="22"/>
           <w:lang w:val="en-US"/>
         </w:rPr>
-        <w:t>ucked</w:t>
-      </w:r>
-      <w:proofErr w:type="spellEnd"/>
-      <w:r>
-        <w:rPr>
-          <w:rFonts w:ascii="Arial" w:hAnsi="Arial" w:cs="Arial"/>
-          <w:sz w:val="22"/>
-          <w:szCs w:val="22"/>
-          <w:lang w:val="en-US"/>
-        </w:rPr>
-        <w:t xml:space="preserve">, Trello, got </w:t>
+        <w:t xml:space="preserve">ucked, Trello, got </w:t>
       </w:r>
     </w:p>
     <w:p>
@@ -6817,7 +6928,7 @@
     <w:p>
       <w:pPr>
         <w:pStyle w:val="CommentText"/>
-        <w:ind w:left="0" w:firstLine="0"/>
+        <w:ind w:left="0"/>
         <w:rPr>
           <w:b/>
           <w:sz w:val="40"/>
@@ -6835,7 +6946,7 @@
     <w:p>
       <w:pPr>
         <w:pStyle w:val="CommentText"/>
-        <w:ind w:left="0" w:firstLine="0"/>
+        <w:ind w:left="0"/>
         <w:rPr>
           <w:b/>
           <w:sz w:val="32"/>
@@ -6865,7 +6976,7 @@
     <w:p>
       <w:pPr>
         <w:pStyle w:val="CommentText"/>
-        <w:ind w:left="0" w:firstLine="0"/>
+        <w:ind w:left="0"/>
         <w:rPr>
           <w:sz w:val="32"/>
           <w:lang w:val="en-US"/>
@@ -7064,7 +7175,7 @@
     <w:p>
       <w:pPr>
         <w:pStyle w:val="CommentText"/>
-        <w:ind w:left="0" w:firstLine="0"/>
+        <w:ind w:left="0"/>
         <w:rPr>
           <w:sz w:val="32"/>
           <w:lang w:val="en-US"/>
@@ -7074,7 +7185,7 @@
     <w:p>
       <w:pPr>
         <w:pStyle w:val="CommentText"/>
-        <w:ind w:left="0" w:firstLine="0"/>
+        <w:ind w:left="0"/>
         <w:rPr>
           <w:sz w:val="32"/>
           <w:lang w:val="en-US"/>
@@ -7105,7 +7216,7 @@
     <w:p>
       <w:pPr>
         <w:pStyle w:val="CommentText"/>
-        <w:ind w:left="0" w:firstLine="0"/>
+        <w:ind w:left="0"/>
         <w:rPr>
           <w:sz w:val="32"/>
           <w:lang w:val="en-US"/>
@@ -7115,7 +7226,7 @@
     <w:p>
       <w:pPr>
         <w:pStyle w:val="CommentText"/>
-        <w:ind w:left="0" w:firstLine="0"/>
+        <w:ind w:left="0"/>
         <w:rPr>
           <w:b/>
           <w:sz w:val="32"/>
@@ -7134,7 +7245,7 @@
     <w:p>
       <w:pPr>
         <w:pStyle w:val="CommentText"/>
-        <w:ind w:left="0" w:firstLine="0"/>
+        <w:ind w:left="0"/>
         <w:rPr>
           <w:sz w:val="32"/>
           <w:lang w:val="en-US"/>
@@ -7144,7 +7255,7 @@
     <w:p>
       <w:pPr>
         <w:pStyle w:val="CommentText"/>
-        <w:ind w:left="0" w:firstLine="0"/>
+        <w:ind w:left="0"/>
         <w:rPr>
           <w:i/>
           <w:sz w:val="32"/>
@@ -7161,7 +7272,7 @@
       </w:r>
     </w:p>
   </w:comment>
-  <w:comment w:id="9" w:author="MIKHAIL STEFANTSEV" w:date="2018-11-26T18:29:00Z" w:initials="MS">
+  <w:comment w:id="10" w:author="MIKHAIL STEFANTSEV" w:date="2018-11-26T18:29:00Z" w:initials="MS">
     <w:p>
       <w:pPr>
         <w:pStyle w:val="CommentText"/>
@@ -7197,7 +7308,7 @@
       </w:r>
     </w:p>
   </w:comment>
-  <w:comment w:id="11" w:author="MIKHAIL STEFANTSEV" w:date="2018-11-26T18:32:00Z" w:initials="MS">
+  <w:comment w:id="12" w:author="MIKHAIL STEFANTSEV" w:date="2018-11-26T18:32:00Z" w:initials="MS">
     <w:p>
       <w:pPr>
         <w:pStyle w:val="CommentText"/>
@@ -8829,10 +8940,10 @@
     <w:name w:val="Normal"/>
     <w:uiPriority w:val="10"/>
     <w:qFormat/>
-    <w:rsid w:val="00E804FB"/>
+    <w:rsid w:val="007F4B60"/>
     <w:pPr>
       <w:spacing w:before="120" w:after="120"/>
-      <w:ind w:left="432" w:firstLine="432"/>
+      <w:ind w:left="431"/>
     </w:pPr>
   </w:style>
   <w:style w:type="paragraph" w:styleId="Heading1">
@@ -9110,7 +9221,7 @@
       <w:keepNext/>
       <w:keepLines/>
       <w:spacing w:before="240" w:beforeAutospacing="0" w:after="0" w:afterAutospacing="0" w:line="259" w:lineRule="auto"/>
-      <w:ind w:left="0" w:firstLine="0"/>
+      <w:ind w:left="0"/>
       <w:outlineLvl w:val="9"/>
     </w:pPr>
     <w:rPr>
@@ -9165,7 +9276,7 @@
       <w:autoSpaceDN w:val="0"/>
       <w:adjustRightInd w:val="0"/>
       <w:spacing w:before="0" w:after="0"/>
-      <w:ind w:left="0" w:firstLine="0"/>
+      <w:ind w:left="0"/>
     </w:pPr>
     <w:rPr>
       <w:rFonts w:ascii="Consolas" w:hAnsi="Consolas" w:cs="Courier New"/>
@@ -9664,7 +9775,7 @@
 </file>
 
 <file path=customXml/itemProps1.xml><?xml version="1.0" encoding="utf-8"?>
-<ds:datastoreItem xmlns:ds="http://schemas.openxmlformats.org/officeDocument/2006/customXml" ds:itemID="{C1168AFC-E3C1-4215-997C-825E0E2FF5C9}">
+<ds:datastoreItem xmlns:ds="http://schemas.openxmlformats.org/officeDocument/2006/customXml" ds:itemID="{A8AF53D5-6158-4764-8F71-5FF4C4B9249E}">
   <ds:schemaRefs>
     <ds:schemaRef ds:uri="http://schemas.openxmlformats.org/officeDocument/2006/bibliography"/>
   </ds:schemaRefs>

</xml_diff>

<commit_message>
added headers, footers and title page
</commit_message>
<xml_diff>
--- a/projects-report.docx
+++ b/projects-report.docx
@@ -2,74 +2,565 @@
 <file path=word/document.xml><?xml version="1.0" encoding="utf-8"?>
 <w:document xmlns:wpc="http://schemas.microsoft.com/office/word/2010/wordprocessingCanvas" xmlns:cx="http://schemas.microsoft.com/office/drawing/2014/chartex" xmlns:cx1="http://schemas.microsoft.com/office/drawing/2015/9/8/chartex" xmlns:cx2="http://schemas.microsoft.com/office/drawing/2015/10/21/chartex" xmlns:cx3="http://schemas.microsoft.com/office/drawing/2016/5/9/chartex" xmlns:cx4="http://schemas.microsoft.com/office/drawing/2016/5/10/chartex" xmlns:cx5="http://schemas.microsoft.com/office/drawing/2016/5/11/chartex" xmlns:cx6="http://schemas.microsoft.com/office/drawing/2016/5/12/chartex" xmlns:cx7="http://schemas.microsoft.com/office/drawing/2016/5/13/chartex" xmlns:cx8="http://schemas.microsoft.com/office/drawing/2016/5/14/chartex" xmlns:mc="http://schemas.openxmlformats.org/markup-compatibility/2006" xmlns:aink="http://schemas.microsoft.com/office/drawing/2016/ink" xmlns:am3d="http://schemas.microsoft.com/office/drawing/2017/model3d" xmlns:o="urn:schemas-microsoft-com:office:office" xmlns:r="http://schemas.openxmlformats.org/officeDocument/2006/relationships" xmlns:m="http://schemas.openxmlformats.org/officeDocument/2006/math" xmlns:v="urn:schemas-microsoft-com:vml" xmlns:wp14="http://schemas.microsoft.com/office/word/2010/wordprocessingDrawing" xmlns:wp="http://schemas.openxmlformats.org/drawingml/2006/wordprocessingDrawing" xmlns:w10="urn:schemas-microsoft-com:office:word" xmlns:w="http://schemas.openxmlformats.org/wordprocessingml/2006/main" xmlns:w14="http://schemas.microsoft.com/office/word/2010/wordml" xmlns:w15="http://schemas.microsoft.com/office/word/2012/wordml" xmlns:w16cid="http://schemas.microsoft.com/office/word/2016/wordml/cid" xmlns:w16se="http://schemas.microsoft.com/office/word/2015/wordml/symex" xmlns:wpg="http://schemas.microsoft.com/office/word/2010/wordprocessingGroup" xmlns:wpi="http://schemas.microsoft.com/office/word/2010/wordprocessingInk" xmlns:wne="http://schemas.microsoft.com/office/word/2006/wordml" xmlns:wps="http://schemas.microsoft.com/office/word/2010/wordprocessingShape" mc:Ignorable="w14 w15 w16se w16cid wp14">
   <w:body>
-    <w:p>
-      <w:pPr>
-        <w:jc w:val="right"/>
-        <w:rPr>
-          <w:rFonts w:cs="Times New Roman"/>
-          <w:lang w:val="en-US"/>
-        </w:rPr>
-      </w:pPr>
-      <w:commentRangeStart w:id="0"/>
-      <w:r>
-        <w:rPr>
-          <w:lang w:val="en-US"/>
-        </w:rPr>
-        <w:t>TXL18S-1 B</w:t>
-      </w:r>
-      <w:commentRangeEnd w:id="0"/>
-      <w:r>
-        <w:rPr>
-          <w:rStyle w:val="CommentReference"/>
-        </w:rPr>
-        <w:commentReference w:id="0"/>
-      </w:r>
-    </w:p>
-    <w:p>
-      <w:pPr>
-        <w:jc w:val="right"/>
-        <w:rPr>
-          <w:rFonts w:ascii="-webkit-standard" w:hAnsi="-webkit-standard" w:cs="Times New Roman"/>
-          <w:lang w:val="en-US"/>
-        </w:rPr>
-      </w:pPr>
-      <w:r>
-        <w:rPr>
-          <w:lang w:val="en-US"/>
-        </w:rPr>
-        <w:t>Rukhsora Nazarova</w:t>
-      </w:r>
-    </w:p>
-    <w:p>
-      <w:pPr>
-        <w:jc w:val="right"/>
-        <w:rPr>
-          <w:rFonts w:ascii="-webkit-standard" w:hAnsi="-webkit-standard" w:cs="Times New Roman"/>
-          <w:lang w:val="en-US"/>
-        </w:rPr>
-      </w:pPr>
-      <w:r>
-        <w:rPr>
-          <w:lang w:val="en-US"/>
-        </w:rPr>
-        <w:t>Mikhail Stefantsev</w:t>
-      </w:r>
-    </w:p>
-    <w:p>
-      <w:pPr>
-        <w:jc w:val="right"/>
-        <w:rPr>
-          <w:rFonts w:ascii="-webkit-standard" w:hAnsi="-webkit-standard" w:cs="Times New Roman"/>
-          <w:lang w:val="en-US"/>
-        </w:rPr>
-      </w:pPr>
-      <w:r>
-        <w:rPr>
-          <w:lang w:val="en-US"/>
-        </w:rPr>
-        <w:t>Mariia Saveleva</w:t>
-      </w:r>
-    </w:p>
+    <w:sdt>
+      <w:sdtPr>
+        <w:id w:val="-1851477917"/>
+        <w:docPartObj>
+          <w:docPartGallery w:val="Cover Pages"/>
+          <w:docPartUnique/>
+        </w:docPartObj>
+      </w:sdtPr>
+      <w:sdtEndPr>
+        <w:rPr>
+          <w:lang w:val="en-US"/>
+        </w:rPr>
+      </w:sdtEndPr>
+      <w:sdtContent>
+        <w:p/>
+        <w:p>
+          <w:pPr>
+            <w:spacing w:before="0" w:after="0"/>
+            <w:ind w:left="0"/>
+            <w:rPr>
+              <w:lang w:val="en-US"/>
+            </w:rPr>
+            <w:sectPr>
+              <w:headerReference w:type="default" r:id="rId9"/>
+              <w:footerReference w:type="default" r:id="rId10"/>
+              <w:headerReference w:type="first" r:id="rId11"/>
+              <w:footerReference w:type="first" r:id="rId12"/>
+              <w:pgSz w:w="11900" w:h="16840"/>
+              <w:pgMar w:top="1134" w:right="850" w:bottom="1134" w:left="1701" w:header="708" w:footer="708" w:gutter="0"/>
+              <w:pgNumType w:start="0"/>
+              <w:cols w:space="708"/>
+              <w:titlePg/>
+              <w:docGrid w:linePitch="360"/>
+            </w:sectPr>
+          </w:pPr>
+          <w:r>
+            <w:rPr>
+              <w:noProof/>
+            </w:rPr>
+            <mc:AlternateContent>
+              <mc:Choice Requires="wps">
+                <w:drawing>
+                  <wp:anchor distT="0" distB="0" distL="182880" distR="182880" simplePos="0" relativeHeight="251660288" behindDoc="0" locked="0" layoutInCell="1" allowOverlap="1" wp14:anchorId="39CACB29" wp14:editId="33E0B50B">
+                    <wp:simplePos x="0" y="0"/>
+                    <mc:AlternateContent>
+                      <mc:Choice Requires="wp14">
+                        <wp:positionH relativeFrom="margin">
+                          <wp14:pctPosHOffset>7700</wp14:pctPosHOffset>
+                        </wp:positionH>
+                      </mc:Choice>
+                      <mc:Fallback>
+                        <wp:positionH relativeFrom="page">
+                          <wp:posOffset>1536700</wp:posOffset>
+                        </wp:positionH>
+                      </mc:Fallback>
+                    </mc:AlternateContent>
+                    <mc:AlternateContent>
+                      <mc:Choice Requires="wp14">
+                        <wp:positionV relativeFrom="page">
+                          <wp14:pctPosVOffset>54000</wp14:pctPosVOffset>
+                        </wp:positionV>
+                      </mc:Choice>
+                      <mc:Fallback>
+                        <wp:positionV relativeFrom="page">
+                          <wp:posOffset>5774055</wp:posOffset>
+                        </wp:positionV>
+                      </mc:Fallback>
+                    </mc:AlternateContent>
+                    <wp:extent cx="4686300" cy="6720840"/>
+                    <wp:effectExtent l="0" t="0" r="10160" b="3810"/>
+                    <wp:wrapSquare wrapText="bothSides"/>
+                    <wp:docPr id="131" name="Text Box 131"/>
+                    <wp:cNvGraphicFramePr/>
+                    <a:graphic xmlns:a="http://schemas.openxmlformats.org/drawingml/2006/main">
+                      <a:graphicData uri="http://schemas.microsoft.com/office/word/2010/wordprocessingShape">
+                        <wps:wsp>
+                          <wps:cNvSpPr txBox="1"/>
+                          <wps:spPr>
+                            <a:xfrm>
+                              <a:off x="0" y="0"/>
+                              <a:ext cx="4686300" cy="6720840"/>
+                            </a:xfrm>
+                            <a:prstGeom prst="rect">
+                              <a:avLst/>
+                            </a:prstGeom>
+                            <a:noFill/>
+                            <a:ln w="6350">
+                              <a:noFill/>
+                            </a:ln>
+                            <a:effectLst/>
+                          </wps:spPr>
+                          <wps:style>
+                            <a:lnRef idx="0">
+                              <a:schemeClr val="accent1"/>
+                            </a:lnRef>
+                            <a:fillRef idx="0">
+                              <a:schemeClr val="accent1"/>
+                            </a:fillRef>
+                            <a:effectRef idx="0">
+                              <a:schemeClr val="accent1"/>
+                            </a:effectRef>
+                            <a:fontRef idx="minor">
+                              <a:schemeClr val="dk1"/>
+                            </a:fontRef>
+                          </wps:style>
+                          <wps:txbx>
+                            <w:txbxContent>
+                              <w:p>
+                                <w:pPr>
+                                  <w:pStyle w:val="NoSpacing"/>
+                                  <w:spacing w:before="40" w:after="560" w:line="216" w:lineRule="auto"/>
+                                  <w:rPr>
+                                    <w:color w:val="4472C4" w:themeColor="accent1"/>
+                                    <w:sz w:val="72"/>
+                                    <w:szCs w:val="72"/>
+                                  </w:rPr>
+                                </w:pPr>
+                                <w:sdt>
+                                  <w:sdtPr>
+                                    <w:rPr>
+                                      <w:color w:val="4472C4" w:themeColor="accent1"/>
+                                      <w:sz w:val="72"/>
+                                      <w:szCs w:val="72"/>
+                                    </w:rPr>
+                                    <w:alias w:val="Title"/>
+                                    <w:tag w:val=""/>
+                                    <w:id w:val="-403602107"/>
+                                    <w:dataBinding w:prefixMappings="xmlns:ns0='http://purl.org/dc/elements/1.1/' xmlns:ns1='http://schemas.openxmlformats.org/package/2006/metadata/core-properties' " w:xpath="/ns1:coreProperties[1]/ns0:title[1]" w:storeItemID="{6C3C8BC8-F283-45AE-878A-BAB7291924A1}"/>
+                                    <w:text/>
+                                  </w:sdtPr>
+                                  <w:sdtContent>
+                                    <w:r>
+                                      <w:rPr>
+                                        <w:color w:val="4472C4" w:themeColor="accent1"/>
+                                        <w:sz w:val="72"/>
+                                        <w:szCs w:val="72"/>
+                                      </w:rPr>
+                                      <w:t>Zumo project</w:t>
+                                    </w:r>
+                                  </w:sdtContent>
+                                </w:sdt>
+                              </w:p>
+                              <w:sdt>
+                                <w:sdtPr>
+                                  <w:rPr>
+                                    <w:caps/>
+                                    <w:color w:val="1F4E79" w:themeColor="accent5" w:themeShade="80"/>
+                                    <w:sz w:val="28"/>
+                                    <w:szCs w:val="28"/>
+                                  </w:rPr>
+                                  <w:alias w:val="Subtitle"/>
+                                  <w:tag w:val=""/>
+                                  <w:id w:val="-90695589"/>
+                                  <w:dataBinding w:prefixMappings="xmlns:ns0='http://purl.org/dc/elements/1.1/' xmlns:ns1='http://schemas.openxmlformats.org/package/2006/metadata/core-properties' " w:xpath="/ns1:coreProperties[1]/ns0:subject[1]" w:storeItemID="{6C3C8BC8-F283-45AE-878A-BAB7291924A1}"/>
+                                  <w:text/>
+                                </w:sdtPr>
+                                <w:sdtContent>
+                                  <w:p>
+                                    <w:pPr>
+                                      <w:pStyle w:val="NoSpacing"/>
+                                      <w:spacing w:before="40" w:after="40"/>
+                                      <w:rPr>
+                                        <w:caps/>
+                                        <w:color w:val="1F4E79" w:themeColor="accent5" w:themeShade="80"/>
+                                        <w:sz w:val="28"/>
+                                        <w:szCs w:val="28"/>
+                                      </w:rPr>
+                                    </w:pPr>
+                                    <w:r>
+                                      <w:rPr>
+                                        <w:caps/>
+                                        <w:color w:val="1F4E79" w:themeColor="accent5" w:themeShade="80"/>
+                                        <w:sz w:val="28"/>
+                                        <w:szCs w:val="28"/>
+                                      </w:rPr>
+                                      <w:t>Project report</w:t>
+                                    </w:r>
+                                  </w:p>
+                                </w:sdtContent>
+                              </w:sdt>
+                              <w:sdt>
+                                <w:sdtPr>
+                                  <w:rPr>
+                                    <w:caps/>
+                                    <w:color w:val="5B9BD5" w:themeColor="accent5"/>
+                                    <w:sz w:val="24"/>
+                                    <w:szCs w:val="24"/>
+                                  </w:rPr>
+                                  <w:alias w:val="Author"/>
+                                  <w:tag w:val=""/>
+                                  <w:id w:val="-1620287995"/>
+                                  <w:dataBinding w:prefixMappings="xmlns:ns0='http://purl.org/dc/elements/1.1/' xmlns:ns1='http://schemas.openxmlformats.org/package/2006/metadata/core-properties' " w:xpath="/ns1:coreProperties[1]/ns0:creator[1]" w:storeItemID="{6C3C8BC8-F283-45AE-878A-BAB7291924A1}"/>
+                                  <w:text/>
+                                </w:sdtPr>
+                                <w:sdtContent>
+                                  <w:p>
+                                    <w:pPr>
+                                      <w:pStyle w:val="NoSpacing"/>
+                                      <w:spacing w:before="80" w:after="40"/>
+                                      <w:rPr>
+                                        <w:caps/>
+                                        <w:color w:val="5B9BD5" w:themeColor="accent5"/>
+                                        <w:sz w:val="24"/>
+                                        <w:szCs w:val="24"/>
+                                      </w:rPr>
+                                    </w:pPr>
+                                    <w:r>
+                                      <w:rPr>
+                                        <w:caps/>
+                                        <w:color w:val="5B9BD5" w:themeColor="accent5"/>
+                                        <w:sz w:val="24"/>
+                                        <w:szCs w:val="24"/>
+                                      </w:rPr>
+                                      <w:t>Rukhsora Nazarova, Mikhail Stefantsev, Mariia Saveleva</w:t>
+                                    </w:r>
+                                  </w:p>
+                                </w:sdtContent>
+                              </w:sdt>
+                            </w:txbxContent>
+                          </wps:txbx>
+                          <wps:bodyPr rot="0" spcFirstLastPara="0" vertOverflow="overflow" horzOverflow="overflow" vert="horz" wrap="square" lIns="0" tIns="0" rIns="0" bIns="0" numCol="1" spcCol="0" rtlCol="0" fromWordArt="0" anchor="t" anchorCtr="0" forceAA="0" compatLnSpc="1">
+                            <a:prstTxWarp prst="textNoShape">
+                              <a:avLst/>
+                            </a:prstTxWarp>
+                            <a:spAutoFit/>
+                          </wps:bodyPr>
+                        </wps:wsp>
+                      </a:graphicData>
+                    </a:graphic>
+                    <wp14:sizeRelH relativeFrom="margin">
+                      <wp14:pctWidth>79000</wp14:pctWidth>
+                    </wp14:sizeRelH>
+                    <wp14:sizeRelV relativeFrom="page">
+                      <wp14:pctHeight>35000</wp14:pctHeight>
+                    </wp14:sizeRelV>
+                  </wp:anchor>
+                </w:drawing>
+              </mc:Choice>
+              <mc:Fallback>
+                <w:pict>
+                  <v:shapetype w14:anchorId="39CACB29" id="_x0000_t202" coordsize="21600,21600" o:spt="202" path="m,l,21600r21600,l21600,xe">
+                    <v:stroke joinstyle="miter"/>
+                    <v:path gradientshapeok="t" o:connecttype="rect"/>
+                  </v:shapetype>
+                  <v:shape id="Text Box 131" o:spid="_x0000_s1026" type="#_x0000_t202" style="position:absolute;margin-left:0;margin-top:0;width:369pt;height:529.2pt;z-index:251660288;visibility:visible;mso-wrap-style:square;mso-width-percent:790;mso-height-percent:350;mso-left-percent:77;mso-top-percent:540;mso-wrap-distance-left:14.4pt;mso-wrap-distance-top:0;mso-wrap-distance-right:14.4pt;mso-wrap-distance-bottom:0;mso-position-horizontal-relative:margin;mso-position-vertical-relative:page;mso-width-percent:790;mso-height-percent:350;mso-left-percent:77;mso-top-percent:540;mso-width-relative:margin;mso-height-relative:page;v-text-anchor:top" o:gfxdata="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" filled="f" stroked="f" strokeweight=".5pt">
+                    <v:textbox style="mso-fit-shape-to-text:t" inset="0,0,0,0">
+                      <w:txbxContent>
+                        <w:p>
+                          <w:pPr>
+                            <w:pStyle w:val="NoSpacing"/>
+                            <w:spacing w:before="40" w:after="560" w:line="216" w:lineRule="auto"/>
+                            <w:rPr>
+                              <w:color w:val="4472C4" w:themeColor="accent1"/>
+                              <w:sz w:val="72"/>
+                              <w:szCs w:val="72"/>
+                            </w:rPr>
+                          </w:pPr>
+                          <w:sdt>
+                            <w:sdtPr>
+                              <w:rPr>
+                                <w:color w:val="4472C4" w:themeColor="accent1"/>
+                                <w:sz w:val="72"/>
+                                <w:szCs w:val="72"/>
+                              </w:rPr>
+                              <w:alias w:val="Title"/>
+                              <w:tag w:val=""/>
+                              <w:id w:val="-403602107"/>
+                              <w:dataBinding w:prefixMappings="xmlns:ns0='http://purl.org/dc/elements/1.1/' xmlns:ns1='http://schemas.openxmlformats.org/package/2006/metadata/core-properties' " w:xpath="/ns1:coreProperties[1]/ns0:title[1]" w:storeItemID="{6C3C8BC8-F283-45AE-878A-BAB7291924A1}"/>
+                              <w:text/>
+                            </w:sdtPr>
+                            <w:sdtContent>
+                              <w:r>
+                                <w:rPr>
+                                  <w:color w:val="4472C4" w:themeColor="accent1"/>
+                                  <w:sz w:val="72"/>
+                                  <w:szCs w:val="72"/>
+                                </w:rPr>
+                                <w:t>Zumo project</w:t>
+                              </w:r>
+                            </w:sdtContent>
+                          </w:sdt>
+                        </w:p>
+                        <w:sdt>
+                          <w:sdtPr>
+                            <w:rPr>
+                              <w:caps/>
+                              <w:color w:val="1F4E79" w:themeColor="accent5" w:themeShade="80"/>
+                              <w:sz w:val="28"/>
+                              <w:szCs w:val="28"/>
+                            </w:rPr>
+                            <w:alias w:val="Subtitle"/>
+                            <w:tag w:val=""/>
+                            <w:id w:val="-90695589"/>
+                            <w:dataBinding w:prefixMappings="xmlns:ns0='http://purl.org/dc/elements/1.1/' xmlns:ns1='http://schemas.openxmlformats.org/package/2006/metadata/core-properties' " w:xpath="/ns1:coreProperties[1]/ns0:subject[1]" w:storeItemID="{6C3C8BC8-F283-45AE-878A-BAB7291924A1}"/>
+                            <w:text/>
+                          </w:sdtPr>
+                          <w:sdtContent>
+                            <w:p>
+                              <w:pPr>
+                                <w:pStyle w:val="NoSpacing"/>
+                                <w:spacing w:before="40" w:after="40"/>
+                                <w:rPr>
+                                  <w:caps/>
+                                  <w:color w:val="1F4E79" w:themeColor="accent5" w:themeShade="80"/>
+                                  <w:sz w:val="28"/>
+                                  <w:szCs w:val="28"/>
+                                </w:rPr>
+                              </w:pPr>
+                              <w:r>
+                                <w:rPr>
+                                  <w:caps/>
+                                  <w:color w:val="1F4E79" w:themeColor="accent5" w:themeShade="80"/>
+                                  <w:sz w:val="28"/>
+                                  <w:szCs w:val="28"/>
+                                </w:rPr>
+                                <w:t>Project report</w:t>
+                              </w:r>
+                            </w:p>
+                          </w:sdtContent>
+                        </w:sdt>
+                        <w:sdt>
+                          <w:sdtPr>
+                            <w:rPr>
+                              <w:caps/>
+                              <w:color w:val="5B9BD5" w:themeColor="accent5"/>
+                              <w:sz w:val="24"/>
+                              <w:szCs w:val="24"/>
+                            </w:rPr>
+                            <w:alias w:val="Author"/>
+                            <w:tag w:val=""/>
+                            <w:id w:val="-1620287995"/>
+                            <w:dataBinding w:prefixMappings="xmlns:ns0='http://purl.org/dc/elements/1.1/' xmlns:ns1='http://schemas.openxmlformats.org/package/2006/metadata/core-properties' " w:xpath="/ns1:coreProperties[1]/ns0:creator[1]" w:storeItemID="{6C3C8BC8-F283-45AE-878A-BAB7291924A1}"/>
+                            <w:text/>
+                          </w:sdtPr>
+                          <w:sdtContent>
+                            <w:p>
+                              <w:pPr>
+                                <w:pStyle w:val="NoSpacing"/>
+                                <w:spacing w:before="80" w:after="40"/>
+                                <w:rPr>
+                                  <w:caps/>
+                                  <w:color w:val="5B9BD5" w:themeColor="accent5"/>
+                                  <w:sz w:val="24"/>
+                                  <w:szCs w:val="24"/>
+                                </w:rPr>
+                              </w:pPr>
+                              <w:r>
+                                <w:rPr>
+                                  <w:caps/>
+                                  <w:color w:val="5B9BD5" w:themeColor="accent5"/>
+                                  <w:sz w:val="24"/>
+                                  <w:szCs w:val="24"/>
+                                </w:rPr>
+                                <w:t>Rukhsora Nazarova, Mikhail Stefantsev, Mariia Saveleva</w:t>
+                              </w:r>
+                            </w:p>
+                          </w:sdtContent>
+                        </w:sdt>
+                      </w:txbxContent>
+                    </v:textbox>
+                    <w10:wrap type="square" anchorx="margin" anchory="page"/>
+                  </v:shape>
+                </w:pict>
+              </mc:Fallback>
+            </mc:AlternateContent>
+          </w:r>
+          <w:r>
+            <w:rPr>
+              <w:noProof/>
+            </w:rPr>
+            <mc:AlternateContent>
+              <mc:Choice Requires="wps">
+                <w:drawing>
+                  <wp:anchor distT="0" distB="0" distL="114300" distR="114300" simplePos="0" relativeHeight="251659264" behindDoc="0" locked="0" layoutInCell="1" allowOverlap="1" wp14:anchorId="4E8E35F8" wp14:editId="40B9562B">
+                    <wp:simplePos x="0" y="0"/>
+                    <wp:positionH relativeFrom="margin">
+                      <wp:align>right</wp:align>
+                    </wp:positionH>
+                    <mc:AlternateContent>
+                      <mc:Choice Requires="wp14">
+                        <wp:positionV relativeFrom="page">
+                          <wp14:pctPosVOffset>2300</wp14:pctPosVOffset>
+                        </wp:positionV>
+                      </mc:Choice>
+                      <mc:Fallback>
+                        <wp:positionV relativeFrom="page">
+                          <wp:posOffset>245745</wp:posOffset>
+                        </wp:positionV>
+                      </mc:Fallback>
+                    </mc:AlternateContent>
+                    <wp:extent cx="594360" cy="987552"/>
+                    <wp:effectExtent l="0" t="0" r="0" b="5080"/>
+                    <wp:wrapNone/>
+                    <wp:docPr id="132" name="Rectangle 132"/>
+                    <wp:cNvGraphicFramePr>
+                      <a:graphicFrameLocks xmlns:a="http://schemas.openxmlformats.org/drawingml/2006/main" noChangeAspect="1"/>
+                    </wp:cNvGraphicFramePr>
+                    <a:graphic xmlns:a="http://schemas.openxmlformats.org/drawingml/2006/main">
+                      <a:graphicData uri="http://schemas.microsoft.com/office/word/2010/wordprocessingShape">
+                        <wps:wsp>
+                          <wps:cNvSpPr>
+                            <a:spLocks noChangeAspect="1"/>
+                          </wps:cNvSpPr>
+                          <wps:spPr>
+                            <a:xfrm>
+                              <a:off x="0" y="0"/>
+                              <a:ext cx="594360" cy="987552"/>
+                            </a:xfrm>
+                            <a:prstGeom prst="rect">
+                              <a:avLst/>
+                            </a:prstGeom>
+                            <a:ln>
+                              <a:noFill/>
+                            </a:ln>
+                          </wps:spPr>
+                          <wps:style>
+                            <a:lnRef idx="2">
+                              <a:schemeClr val="accent1">
+                                <a:shade val="50000"/>
+                              </a:schemeClr>
+                            </a:lnRef>
+                            <a:fillRef idx="1">
+                              <a:schemeClr val="accent1"/>
+                            </a:fillRef>
+                            <a:effectRef idx="0">
+                              <a:schemeClr val="accent1"/>
+                            </a:effectRef>
+                            <a:fontRef idx="minor">
+                              <a:schemeClr val="lt1"/>
+                            </a:fontRef>
+                          </wps:style>
+                          <wps:txbx>
+                            <w:txbxContent>
+                              <w:sdt>
+                                <w:sdtPr>
+                                  <w:rPr>
+                                    <w:color w:val="FFFFFF" w:themeColor="background1"/>
+                                    <w:sz w:val="24"/>
+                                    <w:szCs w:val="24"/>
+                                  </w:rPr>
+                                  <w:alias w:val="Year"/>
+                                  <w:tag w:val=""/>
+                                  <w:id w:val="1241605808"/>
+                                  <w:dataBinding w:prefixMappings="xmlns:ns0='http://schemas.microsoft.com/office/2006/coverPageProps' " w:xpath="/ns0:CoverPageProperties[1]/ns0:PublishDate[1]" w:storeItemID="{55AF091B-3C7A-41E3-B477-F2FDAA23CFDA}"/>
+                                  <w:date w:fullDate="2018-01-01T00:00:00Z">
+                                    <w:dateFormat w:val="yyyy"/>
+                                    <w:lid w:val="en-US"/>
+                                    <w:storeMappedDataAs w:val="dateTime"/>
+                                    <w:calendar w:val="gregorian"/>
+                                  </w:date>
+                                </w:sdtPr>
+                                <w:sdtContent>
+                                  <w:p>
+                                    <w:pPr>
+                                      <w:pStyle w:val="NoSpacing"/>
+                                      <w:jc w:val="right"/>
+                                      <w:rPr>
+                                        <w:color w:val="FFFFFF" w:themeColor="background1"/>
+                                        <w:sz w:val="24"/>
+                                        <w:szCs w:val="24"/>
+                                      </w:rPr>
+                                    </w:pPr>
+                                    <w:r>
+                                      <w:rPr>
+                                        <w:color w:val="FFFFFF" w:themeColor="background1"/>
+                                        <w:sz w:val="24"/>
+                                        <w:szCs w:val="24"/>
+                                      </w:rPr>
+                                      <w:t>2018</w:t>
+                                    </w:r>
+                                  </w:p>
+                                </w:sdtContent>
+                              </w:sdt>
+                            </w:txbxContent>
+                          </wps:txbx>
+                          <wps:bodyPr rot="0" spcFirstLastPara="0" vertOverflow="overflow" horzOverflow="overflow" vert="horz" wrap="square" lIns="45720" tIns="45720" rIns="45720" bIns="45720" numCol="1" spcCol="0" rtlCol="0" fromWordArt="0" anchor="b" anchorCtr="0" forceAA="0" compatLnSpc="1">
+                            <a:prstTxWarp prst="textNoShape">
+                              <a:avLst/>
+                            </a:prstTxWarp>
+                            <a:noAutofit/>
+                          </wps:bodyPr>
+                        </wps:wsp>
+                      </a:graphicData>
+                    </a:graphic>
+                    <wp14:sizeRelH relativeFrom="page">
+                      <wp14:pctWidth>7600</wp14:pctWidth>
+                    </wp14:sizeRelH>
+                    <wp14:sizeRelV relativeFrom="page">
+                      <wp14:pctHeight>9800</wp14:pctHeight>
+                    </wp14:sizeRelV>
+                  </wp:anchor>
+                </w:drawing>
+              </mc:Choice>
+              <mc:Fallback>
+                <w:pict>
+                  <v:rect w14:anchorId="4E8E35F8" id="Rectangle 132" o:spid="_x0000_s1027" style="position:absolute;margin-left:-4.4pt;margin-top:0;width:46.8pt;height:77.75pt;z-index:251659264;visibility:visible;mso-wrap-style:square;mso-width-percent:76;mso-height-percent:98;mso-top-percent:23;mso-wrap-distance-left:9pt;mso-wrap-distance-top:0;mso-wrap-distance-right:9pt;mso-wrap-distance-bottom:0;mso-position-horizontal:right;mso-position-horizontal-relative:margin;mso-position-vertical-relative:page;mso-width-percent:76;mso-height-percent:98;mso-top-percent:23;mso-width-relative:page;mso-height-relative:page;v-text-anchor:bottom" o:gfxdata="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" fillcolor="#4472c4 [3204]" stroked="f" strokeweight="1pt">
+                    <o:lock v:ext="edit" aspectratio="t"/>
+                    <v:textbox inset="3.6pt,,3.6pt">
+                      <w:txbxContent>
+                        <w:sdt>
+                          <w:sdtPr>
+                            <w:rPr>
+                              <w:color w:val="FFFFFF" w:themeColor="background1"/>
+                              <w:sz w:val="24"/>
+                              <w:szCs w:val="24"/>
+                            </w:rPr>
+                            <w:alias w:val="Year"/>
+                            <w:tag w:val=""/>
+                            <w:id w:val="1241605808"/>
+                            <w:dataBinding w:prefixMappings="xmlns:ns0='http://schemas.microsoft.com/office/2006/coverPageProps' " w:xpath="/ns0:CoverPageProperties[1]/ns0:PublishDate[1]" w:storeItemID="{55AF091B-3C7A-41E3-B477-F2FDAA23CFDA}"/>
+                            <w:date w:fullDate="2018-01-01T00:00:00Z">
+                              <w:dateFormat w:val="yyyy"/>
+                              <w:lid w:val="en-US"/>
+                              <w:storeMappedDataAs w:val="dateTime"/>
+                              <w:calendar w:val="gregorian"/>
+                            </w:date>
+                          </w:sdtPr>
+                          <w:sdtContent>
+                            <w:p>
+                              <w:pPr>
+                                <w:pStyle w:val="NoSpacing"/>
+                                <w:jc w:val="right"/>
+                                <w:rPr>
+                                  <w:color w:val="FFFFFF" w:themeColor="background1"/>
+                                  <w:sz w:val="24"/>
+                                  <w:szCs w:val="24"/>
+                                </w:rPr>
+                              </w:pPr>
+                              <w:r>
+                                <w:rPr>
+                                  <w:color w:val="FFFFFF" w:themeColor="background1"/>
+                                  <w:sz w:val="24"/>
+                                  <w:szCs w:val="24"/>
+                                </w:rPr>
+                                <w:t>2018</w:t>
+                              </w:r>
+                            </w:p>
+                          </w:sdtContent>
+                        </w:sdt>
+                      </w:txbxContent>
+                    </v:textbox>
+                    <w10:wrap anchorx="margin" anchory="page"/>
+                  </v:rect>
+                </w:pict>
+              </mc:Fallback>
+            </mc:AlternateContent>
+          </w:r>
+        </w:p>
+        <w:p>
+          <w:pPr>
+            <w:spacing w:before="0" w:after="0"/>
+            <w:ind w:left="0"/>
+            <w:rPr>
+              <w:lang w:val="en-US"/>
+            </w:rPr>
+          </w:pPr>
+        </w:p>
+      </w:sdtContent>
+    </w:sdt>
     <w:p>
       <w:pPr>
         <w:pStyle w:val="Heading1"/>
@@ -77,15 +568,15 @@
           <w:lang w:val="en-US"/>
         </w:rPr>
       </w:pPr>
-      <w:bookmarkStart w:id="1" w:name="_Toc531254100"/>
-      <w:commentRangeStart w:id="2"/>
+      <w:bookmarkStart w:id="0" w:name="_Toc531595574"/>
+      <w:commentRangeStart w:id="1"/>
       <w:r>
         <w:rPr>
           <w:lang w:val="en-US"/>
         </w:rPr>
         <w:t>Robot projects</w:t>
       </w:r>
-      <w:commentRangeEnd w:id="2"/>
+      <w:commentRangeEnd w:id="1"/>
       <w:r>
         <w:rPr>
           <w:rStyle w:val="CommentReference"/>
@@ -94,9 +585,9 @@
           <w:bCs w:val="0"/>
           <w:kern w:val="0"/>
         </w:rPr>
-        <w:commentReference w:id="2"/>
-      </w:r>
-      <w:bookmarkEnd w:id="1"/>
+        <w:commentReference w:id="1"/>
+      </w:r>
+      <w:bookmarkEnd w:id="0"/>
     </w:p>
     <w:sdt>
       <w:sdtPr>
@@ -127,8 +618,6 @@
           <w:r>
             <w:t>Table of Contents</w:t>
           </w:r>
-          <w:bookmarkStart w:id="3" w:name="_GoBack"/>
-          <w:bookmarkEnd w:id="3"/>
         </w:p>
         <w:p>
           <w:pPr>
@@ -141,7 +630,7 @@
               <w:noProof/>
               <w:sz w:val="22"/>
               <w:szCs w:val="22"/>
-              <w:lang/>
+              <w:lang w:eastAsia="ru-RU"/>
             </w:rPr>
           </w:pPr>
           <w:r>
@@ -168,7 +657,7 @@
             </w:rPr>
             <w:fldChar w:fldCharType="separate"/>
           </w:r>
-          <w:hyperlink w:anchor="_Toc531254100" w:history="1">
+          <w:hyperlink w:anchor="_Toc531595574" w:history="1">
             <w:r>
               <w:rPr>
                 <w:rStyle w:val="Hyperlink"/>
@@ -196,7 +685,7 @@
                 <w:noProof/>
                 <w:webHidden/>
               </w:rPr>
-              <w:instrText xml:space="preserve"> PAGEREF _Toc531254100 \h </w:instrText>
+              <w:instrText xml:space="preserve"> PAGEREF _Toc531595574 \h </w:instrText>
             </w:r>
             <w:r>
               <w:rPr>
@@ -216,7 +705,7 @@
                 <w:noProof/>
                 <w:webHidden/>
               </w:rPr>
-              <w:t>1</w:t>
+              <w:t>0</w:t>
             </w:r>
             <w:r>
               <w:rPr>
@@ -239,10 +728,10 @@
               <w:noProof/>
               <w:sz w:val="22"/>
               <w:szCs w:val="22"/>
-              <w:lang/>
+              <w:lang w:eastAsia="ru-RU"/>
             </w:rPr>
           </w:pPr>
-          <w:hyperlink w:anchor="_Toc531254101" w:history="1">
+          <w:hyperlink w:anchor="_Toc531595575" w:history="1">
             <w:r>
               <w:rPr>
                 <w:rStyle w:val="Hyperlink"/>
@@ -257,7 +746,7 @@
                 <w:noProof/>
                 <w:sz w:val="22"/>
                 <w:szCs w:val="22"/>
-                <w:lang/>
+                <w:lang w:eastAsia="ru-RU"/>
               </w:rPr>
               <w:tab/>
             </w:r>
@@ -287,7 +776,7 @@
                 <w:noProof/>
                 <w:webHidden/>
               </w:rPr>
-              <w:instrText xml:space="preserve"> PAGEREF _Toc531254101 \h </w:instrText>
+              <w:instrText xml:space="preserve"> PAGEREF _Toc531595575 \h </w:instrText>
             </w:r>
             <w:r>
               <w:rPr>
@@ -307,7 +796,7 @@
                 <w:noProof/>
                 <w:webHidden/>
               </w:rPr>
-              <w:t>3</w:t>
+              <w:t>2</w:t>
             </w:r>
             <w:r>
               <w:rPr>
@@ -330,10 +819,10 @@
               <w:noProof/>
               <w:sz w:val="22"/>
               <w:szCs w:val="22"/>
-              <w:lang/>
+              <w:lang w:eastAsia="ru-RU"/>
             </w:rPr>
           </w:pPr>
-          <w:hyperlink w:anchor="_Toc531254102" w:history="1">
+          <w:hyperlink w:anchor="_Toc531595576" w:history="1">
             <w:r>
               <w:rPr>
                 <w:rStyle w:val="Hyperlink"/>
@@ -348,7 +837,7 @@
                 <w:noProof/>
                 <w:sz w:val="22"/>
                 <w:szCs w:val="22"/>
-                <w:lang/>
+                <w:lang w:eastAsia="ru-RU"/>
               </w:rPr>
               <w:tab/>
             </w:r>
@@ -378,7 +867,7 @@
                 <w:noProof/>
                 <w:webHidden/>
               </w:rPr>
-              <w:instrText xml:space="preserve"> PAGEREF _Toc531254102 \h </w:instrText>
+              <w:instrText xml:space="preserve"> PAGEREF _Toc531595576 \h </w:instrText>
             </w:r>
             <w:r>
               <w:rPr>
@@ -398,7 +887,7 @@
                 <w:noProof/>
                 <w:webHidden/>
               </w:rPr>
-              <w:t>3</w:t>
+              <w:t>2</w:t>
             </w:r>
             <w:r>
               <w:rPr>
@@ -421,10 +910,10 @@
               <w:noProof/>
               <w:sz w:val="22"/>
               <w:szCs w:val="22"/>
-              <w:lang/>
+              <w:lang w:eastAsia="ru-RU"/>
             </w:rPr>
           </w:pPr>
-          <w:hyperlink w:anchor="_Toc531254103" w:history="1">
+          <w:hyperlink w:anchor="_Toc531595577" w:history="1">
             <w:r>
               <w:rPr>
                 <w:rStyle w:val="Hyperlink"/>
@@ -440,7 +929,7 @@
                 <w:noProof/>
                 <w:sz w:val="22"/>
                 <w:szCs w:val="22"/>
-                <w:lang/>
+                <w:lang w:eastAsia="ru-RU"/>
               </w:rPr>
               <w:tab/>
             </w:r>
@@ -470,7 +959,7 @@
                 <w:noProof/>
                 <w:webHidden/>
               </w:rPr>
-              <w:instrText xml:space="preserve"> PAGEREF _Toc531254103 \h </w:instrText>
+              <w:instrText xml:space="preserve"> PAGEREF _Toc531595577 \h </w:instrText>
             </w:r>
             <w:r>
               <w:rPr>
@@ -490,7 +979,7 @@
                 <w:noProof/>
                 <w:webHidden/>
               </w:rPr>
-              <w:t>4</w:t>
+              <w:t>3</w:t>
             </w:r>
             <w:r>
               <w:rPr>
@@ -513,10 +1002,10 @@
               <w:noProof/>
               <w:sz w:val="22"/>
               <w:szCs w:val="22"/>
-              <w:lang/>
+              <w:lang w:eastAsia="ru-RU"/>
             </w:rPr>
           </w:pPr>
-          <w:hyperlink w:anchor="_Toc531254104" w:history="1">
+          <w:hyperlink w:anchor="_Toc531595578" w:history="1">
             <w:r>
               <w:rPr>
                 <w:rStyle w:val="Hyperlink"/>
@@ -531,7 +1020,7 @@
                 <w:noProof/>
                 <w:sz w:val="22"/>
                 <w:szCs w:val="22"/>
-                <w:lang/>
+                <w:lang w:eastAsia="ru-RU"/>
               </w:rPr>
               <w:tab/>
             </w:r>
@@ -561,7 +1050,7 @@
                 <w:noProof/>
                 <w:webHidden/>
               </w:rPr>
-              <w:instrText xml:space="preserve"> PAGEREF _Toc531254104 \h </w:instrText>
+              <w:instrText xml:space="preserve"> PAGEREF _Toc531595578 \h </w:instrText>
             </w:r>
             <w:r>
               <w:rPr>
@@ -581,7 +1070,7 @@
                 <w:noProof/>
                 <w:webHidden/>
               </w:rPr>
-              <w:t>4</w:t>
+              <w:t>3</w:t>
             </w:r>
             <w:r>
               <w:rPr>
@@ -604,10 +1093,10 @@
               <w:noProof/>
               <w:sz w:val="22"/>
               <w:szCs w:val="22"/>
-              <w:lang/>
+              <w:lang w:eastAsia="ru-RU"/>
             </w:rPr>
           </w:pPr>
-          <w:hyperlink w:anchor="_Toc531254105" w:history="1">
+          <w:hyperlink w:anchor="_Toc531595579" w:history="1">
             <w:r>
               <w:rPr>
                 <w:rStyle w:val="Hyperlink"/>
@@ -623,7 +1112,7 @@
                 <w:noProof/>
                 <w:sz w:val="22"/>
                 <w:szCs w:val="22"/>
-                <w:lang/>
+                <w:lang w:eastAsia="ru-RU"/>
               </w:rPr>
               <w:tab/>
             </w:r>
@@ -655,7 +1144,7 @@
                 <w:noProof/>
                 <w:webHidden/>
               </w:rPr>
-              <w:instrText xml:space="preserve"> PAGEREF _Toc531254105 \h </w:instrText>
+              <w:instrText xml:space="preserve"> PAGEREF _Toc531595579 \h </w:instrText>
             </w:r>
             <w:r>
               <w:rPr>
@@ -675,7 +1164,7 @@
                 <w:noProof/>
                 <w:webHidden/>
               </w:rPr>
-              <w:t>5</w:t>
+              <w:t>4</w:t>
             </w:r>
             <w:r>
               <w:rPr>
@@ -698,10 +1187,10 @@
               <w:noProof/>
               <w:sz w:val="22"/>
               <w:szCs w:val="22"/>
-              <w:lang/>
+              <w:lang w:eastAsia="ru-RU"/>
             </w:rPr>
           </w:pPr>
-          <w:hyperlink w:anchor="_Toc531254106" w:history="1">
+          <w:hyperlink w:anchor="_Toc531595580" w:history="1">
             <w:r>
               <w:rPr>
                 <w:rStyle w:val="Hyperlink"/>
@@ -716,7 +1205,7 @@
                 <w:noProof/>
                 <w:sz w:val="22"/>
                 <w:szCs w:val="22"/>
-                <w:lang/>
+                <w:lang w:eastAsia="ru-RU"/>
               </w:rPr>
               <w:tab/>
             </w:r>
@@ -746,7 +1235,7 @@
                 <w:noProof/>
                 <w:webHidden/>
               </w:rPr>
-              <w:instrText xml:space="preserve"> PAGEREF _Toc531254106 \h </w:instrText>
+              <w:instrText xml:space="preserve"> PAGEREF _Toc531595580 \h </w:instrText>
             </w:r>
             <w:r>
               <w:rPr>
@@ -766,7 +1255,7 @@
                 <w:noProof/>
                 <w:webHidden/>
               </w:rPr>
-              <w:t>5</w:t>
+              <w:t>4</w:t>
             </w:r>
             <w:r>
               <w:rPr>
@@ -789,10 +1278,10 @@
               <w:noProof/>
               <w:sz w:val="22"/>
               <w:szCs w:val="22"/>
-              <w:lang/>
+              <w:lang w:eastAsia="ru-RU"/>
             </w:rPr>
           </w:pPr>
-          <w:hyperlink w:anchor="_Toc531254107" w:history="1">
+          <w:hyperlink w:anchor="_Toc531595581" w:history="1">
             <w:r>
               <w:rPr>
                 <w:rStyle w:val="Hyperlink"/>
@@ -807,7 +1296,7 @@
                 <w:noProof/>
                 <w:sz w:val="22"/>
                 <w:szCs w:val="22"/>
-                <w:lang/>
+                <w:lang w:eastAsia="ru-RU"/>
               </w:rPr>
               <w:tab/>
             </w:r>
@@ -838,7 +1327,7 @@
                 <w:noProof/>
                 <w:webHidden/>
               </w:rPr>
-              <w:instrText xml:space="preserve"> PAGEREF _Toc531254107 \h </w:instrText>
+              <w:instrText xml:space="preserve"> PAGEREF _Toc531595581 \h </w:instrText>
             </w:r>
             <w:r>
               <w:rPr>
@@ -858,7 +1347,7 @@
                 <w:noProof/>
                 <w:webHidden/>
               </w:rPr>
-              <w:t>5</w:t>
+              <w:t>4</w:t>
             </w:r>
             <w:r>
               <w:rPr>
@@ -881,10 +1370,10 @@
               <w:noProof/>
               <w:sz w:val="22"/>
               <w:szCs w:val="22"/>
-              <w:lang/>
+              <w:lang w:eastAsia="ru-RU"/>
             </w:rPr>
           </w:pPr>
-          <w:hyperlink w:anchor="_Toc531254108" w:history="1">
+          <w:hyperlink w:anchor="_Toc531595582" w:history="1">
             <w:r>
               <w:rPr>
                 <w:rStyle w:val="Hyperlink"/>
@@ -899,7 +1388,7 @@
                 <w:noProof/>
                 <w:sz w:val="22"/>
                 <w:szCs w:val="22"/>
-                <w:lang/>
+                <w:lang w:eastAsia="ru-RU"/>
               </w:rPr>
               <w:tab/>
             </w:r>
@@ -929,7 +1418,7 @@
                 <w:noProof/>
                 <w:webHidden/>
               </w:rPr>
-              <w:instrText xml:space="preserve"> PAGEREF _Toc531254108 \h </w:instrText>
+              <w:instrText xml:space="preserve"> PAGEREF _Toc531595582 \h </w:instrText>
             </w:r>
             <w:r>
               <w:rPr>
@@ -949,7 +1438,7 @@
                 <w:noProof/>
                 <w:webHidden/>
               </w:rPr>
-              <w:t>6</w:t>
+              <w:t>5</w:t>
             </w:r>
             <w:r>
               <w:rPr>
@@ -972,10 +1461,10 @@
               <w:noProof/>
               <w:sz w:val="22"/>
               <w:szCs w:val="22"/>
-              <w:lang/>
+              <w:lang w:eastAsia="ru-RU"/>
             </w:rPr>
           </w:pPr>
-          <w:hyperlink w:anchor="_Toc531254109" w:history="1">
+          <w:hyperlink w:anchor="_Toc531595583" w:history="1">
             <w:r>
               <w:rPr>
                 <w:rStyle w:val="Hyperlink"/>
@@ -991,7 +1480,7 @@
                 <w:noProof/>
                 <w:sz w:val="22"/>
                 <w:szCs w:val="22"/>
-                <w:lang/>
+                <w:lang w:eastAsia="ru-RU"/>
               </w:rPr>
               <w:tab/>
             </w:r>
@@ -1023,7 +1512,7 @@
                 <w:noProof/>
                 <w:webHidden/>
               </w:rPr>
-              <w:instrText xml:space="preserve"> PAGEREF _Toc531254109 \h </w:instrText>
+              <w:instrText xml:space="preserve"> PAGEREF _Toc531595583 \h </w:instrText>
             </w:r>
             <w:r>
               <w:rPr>
@@ -1043,7 +1532,7 @@
                 <w:noProof/>
                 <w:webHidden/>
               </w:rPr>
-              <w:t>8</w:t>
+              <w:t>7</w:t>
             </w:r>
             <w:r>
               <w:rPr>
@@ -1066,10 +1555,10 @@
               <w:noProof/>
               <w:sz w:val="22"/>
               <w:szCs w:val="22"/>
-              <w:lang/>
+              <w:lang w:eastAsia="ru-RU"/>
             </w:rPr>
           </w:pPr>
-          <w:hyperlink w:anchor="_Toc531254110" w:history="1">
+          <w:hyperlink w:anchor="_Toc531595584" w:history="1">
             <w:r>
               <w:rPr>
                 <w:rStyle w:val="Hyperlink"/>
@@ -1084,7 +1573,7 @@
                 <w:noProof/>
                 <w:sz w:val="22"/>
                 <w:szCs w:val="22"/>
-                <w:lang/>
+                <w:lang w:eastAsia="ru-RU"/>
               </w:rPr>
               <w:tab/>
             </w:r>
@@ -1114,7 +1603,7 @@
                 <w:noProof/>
                 <w:webHidden/>
               </w:rPr>
-              <w:instrText xml:space="preserve"> PAGEREF _Toc531254110 \h </w:instrText>
+              <w:instrText xml:space="preserve"> PAGEREF _Toc531595584 \h </w:instrText>
             </w:r>
             <w:r>
               <w:rPr>
@@ -1134,7 +1623,7 @@
                 <w:noProof/>
                 <w:webHidden/>
               </w:rPr>
-              <w:t>8</w:t>
+              <w:t>7</w:t>
             </w:r>
             <w:r>
               <w:rPr>
@@ -1157,10 +1646,10 @@
               <w:noProof/>
               <w:sz w:val="22"/>
               <w:szCs w:val="22"/>
-              <w:lang/>
+              <w:lang w:eastAsia="ru-RU"/>
             </w:rPr>
           </w:pPr>
-          <w:hyperlink w:anchor="_Toc531254111" w:history="1">
+          <w:hyperlink w:anchor="_Toc531595585" w:history="1">
             <w:r>
               <w:rPr>
                 <w:rStyle w:val="Hyperlink"/>
@@ -1175,7 +1664,7 @@
                 <w:noProof/>
                 <w:sz w:val="22"/>
                 <w:szCs w:val="22"/>
-                <w:lang/>
+                <w:lang w:eastAsia="ru-RU"/>
               </w:rPr>
               <w:tab/>
             </w:r>
@@ -1205,7 +1694,7 @@
                 <w:noProof/>
                 <w:webHidden/>
               </w:rPr>
-              <w:instrText xml:space="preserve"> PAGEREF _Toc531254111 \h </w:instrText>
+              <w:instrText xml:space="preserve"> PAGEREF _Toc531595585 \h </w:instrText>
             </w:r>
             <w:r>
               <w:rPr>
@@ -1225,7 +1714,7 @@
                 <w:noProof/>
                 <w:webHidden/>
               </w:rPr>
-              <w:t>8</w:t>
+              <w:t>7</w:t>
             </w:r>
             <w:r>
               <w:rPr>
@@ -1248,10 +1737,10 @@
               <w:noProof/>
               <w:sz w:val="22"/>
               <w:szCs w:val="22"/>
-              <w:lang/>
+              <w:lang w:eastAsia="ru-RU"/>
             </w:rPr>
           </w:pPr>
-          <w:hyperlink w:anchor="_Toc531254112" w:history="1">
+          <w:hyperlink w:anchor="_Toc531595586" w:history="1">
             <w:r>
               <w:rPr>
                 <w:rStyle w:val="Hyperlink"/>
@@ -1266,7 +1755,7 @@
                 <w:noProof/>
                 <w:sz w:val="22"/>
                 <w:szCs w:val="22"/>
-                <w:lang/>
+                <w:lang w:eastAsia="ru-RU"/>
               </w:rPr>
               <w:tab/>
             </w:r>
@@ -1296,7 +1785,7 @@
                 <w:noProof/>
                 <w:webHidden/>
               </w:rPr>
-              <w:instrText xml:space="preserve"> PAGEREF _Toc531254112 \h </w:instrText>
+              <w:instrText xml:space="preserve"> PAGEREF _Toc531595586 \h </w:instrText>
             </w:r>
             <w:r>
               <w:rPr>
@@ -1316,7 +1805,7 @@
                 <w:noProof/>
                 <w:webHidden/>
               </w:rPr>
-              <w:t>8</w:t>
+              <w:t>7</w:t>
             </w:r>
             <w:r>
               <w:rPr>
@@ -1339,10 +1828,10 @@
               <w:noProof/>
               <w:sz w:val="22"/>
               <w:szCs w:val="22"/>
-              <w:lang/>
+              <w:lang w:eastAsia="ru-RU"/>
             </w:rPr>
           </w:pPr>
-          <w:hyperlink w:anchor="_Toc531254113" w:history="1">
+          <w:hyperlink w:anchor="_Toc531595587" w:history="1">
             <w:r>
               <w:rPr>
                 <w:rStyle w:val="Hyperlink"/>
@@ -1357,7 +1846,7 @@
                 <w:noProof/>
                 <w:sz w:val="22"/>
                 <w:szCs w:val="22"/>
-                <w:lang/>
+                <w:lang w:eastAsia="ru-RU"/>
               </w:rPr>
               <w:tab/>
             </w:r>
@@ -1387,7 +1876,7 @@
                 <w:noProof/>
                 <w:webHidden/>
               </w:rPr>
-              <w:instrText xml:space="preserve"> PAGEREF _Toc531254113 \h </w:instrText>
+              <w:instrText xml:space="preserve"> PAGEREF _Toc531595587 \h </w:instrText>
             </w:r>
             <w:r>
               <w:rPr>
@@ -1407,7 +1896,7 @@
                 <w:noProof/>
                 <w:webHidden/>
               </w:rPr>
-              <w:t>9</w:t>
+              <w:t>8</w:t>
             </w:r>
             <w:r>
               <w:rPr>
@@ -1430,10 +1919,10 @@
               <w:noProof/>
               <w:sz w:val="22"/>
               <w:szCs w:val="22"/>
-              <w:lang/>
+              <w:lang w:eastAsia="ru-RU"/>
             </w:rPr>
           </w:pPr>
-          <w:hyperlink w:anchor="_Toc531254114" w:history="1">
+          <w:hyperlink w:anchor="_Toc531595588" w:history="1">
             <w:r>
               <w:rPr>
                 <w:rStyle w:val="Hyperlink"/>
@@ -1447,7 +1936,7 @@
                 <w:noProof/>
                 <w:sz w:val="22"/>
                 <w:szCs w:val="22"/>
-                <w:lang/>
+                <w:lang w:eastAsia="ru-RU"/>
               </w:rPr>
               <w:tab/>
             </w:r>
@@ -1477,7 +1966,7 @@
                 <w:noProof/>
                 <w:webHidden/>
               </w:rPr>
-              <w:instrText xml:space="preserve"> PAGEREF _Toc531254114 \h </w:instrText>
+              <w:instrText xml:space="preserve"> PAGEREF _Toc531595588 \h </w:instrText>
             </w:r>
             <w:r>
               <w:rPr>
@@ -1497,7 +1986,7 @@
                 <w:noProof/>
                 <w:webHidden/>
               </w:rPr>
-              <w:t>9</w:t>
+              <w:t>8</w:t>
             </w:r>
             <w:r>
               <w:rPr>
@@ -1520,10 +2009,10 @@
               <w:noProof/>
               <w:sz w:val="22"/>
               <w:szCs w:val="22"/>
-              <w:lang/>
+              <w:lang w:eastAsia="ru-RU"/>
             </w:rPr>
           </w:pPr>
-          <w:hyperlink w:anchor="_Toc531254115" w:history="1">
+          <w:hyperlink w:anchor="_Toc531595589" w:history="1">
             <w:r>
               <w:rPr>
                 <w:rStyle w:val="Hyperlink"/>
@@ -1537,7 +2026,7 @@
                 <w:noProof/>
                 <w:sz w:val="22"/>
                 <w:szCs w:val="22"/>
-                <w:lang/>
+                <w:lang w:eastAsia="ru-RU"/>
               </w:rPr>
               <w:tab/>
             </w:r>
@@ -1567,7 +2056,7 @@
                 <w:noProof/>
                 <w:webHidden/>
               </w:rPr>
-              <w:instrText xml:space="preserve"> PAGEREF _Toc531254115 \h </w:instrText>
+              <w:instrText xml:space="preserve"> PAGEREF _Toc531595589 \h </w:instrText>
             </w:r>
             <w:r>
               <w:rPr>
@@ -1587,7 +2076,7 @@
                 <w:noProof/>
                 <w:webHidden/>
               </w:rPr>
-              <w:t>9</w:t>
+              <w:t>8</w:t>
             </w:r>
             <w:r>
               <w:rPr>
@@ -1610,10 +2099,10 @@
               <w:noProof/>
               <w:sz w:val="22"/>
               <w:szCs w:val="22"/>
-              <w:lang/>
+              <w:lang w:eastAsia="ru-RU"/>
             </w:rPr>
           </w:pPr>
-          <w:hyperlink w:anchor="_Toc531254116" w:history="1">
+          <w:hyperlink w:anchor="_Toc531595590" w:history="1">
             <w:r>
               <w:rPr>
                 <w:rStyle w:val="Hyperlink"/>
@@ -1627,7 +2116,7 @@
                 <w:noProof/>
                 <w:sz w:val="22"/>
                 <w:szCs w:val="22"/>
-                <w:lang/>
+                <w:lang w:eastAsia="ru-RU"/>
               </w:rPr>
               <w:tab/>
             </w:r>
@@ -1657,7 +2146,7 @@
                 <w:noProof/>
                 <w:webHidden/>
               </w:rPr>
-              <w:instrText xml:space="preserve"> PAGEREF _Toc531254116 \h </w:instrText>
+              <w:instrText xml:space="preserve"> PAGEREF _Toc531595590 \h </w:instrText>
             </w:r>
             <w:r>
               <w:rPr>
@@ -1677,7 +2166,7 @@
                 <w:noProof/>
                 <w:webHidden/>
               </w:rPr>
-              <w:t>9</w:t>
+              <w:t>8</w:t>
             </w:r>
             <w:r>
               <w:rPr>
@@ -1700,10 +2189,10 @@
               <w:noProof/>
               <w:sz w:val="22"/>
               <w:szCs w:val="22"/>
-              <w:lang/>
+              <w:lang w:eastAsia="ru-RU"/>
             </w:rPr>
           </w:pPr>
-          <w:hyperlink w:anchor="_Toc531254117" w:history="1">
+          <w:hyperlink w:anchor="_Toc531595591" w:history="1">
             <w:r>
               <w:rPr>
                 <w:rStyle w:val="Hyperlink"/>
@@ -1718,7 +2207,7 @@
                 <w:noProof/>
                 <w:sz w:val="22"/>
                 <w:szCs w:val="22"/>
-                <w:lang/>
+                <w:lang w:eastAsia="ru-RU"/>
               </w:rPr>
               <w:tab/>
             </w:r>
@@ -1748,7 +2237,7 @@
                 <w:noProof/>
                 <w:webHidden/>
               </w:rPr>
-              <w:instrText xml:space="preserve"> PAGEREF _Toc531254117 \h </w:instrText>
+              <w:instrText xml:space="preserve"> PAGEREF _Toc531595591 \h </w:instrText>
             </w:r>
             <w:r>
               <w:rPr>
@@ -1768,7 +2257,7 @@
                 <w:noProof/>
                 <w:webHidden/>
               </w:rPr>
-              <w:t>9</w:t>
+              <w:t>8</w:t>
             </w:r>
             <w:r>
               <w:rPr>
@@ -1791,10 +2280,10 @@
               <w:noProof/>
               <w:sz w:val="22"/>
               <w:szCs w:val="22"/>
-              <w:lang/>
+              <w:lang w:eastAsia="ru-RU"/>
             </w:rPr>
           </w:pPr>
-          <w:hyperlink w:anchor="_Toc531254118" w:history="1">
+          <w:hyperlink w:anchor="_Toc531595592" w:history="1">
             <w:r>
               <w:rPr>
                 <w:rStyle w:val="Hyperlink"/>
@@ -1810,7 +2299,7 @@
                 <w:noProof/>
                 <w:sz w:val="22"/>
                 <w:szCs w:val="22"/>
-                <w:lang/>
+                <w:lang w:eastAsia="ru-RU"/>
               </w:rPr>
               <w:tab/>
             </w:r>
@@ -1842,7 +2331,7 @@
                 <w:noProof/>
                 <w:webHidden/>
               </w:rPr>
-              <w:instrText xml:space="preserve"> PAGEREF _Toc531254118 \h </w:instrText>
+              <w:instrText xml:space="preserve"> PAGEREF _Toc531595592 \h </w:instrText>
             </w:r>
             <w:r>
               <w:rPr>
@@ -1862,7 +2351,7 @@
                 <w:noProof/>
                 <w:webHidden/>
               </w:rPr>
-              <w:t>11</w:t>
+              <w:t>10</w:t>
             </w:r>
             <w:r>
               <w:rPr>
@@ -1885,10 +2374,10 @@
               <w:noProof/>
               <w:sz w:val="22"/>
               <w:szCs w:val="22"/>
-              <w:lang/>
+              <w:lang w:eastAsia="ru-RU"/>
             </w:rPr>
           </w:pPr>
-          <w:hyperlink w:anchor="_Toc531254119" w:history="1">
+          <w:hyperlink w:anchor="_Toc531595593" w:history="1">
             <w:r>
               <w:rPr>
                 <w:rStyle w:val="Hyperlink"/>
@@ -1903,7 +2392,7 @@
                 <w:noProof/>
                 <w:sz w:val="22"/>
                 <w:szCs w:val="22"/>
-                <w:lang/>
+                <w:lang w:eastAsia="ru-RU"/>
               </w:rPr>
               <w:tab/>
             </w:r>
@@ -1933,7 +2422,7 @@
                 <w:noProof/>
                 <w:webHidden/>
               </w:rPr>
-              <w:instrText xml:space="preserve"> PAGEREF _Toc531254119 \h </w:instrText>
+              <w:instrText xml:space="preserve"> PAGEREF _Toc531595593 \h </w:instrText>
             </w:r>
             <w:r>
               <w:rPr>
@@ -1953,7 +2442,7 @@
                 <w:noProof/>
                 <w:webHidden/>
               </w:rPr>
-              <w:t>11</w:t>
+              <w:t>10</w:t>
             </w:r>
             <w:r>
               <w:rPr>
@@ -1976,10 +2465,10 @@
               <w:noProof/>
               <w:sz w:val="22"/>
               <w:szCs w:val="22"/>
-              <w:lang/>
+              <w:lang w:eastAsia="ru-RU"/>
             </w:rPr>
           </w:pPr>
-          <w:hyperlink w:anchor="_Toc531254120" w:history="1">
+          <w:hyperlink w:anchor="_Toc531595594" w:history="1">
             <w:r>
               <w:rPr>
                 <w:rStyle w:val="Hyperlink"/>
@@ -1994,7 +2483,7 @@
                 <w:noProof/>
                 <w:sz w:val="22"/>
                 <w:szCs w:val="22"/>
-                <w:lang/>
+                <w:lang w:eastAsia="ru-RU"/>
               </w:rPr>
               <w:tab/>
             </w:r>
@@ -2024,7 +2513,7 @@
                 <w:noProof/>
                 <w:webHidden/>
               </w:rPr>
-              <w:instrText xml:space="preserve"> PAGEREF _Toc531254120 \h </w:instrText>
+              <w:instrText xml:space="preserve"> PAGEREF _Toc531595594 \h </w:instrText>
             </w:r>
             <w:r>
               <w:rPr>
@@ -2044,7 +2533,7 @@
                 <w:noProof/>
                 <w:webHidden/>
               </w:rPr>
-              <w:t>12</w:t>
+              <w:t>11</w:t>
             </w:r>
             <w:r>
               <w:rPr>
@@ -2067,10 +2556,10 @@
               <w:noProof/>
               <w:sz w:val="22"/>
               <w:szCs w:val="22"/>
-              <w:lang/>
+              <w:lang w:eastAsia="ru-RU"/>
             </w:rPr>
           </w:pPr>
-          <w:hyperlink w:anchor="_Toc531254121" w:history="1">
+          <w:hyperlink w:anchor="_Toc531595595" w:history="1">
             <w:r>
               <w:rPr>
                 <w:rStyle w:val="Hyperlink"/>
@@ -2086,7 +2575,7 @@
                 <w:noProof/>
                 <w:sz w:val="22"/>
                 <w:szCs w:val="22"/>
-                <w:lang/>
+                <w:lang w:eastAsia="ru-RU"/>
               </w:rPr>
               <w:tab/>
             </w:r>
@@ -2118,7 +2607,7 @@
                 <w:noProof/>
                 <w:webHidden/>
               </w:rPr>
-              <w:instrText xml:space="preserve"> PAGEREF _Toc531254121 \h </w:instrText>
+              <w:instrText xml:space="preserve"> PAGEREF _Toc531595595 \h </w:instrText>
             </w:r>
             <w:r>
               <w:rPr>
@@ -2138,7 +2627,7 @@
                 <w:noProof/>
                 <w:webHidden/>
               </w:rPr>
-              <w:t>13</w:t>
+              <w:t>12</w:t>
             </w:r>
             <w:r>
               <w:rPr>
@@ -2160,10 +2649,10 @@
               <w:noProof/>
               <w:sz w:val="22"/>
               <w:szCs w:val="22"/>
-              <w:lang/>
+              <w:lang w:eastAsia="ru-RU"/>
             </w:rPr>
           </w:pPr>
-          <w:hyperlink w:anchor="_Toc531254122" w:history="1">
+          <w:hyperlink w:anchor="_Toc531595596" w:history="1">
             <w:r>
               <w:rPr>
                 <w:rStyle w:val="Hyperlink"/>
@@ -2191,7 +2680,7 @@
                 <w:noProof/>
                 <w:webHidden/>
               </w:rPr>
-              <w:instrText xml:space="preserve"> PAGEREF _Toc531254122 \h </w:instrText>
+              <w:instrText xml:space="preserve"> PAGEREF _Toc531595596 \h </w:instrText>
             </w:r>
             <w:r>
               <w:rPr>
@@ -2211,7 +2700,7 @@
                 <w:noProof/>
                 <w:webHidden/>
               </w:rPr>
-              <w:t>13</w:t>
+              <w:t>12</w:t>
             </w:r>
             <w:r>
               <w:rPr>
@@ -2234,10 +2723,10 @@
               <w:noProof/>
               <w:sz w:val="22"/>
               <w:szCs w:val="22"/>
-              <w:lang/>
+              <w:lang w:eastAsia="ru-RU"/>
             </w:rPr>
           </w:pPr>
-          <w:hyperlink w:anchor="_Toc531254123" w:history="1">
+          <w:hyperlink w:anchor="_Toc531595597" w:history="1">
             <w:r>
               <w:rPr>
                 <w:rStyle w:val="Hyperlink"/>
@@ -2253,7 +2742,7 @@
                 <w:noProof/>
                 <w:sz w:val="22"/>
                 <w:szCs w:val="22"/>
-                <w:lang/>
+                <w:lang w:eastAsia="ru-RU"/>
               </w:rPr>
               <w:tab/>
             </w:r>
@@ -2285,7 +2774,7 @@
                 <w:noProof/>
                 <w:webHidden/>
               </w:rPr>
-              <w:instrText xml:space="preserve"> PAGEREF _Toc531254123 \h </w:instrText>
+              <w:instrText xml:space="preserve"> PAGEREF _Toc531595597 \h </w:instrText>
             </w:r>
             <w:r>
               <w:rPr>
@@ -2305,7 +2794,7 @@
                 <w:noProof/>
                 <w:webHidden/>
               </w:rPr>
-              <w:t>14</w:t>
+              <w:t>13</w:t>
             </w:r>
             <w:r>
               <w:rPr>
@@ -2327,10 +2816,10 @@
               <w:noProof/>
               <w:sz w:val="22"/>
               <w:szCs w:val="22"/>
-              <w:lang/>
+              <w:lang w:eastAsia="ru-RU"/>
             </w:rPr>
           </w:pPr>
-          <w:hyperlink w:anchor="_Toc531254124" w:history="1">
+          <w:hyperlink w:anchor="_Toc531595598" w:history="1">
             <w:r>
               <w:rPr>
                 <w:rStyle w:val="Hyperlink"/>
@@ -2358,7 +2847,7 @@
                 <w:noProof/>
                 <w:webHidden/>
               </w:rPr>
-              <w:instrText xml:space="preserve"> PAGEREF _Toc531254124 \h </w:instrText>
+              <w:instrText xml:space="preserve"> PAGEREF _Toc531595598 \h </w:instrText>
             </w:r>
             <w:r>
               <w:rPr>
@@ -2378,7 +2867,7 @@
                 <w:noProof/>
                 <w:webHidden/>
               </w:rPr>
-              <w:t>14</w:t>
+              <w:t>13</w:t>
             </w:r>
             <w:r>
               <w:rPr>
@@ -2401,10 +2890,10 @@
               <w:noProof/>
               <w:sz w:val="22"/>
               <w:szCs w:val="22"/>
-              <w:lang/>
+              <w:lang w:eastAsia="ru-RU"/>
             </w:rPr>
           </w:pPr>
-          <w:hyperlink w:anchor="_Toc531254125" w:history="1">
+          <w:hyperlink w:anchor="_Toc531595599" w:history="1">
             <w:r>
               <w:rPr>
                 <w:rStyle w:val="Hyperlink"/>
@@ -2419,7 +2908,7 @@
                 <w:noProof/>
                 <w:sz w:val="22"/>
                 <w:szCs w:val="22"/>
-                <w:lang/>
+                <w:lang w:eastAsia="ru-RU"/>
               </w:rPr>
               <w:tab/>
             </w:r>
@@ -2459,7 +2948,7 @@
                 <w:noProof/>
                 <w:webHidden/>
               </w:rPr>
-              <w:instrText xml:space="preserve"> PAGEREF _Toc531254125 \h </w:instrText>
+              <w:instrText xml:space="preserve"> PAGEREF _Toc531595599 \h </w:instrText>
             </w:r>
             <w:r>
               <w:rPr>
@@ -2479,7 +2968,7 @@
                 <w:noProof/>
                 <w:webHidden/>
               </w:rPr>
-              <w:t>15</w:t>
+              <w:t>14</w:t>
             </w:r>
             <w:r>
               <w:rPr>
@@ -2502,10 +2991,10 @@
               <w:noProof/>
               <w:sz w:val="22"/>
               <w:szCs w:val="22"/>
-              <w:lang/>
+              <w:lang w:eastAsia="ru-RU"/>
             </w:rPr>
           </w:pPr>
-          <w:hyperlink w:anchor="_Toc531254126" w:history="1">
+          <w:hyperlink w:anchor="_Toc531595600" w:history="1">
             <w:r>
               <w:rPr>
                 <w:rStyle w:val="Hyperlink"/>
@@ -2521,7 +3010,7 @@
                 <w:noProof/>
                 <w:sz w:val="22"/>
                 <w:szCs w:val="22"/>
-                <w:lang/>
+                <w:lang w:eastAsia="ru-RU"/>
               </w:rPr>
               <w:tab/>
             </w:r>
@@ -2552,7 +3041,7 @@
                 <w:noProof/>
                 <w:webHidden/>
               </w:rPr>
-              <w:instrText xml:space="preserve"> PAGEREF _Toc531254126 \h </w:instrText>
+              <w:instrText xml:space="preserve"> PAGEREF _Toc531595600 \h </w:instrText>
             </w:r>
             <w:r>
               <w:rPr>
@@ -2572,7 +3061,7 @@
                 <w:noProof/>
                 <w:webHidden/>
               </w:rPr>
-              <w:t>16</w:t>
+              <w:t>15</w:t>
             </w:r>
             <w:r>
               <w:rPr>
@@ -2590,7 +3079,6 @@
               <w:bCs/>
               <w:noProof/>
             </w:rPr>
-            <w:lastRenderedPageBreak/>
             <w:fldChar w:fldCharType="end"/>
           </w:r>
         </w:p>
@@ -2608,21 +3096,27 @@
           <w:sz w:val="52"/>
           <w:szCs w:val="48"/>
         </w:rPr>
-      </w:pPr>
-      <w:r>
-        <w:br w:type="page"/>
-      </w:r>
+        <w:sectPr>
+          <w:headerReference w:type="first" r:id="rId16"/>
+          <w:footerReference w:type="first" r:id="rId17"/>
+          <w:pgSz w:w="11900" w:h="16840"/>
+          <w:pgMar w:top="1134" w:right="850" w:bottom="1134" w:left="1701" w:header="708" w:footer="708" w:gutter="0"/>
+          <w:pgNumType w:start="0"/>
+          <w:cols w:space="708"/>
+          <w:docGrid w:linePitch="360"/>
+        </w:sectPr>
+      </w:pPr>
     </w:p>
     <w:p>
       <w:pPr>
         <w:pStyle w:val="Heading2"/>
       </w:pPr>
-      <w:bookmarkStart w:id="4" w:name="_Toc531254101"/>
+      <w:bookmarkStart w:id="2" w:name="_Toc531595575"/>
       <w:r>
         <w:lastRenderedPageBreak/>
         <w:t>Abstract</w:t>
       </w:r>
-      <w:bookmarkEnd w:id="4"/>
+      <w:bookmarkEnd w:id="2"/>
     </w:p>
     <w:p>
       <w:pPr>
@@ -2631,7 +3125,7 @@
           <w:rFonts w:ascii="-webkit-standard" w:hAnsi="-webkit-standard" w:cs="Times New Roman"/>
         </w:rPr>
       </w:pPr>
-      <w:bookmarkStart w:id="5" w:name="_Toc531254102"/>
+      <w:bookmarkStart w:id="3" w:name="_Toc531595576"/>
       <w:r>
         <w:t>S</w:t>
       </w:r>
@@ -2641,7 +3135,7 @@
       <w:r>
         <w:t>.</w:t>
       </w:r>
-      <w:bookmarkEnd w:id="5"/>
+      <w:bookmarkEnd w:id="3"/>
     </w:p>
     <w:p>
       <w:pPr>
@@ -2812,13 +3306,16 @@
         <w:rPr>
           <w:lang w:val="en-US"/>
         </w:rPr>
-      </w:pPr>
-      <w:r>
-        <w:rPr>
-          <w:lang w:val="en-US"/>
-        </w:rPr>
-        <w:br w:type="page"/>
-      </w:r>
+        <w:sectPr>
+          <w:headerReference w:type="default" r:id="rId18"/>
+          <w:headerReference w:type="first" r:id="rId19"/>
+          <w:pgSz w:w="11900" w:h="16840"/>
+          <w:pgMar w:top="1134" w:right="850" w:bottom="1134" w:left="1701" w:header="708" w:footer="708" w:gutter="0"/>
+          <w:pgNumType w:start="2"/>
+          <w:cols w:space="708"/>
+          <w:docGrid w:linePitch="360"/>
+        </w:sectPr>
+      </w:pPr>
     </w:p>
     <w:p>
       <w:pPr>
@@ -2828,25 +3325,25 @@
           <w:lang w:val="en-US"/>
         </w:rPr>
       </w:pPr>
-      <w:bookmarkStart w:id="6" w:name="_Toc531254103"/>
+      <w:bookmarkStart w:id="4" w:name="_Toc531595577"/>
       <w:r>
         <w:lastRenderedPageBreak/>
         <w:t>Introduction</w:t>
       </w:r>
-      <w:bookmarkEnd w:id="6"/>
+      <w:bookmarkEnd w:id="4"/>
     </w:p>
     <w:p>
       <w:pPr>
         <w:pStyle w:val="Numberedlistlevel2"/>
       </w:pPr>
-      <w:bookmarkStart w:id="7" w:name="_Toc531254104"/>
+      <w:bookmarkStart w:id="5" w:name="_Toc531595578"/>
       <w:r>
         <w:t>The goal and scope of the project</w:t>
       </w:r>
       <w:r>
         <w:t>.</w:t>
       </w:r>
-      <w:bookmarkEnd w:id="7"/>
+      <w:bookmarkEnd w:id="5"/>
     </w:p>
     <w:p>
       <w:pPr>
@@ -2959,13 +3456,14 @@
         <w:rPr>
           <w:lang w:val="en-US"/>
         </w:rPr>
-      </w:pPr>
-      <w:r>
-        <w:rPr>
-          <w:lang w:val="en-US"/>
-        </w:rPr>
-        <w:br w:type="page"/>
-      </w:r>
+        <w:sectPr>
+          <w:headerReference w:type="default" r:id="rId20"/>
+          <w:pgSz w:w="11900" w:h="16840"/>
+          <w:pgMar w:top="1134" w:right="850" w:bottom="1134" w:left="1701" w:header="708" w:footer="708" w:gutter="0"/>
+          <w:cols w:space="708"/>
+          <w:docGrid w:linePitch="360"/>
+        </w:sectPr>
+      </w:pPr>
     </w:p>
     <w:p>
       <w:pPr>
@@ -2975,7 +3473,7 @@
           <w:lang w:val="en-US"/>
         </w:rPr>
       </w:pPr>
-      <w:bookmarkStart w:id="8" w:name="_Toc531254105"/>
+      <w:bookmarkStart w:id="6" w:name="_Toc531595579"/>
       <w:r>
         <w:rPr>
           <w:rFonts w:eastAsia="Times New Roman"/>
@@ -2984,7 +3482,7 @@
         <w:lastRenderedPageBreak/>
         <w:t>Methods and materials</w:t>
       </w:r>
-      <w:bookmarkEnd w:id="8"/>
+      <w:bookmarkEnd w:id="6"/>
     </w:p>
     <w:p>
       <w:pPr>
@@ -3018,11 +3516,11 @@
       <w:r>
         <w:t xml:space="preserve"> </w:t>
       </w:r>
-      <w:bookmarkStart w:id="9" w:name="_Toc531254106"/>
+      <w:bookmarkStart w:id="7" w:name="_Toc531595580"/>
       <w:r>
         <w:t>GIT</w:t>
       </w:r>
-      <w:bookmarkEnd w:id="9"/>
+      <w:bookmarkEnd w:id="7"/>
     </w:p>
     <w:p>
       <w:pPr>
@@ -3049,7 +3547,6 @@
           <w:id w:val="804360999"/>
           <w:citation/>
         </w:sdtPr>
-        <w:sdtEndPr/>
         <w:sdtContent>
           <w:r>
             <w:fldChar w:fldCharType="begin"/>
@@ -3175,7 +3672,7 @@
                     <pic:cNvPicPr/>
                   </pic:nvPicPr>
                   <pic:blipFill>
-                    <a:blip r:embed="rId9"/>
+                    <a:blip r:embed="rId21"/>
                     <a:stretch>
                       <a:fillRect/>
                     </a:stretch>
@@ -3200,29 +3697,19 @@
       <w:pPr>
         <w:pStyle w:val="Caption"/>
       </w:pPr>
-      <w:bookmarkStart w:id="10" w:name="_Ref531248878"/>
+      <w:bookmarkStart w:id="8" w:name="_Ref531248878"/>
       <w:r>
         <w:t xml:space="preserve">Figure </w:t>
       </w:r>
-      <w:r>
-        <w:fldChar w:fldCharType="begin"/>
-      </w:r>
-      <w:r>
-        <w:instrText xml:space="preserve"> SEQ Figure \* ARABIC </w:instrText>
-      </w:r>
-      <w:r>
-        <w:fldChar w:fldCharType="separate"/>
-      </w:r>
-      <w:r>
-        <w:rPr>
-          <w:noProof/>
-        </w:rPr>
-        <w:t>1</w:t>
-      </w:r>
-      <w:r>
-        <w:fldChar w:fldCharType="end"/>
-      </w:r>
-      <w:bookmarkEnd w:id="10"/>
+      <w:fldSimple w:instr=" SEQ Figure \* ARABIC ">
+        <w:r>
+          <w:rPr>
+            <w:noProof/>
+          </w:rPr>
+          <w:t>1</w:t>
+        </w:r>
+      </w:fldSimple>
+      <w:bookmarkEnd w:id="8"/>
       <w:r>
         <w:br/>
       </w:r>
@@ -3243,7 +3730,7 @@
         </w:rPr>
         <w:t xml:space="preserve"> </w:t>
       </w:r>
-      <w:bookmarkStart w:id="11" w:name="_Toc531254107"/>
+      <w:bookmarkStart w:id="9" w:name="_Toc531595581"/>
       <w:r>
         <w:rPr>
           <w:rFonts w:ascii="Arial" w:hAnsi="Arial" w:cs="Arial"/>
@@ -3253,7 +3740,7 @@
         </w:rPr>
         <w:t>Bitbucket</w:t>
       </w:r>
-      <w:bookmarkEnd w:id="11"/>
+      <w:bookmarkEnd w:id="9"/>
     </w:p>
     <w:p>
       <w:pPr>
@@ -3271,7 +3758,6 @@
           <w:id w:val="992682233"/>
           <w:citation/>
         </w:sdtPr>
-        <w:sdtEndPr/>
         <w:sdtContent>
           <w:r>
             <w:fldChar w:fldCharType="begin"/>
@@ -3363,11 +3849,11 @@
       <w:r>
         <w:t xml:space="preserve"> </w:t>
       </w:r>
-      <w:bookmarkStart w:id="12" w:name="_Toc531254108"/>
+      <w:bookmarkStart w:id="10" w:name="_Toc531595582"/>
       <w:r>
         <w:t>Trello</w:t>
       </w:r>
-      <w:bookmarkEnd w:id="12"/>
+      <w:bookmarkEnd w:id="10"/>
     </w:p>
     <w:p>
       <w:pPr>
@@ -3394,7 +3880,6 @@
           <w:id w:val="1688874044"/>
           <w:citation/>
         </w:sdtPr>
-        <w:sdtEndPr/>
         <w:sdtContent>
           <w:r>
             <w:fldChar w:fldCharType="begin"/>
@@ -3697,7 +4182,7 @@
                     </pic:cNvPicPr>
                   </pic:nvPicPr>
                   <pic:blipFill>
-                    <a:blip r:embed="rId10">
+                    <a:blip r:embed="rId22">
                       <a:extLst>
                         <a:ext uri="{28A0092B-C50C-407E-A947-70E740481C1C}">
                           <a14:useLocalDpi xmlns:a14="http://schemas.microsoft.com/office/drawing/2010/main" val="0"/>
@@ -3737,53 +4222,37 @@
           <w:lang w:val="en-US"/>
         </w:rPr>
       </w:pPr>
-      <w:bookmarkStart w:id="13" w:name="_Ref531249722"/>
+      <w:bookmarkStart w:id="11" w:name="_Ref531249722"/>
       <w:r>
         <w:t xml:space="preserve">Figure </w:t>
       </w:r>
-      <w:r>
-        <w:fldChar w:fldCharType="begin"/>
-      </w:r>
-      <w:r>
-        <w:instrText xml:space="preserve"> SEQ Figure \* ARABIC </w:instrText>
-      </w:r>
-      <w:r>
-        <w:fldChar w:fldCharType="separate"/>
-      </w:r>
-      <w:r>
-        <w:rPr>
-          <w:noProof/>
-        </w:rPr>
-        <w:t>2</w:t>
-      </w:r>
-      <w:r>
-        <w:fldChar w:fldCharType="end"/>
-      </w:r>
-      <w:bookmarkEnd w:id="13"/>
-    </w:p>
-    <w:p>
-      <w:pPr>
-        <w:rPr>
-          <w:rFonts w:ascii="Times New Roman" w:hAnsi="Times New Roman" w:cs="Times New Roman"/>
-          <w:lang w:val="en-US"/>
-        </w:rPr>
-      </w:pPr>
+      <w:fldSimple w:instr=" SEQ Figure \* ARABIC ">
+        <w:r>
+          <w:rPr>
+            <w:noProof/>
+          </w:rPr>
+          <w:t>2</w:t>
+        </w:r>
+      </w:fldSimple>
+      <w:bookmarkEnd w:id="11"/>
     </w:p>
     <w:p/>
     <w:p>
       <w:pPr>
-        <w:spacing w:before="0" w:after="0"/>
         <w:ind w:left="0"/>
         <w:rPr>
           <w:lang w:val="en-US"/>
         </w:rPr>
-      </w:pPr>
-      <w:r>
-        <w:rPr>
-          <w:lang w:val="en-US"/>
-        </w:rPr>
-        <w:br w:type="page"/>
-      </w:r>
+        <w:sectPr>
+          <w:headerReference w:type="default" r:id="rId23"/>
+          <w:pgSz w:w="11900" w:h="16840"/>
+          <w:pgMar w:top="1134" w:right="850" w:bottom="1134" w:left="1701" w:header="708" w:footer="708" w:gutter="0"/>
+          <w:cols w:space="708"/>
+          <w:docGrid w:linePitch="360"/>
+        </w:sectPr>
+      </w:pPr>
+      <w:bookmarkStart w:id="12" w:name="_GoBack"/>
+      <w:bookmarkEnd w:id="12"/>
     </w:p>
     <w:p>
       <w:pPr>
@@ -3793,8 +4262,8 @@
           <w:lang w:val="en-US"/>
         </w:rPr>
       </w:pPr>
-      <w:bookmarkStart w:id="14" w:name="_Toc531254109"/>
-      <w:commentRangeStart w:id="15"/>
+      <w:bookmarkStart w:id="13" w:name="_Toc531595583"/>
+      <w:commentRangeStart w:id="14"/>
       <w:r>
         <w:rPr>
           <w:rFonts w:eastAsia="Times New Roman"/>
@@ -3803,16 +4272,16 @@
         <w:lastRenderedPageBreak/>
         <w:t>Theoretical background</w:t>
       </w:r>
-      <w:commentRangeEnd w:id="15"/>
+      <w:commentRangeEnd w:id="14"/>
       <w:r>
         <w:rPr>
           <w:rStyle w:val="CommentReference"/>
           <w:rFonts w:asciiTheme="minorHAnsi" w:eastAsiaTheme="minorHAnsi" w:hAnsiTheme="minorHAnsi" w:cstheme="minorBidi"/>
           <w:b w:val="0"/>
         </w:rPr>
-        <w:commentReference w:id="15"/>
-      </w:r>
-      <w:bookmarkEnd w:id="14"/>
+        <w:commentReference w:id="14"/>
+      </w:r>
+      <w:bookmarkEnd w:id="13"/>
     </w:p>
     <w:p>
       <w:pPr>
@@ -3832,16 +4301,11 @@
       <w:pPr>
         <w:pStyle w:val="Numberedlistlevel2"/>
       </w:pPr>
-      <w:bookmarkStart w:id="16" w:name="_Toc531254110"/>
-      <w:proofErr w:type="spellStart"/>
-      <w:r>
-        <w:t>Zumo</w:t>
-      </w:r>
-      <w:proofErr w:type="spellEnd"/>
-      <w:r>
-        <w:t xml:space="preserve"> Shield</w:t>
-      </w:r>
-      <w:bookmarkEnd w:id="16"/>
+      <w:bookmarkStart w:id="15" w:name="_Toc531595584"/>
+      <w:r>
+        <w:t>Zumo Shield</w:t>
+      </w:r>
+      <w:bookmarkEnd w:id="15"/>
     </w:p>
     <w:p>
       <w:pPr>
@@ -3860,21 +4324,7 @@
         <w:rPr>
           <w:lang w:val="en-US"/>
         </w:rPr>
-        <w:t xml:space="preserve">e </w:t>
-      </w:r>
-      <w:proofErr w:type="spellStart"/>
-      <w:r>
-        <w:rPr>
-          <w:lang w:val="en-US"/>
-        </w:rPr>
-        <w:t>Zumo</w:t>
-      </w:r>
-      <w:proofErr w:type="spellEnd"/>
-      <w:r>
-        <w:rPr>
-          <w:lang w:val="en-US"/>
-        </w:rPr>
-        <w:t xml:space="preserve"> Shield</w:t>
+        <w:t>e Zumo Shield</w:t>
       </w:r>
       <w:r>
         <w:rPr>
@@ -4095,14 +4545,9 @@
       <w:pPr>
         <w:pStyle w:val="Numberedlistlevel2"/>
       </w:pPr>
-      <w:bookmarkStart w:id="17" w:name="_Toc531254111"/>
-      <w:proofErr w:type="spellStart"/>
-      <w:r>
-        <w:t>Zumo</w:t>
-      </w:r>
-      <w:proofErr w:type="spellEnd"/>
-      <w:r>
-        <w:t xml:space="preserve"> </w:t>
+      <w:bookmarkStart w:id="16" w:name="_Toc531595585"/>
+      <w:r>
+        <w:t xml:space="preserve">Zumo </w:t>
       </w:r>
       <w:r>
         <w:t>C</w:t>
@@ -4110,101 +4555,101 @@
       <w:r>
         <w:t>hassis</w:t>
       </w:r>
+      <w:bookmarkEnd w:id="16"/>
+    </w:p>
+    <w:p>
+      <w:pPr>
+        <w:rPr>
+          <w:lang w:val="en-US"/>
+        </w:rPr>
+      </w:pPr>
+      <w:r>
+        <w:rPr>
+          <w:lang w:val="en-US"/>
+        </w:rPr>
+        <w:t>The chassis is made from black ABS plastic and has sockets for two micro metal gearmotors and a compartment for four AA batt</w:t>
+      </w:r>
+      <w:r>
+        <w:rPr>
+          <w:lang w:val="en-US"/>
+        </w:rPr>
+        <w:t xml:space="preserve">eries. </w:t>
+      </w:r>
+      <w:r>
+        <w:rPr>
+          <w:lang w:val="en-US"/>
+        </w:rPr>
+        <w:t>The battery compartment terminals protrude through the chassis and can be accessed from the top side. A black acrylic plate is included with the chassis. This plate holds the motors in place a</w:t>
+      </w:r>
+      <w:r>
+        <w:rPr>
+          <w:lang w:val="en-US"/>
+        </w:rPr>
+        <w:t>nd can be used for mounting</w:t>
+      </w:r>
+      <w:r>
+        <w:rPr>
+          <w:lang w:val="en-US"/>
+        </w:rPr>
+        <w:t xml:space="preserve"> electronics, suc</w:t>
+      </w:r>
+      <w:r>
+        <w:rPr>
+          <w:lang w:val="en-US"/>
+        </w:rPr>
+        <w:t>h as</w:t>
+      </w:r>
+      <w:r>
+        <w:rPr>
+          <w:lang w:val="en-US"/>
+        </w:rPr>
+        <w:t xml:space="preserve"> microcontroller, motor drivers, and sensors.</w:t>
+      </w:r>
+    </w:p>
+    <w:p>
+      <w:pPr>
+        <w:rPr>
+          <w:lang w:val="en-US"/>
+        </w:rPr>
+      </w:pPr>
+      <w:r>
+        <w:rPr>
+          <w:lang w:val="en-US"/>
+        </w:rPr>
+        <w:t>The drive system consists of two black silicone tracks, one on each side, that are each supported by a freely spinning idler sprocket and a motor-driven drive sprocket</w:t>
+      </w:r>
+      <w:r>
+        <w:rPr>
+          <w:lang w:val="en-US"/>
+        </w:rPr>
+        <w:t>.</w:t>
+      </w:r>
+    </w:p>
+    <w:p>
+      <w:pPr>
+        <w:rPr>
+          <w:lang w:val="en-US"/>
+        </w:rPr>
+      </w:pPr>
+      <w:r>
+        <w:rPr>
+          <w:lang w:val="en-US"/>
+        </w:rPr>
+        <w:t>The Zumo chassis uses two motors, one for each tread.</w:t>
+      </w:r>
+    </w:p>
+    <w:p>
+      <w:pPr>
+        <w:pStyle w:val="Numberedlistlevel2"/>
+      </w:pPr>
+      <w:bookmarkStart w:id="17" w:name="_Toc531595586"/>
+      <w:r>
+        <w:t xml:space="preserve">PSOC </w:t>
+      </w:r>
+      <w:r>
+        <w:t>CY8CKIT059</w:t>
+      </w:r>
       <w:bookmarkEnd w:id="17"/>
-    </w:p>
-    <w:p>
-      <w:pPr>
-        <w:rPr>
-          <w:lang w:val="en-US"/>
-        </w:rPr>
-      </w:pPr>
-      <w:r>
-        <w:rPr>
-          <w:lang w:val="en-US"/>
-        </w:rPr>
-        <w:t>The chassis is made from black ABS plastic and has sockets for two micro metal gearmotors and a compartment for four AA batt</w:t>
-      </w:r>
-      <w:r>
-        <w:rPr>
-          <w:lang w:val="en-US"/>
-        </w:rPr>
-        <w:t xml:space="preserve">eries. </w:t>
-      </w:r>
-      <w:r>
-        <w:rPr>
-          <w:lang w:val="en-US"/>
-        </w:rPr>
-        <w:t>The battery compartment terminals protrude through the chassis and can be accessed from the top side. A black acrylic plate is included with the chassis. This plate holds the motors in place a</w:t>
-      </w:r>
-      <w:r>
-        <w:rPr>
-          <w:lang w:val="en-US"/>
-        </w:rPr>
-        <w:t>nd can be used for mounting</w:t>
-      </w:r>
-      <w:r>
-        <w:rPr>
-          <w:lang w:val="en-US"/>
-        </w:rPr>
-        <w:t xml:space="preserve"> electronics, suc</w:t>
-      </w:r>
-      <w:r>
-        <w:rPr>
-          <w:lang w:val="en-US"/>
-        </w:rPr>
-        <w:t>h as</w:t>
-      </w:r>
-      <w:r>
-        <w:rPr>
-          <w:lang w:val="en-US"/>
-        </w:rPr>
-        <w:t xml:space="preserve"> microcontroller, motor drivers, and sensors.</w:t>
-      </w:r>
-    </w:p>
-    <w:p>
-      <w:pPr>
-        <w:rPr>
-          <w:lang w:val="en-US"/>
-        </w:rPr>
-      </w:pPr>
-      <w:r>
-        <w:rPr>
-          <w:lang w:val="en-US"/>
-        </w:rPr>
-        <w:t>The drive system consists of two black silicone tracks, one on each side, that are each supported by a freely spinning idler sprocket and a motor-driven drive sprocket</w:t>
-      </w:r>
-      <w:r>
-        <w:rPr>
-          <w:lang w:val="en-US"/>
-        </w:rPr>
-        <w:t>.</w:t>
-      </w:r>
-    </w:p>
-    <w:p>
-      <w:pPr>
-        <w:rPr>
-          <w:lang w:val="en-US"/>
-        </w:rPr>
-      </w:pPr>
-      <w:r>
-        <w:rPr>
-          <w:lang w:val="en-US"/>
-        </w:rPr>
-        <w:t>The Zumo chassis uses two motors, one for each tread.</w:t>
-      </w:r>
-    </w:p>
-    <w:p>
-      <w:pPr>
-        <w:pStyle w:val="Numberedlistlevel2"/>
-      </w:pPr>
-      <w:bookmarkStart w:id="18" w:name="_Toc531254112"/>
-      <w:r>
-        <w:t xml:space="preserve">PSOC </w:t>
-      </w:r>
-      <w:r>
-        <w:t>CY8CKIT059</w:t>
-      </w:r>
-      <w:bookmarkEnd w:id="18"/>
     </w:p>
     <w:p>
       <w:pPr>
@@ -4290,10 +4735,33 @@
       <w:pPr>
         <w:pStyle w:val="Numberedlistlevel2"/>
       </w:pPr>
-      <w:bookmarkStart w:id="19" w:name="_Toc531254113"/>
+      <w:bookmarkStart w:id="18" w:name="_Toc531595587"/>
       <w:r>
         <w:t>Sensors</w:t>
       </w:r>
+      <w:bookmarkEnd w:id="18"/>
+    </w:p>
+    <w:p>
+      <w:pPr>
+        <w:rPr>
+          <w:lang w:val="en-US"/>
+        </w:rPr>
+      </w:pPr>
+      <w:r>
+        <w:rPr>
+          <w:lang w:val="en-US"/>
+        </w:rPr>
+        <w:t>Sensors can allow for a reliable robot operation in changing conditions such as changes in battery charge level, nonlinear motor output curve and other changing external conditions. Usage of sensors allows the robot to correct its actions in case of any changes due to which pre-programmed algorithm may not work as desired. Zumo shield has a few onboard sensors which can be used in a user-written program with the help of the Zumo library as described below.</w:t>
+      </w:r>
+    </w:p>
+    <w:p>
+      <w:pPr>
+        <w:pStyle w:val="Numberedlistlevel3"/>
+      </w:pPr>
+      <w:bookmarkStart w:id="19" w:name="_Toc531595588"/>
+      <w:r>
+        <w:t>Ultrasonic sensor</w:t>
+      </w:r>
       <w:bookmarkEnd w:id="19"/>
     </w:p>
     <w:p>
@@ -4306,98 +4774,75 @@
         <w:rPr>
           <w:lang w:val="en-US"/>
         </w:rPr>
-        <w:t>Sensors can allow for a reliable robot operation in changing conditions such as changes in battery charge level, nonlinear motor output curve and other changing external conditions. Usage of sensors allows the robot to correct its actions in case of any changes due to which pre-programmed algorithm may not work as desired. Zumo shield has a few onboard sensors which can be used in a user-written program with the help of the Zumo library as described below.</w:t>
+        <w:t>Zumo robot can use an ultrasonic sensor to position itself relative to its surroundings. In this project the sensor will be used in the final task to detect maze walls. Zumo library provides the command to read ultrasonic sensor measurement in centimeters.</w:t>
+      </w:r>
+    </w:p>
+    <w:p>
+      <w:pPr>
+        <w:rPr>
+          <w:lang w:val="en-US"/>
+        </w:rPr>
+      </w:pPr>
+      <w:r>
+        <w:rPr>
+          <w:lang w:val="en-US"/>
+        </w:rPr>
+        <w:t xml:space="preserve">Zumo library includes a function called </w:t>
+      </w:r>
+      <w:proofErr w:type="spellStart"/>
+      <w:r>
+        <w:rPr>
+          <w:rStyle w:val="Inlinecode"/>
+          <w:lang w:val="en-US"/>
+        </w:rPr>
+        <w:t>Ultra_</w:t>
+      </w:r>
+      <w:proofErr w:type="gramStart"/>
+      <w:r>
+        <w:rPr>
+          <w:rStyle w:val="Inlinecode"/>
+          <w:lang w:val="en-US"/>
+        </w:rPr>
+        <w:t>Start</w:t>
+      </w:r>
+      <w:proofErr w:type="spellEnd"/>
+      <w:r>
+        <w:rPr>
+          <w:rStyle w:val="Inlinecode"/>
+          <w:lang w:val="en-US"/>
+        </w:rPr>
+        <w:t>(</w:t>
+      </w:r>
+      <w:proofErr w:type="gramEnd"/>
+      <w:r>
+        <w:rPr>
+          <w:rStyle w:val="Inlinecode"/>
+          <w:lang w:val="en-US"/>
+        </w:rPr>
+        <w:t>)</w:t>
+      </w:r>
+      <w:r>
+        <w:rPr>
+          <w:lang w:val="en-US"/>
+        </w:rPr>
+        <w:t xml:space="preserve"> w</w:t>
+      </w:r>
+      <w:r>
+        <w:rPr>
+          <w:lang w:val="en-US"/>
+        </w:rPr>
+        <w:t>hich starts task handling sending ultrasound signal and interrupt receiving it and calculating the distance knowing the time to took the signal to reflect from the object in front of the robot and hit the sensor.</w:t>
       </w:r>
     </w:p>
     <w:p>
       <w:pPr>
         <w:pStyle w:val="Numberedlistlevel3"/>
       </w:pPr>
-      <w:bookmarkStart w:id="20" w:name="_Toc531254114"/>
-      <w:r>
-        <w:t>Ultrasonic sensor</w:t>
+      <w:bookmarkStart w:id="20" w:name="_Toc531595589"/>
+      <w:r>
+        <w:t>Reflectance array</w:t>
       </w:r>
       <w:bookmarkEnd w:id="20"/>
-    </w:p>
-    <w:p>
-      <w:pPr>
-        <w:rPr>
-          <w:lang w:val="en-US"/>
-        </w:rPr>
-      </w:pPr>
-      <w:r>
-        <w:rPr>
-          <w:lang w:val="en-US"/>
-        </w:rPr>
-        <w:t>Zumo robot can use an ultrasonic sensor to position itself relative to its surroundings. In this project the sensor will be used in the final task to detect maze walls. Zumo library provides the command to read ultrasonic sensor measurement in centimeters.</w:t>
-      </w:r>
-    </w:p>
-    <w:p>
-      <w:pPr>
-        <w:rPr>
-          <w:lang w:val="en-US"/>
-        </w:rPr>
-      </w:pPr>
-      <w:r>
-        <w:rPr>
-          <w:lang w:val="en-US"/>
-        </w:rPr>
-        <w:t xml:space="preserve">Zumo library includes a function called </w:t>
-      </w:r>
-      <w:proofErr w:type="spellStart"/>
-      <w:r>
-        <w:rPr>
-          <w:rStyle w:val="Inlinecode"/>
-          <w:lang w:val="en-US"/>
-        </w:rPr>
-        <w:t>Ultra_</w:t>
-      </w:r>
-      <w:proofErr w:type="gramStart"/>
-      <w:r>
-        <w:rPr>
-          <w:rStyle w:val="Inlinecode"/>
-          <w:lang w:val="en-US"/>
-        </w:rPr>
-        <w:t>Start</w:t>
-      </w:r>
-      <w:proofErr w:type="spellEnd"/>
-      <w:r>
-        <w:rPr>
-          <w:rStyle w:val="Inlinecode"/>
-          <w:lang w:val="en-US"/>
-        </w:rPr>
-        <w:t>(</w:t>
-      </w:r>
-      <w:proofErr w:type="gramEnd"/>
-      <w:r>
-        <w:rPr>
-          <w:rStyle w:val="Inlinecode"/>
-          <w:lang w:val="en-US"/>
-        </w:rPr>
-        <w:t>)</w:t>
-      </w:r>
-      <w:r>
-        <w:rPr>
-          <w:lang w:val="en-US"/>
-        </w:rPr>
-        <w:t xml:space="preserve"> w</w:t>
-      </w:r>
-      <w:r>
-        <w:rPr>
-          <w:lang w:val="en-US"/>
-        </w:rPr>
-        <w:t>hich starts task handling sending ultrasound signal and interrupt receiving it and calculating the distance knowing the time to took the signal to reflect from the object in front of the robot and hit the sensor.</w:t>
-      </w:r>
-    </w:p>
-    <w:p>
-      <w:pPr>
-        <w:pStyle w:val="Numberedlistlevel3"/>
-      </w:pPr>
-      <w:bookmarkStart w:id="21" w:name="_Toc531254115"/>
-      <w:r>
-        <w:t>Reflectance array</w:t>
-      </w:r>
-      <w:bookmarkEnd w:id="21"/>
     </w:p>
     <w:p>
       <w:pPr>
@@ -4483,11 +4928,11 @@
       <w:pPr>
         <w:pStyle w:val="Numberedlistlevel3"/>
       </w:pPr>
-      <w:bookmarkStart w:id="22" w:name="_Toc531254116"/>
+      <w:bookmarkStart w:id="21" w:name="_Toc531595590"/>
       <w:r>
         <w:t>Accelerometer</w:t>
       </w:r>
-      <w:bookmarkEnd w:id="22"/>
+      <w:bookmarkEnd w:id="21"/>
     </w:p>
     <w:p>
       <w:pPr>
@@ -4548,11 +4993,11 @@
       <w:pPr>
         <w:pStyle w:val="Numberedlistlevel2"/>
       </w:pPr>
-      <w:bookmarkStart w:id="23" w:name="_Toc531254117"/>
+      <w:bookmarkStart w:id="22" w:name="_Toc531595591"/>
       <w:r>
         <w:t>MQTT</w:t>
       </w:r>
-      <w:bookmarkEnd w:id="23"/>
+      <w:bookmarkEnd w:id="22"/>
     </w:p>
     <w:p>
       <w:pPr>
@@ -4638,13 +5083,14 @@
         <w:rPr>
           <w:lang w:val="en-US"/>
         </w:rPr>
-      </w:pPr>
-      <w:r>
-        <w:rPr>
-          <w:lang w:val="en-US"/>
-        </w:rPr>
-        <w:br w:type="page"/>
-      </w:r>
+        <w:sectPr>
+          <w:headerReference w:type="default" r:id="rId24"/>
+          <w:pgSz w:w="11900" w:h="16840"/>
+          <w:pgMar w:top="1134" w:right="850" w:bottom="1134" w:left="1701" w:header="708" w:footer="708" w:gutter="0"/>
+          <w:cols w:space="708"/>
+          <w:docGrid w:linePitch="360"/>
+        </w:sectPr>
+      </w:pPr>
     </w:p>
     <w:p>
       <w:pPr>
@@ -4654,7 +5100,7 @@
           <w:lang w:val="en-US"/>
         </w:rPr>
       </w:pPr>
-      <w:bookmarkStart w:id="24" w:name="_Toc531254118"/>
+      <w:bookmarkStart w:id="23" w:name="_Toc531595592"/>
       <w:r>
         <w:rPr>
           <w:rFonts w:eastAsia="Times New Roman"/>
@@ -4663,17 +5109,17 @@
         <w:lastRenderedPageBreak/>
         <w:t>Implementation</w:t>
       </w:r>
+      <w:bookmarkEnd w:id="23"/>
+    </w:p>
+    <w:p>
+      <w:pPr>
+        <w:pStyle w:val="Numberedlistlevel2"/>
+      </w:pPr>
+      <w:bookmarkStart w:id="24" w:name="_Toc531595593"/>
+      <w:r>
+        <w:t>Batteries</w:t>
+      </w:r>
       <w:bookmarkEnd w:id="24"/>
-    </w:p>
-    <w:p>
-      <w:pPr>
-        <w:pStyle w:val="Numberedlistlevel2"/>
-      </w:pPr>
-      <w:bookmarkStart w:id="25" w:name="_Toc531254119"/>
-      <w:r>
-        <w:t>Batteries</w:t>
-      </w:r>
-      <w:bookmarkEnd w:id="25"/>
     </w:p>
     <w:p>
       <w:pPr>
@@ -4787,7 +5233,7 @@
                     </pic:cNvPicPr>
                   </pic:nvPicPr>
                   <pic:blipFill>
-                    <a:blip r:embed="rId11">
+                    <a:blip r:embed="rId25">
                       <a:extLst>
                         <a:ext uri="{28A0092B-C50C-407E-A947-70E740481C1C}">
                           <a14:useLocalDpi xmlns:a14="http://schemas.microsoft.com/office/drawing/2010/main" val="0"/>
@@ -6018,6 +6464,7 @@
         <w:rPr>
           <w:lang w:val="en-US"/>
         </w:rPr>
+        <w:lastRenderedPageBreak/>
         <w:t>So, the source voltage equals to</w:t>
       </w:r>
       <w:r>
@@ -6043,7 +6490,6 @@
               <w:rFonts w:ascii="Cambria Math" w:hAnsi="Cambria Math"/>
               <w:lang w:val="en-US"/>
             </w:rPr>
-            <w:lastRenderedPageBreak/>
             <m:t>AD</m:t>
           </m:r>
           <m:sSub>
@@ -6948,11 +7394,11 @@
       <w:pPr>
         <w:pStyle w:val="Numberedlistlevel2"/>
       </w:pPr>
-      <w:bookmarkStart w:id="26" w:name="_Toc531254120"/>
+      <w:bookmarkStart w:id="25" w:name="_Toc531595594"/>
       <w:r>
         <w:t>Line following.</w:t>
       </w:r>
-      <w:bookmarkEnd w:id="26"/>
+      <w:bookmarkEnd w:id="25"/>
     </w:p>
     <w:p>
       <w:pPr>
@@ -7113,7 +7559,6 @@
           <w:id w:val="307980880"/>
           <w:citation/>
         </w:sdtPr>
-        <w:sdtEndPr/>
         <w:sdtContent>
           <w:r>
             <w:fldChar w:fldCharType="begin"/>
@@ -7138,25 +7583,64 @@
     </w:p>
     <w:p>
       <w:pPr>
-        <w:pBdr>
-          <w:top w:val="single" w:sz="4" w:space="1" w:color="auto" w:shadow="1"/>
-          <w:left w:val="single" w:sz="4" w:space="4" w:color="auto" w:shadow="1"/>
-          <w:bottom w:val="single" w:sz="4" w:space="1" w:color="auto" w:shadow="1"/>
-          <w:right w:val="single" w:sz="4" w:space="4" w:color="auto" w:shadow="1"/>
-        </w:pBdr>
-        <w:shd w:val="clear" w:color="auto" w:fill="FAFAFA"/>
+        <w:rPr>
+          <w:lang w:val="en-US"/>
+        </w:rPr>
+      </w:pPr>
+    </w:p>
+    <w:p>
+      <w:pPr>
+        <w:ind w:left="0"/>
+        <w:rPr>
+          <w:lang w:val="en-US"/>
+        </w:rPr>
+        <w:sectPr>
+          <w:headerReference w:type="default" r:id="rId26"/>
+          <w:pgSz w:w="11900" w:h="16840"/>
+          <w:pgMar w:top="1134" w:right="850" w:bottom="1134" w:left="1701" w:header="708" w:footer="708" w:gutter="0"/>
+          <w:cols w:space="708"/>
+          <w:docGrid w:linePitch="360"/>
+        </w:sectPr>
+      </w:pPr>
+    </w:p>
+    <w:p>
+      <w:pPr>
+        <w:pStyle w:val="Heading2"/>
+        <w:rPr>
+          <w:rFonts w:ascii="-webkit-standard" w:eastAsia="Times New Roman" w:hAnsi="-webkit-standard" w:cs="Times New Roman"/>
+          <w:lang w:val="en-US"/>
+        </w:rPr>
+      </w:pPr>
+      <w:bookmarkStart w:id="26" w:name="_Toc531595595"/>
+      <w:r>
         <w:rPr>
           <w:rFonts w:eastAsia="Times New Roman"/>
           <w:lang w:val="en-US"/>
         </w:rPr>
-      </w:pPr>
-    </w:p>
-    <w:p>
-      <w:pPr>
-        <w:rPr>
-          <w:lang w:val="en-US"/>
-        </w:rPr>
-      </w:pPr>
+        <w:lastRenderedPageBreak/>
+        <w:t>Results</w:t>
+      </w:r>
+      <w:bookmarkEnd w:id="26"/>
+    </w:p>
+    <w:p>
+      <w:pPr>
+        <w:rPr>
+          <w:lang w:val="en-US"/>
+        </w:rPr>
+      </w:pPr>
+      <w:r>
+        <w:rPr>
+          <w:lang w:val="en-US"/>
+        </w:rPr>
+        <w:t>/* won or not, how was the challenges */</w:t>
+      </w:r>
+    </w:p>
+    <w:p>
+      <w:pPr>
+        <w:pStyle w:val="Numberedlistlevel2"/>
+      </w:pPr>
+      <w:bookmarkStart w:id="27" w:name="_Toc531595596"/>
+      <w:bookmarkEnd w:id="27"/>
     </w:p>
     <w:p>
       <w:pPr>
@@ -7166,51 +7650,6 @@
           <w:lang w:val="en-US"/>
         </w:rPr>
       </w:pPr>
-      <w:r>
-        <w:rPr>
-          <w:lang w:val="en-US"/>
-        </w:rPr>
-        <w:br w:type="page"/>
-      </w:r>
-    </w:p>
-    <w:p>
-      <w:pPr>
-        <w:pStyle w:val="Heading2"/>
-        <w:rPr>
-          <w:rFonts w:ascii="-webkit-standard" w:eastAsia="Times New Roman" w:hAnsi="-webkit-standard" w:cs="Times New Roman"/>
-          <w:lang w:val="en-US"/>
-        </w:rPr>
-      </w:pPr>
-      <w:bookmarkStart w:id="27" w:name="_Toc531254121"/>
-      <w:r>
-        <w:rPr>
-          <w:rFonts w:eastAsia="Times New Roman"/>
-          <w:lang w:val="en-US"/>
-        </w:rPr>
-        <w:lastRenderedPageBreak/>
-        <w:t>Results</w:t>
-      </w:r>
-      <w:bookmarkEnd w:id="27"/>
-    </w:p>
-    <w:p>
-      <w:pPr>
-        <w:rPr>
-          <w:lang w:val="en-US"/>
-        </w:rPr>
-      </w:pPr>
-      <w:r>
-        <w:rPr>
-          <w:lang w:val="en-US"/>
-        </w:rPr>
-        <w:t>/* won or not, how was the challenges */</w:t>
-      </w:r>
-    </w:p>
-    <w:p>
-      <w:pPr>
-        <w:pStyle w:val="Numberedlistlevel2"/>
-      </w:pPr>
-      <w:bookmarkStart w:id="28" w:name="_Toc531254122"/>
-      <w:bookmarkEnd w:id="28"/>
     </w:p>
     <w:p>
       <w:pPr>
@@ -7219,13 +7658,14 @@
         <w:rPr>
           <w:lang w:val="en-US"/>
         </w:rPr>
-      </w:pPr>
-      <w:r>
-        <w:rPr>
-          <w:lang w:val="en-US"/>
-        </w:rPr>
-        <w:br w:type="page"/>
-      </w:r>
+        <w:sectPr>
+          <w:headerReference w:type="default" r:id="rId27"/>
+          <w:pgSz w:w="11900" w:h="16840"/>
+          <w:pgMar w:top="1134" w:right="850" w:bottom="1134" w:left="1701" w:header="708" w:footer="708" w:gutter="0"/>
+          <w:cols w:space="708"/>
+          <w:docGrid w:linePitch="360"/>
+        </w:sectPr>
+      </w:pPr>
     </w:p>
     <w:p>
       <w:pPr>
@@ -7235,23 +7675,16 @@
           <w:lang w:val="en-US"/>
         </w:rPr>
       </w:pPr>
+      <w:bookmarkStart w:id="28" w:name="_Toc531595597"/>
       <w:r>
         <w:rPr>
           <w:rFonts w:eastAsia="Times New Roman"/>
           <w:lang w:val="en-US"/>
         </w:rPr>
         <w:lastRenderedPageBreak/>
-        <w:t xml:space="preserve"> </w:t>
-      </w:r>
-      <w:bookmarkStart w:id="29" w:name="_Toc531254123"/>
-      <w:r>
-        <w:rPr>
-          <w:rFonts w:eastAsia="Times New Roman"/>
-          <w:lang w:val="en-US"/>
-        </w:rPr>
         <w:t>Discussion</w:t>
       </w:r>
-      <w:bookmarkEnd w:id="29"/>
+      <w:bookmarkEnd w:id="28"/>
     </w:p>
     <w:p>
       <w:pPr>
@@ -7296,8 +7729,8 @@
       <w:pPr>
         <w:pStyle w:val="Numberedlistlevel2"/>
       </w:pPr>
-      <w:bookmarkStart w:id="30" w:name="_Toc531254124"/>
-      <w:bookmarkEnd w:id="30"/>
+      <w:bookmarkStart w:id="29" w:name="_Toc531595598"/>
+      <w:bookmarkEnd w:id="29"/>
     </w:p>
     <w:p>
       <w:pPr>
@@ -7313,13 +7746,14 @@
         <w:rPr>
           <w:lang w:val="en-US"/>
         </w:rPr>
-      </w:pPr>
-      <w:r>
-        <w:rPr>
-          <w:lang w:val="en-US"/>
-        </w:rPr>
-        <w:br w:type="page"/>
-      </w:r>
+        <w:sectPr>
+          <w:headerReference w:type="default" r:id="rId28"/>
+          <w:pgSz w:w="11900" w:h="16840"/>
+          <w:pgMar w:top="1134" w:right="850" w:bottom="1134" w:left="1701" w:header="708" w:footer="708" w:gutter="0"/>
+          <w:cols w:space="708"/>
+          <w:docGrid w:linePitch="360"/>
+        </w:sectPr>
+      </w:pPr>
     </w:p>
     <w:p>
       <w:pPr>
@@ -7328,7 +7762,7 @@
           <w:rFonts w:ascii="-webkit-standard" w:eastAsia="Times New Roman" w:hAnsi="-webkit-standard" w:cs="Times New Roman"/>
         </w:rPr>
       </w:pPr>
-      <w:bookmarkStart w:id="31" w:name="_Toc531254125"/>
+      <w:bookmarkStart w:id="30" w:name="_Toc531595599"/>
       <w:r>
         <w:rPr>
           <w:rFonts w:eastAsia="Times New Roman"/>
@@ -7343,50 +7777,32 @@
         </w:rPr>
         <w:t>nclusion</w:t>
       </w:r>
-      <w:bookmarkEnd w:id="31"/>
-    </w:p>
-    <w:p>
-      <w:pPr>
-        <w:rPr>
-          <w:lang w:val="en-US"/>
-        </w:rPr>
-      </w:pPr>
-      <w:r>
-        <w:rPr>
-          <w:lang w:val="en-US"/>
-        </w:rPr>
-        <w:t>First, our te</w:t>
-      </w:r>
-      <w:r>
-        <w:rPr>
-          <w:lang w:val="en-US"/>
-        </w:rPr>
-        <w:t xml:space="preserve">am had an </w:t>
-      </w:r>
-      <w:r>
-        <w:rPr>
-          <w:lang w:val="en-US"/>
-        </w:rPr>
-        <w:t>experience in teamworking. It was a great chance to manage delegating all work between team members. We found and used straight qualities and knowledge of each member.</w:t>
-      </w:r>
-    </w:p>
-    <w:p>
-      <w:pPr>
-        <w:rPr>
-          <w:lang w:val="en-US"/>
-        </w:rPr>
-      </w:pPr>
-      <w:r>
-        <w:rPr>
-          <w:lang w:val="en-US"/>
-        </w:rPr>
-        <w:t xml:space="preserve">Second, it was the first time we </w:t>
-      </w:r>
-      <w:r>
-        <w:rPr>
-          <w:lang w:val="en-US"/>
-        </w:rPr>
-        <w:t>worked with machine and programmed our own robot.</w:t>
+      <w:bookmarkEnd w:id="30"/>
+    </w:p>
+    <w:p>
+      <w:pPr>
+        <w:rPr>
+          <w:lang w:val="en-US"/>
+        </w:rPr>
+      </w:pPr>
+      <w:r>
+        <w:rPr>
+          <w:lang w:val="en-US"/>
+        </w:rPr>
+        <w:t>First, our team had an experience in teamworking. It was a great chance to manage delegating all work between team members. We found and used straight qualities and knowledge of each member.</w:t>
+      </w:r>
+    </w:p>
+    <w:p>
+      <w:pPr>
+        <w:rPr>
+          <w:lang w:val="en-US"/>
+        </w:rPr>
+      </w:pPr>
+      <w:r>
+        <w:rPr>
+          <w:lang w:val="en-US"/>
+        </w:rPr>
+        <w:t>Second, it was the first time we worked with machine and programmed our own robot.</w:t>
       </w:r>
     </w:p>
     <w:p>
@@ -7423,15 +7839,16 @@
         <w:rPr>
           <w:lang w:val="en-US"/>
         </w:rPr>
-      </w:pPr>
-      <w:r>
-        <w:rPr>
-          <w:lang w:val="en-US"/>
-        </w:rPr>
-        <w:br w:type="page"/>
-      </w:r>
-    </w:p>
-    <w:bookmarkStart w:id="32" w:name="_Toc531254126" w:displacedByCustomXml="next"/>
+        <w:sectPr>
+          <w:headerReference w:type="default" r:id="rId29"/>
+          <w:pgSz w:w="11900" w:h="16840"/>
+          <w:pgMar w:top="1134" w:right="850" w:bottom="1134" w:left="1701" w:header="708" w:footer="708" w:gutter="0"/>
+          <w:cols w:space="708"/>
+          <w:docGrid w:linePitch="360"/>
+        </w:sectPr>
+      </w:pPr>
+    </w:p>
+    <w:bookmarkStart w:id="31" w:name="_Toc531595600" w:displacedByCustomXml="next"/>
     <w:sdt>
       <w:sdtPr>
         <w:rPr>
@@ -7446,7 +7863,6 @@
           <w:docPartUnique/>
         </w:docPartObj>
       </w:sdtPr>
-      <w:sdtEndPr/>
       <w:sdtContent>
         <w:p>
           <w:pPr>
@@ -7461,14 +7877,13 @@
             </w:rPr>
             <w:t>References</w:t>
           </w:r>
-          <w:bookmarkEnd w:id="32"/>
+          <w:bookmarkEnd w:id="31"/>
         </w:p>
         <w:sdt>
           <w:sdtPr>
             <w:id w:val="-573587230"/>
             <w:bibliography/>
           </w:sdtPr>
-          <w:sdtEndPr/>
           <w:sdtContent>
             <w:p>
               <w:pPr>
@@ -7860,6 +8275,7 @@
       </w:pPr>
     </w:p>
     <w:sectPr>
+      <w:headerReference w:type="default" r:id="rId30"/>
       <w:pgSz w:w="11900" w:h="16840"/>
       <w:pgMar w:top="1134" w:right="850" w:bottom="1134" w:left="1701" w:header="708" w:footer="708" w:gutter="0"/>
       <w:cols w:space="708"/>
@@ -7871,87 +8287,7 @@
 
 <file path=word/comments.xml><?xml version="1.0" encoding="utf-8"?>
 <w:comments xmlns:wpc="http://schemas.microsoft.com/office/word/2010/wordprocessingCanvas" xmlns:cx="http://schemas.microsoft.com/office/drawing/2014/chartex" xmlns:cx1="http://schemas.microsoft.com/office/drawing/2015/9/8/chartex" xmlns:cx2="http://schemas.microsoft.com/office/drawing/2015/10/21/chartex" xmlns:cx3="http://schemas.microsoft.com/office/drawing/2016/5/9/chartex" xmlns:cx4="http://schemas.microsoft.com/office/drawing/2016/5/10/chartex" xmlns:cx5="http://schemas.microsoft.com/office/drawing/2016/5/11/chartex" xmlns:cx6="http://schemas.microsoft.com/office/drawing/2016/5/12/chartex" xmlns:cx7="http://schemas.microsoft.com/office/drawing/2016/5/13/chartex" xmlns:cx8="http://schemas.microsoft.com/office/drawing/2016/5/14/chartex" xmlns:mc="http://schemas.openxmlformats.org/markup-compatibility/2006" xmlns:aink="http://schemas.microsoft.com/office/drawing/2016/ink" xmlns:am3d="http://schemas.microsoft.com/office/drawing/2017/model3d" xmlns:o="urn:schemas-microsoft-com:office:office" xmlns:r="http://schemas.openxmlformats.org/officeDocument/2006/relationships" xmlns:m="http://schemas.openxmlformats.org/officeDocument/2006/math" xmlns:v="urn:schemas-microsoft-com:vml" xmlns:wp14="http://schemas.microsoft.com/office/word/2010/wordprocessingDrawing" xmlns:wp="http://schemas.openxmlformats.org/drawingml/2006/wordprocessingDrawing" xmlns:w10="urn:schemas-microsoft-com:office:word" xmlns:w="http://schemas.openxmlformats.org/wordprocessingml/2006/main" xmlns:w14="http://schemas.microsoft.com/office/word/2010/wordml" xmlns:w15="http://schemas.microsoft.com/office/word/2012/wordml" xmlns:w16cid="http://schemas.microsoft.com/office/word/2016/wordml/cid" xmlns:w16se="http://schemas.microsoft.com/office/word/2015/wordml/symex" xmlns:wpg="http://schemas.microsoft.com/office/word/2010/wordprocessingGroup" xmlns:wpi="http://schemas.microsoft.com/office/word/2010/wordprocessingInk" xmlns:wne="http://schemas.microsoft.com/office/word/2006/wordml" xmlns:wps="http://schemas.microsoft.com/office/word/2010/wordprocessingShape" mc:Ignorable="w14 w15 w16se w16cid wp14">
-  <w:comment w:id="0" w:author="MIKHAIL STEFANTSEV" w:date="2018-11-07T19:37:00Z" w:initials="MS">
-    <w:p>
-      <w:pPr>
-        <w:pStyle w:val="CommentText"/>
-        <w:rPr>
-          <w:b/>
-          <w:lang w:val="en-US"/>
-        </w:rPr>
-      </w:pPr>
-      <w:r>
-        <w:rPr>
-          <w:rStyle w:val="CommentReference"/>
-        </w:rPr>
-        <w:annotationRef/>
-      </w:r>
-    </w:p>
-    <w:p>
-      <w:pPr>
-        <w:pStyle w:val="CommentText"/>
-        <w:rPr>
-          <w:b/>
-          <w:lang w:val="en-US"/>
-        </w:rPr>
-      </w:pPr>
-      <w:r>
-        <w:rPr>
-          <w:b/>
-          <w:lang w:val="en-US"/>
-        </w:rPr>
-        <w:t>Important notice!</w:t>
-      </w:r>
-    </w:p>
-    <w:p>
-      <w:pPr>
-        <w:pStyle w:val="CommentText"/>
-        <w:rPr>
-          <w:lang w:val="en-US"/>
-        </w:rPr>
-      </w:pPr>
-      <w:r>
-        <w:rPr>
-          <w:u w:val="single"/>
-          <w:lang w:val="en-US"/>
-        </w:rPr>
-        <w:t>Save</w:t>
-      </w:r>
-      <w:r>
-        <w:rPr>
-          <w:lang w:val="en-US"/>
-        </w:rPr>
-        <w:t xml:space="preserve"> the document and </w:t>
-      </w:r>
-      <w:r>
-        <w:rPr>
-          <w:u w:val="single"/>
-          <w:lang w:val="en-US"/>
-        </w:rPr>
-        <w:t>close</w:t>
-      </w:r>
-      <w:r>
-        <w:rPr>
-          <w:lang w:val="en-US"/>
-        </w:rPr>
-        <w:t xml:space="preserve"> Word </w:t>
-      </w:r>
-      <w:r>
-        <w:rPr>
-          <w:u w:val="single"/>
-          <w:lang w:val="en-US"/>
-        </w:rPr>
-        <w:t>before staging</w:t>
-      </w:r>
-      <w:r>
-        <w:rPr>
-          <w:lang w:val="en-US"/>
-        </w:rPr>
-        <w:t xml:space="preserve"> file in git!</w:t>
-      </w:r>
-    </w:p>
-  </w:comment>
-  <w:comment w:id="2" w:author="MIKHAIL STEFANTSEV" w:date="2018-11-07T18:48:00Z" w:initials="MS">
+  <w:comment w:id="1" w:author="MIKHAIL STEFANTSEV" w:date="2018-11-07T18:48:00Z" w:initials="MS">
     <w:p>
       <w:pPr>
         <w:pStyle w:val="CommentText"/>
@@ -8299,7 +8635,7 @@
       </w:r>
     </w:p>
   </w:comment>
-  <w:comment w:id="15" w:author="MIKHAIL STEFANTSEV" w:date="2018-11-26T18:29:00Z" w:initials="MS">
+  <w:comment w:id="14" w:author="MIKHAIL STEFANTSEV" w:date="2018-11-26T18:29:00Z" w:initials="MS">
     <w:p>
       <w:pPr>
         <w:pStyle w:val="CommentText"/>
@@ -8340,7 +8676,6 @@
 
 <file path=word/commentsExtended.xml><?xml version="1.0" encoding="utf-8"?>
 <w15:commentsEx xmlns:wpc="http://schemas.microsoft.com/office/word/2010/wordprocessingCanvas" xmlns:cx="http://schemas.microsoft.com/office/drawing/2014/chartex" xmlns:cx1="http://schemas.microsoft.com/office/drawing/2015/9/8/chartex" xmlns:cx2="http://schemas.microsoft.com/office/drawing/2015/10/21/chartex" xmlns:cx3="http://schemas.microsoft.com/office/drawing/2016/5/9/chartex" xmlns:cx4="http://schemas.microsoft.com/office/drawing/2016/5/10/chartex" xmlns:cx5="http://schemas.microsoft.com/office/drawing/2016/5/11/chartex" xmlns:cx6="http://schemas.microsoft.com/office/drawing/2016/5/12/chartex" xmlns:cx7="http://schemas.microsoft.com/office/drawing/2016/5/13/chartex" xmlns:cx8="http://schemas.microsoft.com/office/drawing/2016/5/14/chartex" xmlns:mc="http://schemas.openxmlformats.org/markup-compatibility/2006" xmlns:aink="http://schemas.microsoft.com/office/drawing/2016/ink" xmlns:am3d="http://schemas.microsoft.com/office/drawing/2017/model3d" xmlns:o="urn:schemas-microsoft-com:office:office" xmlns:r="http://schemas.openxmlformats.org/officeDocument/2006/relationships" xmlns:m="http://schemas.openxmlformats.org/officeDocument/2006/math" xmlns:v="urn:schemas-microsoft-com:vml" xmlns:wp14="http://schemas.microsoft.com/office/word/2010/wordprocessingDrawing" xmlns:wp="http://schemas.openxmlformats.org/drawingml/2006/wordprocessingDrawing" xmlns:w10="urn:schemas-microsoft-com:office:word" xmlns:w="http://schemas.openxmlformats.org/wordprocessingml/2006/main" xmlns:w14="http://schemas.microsoft.com/office/word/2010/wordml" xmlns:w15="http://schemas.microsoft.com/office/word/2012/wordml" xmlns:w16cid="http://schemas.microsoft.com/office/word/2016/wordml/cid" xmlns:w16se="http://schemas.microsoft.com/office/word/2015/wordml/symex" xmlns:wpg="http://schemas.microsoft.com/office/word/2010/wordprocessingGroup" xmlns:wpi="http://schemas.microsoft.com/office/word/2010/wordprocessingInk" xmlns:wne="http://schemas.microsoft.com/office/word/2006/wordml" xmlns:wps="http://schemas.microsoft.com/office/word/2010/wordprocessingShape" mc:Ignorable="w14 w15 w16se w16cid wp14">
-  <w15:commentEx w15:paraId="46016C5D" w15:done="0"/>
   <w15:commentEx w15:paraId="00AC8868" w15:done="0"/>
   <w15:commentEx w15:paraId="7150FF20" w15:done="0"/>
 </w15:commentsEx>
@@ -8348,10 +8683,1402 @@
 
 <file path=word/commentsIds.xml><?xml version="1.0" encoding="utf-8"?>
 <w16cid:commentsIds xmlns:wpc="http://schemas.microsoft.com/office/word/2010/wordprocessingCanvas" xmlns:cx="http://schemas.microsoft.com/office/drawing/2014/chartex" xmlns:cx1="http://schemas.microsoft.com/office/drawing/2015/9/8/chartex" xmlns:cx2="http://schemas.microsoft.com/office/drawing/2015/10/21/chartex" xmlns:cx3="http://schemas.microsoft.com/office/drawing/2016/5/9/chartex" xmlns:cx4="http://schemas.microsoft.com/office/drawing/2016/5/10/chartex" xmlns:cx5="http://schemas.microsoft.com/office/drawing/2016/5/11/chartex" xmlns:cx6="http://schemas.microsoft.com/office/drawing/2016/5/12/chartex" xmlns:cx7="http://schemas.microsoft.com/office/drawing/2016/5/13/chartex" xmlns:cx8="http://schemas.microsoft.com/office/drawing/2016/5/14/chartex" xmlns:mc="http://schemas.openxmlformats.org/markup-compatibility/2006" xmlns:aink="http://schemas.microsoft.com/office/drawing/2016/ink" xmlns:am3d="http://schemas.microsoft.com/office/drawing/2017/model3d" xmlns:o="urn:schemas-microsoft-com:office:office" xmlns:r="http://schemas.openxmlformats.org/officeDocument/2006/relationships" xmlns:m="http://schemas.openxmlformats.org/officeDocument/2006/math" xmlns:v="urn:schemas-microsoft-com:vml" xmlns:wp14="http://schemas.microsoft.com/office/word/2010/wordprocessingDrawing" xmlns:wp="http://schemas.openxmlformats.org/drawingml/2006/wordprocessingDrawing" xmlns:w10="urn:schemas-microsoft-com:office:word" xmlns:w="http://schemas.openxmlformats.org/wordprocessingml/2006/main" xmlns:w14="http://schemas.microsoft.com/office/word/2010/wordml" xmlns:w15="http://schemas.microsoft.com/office/word/2012/wordml" xmlns:w16cid="http://schemas.microsoft.com/office/word/2016/wordml/cid" xmlns:w16se="http://schemas.microsoft.com/office/word/2015/wordml/symex" xmlns:wpg="http://schemas.microsoft.com/office/word/2010/wordprocessingGroup" xmlns:wpi="http://schemas.microsoft.com/office/word/2010/wordprocessingInk" xmlns:wne="http://schemas.microsoft.com/office/word/2006/wordml" xmlns:wps="http://schemas.microsoft.com/office/word/2010/wordprocessingShape" mc:Ignorable="w14 w15 w16se w16cid wp14">
-  <w16cid:commentId w16cid:paraId="46016C5D" w16cid:durableId="1F8DBD6D"/>
   <w16cid:commentId w16cid:paraId="00AC8868" w16cid:durableId="1F8DB1FA"/>
   <w16cid:commentId w16cid:paraId="7150FF20" w16cid:durableId="1FA6BA07"/>
 </w16cid:commentsIds>
+</file>
+
+<file path=word/endnotes.xml><?xml version="1.0" encoding="utf-8"?>
+<w:endnotes xmlns:wpc="http://schemas.microsoft.com/office/word/2010/wordprocessingCanvas" xmlns:cx="http://schemas.microsoft.com/office/drawing/2014/chartex" xmlns:cx1="http://schemas.microsoft.com/office/drawing/2015/9/8/chartex" xmlns:cx2="http://schemas.microsoft.com/office/drawing/2015/10/21/chartex" xmlns:cx3="http://schemas.microsoft.com/office/drawing/2016/5/9/chartex" xmlns:cx4="http://schemas.microsoft.com/office/drawing/2016/5/10/chartex" xmlns:cx5="http://schemas.microsoft.com/office/drawing/2016/5/11/chartex" xmlns:cx6="http://schemas.microsoft.com/office/drawing/2016/5/12/chartex" xmlns:cx7="http://schemas.microsoft.com/office/drawing/2016/5/13/chartex" xmlns:cx8="http://schemas.microsoft.com/office/drawing/2016/5/14/chartex" xmlns:mc="http://schemas.openxmlformats.org/markup-compatibility/2006" xmlns:aink="http://schemas.microsoft.com/office/drawing/2016/ink" xmlns:am3d="http://schemas.microsoft.com/office/drawing/2017/model3d" xmlns:o="urn:schemas-microsoft-com:office:office" xmlns:r="http://schemas.openxmlformats.org/officeDocument/2006/relationships" xmlns:m="http://schemas.openxmlformats.org/officeDocument/2006/math" xmlns:v="urn:schemas-microsoft-com:vml" xmlns:wp14="http://schemas.microsoft.com/office/word/2010/wordprocessingDrawing" xmlns:wp="http://schemas.openxmlformats.org/drawingml/2006/wordprocessingDrawing" xmlns:w10="urn:schemas-microsoft-com:office:word" xmlns:w="http://schemas.openxmlformats.org/wordprocessingml/2006/main" xmlns:w14="http://schemas.microsoft.com/office/word/2010/wordml" xmlns:w15="http://schemas.microsoft.com/office/word/2012/wordml" xmlns:w16cid="http://schemas.microsoft.com/office/word/2016/wordml/cid" xmlns:w16se="http://schemas.microsoft.com/office/word/2015/wordml/symex" xmlns:wpg="http://schemas.microsoft.com/office/word/2010/wordprocessingGroup" xmlns:wpi="http://schemas.microsoft.com/office/word/2010/wordprocessingInk" xmlns:wne="http://schemas.microsoft.com/office/word/2006/wordml" xmlns:wps="http://schemas.microsoft.com/office/word/2010/wordprocessingShape" mc:Ignorable="w14 w15 w16se w16cid wp14">
+  <w:endnote w:type="separator" w:id="-1">
+    <w:p>
+      <w:pPr>
+        <w:spacing w:before="0" w:after="0"/>
+      </w:pPr>
+      <w:r>
+        <w:separator/>
+      </w:r>
+    </w:p>
+  </w:endnote>
+  <w:endnote w:type="continuationSeparator" w:id="0">
+    <w:p>
+      <w:pPr>
+        <w:spacing w:before="0" w:after="0"/>
+      </w:pPr>
+      <w:r>
+        <w:continuationSeparator/>
+      </w:r>
+    </w:p>
+  </w:endnote>
+</w:endnotes>
+</file>
+
+<file path=word/footer1.xml><?xml version="1.0" encoding="utf-8"?>
+<w:ftr xmlns:wpc="http://schemas.microsoft.com/office/word/2010/wordprocessingCanvas" xmlns:cx="http://schemas.microsoft.com/office/drawing/2014/chartex" xmlns:cx1="http://schemas.microsoft.com/office/drawing/2015/9/8/chartex" xmlns:cx2="http://schemas.microsoft.com/office/drawing/2015/10/21/chartex" xmlns:cx3="http://schemas.microsoft.com/office/drawing/2016/5/9/chartex" xmlns:cx4="http://schemas.microsoft.com/office/drawing/2016/5/10/chartex" xmlns:cx5="http://schemas.microsoft.com/office/drawing/2016/5/11/chartex" xmlns:cx6="http://schemas.microsoft.com/office/drawing/2016/5/12/chartex" xmlns:cx7="http://schemas.microsoft.com/office/drawing/2016/5/13/chartex" xmlns:cx8="http://schemas.microsoft.com/office/drawing/2016/5/14/chartex" xmlns:mc="http://schemas.openxmlformats.org/markup-compatibility/2006" xmlns:aink="http://schemas.microsoft.com/office/drawing/2016/ink" xmlns:am3d="http://schemas.microsoft.com/office/drawing/2017/model3d" xmlns:o="urn:schemas-microsoft-com:office:office" xmlns:r="http://schemas.openxmlformats.org/officeDocument/2006/relationships" xmlns:m="http://schemas.openxmlformats.org/officeDocument/2006/math" xmlns:v="urn:schemas-microsoft-com:vml" xmlns:wp14="http://schemas.microsoft.com/office/word/2010/wordprocessingDrawing" xmlns:wp="http://schemas.openxmlformats.org/drawingml/2006/wordprocessingDrawing" xmlns:w10="urn:schemas-microsoft-com:office:word" xmlns:w="http://schemas.openxmlformats.org/wordprocessingml/2006/main" xmlns:w14="http://schemas.microsoft.com/office/word/2010/wordml" xmlns:w15="http://schemas.microsoft.com/office/word/2012/wordml" xmlns:w16cid="http://schemas.microsoft.com/office/word/2016/wordml/cid" xmlns:w16se="http://schemas.microsoft.com/office/word/2015/wordml/symex" xmlns:wpg="http://schemas.microsoft.com/office/word/2010/wordprocessingGroup" xmlns:wpi="http://schemas.microsoft.com/office/word/2010/wordprocessingInk" xmlns:wne="http://schemas.microsoft.com/office/word/2006/wordml" xmlns:wps="http://schemas.microsoft.com/office/word/2010/wordprocessingShape" mc:Ignorable="w14 w15 w16se w16cid wp14">
+  <w:p>
+    <w:pPr>
+      <w:pStyle w:val="Footer"/>
+      <w:tabs>
+        <w:tab w:val="clear" w:pos="4513"/>
+      </w:tabs>
+      <w:rPr>
+        <w:lang w:val="en-US"/>
+      </w:rPr>
+    </w:pPr>
+    <w:r>
+      <w:rPr>
+        <w:lang w:val="en-US"/>
+      </w:rPr>
+      <w:t>Finland</w:t>
+    </w:r>
+    <w:r>
+      <w:rPr>
+        <w:lang w:val="en-US"/>
+      </w:rPr>
+      <w:tab/>
+    </w:r>
+    <w:r>
+      <w:rPr>
+        <w:lang w:val="en-US"/>
+      </w:rPr>
+      <w:t>2018</w:t>
+    </w:r>
+  </w:p>
+</w:ftr>
+</file>
+
+<file path=word/footer2.xml><?xml version="1.0" encoding="utf-8"?>
+<w:ftr xmlns:wpc="http://schemas.microsoft.com/office/word/2010/wordprocessingCanvas" xmlns:cx="http://schemas.microsoft.com/office/drawing/2014/chartex" xmlns:cx1="http://schemas.microsoft.com/office/drawing/2015/9/8/chartex" xmlns:cx2="http://schemas.microsoft.com/office/drawing/2015/10/21/chartex" xmlns:cx3="http://schemas.microsoft.com/office/drawing/2016/5/9/chartex" xmlns:cx4="http://schemas.microsoft.com/office/drawing/2016/5/10/chartex" xmlns:cx5="http://schemas.microsoft.com/office/drawing/2016/5/11/chartex" xmlns:cx6="http://schemas.microsoft.com/office/drawing/2016/5/12/chartex" xmlns:cx7="http://schemas.microsoft.com/office/drawing/2016/5/13/chartex" xmlns:cx8="http://schemas.microsoft.com/office/drawing/2016/5/14/chartex" xmlns:mc="http://schemas.openxmlformats.org/markup-compatibility/2006" xmlns:aink="http://schemas.microsoft.com/office/drawing/2016/ink" xmlns:am3d="http://schemas.microsoft.com/office/drawing/2017/model3d" xmlns:o="urn:schemas-microsoft-com:office:office" xmlns:r="http://schemas.openxmlformats.org/officeDocument/2006/relationships" xmlns:m="http://schemas.openxmlformats.org/officeDocument/2006/math" xmlns:v="urn:schemas-microsoft-com:vml" xmlns:wp14="http://schemas.microsoft.com/office/word/2010/wordprocessingDrawing" xmlns:wp="http://schemas.openxmlformats.org/drawingml/2006/wordprocessingDrawing" xmlns:w10="urn:schemas-microsoft-com:office:word" xmlns:w="http://schemas.openxmlformats.org/wordprocessingml/2006/main" xmlns:w14="http://schemas.microsoft.com/office/word/2010/wordml" xmlns:w15="http://schemas.microsoft.com/office/word/2012/wordml" xmlns:w16cid="http://schemas.microsoft.com/office/word/2016/wordml/cid" xmlns:w16se="http://schemas.microsoft.com/office/word/2015/wordml/symex" xmlns:wpg="http://schemas.microsoft.com/office/word/2010/wordprocessingGroup" xmlns:wpi="http://schemas.microsoft.com/office/word/2010/wordprocessingInk" xmlns:wne="http://schemas.microsoft.com/office/word/2006/wordml" xmlns:wps="http://schemas.microsoft.com/office/word/2010/wordprocessingShape" mc:Ignorable="w14 w15 w16se w16cid wp14">
+  <w:p>
+    <w:pPr>
+      <w:pStyle w:val="Footer"/>
+      <w:tabs>
+        <w:tab w:val="clear" w:pos="4513"/>
+      </w:tabs>
+      <w:rPr>
+        <w:lang w:val="en-US"/>
+      </w:rPr>
+    </w:pPr>
+    <w:r>
+      <w:rPr>
+        <w:lang w:val="en-US"/>
+      </w:rPr>
+      <w:t>Finland</w:t>
+    </w:r>
+    <w:r>
+      <w:rPr>
+        <w:lang w:val="en-US"/>
+      </w:rPr>
+      <w:tab/>
+      <w:t>TXL18S1-B</w:t>
+    </w:r>
+  </w:p>
+</w:ftr>
+</file>
+
+<file path=word/footer3.xml><?xml version="1.0" encoding="utf-8"?>
+<w:ftr xmlns:wpc="http://schemas.microsoft.com/office/word/2010/wordprocessingCanvas" xmlns:cx="http://schemas.microsoft.com/office/drawing/2014/chartex" xmlns:cx1="http://schemas.microsoft.com/office/drawing/2015/9/8/chartex" xmlns:cx2="http://schemas.microsoft.com/office/drawing/2015/10/21/chartex" xmlns:cx3="http://schemas.microsoft.com/office/drawing/2016/5/9/chartex" xmlns:cx4="http://schemas.microsoft.com/office/drawing/2016/5/10/chartex" xmlns:cx5="http://schemas.microsoft.com/office/drawing/2016/5/11/chartex" xmlns:cx6="http://schemas.microsoft.com/office/drawing/2016/5/12/chartex" xmlns:cx7="http://schemas.microsoft.com/office/drawing/2016/5/13/chartex" xmlns:cx8="http://schemas.microsoft.com/office/drawing/2016/5/14/chartex" xmlns:mc="http://schemas.openxmlformats.org/markup-compatibility/2006" xmlns:aink="http://schemas.microsoft.com/office/drawing/2016/ink" xmlns:am3d="http://schemas.microsoft.com/office/drawing/2017/model3d" xmlns:o="urn:schemas-microsoft-com:office:office" xmlns:r="http://schemas.openxmlformats.org/officeDocument/2006/relationships" xmlns:m="http://schemas.openxmlformats.org/officeDocument/2006/math" xmlns:v="urn:schemas-microsoft-com:vml" xmlns:wp14="http://schemas.microsoft.com/office/word/2010/wordprocessingDrawing" xmlns:wp="http://schemas.openxmlformats.org/drawingml/2006/wordprocessingDrawing" xmlns:w10="urn:schemas-microsoft-com:office:word" xmlns:w="http://schemas.openxmlformats.org/wordprocessingml/2006/main" xmlns:w14="http://schemas.microsoft.com/office/word/2010/wordml" xmlns:w15="http://schemas.microsoft.com/office/word/2012/wordml" xmlns:w16cid="http://schemas.microsoft.com/office/word/2016/wordml/cid" xmlns:w16se="http://schemas.microsoft.com/office/word/2015/wordml/symex" xmlns:wpg="http://schemas.microsoft.com/office/word/2010/wordprocessingGroup" xmlns:wpi="http://schemas.microsoft.com/office/word/2010/wordprocessingInk" xmlns:wne="http://schemas.microsoft.com/office/word/2006/wordml" xmlns:wps="http://schemas.microsoft.com/office/word/2010/wordprocessingShape" mc:Ignorable="w14 w15 w16se w16cid wp14">
+  <w:p>
+    <w:pPr>
+      <w:pStyle w:val="Footer"/>
+      <w:rPr>
+        <w:lang w:val="en-US"/>
+      </w:rPr>
+    </w:pPr>
+    <w:r>
+      <w:rPr>
+        <w:lang w:val="en-US"/>
+      </w:rPr>
+      <w:t xml:space="preserve">Finland </w:t>
+    </w:r>
+    <w:r>
+      <w:rPr>
+        <w:lang w:val="en-US"/>
+      </w:rPr>
+      <w:tab/>
+      <w:t>2018</w:t>
+    </w:r>
+    <w:r>
+      <w:rPr>
+        <w:lang w:val="en-US"/>
+      </w:rPr>
+      <w:tab/>
+      <w:t>TXL18S1-B</w:t>
+    </w:r>
+  </w:p>
+</w:ftr>
+</file>
+
+<file path=word/footnotes.xml><?xml version="1.0" encoding="utf-8"?>
+<w:footnotes xmlns:wpc="http://schemas.microsoft.com/office/word/2010/wordprocessingCanvas" xmlns:cx="http://schemas.microsoft.com/office/drawing/2014/chartex" xmlns:cx1="http://schemas.microsoft.com/office/drawing/2015/9/8/chartex" xmlns:cx2="http://schemas.microsoft.com/office/drawing/2015/10/21/chartex" xmlns:cx3="http://schemas.microsoft.com/office/drawing/2016/5/9/chartex" xmlns:cx4="http://schemas.microsoft.com/office/drawing/2016/5/10/chartex" xmlns:cx5="http://schemas.microsoft.com/office/drawing/2016/5/11/chartex" xmlns:cx6="http://schemas.microsoft.com/office/drawing/2016/5/12/chartex" xmlns:cx7="http://schemas.microsoft.com/office/drawing/2016/5/13/chartex" xmlns:cx8="http://schemas.microsoft.com/office/drawing/2016/5/14/chartex" xmlns:mc="http://schemas.openxmlformats.org/markup-compatibility/2006" xmlns:aink="http://schemas.microsoft.com/office/drawing/2016/ink" xmlns:am3d="http://schemas.microsoft.com/office/drawing/2017/model3d" xmlns:o="urn:schemas-microsoft-com:office:office" xmlns:r="http://schemas.openxmlformats.org/officeDocument/2006/relationships" xmlns:m="http://schemas.openxmlformats.org/officeDocument/2006/math" xmlns:v="urn:schemas-microsoft-com:vml" xmlns:wp14="http://schemas.microsoft.com/office/word/2010/wordprocessingDrawing" xmlns:wp="http://schemas.openxmlformats.org/drawingml/2006/wordprocessingDrawing" xmlns:w10="urn:schemas-microsoft-com:office:word" xmlns:w="http://schemas.openxmlformats.org/wordprocessingml/2006/main" xmlns:w14="http://schemas.microsoft.com/office/word/2010/wordml" xmlns:w15="http://schemas.microsoft.com/office/word/2012/wordml" xmlns:w16cid="http://schemas.microsoft.com/office/word/2016/wordml/cid" xmlns:w16se="http://schemas.microsoft.com/office/word/2015/wordml/symex" xmlns:wpg="http://schemas.microsoft.com/office/word/2010/wordprocessingGroup" xmlns:wpi="http://schemas.microsoft.com/office/word/2010/wordprocessingInk" xmlns:wne="http://schemas.microsoft.com/office/word/2006/wordml" xmlns:wps="http://schemas.microsoft.com/office/word/2010/wordprocessingShape" mc:Ignorable="w14 w15 w16se w16cid wp14">
+  <w:footnote w:type="separator" w:id="-1">
+    <w:p>
+      <w:pPr>
+        <w:spacing w:before="0" w:after="0"/>
+      </w:pPr>
+      <w:r>
+        <w:separator/>
+      </w:r>
+    </w:p>
+  </w:footnote>
+  <w:footnote w:type="continuationSeparator" w:id="0">
+    <w:p>
+      <w:pPr>
+        <w:spacing w:before="0" w:after="0"/>
+      </w:pPr>
+      <w:r>
+        <w:continuationSeparator/>
+      </w:r>
+    </w:p>
+  </w:footnote>
+</w:footnotes>
+</file>
+
+<file path=word/header1.xml><?xml version="1.0" encoding="utf-8"?>
+<w:hdr xmlns:wpc="http://schemas.microsoft.com/office/word/2010/wordprocessingCanvas" xmlns:cx="http://schemas.microsoft.com/office/drawing/2014/chartex" xmlns:cx1="http://schemas.microsoft.com/office/drawing/2015/9/8/chartex" xmlns:cx2="http://schemas.microsoft.com/office/drawing/2015/10/21/chartex" xmlns:cx3="http://schemas.microsoft.com/office/drawing/2016/5/9/chartex" xmlns:cx4="http://schemas.microsoft.com/office/drawing/2016/5/10/chartex" xmlns:cx5="http://schemas.microsoft.com/office/drawing/2016/5/11/chartex" xmlns:cx6="http://schemas.microsoft.com/office/drawing/2016/5/12/chartex" xmlns:cx7="http://schemas.microsoft.com/office/drawing/2016/5/13/chartex" xmlns:cx8="http://schemas.microsoft.com/office/drawing/2016/5/14/chartex" xmlns:mc="http://schemas.openxmlformats.org/markup-compatibility/2006" xmlns:aink="http://schemas.microsoft.com/office/drawing/2016/ink" xmlns:am3d="http://schemas.microsoft.com/office/drawing/2017/model3d" xmlns:o="urn:schemas-microsoft-com:office:office" xmlns:r="http://schemas.openxmlformats.org/officeDocument/2006/relationships" xmlns:m="http://schemas.openxmlformats.org/officeDocument/2006/math" xmlns:v="urn:schemas-microsoft-com:vml" xmlns:wp14="http://schemas.microsoft.com/office/word/2010/wordprocessingDrawing" xmlns:wp="http://schemas.openxmlformats.org/drawingml/2006/wordprocessingDrawing" xmlns:w10="urn:schemas-microsoft-com:office:word" xmlns:w="http://schemas.openxmlformats.org/wordprocessingml/2006/main" xmlns:w14="http://schemas.microsoft.com/office/word/2010/wordml" xmlns:w15="http://schemas.microsoft.com/office/word/2012/wordml" xmlns:w16cid="http://schemas.microsoft.com/office/word/2016/wordml/cid" xmlns:w16se="http://schemas.microsoft.com/office/word/2015/wordml/symex" xmlns:wpg="http://schemas.microsoft.com/office/word/2010/wordprocessingGroup" xmlns:wpi="http://schemas.microsoft.com/office/word/2010/wordprocessingInk" xmlns:wne="http://schemas.microsoft.com/office/word/2006/wordml" xmlns:wps="http://schemas.microsoft.com/office/word/2010/wordprocessingShape" mc:Ignorable="w14 w15 w16se w16cid wp14">
+  <w:p>
+    <w:pPr>
+      <w:pStyle w:val="Header"/>
+      <w:rPr>
+        <w:lang w:val="en-US"/>
+      </w:rPr>
+    </w:pPr>
+    <w:r>
+      <w:rPr>
+        <w:lang w:val="en-US"/>
+      </w:rPr>
+      <w:t xml:space="preserve">Metropolia </w:t>
+    </w:r>
+    <w:proofErr w:type="spellStart"/>
+    <w:r>
+      <w:rPr>
+        <w:lang w:val="en-US"/>
+      </w:rPr>
+      <w:t>Ammattikorkeakoulu</w:t>
+    </w:r>
+    <w:proofErr w:type="spellEnd"/>
+  </w:p>
+</w:hdr>
+</file>
+
+<file path=word/header10.xml><?xml version="1.0" encoding="utf-8"?>
+<w:hdr xmlns:wpc="http://schemas.microsoft.com/office/word/2010/wordprocessingCanvas" xmlns:cx="http://schemas.microsoft.com/office/drawing/2014/chartex" xmlns:cx1="http://schemas.microsoft.com/office/drawing/2015/9/8/chartex" xmlns:cx2="http://schemas.microsoft.com/office/drawing/2015/10/21/chartex" xmlns:cx3="http://schemas.microsoft.com/office/drawing/2016/5/9/chartex" xmlns:cx4="http://schemas.microsoft.com/office/drawing/2016/5/10/chartex" xmlns:cx5="http://schemas.microsoft.com/office/drawing/2016/5/11/chartex" xmlns:cx6="http://schemas.microsoft.com/office/drawing/2016/5/12/chartex" xmlns:cx7="http://schemas.microsoft.com/office/drawing/2016/5/13/chartex" xmlns:cx8="http://schemas.microsoft.com/office/drawing/2016/5/14/chartex" xmlns:mc="http://schemas.openxmlformats.org/markup-compatibility/2006" xmlns:aink="http://schemas.microsoft.com/office/drawing/2016/ink" xmlns:am3d="http://schemas.microsoft.com/office/drawing/2017/model3d" xmlns:o="urn:schemas-microsoft-com:office:office" xmlns:r="http://schemas.openxmlformats.org/officeDocument/2006/relationships" xmlns:m="http://schemas.openxmlformats.org/officeDocument/2006/math" xmlns:v="urn:schemas-microsoft-com:vml" xmlns:wp14="http://schemas.microsoft.com/office/word/2010/wordprocessingDrawing" xmlns:wp="http://schemas.openxmlformats.org/drawingml/2006/wordprocessingDrawing" xmlns:w10="urn:schemas-microsoft-com:office:word" xmlns:w="http://schemas.openxmlformats.org/wordprocessingml/2006/main" xmlns:w14="http://schemas.microsoft.com/office/word/2010/wordml" xmlns:w15="http://schemas.microsoft.com/office/word/2012/wordml" xmlns:w16cid="http://schemas.microsoft.com/office/word/2016/wordml/cid" xmlns:w16se="http://schemas.microsoft.com/office/word/2015/wordml/symex" xmlns:wpg="http://schemas.microsoft.com/office/word/2010/wordprocessingGroup" xmlns:wpi="http://schemas.microsoft.com/office/word/2010/wordprocessingInk" xmlns:wne="http://schemas.microsoft.com/office/word/2006/wordml" xmlns:wps="http://schemas.microsoft.com/office/word/2010/wordprocessingShape" mc:Ignorable="w14 w15 w16se w16cid wp14">
+  <w:p>
+    <w:pPr>
+      <w:pStyle w:val="Header"/>
+      <w:tabs>
+        <w:tab w:val="clear" w:pos="4513"/>
+      </w:tabs>
+      <w:rPr>
+        <w:lang w:val="en-US"/>
+      </w:rPr>
+    </w:pPr>
+    <w:r>
+      <w:rPr>
+        <w:lang w:val="en-US"/>
+      </w:rPr>
+      <w:t>Results</w:t>
+    </w:r>
+    <w:r>
+      <w:rPr>
+        <w:lang w:val="en-US"/>
+      </w:rPr>
+      <w:tab/>
+    </w:r>
+    <w:r>
+      <w:rPr>
+        <w:lang w:val="en-US"/>
+      </w:rPr>
+      <w:t xml:space="preserve">Page </w:t>
+    </w:r>
+    <w:r>
+      <w:rPr>
+        <w:b/>
+        <w:bCs/>
+        <w:lang w:val="en-US"/>
+      </w:rPr>
+      <w:fldChar w:fldCharType="begin"/>
+    </w:r>
+    <w:r>
+      <w:rPr>
+        <w:b/>
+        <w:bCs/>
+        <w:lang w:val="en-US"/>
+      </w:rPr>
+      <w:instrText xml:space="preserve"> PAGE  \* Arabic  \* MERGEFORMAT </w:instrText>
+    </w:r>
+    <w:r>
+      <w:rPr>
+        <w:b/>
+        <w:bCs/>
+        <w:lang w:val="en-US"/>
+      </w:rPr>
+      <w:fldChar w:fldCharType="separate"/>
+    </w:r>
+    <w:r>
+      <w:rPr>
+        <w:b/>
+        <w:bCs/>
+        <w:noProof/>
+        <w:lang w:val="en-US"/>
+      </w:rPr>
+      <w:t>1</w:t>
+    </w:r>
+    <w:r>
+      <w:rPr>
+        <w:b/>
+        <w:bCs/>
+        <w:lang w:val="en-US"/>
+      </w:rPr>
+      <w:fldChar w:fldCharType="end"/>
+    </w:r>
+    <w:r>
+      <w:rPr>
+        <w:lang w:val="en-US"/>
+      </w:rPr>
+      <w:t xml:space="preserve"> of </w:t>
+    </w:r>
+    <w:r>
+      <w:rPr>
+        <w:b/>
+        <w:bCs/>
+        <w:lang w:val="en-US"/>
+      </w:rPr>
+      <w:fldChar w:fldCharType="begin"/>
+    </w:r>
+    <w:r>
+      <w:rPr>
+        <w:b/>
+        <w:bCs/>
+        <w:lang w:val="en-US"/>
+      </w:rPr>
+      <w:instrText xml:space="preserve"> NUMPAGES  \* Arabic  \* MERGEFORMAT </w:instrText>
+    </w:r>
+    <w:r>
+      <w:rPr>
+        <w:b/>
+        <w:bCs/>
+        <w:lang w:val="en-US"/>
+      </w:rPr>
+      <w:fldChar w:fldCharType="separate"/>
+    </w:r>
+    <w:r>
+      <w:rPr>
+        <w:b/>
+        <w:bCs/>
+        <w:noProof/>
+        <w:lang w:val="en-US"/>
+      </w:rPr>
+      <w:t>2</w:t>
+    </w:r>
+    <w:r>
+      <w:rPr>
+        <w:b/>
+        <w:bCs/>
+        <w:lang w:val="en-US"/>
+      </w:rPr>
+      <w:fldChar w:fldCharType="end"/>
+    </w:r>
+  </w:p>
+</w:hdr>
+</file>
+
+<file path=word/header11.xml><?xml version="1.0" encoding="utf-8"?>
+<w:hdr xmlns:wpc="http://schemas.microsoft.com/office/word/2010/wordprocessingCanvas" xmlns:cx="http://schemas.microsoft.com/office/drawing/2014/chartex" xmlns:cx1="http://schemas.microsoft.com/office/drawing/2015/9/8/chartex" xmlns:cx2="http://schemas.microsoft.com/office/drawing/2015/10/21/chartex" xmlns:cx3="http://schemas.microsoft.com/office/drawing/2016/5/9/chartex" xmlns:cx4="http://schemas.microsoft.com/office/drawing/2016/5/10/chartex" xmlns:cx5="http://schemas.microsoft.com/office/drawing/2016/5/11/chartex" xmlns:cx6="http://schemas.microsoft.com/office/drawing/2016/5/12/chartex" xmlns:cx7="http://schemas.microsoft.com/office/drawing/2016/5/13/chartex" xmlns:cx8="http://schemas.microsoft.com/office/drawing/2016/5/14/chartex" xmlns:mc="http://schemas.openxmlformats.org/markup-compatibility/2006" xmlns:aink="http://schemas.microsoft.com/office/drawing/2016/ink" xmlns:am3d="http://schemas.microsoft.com/office/drawing/2017/model3d" xmlns:o="urn:schemas-microsoft-com:office:office" xmlns:r="http://schemas.openxmlformats.org/officeDocument/2006/relationships" xmlns:m="http://schemas.openxmlformats.org/officeDocument/2006/math" xmlns:v="urn:schemas-microsoft-com:vml" xmlns:wp14="http://schemas.microsoft.com/office/word/2010/wordprocessingDrawing" xmlns:wp="http://schemas.openxmlformats.org/drawingml/2006/wordprocessingDrawing" xmlns:w10="urn:schemas-microsoft-com:office:word" xmlns:w="http://schemas.openxmlformats.org/wordprocessingml/2006/main" xmlns:w14="http://schemas.microsoft.com/office/word/2010/wordml" xmlns:w15="http://schemas.microsoft.com/office/word/2012/wordml" xmlns:w16cid="http://schemas.microsoft.com/office/word/2016/wordml/cid" xmlns:w16se="http://schemas.microsoft.com/office/word/2015/wordml/symex" xmlns:wpg="http://schemas.microsoft.com/office/word/2010/wordprocessingGroup" xmlns:wpi="http://schemas.microsoft.com/office/word/2010/wordprocessingInk" xmlns:wne="http://schemas.microsoft.com/office/word/2006/wordml" xmlns:wps="http://schemas.microsoft.com/office/word/2010/wordprocessingShape" mc:Ignorable="w14 w15 w16se w16cid wp14">
+  <w:p>
+    <w:pPr>
+      <w:pStyle w:val="Header"/>
+      <w:tabs>
+        <w:tab w:val="clear" w:pos="4513"/>
+      </w:tabs>
+      <w:rPr>
+        <w:lang w:val="en-US"/>
+      </w:rPr>
+    </w:pPr>
+    <w:r>
+      <w:rPr>
+        <w:lang w:val="en-US"/>
+      </w:rPr>
+      <w:t>Discussion</w:t>
+    </w:r>
+    <w:r>
+      <w:rPr>
+        <w:lang w:val="en-US"/>
+      </w:rPr>
+      <w:tab/>
+    </w:r>
+    <w:r>
+      <w:rPr>
+        <w:lang w:val="en-US"/>
+      </w:rPr>
+      <w:t xml:space="preserve">Page </w:t>
+    </w:r>
+    <w:r>
+      <w:rPr>
+        <w:b/>
+        <w:bCs/>
+        <w:lang w:val="en-US"/>
+      </w:rPr>
+      <w:fldChar w:fldCharType="begin"/>
+    </w:r>
+    <w:r>
+      <w:rPr>
+        <w:b/>
+        <w:bCs/>
+        <w:lang w:val="en-US"/>
+      </w:rPr>
+      <w:instrText xml:space="preserve"> PAGE  \* Arabic  \* MERGEFORMAT </w:instrText>
+    </w:r>
+    <w:r>
+      <w:rPr>
+        <w:b/>
+        <w:bCs/>
+        <w:lang w:val="en-US"/>
+      </w:rPr>
+      <w:fldChar w:fldCharType="separate"/>
+    </w:r>
+    <w:r>
+      <w:rPr>
+        <w:b/>
+        <w:bCs/>
+        <w:noProof/>
+        <w:lang w:val="en-US"/>
+      </w:rPr>
+      <w:t>1</w:t>
+    </w:r>
+    <w:r>
+      <w:rPr>
+        <w:b/>
+        <w:bCs/>
+        <w:lang w:val="en-US"/>
+      </w:rPr>
+      <w:fldChar w:fldCharType="end"/>
+    </w:r>
+    <w:r>
+      <w:rPr>
+        <w:lang w:val="en-US"/>
+      </w:rPr>
+      <w:t xml:space="preserve"> of </w:t>
+    </w:r>
+    <w:r>
+      <w:rPr>
+        <w:b/>
+        <w:bCs/>
+        <w:lang w:val="en-US"/>
+      </w:rPr>
+      <w:fldChar w:fldCharType="begin"/>
+    </w:r>
+    <w:r>
+      <w:rPr>
+        <w:b/>
+        <w:bCs/>
+        <w:lang w:val="en-US"/>
+      </w:rPr>
+      <w:instrText xml:space="preserve"> NUMPAGES  \* Arabic  \* MERGEFORMAT </w:instrText>
+    </w:r>
+    <w:r>
+      <w:rPr>
+        <w:b/>
+        <w:bCs/>
+        <w:lang w:val="en-US"/>
+      </w:rPr>
+      <w:fldChar w:fldCharType="separate"/>
+    </w:r>
+    <w:r>
+      <w:rPr>
+        <w:b/>
+        <w:bCs/>
+        <w:noProof/>
+        <w:lang w:val="en-US"/>
+      </w:rPr>
+      <w:t>2</w:t>
+    </w:r>
+    <w:r>
+      <w:rPr>
+        <w:b/>
+        <w:bCs/>
+        <w:lang w:val="en-US"/>
+      </w:rPr>
+      <w:fldChar w:fldCharType="end"/>
+    </w:r>
+  </w:p>
+</w:hdr>
+</file>
+
+<file path=word/header12.xml><?xml version="1.0" encoding="utf-8"?>
+<w:hdr xmlns:wpc="http://schemas.microsoft.com/office/word/2010/wordprocessingCanvas" xmlns:cx="http://schemas.microsoft.com/office/drawing/2014/chartex" xmlns:cx1="http://schemas.microsoft.com/office/drawing/2015/9/8/chartex" xmlns:cx2="http://schemas.microsoft.com/office/drawing/2015/10/21/chartex" xmlns:cx3="http://schemas.microsoft.com/office/drawing/2016/5/9/chartex" xmlns:cx4="http://schemas.microsoft.com/office/drawing/2016/5/10/chartex" xmlns:cx5="http://schemas.microsoft.com/office/drawing/2016/5/11/chartex" xmlns:cx6="http://schemas.microsoft.com/office/drawing/2016/5/12/chartex" xmlns:cx7="http://schemas.microsoft.com/office/drawing/2016/5/13/chartex" xmlns:cx8="http://schemas.microsoft.com/office/drawing/2016/5/14/chartex" xmlns:mc="http://schemas.openxmlformats.org/markup-compatibility/2006" xmlns:aink="http://schemas.microsoft.com/office/drawing/2016/ink" xmlns:am3d="http://schemas.microsoft.com/office/drawing/2017/model3d" xmlns:o="urn:schemas-microsoft-com:office:office" xmlns:r="http://schemas.openxmlformats.org/officeDocument/2006/relationships" xmlns:m="http://schemas.openxmlformats.org/officeDocument/2006/math" xmlns:v="urn:schemas-microsoft-com:vml" xmlns:wp14="http://schemas.microsoft.com/office/word/2010/wordprocessingDrawing" xmlns:wp="http://schemas.openxmlformats.org/drawingml/2006/wordprocessingDrawing" xmlns:w10="urn:schemas-microsoft-com:office:word" xmlns:w="http://schemas.openxmlformats.org/wordprocessingml/2006/main" xmlns:w14="http://schemas.microsoft.com/office/word/2010/wordml" xmlns:w15="http://schemas.microsoft.com/office/word/2012/wordml" xmlns:w16cid="http://schemas.microsoft.com/office/word/2016/wordml/cid" xmlns:w16se="http://schemas.microsoft.com/office/word/2015/wordml/symex" xmlns:wpg="http://schemas.microsoft.com/office/word/2010/wordprocessingGroup" xmlns:wpi="http://schemas.microsoft.com/office/word/2010/wordprocessingInk" xmlns:wne="http://schemas.microsoft.com/office/word/2006/wordml" xmlns:wps="http://schemas.microsoft.com/office/word/2010/wordprocessingShape" mc:Ignorable="w14 w15 w16se w16cid wp14">
+  <w:p>
+    <w:pPr>
+      <w:pStyle w:val="Header"/>
+      <w:tabs>
+        <w:tab w:val="clear" w:pos="4513"/>
+      </w:tabs>
+      <w:rPr>
+        <w:lang w:val="en-US"/>
+      </w:rPr>
+    </w:pPr>
+    <w:r>
+      <w:rPr>
+        <w:lang w:val="en-US"/>
+      </w:rPr>
+      <w:t>Conclusion</w:t>
+    </w:r>
+    <w:r>
+      <w:rPr>
+        <w:lang w:val="en-US"/>
+      </w:rPr>
+      <w:tab/>
+    </w:r>
+    <w:r>
+      <w:rPr>
+        <w:lang w:val="en-US"/>
+      </w:rPr>
+      <w:t xml:space="preserve">Page </w:t>
+    </w:r>
+    <w:r>
+      <w:rPr>
+        <w:b/>
+        <w:bCs/>
+        <w:lang w:val="en-US"/>
+      </w:rPr>
+      <w:fldChar w:fldCharType="begin"/>
+    </w:r>
+    <w:r>
+      <w:rPr>
+        <w:b/>
+        <w:bCs/>
+        <w:lang w:val="en-US"/>
+      </w:rPr>
+      <w:instrText xml:space="preserve"> PAGE  \* Arabic  \* MERGEFORMAT </w:instrText>
+    </w:r>
+    <w:r>
+      <w:rPr>
+        <w:b/>
+        <w:bCs/>
+        <w:lang w:val="en-US"/>
+      </w:rPr>
+      <w:fldChar w:fldCharType="separate"/>
+    </w:r>
+    <w:r>
+      <w:rPr>
+        <w:b/>
+        <w:bCs/>
+        <w:noProof/>
+        <w:lang w:val="en-US"/>
+      </w:rPr>
+      <w:t>1</w:t>
+    </w:r>
+    <w:r>
+      <w:rPr>
+        <w:b/>
+        <w:bCs/>
+        <w:lang w:val="en-US"/>
+      </w:rPr>
+      <w:fldChar w:fldCharType="end"/>
+    </w:r>
+    <w:r>
+      <w:rPr>
+        <w:lang w:val="en-US"/>
+      </w:rPr>
+      <w:t xml:space="preserve"> of </w:t>
+    </w:r>
+    <w:r>
+      <w:rPr>
+        <w:b/>
+        <w:bCs/>
+        <w:lang w:val="en-US"/>
+      </w:rPr>
+      <w:fldChar w:fldCharType="begin"/>
+    </w:r>
+    <w:r>
+      <w:rPr>
+        <w:b/>
+        <w:bCs/>
+        <w:lang w:val="en-US"/>
+      </w:rPr>
+      <w:instrText xml:space="preserve"> NUMPAGES  \* Arabic  \* MERGEFORMAT </w:instrText>
+    </w:r>
+    <w:r>
+      <w:rPr>
+        <w:b/>
+        <w:bCs/>
+        <w:lang w:val="en-US"/>
+      </w:rPr>
+      <w:fldChar w:fldCharType="separate"/>
+    </w:r>
+    <w:r>
+      <w:rPr>
+        <w:b/>
+        <w:bCs/>
+        <w:noProof/>
+        <w:lang w:val="en-US"/>
+      </w:rPr>
+      <w:t>2</w:t>
+    </w:r>
+    <w:r>
+      <w:rPr>
+        <w:b/>
+        <w:bCs/>
+        <w:lang w:val="en-US"/>
+      </w:rPr>
+      <w:fldChar w:fldCharType="end"/>
+    </w:r>
+  </w:p>
+</w:hdr>
+</file>
+
+<file path=word/header13.xml><?xml version="1.0" encoding="utf-8"?>
+<w:hdr xmlns:wpc="http://schemas.microsoft.com/office/word/2010/wordprocessingCanvas" xmlns:cx="http://schemas.microsoft.com/office/drawing/2014/chartex" xmlns:cx1="http://schemas.microsoft.com/office/drawing/2015/9/8/chartex" xmlns:cx2="http://schemas.microsoft.com/office/drawing/2015/10/21/chartex" xmlns:cx3="http://schemas.microsoft.com/office/drawing/2016/5/9/chartex" xmlns:cx4="http://schemas.microsoft.com/office/drawing/2016/5/10/chartex" xmlns:cx5="http://schemas.microsoft.com/office/drawing/2016/5/11/chartex" xmlns:cx6="http://schemas.microsoft.com/office/drawing/2016/5/12/chartex" xmlns:cx7="http://schemas.microsoft.com/office/drawing/2016/5/13/chartex" xmlns:cx8="http://schemas.microsoft.com/office/drawing/2016/5/14/chartex" xmlns:mc="http://schemas.openxmlformats.org/markup-compatibility/2006" xmlns:aink="http://schemas.microsoft.com/office/drawing/2016/ink" xmlns:am3d="http://schemas.microsoft.com/office/drawing/2017/model3d" xmlns:o="urn:schemas-microsoft-com:office:office" xmlns:r="http://schemas.openxmlformats.org/officeDocument/2006/relationships" xmlns:m="http://schemas.openxmlformats.org/officeDocument/2006/math" xmlns:v="urn:schemas-microsoft-com:vml" xmlns:wp14="http://schemas.microsoft.com/office/word/2010/wordprocessingDrawing" xmlns:wp="http://schemas.openxmlformats.org/drawingml/2006/wordprocessingDrawing" xmlns:w10="urn:schemas-microsoft-com:office:word" xmlns:w="http://schemas.openxmlformats.org/wordprocessingml/2006/main" xmlns:w14="http://schemas.microsoft.com/office/word/2010/wordml" xmlns:w15="http://schemas.microsoft.com/office/word/2012/wordml" xmlns:w16cid="http://schemas.microsoft.com/office/word/2016/wordml/cid" xmlns:w16se="http://schemas.microsoft.com/office/word/2015/wordml/symex" xmlns:wpg="http://schemas.microsoft.com/office/word/2010/wordprocessingGroup" xmlns:wpi="http://schemas.microsoft.com/office/word/2010/wordprocessingInk" xmlns:wne="http://schemas.microsoft.com/office/word/2006/wordml" xmlns:wps="http://schemas.microsoft.com/office/word/2010/wordprocessingShape" mc:Ignorable="w14 w15 w16se w16cid wp14">
+  <w:p>
+    <w:pPr>
+      <w:pStyle w:val="Header"/>
+      <w:tabs>
+        <w:tab w:val="clear" w:pos="4513"/>
+      </w:tabs>
+      <w:rPr>
+        <w:lang w:val="en-US"/>
+      </w:rPr>
+    </w:pPr>
+    <w:r>
+      <w:rPr>
+        <w:lang w:val="en-US"/>
+      </w:rPr>
+      <w:t>References</w:t>
+    </w:r>
+    <w:r>
+      <w:rPr>
+        <w:lang w:val="en-US"/>
+      </w:rPr>
+      <w:tab/>
+    </w:r>
+    <w:r>
+      <w:rPr>
+        <w:lang w:val="en-US"/>
+      </w:rPr>
+      <w:t xml:space="preserve">Page </w:t>
+    </w:r>
+    <w:r>
+      <w:rPr>
+        <w:b/>
+        <w:bCs/>
+        <w:lang w:val="en-US"/>
+      </w:rPr>
+      <w:fldChar w:fldCharType="begin"/>
+    </w:r>
+    <w:r>
+      <w:rPr>
+        <w:b/>
+        <w:bCs/>
+        <w:lang w:val="en-US"/>
+      </w:rPr>
+      <w:instrText xml:space="preserve"> PAGE  \* Arabic  \* MERGEFORMAT </w:instrText>
+    </w:r>
+    <w:r>
+      <w:rPr>
+        <w:b/>
+        <w:bCs/>
+        <w:lang w:val="en-US"/>
+      </w:rPr>
+      <w:fldChar w:fldCharType="separate"/>
+    </w:r>
+    <w:r>
+      <w:rPr>
+        <w:b/>
+        <w:bCs/>
+        <w:noProof/>
+        <w:lang w:val="en-US"/>
+      </w:rPr>
+      <w:t>1</w:t>
+    </w:r>
+    <w:r>
+      <w:rPr>
+        <w:b/>
+        <w:bCs/>
+        <w:lang w:val="en-US"/>
+      </w:rPr>
+      <w:fldChar w:fldCharType="end"/>
+    </w:r>
+    <w:r>
+      <w:rPr>
+        <w:lang w:val="en-US"/>
+      </w:rPr>
+      <w:t xml:space="preserve"> of </w:t>
+    </w:r>
+    <w:r>
+      <w:rPr>
+        <w:b/>
+        <w:bCs/>
+        <w:lang w:val="en-US"/>
+      </w:rPr>
+      <w:fldChar w:fldCharType="begin"/>
+    </w:r>
+    <w:r>
+      <w:rPr>
+        <w:b/>
+        <w:bCs/>
+        <w:lang w:val="en-US"/>
+      </w:rPr>
+      <w:instrText xml:space="preserve"> NUMPAGES  \* Arabic  \* MERGEFORMAT </w:instrText>
+    </w:r>
+    <w:r>
+      <w:rPr>
+        <w:b/>
+        <w:bCs/>
+        <w:lang w:val="en-US"/>
+      </w:rPr>
+      <w:fldChar w:fldCharType="separate"/>
+    </w:r>
+    <w:r>
+      <w:rPr>
+        <w:b/>
+        <w:bCs/>
+        <w:noProof/>
+        <w:lang w:val="en-US"/>
+      </w:rPr>
+      <w:t>2</w:t>
+    </w:r>
+    <w:r>
+      <w:rPr>
+        <w:b/>
+        <w:bCs/>
+        <w:lang w:val="en-US"/>
+      </w:rPr>
+      <w:fldChar w:fldCharType="end"/>
+    </w:r>
+  </w:p>
+</w:hdr>
+</file>
+
+<file path=word/header2.xml><?xml version="1.0" encoding="utf-8"?>
+<w:hdr xmlns:wpc="http://schemas.microsoft.com/office/word/2010/wordprocessingCanvas" xmlns:cx="http://schemas.microsoft.com/office/drawing/2014/chartex" xmlns:cx1="http://schemas.microsoft.com/office/drawing/2015/9/8/chartex" xmlns:cx2="http://schemas.microsoft.com/office/drawing/2015/10/21/chartex" xmlns:cx3="http://schemas.microsoft.com/office/drawing/2016/5/9/chartex" xmlns:cx4="http://schemas.microsoft.com/office/drawing/2016/5/10/chartex" xmlns:cx5="http://schemas.microsoft.com/office/drawing/2016/5/11/chartex" xmlns:cx6="http://schemas.microsoft.com/office/drawing/2016/5/12/chartex" xmlns:cx7="http://schemas.microsoft.com/office/drawing/2016/5/13/chartex" xmlns:cx8="http://schemas.microsoft.com/office/drawing/2016/5/14/chartex" xmlns:mc="http://schemas.openxmlformats.org/markup-compatibility/2006" xmlns:aink="http://schemas.microsoft.com/office/drawing/2016/ink" xmlns:am3d="http://schemas.microsoft.com/office/drawing/2017/model3d" xmlns:o="urn:schemas-microsoft-com:office:office" xmlns:r="http://schemas.openxmlformats.org/officeDocument/2006/relationships" xmlns:m="http://schemas.openxmlformats.org/officeDocument/2006/math" xmlns:v="urn:schemas-microsoft-com:vml" xmlns:wp14="http://schemas.microsoft.com/office/word/2010/wordprocessingDrawing" xmlns:wp="http://schemas.openxmlformats.org/drawingml/2006/wordprocessingDrawing" xmlns:w10="urn:schemas-microsoft-com:office:word" xmlns:w="http://schemas.openxmlformats.org/wordprocessingml/2006/main" xmlns:w14="http://schemas.microsoft.com/office/word/2010/wordml" xmlns:w15="http://schemas.microsoft.com/office/word/2012/wordml" xmlns:w16cid="http://schemas.microsoft.com/office/word/2016/wordml/cid" xmlns:w16se="http://schemas.microsoft.com/office/word/2015/wordml/symex" xmlns:wpg="http://schemas.microsoft.com/office/word/2010/wordprocessingGroup" xmlns:wpi="http://schemas.microsoft.com/office/word/2010/wordprocessingInk" xmlns:wne="http://schemas.microsoft.com/office/word/2006/wordml" xmlns:wps="http://schemas.microsoft.com/office/word/2010/wordprocessingShape" mc:Ignorable="w14 w15 w16se w16cid wp14">
+  <w:p>
+    <w:pPr>
+      <w:pStyle w:val="Header"/>
+      <w:rPr>
+        <w:lang w:val="en-US"/>
+      </w:rPr>
+    </w:pPr>
+    <w:r>
+      <w:rPr>
+        <w:lang w:val="en-US"/>
+      </w:rPr>
+      <w:t xml:space="preserve">Metropolia </w:t>
+    </w:r>
+    <w:proofErr w:type="spellStart"/>
+    <w:r>
+      <w:rPr>
+        <w:lang w:val="en-US"/>
+      </w:rPr>
+      <w:t>Ammattikorkeakoulu</w:t>
+    </w:r>
+    <w:proofErr w:type="spellEnd"/>
+  </w:p>
+</w:hdr>
+</file>
+
+<file path=word/header3.xml><?xml version="1.0" encoding="utf-8"?>
+<w:hdr xmlns:wpc="http://schemas.microsoft.com/office/word/2010/wordprocessingCanvas" xmlns:cx="http://schemas.microsoft.com/office/drawing/2014/chartex" xmlns:cx1="http://schemas.microsoft.com/office/drawing/2015/9/8/chartex" xmlns:cx2="http://schemas.microsoft.com/office/drawing/2015/10/21/chartex" xmlns:cx3="http://schemas.microsoft.com/office/drawing/2016/5/9/chartex" xmlns:cx4="http://schemas.microsoft.com/office/drawing/2016/5/10/chartex" xmlns:cx5="http://schemas.microsoft.com/office/drawing/2016/5/11/chartex" xmlns:cx6="http://schemas.microsoft.com/office/drawing/2016/5/12/chartex" xmlns:cx7="http://schemas.microsoft.com/office/drawing/2016/5/13/chartex" xmlns:cx8="http://schemas.microsoft.com/office/drawing/2016/5/14/chartex" xmlns:mc="http://schemas.openxmlformats.org/markup-compatibility/2006" xmlns:aink="http://schemas.microsoft.com/office/drawing/2016/ink" xmlns:am3d="http://schemas.microsoft.com/office/drawing/2017/model3d" xmlns:o="urn:schemas-microsoft-com:office:office" xmlns:r="http://schemas.openxmlformats.org/officeDocument/2006/relationships" xmlns:m="http://schemas.openxmlformats.org/officeDocument/2006/math" xmlns:v="urn:schemas-microsoft-com:vml" xmlns:wp14="http://schemas.microsoft.com/office/word/2010/wordprocessingDrawing" xmlns:wp="http://schemas.openxmlformats.org/drawingml/2006/wordprocessingDrawing" xmlns:w10="urn:schemas-microsoft-com:office:word" xmlns:w="http://schemas.openxmlformats.org/wordprocessingml/2006/main" xmlns:w14="http://schemas.microsoft.com/office/word/2010/wordml" xmlns:w15="http://schemas.microsoft.com/office/word/2012/wordml" xmlns:w16cid="http://schemas.microsoft.com/office/word/2016/wordml/cid" xmlns:w16se="http://schemas.microsoft.com/office/word/2015/wordml/symex" xmlns:wpg="http://schemas.microsoft.com/office/word/2010/wordprocessingGroup" xmlns:wpi="http://schemas.microsoft.com/office/word/2010/wordprocessingInk" xmlns:wne="http://schemas.microsoft.com/office/word/2006/wordml" xmlns:wps="http://schemas.microsoft.com/office/word/2010/wordprocessingShape" mc:Ignorable="w14 w15 w16se w16cid wp14">
+  <w:p>
+    <w:pPr>
+      <w:pStyle w:val="Header"/>
+      <w:tabs>
+        <w:tab w:val="clear" w:pos="4513"/>
+      </w:tabs>
+      <w:rPr>
+        <w:lang w:val="en-US"/>
+      </w:rPr>
+    </w:pPr>
+    <w:r>
+      <w:rPr>
+        <w:lang w:val="en-US"/>
+      </w:rPr>
+      <w:t xml:space="preserve">Metropolia </w:t>
+    </w:r>
+    <w:proofErr w:type="spellStart"/>
+    <w:r>
+      <w:rPr>
+        <w:lang w:val="en-US"/>
+      </w:rPr>
+      <w:t>Ammattikorkeakoulu</w:t>
+    </w:r>
+    <w:proofErr w:type="spellEnd"/>
+    <w:r>
+      <w:rPr>
+        <w:lang w:val="en-US"/>
+      </w:rPr>
+      <w:tab/>
+    </w:r>
+  </w:p>
+</w:hdr>
+</file>
+
+<file path=word/header4.xml><?xml version="1.0" encoding="utf-8"?>
+<w:hdr xmlns:wpc="http://schemas.microsoft.com/office/word/2010/wordprocessingCanvas" xmlns:cx="http://schemas.microsoft.com/office/drawing/2014/chartex" xmlns:cx1="http://schemas.microsoft.com/office/drawing/2015/9/8/chartex" xmlns:cx2="http://schemas.microsoft.com/office/drawing/2015/10/21/chartex" xmlns:cx3="http://schemas.microsoft.com/office/drawing/2016/5/9/chartex" xmlns:cx4="http://schemas.microsoft.com/office/drawing/2016/5/10/chartex" xmlns:cx5="http://schemas.microsoft.com/office/drawing/2016/5/11/chartex" xmlns:cx6="http://schemas.microsoft.com/office/drawing/2016/5/12/chartex" xmlns:cx7="http://schemas.microsoft.com/office/drawing/2016/5/13/chartex" xmlns:cx8="http://schemas.microsoft.com/office/drawing/2016/5/14/chartex" xmlns:mc="http://schemas.openxmlformats.org/markup-compatibility/2006" xmlns:aink="http://schemas.microsoft.com/office/drawing/2016/ink" xmlns:am3d="http://schemas.microsoft.com/office/drawing/2017/model3d" xmlns:o="urn:schemas-microsoft-com:office:office" xmlns:r="http://schemas.openxmlformats.org/officeDocument/2006/relationships" xmlns:m="http://schemas.openxmlformats.org/officeDocument/2006/math" xmlns:v="urn:schemas-microsoft-com:vml" xmlns:wp14="http://schemas.microsoft.com/office/word/2010/wordprocessingDrawing" xmlns:wp="http://schemas.openxmlformats.org/drawingml/2006/wordprocessingDrawing" xmlns:w10="urn:schemas-microsoft-com:office:word" xmlns:w="http://schemas.openxmlformats.org/wordprocessingml/2006/main" xmlns:w14="http://schemas.microsoft.com/office/word/2010/wordml" xmlns:w15="http://schemas.microsoft.com/office/word/2012/wordml" xmlns:w16cid="http://schemas.microsoft.com/office/word/2016/wordml/cid" xmlns:w16se="http://schemas.microsoft.com/office/word/2015/wordml/symex" xmlns:wpg="http://schemas.microsoft.com/office/word/2010/wordprocessingGroup" xmlns:wpi="http://schemas.microsoft.com/office/word/2010/wordprocessingInk" xmlns:wne="http://schemas.microsoft.com/office/word/2006/wordml" xmlns:wps="http://schemas.microsoft.com/office/word/2010/wordprocessingShape" mc:Ignorable="w14 w15 w16se w16cid wp14">
+  <w:p>
+    <w:pPr>
+      <w:pStyle w:val="Header"/>
+      <w:tabs>
+        <w:tab w:val="clear" w:pos="4513"/>
+      </w:tabs>
+      <w:rPr>
+        <w:lang w:val="en-US"/>
+      </w:rPr>
+    </w:pPr>
+    <w:r>
+      <w:rPr>
+        <w:lang w:val="en-US"/>
+      </w:rPr>
+      <w:t>Abstract</w:t>
+    </w:r>
+    <w:r>
+      <w:rPr>
+        <w:lang w:val="en-US"/>
+      </w:rPr>
+      <w:tab/>
+    </w:r>
+    <w:r>
+      <w:rPr>
+        <w:lang w:val="en-US"/>
+      </w:rPr>
+      <w:t xml:space="preserve">Page </w:t>
+    </w:r>
+    <w:r>
+      <w:rPr>
+        <w:b/>
+        <w:bCs/>
+        <w:lang w:val="en-US"/>
+      </w:rPr>
+      <w:fldChar w:fldCharType="begin"/>
+    </w:r>
+    <w:r>
+      <w:rPr>
+        <w:b/>
+        <w:bCs/>
+        <w:lang w:val="en-US"/>
+      </w:rPr>
+      <w:instrText xml:space="preserve"> PAGE  \* Arabic  \* MERGEFORMAT </w:instrText>
+    </w:r>
+    <w:r>
+      <w:rPr>
+        <w:b/>
+        <w:bCs/>
+        <w:lang w:val="en-US"/>
+      </w:rPr>
+      <w:fldChar w:fldCharType="separate"/>
+    </w:r>
+    <w:r>
+      <w:rPr>
+        <w:b/>
+        <w:bCs/>
+        <w:noProof/>
+        <w:lang w:val="en-US"/>
+      </w:rPr>
+      <w:t>1</w:t>
+    </w:r>
+    <w:r>
+      <w:rPr>
+        <w:b/>
+        <w:bCs/>
+        <w:lang w:val="en-US"/>
+      </w:rPr>
+      <w:fldChar w:fldCharType="end"/>
+    </w:r>
+    <w:r>
+      <w:rPr>
+        <w:lang w:val="en-US"/>
+      </w:rPr>
+      <w:t xml:space="preserve"> of </w:t>
+    </w:r>
+    <w:r>
+      <w:rPr>
+        <w:b/>
+        <w:bCs/>
+        <w:lang w:val="en-US"/>
+      </w:rPr>
+      <w:fldChar w:fldCharType="begin"/>
+    </w:r>
+    <w:r>
+      <w:rPr>
+        <w:b/>
+        <w:bCs/>
+        <w:lang w:val="en-US"/>
+      </w:rPr>
+      <w:instrText xml:space="preserve"> NUMPAGES  \* Arabic  \* MERGEFORMAT </w:instrText>
+    </w:r>
+    <w:r>
+      <w:rPr>
+        <w:b/>
+        <w:bCs/>
+        <w:lang w:val="en-US"/>
+      </w:rPr>
+      <w:fldChar w:fldCharType="separate"/>
+    </w:r>
+    <w:r>
+      <w:rPr>
+        <w:b/>
+        <w:bCs/>
+        <w:noProof/>
+        <w:lang w:val="en-US"/>
+      </w:rPr>
+      <w:t>2</w:t>
+    </w:r>
+    <w:r>
+      <w:rPr>
+        <w:b/>
+        <w:bCs/>
+        <w:lang w:val="en-US"/>
+      </w:rPr>
+      <w:fldChar w:fldCharType="end"/>
+    </w:r>
+  </w:p>
+</w:hdr>
+</file>
+
+<file path=word/header5.xml><?xml version="1.0" encoding="utf-8"?>
+<w:hdr xmlns:wpc="http://schemas.microsoft.com/office/word/2010/wordprocessingCanvas" xmlns:cx="http://schemas.microsoft.com/office/drawing/2014/chartex" xmlns:cx1="http://schemas.microsoft.com/office/drawing/2015/9/8/chartex" xmlns:cx2="http://schemas.microsoft.com/office/drawing/2015/10/21/chartex" xmlns:cx3="http://schemas.microsoft.com/office/drawing/2016/5/9/chartex" xmlns:cx4="http://schemas.microsoft.com/office/drawing/2016/5/10/chartex" xmlns:cx5="http://schemas.microsoft.com/office/drawing/2016/5/11/chartex" xmlns:cx6="http://schemas.microsoft.com/office/drawing/2016/5/12/chartex" xmlns:cx7="http://schemas.microsoft.com/office/drawing/2016/5/13/chartex" xmlns:cx8="http://schemas.microsoft.com/office/drawing/2016/5/14/chartex" xmlns:mc="http://schemas.openxmlformats.org/markup-compatibility/2006" xmlns:aink="http://schemas.microsoft.com/office/drawing/2016/ink" xmlns:am3d="http://schemas.microsoft.com/office/drawing/2017/model3d" xmlns:o="urn:schemas-microsoft-com:office:office" xmlns:r="http://schemas.openxmlformats.org/officeDocument/2006/relationships" xmlns:m="http://schemas.openxmlformats.org/officeDocument/2006/math" xmlns:v="urn:schemas-microsoft-com:vml" xmlns:wp14="http://schemas.microsoft.com/office/word/2010/wordprocessingDrawing" xmlns:wp="http://schemas.openxmlformats.org/drawingml/2006/wordprocessingDrawing" xmlns:w10="urn:schemas-microsoft-com:office:word" xmlns:w="http://schemas.openxmlformats.org/wordprocessingml/2006/main" xmlns:w14="http://schemas.microsoft.com/office/word/2010/wordml" xmlns:w15="http://schemas.microsoft.com/office/word/2012/wordml" xmlns:w16cid="http://schemas.microsoft.com/office/word/2016/wordml/cid" xmlns:w16se="http://schemas.microsoft.com/office/word/2015/wordml/symex" xmlns:wpg="http://schemas.microsoft.com/office/word/2010/wordprocessingGroup" xmlns:wpi="http://schemas.microsoft.com/office/word/2010/wordprocessingInk" xmlns:wne="http://schemas.microsoft.com/office/word/2006/wordml" xmlns:wps="http://schemas.microsoft.com/office/word/2010/wordprocessingShape" mc:Ignorable="w14 w15 w16se w16cid wp14">
+  <w:sdt>
+    <w:sdtPr>
+      <w:id w:val="-1296602331"/>
+      <w:docPartObj>
+        <w:docPartGallery w:val="Page Numbers (Top of Page)"/>
+        <w:docPartUnique/>
+      </w:docPartObj>
+    </w:sdtPr>
+    <w:sdtEndPr>
+      <w:rPr>
+        <w:noProof/>
+      </w:rPr>
+    </w:sdtEndPr>
+    <w:sdtContent>
+      <w:p>
+        <w:pPr>
+          <w:pStyle w:val="Header"/>
+          <w:jc w:val="right"/>
+        </w:pPr>
+        <w:r>
+          <w:fldChar w:fldCharType="begin"/>
+        </w:r>
+        <w:r>
+          <w:instrText xml:space="preserve"> PAGE   \* MERGEFORMAT </w:instrText>
+        </w:r>
+        <w:r>
+          <w:fldChar w:fldCharType="separate"/>
+        </w:r>
+        <w:r>
+          <w:rPr>
+            <w:noProof/>
+          </w:rPr>
+          <w:t>2</w:t>
+        </w:r>
+        <w:r>
+          <w:rPr>
+            <w:noProof/>
+          </w:rPr>
+          <w:fldChar w:fldCharType="end"/>
+        </w:r>
+      </w:p>
+    </w:sdtContent>
+  </w:sdt>
+  <w:p>
+    <w:pPr>
+      <w:pStyle w:val="Header"/>
+      <w:tabs>
+        <w:tab w:val="clear" w:pos="4513"/>
+      </w:tabs>
+      <w:rPr>
+        <w:lang w:val="en-US"/>
+      </w:rPr>
+    </w:pPr>
+  </w:p>
+</w:hdr>
+</file>
+
+<file path=word/header6.xml><?xml version="1.0" encoding="utf-8"?>
+<w:hdr xmlns:wpc="http://schemas.microsoft.com/office/word/2010/wordprocessingCanvas" xmlns:cx="http://schemas.microsoft.com/office/drawing/2014/chartex" xmlns:cx1="http://schemas.microsoft.com/office/drawing/2015/9/8/chartex" xmlns:cx2="http://schemas.microsoft.com/office/drawing/2015/10/21/chartex" xmlns:cx3="http://schemas.microsoft.com/office/drawing/2016/5/9/chartex" xmlns:cx4="http://schemas.microsoft.com/office/drawing/2016/5/10/chartex" xmlns:cx5="http://schemas.microsoft.com/office/drawing/2016/5/11/chartex" xmlns:cx6="http://schemas.microsoft.com/office/drawing/2016/5/12/chartex" xmlns:cx7="http://schemas.microsoft.com/office/drawing/2016/5/13/chartex" xmlns:cx8="http://schemas.microsoft.com/office/drawing/2016/5/14/chartex" xmlns:mc="http://schemas.openxmlformats.org/markup-compatibility/2006" xmlns:aink="http://schemas.microsoft.com/office/drawing/2016/ink" xmlns:am3d="http://schemas.microsoft.com/office/drawing/2017/model3d" xmlns:o="urn:schemas-microsoft-com:office:office" xmlns:r="http://schemas.openxmlformats.org/officeDocument/2006/relationships" xmlns:m="http://schemas.openxmlformats.org/officeDocument/2006/math" xmlns:v="urn:schemas-microsoft-com:vml" xmlns:wp14="http://schemas.microsoft.com/office/word/2010/wordprocessingDrawing" xmlns:wp="http://schemas.openxmlformats.org/drawingml/2006/wordprocessingDrawing" xmlns:w10="urn:schemas-microsoft-com:office:word" xmlns:w="http://schemas.openxmlformats.org/wordprocessingml/2006/main" xmlns:w14="http://schemas.microsoft.com/office/word/2010/wordml" xmlns:w15="http://schemas.microsoft.com/office/word/2012/wordml" xmlns:w16cid="http://schemas.microsoft.com/office/word/2016/wordml/cid" xmlns:w16se="http://schemas.microsoft.com/office/word/2015/wordml/symex" xmlns:wpg="http://schemas.microsoft.com/office/word/2010/wordprocessingGroup" xmlns:wpi="http://schemas.microsoft.com/office/word/2010/wordprocessingInk" xmlns:wne="http://schemas.microsoft.com/office/word/2006/wordml" xmlns:wps="http://schemas.microsoft.com/office/word/2010/wordprocessingShape" mc:Ignorable="w14 w15 w16se w16cid wp14">
+  <w:p>
+    <w:pPr>
+      <w:pStyle w:val="Header"/>
+      <w:tabs>
+        <w:tab w:val="clear" w:pos="4513"/>
+      </w:tabs>
+      <w:rPr>
+        <w:lang w:val="en-US"/>
+      </w:rPr>
+    </w:pPr>
+    <w:r>
+      <w:rPr>
+        <w:lang w:val="en-US"/>
+      </w:rPr>
+      <w:t>Introduction</w:t>
+    </w:r>
+    <w:r>
+      <w:rPr>
+        <w:lang w:val="en-US"/>
+      </w:rPr>
+      <w:tab/>
+    </w:r>
+    <w:r>
+      <w:rPr>
+        <w:lang w:val="en-US"/>
+      </w:rPr>
+      <w:t xml:space="preserve">Page </w:t>
+    </w:r>
+    <w:r>
+      <w:rPr>
+        <w:b/>
+        <w:bCs/>
+        <w:lang w:val="en-US"/>
+      </w:rPr>
+      <w:fldChar w:fldCharType="begin"/>
+    </w:r>
+    <w:r>
+      <w:rPr>
+        <w:b/>
+        <w:bCs/>
+        <w:lang w:val="en-US"/>
+      </w:rPr>
+      <w:instrText xml:space="preserve"> PAGE  \* Arabic  \* MERGEFORMAT </w:instrText>
+    </w:r>
+    <w:r>
+      <w:rPr>
+        <w:b/>
+        <w:bCs/>
+        <w:lang w:val="en-US"/>
+      </w:rPr>
+      <w:fldChar w:fldCharType="separate"/>
+    </w:r>
+    <w:r>
+      <w:rPr>
+        <w:b/>
+        <w:bCs/>
+        <w:noProof/>
+        <w:lang w:val="en-US"/>
+      </w:rPr>
+      <w:t>1</w:t>
+    </w:r>
+    <w:r>
+      <w:rPr>
+        <w:b/>
+        <w:bCs/>
+        <w:lang w:val="en-US"/>
+      </w:rPr>
+      <w:fldChar w:fldCharType="end"/>
+    </w:r>
+    <w:r>
+      <w:rPr>
+        <w:lang w:val="en-US"/>
+      </w:rPr>
+      <w:t xml:space="preserve"> of </w:t>
+    </w:r>
+    <w:r>
+      <w:rPr>
+        <w:b/>
+        <w:bCs/>
+        <w:lang w:val="en-US"/>
+      </w:rPr>
+      <w:fldChar w:fldCharType="begin"/>
+    </w:r>
+    <w:r>
+      <w:rPr>
+        <w:b/>
+        <w:bCs/>
+        <w:lang w:val="en-US"/>
+      </w:rPr>
+      <w:instrText xml:space="preserve"> NUMPAGES  \* Arabic  \* MERGEFORMAT </w:instrText>
+    </w:r>
+    <w:r>
+      <w:rPr>
+        <w:b/>
+        <w:bCs/>
+        <w:lang w:val="en-US"/>
+      </w:rPr>
+      <w:fldChar w:fldCharType="separate"/>
+    </w:r>
+    <w:r>
+      <w:rPr>
+        <w:b/>
+        <w:bCs/>
+        <w:noProof/>
+        <w:lang w:val="en-US"/>
+      </w:rPr>
+      <w:t>2</w:t>
+    </w:r>
+    <w:r>
+      <w:rPr>
+        <w:b/>
+        <w:bCs/>
+        <w:lang w:val="en-US"/>
+      </w:rPr>
+      <w:fldChar w:fldCharType="end"/>
+    </w:r>
+  </w:p>
+</w:hdr>
+</file>
+
+<file path=word/header7.xml><?xml version="1.0" encoding="utf-8"?>
+<w:hdr xmlns:wpc="http://schemas.microsoft.com/office/word/2010/wordprocessingCanvas" xmlns:cx="http://schemas.microsoft.com/office/drawing/2014/chartex" xmlns:cx1="http://schemas.microsoft.com/office/drawing/2015/9/8/chartex" xmlns:cx2="http://schemas.microsoft.com/office/drawing/2015/10/21/chartex" xmlns:cx3="http://schemas.microsoft.com/office/drawing/2016/5/9/chartex" xmlns:cx4="http://schemas.microsoft.com/office/drawing/2016/5/10/chartex" xmlns:cx5="http://schemas.microsoft.com/office/drawing/2016/5/11/chartex" xmlns:cx6="http://schemas.microsoft.com/office/drawing/2016/5/12/chartex" xmlns:cx7="http://schemas.microsoft.com/office/drawing/2016/5/13/chartex" xmlns:cx8="http://schemas.microsoft.com/office/drawing/2016/5/14/chartex" xmlns:mc="http://schemas.openxmlformats.org/markup-compatibility/2006" xmlns:aink="http://schemas.microsoft.com/office/drawing/2016/ink" xmlns:am3d="http://schemas.microsoft.com/office/drawing/2017/model3d" xmlns:o="urn:schemas-microsoft-com:office:office" xmlns:r="http://schemas.openxmlformats.org/officeDocument/2006/relationships" xmlns:m="http://schemas.openxmlformats.org/officeDocument/2006/math" xmlns:v="urn:schemas-microsoft-com:vml" xmlns:wp14="http://schemas.microsoft.com/office/word/2010/wordprocessingDrawing" xmlns:wp="http://schemas.openxmlformats.org/drawingml/2006/wordprocessingDrawing" xmlns:w10="urn:schemas-microsoft-com:office:word" xmlns:w="http://schemas.openxmlformats.org/wordprocessingml/2006/main" xmlns:w14="http://schemas.microsoft.com/office/word/2010/wordml" xmlns:w15="http://schemas.microsoft.com/office/word/2012/wordml" xmlns:w16cid="http://schemas.microsoft.com/office/word/2016/wordml/cid" xmlns:w16se="http://schemas.microsoft.com/office/word/2015/wordml/symex" xmlns:wpg="http://schemas.microsoft.com/office/word/2010/wordprocessingGroup" xmlns:wpi="http://schemas.microsoft.com/office/word/2010/wordprocessingInk" xmlns:wne="http://schemas.microsoft.com/office/word/2006/wordml" xmlns:wps="http://schemas.microsoft.com/office/word/2010/wordprocessingShape" mc:Ignorable="w14 w15 w16se w16cid wp14">
+  <w:p>
+    <w:pPr>
+      <w:pStyle w:val="Header"/>
+      <w:tabs>
+        <w:tab w:val="clear" w:pos="4513"/>
+      </w:tabs>
+      <w:rPr>
+        <w:lang w:val="en-US"/>
+      </w:rPr>
+    </w:pPr>
+    <w:r>
+      <w:rPr>
+        <w:lang w:val="en-US"/>
+      </w:rPr>
+      <w:t>Methods and materials</w:t>
+    </w:r>
+    <w:r>
+      <w:rPr>
+        <w:lang w:val="en-US"/>
+      </w:rPr>
+      <w:tab/>
+    </w:r>
+    <w:r>
+      <w:rPr>
+        <w:lang w:val="en-US"/>
+      </w:rPr>
+      <w:t xml:space="preserve">Page </w:t>
+    </w:r>
+    <w:r>
+      <w:rPr>
+        <w:b/>
+        <w:bCs/>
+        <w:lang w:val="en-US"/>
+      </w:rPr>
+      <w:fldChar w:fldCharType="begin"/>
+    </w:r>
+    <w:r>
+      <w:rPr>
+        <w:b/>
+        <w:bCs/>
+        <w:lang w:val="en-US"/>
+      </w:rPr>
+      <w:instrText xml:space="preserve"> PAGE  \* Arabic  \* MERGEFORMAT </w:instrText>
+    </w:r>
+    <w:r>
+      <w:rPr>
+        <w:b/>
+        <w:bCs/>
+        <w:lang w:val="en-US"/>
+      </w:rPr>
+      <w:fldChar w:fldCharType="separate"/>
+    </w:r>
+    <w:r>
+      <w:rPr>
+        <w:b/>
+        <w:bCs/>
+        <w:noProof/>
+        <w:lang w:val="en-US"/>
+      </w:rPr>
+      <w:t>1</w:t>
+    </w:r>
+    <w:r>
+      <w:rPr>
+        <w:b/>
+        <w:bCs/>
+        <w:lang w:val="en-US"/>
+      </w:rPr>
+      <w:fldChar w:fldCharType="end"/>
+    </w:r>
+    <w:r>
+      <w:rPr>
+        <w:lang w:val="en-US"/>
+      </w:rPr>
+      <w:t xml:space="preserve"> of </w:t>
+    </w:r>
+    <w:r>
+      <w:rPr>
+        <w:b/>
+        <w:bCs/>
+        <w:lang w:val="en-US"/>
+      </w:rPr>
+      <w:fldChar w:fldCharType="begin"/>
+    </w:r>
+    <w:r>
+      <w:rPr>
+        <w:b/>
+        <w:bCs/>
+        <w:lang w:val="en-US"/>
+      </w:rPr>
+      <w:instrText xml:space="preserve"> NUMPAGES  \* Arabic  \* MERGEFORMAT </w:instrText>
+    </w:r>
+    <w:r>
+      <w:rPr>
+        <w:b/>
+        <w:bCs/>
+        <w:lang w:val="en-US"/>
+      </w:rPr>
+      <w:fldChar w:fldCharType="separate"/>
+    </w:r>
+    <w:r>
+      <w:rPr>
+        <w:b/>
+        <w:bCs/>
+        <w:noProof/>
+        <w:lang w:val="en-US"/>
+      </w:rPr>
+      <w:t>2</w:t>
+    </w:r>
+    <w:r>
+      <w:rPr>
+        <w:b/>
+        <w:bCs/>
+        <w:lang w:val="en-US"/>
+      </w:rPr>
+      <w:fldChar w:fldCharType="end"/>
+    </w:r>
+  </w:p>
+</w:hdr>
+</file>
+
+<file path=word/header8.xml><?xml version="1.0" encoding="utf-8"?>
+<w:hdr xmlns:wpc="http://schemas.microsoft.com/office/word/2010/wordprocessingCanvas" xmlns:cx="http://schemas.microsoft.com/office/drawing/2014/chartex" xmlns:cx1="http://schemas.microsoft.com/office/drawing/2015/9/8/chartex" xmlns:cx2="http://schemas.microsoft.com/office/drawing/2015/10/21/chartex" xmlns:cx3="http://schemas.microsoft.com/office/drawing/2016/5/9/chartex" xmlns:cx4="http://schemas.microsoft.com/office/drawing/2016/5/10/chartex" xmlns:cx5="http://schemas.microsoft.com/office/drawing/2016/5/11/chartex" xmlns:cx6="http://schemas.microsoft.com/office/drawing/2016/5/12/chartex" xmlns:cx7="http://schemas.microsoft.com/office/drawing/2016/5/13/chartex" xmlns:cx8="http://schemas.microsoft.com/office/drawing/2016/5/14/chartex" xmlns:mc="http://schemas.openxmlformats.org/markup-compatibility/2006" xmlns:aink="http://schemas.microsoft.com/office/drawing/2016/ink" xmlns:am3d="http://schemas.microsoft.com/office/drawing/2017/model3d" xmlns:o="urn:schemas-microsoft-com:office:office" xmlns:r="http://schemas.openxmlformats.org/officeDocument/2006/relationships" xmlns:m="http://schemas.openxmlformats.org/officeDocument/2006/math" xmlns:v="urn:schemas-microsoft-com:vml" xmlns:wp14="http://schemas.microsoft.com/office/word/2010/wordprocessingDrawing" xmlns:wp="http://schemas.openxmlformats.org/drawingml/2006/wordprocessingDrawing" xmlns:w10="urn:schemas-microsoft-com:office:word" xmlns:w="http://schemas.openxmlformats.org/wordprocessingml/2006/main" xmlns:w14="http://schemas.microsoft.com/office/word/2010/wordml" xmlns:w15="http://schemas.microsoft.com/office/word/2012/wordml" xmlns:w16cid="http://schemas.microsoft.com/office/word/2016/wordml/cid" xmlns:w16se="http://schemas.microsoft.com/office/word/2015/wordml/symex" xmlns:wpg="http://schemas.microsoft.com/office/word/2010/wordprocessingGroup" xmlns:wpi="http://schemas.microsoft.com/office/word/2010/wordprocessingInk" xmlns:wne="http://schemas.microsoft.com/office/word/2006/wordml" xmlns:wps="http://schemas.microsoft.com/office/word/2010/wordprocessingShape" mc:Ignorable="w14 w15 w16se w16cid wp14">
+  <w:p>
+    <w:pPr>
+      <w:pStyle w:val="Header"/>
+      <w:tabs>
+        <w:tab w:val="clear" w:pos="4513"/>
+      </w:tabs>
+      <w:rPr>
+        <w:lang w:val="en-US"/>
+      </w:rPr>
+    </w:pPr>
+    <w:r>
+      <w:rPr>
+        <w:lang w:val="en-US"/>
+      </w:rPr>
+      <w:t>Theoretical background</w:t>
+    </w:r>
+    <w:r>
+      <w:rPr>
+        <w:lang w:val="en-US"/>
+      </w:rPr>
+      <w:tab/>
+    </w:r>
+    <w:r>
+      <w:rPr>
+        <w:lang w:val="en-US"/>
+      </w:rPr>
+      <w:t xml:space="preserve">Page </w:t>
+    </w:r>
+    <w:r>
+      <w:rPr>
+        <w:b/>
+        <w:bCs/>
+        <w:lang w:val="en-US"/>
+      </w:rPr>
+      <w:fldChar w:fldCharType="begin"/>
+    </w:r>
+    <w:r>
+      <w:rPr>
+        <w:b/>
+        <w:bCs/>
+        <w:lang w:val="en-US"/>
+      </w:rPr>
+      <w:instrText xml:space="preserve"> PAGE  \* Arabic  \* MERGEFORMAT </w:instrText>
+    </w:r>
+    <w:r>
+      <w:rPr>
+        <w:b/>
+        <w:bCs/>
+        <w:lang w:val="en-US"/>
+      </w:rPr>
+      <w:fldChar w:fldCharType="separate"/>
+    </w:r>
+    <w:r>
+      <w:rPr>
+        <w:b/>
+        <w:bCs/>
+        <w:noProof/>
+        <w:lang w:val="en-US"/>
+      </w:rPr>
+      <w:t>1</w:t>
+    </w:r>
+    <w:r>
+      <w:rPr>
+        <w:b/>
+        <w:bCs/>
+        <w:lang w:val="en-US"/>
+      </w:rPr>
+      <w:fldChar w:fldCharType="end"/>
+    </w:r>
+    <w:r>
+      <w:rPr>
+        <w:lang w:val="en-US"/>
+      </w:rPr>
+      <w:t xml:space="preserve"> of </w:t>
+    </w:r>
+    <w:r>
+      <w:rPr>
+        <w:b/>
+        <w:bCs/>
+        <w:lang w:val="en-US"/>
+      </w:rPr>
+      <w:fldChar w:fldCharType="begin"/>
+    </w:r>
+    <w:r>
+      <w:rPr>
+        <w:b/>
+        <w:bCs/>
+        <w:lang w:val="en-US"/>
+      </w:rPr>
+      <w:instrText xml:space="preserve"> NUMPAGES  \* Arabic  \* MERGEFORMAT </w:instrText>
+    </w:r>
+    <w:r>
+      <w:rPr>
+        <w:b/>
+        <w:bCs/>
+        <w:lang w:val="en-US"/>
+      </w:rPr>
+      <w:fldChar w:fldCharType="separate"/>
+    </w:r>
+    <w:r>
+      <w:rPr>
+        <w:b/>
+        <w:bCs/>
+        <w:noProof/>
+        <w:lang w:val="en-US"/>
+      </w:rPr>
+      <w:t>2</w:t>
+    </w:r>
+    <w:r>
+      <w:rPr>
+        <w:b/>
+        <w:bCs/>
+        <w:lang w:val="en-US"/>
+      </w:rPr>
+      <w:fldChar w:fldCharType="end"/>
+    </w:r>
+  </w:p>
+</w:hdr>
+</file>
+
+<file path=word/header9.xml><?xml version="1.0" encoding="utf-8"?>
+<w:hdr xmlns:wpc="http://schemas.microsoft.com/office/word/2010/wordprocessingCanvas" xmlns:cx="http://schemas.microsoft.com/office/drawing/2014/chartex" xmlns:cx1="http://schemas.microsoft.com/office/drawing/2015/9/8/chartex" xmlns:cx2="http://schemas.microsoft.com/office/drawing/2015/10/21/chartex" xmlns:cx3="http://schemas.microsoft.com/office/drawing/2016/5/9/chartex" xmlns:cx4="http://schemas.microsoft.com/office/drawing/2016/5/10/chartex" xmlns:cx5="http://schemas.microsoft.com/office/drawing/2016/5/11/chartex" xmlns:cx6="http://schemas.microsoft.com/office/drawing/2016/5/12/chartex" xmlns:cx7="http://schemas.microsoft.com/office/drawing/2016/5/13/chartex" xmlns:cx8="http://schemas.microsoft.com/office/drawing/2016/5/14/chartex" xmlns:mc="http://schemas.openxmlformats.org/markup-compatibility/2006" xmlns:aink="http://schemas.microsoft.com/office/drawing/2016/ink" xmlns:am3d="http://schemas.microsoft.com/office/drawing/2017/model3d" xmlns:o="urn:schemas-microsoft-com:office:office" xmlns:r="http://schemas.openxmlformats.org/officeDocument/2006/relationships" xmlns:m="http://schemas.openxmlformats.org/officeDocument/2006/math" xmlns:v="urn:schemas-microsoft-com:vml" xmlns:wp14="http://schemas.microsoft.com/office/word/2010/wordprocessingDrawing" xmlns:wp="http://schemas.openxmlformats.org/drawingml/2006/wordprocessingDrawing" xmlns:w10="urn:schemas-microsoft-com:office:word" xmlns:w="http://schemas.openxmlformats.org/wordprocessingml/2006/main" xmlns:w14="http://schemas.microsoft.com/office/word/2010/wordml" xmlns:w15="http://schemas.microsoft.com/office/word/2012/wordml" xmlns:w16cid="http://schemas.microsoft.com/office/word/2016/wordml/cid" xmlns:w16se="http://schemas.microsoft.com/office/word/2015/wordml/symex" xmlns:wpg="http://schemas.microsoft.com/office/word/2010/wordprocessingGroup" xmlns:wpi="http://schemas.microsoft.com/office/word/2010/wordprocessingInk" xmlns:wne="http://schemas.microsoft.com/office/word/2006/wordml" xmlns:wps="http://schemas.microsoft.com/office/word/2010/wordprocessingShape" mc:Ignorable="w14 w15 w16se w16cid wp14">
+  <w:p>
+    <w:pPr>
+      <w:pStyle w:val="Header"/>
+      <w:tabs>
+        <w:tab w:val="clear" w:pos="4513"/>
+      </w:tabs>
+      <w:rPr>
+        <w:lang w:val="en-US"/>
+      </w:rPr>
+    </w:pPr>
+    <w:r>
+      <w:rPr>
+        <w:lang w:val="en-US"/>
+      </w:rPr>
+      <w:t>Implementation</w:t>
+    </w:r>
+    <w:r>
+      <w:rPr>
+        <w:lang w:val="en-US"/>
+      </w:rPr>
+      <w:tab/>
+    </w:r>
+    <w:r>
+      <w:rPr>
+        <w:lang w:val="en-US"/>
+      </w:rPr>
+      <w:t xml:space="preserve">Page </w:t>
+    </w:r>
+    <w:r>
+      <w:rPr>
+        <w:b/>
+        <w:bCs/>
+        <w:lang w:val="en-US"/>
+      </w:rPr>
+      <w:fldChar w:fldCharType="begin"/>
+    </w:r>
+    <w:r>
+      <w:rPr>
+        <w:b/>
+        <w:bCs/>
+        <w:lang w:val="en-US"/>
+      </w:rPr>
+      <w:instrText xml:space="preserve"> PAGE  \* Arabic  \* MERGEFORMAT </w:instrText>
+    </w:r>
+    <w:r>
+      <w:rPr>
+        <w:b/>
+        <w:bCs/>
+        <w:lang w:val="en-US"/>
+      </w:rPr>
+      <w:fldChar w:fldCharType="separate"/>
+    </w:r>
+    <w:r>
+      <w:rPr>
+        <w:b/>
+        <w:bCs/>
+        <w:noProof/>
+        <w:lang w:val="en-US"/>
+      </w:rPr>
+      <w:t>1</w:t>
+    </w:r>
+    <w:r>
+      <w:rPr>
+        <w:b/>
+        <w:bCs/>
+        <w:lang w:val="en-US"/>
+      </w:rPr>
+      <w:fldChar w:fldCharType="end"/>
+    </w:r>
+    <w:r>
+      <w:rPr>
+        <w:lang w:val="en-US"/>
+      </w:rPr>
+      <w:t xml:space="preserve"> of </w:t>
+    </w:r>
+    <w:r>
+      <w:rPr>
+        <w:b/>
+        <w:bCs/>
+        <w:lang w:val="en-US"/>
+      </w:rPr>
+      <w:fldChar w:fldCharType="begin"/>
+    </w:r>
+    <w:r>
+      <w:rPr>
+        <w:b/>
+        <w:bCs/>
+        <w:lang w:val="en-US"/>
+      </w:rPr>
+      <w:instrText xml:space="preserve"> NUMPAGES  \* Arabic  \* MERGEFORMAT </w:instrText>
+    </w:r>
+    <w:r>
+      <w:rPr>
+        <w:b/>
+        <w:bCs/>
+        <w:lang w:val="en-US"/>
+      </w:rPr>
+      <w:fldChar w:fldCharType="separate"/>
+    </w:r>
+    <w:r>
+      <w:rPr>
+        <w:b/>
+        <w:bCs/>
+        <w:noProof/>
+        <w:lang w:val="en-US"/>
+      </w:rPr>
+      <w:t>2</w:t>
+    </w:r>
+    <w:r>
+      <w:rPr>
+        <w:b/>
+        <w:bCs/>
+        <w:lang w:val="en-US"/>
+      </w:rPr>
+      <w:fldChar w:fldCharType="end"/>
+    </w:r>
+  </w:p>
+</w:hdr>
 </file>
 
 <file path=word/numbering.xml><?xml version="1.0" encoding="utf-8"?>
@@ -10090,7 +11817,7 @@
     <w:lsdException w:name="Table Grid" w:uiPriority="39"/>
     <w:lsdException w:name="Table Theme" w:semiHidden="1" w:unhideWhenUsed="1"/>
     <w:lsdException w:name="Placeholder Text" w:semiHidden="1"/>
-    <w:lsdException w:name="No Spacing" w:semiHidden="1" w:uiPriority="6" w:qFormat="1"/>
+    <w:lsdException w:name="No Spacing" w:semiHidden="1" w:uiPriority="1" w:qFormat="1"/>
     <w:lsdException w:name="Light Shading" w:uiPriority="60"/>
     <w:lsdException w:name="Light List" w:uiPriority="61"/>
     <w:lsdException w:name="Light Grid" w:uiPriority="62"/>
@@ -10311,9 +12038,9 @@
   </w:latentStyles>
   <w:style w:type="paragraph" w:default="1" w:styleId="Normal">
     <w:name w:val="Normal"/>
-    <w:uiPriority w:val="10"/>
+    <w:uiPriority w:val="9"/>
     <w:qFormat/>
-    <w:rsid w:val="007F4B60"/>
+    <w:rsid w:val="00D44D20"/>
     <w:pPr>
       <w:spacing w:before="120" w:after="120"/>
       <w:ind w:left="431"/>
@@ -10346,7 +12073,7 @@
     <w:next w:val="Normal"/>
     <w:link w:val="Heading2Char"/>
     <w:autoRedefine/>
-    <w:uiPriority w:val="2"/>
+    <w:uiPriority w:val="1"/>
     <w:qFormat/>
     <w:rsid w:val="00E804FB"/>
     <w:pPr>
@@ -10449,8 +12176,8 @@
     <w:aliases w:val="Numbered list level 1 Char"/>
     <w:basedOn w:val="DefaultParagraphFont"/>
     <w:link w:val="Heading2"/>
-    <w:uiPriority w:val="2"/>
-    <w:rsid w:val="00E804FB"/>
+    <w:uiPriority w:val="1"/>
+    <w:rsid w:val="00D44D20"/>
     <w:rPr>
       <w:rFonts w:asciiTheme="majorHAnsi" w:eastAsiaTheme="majorEastAsia" w:hAnsiTheme="majorHAnsi" w:cstheme="majorBidi"/>
       <w:b/>
@@ -10473,7 +12200,7 @@
     <w:basedOn w:val="Heading2"/>
     <w:link w:val="Numberedlistlevel2Char"/>
     <w:autoRedefine/>
-    <w:uiPriority w:val="3"/>
+    <w:uiPriority w:val="2"/>
     <w:qFormat/>
     <w:rsid w:val="00152418"/>
     <w:pPr>
@@ -10492,8 +12219,8 @@
     <w:name w:val="Numbered list level 2 Char"/>
     <w:basedOn w:val="DefaultParagraphFont"/>
     <w:link w:val="Numberedlistlevel2"/>
-    <w:uiPriority w:val="3"/>
-    <w:rsid w:val="00152418"/>
+    <w:uiPriority w:val="2"/>
+    <w:rsid w:val="00D44D20"/>
     <w:rPr>
       <w:rFonts w:asciiTheme="majorHAnsi" w:eastAsia="Times New Roman" w:hAnsiTheme="majorHAnsi" w:cstheme="majorBidi"/>
       <w:sz w:val="28"/>
@@ -10506,7 +12233,7 @@
     <w:basedOn w:val="Numberedlistlevel2"/>
     <w:link w:val="Numberedlistlevel3Char"/>
     <w:autoRedefine/>
-    <w:uiPriority w:val="4"/>
+    <w:uiPriority w:val="3"/>
     <w:qFormat/>
     <w:rsid w:val="00306C5C"/>
     <w:pPr>
@@ -10519,8 +12246,8 @@
     <w:name w:val="Numbered list level 3 Char"/>
     <w:basedOn w:val="Numberedlistlevel2Char"/>
     <w:link w:val="Numberedlistlevel3"/>
-    <w:uiPriority w:val="4"/>
-    <w:rsid w:val="00306C5C"/>
+    <w:uiPriority w:val="3"/>
+    <w:rsid w:val="00D44D20"/>
     <w:rPr>
       <w:rFonts w:asciiTheme="majorHAnsi" w:eastAsia="Times New Roman" w:hAnsiTheme="majorHAnsi" w:cstheme="majorBidi"/>
       <w:sz w:val="28"/>
@@ -10533,7 +12260,7 @@
     <w:basedOn w:val="Numberedlistlevel3"/>
     <w:link w:val="Numberedlistlevel4Char"/>
     <w:autoRedefine/>
-    <w:uiPriority w:val="5"/>
+    <w:uiPriority w:val="4"/>
     <w:qFormat/>
     <w:rsid w:val="00396797"/>
     <w:pPr>
@@ -10546,8 +12273,8 @@
     <w:name w:val="Numbered list level 4 Char"/>
     <w:basedOn w:val="Numberedlistlevel3Char"/>
     <w:link w:val="Numberedlistlevel4"/>
-    <w:uiPriority w:val="5"/>
-    <w:rsid w:val="00396797"/>
+    <w:uiPriority w:val="4"/>
+    <w:rsid w:val="00D44D20"/>
     <w:rPr>
       <w:rFonts w:asciiTheme="majorHAnsi" w:eastAsia="Times New Roman" w:hAnsiTheme="majorHAnsi" w:cstheme="majorBidi"/>
       <w:sz w:val="28"/>
@@ -10560,7 +12287,7 @@
     <w:basedOn w:val="Numberedlistlevel4"/>
     <w:link w:val="Numberedlistlevel5Char"/>
     <w:autoRedefine/>
-    <w:uiPriority w:val="6"/>
+    <w:uiPriority w:val="5"/>
     <w:qFormat/>
     <w:rsid w:val="00D0182F"/>
     <w:pPr>
@@ -10573,8 +12300,8 @@
     <w:name w:val="Numbered list level 5 Char"/>
     <w:basedOn w:val="Numberedlistlevel4Char"/>
     <w:link w:val="Numberedlistlevel5"/>
-    <w:uiPriority w:val="6"/>
-    <w:rsid w:val="00D0182F"/>
+    <w:uiPriority w:val="5"/>
+    <w:rsid w:val="00D44D20"/>
     <w:rPr>
       <w:rFonts w:asciiTheme="majorHAnsi" w:eastAsia="Times New Roman" w:hAnsiTheme="majorHAnsi" w:cstheme="majorBidi"/>
       <w:sz w:val="28"/>
@@ -10635,7 +12362,7 @@
     <w:name w:val="Code"/>
     <w:basedOn w:val="Normal"/>
     <w:autoRedefine/>
-    <w:uiPriority w:val="7"/>
+    <w:uiPriority w:val="6"/>
     <w:qFormat/>
     <w:rsid w:val="00A75904"/>
     <w:pPr>
@@ -10662,7 +12389,7 @@
   <w:style w:type="character" w:customStyle="1" w:styleId="Inlinecode">
     <w:name w:val="Inline code"/>
     <w:basedOn w:val="DefaultParagraphFont"/>
-    <w:uiPriority w:val="8"/>
+    <w:uiPriority w:val="7"/>
     <w:qFormat/>
     <w:rsid w:val="00662B3C"/>
     <w:rPr>
@@ -10774,7 +12501,7 @@
     <w:name w:val="Citation"/>
     <w:basedOn w:val="Normal"/>
     <w:autoRedefine/>
-    <w:uiPriority w:val="9"/>
+    <w:uiPriority w:val="8"/>
     <w:qFormat/>
     <w:rsid w:val="000316B5"/>
     <w:pPr>
@@ -10840,6 +12567,78 @@
       <w:color w:val="44546A" w:themeColor="text2"/>
       <w:sz w:val="18"/>
       <w:szCs w:val="18"/>
+    </w:rPr>
+  </w:style>
+  <w:style w:type="paragraph" w:styleId="Header">
+    <w:name w:val="header"/>
+    <w:basedOn w:val="Normal"/>
+    <w:link w:val="HeaderChar"/>
+    <w:uiPriority w:val="99"/>
+    <w:rsid w:val="00D4168B"/>
+    <w:pPr>
+      <w:tabs>
+        <w:tab w:val="center" w:pos="4513"/>
+        <w:tab w:val="right" w:pos="9026"/>
+      </w:tabs>
+      <w:spacing w:before="0" w:after="0"/>
+    </w:pPr>
+  </w:style>
+  <w:style w:type="character" w:customStyle="1" w:styleId="HeaderChar">
+    <w:name w:val="Header Char"/>
+    <w:basedOn w:val="DefaultParagraphFont"/>
+    <w:link w:val="Header"/>
+    <w:uiPriority w:val="99"/>
+    <w:rsid w:val="00D4168B"/>
+  </w:style>
+  <w:style w:type="paragraph" w:styleId="Footer">
+    <w:name w:val="footer"/>
+    <w:basedOn w:val="Normal"/>
+    <w:link w:val="FooterChar"/>
+    <w:uiPriority w:val="99"/>
+    <w:semiHidden/>
+    <w:rsid w:val="00D4168B"/>
+    <w:pPr>
+      <w:tabs>
+        <w:tab w:val="center" w:pos="4513"/>
+        <w:tab w:val="right" w:pos="9026"/>
+      </w:tabs>
+      <w:spacing w:before="0" w:after="0"/>
+    </w:pPr>
+  </w:style>
+  <w:style w:type="character" w:customStyle="1" w:styleId="FooterChar">
+    <w:name w:val="Footer Char"/>
+    <w:basedOn w:val="DefaultParagraphFont"/>
+    <w:link w:val="Footer"/>
+    <w:uiPriority w:val="99"/>
+    <w:semiHidden/>
+    <w:rsid w:val="00D4168B"/>
+  </w:style>
+  <w:style w:type="paragraph" w:styleId="NoSpacing">
+    <w:name w:val="No Spacing"/>
+    <w:link w:val="NoSpacingChar"/>
+    <w:uiPriority w:val="1"/>
+    <w:semiHidden/>
+    <w:qFormat/>
+    <w:rsid w:val="00D4168B"/>
+    <w:rPr>
+      <w:rFonts w:eastAsiaTheme="minorEastAsia"/>
+      <w:sz w:val="22"/>
+      <w:szCs w:val="22"/>
+      <w:lang w:val="en-US"/>
+    </w:rPr>
+  </w:style>
+  <w:style w:type="character" w:customStyle="1" w:styleId="NoSpacingChar">
+    <w:name w:val="No Spacing Char"/>
+    <w:basedOn w:val="DefaultParagraphFont"/>
+    <w:link w:val="NoSpacing"/>
+    <w:uiPriority w:val="1"/>
+    <w:semiHidden/>
+    <w:rsid w:val="00D44D20"/>
+    <w:rPr>
+      <w:rFonts w:eastAsiaTheme="minorEastAsia"/>
+      <w:sz w:val="22"/>
+      <w:szCs w:val="22"/>
+      <w:lang w:val="en-US"/>
     </w:rPr>
   </w:style>
 </w:styles>
@@ -11141,6 +12940,17 @@
 </file>
 
 <file path=customXml/item1.xml><?xml version="1.0" encoding="utf-8"?>
+<CoverPageProperties xmlns="http://schemas.microsoft.com/office/2006/coverPageProps">
+  <PublishDate>2018</PublishDate>
+  <Abstract/>
+  <CompanyAddress/>
+  <CompanyPhone/>
+  <CompanyFax/>
+  <CompanyEmail/>
+</CoverPageProperties>
+</file>
+
+<file path=customXml/item2.xml><?xml version="1.0" encoding="utf-8"?>
 <b:Sources xmlns:b="http://schemas.openxmlformats.org/officeDocument/2006/bibliography" xmlns="http://schemas.openxmlformats.org/officeDocument/2006/bibliography" SelectedStyle="\IEEE2006OfficeOnline.xsl" StyleName="IEEE" Version="2006">
   <b:Source>
     <b:Tag>PID18</b:Tag>
@@ -11235,7 +13045,15 @@
 </file>
 
 <file path=customXml/itemProps1.xml><?xml version="1.0" encoding="utf-8"?>
-<ds:datastoreItem xmlns:ds="http://schemas.openxmlformats.org/officeDocument/2006/customXml" ds:itemID="{C3F58A07-CB76-487D-8275-7ACA9E68E100}">
+<ds:datastoreItem xmlns:ds="http://schemas.openxmlformats.org/officeDocument/2006/customXml" ds:itemID="{55AF091B-3C7A-41E3-B477-F2FDAA23CFDA}">
+  <ds:schemaRefs>
+    <ds:schemaRef ds:uri="http://schemas.microsoft.com/office/2006/coverPageProps"/>
+  </ds:schemaRefs>
+</ds:datastoreItem>
+</file>
+
+<file path=customXml/itemProps2.xml><?xml version="1.0" encoding="utf-8"?>
+<ds:datastoreItem xmlns:ds="http://schemas.openxmlformats.org/officeDocument/2006/customXml" ds:itemID="{DFC3CCD8-BC23-4B94-B25A-F29640E083CE}">
   <ds:schemaRefs>
     <ds:schemaRef ds:uri="http://schemas.openxmlformats.org/officeDocument/2006/bibliography"/>
   </ds:schemaRefs>

</xml_diff>

<commit_message>
edited info about zumo chassis
</commit_message>
<xml_diff>
--- a/projects-report.docx
+++ b/projects-report.docx
@@ -132,6 +132,7 @@
                                     <w:dataBinding w:prefixMappings="xmlns:ns0='http://purl.org/dc/elements/1.1/' xmlns:ns1='http://schemas.openxmlformats.org/package/2006/metadata/core-properties' " w:xpath="/ns1:coreProperties[1]/ns0:title[1]" w:storeItemID="{6C3C8BC8-F283-45AE-878A-BAB7291924A1}"/>
                                     <w:text/>
                                   </w:sdtPr>
+                                  <w:sdtEndPr/>
                                   <w:sdtContent>
                                     <w:r>
                                       <w:rPr>
@@ -158,6 +159,7 @@
                                   <w:dataBinding w:prefixMappings="xmlns:ns0='http://purl.org/dc/elements/1.1/' xmlns:ns1='http://schemas.openxmlformats.org/package/2006/metadata/core-properties' " w:xpath="/ns1:coreProperties[1]/ns0:subject[1]" w:storeItemID="{6C3C8BC8-F283-45AE-878A-BAB7291924A1}"/>
                                   <w:text/>
                                 </w:sdtPr>
+                                <w:sdtEndPr/>
                                 <w:sdtContent>
                                   <w:p>
                                     <w:pPr>
@@ -196,6 +198,7 @@
                                   <w:dataBinding w:prefixMappings="xmlns:ns0='http://purl.org/dc/elements/1.1/' xmlns:ns1='http://schemas.openxmlformats.org/package/2006/metadata/core-properties' " w:xpath="/ns1:coreProperties[1]/ns0:creator[1]" w:storeItemID="{6C3C8BC8-F283-45AE-878A-BAB7291924A1}"/>
                                   <w:text/>
                                 </w:sdtPr>
+                                <w:sdtEndPr/>
                                 <w:sdtContent>
                                   <w:p>
                                     <w:pPr>
@@ -272,6 +275,7 @@
                               <w:dataBinding w:prefixMappings="xmlns:ns0='http://purl.org/dc/elements/1.1/' xmlns:ns1='http://schemas.openxmlformats.org/package/2006/metadata/core-properties' " w:xpath="/ns1:coreProperties[1]/ns0:title[1]" w:storeItemID="{6C3C8BC8-F283-45AE-878A-BAB7291924A1}"/>
                               <w:text/>
                             </w:sdtPr>
+                            <w:sdtEndPr/>
                             <w:sdtContent>
                               <w:r>
                                 <w:rPr>
@@ -298,6 +302,7 @@
                             <w:dataBinding w:prefixMappings="xmlns:ns0='http://purl.org/dc/elements/1.1/' xmlns:ns1='http://schemas.openxmlformats.org/package/2006/metadata/core-properties' " w:xpath="/ns1:coreProperties[1]/ns0:subject[1]" w:storeItemID="{6C3C8BC8-F283-45AE-878A-BAB7291924A1}"/>
                             <w:text/>
                           </w:sdtPr>
+                          <w:sdtEndPr/>
                           <w:sdtContent>
                             <w:p>
                               <w:pPr>
@@ -336,6 +341,7 @@
                             <w:dataBinding w:prefixMappings="xmlns:ns0='http://purl.org/dc/elements/1.1/' xmlns:ns1='http://schemas.openxmlformats.org/package/2006/metadata/core-properties' " w:xpath="/ns1:coreProperties[1]/ns0:creator[1]" w:storeItemID="{6C3C8BC8-F283-45AE-878A-BAB7291924A1}"/>
                             <w:text/>
                           </w:sdtPr>
+                          <w:sdtEndPr/>
                           <w:sdtContent>
                             <w:p>
                               <w:pPr>
@@ -453,6 +459,7 @@
                                     <w:calendar w:val="gregorian"/>
                                   </w:date>
                                 </w:sdtPr>
+                                <w:sdtEndPr/>
                                 <w:sdtContent>
                                   <w:p>
                                     <w:pPr>
@@ -519,6 +526,7 @@
                               <w:calendar w:val="gregorian"/>
                             </w:date>
                           </w:sdtPr>
+                          <w:sdtEndPr/>
                           <w:sdtContent>
                             <w:p>
                               <w:pPr>
@@ -3547,6 +3555,7 @@
           <w:id w:val="804360999"/>
           <w:citation/>
         </w:sdtPr>
+        <w:sdtEndPr/>
         <w:sdtContent>
           <w:r>
             <w:fldChar w:fldCharType="begin"/>
@@ -3701,14 +3710,27 @@
       <w:r>
         <w:t xml:space="preserve">Figure </w:t>
       </w:r>
-      <w:fldSimple w:instr=" SEQ Figure \* ARABIC ">
-        <w:r>
-          <w:rPr>
-            <w:noProof/>
-          </w:rPr>
-          <w:t>1</w:t>
-        </w:r>
-      </w:fldSimple>
+      <w:r>
+        <w:fldChar w:fldCharType="begin"/>
+      </w:r>
+      <w:r>
+        <w:instrText xml:space="preserve"> SEQ Figure \* ARABIC </w:instrText>
+      </w:r>
+      <w:r>
+        <w:fldChar w:fldCharType="separate"/>
+      </w:r>
+      <w:r>
+        <w:rPr>
+          <w:noProof/>
+        </w:rPr>
+        <w:t>1</w:t>
+      </w:r>
+      <w:r>
+        <w:rPr>
+          <w:noProof/>
+        </w:rPr>
+        <w:fldChar w:fldCharType="end"/>
+      </w:r>
       <w:bookmarkEnd w:id="8"/>
       <w:r>
         <w:br/>
@@ -3758,6 +3780,7 @@
           <w:id w:val="992682233"/>
           <w:citation/>
         </w:sdtPr>
+        <w:sdtEndPr/>
         <w:sdtContent>
           <w:r>
             <w:fldChar w:fldCharType="begin"/>
@@ -3880,6 +3903,7 @@
           <w:id w:val="1688874044"/>
           <w:citation/>
         </w:sdtPr>
+        <w:sdtEndPr/>
         <w:sdtContent>
           <w:r>
             <w:fldChar w:fldCharType="begin"/>
@@ -4226,14 +4250,27 @@
       <w:r>
         <w:t xml:space="preserve">Figure </w:t>
       </w:r>
-      <w:fldSimple w:instr=" SEQ Figure \* ARABIC ">
-        <w:r>
-          <w:rPr>
-            <w:noProof/>
-          </w:rPr>
-          <w:t>2</w:t>
-        </w:r>
-      </w:fldSimple>
+      <w:r>
+        <w:fldChar w:fldCharType="begin"/>
+      </w:r>
+      <w:r>
+        <w:instrText xml:space="preserve"> SEQ Figure \* ARABIC </w:instrText>
+      </w:r>
+      <w:r>
+        <w:fldChar w:fldCharType="separate"/>
+      </w:r>
+      <w:r>
+        <w:rPr>
+          <w:noProof/>
+        </w:rPr>
+        <w:t>2</w:t>
+      </w:r>
+      <w:r>
+        <w:rPr>
+          <w:noProof/>
+        </w:rPr>
+        <w:fldChar w:fldCharType="end"/>
+      </w:r>
       <w:bookmarkEnd w:id="11"/>
     </w:p>
     <w:p/>
@@ -4251,8 +4288,6 @@
           <w:docGrid w:linePitch="360"/>
         </w:sectPr>
       </w:pPr>
-      <w:bookmarkStart w:id="12" w:name="_GoBack"/>
-      <w:bookmarkEnd w:id="12"/>
     </w:p>
     <w:p>
       <w:pPr>
@@ -4262,8 +4297,8 @@
           <w:lang w:val="en-US"/>
         </w:rPr>
       </w:pPr>
-      <w:bookmarkStart w:id="13" w:name="_Toc531595583"/>
-      <w:commentRangeStart w:id="14"/>
+      <w:bookmarkStart w:id="12" w:name="_Toc531595583"/>
+      <w:commentRangeStart w:id="13"/>
       <w:r>
         <w:rPr>
           <w:rFonts w:eastAsia="Times New Roman"/>
@@ -4272,16 +4307,16 @@
         <w:lastRenderedPageBreak/>
         <w:t>Theoretical background</w:t>
       </w:r>
-      <w:commentRangeEnd w:id="14"/>
+      <w:commentRangeEnd w:id="13"/>
       <w:r>
         <w:rPr>
           <w:rStyle w:val="CommentReference"/>
           <w:rFonts w:asciiTheme="minorHAnsi" w:eastAsiaTheme="minorHAnsi" w:hAnsiTheme="minorHAnsi" w:cstheme="minorBidi"/>
           <w:b w:val="0"/>
         </w:rPr>
-        <w:commentReference w:id="14"/>
-      </w:r>
-      <w:bookmarkEnd w:id="13"/>
+        <w:commentReference w:id="13"/>
+      </w:r>
+      <w:bookmarkEnd w:id="12"/>
     </w:p>
     <w:p>
       <w:pPr>
@@ -4301,80 +4336,69 @@
       <w:pPr>
         <w:pStyle w:val="Numberedlistlevel2"/>
       </w:pPr>
-      <w:bookmarkStart w:id="15" w:name="_Toc531595584"/>
+      <w:bookmarkStart w:id="14" w:name="_Toc531595584"/>
       <w:r>
         <w:t>Zumo Shield</w:t>
       </w:r>
+      <w:bookmarkEnd w:id="14"/>
+    </w:p>
+    <w:p>
+      <w:pPr>
+        <w:rPr>
+          <w:lang/>
+        </w:rPr>
+      </w:pPr>
+      <w:r>
+        <w:rPr>
+          <w:lang/>
+        </w:rPr>
+        <w:t xml:space="preserve">The Zumo Shield consists of dual motor drivers, a buzzer that </w:t>
+      </w:r>
+      <w:r>
+        <w:rPr>
+          <w:lang w:val="en-US"/>
+        </w:rPr>
+        <w:t>is able</w:t>
+      </w:r>
+      <w:bookmarkStart w:id="15" w:name="_GoBack"/>
       <w:bookmarkEnd w:id="15"/>
-    </w:p>
-    <w:p>
-      <w:pPr>
-        <w:rPr>
-          <w:rFonts w:ascii="-webkit-standard" w:hAnsi="-webkit-standard" w:cs="Times New Roman"/>
-          <w:lang w:val="en-US"/>
-        </w:rPr>
-      </w:pPr>
-      <w:r>
-        <w:rPr>
-          <w:lang w:val="en-US"/>
-        </w:rPr>
-        <w:t>Th</w:t>
-      </w:r>
-      <w:r>
-        <w:rPr>
-          <w:lang w:val="en-US"/>
-        </w:rPr>
-        <w:t>e Zumo Shield</w:t>
-      </w:r>
-      <w:r>
-        <w:rPr>
-          <w:lang w:val="en-US"/>
-        </w:rPr>
-        <w:t xml:space="preserve"> includes dual motor drivers, a buzzer for playing simple sounds and music, a user pushbutton, and a 3-axis accelerometer, compass, and gyroscope</w:t>
-      </w:r>
-      <w:r>
-        <w:rPr>
-          <w:lang w:val="en-US"/>
-        </w:rPr>
-        <w:t xml:space="preserve"> </w:t>
-      </w:r>
-      <w:r>
-        <w:rPr>
-          <w:lang w:val="en-US"/>
-        </w:rPr>
-        <w:t>for sensing impacts and tracking orientation.</w:t>
-      </w:r>
-    </w:p>
-    <w:p>
-      <w:pPr>
-        <w:rPr>
-          <w:lang w:val="en-US"/>
-        </w:rPr>
-      </w:pPr>
-      <w:r>
-        <w:rPr>
-          <w:lang w:val="en-US"/>
-        </w:rPr>
-        <w:t xml:space="preserve">This Shield </w:t>
-      </w:r>
-      <w:r>
-        <w:rPr>
-          <w:lang w:val="en-US"/>
-        </w:rPr>
-        <w:t xml:space="preserve">mounts directly to the chassis, connecting to its battery terminals and motors, and the A-Star Prime or Arduino plugs into the shield’s male header pins, face down. </w:t>
-      </w:r>
-    </w:p>
-    <w:p>
-      <w:pPr>
-        <w:rPr>
-          <w:lang w:val="en-US"/>
-        </w:rPr>
-      </w:pPr>
-      <w:r>
-        <w:rPr>
-          <w:lang w:val="en-US"/>
-        </w:rPr>
-        <w:t>The Shield has some features:</w:t>
+      <w:r>
+        <w:rPr>
+          <w:lang/>
+        </w:rPr>
+        <w:t xml:space="preserve"> play mere sounds and music, a user push button that allows to switch on and off the robot and an accelerometer that measures acceleration in 3 dimensional, compass and gyroscope that senses impacts and tracks orientation.</w:t>
+      </w:r>
+    </w:p>
+    <w:p>
+      <w:pPr>
+        <w:rPr>
+          <w:lang w:val="en-US"/>
+        </w:rPr>
+      </w:pPr>
+      <w:r>
+        <w:rPr>
+          <w:lang/>
+        </w:rPr>
+        <w:t>The Shield fastens to the chassis, merges to its battery terminals and motors. In our case, CY8CKIT059 inserts into the Shield</w:t>
+      </w:r>
+      <w:r>
+        <w:rPr>
+          <w:lang w:val="en-US"/>
+        </w:rPr>
+        <w:t xml:space="preserve">. </w:t>
+      </w:r>
+    </w:p>
+    <w:p>
+      <w:pPr>
+        <w:rPr>
+          <w:lang w:val="en-US"/>
+        </w:rPr>
+      </w:pPr>
+      <w:r>
+        <w:rPr>
+          <w:lang w:val="en-US"/>
+        </w:rPr>
+        <w:t>The Shield’s more detailed features:</w:t>
       </w:r>
     </w:p>
     <w:p>
@@ -4678,9 +4702,8 @@
           <w:shd w:val="clear" w:color="auto" w:fill="FFFFFF"/>
           <w:lang w:val="en-US"/>
         </w:rPr>
-        <w:t xml:space="preserve"> 5LP is integrated programmable SoC, combining high-precision and programmable analog and digital peripherals with an ARM® Cortex®-M3 CPU in a single chip. Process sensor signals with the 24-bit hardware DFB coprocessor, offload traditional CPU tasks to the CPLD-based Universal Digital Blocks and increase system performance with the peripheral-to-peripheral DMA controller. Integrate high-precision custom 20-bit Analog Front Ends with the Programmable Analog Blocks including </w:t>
-      </w:r>
-      <w:proofErr w:type="spellStart"/>
+        <w:t xml:space="preserve"> 5LP is integrated programmable SoC, combining high-precision and programmable analog and digital peripherals with an ARM® Cortex®-M3 CPU in a single chip. Process sensor signals with the 24-bit hardware DFB coprocessor, offload traditional CPU tasks to the CPLD-based Universal Digital Blocks and increase system performance with the peripheral-to-peripheral DMA controller. Integrate high-precision custom 20-bit Analog </w:t>
+      </w:r>
       <w:r>
         <w:rPr>
           <w:rFonts w:asciiTheme="minorHAnsi" w:hAnsiTheme="minorHAnsi" w:cstheme="minorHAnsi"/>
@@ -4688,9 +4711,10 @@
           <w:shd w:val="clear" w:color="auto" w:fill="FFFFFF"/>
           <w:lang w:val="en-US"/>
         </w:rPr>
-        <w:t>opamps</w:t>
-      </w:r>
-      <w:proofErr w:type="spellEnd"/>
+        <w:lastRenderedPageBreak/>
+        <w:t xml:space="preserve">Front Ends with the Programmable Analog Blocks including </w:t>
+      </w:r>
+      <w:proofErr w:type="spellStart"/>
       <w:r>
         <w:rPr>
           <w:rFonts w:asciiTheme="minorHAnsi" w:hAnsiTheme="minorHAnsi" w:cstheme="minorHAnsi"/>
@@ -4698,8 +4722,9 @@
           <w:shd w:val="clear" w:color="auto" w:fill="FFFFFF"/>
           <w:lang w:val="en-US"/>
         </w:rPr>
-        <w:t xml:space="preserve">, PGAs, filters, </w:t>
-      </w:r>
+        <w:t>opamps</w:t>
+      </w:r>
+      <w:proofErr w:type="spellEnd"/>
       <w:r>
         <w:rPr>
           <w:rFonts w:asciiTheme="minorHAnsi" w:hAnsiTheme="minorHAnsi" w:cstheme="minorHAnsi"/>
@@ -4707,8 +4732,7 @@
           <w:shd w:val="clear" w:color="auto" w:fill="FFFFFF"/>
           <w:lang w:val="en-US"/>
         </w:rPr>
-        <w:lastRenderedPageBreak/>
-        <w:t xml:space="preserve">comparators, SAR and Delta-Sigma ADCs and the industry's best </w:t>
+        <w:t xml:space="preserve">, PGAs, filters, comparators, SAR and Delta-Sigma ADCs and the industry's best </w:t>
       </w:r>
       <w:proofErr w:type="spellStart"/>
       <w:r>
@@ -7559,6 +7583,7 @@
           <w:id w:val="307980880"/>
           <w:citation/>
         </w:sdtPr>
+        <w:sdtEndPr/>
         <w:sdtContent>
           <w:r>
             <w:fldChar w:fldCharType="begin"/>
@@ -7863,6 +7888,7 @@
           <w:docPartUnique/>
         </w:docPartObj>
       </w:sdtPr>
+      <w:sdtEndPr/>
       <w:sdtContent>
         <w:p>
           <w:pPr>
@@ -7884,6 +7910,7 @@
             <w:id w:val="-573587230"/>
             <w:bibliography/>
           </w:sdtPr>
+          <w:sdtEndPr/>
           <w:sdtContent>
             <w:p>
               <w:pPr>
@@ -8635,7 +8662,7 @@
       </w:r>
     </w:p>
   </w:comment>
-  <w:comment w:id="14" w:author="MIKHAIL STEFANTSEV" w:date="2018-11-26T18:29:00Z" w:initials="MS">
+  <w:comment w:id="13" w:author="MIKHAIL STEFANTSEV" w:date="2018-11-26T18:29:00Z" w:initials="MS">
     <w:p>
       <w:pPr>
         <w:pStyle w:val="CommentText"/>
@@ -8843,11 +8870,19 @@
         <w:lang w:val="en-US"/>
       </w:rPr>
     </w:pPr>
-    <w:r>
-      <w:rPr>
-        <w:lang w:val="en-US"/>
-      </w:rPr>
-      <w:t xml:space="preserve">Metropolia </w:t>
+    <w:proofErr w:type="spellStart"/>
+    <w:r>
+      <w:rPr>
+        <w:lang w:val="en-US"/>
+      </w:rPr>
+      <w:t>Metropolia</w:t>
+    </w:r>
+    <w:proofErr w:type="spellEnd"/>
+    <w:r>
+      <w:rPr>
+        <w:lang w:val="en-US"/>
+      </w:rPr>
+      <w:t xml:space="preserve"> </w:t>
     </w:r>
     <w:proofErr w:type="spellStart"/>
     <w:r>
@@ -9358,11 +9393,19 @@
         <w:lang w:val="en-US"/>
       </w:rPr>
     </w:pPr>
-    <w:r>
-      <w:rPr>
-        <w:lang w:val="en-US"/>
-      </w:rPr>
-      <w:t xml:space="preserve">Metropolia </w:t>
+    <w:proofErr w:type="spellStart"/>
+    <w:r>
+      <w:rPr>
+        <w:lang w:val="en-US"/>
+      </w:rPr>
+      <w:t>Metropolia</w:t>
+    </w:r>
+    <w:proofErr w:type="spellEnd"/>
+    <w:r>
+      <w:rPr>
+        <w:lang w:val="en-US"/>
+      </w:rPr>
+      <w:t xml:space="preserve"> </w:t>
     </w:r>
     <w:proofErr w:type="spellStart"/>
     <w:r>
@@ -9388,11 +9431,19 @@
         <w:lang w:val="en-US"/>
       </w:rPr>
     </w:pPr>
-    <w:r>
-      <w:rPr>
-        <w:lang w:val="en-US"/>
-      </w:rPr>
-      <w:t xml:space="preserve">Metropolia </w:t>
+    <w:proofErr w:type="spellStart"/>
+    <w:r>
+      <w:rPr>
+        <w:lang w:val="en-US"/>
+      </w:rPr>
+      <w:t>Metropolia</w:t>
+    </w:r>
+    <w:proofErr w:type="spellEnd"/>
+    <w:r>
+      <w:rPr>
+        <w:lang w:val="en-US"/>
+      </w:rPr>
+      <w:t xml:space="preserve"> </w:t>
     </w:r>
     <w:proofErr w:type="spellStart"/>
     <w:r>
@@ -13053,7 +13104,7 @@
 </file>
 
 <file path=customXml/itemProps2.xml><?xml version="1.0" encoding="utf-8"?>
-<ds:datastoreItem xmlns:ds="http://schemas.openxmlformats.org/officeDocument/2006/customXml" ds:itemID="{DFC3CCD8-BC23-4B94-B25A-F29640E083CE}">
+<ds:datastoreItem xmlns:ds="http://schemas.openxmlformats.org/officeDocument/2006/customXml" ds:itemID="{C370754B-34E0-4246-BC23-5653E57A1911}">
   <ds:schemaRefs>
     <ds:schemaRef ds:uri="http://schemas.openxmlformats.org/officeDocument/2006/bibliography"/>
   </ds:schemaRefs>

</xml_diff>

<commit_message>
added info dbout line following algorithm
</commit_message>
<xml_diff>
--- a/projects-report.docx
+++ b/projects-report.docx
@@ -576,7 +576,7 @@
           <w:lang w:val="en-US"/>
         </w:rPr>
       </w:pPr>
-      <w:bookmarkStart w:id="0" w:name="_Toc531595574"/>
+      <w:bookmarkStart w:id="0" w:name="_Toc531940348"/>
       <w:commentRangeStart w:id="1"/>
       <w:r>
         <w:rPr>
@@ -665,7 +665,7 @@
             </w:rPr>
             <w:fldChar w:fldCharType="separate"/>
           </w:r>
-          <w:hyperlink w:anchor="_Toc531595574" w:history="1">
+          <w:hyperlink w:anchor="_Toc531940348" w:history="1">
             <w:r>
               <w:rPr>
                 <w:rStyle w:val="Hyperlink"/>
@@ -693,7 +693,7 @@
                 <w:noProof/>
                 <w:webHidden/>
               </w:rPr>
-              <w:instrText xml:space="preserve"> PAGEREF _Toc531595574 \h </w:instrText>
+              <w:instrText xml:space="preserve"> PAGEREF _Toc531940348 \h </w:instrText>
             </w:r>
             <w:r>
               <w:rPr>
@@ -739,7 +739,7 @@
               <w:lang w:eastAsia="ru-RU"/>
             </w:rPr>
           </w:pPr>
-          <w:hyperlink w:anchor="_Toc531595575" w:history="1">
+          <w:hyperlink w:anchor="_Toc531940349" w:history="1">
             <w:r>
               <w:rPr>
                 <w:rStyle w:val="Hyperlink"/>
@@ -784,7 +784,7 @@
                 <w:noProof/>
                 <w:webHidden/>
               </w:rPr>
-              <w:instrText xml:space="preserve"> PAGEREF _Toc531595575 \h </w:instrText>
+              <w:instrText xml:space="preserve"> PAGEREF _Toc531940349 \h </w:instrText>
             </w:r>
             <w:r>
               <w:rPr>
@@ -830,7 +830,7 @@
               <w:lang w:eastAsia="ru-RU"/>
             </w:rPr>
           </w:pPr>
-          <w:hyperlink w:anchor="_Toc531595576" w:history="1">
+          <w:hyperlink w:anchor="_Toc531940350" w:history="1">
             <w:r>
               <w:rPr>
                 <w:rStyle w:val="Hyperlink"/>
@@ -875,7 +875,7 @@
                 <w:noProof/>
                 <w:webHidden/>
               </w:rPr>
-              <w:instrText xml:space="preserve"> PAGEREF _Toc531595576 \h </w:instrText>
+              <w:instrText xml:space="preserve"> PAGEREF _Toc531940350 \h </w:instrText>
             </w:r>
             <w:r>
               <w:rPr>
@@ -921,7 +921,7 @@
               <w:lang w:eastAsia="ru-RU"/>
             </w:rPr>
           </w:pPr>
-          <w:hyperlink w:anchor="_Toc531595577" w:history="1">
+          <w:hyperlink w:anchor="_Toc531940351" w:history="1">
             <w:r>
               <w:rPr>
                 <w:rStyle w:val="Hyperlink"/>
@@ -967,7 +967,7 @@
                 <w:noProof/>
                 <w:webHidden/>
               </w:rPr>
-              <w:instrText xml:space="preserve"> PAGEREF _Toc531595577 \h </w:instrText>
+              <w:instrText xml:space="preserve"> PAGEREF _Toc531940351 \h </w:instrText>
             </w:r>
             <w:r>
               <w:rPr>
@@ -1013,7 +1013,7 @@
               <w:lang w:eastAsia="ru-RU"/>
             </w:rPr>
           </w:pPr>
-          <w:hyperlink w:anchor="_Toc531595578" w:history="1">
+          <w:hyperlink w:anchor="_Toc531940352" w:history="1">
             <w:r>
               <w:rPr>
                 <w:rStyle w:val="Hyperlink"/>
@@ -1058,7 +1058,7 @@
                 <w:noProof/>
                 <w:webHidden/>
               </w:rPr>
-              <w:instrText xml:space="preserve"> PAGEREF _Toc531595578 \h </w:instrText>
+              <w:instrText xml:space="preserve"> PAGEREF _Toc531940352 \h </w:instrText>
             </w:r>
             <w:r>
               <w:rPr>
@@ -1104,7 +1104,7 @@
               <w:lang w:eastAsia="ru-RU"/>
             </w:rPr>
           </w:pPr>
-          <w:hyperlink w:anchor="_Toc531595579" w:history="1">
+          <w:hyperlink w:anchor="_Toc531940353" w:history="1">
             <w:r>
               <w:rPr>
                 <w:rStyle w:val="Hyperlink"/>
@@ -1152,7 +1152,7 @@
                 <w:noProof/>
                 <w:webHidden/>
               </w:rPr>
-              <w:instrText xml:space="preserve"> PAGEREF _Toc531595579 \h </w:instrText>
+              <w:instrText xml:space="preserve"> PAGEREF _Toc531940353 \h </w:instrText>
             </w:r>
             <w:r>
               <w:rPr>
@@ -1198,7 +1198,7 @@
               <w:lang w:eastAsia="ru-RU"/>
             </w:rPr>
           </w:pPr>
-          <w:hyperlink w:anchor="_Toc531595580" w:history="1">
+          <w:hyperlink w:anchor="_Toc531940354" w:history="1">
             <w:r>
               <w:rPr>
                 <w:rStyle w:val="Hyperlink"/>
@@ -1243,7 +1243,7 @@
                 <w:noProof/>
                 <w:webHidden/>
               </w:rPr>
-              <w:instrText xml:space="preserve"> PAGEREF _Toc531595580 \h </w:instrText>
+              <w:instrText xml:space="preserve"> PAGEREF _Toc531940354 \h </w:instrText>
             </w:r>
             <w:r>
               <w:rPr>
@@ -1289,7 +1289,7 @@
               <w:lang w:eastAsia="ru-RU"/>
             </w:rPr>
           </w:pPr>
-          <w:hyperlink w:anchor="_Toc531595581" w:history="1">
+          <w:hyperlink w:anchor="_Toc531940355" w:history="1">
             <w:r>
               <w:rPr>
                 <w:rStyle w:val="Hyperlink"/>
@@ -1335,7 +1335,7 @@
                 <w:noProof/>
                 <w:webHidden/>
               </w:rPr>
-              <w:instrText xml:space="preserve"> PAGEREF _Toc531595581 \h </w:instrText>
+              <w:instrText xml:space="preserve"> PAGEREF _Toc531940355 \h </w:instrText>
             </w:r>
             <w:r>
               <w:rPr>
@@ -1381,7 +1381,7 @@
               <w:lang w:eastAsia="ru-RU"/>
             </w:rPr>
           </w:pPr>
-          <w:hyperlink w:anchor="_Toc531595582" w:history="1">
+          <w:hyperlink w:anchor="_Toc531940356" w:history="1">
             <w:r>
               <w:rPr>
                 <w:rStyle w:val="Hyperlink"/>
@@ -1426,7 +1426,7 @@
                 <w:noProof/>
                 <w:webHidden/>
               </w:rPr>
-              <w:instrText xml:space="preserve"> PAGEREF _Toc531595582 \h </w:instrText>
+              <w:instrText xml:space="preserve"> PAGEREF _Toc531940356 \h </w:instrText>
             </w:r>
             <w:r>
               <w:rPr>
@@ -1472,7 +1472,7 @@
               <w:lang w:eastAsia="ru-RU"/>
             </w:rPr>
           </w:pPr>
-          <w:hyperlink w:anchor="_Toc531595583" w:history="1">
+          <w:hyperlink w:anchor="_Toc531940357" w:history="1">
             <w:r>
               <w:rPr>
                 <w:rStyle w:val="Hyperlink"/>
@@ -1520,7 +1520,7 @@
                 <w:noProof/>
                 <w:webHidden/>
               </w:rPr>
-              <w:instrText xml:space="preserve"> PAGEREF _Toc531595583 \h </w:instrText>
+              <w:instrText xml:space="preserve"> PAGEREF _Toc531940357 \h </w:instrText>
             </w:r>
             <w:r>
               <w:rPr>
@@ -1566,7 +1566,7 @@
               <w:lang w:eastAsia="ru-RU"/>
             </w:rPr>
           </w:pPr>
-          <w:hyperlink w:anchor="_Toc531595584" w:history="1">
+          <w:hyperlink w:anchor="_Toc531940358" w:history="1">
             <w:r>
               <w:rPr>
                 <w:rStyle w:val="Hyperlink"/>
@@ -1611,7 +1611,7 @@
                 <w:noProof/>
                 <w:webHidden/>
               </w:rPr>
-              <w:instrText xml:space="preserve"> PAGEREF _Toc531595584 \h </w:instrText>
+              <w:instrText xml:space="preserve"> PAGEREF _Toc531940358 \h </w:instrText>
             </w:r>
             <w:r>
               <w:rPr>
@@ -1657,7 +1657,7 @@
               <w:lang w:eastAsia="ru-RU"/>
             </w:rPr>
           </w:pPr>
-          <w:hyperlink w:anchor="_Toc531595585" w:history="1">
+          <w:hyperlink w:anchor="_Toc531940359" w:history="1">
             <w:r>
               <w:rPr>
                 <w:rStyle w:val="Hyperlink"/>
@@ -1702,7 +1702,7 @@
                 <w:noProof/>
                 <w:webHidden/>
               </w:rPr>
-              <w:instrText xml:space="preserve"> PAGEREF _Toc531595585 \h </w:instrText>
+              <w:instrText xml:space="preserve"> PAGEREF _Toc531940359 \h </w:instrText>
             </w:r>
             <w:r>
               <w:rPr>
@@ -1748,7 +1748,7 @@
               <w:lang w:eastAsia="ru-RU"/>
             </w:rPr>
           </w:pPr>
-          <w:hyperlink w:anchor="_Toc531595586" w:history="1">
+          <w:hyperlink w:anchor="_Toc531940360" w:history="1">
             <w:r>
               <w:rPr>
                 <w:rStyle w:val="Hyperlink"/>
@@ -1793,7 +1793,7 @@
                 <w:noProof/>
                 <w:webHidden/>
               </w:rPr>
-              <w:instrText xml:space="preserve"> PAGEREF _Toc531595586 \h </w:instrText>
+              <w:instrText xml:space="preserve"> PAGEREF _Toc531940360 \h </w:instrText>
             </w:r>
             <w:r>
               <w:rPr>
@@ -1839,7 +1839,7 @@
               <w:lang w:eastAsia="ru-RU"/>
             </w:rPr>
           </w:pPr>
-          <w:hyperlink w:anchor="_Toc531595587" w:history="1">
+          <w:hyperlink w:anchor="_Toc531940361" w:history="1">
             <w:r>
               <w:rPr>
                 <w:rStyle w:val="Hyperlink"/>
@@ -1884,7 +1884,7 @@
                 <w:noProof/>
                 <w:webHidden/>
               </w:rPr>
-              <w:instrText xml:space="preserve"> PAGEREF _Toc531595587 \h </w:instrText>
+              <w:instrText xml:space="preserve"> PAGEREF _Toc531940361 \h </w:instrText>
             </w:r>
             <w:r>
               <w:rPr>
@@ -1930,7 +1930,7 @@
               <w:lang w:eastAsia="ru-RU"/>
             </w:rPr>
           </w:pPr>
-          <w:hyperlink w:anchor="_Toc531595588" w:history="1">
+          <w:hyperlink w:anchor="_Toc531940362" w:history="1">
             <w:r>
               <w:rPr>
                 <w:rStyle w:val="Hyperlink"/>
@@ -1974,7 +1974,7 @@
                 <w:noProof/>
                 <w:webHidden/>
               </w:rPr>
-              <w:instrText xml:space="preserve"> PAGEREF _Toc531595588 \h </w:instrText>
+              <w:instrText xml:space="preserve"> PAGEREF _Toc531940362 \h </w:instrText>
             </w:r>
             <w:r>
               <w:rPr>
@@ -2020,7 +2020,7 @@
               <w:lang w:eastAsia="ru-RU"/>
             </w:rPr>
           </w:pPr>
-          <w:hyperlink w:anchor="_Toc531595589" w:history="1">
+          <w:hyperlink w:anchor="_Toc531940363" w:history="1">
             <w:r>
               <w:rPr>
                 <w:rStyle w:val="Hyperlink"/>
@@ -2064,7 +2064,7 @@
                 <w:noProof/>
                 <w:webHidden/>
               </w:rPr>
-              <w:instrText xml:space="preserve"> PAGEREF _Toc531595589 \h </w:instrText>
+              <w:instrText xml:space="preserve"> PAGEREF _Toc531940363 \h </w:instrText>
             </w:r>
             <w:r>
               <w:rPr>
@@ -2110,7 +2110,7 @@
               <w:lang w:eastAsia="ru-RU"/>
             </w:rPr>
           </w:pPr>
-          <w:hyperlink w:anchor="_Toc531595590" w:history="1">
+          <w:hyperlink w:anchor="_Toc531940364" w:history="1">
             <w:r>
               <w:rPr>
                 <w:rStyle w:val="Hyperlink"/>
@@ -2154,7 +2154,7 @@
                 <w:noProof/>
                 <w:webHidden/>
               </w:rPr>
-              <w:instrText xml:space="preserve"> PAGEREF _Toc531595590 \h </w:instrText>
+              <w:instrText xml:space="preserve"> PAGEREF _Toc531940364 \h </w:instrText>
             </w:r>
             <w:r>
               <w:rPr>
@@ -2200,7 +2200,7 @@
               <w:lang w:eastAsia="ru-RU"/>
             </w:rPr>
           </w:pPr>
-          <w:hyperlink w:anchor="_Toc531595591" w:history="1">
+          <w:hyperlink w:anchor="_Toc531940365" w:history="1">
             <w:r>
               <w:rPr>
                 <w:rStyle w:val="Hyperlink"/>
@@ -2245,7 +2245,7 @@
                 <w:noProof/>
                 <w:webHidden/>
               </w:rPr>
-              <w:instrText xml:space="preserve"> PAGEREF _Toc531595591 \h </w:instrText>
+              <w:instrText xml:space="preserve"> PAGEREF _Toc531940365 \h </w:instrText>
             </w:r>
             <w:r>
               <w:rPr>
@@ -2291,7 +2291,7 @@
               <w:lang w:eastAsia="ru-RU"/>
             </w:rPr>
           </w:pPr>
-          <w:hyperlink w:anchor="_Toc531595592" w:history="1">
+          <w:hyperlink w:anchor="_Toc531940366" w:history="1">
             <w:r>
               <w:rPr>
                 <w:rStyle w:val="Hyperlink"/>
@@ -2339,7 +2339,7 @@
                 <w:noProof/>
                 <w:webHidden/>
               </w:rPr>
-              <w:instrText xml:space="preserve"> PAGEREF _Toc531595592 \h </w:instrText>
+              <w:instrText xml:space="preserve"> PAGEREF _Toc531940366 \h </w:instrText>
             </w:r>
             <w:r>
               <w:rPr>
@@ -2385,7 +2385,7 @@
               <w:lang w:eastAsia="ru-RU"/>
             </w:rPr>
           </w:pPr>
-          <w:hyperlink w:anchor="_Toc531595593" w:history="1">
+          <w:hyperlink w:anchor="_Toc531940367" w:history="1">
             <w:r>
               <w:rPr>
                 <w:rStyle w:val="Hyperlink"/>
@@ -2430,7 +2430,7 @@
                 <w:noProof/>
                 <w:webHidden/>
               </w:rPr>
-              <w:instrText xml:space="preserve"> PAGEREF _Toc531595593 \h </w:instrText>
+              <w:instrText xml:space="preserve"> PAGEREF _Toc531940367 \h </w:instrText>
             </w:r>
             <w:r>
               <w:rPr>
@@ -2476,7 +2476,7 @@
               <w:lang w:eastAsia="ru-RU"/>
             </w:rPr>
           </w:pPr>
-          <w:hyperlink w:anchor="_Toc531595594" w:history="1">
+          <w:hyperlink w:anchor="_Toc531940368" w:history="1">
             <w:r>
               <w:rPr>
                 <w:rStyle w:val="Hyperlink"/>
@@ -2521,7 +2521,7 @@
                 <w:noProof/>
                 <w:webHidden/>
               </w:rPr>
-              <w:instrText xml:space="preserve"> PAGEREF _Toc531595594 \h </w:instrText>
+              <w:instrText xml:space="preserve"> PAGEREF _Toc531940368 \h </w:instrText>
             </w:r>
             <w:r>
               <w:rPr>
@@ -2567,7 +2567,7 @@
               <w:lang w:eastAsia="ru-RU"/>
             </w:rPr>
           </w:pPr>
-          <w:hyperlink w:anchor="_Toc531595595" w:history="1">
+          <w:hyperlink w:anchor="_Toc531940369" w:history="1">
             <w:r>
               <w:rPr>
                 <w:rStyle w:val="Hyperlink"/>
@@ -2615,7 +2615,7 @@
                 <w:noProof/>
                 <w:webHidden/>
               </w:rPr>
-              <w:instrText xml:space="preserve"> PAGEREF _Toc531595595 \h </w:instrText>
+              <w:instrText xml:space="preserve"> PAGEREF _Toc531940369 \h </w:instrText>
             </w:r>
             <w:r>
               <w:rPr>
@@ -2635,7 +2635,7 @@
                 <w:noProof/>
                 <w:webHidden/>
               </w:rPr>
-              <w:t>12</w:t>
+              <w:t>13</w:t>
             </w:r>
             <w:r>
               <w:rPr>
@@ -2660,7 +2660,7 @@
               <w:lang w:eastAsia="ru-RU"/>
             </w:rPr>
           </w:pPr>
-          <w:hyperlink w:anchor="_Toc531595596" w:history="1">
+          <w:hyperlink w:anchor="_Toc531940370" w:history="1">
             <w:r>
               <w:rPr>
                 <w:rStyle w:val="Hyperlink"/>
@@ -2688,7 +2688,7 @@
                 <w:noProof/>
                 <w:webHidden/>
               </w:rPr>
-              <w:instrText xml:space="preserve"> PAGEREF _Toc531595596 \h </w:instrText>
+              <w:instrText xml:space="preserve"> PAGEREF _Toc531940370 \h </w:instrText>
             </w:r>
             <w:r>
               <w:rPr>
@@ -2708,7 +2708,7 @@
                 <w:noProof/>
                 <w:webHidden/>
               </w:rPr>
-              <w:t>12</w:t>
+              <w:t>13</w:t>
             </w:r>
             <w:r>
               <w:rPr>
@@ -2734,7 +2734,7 @@
               <w:lang w:eastAsia="ru-RU"/>
             </w:rPr>
           </w:pPr>
-          <w:hyperlink w:anchor="_Toc531595597" w:history="1">
+          <w:hyperlink w:anchor="_Toc531940371" w:history="1">
             <w:r>
               <w:rPr>
                 <w:rStyle w:val="Hyperlink"/>
@@ -2782,7 +2782,7 @@
                 <w:noProof/>
                 <w:webHidden/>
               </w:rPr>
-              <w:instrText xml:space="preserve"> PAGEREF _Toc531595597 \h </w:instrText>
+              <w:instrText xml:space="preserve"> PAGEREF _Toc531940371 \h </w:instrText>
             </w:r>
             <w:r>
               <w:rPr>
@@ -2802,7 +2802,7 @@
                 <w:noProof/>
                 <w:webHidden/>
               </w:rPr>
-              <w:t>13</w:t>
+              <w:t>14</w:t>
             </w:r>
             <w:r>
               <w:rPr>
@@ -2827,7 +2827,7 @@
               <w:lang w:eastAsia="ru-RU"/>
             </w:rPr>
           </w:pPr>
-          <w:hyperlink w:anchor="_Toc531595598" w:history="1">
+          <w:hyperlink w:anchor="_Toc531940372" w:history="1">
             <w:r>
               <w:rPr>
                 <w:rStyle w:val="Hyperlink"/>
@@ -2855,7 +2855,7 @@
                 <w:noProof/>
                 <w:webHidden/>
               </w:rPr>
-              <w:instrText xml:space="preserve"> PAGEREF _Toc531595598 \h </w:instrText>
+              <w:instrText xml:space="preserve"> PAGEREF _Toc531940372 \h </w:instrText>
             </w:r>
             <w:r>
               <w:rPr>
@@ -2875,7 +2875,7 @@
                 <w:noProof/>
                 <w:webHidden/>
               </w:rPr>
-              <w:t>13</w:t>
+              <w:t>14</w:t>
             </w:r>
             <w:r>
               <w:rPr>
@@ -2901,7 +2901,7 @@
               <w:lang w:eastAsia="ru-RU"/>
             </w:rPr>
           </w:pPr>
-          <w:hyperlink w:anchor="_Toc531595599" w:history="1">
+          <w:hyperlink w:anchor="_Toc531940373" w:history="1">
             <w:r>
               <w:rPr>
                 <w:rStyle w:val="Hyperlink"/>
@@ -2956,7 +2956,7 @@
                 <w:noProof/>
                 <w:webHidden/>
               </w:rPr>
-              <w:instrText xml:space="preserve"> PAGEREF _Toc531595599 \h </w:instrText>
+              <w:instrText xml:space="preserve"> PAGEREF _Toc531940373 \h </w:instrText>
             </w:r>
             <w:r>
               <w:rPr>
@@ -2976,7 +2976,7 @@
                 <w:noProof/>
                 <w:webHidden/>
               </w:rPr>
-              <w:t>14</w:t>
+              <w:t>15</w:t>
             </w:r>
             <w:r>
               <w:rPr>
@@ -3002,7 +3002,7 @@
               <w:lang w:eastAsia="ru-RU"/>
             </w:rPr>
           </w:pPr>
-          <w:hyperlink w:anchor="_Toc531595600" w:history="1">
+          <w:hyperlink w:anchor="_Toc531940374" w:history="1">
             <w:r>
               <w:rPr>
                 <w:rStyle w:val="Hyperlink"/>
@@ -3049,7 +3049,7 @@
                 <w:noProof/>
                 <w:webHidden/>
               </w:rPr>
-              <w:instrText xml:space="preserve"> PAGEREF _Toc531595600 \h </w:instrText>
+              <w:instrText xml:space="preserve"> PAGEREF _Toc531940374 \h </w:instrText>
             </w:r>
             <w:r>
               <w:rPr>
@@ -3069,7 +3069,7 @@
                 <w:noProof/>
                 <w:webHidden/>
               </w:rPr>
-              <w:t>15</w:t>
+              <w:t>16</w:t>
             </w:r>
             <w:r>
               <w:rPr>
@@ -3119,7 +3119,7 @@
       <w:pPr>
         <w:pStyle w:val="Heading2"/>
       </w:pPr>
-      <w:bookmarkStart w:id="2" w:name="_Toc531595575"/>
+      <w:bookmarkStart w:id="2" w:name="_Toc531940349"/>
       <w:r>
         <w:lastRenderedPageBreak/>
         <w:t>Abstract</w:t>
@@ -3133,7 +3133,7 @@
           <w:rFonts w:ascii="-webkit-standard" w:hAnsi="-webkit-standard" w:cs="Times New Roman"/>
         </w:rPr>
       </w:pPr>
-      <w:bookmarkStart w:id="3" w:name="_Toc531595576"/>
+      <w:bookmarkStart w:id="3" w:name="_Toc531940350"/>
       <w:r>
         <w:t>S</w:t>
       </w:r>
@@ -3333,7 +3333,7 @@
           <w:lang w:val="en-US"/>
         </w:rPr>
       </w:pPr>
-      <w:bookmarkStart w:id="4" w:name="_Toc531595577"/>
+      <w:bookmarkStart w:id="4" w:name="_Toc531940351"/>
       <w:r>
         <w:lastRenderedPageBreak/>
         <w:t>Introduction</w:t>
@@ -3344,7 +3344,7 @@
       <w:pPr>
         <w:pStyle w:val="Numberedlistlevel2"/>
       </w:pPr>
-      <w:bookmarkStart w:id="5" w:name="_Toc531595578"/>
+      <w:bookmarkStart w:id="5" w:name="_Toc531940352"/>
       <w:r>
         <w:t>The goal and scope of the project</w:t>
       </w:r>
@@ -3481,7 +3481,7 @@
           <w:lang w:val="en-US"/>
         </w:rPr>
       </w:pPr>
-      <w:bookmarkStart w:id="6" w:name="_Toc531595579"/>
+      <w:bookmarkStart w:id="6" w:name="_Toc531940353"/>
       <w:r>
         <w:rPr>
           <w:rFonts w:eastAsia="Times New Roman"/>
@@ -3524,7 +3524,7 @@
       <w:r>
         <w:t xml:space="preserve"> </w:t>
       </w:r>
-      <w:bookmarkStart w:id="7" w:name="_Toc531595580"/>
+      <w:bookmarkStart w:id="7" w:name="_Toc531940354"/>
       <w:r>
         <w:t>GIT</w:t>
       </w:r>
@@ -3752,7 +3752,7 @@
         </w:rPr>
         <w:t xml:space="preserve"> </w:t>
       </w:r>
-      <w:bookmarkStart w:id="9" w:name="_Toc531595581"/>
+      <w:bookmarkStart w:id="9" w:name="_Toc531940355"/>
       <w:r>
         <w:rPr>
           <w:rFonts w:ascii="Arial" w:hAnsi="Arial" w:cs="Arial"/>
@@ -3872,7 +3872,7 @@
       <w:r>
         <w:t xml:space="preserve"> </w:t>
       </w:r>
-      <w:bookmarkStart w:id="10" w:name="_Toc531595582"/>
+      <w:bookmarkStart w:id="10" w:name="_Toc531940356"/>
       <w:r>
         <w:t>Trello</w:t>
       </w:r>
@@ -4297,7 +4297,7 @@
           <w:lang w:val="en-US"/>
         </w:rPr>
       </w:pPr>
-      <w:bookmarkStart w:id="12" w:name="_Toc531595583"/>
+      <w:bookmarkStart w:id="12" w:name="_Toc531940357"/>
       <w:commentRangeStart w:id="13"/>
       <w:r>
         <w:rPr>
@@ -4336,7 +4336,7 @@
       <w:pPr>
         <w:pStyle w:val="Numberedlistlevel2"/>
       </w:pPr>
-      <w:bookmarkStart w:id="14" w:name="_Toc531595584"/>
+      <w:bookmarkStart w:id="14" w:name="_Toc531940358"/>
       <w:r>
         <w:t>Zumo Shield</w:t>
       </w:r>
@@ -4345,12 +4345,12 @@
     <w:p>
       <w:pPr>
         <w:rPr>
-          <w:lang/>
-        </w:rPr>
-      </w:pPr>
-      <w:r>
-        <w:rPr>
-          <w:lang/>
+          <w:lang w:val="en-US"/>
+        </w:rPr>
+      </w:pPr>
+      <w:r>
+        <w:rPr>
+          <w:lang w:val="en-US"/>
         </w:rPr>
         <w:t xml:space="preserve">The Zumo Shield consists of dual motor drivers, a buzzer that </w:t>
       </w:r>
@@ -4360,24 +4360,36 @@
         </w:rPr>
         <w:t>is able</w:t>
       </w:r>
-      <w:bookmarkStart w:id="15" w:name="_GoBack"/>
-      <w:bookmarkEnd w:id="15"/>
-      <w:r>
-        <w:rPr>
-          <w:lang/>
-        </w:rPr>
-        <w:t xml:space="preserve"> play mere sounds and music, a user push button that allows to switch on and off the robot and an accelerometer that measures acceleration in 3 dimensional, compass and gyroscope that senses impacts and tracks orientation.</w:t>
-      </w:r>
-    </w:p>
-    <w:p>
-      <w:pPr>
-        <w:rPr>
-          <w:lang w:val="en-US"/>
-        </w:rPr>
-      </w:pPr>
-      <w:r>
-        <w:rPr>
-          <w:lang/>
+      <w:r>
+        <w:rPr>
+          <w:lang w:val="en-US"/>
+        </w:rPr>
+        <w:t xml:space="preserve"> play mere sounds and music, a user push button that allows to switch on and off the robot and an accelerometer that measures acceleration in </w:t>
+      </w:r>
+      <w:proofErr w:type="gramStart"/>
+      <w:r>
+        <w:rPr>
+          <w:lang w:val="en-US"/>
+        </w:rPr>
+        <w:t>3 dimensional</w:t>
+      </w:r>
+      <w:proofErr w:type="gramEnd"/>
+      <w:r>
+        <w:rPr>
+          <w:lang w:val="en-US"/>
+        </w:rPr>
+        <w:t>, compass and gyroscope that senses impacts and tracks orientation.</w:t>
+      </w:r>
+    </w:p>
+    <w:p>
+      <w:pPr>
+        <w:rPr>
+          <w:lang w:val="en-US"/>
+        </w:rPr>
+      </w:pPr>
+      <w:r>
+        <w:rPr>
+          <w:lang w:val="en-US"/>
         </w:rPr>
         <w:t>The Shield fastens to the chassis, merges to its battery terminals and motors. In our case, CY8CKIT059 inserts into the Shield</w:t>
       </w:r>
@@ -4569,7 +4581,7 @@
       <w:pPr>
         <w:pStyle w:val="Numberedlistlevel2"/>
       </w:pPr>
-      <w:bookmarkStart w:id="16" w:name="_Toc531595585"/>
+      <w:bookmarkStart w:id="15" w:name="_Toc531940359"/>
       <w:r>
         <w:t xml:space="preserve">Zumo </w:t>
       </w:r>
@@ -4579,101 +4591,101 @@
       <w:r>
         <w:t>hassis</w:t>
       </w:r>
+      <w:bookmarkEnd w:id="15"/>
+    </w:p>
+    <w:p>
+      <w:pPr>
+        <w:rPr>
+          <w:lang w:val="en-US"/>
+        </w:rPr>
+      </w:pPr>
+      <w:r>
+        <w:rPr>
+          <w:lang w:val="en-US"/>
+        </w:rPr>
+        <w:t>The chassis is made from black ABS plastic and has sockets for two micro metal gearmotors and a compartment for four AA batt</w:t>
+      </w:r>
+      <w:r>
+        <w:rPr>
+          <w:lang w:val="en-US"/>
+        </w:rPr>
+        <w:t xml:space="preserve">eries. </w:t>
+      </w:r>
+      <w:r>
+        <w:rPr>
+          <w:lang w:val="en-US"/>
+        </w:rPr>
+        <w:t>The battery compartment terminals protrude through the chassis and can be accessed from the top side. A black acrylic plate is included with the chassis. This plate holds the motors in place a</w:t>
+      </w:r>
+      <w:r>
+        <w:rPr>
+          <w:lang w:val="en-US"/>
+        </w:rPr>
+        <w:t>nd can be used for mounting</w:t>
+      </w:r>
+      <w:r>
+        <w:rPr>
+          <w:lang w:val="en-US"/>
+        </w:rPr>
+        <w:t xml:space="preserve"> electronics, suc</w:t>
+      </w:r>
+      <w:r>
+        <w:rPr>
+          <w:lang w:val="en-US"/>
+        </w:rPr>
+        <w:t>h as</w:t>
+      </w:r>
+      <w:r>
+        <w:rPr>
+          <w:lang w:val="en-US"/>
+        </w:rPr>
+        <w:t xml:space="preserve"> microcontroller, motor drivers, and sensors.</w:t>
+      </w:r>
+    </w:p>
+    <w:p>
+      <w:pPr>
+        <w:rPr>
+          <w:lang w:val="en-US"/>
+        </w:rPr>
+      </w:pPr>
+      <w:r>
+        <w:rPr>
+          <w:lang w:val="en-US"/>
+        </w:rPr>
+        <w:t>The drive system consists of two black silicone tracks, one on each side, that are each supported by a freely spinning idler sprocket and a motor-driven drive sprocket</w:t>
+      </w:r>
+      <w:r>
+        <w:rPr>
+          <w:lang w:val="en-US"/>
+        </w:rPr>
+        <w:t>.</w:t>
+      </w:r>
+    </w:p>
+    <w:p>
+      <w:pPr>
+        <w:rPr>
+          <w:lang w:val="en-US"/>
+        </w:rPr>
+      </w:pPr>
+      <w:r>
+        <w:rPr>
+          <w:lang w:val="en-US"/>
+        </w:rPr>
+        <w:t>The Zumo chassis uses two motors, one for each tread.</w:t>
+      </w:r>
+    </w:p>
+    <w:p>
+      <w:pPr>
+        <w:pStyle w:val="Numberedlistlevel2"/>
+      </w:pPr>
+      <w:bookmarkStart w:id="16" w:name="_Toc531940360"/>
+      <w:r>
+        <w:t xml:space="preserve">PSOC </w:t>
+      </w:r>
+      <w:r>
+        <w:t>CY8CKIT059</w:t>
+      </w:r>
       <w:bookmarkEnd w:id="16"/>
-    </w:p>
-    <w:p>
-      <w:pPr>
-        <w:rPr>
-          <w:lang w:val="en-US"/>
-        </w:rPr>
-      </w:pPr>
-      <w:r>
-        <w:rPr>
-          <w:lang w:val="en-US"/>
-        </w:rPr>
-        <w:t>The chassis is made from black ABS plastic and has sockets for two micro metal gearmotors and a compartment for four AA batt</w:t>
-      </w:r>
-      <w:r>
-        <w:rPr>
-          <w:lang w:val="en-US"/>
-        </w:rPr>
-        <w:t xml:space="preserve">eries. </w:t>
-      </w:r>
-      <w:r>
-        <w:rPr>
-          <w:lang w:val="en-US"/>
-        </w:rPr>
-        <w:t>The battery compartment terminals protrude through the chassis and can be accessed from the top side. A black acrylic plate is included with the chassis. This plate holds the motors in place a</w:t>
-      </w:r>
-      <w:r>
-        <w:rPr>
-          <w:lang w:val="en-US"/>
-        </w:rPr>
-        <w:t>nd can be used for mounting</w:t>
-      </w:r>
-      <w:r>
-        <w:rPr>
-          <w:lang w:val="en-US"/>
-        </w:rPr>
-        <w:t xml:space="preserve"> electronics, suc</w:t>
-      </w:r>
-      <w:r>
-        <w:rPr>
-          <w:lang w:val="en-US"/>
-        </w:rPr>
-        <w:t>h as</w:t>
-      </w:r>
-      <w:r>
-        <w:rPr>
-          <w:lang w:val="en-US"/>
-        </w:rPr>
-        <w:t xml:space="preserve"> microcontroller, motor drivers, and sensors.</w:t>
-      </w:r>
-    </w:p>
-    <w:p>
-      <w:pPr>
-        <w:rPr>
-          <w:lang w:val="en-US"/>
-        </w:rPr>
-      </w:pPr>
-      <w:r>
-        <w:rPr>
-          <w:lang w:val="en-US"/>
-        </w:rPr>
-        <w:t>The drive system consists of two black silicone tracks, one on each side, that are each supported by a freely spinning idler sprocket and a motor-driven drive sprocket</w:t>
-      </w:r>
-      <w:r>
-        <w:rPr>
-          <w:lang w:val="en-US"/>
-        </w:rPr>
-        <w:t>.</w:t>
-      </w:r>
-    </w:p>
-    <w:p>
-      <w:pPr>
-        <w:rPr>
-          <w:lang w:val="en-US"/>
-        </w:rPr>
-      </w:pPr>
-      <w:r>
-        <w:rPr>
-          <w:lang w:val="en-US"/>
-        </w:rPr>
-        <w:t>The Zumo chassis uses two motors, one for each tread.</w:t>
-      </w:r>
-    </w:p>
-    <w:p>
-      <w:pPr>
-        <w:pStyle w:val="Numberedlistlevel2"/>
-      </w:pPr>
-      <w:bookmarkStart w:id="17" w:name="_Toc531595586"/>
-      <w:r>
-        <w:t xml:space="preserve">PSOC </w:t>
-      </w:r>
-      <w:r>
-        <w:t>CY8CKIT059</w:t>
-      </w:r>
-      <w:bookmarkEnd w:id="17"/>
     </w:p>
     <w:p>
       <w:pPr>
@@ -4759,10 +4771,33 @@
       <w:pPr>
         <w:pStyle w:val="Numberedlistlevel2"/>
       </w:pPr>
-      <w:bookmarkStart w:id="18" w:name="_Toc531595587"/>
+      <w:bookmarkStart w:id="17" w:name="_Toc531940361"/>
       <w:r>
         <w:t>Sensors</w:t>
       </w:r>
+      <w:bookmarkEnd w:id="17"/>
+    </w:p>
+    <w:p>
+      <w:pPr>
+        <w:rPr>
+          <w:lang w:val="en-US"/>
+        </w:rPr>
+      </w:pPr>
+      <w:r>
+        <w:rPr>
+          <w:lang w:val="en-US"/>
+        </w:rPr>
+        <w:t>Sensors can allow for a reliable robot operation in changing conditions such as changes in battery charge level, nonlinear motor output curve and other changing external conditions. Usage of sensors allows the robot to correct its actions in case of any changes due to which pre-programmed algorithm may not work as desired. Zumo shield has a few onboard sensors which can be used in a user-written program with the help of the Zumo library as described below.</w:t>
+      </w:r>
+    </w:p>
+    <w:p>
+      <w:pPr>
+        <w:pStyle w:val="Numberedlistlevel3"/>
+      </w:pPr>
+      <w:bookmarkStart w:id="18" w:name="_Toc531940362"/>
+      <w:r>
+        <w:t>Ultrasonic sensor</w:t>
+      </w:r>
       <w:bookmarkEnd w:id="18"/>
     </w:p>
     <w:p>
@@ -4775,98 +4810,75 @@
         <w:rPr>
           <w:lang w:val="en-US"/>
         </w:rPr>
-        <w:t>Sensors can allow for a reliable robot operation in changing conditions such as changes in battery charge level, nonlinear motor output curve and other changing external conditions. Usage of sensors allows the robot to correct its actions in case of any changes due to which pre-programmed algorithm may not work as desired. Zumo shield has a few onboard sensors which can be used in a user-written program with the help of the Zumo library as described below.</w:t>
+        <w:t>Zumo robot can use an ultrasonic sensor to position itself relative to its surroundings. In this project the sensor will be used in the final task to detect maze walls. Zumo library provides the command to read ultrasonic sensor measurement in centimeters.</w:t>
+      </w:r>
+    </w:p>
+    <w:p>
+      <w:pPr>
+        <w:rPr>
+          <w:lang w:val="en-US"/>
+        </w:rPr>
+      </w:pPr>
+      <w:r>
+        <w:rPr>
+          <w:lang w:val="en-US"/>
+        </w:rPr>
+        <w:t xml:space="preserve">Zumo library includes a function called </w:t>
+      </w:r>
+      <w:proofErr w:type="spellStart"/>
+      <w:r>
+        <w:rPr>
+          <w:rStyle w:val="Inlinecode"/>
+          <w:lang w:val="en-US"/>
+        </w:rPr>
+        <w:t>Ultra_</w:t>
+      </w:r>
+      <w:proofErr w:type="gramStart"/>
+      <w:r>
+        <w:rPr>
+          <w:rStyle w:val="Inlinecode"/>
+          <w:lang w:val="en-US"/>
+        </w:rPr>
+        <w:t>Start</w:t>
+      </w:r>
+      <w:proofErr w:type="spellEnd"/>
+      <w:r>
+        <w:rPr>
+          <w:rStyle w:val="Inlinecode"/>
+          <w:lang w:val="en-US"/>
+        </w:rPr>
+        <w:t>(</w:t>
+      </w:r>
+      <w:proofErr w:type="gramEnd"/>
+      <w:r>
+        <w:rPr>
+          <w:rStyle w:val="Inlinecode"/>
+          <w:lang w:val="en-US"/>
+        </w:rPr>
+        <w:t>)</w:t>
+      </w:r>
+      <w:r>
+        <w:rPr>
+          <w:lang w:val="en-US"/>
+        </w:rPr>
+        <w:t xml:space="preserve"> w</w:t>
+      </w:r>
+      <w:r>
+        <w:rPr>
+          <w:lang w:val="en-US"/>
+        </w:rPr>
+        <w:t>hich starts task handling sending ultrasound signal and interrupt receiving it and calculating the distance knowing the time to took the signal to reflect from the object in front of the robot and hit the sensor.</w:t>
       </w:r>
     </w:p>
     <w:p>
       <w:pPr>
         <w:pStyle w:val="Numberedlistlevel3"/>
       </w:pPr>
-      <w:bookmarkStart w:id="19" w:name="_Toc531595588"/>
-      <w:r>
-        <w:t>Ultrasonic sensor</w:t>
+      <w:bookmarkStart w:id="19" w:name="_Toc531940363"/>
+      <w:r>
+        <w:t>Reflectance array</w:t>
       </w:r>
       <w:bookmarkEnd w:id="19"/>
-    </w:p>
-    <w:p>
-      <w:pPr>
-        <w:rPr>
-          <w:lang w:val="en-US"/>
-        </w:rPr>
-      </w:pPr>
-      <w:r>
-        <w:rPr>
-          <w:lang w:val="en-US"/>
-        </w:rPr>
-        <w:t>Zumo robot can use an ultrasonic sensor to position itself relative to its surroundings. In this project the sensor will be used in the final task to detect maze walls. Zumo library provides the command to read ultrasonic sensor measurement in centimeters.</w:t>
-      </w:r>
-    </w:p>
-    <w:p>
-      <w:pPr>
-        <w:rPr>
-          <w:lang w:val="en-US"/>
-        </w:rPr>
-      </w:pPr>
-      <w:r>
-        <w:rPr>
-          <w:lang w:val="en-US"/>
-        </w:rPr>
-        <w:t xml:space="preserve">Zumo library includes a function called </w:t>
-      </w:r>
-      <w:proofErr w:type="spellStart"/>
-      <w:r>
-        <w:rPr>
-          <w:rStyle w:val="Inlinecode"/>
-          <w:lang w:val="en-US"/>
-        </w:rPr>
-        <w:t>Ultra_</w:t>
-      </w:r>
-      <w:proofErr w:type="gramStart"/>
-      <w:r>
-        <w:rPr>
-          <w:rStyle w:val="Inlinecode"/>
-          <w:lang w:val="en-US"/>
-        </w:rPr>
-        <w:t>Start</w:t>
-      </w:r>
-      <w:proofErr w:type="spellEnd"/>
-      <w:r>
-        <w:rPr>
-          <w:rStyle w:val="Inlinecode"/>
-          <w:lang w:val="en-US"/>
-        </w:rPr>
-        <w:t>(</w:t>
-      </w:r>
-      <w:proofErr w:type="gramEnd"/>
-      <w:r>
-        <w:rPr>
-          <w:rStyle w:val="Inlinecode"/>
-          <w:lang w:val="en-US"/>
-        </w:rPr>
-        <w:t>)</w:t>
-      </w:r>
-      <w:r>
-        <w:rPr>
-          <w:lang w:val="en-US"/>
-        </w:rPr>
-        <w:t xml:space="preserve"> w</w:t>
-      </w:r>
-      <w:r>
-        <w:rPr>
-          <w:lang w:val="en-US"/>
-        </w:rPr>
-        <w:t>hich starts task handling sending ultrasound signal and interrupt receiving it and calculating the distance knowing the time to took the signal to reflect from the object in front of the robot and hit the sensor.</w:t>
-      </w:r>
-    </w:p>
-    <w:p>
-      <w:pPr>
-        <w:pStyle w:val="Numberedlistlevel3"/>
-      </w:pPr>
-      <w:bookmarkStart w:id="20" w:name="_Toc531595589"/>
-      <w:r>
-        <w:t>Reflectance array</w:t>
-      </w:r>
-      <w:bookmarkEnd w:id="20"/>
     </w:p>
     <w:p>
       <w:pPr>
@@ -4952,11 +4964,11 @@
       <w:pPr>
         <w:pStyle w:val="Numberedlistlevel3"/>
       </w:pPr>
-      <w:bookmarkStart w:id="21" w:name="_Toc531595590"/>
+      <w:bookmarkStart w:id="20" w:name="_Toc531940364"/>
       <w:r>
         <w:t>Accelerometer</w:t>
       </w:r>
-      <w:bookmarkEnd w:id="21"/>
+      <w:bookmarkEnd w:id="20"/>
     </w:p>
     <w:p>
       <w:pPr>
@@ -5017,11 +5029,11 @@
       <w:pPr>
         <w:pStyle w:val="Numberedlistlevel2"/>
       </w:pPr>
-      <w:bookmarkStart w:id="22" w:name="_Toc531595591"/>
+      <w:bookmarkStart w:id="21" w:name="_Toc531940365"/>
       <w:r>
         <w:t>MQTT</w:t>
       </w:r>
-      <w:bookmarkEnd w:id="22"/>
+      <w:bookmarkEnd w:id="21"/>
     </w:p>
     <w:p>
       <w:pPr>
@@ -5124,7 +5136,7 @@
           <w:lang w:val="en-US"/>
         </w:rPr>
       </w:pPr>
-      <w:bookmarkStart w:id="23" w:name="_Toc531595592"/>
+      <w:bookmarkStart w:id="22" w:name="_Toc531940366"/>
       <w:r>
         <w:rPr>
           <w:rFonts w:eastAsia="Times New Roman"/>
@@ -5133,20 +5145,20 @@
         <w:lastRenderedPageBreak/>
         <w:t>Implementation</w:t>
       </w:r>
+      <w:bookmarkEnd w:id="22"/>
+    </w:p>
+    <w:p>
+      <w:pPr>
+        <w:pStyle w:val="Numberedlistlevel2"/>
+      </w:pPr>
+      <w:bookmarkStart w:id="23" w:name="_Toc531940367"/>
+      <w:r>
+        <w:t>Batteries</w:t>
+      </w:r>
       <w:bookmarkEnd w:id="23"/>
     </w:p>
     <w:p>
       <w:pPr>
-        <w:pStyle w:val="Numberedlistlevel2"/>
-      </w:pPr>
-      <w:bookmarkStart w:id="24" w:name="_Toc531595593"/>
-      <w:r>
-        <w:t>Batteries</w:t>
-      </w:r>
-      <w:bookmarkEnd w:id="24"/>
-    </w:p>
-    <w:p>
-      <w:pPr>
         <w:rPr>
           <w:lang w:val="en-US"/>
         </w:rPr>
@@ -5219,20 +5231,75 @@
         <w:t>The ADC connection</w:t>
       </w:r>
       <w:r>
+        <w:rPr>
+          <w:lang w:val="en-US"/>
+        </w:rPr>
         <w:t xml:space="preserve"> </w:t>
       </w:r>
       <w:r>
         <w:rPr>
           <w:lang w:val="en-US"/>
         </w:rPr>
-        <w:t>diagram:</w:t>
-      </w:r>
-    </w:p>
-    <w:p>
-      <w:pPr>
-        <w:rPr>
-          <w:lang w:val="en-US"/>
-        </w:rPr>
+        <w:t>diagram</w:t>
+      </w:r>
+      <w:r>
+        <w:rPr>
+          <w:lang w:val="en-US"/>
+        </w:rPr>
+        <w:t xml:space="preserve"> is shown on the </w:t>
+      </w:r>
+      <w:r>
+        <w:rPr>
+          <w:lang w:val="en-US"/>
+        </w:rPr>
+        <w:fldChar w:fldCharType="begin"/>
+      </w:r>
+      <w:r>
+        <w:rPr>
+          <w:lang w:val="en-US"/>
+        </w:rPr>
+        <w:instrText xml:space="preserve"> REF _Ref531940267 \h </w:instrText>
+      </w:r>
+      <w:r>
+        <w:rPr>
+          <w:lang w:val="en-US"/>
+        </w:rPr>
+      </w:r>
+      <w:r>
+        <w:rPr>
+          <w:lang w:val="en-US"/>
+        </w:rPr>
+        <w:fldChar w:fldCharType="separate"/>
+      </w:r>
+      <w:r>
+        <w:rPr>
+          <w:lang w:val="en-US"/>
+        </w:rPr>
+        <w:t xml:space="preserve">Figure </w:t>
+      </w:r>
+      <w:r>
+        <w:rPr>
+          <w:noProof/>
+          <w:lang w:val="en-US"/>
+        </w:rPr>
+        <w:t>3</w:t>
+      </w:r>
+      <w:r>
+        <w:rPr>
+          <w:lang w:val="en-US"/>
+        </w:rPr>
+        <w:fldChar w:fldCharType="end"/>
+      </w:r>
+      <w:r>
+        <w:rPr>
+          <w:lang w:val="en-US"/>
+        </w:rPr>
+        <w:t>:</w:t>
+      </w:r>
+    </w:p>
+    <w:p>
+      <w:pPr>
+        <w:keepNext/>
       </w:pPr>
       <w:r>
         <w:rPr>
@@ -5288,6 +5355,37 @@
           </wp:inline>
         </w:drawing>
       </w:r>
+    </w:p>
+    <w:p>
+      <w:pPr>
+        <w:pStyle w:val="Caption"/>
+        <w:rPr>
+          <w:lang w:val="en-US"/>
+        </w:rPr>
+      </w:pPr>
+      <w:bookmarkStart w:id="24" w:name="_Ref531940267"/>
+      <w:r>
+        <w:t xml:space="preserve">Figure </w:t>
+      </w:r>
+      <w:r>
+        <w:fldChar w:fldCharType="begin"/>
+      </w:r>
+      <w:r>
+        <w:instrText xml:space="preserve"> SEQ Figure \* ARABIC </w:instrText>
+      </w:r>
+      <w:r>
+        <w:fldChar w:fldCharType="separate"/>
+      </w:r>
+      <w:r>
+        <w:rPr>
+          <w:noProof/>
+        </w:rPr>
+        <w:t>3</w:t>
+      </w:r>
+      <w:r>
+        <w:fldChar w:fldCharType="end"/>
+      </w:r>
+      <w:bookmarkEnd w:id="24"/>
     </w:p>
     <w:p>
       <w:pPr>
@@ -6488,7 +6586,6 @@
         <w:rPr>
           <w:lang w:val="en-US"/>
         </w:rPr>
-        <w:lastRenderedPageBreak/>
         <w:t>So, the source voltage equals to</w:t>
       </w:r>
       <w:r>
@@ -7418,7 +7515,7 @@
       <w:pPr>
         <w:pStyle w:val="Numberedlistlevel2"/>
       </w:pPr>
-      <w:bookmarkStart w:id="25" w:name="_Toc531595594"/>
+      <w:bookmarkStart w:id="25" w:name="_Toc531940368"/>
       <w:r>
         <w:t>Line following.</w:t>
       </w:r>
@@ -7556,8 +7653,93 @@
       <w:pPr>
         <w:pStyle w:val="Citation"/>
       </w:pPr>
-      <w:r>
-        <w:t xml:space="preserve">In practical terms it automatically applies accurate and responsive correction to a control function. An everyday example is the cruise control on a car, where external influences such as hills (gradients) would decrease speed. The PID algorithm restores from current speed to the desired speed in an optimal way, without delay or overshoot, by controlling the power output of the vehicle's engine. </w:t>
+    </w:p>
+    <w:p>
+      <w:pPr>
+        <w:pStyle w:val="Citation"/>
+      </w:pPr>
+      <w:r>
+        <w:rPr>
+          <w:noProof/>
+        </w:rPr>
+        <w:drawing>
+          <wp:inline distT="0" distB="0" distL="0" distR="0" wp14:anchorId="313723DE" wp14:editId="7CB3B095">
+            <wp:extent cx="5652655" cy="2008571"/>
+            <wp:effectExtent l="0" t="0" r="5715" b="0"/>
+            <wp:docPr id="5" name="Picture 5" descr="https://upload.wikimedia.org/wikipedia/commons/thumb/4/43/PID_en.svg/1920px-PID_en.svg.png"/>
+            <wp:cNvGraphicFramePr>
+              <a:graphicFrameLocks xmlns:a="http://schemas.openxmlformats.org/drawingml/2006/main" noChangeAspect="1"/>
+            </wp:cNvGraphicFramePr>
+            <a:graphic xmlns:a="http://schemas.openxmlformats.org/drawingml/2006/main">
+              <a:graphicData uri="http://schemas.openxmlformats.org/drawingml/2006/picture">
+                <pic:pic xmlns:pic="http://schemas.openxmlformats.org/drawingml/2006/picture">
+                  <pic:nvPicPr>
+                    <pic:cNvPr id="0" name="Picture 2" descr="https://upload.wikimedia.org/wikipedia/commons/thumb/4/43/PID_en.svg/1920px-PID_en.svg.png"/>
+                    <pic:cNvPicPr>
+                      <a:picLocks noChangeAspect="1" noChangeArrowheads="1"/>
+                    </pic:cNvPicPr>
+                  </pic:nvPicPr>
+                  <pic:blipFill>
+                    <a:blip r:embed="rId26" cstate="print">
+                      <a:extLst>
+                        <a:ext uri="{28A0092B-C50C-407E-A947-70E740481C1C}">
+                          <a14:useLocalDpi xmlns:a14="http://schemas.microsoft.com/office/drawing/2010/main" val="0"/>
+                        </a:ext>
+                      </a:extLst>
+                    </a:blip>
+                    <a:srcRect/>
+                    <a:stretch>
+                      <a:fillRect/>
+                    </a:stretch>
+                  </pic:blipFill>
+                  <pic:spPr bwMode="auto">
+                    <a:xfrm>
+                      <a:off x="0" y="0"/>
+                      <a:ext cx="5652655" cy="2008571"/>
+                    </a:xfrm>
+                    <a:prstGeom prst="rect">
+                      <a:avLst/>
+                    </a:prstGeom>
+                    <a:noFill/>
+                    <a:ln>
+                      <a:noFill/>
+                    </a:ln>
+                  </pic:spPr>
+                </pic:pic>
+              </a:graphicData>
+            </a:graphic>
+          </wp:inline>
+        </w:drawing>
+      </w:r>
+    </w:p>
+    <w:p>
+      <w:pPr>
+        <w:pStyle w:val="Citation"/>
+      </w:pPr>
+      <w:r>
+        <w:t xml:space="preserve">On the figure: </w:t>
+      </w:r>
+      <w:bookmarkStart w:id="26" w:name="_GoBack"/>
+      <w:bookmarkEnd w:id="26"/>
+      <w:r>
+        <w:t>A block diagram of a PID controller in a feedback loop. r(t) is the desired process value or setpoint (SP), and y(t) is the measured process value (PV).</w:t>
+      </w:r>
+    </w:p>
+    <w:p>
+      <w:pPr>
+        <w:pStyle w:val="Citation"/>
+      </w:pPr>
+    </w:p>
+    <w:p>
+      <w:pPr>
+        <w:pStyle w:val="Citation"/>
+      </w:pPr>
+      <w:r>
+        <w:t xml:space="preserve">In practical terms it automatically applies accurate and responsive correction to a control function. An everyday example is the cruise control on a car, where external influences such as hills (gradients) would decrease speed. The PID algorithm restores from current </w:t>
+      </w:r>
+      <w:r>
+        <w:lastRenderedPageBreak/>
+        <w:t xml:space="preserve">speed to the desired speed in an optimal way, without delay or overshoot, by controlling the power output of the vehicle's engine. </w:t>
       </w:r>
     </w:p>
     <w:p>
@@ -7598,7 +7780,7 @@
             <w:rPr>
               <w:noProof/>
             </w:rPr>
-            <w:t>[3]</w:t>
+            <w:t>[4]</w:t>
           </w:r>
           <w:r>
             <w:fldChar w:fldCharType="end"/>
@@ -7612,161 +7794,169 @@
           <w:lang w:val="en-US"/>
         </w:rPr>
       </w:pPr>
-    </w:p>
-    <w:p>
-      <w:pPr>
-        <w:ind w:left="0"/>
-        <w:rPr>
-          <w:lang w:val="en-US"/>
-        </w:rPr>
-        <w:sectPr>
-          <w:headerReference w:type="default" r:id="rId26"/>
-          <w:pgSz w:w="11900" w:h="16840"/>
-          <w:pgMar w:top="1134" w:right="850" w:bottom="1134" w:left="1701" w:header="708" w:footer="708" w:gutter="0"/>
-          <w:cols w:space="708"/>
-          <w:docGrid w:linePitch="360"/>
-        </w:sectPr>
-      </w:pPr>
-    </w:p>
-    <w:p>
-      <w:pPr>
-        <w:pStyle w:val="Heading2"/>
-        <w:rPr>
-          <w:rFonts w:ascii="-webkit-standard" w:eastAsia="Times New Roman" w:hAnsi="-webkit-standard" w:cs="Times New Roman"/>
-          <w:lang w:val="en-US"/>
-        </w:rPr>
-      </w:pPr>
-      <w:bookmarkStart w:id="26" w:name="_Toc531595595"/>
-      <w:r>
-        <w:rPr>
-          <w:rFonts w:eastAsia="Times New Roman"/>
-          <w:lang w:val="en-US"/>
-        </w:rPr>
-        <w:lastRenderedPageBreak/>
-        <w:t>Results</w:t>
-      </w:r>
-      <w:bookmarkEnd w:id="26"/>
-    </w:p>
-    <w:p>
-      <w:pPr>
-        <w:rPr>
-          <w:lang w:val="en-US"/>
-        </w:rPr>
-      </w:pPr>
-      <w:r>
-        <w:rPr>
-          <w:lang w:val="en-US"/>
-        </w:rPr>
-        <w:t>/* won or not, how was the challenges */</w:t>
-      </w:r>
-    </w:p>
-    <w:p>
-      <w:pPr>
-        <w:pStyle w:val="Numberedlistlevel2"/>
-      </w:pPr>
-      <w:bookmarkStart w:id="27" w:name="_Toc531595596"/>
+      <w:r>
+        <w:rPr>
+          <w:lang w:val="en-US"/>
+        </w:rPr>
+        <w:t xml:space="preserve">The algorithm for line following is shown on </w:t>
+      </w:r>
+      <w:r>
+        <w:rPr>
+          <w:lang w:val="en-US"/>
+        </w:rPr>
+        <w:fldChar w:fldCharType="begin"/>
+      </w:r>
+      <w:r>
+        <w:rPr>
+          <w:lang w:val="en-US"/>
+        </w:rPr>
+        <w:instrText xml:space="preserve"> REF _Ref531940054 \h </w:instrText>
+      </w:r>
+      <w:r>
+        <w:rPr>
+          <w:lang w:val="en-US"/>
+        </w:rPr>
+      </w:r>
+      <w:r>
+        <w:rPr>
+          <w:lang w:val="en-US"/>
+        </w:rPr>
+        <w:fldChar w:fldCharType="separate"/>
+      </w:r>
+      <w:r>
+        <w:t xml:space="preserve">Figure </w:t>
+      </w:r>
+      <w:r>
+        <w:rPr>
+          <w:noProof/>
+        </w:rPr>
+        <w:t>4</w:t>
+      </w:r>
+      <w:r>
+        <w:rPr>
+          <w:lang w:val="en-US"/>
+        </w:rPr>
+        <w:fldChar w:fldCharType="end"/>
+      </w:r>
+      <w:r>
+        <w:rPr>
+          <w:lang w:val="en-US"/>
+        </w:rPr>
+        <w:t>.</w:t>
+      </w:r>
+    </w:p>
+    <w:p>
+      <w:pPr>
+        <w:keepNext/>
+      </w:pPr>
+      <w:r>
+        <w:rPr>
+          <w:noProof/>
+          <w:lang w:val="en-US"/>
+        </w:rPr>
+        <w:drawing>
+          <wp:inline distT="0" distB="0" distL="0" distR="0" wp14:anchorId="6DA4B4BF" wp14:editId="62B70323">
+            <wp:extent cx="1676400" cy="3394075"/>
+            <wp:effectExtent l="0" t="0" r="0" b="0"/>
+            <wp:docPr id="4" name="Picture 4"/>
+            <wp:cNvGraphicFramePr>
+              <a:graphicFrameLocks xmlns:a="http://schemas.openxmlformats.org/drawingml/2006/main" noChangeAspect="1"/>
+            </wp:cNvGraphicFramePr>
+            <a:graphic xmlns:a="http://schemas.openxmlformats.org/drawingml/2006/main">
+              <a:graphicData uri="http://schemas.openxmlformats.org/drawingml/2006/picture">
+                <pic:pic xmlns:pic="http://schemas.openxmlformats.org/drawingml/2006/picture">
+                  <pic:nvPicPr>
+                    <pic:cNvPr id="0" name="Picture 1"/>
+                    <pic:cNvPicPr>
+                      <a:picLocks noChangeAspect="1" noChangeArrowheads="1"/>
+                    </pic:cNvPicPr>
+                  </pic:nvPicPr>
+                  <pic:blipFill>
+                    <a:blip r:embed="rId27">
+                      <a:extLst>
+                        <a:ext uri="{28A0092B-C50C-407E-A947-70E740481C1C}">
+                          <a14:useLocalDpi xmlns:a14="http://schemas.microsoft.com/office/drawing/2010/main" val="0"/>
+                        </a:ext>
+                      </a:extLst>
+                    </a:blip>
+                    <a:srcRect/>
+                    <a:stretch>
+                      <a:fillRect/>
+                    </a:stretch>
+                  </pic:blipFill>
+                  <pic:spPr bwMode="auto">
+                    <a:xfrm>
+                      <a:off x="0" y="0"/>
+                      <a:ext cx="1676400" cy="3394075"/>
+                    </a:xfrm>
+                    <a:prstGeom prst="rect">
+                      <a:avLst/>
+                    </a:prstGeom>
+                    <a:noFill/>
+                    <a:ln>
+                      <a:noFill/>
+                    </a:ln>
+                  </pic:spPr>
+                </pic:pic>
+              </a:graphicData>
+            </a:graphic>
+          </wp:inline>
+        </w:drawing>
+      </w:r>
+    </w:p>
+    <w:p>
+      <w:pPr>
+        <w:pStyle w:val="Caption"/>
+        <w:rPr>
+          <w:lang w:val="en-US"/>
+        </w:rPr>
+      </w:pPr>
+      <w:bookmarkStart w:id="27" w:name="_Ref531940054"/>
+      <w:r>
+        <w:t xml:space="preserve">Figure </w:t>
+      </w:r>
+      <w:r>
+        <w:fldChar w:fldCharType="begin"/>
+      </w:r>
+      <w:r>
+        <w:instrText xml:space="preserve"> SEQ Figure \* ARABIC </w:instrText>
+      </w:r>
+      <w:r>
+        <w:fldChar w:fldCharType="separate"/>
+      </w:r>
+      <w:r>
+        <w:rPr>
+          <w:noProof/>
+        </w:rPr>
+        <w:t>4</w:t>
+      </w:r>
+      <w:r>
+        <w:fldChar w:fldCharType="end"/>
+      </w:r>
       <w:bookmarkEnd w:id="27"/>
     </w:p>
     <w:p>
       <w:pPr>
-        <w:spacing w:before="0" w:after="0"/>
-        <w:ind w:left="0"/>
-        <w:rPr>
-          <w:lang w:val="en-US"/>
-        </w:rPr>
-      </w:pPr>
-    </w:p>
-    <w:p>
-      <w:pPr>
-        <w:spacing w:before="0" w:after="0"/>
-        <w:ind w:left="0"/>
-        <w:rPr>
-          <w:lang w:val="en-US"/>
-        </w:rPr>
-        <w:sectPr>
-          <w:headerReference w:type="default" r:id="rId27"/>
-          <w:pgSz w:w="11900" w:h="16840"/>
-          <w:pgMar w:top="1134" w:right="850" w:bottom="1134" w:left="1701" w:header="708" w:footer="708" w:gutter="0"/>
-          <w:cols w:space="708"/>
-          <w:docGrid w:linePitch="360"/>
-        </w:sectPr>
-      </w:pPr>
-    </w:p>
-    <w:p>
-      <w:pPr>
-        <w:pStyle w:val="Heading2"/>
-        <w:rPr>
-          <w:rFonts w:ascii="-webkit-standard" w:eastAsia="Times New Roman" w:hAnsi="-webkit-standard" w:cs="Times New Roman"/>
-          <w:lang w:val="en-US"/>
-        </w:rPr>
-      </w:pPr>
-      <w:bookmarkStart w:id="28" w:name="_Toc531595597"/>
-      <w:r>
-        <w:rPr>
-          <w:rFonts w:eastAsia="Times New Roman"/>
-          <w:lang w:val="en-US"/>
-        </w:rPr>
-        <w:lastRenderedPageBreak/>
-        <w:t>Discussion</w:t>
-      </w:r>
-      <w:bookmarkEnd w:id="28"/>
-    </w:p>
-    <w:p>
-      <w:pPr>
-        <w:rPr>
-          <w:rFonts w:ascii="-webkit-standard" w:hAnsi="-webkit-standard" w:cs="Times New Roman"/>
-          <w:lang w:val="en-US"/>
-        </w:rPr>
-      </w:pPr>
-      <w:r>
-        <w:rPr>
-          <w:lang w:val="en-US"/>
-        </w:rPr>
-        <w:t xml:space="preserve">/* What was challenging? Did we have problems? How did we solve </w:t>
-      </w:r>
-      <w:r>
-        <w:rPr>
-          <w:lang w:val="en-US"/>
-        </w:rPr>
-        <w:t>them</w:t>
-      </w:r>
-      <w:r>
-        <w:rPr>
-          <w:lang w:val="en-US"/>
-        </w:rPr>
-        <w:t>?</w:t>
-      </w:r>
-      <w:r>
-        <w:rPr>
-          <w:rStyle w:val="Numberedlistlevel2Char"/>
-          <w:rFonts w:eastAsiaTheme="minorHAnsi"/>
-        </w:rPr>
-        <w:t xml:space="preserve"> Why did</w:t>
-      </w:r>
-      <w:r>
-        <w:rPr>
-          <w:lang w:val="en-US"/>
-        </w:rPr>
-        <w:t xml:space="preserve"> robot fail, for example? */</w:t>
-      </w:r>
-    </w:p>
-    <w:p>
-      <w:pPr>
-        <w:pStyle w:val="Numberedlistlevel2"/>
-      </w:pPr>
-      <w:bookmarkStart w:id="29" w:name="_Toc531595598"/>
-      <w:bookmarkEnd w:id="29"/>
-    </w:p>
-    <w:p>
-      <w:pPr>
-        <w:rPr>
-          <w:lang w:val="en-US"/>
-        </w:rPr>
-      </w:pPr>
-    </w:p>
-    <w:p>
-      <w:pPr>
-        <w:spacing w:before="0" w:after="0"/>
+        <w:rPr>
+          <w:lang w:val="en-US"/>
+        </w:rPr>
+      </w:pPr>
+      <w:r>
+        <w:rPr>
+          <w:lang w:val="en-US"/>
+        </w:rPr>
+        <w:t>The PID controller outputs a single control value based on the readings from robot's sensors, which corresponds to an offset from the given setpoint. This value is then passed to the motor controller which then sets the speeds of both motors. This allows the robot for continuous adjustment of its movement based on the position relative to the line.</w:t>
+      </w:r>
+    </w:p>
+    <w:p>
+      <w:pPr>
+        <w:rPr>
+          <w:lang w:val="en-US"/>
+        </w:rPr>
+      </w:pPr>
+    </w:p>
+    <w:p>
+      <w:pPr>
         <w:ind w:left="0"/>
         <w:rPr>
           <w:lang w:val="en-US"/>
@@ -7785,73 +7975,44 @@
         <w:pStyle w:val="Heading2"/>
         <w:rPr>
           <w:rFonts w:ascii="-webkit-standard" w:eastAsia="Times New Roman" w:hAnsi="-webkit-standard" w:cs="Times New Roman"/>
-        </w:rPr>
-      </w:pPr>
-      <w:bookmarkStart w:id="30" w:name="_Toc531595599"/>
+          <w:lang w:val="en-US"/>
+        </w:rPr>
+      </w:pPr>
+      <w:bookmarkStart w:id="28" w:name="_Toc531940369"/>
       <w:r>
         <w:rPr>
           <w:rFonts w:eastAsia="Times New Roman"/>
           <w:lang w:val="en-US"/>
         </w:rPr>
         <w:lastRenderedPageBreak/>
-        <w:t>Co</w:t>
-      </w:r>
-      <w:r>
-        <w:rPr>
-          <w:rFonts w:eastAsia="Times New Roman"/>
-        </w:rPr>
-        <w:t>nclusion</w:t>
-      </w:r>
-      <w:bookmarkEnd w:id="30"/>
-    </w:p>
-    <w:p>
-      <w:pPr>
-        <w:rPr>
-          <w:lang w:val="en-US"/>
-        </w:rPr>
-      </w:pPr>
-      <w:r>
-        <w:rPr>
-          <w:lang w:val="en-US"/>
-        </w:rPr>
-        <w:t>First, our team had an experience in teamworking. It was a great chance to manage delegating all work between team members. We found and used straight qualities and knowledge of each member.</w:t>
-      </w:r>
-    </w:p>
-    <w:p>
-      <w:pPr>
-        <w:rPr>
-          <w:lang w:val="en-US"/>
-        </w:rPr>
-      </w:pPr>
-      <w:r>
-        <w:rPr>
-          <w:lang w:val="en-US"/>
-        </w:rPr>
-        <w:t>Second, it was the first time we worked with machine and programmed our own robot.</w:t>
-      </w:r>
-    </w:p>
-    <w:p>
-      <w:pPr>
-        <w:rPr>
-          <w:lang w:val="en-US"/>
-        </w:rPr>
-      </w:pPr>
-      <w:r>
-        <w:rPr>
-          <w:lang w:val="en-US"/>
-        </w:rPr>
-        <w:t>Third, we maintained our knowledge in C programming language.</w:t>
-      </w:r>
-    </w:p>
-    <w:p>
-      <w:pPr>
-        <w:rPr>
-          <w:lang w:val="en-US"/>
-        </w:rPr>
-      </w:pPr>
-    </w:p>
-    <w:p>
-      <w:pPr>
+        <w:t>Results</w:t>
+      </w:r>
+      <w:bookmarkEnd w:id="28"/>
+    </w:p>
+    <w:p>
+      <w:pPr>
+        <w:rPr>
+          <w:lang w:val="en-US"/>
+        </w:rPr>
+      </w:pPr>
+      <w:r>
+        <w:rPr>
+          <w:lang w:val="en-US"/>
+        </w:rPr>
+        <w:t>/* won or not, how was the challenges */</w:t>
+      </w:r>
+    </w:p>
+    <w:p>
+      <w:pPr>
+        <w:pStyle w:val="Numberedlistlevel2"/>
+      </w:pPr>
+      <w:bookmarkStart w:id="29" w:name="_Toc531940370"/>
+      <w:bookmarkEnd w:id="29"/>
+    </w:p>
+    <w:p>
+      <w:pPr>
+        <w:spacing w:before="0" w:after="0"/>
+        <w:ind w:left="0"/>
         <w:rPr>
           <w:lang w:val="en-US"/>
         </w:rPr>
@@ -7873,7 +8034,188 @@
         </w:sectPr>
       </w:pPr>
     </w:p>
-    <w:bookmarkStart w:id="31" w:name="_Toc531595600" w:displacedByCustomXml="next"/>
+    <w:p>
+      <w:pPr>
+        <w:pStyle w:val="Heading2"/>
+        <w:rPr>
+          <w:rFonts w:ascii="-webkit-standard" w:eastAsia="Times New Roman" w:hAnsi="-webkit-standard" w:cs="Times New Roman"/>
+          <w:lang w:val="en-US"/>
+        </w:rPr>
+      </w:pPr>
+      <w:bookmarkStart w:id="30" w:name="_Toc531940371"/>
+      <w:r>
+        <w:rPr>
+          <w:rFonts w:eastAsia="Times New Roman"/>
+          <w:lang w:val="en-US"/>
+        </w:rPr>
+        <w:lastRenderedPageBreak/>
+        <w:t>Discussion</w:t>
+      </w:r>
+      <w:bookmarkEnd w:id="30"/>
+    </w:p>
+    <w:p>
+      <w:pPr>
+        <w:rPr>
+          <w:rFonts w:ascii="-webkit-standard" w:hAnsi="-webkit-standard" w:cs="Times New Roman"/>
+          <w:lang w:val="en-US"/>
+        </w:rPr>
+      </w:pPr>
+      <w:r>
+        <w:rPr>
+          <w:lang w:val="en-US"/>
+        </w:rPr>
+        <w:t xml:space="preserve">/* What was challenging? Did we have problems? How did we solve </w:t>
+      </w:r>
+      <w:r>
+        <w:rPr>
+          <w:lang w:val="en-US"/>
+        </w:rPr>
+        <w:t>them</w:t>
+      </w:r>
+      <w:r>
+        <w:rPr>
+          <w:lang w:val="en-US"/>
+        </w:rPr>
+        <w:t>?</w:t>
+      </w:r>
+      <w:r>
+        <w:rPr>
+          <w:rStyle w:val="Numberedlistlevel2Char"/>
+          <w:rFonts w:eastAsiaTheme="minorHAnsi"/>
+        </w:rPr>
+        <w:t xml:space="preserve"> Why did</w:t>
+      </w:r>
+      <w:r>
+        <w:rPr>
+          <w:lang w:val="en-US"/>
+        </w:rPr>
+        <w:t xml:space="preserve"> robot fail, for example? */</w:t>
+      </w:r>
+    </w:p>
+    <w:p>
+      <w:pPr>
+        <w:pStyle w:val="Numberedlistlevel2"/>
+      </w:pPr>
+      <w:bookmarkStart w:id="31" w:name="_Toc531940372"/>
+      <w:bookmarkEnd w:id="31"/>
+    </w:p>
+    <w:p>
+      <w:pPr>
+        <w:rPr>
+          <w:lang w:val="en-US"/>
+        </w:rPr>
+      </w:pPr>
+    </w:p>
+    <w:p>
+      <w:pPr>
+        <w:spacing w:before="0" w:after="0"/>
+        <w:ind w:left="0"/>
+        <w:rPr>
+          <w:lang w:val="en-US"/>
+        </w:rPr>
+        <w:sectPr>
+          <w:headerReference w:type="default" r:id="rId30"/>
+          <w:pgSz w:w="11900" w:h="16840"/>
+          <w:pgMar w:top="1134" w:right="850" w:bottom="1134" w:left="1701" w:header="708" w:footer="708" w:gutter="0"/>
+          <w:cols w:space="708"/>
+          <w:docGrid w:linePitch="360"/>
+        </w:sectPr>
+      </w:pPr>
+    </w:p>
+    <w:p>
+      <w:pPr>
+        <w:pStyle w:val="Heading2"/>
+        <w:rPr>
+          <w:rFonts w:ascii="-webkit-standard" w:eastAsia="Times New Roman" w:hAnsi="-webkit-standard" w:cs="Times New Roman"/>
+        </w:rPr>
+      </w:pPr>
+      <w:bookmarkStart w:id="32" w:name="_Toc531940373"/>
+      <w:r>
+        <w:rPr>
+          <w:rFonts w:eastAsia="Times New Roman"/>
+          <w:lang w:val="en-US"/>
+        </w:rPr>
+        <w:lastRenderedPageBreak/>
+        <w:t>Co</w:t>
+      </w:r>
+      <w:r>
+        <w:rPr>
+          <w:rFonts w:eastAsia="Times New Roman"/>
+        </w:rPr>
+        <w:t>nclusion</w:t>
+      </w:r>
+      <w:bookmarkEnd w:id="32"/>
+    </w:p>
+    <w:p>
+      <w:pPr>
+        <w:rPr>
+          <w:lang w:val="en-US"/>
+        </w:rPr>
+      </w:pPr>
+      <w:r>
+        <w:rPr>
+          <w:lang w:val="en-US"/>
+        </w:rPr>
+        <w:t>First, our team had an experience in teamworking. It was a great chance to manage delegating all work between team members. We found and used straight qualities and knowledge of each member.</w:t>
+      </w:r>
+    </w:p>
+    <w:p>
+      <w:pPr>
+        <w:rPr>
+          <w:lang w:val="en-US"/>
+        </w:rPr>
+      </w:pPr>
+      <w:r>
+        <w:rPr>
+          <w:lang w:val="en-US"/>
+        </w:rPr>
+        <w:t>Second, it was the first time we worked with machine and programmed our own robot.</w:t>
+      </w:r>
+    </w:p>
+    <w:p>
+      <w:pPr>
+        <w:rPr>
+          <w:lang w:val="en-US"/>
+        </w:rPr>
+      </w:pPr>
+      <w:r>
+        <w:rPr>
+          <w:lang w:val="en-US"/>
+        </w:rPr>
+        <w:t>Third, we maintained our knowledge in C programming language.</w:t>
+      </w:r>
+    </w:p>
+    <w:p>
+      <w:pPr>
+        <w:rPr>
+          <w:lang w:val="en-US"/>
+        </w:rPr>
+      </w:pPr>
+    </w:p>
+    <w:p>
+      <w:pPr>
+        <w:rPr>
+          <w:lang w:val="en-US"/>
+        </w:rPr>
+      </w:pPr>
+    </w:p>
+    <w:p>
+      <w:pPr>
+        <w:spacing w:before="0" w:after="0"/>
+        <w:ind w:left="0"/>
+        <w:rPr>
+          <w:lang w:val="en-US"/>
+        </w:rPr>
+        <w:sectPr>
+          <w:headerReference w:type="default" r:id="rId31"/>
+          <w:pgSz w:w="11900" w:h="16840"/>
+          <w:pgMar w:top="1134" w:right="850" w:bottom="1134" w:left="1701" w:header="708" w:footer="708" w:gutter="0"/>
+          <w:cols w:space="708"/>
+          <w:docGrid w:linePitch="360"/>
+        </w:sectPr>
+      </w:pPr>
+    </w:p>
+    <w:bookmarkStart w:id="33" w:name="_Toc531940374" w:displacedByCustomXml="next"/>
     <w:sdt>
       <w:sdtPr>
         <w:rPr>
@@ -7903,7 +8245,7 @@
             </w:rPr>
             <w:t>References</w:t>
           </w:r>
-          <w:bookmarkEnd w:id="31"/>
+          <w:bookmarkEnd w:id="33"/>
         </w:p>
         <w:sdt>
           <w:sdtPr>
@@ -7950,7 +8292,7 @@
               </w:tblGrid>
               <w:tr>
                 <w:trPr>
-                  <w:divId w:val="16470210"/>
+                  <w:divId w:val="184831248"/>
                   <w:tblCellSpacing w:w="15" w:type="dxa"/>
                 </w:trPr>
                 <w:tc>
@@ -7963,11 +8305,13 @@
                       <w:pStyle w:val="Bibliography"/>
                       <w:rPr>
                         <w:noProof/>
+                        <w:lang w:val="en-US"/>
                       </w:rPr>
                     </w:pPr>
                     <w:r>
                       <w:rPr>
                         <w:noProof/>
+                        <w:lang w:val="en-US"/>
                       </w:rPr>
                       <w:t xml:space="preserve">[1] </w:t>
                     </w:r>
@@ -7983,6 +8327,7 @@
                       <w:pStyle w:val="Bibliography"/>
                       <w:rPr>
                         <w:noProof/>
+                        <w:lang w:val="en-US"/>
                       </w:rPr>
                     </w:pPr>
                     <w:r>
@@ -7990,20 +8335,14 @@
                         <w:noProof/>
                         <w:lang w:val="en-US"/>
                       </w:rPr>
-                      <w:t xml:space="preserve">Multiple Authors, "GIT," 2018. [Online]. Available: https://en.wikipedia.org/wiki/Git. </w:t>
-                    </w:r>
-                    <w:r>
-                      <w:rPr>
-                        <w:noProof/>
-                      </w:rPr>
-                      <w:t>[Accessed 29 November 2018].</w:t>
+                      <w:t>Multiple Authors, "GIT," 2018. [Online]. Available: https://en.wikipedia.org/wiki/Git. [Accessed 29 November 2018].</w:t>
                     </w:r>
                   </w:p>
                 </w:tc>
               </w:tr>
               <w:tr>
                 <w:trPr>
-                  <w:divId w:val="16470210"/>
+                  <w:divId w:val="184831248"/>
                   <w:tblCellSpacing w:w="15" w:type="dxa"/>
                 </w:trPr>
                 <w:tc>
@@ -8016,11 +8355,13 @@
                       <w:pStyle w:val="Bibliography"/>
                       <w:rPr>
                         <w:noProof/>
+                        <w:lang w:val="en-US"/>
                       </w:rPr>
                     </w:pPr>
                     <w:r>
                       <w:rPr>
                         <w:noProof/>
+                        <w:lang w:val="en-US"/>
                       </w:rPr>
                       <w:t xml:space="preserve">[2] </w:t>
                     </w:r>
@@ -8036,6 +8377,7 @@
                       <w:pStyle w:val="Bibliography"/>
                       <w:rPr>
                         <w:noProof/>
+                        <w:lang w:val="en-US"/>
                       </w:rPr>
                     </w:pPr>
                     <w:r>
@@ -8043,20 +8385,14 @@
                         <w:noProof/>
                         <w:lang w:val="en-US"/>
                       </w:rPr>
-                      <w:t xml:space="preserve">Multiple Authors, "Bitbucket," 2018. [Online]. Available: https://en.wikipedia.org/wiki/Bitbucket. </w:t>
-                    </w:r>
-                    <w:r>
-                      <w:rPr>
-                        <w:noProof/>
-                      </w:rPr>
-                      <w:t>[Accessed 27 November 2018].</w:t>
+                      <w:t>Multiple Authors, "Bitbucket," 2018. [Online]. Available: https://en.wikipedia.org/wiki/Bitbucket. [Accessed 27 November 2018].</w:t>
                     </w:r>
                   </w:p>
                 </w:tc>
               </w:tr>
               <w:tr>
                 <w:trPr>
-                  <w:divId w:val="16470210"/>
+                  <w:divId w:val="184831248"/>
                   <w:tblCellSpacing w:w="15" w:type="dxa"/>
                 </w:trPr>
                 <w:tc>
@@ -8069,11 +8405,13 @@
                       <w:pStyle w:val="Bibliography"/>
                       <w:rPr>
                         <w:noProof/>
+                        <w:lang w:val="en-US"/>
                       </w:rPr>
                     </w:pPr>
                     <w:r>
                       <w:rPr>
                         <w:noProof/>
+                        <w:lang w:val="en-US"/>
                       </w:rPr>
                       <w:t xml:space="preserve">[3] </w:t>
                     </w:r>
@@ -8089,6 +8427,7 @@
                       <w:pStyle w:val="Bibliography"/>
                       <w:rPr>
                         <w:noProof/>
+                        <w:lang w:val="en-US"/>
                       </w:rPr>
                     </w:pPr>
                     <w:r>
@@ -8096,20 +8435,14 @@
                         <w:noProof/>
                         <w:lang w:val="en-US"/>
                       </w:rPr>
-                      <w:t xml:space="preserve">Multiple Authors, "PID controller," 22 November 2018. [Online]. Available: https://en.wikipedia.org/wiki/PID_controller. </w:t>
-                    </w:r>
-                    <w:r>
-                      <w:rPr>
-                        <w:noProof/>
-                      </w:rPr>
-                      <w:t>[Accessed 26 November 2018].</w:t>
+                      <w:t>Multiple Authors, "Trello," 2018. [Online]. Available: https://en.wikipedia.org/wiki/Trello. [Accessed 29 November 2018].</w:t>
                     </w:r>
                   </w:p>
                 </w:tc>
               </w:tr>
               <w:tr>
                 <w:trPr>
-                  <w:divId w:val="16470210"/>
+                  <w:divId w:val="184831248"/>
                   <w:tblCellSpacing w:w="15" w:type="dxa"/>
                 </w:trPr>
                 <w:tc>
@@ -8122,11 +8455,13 @@
                       <w:pStyle w:val="Bibliography"/>
                       <w:rPr>
                         <w:noProof/>
+                        <w:lang w:val="en-US"/>
                       </w:rPr>
                     </w:pPr>
                     <w:r>
                       <w:rPr>
                         <w:noProof/>
+                        <w:lang w:val="en-US"/>
                       </w:rPr>
                       <w:t xml:space="preserve">[4] </w:t>
                     </w:r>
@@ -8142,6 +8477,7 @@
                       <w:pStyle w:val="Bibliography"/>
                       <w:rPr>
                         <w:noProof/>
+                        <w:lang w:val="en-US"/>
                       </w:rPr>
                     </w:pPr>
                     <w:r>
@@ -8149,20 +8485,14 @@
                         <w:noProof/>
                         <w:lang w:val="en-US"/>
                       </w:rPr>
-                      <w:t xml:space="preserve">Pololu, "Zumo Shield for Arduino, v1.2," 2018. [Online]. Available: https://www.pololu.com/product/2508 . </w:t>
-                    </w:r>
-                    <w:r>
-                      <w:rPr>
-                        <w:noProof/>
-                      </w:rPr>
-                      <w:t>[Accessed 29 November 2018].</w:t>
+                      <w:t>Multiple Authors, "PID controller," 22 November 2018. [Online]. Available: https://en.wikipedia.org/wiki/PID_controller. [Accessed 26 November 2018].</w:t>
                     </w:r>
                   </w:p>
                 </w:tc>
               </w:tr>
               <w:tr>
                 <w:trPr>
-                  <w:divId w:val="16470210"/>
+                  <w:divId w:val="184831248"/>
                   <w:tblCellSpacing w:w="15" w:type="dxa"/>
                 </w:trPr>
                 <w:tc>
@@ -8175,11 +8505,13 @@
                       <w:pStyle w:val="Bibliography"/>
                       <w:rPr>
                         <w:noProof/>
+                        <w:lang w:val="en-US"/>
                       </w:rPr>
                     </w:pPr>
                     <w:r>
                       <w:rPr>
                         <w:noProof/>
+                        <w:lang w:val="en-US"/>
                       </w:rPr>
                       <w:t xml:space="preserve">[5] </w:t>
                     </w:r>
@@ -8195,6 +8527,7 @@
                       <w:pStyle w:val="Bibliography"/>
                       <w:rPr>
                         <w:noProof/>
+                        <w:lang w:val="en-US"/>
                       </w:rPr>
                     </w:pPr>
                     <w:r>
@@ -8202,13 +8535,7 @@
                         <w:noProof/>
                         <w:lang w:val="en-US"/>
                       </w:rPr>
-                      <w:t xml:space="preserve">Multiple Authors, "Trello," 2018. [Online]. Available: https://en.wikipedia.org/wiki/Trello. </w:t>
-                    </w:r>
-                    <w:r>
-                      <w:rPr>
-                        <w:noProof/>
-                      </w:rPr>
-                      <w:t>[Accessed 29 November 2018].</w:t>
+                      <w:t>Pololu, "Zumo Shield for Arduino, v1.2," 2018. [Online]. Available: https://www.pololu.com/product/2508 . [Accessed 29 November 2018].</w:t>
                     </w:r>
                   </w:p>
                 </w:tc>
@@ -8216,7 +8543,7 @@
             </w:tbl>
             <w:p>
               <w:pPr>
-                <w:divId w:val="16470210"/>
+                <w:divId w:val="184831248"/>
                 <w:rPr>
                   <w:rFonts w:eastAsia="Times New Roman"/>
                   <w:noProof/>
@@ -8302,7 +8629,7 @@
       </w:pPr>
     </w:p>
     <w:sectPr>
-      <w:headerReference w:type="default" r:id="rId30"/>
+      <w:headerReference w:type="default" r:id="rId32"/>
       <w:pgSz w:w="11900" w:h="16840"/>
       <w:pgMar w:top="1134" w:right="850" w:bottom="1134" w:left="1701" w:header="708" w:footer="708" w:gutter="0"/>
       <w:cols w:space="708"/>
@@ -8870,19 +9197,11 @@
         <w:lang w:val="en-US"/>
       </w:rPr>
     </w:pPr>
-    <w:proofErr w:type="spellStart"/>
-    <w:r>
-      <w:rPr>
-        <w:lang w:val="en-US"/>
-      </w:rPr>
-      <w:t>Metropolia</w:t>
-    </w:r>
-    <w:proofErr w:type="spellEnd"/>
-    <w:r>
-      <w:rPr>
-        <w:lang w:val="en-US"/>
-      </w:rPr>
-      <w:t xml:space="preserve"> </w:t>
+    <w:r>
+      <w:rPr>
+        <w:lang w:val="en-US"/>
+      </w:rPr>
+      <w:t xml:space="preserve">Metropolia </w:t>
     </w:r>
     <w:proofErr w:type="spellStart"/>
     <w:r>
@@ -9393,19 +9712,11 @@
         <w:lang w:val="en-US"/>
       </w:rPr>
     </w:pPr>
-    <w:proofErr w:type="spellStart"/>
-    <w:r>
-      <w:rPr>
-        <w:lang w:val="en-US"/>
-      </w:rPr>
-      <w:t>Metropolia</w:t>
-    </w:r>
-    <w:proofErr w:type="spellEnd"/>
-    <w:r>
-      <w:rPr>
-        <w:lang w:val="en-US"/>
-      </w:rPr>
-      <w:t xml:space="preserve"> </w:t>
+    <w:r>
+      <w:rPr>
+        <w:lang w:val="en-US"/>
+      </w:rPr>
+      <w:t xml:space="preserve">Metropolia </w:t>
     </w:r>
     <w:proofErr w:type="spellStart"/>
     <w:r>
@@ -9431,19 +9742,11 @@
         <w:lang w:val="en-US"/>
       </w:rPr>
     </w:pPr>
-    <w:proofErr w:type="spellStart"/>
-    <w:r>
-      <w:rPr>
-        <w:lang w:val="en-US"/>
-      </w:rPr>
-      <w:t>Metropolia</w:t>
-    </w:r>
-    <w:proofErr w:type="spellEnd"/>
-    <w:r>
-      <w:rPr>
-        <w:lang w:val="en-US"/>
-      </w:rPr>
-      <w:t xml:space="preserve"> </w:t>
+    <w:r>
+      <w:rPr>
+        <w:lang w:val="en-US"/>
+      </w:rPr>
+      <w:t xml:space="preserve">Metropolia </w:t>
     </w:r>
     <w:proofErr w:type="spellStart"/>
     <w:r>
@@ -12554,7 +12857,7 @@
     <w:autoRedefine/>
     <w:uiPriority w:val="8"/>
     <w:qFormat/>
-    <w:rsid w:val="000316B5"/>
+    <w:rsid w:val="00D9197B"/>
     <w:pPr>
       <w:pBdr>
         <w:top w:val="single" w:sz="4" w:space="1" w:color="auto" w:shadow="1"/>
@@ -13104,7 +13407,7 @@
 </file>
 
 <file path=customXml/itemProps2.xml><?xml version="1.0" encoding="utf-8"?>
-<ds:datastoreItem xmlns:ds="http://schemas.openxmlformats.org/officeDocument/2006/customXml" ds:itemID="{C370754B-34E0-4246-BC23-5653E57A1911}">
+<ds:datastoreItem xmlns:ds="http://schemas.openxmlformats.org/officeDocument/2006/customXml" ds:itemID="{D2A24B0A-CC5E-4C9C-B54C-0F42983B4445}">
   <ds:schemaRefs>
     <ds:schemaRef ds:uri="http://schemas.openxmlformats.org/officeDocument/2006/bibliography"/>
   </ds:schemaRefs>

</xml_diff>

<commit_message>
added info about sumo
</commit_message>
<xml_diff>
--- a/projects-report.docx
+++ b/projects-report.docx
@@ -7289,20 +7289,120 @@
     </w:p>
     <w:p>
       <w:pPr>
-        <w:rPr>
-          <w:lang w:val="en-US"/>
-        </w:rPr>
-      </w:pPr>
-    </w:p>
-    <w:p>
-      <w:pPr>
         <w:pStyle w:val="Numberedlistlevel2"/>
       </w:pPr>
-      <w:bookmarkStart w:id="25" w:name="_Toc531940368"/>
-      <w:r>
+      <w:r>
+        <w:t>Sumo</w:t>
+      </w:r>
+    </w:p>
+    <w:p>
+      <w:pPr>
+        <w:rPr>
+          <w:lang w:val="en-US"/>
+        </w:rPr>
+      </w:pPr>
+      <w:r>
+        <w:rPr>
+          <w:lang w:val="en-US"/>
+        </w:rPr>
+        <w:t>For the sumo competition several sensors were used, including reflectance and accelerometer as well as the countdown timer. The algorithm functions as follows: the robot drives to the first line, waits for IR and then enters the circle and sets the timer for 5 seconds. When inside, the robot can detect the circle with its reflectance sensors and turn back to stay inside. Robot also uses the accelerometer to detect hits received from another robots. The timer in our robot is set in the beginning of the competition and is reset constantly while inside the circle and every time it is being hit. This allows the timer to run out only in the case when the robot is outside the circle and receives no hits. When the time is up, the robot sends logs and brings the motors to a stop.</w:t>
+      </w:r>
+    </w:p>
+    <w:p>
+      <w:pPr>
+        <w:rPr>
+          <w:lang w:val="en-US"/>
+        </w:rPr>
+      </w:pPr>
+      <w:r>
+        <w:rPr>
+          <w:noProof/>
+          <w:lang w:val="en-US"/>
+        </w:rPr>
+        <w:drawing>
+          <wp:inline distT="0" distB="0" distL="0" distR="0" wp14:anchorId="6F16B62C" wp14:editId="10DB6319">
+            <wp:extent cx="1485900" cy="4410075"/>
+            <wp:effectExtent l="0" t="0" r="0" b="9525"/>
+            <wp:docPr id="8" name="Picture 8"/>
+            <wp:cNvGraphicFramePr>
+              <a:graphicFrameLocks xmlns:a="http://schemas.openxmlformats.org/drawingml/2006/main" noChangeAspect="1"/>
+            </wp:cNvGraphicFramePr>
+            <a:graphic xmlns:a="http://schemas.openxmlformats.org/drawingml/2006/main">
+              <a:graphicData uri="http://schemas.openxmlformats.org/drawingml/2006/picture">
+                <pic:pic xmlns:pic="http://schemas.openxmlformats.org/drawingml/2006/picture">
+                  <pic:nvPicPr>
+                    <pic:cNvPr id="8" name="Sumo.png"/>
+                    <pic:cNvPicPr/>
+                  </pic:nvPicPr>
+                  <pic:blipFill>
+                    <a:blip r:embed="rId26">
+                      <a:extLst>
+                        <a:ext uri="{28A0092B-C50C-407E-A947-70E740481C1C}">
+                          <a14:useLocalDpi xmlns:a14="http://schemas.microsoft.com/office/drawing/2010/main" val="0"/>
+                        </a:ext>
+                      </a:extLst>
+                    </a:blip>
+                    <a:stretch>
+                      <a:fillRect/>
+                    </a:stretch>
+                  </pic:blipFill>
+                  <pic:spPr>
+                    <a:xfrm>
+                      <a:off x="0" y="0"/>
+                      <a:ext cx="1485900" cy="4410075"/>
+                    </a:xfrm>
+                    <a:prstGeom prst="rect">
+                      <a:avLst/>
+                    </a:prstGeom>
+                  </pic:spPr>
+                </pic:pic>
+              </a:graphicData>
+            </a:graphic>
+          </wp:inline>
+        </w:drawing>
+      </w:r>
+    </w:p>
+    <w:p>
+      <w:pPr>
+        <w:pStyle w:val="Caption"/>
+        <w:rPr>
+          <w:lang w:val="en-US"/>
+        </w:rPr>
+      </w:pPr>
+      <w:r>
+        <w:t xml:space="preserve">Figure </w:t>
+      </w:r>
+      <w:r>
+        <w:fldChar w:fldCharType="begin"/>
+      </w:r>
+      <w:r>
+        <w:instrText xml:space="preserve"> SEQ Figure \* ARABIC </w:instrText>
+      </w:r>
+      <w:r>
+        <w:fldChar w:fldCharType="separate"/>
+      </w:r>
+      <w:r>
+        <w:rPr>
+          <w:noProof/>
+        </w:rPr>
+        <w:t>4</w:t>
+      </w:r>
+      <w:r>
+        <w:fldChar w:fldCharType="end"/>
+      </w:r>
+      <w:bookmarkStart w:id="25" w:name="_GoBack"/>
+      <w:bookmarkEnd w:id="25"/>
+    </w:p>
+    <w:p>
+      <w:pPr>
+        <w:pStyle w:val="Numberedlistlevel2"/>
+      </w:pPr>
+      <w:bookmarkStart w:id="26" w:name="_Toc531940368"/>
+      <w:r>
+        <w:lastRenderedPageBreak/>
         <w:t>Line following.</w:t>
       </w:r>
-      <w:bookmarkEnd w:id="25"/>
+      <w:bookmarkEnd w:id="26"/>
     </w:p>
     <w:p>
       <w:pPr>
@@ -7463,7 +7563,7 @@
                     </pic:cNvPicPr>
                   </pic:nvPicPr>
                   <pic:blipFill>
-                    <a:blip r:embed="rId26" cstate="print">
+                    <a:blip r:embed="rId27" cstate="print">
                       <a:extLst>
                         <a:ext uri="{28A0092B-C50C-407E-A947-70E740481C1C}">
                           <a14:useLocalDpi xmlns:a14="http://schemas.microsoft.com/office/drawing/2010/main" val="0"/>
@@ -7516,11 +7616,7 @@
         <w:pStyle w:val="Citation"/>
       </w:pPr>
       <w:r>
-        <w:t xml:space="preserve">In practical terms it automatically applies accurate and responsive correction to a control function. An everyday example is the cruise control on a car, where external influences such as hills (gradients) would decrease speed. The PID algorithm restores from current </w:t>
-      </w:r>
-      <w:r>
-        <w:lastRenderedPageBreak/>
-        <w:t xml:space="preserve">speed to the desired speed in an optimal way, without delay or overshoot, by controlling the power output of the vehicle's engine. </w:t>
+        <w:t xml:space="preserve">In practical terms it automatically applies accurate and responsive correction to a control function. An everyday example is the cruise control on a car, where external influences such as hills (gradients) would decrease speed. The PID algorithm restores from current speed to the desired speed in an optimal way, without delay or overshoot, by controlling the power output of the vehicle's engine. </w:t>
       </w:r>
     </w:p>
     <w:p>
@@ -7630,6 +7726,7 @@
           <w:noProof/>
           <w:lang w:val="en-US"/>
         </w:rPr>
+        <w:lastRenderedPageBreak/>
         <w:drawing>
           <wp:inline distT="0" distB="0" distL="0" distR="0" wp14:anchorId="6DA4B4BF" wp14:editId="62B70323">
             <wp:extent cx="1676400" cy="3394075"/>
@@ -7648,7 +7745,7 @@
                     </pic:cNvPicPr>
                   </pic:nvPicPr>
                   <pic:blipFill>
-                    <a:blip r:embed="rId27">
+                    <a:blip r:embed="rId28">
                       <a:extLst>
                         <a:ext uri="{28A0092B-C50C-407E-A947-70E740481C1C}">
                           <a14:useLocalDpi xmlns:a14="http://schemas.microsoft.com/office/drawing/2010/main" val="0"/>
@@ -7687,7 +7784,7 @@
           <w:lang w:val="en-US"/>
         </w:rPr>
       </w:pPr>
-      <w:bookmarkStart w:id="26" w:name="_Ref531940054"/>
+      <w:bookmarkStart w:id="27" w:name="_Ref531940054"/>
       <w:r>
         <w:rPr>
           <w:lang w:val="en-US"/>
@@ -7711,12 +7808,12 @@
           <w:noProof/>
           <w:lang w:val="en-US"/>
         </w:rPr>
-        <w:t>4</w:t>
+        <w:t>5</w:t>
       </w:r>
       <w:r>
         <w:fldChar w:fldCharType="end"/>
       </w:r>
-      <w:bookmarkEnd w:id="26"/>
+      <w:bookmarkEnd w:id="27"/>
     </w:p>
     <w:p>
       <w:pPr>
@@ -7782,8 +7879,6 @@
         </w:rPr>
         <w:t>e to center as possible and</w:t>
       </w:r>
-      <w:bookmarkStart w:id="27" w:name="_GoBack"/>
-      <w:bookmarkEnd w:id="27"/>
       <w:r>
         <w:rPr>
           <w:lang w:val="en-US"/>
@@ -7854,7 +7949,7 @@
                     <pic:cNvPicPr/>
                   </pic:nvPicPr>
                   <pic:blipFill>
-                    <a:blip r:embed="rId28">
+                    <a:blip r:embed="rId29">
                       <a:extLst>
                         <a:ext uri="{28A0092B-C50C-407E-A947-70E740481C1C}">
                           <a14:useLocalDpi xmlns:a14="http://schemas.microsoft.com/office/drawing/2010/main" val="0"/>
@@ -7895,91 +7990,6 @@
           <w:lang w:val="en-US"/>
         </w:rPr>
         <w:sectPr>
-          <w:headerReference w:type="default" r:id="rId29"/>
-          <w:pgSz w:w="11900" w:h="16840"/>
-          <w:pgMar w:top="1134" w:right="850" w:bottom="1134" w:left="1701" w:header="708" w:footer="708" w:gutter="0"/>
-          <w:cols w:space="708"/>
-          <w:docGrid w:linePitch="360"/>
-        </w:sectPr>
-      </w:pPr>
-      <w:r>
-        <w:t xml:space="preserve">Figure </w:t>
-      </w:r>
-      <w:r>
-        <w:fldChar w:fldCharType="begin"/>
-      </w:r>
-      <w:r>
-        <w:instrText xml:space="preserve"> SEQ Figure \* ARABIC </w:instrText>
-      </w:r>
-      <w:r>
-        <w:fldChar w:fldCharType="separate"/>
-      </w:r>
-      <w:r>
-        <w:rPr>
-          <w:noProof/>
-        </w:rPr>
-        <w:t>5</w:t>
-      </w:r>
-      <w:r>
-        <w:fldChar w:fldCharType="end"/>
-      </w:r>
-    </w:p>
-    <w:p>
-      <w:pPr>
-        <w:pStyle w:val="Heading2"/>
-        <w:rPr>
-          <w:rFonts w:ascii="-webkit-standard" w:eastAsia="Times New Roman" w:hAnsi="-webkit-standard" w:cs="Times New Roman"/>
-          <w:lang w:val="en-US"/>
-        </w:rPr>
-      </w:pPr>
-      <w:bookmarkStart w:id="28" w:name="_Toc531940369"/>
-      <w:r>
-        <w:rPr>
-          <w:rFonts w:eastAsia="Times New Roman"/>
-          <w:lang w:val="en-US"/>
-        </w:rPr>
-        <w:lastRenderedPageBreak/>
-        <w:t>Results</w:t>
-      </w:r>
-      <w:bookmarkEnd w:id="28"/>
-    </w:p>
-    <w:p>
-      <w:pPr>
-        <w:rPr>
-          <w:lang w:val="en-US"/>
-        </w:rPr>
-      </w:pPr>
-      <w:r>
-        <w:rPr>
-          <w:lang w:val="en-US"/>
-        </w:rPr>
-        <w:t>/* won or not, how was the challenges */</w:t>
-      </w:r>
-    </w:p>
-    <w:p>
-      <w:pPr>
-        <w:pStyle w:val="Numberedlistlevel2"/>
-      </w:pPr>
-      <w:bookmarkStart w:id="29" w:name="_Toc531940370"/>
-      <w:bookmarkEnd w:id="29"/>
-    </w:p>
-    <w:p>
-      <w:pPr>
-        <w:spacing w:before="0" w:after="0"/>
-        <w:ind w:left="0"/>
-        <w:rPr>
-          <w:lang w:val="en-US"/>
-        </w:rPr>
-      </w:pPr>
-    </w:p>
-    <w:p>
-      <w:pPr>
-        <w:spacing w:before="0" w:after="0"/>
-        <w:ind w:left="0"/>
-        <w:rPr>
-          <w:lang w:val="en-US"/>
-        </w:rPr>
-        <w:sectPr>
           <w:headerReference w:type="default" r:id="rId30"/>
           <w:pgSz w:w="11900" w:h="16840"/>
           <w:pgMar w:top="1134" w:right="850" w:bottom="1134" w:left="1701" w:header="708" w:footer="708" w:gutter="0"/>
@@ -7987,6 +7997,27 @@
           <w:docGrid w:linePitch="360"/>
         </w:sectPr>
       </w:pPr>
+      <w:r>
+        <w:t xml:space="preserve">Figure </w:t>
+      </w:r>
+      <w:r>
+        <w:fldChar w:fldCharType="begin"/>
+      </w:r>
+      <w:r>
+        <w:instrText xml:space="preserve"> SEQ Figure \* ARABIC </w:instrText>
+      </w:r>
+      <w:r>
+        <w:fldChar w:fldCharType="separate"/>
+      </w:r>
+      <w:r>
+        <w:rPr>
+          <w:noProof/>
+        </w:rPr>
+        <w:t>6</w:t>
+      </w:r>
+      <w:r>
+        <w:fldChar w:fldCharType="end"/>
+      </w:r>
     </w:p>
     <w:p>
       <w:pPr>
@@ -7996,65 +8027,41 @@
           <w:lang w:val="en-US"/>
         </w:rPr>
       </w:pPr>
-      <w:bookmarkStart w:id="30" w:name="_Toc531940371"/>
+      <w:bookmarkStart w:id="28" w:name="_Toc531940369"/>
       <w:r>
         <w:rPr>
           <w:rFonts w:eastAsia="Times New Roman"/>
           <w:lang w:val="en-US"/>
         </w:rPr>
         <w:lastRenderedPageBreak/>
-        <w:t>Discussion</w:t>
-      </w:r>
-      <w:bookmarkEnd w:id="30"/>
-    </w:p>
-    <w:p>
-      <w:pPr>
-        <w:rPr>
-          <w:rFonts w:ascii="-webkit-standard" w:hAnsi="-webkit-standard" w:cs="Times New Roman"/>
-          <w:lang w:val="en-US"/>
-        </w:rPr>
-      </w:pPr>
-      <w:r>
-        <w:rPr>
-          <w:lang w:val="en-US"/>
-        </w:rPr>
-        <w:t xml:space="preserve">/* What was challenging? Did we have problems? How did we solve </w:t>
-      </w:r>
-      <w:r>
-        <w:rPr>
-          <w:lang w:val="en-US"/>
-        </w:rPr>
-        <w:t>them</w:t>
-      </w:r>
-      <w:r>
-        <w:rPr>
-          <w:lang w:val="en-US"/>
-        </w:rPr>
-        <w:t>?</w:t>
-      </w:r>
-      <w:r>
-        <w:rPr>
-          <w:rStyle w:val="Numberedlistlevel2Char"/>
-          <w:rFonts w:eastAsiaTheme="minorHAnsi"/>
-        </w:rPr>
-        <w:t xml:space="preserve"> Why did</w:t>
-      </w:r>
-      <w:r>
-        <w:rPr>
-          <w:lang w:val="en-US"/>
-        </w:rPr>
-        <w:t xml:space="preserve"> robot fail, for example? */</w:t>
+        <w:t>Results</w:t>
+      </w:r>
+      <w:bookmarkEnd w:id="28"/>
+    </w:p>
+    <w:p>
+      <w:pPr>
+        <w:rPr>
+          <w:lang w:val="en-US"/>
+        </w:rPr>
+      </w:pPr>
+      <w:r>
+        <w:rPr>
+          <w:lang w:val="en-US"/>
+        </w:rPr>
+        <w:t>/* won or not, how was the challenges */</w:t>
       </w:r>
     </w:p>
     <w:p>
       <w:pPr>
         <w:pStyle w:val="Numberedlistlevel2"/>
       </w:pPr>
-      <w:bookmarkStart w:id="31" w:name="_Toc531940372"/>
-      <w:bookmarkEnd w:id="31"/>
-    </w:p>
-    <w:p>
-      <w:pPr>
+      <w:bookmarkStart w:id="29" w:name="_Toc531940370"/>
+      <w:bookmarkEnd w:id="29"/>
+    </w:p>
+    <w:p>
+      <w:pPr>
+        <w:spacing w:before="0" w:after="0"/>
+        <w:ind w:left="0"/>
         <w:rPr>
           <w:lang w:val="en-US"/>
         </w:rPr>
@@ -8081,6 +8088,94 @@
         <w:pStyle w:val="Heading2"/>
         <w:rPr>
           <w:rFonts w:ascii="-webkit-standard" w:eastAsia="Times New Roman" w:hAnsi="-webkit-standard" w:cs="Times New Roman"/>
+          <w:lang w:val="en-US"/>
+        </w:rPr>
+      </w:pPr>
+      <w:bookmarkStart w:id="30" w:name="_Toc531940371"/>
+      <w:r>
+        <w:rPr>
+          <w:rFonts w:eastAsia="Times New Roman"/>
+          <w:lang w:val="en-US"/>
+        </w:rPr>
+        <w:lastRenderedPageBreak/>
+        <w:t>Discussion</w:t>
+      </w:r>
+      <w:bookmarkEnd w:id="30"/>
+    </w:p>
+    <w:p>
+      <w:pPr>
+        <w:rPr>
+          <w:rFonts w:ascii="-webkit-standard" w:hAnsi="-webkit-standard" w:cs="Times New Roman"/>
+          <w:lang w:val="en-US"/>
+        </w:rPr>
+      </w:pPr>
+      <w:r>
+        <w:rPr>
+          <w:lang w:val="en-US"/>
+        </w:rPr>
+        <w:t xml:space="preserve">/* What was challenging? Did we have problems? How did we solve </w:t>
+      </w:r>
+      <w:r>
+        <w:rPr>
+          <w:lang w:val="en-US"/>
+        </w:rPr>
+        <w:t>them</w:t>
+      </w:r>
+      <w:r>
+        <w:rPr>
+          <w:lang w:val="en-US"/>
+        </w:rPr>
+        <w:t>?</w:t>
+      </w:r>
+      <w:r>
+        <w:rPr>
+          <w:rStyle w:val="Numberedlistlevel2Char"/>
+          <w:rFonts w:eastAsiaTheme="minorHAnsi"/>
+        </w:rPr>
+        <w:t xml:space="preserve"> Why did</w:t>
+      </w:r>
+      <w:r>
+        <w:rPr>
+          <w:lang w:val="en-US"/>
+        </w:rPr>
+        <w:t xml:space="preserve"> robot fail, for example? */</w:t>
+      </w:r>
+    </w:p>
+    <w:p>
+      <w:pPr>
+        <w:pStyle w:val="Numberedlistlevel2"/>
+      </w:pPr>
+      <w:bookmarkStart w:id="31" w:name="_Toc531940372"/>
+      <w:bookmarkEnd w:id="31"/>
+    </w:p>
+    <w:p>
+      <w:pPr>
+        <w:rPr>
+          <w:lang w:val="en-US"/>
+        </w:rPr>
+      </w:pPr>
+    </w:p>
+    <w:p>
+      <w:pPr>
+        <w:spacing w:before="0" w:after="0"/>
+        <w:ind w:left="0"/>
+        <w:rPr>
+          <w:lang w:val="en-US"/>
+        </w:rPr>
+        <w:sectPr>
+          <w:headerReference w:type="default" r:id="rId32"/>
+          <w:pgSz w:w="11900" w:h="16840"/>
+          <w:pgMar w:top="1134" w:right="850" w:bottom="1134" w:left="1701" w:header="708" w:footer="708" w:gutter="0"/>
+          <w:cols w:space="708"/>
+          <w:docGrid w:linePitch="360"/>
+        </w:sectPr>
+      </w:pPr>
+    </w:p>
+    <w:p>
+      <w:pPr>
+        <w:pStyle w:val="Heading2"/>
+        <w:rPr>
+          <w:rFonts w:ascii="-webkit-standard" w:eastAsia="Times New Roman" w:hAnsi="-webkit-standard" w:cs="Times New Roman"/>
         </w:rPr>
       </w:pPr>
       <w:bookmarkStart w:id="32" w:name="_Toc531940373"/>
@@ -8154,7 +8249,7 @@
           <w:lang w:val="en-US"/>
         </w:rPr>
         <w:sectPr>
-          <w:headerReference w:type="default" r:id="rId32"/>
+          <w:headerReference w:type="default" r:id="rId33"/>
           <w:pgSz w:w="11900" w:h="16840"/>
           <w:pgMar w:top="1134" w:right="850" w:bottom="1134" w:left="1701" w:header="708" w:footer="708" w:gutter="0"/>
           <w:cols w:space="708"/>
@@ -8564,7 +8659,7 @@
       </w:pPr>
     </w:p>
     <w:sectPr>
-      <w:headerReference w:type="default" r:id="rId33"/>
+      <w:headerReference w:type="default" r:id="rId34"/>
       <w:pgSz w:w="11900" w:h="16840"/>
       <w:pgMar w:top="1134" w:right="850" w:bottom="1134" w:left="1701" w:header="708" w:footer="708" w:gutter="0"/>
       <w:cols w:space="708"/>
@@ -13398,7 +13493,7 @@
 </file>
 
 <file path=customXml/itemProps2.xml><?xml version="1.0" encoding="utf-8"?>
-<ds:datastoreItem xmlns:ds="http://schemas.openxmlformats.org/officeDocument/2006/customXml" ds:itemID="{162944FD-A5E1-4758-B9F8-C5C61728ACA7}">
+<ds:datastoreItem xmlns:ds="http://schemas.openxmlformats.org/officeDocument/2006/customXml" ds:itemID="{DE45C231-BCBB-41DB-B635-995B695E999A}">
   <ds:schemaRefs>
     <ds:schemaRef ds:uri="http://schemas.openxmlformats.org/officeDocument/2006/bibliography"/>
   </ds:schemaRefs>

</xml_diff>

<commit_message>
edited info about chassis
</commit_message>
<xml_diff>
--- a/projects-report.docx
+++ b/projects-report.docx
@@ -132,7 +132,6 @@
                                     <w:dataBinding w:prefixMappings="xmlns:ns0='http://purl.org/dc/elements/1.1/' xmlns:ns1='http://schemas.openxmlformats.org/package/2006/metadata/core-properties' " w:xpath="/ns1:coreProperties[1]/ns0:title[1]" w:storeItemID="{6C3C8BC8-F283-45AE-878A-BAB7291924A1}"/>
                                     <w:text/>
                                   </w:sdtPr>
-                                  <w:sdtEndPr/>
                                   <w:sdtContent>
                                     <w:proofErr w:type="spellStart"/>
                                     <w:r>
@@ -169,7 +168,6 @@
                                   <w:dataBinding w:prefixMappings="xmlns:ns0='http://purl.org/dc/elements/1.1/' xmlns:ns1='http://schemas.openxmlformats.org/package/2006/metadata/core-properties' " w:xpath="/ns1:coreProperties[1]/ns0:subject[1]" w:storeItemID="{6C3C8BC8-F283-45AE-878A-BAB7291924A1}"/>
                                   <w:text/>
                                 </w:sdtPr>
-                                <w:sdtEndPr/>
                                 <w:sdtContent>
                                   <w:p>
                                     <w:pPr>
@@ -208,7 +206,6 @@
                                   <w:dataBinding w:prefixMappings="xmlns:ns0='http://purl.org/dc/elements/1.1/' xmlns:ns1='http://schemas.openxmlformats.org/package/2006/metadata/core-properties' " w:xpath="/ns1:coreProperties[1]/ns0:creator[1]" w:storeItemID="{6C3C8BC8-F283-45AE-878A-BAB7291924A1}"/>
                                   <w:text/>
                                 </w:sdtPr>
-                                <w:sdtEndPr/>
                                 <w:sdtContent>
                                   <w:p>
                                     <w:pPr>
@@ -285,7 +282,6 @@
                               <w:dataBinding w:prefixMappings="xmlns:ns0='http://purl.org/dc/elements/1.1/' xmlns:ns1='http://schemas.openxmlformats.org/package/2006/metadata/core-properties' " w:xpath="/ns1:coreProperties[1]/ns0:title[1]" w:storeItemID="{6C3C8BC8-F283-45AE-878A-BAB7291924A1}"/>
                               <w:text/>
                             </w:sdtPr>
-                            <w:sdtEndPr/>
                             <w:sdtContent>
                               <w:proofErr w:type="spellStart"/>
                               <w:r>
@@ -322,7 +318,6 @@
                             <w:dataBinding w:prefixMappings="xmlns:ns0='http://purl.org/dc/elements/1.1/' xmlns:ns1='http://schemas.openxmlformats.org/package/2006/metadata/core-properties' " w:xpath="/ns1:coreProperties[1]/ns0:subject[1]" w:storeItemID="{6C3C8BC8-F283-45AE-878A-BAB7291924A1}"/>
                             <w:text/>
                           </w:sdtPr>
-                          <w:sdtEndPr/>
                           <w:sdtContent>
                             <w:p>
                               <w:pPr>
@@ -361,7 +356,6 @@
                             <w:dataBinding w:prefixMappings="xmlns:ns0='http://purl.org/dc/elements/1.1/' xmlns:ns1='http://schemas.openxmlformats.org/package/2006/metadata/core-properties' " w:xpath="/ns1:coreProperties[1]/ns0:creator[1]" w:storeItemID="{6C3C8BC8-F283-45AE-878A-BAB7291924A1}"/>
                             <w:text/>
                           </w:sdtPr>
-                          <w:sdtEndPr/>
                           <w:sdtContent>
                             <w:p>
                               <w:pPr>
@@ -479,7 +473,6 @@
                                     <w:calendar w:val="gregorian"/>
                                   </w:date>
                                 </w:sdtPr>
-                                <w:sdtEndPr/>
                                 <w:sdtContent>
                                   <w:p>
                                     <w:pPr>
@@ -546,7 +539,6 @@
                               <w:calendar w:val="gregorian"/>
                             </w:date>
                           </w:sdtPr>
-                          <w:sdtEndPr/>
                           <w:sdtContent>
                             <w:p>
                               <w:pPr>
@@ -646,8 +638,6 @@
           <w:r>
             <w:t>Table of Contents</w:t>
           </w:r>
-          <w:bookmarkStart w:id="2" w:name="_GoBack"/>
-          <w:bookmarkEnd w:id="2"/>
         </w:p>
         <w:p>
           <w:pPr>
@@ -3141,31 +3131,31 @@
       <w:pPr>
         <w:pStyle w:val="Heading2"/>
       </w:pPr>
-      <w:bookmarkStart w:id="3" w:name="_Toc531940349"/>
+      <w:bookmarkStart w:id="2" w:name="_Toc531940349"/>
       <w:r>
         <w:lastRenderedPageBreak/>
         <w:t>Abstract</w:t>
       </w:r>
+      <w:bookmarkEnd w:id="2"/>
+    </w:p>
+    <w:p>
+      <w:pPr>
+        <w:pStyle w:val="Numberedlistlevel2"/>
+        <w:rPr>
+          <w:rFonts w:ascii="-webkit-standard" w:hAnsi="-webkit-standard" w:cs="Times New Roman"/>
+        </w:rPr>
+      </w:pPr>
+      <w:bookmarkStart w:id="3" w:name="_Toc531940350"/>
+      <w:r>
+        <w:t>S</w:t>
+      </w:r>
+      <w:r>
+        <w:t>ummary of the project</w:t>
+      </w:r>
+      <w:r>
+        <w:t>.</w:t>
+      </w:r>
       <w:bookmarkEnd w:id="3"/>
-    </w:p>
-    <w:p>
-      <w:pPr>
-        <w:pStyle w:val="Numberedlistlevel2"/>
-        <w:rPr>
-          <w:rFonts w:ascii="-webkit-standard" w:hAnsi="-webkit-standard" w:cs="Times New Roman"/>
-        </w:rPr>
-      </w:pPr>
-      <w:bookmarkStart w:id="4" w:name="_Toc531940350"/>
-      <w:r>
-        <w:t>S</w:t>
-      </w:r>
-      <w:r>
-        <w:t>ummary of the project</w:t>
-      </w:r>
-      <w:r>
-        <w:t>.</w:t>
-      </w:r>
-      <w:bookmarkEnd w:id="4"/>
     </w:p>
     <w:p>
       <w:pPr>
@@ -3369,25 +3359,25 @@
           <w:lang w:val="en-US"/>
         </w:rPr>
       </w:pPr>
-      <w:bookmarkStart w:id="5" w:name="_Toc531940351"/>
+      <w:bookmarkStart w:id="4" w:name="_Toc531940351"/>
       <w:r>
         <w:lastRenderedPageBreak/>
         <w:t>Introduction</w:t>
       </w:r>
+      <w:bookmarkEnd w:id="4"/>
+    </w:p>
+    <w:p>
+      <w:pPr>
+        <w:pStyle w:val="Numberedlistlevel2"/>
+      </w:pPr>
+      <w:bookmarkStart w:id="5" w:name="_Toc531940352"/>
+      <w:r>
+        <w:t>The goal and scope of the project</w:t>
+      </w:r>
+      <w:r>
+        <w:t>.</w:t>
+      </w:r>
       <w:bookmarkEnd w:id="5"/>
-    </w:p>
-    <w:p>
-      <w:pPr>
-        <w:pStyle w:val="Numberedlistlevel2"/>
-      </w:pPr>
-      <w:bookmarkStart w:id="6" w:name="_Toc531940352"/>
-      <w:r>
-        <w:t>The goal and scope of the project</w:t>
-      </w:r>
-      <w:r>
-        <w:t>.</w:t>
-      </w:r>
-      <w:bookmarkEnd w:id="6"/>
     </w:p>
     <w:p>
       <w:pPr>
@@ -3539,7 +3529,7 @@
           <w:lang w:val="en-US"/>
         </w:rPr>
       </w:pPr>
-      <w:bookmarkStart w:id="7" w:name="_Toc531940353"/>
+      <w:bookmarkStart w:id="6" w:name="_Toc531940353"/>
       <w:r>
         <w:rPr>
           <w:rFonts w:eastAsia="Times New Roman"/>
@@ -3548,17 +3538,17 @@
         <w:lastRenderedPageBreak/>
         <w:t>Methods and materials</w:t>
       </w:r>
+      <w:bookmarkEnd w:id="6"/>
+    </w:p>
+    <w:p>
+      <w:pPr>
+        <w:pStyle w:val="Numberedlistlevel2"/>
+      </w:pPr>
+      <w:bookmarkStart w:id="7" w:name="_Toc531940354"/>
+      <w:r>
+        <w:t>GIT</w:t>
+      </w:r>
       <w:bookmarkEnd w:id="7"/>
-    </w:p>
-    <w:p>
-      <w:pPr>
-        <w:pStyle w:val="Numberedlistlevel2"/>
-      </w:pPr>
-      <w:bookmarkStart w:id="8" w:name="_Toc531940354"/>
-      <w:r>
-        <w:t>GIT</w:t>
-      </w:r>
-      <w:bookmarkEnd w:id="8"/>
     </w:p>
     <w:p>
       <w:pPr>
@@ -3585,7 +3575,6 @@
           <w:id w:val="804360999"/>
           <w:citation/>
         </w:sdtPr>
-        <w:sdtEndPr/>
         <w:sdtContent>
           <w:r>
             <w:fldChar w:fldCharType="begin"/>
@@ -3736,32 +3725,19 @@
       <w:pPr>
         <w:pStyle w:val="Caption"/>
       </w:pPr>
-      <w:bookmarkStart w:id="9" w:name="_Ref531248878"/>
+      <w:bookmarkStart w:id="8" w:name="_Ref531248878"/>
       <w:r>
         <w:t xml:space="preserve">Figure </w:t>
       </w:r>
-      <w:r>
-        <w:fldChar w:fldCharType="begin"/>
-      </w:r>
-      <w:r>
-        <w:instrText xml:space="preserve"> SEQ Figure \* ARABIC </w:instrText>
-      </w:r>
-      <w:r>
-        <w:fldChar w:fldCharType="separate"/>
-      </w:r>
-      <w:r>
-        <w:rPr>
-          <w:noProof/>
-        </w:rPr>
-        <w:t>1</w:t>
-      </w:r>
-      <w:r>
-        <w:rPr>
-          <w:noProof/>
-        </w:rPr>
-        <w:fldChar w:fldCharType="end"/>
-      </w:r>
-      <w:bookmarkEnd w:id="9"/>
+      <w:fldSimple w:instr=" SEQ Figure \* ARABIC ">
+        <w:r>
+          <w:rPr>
+            <w:noProof/>
+          </w:rPr>
+          <w:t>1</w:t>
+        </w:r>
+      </w:fldSimple>
+      <w:bookmarkEnd w:id="8"/>
       <w:r>
         <w:br/>
       </w:r>
@@ -3782,7 +3758,7 @@
         </w:rPr>
         <w:t xml:space="preserve"> </w:t>
       </w:r>
-      <w:bookmarkStart w:id="10" w:name="_Toc531940355"/>
+      <w:bookmarkStart w:id="9" w:name="_Toc531940355"/>
       <w:r>
         <w:rPr>
           <w:rFonts w:ascii="Arial" w:hAnsi="Arial" w:cs="Arial"/>
@@ -3792,7 +3768,7 @@
         </w:rPr>
         <w:t>Bitbucket</w:t>
       </w:r>
-      <w:bookmarkEnd w:id="10"/>
+      <w:bookmarkEnd w:id="9"/>
     </w:p>
     <w:p>
       <w:pPr>
@@ -3806,7 +3782,6 @@
           <w:id w:val="992682233"/>
           <w:citation/>
         </w:sdtPr>
-        <w:sdtEndPr/>
         <w:sdtContent>
           <w:r>
             <w:fldChar w:fldCharType="begin"/>
@@ -3899,11 +3874,11 @@
       <w:r>
         <w:t xml:space="preserve"> </w:t>
       </w:r>
-      <w:bookmarkStart w:id="11" w:name="_Toc531940356"/>
+      <w:bookmarkStart w:id="10" w:name="_Toc531940356"/>
       <w:r>
         <w:t>Trello</w:t>
       </w:r>
-      <w:bookmarkEnd w:id="11"/>
+      <w:bookmarkEnd w:id="10"/>
     </w:p>
     <w:p>
       <w:pPr>
@@ -3930,7 +3905,6 @@
           <w:id w:val="1688874044"/>
           <w:citation/>
         </w:sdtPr>
-        <w:sdtEndPr/>
         <w:sdtContent>
           <w:r>
             <w:fldChar w:fldCharType="begin"/>
@@ -4273,32 +4247,19 @@
           <w:lang w:val="en-US"/>
         </w:rPr>
       </w:pPr>
-      <w:bookmarkStart w:id="12" w:name="_Ref531249722"/>
+      <w:bookmarkStart w:id="11" w:name="_Ref531249722"/>
       <w:r>
         <w:t xml:space="preserve">Figure </w:t>
       </w:r>
-      <w:r>
-        <w:fldChar w:fldCharType="begin"/>
-      </w:r>
-      <w:r>
-        <w:instrText xml:space="preserve"> SEQ Figure \* ARABIC </w:instrText>
-      </w:r>
-      <w:r>
-        <w:fldChar w:fldCharType="separate"/>
-      </w:r>
-      <w:r>
-        <w:rPr>
-          <w:noProof/>
-        </w:rPr>
-        <w:t>2</w:t>
-      </w:r>
-      <w:r>
-        <w:rPr>
-          <w:noProof/>
-        </w:rPr>
-        <w:fldChar w:fldCharType="end"/>
-      </w:r>
-      <w:bookmarkEnd w:id="12"/>
+      <w:fldSimple w:instr=" SEQ Figure \* ARABIC ">
+        <w:r>
+          <w:rPr>
+            <w:noProof/>
+          </w:rPr>
+          <w:t>2</w:t>
+        </w:r>
+      </w:fldSimple>
+      <w:bookmarkEnd w:id="11"/>
     </w:p>
     <w:p/>
     <w:p>
@@ -4324,8 +4285,8 @@
           <w:lang w:val="en-US"/>
         </w:rPr>
       </w:pPr>
-      <w:bookmarkStart w:id="13" w:name="_Toc531940357"/>
-      <w:commentRangeStart w:id="14"/>
+      <w:bookmarkStart w:id="12" w:name="_Toc531940357"/>
+      <w:commentRangeStart w:id="13"/>
       <w:r>
         <w:rPr>
           <w:rFonts w:eastAsia="Times New Roman"/>
@@ -4334,22 +4295,22 @@
         <w:lastRenderedPageBreak/>
         <w:t>Theoretical background</w:t>
       </w:r>
-      <w:commentRangeEnd w:id="14"/>
+      <w:commentRangeEnd w:id="13"/>
       <w:r>
         <w:rPr>
           <w:rStyle w:val="CommentReference"/>
           <w:rFonts w:asciiTheme="minorHAnsi" w:eastAsiaTheme="minorHAnsi" w:hAnsiTheme="minorHAnsi" w:cstheme="minorBidi"/>
           <w:b w:val="0"/>
         </w:rPr>
-        <w:commentReference w:id="14"/>
-      </w:r>
-      <w:bookmarkEnd w:id="13"/>
+        <w:commentReference w:id="13"/>
+      </w:r>
+      <w:bookmarkEnd w:id="12"/>
     </w:p>
     <w:p>
       <w:pPr>
         <w:pStyle w:val="Numberedlistlevel2"/>
       </w:pPr>
-      <w:bookmarkStart w:id="15" w:name="_Toc531940358"/>
+      <w:bookmarkStart w:id="14" w:name="_Toc531940358"/>
       <w:proofErr w:type="spellStart"/>
       <w:r>
         <w:t>Zumo</w:t>
@@ -4358,7 +4319,7 @@
       <w:r>
         <w:t xml:space="preserve"> Shield</w:t>
       </w:r>
-      <w:bookmarkEnd w:id="15"/>
+      <w:bookmarkEnd w:id="14"/>
     </w:p>
     <w:p>
       <w:pPr>
@@ -4398,19 +4359,29 @@
         </w:rPr>
         <w:t xml:space="preserve"> play mere sounds and music, a user push button that allows to switch on and off the robot and an accelerometer that measures acceleration in </w:t>
       </w:r>
-      <w:proofErr w:type="gramStart"/>
-      <w:r>
-        <w:rPr>
-          <w:lang w:val="en-US"/>
-        </w:rPr>
-        <w:t>3 dimensional</w:t>
-      </w:r>
-      <w:proofErr w:type="gramEnd"/>
-      <w:r>
-        <w:rPr>
-          <w:lang w:val="en-US"/>
-        </w:rPr>
-        <w:t>, compass and gyroscope that senses impacts and tracks orientation.</w:t>
+      <w:r>
+        <w:rPr>
+          <w:lang w:val="en-US"/>
+        </w:rPr>
+        <w:t>3-dimensional</w:t>
+      </w:r>
+      <w:r>
+        <w:rPr>
+          <w:lang w:val="en-US"/>
+        </w:rPr>
+        <w:t xml:space="preserve">, compass and gyroscope that senses </w:t>
+      </w:r>
+      <w:r>
+        <w:rPr>
+          <w:lang w:val="en-US"/>
+        </w:rPr>
+        <w:t>impact</w:t>
+      </w:r>
+      <w:r>
+        <w:rPr>
+          <w:lang w:val="en-US"/>
+        </w:rPr>
+        <w:t xml:space="preserve"> and tracks orientation.</w:t>
       </w:r>
     </w:p>
     <w:p>
@@ -4460,7 +4431,43 @@
         <w:rPr>
           <w:lang w:val="en-US"/>
         </w:rPr>
-        <w:t>Integrated DRV8835 dual motor drivers capable of delivering enough current for two high-power (HP) micro metal gearmotors.</w:t>
+        <w:t xml:space="preserve">Integrated DRV8835 dual motor drivers </w:t>
+      </w:r>
+      <w:r>
+        <w:rPr>
+          <w:lang w:val="en-US"/>
+        </w:rPr>
+        <w:t>able to supply</w:t>
+      </w:r>
+      <w:r>
+        <w:rPr>
+          <w:lang w:val="en-US"/>
+        </w:rPr>
+        <w:t xml:space="preserve"> </w:t>
+      </w:r>
+      <w:r>
+        <w:rPr>
+          <w:lang w:val="en-US"/>
+        </w:rPr>
+        <w:t>with</w:t>
+      </w:r>
+      <w:r>
+        <w:rPr>
+          <w:lang w:val="en-US"/>
+        </w:rPr>
+        <w:t xml:space="preserve"> </w:t>
+      </w:r>
+      <w:r>
+        <w:rPr>
+          <w:lang w:val="en-US"/>
+        </w:rPr>
+        <w:t>sufficient</w:t>
+      </w:r>
+      <w:r>
+        <w:rPr>
+          <w:lang w:val="en-US"/>
+        </w:rPr>
+        <w:t xml:space="preserve"> current for two high-power micro metal gearmotors.</w:t>
       </w:r>
     </w:p>
     <w:p>
@@ -4478,7 +4485,19 @@
         <w:rPr>
           <w:lang w:val="en-US"/>
         </w:rPr>
-        <w:t>Piezo buzzer for playing simple sounds and music. The buzzer is controlled by one of the Arduino’s PWM outputs, so the tones can be generated in the background without taking up a lot of processing power.</w:t>
+        <w:t xml:space="preserve">Piezo buzzer for playing </w:t>
+      </w:r>
+      <w:r>
+        <w:rPr>
+          <w:lang w:val="en-US"/>
+        </w:rPr>
+        <w:t xml:space="preserve">mere sounds and music, </w:t>
+      </w:r>
+      <w:r>
+        <w:rPr>
+          <w:lang w:val="en-US"/>
+        </w:rPr>
+        <w:t>the tones can be generated in the background without taking up a lot of processing power.</w:t>
       </w:r>
     </w:p>
     <w:p>
@@ -4496,7 +4515,31 @@
         <w:rPr>
           <w:lang w:val="en-US"/>
         </w:rPr>
-        <w:t xml:space="preserve">Integrated LSM303D 3-axis accelerometer and 3-axis magnetometer that can be used to detect impacts. The compass gets a lot of interference from the motors, batteries, PCB, and its </w:t>
+        <w:t>LSM303D 3-axis accele</w:t>
+      </w:r>
+      <w:r>
+        <w:rPr>
+          <w:lang w:val="en-US"/>
+        </w:rPr>
+        <w:t xml:space="preserve">rometer and 3-axis magnetometer </w:t>
+      </w:r>
+      <w:r>
+        <w:rPr>
+          <w:lang w:val="en-US"/>
+        </w:rPr>
+        <w:t xml:space="preserve">used to detect impacts. The compass gets </w:t>
+      </w:r>
+      <w:r>
+        <w:rPr>
+          <w:lang w:val="en-US"/>
+        </w:rPr>
+        <w:t>huge amount</w:t>
+      </w:r>
+      <w:r>
+        <w:rPr>
+          <w:lang w:val="en-US"/>
+        </w:rPr>
+        <w:t xml:space="preserve"> of interference from the motors, batteries, PCB, and its </w:t>
       </w:r>
       <w:r>
         <w:rPr>
@@ -4508,7 +4551,13 @@
         <w:rPr>
           <w:lang w:val="en-US"/>
         </w:rPr>
-        <w:t xml:space="preserve"> proper calibration, it can be used for rough orientation measuring in many environments.</w:t>
+        <w:t xml:space="preserve"> proper calibration</w:t>
+      </w:r>
+      <w:r>
+        <w:rPr>
+          <w:lang w:val="en-US"/>
+        </w:rPr>
+        <w:t>.</w:t>
       </w:r>
     </w:p>
     <w:p>
@@ -4526,7 +4575,19 @@
         <w:rPr>
           <w:lang w:val="en-US"/>
         </w:rPr>
-        <w:t>Integrated L3GD20H 3-axis gyroscope that can be used to track rotation. With this sensor and the LSM303D mentioned above, the shield effectively has a built-in MinIMU-9 v3 IMU module that can optionally be used to make a</w:t>
+        <w:t xml:space="preserve">L3GD20H 3-axis gyroscope that </w:t>
+      </w:r>
+      <w:r>
+        <w:rPr>
+          <w:lang w:val="en-US"/>
+        </w:rPr>
+        <w:t>is generally used to</w:t>
+      </w:r>
+      <w:r>
+        <w:rPr>
+          <w:lang w:val="en-US"/>
+        </w:rPr>
+        <w:t xml:space="preserve"> track rotation. With this sensor and the LSM303D mentioned above, the shield effectively has a built-in MinIMU-9 v3 IMU module that can optionally be used to make a</w:t>
       </w:r>
       <w:r>
         <w:rPr>
@@ -4538,7 +4599,7 @@
         <w:rPr>
           <w:lang w:val="en-US"/>
         </w:rPr>
-        <w:t xml:space="preserve"> attitude and heading reference system (AHRS) so that your robot can its orientation.</w:t>
+        <w:t xml:space="preserve"> attitude and heading reference system (AHRS).</w:t>
       </w:r>
     </w:p>
     <w:p>
@@ -4574,7 +4635,25 @@
         <w:rPr>
           <w:lang w:val="en-US"/>
         </w:rPr>
-        <w:t xml:space="preserve">7.5 V boost regulator for powering the Arduino from the </w:t>
+        <w:t xml:space="preserve">7.5 V boost regulator for powering the </w:t>
+      </w:r>
+      <w:r>
+        <w:rPr>
+          <w:lang w:val="en-US"/>
+        </w:rPr>
+        <w:t>CY8CKIT059</w:t>
+      </w:r>
+      <w:r>
+        <w:rPr>
+          <w:lang w:val="en-US"/>
+        </w:rPr>
+        <w:t xml:space="preserve"> </w:t>
+      </w:r>
+      <w:r>
+        <w:rPr>
+          <w:lang w:val="en-US"/>
+        </w:rPr>
+        <w:t xml:space="preserve">from the </w:t>
       </w:r>
       <w:proofErr w:type="spellStart"/>
       <w:r>
@@ -4627,7 +4706,7 @@
       <w:pPr>
         <w:pStyle w:val="Numberedlistlevel2"/>
       </w:pPr>
-      <w:bookmarkStart w:id="16" w:name="_Toc531940359"/>
+      <w:bookmarkStart w:id="15" w:name="_Toc531940359"/>
       <w:proofErr w:type="spellStart"/>
       <w:r>
         <w:t>Zumo</w:t>
@@ -4642,37 +4721,167 @@
       <w:r>
         <w:t>hassis</w:t>
       </w:r>
+      <w:bookmarkEnd w:id="15"/>
+    </w:p>
+    <w:p>
+      <w:pPr>
+        <w:rPr>
+          <w:lang w:val="en-US"/>
+        </w:rPr>
+      </w:pPr>
+      <w:r>
+        <w:rPr>
+          <w:lang w:val="en-US"/>
+        </w:rPr>
+        <w:t xml:space="preserve">Black </w:t>
+      </w:r>
+      <w:r>
+        <w:rPr>
+          <w:lang w:val="en-US"/>
+        </w:rPr>
+        <w:t>ABS plastic</w:t>
+      </w:r>
+      <w:r>
+        <w:rPr>
+          <w:lang w:val="en-US"/>
+        </w:rPr>
+        <w:t xml:space="preserve"> is used as main material to make the chassis. </w:t>
+      </w:r>
+      <w:proofErr w:type="spellStart"/>
+      <w:r>
+        <w:rPr>
+          <w:lang w:val="en-US"/>
+        </w:rPr>
+        <w:t>Zumo</w:t>
+      </w:r>
+      <w:proofErr w:type="spellEnd"/>
+      <w:r>
+        <w:rPr>
+          <w:lang w:val="en-US"/>
+        </w:rPr>
+        <w:t xml:space="preserve"> chassis has also </w:t>
+      </w:r>
+      <w:r>
+        <w:rPr>
+          <w:lang w:val="en-US"/>
+        </w:rPr>
+        <w:t xml:space="preserve">sockets for two micro metal gearmotors and a </w:t>
+      </w:r>
+      <w:r>
+        <w:rPr>
+          <w:lang w:val="en-US"/>
+        </w:rPr>
+        <w:t>detachment</w:t>
+      </w:r>
+      <w:r>
+        <w:rPr>
+          <w:lang w:val="en-US"/>
+        </w:rPr>
+        <w:t xml:space="preserve"> for four AA batt</w:t>
+      </w:r>
+      <w:r>
+        <w:rPr>
+          <w:lang w:val="en-US"/>
+        </w:rPr>
+        <w:t xml:space="preserve">eries. </w:t>
+      </w:r>
+      <w:r>
+        <w:rPr>
+          <w:lang w:val="en-US"/>
+        </w:rPr>
+        <w:t xml:space="preserve">The battery </w:t>
+      </w:r>
+      <w:r>
+        <w:rPr>
+          <w:lang w:val="en-US"/>
+        </w:rPr>
+        <w:t>detachment</w:t>
+      </w:r>
+      <w:r>
+        <w:rPr>
+          <w:lang w:val="en-US"/>
+        </w:rPr>
+        <w:t xml:space="preserve"> terminals protrude through the chassis and </w:t>
+      </w:r>
+      <w:r>
+        <w:rPr>
+          <w:lang w:val="en-US"/>
+        </w:rPr>
+        <w:t>are easily</w:t>
+      </w:r>
+      <w:r>
+        <w:rPr>
+          <w:lang w:val="en-US"/>
+        </w:rPr>
+        <w:t xml:space="preserve"> accessed from the top side. </w:t>
+      </w:r>
+      <w:r>
+        <w:rPr>
+          <w:lang w:val="en-US"/>
+        </w:rPr>
+        <w:t>Also</w:t>
+      </w:r>
+      <w:r>
+        <w:rPr>
+          <w:lang w:val="en-US"/>
+        </w:rPr>
+        <w:t>,</w:t>
+      </w:r>
+      <w:r>
+        <w:rPr>
+          <w:lang w:val="en-US"/>
+        </w:rPr>
+        <w:t xml:space="preserve"> chassis include acrylic black plate</w:t>
+      </w:r>
+      <w:r>
+        <w:rPr>
+          <w:lang w:val="en-US"/>
+        </w:rPr>
+        <w:t xml:space="preserve">. This plate </w:t>
+      </w:r>
+      <w:r>
+        <w:rPr>
+          <w:lang w:val="en-US"/>
+        </w:rPr>
+        <w:t>keep</w:t>
+      </w:r>
+      <w:r>
+        <w:rPr>
+          <w:lang w:val="en-US"/>
+        </w:rPr>
+        <w:t>s the motors in place</w:t>
+      </w:r>
+      <w:r>
+        <w:rPr>
+          <w:lang w:val="en-US"/>
+        </w:rPr>
+        <w:t>,</w:t>
+      </w:r>
+      <w:bookmarkStart w:id="16" w:name="_GoBack"/>
       <w:bookmarkEnd w:id="16"/>
-    </w:p>
-    <w:p>
-      <w:pPr>
-        <w:rPr>
-          <w:lang w:val="en-US"/>
-        </w:rPr>
-      </w:pPr>
-      <w:r>
-        <w:rPr>
-          <w:lang w:val="en-US"/>
-        </w:rPr>
-        <w:t>The chassis is made from black ABS plastic and has sockets for two micro metal gearmotors and a compartment for four AA batt</w:t>
-      </w:r>
-      <w:r>
-        <w:rPr>
-          <w:lang w:val="en-US"/>
-        </w:rPr>
-        <w:t xml:space="preserve">eries. </w:t>
-      </w:r>
-      <w:r>
-        <w:rPr>
-          <w:lang w:val="en-US"/>
-        </w:rPr>
-        <w:t>The battery compartment terminals protrude through the chassis and can be accessed from the top side. A black acrylic plate is included with the chassis. This plate holds the motors in place a</w:t>
-      </w:r>
-      <w:r>
-        <w:rPr>
-          <w:lang w:val="en-US"/>
-        </w:rPr>
-        <w:t>nd can be used for mounting</w:t>
+      <w:r>
+        <w:rPr>
+          <w:lang w:val="en-US"/>
+        </w:rPr>
+        <w:t xml:space="preserve"> </w:t>
+      </w:r>
+      <w:r>
+        <w:rPr>
+          <w:lang w:val="en-US"/>
+        </w:rPr>
+        <w:t>additionally</w:t>
+      </w:r>
+      <w:r>
+        <w:rPr>
+          <w:lang w:val="en-US"/>
+        </w:rPr>
+        <w:t xml:space="preserve"> it can be used </w:t>
+      </w:r>
+      <w:r>
+        <w:rPr>
+          <w:lang w:val="en-US"/>
+        </w:rPr>
+        <w:t>for mounting</w:t>
       </w:r>
       <w:r>
         <w:rPr>
@@ -4690,7 +4899,13 @@
         <w:rPr>
           <w:lang w:val="en-US"/>
         </w:rPr>
-        <w:t xml:space="preserve"> microcontroller, motor drivers, and sensors.</w:t>
+        <w:t xml:space="preserve"> microcontroller, motor drivers</w:t>
+      </w:r>
+      <w:r>
+        <w:rPr>
+          <w:lang w:val="en-US"/>
+        </w:rPr>
+        <w:t xml:space="preserve"> and sensors.</w:t>
       </w:r>
     </w:p>
     <w:p>
@@ -4799,8 +5014,9 @@
           <w:shd w:val="clear" w:color="auto" w:fill="FFFFFF"/>
           <w:lang w:val="en-US"/>
         </w:rPr>
-        <w:t xml:space="preserve">, PGAs, filters, </w:t>
-      </w:r>
+        <w:t xml:space="preserve">, PGAs, filters, comparators, SAR and Delta-Sigma ADCs and the industry's best </w:t>
+      </w:r>
+      <w:proofErr w:type="spellStart"/>
       <w:r>
         <w:rPr>
           <w:rFonts w:asciiTheme="minorHAnsi" w:hAnsiTheme="minorHAnsi" w:cstheme="minorHAnsi"/>
@@ -4808,10 +5024,9 @@
           <w:shd w:val="clear" w:color="auto" w:fill="FFFFFF"/>
           <w:lang w:val="en-US"/>
         </w:rPr>
-        <w:lastRenderedPageBreak/>
-        <w:t xml:space="preserve">comparators, SAR and Delta-Sigma ADCs and the industry's best </w:t>
-      </w:r>
-      <w:proofErr w:type="spellStart"/>
+        <w:t>CapSense</w:t>
+      </w:r>
+      <w:proofErr w:type="spellEnd"/>
       <w:r>
         <w:rPr>
           <w:rFonts w:asciiTheme="minorHAnsi" w:hAnsiTheme="minorHAnsi" w:cstheme="minorHAnsi"/>
@@ -4819,16 +5034,6 @@
           <w:shd w:val="clear" w:color="auto" w:fill="FFFFFF"/>
           <w:lang w:val="en-US"/>
         </w:rPr>
-        <w:t>CapSense</w:t>
-      </w:r>
-      <w:proofErr w:type="spellEnd"/>
-      <w:r>
-        <w:rPr>
-          <w:rFonts w:asciiTheme="minorHAnsi" w:hAnsiTheme="minorHAnsi" w:cstheme="minorHAnsi"/>
-          <w:color w:val="333333"/>
-          <w:shd w:val="clear" w:color="auto" w:fill="FFFFFF"/>
-          <w:lang w:val="en-US"/>
-        </w:rPr>
         <w:t xml:space="preserve"> touch-sensing solution.</w:t>
       </w:r>
     </w:p>
@@ -4838,6 +5043,7 @@
       </w:pPr>
       <w:bookmarkStart w:id="18" w:name="_Toc531940361"/>
       <w:r>
+        <w:lastRenderedPageBreak/>
         <w:t>Sensors</w:t>
       </w:r>
       <w:bookmarkEnd w:id="18"/>
@@ -7840,21 +8046,7 @@
         <w:rPr>
           <w:lang w:val="en-US"/>
         </w:rPr>
-        <w:t xml:space="preserve"> </w:t>
-      </w:r>
-      <w:proofErr w:type="spellStart"/>
-      <w:r>
-        <w:rPr>
-          <w:lang w:val="en-US"/>
-        </w:rPr>
-        <w:t>The</w:t>
-      </w:r>
-      <w:proofErr w:type="spellEnd"/>
-      <w:r>
-        <w:rPr>
-          <w:lang w:val="en-US"/>
-        </w:rPr>
-        <w:t xml:space="preserve"> timer in our robot is set in the beginning of the competition and is reset constantly while inside the circle and every time it is being hit. This allows the timer to run out only in the case when the robot is outside the circle and receives no hits. When the time is up, the robot sends logs and brings the motors to a stop.</w:t>
+        <w:t xml:space="preserve"> The timer in our robot is set in the beginning of the competition and is reset constantly while inside the circle and every time it is being hit. This allows the timer to run out only in the case when the robot is outside the circle and receives no hits. When the time is up, the robot sends logs and brings the motors to a stop.</w:t>
       </w:r>
     </w:p>
     <w:p>
@@ -7922,24 +8114,14 @@
       <w:r>
         <w:t xml:space="preserve">Figure </w:t>
       </w:r>
-      <w:r>
-        <w:fldChar w:fldCharType="begin"/>
-      </w:r>
-      <w:r>
-        <w:instrText xml:space="preserve"> SEQ Figure \* ARABIC </w:instrText>
-      </w:r>
-      <w:r>
-        <w:fldChar w:fldCharType="separate"/>
-      </w:r>
-      <w:r>
-        <w:rPr>
-          <w:noProof/>
-        </w:rPr>
-        <w:t>4</w:t>
-      </w:r>
-      <w:r>
-        <w:fldChar w:fldCharType="end"/>
-      </w:r>
+      <w:fldSimple w:instr=" SEQ Figure \* ARABIC ">
+        <w:r>
+          <w:rPr>
+            <w:noProof/>
+          </w:rPr>
+          <w:t>4</w:t>
+        </w:r>
+      </w:fldSimple>
       <w:bookmarkEnd w:id="26"/>
     </w:p>
     <w:p>
@@ -8078,15 +8260,7 @@
         </m:r>
       </m:oMath>
       <w:r>
-        <w:t xml:space="preserve"> and applies a correction based on proportional, integral, a</w:t>
-      </w:r>
-      <w:proofErr w:type="spellStart"/>
-      <w:r>
-        <w:t>nd</w:t>
-      </w:r>
-      <w:proofErr w:type="spellEnd"/>
-      <w:r>
-        <w:t xml:space="preserve"> derivative terms (denoted P, I, and D respectively), hence the name. </w:t>
+        <w:t xml:space="preserve"> and applies a correction based on proportional, integral, and derivative terms (denoted P, I, and D respectively), hence the name. </w:t>
       </w:r>
     </w:p>
     <w:p>
@@ -8199,7 +8373,6 @@
           <w:id w:val="307980880"/>
           <w:citation/>
         </w:sdtPr>
-        <w:sdtEndPr/>
         <w:sdtContent>
           <w:r>
             <w:fldChar w:fldCharType="begin"/>
@@ -8636,24 +8809,14 @@
       <w:r>
         <w:t xml:space="preserve">Figure </w:t>
       </w:r>
-      <w:r>
-        <w:fldChar w:fldCharType="begin"/>
-      </w:r>
-      <w:r>
-        <w:instrText xml:space="preserve"> SEQ Figure \* ARABIC </w:instrText>
-      </w:r>
-      <w:r>
-        <w:fldChar w:fldCharType="separate"/>
-      </w:r>
-      <w:r>
-        <w:rPr>
-          <w:noProof/>
-        </w:rPr>
-        <w:t>6</w:t>
-      </w:r>
-      <w:r>
-        <w:fldChar w:fldCharType="end"/>
-      </w:r>
+      <w:fldSimple w:instr=" SEQ Figure \* ARABIC ">
+        <w:r>
+          <w:rPr>
+            <w:noProof/>
+          </w:rPr>
+          <w:t>6</w:t>
+        </w:r>
+      </w:fldSimple>
       <w:bookmarkEnd w:id="29"/>
     </w:p>
     <w:p>
@@ -8743,7 +8906,7 @@
       <w:pPr>
         <w:rPr>
           <w:rFonts w:ascii="Times New Roman" w:hAnsi="Times New Roman" w:cs="Times New Roman"/>
-          <w:lang/>
+          <w:lang w:val="en-US"/>
         </w:rPr>
       </w:pPr>
       <w:bookmarkStart w:id="33" w:name="_Toc531940372"/>
@@ -8751,37 +8914,79 @@
       <w:r>
         <w:rPr>
           <w:shd w:val="clear" w:color="auto" w:fill="FFFFFF"/>
-          <w:lang/>
-        </w:rPr>
-        <w:t>Our team had some challenges concerning robot’s motor that was accidently broken when we programmed it in the second week of working on our project. When the robot was changed we adjusted our programs to the new robot.</w:t>
+          <w:lang w:val="en-US"/>
+        </w:rPr>
+        <w:t>Our team had some challenges concerning robot’s motor that was broken when we programmed it in the second week of working on our project. When the robot was changed we adjusted our programs to the new robot.</w:t>
       </w:r>
     </w:p>
     <w:p>
       <w:pPr>
         <w:rPr>
           <w:rFonts w:ascii="Times New Roman" w:hAnsi="Times New Roman" w:cs="Times New Roman"/>
-          <w:lang/>
+          <w:lang w:val="en-US"/>
         </w:rPr>
       </w:pPr>
       <w:r>
         <w:rPr>
           <w:shd w:val="clear" w:color="auto" w:fill="FFFFFF"/>
-          <w:lang/>
-        </w:rPr>
-        <w:t>Next obstacle was that we could use robots and all equipments only in the classroom, hence we used to come earlier or stay after classes. Moreover, we decided to cooperate on dictanсe if someone had health issues, by using Telegram chat.</w:t>
+          <w:lang w:val="en-US"/>
+        </w:rPr>
+        <w:t xml:space="preserve">Next obstacle was that we could use robots and all </w:t>
+      </w:r>
+      <w:r>
+        <w:rPr>
+          <w:shd w:val="clear" w:color="auto" w:fill="FFFFFF"/>
+          <w:lang w:val="en-US"/>
+        </w:rPr>
+        <w:t>equipment</w:t>
+      </w:r>
+      <w:r>
+        <w:rPr>
+          <w:shd w:val="clear" w:color="auto" w:fill="FFFFFF"/>
+          <w:lang w:val="en-US"/>
+        </w:rPr>
+        <w:t xml:space="preserve"> only in the classroom, hence we used to come earlier or stay after classes. Moreover</w:t>
+      </w:r>
+      <w:r>
+        <w:rPr>
+          <w:shd w:val="clear" w:color="auto" w:fill="FFFFFF"/>
+          <w:lang w:val="en-US"/>
+        </w:rPr>
+        <w:t>, we decided to cooperate dis</w:t>
+      </w:r>
+      <w:r>
+        <w:rPr>
+          <w:shd w:val="clear" w:color="auto" w:fill="FFFFFF"/>
+          <w:lang w:val="en-US"/>
+        </w:rPr>
+        <w:t>tan</w:t>
+      </w:r>
+      <w:r>
+        <w:rPr>
+          <w:shd w:val="clear" w:color="auto" w:fill="FFFFFF"/>
+          <w:lang w:val="en-US"/>
+        </w:rPr>
+        <w:t>tly</w:t>
+      </w:r>
+      <w:r>
+        <w:rPr>
+          <w:shd w:val="clear" w:color="auto" w:fill="FFFFFF"/>
+          <w:lang w:val="en-US"/>
+        </w:rPr>
+        <w:t xml:space="preserve"> if someone had health issues, by using Telegram chat.</w:t>
       </w:r>
     </w:p>
     <w:p>
       <w:pPr>
         <w:rPr>
           <w:rFonts w:ascii="Times New Roman" w:hAnsi="Times New Roman" w:cs="Times New Roman"/>
-          <w:lang/>
+          <w:lang w:val="en-US"/>
         </w:rPr>
       </w:pPr>
       <w:r>
         <w:rPr>
           <w:shd w:val="clear" w:color="auto" w:fill="FFFFFF"/>
-          <w:lang/>
+          <w:lang w:val="en-US"/>
         </w:rPr>
         <w:t>In our team it was hard for newcomers to catch up with the robot, yet we helped each other to compile functions, corrected mistakes all in all, we cooperated well.</w:t>
       </w:r>
@@ -8790,28 +8995,42 @@
       <w:pPr>
         <w:rPr>
           <w:rFonts w:ascii="Times New Roman" w:hAnsi="Times New Roman" w:cs="Times New Roman"/>
-          <w:lang/>
+          <w:lang w:val="en-US"/>
         </w:rPr>
       </w:pPr>
       <w:r>
         <w:rPr>
           <w:shd w:val="clear" w:color="auto" w:fill="FFFFFF"/>
-          <w:lang/>
-        </w:rPr>
-        <w:t>In our case, MQTT had a great affect on our line-following function. That was the reason why we decided to develop an algorithm that could cache logs.</w:t>
+          <w:lang w:val="en-US"/>
+        </w:rPr>
+        <w:t xml:space="preserve">In our case, MQTT had a great </w:t>
+      </w:r>
+      <w:r>
+        <w:rPr>
+          <w:shd w:val="clear" w:color="auto" w:fill="FFFFFF"/>
+          <w:lang w:val="en-US"/>
+        </w:rPr>
+        <w:t>effect</w:t>
+      </w:r>
+      <w:r>
+        <w:rPr>
+          <w:shd w:val="clear" w:color="auto" w:fill="FFFFFF"/>
+          <w:lang w:val="en-US"/>
+        </w:rPr>
+        <w:t xml:space="preserve"> on our line-following function. That was the reason why we decided to develop an algorithm that could cache logs.</w:t>
       </w:r>
     </w:p>
     <w:p>
       <w:pPr>
         <w:rPr>
           <w:rFonts w:ascii="Times New Roman" w:hAnsi="Times New Roman" w:cs="Times New Roman"/>
-          <w:lang/>
+          <w:lang w:val="en-US"/>
         </w:rPr>
       </w:pPr>
       <w:r>
         <w:rPr>
           <w:shd w:val="clear" w:color="auto" w:fill="FFFFFF"/>
-          <w:lang/>
+          <w:lang w:val="en-US"/>
         </w:rPr>
         <w:t>On the other hand, it was not hard to delegate our work between team members. We communicated well and could share issue solutions, brainstormed together.</w:t>
       </w:r>
@@ -8819,7 +9038,7 @@
     <w:p>
       <w:pPr>
         <w:rPr>
-          <w:lang/>
+          <w:lang w:val="en-US"/>
         </w:rPr>
       </w:pPr>
     </w:p>
@@ -8975,7 +9194,6 @@
           <w:docPartUnique/>
         </w:docPartObj>
       </w:sdtPr>
-      <w:sdtEndPr/>
       <w:sdtContent>
         <w:p>
           <w:pPr>
@@ -8997,7 +9215,6 @@
             <w:id w:val="-573587230"/>
             <w:bibliography/>
           </w:sdtPr>
-          <w:sdtEndPr/>
           <w:sdtContent>
             <w:p>
               <w:pPr>
@@ -9744,7 +9961,7 @@
       </w:r>
     </w:p>
   </w:comment>
-  <w:comment w:id="14" w:author="MIKHAIL STEFANTSEV" w:date="2018-11-26T18:29:00Z" w:initials="MS">
+  <w:comment w:id="13" w:author="MIKHAIL STEFANTSEV" w:date="2018-11-26T18:29:00Z" w:initials="MS">
     <w:p>
       <w:pPr>
         <w:pStyle w:val="CommentText"/>
@@ -14280,7 +14497,7 @@
 </file>
 
 <file path=customXml/itemProps2.xml><?xml version="1.0" encoding="utf-8"?>
-<ds:datastoreItem xmlns:ds="http://schemas.openxmlformats.org/officeDocument/2006/customXml" ds:itemID="{38353F81-0F80-404E-8B16-592DFB7D0787}">
+<ds:datastoreItem xmlns:ds="http://schemas.openxmlformats.org/officeDocument/2006/customXml" ds:itemID="{1AB579F6-5A6A-4A34-BAD2-1B9413DE23FF}">
   <ds:schemaRefs>
     <ds:schemaRef ds:uri="http://schemas.openxmlformats.org/officeDocument/2006/bibliography"/>
   </ds:schemaRefs>

</xml_diff>

<commit_message>
cleanup addition about MQTT issue
</commit_message>
<xml_diff>
--- a/projects-report.docx
+++ b/projects-report.docx
@@ -133,23 +133,13 @@
                                     <w:text/>
                                   </w:sdtPr>
                                   <w:sdtContent>
-                                    <w:proofErr w:type="spellStart"/>
                                     <w:r>
                                       <w:rPr>
                                         <w:color w:val="4472C4" w:themeColor="accent1"/>
                                         <w:sz w:val="72"/>
                                         <w:szCs w:val="72"/>
                                       </w:rPr>
-                                      <w:t>Zumo</w:t>
-                                    </w:r>
-                                    <w:proofErr w:type="spellEnd"/>
-                                    <w:r>
-                                      <w:rPr>
-                                        <w:color w:val="4472C4" w:themeColor="accent1"/>
-                                        <w:sz w:val="72"/>
-                                        <w:szCs w:val="72"/>
-                                      </w:rPr>
-                                      <w:t xml:space="preserve"> project</w:t>
+                                      <w:t>Zumo project</w:t>
                                     </w:r>
                                   </w:sdtContent>
                                 </w:sdt>
@@ -256,7 +246,7 @@
                     <v:stroke joinstyle="miter"/>
                     <v:path gradientshapeok="t" o:connecttype="rect"/>
                   </v:shapetype>
-                  <v:shape id="Text Box 131" o:spid="_x0000_s1026" type="#_x0000_t202" style="position:absolute;margin-left:0;margin-top:0;width:369pt;height:529.2pt;z-index:251660288;visibility:visible;mso-wrap-style:square;mso-width-percent:790;mso-height-percent:350;mso-left-percent:77;mso-top-percent:540;mso-wrap-distance-left:14.4pt;mso-wrap-distance-top:0;mso-wrap-distance-right:14.4pt;mso-wrap-distance-bottom:0;mso-position-horizontal-relative:margin;mso-position-vertical-relative:page;mso-width-percent:790;mso-height-percent:350;mso-left-percent:77;mso-top-percent:540;mso-width-relative:margin;mso-height-relative:page;v-text-anchor:top" o:gfxdata="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" filled="f" stroked="f" strokeweight=".5pt">
+                  <v:shape id="Text Box 131" o:spid="_x0000_s1026" type="#_x0000_t202" style="position:absolute;margin-left:0;margin-top:0;width:369pt;height:529.2pt;z-index:251660288;visibility:visible;mso-wrap-style:square;mso-width-percent:790;mso-height-percent:350;mso-left-percent:77;mso-top-percent:540;mso-wrap-distance-left:14.4pt;mso-wrap-distance-top:0;mso-wrap-distance-right:14.4pt;mso-wrap-distance-bottom:0;mso-position-horizontal-relative:margin;mso-position-vertical-relative:page;mso-width-percent:790;mso-height-percent:350;mso-left-percent:77;mso-top-percent:540;mso-width-relative:margin;mso-height-relative:page;v-text-anchor:top" o:gfxdata="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" filled="f" stroked="f" strokeweight=".5pt">
                     <v:textbox style="mso-fit-shape-to-text:t" inset="0,0,0,0">
                       <w:txbxContent>
                         <w:p>
@@ -283,23 +273,13 @@
                               <w:text/>
                             </w:sdtPr>
                             <w:sdtContent>
-                              <w:proofErr w:type="spellStart"/>
                               <w:r>
                                 <w:rPr>
                                   <w:color w:val="4472C4" w:themeColor="accent1"/>
                                   <w:sz w:val="72"/>
                                   <w:szCs w:val="72"/>
                                 </w:rPr>
-                                <w:t>Zumo</w:t>
-                              </w:r>
-                              <w:proofErr w:type="spellEnd"/>
-                              <w:r>
-                                <w:rPr>
-                                  <w:color w:val="4472C4" w:themeColor="accent1"/>
-                                  <w:sz w:val="72"/>
-                                  <w:szCs w:val="72"/>
-                                </w:rPr>
-                                <w:t xml:space="preserve"> project</w:t>
+                                <w:t>Zumo project</w:t>
                               </w:r>
                             </w:sdtContent>
                           </w:sdt>
@@ -517,7 +497,7 @@
               </mc:Choice>
               <mc:Fallback>
                 <w:pict>
-                  <v:rect w14:anchorId="4E8E35F8" id="Rectangle 132" o:spid="_x0000_s1027" style="position:absolute;margin-left:-4.4pt;margin-top:0;width:46.8pt;height:77.75pt;z-index:251659264;visibility:visible;mso-wrap-style:square;mso-width-percent:76;mso-height-percent:98;mso-top-percent:23;mso-wrap-distance-left:9pt;mso-wrap-distance-top:0;mso-wrap-distance-right:9pt;mso-wrap-distance-bottom:0;mso-position-horizontal:right;mso-position-horizontal-relative:margin;mso-position-vertical-relative:page;mso-width-percent:76;mso-height-percent:98;mso-top-percent:23;mso-width-relative:page;mso-height-relative:page;v-text-anchor:bottom" o:gfxdata="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" fillcolor="#4472c4 [3204]" stroked="f" strokeweight="1pt">
+                  <v:rect w14:anchorId="4E8E35F8" id="Rectangle 132" o:spid="_x0000_s1027" style="position:absolute;margin-left:-4.4pt;margin-top:0;width:46.8pt;height:77.75pt;z-index:251659264;visibility:visible;mso-wrap-style:square;mso-width-percent:76;mso-height-percent:98;mso-top-percent:23;mso-wrap-distance-left:9pt;mso-wrap-distance-top:0;mso-wrap-distance-right:9pt;mso-wrap-distance-bottom:0;mso-position-horizontal:right;mso-position-horizontal-relative:margin;mso-position-vertical-relative:page;mso-width-percent:76;mso-height-percent:98;mso-top-percent:23;mso-width-relative:page;mso-height-relative:page;v-text-anchor:bottom" o:gfxdata="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" fillcolor="#4472c4 [3204]" stroked="f" strokeweight="1pt">
                     <o:lock v:ext="edit" aspectratio="t"/>
                     <v:textbox inset="3.6pt,,3.6pt">
                       <w:txbxContent>
@@ -588,7 +568,7 @@
           <w:lang w:val="en-US"/>
         </w:rPr>
       </w:pPr>
-      <w:bookmarkStart w:id="0" w:name="_Toc531940348"/>
+      <w:bookmarkStart w:id="0" w:name="_Toc532299452"/>
       <w:commentRangeStart w:id="1"/>
       <w:r>
         <w:rPr>
@@ -650,7 +630,7 @@
               <w:noProof/>
               <w:sz w:val="22"/>
               <w:szCs w:val="22"/>
-              <w:lang w:eastAsia="ru-RU"/>
+              <w:lang/>
             </w:rPr>
           </w:pPr>
           <w:r>
@@ -677,7 +657,7 @@
             </w:rPr>
             <w:fldChar w:fldCharType="separate"/>
           </w:r>
-          <w:hyperlink w:anchor="_Toc531940348" w:history="1">
+          <w:hyperlink w:anchor="_Toc532299452" w:history="1">
             <w:r>
               <w:rPr>
                 <w:rStyle w:val="Hyperlink"/>
@@ -705,7 +685,7 @@
                 <w:noProof/>
                 <w:webHidden/>
               </w:rPr>
-              <w:instrText xml:space="preserve"> PAGEREF _Toc531940348 \h </w:instrText>
+              <w:instrText xml:space="preserve"> PAGEREF _Toc532299452 \h </w:instrText>
             </w:r>
             <w:r>
               <w:rPr>
@@ -748,10 +728,10 @@
               <w:noProof/>
               <w:sz w:val="22"/>
               <w:szCs w:val="22"/>
-              <w:lang w:eastAsia="ru-RU"/>
+              <w:lang/>
             </w:rPr>
           </w:pPr>
-          <w:hyperlink w:anchor="_Toc531940349" w:history="1">
+          <w:hyperlink w:anchor="_Toc532299453" w:history="1">
             <w:r>
               <w:rPr>
                 <w:rStyle w:val="Hyperlink"/>
@@ -766,7 +746,7 @@
                 <w:noProof/>
                 <w:sz w:val="22"/>
                 <w:szCs w:val="22"/>
-                <w:lang w:eastAsia="ru-RU"/>
+                <w:lang/>
               </w:rPr>
               <w:tab/>
             </w:r>
@@ -796,7 +776,7 @@
                 <w:noProof/>
                 <w:webHidden/>
               </w:rPr>
-              <w:instrText xml:space="preserve"> PAGEREF _Toc531940349 \h </w:instrText>
+              <w:instrText xml:space="preserve"> PAGEREF _Toc532299453 \h </w:instrText>
             </w:r>
             <w:r>
               <w:rPr>
@@ -839,10 +819,10 @@
               <w:noProof/>
               <w:sz w:val="22"/>
               <w:szCs w:val="22"/>
-              <w:lang w:eastAsia="ru-RU"/>
+              <w:lang/>
             </w:rPr>
           </w:pPr>
-          <w:hyperlink w:anchor="_Toc531940350" w:history="1">
+          <w:hyperlink w:anchor="_Toc532299454" w:history="1">
             <w:r>
               <w:rPr>
                 <w:rStyle w:val="Hyperlink"/>
@@ -857,7 +837,7 @@
                 <w:noProof/>
                 <w:sz w:val="22"/>
                 <w:szCs w:val="22"/>
-                <w:lang w:eastAsia="ru-RU"/>
+                <w:lang/>
               </w:rPr>
               <w:tab/>
             </w:r>
@@ -887,7 +867,7 @@
                 <w:noProof/>
                 <w:webHidden/>
               </w:rPr>
-              <w:instrText xml:space="preserve"> PAGEREF _Toc531940350 \h </w:instrText>
+              <w:instrText xml:space="preserve"> PAGEREF _Toc532299454 \h </w:instrText>
             </w:r>
             <w:r>
               <w:rPr>
@@ -930,10 +910,10 @@
               <w:noProof/>
               <w:sz w:val="22"/>
               <w:szCs w:val="22"/>
-              <w:lang w:eastAsia="ru-RU"/>
+              <w:lang/>
             </w:rPr>
           </w:pPr>
-          <w:hyperlink w:anchor="_Toc531940351" w:history="1">
+          <w:hyperlink w:anchor="_Toc532299455" w:history="1">
             <w:r>
               <w:rPr>
                 <w:rStyle w:val="Hyperlink"/>
@@ -949,7 +929,7 @@
                 <w:noProof/>
                 <w:sz w:val="22"/>
                 <w:szCs w:val="22"/>
-                <w:lang w:eastAsia="ru-RU"/>
+                <w:lang/>
               </w:rPr>
               <w:tab/>
             </w:r>
@@ -979,7 +959,7 @@
                 <w:noProof/>
                 <w:webHidden/>
               </w:rPr>
-              <w:instrText xml:space="preserve"> PAGEREF _Toc531940351 \h </w:instrText>
+              <w:instrText xml:space="preserve"> PAGEREF _Toc532299455 \h </w:instrText>
             </w:r>
             <w:r>
               <w:rPr>
@@ -1022,10 +1002,10 @@
               <w:noProof/>
               <w:sz w:val="22"/>
               <w:szCs w:val="22"/>
-              <w:lang w:eastAsia="ru-RU"/>
+              <w:lang/>
             </w:rPr>
           </w:pPr>
-          <w:hyperlink w:anchor="_Toc531940352" w:history="1">
+          <w:hyperlink w:anchor="_Toc532299456" w:history="1">
             <w:r>
               <w:rPr>
                 <w:rStyle w:val="Hyperlink"/>
@@ -1040,7 +1020,7 @@
                 <w:noProof/>
                 <w:sz w:val="22"/>
                 <w:szCs w:val="22"/>
-                <w:lang w:eastAsia="ru-RU"/>
+                <w:lang/>
               </w:rPr>
               <w:tab/>
             </w:r>
@@ -1070,7 +1050,7 @@
                 <w:noProof/>
                 <w:webHidden/>
               </w:rPr>
-              <w:instrText xml:space="preserve"> PAGEREF _Toc531940352 \h </w:instrText>
+              <w:instrText xml:space="preserve"> PAGEREF _Toc532299456 \h </w:instrText>
             </w:r>
             <w:r>
               <w:rPr>
@@ -1113,10 +1093,10 @@
               <w:noProof/>
               <w:sz w:val="22"/>
               <w:szCs w:val="22"/>
-              <w:lang w:eastAsia="ru-RU"/>
+              <w:lang/>
             </w:rPr>
           </w:pPr>
-          <w:hyperlink w:anchor="_Toc531940353" w:history="1">
+          <w:hyperlink w:anchor="_Toc532299457" w:history="1">
             <w:r>
               <w:rPr>
                 <w:rStyle w:val="Hyperlink"/>
@@ -1132,7 +1112,7 @@
                 <w:noProof/>
                 <w:sz w:val="22"/>
                 <w:szCs w:val="22"/>
-                <w:lang w:eastAsia="ru-RU"/>
+                <w:lang/>
               </w:rPr>
               <w:tab/>
             </w:r>
@@ -1164,7 +1144,7 @@
                 <w:noProof/>
                 <w:webHidden/>
               </w:rPr>
-              <w:instrText xml:space="preserve"> PAGEREF _Toc531940353 \h </w:instrText>
+              <w:instrText xml:space="preserve"> PAGEREF _Toc532299457 \h </w:instrText>
             </w:r>
             <w:r>
               <w:rPr>
@@ -1207,10 +1187,10 @@
               <w:noProof/>
               <w:sz w:val="22"/>
               <w:szCs w:val="22"/>
-              <w:lang w:eastAsia="ru-RU"/>
+              <w:lang/>
             </w:rPr>
           </w:pPr>
-          <w:hyperlink w:anchor="_Toc531940354" w:history="1">
+          <w:hyperlink w:anchor="_Toc532299458" w:history="1">
             <w:r>
               <w:rPr>
                 <w:rStyle w:val="Hyperlink"/>
@@ -1225,7 +1205,7 @@
                 <w:noProof/>
                 <w:sz w:val="22"/>
                 <w:szCs w:val="22"/>
-                <w:lang w:eastAsia="ru-RU"/>
+                <w:lang/>
               </w:rPr>
               <w:tab/>
             </w:r>
@@ -1255,7 +1235,7 @@
                 <w:noProof/>
                 <w:webHidden/>
               </w:rPr>
-              <w:instrText xml:space="preserve"> PAGEREF _Toc531940354 \h </w:instrText>
+              <w:instrText xml:space="preserve"> PAGEREF _Toc532299458 \h </w:instrText>
             </w:r>
             <w:r>
               <w:rPr>
@@ -1298,10 +1278,10 @@
               <w:noProof/>
               <w:sz w:val="22"/>
               <w:szCs w:val="22"/>
-              <w:lang w:eastAsia="ru-RU"/>
+              <w:lang/>
             </w:rPr>
           </w:pPr>
-          <w:hyperlink w:anchor="_Toc531940355" w:history="1">
+          <w:hyperlink w:anchor="_Toc532299459" w:history="1">
             <w:r>
               <w:rPr>
                 <w:rStyle w:val="Hyperlink"/>
@@ -1316,7 +1296,7 @@
                 <w:noProof/>
                 <w:sz w:val="22"/>
                 <w:szCs w:val="22"/>
-                <w:lang w:eastAsia="ru-RU"/>
+                <w:lang/>
               </w:rPr>
               <w:tab/>
             </w:r>
@@ -1347,7 +1327,7 @@
                 <w:noProof/>
                 <w:webHidden/>
               </w:rPr>
-              <w:instrText xml:space="preserve"> PAGEREF _Toc531940355 \h </w:instrText>
+              <w:instrText xml:space="preserve"> PAGEREF _Toc532299459 \h </w:instrText>
             </w:r>
             <w:r>
               <w:rPr>
@@ -1390,10 +1370,10 @@
               <w:noProof/>
               <w:sz w:val="22"/>
               <w:szCs w:val="22"/>
-              <w:lang w:eastAsia="ru-RU"/>
+              <w:lang/>
             </w:rPr>
           </w:pPr>
-          <w:hyperlink w:anchor="_Toc531940356" w:history="1">
+          <w:hyperlink w:anchor="_Toc532299460" w:history="1">
             <w:r>
               <w:rPr>
                 <w:rStyle w:val="Hyperlink"/>
@@ -1408,7 +1388,7 @@
                 <w:noProof/>
                 <w:sz w:val="22"/>
                 <w:szCs w:val="22"/>
-                <w:lang w:eastAsia="ru-RU"/>
+                <w:lang/>
               </w:rPr>
               <w:tab/>
             </w:r>
@@ -1438,7 +1418,7 @@
                 <w:noProof/>
                 <w:webHidden/>
               </w:rPr>
-              <w:instrText xml:space="preserve"> PAGEREF _Toc531940356 \h </w:instrText>
+              <w:instrText xml:space="preserve"> PAGEREF _Toc532299460 \h </w:instrText>
             </w:r>
             <w:r>
               <w:rPr>
@@ -1481,10 +1461,10 @@
               <w:noProof/>
               <w:sz w:val="22"/>
               <w:szCs w:val="22"/>
-              <w:lang w:eastAsia="ru-RU"/>
+              <w:lang/>
             </w:rPr>
           </w:pPr>
-          <w:hyperlink w:anchor="_Toc531940357" w:history="1">
+          <w:hyperlink w:anchor="_Toc532299461" w:history="1">
             <w:r>
               <w:rPr>
                 <w:rStyle w:val="Hyperlink"/>
@@ -1500,7 +1480,7 @@
                 <w:noProof/>
                 <w:sz w:val="22"/>
                 <w:szCs w:val="22"/>
-                <w:lang w:eastAsia="ru-RU"/>
+                <w:lang/>
               </w:rPr>
               <w:tab/>
             </w:r>
@@ -1532,7 +1512,7 @@
                 <w:noProof/>
                 <w:webHidden/>
               </w:rPr>
-              <w:instrText xml:space="preserve"> PAGEREF _Toc531940357 \h </w:instrText>
+              <w:instrText xml:space="preserve"> PAGEREF _Toc532299461 \h </w:instrText>
             </w:r>
             <w:r>
               <w:rPr>
@@ -1552,7 +1532,7 @@
                 <w:noProof/>
                 <w:webHidden/>
               </w:rPr>
-              <w:t>7</w:t>
+              <w:t>6</w:t>
             </w:r>
             <w:r>
               <w:rPr>
@@ -1575,10 +1555,10 @@
               <w:noProof/>
               <w:sz w:val="22"/>
               <w:szCs w:val="22"/>
-              <w:lang w:eastAsia="ru-RU"/>
+              <w:lang/>
             </w:rPr>
           </w:pPr>
-          <w:hyperlink w:anchor="_Toc531940358" w:history="1">
+          <w:hyperlink w:anchor="_Toc532299462" w:history="1">
             <w:r>
               <w:rPr>
                 <w:rStyle w:val="Hyperlink"/>
@@ -1593,7 +1573,7 @@
                 <w:noProof/>
                 <w:sz w:val="22"/>
                 <w:szCs w:val="22"/>
-                <w:lang w:eastAsia="ru-RU"/>
+                <w:lang/>
               </w:rPr>
               <w:tab/>
             </w:r>
@@ -1623,7 +1603,7 @@
                 <w:noProof/>
                 <w:webHidden/>
               </w:rPr>
-              <w:instrText xml:space="preserve"> PAGEREF _Toc531940358 \h </w:instrText>
+              <w:instrText xml:space="preserve"> PAGEREF _Toc532299462 \h </w:instrText>
             </w:r>
             <w:r>
               <w:rPr>
@@ -1643,7 +1623,7 @@
                 <w:noProof/>
                 <w:webHidden/>
               </w:rPr>
-              <w:t>7</w:t>
+              <w:t>6</w:t>
             </w:r>
             <w:r>
               <w:rPr>
@@ -1666,10 +1646,10 @@
               <w:noProof/>
               <w:sz w:val="22"/>
               <w:szCs w:val="22"/>
-              <w:lang w:eastAsia="ru-RU"/>
+              <w:lang/>
             </w:rPr>
           </w:pPr>
-          <w:hyperlink w:anchor="_Toc531940359" w:history="1">
+          <w:hyperlink w:anchor="_Toc532299463" w:history="1">
             <w:r>
               <w:rPr>
                 <w:rStyle w:val="Hyperlink"/>
@@ -1684,7 +1664,7 @@
                 <w:noProof/>
                 <w:sz w:val="22"/>
                 <w:szCs w:val="22"/>
-                <w:lang w:eastAsia="ru-RU"/>
+                <w:lang/>
               </w:rPr>
               <w:tab/>
             </w:r>
@@ -1714,7 +1694,7 @@
                 <w:noProof/>
                 <w:webHidden/>
               </w:rPr>
-              <w:instrText xml:space="preserve"> PAGEREF _Toc531940359 \h </w:instrText>
+              <w:instrText xml:space="preserve"> PAGEREF _Toc532299463 \h </w:instrText>
             </w:r>
             <w:r>
               <w:rPr>
@@ -1734,7 +1714,7 @@
                 <w:noProof/>
                 <w:webHidden/>
               </w:rPr>
-              <w:t>7</w:t>
+              <w:t>6</w:t>
             </w:r>
             <w:r>
               <w:rPr>
@@ -1757,10 +1737,10 @@
               <w:noProof/>
               <w:sz w:val="22"/>
               <w:szCs w:val="22"/>
-              <w:lang w:eastAsia="ru-RU"/>
+              <w:lang/>
             </w:rPr>
           </w:pPr>
-          <w:hyperlink w:anchor="_Toc531940360" w:history="1">
+          <w:hyperlink w:anchor="_Toc532299464" w:history="1">
             <w:r>
               <w:rPr>
                 <w:rStyle w:val="Hyperlink"/>
@@ -1775,7 +1755,7 @@
                 <w:noProof/>
                 <w:sz w:val="22"/>
                 <w:szCs w:val="22"/>
-                <w:lang w:eastAsia="ru-RU"/>
+                <w:lang/>
               </w:rPr>
               <w:tab/>
             </w:r>
@@ -1805,7 +1785,7 @@
                 <w:noProof/>
                 <w:webHidden/>
               </w:rPr>
-              <w:instrText xml:space="preserve"> PAGEREF _Toc531940360 \h </w:instrText>
+              <w:instrText xml:space="preserve"> PAGEREF _Toc532299464 \h </w:instrText>
             </w:r>
             <w:r>
               <w:rPr>
@@ -1825,7 +1805,7 @@
                 <w:noProof/>
                 <w:webHidden/>
               </w:rPr>
-              <w:t>7</w:t>
+              <w:t>6</w:t>
             </w:r>
             <w:r>
               <w:rPr>
@@ -1848,10 +1828,10 @@
               <w:noProof/>
               <w:sz w:val="22"/>
               <w:szCs w:val="22"/>
-              <w:lang w:eastAsia="ru-RU"/>
+              <w:lang/>
             </w:rPr>
           </w:pPr>
-          <w:hyperlink w:anchor="_Toc531940361" w:history="1">
+          <w:hyperlink w:anchor="_Toc532299465" w:history="1">
             <w:r>
               <w:rPr>
                 <w:rStyle w:val="Hyperlink"/>
@@ -1866,7 +1846,7 @@
                 <w:noProof/>
                 <w:sz w:val="22"/>
                 <w:szCs w:val="22"/>
-                <w:lang w:eastAsia="ru-RU"/>
+                <w:lang/>
               </w:rPr>
               <w:tab/>
             </w:r>
@@ -1896,7 +1876,7 @@
                 <w:noProof/>
                 <w:webHidden/>
               </w:rPr>
-              <w:instrText xml:space="preserve"> PAGEREF _Toc531940361 \h </w:instrText>
+              <w:instrText xml:space="preserve"> PAGEREF _Toc532299465 \h </w:instrText>
             </w:r>
             <w:r>
               <w:rPr>
@@ -1916,7 +1896,7 @@
                 <w:noProof/>
                 <w:webHidden/>
               </w:rPr>
-              <w:t>8</w:t>
+              <w:t>7</w:t>
             </w:r>
             <w:r>
               <w:rPr>
@@ -1939,10 +1919,10 @@
               <w:noProof/>
               <w:sz w:val="22"/>
               <w:szCs w:val="22"/>
-              <w:lang w:eastAsia="ru-RU"/>
+              <w:lang/>
             </w:rPr>
           </w:pPr>
-          <w:hyperlink w:anchor="_Toc531940362" w:history="1">
+          <w:hyperlink w:anchor="_Toc532299466" w:history="1">
             <w:r>
               <w:rPr>
                 <w:rStyle w:val="Hyperlink"/>
@@ -1956,7 +1936,7 @@
                 <w:noProof/>
                 <w:sz w:val="22"/>
                 <w:szCs w:val="22"/>
-                <w:lang w:eastAsia="ru-RU"/>
+                <w:lang/>
               </w:rPr>
               <w:tab/>
             </w:r>
@@ -1986,7 +1966,7 @@
                 <w:noProof/>
                 <w:webHidden/>
               </w:rPr>
-              <w:instrText xml:space="preserve"> PAGEREF _Toc531940362 \h </w:instrText>
+              <w:instrText xml:space="preserve"> PAGEREF _Toc532299466 \h </w:instrText>
             </w:r>
             <w:r>
               <w:rPr>
@@ -2006,7 +1986,7 @@
                 <w:noProof/>
                 <w:webHidden/>
               </w:rPr>
-              <w:t>8</w:t>
+              <w:t>7</w:t>
             </w:r>
             <w:r>
               <w:rPr>
@@ -2029,10 +2009,10 @@
               <w:noProof/>
               <w:sz w:val="22"/>
               <w:szCs w:val="22"/>
-              <w:lang w:eastAsia="ru-RU"/>
+              <w:lang/>
             </w:rPr>
           </w:pPr>
-          <w:hyperlink w:anchor="_Toc531940363" w:history="1">
+          <w:hyperlink w:anchor="_Toc532299467" w:history="1">
             <w:r>
               <w:rPr>
                 <w:rStyle w:val="Hyperlink"/>
@@ -2046,7 +2026,7 @@
                 <w:noProof/>
                 <w:sz w:val="22"/>
                 <w:szCs w:val="22"/>
-                <w:lang w:eastAsia="ru-RU"/>
+                <w:lang/>
               </w:rPr>
               <w:tab/>
             </w:r>
@@ -2076,7 +2056,7 @@
                 <w:noProof/>
                 <w:webHidden/>
               </w:rPr>
-              <w:instrText xml:space="preserve"> PAGEREF _Toc531940363 \h </w:instrText>
+              <w:instrText xml:space="preserve"> PAGEREF _Toc532299467 \h </w:instrText>
             </w:r>
             <w:r>
               <w:rPr>
@@ -2096,7 +2076,7 @@
                 <w:noProof/>
                 <w:webHidden/>
               </w:rPr>
-              <w:t>8</w:t>
+              <w:t>7</w:t>
             </w:r>
             <w:r>
               <w:rPr>
@@ -2119,10 +2099,10 @@
               <w:noProof/>
               <w:sz w:val="22"/>
               <w:szCs w:val="22"/>
-              <w:lang w:eastAsia="ru-RU"/>
+              <w:lang/>
             </w:rPr>
           </w:pPr>
-          <w:hyperlink w:anchor="_Toc531940364" w:history="1">
+          <w:hyperlink w:anchor="_Toc532299468" w:history="1">
             <w:r>
               <w:rPr>
                 <w:rStyle w:val="Hyperlink"/>
@@ -2136,7 +2116,7 @@
                 <w:noProof/>
                 <w:sz w:val="22"/>
                 <w:szCs w:val="22"/>
-                <w:lang w:eastAsia="ru-RU"/>
+                <w:lang/>
               </w:rPr>
               <w:tab/>
             </w:r>
@@ -2166,7 +2146,7 @@
                 <w:noProof/>
                 <w:webHidden/>
               </w:rPr>
-              <w:instrText xml:space="preserve"> PAGEREF _Toc531940364 \h </w:instrText>
+              <w:instrText xml:space="preserve"> PAGEREF _Toc532299468 \h </w:instrText>
             </w:r>
             <w:r>
               <w:rPr>
@@ -2186,7 +2166,7 @@
                 <w:noProof/>
                 <w:webHidden/>
               </w:rPr>
-              <w:t>8</w:t>
+              <w:t>7</w:t>
             </w:r>
             <w:r>
               <w:rPr>
@@ -2209,10 +2189,10 @@
               <w:noProof/>
               <w:sz w:val="22"/>
               <w:szCs w:val="22"/>
-              <w:lang w:eastAsia="ru-RU"/>
+              <w:lang/>
             </w:rPr>
           </w:pPr>
-          <w:hyperlink w:anchor="_Toc531940365" w:history="1">
+          <w:hyperlink w:anchor="_Toc532299469" w:history="1">
             <w:r>
               <w:rPr>
                 <w:rStyle w:val="Hyperlink"/>
@@ -2227,7 +2207,7 @@
                 <w:noProof/>
                 <w:sz w:val="22"/>
                 <w:szCs w:val="22"/>
-                <w:lang w:eastAsia="ru-RU"/>
+                <w:lang/>
               </w:rPr>
               <w:tab/>
             </w:r>
@@ -2257,7 +2237,7 @@
                 <w:noProof/>
                 <w:webHidden/>
               </w:rPr>
-              <w:instrText xml:space="preserve"> PAGEREF _Toc531940365 \h </w:instrText>
+              <w:instrText xml:space="preserve"> PAGEREF _Toc532299469 \h </w:instrText>
             </w:r>
             <w:r>
               <w:rPr>
@@ -2277,7 +2257,7 @@
                 <w:noProof/>
                 <w:webHidden/>
               </w:rPr>
-              <w:t>8</w:t>
+              <w:t>7</w:t>
             </w:r>
             <w:r>
               <w:rPr>
@@ -2300,10 +2280,10 @@
               <w:noProof/>
               <w:sz w:val="22"/>
               <w:szCs w:val="22"/>
-              <w:lang w:eastAsia="ru-RU"/>
+              <w:lang/>
             </w:rPr>
           </w:pPr>
-          <w:hyperlink w:anchor="_Toc531940366" w:history="1">
+          <w:hyperlink w:anchor="_Toc532299470" w:history="1">
             <w:r>
               <w:rPr>
                 <w:rStyle w:val="Hyperlink"/>
@@ -2319,7 +2299,7 @@
                 <w:noProof/>
                 <w:sz w:val="22"/>
                 <w:szCs w:val="22"/>
-                <w:lang w:eastAsia="ru-RU"/>
+                <w:lang/>
               </w:rPr>
               <w:tab/>
             </w:r>
@@ -2351,7 +2331,7 @@
                 <w:noProof/>
                 <w:webHidden/>
               </w:rPr>
-              <w:instrText xml:space="preserve"> PAGEREF _Toc531940366 \h </w:instrText>
+              <w:instrText xml:space="preserve"> PAGEREF _Toc532299470 \h </w:instrText>
             </w:r>
             <w:r>
               <w:rPr>
@@ -2371,7 +2351,7 @@
                 <w:noProof/>
                 <w:webHidden/>
               </w:rPr>
-              <w:t>10</w:t>
+              <w:t>8</w:t>
             </w:r>
             <w:r>
               <w:rPr>
@@ -2394,10 +2374,10 @@
               <w:noProof/>
               <w:sz w:val="22"/>
               <w:szCs w:val="22"/>
-              <w:lang w:eastAsia="ru-RU"/>
+              <w:lang/>
             </w:rPr>
           </w:pPr>
-          <w:hyperlink w:anchor="_Toc531940367" w:history="1">
+          <w:hyperlink w:anchor="_Toc532299471" w:history="1">
             <w:r>
               <w:rPr>
                 <w:rStyle w:val="Hyperlink"/>
@@ -2412,7 +2392,7 @@
                 <w:noProof/>
                 <w:sz w:val="22"/>
                 <w:szCs w:val="22"/>
-                <w:lang w:eastAsia="ru-RU"/>
+                <w:lang/>
               </w:rPr>
               <w:tab/>
             </w:r>
@@ -2442,7 +2422,7 @@
                 <w:noProof/>
                 <w:webHidden/>
               </w:rPr>
-              <w:instrText xml:space="preserve"> PAGEREF _Toc531940367 \h </w:instrText>
+              <w:instrText xml:space="preserve"> PAGEREF _Toc532299471 \h </w:instrText>
             </w:r>
             <w:r>
               <w:rPr>
@@ -2462,7 +2442,7 @@
                 <w:noProof/>
                 <w:webHidden/>
               </w:rPr>
-              <w:t>10</w:t>
+              <w:t>8</w:t>
             </w:r>
             <w:r>
               <w:rPr>
@@ -2485,10 +2465,10 @@
               <w:noProof/>
               <w:sz w:val="22"/>
               <w:szCs w:val="22"/>
-              <w:lang w:eastAsia="ru-RU"/>
+              <w:lang/>
             </w:rPr>
           </w:pPr>
-          <w:hyperlink w:anchor="_Toc531940368" w:history="1">
+          <w:hyperlink w:anchor="_Toc532299472" w:history="1">
             <w:r>
               <w:rPr>
                 <w:rStyle w:val="Hyperlink"/>
@@ -2503,7 +2483,7 @@
                 <w:noProof/>
                 <w:sz w:val="22"/>
                 <w:szCs w:val="22"/>
-                <w:lang w:eastAsia="ru-RU"/>
+                <w:lang/>
               </w:rPr>
               <w:tab/>
             </w:r>
@@ -2512,6 +2492,97 @@
                 <w:rStyle w:val="Hyperlink"/>
                 <w:noProof/>
               </w:rPr>
+              <w:t>Sumo</w:t>
+            </w:r>
+            <w:r>
+              <w:rPr>
+                <w:noProof/>
+                <w:webHidden/>
+              </w:rPr>
+              <w:tab/>
+            </w:r>
+            <w:r>
+              <w:rPr>
+                <w:noProof/>
+                <w:webHidden/>
+              </w:rPr>
+              <w:fldChar w:fldCharType="begin"/>
+            </w:r>
+            <w:r>
+              <w:rPr>
+                <w:noProof/>
+                <w:webHidden/>
+              </w:rPr>
+              <w:instrText xml:space="preserve"> PAGEREF _Toc532299472 \h </w:instrText>
+            </w:r>
+            <w:r>
+              <w:rPr>
+                <w:noProof/>
+                <w:webHidden/>
+              </w:rPr>
+            </w:r>
+            <w:r>
+              <w:rPr>
+                <w:noProof/>
+                <w:webHidden/>
+              </w:rPr>
+              <w:fldChar w:fldCharType="separate"/>
+            </w:r>
+            <w:r>
+              <w:rPr>
+                <w:noProof/>
+                <w:webHidden/>
+              </w:rPr>
+              <w:t>9</w:t>
+            </w:r>
+            <w:r>
+              <w:rPr>
+                <w:noProof/>
+                <w:webHidden/>
+              </w:rPr>
+              <w:fldChar w:fldCharType="end"/>
+            </w:r>
+          </w:hyperlink>
+        </w:p>
+        <w:p>
+          <w:pPr>
+            <w:pStyle w:val="TOC2"/>
+            <w:tabs>
+              <w:tab w:val="left" w:pos="880"/>
+              <w:tab w:val="right" w:leader="dot" w:pos="9339"/>
+            </w:tabs>
+            <w:rPr>
+              <w:rFonts w:eastAsiaTheme="minorEastAsia"/>
+              <w:noProof/>
+              <w:sz w:val="22"/>
+              <w:szCs w:val="22"/>
+              <w:lang/>
+            </w:rPr>
+          </w:pPr>
+          <w:hyperlink w:anchor="_Toc532299473" w:history="1">
+            <w:r>
+              <w:rPr>
+                <w:rStyle w:val="Hyperlink"/>
+                <w:rFonts w:cstheme="majorHAnsi"/>
+                <w:noProof/>
+              </w:rPr>
+              <w:t>5.3.</w:t>
+            </w:r>
+            <w:r>
+              <w:rPr>
+                <w:rFonts w:eastAsiaTheme="minorEastAsia"/>
+                <w:noProof/>
+                <w:sz w:val="22"/>
+                <w:szCs w:val="22"/>
+                <w:lang/>
+              </w:rPr>
+              <w:tab/>
+            </w:r>
+            <w:r>
+              <w:rPr>
+                <w:rStyle w:val="Hyperlink"/>
+                <w:noProof/>
+              </w:rPr>
               <w:t>Line following.</w:t>
             </w:r>
             <w:r>
@@ -2533,7 +2604,98 @@
                 <w:noProof/>
                 <w:webHidden/>
               </w:rPr>
-              <w:instrText xml:space="preserve"> PAGEREF _Toc531940368 \h </w:instrText>
+              <w:instrText xml:space="preserve"> PAGEREF _Toc532299473 \h </w:instrText>
+            </w:r>
+            <w:r>
+              <w:rPr>
+                <w:noProof/>
+                <w:webHidden/>
+              </w:rPr>
+            </w:r>
+            <w:r>
+              <w:rPr>
+                <w:noProof/>
+                <w:webHidden/>
+              </w:rPr>
+              <w:fldChar w:fldCharType="separate"/>
+            </w:r>
+            <w:r>
+              <w:rPr>
+                <w:noProof/>
+                <w:webHidden/>
+              </w:rPr>
+              <w:t>10</w:t>
+            </w:r>
+            <w:r>
+              <w:rPr>
+                <w:noProof/>
+                <w:webHidden/>
+              </w:rPr>
+              <w:fldChar w:fldCharType="end"/>
+            </w:r>
+          </w:hyperlink>
+        </w:p>
+        <w:p>
+          <w:pPr>
+            <w:pStyle w:val="TOC2"/>
+            <w:tabs>
+              <w:tab w:val="left" w:pos="880"/>
+              <w:tab w:val="right" w:leader="dot" w:pos="9339"/>
+            </w:tabs>
+            <w:rPr>
+              <w:rFonts w:eastAsiaTheme="minorEastAsia"/>
+              <w:noProof/>
+              <w:sz w:val="22"/>
+              <w:szCs w:val="22"/>
+              <w:lang/>
+            </w:rPr>
+          </w:pPr>
+          <w:hyperlink w:anchor="_Toc532299474" w:history="1">
+            <w:r>
+              <w:rPr>
+                <w:rStyle w:val="Hyperlink"/>
+                <w:rFonts w:cstheme="majorHAnsi"/>
+                <w:noProof/>
+              </w:rPr>
+              <w:t>5.4.</w:t>
+            </w:r>
+            <w:r>
+              <w:rPr>
+                <w:rFonts w:eastAsiaTheme="minorEastAsia"/>
+                <w:noProof/>
+                <w:sz w:val="22"/>
+                <w:szCs w:val="22"/>
+                <w:lang/>
+              </w:rPr>
+              <w:tab/>
+            </w:r>
+            <w:r>
+              <w:rPr>
+                <w:rStyle w:val="Hyperlink"/>
+                <w:noProof/>
+              </w:rPr>
+              <w:t>Maze</w:t>
+            </w:r>
+            <w:r>
+              <w:rPr>
+                <w:noProof/>
+                <w:webHidden/>
+              </w:rPr>
+              <w:tab/>
+            </w:r>
+            <w:r>
+              <w:rPr>
+                <w:noProof/>
+                <w:webHidden/>
+              </w:rPr>
+              <w:fldChar w:fldCharType="begin"/>
+            </w:r>
+            <w:r>
+              <w:rPr>
+                <w:noProof/>
+                <w:webHidden/>
+              </w:rPr>
+              <w:instrText xml:space="preserve"> PAGEREF _Toc532299474 \h </w:instrText>
             </w:r>
             <w:r>
               <w:rPr>
@@ -2576,10 +2738,10 @@
               <w:noProof/>
               <w:sz w:val="22"/>
               <w:szCs w:val="22"/>
-              <w:lang w:eastAsia="ru-RU"/>
+              <w:lang/>
             </w:rPr>
           </w:pPr>
-          <w:hyperlink w:anchor="_Toc531940369" w:history="1">
+          <w:hyperlink w:anchor="_Toc532299475" w:history="1">
             <w:r>
               <w:rPr>
                 <w:rStyle w:val="Hyperlink"/>
@@ -2595,7 +2757,7 @@
                 <w:noProof/>
                 <w:sz w:val="22"/>
                 <w:szCs w:val="22"/>
-                <w:lang w:eastAsia="ru-RU"/>
+                <w:lang/>
               </w:rPr>
               <w:tab/>
             </w:r>
@@ -2627,7 +2789,7 @@
                 <w:noProof/>
                 <w:webHidden/>
               </w:rPr>
-              <w:instrText xml:space="preserve"> PAGEREF _Toc531940369 \h </w:instrText>
+              <w:instrText xml:space="preserve"> PAGEREF _Toc532299475 \h </w:instrText>
             </w:r>
             <w:r>
               <w:rPr>
@@ -2669,10 +2831,10 @@
               <w:noProof/>
               <w:sz w:val="22"/>
               <w:szCs w:val="22"/>
-              <w:lang w:eastAsia="ru-RU"/>
+              <w:lang/>
             </w:rPr>
           </w:pPr>
-          <w:hyperlink w:anchor="_Toc531940370" w:history="1">
+          <w:hyperlink w:anchor="_Toc532299476" w:history="1">
             <w:r>
               <w:rPr>
                 <w:rStyle w:val="Hyperlink"/>
@@ -2700,7 +2862,7 @@
                 <w:noProof/>
                 <w:webHidden/>
               </w:rPr>
-              <w:instrText xml:space="preserve"> PAGEREF _Toc531940370 \h </w:instrText>
+              <w:instrText xml:space="preserve"> PAGEREF _Toc532299476 \h </w:instrText>
             </w:r>
             <w:r>
               <w:rPr>
@@ -2743,10 +2905,10 @@
               <w:noProof/>
               <w:sz w:val="22"/>
               <w:szCs w:val="22"/>
-              <w:lang w:eastAsia="ru-RU"/>
+              <w:lang/>
             </w:rPr>
           </w:pPr>
-          <w:hyperlink w:anchor="_Toc531940371" w:history="1">
+          <w:hyperlink w:anchor="_Toc532299477" w:history="1">
             <w:r>
               <w:rPr>
                 <w:rStyle w:val="Hyperlink"/>
@@ -2762,7 +2924,7 @@
                 <w:noProof/>
                 <w:sz w:val="22"/>
                 <w:szCs w:val="22"/>
-                <w:lang w:eastAsia="ru-RU"/>
+                <w:lang/>
               </w:rPr>
               <w:tab/>
             </w:r>
@@ -2794,80 +2956,7 @@
                 <w:noProof/>
                 <w:webHidden/>
               </w:rPr>
-              <w:instrText xml:space="preserve"> PAGEREF _Toc531940371 \h </w:instrText>
-            </w:r>
-            <w:r>
-              <w:rPr>
-                <w:noProof/>
-                <w:webHidden/>
-              </w:rPr>
-            </w:r>
-            <w:r>
-              <w:rPr>
-                <w:noProof/>
-                <w:webHidden/>
-              </w:rPr>
-              <w:fldChar w:fldCharType="separate"/>
-            </w:r>
-            <w:r>
-              <w:rPr>
-                <w:noProof/>
-                <w:webHidden/>
-              </w:rPr>
-              <w:t>14</w:t>
-            </w:r>
-            <w:r>
-              <w:rPr>
-                <w:noProof/>
-                <w:webHidden/>
-              </w:rPr>
-              <w:fldChar w:fldCharType="end"/>
-            </w:r>
-          </w:hyperlink>
-        </w:p>
-        <w:p>
-          <w:pPr>
-            <w:pStyle w:val="TOC2"/>
-            <w:tabs>
-              <w:tab w:val="right" w:leader="dot" w:pos="9339"/>
-            </w:tabs>
-            <w:rPr>
-              <w:rFonts w:eastAsiaTheme="minorEastAsia"/>
-              <w:noProof/>
-              <w:sz w:val="22"/>
-              <w:szCs w:val="22"/>
-              <w:lang w:eastAsia="ru-RU"/>
-            </w:rPr>
-          </w:pPr>
-          <w:hyperlink w:anchor="_Toc531940372" w:history="1">
-            <w:r>
-              <w:rPr>
-                <w:rStyle w:val="Hyperlink"/>
-                <w:rFonts w:cstheme="majorHAnsi"/>
-                <w:noProof/>
-              </w:rPr>
-              <w:t>7.1.</w:t>
-            </w:r>
-            <w:r>
-              <w:rPr>
-                <w:noProof/>
-                <w:webHidden/>
-              </w:rPr>
-              <w:tab/>
-            </w:r>
-            <w:r>
-              <w:rPr>
-                <w:noProof/>
-                <w:webHidden/>
-              </w:rPr>
-              <w:fldChar w:fldCharType="begin"/>
-            </w:r>
-            <w:r>
-              <w:rPr>
-                <w:noProof/>
-                <w:webHidden/>
-              </w:rPr>
-              <w:instrText xml:space="preserve"> PAGEREF _Toc531940372 \h </w:instrText>
+              <w:instrText xml:space="preserve"> PAGEREF _Toc532299477 \h </w:instrText>
             </w:r>
             <w:r>
               <w:rPr>
@@ -2910,10 +2999,10 @@
               <w:noProof/>
               <w:sz w:val="22"/>
               <w:szCs w:val="22"/>
-              <w:lang w:eastAsia="ru-RU"/>
+              <w:lang/>
             </w:rPr>
           </w:pPr>
-          <w:hyperlink w:anchor="_Toc531940373" w:history="1">
+          <w:hyperlink w:anchor="_Toc532299478" w:history="1">
             <w:r>
               <w:rPr>
                 <w:rStyle w:val="Hyperlink"/>
@@ -2928,7 +3017,7 @@
                 <w:noProof/>
                 <w:sz w:val="22"/>
                 <w:szCs w:val="22"/>
-                <w:lang w:eastAsia="ru-RU"/>
+                <w:lang/>
               </w:rPr>
               <w:tab/>
             </w:r>
@@ -2968,7 +3057,7 @@
                 <w:noProof/>
                 <w:webHidden/>
               </w:rPr>
-              <w:instrText xml:space="preserve"> PAGEREF _Toc531940373 \h </w:instrText>
+              <w:instrText xml:space="preserve"> PAGEREF _Toc532299478 \h </w:instrText>
             </w:r>
             <w:r>
               <w:rPr>
@@ -3011,10 +3100,10 @@
               <w:noProof/>
               <w:sz w:val="22"/>
               <w:szCs w:val="22"/>
-              <w:lang w:eastAsia="ru-RU"/>
+              <w:lang/>
             </w:rPr>
           </w:pPr>
-          <w:hyperlink w:anchor="_Toc531940374" w:history="1">
+          <w:hyperlink w:anchor="_Toc532299479" w:history="1">
             <w:r>
               <w:rPr>
                 <w:rStyle w:val="Hyperlink"/>
@@ -3030,7 +3119,7 @@
                 <w:noProof/>
                 <w:sz w:val="22"/>
                 <w:szCs w:val="22"/>
-                <w:lang w:eastAsia="ru-RU"/>
+                <w:lang/>
               </w:rPr>
               <w:tab/>
             </w:r>
@@ -3061,7 +3150,7 @@
                 <w:noProof/>
                 <w:webHidden/>
               </w:rPr>
-              <w:instrText xml:space="preserve"> PAGEREF _Toc531940374 \h </w:instrText>
+              <w:instrText xml:space="preserve"> PAGEREF _Toc532299479 \h </w:instrText>
             </w:r>
             <w:r>
               <w:rPr>
@@ -3131,7 +3220,7 @@
       <w:pPr>
         <w:pStyle w:val="Heading2"/>
       </w:pPr>
-      <w:bookmarkStart w:id="2" w:name="_Toc531940349"/>
+      <w:bookmarkStart w:id="2" w:name="_Toc532299453"/>
       <w:r>
         <w:lastRenderedPageBreak/>
         <w:t>Abstract</w:t>
@@ -3145,7 +3234,7 @@
           <w:rFonts w:ascii="-webkit-standard" w:hAnsi="-webkit-standard" w:cs="Times New Roman"/>
         </w:rPr>
       </w:pPr>
-      <w:bookmarkStart w:id="3" w:name="_Toc531940350"/>
+      <w:bookmarkStart w:id="3" w:name="_Toc532299454"/>
       <w:r>
         <w:t>S</w:t>
       </w:r>
@@ -3186,21 +3275,7 @@
         <w:rPr>
           <w:lang w:val="en-US"/>
         </w:rPr>
-        <w:t xml:space="preserve">– is held by using 6 reflective sensors of the </w:t>
-      </w:r>
-      <w:proofErr w:type="spellStart"/>
-      <w:r>
-        <w:rPr>
-          <w:lang w:val="en-US"/>
-        </w:rPr>
-        <w:t>Zumo</w:t>
-      </w:r>
-      <w:proofErr w:type="spellEnd"/>
-      <w:r>
-        <w:rPr>
-          <w:lang w:val="en-US"/>
-        </w:rPr>
-        <w:t xml:space="preserve"> robot. Idea of this task is to follow the black line with curves</w:t>
+        <w:t>– is held by using 6 reflective sensors of the Zumo robot. Idea of this task is to follow the black line with curves</w:t>
       </w:r>
       <w:r>
         <w:rPr>
@@ -3359,7 +3434,7 @@
           <w:lang w:val="en-US"/>
         </w:rPr>
       </w:pPr>
-      <w:bookmarkStart w:id="4" w:name="_Toc531940351"/>
+      <w:bookmarkStart w:id="4" w:name="_Toc532299455"/>
       <w:r>
         <w:lastRenderedPageBreak/>
         <w:t>Introduction</w:t>
@@ -3370,7 +3445,7 @@
       <w:pPr>
         <w:pStyle w:val="Numberedlistlevel2"/>
       </w:pPr>
-      <w:bookmarkStart w:id="5" w:name="_Toc531940352"/>
+      <w:bookmarkStart w:id="5" w:name="_Toc532299456"/>
       <w:r>
         <w:t>The goal and scope of the project</w:t>
       </w:r>
@@ -3445,19 +3520,11 @@
         </w:rPr>
         <w:t xml:space="preserve">the </w:t>
       </w:r>
-      <w:proofErr w:type="spellStart"/>
-      <w:r>
-        <w:rPr>
-          <w:lang w:val="en-US"/>
-        </w:rPr>
-        <w:t>Zumo</w:t>
-      </w:r>
-      <w:proofErr w:type="spellEnd"/>
-      <w:r>
-        <w:rPr>
-          <w:lang w:val="en-US"/>
-        </w:rPr>
-        <w:t xml:space="preserve"> library. </w:t>
+      <w:r>
+        <w:rPr>
+          <w:lang w:val="en-US"/>
+        </w:rPr>
+        <w:t xml:space="preserve">Zumo library. </w:t>
       </w:r>
       <w:r>
         <w:rPr>
@@ -3475,21 +3542,7 @@
         <w:rPr>
           <w:lang w:val="en-US"/>
         </w:rPr>
-        <w:t xml:space="preserve"> </w:t>
-      </w:r>
-      <w:proofErr w:type="spellStart"/>
-      <w:r>
-        <w:rPr>
-          <w:lang w:val="en-US"/>
-        </w:rPr>
-        <w:t>Zumo</w:t>
-      </w:r>
-      <w:proofErr w:type="spellEnd"/>
-      <w:r>
-        <w:rPr>
-          <w:lang w:val="en-US"/>
-        </w:rPr>
-        <w:t xml:space="preserve"> robot software that will allow it to pass all the challenges in the final assignment</w:t>
+        <w:t xml:space="preserve"> Zumo robot software that will allow it to pass all the challenges in the final assignment</w:t>
       </w:r>
       <w:r>
         <w:rPr>
@@ -3529,7 +3582,7 @@
           <w:lang w:val="en-US"/>
         </w:rPr>
       </w:pPr>
-      <w:bookmarkStart w:id="6" w:name="_Toc531940353"/>
+      <w:bookmarkStart w:id="6" w:name="_Toc532299457"/>
       <w:r>
         <w:rPr>
           <w:rFonts w:eastAsia="Times New Roman"/>
@@ -3544,7 +3597,7 @@
       <w:pPr>
         <w:pStyle w:val="Numberedlistlevel2"/>
       </w:pPr>
-      <w:bookmarkStart w:id="7" w:name="_Toc531940354"/>
+      <w:bookmarkStart w:id="7" w:name="_Toc532299458"/>
       <w:r>
         <w:t>GIT</w:t>
       </w:r>
@@ -3780,7 +3833,7 @@
         </w:rPr>
         <w:t xml:space="preserve"> </w:t>
       </w:r>
-      <w:bookmarkStart w:id="9" w:name="_Toc531940355"/>
+      <w:bookmarkStart w:id="9" w:name="_Toc532299459"/>
       <w:r>
         <w:rPr>
           <w:rFonts w:ascii="Arial" w:hAnsi="Arial" w:cs="Arial"/>
@@ -3854,9 +3907,8 @@
           <w:lang w:val="en-US"/>
         </w:rPr>
         <w:lastRenderedPageBreak/>
-        <w:t xml:space="preserve">The other popular solution named </w:t>
-      </w:r>
-      <w:proofErr w:type="spellStart"/>
+        <w:t>The other popular solution named Github is also available, but the reason our team choose Bitbucket was because of free private repository feature.</w:t>
+      </w:r>
       <w:r>
         <w:rPr>
           <w:rFonts w:ascii="Arial" w:hAnsi="Arial" w:cs="Arial"/>
@@ -3865,27 +3917,6 @@
           <w:szCs w:val="22"/>
           <w:lang w:val="en-US"/>
         </w:rPr>
-        <w:t>Github</w:t>
-      </w:r>
-      <w:proofErr w:type="spellEnd"/>
-      <w:r>
-        <w:rPr>
-          <w:rFonts w:ascii="Arial" w:hAnsi="Arial" w:cs="Arial"/>
-          <w:color w:val="000000"/>
-          <w:sz w:val="22"/>
-          <w:szCs w:val="22"/>
-          <w:lang w:val="en-US"/>
-        </w:rPr>
-        <w:t xml:space="preserve"> is also available, but the reason our team choose Bitbucket was because of free private repository feature.</w:t>
-      </w:r>
-      <w:r>
-        <w:rPr>
-          <w:rFonts w:ascii="Arial" w:hAnsi="Arial" w:cs="Arial"/>
-          <w:color w:val="000000"/>
-          <w:sz w:val="22"/>
-          <w:szCs w:val="22"/>
-          <w:lang w:val="en-US"/>
-        </w:rPr>
         <w:br/>
       </w:r>
     </w:p>
@@ -3896,7 +3927,7 @@
       <w:r>
         <w:t xml:space="preserve"> </w:t>
       </w:r>
-      <w:bookmarkStart w:id="10" w:name="_Toc531940356"/>
+      <w:bookmarkStart w:id="10" w:name="_Toc532299460"/>
       <w:r>
         <w:t>Trello</w:t>
       </w:r>
@@ -4301,7 +4332,7 @@
           <w:lang w:val="en-US"/>
         </w:rPr>
       </w:pPr>
-      <w:bookmarkStart w:id="12" w:name="_Toc531940357"/>
+      <w:bookmarkStart w:id="12" w:name="_Toc532299461"/>
       <w:commentRangeStart w:id="13"/>
       <w:r>
         <w:rPr>
@@ -4326,14 +4357,9 @@
       <w:pPr>
         <w:pStyle w:val="Numberedlistlevel2"/>
       </w:pPr>
-      <w:bookmarkStart w:id="14" w:name="_Toc531940358"/>
-      <w:proofErr w:type="spellStart"/>
-      <w:r>
-        <w:t>Zumo</w:t>
-      </w:r>
-      <w:proofErr w:type="spellEnd"/>
-      <w:r>
-        <w:t xml:space="preserve"> Shield</w:t>
+      <w:bookmarkStart w:id="14" w:name="_Toc532299462"/>
+      <w:r>
+        <w:t>Zumo Shield</w:t>
       </w:r>
       <w:bookmarkEnd w:id="14"/>
     </w:p>
@@ -4347,21 +4373,13 @@
         <w:rPr>
           <w:lang w:val="en-US"/>
         </w:rPr>
-        <w:t xml:space="preserve">The </w:t>
-      </w:r>
-      <w:proofErr w:type="spellStart"/>
-      <w:r>
-        <w:rPr>
-          <w:lang w:val="en-US"/>
-        </w:rPr>
-        <w:t>Zumo</w:t>
-      </w:r>
-      <w:proofErr w:type="spellEnd"/>
-      <w:r>
-        <w:rPr>
-          <w:lang w:val="en-US"/>
-        </w:rPr>
-        <w:t xml:space="preserve"> Shield consists of dual motor drivers, a buzzer that </w:t>
+        <w:t>According to Pololu’s official site, t</w:t>
+      </w:r>
+      <w:r>
+        <w:rPr>
+          <w:lang w:val="en-US"/>
+        </w:rPr>
+        <w:t xml:space="preserve">he Zumo Shield consists of dual motor drivers, a buzzer that </w:t>
       </w:r>
       <w:r>
         <w:rPr>
@@ -4669,21 +4687,7 @@
         <w:rPr>
           <w:lang w:val="en-US"/>
         </w:rPr>
-        <w:t xml:space="preserve">from the </w:t>
-      </w:r>
-      <w:proofErr w:type="spellStart"/>
-      <w:r>
-        <w:rPr>
-          <w:lang w:val="en-US"/>
-        </w:rPr>
-        <w:t>Zumo’s</w:t>
-      </w:r>
-      <w:proofErr w:type="spellEnd"/>
-      <w:r>
-        <w:rPr>
-          <w:lang w:val="en-US"/>
-        </w:rPr>
-        <w:t xml:space="preserve"> 4 AA batteries.</w:t>
+        <w:t>from the Zumo’s 4 AA batteries.</w:t>
       </w:r>
     </w:p>
     <w:p>
@@ -4701,185 +4705,201 @@
         <w:rPr>
           <w:lang w:val="en-US"/>
         </w:rPr>
-        <w:t xml:space="preserve">General-purpose prototyping areas and an expansion area at the front for connecting additional sensors (it is easy to add a </w:t>
-      </w:r>
-      <w:proofErr w:type="spellStart"/>
-      <w:r>
-        <w:rPr>
-          <w:lang w:val="en-US"/>
-        </w:rPr>
-        <w:t>Zumo</w:t>
-      </w:r>
-      <w:proofErr w:type="spellEnd"/>
-      <w:r>
-        <w:rPr>
-          <w:lang w:val="en-US"/>
-        </w:rPr>
-        <w:t xml:space="preserve"> reflectance sensor array or up to five QTR sensors for edge detection or line following).</w:t>
-      </w:r>
+        <w:t>General-purpose prototyping areas and an expansion area at the front for connecting additional sensors (it is easy to add a Zumo reflectance sensor array or up to five QTR sensors for edge detection or line following).</w:t>
+      </w:r>
+      <w:sdt>
+        <w:sdtPr>
+          <w:rPr>
+            <w:lang w:val="en-US"/>
+          </w:rPr>
+          <w:id w:val="-643122618"/>
+          <w:citation/>
+        </w:sdtPr>
+        <w:sdtContent>
+          <w:r>
+            <w:rPr>
+              <w:lang w:val="en-US"/>
+            </w:rPr>
+            <w:fldChar w:fldCharType="begin"/>
+          </w:r>
+          <w:r>
+            <w:rPr>
+              <w:lang w:val="en-US"/>
+            </w:rPr>
+            <w:instrText xml:space="preserve"> CITATION Pol18 \l 1033 </w:instrText>
+          </w:r>
+          <w:r>
+            <w:rPr>
+              <w:lang w:val="en-US"/>
+            </w:rPr>
+            <w:fldChar w:fldCharType="separate"/>
+          </w:r>
+          <w:r>
+            <w:rPr>
+              <w:noProof/>
+              <w:lang w:val="en-US"/>
+            </w:rPr>
+            <w:t xml:space="preserve"> </w:t>
+          </w:r>
+          <w:r>
+            <w:rPr>
+              <w:noProof/>
+              <w:lang w:val="en-US"/>
+            </w:rPr>
+            <w:t>[4]</w:t>
+          </w:r>
+          <w:r>
+            <w:rPr>
+              <w:lang w:val="en-US"/>
+            </w:rPr>
+            <w:fldChar w:fldCharType="end"/>
+          </w:r>
+        </w:sdtContent>
+      </w:sdt>
     </w:p>
     <w:p>
       <w:pPr>
         <w:pStyle w:val="Numberedlistlevel2"/>
       </w:pPr>
-      <w:bookmarkStart w:id="15" w:name="_Toc531940359"/>
-      <w:proofErr w:type="spellStart"/>
-      <w:r>
-        <w:t>Zumo</w:t>
-      </w:r>
-      <w:proofErr w:type="spellEnd"/>
-      <w:r>
+      <w:bookmarkStart w:id="15" w:name="_Toc532299463"/>
+      <w:r>
+        <w:t xml:space="preserve">Zumo </w:t>
+      </w:r>
+      <w:r>
+        <w:t>C</w:t>
+      </w:r>
+      <w:r>
+        <w:t>hassis</w:t>
+      </w:r>
+      <w:bookmarkEnd w:id="15"/>
+    </w:p>
+    <w:p>
+      <w:pPr>
+        <w:rPr>
+          <w:lang w:val="en-US"/>
+        </w:rPr>
+      </w:pPr>
+      <w:r>
+        <w:rPr>
+          <w:lang w:val="en-US"/>
+        </w:rPr>
+        <w:t xml:space="preserve">Black </w:t>
+      </w:r>
+      <w:r>
+        <w:rPr>
+          <w:lang w:val="en-US"/>
+        </w:rPr>
+        <w:t>ABS plastic</w:t>
+      </w:r>
+      <w:r>
+        <w:rPr>
+          <w:lang w:val="en-US"/>
+        </w:rPr>
+        <w:t xml:space="preserve"> is used as main material to make the chassis. Zumo chassis has also </w:t>
+      </w:r>
+      <w:r>
+        <w:rPr>
+          <w:lang w:val="en-US"/>
+        </w:rPr>
+        <w:t xml:space="preserve">sockets for two micro metal gearmotors and a </w:t>
+      </w:r>
+      <w:r>
+        <w:rPr>
+          <w:lang w:val="en-US"/>
+        </w:rPr>
+        <w:t>detachment</w:t>
+      </w:r>
+      <w:r>
+        <w:rPr>
+          <w:lang w:val="en-US"/>
+        </w:rPr>
+        <w:t xml:space="preserve"> for four AA batt</w:t>
+      </w:r>
+      <w:r>
+        <w:rPr>
+          <w:lang w:val="en-US"/>
+        </w:rPr>
+        <w:t xml:space="preserve">eries. </w:t>
+      </w:r>
+      <w:r>
+        <w:rPr>
+          <w:lang w:val="en-US"/>
+        </w:rPr>
+        <w:t xml:space="preserve">The battery </w:t>
+      </w:r>
+      <w:r>
+        <w:rPr>
+          <w:lang w:val="en-US"/>
+        </w:rPr>
+        <w:t>detachment</w:t>
+      </w:r>
+      <w:r>
+        <w:rPr>
+          <w:lang w:val="en-US"/>
+        </w:rPr>
+        <w:t xml:space="preserve"> terminals protrude through the chassis and </w:t>
+      </w:r>
+      <w:r>
+        <w:rPr>
+          <w:lang w:val="en-US"/>
+        </w:rPr>
+        <w:t>are easily</w:t>
+      </w:r>
+      <w:r>
+        <w:rPr>
+          <w:lang w:val="en-US"/>
+        </w:rPr>
+        <w:t xml:space="preserve"> accessed from the top side. </w:t>
+      </w:r>
+      <w:r>
+        <w:rPr>
+          <w:lang w:val="en-US"/>
+        </w:rPr>
+        <w:t>Also</w:t>
+      </w:r>
+      <w:r>
+        <w:rPr>
+          <w:lang w:val="en-US"/>
+        </w:rPr>
+        <w:t>,</w:t>
+      </w:r>
+      <w:r>
+        <w:rPr>
+          <w:lang w:val="en-US"/>
+        </w:rPr>
+        <w:t xml:space="preserve"> chassis include acrylic black plate</w:t>
+      </w:r>
+      <w:r>
+        <w:rPr>
+          <w:lang w:val="en-US"/>
+        </w:rPr>
+        <w:t xml:space="preserve">. This plate </w:t>
+      </w:r>
+      <w:r>
+        <w:rPr>
+          <w:lang w:val="en-US"/>
+        </w:rPr>
+        <w:t>keep</w:t>
+      </w:r>
+      <w:r>
+        <w:rPr>
+          <w:lang w:val="en-US"/>
+        </w:rPr>
+        <w:t>s the motors in place</w:t>
+      </w:r>
+      <w:r>
+        <w:rPr>
+          <w:lang w:val="en-US"/>
+        </w:rPr>
+        <w:t>,</w:t>
+      </w:r>
+      <w:r>
+        <w:rPr>
+          <w:lang w:val="en-US"/>
+        </w:rPr>
         <w:t xml:space="preserve"> </w:t>
       </w:r>
       <w:r>
-        <w:t>C</w:t>
-      </w:r>
-      <w:r>
-        <w:t>hassis</w:t>
-      </w:r>
-      <w:bookmarkEnd w:id="15"/>
-    </w:p>
-    <w:p>
-      <w:pPr>
-        <w:rPr>
-          <w:lang w:val="en-US"/>
-        </w:rPr>
-      </w:pPr>
-      <w:r>
-        <w:rPr>
-          <w:lang w:val="en-US"/>
-        </w:rPr>
-        <w:t xml:space="preserve">Black </w:t>
-      </w:r>
-      <w:r>
-        <w:rPr>
-          <w:lang w:val="en-US"/>
-        </w:rPr>
-        <w:t>ABS plastic</w:t>
-      </w:r>
-      <w:r>
-        <w:rPr>
-          <w:lang w:val="en-US"/>
-        </w:rPr>
-        <w:t xml:space="preserve"> is used as main material to make the chassis. </w:t>
-      </w:r>
-      <w:proofErr w:type="spellStart"/>
-      <w:r>
-        <w:rPr>
-          <w:lang w:val="en-US"/>
-        </w:rPr>
-        <w:t>Zumo</w:t>
-      </w:r>
-      <w:proofErr w:type="spellEnd"/>
-      <w:r>
-        <w:rPr>
-          <w:lang w:val="en-US"/>
-        </w:rPr>
-        <w:t xml:space="preserve"> chassis has also </w:t>
-      </w:r>
-      <w:r>
-        <w:rPr>
-          <w:lang w:val="en-US"/>
-        </w:rPr>
-        <w:t xml:space="preserve">sockets for two micro metal gearmotors and a </w:t>
-      </w:r>
-      <w:r>
-        <w:rPr>
-          <w:lang w:val="en-US"/>
-        </w:rPr>
-        <w:t>detachment</w:t>
-      </w:r>
-      <w:r>
-        <w:rPr>
-          <w:lang w:val="en-US"/>
-        </w:rPr>
-        <w:t xml:space="preserve"> for four AA batt</w:t>
-      </w:r>
-      <w:r>
-        <w:rPr>
-          <w:lang w:val="en-US"/>
-        </w:rPr>
-        <w:t xml:space="preserve">eries. </w:t>
-      </w:r>
-      <w:r>
-        <w:rPr>
-          <w:lang w:val="en-US"/>
-        </w:rPr>
-        <w:t xml:space="preserve">The battery </w:t>
-      </w:r>
-      <w:r>
-        <w:rPr>
-          <w:lang w:val="en-US"/>
-        </w:rPr>
-        <w:t>detachment</w:t>
-      </w:r>
-      <w:r>
-        <w:rPr>
-          <w:lang w:val="en-US"/>
-        </w:rPr>
-        <w:t xml:space="preserve"> terminals protrude through the chassis and </w:t>
-      </w:r>
-      <w:r>
-        <w:rPr>
-          <w:lang w:val="en-US"/>
-        </w:rPr>
-        <w:t>are easily</w:t>
-      </w:r>
-      <w:r>
-        <w:rPr>
-          <w:lang w:val="en-US"/>
-        </w:rPr>
-        <w:t xml:space="preserve"> accessed from the top side. </w:t>
-      </w:r>
-      <w:r>
-        <w:rPr>
-          <w:lang w:val="en-US"/>
-        </w:rPr>
-        <w:t>Also</w:t>
-      </w:r>
-      <w:r>
-        <w:rPr>
-          <w:lang w:val="en-US"/>
-        </w:rPr>
-        <w:t>,</w:t>
-      </w:r>
-      <w:r>
-        <w:rPr>
-          <w:lang w:val="en-US"/>
-        </w:rPr>
-        <w:t xml:space="preserve"> chassis include acrylic black plate</w:t>
-      </w:r>
-      <w:r>
-        <w:rPr>
-          <w:lang w:val="en-US"/>
-        </w:rPr>
-        <w:t xml:space="preserve">. This plate </w:t>
-      </w:r>
-      <w:r>
-        <w:rPr>
-          <w:lang w:val="en-US"/>
-        </w:rPr>
-        <w:t>keep</w:t>
-      </w:r>
-      <w:r>
-        <w:rPr>
-          <w:lang w:val="en-US"/>
-        </w:rPr>
-        <w:t>s the motors in place</w:t>
-      </w:r>
-      <w:r>
-        <w:rPr>
-          <w:lang w:val="en-US"/>
-        </w:rPr>
-        <w:t>,</w:t>
-      </w:r>
-      <w:r>
-        <w:rPr>
-          <w:lang w:val="en-US"/>
-        </w:rPr>
-        <w:t xml:space="preserve"> </w:t>
-      </w:r>
-      <w:r>
         <w:rPr>
           <w:lang w:val="en-US"/>
         </w:rPr>
@@ -4951,28 +4971,63 @@
         <w:rPr>
           <w:lang w:val="en-US"/>
         </w:rPr>
-        <w:t xml:space="preserve">The </w:t>
-      </w:r>
-      <w:proofErr w:type="spellStart"/>
-      <w:r>
-        <w:rPr>
-          <w:lang w:val="en-US"/>
-        </w:rPr>
-        <w:t>Zumo</w:t>
-      </w:r>
-      <w:proofErr w:type="spellEnd"/>
-      <w:r>
-        <w:rPr>
-          <w:lang w:val="en-US"/>
-        </w:rPr>
-        <w:t xml:space="preserve"> chassis uses two motors, one for each tread.</w:t>
-      </w:r>
+        <w:t>The Zumo chassis uses two motors, one for each tread.</w:t>
+      </w:r>
+      <w:sdt>
+        <w:sdtPr>
+          <w:rPr>
+            <w:lang w:val="en-US"/>
+          </w:rPr>
+          <w:id w:val="1271198903"/>
+          <w:citation/>
+        </w:sdtPr>
+        <w:sdtContent>
+          <w:r>
+            <w:rPr>
+              <w:lang w:val="en-US"/>
+            </w:rPr>
+            <w:fldChar w:fldCharType="begin"/>
+          </w:r>
+          <w:r>
+            <w:rPr>
+              <w:lang w:val="en-US"/>
+            </w:rPr>
+            <w:instrText xml:space="preserve"> CITATION Pololu18 \l 1033 </w:instrText>
+          </w:r>
+          <w:r>
+            <w:rPr>
+              <w:lang w:val="en-US"/>
+            </w:rPr>
+            <w:fldChar w:fldCharType="separate"/>
+          </w:r>
+          <w:r>
+            <w:rPr>
+              <w:noProof/>
+              <w:lang w:val="en-US"/>
+            </w:rPr>
+            <w:t xml:space="preserve"> </w:t>
+          </w:r>
+          <w:r>
+            <w:rPr>
+              <w:noProof/>
+              <w:lang w:val="en-US"/>
+            </w:rPr>
+            <w:t>[5]</w:t>
+          </w:r>
+          <w:r>
+            <w:rPr>
+              <w:lang w:val="en-US"/>
+            </w:rPr>
+            <w:fldChar w:fldCharType="end"/>
+          </w:r>
+        </w:sdtContent>
+      </w:sdt>
     </w:p>
     <w:p>
       <w:pPr>
         <w:pStyle w:val="Numberedlistlevel2"/>
       </w:pPr>
-      <w:bookmarkStart w:id="16" w:name="_Toc531940360"/>
+      <w:bookmarkStart w:id="16" w:name="_Toc532299464"/>
       <w:r>
         <w:t xml:space="preserve">PSOC </w:t>
       </w:r>
@@ -4983,79 +5038,78 @@
     </w:p>
     <w:p>
       <w:pPr>
-        <w:pStyle w:val="NormalWeb"/>
-        <w:spacing w:before="0" w:beforeAutospacing="0" w:after="340" w:afterAutospacing="0"/>
+        <w:pStyle w:val="Citation"/>
         <w:rPr>
           <w:rFonts w:asciiTheme="majorHAnsi" w:hAnsiTheme="majorHAnsi" w:cstheme="majorHAnsi"/>
-          <w:lang w:val="en-US"/>
-        </w:rPr>
-      </w:pPr>
-      <w:proofErr w:type="spellStart"/>
-      <w:r>
-        <w:rPr>
-          <w:rFonts w:asciiTheme="minorHAnsi" w:hAnsiTheme="minorHAnsi" w:cstheme="minorHAnsi"/>
-          <w:color w:val="333333"/>
+        </w:rPr>
+      </w:pPr>
+      <w:r>
+        <w:rPr>
           <w:shd w:val="clear" w:color="auto" w:fill="FFFFFF"/>
-          <w:lang w:val="en-US"/>
-        </w:rPr>
-        <w:t>PSoC</w:t>
-      </w:r>
-      <w:proofErr w:type="spellEnd"/>
-      <w:r>
-        <w:rPr>
-          <w:rFonts w:asciiTheme="minorHAnsi" w:hAnsiTheme="minorHAnsi" w:cstheme="minorHAnsi"/>
-          <w:color w:val="333333"/>
+        </w:rPr>
+        <w:t>ARM</w:t>
+      </w:r>
+      <w:r>
+        <w:rPr>
           <w:shd w:val="clear" w:color="auto" w:fill="FFFFFF"/>
-          <w:lang w:val="en-US"/>
-        </w:rPr>
-        <w:t xml:space="preserve"> 5LP is integrated programmable SoC, combining high-precision and programmable analog and digital peripherals with an ARM® Cortex®-M3 CPU in a single chip. Process sensor signals with the 24-bit hardware DFB coprocessor, offload traditional CPU tasks to the CPLD-based Universal Digital Blocks and increase system performance with the peripheral-to-peripheral DMA controller. Integrate high-precision custom 20-bit Analog Front Ends with the Programmable Analog Blocks including </w:t>
-      </w:r>
-      <w:proofErr w:type="spellStart"/>
-      <w:r>
-        <w:rPr>
-          <w:rFonts w:asciiTheme="minorHAnsi" w:hAnsiTheme="minorHAnsi" w:cstheme="minorHAnsi"/>
-          <w:color w:val="333333"/>
-          <w:shd w:val="clear" w:color="auto" w:fill="FFFFFF"/>
-          <w:lang w:val="en-US"/>
-        </w:rPr>
-        <w:t>opamps</w:t>
-      </w:r>
-      <w:proofErr w:type="spellEnd"/>
-      <w:r>
-        <w:rPr>
-          <w:rFonts w:asciiTheme="minorHAnsi" w:hAnsiTheme="minorHAnsi" w:cstheme="minorHAnsi"/>
-          <w:color w:val="333333"/>
-          <w:shd w:val="clear" w:color="auto" w:fill="FFFFFF"/>
-          <w:lang w:val="en-US"/>
-        </w:rPr>
-        <w:t xml:space="preserve">, PGAs, filters, comparators, SAR and Delta-Sigma ADCs and the industry's best </w:t>
-      </w:r>
-      <w:proofErr w:type="spellStart"/>
-      <w:r>
-        <w:rPr>
-          <w:rFonts w:asciiTheme="minorHAnsi" w:hAnsiTheme="minorHAnsi" w:cstheme="minorHAnsi"/>
-          <w:color w:val="333333"/>
-          <w:shd w:val="clear" w:color="auto" w:fill="FFFFFF"/>
-          <w:lang w:val="en-US"/>
-        </w:rPr>
-        <w:t>CapSense</w:t>
-      </w:r>
-      <w:proofErr w:type="spellEnd"/>
-      <w:r>
-        <w:rPr>
-          <w:rFonts w:asciiTheme="minorHAnsi" w:hAnsiTheme="minorHAnsi" w:cstheme="minorHAnsi"/>
-          <w:color w:val="333333"/>
-          <w:shd w:val="clear" w:color="auto" w:fill="FFFFFF"/>
-          <w:lang w:val="en-US"/>
-        </w:rPr>
-        <w:t xml:space="preserve"> touch-sensing solution.</w:t>
-      </w:r>
+        </w:rPr>
+        <w:t>® Cortex®-M3 CPU in a single chip. Process sensor signals with the 24-bit hardware DFB coprocessor, offload traditional CPU tasks to the CPLD-based Universal Digital Blocks and increase system performance with the peripheral-to-peripheral DMA controller. Integrate high-precision custom 20-bit Analog Front Ends with the Programmable Analog Blocks including opamps, PGAs, filters, comparators, SAR and Delta-Sigma ADCs and the industry's best CapSense touch-sensing solution.</w:t>
+      </w:r>
+      <w:sdt>
+        <w:sdtPr>
+          <w:rPr>
+            <w:shd w:val="clear" w:color="auto" w:fill="FFFFFF"/>
+          </w:rPr>
+          <w:id w:val="-2113189263"/>
+          <w:citation/>
+        </w:sdtPr>
+        <w:sdtContent>
+          <w:r>
+            <w:rPr>
+              <w:shd w:val="clear" w:color="auto" w:fill="FFFFFF"/>
+            </w:rPr>
+            <w:fldChar w:fldCharType="begin"/>
+          </w:r>
+          <w:r>
+            <w:rPr>
+              <w:shd w:val="clear" w:color="auto" w:fill="FFFFFF"/>
+            </w:rPr>
+            <w:instrText xml:space="preserve"> CITATION CYP18 \l 1033 </w:instrText>
+          </w:r>
+          <w:r>
+            <w:rPr>
+              <w:shd w:val="clear" w:color="auto" w:fill="FFFFFF"/>
+            </w:rPr>
+            <w:fldChar w:fldCharType="separate"/>
+          </w:r>
+          <w:r>
+            <w:rPr>
+              <w:noProof/>
+              <w:shd w:val="clear" w:color="auto" w:fill="FFFFFF"/>
+            </w:rPr>
+            <w:t xml:space="preserve"> </w:t>
+          </w:r>
+          <w:r>
+            <w:rPr>
+              <w:noProof/>
+              <w:shd w:val="clear" w:color="auto" w:fill="FFFFFF"/>
+            </w:rPr>
+            <w:t>[6]</w:t>
+          </w:r>
+          <w:r>
+            <w:rPr>
+              <w:shd w:val="clear" w:color="auto" w:fill="FFFFFF"/>
+            </w:rPr>
+            <w:fldChar w:fldCharType="end"/>
+          </w:r>
+        </w:sdtContent>
+      </w:sdt>
     </w:p>
     <w:p>
       <w:pPr>
         <w:pStyle w:val="Numberedlistlevel2"/>
       </w:pPr>
-      <w:bookmarkStart w:id="17" w:name="_Toc531940361"/>
+      <w:bookmarkStart w:id="17" w:name="_Toc532299465"/>
       <w:r>
         <w:lastRenderedPageBreak/>
         <w:t>Sensors</w:t>
@@ -5072,42 +5126,14 @@
         <w:rPr>
           <w:lang w:val="en-US"/>
         </w:rPr>
-        <w:t xml:space="preserve">Sensors can allow for a reliable robot operation in changing conditions such as changes in battery charge level, nonlinear motor output curve and other changing external conditions. Usage of sensors allows the robot to correct its actions in case of any changes due to which pre-programmed algorithm may not work as desired. </w:t>
-      </w:r>
-      <w:proofErr w:type="spellStart"/>
-      <w:r>
-        <w:rPr>
-          <w:lang w:val="en-US"/>
-        </w:rPr>
-        <w:t>Zumo</w:t>
-      </w:r>
-      <w:proofErr w:type="spellEnd"/>
-      <w:r>
-        <w:rPr>
-          <w:lang w:val="en-US"/>
-        </w:rPr>
-        <w:t xml:space="preserve"> shield has a few onboard sensors which can be used in a user-written program with the help of the </w:t>
-      </w:r>
-      <w:proofErr w:type="spellStart"/>
-      <w:r>
-        <w:rPr>
-          <w:lang w:val="en-US"/>
-        </w:rPr>
-        <w:t>Zumo</w:t>
-      </w:r>
-      <w:proofErr w:type="spellEnd"/>
-      <w:r>
-        <w:rPr>
-          <w:lang w:val="en-US"/>
-        </w:rPr>
-        <w:t xml:space="preserve"> library as described below.</w:t>
+        <w:t>Sensors can allow for a reliable robot operation in changing conditions such as changes in battery charge level, nonlinear motor output curve and other changing external conditions. Usage of sensors allows the robot to correct its actions in case of any changes due to which pre-programmed algorithm may not work as desired. Zumo shield has a few onboard sensors which can be used in a user-written program with the help of the Zumo library as described below.</w:t>
       </w:r>
     </w:p>
     <w:p>
       <w:pPr>
         <w:pStyle w:val="Numberedlistlevel3"/>
       </w:pPr>
-      <w:bookmarkStart w:id="18" w:name="_Toc531940362"/>
+      <w:bookmarkStart w:id="18" w:name="_Toc532299466"/>
       <w:r>
         <w:t>Ultrasonic sensor</w:t>
       </w:r>
@@ -5119,56 +5145,25 @@
           <w:lang w:val="en-US"/>
         </w:rPr>
       </w:pPr>
-      <w:proofErr w:type="spellStart"/>
-      <w:r>
-        <w:rPr>
-          <w:lang w:val="en-US"/>
-        </w:rPr>
-        <w:t>Zumo</w:t>
-      </w:r>
-      <w:proofErr w:type="spellEnd"/>
-      <w:r>
-        <w:rPr>
-          <w:lang w:val="en-US"/>
-        </w:rPr>
-        <w:t xml:space="preserve"> robot can use an ultrasonic sensor to position itself relative to its surroundings. In this project the sensor will be used in the final task to detect maze walls. </w:t>
-      </w:r>
-      <w:proofErr w:type="spellStart"/>
-      <w:r>
-        <w:rPr>
-          <w:lang w:val="en-US"/>
-        </w:rPr>
-        <w:t>Zumo</w:t>
-      </w:r>
-      <w:proofErr w:type="spellEnd"/>
-      <w:r>
-        <w:rPr>
-          <w:lang w:val="en-US"/>
-        </w:rPr>
-        <w:t xml:space="preserve"> library provides the command to read ultrasonic sensor measurement in centimeters.</w:t>
-      </w:r>
-    </w:p>
-    <w:p>
-      <w:pPr>
-        <w:rPr>
-          <w:lang w:val="en-US"/>
-        </w:rPr>
-      </w:pPr>
-      <w:proofErr w:type="spellStart"/>
-      <w:r>
-        <w:rPr>
-          <w:lang w:val="en-US"/>
-        </w:rPr>
-        <w:t>Zumo</w:t>
-      </w:r>
-      <w:proofErr w:type="spellEnd"/>
-      <w:r>
-        <w:rPr>
-          <w:lang w:val="en-US"/>
-        </w:rPr>
-        <w:t xml:space="preserve"> library includes a function called </w:t>
-      </w:r>
-      <w:proofErr w:type="spellStart"/>
+      <w:r>
+        <w:rPr>
+          <w:lang w:val="en-US"/>
+        </w:rPr>
+        <w:t>Zumo robot can use an ultrasonic sensor to position itself relative to its surroundings. In this project the sensor will be used in the final task to detect maze walls. Zumo library provides the command to read ultrasonic sensor measurement in centimeters.</w:t>
+      </w:r>
+    </w:p>
+    <w:p>
+      <w:pPr>
+        <w:rPr>
+          <w:lang w:val="en-US"/>
+        </w:rPr>
+      </w:pPr>
+      <w:r>
+        <w:rPr>
+          <w:lang w:val="en-US"/>
+        </w:rPr>
+        <w:t xml:space="preserve">Zumo library includes a function called </w:t>
+      </w:r>
       <w:r>
         <w:rPr>
           <w:rStyle w:val="Inlinecode"/>
@@ -5182,168 +5177,113 @@
           <w:rStyle w:val="Inlinecode"/>
           <w:lang w:val="en-US"/>
         </w:rPr>
-        <w:t>Start</w:t>
-      </w:r>
-      <w:proofErr w:type="spellEnd"/>
+        <w:t>Start(</w:t>
+      </w:r>
+      <w:proofErr w:type="gramEnd"/>
       <w:r>
         <w:rPr>
           <w:rStyle w:val="Inlinecode"/>
           <w:lang w:val="en-US"/>
         </w:rPr>
-        <w:t>(</w:t>
+        <w:t>)</w:t>
+      </w:r>
+      <w:r>
+        <w:rPr>
+          <w:lang w:val="en-US"/>
+        </w:rPr>
+        <w:t xml:space="preserve"> w</w:t>
+      </w:r>
+      <w:r>
+        <w:rPr>
+          <w:lang w:val="en-US"/>
+        </w:rPr>
+        <w:t>hich starts task handling sending ultrasound signal and interrupt receiving it and calculating the distance knowing the time to took the signal to reflect from the object in front of the robot and hit the sensor.</w:t>
+      </w:r>
+    </w:p>
+    <w:p>
+      <w:pPr>
+        <w:pStyle w:val="Numberedlistlevel3"/>
+      </w:pPr>
+      <w:bookmarkStart w:id="19" w:name="_Toc532299467"/>
+      <w:r>
+        <w:t>Reflectance array</w:t>
+      </w:r>
+      <w:bookmarkEnd w:id="19"/>
+    </w:p>
+    <w:p>
+      <w:pPr>
+        <w:rPr>
+          <w:lang w:val="en-US"/>
+        </w:rPr>
+      </w:pPr>
+      <w:r>
+        <w:rPr>
+          <w:lang w:val="en-US"/>
+        </w:rPr>
+        <w:t xml:space="preserve">Zumo shield has a reflectance array consisting of 6 sensors located underneath the shield board behind the bulldozer blade on the front. These sensors are used in detecting a line for the robot to follow. Zumo library provides commands for reading both digital data from sensors using the threshold value and raw sensor </w:t>
+      </w:r>
+      <w:proofErr w:type="gramStart"/>
+      <w:r>
+        <w:rPr>
+          <w:lang w:val="en-US"/>
+        </w:rPr>
+        <w:t>readings.On</w:t>
       </w:r>
       <w:proofErr w:type="gramEnd"/>
       <w:r>
         <w:rPr>
+          <w:lang w:val="en-US"/>
+        </w:rPr>
+        <w:t xml:space="preserve"> a top design level Zumo library uses a set of timers synchronized with SR switches. On function </w:t>
+      </w:r>
+      <w:r>
+        <w:rPr>
           <w:rStyle w:val="Inlinecode"/>
           <w:lang w:val="en-US"/>
         </w:rPr>
+        <w:t>reflectance_</w:t>
+      </w:r>
+      <w:proofErr w:type="gramStart"/>
+      <w:r>
+        <w:rPr>
+          <w:rStyle w:val="Inlinecode"/>
+          <w:lang w:val="en-US"/>
+        </w:rPr>
+        <w:t>start(</w:t>
+      </w:r>
+      <w:proofErr w:type="gramEnd"/>
+      <w:r>
+        <w:rPr>
+          <w:rStyle w:val="Inlinecode"/>
+          <w:lang w:val="en-US"/>
+        </w:rPr>
         <w:t>)</w:t>
       </w:r>
       <w:r>
         <w:rPr>
           <w:lang w:val="en-US"/>
         </w:rPr>
-        <w:t xml:space="preserve"> w</w:t>
-      </w:r>
-      <w:r>
-        <w:rPr>
-          <w:lang w:val="en-US"/>
-        </w:rPr>
-        <w:t>hich starts task handling sending ultrasound signal and interrupt receiving it and calculating the distance knowing the time to took the signal to reflect from the object in front of the robot and hit the sensor.</w:t>
+        <w:t xml:space="preserve"> execution a separate task scanning sensor readings in the background is created and run every millisecond. The result of scanning can be written in the structure of type </w:t>
+      </w:r>
+      <w:r>
+        <w:rPr>
+          <w:rStyle w:val="Inlinecode"/>
+          <w:lang w:val="en-US"/>
+        </w:rPr>
+        <w:t>sensors_</w:t>
+      </w:r>
+      <w:r>
+        <w:rPr>
+          <w:lang w:val="en-US"/>
+        </w:rPr>
+        <w:t>.</w:t>
       </w:r>
     </w:p>
     <w:p>
       <w:pPr>
         <w:pStyle w:val="Numberedlistlevel3"/>
       </w:pPr>
-      <w:bookmarkStart w:id="19" w:name="_Toc531940363"/>
-      <w:r>
-        <w:t>Reflectance array</w:t>
-      </w:r>
-      <w:bookmarkEnd w:id="19"/>
-    </w:p>
-    <w:p>
-      <w:pPr>
-        <w:rPr>
-          <w:lang w:val="en-US"/>
-        </w:rPr>
-      </w:pPr>
-      <w:proofErr w:type="spellStart"/>
-      <w:r>
-        <w:rPr>
-          <w:lang w:val="en-US"/>
-        </w:rPr>
-        <w:t>Zumo</w:t>
-      </w:r>
-      <w:proofErr w:type="spellEnd"/>
-      <w:r>
-        <w:rPr>
-          <w:lang w:val="en-US"/>
-        </w:rPr>
-        <w:t xml:space="preserve"> shield has a reflectance array consisting of 6 sensors located underneath the shield board behind the bulldozer blade on the front. These sensors are used in detecting a line for the robot to follow. </w:t>
-      </w:r>
-      <w:proofErr w:type="spellStart"/>
-      <w:r>
-        <w:rPr>
-          <w:lang w:val="en-US"/>
-        </w:rPr>
-        <w:t>Zumo</w:t>
-      </w:r>
-      <w:proofErr w:type="spellEnd"/>
-      <w:r>
-        <w:rPr>
-          <w:lang w:val="en-US"/>
-        </w:rPr>
-        <w:t xml:space="preserve"> library provides commands for reading both digital data from sensors using the threshold value and raw sensor </w:t>
-      </w:r>
-      <w:proofErr w:type="spellStart"/>
-      <w:proofErr w:type="gramStart"/>
-      <w:r>
-        <w:rPr>
-          <w:lang w:val="en-US"/>
-        </w:rPr>
-        <w:t>readings.On</w:t>
-      </w:r>
-      <w:proofErr w:type="spellEnd"/>
-      <w:proofErr w:type="gramEnd"/>
-      <w:r>
-        <w:rPr>
-          <w:lang w:val="en-US"/>
-        </w:rPr>
-        <w:t xml:space="preserve"> a top design level </w:t>
-      </w:r>
-      <w:proofErr w:type="spellStart"/>
-      <w:r>
-        <w:rPr>
-          <w:lang w:val="en-US"/>
-        </w:rPr>
-        <w:t>Zumo</w:t>
-      </w:r>
-      <w:proofErr w:type="spellEnd"/>
-      <w:r>
-        <w:rPr>
-          <w:lang w:val="en-US"/>
-        </w:rPr>
-        <w:t xml:space="preserve"> library uses a set of timers synchronized with SR switches. On function </w:t>
-      </w:r>
-      <w:proofErr w:type="spellStart"/>
-      <w:r>
-        <w:rPr>
-          <w:rStyle w:val="Inlinecode"/>
-          <w:lang w:val="en-US"/>
-        </w:rPr>
-        <w:t>reflectance_</w:t>
-      </w:r>
-      <w:proofErr w:type="gramStart"/>
-      <w:r>
-        <w:rPr>
-          <w:rStyle w:val="Inlinecode"/>
-          <w:lang w:val="en-US"/>
-        </w:rPr>
-        <w:t>start</w:t>
-      </w:r>
-      <w:proofErr w:type="spellEnd"/>
-      <w:r>
-        <w:rPr>
-          <w:rStyle w:val="Inlinecode"/>
-          <w:lang w:val="en-US"/>
-        </w:rPr>
-        <w:t>(</w:t>
-      </w:r>
-      <w:proofErr w:type="gramEnd"/>
-      <w:r>
-        <w:rPr>
-          <w:rStyle w:val="Inlinecode"/>
-          <w:lang w:val="en-US"/>
-        </w:rPr>
-        <w:t>)</w:t>
-      </w:r>
-      <w:r>
-        <w:rPr>
-          <w:lang w:val="en-US"/>
-        </w:rPr>
-        <w:t xml:space="preserve"> execution a separate task scanning sensor readings in the background is created and run every millisecond. The result of scanning can be written in the structure of type </w:t>
-      </w:r>
-      <w:r>
-        <w:rPr>
-          <w:rStyle w:val="Inlinecode"/>
-          <w:lang w:val="en-US"/>
-        </w:rPr>
-        <w:t>sensors_</w:t>
-      </w:r>
-      <w:r>
-        <w:rPr>
-          <w:lang w:val="en-US"/>
-        </w:rPr>
-        <w:t>.</w:t>
-      </w:r>
-    </w:p>
-    <w:p>
-      <w:pPr>
-        <w:pStyle w:val="Numberedlistlevel3"/>
-      </w:pPr>
-      <w:bookmarkStart w:id="20" w:name="_Toc531940364"/>
+      <w:bookmarkStart w:id="20" w:name="_Toc532299468"/>
       <w:r>
         <w:t>Accelerometer</w:t>
       </w:r>
@@ -5359,21 +5299,7 @@
         <w:rPr>
           <w:lang w:val="en-US"/>
         </w:rPr>
-        <w:t xml:space="preserve">The robot has a built-in accelerometer for detecting hits if the ultrasonic sensor did not detect the obstacle in advance which can be used in the sumo battle for detecting hits from sides and back where ultrasonic sensor cannot detect the approaching opponent robot. </w:t>
-      </w:r>
-      <w:proofErr w:type="spellStart"/>
-      <w:r>
-        <w:rPr>
-          <w:lang w:val="en-US"/>
-        </w:rPr>
-        <w:t>Zumo</w:t>
-      </w:r>
-      <w:proofErr w:type="spellEnd"/>
-      <w:r>
-        <w:rPr>
-          <w:lang w:val="en-US"/>
-        </w:rPr>
-        <w:t xml:space="preserve"> library provides function which allows to read the acceleration in </w:t>
+        <w:t xml:space="preserve">The robot has a built-in accelerometer for detecting hits if the ultrasonic sensor did not detect the obstacle in advance which can be used in the sumo battle for detecting hits from sides and back where ultrasonic sensor cannot detect the approaching opponent robot. Zumo library provides function which allows to read the acceleration in </w:t>
       </w:r>
       <m:oMath>
         <m:r>
@@ -5422,7 +5348,7 @@
       <w:pPr>
         <w:pStyle w:val="Numberedlistlevel2"/>
       </w:pPr>
-      <w:bookmarkStart w:id="21" w:name="_Toc531940365"/>
+      <w:bookmarkStart w:id="21" w:name="_Toc532299469"/>
       <w:r>
         <w:t>MQTT</w:t>
       </w:r>
@@ -5447,49 +5373,12 @@
           <w:lang w:val="en-US"/>
         </w:rPr>
       </w:pPr>
-      <w:proofErr w:type="spellStart"/>
-      <w:r>
-        <w:rPr>
-          <w:lang w:val="en-US"/>
-        </w:rPr>
-        <w:t>Zumo</w:t>
-      </w:r>
-      <w:proofErr w:type="spellEnd"/>
-      <w:r>
-        <w:rPr>
-          <w:lang w:val="en-US"/>
-        </w:rPr>
-        <w:t xml:space="preserve"> robot has a </w:t>
-      </w:r>
-      <w:proofErr w:type="spellStart"/>
-      <w:r>
-        <w:rPr>
-          <w:lang w:val="en-US"/>
-        </w:rPr>
-        <w:t>WiFi</w:t>
-      </w:r>
-      <w:proofErr w:type="spellEnd"/>
-      <w:r>
-        <w:rPr>
-          <w:lang w:val="en-US"/>
-        </w:rPr>
-        <w:t xml:space="preserve"> module for wireless network connections. The module gives the robot TCP/IP connectivity that is used to send MQTT messages to a broker. </w:t>
-      </w:r>
-      <w:proofErr w:type="spellStart"/>
-      <w:r>
-        <w:rPr>
-          <w:lang w:val="en-US"/>
-        </w:rPr>
-        <w:t>Zumo</w:t>
-      </w:r>
-      <w:proofErr w:type="spellEnd"/>
-      <w:r>
-        <w:rPr>
-          <w:lang w:val="en-US"/>
-        </w:rPr>
-        <w:t xml:space="preserve"> library automates the setup of TCP/IP connection to a broker and provides a </w:t>
-      </w:r>
-      <w:proofErr w:type="spellStart"/>
+      <w:r>
+        <w:rPr>
+          <w:lang w:val="en-US"/>
+        </w:rPr>
+        <w:t xml:space="preserve">Zumo robot has a WiFi module for wireless network connections. The module gives the robot TCP/IP connectivity that is used to send MQTT messages to a broker. Zumo library automates the setup of TCP/IP connection to a broker and provides a </w:t>
+      </w:r>
       <w:r>
         <w:rPr>
           <w:rStyle w:val="Inlinecode"/>
@@ -5497,14 +5386,12 @@
         </w:rPr>
         <w:t>printf</w:t>
       </w:r>
-      <w:proofErr w:type="spellEnd"/>
       <w:r>
         <w:rPr>
           <w:lang w:val="en-US"/>
         </w:rPr>
         <w:t xml:space="preserve">-like interface for sending MQTT messages. To enable TCP/IP and MQTT you need to edit </w:t>
       </w:r>
-      <w:proofErr w:type="spellStart"/>
       <w:r>
         <w:rPr>
           <w:rStyle w:val="Inlinecode"/>
@@ -5512,13 +5399,61 @@
         </w:rPr>
         <w:t>zumo_config.h</w:t>
       </w:r>
-      <w:proofErr w:type="spellEnd"/>
       <w:r>
         <w:rPr>
           <w:lang w:val="en-US"/>
         </w:rPr>
         <w:t>.</w:t>
       </w:r>
+      <w:sdt>
+        <w:sdtPr>
+          <w:rPr>
+            <w:lang w:val="en-US"/>
+          </w:rPr>
+          <w:id w:val="1593516353"/>
+          <w:citation/>
+        </w:sdtPr>
+        <w:sdtContent>
+          <w:r>
+            <w:rPr>
+              <w:lang w:val="en-US"/>
+            </w:rPr>
+            <w:fldChar w:fldCharType="begin"/>
+          </w:r>
+          <w:r>
+            <w:rPr>
+              <w:lang w:val="en-US"/>
+            </w:rPr>
+            <w:instrText xml:space="preserve"> CITATION Mul \l 1033 </w:instrText>
+          </w:r>
+          <w:r>
+            <w:rPr>
+              <w:lang w:val="en-US"/>
+            </w:rPr>
+            <w:fldChar w:fldCharType="separate"/>
+          </w:r>
+          <w:r>
+            <w:rPr>
+              <w:noProof/>
+              <w:lang w:val="en-US"/>
+            </w:rPr>
+            <w:t xml:space="preserve"> </w:t>
+          </w:r>
+          <w:r>
+            <w:rPr>
+              <w:noProof/>
+              <w:lang w:val="en-US"/>
+            </w:rPr>
+            <w:t>[7]</w:t>
+          </w:r>
+          <w:r>
+            <w:rPr>
+              <w:lang w:val="en-US"/>
+            </w:rPr>
+            <w:fldChar w:fldCharType="end"/>
+          </w:r>
+        </w:sdtContent>
+      </w:sdt>
     </w:p>
     <w:p>
       <w:pPr>
@@ -5551,7 +5486,7 @@
           <w:lang w:val="en-US"/>
         </w:rPr>
       </w:pPr>
-      <w:bookmarkStart w:id="22" w:name="_Toc531940366"/>
+      <w:bookmarkStart w:id="22" w:name="_Toc532299470"/>
       <w:r>
         <w:rPr>
           <w:rFonts w:eastAsia="Times New Roman"/>
@@ -5566,7 +5501,7 @@
       <w:pPr>
         <w:pStyle w:val="Numberedlistlevel2"/>
       </w:pPr>
-      <w:bookmarkStart w:id="23" w:name="_Toc531940367"/>
+      <w:bookmarkStart w:id="23" w:name="_Toc532299471"/>
       <w:r>
         <w:t>Batteries</w:t>
       </w:r>
@@ -5612,21 +5547,7 @@
         <w:rPr>
           <w:lang w:val="en-US"/>
         </w:rPr>
-        <w:t xml:space="preserve"> Since </w:t>
-      </w:r>
-      <w:proofErr w:type="spellStart"/>
-      <w:r>
-        <w:rPr>
-          <w:lang w:val="en-US"/>
-        </w:rPr>
-        <w:t>Zumo</w:t>
-      </w:r>
-      <w:proofErr w:type="spellEnd"/>
-      <w:r>
-        <w:rPr>
-          <w:lang w:val="en-US"/>
-        </w:rPr>
-        <w:t xml:space="preserve"> uses conventional nickel metal hydride batteries that should never be discharged below the certain threshold in order to stay functioning we had to implement the function which constantly checks the voltage of the batteries and notifies the user in case of need to charge the batteries. When battery voltage gets too low, the robot starts blinking the onboard LED in full power that can’t be discarded in any way. </w:t>
+        <w:t xml:space="preserve"> Since Zumo uses conventional nickel metal hydride batteries that should never be discharged below the certain threshold in order to stay functioning we had to implement the function which constantly checks the voltage of the batteries and notifies the user in case of need to charge the batteries. When battery voltage gets too low, the robot starts blinking the onboard LED in full power that can’t be discarded in any way. </w:t>
       </w:r>
       <w:r>
         <w:rPr>
@@ -7944,9 +7865,11 @@
       <w:pPr>
         <w:pStyle w:val="Numberedlistlevel2"/>
       </w:pPr>
+      <w:bookmarkStart w:id="25" w:name="_Toc532299472"/>
       <w:r>
         <w:t>Sumo</w:t>
       </w:r>
+      <w:bookmarkEnd w:id="25"/>
     </w:p>
     <w:p>
       <w:pPr>
@@ -8082,7 +8005,7 @@
           <w:lang w:val="en-US"/>
         </w:rPr>
       </w:pPr>
-      <w:bookmarkStart w:id="25" w:name="_Ref532222742"/>
+      <w:bookmarkStart w:id="26" w:name="_Ref532222742"/>
       <w:r>
         <w:t xml:space="preserve">Figure </w:t>
       </w:r>
@@ -8116,18 +8039,18 @@
         </w:rPr>
         <w:fldChar w:fldCharType="end"/>
       </w:r>
-      <w:bookmarkEnd w:id="25"/>
+      <w:bookmarkEnd w:id="26"/>
     </w:p>
     <w:p>
       <w:pPr>
         <w:pStyle w:val="Numberedlistlevel2"/>
       </w:pPr>
-      <w:bookmarkStart w:id="26" w:name="_Toc531940368"/>
+      <w:bookmarkStart w:id="27" w:name="_Toc532299473"/>
       <w:r>
         <w:lastRenderedPageBreak/>
         <w:t>Line following.</w:t>
       </w:r>
-      <w:bookmarkEnd w:id="26"/>
+      <w:bookmarkEnd w:id="27"/>
     </w:p>
     <w:p>
       <w:pPr>
@@ -8349,15 +8272,7 @@
         <w:pStyle w:val="Citation"/>
       </w:pPr>
       <w:r>
-        <w:t xml:space="preserve">The first theoretical analysis and practical application was in the field of automatic steering systems for ships, developed from the early 1920s onwards. It was then used for automatic process control in manufacturing industry, where it was widely implemented in pneumatic, and then electronic, controllers. Today there is universal use of the PID concept in applications requiring accurate and </w:t>
-      </w:r>
-      <w:proofErr w:type="spellStart"/>
-      <w:r>
-        <w:t>optimised</w:t>
-      </w:r>
-      <w:proofErr w:type="spellEnd"/>
-      <w:r>
-        <w:t xml:space="preserve"> automatic control.</w:t>
+        <w:t>The first theoretical analysis and practical application was in the field of automatic steering systems for ships, developed from the early 1920s onwards. It was then used for automatic process control in manufacturing industry, where it was widely implemented in pneumatic, and then electronic, controllers. Today there is universal use of the PID concept in applications requiring accurate and optimised automatic control.</w:t>
       </w:r>
       <w:r>
         <w:t xml:space="preserve">” </w:t>
@@ -8381,7 +8296,7 @@
             <w:rPr>
               <w:noProof/>
             </w:rPr>
-            <w:t>[4]</w:t>
+            <w:t>[7]</w:t>
           </w:r>
           <w:r>
             <w:fldChar w:fldCharType="end"/>
@@ -8454,8 +8369,6 @@
       <w:pPr>
         <w:keepNext/>
       </w:pPr>
-      <w:bookmarkStart w:id="27" w:name="_GoBack"/>
-      <w:bookmarkEnd w:id="27"/>
       <w:r>
         <w:rPr>
           <w:noProof/>
@@ -8566,14 +8479,7 @@
         <w:rPr>
           <w:lang w:val="en-US"/>
         </w:rPr>
-        <w:t xml:space="preserve">The PID controller outputs a single control value based on the readings from robot's sensors, which corresponds to an </w:t>
-      </w:r>
-      <w:proofErr w:type="spellStart"/>
-      <w:r>
-        <w:rPr>
-          <w:lang w:val="en-US"/>
-        </w:rPr>
-        <w:t>offset</w:t>
+        <w:t>The PID controller outputs a single control value based on the readings from robot's sensors, which corresponds to an offset</w:t>
       </w:r>
       <w:r>
         <w:rPr>
@@ -8599,16 +8505,7 @@
           <w:noProof/>
           <w:lang w:val="en-US"/>
         </w:rPr>
-        <w:t>Use</w:t>
-      </w:r>
-      <w:proofErr w:type="spellEnd"/>
-      <w:r>
-        <w:rPr>
-          <w:rFonts w:ascii="Calibri" w:hAnsi="Calibri" w:cs="Calibri"/>
-          <w:noProof/>
-          <w:lang w:val="en-US"/>
-        </w:rPr>
-        <w:t xml:space="preserve"> the "Insert Citation" button to add citations to this document.</w:t>
+        <w:t>Use the "Insert Citation" button to add citations to this document.</w:t>
       </w:r>
     </w:p>
     <w:p>
@@ -8634,9 +8531,11 @@
       <w:pPr>
         <w:pStyle w:val="Numberedlistlevel2"/>
       </w:pPr>
+      <w:bookmarkStart w:id="29" w:name="_Toc532299474"/>
       <w:r>
         <w:t>Maze</w:t>
       </w:r>
+      <w:bookmarkEnd w:id="29"/>
     </w:p>
     <w:p>
       <w:pPr>
@@ -8654,21 +8553,76 @@
         <w:rPr>
           <w:lang w:val="en-US"/>
         </w:rPr>
-        <w:t xml:space="preserve">oordinates of types </w:t>
-      </w:r>
-      <w:proofErr w:type="spellStart"/>
-      <w:r>
-        <w:rPr>
-          <w:lang w:val="en-US"/>
-        </w:rPr>
-        <w:t>int</w:t>
-      </w:r>
-      <w:proofErr w:type="spellEnd"/>
-      <w:r>
-        <w:rPr>
-          <w:lang w:val="en-US"/>
-        </w:rPr>
-        <w:t xml:space="preserve"> and</w:t>
+        <w:t>oordinates of types int and</w:t>
+      </w:r>
+      <w:r>
+        <w:rPr>
+          <w:lang w:val="en-US"/>
+        </w:rPr>
+        <w:t xml:space="preserve"> enum for direction (forward, left, right, backward). Current position of robot was constantly updated on each detected cross and after each turn.</w:t>
+      </w:r>
+    </w:p>
+    <w:p>
+      <w:pPr>
+        <w:rPr>
+          <w:lang w:val="en-US"/>
+        </w:rPr>
+      </w:pPr>
+      <w:r>
+        <w:rPr>
+          <w:lang w:val="en-US"/>
+        </w:rPr>
+        <w:t>When detect an obstacle, consider the position robot could choose either left or right turn. It turns left if x &lt;= 0 and right otherwise. This turns priority check helps to keep robot as clos</w:t>
+      </w:r>
+      <w:r>
+        <w:rPr>
+          <w:lang w:val="en-US"/>
+        </w:rPr>
+        <w:t>e to center as possible and</w:t>
+      </w:r>
+      <w:r>
+        <w:rPr>
+          <w:lang w:val="en-US"/>
+        </w:rPr>
+        <w:t xml:space="preserve"> avoid obstacles on maze's borders by turning to the right direction.</w:t>
+      </w:r>
+    </w:p>
+    <w:p>
+      <w:pPr>
+        <w:rPr>
+          <w:lang w:val="en-US"/>
+        </w:rPr>
+      </w:pPr>
+      <w:r>
+        <w:rPr>
+          <w:lang w:val="en-US"/>
+        </w:rPr>
+        <w:t>If robot faces the obstacle once, true value is saved to special variable, along with the previous direction. This information helps to avoid obstacles even if they situated on different parts of maze (left and right) and conflicts with our x &lt;= 0 condition for turns.</w:t>
+      </w:r>
+    </w:p>
+    <w:p>
+      <w:pPr>
+        <w:rPr>
+          <w:lang w:val="en-US"/>
+        </w:rPr>
+      </w:pPr>
+      <w:r>
+        <w:rPr>
+          <w:lang w:val="en-US"/>
+        </w:rPr>
+        <w:t xml:space="preserve">When robot reaches the last full maze's line (y = 0), then turn it to the right direction (if needed) and move to the finish line. </w:t>
+      </w:r>
+      <w:r>
+        <w:t>The algorithm</w:t>
+      </w:r>
+      <w:r>
+        <w:rPr>
+          <w:lang w:val="en-US"/>
+        </w:rPr>
+        <w:t xml:space="preserve"> for that case</w:t>
+      </w:r>
+      <w:r>
+        <w:t xml:space="preserve"> is shown on</w:t>
       </w:r>
       <w:r>
         <w:rPr>
@@ -8676,120 +8630,6 @@
         </w:rPr>
         <w:t xml:space="preserve"> </w:t>
       </w:r>
-      <w:proofErr w:type="spellStart"/>
-      <w:r>
-        <w:rPr>
-          <w:lang w:val="en-US"/>
-        </w:rPr>
-        <w:t>enum</w:t>
-      </w:r>
-      <w:proofErr w:type="spellEnd"/>
-      <w:r>
-        <w:rPr>
-          <w:lang w:val="en-US"/>
-        </w:rPr>
-        <w:t xml:space="preserve"> for direction (forward, left, right, backward). Current position of robot was constantly updated on each detected cross and after each turn.</w:t>
-      </w:r>
-    </w:p>
-    <w:p>
-      <w:pPr>
-        <w:rPr>
-          <w:lang w:val="en-US"/>
-        </w:rPr>
-      </w:pPr>
-      <w:r>
-        <w:rPr>
-          <w:lang w:val="en-US"/>
-        </w:rPr>
-        <w:t>When detect an obstacle, consider the position robot could choose either left or right turn. It turns left if x &lt;= 0 and right otherwise. This turns priority check helps to keep robot as clos</w:t>
-      </w:r>
-      <w:r>
-        <w:rPr>
-          <w:lang w:val="en-US"/>
-        </w:rPr>
-        <w:t>e to center as possible and</w:t>
-      </w:r>
-      <w:r>
-        <w:rPr>
-          <w:lang w:val="en-US"/>
-        </w:rPr>
-        <w:t xml:space="preserve"> avoid obstacles on maze's borders by turning to the right direction.</w:t>
-      </w:r>
-    </w:p>
-    <w:p>
-      <w:pPr>
-        <w:rPr>
-          <w:lang w:val="en-US"/>
-        </w:rPr>
-      </w:pPr>
-      <w:r>
-        <w:rPr>
-          <w:lang w:val="en-US"/>
-        </w:rPr>
-        <w:t>If robot faces the obstacle once, true value is saved to special variable, along with the previous direction. This information helps to avoid obstacles even if they situated on different parts of maze (left and right) and conflicts with our x &lt;= 0 condition for turns.</w:t>
-      </w:r>
-    </w:p>
-    <w:p>
-      <w:pPr>
-        <w:rPr>
-          <w:lang w:val="en-US"/>
-        </w:rPr>
-      </w:pPr>
-      <w:r>
-        <w:rPr>
-          <w:lang w:val="en-US"/>
-        </w:rPr>
-        <w:t xml:space="preserve">When robot reaches the last full maze's line (y = 0), then turn it to the right direction (if needed) and move to the finish line. </w:t>
-      </w:r>
-      <w:proofErr w:type="spellStart"/>
-      <w:r>
-        <w:t>The</w:t>
-      </w:r>
-      <w:proofErr w:type="spellEnd"/>
-      <w:r>
-        <w:t xml:space="preserve"> </w:t>
-      </w:r>
-      <w:proofErr w:type="spellStart"/>
-      <w:r>
-        <w:t>algorithm</w:t>
-      </w:r>
-      <w:proofErr w:type="spellEnd"/>
-      <w:r>
-        <w:rPr>
-          <w:lang w:val="en-US"/>
-        </w:rPr>
-        <w:t xml:space="preserve"> for that case</w:t>
-      </w:r>
-      <w:r>
-        <w:t xml:space="preserve"> </w:t>
-      </w:r>
-      <w:proofErr w:type="spellStart"/>
-      <w:r>
-        <w:t>is</w:t>
-      </w:r>
-      <w:proofErr w:type="spellEnd"/>
-      <w:r>
-        <w:t xml:space="preserve"> </w:t>
-      </w:r>
-      <w:proofErr w:type="spellStart"/>
-      <w:r>
-        <w:t>shown</w:t>
-      </w:r>
-      <w:proofErr w:type="spellEnd"/>
-      <w:r>
-        <w:t xml:space="preserve"> </w:t>
-      </w:r>
-      <w:proofErr w:type="spellStart"/>
-      <w:r>
-        <w:t>on</w:t>
-      </w:r>
-      <w:proofErr w:type="spellEnd"/>
-      <w:r>
-        <w:rPr>
-          <w:lang w:val="en-US"/>
-        </w:rPr>
-        <w:t xml:space="preserve"> </w:t>
-      </w:r>
       <w:r>
         <w:fldChar w:fldCharType="begin"/>
       </w:r>
@@ -8799,13 +8639,8 @@
       <w:r>
         <w:fldChar w:fldCharType="separate"/>
       </w:r>
-      <w:proofErr w:type="spellStart"/>
-      <w:r>
-        <w:t>Figure</w:t>
-      </w:r>
-      <w:proofErr w:type="spellEnd"/>
-      <w:r>
-        <w:t xml:space="preserve"> </w:t>
+      <w:r>
+        <w:t xml:space="preserve">Figure </w:t>
       </w:r>
       <w:r>
         <w:rPr>
@@ -8899,7 +8734,7 @@
           <w:docGrid w:linePitch="360"/>
         </w:sectPr>
       </w:pPr>
-      <w:bookmarkStart w:id="29" w:name="_Ref532223022"/>
+      <w:bookmarkStart w:id="30" w:name="_Ref532223022"/>
       <w:r>
         <w:t xml:space="preserve">Figure </w:t>
       </w:r>
@@ -8933,7 +8768,7 @@
         </w:rPr>
         <w:fldChar w:fldCharType="end"/>
       </w:r>
-      <w:bookmarkEnd w:id="29"/>
+      <w:bookmarkEnd w:id="30"/>
     </w:p>
     <w:p>
       <w:pPr>
@@ -8943,7 +8778,7 @@
           <w:lang w:val="en-US"/>
         </w:rPr>
       </w:pPr>
-      <w:bookmarkStart w:id="30" w:name="_Toc531940369"/>
+      <w:bookmarkStart w:id="31" w:name="_Toc532299475"/>
       <w:r>
         <w:rPr>
           <w:rFonts w:eastAsia="Times New Roman"/>
@@ -8952,7 +8787,7 @@
         <w:lastRenderedPageBreak/>
         <w:t>Results</w:t>
       </w:r>
-      <w:bookmarkEnd w:id="30"/>
+      <w:bookmarkEnd w:id="31"/>
     </w:p>
     <w:p>
       <w:pPr>
@@ -8971,8 +8806,8 @@
       <w:pPr>
         <w:pStyle w:val="Numberedlistlevel2"/>
       </w:pPr>
-      <w:bookmarkStart w:id="31" w:name="_Toc531940370"/>
-      <w:bookmarkEnd w:id="31"/>
+      <w:bookmarkStart w:id="32" w:name="_Toc532299476"/>
+      <w:bookmarkEnd w:id="32"/>
     </w:p>
     <w:p>
       <w:pPr>
@@ -9007,7 +8842,7 @@
           <w:lang w:val="en-US"/>
         </w:rPr>
       </w:pPr>
-      <w:bookmarkStart w:id="32" w:name="_Toc531940371"/>
+      <w:bookmarkStart w:id="33" w:name="_Toc532299477"/>
       <w:r>
         <w:rPr>
           <w:rFonts w:eastAsia="Times New Roman"/>
@@ -9016,7 +8851,7 @@
         <w:lastRenderedPageBreak/>
         <w:t>Discussion</w:t>
       </w:r>
-      <w:bookmarkEnd w:id="32"/>
+      <w:bookmarkEnd w:id="33"/>
     </w:p>
     <w:p>
       <w:pPr>
@@ -9025,8 +8860,6 @@
           <w:lang w:val="en-US"/>
         </w:rPr>
       </w:pPr>
-      <w:bookmarkStart w:id="33" w:name="_Toc531940372"/>
-      <w:bookmarkEnd w:id="33"/>
       <w:r>
         <w:rPr>
           <w:shd w:val="clear" w:color="auto" w:fill="FFFFFF"/>
@@ -9147,7 +8980,43 @@
           <w:shd w:val="clear" w:color="auto" w:fill="FFFFFF"/>
           <w:lang w:val="en-US"/>
         </w:rPr>
-        <w:t xml:space="preserve"> on our line-following function. That was the reason why we decided to develop an algorithm that could cache logs.</w:t>
+        <w:t xml:space="preserve"> on o</w:t>
+      </w:r>
+      <w:r>
+        <w:rPr>
+          <w:shd w:val="clear" w:color="auto" w:fill="FFFFFF"/>
+          <w:lang w:val="en-US"/>
+        </w:rPr>
+        <w:t>ur line-following function. Specifically</w:t>
+      </w:r>
+      <w:r>
+        <w:rPr>
+          <w:lang w:val="en-US"/>
+        </w:rPr>
+        <w:t>, s</w:t>
+      </w:r>
+      <w:r>
+        <w:rPr>
+          <w:shd w:val="clear" w:color="auto" w:fill="FFFFFF"/>
+          <w:lang w:val="en-US"/>
+        </w:rPr>
+        <w:t>ince MQTT runs synchronously with the main program, thus taking away vital processing time needed for main algorithms, such as line following and sumo, a solution had to be found to overcome this problem</w:t>
+      </w:r>
+      <w:r>
+        <w:rPr>
+          <w:shd w:val="clear" w:color="auto" w:fill="FFFFFF"/>
+          <w:lang w:val="en-US"/>
+        </w:rPr>
+        <w:t>. S</w:t>
+      </w:r>
+      <w:bookmarkStart w:id="34" w:name="_GoBack"/>
+      <w:bookmarkEnd w:id="34"/>
+      <w:r>
+        <w:rPr>
+          <w:shd w:val="clear" w:color="auto" w:fill="FFFFFF"/>
+          <w:lang w:val="en-US"/>
+        </w:rPr>
+        <w:t>ince sending logs in real time resulted in complete malfunction of those. To overcome this difficulty a new log caching system had to be designed. The system allows for caching all log entries while running an algorithm and outputting all of them only after the end of the competitions when the main had already finished working. Once the system was ready, another problem arose: the robot can store up to 59 log entries before the memory overflow. Because of that, a solution was designed to send the log immediately, clear the log and start over. This allows the program to store and send any amount of log entries without any issues.</w:t>
       </w:r>
     </w:p>
     <w:p>
@@ -9202,7 +9071,7 @@
           <w:rFonts w:ascii="-webkit-standard" w:eastAsia="Times New Roman" w:hAnsi="-webkit-standard" w:cs="Times New Roman"/>
         </w:rPr>
       </w:pPr>
-      <w:bookmarkStart w:id="34" w:name="_Toc531940373"/>
+      <w:bookmarkStart w:id="35" w:name="_Toc532299478"/>
       <w:r>
         <w:rPr>
           <w:rFonts w:eastAsia="Times New Roman"/>
@@ -9217,7 +9086,7 @@
         </w:rPr>
         <w:t>nclusion</w:t>
       </w:r>
-      <w:bookmarkEnd w:id="34"/>
+      <w:bookmarkEnd w:id="35"/>
     </w:p>
     <w:p>
       <w:pPr>
@@ -9317,7 +9186,7 @@
         </w:sectPr>
       </w:pPr>
     </w:p>
-    <w:bookmarkStart w:id="35" w:name="_Toc531940374" w:displacedByCustomXml="next"/>
+    <w:bookmarkStart w:id="36" w:name="_Toc532299479" w:displacedByCustomXml="next"/>
     <w:sdt>
       <w:sdtPr>
         <w:rPr>
@@ -9346,7 +9215,7 @@
             </w:rPr>
             <w:t>References</w:t>
           </w:r>
-          <w:bookmarkEnd w:id="35"/>
+          <w:bookmarkEnd w:id="36"/>
         </w:p>
         <w:sdt>
           <w:sdtPr>
@@ -9357,6 +9226,7 @@
             <w:p>
               <w:pPr>
                 <w:pStyle w:val="Bibliography"/>
+                <w:ind w:left="0"/>
                 <w:rPr>
                   <w:noProof/>
                 </w:rPr>
@@ -9392,7 +9262,7 @@
               </w:tblGrid>
               <w:tr>
                 <w:trPr>
-                  <w:divId w:val="184831248"/>
+                  <w:divId w:val="1097561616"/>
                   <w:tblCellSpacing w:w="15" w:type="dxa"/>
                 </w:trPr>
                 <w:tc>
@@ -9442,7 +9312,7 @@
               </w:tr>
               <w:tr>
                 <w:trPr>
-                  <w:divId w:val="184831248"/>
+                  <w:divId w:val="1097561616"/>
                   <w:tblCellSpacing w:w="15" w:type="dxa"/>
                 </w:trPr>
                 <w:tc>
@@ -9492,7 +9362,7 @@
               </w:tr>
               <w:tr>
                 <w:trPr>
-                  <w:divId w:val="184831248"/>
+                  <w:divId w:val="1097561616"/>
                   <w:tblCellSpacing w:w="15" w:type="dxa"/>
                 </w:trPr>
                 <w:tc>
@@ -9542,7 +9412,7 @@
               </w:tr>
               <w:tr>
                 <w:trPr>
-                  <w:divId w:val="184831248"/>
+                  <w:divId w:val="1097561616"/>
                   <w:tblCellSpacing w:w="15" w:type="dxa"/>
                 </w:trPr>
                 <w:tc>
@@ -9585,14 +9455,14 @@
                         <w:noProof/>
                         <w:lang w:val="en-US"/>
                       </w:rPr>
-                      <w:t>Multiple Authors, "PID controller," 22 November 2018. [Online]. Available: https://en.wikipedia.org/wiki/PID_controller. [Accessed 26 November 2018].</w:t>
+                      <w:t>Pololu, "Zumo Shield for Arduino, v1.2," 2018. [Online]. Available: https://www.pololu.com/product/2508 . [Accessed 29 November 2018].</w:t>
                     </w:r>
                   </w:p>
                 </w:tc>
               </w:tr>
               <w:tr>
                 <w:trPr>
-                  <w:divId w:val="184831248"/>
+                  <w:divId w:val="1097561616"/>
                   <w:tblCellSpacing w:w="15" w:type="dxa"/>
                 </w:trPr>
                 <w:tc>
@@ -9635,7 +9505,157 @@
                         <w:noProof/>
                         <w:lang w:val="en-US"/>
                       </w:rPr>
-                      <w:t>Pololu, "Zumo Shield for Arduino, v1.2," 2018. [Online]. Available: https://www.pololu.com/product/2508 . [Accessed 29 November 2018].</w:t>
+                      <w:t>Pololu, "Zumo Chassis Kit," 2018. [Online]. Available: https://www.pololu.com/product/1418. [Accessed 29 November 2018].</w:t>
+                    </w:r>
+                  </w:p>
+                </w:tc>
+              </w:tr>
+              <w:tr>
+                <w:trPr>
+                  <w:divId w:val="1097561616"/>
+                  <w:tblCellSpacing w:w="15" w:type="dxa"/>
+                </w:trPr>
+                <w:tc>
+                  <w:tcPr>
+                    <w:tcW w:w="50" w:type="pct"/>
+                    <w:hideMark/>
+                  </w:tcPr>
+                  <w:p>
+                    <w:pPr>
+                      <w:pStyle w:val="Bibliography"/>
+                      <w:rPr>
+                        <w:noProof/>
+                        <w:lang w:val="en-US"/>
+                      </w:rPr>
+                    </w:pPr>
+                    <w:r>
+                      <w:rPr>
+                        <w:noProof/>
+                        <w:lang w:val="en-US"/>
+                      </w:rPr>
+                      <w:t xml:space="preserve">[6] </w:t>
+                    </w:r>
+                  </w:p>
+                </w:tc>
+                <w:tc>
+                  <w:tcPr>
+                    <w:tcW w:w="0" w:type="auto"/>
+                    <w:hideMark/>
+                  </w:tcPr>
+                  <w:p>
+                    <w:pPr>
+                      <w:pStyle w:val="Bibliography"/>
+                      <w:rPr>
+                        <w:noProof/>
+                        <w:lang w:val="en-US"/>
+                      </w:rPr>
+                    </w:pPr>
+                    <w:r>
+                      <w:rPr>
+                        <w:noProof/>
+                        <w:lang w:val="en-US"/>
+                      </w:rPr>
+                      <w:t>"CYPRESS," [Online]. Available: http://www.cypress.com/file/157971/download. [Accessed November 2018].</w:t>
+                    </w:r>
+                  </w:p>
+                </w:tc>
+              </w:tr>
+              <w:tr>
+                <w:trPr>
+                  <w:divId w:val="1097561616"/>
+                  <w:tblCellSpacing w:w="15" w:type="dxa"/>
+                </w:trPr>
+                <w:tc>
+                  <w:tcPr>
+                    <w:tcW w:w="50" w:type="pct"/>
+                    <w:hideMark/>
+                  </w:tcPr>
+                  <w:p>
+                    <w:pPr>
+                      <w:pStyle w:val="Bibliography"/>
+                      <w:rPr>
+                        <w:noProof/>
+                        <w:lang w:val="en-US"/>
+                      </w:rPr>
+                    </w:pPr>
+                    <w:r>
+                      <w:rPr>
+                        <w:noProof/>
+                        <w:lang w:val="en-US"/>
+                      </w:rPr>
+                      <w:t xml:space="preserve">[7] </w:t>
+                    </w:r>
+                  </w:p>
+                </w:tc>
+                <w:tc>
+                  <w:tcPr>
+                    <w:tcW w:w="0" w:type="auto"/>
+                    <w:hideMark/>
+                  </w:tcPr>
+                  <w:p>
+                    <w:pPr>
+                      <w:pStyle w:val="Bibliography"/>
+                      <w:rPr>
+                        <w:noProof/>
+                        <w:lang w:val="en-US"/>
+                      </w:rPr>
+                    </w:pPr>
+                    <w:r>
+                      <w:rPr>
+                        <w:noProof/>
+                        <w:lang w:val="en-US"/>
+                      </w:rPr>
+                      <w:t>Multiple Authors, "PID controller," 22 November 2018. [Online]. Available: https://en.wikipedia.org/wiki/PID_controller. [Accessed 26 November 2018].</w:t>
+                    </w:r>
+                  </w:p>
+                </w:tc>
+              </w:tr>
+              <w:tr>
+                <w:trPr>
+                  <w:divId w:val="1097561616"/>
+                  <w:tblCellSpacing w:w="15" w:type="dxa"/>
+                </w:trPr>
+                <w:tc>
+                  <w:tcPr>
+                    <w:tcW w:w="50" w:type="pct"/>
+                    <w:hideMark/>
+                  </w:tcPr>
+                  <w:p>
+                    <w:pPr>
+                      <w:pStyle w:val="Bibliography"/>
+                      <w:rPr>
+                        <w:noProof/>
+                        <w:lang w:val="en-US"/>
+                      </w:rPr>
+                    </w:pPr>
+                    <w:r>
+                      <w:rPr>
+                        <w:noProof/>
+                        <w:lang w:val="en-US"/>
+                      </w:rPr>
+                      <w:t xml:space="preserve">[8] </w:t>
+                    </w:r>
+                  </w:p>
+                </w:tc>
+                <w:tc>
+                  <w:tcPr>
+                    <w:tcW w:w="0" w:type="auto"/>
+                    <w:hideMark/>
+                  </w:tcPr>
+                  <w:p>
+                    <w:pPr>
+                      <w:pStyle w:val="Bibliography"/>
+                      <w:rPr>
+                        <w:noProof/>
+                        <w:lang w:val="en-US"/>
+                      </w:rPr>
+                    </w:pPr>
+                    <w:r>
+                      <w:rPr>
+                        <w:noProof/>
+                        <w:lang w:val="en-US"/>
+                      </w:rPr>
+                      <w:t>M. Autors, "Get started with Zumo library," 2018.</w:t>
                     </w:r>
                   </w:p>
                 </w:tc>
@@ -9643,16 +9663,18 @@
             </w:tbl>
             <w:p>
               <w:pPr>
-                <w:divId w:val="184831248"/>
+                <w:divId w:val="1097561616"/>
                 <w:rPr>
                   <w:rFonts w:eastAsia="Times New Roman"/>
                   <w:noProof/>
+                  <w:lang w:val="en-US"/>
                 </w:rPr>
               </w:pPr>
             </w:p>
             <w:p>
               <w:pPr>
                 <w:pStyle w:val="Bibliography"/>
+                <w:ind w:left="0"/>
                 <w:rPr>
                   <w:lang w:val="en-US"/>
                 </w:rPr>
@@ -9670,74 +9692,6 @@
         </w:sdt>
       </w:sdtContent>
     </w:sdt>
-    <w:p>
-      <w:pPr>
-        <w:rPr>
-          <w:lang w:val="en-US"/>
-        </w:rPr>
-      </w:pPr>
-    </w:p>
-    <w:p>
-      <w:pPr>
-        <w:rPr>
-          <w:color w:val="000000"/>
-          <w:u w:val="single"/>
-          <w:lang w:val="en-US"/>
-        </w:rPr>
-      </w:pPr>
-      <w:r>
-        <w:rPr>
-          <w:color w:val="000000"/>
-          <w:u w:val="single"/>
-          <w:lang w:val="en-US"/>
-        </w:rPr>
-        <w:t xml:space="preserve">CY8CKIT-059 </w:t>
-      </w:r>
-      <w:proofErr w:type="spellStart"/>
-      <w:r>
-        <w:rPr>
-          <w:color w:val="000000"/>
-          <w:u w:val="single"/>
-          <w:lang w:val="en-US"/>
-        </w:rPr>
-        <w:t>UserGuide</w:t>
-      </w:r>
-      <w:proofErr w:type="spellEnd"/>
-    </w:p>
-    <w:p>
-      <w:pPr>
-        <w:rPr>
-          <w:color w:val="000000"/>
-          <w:u w:val="single"/>
-          <w:lang w:val="en-US"/>
-        </w:rPr>
-      </w:pPr>
-      <w:proofErr w:type="spellStart"/>
-      <w:r>
-        <w:rPr>
-          <w:color w:val="000000"/>
-          <w:u w:val="single"/>
-          <w:lang w:val="en-US"/>
-        </w:rPr>
-        <w:t>Zumo</w:t>
-      </w:r>
-      <w:proofErr w:type="spellEnd"/>
-      <w:r>
-        <w:rPr>
-          <w:color w:val="000000"/>
-          <w:u w:val="single"/>
-          <w:lang w:val="en-US"/>
-        </w:rPr>
-        <w:t xml:space="preserve"> library</w:t>
-      </w:r>
-    </w:p>
-    <w:p>
-      <w:pPr>
-        <w:rPr>
-          <w:lang w:val="en-US"/>
-        </w:rPr>
-      </w:pPr>
-    </w:p>
     <w:sectPr>
       <w:headerReference w:type="default" r:id="rId34"/>
       <w:pgSz w:w="11900" w:h="16840"/>
@@ -10117,21 +10071,7 @@
         <w:rPr>
           <w:lang w:val="en-US"/>
         </w:rPr>
-        <w:t xml:space="preserve">Our </w:t>
-      </w:r>
-      <w:proofErr w:type="spellStart"/>
-      <w:r>
-        <w:rPr>
-          <w:lang w:val="en-US"/>
-        </w:rPr>
-        <w:t>Zumo</w:t>
-      </w:r>
-      <w:proofErr w:type="spellEnd"/>
-      <w:r>
-        <w:rPr>
-          <w:lang w:val="en-US"/>
-        </w:rPr>
-        <w:t xml:space="preserve"> robot </w:t>
+        <w:t xml:space="preserve">Our Zumo robot </w:t>
       </w:r>
       <w:r>
         <w:rPr>
@@ -10316,28 +10256,12 @@
         <w:lang w:val="en-US"/>
       </w:rPr>
     </w:pPr>
-    <w:proofErr w:type="spellStart"/>
     <w:r>
       <w:rPr>
         <w:lang w:val="en-US"/>
       </w:rPr>
-      <w:t>Metropolia</w:t>
+      <w:t>Metropolia Ammattikorkeakoulu</w:t>
     </w:r>
-    <w:proofErr w:type="spellEnd"/>
-    <w:r>
-      <w:rPr>
-        <w:lang w:val="en-US"/>
-      </w:rPr>
-      <w:t xml:space="preserve"> </w:t>
-    </w:r>
-    <w:proofErr w:type="spellStart"/>
-    <w:r>
-      <w:rPr>
-        <w:lang w:val="en-US"/>
-      </w:rPr>
-      <w:t>Ammattikorkeakoulu</w:t>
-    </w:r>
-    <w:proofErr w:type="spellEnd"/>
   </w:p>
 </w:hdr>
 </file>
@@ -10839,28 +10763,12 @@
         <w:lang w:val="en-US"/>
       </w:rPr>
     </w:pPr>
-    <w:proofErr w:type="spellStart"/>
     <w:r>
       <w:rPr>
         <w:lang w:val="en-US"/>
       </w:rPr>
-      <w:t>Metropolia</w:t>
+      <w:t>Metropolia Ammattikorkeakoulu</w:t>
     </w:r>
-    <w:proofErr w:type="spellEnd"/>
-    <w:r>
-      <w:rPr>
-        <w:lang w:val="en-US"/>
-      </w:rPr>
-      <w:t xml:space="preserve"> </w:t>
-    </w:r>
-    <w:proofErr w:type="spellStart"/>
-    <w:r>
-      <w:rPr>
-        <w:lang w:val="en-US"/>
-      </w:rPr>
-      <w:t>Ammattikorkeakoulu</w:t>
-    </w:r>
-    <w:proofErr w:type="spellEnd"/>
   </w:p>
 </w:hdr>
 </file>
@@ -10877,28 +10785,12 @@
         <w:lang w:val="en-US"/>
       </w:rPr>
     </w:pPr>
-    <w:proofErr w:type="spellStart"/>
     <w:r>
       <w:rPr>
         <w:lang w:val="en-US"/>
       </w:rPr>
-      <w:t>Metropolia</w:t>
+      <w:t>Metropolia Ammattikorkeakoulu</w:t>
     </w:r>
-    <w:proofErr w:type="spellEnd"/>
-    <w:r>
-      <w:rPr>
-        <w:lang w:val="en-US"/>
-      </w:rPr>
-      <w:t xml:space="preserve"> </w:t>
-    </w:r>
-    <w:proofErr w:type="spellStart"/>
-    <w:r>
-      <w:rPr>
-        <w:lang w:val="en-US"/>
-      </w:rPr>
-      <w:t>Ammattikorkeakoulu</w:t>
-    </w:r>
-    <w:proofErr w:type="spellEnd"/>
     <w:r>
       <w:rPr>
         <w:lang w:val="en-US"/>
@@ -14553,7 +14445,7 @@
         <b:Corporate>Multiple Authors</b:Corporate>
       </b:Author>
     </b:Author>
-    <b:RefOrder>4</b:RefOrder>
+    <b:RefOrder>8</b:RefOrder>
   </b:Source>
   <b:Source>
     <b:Tag>Pol18</b:Tag>
@@ -14570,7 +14462,7 @@
     <b:MonthAccessed>November</b:MonthAccessed>
     <b:DayAccessed>29</b:DayAccessed>
     <b:URL>https://www.pololu.com/product/2508 </b:URL>
-    <b:RefOrder>5</b:RefOrder>
+    <b:RefOrder>4</b:RefOrder>
   </b:Source>
   <b:Source>
     <b:Tag>Bit18</b:Tag>
@@ -14623,6 +14515,61 @@
     <b:URL>https://en.wikipedia.org/wiki/Trello</b:URL>
     <b:RefOrder>3</b:RefOrder>
   </b:Source>
+  <b:Source>
+    <b:Tag>CYP18</b:Tag>
+    <b:SourceType>DocumentFromInternetSite</b:SourceType>
+    <b:Guid>{AB66D333-5676-4074-9D7B-70AB05C910D4}</b:Guid>
+    <b:Title>CYPRESS</b:Title>
+    <b:YearAccessed>2018</b:YearAccessed>
+    <b:MonthAccessed>November</b:MonthAccessed>
+    <b:URL>http://www.cypress.com/file/157971/download</b:URL>
+    <b:LCID>en-US</b:LCID>
+    <b:RefOrder>6</b:RefOrder>
+  </b:Source>
+  <b:Source>
+    <b:Tag>Pololu18</b:Tag>
+    <b:SourceType>DocumentFromInternetSite</b:SourceType>
+    <b:Guid>{37A908AE-D0E9-49DB-8F9A-2580D6311261}</b:Guid>
+    <b:LCID>en-US</b:LCID>
+    <b:Title>Zumo Chassis Kit</b:Title>
+    <b:YearAccessed>2018</b:YearAccessed>
+    <b:MonthAccessed>November</b:MonthAccessed>
+    <b:DayAccessed>29</b:DayAccessed>
+    <b:URL>https://www.pololu.com/product/1418</b:URL>
+    <b:Author>
+      <b:Author>
+        <b:NameList>
+          <b:Person>
+            <b:Last>Pololu</b:Last>
+          </b:Person>
+        </b:NameList>
+      </b:Author>
+    </b:Author>
+    <b:Year>2018</b:Year>
+    <b:RefOrder>5</b:RefOrder>
+  </b:Source>
+  <b:Source>
+    <b:Tag>Mul</b:Tag>
+    <b:SourceType>ElectronicSource</b:SourceType>
+    <b:Guid>{A72E6055-93A8-40D8-AC21-ED934C7843AB}</b:Guid>
+    <b:Title>Get started with Zumo library</b:Title>
+    <b:Author>
+      <b:Author>
+        <b:NameList>
+          <b:Person>
+            <b:Last>Autors</b:Last>
+            <b:First>Multiple</b:First>
+          </b:Person>
+        </b:NameList>
+      </b:Author>
+    </b:Author>
+    <b:LCID>en-US</b:LCID>
+    <b:Year>2018</b:Year>
+    <b:YearAccessed>2018</b:YearAccessed>
+    <b:MonthAccessed>November</b:MonthAccessed>
+    <b:DayAccessed>29</b:DayAccessed>
+    <b:RefOrder>7</b:RefOrder>
+  </b:Source>
 </b:Sources>
 </file>
 
@@ -14635,7 +14582,7 @@
 </file>
 
 <file path=customXml/itemProps2.xml><?xml version="1.0" encoding="utf-8"?>
-<ds:datastoreItem xmlns:ds="http://schemas.openxmlformats.org/officeDocument/2006/customXml" ds:itemID="{055E1B94-D41F-EF40-A3A2-245AF6CBB75F}">
+<ds:datastoreItem xmlns:ds="http://schemas.openxmlformats.org/officeDocument/2006/customXml" ds:itemID="{4C897132-EAD6-4D7E-886D-66C2AFC5BECE}">
   <ds:schemaRefs>
     <ds:schemaRef ds:uri="http://schemas.openxmlformats.org/officeDocument/2006/bibliography"/>
   </ds:schemaRefs>

</xml_diff>

<commit_message>
changed abstract, small additions
</commit_message>
<xml_diff>
--- a/projects-report.docx
+++ b/projects-report.docx
@@ -43,6 +43,7 @@
           </w:pPr>
           <w:r>
             <w:rPr>
+              <w:noProof/>
               <w:lang w:val="en-US"/>
             </w:rPr>
             <mc:AlternateContent>
@@ -374,6 +375,7 @@
           </w:r>
           <w:r>
             <w:rPr>
+              <w:noProof/>
               <w:lang w:val="en-US"/>
             </w:rPr>
             <mc:AlternateContent>
@@ -571,6 +573,7 @@
           <w:rFonts w:asciiTheme="minorHAnsi" w:eastAsiaTheme="minorHAnsi" w:hAnsiTheme="minorHAnsi" w:cstheme="minorBidi"/>
           <w:sz w:val="24"/>
           <w:szCs w:val="24"/>
+          <w:lang w:val="ru-RU"/>
         </w:rPr>
         <w:id w:val="-748501934"/>
         <w:docPartObj>
@@ -3338,7 +3341,7 @@
           <w:lang w:val="en-US"/>
         </w:rPr>
       </w:pPr>
-      <w:bookmarkStart w:id="2" w:name="_Toc532402596"/>
+      <w:bookmarkStart w:id="1" w:name="_Toc532402596"/>
       <w:r>
         <w:rPr>
           <w:lang w:val="en-US"/>
@@ -3346,7 +3349,7 @@
         <w:lastRenderedPageBreak/>
         <w:t>Abstract</w:t>
       </w:r>
-      <w:bookmarkEnd w:id="2"/>
+      <w:bookmarkEnd w:id="1"/>
     </w:p>
     <w:p>
       <w:pPr>
@@ -3355,64 +3358,61 @@
           <w:rFonts w:ascii="-webkit-standard" w:hAnsi="-webkit-standard" w:cs="Times New Roman"/>
         </w:rPr>
       </w:pPr>
-      <w:bookmarkStart w:id="3" w:name="_Toc532402597"/>
+      <w:bookmarkStart w:id="2" w:name="_Toc532402597"/>
+      <w:commentRangeStart w:id="3"/>
       <w:commentRangeStart w:id="4"/>
+      <w:commentRangeStart w:id="5"/>
       <w:r>
         <w:t>S</w:t>
       </w:r>
       <w:r>
         <w:t>ummary of the project</w:t>
       </w:r>
-      <w:commentRangeEnd w:id="4"/>
+      <w:commentRangeEnd w:id="3"/>
       <w:r>
         <w:rPr>
           <w:rStyle w:val="CommentReference"/>
           <w:rFonts w:asciiTheme="minorHAnsi" w:eastAsiaTheme="minorHAnsi" w:hAnsiTheme="minorHAnsi" w:cstheme="minorBidi"/>
           <w:lang w:val="ru-RU"/>
         </w:rPr>
+        <w:commentReference w:id="3"/>
+      </w:r>
+      <w:commentRangeEnd w:id="4"/>
+      <w:r>
+        <w:rPr>
+          <w:rStyle w:val="CommentReference"/>
+          <w:rFonts w:asciiTheme="minorHAnsi" w:eastAsiaTheme="minorHAnsi" w:hAnsiTheme="minorHAnsi" w:cstheme="minorBidi"/>
+          <w:color w:val="auto"/>
+          <w:lang w:val="ru-RU"/>
+        </w:rPr>
         <w:commentReference w:id="4"/>
       </w:r>
+      <w:commentRangeEnd w:id="5"/>
+      <w:r>
+        <w:rPr>
+          <w:rStyle w:val="CommentReference"/>
+          <w:rFonts w:asciiTheme="minorHAnsi" w:eastAsiaTheme="minorHAnsi" w:hAnsiTheme="minorHAnsi" w:cstheme="minorBidi"/>
+          <w:color w:val="auto"/>
+          <w:lang w:val="ru-RU"/>
+        </w:rPr>
+        <w:commentReference w:id="5"/>
+      </w:r>
       <w:r>
         <w:t>.</w:t>
       </w:r>
-      <w:bookmarkEnd w:id="3"/>
-    </w:p>
-    <w:p>
-      <w:pPr>
-        <w:rPr>
-          <w:lang w:val="en-US"/>
-        </w:rPr>
-      </w:pPr>
-      <w:r>
-        <w:rPr>
-          <w:lang w:val="en-US"/>
-        </w:rPr>
-        <w:t xml:space="preserve">Robot project consists of three main tasks. </w:t>
-      </w:r>
-    </w:p>
-    <w:p>
-      <w:pPr>
-        <w:rPr>
-          <w:lang w:val="en-US"/>
-        </w:rPr>
-      </w:pPr>
-      <w:r>
-        <w:rPr>
-          <w:lang w:val="en-US"/>
-        </w:rPr>
-        <w:t xml:space="preserve">Line following </w:t>
-      </w:r>
-      <w:r>
-        <w:rPr>
-          <w:lang w:val="en-US"/>
-        </w:rPr>
-        <w:t>– is held by using 6 reflective sensors of the Zumo robot. Idea of this task is to follow the black line with curves</w:t>
-      </w:r>
-      <w:r>
-        <w:rPr>
-          <w:lang w:val="en-US"/>
-        </w:rPr>
-        <w:t>,</w:t>
+      <w:bookmarkEnd w:id="2"/>
+    </w:p>
+    <w:p>
+      <w:pPr>
+        <w:rPr>
+          <w:lang w:val="en-US"/>
+        </w:rPr>
+      </w:pPr>
+      <w:r>
+        <w:rPr>
+          <w:lang w:val="en-US"/>
+        </w:rPr>
+        <w:t>This report reviews details</w:t>
       </w:r>
       <w:r>
         <w:rPr>
@@ -3424,19 +3424,39 @@
         <w:rPr>
           <w:lang w:val="en-US"/>
         </w:rPr>
-        <w:t xml:space="preserve">which has the length of </w:t>
-      </w:r>
-      <w:r>
-        <w:rPr>
-          <w:lang w:val="en-US"/>
-        </w:rPr>
-        <w:t>approximately 10</w:t>
-      </w:r>
-      <w:r>
-        <w:rPr>
-          <w:lang w:val="en-US"/>
-        </w:rPr>
-        <w:t xml:space="preserve"> m</w:t>
+        <w:t xml:space="preserve">of working on </w:t>
+      </w:r>
+      <w:proofErr w:type="gramStart"/>
+      <w:r>
+        <w:rPr>
+          <w:lang w:val="en-US"/>
+        </w:rPr>
+        <w:t>robots</w:t>
+      </w:r>
+      <w:proofErr w:type="gramEnd"/>
+      <w:r>
+        <w:rPr>
+          <w:lang w:val="en-US"/>
+        </w:rPr>
+        <w:t xml:space="preserve"> project</w:t>
+      </w:r>
+      <w:r>
+        <w:rPr>
+          <w:lang w:val="en-US"/>
+        </w:rPr>
+        <w:t>, challenges that</w:t>
+      </w:r>
+      <w:r>
+        <w:rPr>
+          <w:lang w:val="en-US"/>
+        </w:rPr>
+        <w:t xml:space="preserve"> </w:t>
+      </w:r>
+      <w:r>
+        <w:rPr>
+          <w:lang w:val="en-US"/>
+        </w:rPr>
+        <w:t>we were faced with</w:t>
       </w:r>
       <w:r>
         <w:rPr>
@@ -3444,24 +3464,53 @@
         </w:rPr>
         <w:t>.</w:t>
       </w:r>
-    </w:p>
-    <w:p>
-      <w:pPr>
-        <w:rPr>
-          <w:lang w:val="en-US"/>
-        </w:rPr>
-      </w:pPr>
-      <w:r>
-        <w:rPr>
-          <w:lang w:val="en-US"/>
-        </w:rPr>
-        <w:t>Sumo wres</w:t>
-      </w:r>
-      <w:r>
-        <w:rPr>
-          <w:lang w:val="en-US"/>
-        </w:rPr>
-        <w:t>tling is battle of</w:t>
+      <w:r>
+        <w:rPr>
+          <w:lang w:val="en-US"/>
+        </w:rPr>
+        <w:t xml:space="preserve"> We decided to implement specific methods for each part of the project.</w:t>
+      </w:r>
+    </w:p>
+    <w:p>
+      <w:pPr>
+        <w:pStyle w:val="ListParagraph"/>
+        <w:numPr>
+          <w:ilvl w:val="0"/>
+          <w:numId w:val="14"/>
+        </w:numPr>
+        <w:rPr>
+          <w:lang w:val="en-US"/>
+        </w:rPr>
+      </w:pPr>
+      <w:r>
+        <w:rPr>
+          <w:lang w:val="en-US"/>
+        </w:rPr>
+        <w:t>I</w:t>
+      </w:r>
+      <w:r>
+        <w:rPr>
+          <w:lang w:val="en-US"/>
+        </w:rPr>
+        <w:t xml:space="preserve">n </w:t>
+      </w:r>
+      <w:r>
+        <w:rPr>
+          <w:lang w:val="en-US"/>
+        </w:rPr>
+        <w:t>s</w:t>
+      </w:r>
+      <w:r>
+        <w:rPr>
+          <w:lang w:val="en-US"/>
+        </w:rPr>
+        <w:t>umo wrestling part</w:t>
+      </w:r>
+      <w:r>
+        <w:rPr>
+          <w:lang w:val="en-US"/>
+        </w:rPr>
+        <w:t xml:space="preserve"> there</w:t>
       </w:r>
       <w:r>
         <w:rPr>
@@ -3473,76 +3522,95 @@
         <w:rPr>
           <w:lang w:val="en-US"/>
         </w:rPr>
-        <w:t>three robots. Every robot tries to push other robots out of the ring. The last robot at the ring will be a winner.</w:t>
-      </w:r>
-    </w:p>
-    <w:p>
-      <w:pPr>
-        <w:rPr>
-          <w:lang w:val="en-US"/>
-        </w:rPr>
-      </w:pPr>
-      <w:r>
-        <w:rPr>
-          <w:lang w:val="en-US"/>
-        </w:rPr>
-        <w:t>Maze task’s requirement is</w:t>
-      </w:r>
-      <w:r>
-        <w:rPr>
-          <w:lang w:val="en-US"/>
-        </w:rPr>
-        <w:t xml:space="preserve"> by avoiding obstacles on the grid, robot should get </w:t>
-      </w:r>
-      <w:r>
-        <w:rPr>
-          <w:lang w:val="en-US"/>
-        </w:rPr>
-        <w:t>to the end</w:t>
-      </w:r>
-      <w:r>
-        <w:rPr>
-          <w:lang w:val="en-US"/>
-        </w:rPr>
-        <w:t xml:space="preserve"> of it</w:t>
-      </w:r>
-      <w:r>
-        <w:rPr>
-          <w:lang w:val="en-US"/>
-        </w:rPr>
-        <w:t xml:space="preserve">. </w:t>
-      </w:r>
-    </w:p>
-    <w:p>
-      <w:pPr>
-        <w:rPr>
-          <w:lang w:val="en-US"/>
-        </w:rPr>
-      </w:pPr>
-      <w:r>
-        <w:rPr>
-          <w:lang w:val="en-US"/>
-        </w:rPr>
-        <w:t>T</w:t>
-      </w:r>
-      <w:r>
-        <w:rPr>
-          <w:lang w:val="en-US"/>
-        </w:rPr>
-        <w:t xml:space="preserve">asks require MQTT and IR remote usage. </w:t>
-      </w:r>
-    </w:p>
-    <w:p>
-      <w:pPr>
-        <w:rPr>
-          <w:lang w:val="en-US"/>
-        </w:rPr>
-      </w:pPr>
-    </w:p>
-    <w:p>
-      <w:pPr>
-        <w:spacing w:before="0" w:after="0"/>
-        <w:ind w:left="0"/>
+        <w:t>were used</w:t>
+      </w:r>
+      <w:r>
+        <w:rPr>
+          <w:lang w:val="en-US"/>
+        </w:rPr>
+        <w:t xml:space="preserve"> </w:t>
+      </w:r>
+      <w:r>
+        <w:rPr>
+          <w:lang w:val="en-US"/>
+        </w:rPr>
+        <w:t>reflectance sensor to stay inside the ring, accelerometer to detect hits and countdown timer to stop when the robot gets out from the ring.</w:t>
+      </w:r>
+    </w:p>
+    <w:p>
+      <w:pPr>
+        <w:pStyle w:val="ListParagraph"/>
+        <w:numPr>
+          <w:ilvl w:val="0"/>
+          <w:numId w:val="14"/>
+        </w:numPr>
+        <w:rPr>
+          <w:lang w:val="en-US"/>
+        </w:rPr>
+      </w:pPr>
+      <w:r>
+        <w:rPr>
+          <w:lang w:val="en-US"/>
+        </w:rPr>
+        <w:t>Line following task was</w:t>
+      </w:r>
+      <w:r>
+        <w:rPr>
+          <w:lang w:val="en-US"/>
+        </w:rPr>
+        <w:t xml:space="preserve"> </w:t>
+      </w:r>
+      <w:r>
+        <w:rPr>
+          <w:lang w:val="en-US"/>
+        </w:rPr>
+        <w:t>conducted</w:t>
+      </w:r>
+      <w:r>
+        <w:rPr>
+          <w:lang w:val="en-US"/>
+        </w:rPr>
+        <w:t xml:space="preserve"> by using</w:t>
+      </w:r>
+      <w:r>
+        <w:rPr>
+          <w:lang w:val="en-US"/>
+        </w:rPr>
+        <w:t xml:space="preserve"> basic PD controller</w:t>
+      </w:r>
+      <w:r>
+        <w:rPr>
+          <w:lang w:val="en-US"/>
+        </w:rPr>
+        <w:t>, that provided</w:t>
+      </w:r>
+      <w:r>
+        <w:rPr>
+          <w:lang w:val="en-US"/>
+        </w:rPr>
+        <w:t xml:space="preserve"> robot’s fast and accurate pass of the route.</w:t>
+      </w:r>
+    </w:p>
+    <w:p>
+      <w:pPr>
+        <w:pStyle w:val="ListParagraph"/>
+        <w:numPr>
+          <w:ilvl w:val="0"/>
+          <w:numId w:val="14"/>
+        </w:numPr>
+        <w:rPr>
+          <w:lang w:val="en-US"/>
+        </w:rPr>
+      </w:pPr>
+      <w:r>
+        <w:rPr>
+          <w:lang w:val="en-US"/>
+        </w:rPr>
+        <w:t>In maze task, structure was implemented to calculate current position of the robot, regarding the whole area of the maze.</w:t>
+      </w:r>
+    </w:p>
+    <w:p>
+      <w:pPr>
         <w:rPr>
           <w:lang w:val="en-US"/>
         </w:rPr>
@@ -3556,6 +3624,44 @@
           <w:docGrid w:linePitch="360"/>
         </w:sectPr>
       </w:pPr>
+      <w:r>
+        <w:rPr>
+          <w:lang w:val="en-US"/>
+        </w:rPr>
+        <w:t>As a result</w:t>
+      </w:r>
+      <w:r>
+        <w:rPr>
+          <w:lang w:val="en-US"/>
+        </w:rPr>
+        <w:t xml:space="preserve">, we successfully passed </w:t>
+      </w:r>
+      <w:r>
+        <w:rPr>
+          <w:lang w:val="en-US"/>
+        </w:rPr>
+        <w:t xml:space="preserve">all 3 parts of </w:t>
+      </w:r>
+      <w:proofErr w:type="gramStart"/>
+      <w:r>
+        <w:rPr>
+          <w:lang w:val="en-US"/>
+        </w:rPr>
+        <w:t>robots</w:t>
+      </w:r>
+      <w:proofErr w:type="gramEnd"/>
+      <w:r>
+        <w:rPr>
+          <w:lang w:val="en-US"/>
+        </w:rPr>
+        <w:t xml:space="preserve"> competition, however our robot was not first in line following competition, where we lose with 18ms </w:t>
+      </w:r>
+      <w:r>
+        <w:rPr>
+          <w:lang w:val="en-US"/>
+        </w:rPr>
+        <w:t>difference with the winner.</w:t>
+      </w:r>
     </w:p>
     <w:p>
       <w:pPr>
@@ -3565,7 +3671,7 @@
           <w:lang w:val="en-US"/>
         </w:rPr>
       </w:pPr>
-      <w:bookmarkStart w:id="5" w:name="_Toc532402598"/>
+      <w:bookmarkStart w:id="6" w:name="_Toc532402598"/>
       <w:r>
         <w:rPr>
           <w:lang w:val="en-US"/>
@@ -3573,20 +3679,20 @@
         <w:lastRenderedPageBreak/>
         <w:t>Introduction</w:t>
       </w:r>
-      <w:bookmarkEnd w:id="5"/>
+      <w:bookmarkEnd w:id="6"/>
     </w:p>
     <w:p>
       <w:pPr>
         <w:pStyle w:val="Numberedlistlevel2"/>
       </w:pPr>
-      <w:bookmarkStart w:id="6" w:name="_Toc532402599"/>
+      <w:bookmarkStart w:id="7" w:name="_Toc532402599"/>
       <w:r>
         <w:t>The goal and scope of the project</w:t>
       </w:r>
       <w:r>
         <w:t>.</w:t>
       </w:r>
-      <w:bookmarkEnd w:id="6"/>
+      <w:bookmarkEnd w:id="7"/>
     </w:p>
     <w:p>
       <w:pPr>
@@ -3604,7 +3710,7 @@
         <w:rPr>
           <w:lang w:val="en-US"/>
         </w:rPr>
-        <w:t xml:space="preserve"> project is to teach/maintain our knowledg</w:t>
+        <w:t xml:space="preserve"> project is to maintain our knowledg</w:t>
       </w:r>
       <w:r>
         <w:rPr>
@@ -3678,6 +3784,8 @@
         </w:rPr>
         <w:t>.</w:t>
       </w:r>
+      <w:bookmarkStart w:id="8" w:name="_GoBack"/>
+      <w:bookmarkEnd w:id="8"/>
     </w:p>
     <w:p>
       <w:pPr>
@@ -3710,7 +3818,7 @@
           <w:lang w:val="en-US"/>
         </w:rPr>
       </w:pPr>
-      <w:bookmarkStart w:id="7" w:name="_Toc532402600"/>
+      <w:bookmarkStart w:id="9" w:name="_Toc532402600"/>
       <w:r>
         <w:rPr>
           <w:rFonts w:eastAsia="Times New Roman"/>
@@ -3719,17 +3827,17 @@
         <w:lastRenderedPageBreak/>
         <w:t>Methods and materials</w:t>
       </w:r>
-      <w:bookmarkEnd w:id="7"/>
+      <w:bookmarkEnd w:id="9"/>
     </w:p>
     <w:p>
       <w:pPr>
         <w:pStyle w:val="Numberedlistlevel2"/>
       </w:pPr>
-      <w:bookmarkStart w:id="8" w:name="_Toc532402601"/>
+      <w:bookmarkStart w:id="10" w:name="_Toc532402601"/>
       <w:r>
         <w:t>GIT</w:t>
       </w:r>
-      <w:bookmarkEnd w:id="8"/>
+      <w:bookmarkEnd w:id="10"/>
     </w:p>
     <w:p>
       <w:pPr>
@@ -3888,6 +3996,7 @@
       </w:r>
       <w:r>
         <w:rPr>
+          <w:noProof/>
           <w:lang w:val="en-US"/>
         </w:rPr>
         <w:drawing>
@@ -3934,7 +4043,7 @@
           <w:lang w:val="en-US"/>
         </w:rPr>
       </w:pPr>
-      <w:bookmarkStart w:id="9" w:name="_Ref531248878"/>
+      <w:bookmarkStart w:id="11" w:name="_Ref531248878"/>
       <w:r>
         <w:rPr>
           <w:lang w:val="en-US"/>
@@ -3972,7 +4081,7 @@
         </w:rPr>
         <w:fldChar w:fldCharType="end"/>
       </w:r>
-      <w:bookmarkEnd w:id="9"/>
+      <w:bookmarkEnd w:id="11"/>
       <w:r>
         <w:rPr>
           <w:lang w:val="en-US"/>
@@ -3991,25 +4100,13 @@
         <w:pStyle w:val="Numberedlistlevel2"/>
       </w:pPr>
       <w:r>
-        <w:rPr>
-          <w:rFonts w:ascii="Arial" w:hAnsi="Arial" w:cs="Arial"/>
-          <w:color w:val="000000"/>
-          <w:sz w:val="22"/>
-          <w:szCs w:val="22"/>
-        </w:rPr>
         <w:t xml:space="preserve"> </w:t>
       </w:r>
-      <w:bookmarkStart w:id="10" w:name="_Toc532402602"/>
-      <w:r>
-        <w:rPr>
-          <w:rFonts w:ascii="Arial" w:hAnsi="Arial" w:cs="Arial"/>
-          <w:color w:val="000000"/>
-          <w:sz w:val="22"/>
-          <w:szCs w:val="22"/>
-        </w:rPr>
+      <w:bookmarkStart w:id="12" w:name="_Toc532402602"/>
+      <w:r>
         <w:t>Bitbucket</w:t>
       </w:r>
-      <w:bookmarkEnd w:id="10"/>
+      <w:bookmarkEnd w:id="12"/>
     </w:p>
     <w:p>
       <w:pPr>
@@ -4173,11 +4270,11 @@
       <w:r>
         <w:t xml:space="preserve"> </w:t>
       </w:r>
-      <w:bookmarkStart w:id="11" w:name="_Toc532402603"/>
+      <w:bookmarkStart w:id="13" w:name="_Toc532402603"/>
       <w:r>
         <w:t>Trello</w:t>
       </w:r>
-      <w:bookmarkEnd w:id="11"/>
+      <w:bookmarkEnd w:id="13"/>
     </w:p>
     <w:p>
       <w:pPr>
@@ -4485,6 +4582,7 @@
       <w:r>
         <w:rPr>
           <w:rFonts w:ascii="Arial" w:hAnsi="Arial" w:cs="Arial"/>
+          <w:noProof/>
           <w:color w:val="000000"/>
           <w:sz w:val="22"/>
           <w:szCs w:val="22"/>
@@ -4548,7 +4646,7 @@
           <w:lang w:val="en-US"/>
         </w:rPr>
       </w:pPr>
-      <w:bookmarkStart w:id="12" w:name="_Ref531249722"/>
+      <w:bookmarkStart w:id="14" w:name="_Ref531249722"/>
       <w:r>
         <w:rPr>
           <w:lang w:val="en-US"/>
@@ -4586,7 +4684,7 @@
         </w:rPr>
         <w:fldChar w:fldCharType="end"/>
       </w:r>
-      <w:bookmarkEnd w:id="12"/>
+      <w:bookmarkEnd w:id="14"/>
     </w:p>
     <w:p>
       <w:pPr>
@@ -4618,7 +4716,7 @@
           <w:lang w:val="en-US"/>
         </w:rPr>
       </w:pPr>
-      <w:bookmarkStart w:id="13" w:name="_Toc532402604"/>
+      <w:bookmarkStart w:id="15" w:name="_Toc532402604"/>
       <w:r>
         <w:rPr>
           <w:rFonts w:eastAsia="Times New Roman"/>
@@ -4627,345 +4725,29 @@
         <w:lastRenderedPageBreak/>
         <w:t>Theoretical background</w:t>
       </w:r>
-      <w:bookmarkEnd w:id="13"/>
+      <w:bookmarkEnd w:id="15"/>
     </w:p>
     <w:p>
       <w:pPr>
         <w:pStyle w:val="Numberedlistlevel2"/>
       </w:pPr>
-      <w:bookmarkStart w:id="14" w:name="_Toc532402605"/>
+      <w:bookmarkStart w:id="16" w:name="_Toc532402605"/>
       <w:r>
         <w:t>Zumo Shield</w:t>
       </w:r>
-      <w:bookmarkEnd w:id="14"/>
-    </w:p>
-    <w:p>
-      <w:pPr>
-        <w:rPr>
-          <w:lang w:val="en-US"/>
-        </w:rPr>
-      </w:pPr>
-      <w:r>
-        <w:rPr>
-          <w:lang w:val="en-US"/>
-        </w:rPr>
-        <w:t>According to Pololu’s official site, t</w:t>
-      </w:r>
-      <w:r>
-        <w:rPr>
-          <w:lang w:val="en-US"/>
-        </w:rPr>
-        <w:t xml:space="preserve">he Zumo Shield consists of dual motor drivers, a buzzer that </w:t>
-      </w:r>
-      <w:r>
-        <w:rPr>
-          <w:lang w:val="en-US"/>
-        </w:rPr>
-        <w:t>is able</w:t>
-      </w:r>
-      <w:r>
-        <w:rPr>
-          <w:lang w:val="en-US"/>
-        </w:rPr>
-        <w:t xml:space="preserve"> play mere sounds and music, a user push button that allows to switch on and off the robot and an accelerometer that measures acceleration in </w:t>
-      </w:r>
-      <w:r>
-        <w:rPr>
-          <w:lang w:val="en-US"/>
-        </w:rPr>
-        <w:t>3-dimensional</w:t>
-      </w:r>
-      <w:r>
-        <w:rPr>
-          <w:lang w:val="en-US"/>
-        </w:rPr>
-        <w:t xml:space="preserve">, compass and gyroscope that senses </w:t>
-      </w:r>
-      <w:r>
-        <w:rPr>
-          <w:lang w:val="en-US"/>
-        </w:rPr>
-        <w:t>impact</w:t>
-      </w:r>
-      <w:r>
-        <w:rPr>
-          <w:lang w:val="en-US"/>
-        </w:rPr>
-        <w:t xml:space="preserve"> and tracks orientation.</w:t>
-      </w:r>
-    </w:p>
-    <w:p>
-      <w:pPr>
-        <w:rPr>
-          <w:lang w:val="en-US"/>
-        </w:rPr>
-      </w:pPr>
-      <w:r>
-        <w:rPr>
-          <w:lang w:val="en-US"/>
-        </w:rPr>
-        <w:t xml:space="preserve">The Shield fastens to the chassis, merges to its battery terminals and motors. In our case, CY8CKIT059 inserts into the Shield. </w:t>
-      </w:r>
-    </w:p>
-    <w:p>
-      <w:pPr>
-        <w:rPr>
-          <w:lang w:val="en-US"/>
-        </w:rPr>
-      </w:pPr>
-      <w:r>
-        <w:rPr>
-          <w:lang w:val="en-US"/>
-        </w:rPr>
-        <w:t>The Shield’s more detailed features:</w:t>
-      </w:r>
-    </w:p>
-    <w:p>
-      <w:pPr>
-        <w:pStyle w:val="ListParagraph"/>
-        <w:numPr>
-          <w:ilvl w:val="0"/>
-          <w:numId w:val="13"/>
-        </w:numPr>
-        <w:rPr>
-          <w:lang w:val="en-US"/>
-        </w:rPr>
-      </w:pPr>
-      <w:r>
-        <w:rPr>
-          <w:lang w:val="en-US"/>
-        </w:rPr>
-        <w:t xml:space="preserve">Integrated DRV8835 dual motor drivers </w:t>
-      </w:r>
-      <w:r>
-        <w:rPr>
-          <w:lang w:val="en-US"/>
-        </w:rPr>
-        <w:t>able to supply</w:t>
-      </w:r>
-      <w:r>
-        <w:rPr>
-          <w:lang w:val="en-US"/>
-        </w:rPr>
-        <w:t xml:space="preserve"> </w:t>
-      </w:r>
-      <w:r>
-        <w:rPr>
-          <w:lang w:val="en-US"/>
-        </w:rPr>
-        <w:t xml:space="preserve">with </w:t>
-      </w:r>
-      <w:proofErr w:type="gramStart"/>
-      <w:r>
-        <w:rPr>
-          <w:lang w:val="en-US"/>
-        </w:rPr>
-        <w:t>sufficient</w:t>
-      </w:r>
-      <w:proofErr w:type="gramEnd"/>
-      <w:r>
-        <w:rPr>
-          <w:lang w:val="en-US"/>
-        </w:rPr>
-        <w:t xml:space="preserve"> current for two high-power micro metal gearmotors.</w:t>
-      </w:r>
-    </w:p>
-    <w:p>
-      <w:pPr>
-        <w:pStyle w:val="ListParagraph"/>
-        <w:numPr>
-          <w:ilvl w:val="0"/>
-          <w:numId w:val="13"/>
-        </w:numPr>
-        <w:rPr>
-          <w:lang w:val="en-US"/>
-        </w:rPr>
-      </w:pPr>
-      <w:r>
-        <w:rPr>
-          <w:lang w:val="en-US"/>
-        </w:rPr>
-        <w:t xml:space="preserve">Piezo buzzer for playing </w:t>
-      </w:r>
-      <w:r>
-        <w:rPr>
-          <w:lang w:val="en-US"/>
-        </w:rPr>
-        <w:t xml:space="preserve">mere sounds and music, </w:t>
-      </w:r>
-      <w:r>
-        <w:rPr>
-          <w:lang w:val="en-US"/>
-        </w:rPr>
-        <w:t>the tones can be generated in the background without taking up a lot of processing power.</w:t>
-      </w:r>
-    </w:p>
-    <w:p>
-      <w:pPr>
-        <w:pStyle w:val="ListParagraph"/>
-        <w:numPr>
-          <w:ilvl w:val="0"/>
-          <w:numId w:val="13"/>
-        </w:numPr>
-        <w:rPr>
-          <w:lang w:val="en-US"/>
-        </w:rPr>
-      </w:pPr>
-      <w:r>
-        <w:rPr>
-          <w:lang w:val="en-US"/>
-        </w:rPr>
-        <w:t>LSM303D 3-axis accele</w:t>
-      </w:r>
-      <w:r>
-        <w:rPr>
-          <w:lang w:val="en-US"/>
-        </w:rPr>
-        <w:t xml:space="preserve">rometer and 3-axis magnetometer </w:t>
-      </w:r>
-      <w:r>
-        <w:rPr>
-          <w:lang w:val="en-US"/>
-        </w:rPr>
-        <w:t xml:space="preserve">used to detect impacts. The compass gets </w:t>
-      </w:r>
-      <w:r>
-        <w:rPr>
-          <w:lang w:val="en-US"/>
-        </w:rPr>
-        <w:t>huge amount</w:t>
-      </w:r>
-      <w:r>
-        <w:rPr>
-          <w:lang w:val="en-US"/>
-        </w:rPr>
-        <w:t xml:space="preserve"> of interference from the motors, batteries, PCB, and its </w:t>
-      </w:r>
-      <w:r>
-        <w:rPr>
-          <w:lang w:val="en-US"/>
-        </w:rPr>
-        <w:t>surroundings with</w:t>
-      </w:r>
-      <w:r>
-        <w:rPr>
-          <w:lang w:val="en-US"/>
-        </w:rPr>
-        <w:t xml:space="preserve"> proper calibration</w:t>
-      </w:r>
-      <w:r>
-        <w:rPr>
-          <w:lang w:val="en-US"/>
-        </w:rPr>
-        <w:t>.</w:t>
-      </w:r>
-    </w:p>
-    <w:p>
-      <w:pPr>
-        <w:pStyle w:val="ListParagraph"/>
-        <w:numPr>
-          <w:ilvl w:val="0"/>
-          <w:numId w:val="13"/>
-        </w:numPr>
-        <w:rPr>
-          <w:lang w:val="en-US"/>
-        </w:rPr>
-      </w:pPr>
-      <w:r>
-        <w:rPr>
-          <w:lang w:val="en-US"/>
-        </w:rPr>
-        <w:t xml:space="preserve">L3GD20H 3-axis gyroscope that </w:t>
-      </w:r>
-      <w:r>
-        <w:rPr>
-          <w:lang w:val="en-US"/>
-        </w:rPr>
-        <w:t>is generally used to</w:t>
-      </w:r>
-      <w:r>
-        <w:rPr>
-          <w:lang w:val="en-US"/>
-        </w:rPr>
-        <w:t xml:space="preserve"> track rotation. With this sensor and the LSM303D mentioned above, the shield effectively has a built-in MinIMU-9 v3 IMU module that can optionally be used to make a</w:t>
-      </w:r>
-      <w:r>
-        <w:rPr>
-          <w:lang w:val="en-US"/>
-        </w:rPr>
-        <w:t>n</w:t>
-      </w:r>
-      <w:r>
-        <w:rPr>
-          <w:lang w:val="en-US"/>
-        </w:rPr>
-        <w:t xml:space="preserve"> attitude and heading reference system (AHRS).</w:t>
-      </w:r>
-    </w:p>
-    <w:p>
-      <w:pPr>
-        <w:pStyle w:val="ListParagraph"/>
-        <w:numPr>
-          <w:ilvl w:val="0"/>
-          <w:numId w:val="13"/>
-        </w:numPr>
-        <w:rPr>
-          <w:lang w:val="en-US"/>
-        </w:rPr>
-      </w:pPr>
-      <w:r>
-        <w:rPr>
-          <w:lang w:val="en-US"/>
-        </w:rPr>
-        <w:t>Optional user pushbutton.</w:t>
-      </w:r>
-    </w:p>
-    <w:p>
-      <w:pPr>
-        <w:pStyle w:val="ListParagraph"/>
-        <w:numPr>
-          <w:ilvl w:val="0"/>
-          <w:numId w:val="13"/>
-        </w:numPr>
-        <w:rPr>
-          <w:lang w:val="en-US"/>
-        </w:rPr>
-      </w:pPr>
-      <w:r>
-        <w:rPr>
-          <w:lang w:val="en-US"/>
-        </w:rPr>
-        <w:t xml:space="preserve">7.5 V boost regulator for powering the </w:t>
-      </w:r>
-      <w:r>
-        <w:rPr>
-          <w:lang w:val="en-US"/>
-        </w:rPr>
-        <w:t xml:space="preserve">CY8CKIT059 </w:t>
-      </w:r>
-      <w:r>
-        <w:rPr>
-          <w:lang w:val="en-US"/>
-        </w:rPr>
-        <w:t>from the Zumo’s 4 AA batteries.</w:t>
-      </w:r>
-    </w:p>
-    <w:p>
-      <w:pPr>
-        <w:pStyle w:val="ListParagraph"/>
-        <w:numPr>
-          <w:ilvl w:val="0"/>
-          <w:numId w:val="13"/>
-        </w:numPr>
-        <w:rPr>
-          <w:lang w:val="en-US"/>
-        </w:rPr>
-      </w:pPr>
-      <w:r>
-        <w:rPr>
-          <w:lang w:val="en-US"/>
-        </w:rPr>
-        <w:t>General-purpose prototyping areas and an expansion area at the front for connecting additional sensors (it is easy to add a Zumo reflectance sensor array or up to five QTR sensors for edge detection or line following).</w:t>
+      <w:bookmarkEnd w:id="16"/>
+    </w:p>
+    <w:p>
+      <w:pPr>
+        <w:rPr>
+          <w:lang w:val="en-US"/>
+        </w:rPr>
+      </w:pPr>
+      <w:r>
+        <w:rPr>
+          <w:lang w:val="en-US"/>
+        </w:rPr>
+        <w:t>According to Pololu’s official site</w:t>
       </w:r>
       <w:sdt>
         <w:sdtPr>
@@ -5016,12 +4798,326 @@
           </w:r>
         </w:sdtContent>
       </w:sdt>
+      <w:r>
+        <w:rPr>
+          <w:lang w:val="en-US"/>
+        </w:rPr>
+        <w:t>, t</w:t>
+      </w:r>
+      <w:r>
+        <w:rPr>
+          <w:lang w:val="en-US"/>
+        </w:rPr>
+        <w:t xml:space="preserve">he Zumo Shield consists of dual motor drivers, a buzzer that </w:t>
+      </w:r>
+      <w:r>
+        <w:rPr>
+          <w:lang w:val="en-US"/>
+        </w:rPr>
+        <w:t>is able</w:t>
+      </w:r>
+      <w:r>
+        <w:rPr>
+          <w:lang w:val="en-US"/>
+        </w:rPr>
+        <w:t xml:space="preserve"> play mere sounds and music, a user push button that allows to switch on and off the robot and an accelerometer that measures acceleration in </w:t>
+      </w:r>
+      <w:r>
+        <w:rPr>
+          <w:lang w:val="en-US"/>
+        </w:rPr>
+        <w:t>3-dimensional</w:t>
+      </w:r>
+      <w:r>
+        <w:rPr>
+          <w:lang w:val="en-US"/>
+        </w:rPr>
+        <w:t xml:space="preserve">, compass and gyroscope that senses </w:t>
+      </w:r>
+      <w:r>
+        <w:rPr>
+          <w:lang w:val="en-US"/>
+        </w:rPr>
+        <w:t>impact</w:t>
+      </w:r>
+      <w:r>
+        <w:rPr>
+          <w:lang w:val="en-US"/>
+        </w:rPr>
+        <w:t xml:space="preserve"> and tracks orientation.</w:t>
+      </w:r>
+    </w:p>
+    <w:p>
+      <w:pPr>
+        <w:rPr>
+          <w:lang w:val="en-US"/>
+        </w:rPr>
+      </w:pPr>
+      <w:r>
+        <w:rPr>
+          <w:lang w:val="en-US"/>
+        </w:rPr>
+        <w:t xml:space="preserve">The Shield fastens to the chassis, merges to its battery terminals and motors. In our case, CY8CKIT059 inserts into the Shield. </w:t>
+      </w:r>
+    </w:p>
+    <w:p>
+      <w:pPr>
+        <w:rPr>
+          <w:lang w:val="en-US"/>
+        </w:rPr>
+      </w:pPr>
+      <w:r>
+        <w:rPr>
+          <w:lang w:val="en-US"/>
+        </w:rPr>
+        <w:t>The Shield’s more detailed features:</w:t>
+      </w:r>
+    </w:p>
+    <w:p>
+      <w:pPr>
+        <w:pStyle w:val="ListParagraph"/>
+        <w:numPr>
+          <w:ilvl w:val="0"/>
+          <w:numId w:val="13"/>
+        </w:numPr>
+        <w:rPr>
+          <w:lang w:val="en-US"/>
+        </w:rPr>
+      </w:pPr>
+      <w:r>
+        <w:rPr>
+          <w:lang w:val="en-US"/>
+        </w:rPr>
+        <w:t xml:space="preserve">Integrated DRV8835 dual motor drivers </w:t>
+      </w:r>
+      <w:r>
+        <w:rPr>
+          <w:lang w:val="en-US"/>
+        </w:rPr>
+        <w:t>able to supply</w:t>
+      </w:r>
+      <w:r>
+        <w:rPr>
+          <w:lang w:val="en-US"/>
+        </w:rPr>
+        <w:t xml:space="preserve"> </w:t>
+      </w:r>
+      <w:r>
+        <w:rPr>
+          <w:lang w:val="en-US"/>
+        </w:rPr>
+        <w:t>with sufficient</w:t>
+      </w:r>
+      <w:r>
+        <w:rPr>
+          <w:lang w:val="en-US"/>
+        </w:rPr>
+        <w:t xml:space="preserve"> current for two high-power micro metal gearmotors.</w:t>
+      </w:r>
+    </w:p>
+    <w:p>
+      <w:pPr>
+        <w:pStyle w:val="ListParagraph"/>
+        <w:numPr>
+          <w:ilvl w:val="0"/>
+          <w:numId w:val="13"/>
+        </w:numPr>
+        <w:rPr>
+          <w:lang w:val="en-US"/>
+        </w:rPr>
+      </w:pPr>
+      <w:r>
+        <w:rPr>
+          <w:lang w:val="en-US"/>
+        </w:rPr>
+        <w:t xml:space="preserve">Piezo buzzer for playing </w:t>
+      </w:r>
+      <w:r>
+        <w:rPr>
+          <w:lang w:val="en-US"/>
+        </w:rPr>
+        <w:t xml:space="preserve">mere sounds and music, </w:t>
+      </w:r>
+      <w:r>
+        <w:rPr>
+          <w:lang w:val="en-US"/>
+        </w:rPr>
+        <w:t>the tones can be generated in the background without taking up a lot of processing power.</w:t>
+      </w:r>
+    </w:p>
+    <w:p>
+      <w:pPr>
+        <w:pStyle w:val="ListParagraph"/>
+        <w:numPr>
+          <w:ilvl w:val="0"/>
+          <w:numId w:val="13"/>
+        </w:numPr>
+        <w:rPr>
+          <w:lang w:val="en-US"/>
+        </w:rPr>
+      </w:pPr>
+      <w:r>
+        <w:rPr>
+          <w:lang w:val="en-US"/>
+        </w:rPr>
+        <w:t>LSM303D 3-axis accele</w:t>
+      </w:r>
+      <w:r>
+        <w:rPr>
+          <w:lang w:val="en-US"/>
+        </w:rPr>
+        <w:t xml:space="preserve">rometer and 3-axis magnetometer </w:t>
+      </w:r>
+      <w:r>
+        <w:rPr>
+          <w:lang w:val="en-US"/>
+        </w:rPr>
+        <w:t xml:space="preserve">used to detect impacts. The compass gets </w:t>
+      </w:r>
+      <w:r>
+        <w:rPr>
+          <w:lang w:val="en-US"/>
+        </w:rPr>
+        <w:t>huge amount</w:t>
+      </w:r>
+      <w:r>
+        <w:rPr>
+          <w:lang w:val="en-US"/>
+        </w:rPr>
+        <w:t xml:space="preserve"> of interference from the motors, batteries, PCB, and its </w:t>
+      </w:r>
+      <w:r>
+        <w:rPr>
+          <w:lang w:val="en-US"/>
+        </w:rPr>
+        <w:t>surroundings with</w:t>
+      </w:r>
+      <w:r>
+        <w:rPr>
+          <w:lang w:val="en-US"/>
+        </w:rPr>
+        <w:t xml:space="preserve"> proper calibration</w:t>
+      </w:r>
+      <w:r>
+        <w:rPr>
+          <w:lang w:val="en-US"/>
+        </w:rPr>
+        <w:t>.</w:t>
+      </w:r>
+    </w:p>
+    <w:p>
+      <w:pPr>
+        <w:pStyle w:val="ListParagraph"/>
+        <w:numPr>
+          <w:ilvl w:val="0"/>
+          <w:numId w:val="13"/>
+        </w:numPr>
+        <w:rPr>
+          <w:lang w:val="en-US"/>
+        </w:rPr>
+      </w:pPr>
+      <w:r>
+        <w:rPr>
+          <w:lang w:val="en-US"/>
+        </w:rPr>
+        <w:t xml:space="preserve">L3GD20H 3-axis gyroscope that </w:t>
+      </w:r>
+      <w:r>
+        <w:rPr>
+          <w:lang w:val="en-US"/>
+        </w:rPr>
+        <w:t>is generally used to</w:t>
+      </w:r>
+      <w:r>
+        <w:rPr>
+          <w:lang w:val="en-US"/>
+        </w:rPr>
+        <w:t xml:space="preserve"> track rotation. With this sensor and the LSM303D mentioned above, the shield effectively has a built-in MinIMU-9 v3 IMU module that can optionally be used to make a</w:t>
+      </w:r>
+      <w:r>
+        <w:rPr>
+          <w:lang w:val="en-US"/>
+        </w:rPr>
+        <w:t>n</w:t>
+      </w:r>
+      <w:r>
+        <w:rPr>
+          <w:lang w:val="en-US"/>
+        </w:rPr>
+        <w:t xml:space="preserve"> attitude and heading reference system (AHRS).</w:t>
+      </w:r>
+    </w:p>
+    <w:p>
+      <w:pPr>
+        <w:pStyle w:val="ListParagraph"/>
+        <w:numPr>
+          <w:ilvl w:val="0"/>
+          <w:numId w:val="13"/>
+        </w:numPr>
+        <w:rPr>
+          <w:lang w:val="en-US"/>
+        </w:rPr>
+      </w:pPr>
+      <w:r>
+        <w:rPr>
+          <w:lang w:val="en-US"/>
+        </w:rPr>
+        <w:t>Optional user pushbutton.</w:t>
+      </w:r>
+    </w:p>
+    <w:p>
+      <w:pPr>
+        <w:pStyle w:val="ListParagraph"/>
+        <w:numPr>
+          <w:ilvl w:val="0"/>
+          <w:numId w:val="13"/>
+        </w:numPr>
+        <w:rPr>
+          <w:lang w:val="en-US"/>
+        </w:rPr>
+      </w:pPr>
+      <w:r>
+        <w:rPr>
+          <w:lang w:val="en-US"/>
+        </w:rPr>
+        <w:t xml:space="preserve">7.5 V boost regulator for powering the </w:t>
+      </w:r>
+      <w:r>
+        <w:rPr>
+          <w:lang w:val="en-US"/>
+        </w:rPr>
+        <w:t xml:space="preserve">CY8CKIT059 </w:t>
+      </w:r>
+      <w:r>
+        <w:rPr>
+          <w:lang w:val="en-US"/>
+        </w:rPr>
+        <w:t>from the Zumo’s 4 AA batteries.</w:t>
+      </w:r>
+    </w:p>
+    <w:p>
+      <w:pPr>
+        <w:pStyle w:val="ListParagraph"/>
+        <w:numPr>
+          <w:ilvl w:val="0"/>
+          <w:numId w:val="13"/>
+        </w:numPr>
+        <w:rPr>
+          <w:lang w:val="en-US"/>
+        </w:rPr>
+      </w:pPr>
+      <w:r>
+        <w:rPr>
+          <w:lang w:val="en-US"/>
+        </w:rPr>
+        <w:t>General-purpose prototyping areas and an expansion area at the front for connecting additional sensors (it is easy to add a Zumo reflectance sensor array or up to five QTR sensors for edge detection or line following).</w:t>
+      </w:r>
     </w:p>
     <w:p>
       <w:pPr>
         <w:pStyle w:val="Numberedlistlevel2"/>
       </w:pPr>
-      <w:bookmarkStart w:id="15" w:name="_Toc532402606"/>
+      <w:bookmarkStart w:id="17" w:name="_Toc532402606"/>
       <w:r>
         <w:t xml:space="preserve">Zumo </w:t>
       </w:r>
@@ -5031,7 +5127,7 @@
       <w:r>
         <w:t>hassis</w:t>
       </w:r>
-      <w:bookmarkEnd w:id="15"/>
+      <w:bookmarkEnd w:id="17"/>
     </w:p>
     <w:p>
       <w:pPr>
@@ -5275,11 +5371,11 @@
       <w:pPr>
         <w:pStyle w:val="Numberedlistlevel2"/>
       </w:pPr>
-      <w:bookmarkStart w:id="16" w:name="_Toc532402607"/>
+      <w:bookmarkStart w:id="18" w:name="_Toc532402607"/>
       <w:r>
         <w:t>PSOC CY8CKIT059</w:t>
       </w:r>
-      <w:bookmarkEnd w:id="16"/>
+      <w:bookmarkEnd w:id="18"/>
     </w:p>
     <w:p>
       <w:pPr>
@@ -5292,6 +5388,12 @@
         <w:rPr>
           <w:shd w:val="clear" w:color="auto" w:fill="FFFFFF"/>
         </w:rPr>
+        <w:t>“</w:t>
+      </w:r>
+      <w:r>
+        <w:rPr>
+          <w:shd w:val="clear" w:color="auto" w:fill="FFFFFF"/>
+        </w:rPr>
         <w:t>ARM</w:t>
       </w:r>
       <w:r>
@@ -5299,6 +5401,12 @@
           <w:shd w:val="clear" w:color="auto" w:fill="FFFFFF"/>
         </w:rPr>
         <w:t>® Cortex®-M3 CPU in a single chip. Process sensor signals with the 24-bit hardware DFB coprocessor, offload traditional CPU tasks to the CPLD-based Universal Digital Blocks and increase system performance with the peripheral-to-peripheral DMA controller. Integrate high-precision custom 20-bit Analog Front Ends with the Programmable Analog Blocks including opamps, PGAs, filters, comparators, SAR and Delta-Sigma ADCs and the industry's best CapSense touch-sensing solution.</w:t>
+      </w:r>
+      <w:r>
+        <w:rPr>
+          <w:shd w:val="clear" w:color="auto" w:fill="FFFFFF"/>
+        </w:rPr>
+        <w:t>”</w:t>
       </w:r>
       <w:sdt>
         <w:sdtPr>
@@ -5354,12 +5462,12 @@
       <w:pPr>
         <w:pStyle w:val="Numberedlistlevel2"/>
       </w:pPr>
-      <w:bookmarkStart w:id="17" w:name="_Toc532402608"/>
+      <w:bookmarkStart w:id="19" w:name="_Toc532402608"/>
       <w:r>
         <w:lastRenderedPageBreak/>
         <w:t>Sensors</w:t>
       </w:r>
-      <w:bookmarkEnd w:id="17"/>
+      <w:bookmarkEnd w:id="19"/>
     </w:p>
     <w:p>
       <w:pPr>
@@ -5378,11 +5486,11 @@
       <w:pPr>
         <w:pStyle w:val="Numberedlistlevel3"/>
       </w:pPr>
-      <w:bookmarkStart w:id="18" w:name="_Toc532402609"/>
+      <w:bookmarkStart w:id="20" w:name="_Toc532402609"/>
       <w:r>
         <w:t>Ultrasonic sensor</w:t>
       </w:r>
-      <w:bookmarkEnd w:id="18"/>
+      <w:bookmarkEnd w:id="20"/>
     </w:p>
     <w:p>
       <w:pPr>
@@ -5439,11 +5547,11 @@
       <w:pPr>
         <w:pStyle w:val="Numberedlistlevel3"/>
       </w:pPr>
-      <w:bookmarkStart w:id="19" w:name="_Toc532402610"/>
+      <w:bookmarkStart w:id="21" w:name="_Toc532402610"/>
       <w:r>
         <w:t>Reflectance array</w:t>
       </w:r>
-      <w:bookmarkEnd w:id="19"/>
+      <w:bookmarkEnd w:id="21"/>
     </w:p>
     <w:p>
       <w:pPr>
@@ -5500,11 +5608,11 @@
       <w:pPr>
         <w:pStyle w:val="Numberedlistlevel3"/>
       </w:pPr>
-      <w:bookmarkStart w:id="20" w:name="_Toc532402611"/>
+      <w:bookmarkStart w:id="22" w:name="_Toc532402611"/>
       <w:r>
         <w:t>Accelerometer</w:t>
       </w:r>
-      <w:bookmarkEnd w:id="20"/>
+      <w:bookmarkEnd w:id="22"/>
     </w:p>
     <w:p>
       <w:pPr>
@@ -5568,120 +5676,83 @@
       <w:pPr>
         <w:pStyle w:val="Numberedlistlevel2"/>
       </w:pPr>
-      <w:bookmarkStart w:id="21" w:name="_Toc532402612"/>
+      <w:bookmarkStart w:id="23" w:name="_Toc532402612"/>
       <w:r>
         <w:t>MQTT</w:t>
       </w:r>
-      <w:bookmarkEnd w:id="21"/>
-    </w:p>
-    <w:p>
-      <w:pPr>
-        <w:rPr>
-          <w:lang w:val="en-US"/>
-        </w:rPr>
-      </w:pPr>
-      <w:r>
-        <w:rPr>
-          <w:lang w:val="en-US"/>
-        </w:rPr>
+      <w:bookmarkEnd w:id="23"/>
+    </w:p>
+    <w:p>
+      <w:pPr>
+        <w:pStyle w:val="Citation"/>
+      </w:pPr>
+      <w:r>
+        <w:t>“</w:t>
+      </w:r>
+      <w:r>
         <w:t>MQTT is a message-based light weight protocol for sending data from sensors to receivers. A simple MQTT setup has three parties: a broker, a publisher and a subscriber. Broker is the central hub that receives data that the publisher sends and forwards it to the subscriber. In a typical setup, the sensors (in our case the robots) produce data that they publish to the broker. Any number of subscribers can connect to the broker and request to receive the data.</w:t>
       </w:r>
-    </w:p>
-    <w:p>
-      <w:pPr>
-        <w:rPr>
-          <w:lang w:val="en-US"/>
-        </w:rPr>
-      </w:pPr>
-      <w:r>
-        <w:rPr>
-          <w:lang w:val="en-US"/>
-        </w:rPr>
+      <w:r>
+        <w:t xml:space="preserve"> </w:t>
+      </w:r>
+      <w:r>
         <w:t xml:space="preserve">Zumo robot has a </w:t>
       </w:r>
       <w:r>
-        <w:rPr>
-          <w:lang w:val="en-US"/>
-        </w:rPr>
         <w:t>Wi-Fi</w:t>
       </w:r>
       <w:r>
-        <w:rPr>
-          <w:lang w:val="en-US"/>
-        </w:rPr>
         <w:t xml:space="preserve"> module for wireless network connections. The module gives the robot TCP/IP connectivity that is used to send MQTT messages to a broker. Zumo library automates the setup of TCP/IP connection to a broker and provides a </w:t>
       </w:r>
       <w:r>
         <w:rPr>
           <w:rStyle w:val="Inlinecode"/>
-          <w:lang w:val="en-US"/>
         </w:rPr>
         <w:t>printf</w:t>
       </w:r>
       <w:r>
-        <w:rPr>
-          <w:lang w:val="en-US"/>
-        </w:rPr>
         <w:t xml:space="preserve">-like interface for sending MQTT messages. To enable TCP/IP and MQTT you need to edit </w:t>
       </w:r>
       <w:r>
         <w:rPr>
           <w:rStyle w:val="Inlinecode"/>
-          <w:lang w:val="en-US"/>
         </w:rPr>
         <w:t>zumo_config.h</w:t>
       </w:r>
       <w:r>
-        <w:rPr>
-          <w:lang w:val="en-US"/>
-        </w:rPr>
         <w:t>.</w:t>
+      </w:r>
+      <w:r>
+        <w:t>”</w:t>
       </w:r>
       <w:sdt>
         <w:sdtPr>
-          <w:rPr>
-            <w:lang w:val="en-US"/>
-          </w:rPr>
           <w:id w:val="1593516353"/>
           <w:citation/>
         </w:sdtPr>
         <w:sdtContent>
           <w:r>
-            <w:rPr>
-              <w:lang w:val="en-US"/>
-            </w:rPr>
             <w:fldChar w:fldCharType="begin"/>
           </w:r>
           <w:r>
-            <w:rPr>
-              <w:lang w:val="en-US"/>
-            </w:rPr>
             <w:instrText xml:space="preserve"> CITATION Mul \l 1033 </w:instrText>
           </w:r>
           <w:r>
-            <w:rPr>
-              <w:lang w:val="en-US"/>
-            </w:rPr>
             <w:fldChar w:fldCharType="separate"/>
           </w:r>
           <w:r>
             <w:rPr>
               <w:noProof/>
-              <w:lang w:val="en-US"/>
             </w:rPr>
             <w:t xml:space="preserve"> </w:t>
           </w:r>
           <w:r>
             <w:rPr>
               <w:noProof/>
-              <w:lang w:val="en-US"/>
             </w:rPr>
             <w:t>[7]</w:t>
           </w:r>
           <w:r>
-            <w:rPr>
-              <w:lang w:val="en-US"/>
-            </w:rPr>
             <w:fldChar w:fldCharType="end"/>
           </w:r>
         </w:sdtContent>
@@ -5718,7 +5789,7 @@
           <w:lang w:val="en-US"/>
         </w:rPr>
       </w:pPr>
-      <w:bookmarkStart w:id="22" w:name="_Toc532402613"/>
+      <w:bookmarkStart w:id="24" w:name="_Toc532402613"/>
       <w:r>
         <w:rPr>
           <w:rFonts w:eastAsia="Times New Roman"/>
@@ -5727,17 +5798,17 @@
         <w:lastRenderedPageBreak/>
         <w:t>Implementation</w:t>
       </w:r>
-      <w:bookmarkEnd w:id="22"/>
+      <w:bookmarkEnd w:id="24"/>
     </w:p>
     <w:p>
       <w:pPr>
         <w:pStyle w:val="Numberedlistlevel2"/>
       </w:pPr>
-      <w:bookmarkStart w:id="23" w:name="_Toc532402614"/>
+      <w:bookmarkStart w:id="25" w:name="_Toc532402614"/>
       <w:r>
         <w:t>Batteries</w:t>
       </w:r>
-      <w:bookmarkEnd w:id="23"/>
+      <w:bookmarkEnd w:id="25"/>
     </w:p>
     <w:p>
       <w:pPr>
@@ -5876,6 +5947,7 @@
       </w:pPr>
       <w:r>
         <w:rPr>
+          <w:noProof/>
           <w:lang w:val="en-US"/>
         </w:rPr>
         <w:drawing>
@@ -5935,7 +6007,7 @@
           <w:lang w:val="en-US"/>
         </w:rPr>
       </w:pPr>
-      <w:bookmarkStart w:id="24" w:name="_Ref531940267"/>
+      <w:bookmarkStart w:id="26" w:name="_Ref531940267"/>
       <w:r>
         <w:rPr>
           <w:lang w:val="en-US"/>
@@ -5973,7 +6045,7 @@
         </w:rPr>
         <w:fldChar w:fldCharType="end"/>
       </w:r>
-      <w:bookmarkEnd w:id="24"/>
+      <w:bookmarkEnd w:id="26"/>
     </w:p>
     <w:p>
       <w:pPr>
@@ -8090,11 +8162,11 @@
       <w:pPr>
         <w:pStyle w:val="Numberedlistlevel2"/>
       </w:pPr>
-      <w:bookmarkStart w:id="25" w:name="_Toc532402615"/>
+      <w:bookmarkStart w:id="27" w:name="_Toc532402615"/>
       <w:r>
         <w:t>Sumo</w:t>
       </w:r>
-      <w:bookmarkEnd w:id="25"/>
+      <w:bookmarkEnd w:id="27"/>
     </w:p>
     <w:p>
       <w:pPr>
@@ -8177,6 +8249,7 @@
       </w:pPr>
       <w:r>
         <w:rPr>
+          <w:noProof/>
           <w:lang w:val="en-US"/>
         </w:rPr>
         <w:drawing>
@@ -8229,7 +8302,7 @@
           <w:lang w:val="en-US"/>
         </w:rPr>
       </w:pPr>
-      <w:bookmarkStart w:id="26" w:name="_Ref532222742"/>
+      <w:bookmarkStart w:id="28" w:name="_Ref532222742"/>
       <w:r>
         <w:rPr>
           <w:lang w:val="en-US"/>
@@ -8267,18 +8340,18 @@
         </w:rPr>
         <w:fldChar w:fldCharType="end"/>
       </w:r>
-      <w:bookmarkEnd w:id="26"/>
+      <w:bookmarkEnd w:id="28"/>
     </w:p>
     <w:p>
       <w:pPr>
         <w:pStyle w:val="Numberedlistlevel2"/>
       </w:pPr>
-      <w:bookmarkStart w:id="27" w:name="_Toc532402616"/>
+      <w:bookmarkStart w:id="29" w:name="_Toc532402616"/>
       <w:r>
         <w:lastRenderedPageBreak/>
         <w:t>Line following.</w:t>
       </w:r>
-      <w:bookmarkEnd w:id="27"/>
+      <w:bookmarkEnd w:id="29"/>
     </w:p>
     <w:p>
       <w:pPr>
@@ -8421,6 +8494,9 @@
         <w:pStyle w:val="Citation"/>
       </w:pPr>
       <w:r>
+        <w:rPr>
+          <w:noProof/>
+        </w:rPr>
         <w:drawing>
           <wp:inline distT="0" distB="0" distL="0" distR="0" wp14:anchorId="313723DE" wp14:editId="7CB3B095">
             <wp:extent cx="5652655" cy="2008571"/>
@@ -8596,6 +8672,7 @@
       </w:pPr>
       <w:r>
         <w:rPr>
+          <w:noProof/>
           <w:lang w:val="en-US"/>
         </w:rPr>
         <w:lastRenderedPageBreak/>
@@ -8656,7 +8733,7 @@
           <w:lang w:val="en-US"/>
         </w:rPr>
       </w:pPr>
-      <w:bookmarkStart w:id="28" w:name="_Ref531940054"/>
+      <w:bookmarkStart w:id="30" w:name="_Ref531940054"/>
       <w:r>
         <w:rPr>
           <w:lang w:val="en-US"/>
@@ -8694,7 +8771,7 @@
         </w:rPr>
         <w:fldChar w:fldCharType="end"/>
       </w:r>
-      <w:bookmarkEnd w:id="28"/>
+      <w:bookmarkEnd w:id="30"/>
     </w:p>
     <w:p>
       <w:pPr>
@@ -8729,11 +8806,11 @@
       <w:pPr>
         <w:pStyle w:val="Numberedlistlevel2"/>
       </w:pPr>
-      <w:bookmarkStart w:id="29" w:name="_Toc532402617"/>
+      <w:bookmarkStart w:id="31" w:name="_Toc532402617"/>
       <w:r>
         <w:t>Maze</w:t>
       </w:r>
-      <w:bookmarkEnd w:id="29"/>
+      <w:bookmarkEnd w:id="31"/>
     </w:p>
     <w:p>
       <w:pPr>
@@ -8861,6 +8938,7 @@
       </w:pPr>
       <w:r>
         <w:rPr>
+          <w:noProof/>
           <w:lang w:val="en-US"/>
         </w:rPr>
         <w:lastRenderedPageBreak/>
@@ -8928,7 +9006,7 @@
           <w:docGrid w:linePitch="360"/>
         </w:sectPr>
       </w:pPr>
-      <w:bookmarkStart w:id="30" w:name="_Ref532223022"/>
+      <w:bookmarkStart w:id="32" w:name="_Ref532223022"/>
       <w:r>
         <w:rPr>
           <w:lang w:val="en-US"/>
@@ -8966,7 +9044,7 @@
         </w:rPr>
         <w:fldChar w:fldCharType="end"/>
       </w:r>
-      <w:bookmarkEnd w:id="30"/>
+      <w:bookmarkEnd w:id="32"/>
     </w:p>
     <w:p>
       <w:pPr>
@@ -8976,7 +9054,7 @@
           <w:lang w:val="en-US"/>
         </w:rPr>
       </w:pPr>
-      <w:bookmarkStart w:id="31" w:name="_Toc532402618"/>
+      <w:bookmarkStart w:id="33" w:name="_Toc532402618"/>
       <w:r>
         <w:rPr>
           <w:rFonts w:eastAsia="Times New Roman"/>
@@ -8985,7 +9063,7 @@
         <w:lastRenderedPageBreak/>
         <w:t>Results</w:t>
       </w:r>
-      <w:bookmarkEnd w:id="31"/>
+      <w:bookmarkEnd w:id="33"/>
     </w:p>
     <w:p>
       <w:pPr>
@@ -9106,6 +9184,11 @@
       </w:pPr>
     </w:p>
     <w:p>
+      <w:pPr>
+        <w:rPr>
+          <w:lang w:val="en-US"/>
+        </w:rPr>
+      </w:pPr>
       <w:r>
         <w:rPr>
           <w:lang w:val="en-US"/>
@@ -9366,7 +9449,7 @@
           <w:lang w:val="en-US"/>
         </w:rPr>
       </w:pPr>
-      <w:bookmarkStart w:id="32" w:name="_Toc532402619"/>
+      <w:bookmarkStart w:id="34" w:name="_Toc532402619"/>
       <w:r>
         <w:rPr>
           <w:rFonts w:eastAsia="Times New Roman"/>
@@ -9375,17 +9458,17 @@
         <w:lastRenderedPageBreak/>
         <w:t>Discussion</w:t>
       </w:r>
-      <w:bookmarkEnd w:id="32"/>
+      <w:bookmarkEnd w:id="34"/>
     </w:p>
     <w:p>
       <w:pPr>
         <w:pStyle w:val="Numberedlistlevel2"/>
       </w:pPr>
-      <w:bookmarkStart w:id="33" w:name="_Toc532402620"/>
+      <w:bookmarkStart w:id="35" w:name="_Toc532402620"/>
       <w:r>
         <w:t>Before the competition</w:t>
       </w:r>
-      <w:bookmarkEnd w:id="33"/>
+      <w:bookmarkEnd w:id="35"/>
     </w:p>
     <w:p>
       <w:pPr>
@@ -9604,17 +9687,16 @@
         </w:rPr>
         <w:fldChar w:fldCharType="separate"/>
       </w:r>
-      <w:proofErr w:type="spellStart"/>
-      <w:r>
-        <w:t>Figure</w:t>
-      </w:r>
-      <w:proofErr w:type="spellEnd"/>
-      <w:r>
-        <w:t xml:space="preserve"> </w:t>
+      <w:r>
+        <w:rPr>
+          <w:lang w:val="en-US"/>
+        </w:rPr>
+        <w:t xml:space="preserve">Figure </w:t>
       </w:r>
       <w:r>
         <w:rPr>
           <w:noProof/>
+          <w:lang w:val="en-US"/>
         </w:rPr>
         <w:t>7</w:t>
       </w:r>
@@ -9637,6 +9719,7 @@
       </w:pPr>
       <w:r>
         <w:rPr>
+          <w:noProof/>
           <w:lang w:val="en-US"/>
         </w:rPr>
         <w:drawing>
@@ -9683,14 +9766,9 @@
           <w:lang w:val="en-US"/>
         </w:rPr>
       </w:pPr>
-      <w:bookmarkStart w:id="34" w:name="_Ref532400206"/>
-      <w:proofErr w:type="spellStart"/>
-      <w:r>
-        <w:t>Figure</w:t>
-      </w:r>
-      <w:proofErr w:type="spellEnd"/>
-      <w:r>
-        <w:t xml:space="preserve"> </w:t>
+      <w:bookmarkStart w:id="36" w:name="_Ref532400206"/>
+      <w:r>
+        <w:t xml:space="preserve">Figure </w:t>
       </w:r>
       <w:r>
         <w:fldChar w:fldCharType="begin"/>
@@ -9710,7 +9788,7 @@
       <w:r>
         <w:fldChar w:fldCharType="end"/>
       </w:r>
-      <w:bookmarkEnd w:id="34"/>
+      <w:bookmarkEnd w:id="36"/>
     </w:p>
     <w:p>
       <w:pPr>
@@ -9723,11 +9801,11 @@
       <w:pPr>
         <w:pStyle w:val="Numberedlistlevel2"/>
       </w:pPr>
-      <w:bookmarkStart w:id="35" w:name="_Toc532402621"/>
+      <w:bookmarkStart w:id="37" w:name="_Toc532402621"/>
       <w:r>
         <w:t>After the competition</w:t>
       </w:r>
-      <w:bookmarkEnd w:id="35"/>
+      <w:bookmarkEnd w:id="37"/>
     </w:p>
     <w:p>
       <w:pPr>
@@ -10073,7 +10151,7 @@
           <w:lang w:val="en-US"/>
         </w:rPr>
       </w:pPr>
-      <w:bookmarkStart w:id="36" w:name="_Toc532402622"/>
+      <w:bookmarkStart w:id="38" w:name="_Toc532402622"/>
       <w:r>
         <w:rPr>
           <w:rFonts w:eastAsia="Times New Roman"/>
@@ -10082,7 +10160,7 @@
         <w:lastRenderedPageBreak/>
         <w:t>Conclusion</w:t>
       </w:r>
-      <w:bookmarkEnd w:id="36"/>
+      <w:bookmarkEnd w:id="38"/>
     </w:p>
     <w:p>
       <w:pPr>
@@ -10196,7 +10274,7 @@
         </w:sectPr>
       </w:pPr>
     </w:p>
-    <w:bookmarkStart w:id="37" w:name="_Toc532402623" w:displacedByCustomXml="next"/>
+    <w:bookmarkStart w:id="39" w:name="_Toc532402623" w:displacedByCustomXml="next"/>
     <w:sdt>
       <w:sdtPr>
         <w:rPr>
@@ -10226,7 +10304,7 @@
             </w:rPr>
             <w:t>References</w:t>
           </w:r>
-          <w:bookmarkEnd w:id="37"/>
+          <w:bookmarkEnd w:id="39"/>
         </w:p>
         <w:sdt>
           <w:sdtPr>
@@ -10318,8 +10396,15 @@
                     <w:r>
                       <w:rPr>
                         <w:noProof/>
+                        <w:lang w:val="en-US"/>
                       </w:rPr>
-                      <w:t>Multiple Authors, "GIT," 2018. [Online]. Available: https://en.wikipedia.org/wiki/Git. [Accessed 29 November 2018].</w:t>
+                      <w:t xml:space="preserve">Multiple Authors, "GIT," 2018. [Online]. Available: https://en.wikipedia.org/wiki/Git. </w:t>
+                    </w:r>
+                    <w:r>
+                      <w:rPr>
+                        <w:noProof/>
+                      </w:rPr>
+                      <w:t>[Accessed 29 November 2018].</w:t>
                     </w:r>
                   </w:p>
                 </w:tc>
@@ -10364,8 +10449,15 @@
                     <w:r>
                       <w:rPr>
                         <w:noProof/>
+                        <w:lang w:val="en-US"/>
                       </w:rPr>
-                      <w:t>Multiple Authors, "Bitbucket," 2018. [Online]. Available: https://en.wikipedia.org/wiki/Bitbucket. [Accessed 27 November 2018].</w:t>
+                      <w:t xml:space="preserve">Multiple Authors, "Bitbucket," 2018. [Online]. Available: https://en.wikipedia.org/wiki/Bitbucket. </w:t>
+                    </w:r>
+                    <w:r>
+                      <w:rPr>
+                        <w:noProof/>
+                      </w:rPr>
+                      <w:t>[Accessed 27 November 2018].</w:t>
                     </w:r>
                   </w:p>
                 </w:tc>
@@ -10410,8 +10502,15 @@
                     <w:r>
                       <w:rPr>
                         <w:noProof/>
+                        <w:lang w:val="en-US"/>
                       </w:rPr>
-                      <w:t>Multiple Authors, "Trello," 2018. [Online]. Available: https://en.wikipedia.org/wiki/Trello. [Accessed 29 November 2018].</w:t>
+                      <w:t xml:space="preserve">Multiple Authors, "Trello," 2018. [Online]. Available: https://en.wikipedia.org/wiki/Trello. </w:t>
+                    </w:r>
+                    <w:r>
+                      <w:rPr>
+                        <w:noProof/>
+                      </w:rPr>
+                      <w:t>[Accessed 29 November 2018].</w:t>
                     </w:r>
                   </w:p>
                 </w:tc>
@@ -10456,8 +10555,15 @@
                     <w:r>
                       <w:rPr>
                         <w:noProof/>
+                        <w:lang w:val="en-US"/>
                       </w:rPr>
-                      <w:t>Pololu, "Zumo Shield for Arduino, v1.2," 2018. [Online]. Available: https://www.pololu.com/product/2508 . [Accessed 29 November 2018].</w:t>
+                      <w:t xml:space="preserve">Pololu, "Zumo Shield for Arduino, v1.2," 2018. [Online]. Available: https://www.pololu.com/product/2508 . </w:t>
+                    </w:r>
+                    <w:r>
+                      <w:rPr>
+                        <w:noProof/>
+                      </w:rPr>
+                      <w:t>[Accessed 29 November 2018].</w:t>
                     </w:r>
                   </w:p>
                 </w:tc>
@@ -10502,8 +10608,15 @@
                     <w:r>
                       <w:rPr>
                         <w:noProof/>
+                        <w:lang w:val="en-US"/>
                       </w:rPr>
-                      <w:t>Pololu, "Zumo Chassis Kit," 2018. [Online]. Available: https://www.pololu.com/product/1418. [Accessed 29 November 2018].</w:t>
+                      <w:t xml:space="preserve">Pololu, "Zumo Chassis Kit," 2018. [Online]. Available: https://www.pololu.com/product/1418. </w:t>
+                    </w:r>
+                    <w:r>
+                      <w:rPr>
+                        <w:noProof/>
+                      </w:rPr>
+                      <w:t>[Accessed 29 November 2018].</w:t>
                     </w:r>
                   </w:p>
                 </w:tc>
@@ -10548,8 +10661,15 @@
                     <w:r>
                       <w:rPr>
                         <w:noProof/>
+                        <w:lang w:val="en-US"/>
                       </w:rPr>
-                      <w:t>"CYPRESS," [Online]. Available: http://www.cypress.com/file/157971/download. [Accessed November 2018].</w:t>
+                      <w:t xml:space="preserve">"CYPRESS," [Online]. Available: http://www.cypress.com/file/157971/download. </w:t>
+                    </w:r>
+                    <w:r>
+                      <w:rPr>
+                        <w:noProof/>
+                      </w:rPr>
+                      <w:t>[Accessed November 2018].</w:t>
                     </w:r>
                   </w:p>
                 </w:tc>
@@ -10589,11 +10709,13 @@
                       <w:pStyle w:val="Bibliography"/>
                       <w:rPr>
                         <w:noProof/>
+                        <w:lang w:val="en-US"/>
                       </w:rPr>
                     </w:pPr>
                     <w:r>
                       <w:rPr>
                         <w:noProof/>
+                        <w:lang w:val="en-US"/>
                       </w:rPr>
                       <w:t>M. Autors, "Get started with Zumo library," 2018.</w:t>
                     </w:r>
@@ -10640,8 +10762,15 @@
                     <w:r>
                       <w:rPr>
                         <w:noProof/>
+                        <w:lang w:val="en-US"/>
                       </w:rPr>
-                      <w:t>Multiple Authors, "PID controller," 22 November 2018. [Online]. Available: https://en.wikipedia.org/wiki/PID_controller. [Accessed 26 November 2018].</w:t>
+                      <w:t xml:space="preserve">Multiple Authors, "PID controller," 22 November 2018. [Online]. Available: https://en.wikipedia.org/wiki/PID_controller. </w:t>
+                    </w:r>
+                    <w:r>
+                      <w:rPr>
+                        <w:noProof/>
+                      </w:rPr>
+                      <w:t>[Accessed 26 November 2018].</w:t>
                     </w:r>
                   </w:p>
                 </w:tc>
@@ -10696,7 +10825,7 @@
           <w:lang w:val="en-US"/>
         </w:rPr>
       </w:pPr>
-      <w:bookmarkStart w:id="38" w:name="_Toc532402624"/>
+      <w:bookmarkStart w:id="40" w:name="_Toc532402624"/>
       <w:r>
         <w:rPr>
           <w:lang w:val="en-US"/>
@@ -10704,7 +10833,7 @@
         <w:lastRenderedPageBreak/>
         <w:t>Appendix 1. Competition logs</w:t>
       </w:r>
-      <w:bookmarkEnd w:id="38"/>
+      <w:bookmarkEnd w:id="40"/>
     </w:p>
     <w:p>
       <w:pPr>
@@ -12092,13 +12221,7 @@
         <w:rPr>
           <w:lang w:val="en-US"/>
         </w:rPr>
-        <w:t xml:space="preserve"> the documents for typos, </w:t>
-      </w:r>
-      <w:r>
-        <w:rPr>
-          <w:lang w:val="en-US"/>
-        </w:rPr>
-        <w:t>grammatical and other mistakes before submission.</w:t>
+        <w:t xml:space="preserve"> the documents for typos, grammatical and other mistakes before submission.</w:t>
       </w:r>
     </w:p>
     <w:p>
@@ -12122,7 +12245,6 @@
         </w:rPr>
         <w:t xml:space="preserve">Please also </w:t>
       </w:r>
-      <w:bookmarkStart w:id="1" w:name="_GoBack"/>
       <w:r>
         <w:rPr>
           <w:u w:val="single"/>
@@ -12130,7 +12252,6 @@
         </w:rPr>
         <w:t>remove all comments</w:t>
       </w:r>
-      <w:bookmarkEnd w:id="1"/>
       <w:r>
         <w:rPr>
           <w:lang w:val="en-US"/>
@@ -12161,7 +12282,7 @@
       </w:r>
     </w:p>
   </w:comment>
-  <w:comment w:id="4" w:author="Mikhail Stefantsev" w:date="2018-12-12T17:30:00Z" w:initials="MS">
+  <w:comment w:id="3" w:author="Mikhail Stefantsev" w:date="2018-12-12T17:30:00Z" w:initials="MS">
     <w:p>
       <w:pPr>
         <w:pStyle w:val="CommentText"/>
@@ -12180,6 +12301,42 @@
           <w:lang w:val="en-US"/>
         </w:rPr>
         <w:t>Informal style, better to change</w:t>
+      </w:r>
+    </w:p>
+  </w:comment>
+  <w:comment w:id="4" w:author="rukhsorka@gmail.com" w:date="2018-12-13T09:53:00Z" w:initials="r">
+    <w:p>
+      <w:pPr>
+        <w:pStyle w:val="CommentText"/>
+        <w:rPr>
+          <w:lang w:val="en-US"/>
+        </w:rPr>
+      </w:pPr>
+      <w:r>
+        <w:rPr>
+          <w:rStyle w:val="CommentReference"/>
+        </w:rPr>
+        <w:annotationRef/>
+      </w:r>
+      <w:r>
+        <w:rPr>
+          <w:lang w:val="en-US"/>
+        </w:rPr>
+        <w:t>Changed</w:t>
+      </w:r>
+    </w:p>
+  </w:comment>
+  <w:comment w:id="5" w:author="rukhsorka@gmail.com" w:date="2018-12-13T09:53:00Z" w:initials="r">
+    <w:p>
+      <w:pPr>
+        <w:pStyle w:val="CommentText"/>
+        <w:ind w:left="0"/>
+      </w:pPr>
+      <w:r>
+        <w:rPr>
+          <w:rStyle w:val="CommentReference"/>
+        </w:rPr>
+        <w:annotationRef/>
       </w:r>
     </w:p>
   </w:comment>
@@ -12190,6 +12347,8 @@
 <w15:commentsEx xmlns:wpc="http://schemas.microsoft.com/office/word/2010/wordprocessingCanvas" xmlns:cx="http://schemas.microsoft.com/office/drawing/2014/chartex" xmlns:cx1="http://schemas.microsoft.com/office/drawing/2015/9/8/chartex" xmlns:cx2="http://schemas.microsoft.com/office/drawing/2015/10/21/chartex" xmlns:cx3="http://schemas.microsoft.com/office/drawing/2016/5/9/chartex" xmlns:cx4="http://schemas.microsoft.com/office/drawing/2016/5/10/chartex" xmlns:cx5="http://schemas.microsoft.com/office/drawing/2016/5/11/chartex" xmlns:cx6="http://schemas.microsoft.com/office/drawing/2016/5/12/chartex" xmlns:cx7="http://schemas.microsoft.com/office/drawing/2016/5/13/chartex" xmlns:cx8="http://schemas.microsoft.com/office/drawing/2016/5/14/chartex" xmlns:mc="http://schemas.openxmlformats.org/markup-compatibility/2006" xmlns:aink="http://schemas.microsoft.com/office/drawing/2016/ink" xmlns:am3d="http://schemas.microsoft.com/office/drawing/2017/model3d" xmlns:o="urn:schemas-microsoft-com:office:office" xmlns:r="http://schemas.openxmlformats.org/officeDocument/2006/relationships" xmlns:m="http://schemas.openxmlformats.org/officeDocument/2006/math" xmlns:v="urn:schemas-microsoft-com:vml" xmlns:wp14="http://schemas.microsoft.com/office/word/2010/wordprocessingDrawing" xmlns:wp="http://schemas.openxmlformats.org/drawingml/2006/wordprocessingDrawing" xmlns:w10="urn:schemas-microsoft-com:office:word" xmlns:w="http://schemas.openxmlformats.org/wordprocessingml/2006/main" xmlns:w14="http://schemas.microsoft.com/office/word/2010/wordml" xmlns:w15="http://schemas.microsoft.com/office/word/2012/wordml" xmlns:w16cid="http://schemas.microsoft.com/office/word/2016/wordml/cid" xmlns:w16se="http://schemas.microsoft.com/office/word/2015/wordml/symex" xmlns:wpg="http://schemas.microsoft.com/office/word/2010/wordprocessingGroup" xmlns:wpi="http://schemas.microsoft.com/office/word/2010/wordprocessingInk" xmlns:wne="http://schemas.microsoft.com/office/word/2006/wordml" xmlns:wps="http://schemas.microsoft.com/office/word/2010/wordprocessingShape" mc:Ignorable="w14 w15 w16se w16cid wp14">
   <w15:commentEx w15:paraId="66A4659B" w15:done="0"/>
   <w15:commentEx w15:paraId="294D099C" w15:done="0"/>
+  <w15:commentEx w15:paraId="2D0554EB" w15:paraIdParent="294D099C" w15:done="0"/>
+  <w15:commentEx w15:paraId="774112D6" w15:paraIdParent="294D099C" w15:done="0"/>
 </w15:commentsEx>
 </file>
 
@@ -12197,6 +12356,8 @@
 <w16cid:commentsIds xmlns:wpc="http://schemas.microsoft.com/office/word/2010/wordprocessingCanvas" xmlns:cx="http://schemas.microsoft.com/office/drawing/2014/chartex" xmlns:cx1="http://schemas.microsoft.com/office/drawing/2015/9/8/chartex" xmlns:cx2="http://schemas.microsoft.com/office/drawing/2015/10/21/chartex" xmlns:cx3="http://schemas.microsoft.com/office/drawing/2016/5/9/chartex" xmlns:cx4="http://schemas.microsoft.com/office/drawing/2016/5/10/chartex" xmlns:cx5="http://schemas.microsoft.com/office/drawing/2016/5/11/chartex" xmlns:cx6="http://schemas.microsoft.com/office/drawing/2016/5/12/chartex" xmlns:cx7="http://schemas.microsoft.com/office/drawing/2016/5/13/chartex" xmlns:cx8="http://schemas.microsoft.com/office/drawing/2016/5/14/chartex" xmlns:mc="http://schemas.openxmlformats.org/markup-compatibility/2006" xmlns:aink="http://schemas.microsoft.com/office/drawing/2016/ink" xmlns:am3d="http://schemas.microsoft.com/office/drawing/2017/model3d" xmlns:o="urn:schemas-microsoft-com:office:office" xmlns:r="http://schemas.openxmlformats.org/officeDocument/2006/relationships" xmlns:m="http://schemas.openxmlformats.org/officeDocument/2006/math" xmlns:v="urn:schemas-microsoft-com:vml" xmlns:wp14="http://schemas.microsoft.com/office/word/2010/wordprocessingDrawing" xmlns:wp="http://schemas.openxmlformats.org/drawingml/2006/wordprocessingDrawing" xmlns:w10="urn:schemas-microsoft-com:office:word" xmlns:w="http://schemas.openxmlformats.org/wordprocessingml/2006/main" xmlns:w14="http://schemas.microsoft.com/office/word/2010/wordml" xmlns:w15="http://schemas.microsoft.com/office/word/2012/wordml" xmlns:w16cid="http://schemas.microsoft.com/office/word/2016/wordml/cid" xmlns:w16se="http://schemas.microsoft.com/office/word/2015/wordml/symex" xmlns:wpg="http://schemas.microsoft.com/office/word/2010/wordprocessingGroup" xmlns:wpi="http://schemas.microsoft.com/office/word/2010/wordprocessingInk" xmlns:wne="http://schemas.microsoft.com/office/word/2006/wordml" xmlns:wps="http://schemas.microsoft.com/office/word/2010/wordprocessingShape" mc:Ignorable="w14 w15 w16se w16cid wp14">
   <w16cid:commentId w16cid:paraId="66A4659B" w16cid:durableId="1FBBD1E8"/>
   <w16cid:commentId w16cid:paraId="294D099C" w16cid:durableId="1FBBC445"/>
+  <w16cid:commentId w16cid:paraId="2D0554EB" w16cid:durableId="1FBCAA96"/>
+  <w16cid:commentId w16cid:paraId="774112D6" w16cid:durableId="1FBCAAB1"/>
 </w16cid:commentsIds>
 </file>
 
@@ -13922,6 +14083,119 @@
     </w:lvl>
   </w:abstractNum>
   <w:abstractNum w:abstractNumId="2" w15:restartNumberingAfterBreak="0">
+    <w:nsid w:val="118716E1"/>
+    <w:multiLevelType w:val="hybridMultilevel"/>
+    <w:tmpl w:val="14CACBA0"/>
+    <w:lvl w:ilvl="0" w:tplc="10000001">
+      <w:start w:val="1"/>
+      <w:numFmt w:val="bullet"/>
+      <w:lvlText w:val=""/>
+      <w:lvlJc w:val="left"/>
+      <w:pPr>
+        <w:ind w:left="1151" w:hanging="360"/>
+      </w:pPr>
+      <w:rPr>
+        <w:rFonts w:ascii="Symbol" w:hAnsi="Symbol" w:hint="default"/>
+      </w:rPr>
+    </w:lvl>
+    <w:lvl w:ilvl="1" w:tplc="10000003" w:tentative="1">
+      <w:start w:val="1"/>
+      <w:numFmt w:val="bullet"/>
+      <w:lvlText w:val="o"/>
+      <w:lvlJc w:val="left"/>
+      <w:pPr>
+        <w:ind w:left="1871" w:hanging="360"/>
+      </w:pPr>
+      <w:rPr>
+        <w:rFonts w:ascii="Courier New" w:hAnsi="Courier New" w:cs="Courier New" w:hint="default"/>
+      </w:rPr>
+    </w:lvl>
+    <w:lvl w:ilvl="2" w:tplc="10000005" w:tentative="1">
+      <w:start w:val="1"/>
+      <w:numFmt w:val="bullet"/>
+      <w:lvlText w:val=""/>
+      <w:lvlJc w:val="left"/>
+      <w:pPr>
+        <w:ind w:left="2591" w:hanging="360"/>
+      </w:pPr>
+      <w:rPr>
+        <w:rFonts w:ascii="Wingdings" w:hAnsi="Wingdings" w:hint="default"/>
+      </w:rPr>
+    </w:lvl>
+    <w:lvl w:ilvl="3" w:tplc="10000001" w:tentative="1">
+      <w:start w:val="1"/>
+      <w:numFmt w:val="bullet"/>
+      <w:lvlText w:val=""/>
+      <w:lvlJc w:val="left"/>
+      <w:pPr>
+        <w:ind w:left="3311" w:hanging="360"/>
+      </w:pPr>
+      <w:rPr>
+        <w:rFonts w:ascii="Symbol" w:hAnsi="Symbol" w:hint="default"/>
+      </w:rPr>
+    </w:lvl>
+    <w:lvl w:ilvl="4" w:tplc="10000003" w:tentative="1">
+      <w:start w:val="1"/>
+      <w:numFmt w:val="bullet"/>
+      <w:lvlText w:val="o"/>
+      <w:lvlJc w:val="left"/>
+      <w:pPr>
+        <w:ind w:left="4031" w:hanging="360"/>
+      </w:pPr>
+      <w:rPr>
+        <w:rFonts w:ascii="Courier New" w:hAnsi="Courier New" w:cs="Courier New" w:hint="default"/>
+      </w:rPr>
+    </w:lvl>
+    <w:lvl w:ilvl="5" w:tplc="10000005" w:tentative="1">
+      <w:start w:val="1"/>
+      <w:numFmt w:val="bullet"/>
+      <w:lvlText w:val=""/>
+      <w:lvlJc w:val="left"/>
+      <w:pPr>
+        <w:ind w:left="4751" w:hanging="360"/>
+      </w:pPr>
+      <w:rPr>
+        <w:rFonts w:ascii="Wingdings" w:hAnsi="Wingdings" w:hint="default"/>
+      </w:rPr>
+    </w:lvl>
+    <w:lvl w:ilvl="6" w:tplc="10000001" w:tentative="1">
+      <w:start w:val="1"/>
+      <w:numFmt w:val="bullet"/>
+      <w:lvlText w:val=""/>
+      <w:lvlJc w:val="left"/>
+      <w:pPr>
+        <w:ind w:left="5471" w:hanging="360"/>
+      </w:pPr>
+      <w:rPr>
+        <w:rFonts w:ascii="Symbol" w:hAnsi="Symbol" w:hint="default"/>
+      </w:rPr>
+    </w:lvl>
+    <w:lvl w:ilvl="7" w:tplc="10000003" w:tentative="1">
+      <w:start w:val="1"/>
+      <w:numFmt w:val="bullet"/>
+      <w:lvlText w:val="o"/>
+      <w:lvlJc w:val="left"/>
+      <w:pPr>
+        <w:ind w:left="6191" w:hanging="360"/>
+      </w:pPr>
+      <w:rPr>
+        <w:rFonts w:ascii="Courier New" w:hAnsi="Courier New" w:cs="Courier New" w:hint="default"/>
+      </w:rPr>
+    </w:lvl>
+    <w:lvl w:ilvl="8" w:tplc="10000005" w:tentative="1">
+      <w:start w:val="1"/>
+      <w:numFmt w:val="bullet"/>
+      <w:lvlText w:val=""/>
+      <w:lvlJc w:val="left"/>
+      <w:pPr>
+        <w:ind w:left="6911" w:hanging="360"/>
+      </w:pPr>
+      <w:rPr>
+        <w:rFonts w:ascii="Wingdings" w:hAnsi="Wingdings" w:hint="default"/>
+      </w:rPr>
+    </w:lvl>
+  </w:abstractNum>
+  <w:abstractNum w:abstractNumId="3" w15:restartNumberingAfterBreak="0">
     <w:nsid w:val="161A0E80"/>
     <w:multiLevelType w:val="multilevel"/>
     <w:tmpl w:val="EFEA7FE4"/>
@@ -14034,7 +14308,7 @@
       </w:pPr>
     </w:lvl>
   </w:abstractNum>
-  <w:abstractNum w:abstractNumId="3" w15:restartNumberingAfterBreak="0">
+  <w:abstractNum w:abstractNumId="4" w15:restartNumberingAfterBreak="0">
     <w:nsid w:val="20A16858"/>
     <w:multiLevelType w:val="hybridMultilevel"/>
     <w:tmpl w:val="D8EC68AA"/>
@@ -14146,10 +14420,10 @@
       </w:rPr>
     </w:lvl>
   </w:abstractNum>
-  <w:abstractNum w:abstractNumId="4" w15:restartNumberingAfterBreak="0">
+  <w:abstractNum w:abstractNumId="5" w15:restartNumberingAfterBreak="0">
     <w:nsid w:val="2A66349D"/>
     <w:multiLevelType w:val="multilevel"/>
-    <w:tmpl w:val="F27634AC"/>
+    <w:tmpl w:val="3D382014"/>
     <w:lvl w:ilvl="0">
       <w:start w:val="1"/>
       <w:numFmt w:val="decimal"/>
@@ -14243,7 +14517,7 @@
       </w:pPr>
     </w:lvl>
   </w:abstractNum>
-  <w:abstractNum w:abstractNumId="5" w15:restartNumberingAfterBreak="0">
+  <w:abstractNum w:abstractNumId="6" w15:restartNumberingAfterBreak="0">
     <w:nsid w:val="2A7A3A52"/>
     <w:multiLevelType w:val="hybridMultilevel"/>
     <w:tmpl w:val="1F16DF96"/>
@@ -14356,7 +14630,7 @@
       </w:rPr>
     </w:lvl>
   </w:abstractNum>
-  <w:abstractNum w:abstractNumId="6" w15:restartNumberingAfterBreak="0">
+  <w:abstractNum w:abstractNumId="7" w15:restartNumberingAfterBreak="0">
     <w:nsid w:val="31A5365C"/>
     <w:multiLevelType w:val="hybridMultilevel"/>
     <w:tmpl w:val="110A2946"/>
@@ -14468,7 +14742,7 @@
       </w:rPr>
     </w:lvl>
   </w:abstractNum>
-  <w:abstractNum w:abstractNumId="7" w15:restartNumberingAfterBreak="0">
+  <w:abstractNum w:abstractNumId="8" w15:restartNumberingAfterBreak="0">
     <w:nsid w:val="61001A90"/>
     <w:multiLevelType w:val="multilevel"/>
     <w:tmpl w:val="C0D431A0"/>
@@ -14611,7 +14885,7 @@
       </w:pPr>
     </w:lvl>
   </w:abstractNum>
-  <w:abstractNum w:abstractNumId="8" w15:restartNumberingAfterBreak="0">
+  <w:abstractNum w:abstractNumId="9" w15:restartNumberingAfterBreak="0">
     <w:nsid w:val="6EFA39F2"/>
     <w:multiLevelType w:val="multilevel"/>
     <w:tmpl w:val="EA3225E2"/>
@@ -14733,7 +15007,7 @@
       </w:rPr>
     </w:lvl>
   </w:abstractNum>
-  <w:abstractNum w:abstractNumId="9" w15:restartNumberingAfterBreak="0">
+  <w:abstractNum w:abstractNumId="10" w15:restartNumberingAfterBreak="0">
     <w:nsid w:val="6F346B38"/>
     <w:multiLevelType w:val="multilevel"/>
     <w:tmpl w:val="111A7334"/>
@@ -14846,7 +15120,7 @@
       </w:pPr>
     </w:lvl>
   </w:abstractNum>
-  <w:abstractNum w:abstractNumId="10" w15:restartNumberingAfterBreak="0">
+  <w:abstractNum w:abstractNumId="11" w15:restartNumberingAfterBreak="0">
     <w:nsid w:val="6F736498"/>
     <w:multiLevelType w:val="multilevel"/>
     <w:tmpl w:val="B6FA1CA0"/>
@@ -14995,7 +15269,7 @@
       </w:rPr>
     </w:lvl>
   </w:abstractNum>
-  <w:abstractNum w:abstractNumId="11" w15:restartNumberingAfterBreak="0">
+  <w:abstractNum w:abstractNumId="12" w15:restartNumberingAfterBreak="0">
     <w:nsid w:val="73DA521C"/>
     <w:multiLevelType w:val="multilevel"/>
     <w:tmpl w:val="0409001D"/>
@@ -15081,7 +15355,7 @@
       </w:pPr>
     </w:lvl>
   </w:abstractNum>
-  <w:abstractNum w:abstractNumId="12" w15:restartNumberingAfterBreak="0">
+  <w:abstractNum w:abstractNumId="13" w15:restartNumberingAfterBreak="0">
     <w:nsid w:val="754C4184"/>
     <w:multiLevelType w:val="hybridMultilevel"/>
     <w:tmpl w:val="4B5094F6"/>
@@ -15195,10 +15469,10 @@
     </w:lvl>
   </w:abstractNum>
   <w:num w:numId="1">
-    <w:abstractNumId w:val="2"/>
+    <w:abstractNumId w:val="3"/>
   </w:num>
   <w:num w:numId="2">
-    <w:abstractNumId w:val="9"/>
+    <w:abstractNumId w:val="10"/>
     <w:lvlOverride w:ilvl="0">
       <w:lvl w:ilvl="0">
         <w:numFmt w:val="decimal"/>
@@ -15211,34 +15485,37 @@
     <w:abstractNumId w:val="1"/>
   </w:num>
   <w:num w:numId="4">
-    <w:abstractNumId w:val="8"/>
+    <w:abstractNumId w:val="9"/>
   </w:num>
   <w:num w:numId="5">
-    <w:abstractNumId w:val="7"/>
+    <w:abstractNumId w:val="8"/>
   </w:num>
   <w:num w:numId="6">
     <w:abstractNumId w:val="0"/>
   </w:num>
   <w:num w:numId="7">
+    <w:abstractNumId w:val="5"/>
+  </w:num>
+  <w:num w:numId="8">
+    <w:abstractNumId w:val="12"/>
+  </w:num>
+  <w:num w:numId="9">
     <w:abstractNumId w:val="4"/>
   </w:num>
-  <w:num w:numId="8">
+  <w:num w:numId="10">
+    <w:abstractNumId w:val="7"/>
+  </w:num>
+  <w:num w:numId="11">
     <w:abstractNumId w:val="11"/>
   </w:num>
-  <w:num w:numId="9">
-    <w:abstractNumId w:val="3"/>
+  <w:num w:numId="12">
+    <w:abstractNumId w:val="13"/>
   </w:num>
-  <w:num w:numId="10">
+  <w:num w:numId="13">
     <w:abstractNumId w:val="6"/>
   </w:num>
-  <w:num w:numId="11">
-    <w:abstractNumId w:val="10"/>
-  </w:num>
-  <w:num w:numId="12">
-    <w:abstractNumId w:val="12"/>
-  </w:num>
-  <w:num w:numId="13">
-    <w:abstractNumId w:val="5"/>
+  <w:num w:numId="14">
+    <w:abstractNumId w:val="2"/>
   </w:num>
 </w:numbering>
 </file>
@@ -15247,6 +15524,9 @@
 <w15:people xmlns:wpc="http://schemas.microsoft.com/office/word/2010/wordprocessingCanvas" xmlns:cx="http://schemas.microsoft.com/office/drawing/2014/chartex" xmlns:cx1="http://schemas.microsoft.com/office/drawing/2015/9/8/chartex" xmlns:cx2="http://schemas.microsoft.com/office/drawing/2015/10/21/chartex" xmlns:cx3="http://schemas.microsoft.com/office/drawing/2016/5/9/chartex" xmlns:cx4="http://schemas.microsoft.com/office/drawing/2016/5/10/chartex" xmlns:cx5="http://schemas.microsoft.com/office/drawing/2016/5/11/chartex" xmlns:cx6="http://schemas.microsoft.com/office/drawing/2016/5/12/chartex" xmlns:cx7="http://schemas.microsoft.com/office/drawing/2016/5/13/chartex" xmlns:cx8="http://schemas.microsoft.com/office/drawing/2016/5/14/chartex" xmlns:mc="http://schemas.openxmlformats.org/markup-compatibility/2006" xmlns:aink="http://schemas.microsoft.com/office/drawing/2016/ink" xmlns:am3d="http://schemas.microsoft.com/office/drawing/2017/model3d" xmlns:o="urn:schemas-microsoft-com:office:office" xmlns:r="http://schemas.openxmlformats.org/officeDocument/2006/relationships" xmlns:m="http://schemas.openxmlformats.org/officeDocument/2006/math" xmlns:v="urn:schemas-microsoft-com:vml" xmlns:wp14="http://schemas.microsoft.com/office/word/2010/wordprocessingDrawing" xmlns:wp="http://schemas.openxmlformats.org/drawingml/2006/wordprocessingDrawing" xmlns:w10="urn:schemas-microsoft-com:office:word" xmlns:w="http://schemas.openxmlformats.org/wordprocessingml/2006/main" xmlns:w14="http://schemas.microsoft.com/office/word/2010/wordml" xmlns:w15="http://schemas.microsoft.com/office/word/2012/wordml" xmlns:w16cid="http://schemas.microsoft.com/office/word/2016/wordml/cid" xmlns:w16se="http://schemas.microsoft.com/office/word/2015/wordml/symex" xmlns:wpg="http://schemas.microsoft.com/office/word/2010/wordprocessingGroup" xmlns:wpi="http://schemas.microsoft.com/office/word/2010/wordprocessingInk" xmlns:wne="http://schemas.microsoft.com/office/word/2006/wordml" xmlns:wps="http://schemas.microsoft.com/office/word/2010/wordprocessingShape" mc:Ignorable="w14 w15 w16se w16cid wp14">
   <w15:person w15:author="Mikhail Stefantsev">
     <w15:presenceInfo w15:providerId="None" w15:userId="Mikhail Stefantsev"/>
+  </w15:person>
+  <w15:person w15:author="rukhsorka@gmail.com">
+    <w15:presenceInfo w15:providerId="Windows Live" w15:userId="7c796c6f67646a58"/>
   </w15:person>
 </w15:people>
 </file>
@@ -15807,16 +16087,18 @@
     <w:autoRedefine/>
     <w:uiPriority w:val="2"/>
     <w:qFormat/>
-    <w:rsid w:val="006E305F"/>
+    <w:rsid w:val="00EE727E"/>
     <w:pPr>
       <w:numPr>
         <w:ilvl w:val="1"/>
       </w:numPr>
     </w:pPr>
     <w:rPr>
-      <w:rFonts w:eastAsia="Times New Roman"/>
+      <w:rFonts w:eastAsia="Times New Roman" w:cstheme="majorHAnsi"/>
       <w:b w:val="0"/>
+      <w:color w:val="000000"/>
       <w:sz w:val="28"/>
+      <w:szCs w:val="28"/>
       <w:lang w:val="en-US"/>
     </w:rPr>
   </w:style>
@@ -15825,11 +16107,12 @@
     <w:basedOn w:val="DefaultParagraphFont"/>
     <w:link w:val="Numberedlistlevel2"/>
     <w:uiPriority w:val="2"/>
-    <w:rsid w:val="006E305F"/>
+    <w:rsid w:val="00EE727E"/>
     <w:rPr>
-      <w:rFonts w:asciiTheme="majorHAnsi" w:eastAsia="Times New Roman" w:hAnsiTheme="majorHAnsi" w:cstheme="majorBidi"/>
+      <w:rFonts w:asciiTheme="majorHAnsi" w:eastAsia="Times New Roman" w:hAnsiTheme="majorHAnsi" w:cstheme="majorHAnsi"/>
+      <w:color w:val="000000"/>
       <w:sz w:val="28"/>
-      <w:szCs w:val="26"/>
+      <w:szCs w:val="28"/>
       <w:lang w:val="en-US"/>
     </w:rPr>
   </w:style>
@@ -15855,6 +16138,7 @@
     <w:rsid w:val="00D44D20"/>
     <w:rPr>
       <w:rFonts w:asciiTheme="majorHAnsi" w:eastAsia="Times New Roman" w:hAnsiTheme="majorHAnsi" w:cstheme="majorBidi"/>
+      <w:color w:val="000000"/>
       <w:sz w:val="28"/>
       <w:szCs w:val="26"/>
       <w:lang w:val="en-US"/>
@@ -15882,6 +16166,7 @@
     <w:rsid w:val="00D44D20"/>
     <w:rPr>
       <w:rFonts w:asciiTheme="majorHAnsi" w:eastAsia="Times New Roman" w:hAnsiTheme="majorHAnsi" w:cstheme="majorBidi"/>
+      <w:color w:val="000000"/>
       <w:sz w:val="28"/>
       <w:szCs w:val="26"/>
       <w:lang w:val="en-US"/>
@@ -15909,6 +16194,7 @@
     <w:rsid w:val="00D44D20"/>
     <w:rPr>
       <w:rFonts w:asciiTheme="majorHAnsi" w:eastAsia="Times New Roman" w:hAnsiTheme="majorHAnsi" w:cstheme="majorBidi"/>
+      <w:color w:val="000000"/>
       <w:sz w:val="28"/>
       <w:szCs w:val="26"/>
       <w:lang w:val="en-US"/>
@@ -16798,7 +17084,7 @@
 </file>
 
 <file path=customXml/itemProps2.xml><?xml version="1.0" encoding="utf-8"?>
-<ds:datastoreItem xmlns:ds="http://schemas.openxmlformats.org/officeDocument/2006/customXml" ds:itemID="{893571A1-D108-405D-AF5D-F145B49A3078}">
+<ds:datastoreItem xmlns:ds="http://schemas.openxmlformats.org/officeDocument/2006/customXml" ds:itemID="{A88C18A6-3E5A-4539-AD7B-8C52DE9EA50B}">
   <ds:schemaRefs>
     <ds:schemaRef ds:uri="http://schemas.openxmlformats.org/officeDocument/2006/bibliography"/>
   </ds:schemaRefs>

</xml_diff>

<commit_message>
language and grammar fixes
</commit_message>
<xml_diff>
--- a/projects-report.docx
+++ b/projects-report.docx
@@ -13,7 +13,6 @@
           <w:docPartUnique/>
         </w:docPartObj>
       </w:sdtPr>
-      <w:sdtEndPr/>
       <w:sdtContent>
         <w:p>
           <w:pPr>
@@ -138,25 +137,14 @@
                                     <w:dataBinding w:prefixMappings="xmlns:ns0='http://purl.org/dc/elements/1.1/' xmlns:ns1='http://schemas.openxmlformats.org/package/2006/metadata/core-properties' " w:xpath="/ns1:coreProperties[1]/ns0:title[1]" w:storeItemID="{6C3C8BC8-F283-45AE-878A-BAB7291924A1}"/>
                                     <w:text/>
                                   </w:sdtPr>
-                                  <w:sdtEndPr/>
                                   <w:sdtContent>
-                                    <w:proofErr w:type="spellStart"/>
                                     <w:r>
                                       <w:rPr>
                                         <w:color w:val="4472C4" w:themeColor="accent1"/>
                                         <w:sz w:val="72"/>
                                         <w:szCs w:val="72"/>
                                       </w:rPr>
-                                      <w:t>Zumo</w:t>
-                                    </w:r>
-                                    <w:proofErr w:type="spellEnd"/>
-                                    <w:r>
-                                      <w:rPr>
-                                        <w:color w:val="4472C4" w:themeColor="accent1"/>
-                                        <w:sz w:val="72"/>
-                                        <w:szCs w:val="72"/>
-                                      </w:rPr>
-                                      <w:t xml:space="preserve"> project</w:t>
+                                      <w:t>Zumo project</w:t>
                                     </w:r>
                                   </w:sdtContent>
                                 </w:sdt>
@@ -175,7 +163,6 @@
                                   <w:dataBinding w:prefixMappings="xmlns:ns0='http://purl.org/dc/elements/1.1/' xmlns:ns1='http://schemas.openxmlformats.org/package/2006/metadata/core-properties' " w:xpath="/ns1:coreProperties[1]/ns0:subject[1]" w:storeItemID="{6C3C8BC8-F283-45AE-878A-BAB7291924A1}"/>
                                   <w:text/>
                                 </w:sdtPr>
-                                <w:sdtEndPr/>
                                 <w:sdtContent>
                                   <w:p>
                                     <w:pPr>
@@ -214,7 +201,6 @@
                                   <w:dataBinding w:prefixMappings="xmlns:ns0='http://purl.org/dc/elements/1.1/' xmlns:ns1='http://schemas.openxmlformats.org/package/2006/metadata/core-properties' " w:xpath="/ns1:coreProperties[1]/ns0:creator[1]" w:storeItemID="{6C3C8BC8-F283-45AE-878A-BAB7291924A1}"/>
                                   <w:text/>
                                 </w:sdtPr>
-                                <w:sdtEndPr/>
                                 <w:sdtContent>
                                   <w:p>
                                     <w:pPr>
@@ -473,7 +459,6 @@
                                     <w:calendar w:val="gregorian"/>
                                   </w:date>
                                 </w:sdtPr>
-                                <w:sdtEndPr/>
                                 <w:sdtContent>
                                   <w:p>
                                     <w:pPr>
@@ -633,7 +618,7 @@
               <w:noProof/>
               <w:sz w:val="22"/>
               <w:szCs w:val="22"/>
-              <w:lang w:val="en-US"/>
+              <w:lang w:eastAsia="ru-RU"/>
             </w:rPr>
           </w:pPr>
           <w:r>
@@ -660,7 +645,7 @@
             </w:rPr>
             <w:fldChar w:fldCharType="separate"/>
           </w:r>
-          <w:hyperlink w:anchor="_Toc532402596" w:history="1">
+          <w:hyperlink w:anchor="_Toc532460407" w:history="1">
             <w:r>
               <w:rPr>
                 <w:rStyle w:val="Hyperlink"/>
@@ -676,27 +661,27 @@
                 <w:noProof/>
                 <w:sz w:val="22"/>
                 <w:szCs w:val="22"/>
+                <w:lang w:eastAsia="ru-RU"/>
+              </w:rPr>
+              <w:tab/>
+            </w:r>
+            <w:r>
+              <w:rPr>
+                <w:rStyle w:val="Hyperlink"/>
+                <w:noProof/>
                 <w:lang w:val="en-US"/>
               </w:rPr>
+              <w:t>Abstract</w:t>
+            </w:r>
+            <w:r>
+              <w:rPr>
+                <w:noProof/>
+                <w:webHidden/>
+              </w:rPr>
               <w:tab/>
             </w:r>
             <w:r>
               <w:rPr>
-                <w:rStyle w:val="Hyperlink"/>
-                <w:noProof/>
-                <w:lang w:val="en-US"/>
-              </w:rPr>
-              <w:t>Abstract</w:t>
-            </w:r>
-            <w:r>
-              <w:rPr>
-                <w:noProof/>
-                <w:webHidden/>
-              </w:rPr>
-              <w:tab/>
-            </w:r>
-            <w:r>
-              <w:rPr>
                 <w:noProof/>
                 <w:webHidden/>
               </w:rPr>
@@ -707,7 +692,7 @@
                 <w:noProof/>
                 <w:webHidden/>
               </w:rPr>
-              <w:instrText xml:space="preserve"> PAGEREF _Toc532402596 \h </w:instrText>
+              <w:instrText xml:space="preserve"> PAGEREF _Toc532460407 \h </w:instrText>
             </w:r>
             <w:r>
               <w:rPr>
@@ -750,14 +735,13 @@
               <w:noProof/>
               <w:sz w:val="22"/>
               <w:szCs w:val="22"/>
-              <w:lang w:val="en-US"/>
+              <w:lang w:eastAsia="ru-RU"/>
             </w:rPr>
           </w:pPr>
-          <w:hyperlink w:anchor="_Toc532402597" w:history="1">
+          <w:hyperlink w:anchor="_Toc532460408" w:history="1">
             <w:r>
               <w:rPr>
                 <w:rStyle w:val="Hyperlink"/>
-                <w:rFonts w:cstheme="majorHAnsi"/>
                 <w:noProof/>
               </w:rPr>
               <w:t>1.1.</w:t>
@@ -768,7 +752,7 @@
                 <w:noProof/>
                 <w:sz w:val="22"/>
                 <w:szCs w:val="22"/>
-                <w:lang w:val="en-US"/>
+                <w:lang w:eastAsia="ru-RU"/>
               </w:rPr>
               <w:tab/>
             </w:r>
@@ -798,7 +782,7 @@
                 <w:noProof/>
                 <w:webHidden/>
               </w:rPr>
-              <w:instrText xml:space="preserve"> PAGEREF _Toc532402597 \h </w:instrText>
+              <w:instrText xml:space="preserve"> PAGEREF _Toc532460408 \h </w:instrText>
             </w:r>
             <w:r>
               <w:rPr>
@@ -841,10 +825,10 @@
               <w:noProof/>
               <w:sz w:val="22"/>
               <w:szCs w:val="22"/>
-              <w:lang w:val="en-US"/>
+              <w:lang w:eastAsia="ru-RU"/>
             </w:rPr>
           </w:pPr>
-          <w:hyperlink w:anchor="_Toc532402598" w:history="1">
+          <w:hyperlink w:anchor="_Toc532460409" w:history="1">
             <w:r>
               <w:rPr>
                 <w:rStyle w:val="Hyperlink"/>
@@ -860,27 +844,27 @@
                 <w:noProof/>
                 <w:sz w:val="22"/>
                 <w:szCs w:val="22"/>
+                <w:lang w:eastAsia="ru-RU"/>
+              </w:rPr>
+              <w:tab/>
+            </w:r>
+            <w:r>
+              <w:rPr>
+                <w:rStyle w:val="Hyperlink"/>
+                <w:noProof/>
                 <w:lang w:val="en-US"/>
               </w:rPr>
+              <w:t>Introduction</w:t>
+            </w:r>
+            <w:r>
+              <w:rPr>
+                <w:noProof/>
+                <w:webHidden/>
+              </w:rPr>
               <w:tab/>
             </w:r>
             <w:r>
               <w:rPr>
-                <w:rStyle w:val="Hyperlink"/>
-                <w:noProof/>
-                <w:lang w:val="en-US"/>
-              </w:rPr>
-              <w:t>Introduction</w:t>
-            </w:r>
-            <w:r>
-              <w:rPr>
-                <w:noProof/>
-                <w:webHidden/>
-              </w:rPr>
-              <w:tab/>
-            </w:r>
-            <w:r>
-              <w:rPr>
                 <w:noProof/>
                 <w:webHidden/>
               </w:rPr>
@@ -891,7 +875,7 @@
                 <w:noProof/>
                 <w:webHidden/>
               </w:rPr>
-              <w:instrText xml:space="preserve"> PAGEREF _Toc532402598 \h </w:instrText>
+              <w:instrText xml:space="preserve"> PAGEREF _Toc532460409 \h </w:instrText>
             </w:r>
             <w:r>
               <w:rPr>
@@ -934,14 +918,13 @@
               <w:noProof/>
               <w:sz w:val="22"/>
               <w:szCs w:val="22"/>
-              <w:lang w:val="en-US"/>
+              <w:lang w:eastAsia="ru-RU"/>
             </w:rPr>
           </w:pPr>
-          <w:hyperlink w:anchor="_Toc532402599" w:history="1">
+          <w:hyperlink w:anchor="_Toc532460410" w:history="1">
             <w:r>
               <w:rPr>
                 <w:rStyle w:val="Hyperlink"/>
-                <w:rFonts w:cstheme="majorHAnsi"/>
                 <w:noProof/>
               </w:rPr>
               <w:t>2.1.</w:t>
@@ -952,7 +935,7 @@
                 <w:noProof/>
                 <w:sz w:val="22"/>
                 <w:szCs w:val="22"/>
-                <w:lang w:val="en-US"/>
+                <w:lang w:eastAsia="ru-RU"/>
               </w:rPr>
               <w:tab/>
             </w:r>
@@ -982,7 +965,7 @@
                 <w:noProof/>
                 <w:webHidden/>
               </w:rPr>
-              <w:instrText xml:space="preserve"> PAGEREF _Toc532402599 \h </w:instrText>
+              <w:instrText xml:space="preserve"> PAGEREF _Toc532460410 \h </w:instrText>
             </w:r>
             <w:r>
               <w:rPr>
@@ -1025,10 +1008,10 @@
               <w:noProof/>
               <w:sz w:val="22"/>
               <w:szCs w:val="22"/>
-              <w:lang w:val="en-US"/>
+              <w:lang w:eastAsia="ru-RU"/>
             </w:rPr>
           </w:pPr>
-          <w:hyperlink w:anchor="_Toc532402600" w:history="1">
+          <w:hyperlink w:anchor="_Toc532460411" w:history="1">
             <w:r>
               <w:rPr>
                 <w:rStyle w:val="Hyperlink"/>
@@ -1044,7 +1027,7 @@
                 <w:noProof/>
                 <w:sz w:val="22"/>
                 <w:szCs w:val="22"/>
-                <w:lang w:val="en-US"/>
+                <w:lang w:eastAsia="ru-RU"/>
               </w:rPr>
               <w:tab/>
             </w:r>
@@ -1076,7 +1059,7 @@
                 <w:noProof/>
                 <w:webHidden/>
               </w:rPr>
-              <w:instrText xml:space="preserve"> PAGEREF _Toc532402600 \h </w:instrText>
+              <w:instrText xml:space="preserve"> PAGEREF _Toc532460411 \h </w:instrText>
             </w:r>
             <w:r>
               <w:rPr>
@@ -1119,14 +1102,13 @@
               <w:noProof/>
               <w:sz w:val="22"/>
               <w:szCs w:val="22"/>
-              <w:lang w:val="en-US"/>
+              <w:lang w:eastAsia="ru-RU"/>
             </w:rPr>
           </w:pPr>
-          <w:hyperlink w:anchor="_Toc532402601" w:history="1">
+          <w:hyperlink w:anchor="_Toc532460412" w:history="1">
             <w:r>
               <w:rPr>
                 <w:rStyle w:val="Hyperlink"/>
-                <w:rFonts w:cstheme="majorHAnsi"/>
                 <w:noProof/>
               </w:rPr>
               <w:t>3.1.</w:t>
@@ -1137,7 +1119,7 @@
                 <w:noProof/>
                 <w:sz w:val="22"/>
                 <w:szCs w:val="22"/>
-                <w:lang w:val="en-US"/>
+                <w:lang w:eastAsia="ru-RU"/>
               </w:rPr>
               <w:tab/>
             </w:r>
@@ -1167,7 +1149,7 @@
                 <w:noProof/>
                 <w:webHidden/>
               </w:rPr>
-              <w:instrText xml:space="preserve"> PAGEREF _Toc532402601 \h </w:instrText>
+              <w:instrText xml:space="preserve"> PAGEREF _Toc532460412 \h </w:instrText>
             </w:r>
             <w:r>
               <w:rPr>
@@ -1210,14 +1192,13 @@
               <w:noProof/>
               <w:sz w:val="22"/>
               <w:szCs w:val="22"/>
-              <w:lang w:val="en-US"/>
+              <w:lang w:eastAsia="ru-RU"/>
             </w:rPr>
           </w:pPr>
-          <w:hyperlink w:anchor="_Toc532402602" w:history="1">
+          <w:hyperlink w:anchor="_Toc532460413" w:history="1">
             <w:r>
               <w:rPr>
                 <w:rStyle w:val="Hyperlink"/>
-                <w:rFonts w:cstheme="majorHAnsi"/>
                 <w:noProof/>
               </w:rPr>
               <w:t>3.2.</w:t>
@@ -1228,14 +1209,13 @@
                 <w:noProof/>
                 <w:sz w:val="22"/>
                 <w:szCs w:val="22"/>
-                <w:lang w:val="en-US"/>
+                <w:lang w:eastAsia="ru-RU"/>
               </w:rPr>
               <w:tab/>
             </w:r>
             <w:r>
               <w:rPr>
                 <w:rStyle w:val="Hyperlink"/>
-                <w:rFonts w:ascii="Arial" w:hAnsi="Arial" w:cs="Arial"/>
                 <w:noProof/>
               </w:rPr>
               <w:t>Bitbucket</w:t>
@@ -1259,7 +1239,7 @@
                 <w:noProof/>
                 <w:webHidden/>
               </w:rPr>
-              <w:instrText xml:space="preserve"> PAGEREF _Toc532402602 \h </w:instrText>
+              <w:instrText xml:space="preserve"> PAGEREF _Toc532460413 \h </w:instrText>
             </w:r>
             <w:r>
               <w:rPr>
@@ -1302,14 +1282,13 @@
               <w:noProof/>
               <w:sz w:val="22"/>
               <w:szCs w:val="22"/>
-              <w:lang w:val="en-US"/>
+              <w:lang w:eastAsia="ru-RU"/>
             </w:rPr>
           </w:pPr>
-          <w:hyperlink w:anchor="_Toc532402603" w:history="1">
+          <w:hyperlink w:anchor="_Toc532460414" w:history="1">
             <w:r>
               <w:rPr>
                 <w:rStyle w:val="Hyperlink"/>
-                <w:rFonts w:cstheme="majorHAnsi"/>
                 <w:noProof/>
               </w:rPr>
               <w:t>3.3.</w:t>
@@ -1320,7 +1299,7 @@
                 <w:noProof/>
                 <w:sz w:val="22"/>
                 <w:szCs w:val="22"/>
-                <w:lang w:val="en-US"/>
+                <w:lang w:eastAsia="ru-RU"/>
               </w:rPr>
               <w:tab/>
             </w:r>
@@ -1350,7 +1329,7 @@
                 <w:noProof/>
                 <w:webHidden/>
               </w:rPr>
-              <w:instrText xml:space="preserve"> PAGEREF _Toc532402603 \h </w:instrText>
+              <w:instrText xml:space="preserve"> PAGEREF _Toc532460414 \h </w:instrText>
             </w:r>
             <w:r>
               <w:rPr>
@@ -1393,10 +1372,10 @@
               <w:noProof/>
               <w:sz w:val="22"/>
               <w:szCs w:val="22"/>
-              <w:lang w:val="en-US"/>
+              <w:lang w:eastAsia="ru-RU"/>
             </w:rPr>
           </w:pPr>
-          <w:hyperlink w:anchor="_Toc532402604" w:history="1">
+          <w:hyperlink w:anchor="_Toc532460415" w:history="1">
             <w:r>
               <w:rPr>
                 <w:rStyle w:val="Hyperlink"/>
@@ -1412,7 +1391,7 @@
                 <w:noProof/>
                 <w:sz w:val="22"/>
                 <w:szCs w:val="22"/>
-                <w:lang w:val="en-US"/>
+                <w:lang w:eastAsia="ru-RU"/>
               </w:rPr>
               <w:tab/>
             </w:r>
@@ -1444,7 +1423,7 @@
                 <w:noProof/>
                 <w:webHidden/>
               </w:rPr>
-              <w:instrText xml:space="preserve"> PAGEREF _Toc532402604 \h </w:instrText>
+              <w:instrText xml:space="preserve"> PAGEREF _Toc532460415 \h </w:instrText>
             </w:r>
             <w:r>
               <w:rPr>
@@ -1487,14 +1466,13 @@
               <w:noProof/>
               <w:sz w:val="22"/>
               <w:szCs w:val="22"/>
-              <w:lang w:val="en-US"/>
+              <w:lang w:eastAsia="ru-RU"/>
             </w:rPr>
           </w:pPr>
-          <w:hyperlink w:anchor="_Toc532402605" w:history="1">
+          <w:hyperlink w:anchor="_Toc532460416" w:history="1">
             <w:r>
               <w:rPr>
                 <w:rStyle w:val="Hyperlink"/>
-                <w:rFonts w:cstheme="majorHAnsi"/>
                 <w:noProof/>
               </w:rPr>
               <w:t>4.1.</w:t>
@@ -1505,7 +1483,7 @@
                 <w:noProof/>
                 <w:sz w:val="22"/>
                 <w:szCs w:val="22"/>
-                <w:lang w:val="en-US"/>
+                <w:lang w:eastAsia="ru-RU"/>
               </w:rPr>
               <w:tab/>
             </w:r>
@@ -1535,7 +1513,7 @@
                 <w:noProof/>
                 <w:webHidden/>
               </w:rPr>
-              <w:instrText xml:space="preserve"> PAGEREF _Toc532402605 \h </w:instrText>
+              <w:instrText xml:space="preserve"> PAGEREF _Toc532460416 \h </w:instrText>
             </w:r>
             <w:r>
               <w:rPr>
@@ -1578,14 +1556,13 @@
               <w:noProof/>
               <w:sz w:val="22"/>
               <w:szCs w:val="22"/>
-              <w:lang w:val="en-US"/>
+              <w:lang w:eastAsia="ru-RU"/>
             </w:rPr>
           </w:pPr>
-          <w:hyperlink w:anchor="_Toc532402606" w:history="1">
+          <w:hyperlink w:anchor="_Toc532460417" w:history="1">
             <w:r>
               <w:rPr>
                 <w:rStyle w:val="Hyperlink"/>
-                <w:rFonts w:cstheme="majorHAnsi"/>
                 <w:noProof/>
               </w:rPr>
               <w:t>4.2.</w:t>
@@ -1596,7 +1573,7 @@
                 <w:noProof/>
                 <w:sz w:val="22"/>
                 <w:szCs w:val="22"/>
-                <w:lang w:val="en-US"/>
+                <w:lang w:eastAsia="ru-RU"/>
               </w:rPr>
               <w:tab/>
             </w:r>
@@ -1626,7 +1603,7 @@
                 <w:noProof/>
                 <w:webHidden/>
               </w:rPr>
-              <w:instrText xml:space="preserve"> PAGEREF _Toc532402606 \h </w:instrText>
+              <w:instrText xml:space="preserve"> PAGEREF _Toc532460417 \h </w:instrText>
             </w:r>
             <w:r>
               <w:rPr>
@@ -1669,14 +1646,13 @@
               <w:noProof/>
               <w:sz w:val="22"/>
               <w:szCs w:val="22"/>
-              <w:lang w:val="en-US"/>
+              <w:lang w:eastAsia="ru-RU"/>
             </w:rPr>
           </w:pPr>
-          <w:hyperlink w:anchor="_Toc532402607" w:history="1">
+          <w:hyperlink w:anchor="_Toc532460418" w:history="1">
             <w:r>
               <w:rPr>
                 <w:rStyle w:val="Hyperlink"/>
-                <w:rFonts w:cstheme="majorHAnsi"/>
                 <w:noProof/>
               </w:rPr>
               <w:t>4.3.</w:t>
@@ -1687,7 +1663,7 @@
                 <w:noProof/>
                 <w:sz w:val="22"/>
                 <w:szCs w:val="22"/>
-                <w:lang w:val="en-US"/>
+                <w:lang w:eastAsia="ru-RU"/>
               </w:rPr>
               <w:tab/>
             </w:r>
@@ -1717,7 +1693,7 @@
                 <w:noProof/>
                 <w:webHidden/>
               </w:rPr>
-              <w:instrText xml:space="preserve"> PAGEREF _Toc532402607 \h </w:instrText>
+              <w:instrText xml:space="preserve"> PAGEREF _Toc532460418 \h </w:instrText>
             </w:r>
             <w:r>
               <w:rPr>
@@ -1760,14 +1736,13 @@
               <w:noProof/>
               <w:sz w:val="22"/>
               <w:szCs w:val="22"/>
-              <w:lang w:val="en-US"/>
+              <w:lang w:eastAsia="ru-RU"/>
             </w:rPr>
           </w:pPr>
-          <w:hyperlink w:anchor="_Toc532402608" w:history="1">
+          <w:hyperlink w:anchor="_Toc532460419" w:history="1">
             <w:r>
               <w:rPr>
                 <w:rStyle w:val="Hyperlink"/>
-                <w:rFonts w:cstheme="majorHAnsi"/>
                 <w:noProof/>
               </w:rPr>
               <w:t>4.4.</w:t>
@@ -1778,7 +1753,7 @@
                 <w:noProof/>
                 <w:sz w:val="22"/>
                 <w:szCs w:val="22"/>
-                <w:lang w:val="en-US"/>
+                <w:lang w:eastAsia="ru-RU"/>
               </w:rPr>
               <w:tab/>
             </w:r>
@@ -1808,7 +1783,7 @@
                 <w:noProof/>
                 <w:webHidden/>
               </w:rPr>
-              <w:instrText xml:space="preserve"> PAGEREF _Toc532402608 \h </w:instrText>
+              <w:instrText xml:space="preserve"> PAGEREF _Toc532460419 \h </w:instrText>
             </w:r>
             <w:r>
               <w:rPr>
@@ -1851,10 +1826,10 @@
               <w:noProof/>
               <w:sz w:val="22"/>
               <w:szCs w:val="22"/>
-              <w:lang w:val="en-US"/>
+              <w:lang w:eastAsia="ru-RU"/>
             </w:rPr>
           </w:pPr>
-          <w:hyperlink w:anchor="_Toc532402609" w:history="1">
+          <w:hyperlink w:anchor="_Toc532460420" w:history="1">
             <w:r>
               <w:rPr>
                 <w:rStyle w:val="Hyperlink"/>
@@ -1868,7 +1843,7 @@
                 <w:noProof/>
                 <w:sz w:val="22"/>
                 <w:szCs w:val="22"/>
-                <w:lang w:val="en-US"/>
+                <w:lang w:eastAsia="ru-RU"/>
               </w:rPr>
               <w:tab/>
             </w:r>
@@ -1898,7 +1873,7 @@
                 <w:noProof/>
                 <w:webHidden/>
               </w:rPr>
-              <w:instrText xml:space="preserve"> PAGEREF _Toc532402609 \h </w:instrText>
+              <w:instrText xml:space="preserve"> PAGEREF _Toc532460420 \h </w:instrText>
             </w:r>
             <w:r>
               <w:rPr>
@@ -1941,10 +1916,10 @@
               <w:noProof/>
               <w:sz w:val="22"/>
               <w:szCs w:val="22"/>
-              <w:lang w:val="en-US"/>
+              <w:lang w:eastAsia="ru-RU"/>
             </w:rPr>
           </w:pPr>
-          <w:hyperlink w:anchor="_Toc532402610" w:history="1">
+          <w:hyperlink w:anchor="_Toc532460421" w:history="1">
             <w:r>
               <w:rPr>
                 <w:rStyle w:val="Hyperlink"/>
@@ -1958,7 +1933,7 @@
                 <w:noProof/>
                 <w:sz w:val="22"/>
                 <w:szCs w:val="22"/>
-                <w:lang w:val="en-US"/>
+                <w:lang w:eastAsia="ru-RU"/>
               </w:rPr>
               <w:tab/>
             </w:r>
@@ -1988,7 +1963,7 @@
                 <w:noProof/>
                 <w:webHidden/>
               </w:rPr>
-              <w:instrText xml:space="preserve"> PAGEREF _Toc532402610 \h </w:instrText>
+              <w:instrText xml:space="preserve"> PAGEREF _Toc532460421 \h </w:instrText>
             </w:r>
             <w:r>
               <w:rPr>
@@ -2031,10 +2006,10 @@
               <w:noProof/>
               <w:sz w:val="22"/>
               <w:szCs w:val="22"/>
-              <w:lang w:val="en-US"/>
+              <w:lang w:eastAsia="ru-RU"/>
             </w:rPr>
           </w:pPr>
-          <w:hyperlink w:anchor="_Toc532402611" w:history="1">
+          <w:hyperlink w:anchor="_Toc532460422" w:history="1">
             <w:r>
               <w:rPr>
                 <w:rStyle w:val="Hyperlink"/>
@@ -2048,7 +2023,7 @@
                 <w:noProof/>
                 <w:sz w:val="22"/>
                 <w:szCs w:val="22"/>
-                <w:lang w:val="en-US"/>
+                <w:lang w:eastAsia="ru-RU"/>
               </w:rPr>
               <w:tab/>
             </w:r>
@@ -2078,7 +2053,7 @@
                 <w:noProof/>
                 <w:webHidden/>
               </w:rPr>
-              <w:instrText xml:space="preserve"> PAGEREF _Toc532402611 \h </w:instrText>
+              <w:instrText xml:space="preserve"> PAGEREF _Toc532460422 \h </w:instrText>
             </w:r>
             <w:r>
               <w:rPr>
@@ -2121,14 +2096,13 @@
               <w:noProof/>
               <w:sz w:val="22"/>
               <w:szCs w:val="22"/>
-              <w:lang w:val="en-US"/>
+              <w:lang w:eastAsia="ru-RU"/>
             </w:rPr>
           </w:pPr>
-          <w:hyperlink w:anchor="_Toc532402612" w:history="1">
+          <w:hyperlink w:anchor="_Toc532460423" w:history="1">
             <w:r>
               <w:rPr>
                 <w:rStyle w:val="Hyperlink"/>
-                <w:rFonts w:cstheme="majorHAnsi"/>
                 <w:noProof/>
               </w:rPr>
               <w:t>4.5.</w:t>
@@ -2139,7 +2113,7 @@
                 <w:noProof/>
                 <w:sz w:val="22"/>
                 <w:szCs w:val="22"/>
-                <w:lang w:val="en-US"/>
+                <w:lang w:eastAsia="ru-RU"/>
               </w:rPr>
               <w:tab/>
             </w:r>
@@ -2169,7 +2143,7 @@
                 <w:noProof/>
                 <w:webHidden/>
               </w:rPr>
-              <w:instrText xml:space="preserve"> PAGEREF _Toc532402612 \h </w:instrText>
+              <w:instrText xml:space="preserve"> PAGEREF _Toc532460423 \h </w:instrText>
             </w:r>
             <w:r>
               <w:rPr>
@@ -2212,10 +2186,10 @@
               <w:noProof/>
               <w:sz w:val="22"/>
               <w:szCs w:val="22"/>
-              <w:lang w:val="en-US"/>
+              <w:lang w:eastAsia="ru-RU"/>
             </w:rPr>
           </w:pPr>
-          <w:hyperlink w:anchor="_Toc532402613" w:history="1">
+          <w:hyperlink w:anchor="_Toc532460424" w:history="1">
             <w:r>
               <w:rPr>
                 <w:rStyle w:val="Hyperlink"/>
@@ -2231,7 +2205,7 @@
                 <w:noProof/>
                 <w:sz w:val="22"/>
                 <w:szCs w:val="22"/>
-                <w:lang w:val="en-US"/>
+                <w:lang w:eastAsia="ru-RU"/>
               </w:rPr>
               <w:tab/>
             </w:r>
@@ -2263,7 +2237,7 @@
                 <w:noProof/>
                 <w:webHidden/>
               </w:rPr>
-              <w:instrText xml:space="preserve"> PAGEREF _Toc532402613 \h </w:instrText>
+              <w:instrText xml:space="preserve"> PAGEREF _Toc532460424 \h </w:instrText>
             </w:r>
             <w:r>
               <w:rPr>
@@ -2306,14 +2280,13 @@
               <w:noProof/>
               <w:sz w:val="22"/>
               <w:szCs w:val="22"/>
-              <w:lang w:val="en-US"/>
+              <w:lang w:eastAsia="ru-RU"/>
             </w:rPr>
           </w:pPr>
-          <w:hyperlink w:anchor="_Toc532402614" w:history="1">
+          <w:hyperlink w:anchor="_Toc532460425" w:history="1">
             <w:r>
               <w:rPr>
                 <w:rStyle w:val="Hyperlink"/>
-                <w:rFonts w:cstheme="majorHAnsi"/>
                 <w:noProof/>
               </w:rPr>
               <w:t>5.1.</w:t>
@@ -2324,7 +2297,7 @@
                 <w:noProof/>
                 <w:sz w:val="22"/>
                 <w:szCs w:val="22"/>
-                <w:lang w:val="en-US"/>
+                <w:lang w:eastAsia="ru-RU"/>
               </w:rPr>
               <w:tab/>
             </w:r>
@@ -2354,7 +2327,7 @@
                 <w:noProof/>
                 <w:webHidden/>
               </w:rPr>
-              <w:instrText xml:space="preserve"> PAGEREF _Toc532402614 \h </w:instrText>
+              <w:instrText xml:space="preserve"> PAGEREF _Toc532460425 \h </w:instrText>
             </w:r>
             <w:r>
               <w:rPr>
@@ -2397,14 +2370,13 @@
               <w:noProof/>
               <w:sz w:val="22"/>
               <w:szCs w:val="22"/>
-              <w:lang w:val="en-US"/>
+              <w:lang w:eastAsia="ru-RU"/>
             </w:rPr>
           </w:pPr>
-          <w:hyperlink w:anchor="_Toc532402615" w:history="1">
+          <w:hyperlink w:anchor="_Toc532460426" w:history="1">
             <w:r>
               <w:rPr>
                 <w:rStyle w:val="Hyperlink"/>
-                <w:rFonts w:cstheme="majorHAnsi"/>
                 <w:noProof/>
               </w:rPr>
               <w:t>5.2.</w:t>
@@ -2415,7 +2387,7 @@
                 <w:noProof/>
                 <w:sz w:val="22"/>
                 <w:szCs w:val="22"/>
-                <w:lang w:val="en-US"/>
+                <w:lang w:eastAsia="ru-RU"/>
               </w:rPr>
               <w:tab/>
             </w:r>
@@ -2445,7 +2417,7 @@
                 <w:noProof/>
                 <w:webHidden/>
               </w:rPr>
-              <w:instrText xml:space="preserve"> PAGEREF _Toc532402615 \h </w:instrText>
+              <w:instrText xml:space="preserve"> PAGEREF _Toc532460426 \h </w:instrText>
             </w:r>
             <w:r>
               <w:rPr>
@@ -2488,14 +2460,13 @@
               <w:noProof/>
               <w:sz w:val="22"/>
               <w:szCs w:val="22"/>
-              <w:lang w:val="en-US"/>
+              <w:lang w:eastAsia="ru-RU"/>
             </w:rPr>
           </w:pPr>
-          <w:hyperlink w:anchor="_Toc532402616" w:history="1">
+          <w:hyperlink w:anchor="_Toc532460427" w:history="1">
             <w:r>
               <w:rPr>
                 <w:rStyle w:val="Hyperlink"/>
-                <w:rFonts w:cstheme="majorHAnsi"/>
                 <w:noProof/>
               </w:rPr>
               <w:t>5.3.</w:t>
@@ -2506,7 +2477,7 @@
                 <w:noProof/>
                 <w:sz w:val="22"/>
                 <w:szCs w:val="22"/>
-                <w:lang w:val="en-US"/>
+                <w:lang w:eastAsia="ru-RU"/>
               </w:rPr>
               <w:tab/>
             </w:r>
@@ -2536,7 +2507,7 @@
                 <w:noProof/>
                 <w:webHidden/>
               </w:rPr>
-              <w:instrText xml:space="preserve"> PAGEREF _Toc532402616 \h </w:instrText>
+              <w:instrText xml:space="preserve"> PAGEREF _Toc532460427 \h </w:instrText>
             </w:r>
             <w:r>
               <w:rPr>
@@ -2579,14 +2550,13 @@
               <w:noProof/>
               <w:sz w:val="22"/>
               <w:szCs w:val="22"/>
-              <w:lang w:val="en-US"/>
+              <w:lang w:eastAsia="ru-RU"/>
             </w:rPr>
           </w:pPr>
-          <w:hyperlink w:anchor="_Toc532402617" w:history="1">
+          <w:hyperlink w:anchor="_Toc532460428" w:history="1">
             <w:r>
               <w:rPr>
                 <w:rStyle w:val="Hyperlink"/>
-                <w:rFonts w:cstheme="majorHAnsi"/>
                 <w:noProof/>
               </w:rPr>
               <w:t>5.4.</w:t>
@@ -2597,7 +2567,7 @@
                 <w:noProof/>
                 <w:sz w:val="22"/>
                 <w:szCs w:val="22"/>
-                <w:lang w:val="en-US"/>
+                <w:lang w:eastAsia="ru-RU"/>
               </w:rPr>
               <w:tab/>
             </w:r>
@@ -2627,7 +2597,7 @@
                 <w:noProof/>
                 <w:webHidden/>
               </w:rPr>
-              <w:instrText xml:space="preserve"> PAGEREF _Toc532402617 \h </w:instrText>
+              <w:instrText xml:space="preserve"> PAGEREF _Toc532460428 \h </w:instrText>
             </w:r>
             <w:r>
               <w:rPr>
@@ -2670,10 +2640,10 @@
               <w:noProof/>
               <w:sz w:val="22"/>
               <w:szCs w:val="22"/>
-              <w:lang w:val="en-US"/>
+              <w:lang w:eastAsia="ru-RU"/>
             </w:rPr>
           </w:pPr>
-          <w:hyperlink w:anchor="_Toc532402618" w:history="1">
+          <w:hyperlink w:anchor="_Toc532460429" w:history="1">
             <w:r>
               <w:rPr>
                 <w:rStyle w:val="Hyperlink"/>
@@ -2689,7 +2659,7 @@
                 <w:noProof/>
                 <w:sz w:val="22"/>
                 <w:szCs w:val="22"/>
-                <w:lang w:val="en-US"/>
+                <w:lang w:eastAsia="ru-RU"/>
               </w:rPr>
               <w:tab/>
             </w:r>
@@ -2721,7 +2691,7 @@
                 <w:noProof/>
                 <w:webHidden/>
               </w:rPr>
-              <w:instrText xml:space="preserve"> PAGEREF _Toc532402618 \h </w:instrText>
+              <w:instrText xml:space="preserve"> PAGEREF _Toc532460429 \h </w:instrText>
             </w:r>
             <w:r>
               <w:rPr>
@@ -2764,10 +2734,10 @@
               <w:noProof/>
               <w:sz w:val="22"/>
               <w:szCs w:val="22"/>
-              <w:lang w:val="en-US"/>
+              <w:lang w:eastAsia="ru-RU"/>
             </w:rPr>
           </w:pPr>
-          <w:hyperlink w:anchor="_Toc532402619" w:history="1">
+          <w:hyperlink w:anchor="_Toc532460430" w:history="1">
             <w:r>
               <w:rPr>
                 <w:rStyle w:val="Hyperlink"/>
@@ -2783,7 +2753,7 @@
                 <w:noProof/>
                 <w:sz w:val="22"/>
                 <w:szCs w:val="22"/>
-                <w:lang w:val="en-US"/>
+                <w:lang w:eastAsia="ru-RU"/>
               </w:rPr>
               <w:tab/>
             </w:r>
@@ -2815,7 +2785,7 @@
                 <w:noProof/>
                 <w:webHidden/>
               </w:rPr>
-              <w:instrText xml:space="preserve"> PAGEREF _Toc532402619 \h </w:instrText>
+              <w:instrText xml:space="preserve"> PAGEREF _Toc532460430 \h </w:instrText>
             </w:r>
             <w:r>
               <w:rPr>
@@ -2858,14 +2828,13 @@
               <w:noProof/>
               <w:sz w:val="22"/>
               <w:szCs w:val="22"/>
-              <w:lang w:val="en-US"/>
+              <w:lang w:eastAsia="ru-RU"/>
             </w:rPr>
           </w:pPr>
-          <w:hyperlink w:anchor="_Toc532402620" w:history="1">
+          <w:hyperlink w:anchor="_Toc532460431" w:history="1">
             <w:r>
               <w:rPr>
                 <w:rStyle w:val="Hyperlink"/>
-                <w:rFonts w:cstheme="majorHAnsi"/>
                 <w:noProof/>
               </w:rPr>
               <w:t>7.1.</w:t>
@@ -2876,7 +2845,7 @@
                 <w:noProof/>
                 <w:sz w:val="22"/>
                 <w:szCs w:val="22"/>
-                <w:lang w:val="en-US"/>
+                <w:lang w:eastAsia="ru-RU"/>
               </w:rPr>
               <w:tab/>
             </w:r>
@@ -2906,7 +2875,7 @@
                 <w:noProof/>
                 <w:webHidden/>
               </w:rPr>
-              <w:instrText xml:space="preserve"> PAGEREF _Toc532402620 \h </w:instrText>
+              <w:instrText xml:space="preserve"> PAGEREF _Toc532460431 \h </w:instrText>
             </w:r>
             <w:r>
               <w:rPr>
@@ -2949,14 +2918,13 @@
               <w:noProof/>
               <w:sz w:val="22"/>
               <w:szCs w:val="22"/>
-              <w:lang w:val="en-US"/>
+              <w:lang w:eastAsia="ru-RU"/>
             </w:rPr>
           </w:pPr>
-          <w:hyperlink w:anchor="_Toc532402621" w:history="1">
+          <w:hyperlink w:anchor="_Toc532460432" w:history="1">
             <w:r>
               <w:rPr>
                 <w:rStyle w:val="Hyperlink"/>
-                <w:rFonts w:cstheme="majorHAnsi"/>
                 <w:noProof/>
               </w:rPr>
               <w:t>7.2.</w:t>
@@ -2967,7 +2935,7 @@
                 <w:noProof/>
                 <w:sz w:val="22"/>
                 <w:szCs w:val="22"/>
-                <w:lang w:val="en-US"/>
+                <w:lang w:eastAsia="ru-RU"/>
               </w:rPr>
               <w:tab/>
             </w:r>
@@ -2997,7 +2965,7 @@
                 <w:noProof/>
                 <w:webHidden/>
               </w:rPr>
-              <w:instrText xml:space="preserve"> PAGEREF _Toc532402621 \h </w:instrText>
+              <w:instrText xml:space="preserve"> PAGEREF _Toc532460432 \h </w:instrText>
             </w:r>
             <w:r>
               <w:rPr>
@@ -3040,10 +3008,10 @@
               <w:noProof/>
               <w:sz w:val="22"/>
               <w:szCs w:val="22"/>
-              <w:lang w:val="en-US"/>
+              <w:lang w:eastAsia="ru-RU"/>
             </w:rPr>
           </w:pPr>
-          <w:hyperlink w:anchor="_Toc532402622" w:history="1">
+          <w:hyperlink w:anchor="_Toc532460433" w:history="1">
             <w:r>
               <w:rPr>
                 <w:rStyle w:val="Hyperlink"/>
@@ -3059,7 +3027,7 @@
                 <w:noProof/>
                 <w:sz w:val="22"/>
                 <w:szCs w:val="22"/>
-                <w:lang w:val="en-US"/>
+                <w:lang w:eastAsia="ru-RU"/>
               </w:rPr>
               <w:tab/>
             </w:r>
@@ -3091,7 +3059,7 @@
                 <w:noProof/>
                 <w:webHidden/>
               </w:rPr>
-              <w:instrText xml:space="preserve"> PAGEREF _Toc532402622 \h </w:instrText>
+              <w:instrText xml:space="preserve"> PAGEREF _Toc532460433 \h </w:instrText>
             </w:r>
             <w:r>
               <w:rPr>
@@ -3134,10 +3102,10 @@
               <w:noProof/>
               <w:sz w:val="22"/>
               <w:szCs w:val="22"/>
-              <w:lang w:val="en-US"/>
+              <w:lang w:eastAsia="ru-RU"/>
             </w:rPr>
           </w:pPr>
-          <w:hyperlink w:anchor="_Toc532402623" w:history="1">
+          <w:hyperlink w:anchor="_Toc532460434" w:history="1">
             <w:r>
               <w:rPr>
                 <w:rStyle w:val="Hyperlink"/>
@@ -3153,27 +3121,27 @@
                 <w:noProof/>
                 <w:sz w:val="22"/>
                 <w:szCs w:val="22"/>
+                <w:lang w:eastAsia="ru-RU"/>
+              </w:rPr>
+              <w:tab/>
+            </w:r>
+            <w:r>
+              <w:rPr>
+                <w:rStyle w:val="Hyperlink"/>
+                <w:noProof/>
                 <w:lang w:val="en-US"/>
               </w:rPr>
+              <w:t>References</w:t>
+            </w:r>
+            <w:r>
+              <w:rPr>
+                <w:noProof/>
+                <w:webHidden/>
+              </w:rPr>
               <w:tab/>
             </w:r>
             <w:r>
               <w:rPr>
-                <w:rStyle w:val="Hyperlink"/>
-                <w:noProof/>
-                <w:lang w:val="en-US"/>
-              </w:rPr>
-              <w:t>References</w:t>
-            </w:r>
-            <w:r>
-              <w:rPr>
-                <w:noProof/>
-                <w:webHidden/>
-              </w:rPr>
-              <w:tab/>
-            </w:r>
-            <w:r>
-              <w:rPr>
                 <w:noProof/>
                 <w:webHidden/>
               </w:rPr>
@@ -3184,7 +3152,7 @@
                 <w:noProof/>
                 <w:webHidden/>
               </w:rPr>
-              <w:instrText xml:space="preserve"> PAGEREF _Toc532402623 \h </w:instrText>
+              <w:instrText xml:space="preserve"> PAGEREF _Toc532460434 \h </w:instrText>
             </w:r>
             <w:r>
               <w:rPr>
@@ -3227,10 +3195,10 @@
               <w:noProof/>
               <w:sz w:val="22"/>
               <w:szCs w:val="22"/>
-              <w:lang w:val="en-US"/>
+              <w:lang w:eastAsia="ru-RU"/>
             </w:rPr>
           </w:pPr>
-          <w:hyperlink w:anchor="_Toc532402624" w:history="1">
+          <w:hyperlink w:anchor="_Toc532460435" w:history="1">
             <w:r>
               <w:rPr>
                 <w:rStyle w:val="Hyperlink"/>
@@ -3246,27 +3214,27 @@
                 <w:noProof/>
                 <w:sz w:val="22"/>
                 <w:szCs w:val="22"/>
+                <w:lang w:eastAsia="ru-RU"/>
+              </w:rPr>
+              <w:tab/>
+            </w:r>
+            <w:r>
+              <w:rPr>
+                <w:rStyle w:val="Hyperlink"/>
+                <w:noProof/>
                 <w:lang w:val="en-US"/>
               </w:rPr>
+              <w:t>Appendix 1. Competition logs</w:t>
+            </w:r>
+            <w:r>
+              <w:rPr>
+                <w:noProof/>
+                <w:webHidden/>
+              </w:rPr>
               <w:tab/>
             </w:r>
             <w:r>
               <w:rPr>
-                <w:rStyle w:val="Hyperlink"/>
-                <w:noProof/>
-                <w:lang w:val="en-US"/>
-              </w:rPr>
-              <w:t>Appendix 1. Competition logs</w:t>
-            </w:r>
-            <w:r>
-              <w:rPr>
-                <w:noProof/>
-                <w:webHidden/>
-              </w:rPr>
-              <w:tab/>
-            </w:r>
-            <w:r>
-              <w:rPr>
                 <w:noProof/>
                 <w:webHidden/>
               </w:rPr>
@@ -3277,7 +3245,7 @@
                 <w:noProof/>
                 <w:webHidden/>
               </w:rPr>
-              <w:instrText xml:space="preserve"> PAGEREF _Toc532402624 \h </w:instrText>
+              <w:instrText xml:space="preserve"> PAGEREF _Toc532460435 \h </w:instrText>
             </w:r>
             <w:r>
               <w:rPr>
@@ -3356,7 +3324,7 @@
           <w:lang w:val="en-US"/>
         </w:rPr>
       </w:pPr>
-      <w:bookmarkStart w:id="1" w:name="_Toc532402596"/>
+      <w:bookmarkStart w:id="1" w:name="_Toc532460407"/>
       <w:r>
         <w:rPr>
           <w:lang w:val="en-US"/>
@@ -3373,7 +3341,7 @@
           <w:rFonts w:ascii="-webkit-standard" w:hAnsi="-webkit-standard" w:cs="Times New Roman"/>
         </w:rPr>
       </w:pPr>
-      <w:bookmarkStart w:id="2" w:name="_Toc532402597"/>
+      <w:bookmarkStart w:id="2" w:name="_Toc532460408"/>
       <w:commentRangeStart w:id="3"/>
       <w:commentRangeStart w:id="4"/>
       <w:commentRangeStart w:id="5"/>
@@ -3439,7 +3407,25 @@
         <w:rPr>
           <w:lang w:val="en-US"/>
         </w:rPr>
-        <w:t xml:space="preserve">of working on </w:t>
+        <w:t>of working on</w:t>
+      </w:r>
+      <w:r>
+        <w:rPr>
+          <w:lang w:val="en-US"/>
+        </w:rPr>
+        <w:t xml:space="preserve"> </w:t>
+      </w:r>
+      <w:r>
+        <w:rPr>
+          <w:lang w:val="en-US"/>
+        </w:rPr>
+        <w:t>the</w:t>
+      </w:r>
+      <w:r>
+        <w:rPr>
+          <w:lang w:val="en-US"/>
+        </w:rPr>
+        <w:t xml:space="preserve"> </w:t>
       </w:r>
       <w:proofErr w:type="gramStart"/>
       <w:r>
@@ -3637,7 +3623,19 @@
         <w:rPr>
           <w:lang w:val="en-US"/>
         </w:rPr>
-        <w:t xml:space="preserve">all 3 parts of </w:t>
+        <w:t>all 3 parts of</w:t>
+      </w:r>
+      <w:r>
+        <w:rPr>
+          <w:lang w:val="en-US"/>
+        </w:rPr>
+        <w:t xml:space="preserve"> the</w:t>
+      </w:r>
+      <w:r>
+        <w:rPr>
+          <w:lang w:val="en-US"/>
+        </w:rPr>
+        <w:t xml:space="preserve"> </w:t>
       </w:r>
       <w:proofErr w:type="gramStart"/>
       <w:r>
@@ -3668,7 +3666,7 @@
           <w:lang w:val="en-US"/>
         </w:rPr>
       </w:pPr>
-      <w:bookmarkStart w:id="6" w:name="_Toc532402598"/>
+      <w:bookmarkStart w:id="6" w:name="_Toc532460409"/>
       <w:r>
         <w:rPr>
           <w:lang w:val="en-US"/>
@@ -3682,7 +3680,7 @@
       <w:pPr>
         <w:pStyle w:val="Numberedlistlevel2"/>
       </w:pPr>
-      <w:bookmarkStart w:id="7" w:name="_Toc532402599"/>
+      <w:bookmarkStart w:id="7" w:name="_Toc532460410"/>
       <w:r>
         <w:t>The goal and scope of the project</w:t>
       </w:r>
@@ -3751,19 +3749,11 @@
         </w:rPr>
         <w:t xml:space="preserve">the </w:t>
       </w:r>
-      <w:proofErr w:type="spellStart"/>
-      <w:r>
-        <w:rPr>
-          <w:lang w:val="en-US"/>
-        </w:rPr>
-        <w:t>Zumo</w:t>
-      </w:r>
-      <w:proofErr w:type="spellEnd"/>
-      <w:r>
-        <w:rPr>
-          <w:lang w:val="en-US"/>
-        </w:rPr>
-        <w:t xml:space="preserve"> library. </w:t>
+      <w:r>
+        <w:rPr>
+          <w:lang w:val="en-US"/>
+        </w:rPr>
+        <w:t xml:space="preserve">Zumo library. </w:t>
       </w:r>
       <w:r>
         <w:rPr>
@@ -3781,43 +3771,86 @@
         <w:rPr>
           <w:lang w:val="en-US"/>
         </w:rPr>
+        <w:t xml:space="preserve"> Zumo robot software that will allow it to pass all the challenges in the final assignment</w:t>
+      </w:r>
+      <w:r>
+        <w:rPr>
+          <w:lang w:val="en-US"/>
+        </w:rPr>
+        <w:t>.</w:t>
+      </w:r>
+    </w:p>
+    <w:p>
+      <w:pPr>
+        <w:rPr>
+          <w:lang w:val="en-US"/>
+        </w:rPr>
+      </w:pPr>
+      <w:r>
+        <w:rPr>
+          <w:lang w:val="en-US"/>
+        </w:rPr>
+        <w:t>Another important task during development of the project was team collaboration, usage of special tools like version control system,</w:t>
+      </w:r>
+      <w:r>
+        <w:rPr>
+          <w:lang w:val="en-US"/>
+        </w:rPr>
         <w:t xml:space="preserve"> </w:t>
       </w:r>
-      <w:proofErr w:type="spellStart"/>
-      <w:r>
-        <w:rPr>
-          <w:lang w:val="en-US"/>
-        </w:rPr>
-        <w:t>Zumo</w:t>
-      </w:r>
-      <w:proofErr w:type="spellEnd"/>
-      <w:r>
-        <w:rPr>
-          <w:lang w:val="en-US"/>
-        </w:rPr>
-        <w:t xml:space="preserve"> robot software that will allow it to pass all the challenges in the final </w:t>
-      </w:r>
-      <w:bookmarkStart w:id="8" w:name="_GoBack"/>
-      <w:bookmarkEnd w:id="8"/>
-      <w:r>
-        <w:rPr>
-          <w:lang w:val="en-US"/>
-        </w:rPr>
-        <w:t>assignment</w:t>
+      <w:r>
+        <w:rPr>
+          <w:lang w:val="en-US"/>
+        </w:rPr>
+        <w:t>task track</w:t>
+      </w:r>
+      <w:r>
+        <w:rPr>
+          <w:lang w:val="en-US"/>
+        </w:rPr>
+        <w:t>ing</w:t>
+      </w:r>
+      <w:r>
+        <w:rPr>
+          <w:lang w:val="en-US"/>
+        </w:rPr>
+        <w:t xml:space="preserve"> and communicat</w:t>
+      </w:r>
+      <w:r>
+        <w:rPr>
+          <w:lang w:val="en-US"/>
+        </w:rPr>
+        <w:t>ion</w:t>
+      </w:r>
+      <w:r>
+        <w:rPr>
+          <w:lang w:val="en-US"/>
+        </w:rPr>
+        <w:t xml:space="preserve"> during</w:t>
+      </w:r>
+      <w:r>
+        <w:rPr>
+          <w:lang w:val="en-US"/>
+        </w:rPr>
+        <w:t xml:space="preserve"> the</w:t>
+      </w:r>
+      <w:r>
+        <w:rPr>
+          <w:lang w:val="en-US"/>
+        </w:rPr>
+        <w:t xml:space="preserve"> development</w:t>
+      </w:r>
+      <w:r>
+        <w:rPr>
+          <w:lang w:val="en-US"/>
+        </w:rPr>
+        <w:t xml:space="preserve"> process</w:t>
       </w:r>
       <w:r>
         <w:rPr>
           <w:lang w:val="en-US"/>
         </w:rPr>
         <w:t>.</w:t>
-      </w:r>
-    </w:p>
-    <w:p>
-      <w:r>
-        <w:rPr>
-          <w:lang w:val="en-US"/>
-        </w:rPr>
-        <w:t xml:space="preserve">Another important task during development of the project was team collaboration, the usage of special tools like version control system, task tracker and chat in order to communicate during development. </w:t>
       </w:r>
     </w:p>
     <w:p>
@@ -3851,7 +3884,7 @@
           <w:lang w:val="en-US"/>
         </w:rPr>
       </w:pPr>
-      <w:bookmarkStart w:id="9" w:name="_Toc532402600"/>
+      <w:bookmarkStart w:id="8" w:name="_Toc532460411"/>
       <w:r>
         <w:rPr>
           <w:rFonts w:eastAsia="Times New Roman"/>
@@ -3860,17 +3893,17 @@
         <w:lastRenderedPageBreak/>
         <w:t>Methods and materials</w:t>
       </w:r>
+      <w:bookmarkEnd w:id="8"/>
+    </w:p>
+    <w:p>
+      <w:pPr>
+        <w:pStyle w:val="Numberedlistlevel2"/>
+      </w:pPr>
+      <w:bookmarkStart w:id="9" w:name="_Toc532460412"/>
+      <w:r>
+        <w:t>GIT</w:t>
+      </w:r>
       <w:bookmarkEnd w:id="9"/>
-    </w:p>
-    <w:p>
-      <w:pPr>
-        <w:pStyle w:val="Numberedlistlevel2"/>
-      </w:pPr>
-      <w:bookmarkStart w:id="10" w:name="_Toc532402601"/>
-      <w:r>
-        <w:t>GIT</w:t>
-      </w:r>
-      <w:bookmarkEnd w:id="10"/>
     </w:p>
     <w:p>
       <w:pPr>
@@ -3909,7 +3942,6 @@
           <w:id w:val="804360999"/>
           <w:citation/>
         </w:sdtPr>
-        <w:sdtEndPr/>
         <w:sdtContent>
           <w:r>
             <w:fldChar w:fldCharType="begin"/>
@@ -4077,7 +4109,7 @@
           <w:lang w:val="en-US"/>
         </w:rPr>
       </w:pPr>
-      <w:bookmarkStart w:id="11" w:name="_Ref531248878"/>
+      <w:bookmarkStart w:id="10" w:name="_Ref531248878"/>
       <w:r>
         <w:rPr>
           <w:lang w:val="en-US"/>
@@ -4115,32 +4147,32 @@
         </w:rPr>
         <w:fldChar w:fldCharType="end"/>
       </w:r>
+      <w:bookmarkEnd w:id="10"/>
+      <w:r>
+        <w:rPr>
+          <w:lang w:val="en-US"/>
+        </w:rPr>
+        <w:br/>
+      </w:r>
+      <w:r>
+        <w:rPr>
+          <w:lang w:val="en-US"/>
+        </w:rPr>
+        <w:br/>
+      </w:r>
+    </w:p>
+    <w:p>
+      <w:pPr>
+        <w:pStyle w:val="Numberedlistlevel2"/>
+      </w:pPr>
+      <w:r>
+        <w:t xml:space="preserve"> </w:t>
+      </w:r>
+      <w:bookmarkStart w:id="11" w:name="_Toc532460413"/>
+      <w:r>
+        <w:t>Bitbucket</w:t>
+      </w:r>
       <w:bookmarkEnd w:id="11"/>
-      <w:r>
-        <w:rPr>
-          <w:lang w:val="en-US"/>
-        </w:rPr>
-        <w:br/>
-      </w:r>
-      <w:r>
-        <w:rPr>
-          <w:lang w:val="en-US"/>
-        </w:rPr>
-        <w:br/>
-      </w:r>
-    </w:p>
-    <w:p>
-      <w:pPr>
-        <w:pStyle w:val="Numberedlistlevel2"/>
-      </w:pPr>
-      <w:r>
-        <w:t xml:space="preserve"> </w:t>
-      </w:r>
-      <w:bookmarkStart w:id="12" w:name="_Toc532402602"/>
-      <w:r>
-        <w:t>Bitbucket</w:t>
-      </w:r>
-      <w:bookmarkEnd w:id="12"/>
     </w:p>
     <w:p>
       <w:pPr>
@@ -4154,7 +4186,6 @@
           <w:id w:val="992682233"/>
           <w:citation/>
         </w:sdtPr>
-        <w:sdtEndPr/>
         <w:sdtContent>
           <w:r>
             <w:fldChar w:fldCharType="begin"/>
@@ -4307,7 +4338,7 @@
           <w:szCs w:val="22"/>
           <w:lang w:val="en-US"/>
         </w:rPr>
-        <w:t xml:space="preserve"> free private repository feature.</w:t>
+        <w:t xml:space="preserve"> availability of</w:t>
       </w:r>
       <w:r>
         <w:rPr>
@@ -4317,6 +4348,16 @@
           <w:szCs w:val="22"/>
           <w:lang w:val="en-US"/>
         </w:rPr>
+        <w:t xml:space="preserve"> free private repository feature.</w:t>
+      </w:r>
+      <w:r>
+        <w:rPr>
+          <w:rFonts w:ascii="Arial" w:hAnsi="Arial" w:cs="Arial"/>
+          <w:color w:val="000000"/>
+          <w:sz w:val="22"/>
+          <w:szCs w:val="22"/>
+          <w:lang w:val="en-US"/>
+        </w:rPr>
         <w:br/>
       </w:r>
     </w:p>
@@ -4327,11 +4368,11 @@
       <w:r>
         <w:t xml:space="preserve"> </w:t>
       </w:r>
-      <w:bookmarkStart w:id="13" w:name="_Toc532402603"/>
+      <w:bookmarkStart w:id="12" w:name="_Toc532460414"/>
       <w:r>
         <w:t>Trello</w:t>
       </w:r>
-      <w:bookmarkEnd w:id="13"/>
+      <w:bookmarkEnd w:id="12"/>
     </w:p>
     <w:p>
       <w:pPr>
@@ -4358,7 +4399,6 @@
           <w:id w:val="1688874044"/>
           <w:citation/>
         </w:sdtPr>
-        <w:sdtEndPr/>
         <w:sdtContent>
           <w:r>
             <w:fldChar w:fldCharType="begin"/>
@@ -4676,7 +4716,7 @@
           <w:lang w:val="en-US"/>
         </w:rPr>
       </w:pPr>
-      <w:bookmarkStart w:id="14" w:name="_Ref531249722"/>
+      <w:bookmarkStart w:id="13" w:name="_Ref531249722"/>
       <w:r>
         <w:rPr>
           <w:lang w:val="en-US"/>
@@ -4714,7 +4754,7 @@
         </w:rPr>
         <w:fldChar w:fldCharType="end"/>
       </w:r>
-      <w:bookmarkEnd w:id="14"/>
+      <w:bookmarkEnd w:id="13"/>
     </w:p>
     <w:p>
       <w:pPr>
@@ -4746,7 +4786,7 @@
           <w:lang w:val="en-US"/>
         </w:rPr>
       </w:pPr>
-      <w:bookmarkStart w:id="15" w:name="_Toc532402604"/>
+      <w:bookmarkStart w:id="14" w:name="_Toc532460415"/>
       <w:r>
         <w:rPr>
           <w:rFonts w:eastAsia="Times New Roman"/>
@@ -4755,22 +4795,17 @@
         <w:lastRenderedPageBreak/>
         <w:t>Theoretical background</w:t>
       </w:r>
+      <w:bookmarkEnd w:id="14"/>
+    </w:p>
+    <w:p>
+      <w:pPr>
+        <w:pStyle w:val="Numberedlistlevel2"/>
+      </w:pPr>
+      <w:bookmarkStart w:id="15" w:name="_Toc532460416"/>
+      <w:r>
+        <w:t>Zumo Shield</w:t>
+      </w:r>
       <w:bookmarkEnd w:id="15"/>
-    </w:p>
-    <w:p>
-      <w:pPr>
-        <w:pStyle w:val="Numberedlistlevel2"/>
-      </w:pPr>
-      <w:bookmarkStart w:id="16" w:name="_Toc532402605"/>
-      <w:proofErr w:type="spellStart"/>
-      <w:r>
-        <w:t>Zumo</w:t>
-      </w:r>
-      <w:proofErr w:type="spellEnd"/>
-      <w:r>
-        <w:t xml:space="preserve"> Shield</w:t>
-      </w:r>
-      <w:bookmarkEnd w:id="16"/>
     </w:p>
     <w:p>
       <w:pPr>
@@ -4806,7 +4841,6 @@
           <w:id w:val="-643122618"/>
           <w:citation/>
         </w:sdtPr>
-        <w:sdtEndPr/>
         <w:sdtContent>
           <w:r>
             <w:rPr>
@@ -4858,21 +4892,7 @@
         <w:rPr>
           <w:lang w:val="en-US"/>
         </w:rPr>
-        <w:t xml:space="preserve">he </w:t>
-      </w:r>
-      <w:proofErr w:type="spellStart"/>
-      <w:r>
-        <w:rPr>
-          <w:lang w:val="en-US"/>
-        </w:rPr>
-        <w:t>Zumo</w:t>
-      </w:r>
-      <w:proofErr w:type="spellEnd"/>
-      <w:r>
-        <w:rPr>
-          <w:lang w:val="en-US"/>
-        </w:rPr>
-        <w:t xml:space="preserve"> Shield consists of dual motor drivers, a buzzer that </w:t>
+        <w:t xml:space="preserve">he Zumo Shield consists of dual motor drivers, a buzzer that </w:t>
       </w:r>
       <w:r>
         <w:rPr>
@@ -4884,57 +4904,155 @@
         <w:rPr>
           <w:lang w:val="en-US"/>
         </w:rPr>
-        <w:t xml:space="preserve"> play mere sounds and music, a user push button that allows to switch on and off the robot and an accelerometer that measures acceleration in </w:t>
-      </w:r>
-      <w:r>
-        <w:rPr>
-          <w:lang w:val="en-US"/>
-        </w:rPr>
-        <w:t>3-dimensional</w:t>
-      </w:r>
-      <w:r>
-        <w:rPr>
-          <w:lang w:val="en-US"/>
-        </w:rPr>
-        <w:t xml:space="preserve">, compass and gyroscope that senses </w:t>
-      </w:r>
-      <w:r>
-        <w:rPr>
-          <w:lang w:val="en-US"/>
-        </w:rPr>
-        <w:t>impact</w:t>
-      </w:r>
-      <w:r>
-        <w:rPr>
-          <w:lang w:val="en-US"/>
-        </w:rPr>
-        <w:t xml:space="preserve"> and tracks orientation.</w:t>
-      </w:r>
-    </w:p>
-    <w:p>
-      <w:pPr>
-        <w:rPr>
-          <w:lang w:val="en-US"/>
-        </w:rPr>
-      </w:pPr>
-      <w:r>
-        <w:rPr>
-          <w:lang w:val="en-US"/>
-        </w:rPr>
-        <w:t xml:space="preserve">The Shield fastens to the chassis, merges to its battery terminals and motors. In our case, CY8CKIT059 inserts into the Shield. </w:t>
-      </w:r>
-    </w:p>
-    <w:p>
-      <w:pPr>
-        <w:rPr>
-          <w:lang w:val="en-US"/>
-        </w:rPr>
-      </w:pPr>
-      <w:r>
-        <w:rPr>
-          <w:lang w:val="en-US"/>
-        </w:rPr>
-        <w:t>The Shield’s more detailed features:</w:t>
+        <w:t xml:space="preserve"> play sounds and music, a user push button that allows to switch on and off the robot and an accelerometer that measures acceleration in </w:t>
+      </w:r>
+      <w:r>
+        <w:rPr>
+          <w:lang w:val="en-US"/>
+        </w:rPr>
+        <w:t>3-dimension</w:t>
+      </w:r>
+      <w:r>
+        <w:rPr>
+          <w:lang w:val="en-US"/>
+        </w:rPr>
+        <w:t>s</w:t>
+      </w:r>
+      <w:r>
+        <w:rPr>
+          <w:lang w:val="en-US"/>
+        </w:rPr>
+        <w:t>, compass and gyroscope that tracks orientation.</w:t>
+      </w:r>
+    </w:p>
+    <w:p>
+      <w:pPr>
+        <w:rPr>
+          <w:lang w:val="en-US"/>
+        </w:rPr>
+      </w:pPr>
+      <w:r>
+        <w:rPr>
+          <w:lang w:val="en-US"/>
+        </w:rPr>
+        <w:t>The Shield</w:t>
+      </w:r>
+      <w:r>
+        <w:rPr>
+          <w:lang w:val="en-US"/>
+        </w:rPr>
+        <w:t xml:space="preserve"> </w:t>
+      </w:r>
+      <w:r>
+        <w:rPr>
+          <w:lang w:val="en-US"/>
+        </w:rPr>
+        <w:t>is</w:t>
+      </w:r>
+      <w:r>
+        <w:rPr>
+          <w:lang w:val="en-US"/>
+        </w:rPr>
+        <w:t xml:space="preserve"> fasten</w:t>
+      </w:r>
+      <w:r>
+        <w:rPr>
+          <w:lang w:val="en-US"/>
+        </w:rPr>
+        <w:t>ed</w:t>
+      </w:r>
+      <w:r>
+        <w:rPr>
+          <w:lang w:val="en-US"/>
+        </w:rPr>
+        <w:t xml:space="preserve"> to the chassis</w:t>
+      </w:r>
+      <w:r>
+        <w:rPr>
+          <w:lang w:val="en-US"/>
+        </w:rPr>
+        <w:t xml:space="preserve"> and</w:t>
+      </w:r>
+      <w:r>
+        <w:rPr>
+          <w:lang w:val="en-US"/>
+        </w:rPr>
+        <w:t xml:space="preserve"> merge</w:t>
+      </w:r>
+      <w:r>
+        <w:rPr>
+          <w:lang w:val="en-US"/>
+        </w:rPr>
+        <w:t>d</w:t>
+      </w:r>
+      <w:r>
+        <w:rPr>
+          <w:lang w:val="en-US"/>
+        </w:rPr>
+        <w:t xml:space="preserve"> </w:t>
+      </w:r>
+      <w:r>
+        <w:rPr>
+          <w:lang w:val="en-US"/>
+        </w:rPr>
+        <w:t>with</w:t>
+      </w:r>
+      <w:r>
+        <w:rPr>
+          <w:lang w:val="en-US"/>
+        </w:rPr>
+        <w:t xml:space="preserve"> its battery terminals and motors. In our case, CY8CKIT059</w:t>
+      </w:r>
+      <w:r>
+        <w:rPr>
+          <w:lang w:val="en-US"/>
+        </w:rPr>
+        <w:t xml:space="preserve"> is</w:t>
+      </w:r>
+      <w:r>
+        <w:rPr>
+          <w:lang w:val="en-US"/>
+        </w:rPr>
+        <w:t xml:space="preserve"> insert</w:t>
+      </w:r>
+      <w:r>
+        <w:rPr>
+          <w:lang w:val="en-US"/>
+        </w:rPr>
+        <w:t>ed</w:t>
+      </w:r>
+      <w:r>
+        <w:rPr>
+          <w:lang w:val="en-US"/>
+        </w:rPr>
+        <w:t xml:space="preserve"> into the Shield. </w:t>
+      </w:r>
+    </w:p>
+    <w:p>
+      <w:pPr>
+        <w:rPr>
+          <w:lang w:val="en-US"/>
+        </w:rPr>
+      </w:pPr>
+      <w:r>
+        <w:rPr>
+          <w:lang w:val="en-US"/>
+        </w:rPr>
+        <w:t>The Shield’s features</w:t>
+      </w:r>
+      <w:r>
+        <w:rPr>
+          <w:lang w:val="en-US"/>
+        </w:rPr>
+        <w:t xml:space="preserve"> in more details</w:t>
+      </w:r>
+      <w:bookmarkStart w:id="16" w:name="_GoBack"/>
+      <w:bookmarkEnd w:id="16"/>
+      <w:r>
+        <w:rPr>
+          <w:lang w:val="en-US"/>
+        </w:rPr>
+        <w:t>:</w:t>
       </w:r>
     </w:p>
     <w:p>
@@ -4954,11 +5072,31 @@
         </w:rPr>
         <w:t xml:space="preserve">Integrated DRV8835 dual motor drivers </w:t>
       </w:r>
-      <w:r>
-        <w:rPr>
-          <w:lang w:val="en-US"/>
-        </w:rPr>
-        <w:t>able to supply</w:t>
+      <w:proofErr w:type="gramStart"/>
+      <w:r>
+        <w:rPr>
+          <w:lang w:val="en-US"/>
+        </w:rPr>
+        <w:t xml:space="preserve">are </w:t>
+      </w:r>
+      <w:r>
+        <w:rPr>
+          <w:lang w:val="en-US"/>
+        </w:rPr>
+        <w:t>able to</w:t>
+      </w:r>
+      <w:proofErr w:type="gramEnd"/>
+      <w:r>
+        <w:rPr>
+          <w:lang w:val="en-US"/>
+        </w:rPr>
+        <w:t xml:space="preserve"> supply</w:t>
+      </w:r>
+      <w:r>
+        <w:rPr>
+          <w:lang w:val="en-US"/>
+        </w:rPr>
+        <w:t xml:space="preserve"> two high-power micro metal gearmotors</w:t>
       </w:r>
       <w:r>
         <w:rPr>
@@ -4970,13 +5108,13 @@
         <w:rPr>
           <w:lang w:val="en-US"/>
         </w:rPr>
-        <w:t>with sufficient</w:t>
-      </w:r>
-      <w:r>
-        <w:rPr>
-          <w:lang w:val="en-US"/>
-        </w:rPr>
-        <w:t xml:space="preserve"> current for two high-power micro metal gearmotors.</w:t>
+        <w:t>with sufficient current</w:t>
+      </w:r>
+      <w:r>
+        <w:rPr>
+          <w:lang w:val="en-US"/>
+        </w:rPr>
+        <w:t>.</w:t>
       </w:r>
     </w:p>
     <w:p>
@@ -5188,161 +5326,128 @@
         <w:rPr>
           <w:lang w:val="en-US"/>
         </w:rPr>
-        <w:t xml:space="preserve">General-purpose prototyping areas and an expansion area at the front for connecting additional sensors (it is easy to add a </w:t>
-      </w:r>
-      <w:proofErr w:type="spellStart"/>
-      <w:r>
-        <w:rPr>
-          <w:lang w:val="en-US"/>
-        </w:rPr>
-        <w:t>Zumo</w:t>
-      </w:r>
-      <w:proofErr w:type="spellEnd"/>
-      <w:r>
-        <w:rPr>
-          <w:lang w:val="en-US"/>
-        </w:rPr>
-        <w:t xml:space="preserve"> reflectance sensor array or up to five QTR sensors for edge detection or line following).</w:t>
+        <w:t>General-purpose prototyping areas and an expansion area at the front for connecting additional sensors (it is easy to add a Zumo reflectance sensor array or up to five QTR sensors for edge detection or line following).</w:t>
       </w:r>
     </w:p>
     <w:p>
       <w:pPr>
         <w:pStyle w:val="Numberedlistlevel2"/>
       </w:pPr>
-      <w:bookmarkStart w:id="17" w:name="_Toc532402606"/>
-      <w:proofErr w:type="spellStart"/>
-      <w:r>
-        <w:t>Zumo</w:t>
-      </w:r>
-      <w:proofErr w:type="spellEnd"/>
-      <w:r>
+      <w:bookmarkStart w:id="17" w:name="_Toc532460417"/>
+      <w:r>
+        <w:t xml:space="preserve">Zumo </w:t>
+      </w:r>
+      <w:r>
+        <w:t>C</w:t>
+      </w:r>
+      <w:r>
+        <w:t>hassis</w:t>
+      </w:r>
+      <w:bookmarkEnd w:id="17"/>
+    </w:p>
+    <w:p>
+      <w:pPr>
+        <w:rPr>
+          <w:lang w:val="en-US"/>
+        </w:rPr>
+      </w:pPr>
+      <w:r>
+        <w:rPr>
+          <w:lang w:val="en-US"/>
+        </w:rPr>
+        <w:t xml:space="preserve">Black ABS plastic is used as main material to make the chassis. Zumo chassis has also </w:t>
+      </w:r>
+      <w:r>
+        <w:rPr>
+          <w:lang w:val="en-US"/>
+        </w:rPr>
+        <w:t xml:space="preserve">sockets for two micro metal gearmotors and a </w:t>
+      </w:r>
+      <w:r>
+        <w:rPr>
+          <w:lang w:val="en-US"/>
+        </w:rPr>
+        <w:t>detachment</w:t>
+      </w:r>
+      <w:r>
+        <w:rPr>
+          <w:lang w:val="en-US"/>
+        </w:rPr>
+        <w:t xml:space="preserve"> for four AA batteries. The battery </w:t>
+      </w:r>
+      <w:r>
+        <w:rPr>
+          <w:lang w:val="en-US"/>
+        </w:rPr>
+        <w:t>detachment</w:t>
+      </w:r>
+      <w:r>
+        <w:rPr>
+          <w:lang w:val="en-US"/>
+        </w:rPr>
+        <w:t xml:space="preserve"> terminals protrude through the chassis and </w:t>
+      </w:r>
+      <w:r>
+        <w:rPr>
+          <w:lang w:val="en-US"/>
+        </w:rPr>
+        <w:t>are easily</w:t>
+      </w:r>
+      <w:r>
+        <w:rPr>
+          <w:lang w:val="en-US"/>
+        </w:rPr>
+        <w:t xml:space="preserve"> accessed from the top side. </w:t>
+      </w:r>
+      <w:r>
+        <w:rPr>
+          <w:lang w:val="en-US"/>
+        </w:rPr>
+        <w:t>Also</w:t>
+      </w:r>
+      <w:r>
+        <w:rPr>
+          <w:lang w:val="en-US"/>
+        </w:rPr>
+        <w:t>,</w:t>
+      </w:r>
+      <w:r>
+        <w:rPr>
+          <w:lang w:val="en-US"/>
+        </w:rPr>
+        <w:t xml:space="preserve"> chassis include acrylic black plate</w:t>
+      </w:r>
+      <w:r>
+        <w:rPr>
+          <w:lang w:val="en-US"/>
+        </w:rPr>
+        <w:t xml:space="preserve">. This plate </w:t>
+      </w:r>
+      <w:r>
+        <w:rPr>
+          <w:lang w:val="en-US"/>
+        </w:rPr>
+        <w:t>keep</w:t>
+      </w:r>
+      <w:r>
+        <w:rPr>
+          <w:lang w:val="en-US"/>
+        </w:rPr>
+        <w:t>s the motors in place</w:t>
+      </w:r>
+      <w:r>
+        <w:rPr>
+          <w:lang w:val="en-US"/>
+        </w:rPr>
+        <w:t>,</w:t>
+      </w:r>
+      <w:r>
+        <w:rPr>
+          <w:lang w:val="en-US"/>
+        </w:rPr>
         <w:t xml:space="preserve"> </w:t>
       </w:r>
       <w:r>
-        <w:t>C</w:t>
-      </w:r>
-      <w:r>
-        <w:t>hassis</w:t>
-      </w:r>
-      <w:bookmarkEnd w:id="17"/>
-    </w:p>
-    <w:p>
-      <w:pPr>
-        <w:rPr>
-          <w:lang w:val="en-US"/>
-        </w:rPr>
-      </w:pPr>
-      <w:r>
-        <w:rPr>
-          <w:lang w:val="en-US"/>
-        </w:rPr>
-        <w:t xml:space="preserve">Black ABS plastic is used as main material to make the chassis. </w:t>
-      </w:r>
-      <w:proofErr w:type="spellStart"/>
-      <w:r>
-        <w:rPr>
-          <w:lang w:val="en-US"/>
-        </w:rPr>
-        <w:t>Zumo</w:t>
-      </w:r>
-      <w:proofErr w:type="spellEnd"/>
-      <w:r>
-        <w:rPr>
-          <w:lang w:val="en-US"/>
-        </w:rPr>
-        <w:t xml:space="preserve"> chassis has also </w:t>
-      </w:r>
-      <w:r>
-        <w:rPr>
-          <w:lang w:val="en-US"/>
-        </w:rPr>
-        <w:t xml:space="preserve">sockets for two micro metal gearmotors and a </w:t>
-      </w:r>
-      <w:r>
-        <w:rPr>
-          <w:lang w:val="en-US"/>
-        </w:rPr>
-        <w:t>detachment</w:t>
-      </w:r>
-      <w:r>
-        <w:rPr>
-          <w:lang w:val="en-US"/>
-        </w:rPr>
-        <w:t xml:space="preserve"> for four AA batteries. The battery </w:t>
-      </w:r>
-      <w:r>
-        <w:rPr>
-          <w:lang w:val="en-US"/>
-        </w:rPr>
-        <w:t>detachment</w:t>
-      </w:r>
-      <w:r>
-        <w:rPr>
-          <w:lang w:val="en-US"/>
-        </w:rPr>
-        <w:t xml:space="preserve"> terminals protrude through the chassis and </w:t>
-      </w:r>
-      <w:r>
-        <w:rPr>
-          <w:lang w:val="en-US"/>
-        </w:rPr>
-        <w:t>are easily</w:t>
-      </w:r>
-      <w:r>
-        <w:rPr>
-          <w:lang w:val="en-US"/>
-        </w:rPr>
-        <w:t xml:space="preserve"> accessed from the top side. </w:t>
-      </w:r>
-      <w:r>
-        <w:rPr>
-          <w:lang w:val="en-US"/>
-        </w:rPr>
-        <w:t>Also</w:t>
-      </w:r>
-      <w:r>
-        <w:rPr>
-          <w:lang w:val="en-US"/>
-        </w:rPr>
-        <w:t>,</w:t>
-      </w:r>
-      <w:r>
-        <w:rPr>
-          <w:lang w:val="en-US"/>
-        </w:rPr>
-        <w:t xml:space="preserve"> chassis include acrylic black plate</w:t>
-      </w:r>
-      <w:r>
-        <w:rPr>
-          <w:lang w:val="en-US"/>
-        </w:rPr>
-        <w:t xml:space="preserve">. This plate </w:t>
-      </w:r>
-      <w:r>
-        <w:rPr>
-          <w:lang w:val="en-US"/>
-        </w:rPr>
-        <w:t>keep</w:t>
-      </w:r>
-      <w:r>
-        <w:rPr>
-          <w:lang w:val="en-US"/>
-        </w:rPr>
-        <w:t>s the motors in place</w:t>
-      </w:r>
-      <w:r>
-        <w:rPr>
-          <w:lang w:val="en-US"/>
-        </w:rPr>
-        <w:t>,</w:t>
-      </w:r>
-      <w:r>
-        <w:rPr>
-          <w:lang w:val="en-US"/>
-        </w:rPr>
-        <w:t xml:space="preserve"> </w:t>
-      </w:r>
-      <w:r>
         <w:rPr>
           <w:lang w:val="en-US"/>
         </w:rPr>
@@ -5414,21 +5519,7 @@
         <w:rPr>
           <w:lang w:val="en-US"/>
         </w:rPr>
-        <w:t xml:space="preserve">The </w:t>
-      </w:r>
-      <w:proofErr w:type="spellStart"/>
-      <w:r>
-        <w:rPr>
-          <w:lang w:val="en-US"/>
-        </w:rPr>
-        <w:t>Zumo</w:t>
-      </w:r>
-      <w:proofErr w:type="spellEnd"/>
-      <w:r>
-        <w:rPr>
-          <w:lang w:val="en-US"/>
-        </w:rPr>
-        <w:t xml:space="preserve"> chassis uses two motors, one for each t</w:t>
+        <w:t>The Zumo chassis uses two motors, one for each t</w:t>
       </w:r>
       <w:r>
         <w:rPr>
@@ -5450,7 +5541,6 @@
           <w:id w:val="1271198903"/>
           <w:citation/>
         </w:sdtPr>
-        <w:sdtEndPr/>
         <w:sdtContent>
           <w:r>
             <w:rPr>
@@ -5497,7 +5587,7 @@
       <w:pPr>
         <w:pStyle w:val="Numberedlistlevel2"/>
       </w:pPr>
-      <w:bookmarkStart w:id="18" w:name="_Toc532402607"/>
+      <w:bookmarkStart w:id="18" w:name="_Toc532460418"/>
       <w:r>
         <w:t>PSOC CY8CKIT059</w:t>
       </w:r>
@@ -5570,7 +5660,6 @@
           <w:id w:val="-2113189263"/>
           <w:citation/>
         </w:sdtPr>
-        <w:sdtEndPr/>
         <w:sdtContent>
           <w:r>
             <w:rPr>
@@ -5617,7 +5706,7 @@
       <w:pPr>
         <w:pStyle w:val="Numberedlistlevel2"/>
       </w:pPr>
-      <w:bookmarkStart w:id="19" w:name="_Toc532402608"/>
+      <w:bookmarkStart w:id="19" w:name="_Toc532460419"/>
       <w:r>
         <w:lastRenderedPageBreak/>
         <w:t>Sensors</w:t>
@@ -5634,248 +5723,154 @@
         <w:rPr>
           <w:lang w:val="en-US"/>
         </w:rPr>
-        <w:t xml:space="preserve">Sensors can allow for a reliable robot operation in changing conditions such as changes in battery charge level, nonlinear motor output curve and other changing external conditions. Usage of sensors allows the robot to correct its actions in case of any changes due to which pre-programmed algorithm may not work as desired. </w:t>
+        <w:t>Sensors can allow for a reliable robot operation in changing conditions such as changes in battery charge level, nonlinear motor output curve and other changing external conditions. Usage of sensors allows the robot to correct its actions in case of any changes due to which pre-programmed algorithm may not work as desired. Zumo shield has a few onboard sensors which can be used in a user-written program with the help of the Zumo library as described below.</w:t>
+      </w:r>
+    </w:p>
+    <w:p>
+      <w:pPr>
+        <w:pStyle w:val="Numberedlistlevel3"/>
+      </w:pPr>
+      <w:bookmarkStart w:id="20" w:name="_Toc532460420"/>
+      <w:r>
+        <w:t>Ultrasonic sensor</w:t>
+      </w:r>
+      <w:bookmarkEnd w:id="20"/>
+    </w:p>
+    <w:p>
+      <w:pPr>
+        <w:rPr>
+          <w:lang w:val="en-US"/>
+        </w:rPr>
+      </w:pPr>
+      <w:r>
+        <w:rPr>
+          <w:lang w:val="en-US"/>
+        </w:rPr>
+        <w:t>Zumo robot can use an ultrasonic sensor to position itself relative to its surroundings. In this project the sensor will be used in the final task to detect maze walls. Zumo library provides the command to read ultrasonic sensor measurement in centimeters.</w:t>
+      </w:r>
+    </w:p>
+    <w:p>
+      <w:pPr>
+        <w:rPr>
+          <w:lang w:val="en-US"/>
+        </w:rPr>
+      </w:pPr>
+      <w:r>
+        <w:rPr>
+          <w:lang w:val="en-US"/>
+        </w:rPr>
+        <w:t xml:space="preserve">Zumo library includes a function called </w:t>
       </w:r>
       <w:proofErr w:type="spellStart"/>
       <w:r>
         <w:rPr>
-          <w:lang w:val="en-US"/>
-        </w:rPr>
-        <w:t>Zumo</w:t>
+          <w:rStyle w:val="Inlinecode"/>
+          <w:lang w:val="en-US"/>
+        </w:rPr>
+        <w:t>Ultra_Start</w:t>
       </w:r>
       <w:proofErr w:type="spellEnd"/>
       <w:r>
         <w:rPr>
-          <w:lang w:val="en-US"/>
-        </w:rPr>
-        <w:t xml:space="preserve"> shield has a few onboard sensors which can be used in a user-written program with the help of the </w:t>
+          <w:rStyle w:val="Inlinecode"/>
+          <w:lang w:val="en-US"/>
+        </w:rPr>
+        <w:t>()</w:t>
+      </w:r>
+      <w:r>
+        <w:rPr>
+          <w:lang w:val="en-US"/>
+        </w:rPr>
+        <w:t xml:space="preserve"> which starts task handling sending ultrasound signal and interrupt receiving it and calculating the distance knowing the time to </w:t>
+      </w:r>
+      <w:r>
+        <w:rPr>
+          <w:lang w:val="en-US"/>
+        </w:rPr>
+        <w:t>take</w:t>
+      </w:r>
+      <w:r>
+        <w:rPr>
+          <w:lang w:val="en-US"/>
+        </w:rPr>
+        <w:t xml:space="preserve"> the signal to reflect from the object in front of the robot and hit the sensor.</w:t>
+      </w:r>
+    </w:p>
+    <w:p>
+      <w:pPr>
+        <w:pStyle w:val="Numberedlistlevel3"/>
+      </w:pPr>
+      <w:bookmarkStart w:id="21" w:name="_Toc532460421"/>
+      <w:r>
+        <w:t>Reflectance array</w:t>
+      </w:r>
+      <w:bookmarkEnd w:id="21"/>
+    </w:p>
+    <w:p>
+      <w:pPr>
+        <w:rPr>
+          <w:lang w:val="en-US"/>
+        </w:rPr>
+      </w:pPr>
+      <w:r>
+        <w:rPr>
+          <w:lang w:val="en-US"/>
+        </w:rPr>
+        <w:t xml:space="preserve">Zumo shield has a reflectance array consisting of 6 sensors located underneath the shield board behind the bulldozer blade on the front. These sensors are used in detecting a line for the robot to follow. Zumo library provides commands for reading both digital data from sensors using the threshold value and raw sensor </w:t>
+      </w:r>
+      <w:r>
+        <w:rPr>
+          <w:lang w:val="en-US"/>
+        </w:rPr>
+        <w:t>readings. On</w:t>
+      </w:r>
+      <w:r>
+        <w:rPr>
+          <w:lang w:val="en-US"/>
+        </w:rPr>
+        <w:t xml:space="preserve"> a top design level Zumo library uses a set of timers synchronized with SR switches. On function </w:t>
       </w:r>
       <w:proofErr w:type="spellStart"/>
       <w:r>
         <w:rPr>
-          <w:lang w:val="en-US"/>
-        </w:rPr>
-        <w:t>Zumo</w:t>
+          <w:rStyle w:val="Inlinecode"/>
+          <w:lang w:val="en-US"/>
+        </w:rPr>
+        <w:t>reflectance_start</w:t>
       </w:r>
       <w:proofErr w:type="spellEnd"/>
       <w:r>
         <w:rPr>
-          <w:lang w:val="en-US"/>
-        </w:rPr>
-        <w:t xml:space="preserve"> library as described below.</w:t>
+          <w:rStyle w:val="Inlinecode"/>
+          <w:lang w:val="en-US"/>
+        </w:rPr>
+        <w:t>()</w:t>
+      </w:r>
+      <w:r>
+        <w:rPr>
+          <w:lang w:val="en-US"/>
+        </w:rPr>
+        <w:t xml:space="preserve"> execution a separate task scanning sensor readings in the background is created and run every millisecond. The result of scanning can be written in the structure of type </w:t>
+      </w:r>
+      <w:r>
+        <w:rPr>
+          <w:rStyle w:val="Inlinecode"/>
+          <w:lang w:val="en-US"/>
+        </w:rPr>
+        <w:t>sensors_</w:t>
+      </w:r>
+      <w:r>
+        <w:rPr>
+          <w:lang w:val="en-US"/>
+        </w:rPr>
+        <w:t>.</w:t>
       </w:r>
     </w:p>
     <w:p>
       <w:pPr>
         <w:pStyle w:val="Numberedlistlevel3"/>
       </w:pPr>
-      <w:bookmarkStart w:id="20" w:name="_Toc532402609"/>
-      <w:r>
-        <w:t>Ultrasonic sensor</w:t>
-      </w:r>
-      <w:bookmarkEnd w:id="20"/>
-    </w:p>
-    <w:p>
-      <w:pPr>
-        <w:rPr>
-          <w:lang w:val="en-US"/>
-        </w:rPr>
-      </w:pPr>
-      <w:proofErr w:type="spellStart"/>
-      <w:r>
-        <w:rPr>
-          <w:lang w:val="en-US"/>
-        </w:rPr>
-        <w:t>Zumo</w:t>
-      </w:r>
-      <w:proofErr w:type="spellEnd"/>
-      <w:r>
-        <w:rPr>
-          <w:lang w:val="en-US"/>
-        </w:rPr>
-        <w:t xml:space="preserve"> robot can use an ultrasonic sensor to position itself relative to its surroundings. In this project the sensor will be used in the final task to detect maze walls. </w:t>
-      </w:r>
-      <w:proofErr w:type="spellStart"/>
-      <w:r>
-        <w:rPr>
-          <w:lang w:val="en-US"/>
-        </w:rPr>
-        <w:t>Zumo</w:t>
-      </w:r>
-      <w:proofErr w:type="spellEnd"/>
-      <w:r>
-        <w:rPr>
-          <w:lang w:val="en-US"/>
-        </w:rPr>
-        <w:t xml:space="preserve"> library provides the command to read ultrasonic sensor measurement in centimeters.</w:t>
-      </w:r>
-    </w:p>
-    <w:p>
-      <w:pPr>
-        <w:rPr>
-          <w:lang w:val="en-US"/>
-        </w:rPr>
-      </w:pPr>
-      <w:proofErr w:type="spellStart"/>
-      <w:r>
-        <w:rPr>
-          <w:lang w:val="en-US"/>
-        </w:rPr>
-        <w:t>Zumo</w:t>
-      </w:r>
-      <w:proofErr w:type="spellEnd"/>
-      <w:r>
-        <w:rPr>
-          <w:lang w:val="en-US"/>
-        </w:rPr>
-        <w:t xml:space="preserve"> library includes a function called </w:t>
-      </w:r>
-      <w:proofErr w:type="spellStart"/>
-      <w:r>
-        <w:rPr>
-          <w:rStyle w:val="Inlinecode"/>
-          <w:lang w:val="en-US"/>
-        </w:rPr>
-        <w:t>Ultra_Start</w:t>
-      </w:r>
-      <w:proofErr w:type="spellEnd"/>
-      <w:r>
-        <w:rPr>
-          <w:rStyle w:val="Inlinecode"/>
-          <w:lang w:val="en-US"/>
-        </w:rPr>
-        <w:t>()</w:t>
-      </w:r>
-      <w:r>
-        <w:rPr>
-          <w:lang w:val="en-US"/>
-        </w:rPr>
-        <w:t xml:space="preserve"> which starts task handling sending ultrasound signal and interrupt receiving it and calculating the distance knowing the time to </w:t>
-      </w:r>
-      <w:r>
-        <w:rPr>
-          <w:lang w:val="en-US"/>
-        </w:rPr>
-        <w:t>take</w:t>
-      </w:r>
-      <w:r>
-        <w:rPr>
-          <w:lang w:val="en-US"/>
-        </w:rPr>
-        <w:t xml:space="preserve"> the signal to reflect from the object in front of the robot and hit the sensor.</w:t>
-      </w:r>
-    </w:p>
-    <w:p>
-      <w:pPr>
-        <w:pStyle w:val="Numberedlistlevel3"/>
-      </w:pPr>
-      <w:bookmarkStart w:id="21" w:name="_Toc532402610"/>
-      <w:r>
-        <w:t>Reflectance array</w:t>
-      </w:r>
-      <w:bookmarkEnd w:id="21"/>
-    </w:p>
-    <w:p>
-      <w:pPr>
-        <w:rPr>
-          <w:lang w:val="en-US"/>
-        </w:rPr>
-      </w:pPr>
-      <w:proofErr w:type="spellStart"/>
-      <w:r>
-        <w:rPr>
-          <w:lang w:val="en-US"/>
-        </w:rPr>
-        <w:t>Zumo</w:t>
-      </w:r>
-      <w:proofErr w:type="spellEnd"/>
-      <w:r>
-        <w:rPr>
-          <w:lang w:val="en-US"/>
-        </w:rPr>
-        <w:t xml:space="preserve"> shield has a reflectance array consisting of 6 sensors located underneath the shield board behind the bulldozer blade on the front. These sensors are used in detecting a line for the robot to follow. </w:t>
-      </w:r>
-      <w:proofErr w:type="spellStart"/>
-      <w:r>
-        <w:rPr>
-          <w:lang w:val="en-US"/>
-        </w:rPr>
-        <w:t>Zumo</w:t>
-      </w:r>
-      <w:proofErr w:type="spellEnd"/>
-      <w:r>
-        <w:rPr>
-          <w:lang w:val="en-US"/>
-        </w:rPr>
-        <w:t xml:space="preserve"> library provides commands for reading both digital data from sensors using the threshold value and raw sensor </w:t>
-      </w:r>
-      <w:r>
-        <w:rPr>
-          <w:lang w:val="en-US"/>
-        </w:rPr>
-        <w:t>readings. On</w:t>
-      </w:r>
-      <w:r>
-        <w:rPr>
-          <w:lang w:val="en-US"/>
-        </w:rPr>
-        <w:t xml:space="preserve"> a top design level </w:t>
-      </w:r>
-      <w:proofErr w:type="spellStart"/>
-      <w:r>
-        <w:rPr>
-          <w:lang w:val="en-US"/>
-        </w:rPr>
-        <w:t>Zumo</w:t>
-      </w:r>
-      <w:proofErr w:type="spellEnd"/>
-      <w:r>
-        <w:rPr>
-          <w:lang w:val="en-US"/>
-        </w:rPr>
-        <w:t xml:space="preserve"> library uses a set of timers synchronized with SR switches. On function </w:t>
-      </w:r>
-      <w:proofErr w:type="spellStart"/>
-      <w:r>
-        <w:rPr>
-          <w:rStyle w:val="Inlinecode"/>
-          <w:lang w:val="en-US"/>
-        </w:rPr>
-        <w:t>reflectance_start</w:t>
-      </w:r>
-      <w:proofErr w:type="spellEnd"/>
-      <w:r>
-        <w:rPr>
-          <w:rStyle w:val="Inlinecode"/>
-          <w:lang w:val="en-US"/>
-        </w:rPr>
-        <w:t>()</w:t>
-      </w:r>
-      <w:r>
-        <w:rPr>
-          <w:lang w:val="en-US"/>
-        </w:rPr>
-        <w:t xml:space="preserve"> execution a separate task scanning sensor readings in the background is created and run every millisecond. The result of scanning can be written in the structure of type </w:t>
-      </w:r>
-      <w:r>
-        <w:rPr>
-          <w:rStyle w:val="Inlinecode"/>
-          <w:lang w:val="en-US"/>
-        </w:rPr>
-        <w:t>sensors_</w:t>
-      </w:r>
-      <w:r>
-        <w:rPr>
-          <w:lang w:val="en-US"/>
-        </w:rPr>
-        <w:t>.</w:t>
-      </w:r>
-    </w:p>
-    <w:p>
-      <w:pPr>
-        <w:pStyle w:val="Numberedlistlevel3"/>
-      </w:pPr>
-      <w:bookmarkStart w:id="22" w:name="_Toc532402611"/>
+      <w:bookmarkStart w:id="22" w:name="_Toc532460422"/>
       <w:r>
         <w:t>Accelerometer</w:t>
       </w:r>
@@ -5891,21 +5886,7 @@
         <w:rPr>
           <w:lang w:val="en-US"/>
         </w:rPr>
-        <w:t xml:space="preserve">The robot has a built-in accelerometer for detecting hits if the ultrasonic sensor did not detect the obstacle in advance which can be used in the sumo battle for detecting hits from sides and back where ultrasonic sensor cannot detect the approaching opponent robot. </w:t>
-      </w:r>
-      <w:proofErr w:type="spellStart"/>
-      <w:r>
-        <w:rPr>
-          <w:lang w:val="en-US"/>
-        </w:rPr>
-        <w:t>Zumo</w:t>
-      </w:r>
-      <w:proofErr w:type="spellEnd"/>
-      <w:r>
-        <w:rPr>
-          <w:lang w:val="en-US"/>
-        </w:rPr>
-        <w:t xml:space="preserve"> library provides function which allows to read the acceleration in </w:t>
+        <w:t xml:space="preserve">The robot has a built-in accelerometer for detecting hits if the ultrasonic sensor did not detect the obstacle in advance which can be used in the sumo battle for detecting hits from sides and back where ultrasonic sensor cannot detect the approaching opponent robot. Zumo library provides function which allows to read the acceleration in </w:t>
       </w:r>
       <m:oMath>
         <m:r>
@@ -5957,7 +5938,7 @@
       <w:pPr>
         <w:pStyle w:val="Numberedlistlevel2"/>
       </w:pPr>
-      <w:bookmarkStart w:id="23" w:name="_Toc532402612"/>
+      <w:bookmarkStart w:id="23" w:name="_Toc532460423"/>
       <w:r>
         <w:t>MQTT</w:t>
       </w:r>
@@ -5976,27 +5957,14 @@
       <w:r>
         <w:t xml:space="preserve"> </w:t>
       </w:r>
-      <w:proofErr w:type="spellStart"/>
-      <w:r>
-        <w:t>Zumo</w:t>
-      </w:r>
-      <w:proofErr w:type="spellEnd"/>
-      <w:r>
-        <w:t xml:space="preserve"> robot has a </w:t>
+      <w:r>
+        <w:t xml:space="preserve">Zumo robot has a </w:t>
       </w:r>
       <w:r>
         <w:t>Wi-Fi</w:t>
       </w:r>
       <w:r>
-        <w:t xml:space="preserve"> module for wireless network connections. The module gives the robot TCP/IP connectivity that is used to send MQTT messages to a broker. </w:t>
-      </w:r>
-      <w:proofErr w:type="spellStart"/>
-      <w:r>
-        <w:t>Zumo</w:t>
-      </w:r>
-      <w:proofErr w:type="spellEnd"/>
-      <w:r>
-        <w:t xml:space="preserve"> library automates the setup of TCP/IP connection to a broker and provides a </w:t>
+        <w:t xml:space="preserve"> module for wireless network connections. The module gives the robot TCP/IP connectivity that is used to send MQTT messages to a broker. Zumo library automates the setup of TCP/IP connection to a broker and provides a </w:t>
       </w:r>
       <w:proofErr w:type="spellStart"/>
       <w:r>
@@ -6028,7 +5996,6 @@
           <w:id w:val="1593516353"/>
           <w:citation/>
         </w:sdtPr>
-        <w:sdtEndPr/>
         <w:sdtContent>
           <w:r>
             <w:fldChar w:fldCharType="begin"/>
@@ -6088,7 +6055,7 @@
           <w:lang w:val="en-US"/>
         </w:rPr>
       </w:pPr>
-      <w:bookmarkStart w:id="24" w:name="_Toc532402613"/>
+      <w:bookmarkStart w:id="24" w:name="_Toc532460424"/>
       <w:r>
         <w:rPr>
           <w:rFonts w:eastAsia="Times New Roman"/>
@@ -6103,7 +6070,7 @@
       <w:pPr>
         <w:pStyle w:val="Numberedlistlevel2"/>
       </w:pPr>
-      <w:bookmarkStart w:id="25" w:name="_Toc532402614"/>
+      <w:bookmarkStart w:id="25" w:name="_Toc532460425"/>
       <w:r>
         <w:t>Batteries</w:t>
       </w:r>
@@ -6149,21 +6116,7 @@
         <w:rPr>
           <w:lang w:val="en-US"/>
         </w:rPr>
-        <w:t xml:space="preserve"> Since </w:t>
-      </w:r>
-      <w:proofErr w:type="spellStart"/>
-      <w:r>
-        <w:rPr>
-          <w:lang w:val="en-US"/>
-        </w:rPr>
-        <w:t>Zumo</w:t>
-      </w:r>
-      <w:proofErr w:type="spellEnd"/>
-      <w:r>
-        <w:rPr>
-          <w:lang w:val="en-US"/>
-        </w:rPr>
-        <w:t xml:space="preserve"> uses conventional nickel metal hydride batteries that should never be discharged below the certain threshold in order to stay functioning we had to implement the function which constantly checks the voltage of the batteries and notifies the user in case of need to charge the batteries. When battery voltage gets too low, the robot starts blinking the onboard LED in full power that can’t be discarded in any way. </w:t>
+        <w:t xml:space="preserve"> Since Zumo uses conventional nickel metal hydride batteries that should never be discharged below the certain threshold in order to stay functioning we had to implement the function which constantly checks the voltage of the batteries and notifies the user in case of need to charge the batteries. When battery voltage gets too low, the robot starts blinking the onboard LED in full power that can’t be discarded in any way. </w:t>
       </w:r>
       <w:r>
         <w:rPr>
@@ -8475,7 +8428,7 @@
       <w:pPr>
         <w:pStyle w:val="Numberedlistlevel2"/>
       </w:pPr>
-      <w:bookmarkStart w:id="27" w:name="_Toc532402615"/>
+      <w:bookmarkStart w:id="27" w:name="_Toc532460426"/>
       <w:r>
         <w:t>Sumo</w:t>
       </w:r>
@@ -8659,7 +8612,7 @@
       <w:pPr>
         <w:pStyle w:val="Numberedlistlevel2"/>
       </w:pPr>
-      <w:bookmarkStart w:id="29" w:name="_Toc532402616"/>
+      <w:bookmarkStart w:id="29" w:name="_Toc532460427"/>
       <w:r>
         <w:lastRenderedPageBreak/>
         <w:t>Line following.</w:t>
@@ -8762,16 +8715,11 @@
       <w:r>
         <w:t>) as the difference betwe</w:t>
       </w:r>
-      <w:proofErr w:type="spellStart"/>
       <w:r>
         <w:t>e</w:t>
       </w:r>
       <w:r>
-        <w:t>n</w:t>
-      </w:r>
-      <w:proofErr w:type="spellEnd"/>
-      <w:r>
-        <w:t xml:space="preserve"> a desired setpoint </w:t>
+        <w:t xml:space="preserve">n a desired setpoint </w:t>
       </w:r>
       <m:oMath>
         <m:r>
@@ -8906,7 +8854,6 @@
           <w:id w:val="307980880"/>
           <w:citation/>
         </w:sdtPr>
-        <w:sdtEndPr/>
         <w:sdtContent>
           <w:r>
             <w:fldChar w:fldCharType="begin"/>
@@ -9133,7 +9080,7 @@
       <w:pPr>
         <w:pStyle w:val="Numberedlistlevel2"/>
       </w:pPr>
-      <w:bookmarkStart w:id="31" w:name="_Toc532402617"/>
+      <w:bookmarkStart w:id="31" w:name="_Toc532460428"/>
       <w:r>
         <w:t>Maze</w:t>
       </w:r>
@@ -9149,48 +9096,80 @@
         <w:rPr>
           <w:lang w:val="en-US"/>
         </w:rPr>
-        <w:t xml:space="preserve">For position tracking, a structure was implemented. It consists of x and y coordinates of types </w:t>
-      </w:r>
-      <w:proofErr w:type="spellStart"/>
-      <w:r>
-        <w:rPr>
-          <w:lang w:val="en-US"/>
-        </w:rPr>
-        <w:t>int</w:t>
-      </w:r>
-      <w:proofErr w:type="spellEnd"/>
-      <w:r>
-        <w:rPr>
-          <w:lang w:val="en-US"/>
-        </w:rPr>
-        <w:t xml:space="preserve"> and </w:t>
-      </w:r>
-      <w:proofErr w:type="spellStart"/>
-      <w:r>
-        <w:rPr>
-          <w:lang w:val="en-US"/>
-        </w:rPr>
-        <w:t>enum</w:t>
-      </w:r>
-      <w:proofErr w:type="spellEnd"/>
-      <w:r>
-        <w:rPr>
-          <w:lang w:val="en-US"/>
-        </w:rPr>
-        <w:t xml:space="preserve"> for direction (forward, left, right, backward). Current position of robot was constantly updated on each detected cross and after each turn.</w:t>
-      </w:r>
-    </w:p>
-    <w:p>
-      <w:pPr>
-        <w:rPr>
-          <w:lang w:val="en-US"/>
-        </w:rPr>
-      </w:pPr>
-      <w:r>
-        <w:rPr>
-          <w:lang w:val="en-US"/>
-        </w:rPr>
-        <w:t>When detect an obstacle, consider the position robot could choose either left or right turn. It turns left if x &lt;= 0 and right otherwise. This turns priority check helps to keep robot as close to center as possible and avoid obstacles on maze's borders by turning to the right direction.</w:t>
+        <w:t>For position tracking a structure was implemented. It consists of x and y coordinates of types int and enum</w:t>
+      </w:r>
+      <w:r>
+        <w:rPr>
+          <w:lang w:val="en-US"/>
+        </w:rPr>
+        <w:t>eration</w:t>
+      </w:r>
+      <w:r>
+        <w:rPr>
+          <w:lang w:val="en-US"/>
+        </w:rPr>
+        <w:t xml:space="preserve"> for direction (forward, left, right, backward). Current position of robot </w:t>
+      </w:r>
+      <w:r>
+        <w:rPr>
+          <w:lang w:val="en-US"/>
+        </w:rPr>
+        <w:t xml:space="preserve">is </w:t>
+      </w:r>
+      <w:r>
+        <w:rPr>
+          <w:lang w:val="en-US"/>
+        </w:rPr>
+        <w:t>constantly updated on each detected cross and after each turn.</w:t>
+      </w:r>
+    </w:p>
+    <w:p>
+      <w:pPr>
+        <w:rPr>
+          <w:lang w:val="en-US"/>
+        </w:rPr>
+      </w:pPr>
+      <w:r>
+        <w:rPr>
+          <w:lang w:val="en-US"/>
+        </w:rPr>
+        <w:t>When detect</w:t>
+      </w:r>
+      <w:r>
+        <w:rPr>
+          <w:lang w:val="en-US"/>
+        </w:rPr>
+        <w:t>ed</w:t>
+      </w:r>
+      <w:r>
+        <w:rPr>
+          <w:lang w:val="en-US"/>
+        </w:rPr>
+        <w:t xml:space="preserve"> an obstacle, consider</w:t>
+      </w:r>
+      <w:r>
+        <w:rPr>
+          <w:lang w:val="en-US"/>
+        </w:rPr>
+        <w:t>ing</w:t>
+      </w:r>
+      <w:r>
+        <w:rPr>
+          <w:lang w:val="en-US"/>
+        </w:rPr>
+        <w:t xml:space="preserve"> the position robot </w:t>
+      </w:r>
+      <w:r>
+        <w:rPr>
+          <w:lang w:val="en-US"/>
+        </w:rPr>
+        <w:t>sho</w:t>
+      </w:r>
+      <w:r>
+        <w:rPr>
+          <w:lang w:val="en-US"/>
+        </w:rPr>
+        <w:t>uld choose either left or right turn. It turns left if x &lt;= 0 and right otherwise. This turns priority check helps to keep robot as close to center as possible and avoid obstacles on maze's borders by turning to the right direction.</w:t>
       </w:r>
     </w:p>
     <w:p>
@@ -9216,7 +9195,55 @@
         <w:rPr>
           <w:lang w:val="en-US"/>
         </w:rPr>
-        <w:t>When robot reaches the last full maze's line (y = 0), then turn it to the right direction (if needed) and move to the finish line. The algorithm</w:t>
+        <w:t>When robot reaches the last full maze's line (y = 0), then</w:t>
+      </w:r>
+      <w:r>
+        <w:rPr>
+          <w:lang w:val="en-US"/>
+        </w:rPr>
+        <w:t xml:space="preserve"> it</w:t>
+      </w:r>
+      <w:r>
+        <w:rPr>
+          <w:lang w:val="en-US"/>
+        </w:rPr>
+        <w:t xml:space="preserve"> turn</w:t>
+      </w:r>
+      <w:r>
+        <w:rPr>
+          <w:lang w:val="en-US"/>
+        </w:rPr>
+        <w:t>s</w:t>
+      </w:r>
+      <w:r>
+        <w:rPr>
+          <w:lang w:val="en-US"/>
+        </w:rPr>
+        <w:t xml:space="preserve"> </w:t>
+      </w:r>
+      <w:r>
+        <w:rPr>
+          <w:lang w:val="en-US"/>
+        </w:rPr>
+        <w:t>in</w:t>
+      </w:r>
+      <w:r>
+        <w:rPr>
+          <w:lang w:val="en-US"/>
+        </w:rPr>
+        <w:t xml:space="preserve"> the right direction (if needed) and move</w:t>
+      </w:r>
+      <w:r>
+        <w:rPr>
+          <w:lang w:val="en-US"/>
+        </w:rPr>
+        <w:t>s</w:t>
+      </w:r>
+      <w:r>
+        <w:rPr>
+          <w:lang w:val="en-US"/>
+        </w:rPr>
+        <w:t xml:space="preserve"> to the finish line. The algorithm</w:t>
       </w:r>
       <w:r>
         <w:rPr>
@@ -9409,7 +9436,7 @@
           <w:lang w:val="en-US"/>
         </w:rPr>
       </w:pPr>
-      <w:bookmarkStart w:id="33" w:name="_Toc532402618"/>
+      <w:bookmarkStart w:id="33" w:name="_Toc532460429"/>
       <w:r>
         <w:rPr>
           <w:rFonts w:eastAsia="Times New Roman"/>
@@ -9804,7 +9831,7 @@
           <w:lang w:val="en-US"/>
         </w:rPr>
       </w:pPr>
-      <w:bookmarkStart w:id="34" w:name="_Toc532402619"/>
+      <w:bookmarkStart w:id="34" w:name="_Toc532460430"/>
       <w:r>
         <w:rPr>
           <w:rFonts w:eastAsia="Times New Roman"/>
@@ -9819,7 +9846,7 @@
       <w:pPr>
         <w:pStyle w:val="Numberedlistlevel2"/>
       </w:pPr>
-      <w:bookmarkStart w:id="35" w:name="_Toc532402620"/>
+      <w:bookmarkStart w:id="35" w:name="_Toc532460431"/>
       <w:r>
         <w:t>Before the competition</w:t>
       </w:r>
@@ -9850,20 +9877,34 @@
           <w:shd w:val="clear" w:color="auto" w:fill="FFFFFF"/>
           <w:lang w:val="en-US"/>
         </w:rPr>
-        <w:t xml:space="preserve"> we adjusted our programs to the new robot.</w:t>
-      </w:r>
-    </w:p>
-    <w:p>
-      <w:pPr>
-        <w:rPr>
-          <w:lang w:val="en-US"/>
-        </w:rPr>
-      </w:pPr>
+        <w:t xml:space="preserve"> we adjusted our programs to</w:t>
+      </w:r>
       <w:r>
         <w:rPr>
           <w:shd w:val="clear" w:color="auto" w:fill="FFFFFF"/>
           <w:lang w:val="en-US"/>
         </w:rPr>
+        <w:t xml:space="preserve"> fit</w:t>
+      </w:r>
+      <w:r>
+        <w:rPr>
+          <w:shd w:val="clear" w:color="auto" w:fill="FFFFFF"/>
+          <w:lang w:val="en-US"/>
+        </w:rPr>
+        <w:t xml:space="preserve"> the new robot.</w:t>
+      </w:r>
+    </w:p>
+    <w:p>
+      <w:pPr>
+        <w:rPr>
+          <w:lang w:val="en-US"/>
+        </w:rPr>
+      </w:pPr>
+      <w:r>
+        <w:rPr>
+          <w:shd w:val="clear" w:color="auto" w:fill="FFFFFF"/>
+          <w:lang w:val="en-US"/>
+        </w:rPr>
         <w:t xml:space="preserve">Next obstacle was that we could use robots and all </w:t>
       </w:r>
       <w:r>
@@ -10000,12 +10041,18 @@
         <w:t>On the other hand, it was not hard to delegate our work between team members. We communicated well and could share issue solutions, brainstormed together.</w:t>
       </w:r>
     </w:p>
-    <w:p/>
+    <w:p>
+      <w:pPr>
+        <w:rPr>
+          <w:lang w:val="en-US"/>
+        </w:rPr>
+      </w:pPr>
+    </w:p>
     <w:p>
       <w:pPr>
         <w:pStyle w:val="Numberedlistlevel2"/>
       </w:pPr>
-      <w:bookmarkStart w:id="36" w:name="_Toc532402621"/>
+      <w:bookmarkStart w:id="36" w:name="_Toc532460432"/>
       <w:r>
         <w:t>After the competition</w:t>
       </w:r>
@@ -10347,7 +10394,7 @@
           <w:lang w:val="en-US"/>
         </w:rPr>
       </w:pPr>
-      <w:bookmarkStart w:id="37" w:name="_Toc532402622"/>
+      <w:bookmarkStart w:id="37" w:name="_Toc532460433"/>
       <w:r>
         <w:rPr>
           <w:rFonts w:eastAsia="Times New Roman"/>
@@ -10393,7 +10440,45 @@
         <w:rPr>
           <w:lang w:val="en-US"/>
         </w:rPr>
-        <w:t xml:space="preserve">While working on this project, our team extended knowledge of C language and skills of working with external libraries. We designed and implemented solutions for line following, which include PD controller, MQTT logs cache system and also position tracking system for Maze. </w:t>
+        <w:t>While working on this project, our team</w:t>
+      </w:r>
+      <w:r>
+        <w:rPr>
+          <w:lang w:val="en-US"/>
+        </w:rPr>
+        <w:t xml:space="preserve"> has</w:t>
+      </w:r>
+      <w:r>
+        <w:rPr>
+          <w:lang w:val="en-US"/>
+        </w:rPr>
+        <w:t xml:space="preserve"> extended knowledge of C language and skills of working with external libraries. We designed and implemented solutions for line following, which include</w:t>
+      </w:r>
+      <w:r>
+        <w:rPr>
+          <w:lang w:val="en-US"/>
+        </w:rPr>
+        <w:t>d</w:t>
+      </w:r>
+      <w:r>
+        <w:rPr>
+          <w:lang w:val="en-US"/>
+        </w:rPr>
+        <w:t xml:space="preserve"> PD controller, MQTT logs cache system </w:t>
+      </w:r>
+      <w:proofErr w:type="gramStart"/>
+      <w:r>
+        <w:rPr>
+          <w:lang w:val="en-US"/>
+        </w:rPr>
+        <w:t>and also</w:t>
+      </w:r>
+      <w:proofErr w:type="gramEnd"/>
+      <w:r>
+        <w:rPr>
+          <w:lang w:val="en-US"/>
+        </w:rPr>
+        <w:t xml:space="preserve"> position tracking system for Maze. </w:t>
       </w:r>
     </w:p>
     <w:p>
@@ -10418,7 +10503,103 @@
         <w:rPr>
           <w:lang w:val="en-US"/>
         </w:rPr>
-        <w:t xml:space="preserve"> also required a lot of teamwork and communication. Our team learned to use different tools and techniques for that purpose to coordinate the process, so every member always knew his or her responsibilities and tasks. This approach helped greatly to adjust difficulties our team faced while worked on </w:t>
+        <w:t xml:space="preserve"> also required a lot of teamwork and communication. Our team learned to use different tools and techniques for th</w:t>
+      </w:r>
+      <w:r>
+        <w:rPr>
+          <w:lang w:val="en-US"/>
+        </w:rPr>
+        <w:t xml:space="preserve">e </w:t>
+      </w:r>
+      <w:r>
+        <w:rPr>
+          <w:lang w:val="en-US"/>
+        </w:rPr>
+        <w:t xml:space="preserve">purpose </w:t>
+      </w:r>
+      <w:r>
+        <w:rPr>
+          <w:lang w:val="en-US"/>
+        </w:rPr>
+        <w:t xml:space="preserve">of </w:t>
+      </w:r>
+      <w:r>
+        <w:rPr>
+          <w:lang w:val="en-US"/>
+        </w:rPr>
+        <w:t>coordinat</w:t>
+      </w:r>
+      <w:r>
+        <w:rPr>
+          <w:lang w:val="en-US"/>
+        </w:rPr>
+        <w:t>ing</w:t>
+      </w:r>
+      <w:r>
+        <w:rPr>
+          <w:lang w:val="en-US"/>
+        </w:rPr>
+        <w:t xml:space="preserve"> the process, so every member always knew his or her responsibilities and tasks. This approach helped </w:t>
+      </w:r>
+      <w:r>
+        <w:rPr>
+          <w:lang w:val="en-US"/>
+        </w:rPr>
+        <w:t xml:space="preserve">a lot </w:t>
+      </w:r>
+      <w:r>
+        <w:rPr>
+          <w:lang w:val="en-US"/>
+        </w:rPr>
+        <w:t xml:space="preserve">to </w:t>
+      </w:r>
+      <w:r>
+        <w:rPr>
+          <w:lang w:val="en-US"/>
+        </w:rPr>
+        <w:t>overcome</w:t>
+      </w:r>
+      <w:r>
+        <w:rPr>
+          <w:lang w:val="en-US"/>
+        </w:rPr>
+        <w:t xml:space="preserve"> difficulties</w:t>
+      </w:r>
+      <w:r>
+        <w:rPr>
+          <w:lang w:val="en-US"/>
+        </w:rPr>
+        <w:t xml:space="preserve"> </w:t>
+      </w:r>
+      <w:r>
+        <w:rPr>
+          <w:lang w:val="en-US"/>
+        </w:rPr>
+        <w:t>our team faced while work</w:t>
+      </w:r>
+      <w:r>
+        <w:rPr>
+          <w:lang w:val="en-US"/>
+        </w:rPr>
+        <w:t>ing</w:t>
+      </w:r>
+      <w:r>
+        <w:rPr>
+          <w:lang w:val="en-US"/>
+        </w:rPr>
+        <w:t xml:space="preserve"> on</w:t>
+      </w:r>
+      <w:r>
+        <w:rPr>
+          <w:lang w:val="en-US"/>
+        </w:rPr>
+        <w:t xml:space="preserve"> the</w:t>
+      </w:r>
+      <w:r>
+        <w:rPr>
+          <w:lang w:val="en-US"/>
+        </w:rPr>
+        <w:t xml:space="preserve"> </w:t>
       </w:r>
       <w:r>
         <w:rPr>
@@ -10456,7 +10637,7 @@
         </w:sectPr>
       </w:pPr>
     </w:p>
-    <w:bookmarkStart w:id="38" w:name="_Toc532402623" w:displacedByCustomXml="next"/>
+    <w:bookmarkStart w:id="38" w:name="_Toc532460434" w:displacedByCustomXml="next"/>
     <w:sdt>
       <w:sdtPr>
         <w:rPr>
@@ -10472,7 +10653,6 @@
           <w:docPartUnique/>
         </w:docPartObj>
       </w:sdtPr>
-      <w:sdtEndPr/>
       <w:sdtContent>
         <w:p>
           <w:pPr>
@@ -10497,7 +10677,6 @@
             <w:id w:val="-573587230"/>
             <w:bibliography/>
           </w:sdtPr>
-          <w:sdtEndPr/>
           <w:sdtContent>
             <w:p>
               <w:pPr>
@@ -10542,7 +10721,7 @@
               </w:tblGrid>
               <w:tr>
                 <w:trPr>
-                  <w:divId w:val="1678651746"/>
+                  <w:divId w:val="262350384"/>
                   <w:tblCellSpacing w:w="15" w:type="dxa"/>
                 </w:trPr>
                 <w:tc>
@@ -10555,11 +10734,13 @@
                       <w:pStyle w:val="Bibliography"/>
                       <w:rPr>
                         <w:noProof/>
+                        <w:lang w:val="en-US"/>
                       </w:rPr>
                     </w:pPr>
                     <w:r>
                       <w:rPr>
                         <w:noProof/>
+                        <w:lang w:val="en-US"/>
                       </w:rPr>
                       <w:t xml:space="preserve">[1] </w:t>
                     </w:r>
@@ -10575,6 +10756,7 @@
                       <w:pStyle w:val="Bibliography"/>
                       <w:rPr>
                         <w:noProof/>
+                        <w:lang w:val="en-US"/>
                       </w:rPr>
                     </w:pPr>
                     <w:r>
@@ -10582,20 +10764,14 @@
                         <w:noProof/>
                         <w:lang w:val="en-US"/>
                       </w:rPr>
-                      <w:t xml:space="preserve">Multiple Authors, "GIT," 2018. [Online]. Available: https://en.wikipedia.org/wiki/Git. </w:t>
-                    </w:r>
-                    <w:r>
-                      <w:rPr>
-                        <w:noProof/>
-                      </w:rPr>
-                      <w:t>[Accessed 29 November 2018].</w:t>
+                      <w:t>Multiple Authors, "GIT," 2018. [Online]. Available: https://en.wikipedia.org/wiki/Git. [Accessed 29 November 2018].</w:t>
                     </w:r>
                   </w:p>
                 </w:tc>
               </w:tr>
               <w:tr>
                 <w:trPr>
-                  <w:divId w:val="1678651746"/>
+                  <w:divId w:val="262350384"/>
                   <w:tblCellSpacing w:w="15" w:type="dxa"/>
                 </w:trPr>
                 <w:tc>
@@ -10608,11 +10784,13 @@
                       <w:pStyle w:val="Bibliography"/>
                       <w:rPr>
                         <w:noProof/>
+                        <w:lang w:val="en-US"/>
                       </w:rPr>
                     </w:pPr>
                     <w:r>
                       <w:rPr>
                         <w:noProof/>
+                        <w:lang w:val="en-US"/>
                       </w:rPr>
                       <w:t xml:space="preserve">[2] </w:t>
                     </w:r>
@@ -10628,6 +10806,7 @@
                       <w:pStyle w:val="Bibliography"/>
                       <w:rPr>
                         <w:noProof/>
+                        <w:lang w:val="en-US"/>
                       </w:rPr>
                     </w:pPr>
                     <w:r>
@@ -10635,20 +10814,14 @@
                         <w:noProof/>
                         <w:lang w:val="en-US"/>
                       </w:rPr>
-                      <w:t xml:space="preserve">Multiple Authors, "Bitbucket," 2018. [Online]. Available: https://en.wikipedia.org/wiki/Bitbucket. </w:t>
-                    </w:r>
-                    <w:r>
-                      <w:rPr>
-                        <w:noProof/>
-                      </w:rPr>
-                      <w:t>[Accessed 27 November 2018].</w:t>
+                      <w:t>Multiple Authors, "Bitbucket," 2018. [Online]. Available: https://en.wikipedia.org/wiki/Bitbucket. [Accessed 27 November 2018].</w:t>
                     </w:r>
                   </w:p>
                 </w:tc>
               </w:tr>
               <w:tr>
                 <w:trPr>
-                  <w:divId w:val="1678651746"/>
+                  <w:divId w:val="262350384"/>
                   <w:tblCellSpacing w:w="15" w:type="dxa"/>
                 </w:trPr>
                 <w:tc>
@@ -10661,11 +10834,13 @@
                       <w:pStyle w:val="Bibliography"/>
                       <w:rPr>
                         <w:noProof/>
+                        <w:lang w:val="en-US"/>
                       </w:rPr>
                     </w:pPr>
                     <w:r>
                       <w:rPr>
                         <w:noProof/>
+                        <w:lang w:val="en-US"/>
                       </w:rPr>
                       <w:t xml:space="preserve">[3] </w:t>
                     </w:r>
@@ -10681,6 +10856,7 @@
                       <w:pStyle w:val="Bibliography"/>
                       <w:rPr>
                         <w:noProof/>
+                        <w:lang w:val="en-US"/>
                       </w:rPr>
                     </w:pPr>
                     <w:r>
@@ -10688,20 +10864,14 @@
                         <w:noProof/>
                         <w:lang w:val="en-US"/>
                       </w:rPr>
-                      <w:t xml:space="preserve">Multiple Authors, "Trello," 2018. [Online]. Available: https://en.wikipedia.org/wiki/Trello. </w:t>
-                    </w:r>
-                    <w:r>
-                      <w:rPr>
-                        <w:noProof/>
-                      </w:rPr>
-                      <w:t>[Accessed 29 November 2018].</w:t>
+                      <w:t>Multiple Authors, "Trello," 2018. [Online]. Available: https://en.wikipedia.org/wiki/Trello. [Accessed 29 November 2018].</w:t>
                     </w:r>
                   </w:p>
                 </w:tc>
               </w:tr>
               <w:tr>
                 <w:trPr>
-                  <w:divId w:val="1678651746"/>
+                  <w:divId w:val="262350384"/>
                   <w:tblCellSpacing w:w="15" w:type="dxa"/>
                 </w:trPr>
                 <w:tc>
@@ -10714,11 +10884,13 @@
                       <w:pStyle w:val="Bibliography"/>
                       <w:rPr>
                         <w:noProof/>
+                        <w:lang w:val="en-US"/>
                       </w:rPr>
                     </w:pPr>
                     <w:r>
                       <w:rPr>
                         <w:noProof/>
+                        <w:lang w:val="en-US"/>
                       </w:rPr>
                       <w:t xml:space="preserve">[4] </w:t>
                     </w:r>
@@ -10734,6 +10906,7 @@
                       <w:pStyle w:val="Bibliography"/>
                       <w:rPr>
                         <w:noProof/>
+                        <w:lang w:val="en-US"/>
                       </w:rPr>
                     </w:pPr>
                     <w:r>
@@ -10741,20 +10914,14 @@
                         <w:noProof/>
                         <w:lang w:val="en-US"/>
                       </w:rPr>
-                      <w:t xml:space="preserve">Pololu, "Zumo Shield for Arduino, v1.2," 2018. [Online]. Available: https://www.pololu.com/product/2508 . </w:t>
-                    </w:r>
-                    <w:r>
-                      <w:rPr>
-                        <w:noProof/>
-                      </w:rPr>
-                      <w:t>[Accessed 29 November 2018].</w:t>
+                      <w:t>Pololu, "Zumo Shield for Arduino, v1.2," 2018. [Online]. Available: https://www.pololu.com/product/2508 . [Accessed 29 November 2018].</w:t>
                     </w:r>
                   </w:p>
                 </w:tc>
               </w:tr>
               <w:tr>
                 <w:trPr>
-                  <w:divId w:val="1678651746"/>
+                  <w:divId w:val="262350384"/>
                   <w:tblCellSpacing w:w="15" w:type="dxa"/>
                 </w:trPr>
                 <w:tc>
@@ -10767,11 +10934,13 @@
                       <w:pStyle w:val="Bibliography"/>
                       <w:rPr>
                         <w:noProof/>
+                        <w:lang w:val="en-US"/>
                       </w:rPr>
                     </w:pPr>
                     <w:r>
                       <w:rPr>
                         <w:noProof/>
+                        <w:lang w:val="en-US"/>
                       </w:rPr>
                       <w:t xml:space="preserve">[5] </w:t>
                     </w:r>
@@ -10787,6 +10956,7 @@
                       <w:pStyle w:val="Bibliography"/>
                       <w:rPr>
                         <w:noProof/>
+                        <w:lang w:val="en-US"/>
                       </w:rPr>
                     </w:pPr>
                     <w:r>
@@ -10794,20 +10964,14 @@
                         <w:noProof/>
                         <w:lang w:val="en-US"/>
                       </w:rPr>
-                      <w:t xml:space="preserve">Pololu, "Zumo Chassis Kit," 2018. [Online]. Available: https://www.pololu.com/product/1418. </w:t>
-                    </w:r>
-                    <w:r>
-                      <w:rPr>
-                        <w:noProof/>
-                      </w:rPr>
-                      <w:t>[Accessed 29 November 2018].</w:t>
+                      <w:t>Pololu, "Zumo Chassis Kit," 2018. [Online]. Available: https://www.pololu.com/product/1418. [Accessed 29 November 2018].</w:t>
                     </w:r>
                   </w:p>
                 </w:tc>
               </w:tr>
               <w:tr>
                 <w:trPr>
-                  <w:divId w:val="1678651746"/>
+                  <w:divId w:val="262350384"/>
                   <w:tblCellSpacing w:w="15" w:type="dxa"/>
                 </w:trPr>
                 <w:tc>
@@ -10820,11 +10984,13 @@
                       <w:pStyle w:val="Bibliography"/>
                       <w:rPr>
                         <w:noProof/>
+                        <w:lang w:val="en-US"/>
                       </w:rPr>
                     </w:pPr>
                     <w:r>
                       <w:rPr>
                         <w:noProof/>
+                        <w:lang w:val="en-US"/>
                       </w:rPr>
                       <w:t xml:space="preserve">[6] </w:t>
                     </w:r>
@@ -10840,6 +11006,7 @@
                       <w:pStyle w:val="Bibliography"/>
                       <w:rPr>
                         <w:noProof/>
+                        <w:lang w:val="en-US"/>
                       </w:rPr>
                     </w:pPr>
                     <w:r>
@@ -10847,20 +11014,14 @@
                         <w:noProof/>
                         <w:lang w:val="en-US"/>
                       </w:rPr>
-                      <w:t xml:space="preserve">"CYPRESS," [Online]. Available: http://www.cypress.com/file/157971/download. </w:t>
-                    </w:r>
-                    <w:r>
-                      <w:rPr>
-                        <w:noProof/>
-                      </w:rPr>
-                      <w:t>[Accessed November 2018].</w:t>
+                      <w:t>"CYPRESS," [Online]. Available: http://www.cypress.com/file/157971/download. [Accessed November 2018].</w:t>
                     </w:r>
                   </w:p>
                 </w:tc>
               </w:tr>
               <w:tr>
                 <w:trPr>
-                  <w:divId w:val="1678651746"/>
+                  <w:divId w:val="262350384"/>
                   <w:tblCellSpacing w:w="15" w:type="dxa"/>
                 </w:trPr>
                 <w:tc>
@@ -10873,11 +11034,13 @@
                       <w:pStyle w:val="Bibliography"/>
                       <w:rPr>
                         <w:noProof/>
+                        <w:lang w:val="en-US"/>
                       </w:rPr>
                     </w:pPr>
                     <w:r>
                       <w:rPr>
                         <w:noProof/>
+                        <w:lang w:val="en-US"/>
                       </w:rPr>
                       <w:t xml:space="preserve">[7] </w:t>
                     </w:r>
@@ -10908,7 +11071,7 @@
               </w:tr>
               <w:tr>
                 <w:trPr>
-                  <w:divId w:val="1678651746"/>
+                  <w:divId w:val="262350384"/>
                   <w:tblCellSpacing w:w="15" w:type="dxa"/>
                 </w:trPr>
                 <w:tc>
@@ -10921,11 +11084,13 @@
                       <w:pStyle w:val="Bibliography"/>
                       <w:rPr>
                         <w:noProof/>
+                        <w:lang w:val="en-US"/>
                       </w:rPr>
                     </w:pPr>
                     <w:r>
                       <w:rPr>
                         <w:noProof/>
+                        <w:lang w:val="en-US"/>
                       </w:rPr>
                       <w:t xml:space="preserve">[8] </w:t>
                     </w:r>
@@ -10941,6 +11106,7 @@
                       <w:pStyle w:val="Bibliography"/>
                       <w:rPr>
                         <w:noProof/>
+                        <w:lang w:val="en-US"/>
                       </w:rPr>
                     </w:pPr>
                     <w:r>
@@ -10948,13 +11114,7 @@
                         <w:noProof/>
                         <w:lang w:val="en-US"/>
                       </w:rPr>
-                      <w:t xml:space="preserve">Multiple Authors, "PID controller," 22 November 2018. [Online]. Available: https://en.wikipedia.org/wiki/PID_controller. </w:t>
-                    </w:r>
-                    <w:r>
-                      <w:rPr>
-                        <w:noProof/>
-                      </w:rPr>
-                      <w:t>[Accessed 26 November 2018].</w:t>
+                      <w:t>Multiple Authors, "PID controller," 22 November 2018. [Online]. Available: https://en.wikipedia.org/wiki/PID_controller. [Accessed 26 November 2018].</w:t>
                     </w:r>
                   </w:p>
                 </w:tc>
@@ -10962,7 +11122,7 @@
             </w:tbl>
             <w:p>
               <w:pPr>
-                <w:divId w:val="1678651746"/>
+                <w:divId w:val="262350384"/>
                 <w:rPr>
                   <w:rFonts w:eastAsia="Times New Roman"/>
                   <w:noProof/>
@@ -11009,7 +11169,7 @@
           <w:lang w:val="en-US"/>
         </w:rPr>
       </w:pPr>
-      <w:bookmarkStart w:id="39" w:name="_Toc532402624"/>
+      <w:bookmarkStart w:id="39" w:name="_Toc532460435"/>
       <w:r>
         <w:rPr>
           <w:lang w:val="en-US"/>
@@ -12695,19 +12855,11 @@
         <w:lang w:val="en-US"/>
       </w:rPr>
     </w:pPr>
-    <w:proofErr w:type="spellStart"/>
     <w:r>
       <w:rPr>
         <w:lang w:val="en-US"/>
       </w:rPr>
-      <w:t>Metropolia</w:t>
-    </w:r>
-    <w:proofErr w:type="spellEnd"/>
-    <w:r>
-      <w:rPr>
-        <w:lang w:val="en-US"/>
-      </w:rPr>
-      <w:t xml:space="preserve"> </w:t>
+      <w:t xml:space="preserve">Metropolia </w:t>
     </w:r>
     <w:proofErr w:type="spellStart"/>
     <w:r>
@@ -13340,19 +13492,11 @@
         <w:lang w:val="en-US"/>
       </w:rPr>
     </w:pPr>
-    <w:proofErr w:type="spellStart"/>
     <w:r>
       <w:rPr>
         <w:lang w:val="en-US"/>
       </w:rPr>
-      <w:t>Metropolia</w:t>
-    </w:r>
-    <w:proofErr w:type="spellEnd"/>
-    <w:r>
-      <w:rPr>
-        <w:lang w:val="en-US"/>
-      </w:rPr>
-      <w:t xml:space="preserve"> </w:t>
+      <w:t xml:space="preserve">Metropolia </w:t>
     </w:r>
     <w:proofErr w:type="spellStart"/>
     <w:r>
@@ -13378,19 +13522,11 @@
         <w:lang w:val="en-US"/>
       </w:rPr>
     </w:pPr>
-    <w:proofErr w:type="spellStart"/>
     <w:r>
       <w:rPr>
         <w:lang w:val="en-US"/>
       </w:rPr>
-      <w:t>Metropolia</w:t>
-    </w:r>
-    <w:proofErr w:type="spellEnd"/>
-    <w:r>
-      <w:rPr>
-        <w:lang w:val="en-US"/>
-      </w:rPr>
-      <w:t xml:space="preserve"> </w:t>
+      <w:t xml:space="preserve">Metropolia </w:t>
     </w:r>
     <w:proofErr w:type="spellStart"/>
     <w:r>
@@ -17316,7 +17452,7 @@
 </file>
 
 <file path=customXml/itemProps2.xml><?xml version="1.0" encoding="utf-8"?>
-<ds:datastoreItem xmlns:ds="http://schemas.openxmlformats.org/officeDocument/2006/customXml" ds:itemID="{1CD34B7B-4432-8A4F-9693-5675772CECB9}">
+<ds:datastoreItem xmlns:ds="http://schemas.openxmlformats.org/officeDocument/2006/customXml" ds:itemID="{D563BEBA-C550-41A6-9211-F2B1BEA4AC31}">
   <ds:schemaRefs>
     <ds:schemaRef ds:uri="http://schemas.openxmlformats.org/officeDocument/2006/bibliography"/>
   </ds:schemaRefs>

</xml_diff>

<commit_message>
Final approvement, comments deleted
</commit_message>
<xml_diff>
--- a/projects-report.docx
+++ b/projects-report.docx
@@ -13,6 +13,7 @@
           <w:docPartUnique/>
         </w:docPartObj>
       </w:sdtPr>
+      <w:sdtEndPr/>
       <w:sdtContent>
         <w:p>
           <w:pPr>
@@ -137,6 +138,7 @@
                                     <w:dataBinding w:prefixMappings="xmlns:ns0='http://purl.org/dc/elements/1.1/' xmlns:ns1='http://schemas.openxmlformats.org/package/2006/metadata/core-properties' " w:xpath="/ns1:coreProperties[1]/ns0:title[1]" w:storeItemID="{6C3C8BC8-F283-45AE-878A-BAB7291924A1}"/>
                                     <w:text/>
                                   </w:sdtPr>
+                                  <w:sdtEndPr/>
                                   <w:sdtContent>
                                     <w:r>
                                       <w:rPr>
@@ -163,6 +165,7 @@
                                   <w:dataBinding w:prefixMappings="xmlns:ns0='http://purl.org/dc/elements/1.1/' xmlns:ns1='http://schemas.openxmlformats.org/package/2006/metadata/core-properties' " w:xpath="/ns1:coreProperties[1]/ns0:subject[1]" w:storeItemID="{6C3C8BC8-F283-45AE-878A-BAB7291924A1}"/>
                                   <w:text/>
                                 </w:sdtPr>
+                                <w:sdtEndPr/>
                                 <w:sdtContent>
                                   <w:p>
                                     <w:pPr>
@@ -201,6 +204,7 @@
                                   <w:dataBinding w:prefixMappings="xmlns:ns0='http://purl.org/dc/elements/1.1/' xmlns:ns1='http://schemas.openxmlformats.org/package/2006/metadata/core-properties' " w:xpath="/ns1:coreProperties[1]/ns0:creator[1]" w:storeItemID="{6C3C8BC8-F283-45AE-878A-BAB7291924A1}"/>
                                   <w:text/>
                                 </w:sdtPr>
+                                <w:sdtEndPr/>
                                 <w:sdtContent>
                                   <w:p>
                                     <w:pPr>
@@ -277,6 +281,7 @@
                               <w:dataBinding w:prefixMappings="xmlns:ns0='http://purl.org/dc/elements/1.1/' xmlns:ns1='http://schemas.openxmlformats.org/package/2006/metadata/core-properties' " w:xpath="/ns1:coreProperties[1]/ns0:title[1]" w:storeItemID="{6C3C8BC8-F283-45AE-878A-BAB7291924A1}"/>
                               <w:text/>
                             </w:sdtPr>
+                            <w:sdtEndPr/>
                             <w:sdtContent>
                               <w:r>
                                 <w:rPr>
@@ -303,6 +308,7 @@
                             <w:dataBinding w:prefixMappings="xmlns:ns0='http://purl.org/dc/elements/1.1/' xmlns:ns1='http://schemas.openxmlformats.org/package/2006/metadata/core-properties' " w:xpath="/ns1:coreProperties[1]/ns0:subject[1]" w:storeItemID="{6C3C8BC8-F283-45AE-878A-BAB7291924A1}"/>
                             <w:text/>
                           </w:sdtPr>
+                          <w:sdtEndPr/>
                           <w:sdtContent>
                             <w:p>
                               <w:pPr>
@@ -341,6 +347,7 @@
                             <w:dataBinding w:prefixMappings="xmlns:ns0='http://purl.org/dc/elements/1.1/' xmlns:ns1='http://schemas.openxmlformats.org/package/2006/metadata/core-properties' " w:xpath="/ns1:coreProperties[1]/ns0:creator[1]" w:storeItemID="{6C3C8BC8-F283-45AE-878A-BAB7291924A1}"/>
                             <w:text/>
                           </w:sdtPr>
+                          <w:sdtEndPr/>
                           <w:sdtContent>
                             <w:p>
                               <w:pPr>
@@ -459,6 +466,7 @@
                                     <w:calendar w:val="gregorian"/>
                                   </w:date>
                                 </w:sdtPr>
+                                <w:sdtEndPr/>
                                 <w:sdtContent>
                                   <w:p>
                                     <w:pPr>
@@ -525,6 +533,7 @@
                               <w:calendar w:val="gregorian"/>
                             </w:date>
                           </w:sdtPr>
+                          <w:sdtEndPr/>
                           <w:sdtContent>
                             <w:p>
                               <w:pPr>
@@ -588,22 +597,12 @@
         </w:rPr>
       </w:sdtEndPr>
       <w:sdtContent>
-        <w:commentRangeStart w:id="0" w:displacedByCustomXml="prev"/>
         <w:p>
           <w:pPr>
             <w:pStyle w:val="TOCHeading"/>
           </w:pPr>
           <w:r>
             <w:t>Table of Contents</w:t>
-          </w:r>
-          <w:commentRangeEnd w:id="0"/>
-          <w:r>
-            <w:rPr>
-              <w:rStyle w:val="CommentReference"/>
-              <w:rFonts w:asciiTheme="minorHAnsi" w:eastAsiaTheme="minorHAnsi" w:hAnsiTheme="minorHAnsi" w:cstheme="minorBidi"/>
-              <w:lang w:val="ru-RU"/>
-            </w:rPr>
-            <w:commentReference w:id="0"/>
           </w:r>
         </w:p>
         <w:p>
@@ -3307,8 +3306,8 @@
           <w:lang w:val="en-US"/>
         </w:rPr>
         <w:sectPr>
-          <w:headerReference w:type="first" r:id="rId16"/>
-          <w:footerReference w:type="first" r:id="rId17"/>
+          <w:headerReference w:type="first" r:id="rId13"/>
+          <w:footerReference w:type="first" r:id="rId14"/>
           <w:pgSz w:w="11900" w:h="16840"/>
           <w:pgMar w:top="1134" w:right="850" w:bottom="1134" w:left="1701" w:header="708" w:footer="708" w:gutter="0"/>
           <w:pgNumType w:start="0"/>
@@ -3324,7 +3323,7 @@
           <w:lang w:val="en-US"/>
         </w:rPr>
       </w:pPr>
-      <w:bookmarkStart w:id="1" w:name="_Toc532460407"/>
+      <w:bookmarkStart w:id="0" w:name="_Toc532460407"/>
       <w:r>
         <w:rPr>
           <w:lang w:val="en-US"/>
@@ -3332,61 +3331,31 @@
         <w:lastRenderedPageBreak/>
         <w:t>Abstract</w:t>
       </w:r>
+      <w:bookmarkEnd w:id="0"/>
+    </w:p>
+    <w:p>
+      <w:pPr>
+        <w:pStyle w:val="Numberedlistlevel2"/>
+        <w:rPr>
+          <w:rFonts w:ascii="-webkit-standard" w:hAnsi="-webkit-standard" w:cs="Times New Roman"/>
+        </w:rPr>
+      </w:pPr>
+      <w:bookmarkStart w:id="1" w:name="_Toc532460408"/>
+      <w:r>
+        <w:t>S</w:t>
+      </w:r>
+      <w:r>
+        <w:t>ummary of the project</w:t>
+      </w:r>
+      <w:bookmarkStart w:id="2" w:name="_GoBack"/>
+      <w:bookmarkEnd w:id="2"/>
+      <w:r>
+        <w:t>.</w:t>
+      </w:r>
       <w:bookmarkEnd w:id="1"/>
     </w:p>
     <w:p>
       <w:pPr>
-        <w:pStyle w:val="Numberedlistlevel2"/>
-        <w:rPr>
-          <w:rFonts w:ascii="-webkit-standard" w:hAnsi="-webkit-standard" w:cs="Times New Roman"/>
-        </w:rPr>
-      </w:pPr>
-      <w:bookmarkStart w:id="2" w:name="_Toc532460408"/>
-      <w:commentRangeStart w:id="3"/>
-      <w:commentRangeStart w:id="4"/>
-      <w:commentRangeStart w:id="5"/>
-      <w:r>
-        <w:t>S</w:t>
-      </w:r>
-      <w:r>
-        <w:t>ummary of the project</w:t>
-      </w:r>
-      <w:commentRangeEnd w:id="3"/>
-      <w:r>
-        <w:rPr>
-          <w:rStyle w:val="CommentReference"/>
-          <w:rFonts w:asciiTheme="minorHAnsi" w:eastAsiaTheme="minorHAnsi" w:hAnsiTheme="minorHAnsi" w:cstheme="minorBidi"/>
-          <w:lang w:val="ru-RU"/>
-        </w:rPr>
-        <w:commentReference w:id="3"/>
-      </w:r>
-      <w:commentRangeEnd w:id="4"/>
-      <w:r>
-        <w:rPr>
-          <w:rStyle w:val="CommentReference"/>
-          <w:rFonts w:asciiTheme="minorHAnsi" w:eastAsiaTheme="minorHAnsi" w:hAnsiTheme="minorHAnsi" w:cstheme="minorBidi"/>
-          <w:color w:val="auto"/>
-          <w:lang w:val="ru-RU"/>
-        </w:rPr>
-        <w:commentReference w:id="4"/>
-      </w:r>
-      <w:commentRangeEnd w:id="5"/>
-      <w:r>
-        <w:rPr>
-          <w:rStyle w:val="CommentReference"/>
-          <w:rFonts w:asciiTheme="minorHAnsi" w:eastAsiaTheme="minorHAnsi" w:hAnsiTheme="minorHAnsi" w:cstheme="minorBidi"/>
-          <w:color w:val="auto"/>
-          <w:lang w:val="ru-RU"/>
-        </w:rPr>
-        <w:commentReference w:id="5"/>
-      </w:r>
-      <w:r>
-        <w:t>.</w:t>
-      </w:r>
-      <w:bookmarkEnd w:id="2"/>
-    </w:p>
-    <w:p>
-      <w:pPr>
         <w:rPr>
           <w:lang w:val="en-US"/>
         </w:rPr>
@@ -3425,21 +3394,7 @@
         <w:rPr>
           <w:lang w:val="en-US"/>
         </w:rPr>
-        <w:t xml:space="preserve"> </w:t>
-      </w:r>
-      <w:proofErr w:type="gramStart"/>
-      <w:r>
-        <w:rPr>
-          <w:lang w:val="en-US"/>
-        </w:rPr>
-        <w:t>robots</w:t>
-      </w:r>
-      <w:proofErr w:type="gramEnd"/>
-      <w:r>
-        <w:rPr>
-          <w:lang w:val="en-US"/>
-        </w:rPr>
-        <w:t xml:space="preserve"> project</w:t>
+        <w:t xml:space="preserve"> robots project</w:t>
       </w:r>
       <w:r>
         <w:rPr>
@@ -3598,8 +3553,8 @@
           <w:lang w:val="en-US"/>
         </w:rPr>
         <w:sectPr>
-          <w:headerReference w:type="default" r:id="rId18"/>
-          <w:headerReference w:type="first" r:id="rId19"/>
+          <w:headerReference w:type="default" r:id="rId15"/>
+          <w:headerReference w:type="first" r:id="rId16"/>
           <w:pgSz w:w="11900" w:h="16840"/>
           <w:pgMar w:top="1134" w:right="850" w:bottom="1134" w:left="1701" w:header="708" w:footer="708" w:gutter="0"/>
           <w:pgNumType w:start="2"/>
@@ -3637,19 +3592,11 @@
         </w:rPr>
         <w:t xml:space="preserve"> </w:t>
       </w:r>
-      <w:proofErr w:type="gramStart"/>
-      <w:r>
-        <w:rPr>
-          <w:lang w:val="en-US"/>
-        </w:rPr>
-        <w:t>robots</w:t>
-      </w:r>
-      <w:proofErr w:type="gramEnd"/>
-      <w:r>
-        <w:rPr>
-          <w:lang w:val="en-US"/>
-        </w:rPr>
-        <w:t xml:space="preserve"> competition, however our robot was not first in line following competition, where we lose with 18ms </w:t>
+      <w:r>
+        <w:rPr>
+          <w:lang w:val="en-US"/>
+        </w:rPr>
+        <w:t xml:space="preserve">robots competition, however our robot was not first in line following competition, where we lose with 18ms </w:t>
       </w:r>
       <w:r>
         <w:rPr>
@@ -3666,7 +3613,7 @@
           <w:lang w:val="en-US"/>
         </w:rPr>
       </w:pPr>
-      <w:bookmarkStart w:id="6" w:name="_Toc532460409"/>
+      <w:bookmarkStart w:id="3" w:name="_Toc532460409"/>
       <w:r>
         <w:rPr>
           <w:lang w:val="en-US"/>
@@ -3674,20 +3621,20 @@
         <w:lastRenderedPageBreak/>
         <w:t>Introduction</w:t>
       </w:r>
-      <w:bookmarkEnd w:id="6"/>
+      <w:bookmarkEnd w:id="3"/>
     </w:p>
     <w:p>
       <w:pPr>
         <w:pStyle w:val="Numberedlistlevel2"/>
       </w:pPr>
-      <w:bookmarkStart w:id="7" w:name="_Toc532460410"/>
+      <w:bookmarkStart w:id="4" w:name="_Toc532460410"/>
       <w:r>
         <w:t>The goal and scope of the project</w:t>
       </w:r>
       <w:r>
         <w:t>.</w:t>
       </w:r>
-      <w:bookmarkEnd w:id="7"/>
+      <w:bookmarkEnd w:id="4"/>
     </w:p>
     <w:p>
       <w:pPr>
@@ -3868,7 +3815,7 @@
           <w:lang w:val="en-US"/>
         </w:rPr>
         <w:sectPr>
-          <w:headerReference w:type="default" r:id="rId20"/>
+          <w:headerReference w:type="default" r:id="rId17"/>
           <w:pgSz w:w="11900" w:h="16840"/>
           <w:pgMar w:top="1134" w:right="850" w:bottom="1134" w:left="1701" w:header="708" w:footer="708" w:gutter="0"/>
           <w:cols w:space="708"/>
@@ -3884,7 +3831,7 @@
           <w:lang w:val="en-US"/>
         </w:rPr>
       </w:pPr>
-      <w:bookmarkStart w:id="8" w:name="_Toc532460411"/>
+      <w:bookmarkStart w:id="5" w:name="_Toc532460411"/>
       <w:r>
         <w:rPr>
           <w:rFonts w:eastAsia="Times New Roman"/>
@@ -3893,17 +3840,17 @@
         <w:lastRenderedPageBreak/>
         <w:t>Methods and materials</w:t>
       </w:r>
-      <w:bookmarkEnd w:id="8"/>
+      <w:bookmarkEnd w:id="5"/>
     </w:p>
     <w:p>
       <w:pPr>
         <w:pStyle w:val="Numberedlistlevel2"/>
       </w:pPr>
-      <w:bookmarkStart w:id="9" w:name="_Toc532460412"/>
+      <w:bookmarkStart w:id="6" w:name="_Toc532460412"/>
       <w:r>
         <w:t>GIT</w:t>
       </w:r>
-      <w:bookmarkEnd w:id="9"/>
+      <w:bookmarkEnd w:id="6"/>
     </w:p>
     <w:p>
       <w:pPr>
@@ -3942,6 +3889,7 @@
           <w:id w:val="804360999"/>
           <w:citation/>
         </w:sdtPr>
+        <w:sdtEndPr/>
         <w:sdtContent>
           <w:r>
             <w:fldChar w:fldCharType="begin"/>
@@ -4081,7 +4029,7 @@
                     <pic:cNvPicPr/>
                   </pic:nvPicPr>
                   <pic:blipFill>
-                    <a:blip r:embed="rId21"/>
+                    <a:blip r:embed="rId18"/>
                     <a:stretch>
                       <a:fillRect/>
                     </a:stretch>
@@ -4109,7 +4057,7 @@
           <w:lang w:val="en-US"/>
         </w:rPr>
       </w:pPr>
-      <w:bookmarkStart w:id="10" w:name="_Ref531248878"/>
+      <w:bookmarkStart w:id="7" w:name="_Ref531248878"/>
       <w:r>
         <w:rPr>
           <w:lang w:val="en-US"/>
@@ -4147,7 +4095,7 @@
         </w:rPr>
         <w:fldChar w:fldCharType="end"/>
       </w:r>
-      <w:bookmarkEnd w:id="10"/>
+      <w:bookmarkEnd w:id="7"/>
       <w:r>
         <w:rPr>
           <w:lang w:val="en-US"/>
@@ -4168,11 +4116,11 @@
       <w:r>
         <w:t xml:space="preserve"> </w:t>
       </w:r>
-      <w:bookmarkStart w:id="11" w:name="_Toc532460413"/>
+      <w:bookmarkStart w:id="8" w:name="_Toc532460413"/>
       <w:r>
         <w:t>Bitbucket</w:t>
       </w:r>
-      <w:bookmarkEnd w:id="11"/>
+      <w:bookmarkEnd w:id="8"/>
     </w:p>
     <w:p>
       <w:pPr>
@@ -4186,6 +4134,7 @@
           <w:id w:val="992682233"/>
           <w:citation/>
         </w:sdtPr>
+        <w:sdtEndPr/>
         <w:sdtContent>
           <w:r>
             <w:fldChar w:fldCharType="begin"/>
@@ -4236,9 +4185,8 @@
           <w:lang w:val="en-US"/>
         </w:rPr>
         <w:lastRenderedPageBreak/>
-        <w:t xml:space="preserve">The other popular solution named </w:t>
-      </w:r>
-      <w:proofErr w:type="spellStart"/>
+        <w:t xml:space="preserve">The other popular solution named Github </w:t>
+      </w:r>
       <w:r>
         <w:rPr>
           <w:rFonts w:ascii="Arial" w:hAnsi="Arial" w:cs="Arial"/>
@@ -4247,9 +4195,8 @@
           <w:szCs w:val="22"/>
           <w:lang w:val="en-US"/>
         </w:rPr>
-        <w:t>Github</w:t>
-      </w:r>
-      <w:proofErr w:type="spellEnd"/>
+        <w:t>wa</w:t>
+      </w:r>
       <w:r>
         <w:rPr>
           <w:rFonts w:ascii="Arial" w:hAnsi="Arial" w:cs="Arial"/>
@@ -4258,7 +4205,7 @@
           <w:szCs w:val="22"/>
           <w:lang w:val="en-US"/>
         </w:rPr>
-        <w:t xml:space="preserve"> </w:t>
+        <w:t xml:space="preserve">s also available, but the reason our team </w:t>
       </w:r>
       <w:r>
         <w:rPr>
@@ -4268,7 +4215,7 @@
           <w:szCs w:val="22"/>
           <w:lang w:val="en-US"/>
         </w:rPr>
-        <w:t>wa</w:t>
+        <w:t xml:space="preserve">has </w:t>
       </w:r>
       <w:r>
         <w:rPr>
@@ -4278,7 +4225,7 @@
           <w:szCs w:val="22"/>
           <w:lang w:val="en-US"/>
         </w:rPr>
-        <w:t xml:space="preserve">s also available, but the reason our team </w:t>
+        <w:t>chose</w:t>
       </w:r>
       <w:r>
         <w:rPr>
@@ -4288,7 +4235,7 @@
           <w:szCs w:val="22"/>
           <w:lang w:val="en-US"/>
         </w:rPr>
-        <w:t xml:space="preserve">has </w:t>
+        <w:t>n</w:t>
       </w:r>
       <w:r>
         <w:rPr>
@@ -4298,7 +4245,7 @@
           <w:szCs w:val="22"/>
           <w:lang w:val="en-US"/>
         </w:rPr>
-        <w:t>chose</w:t>
+        <w:t xml:space="preserve"> Bitbucket was </w:t>
       </w:r>
       <w:r>
         <w:rPr>
@@ -4308,7 +4255,7 @@
           <w:szCs w:val="22"/>
           <w:lang w:val="en-US"/>
         </w:rPr>
-        <w:t>n</w:t>
+        <w:t>the</w:t>
       </w:r>
       <w:r>
         <w:rPr>
@@ -4318,7 +4265,7 @@
           <w:szCs w:val="22"/>
           <w:lang w:val="en-US"/>
         </w:rPr>
-        <w:t xml:space="preserve"> Bitbucket was </w:t>
+        <w:t xml:space="preserve"> availability of</w:t>
       </w:r>
       <w:r>
         <w:rPr>
@@ -4328,7 +4275,7 @@
           <w:szCs w:val="22"/>
           <w:lang w:val="en-US"/>
         </w:rPr>
-        <w:t>the</w:t>
+        <w:t xml:space="preserve"> free private repository feature.</w:t>
       </w:r>
       <w:r>
         <w:rPr>
@@ -4338,26 +4285,6 @@
           <w:szCs w:val="22"/>
           <w:lang w:val="en-US"/>
         </w:rPr>
-        <w:t xml:space="preserve"> availability of</w:t>
-      </w:r>
-      <w:r>
-        <w:rPr>
-          <w:rFonts w:ascii="Arial" w:hAnsi="Arial" w:cs="Arial"/>
-          <w:color w:val="000000"/>
-          <w:sz w:val="22"/>
-          <w:szCs w:val="22"/>
-          <w:lang w:val="en-US"/>
-        </w:rPr>
-        <w:t xml:space="preserve"> free private repository feature.</w:t>
-      </w:r>
-      <w:r>
-        <w:rPr>
-          <w:rFonts w:ascii="Arial" w:hAnsi="Arial" w:cs="Arial"/>
-          <w:color w:val="000000"/>
-          <w:sz w:val="22"/>
-          <w:szCs w:val="22"/>
-          <w:lang w:val="en-US"/>
-        </w:rPr>
         <w:br/>
       </w:r>
     </w:p>
@@ -4368,11 +4295,11 @@
       <w:r>
         <w:t xml:space="preserve"> </w:t>
       </w:r>
-      <w:bookmarkStart w:id="12" w:name="_Toc532460414"/>
+      <w:bookmarkStart w:id="9" w:name="_Toc532460414"/>
       <w:r>
         <w:t>Trello</w:t>
       </w:r>
-      <w:bookmarkEnd w:id="12"/>
+      <w:bookmarkEnd w:id="9"/>
     </w:p>
     <w:p>
       <w:pPr>
@@ -4399,6 +4326,7 @@
           <w:id w:val="1688874044"/>
           <w:citation/>
         </w:sdtPr>
+        <w:sdtEndPr/>
         <w:sdtContent>
           <w:r>
             <w:fldChar w:fldCharType="begin"/>
@@ -4676,7 +4604,7 @@
                     </pic:cNvPicPr>
                   </pic:nvPicPr>
                   <pic:blipFill>
-                    <a:blip r:embed="rId22">
+                    <a:blip r:embed="rId19">
                       <a:extLst>
                         <a:ext uri="{28A0092B-C50C-407E-A947-70E740481C1C}">
                           <a14:useLocalDpi xmlns:a14="http://schemas.microsoft.com/office/drawing/2010/main" val="0"/>
@@ -4716,7 +4644,7 @@
           <w:lang w:val="en-US"/>
         </w:rPr>
       </w:pPr>
-      <w:bookmarkStart w:id="13" w:name="_Ref531249722"/>
+      <w:bookmarkStart w:id="10" w:name="_Ref531249722"/>
       <w:r>
         <w:rPr>
           <w:lang w:val="en-US"/>
@@ -4754,7 +4682,7 @@
         </w:rPr>
         <w:fldChar w:fldCharType="end"/>
       </w:r>
-      <w:bookmarkEnd w:id="13"/>
+      <w:bookmarkEnd w:id="10"/>
     </w:p>
     <w:p>
       <w:pPr>
@@ -4770,7 +4698,7 @@
           <w:lang w:val="en-US"/>
         </w:rPr>
         <w:sectPr>
-          <w:headerReference w:type="default" r:id="rId23"/>
+          <w:headerReference w:type="default" r:id="rId20"/>
           <w:pgSz w:w="11900" w:h="16840"/>
           <w:pgMar w:top="1134" w:right="850" w:bottom="1134" w:left="1701" w:header="708" w:footer="708" w:gutter="0"/>
           <w:cols w:space="708"/>
@@ -4786,7 +4714,7 @@
           <w:lang w:val="en-US"/>
         </w:rPr>
       </w:pPr>
-      <w:bookmarkStart w:id="14" w:name="_Toc532460415"/>
+      <w:bookmarkStart w:id="11" w:name="_Toc532460415"/>
       <w:r>
         <w:rPr>
           <w:rFonts w:eastAsia="Times New Roman"/>
@@ -4795,43 +4723,29 @@
         <w:lastRenderedPageBreak/>
         <w:t>Theoretical background</w:t>
       </w:r>
-      <w:bookmarkEnd w:id="14"/>
+      <w:bookmarkEnd w:id="11"/>
     </w:p>
     <w:p>
       <w:pPr>
         <w:pStyle w:val="Numberedlistlevel2"/>
       </w:pPr>
-      <w:bookmarkStart w:id="15" w:name="_Toc532460416"/>
+      <w:bookmarkStart w:id="12" w:name="_Toc532460416"/>
       <w:r>
         <w:t>Zumo Shield</w:t>
       </w:r>
-      <w:bookmarkEnd w:id="15"/>
-    </w:p>
-    <w:p>
-      <w:pPr>
-        <w:rPr>
-          <w:lang w:val="en-US"/>
-        </w:rPr>
-      </w:pPr>
-      <w:r>
-        <w:rPr>
-          <w:lang w:val="en-US"/>
-        </w:rPr>
-        <w:t xml:space="preserve">According to </w:t>
-      </w:r>
-      <w:proofErr w:type="spellStart"/>
-      <w:r>
-        <w:rPr>
-          <w:lang w:val="en-US"/>
-        </w:rPr>
-        <w:t>Pololu’s</w:t>
-      </w:r>
-      <w:proofErr w:type="spellEnd"/>
-      <w:r>
-        <w:rPr>
-          <w:lang w:val="en-US"/>
-        </w:rPr>
-        <w:t xml:space="preserve"> official site</w:t>
+      <w:bookmarkEnd w:id="12"/>
+    </w:p>
+    <w:p>
+      <w:pPr>
+        <w:rPr>
+          <w:lang w:val="en-US"/>
+        </w:rPr>
+      </w:pPr>
+      <w:r>
+        <w:rPr>
+          <w:lang w:val="en-US"/>
+        </w:rPr>
+        <w:t>According to Pololu’s official site</w:t>
       </w:r>
       <w:sdt>
         <w:sdtPr>
@@ -4841,6 +4755,7 @@
           <w:id w:val="-643122618"/>
           <w:citation/>
         </w:sdtPr>
+        <w:sdtEndPr/>
         <w:sdtContent>
           <w:r>
             <w:rPr>
@@ -5046,8 +4961,6 @@
         </w:rPr>
         <w:t xml:space="preserve"> in more details</w:t>
       </w:r>
-      <w:bookmarkStart w:id="16" w:name="_GoBack"/>
-      <w:bookmarkEnd w:id="16"/>
       <w:r>
         <w:rPr>
           <w:lang w:val="en-US"/>
@@ -5072,7 +4985,6 @@
         </w:rPr>
         <w:t xml:space="preserve">Integrated DRV8835 dual motor drivers </w:t>
       </w:r>
-      <w:proofErr w:type="gramStart"/>
       <w:r>
         <w:rPr>
           <w:lang w:val="en-US"/>
@@ -5083,14 +4995,7 @@
         <w:rPr>
           <w:lang w:val="en-US"/>
         </w:rPr>
-        <w:t>able to</w:t>
-      </w:r>
-      <w:proofErr w:type="gramEnd"/>
-      <w:r>
-        <w:rPr>
-          <w:lang w:val="en-US"/>
-        </w:rPr>
-        <w:t xml:space="preserve"> supply</w:t>
+        <w:t>able to supply</w:t>
       </w:r>
       <w:r>
         <w:rPr>
@@ -5294,21 +5199,7 @@
         <w:rPr>
           <w:lang w:val="en-US"/>
         </w:rPr>
-        <w:t xml:space="preserve">from the </w:t>
-      </w:r>
-      <w:proofErr w:type="spellStart"/>
-      <w:r>
-        <w:rPr>
-          <w:lang w:val="en-US"/>
-        </w:rPr>
-        <w:t>Zumo’s</w:t>
-      </w:r>
-      <w:proofErr w:type="spellEnd"/>
-      <w:r>
-        <w:rPr>
-          <w:lang w:val="en-US"/>
-        </w:rPr>
-        <w:t xml:space="preserve"> 4 AA batteries.</w:t>
+        <w:t>from the Zumo’s 4 AA batteries.</w:t>
       </w:r>
     </w:p>
     <w:p>
@@ -5333,7 +5224,7 @@
       <w:pPr>
         <w:pStyle w:val="Numberedlistlevel2"/>
       </w:pPr>
-      <w:bookmarkStart w:id="17" w:name="_Toc532460417"/>
+      <w:bookmarkStart w:id="13" w:name="_Toc532460417"/>
       <w:r>
         <w:t xml:space="preserve">Zumo </w:t>
       </w:r>
@@ -5343,7 +5234,7 @@
       <w:r>
         <w:t>hassis</w:t>
       </w:r>
-      <w:bookmarkEnd w:id="17"/>
+      <w:bookmarkEnd w:id="13"/>
     </w:p>
     <w:p>
       <w:pPr>
@@ -5541,6 +5432,7 @@
           <w:id w:val="1271198903"/>
           <w:citation/>
         </w:sdtPr>
+        <w:sdtEndPr/>
         <w:sdtContent>
           <w:r>
             <w:rPr>
@@ -5587,11 +5479,11 @@
       <w:pPr>
         <w:pStyle w:val="Numberedlistlevel2"/>
       </w:pPr>
-      <w:bookmarkStart w:id="18" w:name="_Toc532460418"/>
+      <w:bookmarkStart w:id="14" w:name="_Toc532460418"/>
       <w:r>
         <w:t>PSOC CY8CKIT059</w:t>
       </w:r>
-      <w:bookmarkEnd w:id="18"/>
+      <w:bookmarkEnd w:id="14"/>
     </w:p>
     <w:p>
       <w:pPr>
@@ -5616,35 +5508,7 @@
         <w:rPr>
           <w:shd w:val="clear" w:color="auto" w:fill="FFFFFF"/>
         </w:rPr>
-        <w:t xml:space="preserve">® Cortex®-M3 CPU in a single chip. Process sensor signals with the 24-bit hardware DFB coprocessor, offload traditional CPU tasks to the CPLD-based Universal Digital Blocks and increase system performance with the peripheral-to-peripheral DMA controller. Integrate high-precision custom 20-bit Analog Front Ends with the Programmable Analog Blocks including </w:t>
-      </w:r>
-      <w:proofErr w:type="spellStart"/>
-      <w:r>
-        <w:rPr>
-          <w:shd w:val="clear" w:color="auto" w:fill="FFFFFF"/>
-        </w:rPr>
-        <w:t>opamps</w:t>
-      </w:r>
-      <w:proofErr w:type="spellEnd"/>
-      <w:r>
-        <w:rPr>
-          <w:shd w:val="clear" w:color="auto" w:fill="FFFFFF"/>
-        </w:rPr>
-        <w:t xml:space="preserve">, PGAs, filters, comparators, SAR and Delta-Sigma ADCs and the industry's best </w:t>
-      </w:r>
-      <w:proofErr w:type="spellStart"/>
-      <w:r>
-        <w:rPr>
-          <w:shd w:val="clear" w:color="auto" w:fill="FFFFFF"/>
-        </w:rPr>
-        <w:t>CapSense</w:t>
-      </w:r>
-      <w:proofErr w:type="spellEnd"/>
-      <w:r>
-        <w:rPr>
-          <w:shd w:val="clear" w:color="auto" w:fill="FFFFFF"/>
-        </w:rPr>
-        <w:t xml:space="preserve"> touch-sensing solution.</w:t>
+        <w:t>® Cortex®-M3 CPU in a single chip. Process sensor signals with the 24-bit hardware DFB coprocessor, offload traditional CPU tasks to the CPLD-based Universal Digital Blocks and increase system performance with the peripheral-to-peripheral DMA controller. Integrate high-precision custom 20-bit Analog Front Ends with the Programmable Analog Blocks including opamps, PGAs, filters, comparators, SAR and Delta-Sigma ADCs and the industry's best CapSense touch-sensing solution.</w:t>
       </w:r>
       <w:r>
         <w:rPr>
@@ -5660,6 +5524,7 @@
           <w:id w:val="-2113189263"/>
           <w:citation/>
         </w:sdtPr>
+        <w:sdtEndPr/>
         <w:sdtContent>
           <w:r>
             <w:rPr>
@@ -5706,12 +5571,12 @@
       <w:pPr>
         <w:pStyle w:val="Numberedlistlevel2"/>
       </w:pPr>
-      <w:bookmarkStart w:id="19" w:name="_Toc532460419"/>
+      <w:bookmarkStart w:id="15" w:name="_Toc532460419"/>
       <w:r>
         <w:lastRenderedPageBreak/>
         <w:t>Sensors</w:t>
       </w:r>
-      <w:bookmarkEnd w:id="19"/>
+      <w:bookmarkEnd w:id="15"/>
     </w:p>
     <w:p>
       <w:pPr>
@@ -5730,11 +5595,11 @@
       <w:pPr>
         <w:pStyle w:val="Numberedlistlevel3"/>
       </w:pPr>
-      <w:bookmarkStart w:id="20" w:name="_Toc532460420"/>
+      <w:bookmarkStart w:id="16" w:name="_Toc532460420"/>
       <w:r>
         <w:t>Ultrasonic sensor</w:t>
       </w:r>
-      <w:bookmarkEnd w:id="20"/>
+      <w:bookmarkEnd w:id="16"/>
     </w:p>
     <w:p>
       <w:pPr>
@@ -5761,120 +5626,102 @@
         </w:rPr>
         <w:t xml:space="preserve">Zumo library includes a function called </w:t>
       </w:r>
-      <w:proofErr w:type="spellStart"/>
       <w:r>
         <w:rPr>
           <w:rStyle w:val="Inlinecode"/>
           <w:lang w:val="en-US"/>
         </w:rPr>
-        <w:t>Ultra_Start</w:t>
-      </w:r>
-      <w:proofErr w:type="spellEnd"/>
+        <w:t>Ultra_Start()</w:t>
+      </w:r>
+      <w:r>
+        <w:rPr>
+          <w:lang w:val="en-US"/>
+        </w:rPr>
+        <w:t xml:space="preserve"> which starts task handling sending ultrasound signal and interrupt receiving it and calculating the distance knowing the time to </w:t>
+      </w:r>
+      <w:r>
+        <w:rPr>
+          <w:lang w:val="en-US"/>
+        </w:rPr>
+        <w:t>take</w:t>
+      </w:r>
+      <w:r>
+        <w:rPr>
+          <w:lang w:val="en-US"/>
+        </w:rPr>
+        <w:t xml:space="preserve"> the signal to reflect from the object in front of the robot and hit the sensor.</w:t>
+      </w:r>
+    </w:p>
+    <w:p>
+      <w:pPr>
+        <w:pStyle w:val="Numberedlistlevel3"/>
+      </w:pPr>
+      <w:bookmarkStart w:id="17" w:name="_Toc532460421"/>
+      <w:r>
+        <w:t>Reflectance array</w:t>
+      </w:r>
+      <w:bookmarkEnd w:id="17"/>
+    </w:p>
+    <w:p>
+      <w:pPr>
+        <w:rPr>
+          <w:lang w:val="en-US"/>
+        </w:rPr>
+      </w:pPr>
+      <w:r>
+        <w:rPr>
+          <w:lang w:val="en-US"/>
+        </w:rPr>
+        <w:t xml:space="preserve">Zumo shield has a reflectance array consisting of 6 sensors located underneath the shield board behind the bulldozer blade on the front. These sensors are used in detecting a line for the robot to follow. Zumo library provides commands for reading both digital data from sensors using the threshold value and raw sensor </w:t>
+      </w:r>
+      <w:r>
+        <w:rPr>
+          <w:lang w:val="en-US"/>
+        </w:rPr>
+        <w:t>readings. On</w:t>
+      </w:r>
+      <w:r>
+        <w:rPr>
+          <w:lang w:val="en-US"/>
+        </w:rPr>
+        <w:t xml:space="preserve"> a top design level Zumo library uses a set of timers synchronized with SR switches. On function </w:t>
+      </w:r>
       <w:r>
         <w:rPr>
           <w:rStyle w:val="Inlinecode"/>
           <w:lang w:val="en-US"/>
         </w:rPr>
-        <w:t>()</w:t>
-      </w:r>
-      <w:r>
-        <w:rPr>
-          <w:lang w:val="en-US"/>
-        </w:rPr>
-        <w:t xml:space="preserve"> which starts task handling sending ultrasound signal and interrupt receiving it and calculating the distance knowing the time to </w:t>
-      </w:r>
-      <w:r>
-        <w:rPr>
-          <w:lang w:val="en-US"/>
-        </w:rPr>
-        <w:t>take</w:t>
-      </w:r>
-      <w:r>
-        <w:rPr>
-          <w:lang w:val="en-US"/>
-        </w:rPr>
-        <w:t xml:space="preserve"> the signal to reflect from the object in front of the robot and hit the sensor.</w:t>
+        <w:t>reflectance_start()</w:t>
+      </w:r>
+      <w:r>
+        <w:rPr>
+          <w:lang w:val="en-US"/>
+        </w:rPr>
+        <w:t xml:space="preserve"> execution a separate task scanning sensor readings in the background is created and run every millisecond. The result of scanning can be written in the structure of type </w:t>
+      </w:r>
+      <w:r>
+        <w:rPr>
+          <w:rStyle w:val="Inlinecode"/>
+          <w:lang w:val="en-US"/>
+        </w:rPr>
+        <w:t>sensors_</w:t>
+      </w:r>
+      <w:r>
+        <w:rPr>
+          <w:lang w:val="en-US"/>
+        </w:rPr>
+        <w:t>.</w:t>
       </w:r>
     </w:p>
     <w:p>
       <w:pPr>
         <w:pStyle w:val="Numberedlistlevel3"/>
       </w:pPr>
-      <w:bookmarkStart w:id="21" w:name="_Toc532460421"/>
-      <w:r>
-        <w:t>Reflectance array</w:t>
-      </w:r>
-      <w:bookmarkEnd w:id="21"/>
-    </w:p>
-    <w:p>
-      <w:pPr>
-        <w:rPr>
-          <w:lang w:val="en-US"/>
-        </w:rPr>
-      </w:pPr>
-      <w:r>
-        <w:rPr>
-          <w:lang w:val="en-US"/>
-        </w:rPr>
-        <w:t xml:space="preserve">Zumo shield has a reflectance array consisting of 6 sensors located underneath the shield board behind the bulldozer blade on the front. These sensors are used in detecting a line for the robot to follow. Zumo library provides commands for reading both digital data from sensors using the threshold value and raw sensor </w:t>
-      </w:r>
-      <w:r>
-        <w:rPr>
-          <w:lang w:val="en-US"/>
-        </w:rPr>
-        <w:t>readings. On</w:t>
-      </w:r>
-      <w:r>
-        <w:rPr>
-          <w:lang w:val="en-US"/>
-        </w:rPr>
-        <w:t xml:space="preserve"> a top design level Zumo library uses a set of timers synchronized with SR switches. On function </w:t>
-      </w:r>
-      <w:proofErr w:type="spellStart"/>
-      <w:r>
-        <w:rPr>
-          <w:rStyle w:val="Inlinecode"/>
-          <w:lang w:val="en-US"/>
-        </w:rPr>
-        <w:t>reflectance_start</w:t>
-      </w:r>
-      <w:proofErr w:type="spellEnd"/>
-      <w:r>
-        <w:rPr>
-          <w:rStyle w:val="Inlinecode"/>
-          <w:lang w:val="en-US"/>
-        </w:rPr>
-        <w:t>()</w:t>
-      </w:r>
-      <w:r>
-        <w:rPr>
-          <w:lang w:val="en-US"/>
-        </w:rPr>
-        <w:t xml:space="preserve"> execution a separate task scanning sensor readings in the background is created and run every millisecond. The result of scanning can be written in the structure of type </w:t>
-      </w:r>
-      <w:r>
-        <w:rPr>
-          <w:rStyle w:val="Inlinecode"/>
-          <w:lang w:val="en-US"/>
-        </w:rPr>
-        <w:t>sensors_</w:t>
-      </w:r>
-      <w:r>
-        <w:rPr>
-          <w:lang w:val="en-US"/>
-        </w:rPr>
-        <w:t>.</w:t>
-      </w:r>
-    </w:p>
-    <w:p>
-      <w:pPr>
-        <w:pStyle w:val="Numberedlistlevel3"/>
-      </w:pPr>
-      <w:bookmarkStart w:id="22" w:name="_Toc532460422"/>
+      <w:bookmarkStart w:id="18" w:name="_Toc532460422"/>
       <w:r>
         <w:t>Accelerometer</w:t>
       </w:r>
-      <w:bookmarkEnd w:id="22"/>
+      <w:bookmarkEnd w:id="18"/>
     </w:p>
     <w:p>
       <w:pPr>
@@ -5938,11 +5785,11 @@
       <w:pPr>
         <w:pStyle w:val="Numberedlistlevel2"/>
       </w:pPr>
-      <w:bookmarkStart w:id="23" w:name="_Toc532460423"/>
+      <w:bookmarkStart w:id="19" w:name="_Toc532460423"/>
       <w:r>
         <w:t>MQTT</w:t>
       </w:r>
-      <w:bookmarkEnd w:id="23"/>
+      <w:bookmarkEnd w:id="19"/>
     </w:p>
     <w:p>
       <w:pPr>
@@ -5966,25 +5813,21 @@
       <w:r>
         <w:t xml:space="preserve"> module for wireless network connections. The module gives the robot TCP/IP connectivity that is used to send MQTT messages to a broker. Zumo library automates the setup of TCP/IP connection to a broker and provides a </w:t>
       </w:r>
-      <w:proofErr w:type="spellStart"/>
       <w:r>
         <w:rPr>
           <w:rStyle w:val="Inlinecode"/>
         </w:rPr>
         <w:t>printf</w:t>
       </w:r>
-      <w:proofErr w:type="spellEnd"/>
       <w:r>
         <w:t xml:space="preserve">-like interface for sending MQTT messages. To enable TCP/IP and MQTT you need to edit </w:t>
       </w:r>
-      <w:proofErr w:type="spellStart"/>
       <w:r>
         <w:rPr>
           <w:rStyle w:val="Inlinecode"/>
         </w:rPr>
         <w:t>zumo_config.h</w:t>
       </w:r>
-      <w:proofErr w:type="spellEnd"/>
       <w:r>
         <w:t>.</w:t>
       </w:r>
@@ -5996,6 +5839,7 @@
           <w:id w:val="1593516353"/>
           <w:citation/>
         </w:sdtPr>
+        <w:sdtEndPr/>
         <w:sdtContent>
           <w:r>
             <w:fldChar w:fldCharType="begin"/>
@@ -6039,7 +5883,7 @@
           <w:lang w:val="en-US"/>
         </w:rPr>
         <w:sectPr>
-          <w:headerReference w:type="default" r:id="rId24"/>
+          <w:headerReference w:type="default" r:id="rId21"/>
           <w:pgSz w:w="11900" w:h="16840"/>
           <w:pgMar w:top="1134" w:right="850" w:bottom="1134" w:left="1701" w:header="708" w:footer="708" w:gutter="0"/>
           <w:cols w:space="708"/>
@@ -6055,7 +5899,7 @@
           <w:lang w:val="en-US"/>
         </w:rPr>
       </w:pPr>
-      <w:bookmarkStart w:id="24" w:name="_Toc532460424"/>
+      <w:bookmarkStart w:id="20" w:name="_Toc532460424"/>
       <w:r>
         <w:rPr>
           <w:rFonts w:eastAsia="Times New Roman"/>
@@ -6064,17 +5908,17 @@
         <w:lastRenderedPageBreak/>
         <w:t>Implementation</w:t>
       </w:r>
-      <w:bookmarkEnd w:id="24"/>
+      <w:bookmarkEnd w:id="20"/>
     </w:p>
     <w:p>
       <w:pPr>
         <w:pStyle w:val="Numberedlistlevel2"/>
       </w:pPr>
-      <w:bookmarkStart w:id="25" w:name="_Toc532460425"/>
+      <w:bookmarkStart w:id="21" w:name="_Toc532460425"/>
       <w:r>
         <w:t>Batteries</w:t>
       </w:r>
-      <w:bookmarkEnd w:id="25"/>
+      <w:bookmarkEnd w:id="21"/>
     </w:p>
     <w:p>
       <w:pPr>
@@ -6234,7 +6078,7 @@
                     </pic:cNvPicPr>
                   </pic:nvPicPr>
                   <pic:blipFill>
-                    <a:blip r:embed="rId25">
+                    <a:blip r:embed="rId22">
                       <a:extLst>
                         <a:ext uri="{28A0092B-C50C-407E-A947-70E740481C1C}">
                           <a14:useLocalDpi xmlns:a14="http://schemas.microsoft.com/office/drawing/2010/main" val="0"/>
@@ -6273,7 +6117,7 @@
           <w:lang w:val="en-US"/>
         </w:rPr>
       </w:pPr>
-      <w:bookmarkStart w:id="26" w:name="_Ref531940267"/>
+      <w:bookmarkStart w:id="22" w:name="_Ref531940267"/>
       <w:r>
         <w:rPr>
           <w:lang w:val="en-US"/>
@@ -6311,7 +6155,7 @@
         </w:rPr>
         <w:fldChar w:fldCharType="end"/>
       </w:r>
-      <w:bookmarkEnd w:id="26"/>
+      <w:bookmarkEnd w:id="22"/>
     </w:p>
     <w:p>
       <w:pPr>
@@ -8428,11 +8272,11 @@
       <w:pPr>
         <w:pStyle w:val="Numberedlistlevel2"/>
       </w:pPr>
-      <w:bookmarkStart w:id="27" w:name="_Toc532460426"/>
+      <w:bookmarkStart w:id="23" w:name="_Toc532460426"/>
       <w:r>
         <w:t>Sumo</w:t>
       </w:r>
-      <w:bookmarkEnd w:id="27"/>
+      <w:bookmarkEnd w:id="23"/>
     </w:p>
     <w:p>
       <w:pPr>
@@ -8534,7 +8378,7 @@
                     <pic:cNvPicPr/>
                   </pic:nvPicPr>
                   <pic:blipFill>
-                    <a:blip r:embed="rId26">
+                    <a:blip r:embed="rId23">
                       <a:extLst>
                         <a:ext uri="{28A0092B-C50C-407E-A947-70E740481C1C}">
                           <a14:useLocalDpi xmlns:a14="http://schemas.microsoft.com/office/drawing/2010/main" val="0"/>
@@ -8568,7 +8412,7 @@
           <w:lang w:val="en-US"/>
         </w:rPr>
       </w:pPr>
-      <w:bookmarkStart w:id="28" w:name="_Ref532222742"/>
+      <w:bookmarkStart w:id="24" w:name="_Ref532222742"/>
       <w:r>
         <w:rPr>
           <w:lang w:val="en-US"/>
@@ -8606,18 +8450,18 @@
         </w:rPr>
         <w:fldChar w:fldCharType="end"/>
       </w:r>
-      <w:bookmarkEnd w:id="28"/>
+      <w:bookmarkEnd w:id="24"/>
     </w:p>
     <w:p>
       <w:pPr>
         <w:pStyle w:val="Numberedlistlevel2"/>
       </w:pPr>
-      <w:bookmarkStart w:id="29" w:name="_Toc532460427"/>
+      <w:bookmarkStart w:id="25" w:name="_Toc532460427"/>
       <w:r>
         <w:lastRenderedPageBreak/>
         <w:t>Line following.</w:t>
       </w:r>
-      <w:bookmarkEnd w:id="29"/>
+      <w:bookmarkEnd w:id="25"/>
     </w:p>
     <w:p>
       <w:pPr>
@@ -8781,7 +8625,7 @@
                     </pic:cNvPicPr>
                   </pic:nvPicPr>
                   <pic:blipFill>
-                    <a:blip r:embed="rId27" cstate="print">
+                    <a:blip r:embed="rId24" cstate="print">
                       <a:extLst>
                         <a:ext uri="{28A0092B-C50C-407E-A947-70E740481C1C}">
                           <a14:useLocalDpi xmlns:a14="http://schemas.microsoft.com/office/drawing/2010/main" val="0"/>
@@ -8839,21 +8683,14 @@
         <w:pStyle w:val="Citation"/>
       </w:pPr>
       <w:r>
-        <w:t xml:space="preserve">The first theoretical analysis and practical application was in the field of automatic steering systems for ships, developed from the early 1920s onwards. It was then used for automatic process control in manufacturing industry, where it was widely implemented in pneumatic, and then electronic, controllers. Today there is universal use of the PID concept in applications requiring accurate and </w:t>
-      </w:r>
-      <w:proofErr w:type="spellStart"/>
-      <w:r>
-        <w:t>optimised</w:t>
-      </w:r>
-      <w:proofErr w:type="spellEnd"/>
-      <w:r>
-        <w:t xml:space="preserve"> automatic control.” </w:t>
+        <w:t xml:space="preserve">The first theoretical analysis and practical application was in the field of automatic steering systems for ships, developed from the early 1920s onwards. It was then used for automatic process control in manufacturing industry, where it was widely implemented in pneumatic, and then electronic, controllers. Today there is universal use of the PID concept in applications requiring accurate and optimised automatic control.” </w:t>
       </w:r>
       <w:sdt>
         <w:sdtPr>
           <w:id w:val="307980880"/>
           <w:citation/>
         </w:sdtPr>
+        <w:sdtEndPr/>
         <w:sdtContent>
           <w:r>
             <w:fldChar w:fldCharType="begin"/>
@@ -8968,7 +8805,7 @@
                     </pic:cNvPicPr>
                   </pic:nvPicPr>
                   <pic:blipFill>
-                    <a:blip r:embed="rId28">
+                    <a:blip r:embed="rId25">
                       <a:extLst>
                         <a:ext uri="{28A0092B-C50C-407E-A947-70E740481C1C}">
                           <a14:useLocalDpi xmlns:a14="http://schemas.microsoft.com/office/drawing/2010/main" val="0"/>
@@ -9007,7 +8844,7 @@
           <w:lang w:val="en-US"/>
         </w:rPr>
       </w:pPr>
-      <w:bookmarkStart w:id="30" w:name="_Ref531940054"/>
+      <w:bookmarkStart w:id="26" w:name="_Ref531940054"/>
       <w:r>
         <w:rPr>
           <w:lang w:val="en-US"/>
@@ -9045,7 +8882,7 @@
         </w:rPr>
         <w:fldChar w:fldCharType="end"/>
       </w:r>
-      <w:bookmarkEnd w:id="30"/>
+      <w:bookmarkEnd w:id="26"/>
     </w:p>
     <w:p>
       <w:pPr>
@@ -9080,11 +8917,11 @@
       <w:pPr>
         <w:pStyle w:val="Numberedlistlevel2"/>
       </w:pPr>
-      <w:bookmarkStart w:id="31" w:name="_Toc532460428"/>
+      <w:bookmarkStart w:id="27" w:name="_Toc532460428"/>
       <w:r>
         <w:t>Maze</w:t>
       </w:r>
-      <w:bookmarkEnd w:id="31"/>
+      <w:bookmarkEnd w:id="27"/>
     </w:p>
     <w:p>
       <w:pPr>
@@ -9340,7 +9177,7 @@
                     <pic:cNvPicPr/>
                   </pic:nvPicPr>
                   <pic:blipFill>
-                    <a:blip r:embed="rId29">
+                    <a:blip r:embed="rId26">
                       <a:extLst>
                         <a:ext uri="{28A0092B-C50C-407E-A947-70E740481C1C}">
                           <a14:useLocalDpi xmlns:a14="http://schemas.microsoft.com/office/drawing/2010/main" val="0"/>
@@ -9381,6 +9218,1240 @@
           <w:lang w:val="en-US"/>
         </w:rPr>
         <w:sectPr>
+          <w:headerReference w:type="default" r:id="rId27"/>
+          <w:pgSz w:w="11900" w:h="16840"/>
+          <w:pgMar w:top="1134" w:right="850" w:bottom="1134" w:left="1701" w:header="708" w:footer="708" w:gutter="0"/>
+          <w:cols w:space="708"/>
+          <w:docGrid w:linePitch="360"/>
+        </w:sectPr>
+      </w:pPr>
+      <w:bookmarkStart w:id="28" w:name="_Ref532223022"/>
+      <w:r>
+        <w:rPr>
+          <w:lang w:val="en-US"/>
+        </w:rPr>
+        <w:t xml:space="preserve">Figure </w:t>
+      </w:r>
+      <w:r>
+        <w:rPr>
+          <w:lang w:val="en-US"/>
+        </w:rPr>
+        <w:fldChar w:fldCharType="begin"/>
+      </w:r>
+      <w:r>
+        <w:rPr>
+          <w:lang w:val="en-US"/>
+        </w:rPr>
+        <w:instrText xml:space="preserve"> SEQ Figure \* ARABIC </w:instrText>
+      </w:r>
+      <w:r>
+        <w:rPr>
+          <w:lang w:val="en-US"/>
+        </w:rPr>
+        <w:fldChar w:fldCharType="separate"/>
+      </w:r>
+      <w:r>
+        <w:rPr>
+          <w:noProof/>
+          <w:lang w:val="en-US"/>
+        </w:rPr>
+        <w:t>6</w:t>
+      </w:r>
+      <w:r>
+        <w:rPr>
+          <w:lang w:val="en-US"/>
+        </w:rPr>
+        <w:fldChar w:fldCharType="end"/>
+      </w:r>
+      <w:bookmarkEnd w:id="28"/>
+    </w:p>
+    <w:p>
+      <w:pPr>
+        <w:pStyle w:val="Heading2"/>
+        <w:rPr>
+          <w:rFonts w:ascii="-webkit-standard" w:eastAsia="Times New Roman" w:hAnsi="-webkit-standard" w:cs="Times New Roman"/>
+          <w:lang w:val="en-US"/>
+        </w:rPr>
+      </w:pPr>
+      <w:bookmarkStart w:id="29" w:name="_Toc532460429"/>
+      <w:r>
+        <w:rPr>
+          <w:rFonts w:eastAsia="Times New Roman"/>
+          <w:lang w:val="en-US"/>
+        </w:rPr>
+        <w:lastRenderedPageBreak/>
+        <w:t>Results</w:t>
+      </w:r>
+      <w:bookmarkEnd w:id="29"/>
+    </w:p>
+    <w:p>
+      <w:pPr>
+        <w:rPr>
+          <w:lang w:val="en-US"/>
+        </w:rPr>
+      </w:pPr>
+      <w:r>
+        <w:rPr>
+          <w:lang w:val="en-US"/>
+        </w:rPr>
+        <w:t>The robot functioned during the competition as expected without visible issues turning up in a second place in the line following, being outrun by another robot by as little as 18 milliseconds, as seen in the log extract below.</w:t>
+      </w:r>
+    </w:p>
+    <w:p>
+      <w:pPr>
+        <w:pStyle w:val="Code"/>
+      </w:pPr>
+      <w:r>
+        <w:t>Zumo018/ready line</w:t>
+      </w:r>
+    </w:p>
+    <w:p>
+      <w:pPr>
+        <w:pStyle w:val="Code"/>
+      </w:pPr>
+      <w:r>
+        <w:t>Zumo033/ready line</w:t>
+      </w:r>
+    </w:p>
+    <w:p>
+      <w:pPr>
+        <w:pStyle w:val="Code"/>
+      </w:pPr>
+    </w:p>
+    <w:p>
+      <w:pPr>
+        <w:pStyle w:val="Code"/>
+      </w:pPr>
+      <w:r>
+        <w:t>Zumo018/start 18375</w:t>
+      </w:r>
+    </w:p>
+    <w:p>
+      <w:pPr>
+        <w:pStyle w:val="Code"/>
+      </w:pPr>
+      <w:r>
+        <w:t>Zumo018/stop 48840</w:t>
+      </w:r>
+    </w:p>
+    <w:p>
+      <w:pPr>
+        <w:pStyle w:val="Code"/>
+      </w:pPr>
+      <w:r>
+        <w:t xml:space="preserve">Zumo018/time </w:t>
+      </w:r>
+      <w:r>
+        <w:rPr>
+          <w:b/>
+          <w:u w:val="single"/>
+        </w:rPr>
+        <w:t>30465</w:t>
+      </w:r>
+    </w:p>
+    <w:p>
+      <w:pPr>
+        <w:pStyle w:val="Code"/>
+      </w:pPr>
+    </w:p>
+    <w:p>
+      <w:pPr>
+        <w:pStyle w:val="Code"/>
+      </w:pPr>
+      <w:r>
+        <w:t>Zumo033/start 12163</w:t>
+      </w:r>
+    </w:p>
+    <w:p>
+      <w:pPr>
+        <w:pStyle w:val="Code"/>
+      </w:pPr>
+      <w:r>
+        <w:t>&lt;…&gt;</w:t>
+      </w:r>
+    </w:p>
+    <w:p>
+      <w:pPr>
+        <w:pStyle w:val="Code"/>
+      </w:pPr>
+      <w:r>
+        <w:t>Zumo033/stop 42646</w:t>
+      </w:r>
+    </w:p>
+    <w:p>
+      <w:pPr>
+        <w:pStyle w:val="Code"/>
+      </w:pPr>
+      <w:r>
+        <w:t xml:space="preserve">Zumo033/time </w:t>
+      </w:r>
+      <w:r>
+        <w:rPr>
+          <w:b/>
+          <w:u w:val="single"/>
+        </w:rPr>
+        <w:t>30483</w:t>
+      </w:r>
+    </w:p>
+    <w:p>
+      <w:pPr>
+        <w:spacing w:before="0" w:after="0"/>
+        <w:ind w:left="0"/>
+        <w:rPr>
+          <w:lang w:val="en-US"/>
+        </w:rPr>
+      </w:pPr>
+    </w:p>
+    <w:p>
+      <w:pPr>
+        <w:rPr>
+          <w:lang w:val="en-US"/>
+        </w:rPr>
+      </w:pPr>
+      <w:r>
+        <w:rPr>
+          <w:lang w:val="en-US"/>
+        </w:rPr>
+        <w:t xml:space="preserve">The robot was able to complete all the competitions as expected, including also maze and sumo. The only issue was encountered </w:t>
+      </w:r>
+      <w:r>
+        <w:rPr>
+          <w:lang w:val="en-US"/>
+        </w:rPr>
+        <w:t>when the robot was shut off earlier than expected, thus resulting in sending an incorrect log as seen below</w:t>
+      </w:r>
+      <w:r>
+        <w:rPr>
+          <w:lang w:val="en-US"/>
+        </w:rPr>
+        <w:t>, though it should be noted, that when operated correctly, the program does not encounter such problem and sends a correct and complete log.</w:t>
+      </w:r>
+    </w:p>
+    <w:p>
+      <w:pPr>
+        <w:pStyle w:val="Code"/>
+      </w:pPr>
+      <w:r>
+        <w:t>Zumo033/ready sumo</w:t>
+      </w:r>
+    </w:p>
+    <w:p>
+      <w:pPr>
+        <w:pStyle w:val="Code"/>
+      </w:pPr>
+      <w:r>
+        <w:t>Zumo033/start 18091</w:t>
+      </w:r>
+    </w:p>
+    <w:p>
+      <w:pPr>
+        <w:pStyle w:val="Code"/>
+      </w:pPr>
+      <w:r>
+        <w:t>Zumo033/hit 18600 173</w:t>
+      </w:r>
+    </w:p>
+    <w:p>
+      <w:pPr>
+        <w:pStyle w:val="Code"/>
+      </w:pPr>
+      <w:r>
+        <w:t>&lt;…&gt;</w:t>
+      </w:r>
+    </w:p>
+    <w:p>
+      <w:pPr>
+        <w:pStyle w:val="Code"/>
+      </w:pPr>
+      <w:r>
+        <w:t>Zumo033/hit 40313 151</w:t>
+      </w:r>
+    </w:p>
+    <w:p>
+      <w:pPr>
+        <w:pStyle w:val="Code"/>
+      </w:pPr>
+      <w:r>
+        <w:t>Zumo033/hit (null)</w:t>
+      </w:r>
+    </w:p>
+    <w:p>
+      <w:pPr>
+        <w:pStyle w:val="Code"/>
+      </w:pPr>
+      <w:r>
+        <w:t>Zumo033/hit (null)</w:t>
+      </w:r>
+    </w:p>
+    <w:p>
+      <w:pPr>
+        <w:pStyle w:val="Code"/>
+      </w:pPr>
+      <w:r>
+        <w:t>Zumo033/hit (null)</w:t>
+      </w:r>
+    </w:p>
+    <w:p>
+      <w:pPr>
+        <w:pStyle w:val="Code"/>
+      </w:pPr>
+      <w:r>
+        <w:t>Zumo033/hit (null)</w:t>
+      </w:r>
+    </w:p>
+    <w:p>
+      <w:pPr>
+        <w:pStyle w:val="Code"/>
+      </w:pPr>
+      <w:r>
+        <w:t>Zumo033/hit (null)</w:t>
+      </w:r>
+    </w:p>
+    <w:p>
+      <w:pPr>
+        <w:pStyle w:val="Code"/>
+      </w:pPr>
+      <w:r>
+        <w:t>Zumo033/hit (null)</w:t>
+      </w:r>
+    </w:p>
+    <w:p>
+      <w:pPr>
+        <w:pStyle w:val="Code"/>
+      </w:pPr>
+      <w:r>
+        <w:t>Zumo033/hit (null)</w:t>
+      </w:r>
+    </w:p>
+    <w:p>
+      <w:pPr>
+        <w:pStyle w:val="Code"/>
+      </w:pPr>
+      <w:r>
+        <w:t>Zumo033/hit (null)</w:t>
+      </w:r>
+    </w:p>
+    <w:p>
+      <w:pPr>
+        <w:pStyle w:val="Code"/>
+      </w:pPr>
+      <w:r>
+        <w:t>Zumo033/hit (null)</w:t>
+      </w:r>
+    </w:p>
+    <w:p>
+      <w:pPr>
+        <w:pStyle w:val="Code"/>
+      </w:pPr>
+      <w:r>
+        <w:t>Zumo033/hit (null)</w:t>
+      </w:r>
+    </w:p>
+    <w:p>
+      <w:pPr>
+        <w:pStyle w:val="Code"/>
+      </w:pPr>
+      <w:r>
+        <w:t>Zumo033/hit (null)</w:t>
+      </w:r>
+    </w:p>
+    <w:p>
+      <w:pPr>
+        <w:pStyle w:val="Code"/>
+      </w:pPr>
+      <w:r>
+        <w:t>Zumo033/hit (null)</w:t>
+      </w:r>
+    </w:p>
+    <w:p>
+      <w:pPr>
+        <w:pStyle w:val="Code"/>
+      </w:pPr>
+      <w:r>
+        <w:t>Zumo033/hit (null)</w:t>
+      </w:r>
+    </w:p>
+    <w:p>
+      <w:pPr>
+        <w:pStyle w:val="Code"/>
+      </w:pPr>
+      <w:r>
+        <w:t>Zumo033/hit (null)</w:t>
+      </w:r>
+    </w:p>
+    <w:p>
+      <w:pPr>
+        <w:pStyle w:val="Code"/>
+      </w:pPr>
+      <w:r>
+        <w:t>Zumo033/hit (null)</w:t>
+      </w:r>
+    </w:p>
+    <w:p>
+      <w:pPr>
+        <w:pStyle w:val="Code"/>
+      </w:pPr>
+      <w:r>
+        <w:t>Zumo033/hit (null)</w:t>
+      </w:r>
+    </w:p>
+    <w:p>
+      <w:pPr>
+        <w:pStyle w:val="Code"/>
+      </w:pPr>
+      <w:r>
+        <w:t>Zumo033/hit (null)</w:t>
+      </w:r>
+    </w:p>
+    <w:p>
+      <w:pPr>
+        <w:pStyle w:val="Code"/>
+      </w:pPr>
+      <w:r>
+        <w:t>Zumo033/hit (null)</w:t>
+      </w:r>
+    </w:p>
+    <w:p>
+      <w:pPr>
+        <w:pStyle w:val="Code"/>
+      </w:pPr>
+      <w:r>
+        <w:t>Zumo033/hit (null)</w:t>
+      </w:r>
+    </w:p>
+    <w:p>
+      <w:pPr>
+        <w:pStyle w:val="Code"/>
+      </w:pPr>
+      <w:r>
+        <w:t>Zumo033/hit (null)</w:t>
+      </w:r>
+    </w:p>
+    <w:p>
+      <w:pPr>
+        <w:pStyle w:val="Code"/>
+      </w:pPr>
+      <w:r>
+        <w:t>Zumo033/hit (null)</w:t>
+      </w:r>
+    </w:p>
+    <w:p>
+      <w:pPr>
+        <w:spacing w:before="0" w:after="0"/>
+        <w:ind w:left="0"/>
+        <w:rPr>
+          <w:lang w:val="en-US"/>
+        </w:rPr>
+      </w:pPr>
+    </w:p>
+    <w:p>
+      <w:pPr>
+        <w:spacing w:before="0" w:after="0"/>
+        <w:ind w:left="0"/>
+        <w:rPr>
+          <w:lang w:val="en-US"/>
+        </w:rPr>
+        <w:sectPr>
+          <w:headerReference w:type="default" r:id="rId28"/>
+          <w:pgSz w:w="11900" w:h="16840"/>
+          <w:pgMar w:top="1134" w:right="850" w:bottom="1134" w:left="1701" w:header="708" w:footer="708" w:gutter="0"/>
+          <w:cols w:space="708"/>
+          <w:docGrid w:linePitch="360"/>
+        </w:sectPr>
+      </w:pPr>
+    </w:p>
+    <w:p>
+      <w:pPr>
+        <w:pStyle w:val="Heading2"/>
+        <w:rPr>
+          <w:rFonts w:eastAsia="Times New Roman"/>
+          <w:lang w:val="en-US"/>
+        </w:rPr>
+      </w:pPr>
+      <w:bookmarkStart w:id="30" w:name="_Toc532460430"/>
+      <w:r>
+        <w:rPr>
+          <w:rFonts w:eastAsia="Times New Roman"/>
+          <w:lang w:val="en-US"/>
+        </w:rPr>
+        <w:lastRenderedPageBreak/>
+        <w:t>Discussion</w:t>
+      </w:r>
+      <w:bookmarkEnd w:id="30"/>
+    </w:p>
+    <w:p>
+      <w:pPr>
+        <w:pStyle w:val="Numberedlistlevel2"/>
+      </w:pPr>
+      <w:bookmarkStart w:id="31" w:name="_Toc532460431"/>
+      <w:r>
+        <w:t>Before the competition</w:t>
+      </w:r>
+      <w:bookmarkEnd w:id="31"/>
+    </w:p>
+    <w:p>
+      <w:pPr>
+        <w:rPr>
+          <w:lang w:val="en-US"/>
+        </w:rPr>
+      </w:pPr>
+      <w:r>
+        <w:rPr>
+          <w:shd w:val="clear" w:color="auto" w:fill="FFFFFF"/>
+          <w:lang w:val="en-US"/>
+        </w:rPr>
+        <w:t xml:space="preserve">Our team had some challenges concerning robot’s motor that was broken when we programmed it in the second week of working on our project. When the robot was </w:t>
+      </w:r>
+      <w:r>
+        <w:rPr>
+          <w:shd w:val="clear" w:color="auto" w:fill="FFFFFF"/>
+          <w:lang w:val="en-US"/>
+        </w:rPr>
+        <w:t>changed,</w:t>
+      </w:r>
+      <w:r>
+        <w:rPr>
+          <w:shd w:val="clear" w:color="auto" w:fill="FFFFFF"/>
+          <w:lang w:val="en-US"/>
+        </w:rPr>
+        <w:t xml:space="preserve"> we adjusted our programs to</w:t>
+      </w:r>
+      <w:r>
+        <w:rPr>
+          <w:shd w:val="clear" w:color="auto" w:fill="FFFFFF"/>
+          <w:lang w:val="en-US"/>
+        </w:rPr>
+        <w:t xml:space="preserve"> fit</w:t>
+      </w:r>
+      <w:r>
+        <w:rPr>
+          <w:shd w:val="clear" w:color="auto" w:fill="FFFFFF"/>
+          <w:lang w:val="en-US"/>
+        </w:rPr>
+        <w:t xml:space="preserve"> the new robot.</w:t>
+      </w:r>
+    </w:p>
+    <w:p>
+      <w:pPr>
+        <w:rPr>
+          <w:lang w:val="en-US"/>
+        </w:rPr>
+      </w:pPr>
+      <w:r>
+        <w:rPr>
+          <w:shd w:val="clear" w:color="auto" w:fill="FFFFFF"/>
+          <w:lang w:val="en-US"/>
+        </w:rPr>
+        <w:t xml:space="preserve">Next obstacle was that we could use robots and all </w:t>
+      </w:r>
+      <w:r>
+        <w:rPr>
+          <w:shd w:val="clear" w:color="auto" w:fill="FFFFFF"/>
+          <w:lang w:val="en-US"/>
+        </w:rPr>
+        <w:t>equipment</w:t>
+      </w:r>
+      <w:r>
+        <w:rPr>
+          <w:shd w:val="clear" w:color="auto" w:fill="FFFFFF"/>
+          <w:lang w:val="en-US"/>
+        </w:rPr>
+        <w:t xml:space="preserve"> only in the classroom, hence we used to come earlier or stay after classes. Moreover</w:t>
+      </w:r>
+      <w:r>
+        <w:rPr>
+          <w:shd w:val="clear" w:color="auto" w:fill="FFFFFF"/>
+          <w:lang w:val="en-US"/>
+        </w:rPr>
+        <w:t>, we decided to cooperate dis</w:t>
+      </w:r>
+      <w:r>
+        <w:rPr>
+          <w:shd w:val="clear" w:color="auto" w:fill="FFFFFF"/>
+          <w:lang w:val="en-US"/>
+        </w:rPr>
+        <w:t>tan</w:t>
+      </w:r>
+      <w:r>
+        <w:rPr>
+          <w:shd w:val="clear" w:color="auto" w:fill="FFFFFF"/>
+          <w:lang w:val="en-US"/>
+        </w:rPr>
+        <w:t>tly</w:t>
+      </w:r>
+      <w:r>
+        <w:rPr>
+          <w:shd w:val="clear" w:color="auto" w:fill="FFFFFF"/>
+          <w:lang w:val="en-US"/>
+        </w:rPr>
+        <w:t xml:space="preserve"> if someone had health issues, by using Telegram chat.</w:t>
+      </w:r>
+    </w:p>
+    <w:p>
+      <w:pPr>
+        <w:rPr>
+          <w:lang w:val="en-US"/>
+        </w:rPr>
+      </w:pPr>
+      <w:r>
+        <w:rPr>
+          <w:shd w:val="clear" w:color="auto" w:fill="FFFFFF"/>
+          <w:lang w:val="en-US"/>
+        </w:rPr>
+        <w:t>In our team it was hard for newcomers to catch up with the robot, yet we helped each othe</w:t>
+      </w:r>
+      <w:r>
+        <w:rPr>
+          <w:shd w:val="clear" w:color="auto" w:fill="FFFFFF"/>
+          <w:lang w:val="en-US"/>
+        </w:rPr>
+        <w:t>r</w:t>
+      </w:r>
+      <w:r>
+        <w:rPr>
+          <w:shd w:val="clear" w:color="auto" w:fill="FFFFFF"/>
+          <w:lang w:val="en-US"/>
+        </w:rPr>
+        <w:t>.</w:t>
+      </w:r>
+    </w:p>
+    <w:p>
+      <w:pPr>
+        <w:rPr>
+          <w:lang w:val="en-US"/>
+        </w:rPr>
+      </w:pPr>
+      <w:r>
+        <w:rPr>
+          <w:shd w:val="clear" w:color="auto" w:fill="FFFFFF"/>
+          <w:lang w:val="en-US"/>
+        </w:rPr>
+        <w:t xml:space="preserve">In our case, MQTT had a great </w:t>
+      </w:r>
+      <w:r>
+        <w:rPr>
+          <w:shd w:val="clear" w:color="auto" w:fill="FFFFFF"/>
+          <w:lang w:val="en-US"/>
+        </w:rPr>
+        <w:t>effect</w:t>
+      </w:r>
+      <w:r>
+        <w:rPr>
+          <w:shd w:val="clear" w:color="auto" w:fill="FFFFFF"/>
+          <w:lang w:val="en-US"/>
+        </w:rPr>
+        <w:t xml:space="preserve"> on o</w:t>
+      </w:r>
+      <w:r>
+        <w:rPr>
+          <w:shd w:val="clear" w:color="auto" w:fill="FFFFFF"/>
+          <w:lang w:val="en-US"/>
+        </w:rPr>
+        <w:t>ur line-following function. Specifically</w:t>
+      </w:r>
+      <w:r>
+        <w:rPr>
+          <w:lang w:val="en-US"/>
+        </w:rPr>
+        <w:t>, s</w:t>
+      </w:r>
+      <w:r>
+        <w:rPr>
+          <w:shd w:val="clear" w:color="auto" w:fill="FFFFFF"/>
+          <w:lang w:val="en-US"/>
+        </w:rPr>
+        <w:t>ince MQTT runs synchronously with the main program, thus taking away vital processing time needed for main algorithms, such as line following and sumo, a solution had to be found to overcome this problem. Since sending logs in real time resulted in complete malfunction of those. To overcome this difficulty a new log caching system had to be designed. The system allows for caching all log entries while running an algorithm and outputting all of them only after the end of the competitions when the main had already finished working. Once the system was ready, another problem arose: the robot can store up to 59 log entries before the memory overflow. Because of that, a solution was designed to send the log immediately, clear the log and start over. This allows the program to store and send any amount of log entries without any issues.</w:t>
+      </w:r>
+    </w:p>
+    <w:p>
+      <w:pPr>
+        <w:rPr>
+          <w:shd w:val="clear" w:color="auto" w:fill="FFFFFF"/>
+          <w:lang w:val="en-US"/>
+        </w:rPr>
+      </w:pPr>
+      <w:r>
+        <w:rPr>
+          <w:shd w:val="clear" w:color="auto" w:fill="FFFFFF"/>
+          <w:lang w:val="en-US"/>
+        </w:rPr>
+        <w:t>On the other hand, it was not hard to delegate our work between team members. We communicated well and could share issue solutions, brainstormed together.</w:t>
+      </w:r>
+    </w:p>
+    <w:p>
+      <w:pPr>
+        <w:rPr>
+          <w:lang w:val="en-US"/>
+        </w:rPr>
+      </w:pPr>
+    </w:p>
+    <w:p>
+      <w:pPr>
+        <w:pStyle w:val="Numberedlistlevel2"/>
+      </w:pPr>
+      <w:bookmarkStart w:id="32" w:name="_Toc532460432"/>
+      <w:r>
+        <w:t>After the competition</w:t>
+      </w:r>
+      <w:bookmarkEnd w:id="32"/>
+    </w:p>
+    <w:p>
+      <w:pPr>
+        <w:rPr>
+          <w:lang w:val="en-US"/>
+        </w:rPr>
+      </w:pPr>
+      <w:r>
+        <w:rPr>
+          <w:lang w:val="en-US"/>
+        </w:rPr>
+        <w:t xml:space="preserve">After the competition our team started investigating the results and came up with a decision that </w:t>
+      </w:r>
+      <w:r>
+        <w:rPr>
+          <w:lang w:val="en-US"/>
+        </w:rPr>
+        <w:t>the batteries of the robot were not giving the full power due to several factors.</w:t>
+      </w:r>
+    </w:p>
+    <w:p>
+      <w:pPr>
+        <w:rPr>
+          <w:lang w:val="en-US"/>
+        </w:rPr>
+      </w:pPr>
+      <w:r>
+        <w:rPr>
+          <w:lang w:val="en-US"/>
+        </w:rPr>
+        <w:t>First of all, the batteries were charged about 11 hours before the competition and were not recharged again before the start, which resulted in a slight self-discharge of the batteries.</w:t>
+      </w:r>
+    </w:p>
+    <w:p>
+      <w:pPr>
+        <w:rPr>
+          <w:lang w:val="en-US"/>
+        </w:rPr>
+      </w:pPr>
+      <w:r>
+        <w:rPr>
+          <w:lang w:val="en-US"/>
+        </w:rPr>
+        <w:t>Secondly, the batteries have been exposed to a cold condition before the competition which could also lead to a slight degradation of battery performance.</w:t>
+      </w:r>
+    </w:p>
+    <w:p>
+      <w:pPr>
+        <w:rPr>
+          <w:lang w:val="en-US"/>
+        </w:rPr>
+      </w:pPr>
+      <w:r>
+        <w:rPr>
+          <w:lang w:val="en-US"/>
+        </w:rPr>
+        <w:t xml:space="preserve">This could be confirmed by the fact that when the batteries were charged in between the competitions, neglecting the self-discharge effect and heating up at the same time, a higher power output was noticed from run to run, resulting in a faster track completion </w:t>
+      </w:r>
+      <w:r>
+        <w:rPr>
+          <w:lang w:val="en-US"/>
+        </w:rPr>
+        <w:t>each time, as seen below.</w:t>
+      </w:r>
+    </w:p>
+    <w:p>
+      <w:pPr>
+        <w:rPr>
+          <w:lang w:val="en-US"/>
+        </w:rPr>
+      </w:pPr>
+    </w:p>
+    <w:p>
+      <w:pPr>
+        <w:pStyle w:val="Code"/>
+      </w:pPr>
+      <w:r>
+        <w:t>Zumo033/ready line</w:t>
+      </w:r>
+    </w:p>
+    <w:p>
+      <w:pPr>
+        <w:pStyle w:val="Code"/>
+      </w:pPr>
+      <w:r>
+        <w:t>Zumo033/start 18413</w:t>
+      </w:r>
+    </w:p>
+    <w:p>
+      <w:pPr>
+        <w:pStyle w:val="Code"/>
+      </w:pPr>
+      <w:r>
+        <w:t>Zumo033/stop 50894</w:t>
+      </w:r>
+    </w:p>
+    <w:p>
+      <w:pPr>
+        <w:pStyle w:val="Code"/>
+      </w:pPr>
+      <w:r>
+        <w:t xml:space="preserve">Zumo033/time </w:t>
+      </w:r>
+      <w:r>
+        <w:rPr>
+          <w:b/>
+          <w:u w:val="single"/>
+        </w:rPr>
+        <w:t>32481</w:t>
+      </w:r>
+    </w:p>
+    <w:p>
+      <w:pPr>
+        <w:pStyle w:val="Code"/>
+      </w:pPr>
+    </w:p>
+    <w:p>
+      <w:pPr>
+        <w:pStyle w:val="Code"/>
+      </w:pPr>
+      <w:r>
+        <w:t>Zumo033/ready line</w:t>
+      </w:r>
+    </w:p>
+    <w:p>
+      <w:pPr>
+        <w:pStyle w:val="Code"/>
+      </w:pPr>
+      <w:r>
+        <w:lastRenderedPageBreak/>
+        <w:t>Zumo033/start 17243</w:t>
+      </w:r>
+    </w:p>
+    <w:p>
+      <w:pPr>
+        <w:pStyle w:val="Code"/>
+      </w:pPr>
+      <w:r>
+        <w:t>Zumo033/stop 47773</w:t>
+      </w:r>
+    </w:p>
+    <w:p>
+      <w:pPr>
+        <w:pStyle w:val="Code"/>
+      </w:pPr>
+      <w:r>
+        <w:t xml:space="preserve">Zumo033/time </w:t>
+      </w:r>
+      <w:r>
+        <w:rPr>
+          <w:b/>
+          <w:u w:val="single"/>
+        </w:rPr>
+        <w:t>30530</w:t>
+      </w:r>
+    </w:p>
+    <w:p>
+      <w:pPr>
+        <w:pStyle w:val="Code"/>
+      </w:pPr>
+    </w:p>
+    <w:p>
+      <w:pPr>
+        <w:pStyle w:val="Code"/>
+      </w:pPr>
+      <w:r>
+        <w:t>Zumo033/ready line</w:t>
+      </w:r>
+    </w:p>
+    <w:p>
+      <w:pPr>
+        <w:pStyle w:val="Code"/>
+      </w:pPr>
+      <w:r>
+        <w:t>Zumo033/start 12093</w:t>
+      </w:r>
+    </w:p>
+    <w:p>
+      <w:pPr>
+        <w:pStyle w:val="Code"/>
+      </w:pPr>
+      <w:r>
+        <w:t>Zumo033/miss 13580</w:t>
+      </w:r>
+    </w:p>
+    <w:p>
+      <w:pPr>
+        <w:pStyle w:val="Code"/>
+      </w:pPr>
+      <w:r>
+        <w:t>Zumo033/line 13682</w:t>
+      </w:r>
+    </w:p>
+    <w:p>
+      <w:pPr>
+        <w:pStyle w:val="Code"/>
+      </w:pPr>
+      <w:r>
+        <w:t>Zumo033/miss 17316</w:t>
+      </w:r>
+    </w:p>
+    <w:p>
+      <w:pPr>
+        <w:pStyle w:val="Code"/>
+      </w:pPr>
+      <w:r>
+        <w:t>Zumo033/line 17608</w:t>
+      </w:r>
+    </w:p>
+    <w:p>
+      <w:pPr>
+        <w:pStyle w:val="Code"/>
+      </w:pPr>
+      <w:r>
+        <w:t>Zumo033/stop 42208</w:t>
+      </w:r>
+    </w:p>
+    <w:p>
+      <w:pPr>
+        <w:pStyle w:val="Code"/>
+      </w:pPr>
+      <w:r>
+        <w:t xml:space="preserve">Zumo033/time </w:t>
+      </w:r>
+      <w:r>
+        <w:rPr>
+          <w:b/>
+          <w:u w:val="single"/>
+        </w:rPr>
+        <w:t>30115</w:t>
+      </w:r>
+    </w:p>
+    <w:p>
+      <w:pPr>
+        <w:pStyle w:val="Code"/>
+      </w:pPr>
+    </w:p>
+    <w:p>
+      <w:pPr>
+        <w:pStyle w:val="Code"/>
+      </w:pPr>
+      <w:r>
+        <w:t>Zumo033/ready line</w:t>
+      </w:r>
+    </w:p>
+    <w:p>
+      <w:pPr>
+        <w:pStyle w:val="Code"/>
+      </w:pPr>
+      <w:r>
+        <w:t>Zumo033/start 12163</w:t>
+      </w:r>
+    </w:p>
+    <w:p>
+      <w:pPr>
+        <w:pStyle w:val="Code"/>
+      </w:pPr>
+      <w:r>
+        <w:t>Zumo033/miss 17440</w:t>
+      </w:r>
+    </w:p>
+    <w:p>
+      <w:pPr>
+        <w:pStyle w:val="Code"/>
+      </w:pPr>
+      <w:r>
+        <w:t>Zumo033/line 17709</w:t>
+      </w:r>
+    </w:p>
+    <w:p>
+      <w:pPr>
+        <w:pStyle w:val="Code"/>
+      </w:pPr>
+      <w:r>
+        <w:t>Zumo033/stop 42646</w:t>
+      </w:r>
+    </w:p>
+    <w:p>
+      <w:pPr>
+        <w:pStyle w:val="Code"/>
+      </w:pPr>
+      <w:r>
+        <w:t xml:space="preserve">Zumo033/time </w:t>
+      </w:r>
+      <w:r>
+        <w:rPr>
+          <w:b/>
+          <w:u w:val="single"/>
+        </w:rPr>
+        <w:t>30483</w:t>
+      </w:r>
+    </w:p>
+    <w:p>
+      <w:pPr>
+        <w:rPr>
+          <w:lang w:val="en-US"/>
+        </w:rPr>
+      </w:pPr>
+    </w:p>
+    <w:p>
+      <w:pPr>
+        <w:ind w:left="0"/>
+        <w:rPr>
+          <w:lang w:val="en-US"/>
+        </w:rPr>
+      </w:pPr>
+      <w:r>
+        <w:rPr>
+          <w:lang w:val="en-US"/>
+        </w:rPr>
+        <w:t>The whole log can be found in Appendix 1.</w:t>
+      </w:r>
+    </w:p>
+    <w:p>
+      <w:pPr>
+        <w:spacing w:before="0" w:after="0"/>
+        <w:ind w:left="0"/>
+        <w:rPr>
+          <w:lang w:val="en-US"/>
+        </w:rPr>
+        <w:sectPr>
+          <w:headerReference w:type="default" r:id="rId29"/>
+          <w:pgSz w:w="11900" w:h="16840"/>
+          <w:pgMar w:top="1134" w:right="850" w:bottom="1134" w:left="1701" w:header="708" w:footer="708" w:gutter="0"/>
+          <w:cols w:space="708"/>
+          <w:docGrid w:linePitch="360"/>
+        </w:sectPr>
+      </w:pPr>
+    </w:p>
+    <w:p>
+      <w:pPr>
+        <w:pStyle w:val="Heading2"/>
+        <w:rPr>
+          <w:rFonts w:ascii="-webkit-standard" w:eastAsia="Times New Roman" w:hAnsi="-webkit-standard" w:cs="Times New Roman"/>
+          <w:lang w:val="en-US"/>
+        </w:rPr>
+      </w:pPr>
+      <w:bookmarkStart w:id="33" w:name="_Toc532460433"/>
+      <w:r>
+        <w:rPr>
+          <w:rFonts w:eastAsia="Times New Roman"/>
+          <w:lang w:val="en-US"/>
+        </w:rPr>
+        <w:lastRenderedPageBreak/>
+        <w:t>Conclusion</w:t>
+      </w:r>
+      <w:bookmarkEnd w:id="33"/>
+    </w:p>
+    <w:p>
+      <w:pPr>
+        <w:rPr>
+          <w:lang w:val="en-US"/>
+        </w:rPr>
+      </w:pPr>
+      <w:r>
+        <w:rPr>
+          <w:lang w:val="en-US"/>
+        </w:rPr>
+        <w:t xml:space="preserve">At the end of the course our team made all the assignments and three </w:t>
+      </w:r>
+      <w:r>
+        <w:rPr>
+          <w:lang w:val="en-US"/>
+        </w:rPr>
+        <w:t>tasks</w:t>
+      </w:r>
+      <w:r>
+        <w:rPr>
+          <w:lang w:val="en-US"/>
+        </w:rPr>
+        <w:t xml:space="preserve">: sumo battle, race and maze. </w:t>
+      </w:r>
+    </w:p>
+    <w:p>
+      <w:pPr>
+        <w:rPr>
+          <w:lang w:val="en-US"/>
+        </w:rPr>
+      </w:pPr>
+      <w:r>
+        <w:rPr>
+          <w:lang w:val="en-US"/>
+        </w:rPr>
+        <w:t>While working on this project, our team</w:t>
+      </w:r>
+      <w:r>
+        <w:rPr>
+          <w:lang w:val="en-US"/>
+        </w:rPr>
+        <w:t xml:space="preserve"> has</w:t>
+      </w:r>
+      <w:r>
+        <w:rPr>
+          <w:lang w:val="en-US"/>
+        </w:rPr>
+        <w:t xml:space="preserve"> extended knowledge of C language and skills of working with external libraries. We designed and implemented solutions for line following, which include</w:t>
+      </w:r>
+      <w:r>
+        <w:rPr>
+          <w:lang w:val="en-US"/>
+        </w:rPr>
+        <w:t>d</w:t>
+      </w:r>
+      <w:r>
+        <w:rPr>
+          <w:lang w:val="en-US"/>
+        </w:rPr>
+        <w:t xml:space="preserve"> PD controller, MQTT logs cache system and also position tracking system for Maze. </w:t>
+      </w:r>
+    </w:p>
+    <w:p>
+      <w:pPr>
+        <w:rPr>
+          <w:lang w:val="en-US"/>
+        </w:rPr>
+      </w:pPr>
+      <w:r>
+        <w:rPr>
+          <w:lang w:val="en-US"/>
+        </w:rPr>
+        <w:t xml:space="preserve">Completing the </w:t>
+      </w:r>
+      <w:r>
+        <w:rPr>
+          <w:lang w:val="en-US"/>
+        </w:rPr>
+        <w:t>tasks</w:t>
+      </w:r>
+      <w:r>
+        <w:rPr>
+          <w:lang w:val="en-US"/>
+        </w:rPr>
+        <w:t xml:space="preserve"> also required a lot of teamwork and communication. Our team learned to use different tools and techniques for th</w:t>
+      </w:r>
+      <w:r>
+        <w:rPr>
+          <w:lang w:val="en-US"/>
+        </w:rPr>
+        <w:t xml:space="preserve">e </w:t>
+      </w:r>
+      <w:r>
+        <w:rPr>
+          <w:lang w:val="en-US"/>
+        </w:rPr>
+        <w:t xml:space="preserve">purpose </w:t>
+      </w:r>
+      <w:r>
+        <w:rPr>
+          <w:lang w:val="en-US"/>
+        </w:rPr>
+        <w:t xml:space="preserve">of </w:t>
+      </w:r>
+      <w:r>
+        <w:rPr>
+          <w:lang w:val="en-US"/>
+        </w:rPr>
+        <w:t>coordinat</w:t>
+      </w:r>
+      <w:r>
+        <w:rPr>
+          <w:lang w:val="en-US"/>
+        </w:rPr>
+        <w:t>ing</w:t>
+      </w:r>
+      <w:r>
+        <w:rPr>
+          <w:lang w:val="en-US"/>
+        </w:rPr>
+        <w:t xml:space="preserve"> the process, so every member always knew his or her responsibilities and tasks. This approach helped </w:t>
+      </w:r>
+      <w:r>
+        <w:rPr>
+          <w:lang w:val="en-US"/>
+        </w:rPr>
+        <w:t xml:space="preserve">a lot </w:t>
+      </w:r>
+      <w:r>
+        <w:rPr>
+          <w:lang w:val="en-US"/>
+        </w:rPr>
+        <w:t xml:space="preserve">to </w:t>
+      </w:r>
+      <w:r>
+        <w:rPr>
+          <w:lang w:val="en-US"/>
+        </w:rPr>
+        <w:t>overcome</w:t>
+      </w:r>
+      <w:r>
+        <w:rPr>
+          <w:lang w:val="en-US"/>
+        </w:rPr>
+        <w:t xml:space="preserve"> difficulties</w:t>
+      </w:r>
+      <w:r>
+        <w:rPr>
+          <w:lang w:val="en-US"/>
+        </w:rPr>
+        <w:t xml:space="preserve"> </w:t>
+      </w:r>
+      <w:r>
+        <w:rPr>
+          <w:lang w:val="en-US"/>
+        </w:rPr>
+        <w:t>our team faced while work</w:t>
+      </w:r>
+      <w:r>
+        <w:rPr>
+          <w:lang w:val="en-US"/>
+        </w:rPr>
+        <w:t>ing</w:t>
+      </w:r>
+      <w:r>
+        <w:rPr>
+          <w:lang w:val="en-US"/>
+        </w:rPr>
+        <w:t xml:space="preserve"> on</w:t>
+      </w:r>
+      <w:r>
+        <w:rPr>
+          <w:lang w:val="en-US"/>
+        </w:rPr>
+        <w:t xml:space="preserve"> the</w:t>
+      </w:r>
+      <w:r>
+        <w:rPr>
+          <w:lang w:val="en-US"/>
+        </w:rPr>
+        <w:t xml:space="preserve"> </w:t>
+      </w:r>
+      <w:r>
+        <w:rPr>
+          <w:lang w:val="en-US"/>
+        </w:rPr>
+        <w:t>tasks</w:t>
+      </w:r>
+      <w:r>
+        <w:rPr>
+          <w:lang w:val="en-US"/>
+        </w:rPr>
+        <w:t>.</w:t>
+      </w:r>
+    </w:p>
+    <w:p>
+      <w:pPr>
+        <w:rPr>
+          <w:lang w:val="en-US"/>
+        </w:rPr>
+      </w:pPr>
+    </w:p>
+    <w:p>
+      <w:pPr>
+        <w:spacing w:before="0" w:after="0"/>
+        <w:ind w:left="0"/>
+        <w:rPr>
+          <w:lang w:val="en-US"/>
+        </w:rPr>
+        <w:sectPr>
           <w:headerReference w:type="default" r:id="rId30"/>
           <w:pgSz w:w="11900" w:h="16840"/>
           <w:pgMar w:top="1134" w:right="850" w:bottom="1134" w:left="1701" w:header="708" w:footer="708" w:gutter="0"/>
@@ -9388,1256 +10459,8 @@
           <w:docGrid w:linePitch="360"/>
         </w:sectPr>
       </w:pPr>
-      <w:bookmarkStart w:id="32" w:name="_Ref532223022"/>
-      <w:r>
-        <w:rPr>
-          <w:lang w:val="en-US"/>
-        </w:rPr>
-        <w:t xml:space="preserve">Figure </w:t>
-      </w:r>
-      <w:r>
-        <w:rPr>
-          <w:lang w:val="en-US"/>
-        </w:rPr>
-        <w:fldChar w:fldCharType="begin"/>
-      </w:r>
-      <w:r>
-        <w:rPr>
-          <w:lang w:val="en-US"/>
-        </w:rPr>
-        <w:instrText xml:space="preserve"> SEQ Figure \* ARABIC </w:instrText>
-      </w:r>
-      <w:r>
-        <w:rPr>
-          <w:lang w:val="en-US"/>
-        </w:rPr>
-        <w:fldChar w:fldCharType="separate"/>
-      </w:r>
-      <w:r>
-        <w:rPr>
-          <w:noProof/>
-          <w:lang w:val="en-US"/>
-        </w:rPr>
-        <w:t>6</w:t>
-      </w:r>
-      <w:r>
-        <w:rPr>
-          <w:lang w:val="en-US"/>
-        </w:rPr>
-        <w:fldChar w:fldCharType="end"/>
-      </w:r>
-      <w:bookmarkEnd w:id="32"/>
-    </w:p>
-    <w:p>
-      <w:pPr>
-        <w:pStyle w:val="Heading2"/>
-        <w:rPr>
-          <w:rFonts w:ascii="-webkit-standard" w:eastAsia="Times New Roman" w:hAnsi="-webkit-standard" w:cs="Times New Roman"/>
-          <w:lang w:val="en-US"/>
-        </w:rPr>
-      </w:pPr>
-      <w:bookmarkStart w:id="33" w:name="_Toc532460429"/>
-      <w:r>
-        <w:rPr>
-          <w:rFonts w:eastAsia="Times New Roman"/>
-          <w:lang w:val="en-US"/>
-        </w:rPr>
-        <w:lastRenderedPageBreak/>
-        <w:t>Results</w:t>
-      </w:r>
-      <w:bookmarkEnd w:id="33"/>
-    </w:p>
-    <w:p>
-      <w:pPr>
-        <w:rPr>
-          <w:lang w:val="en-US"/>
-        </w:rPr>
-      </w:pPr>
-      <w:r>
-        <w:rPr>
-          <w:lang w:val="en-US"/>
-        </w:rPr>
-        <w:t>The robot functioned during the competition as expected without visible issues turning up in a second place in the line following, being outrun by another robot by as little as 18 milliseconds, as seen in the log extract below.</w:t>
-      </w:r>
-    </w:p>
-    <w:p>
-      <w:pPr>
-        <w:pStyle w:val="Code"/>
-      </w:pPr>
-      <w:r>
-        <w:t>Zumo018/ready line</w:t>
-      </w:r>
-    </w:p>
-    <w:p>
-      <w:pPr>
-        <w:pStyle w:val="Code"/>
-      </w:pPr>
-      <w:r>
-        <w:t>Zumo033/ready line</w:t>
-      </w:r>
-    </w:p>
-    <w:p>
-      <w:pPr>
-        <w:pStyle w:val="Code"/>
-      </w:pPr>
-    </w:p>
-    <w:p>
-      <w:pPr>
-        <w:pStyle w:val="Code"/>
-      </w:pPr>
-      <w:r>
-        <w:t>Zumo018/start 18375</w:t>
-      </w:r>
-    </w:p>
-    <w:p>
-      <w:pPr>
-        <w:pStyle w:val="Code"/>
-      </w:pPr>
-      <w:r>
-        <w:t>Zumo018/stop 48840</w:t>
-      </w:r>
-    </w:p>
-    <w:p>
-      <w:pPr>
-        <w:pStyle w:val="Code"/>
-      </w:pPr>
-      <w:r>
-        <w:t xml:space="preserve">Zumo018/time </w:t>
-      </w:r>
-      <w:r>
-        <w:rPr>
-          <w:b/>
-          <w:u w:val="single"/>
-        </w:rPr>
-        <w:t>30465</w:t>
-      </w:r>
-    </w:p>
-    <w:p>
-      <w:pPr>
-        <w:pStyle w:val="Code"/>
-      </w:pPr>
-    </w:p>
-    <w:p>
-      <w:pPr>
-        <w:pStyle w:val="Code"/>
-      </w:pPr>
-      <w:r>
-        <w:t>Zumo033/start 12163</w:t>
-      </w:r>
-    </w:p>
-    <w:p>
-      <w:pPr>
-        <w:pStyle w:val="Code"/>
-      </w:pPr>
-      <w:r>
-        <w:t>&lt;…&gt;</w:t>
-      </w:r>
-    </w:p>
-    <w:p>
-      <w:pPr>
-        <w:pStyle w:val="Code"/>
-      </w:pPr>
-      <w:r>
-        <w:t>Zumo033/stop 42646</w:t>
-      </w:r>
-    </w:p>
-    <w:p>
-      <w:pPr>
-        <w:pStyle w:val="Code"/>
-      </w:pPr>
-      <w:r>
-        <w:t xml:space="preserve">Zumo033/time </w:t>
-      </w:r>
-      <w:r>
-        <w:rPr>
-          <w:b/>
-          <w:u w:val="single"/>
-        </w:rPr>
-        <w:t>30483</w:t>
-      </w:r>
-    </w:p>
-    <w:p>
-      <w:pPr>
-        <w:spacing w:before="0" w:after="0"/>
-        <w:ind w:left="0"/>
-        <w:rPr>
-          <w:lang w:val="en-US"/>
-        </w:rPr>
-      </w:pPr>
-    </w:p>
-    <w:p>
-      <w:pPr>
-        <w:rPr>
-          <w:lang w:val="en-US"/>
-        </w:rPr>
-      </w:pPr>
-      <w:r>
-        <w:rPr>
-          <w:lang w:val="en-US"/>
-        </w:rPr>
-        <w:t xml:space="preserve">The robot was able to complete all the competitions as expected, including also maze and sumo. The only issue was encountered </w:t>
-      </w:r>
-      <w:r>
-        <w:rPr>
-          <w:lang w:val="en-US"/>
-        </w:rPr>
-        <w:t>when the robot was shut off earlier than expected, thus resulting in sending an incorrect log as seen below</w:t>
-      </w:r>
-      <w:r>
-        <w:rPr>
-          <w:lang w:val="en-US"/>
-        </w:rPr>
-        <w:t>, though it should be noted, that when operated correctly, the program does not encounter such problem and sends a correct and complete log.</w:t>
-      </w:r>
-    </w:p>
-    <w:p>
-      <w:pPr>
-        <w:pStyle w:val="Code"/>
-      </w:pPr>
-      <w:r>
-        <w:t>Zumo033/ready sumo</w:t>
-      </w:r>
-    </w:p>
-    <w:p>
-      <w:pPr>
-        <w:pStyle w:val="Code"/>
-      </w:pPr>
-      <w:r>
-        <w:t>Zumo033/start 18091</w:t>
-      </w:r>
-    </w:p>
-    <w:p>
-      <w:pPr>
-        <w:pStyle w:val="Code"/>
-      </w:pPr>
-      <w:r>
-        <w:t>Zumo033/hit 18600 173</w:t>
-      </w:r>
-    </w:p>
-    <w:p>
-      <w:pPr>
-        <w:pStyle w:val="Code"/>
-      </w:pPr>
-      <w:r>
-        <w:t>&lt;…&gt;</w:t>
-      </w:r>
-    </w:p>
-    <w:p>
-      <w:pPr>
-        <w:pStyle w:val="Code"/>
-      </w:pPr>
-      <w:r>
-        <w:t>Zumo033/hit 40313 151</w:t>
-      </w:r>
-    </w:p>
-    <w:p>
-      <w:pPr>
-        <w:pStyle w:val="Code"/>
-      </w:pPr>
-      <w:r>
-        <w:t>Zumo033/hit (null)</w:t>
-      </w:r>
-    </w:p>
-    <w:p>
-      <w:pPr>
-        <w:pStyle w:val="Code"/>
-      </w:pPr>
-      <w:r>
-        <w:t>Zumo033/hit (null)</w:t>
-      </w:r>
-    </w:p>
-    <w:p>
-      <w:pPr>
-        <w:pStyle w:val="Code"/>
-      </w:pPr>
-      <w:r>
-        <w:t>Zumo033/hit (null)</w:t>
-      </w:r>
-    </w:p>
-    <w:p>
-      <w:pPr>
-        <w:pStyle w:val="Code"/>
-      </w:pPr>
-      <w:r>
-        <w:t>Zumo033/hit (null)</w:t>
-      </w:r>
-    </w:p>
-    <w:p>
-      <w:pPr>
-        <w:pStyle w:val="Code"/>
-      </w:pPr>
-      <w:r>
-        <w:t>Zumo033/hit (null)</w:t>
-      </w:r>
-    </w:p>
-    <w:p>
-      <w:pPr>
-        <w:pStyle w:val="Code"/>
-      </w:pPr>
-      <w:r>
-        <w:t>Zumo033/hit (null)</w:t>
-      </w:r>
-    </w:p>
-    <w:p>
-      <w:pPr>
-        <w:pStyle w:val="Code"/>
-      </w:pPr>
-      <w:r>
-        <w:t>Zumo033/hit (null)</w:t>
-      </w:r>
-    </w:p>
-    <w:p>
-      <w:pPr>
-        <w:pStyle w:val="Code"/>
-      </w:pPr>
-      <w:r>
-        <w:t>Zumo033/hit (null)</w:t>
-      </w:r>
-    </w:p>
-    <w:p>
-      <w:pPr>
-        <w:pStyle w:val="Code"/>
-      </w:pPr>
-      <w:r>
-        <w:t>Zumo033/hit (null)</w:t>
-      </w:r>
-    </w:p>
-    <w:p>
-      <w:pPr>
-        <w:pStyle w:val="Code"/>
-      </w:pPr>
-      <w:r>
-        <w:t>Zumo033/hit (null)</w:t>
-      </w:r>
-    </w:p>
-    <w:p>
-      <w:pPr>
-        <w:pStyle w:val="Code"/>
-      </w:pPr>
-      <w:r>
-        <w:t>Zumo033/hit (null)</w:t>
-      </w:r>
-    </w:p>
-    <w:p>
-      <w:pPr>
-        <w:pStyle w:val="Code"/>
-      </w:pPr>
-      <w:r>
-        <w:t>Zumo033/hit (null)</w:t>
-      </w:r>
-    </w:p>
-    <w:p>
-      <w:pPr>
-        <w:pStyle w:val="Code"/>
-      </w:pPr>
-      <w:r>
-        <w:t>Zumo033/hit (null)</w:t>
-      </w:r>
-    </w:p>
-    <w:p>
-      <w:pPr>
-        <w:pStyle w:val="Code"/>
-      </w:pPr>
-      <w:r>
-        <w:t>Zumo033/hit (null)</w:t>
-      </w:r>
-    </w:p>
-    <w:p>
-      <w:pPr>
-        <w:pStyle w:val="Code"/>
-      </w:pPr>
-      <w:r>
-        <w:t>Zumo033/hit (null)</w:t>
-      </w:r>
-    </w:p>
-    <w:p>
-      <w:pPr>
-        <w:pStyle w:val="Code"/>
-      </w:pPr>
-      <w:r>
-        <w:t>Zumo033/hit (null)</w:t>
-      </w:r>
-    </w:p>
-    <w:p>
-      <w:pPr>
-        <w:pStyle w:val="Code"/>
-      </w:pPr>
-      <w:r>
-        <w:t>Zumo033/hit (null)</w:t>
-      </w:r>
-    </w:p>
-    <w:p>
-      <w:pPr>
-        <w:pStyle w:val="Code"/>
-      </w:pPr>
-      <w:r>
-        <w:t>Zumo033/hit (null)</w:t>
-      </w:r>
-    </w:p>
-    <w:p>
-      <w:pPr>
-        <w:pStyle w:val="Code"/>
-      </w:pPr>
-      <w:r>
-        <w:t>Zumo033/hit (null)</w:t>
-      </w:r>
-    </w:p>
-    <w:p>
-      <w:pPr>
-        <w:pStyle w:val="Code"/>
-      </w:pPr>
-      <w:r>
-        <w:t>Zumo033/hit (null)</w:t>
-      </w:r>
-    </w:p>
-    <w:p>
-      <w:pPr>
-        <w:pStyle w:val="Code"/>
-      </w:pPr>
-      <w:r>
-        <w:t>Zumo033/hit (null)</w:t>
-      </w:r>
-    </w:p>
-    <w:p>
-      <w:pPr>
-        <w:spacing w:before="0" w:after="0"/>
-        <w:ind w:left="0"/>
-        <w:rPr>
-          <w:lang w:val="en-US"/>
-        </w:rPr>
-      </w:pPr>
-    </w:p>
-    <w:p>
-      <w:pPr>
-        <w:spacing w:before="0" w:after="0"/>
-        <w:ind w:left="0"/>
-        <w:rPr>
-          <w:lang w:val="en-US"/>
-        </w:rPr>
-        <w:sectPr>
-          <w:headerReference w:type="default" r:id="rId31"/>
-          <w:pgSz w:w="11900" w:h="16840"/>
-          <w:pgMar w:top="1134" w:right="850" w:bottom="1134" w:left="1701" w:header="708" w:footer="708" w:gutter="0"/>
-          <w:cols w:space="708"/>
-          <w:docGrid w:linePitch="360"/>
-        </w:sectPr>
-      </w:pPr>
-    </w:p>
-    <w:p>
-      <w:pPr>
-        <w:pStyle w:val="Heading2"/>
-        <w:rPr>
-          <w:rFonts w:eastAsia="Times New Roman"/>
-          <w:lang w:val="en-US"/>
-        </w:rPr>
-      </w:pPr>
-      <w:bookmarkStart w:id="34" w:name="_Toc532460430"/>
-      <w:r>
-        <w:rPr>
-          <w:rFonts w:eastAsia="Times New Roman"/>
-          <w:lang w:val="en-US"/>
-        </w:rPr>
-        <w:lastRenderedPageBreak/>
-        <w:t>Discussion</w:t>
-      </w:r>
-      <w:bookmarkEnd w:id="34"/>
-    </w:p>
-    <w:p>
-      <w:pPr>
-        <w:pStyle w:val="Numberedlistlevel2"/>
-      </w:pPr>
-      <w:bookmarkStart w:id="35" w:name="_Toc532460431"/>
-      <w:r>
-        <w:t>Before the competition</w:t>
-      </w:r>
-      <w:bookmarkEnd w:id="35"/>
-    </w:p>
-    <w:p>
-      <w:pPr>
-        <w:rPr>
-          <w:lang w:val="en-US"/>
-        </w:rPr>
-      </w:pPr>
-      <w:r>
-        <w:rPr>
-          <w:shd w:val="clear" w:color="auto" w:fill="FFFFFF"/>
-          <w:lang w:val="en-US"/>
-        </w:rPr>
-        <w:t xml:space="preserve">Our team had some challenges concerning robot’s motor that was broken when we programmed it in the second week of working on our project. When the robot was </w:t>
-      </w:r>
-      <w:r>
-        <w:rPr>
-          <w:shd w:val="clear" w:color="auto" w:fill="FFFFFF"/>
-          <w:lang w:val="en-US"/>
-        </w:rPr>
-        <w:t>changed,</w:t>
-      </w:r>
-      <w:r>
-        <w:rPr>
-          <w:shd w:val="clear" w:color="auto" w:fill="FFFFFF"/>
-          <w:lang w:val="en-US"/>
-        </w:rPr>
-        <w:t xml:space="preserve"> we adjusted our programs to</w:t>
-      </w:r>
-      <w:r>
-        <w:rPr>
-          <w:shd w:val="clear" w:color="auto" w:fill="FFFFFF"/>
-          <w:lang w:val="en-US"/>
-        </w:rPr>
-        <w:t xml:space="preserve"> fit</w:t>
-      </w:r>
-      <w:r>
-        <w:rPr>
-          <w:shd w:val="clear" w:color="auto" w:fill="FFFFFF"/>
-          <w:lang w:val="en-US"/>
-        </w:rPr>
-        <w:t xml:space="preserve"> the new robot.</w:t>
-      </w:r>
-    </w:p>
-    <w:p>
-      <w:pPr>
-        <w:rPr>
-          <w:lang w:val="en-US"/>
-        </w:rPr>
-      </w:pPr>
-      <w:r>
-        <w:rPr>
-          <w:shd w:val="clear" w:color="auto" w:fill="FFFFFF"/>
-          <w:lang w:val="en-US"/>
-        </w:rPr>
-        <w:t xml:space="preserve">Next obstacle was that we could use robots and all </w:t>
-      </w:r>
-      <w:r>
-        <w:rPr>
-          <w:shd w:val="clear" w:color="auto" w:fill="FFFFFF"/>
-          <w:lang w:val="en-US"/>
-        </w:rPr>
-        <w:t>equipment</w:t>
-      </w:r>
-      <w:r>
-        <w:rPr>
-          <w:shd w:val="clear" w:color="auto" w:fill="FFFFFF"/>
-          <w:lang w:val="en-US"/>
-        </w:rPr>
-        <w:t xml:space="preserve"> only in the classroom, hence we used to come earlier or stay after classes. Moreover</w:t>
-      </w:r>
-      <w:r>
-        <w:rPr>
-          <w:shd w:val="clear" w:color="auto" w:fill="FFFFFF"/>
-          <w:lang w:val="en-US"/>
-        </w:rPr>
-        <w:t>, we decided to cooperate dis</w:t>
-      </w:r>
-      <w:r>
-        <w:rPr>
-          <w:shd w:val="clear" w:color="auto" w:fill="FFFFFF"/>
-          <w:lang w:val="en-US"/>
-        </w:rPr>
-        <w:t>tan</w:t>
-      </w:r>
-      <w:r>
-        <w:rPr>
-          <w:shd w:val="clear" w:color="auto" w:fill="FFFFFF"/>
-          <w:lang w:val="en-US"/>
-        </w:rPr>
-        <w:t>tly</w:t>
-      </w:r>
-      <w:r>
-        <w:rPr>
-          <w:shd w:val="clear" w:color="auto" w:fill="FFFFFF"/>
-          <w:lang w:val="en-US"/>
-        </w:rPr>
-        <w:t xml:space="preserve"> if someone had health issues, by using Telegram chat.</w:t>
-      </w:r>
-    </w:p>
-    <w:p>
-      <w:pPr>
-        <w:rPr>
-          <w:lang w:val="en-US"/>
-        </w:rPr>
-      </w:pPr>
-      <w:r>
-        <w:rPr>
-          <w:shd w:val="clear" w:color="auto" w:fill="FFFFFF"/>
-          <w:lang w:val="en-US"/>
-        </w:rPr>
-        <w:t>In our team it was hard for newcomers to catch up with the robot, yet we helped each othe</w:t>
-      </w:r>
-      <w:r>
-        <w:rPr>
-          <w:shd w:val="clear" w:color="auto" w:fill="FFFFFF"/>
-          <w:lang w:val="en-US"/>
-        </w:rPr>
-        <w:t>r</w:t>
-      </w:r>
-      <w:r>
-        <w:rPr>
-          <w:shd w:val="clear" w:color="auto" w:fill="FFFFFF"/>
-          <w:lang w:val="en-US"/>
-        </w:rPr>
-        <w:t>.</w:t>
-      </w:r>
-    </w:p>
-    <w:p>
-      <w:pPr>
-        <w:rPr>
-          <w:lang w:val="en-US"/>
-        </w:rPr>
-      </w:pPr>
-      <w:r>
-        <w:rPr>
-          <w:shd w:val="clear" w:color="auto" w:fill="FFFFFF"/>
-          <w:lang w:val="en-US"/>
-        </w:rPr>
-        <w:t xml:space="preserve">In our case, MQTT had a great </w:t>
-      </w:r>
-      <w:r>
-        <w:rPr>
-          <w:shd w:val="clear" w:color="auto" w:fill="FFFFFF"/>
-          <w:lang w:val="en-US"/>
-        </w:rPr>
-        <w:t>effect</w:t>
-      </w:r>
-      <w:r>
-        <w:rPr>
-          <w:shd w:val="clear" w:color="auto" w:fill="FFFFFF"/>
-          <w:lang w:val="en-US"/>
-        </w:rPr>
-        <w:t xml:space="preserve"> on o</w:t>
-      </w:r>
-      <w:r>
-        <w:rPr>
-          <w:shd w:val="clear" w:color="auto" w:fill="FFFFFF"/>
-          <w:lang w:val="en-US"/>
-        </w:rPr>
-        <w:t>ur line-following function. Specifically</w:t>
-      </w:r>
-      <w:r>
-        <w:rPr>
-          <w:lang w:val="en-US"/>
-        </w:rPr>
-        <w:t>, s</w:t>
-      </w:r>
-      <w:r>
-        <w:rPr>
-          <w:shd w:val="clear" w:color="auto" w:fill="FFFFFF"/>
-          <w:lang w:val="en-US"/>
-        </w:rPr>
-        <w:t>ince MQTT runs synchronously with the main program, thus taking away vital processing time needed for main algorithms, such as line following and sumo, a solution had to be found to overcome this problem. Since sending logs in real time resulted in complete malfunction of those. To overcome this difficulty a new log caching system had to be designed. The system allows for caching all log entries while running an algorithm and outputting all of them only after the end of the competitions when the main had already finished working. Once the system was ready, another problem arose: the robot can store up to 59 log entries before the memory overflow. Because of that, a solution was designed to send the log immediately, clear the log and start over. This allows the program to store and send any amount of log entries without any issues.</w:t>
-      </w:r>
-    </w:p>
-    <w:p>
-      <w:pPr>
-        <w:rPr>
-          <w:shd w:val="clear" w:color="auto" w:fill="FFFFFF"/>
-          <w:lang w:val="en-US"/>
-        </w:rPr>
-      </w:pPr>
-      <w:r>
-        <w:rPr>
-          <w:shd w:val="clear" w:color="auto" w:fill="FFFFFF"/>
-          <w:lang w:val="en-US"/>
-        </w:rPr>
-        <w:t>On the other hand, it was not hard to delegate our work between team members. We communicated well and could share issue solutions, brainstormed together.</w:t>
-      </w:r>
-    </w:p>
-    <w:p>
-      <w:pPr>
-        <w:rPr>
-          <w:lang w:val="en-US"/>
-        </w:rPr>
-      </w:pPr>
-    </w:p>
-    <w:p>
-      <w:pPr>
-        <w:pStyle w:val="Numberedlistlevel2"/>
-      </w:pPr>
-      <w:bookmarkStart w:id="36" w:name="_Toc532460432"/>
-      <w:r>
-        <w:t>After the competition</w:t>
-      </w:r>
-      <w:bookmarkEnd w:id="36"/>
-    </w:p>
-    <w:p>
-      <w:pPr>
-        <w:rPr>
-          <w:lang w:val="en-US"/>
-        </w:rPr>
-      </w:pPr>
-      <w:r>
-        <w:rPr>
-          <w:lang w:val="en-US"/>
-        </w:rPr>
-        <w:t xml:space="preserve">After the competition our team started investigating the results and came up with a decision that </w:t>
-      </w:r>
-      <w:r>
-        <w:rPr>
-          <w:lang w:val="en-US"/>
-        </w:rPr>
-        <w:t>the batteries of the robot were not giving the full power due to several factors.</w:t>
-      </w:r>
-    </w:p>
-    <w:p>
-      <w:pPr>
-        <w:rPr>
-          <w:lang w:val="en-US"/>
-        </w:rPr>
-      </w:pPr>
-      <w:r>
-        <w:rPr>
-          <w:lang w:val="en-US"/>
-        </w:rPr>
-        <w:t>First of all, the batteries were charged about 11 hours before the competition and were not recharged again before the start, which resulted in a slight self-discharge of the batteries.</w:t>
-      </w:r>
-    </w:p>
-    <w:p>
-      <w:pPr>
-        <w:rPr>
-          <w:lang w:val="en-US"/>
-        </w:rPr>
-      </w:pPr>
-      <w:r>
-        <w:rPr>
-          <w:lang w:val="en-US"/>
-        </w:rPr>
-        <w:t>Secondly, the batteries have been exposed to a cold condition before the competition which could also lead to a slight degradation of battery performance.</w:t>
-      </w:r>
-    </w:p>
-    <w:p>
-      <w:pPr>
-        <w:rPr>
-          <w:lang w:val="en-US"/>
-        </w:rPr>
-      </w:pPr>
-      <w:r>
-        <w:rPr>
-          <w:lang w:val="en-US"/>
-        </w:rPr>
-        <w:t xml:space="preserve">This could be confirmed by the fact that when the batteries were charged in between the competitions, neglecting the self-discharge effect and heating up at the same time, a higher power output was noticed from run to run, resulting in a faster track completion </w:t>
-      </w:r>
-      <w:r>
-        <w:rPr>
-          <w:lang w:val="en-US"/>
-        </w:rPr>
-        <w:t>each time, as seen below.</w:t>
-      </w:r>
-    </w:p>
-    <w:p>
-      <w:pPr>
-        <w:rPr>
-          <w:lang w:val="en-US"/>
-        </w:rPr>
-      </w:pPr>
-    </w:p>
-    <w:p>
-      <w:pPr>
-        <w:pStyle w:val="Code"/>
-      </w:pPr>
-      <w:r>
-        <w:t>Zumo033/ready line</w:t>
-      </w:r>
-    </w:p>
-    <w:p>
-      <w:pPr>
-        <w:pStyle w:val="Code"/>
-      </w:pPr>
-      <w:r>
-        <w:t>Zumo033/start 18413</w:t>
-      </w:r>
-    </w:p>
-    <w:p>
-      <w:pPr>
-        <w:pStyle w:val="Code"/>
-      </w:pPr>
-      <w:r>
-        <w:t>Zumo033/stop 50894</w:t>
-      </w:r>
-    </w:p>
-    <w:p>
-      <w:pPr>
-        <w:pStyle w:val="Code"/>
-      </w:pPr>
-      <w:r>
-        <w:t xml:space="preserve">Zumo033/time </w:t>
-      </w:r>
-      <w:r>
-        <w:rPr>
-          <w:b/>
-          <w:u w:val="single"/>
-        </w:rPr>
-        <w:t>32481</w:t>
-      </w:r>
-    </w:p>
-    <w:p>
-      <w:pPr>
-        <w:pStyle w:val="Code"/>
-      </w:pPr>
-    </w:p>
-    <w:p>
-      <w:pPr>
-        <w:pStyle w:val="Code"/>
-      </w:pPr>
-      <w:r>
-        <w:t>Zumo033/ready line</w:t>
-      </w:r>
-    </w:p>
-    <w:p>
-      <w:pPr>
-        <w:pStyle w:val="Code"/>
-      </w:pPr>
-      <w:r>
-        <w:lastRenderedPageBreak/>
-        <w:t>Zumo033/start 17243</w:t>
-      </w:r>
-    </w:p>
-    <w:p>
-      <w:pPr>
-        <w:pStyle w:val="Code"/>
-      </w:pPr>
-      <w:r>
-        <w:t>Zumo033/stop 47773</w:t>
-      </w:r>
-    </w:p>
-    <w:p>
-      <w:pPr>
-        <w:pStyle w:val="Code"/>
-      </w:pPr>
-      <w:r>
-        <w:t xml:space="preserve">Zumo033/time </w:t>
-      </w:r>
-      <w:r>
-        <w:rPr>
-          <w:b/>
-          <w:u w:val="single"/>
-        </w:rPr>
-        <w:t>30530</w:t>
-      </w:r>
-    </w:p>
-    <w:p>
-      <w:pPr>
-        <w:pStyle w:val="Code"/>
-      </w:pPr>
-    </w:p>
-    <w:p>
-      <w:pPr>
-        <w:pStyle w:val="Code"/>
-      </w:pPr>
-      <w:r>
-        <w:t>Zumo033/ready line</w:t>
-      </w:r>
-    </w:p>
-    <w:p>
-      <w:pPr>
-        <w:pStyle w:val="Code"/>
-      </w:pPr>
-      <w:r>
-        <w:t>Zumo033/start 12093</w:t>
-      </w:r>
-    </w:p>
-    <w:p>
-      <w:pPr>
-        <w:pStyle w:val="Code"/>
-      </w:pPr>
-      <w:r>
-        <w:t>Zumo033/miss 13580</w:t>
-      </w:r>
-    </w:p>
-    <w:p>
-      <w:pPr>
-        <w:pStyle w:val="Code"/>
-      </w:pPr>
-      <w:r>
-        <w:t>Zumo033/line 13682</w:t>
-      </w:r>
-    </w:p>
-    <w:p>
-      <w:pPr>
-        <w:pStyle w:val="Code"/>
-      </w:pPr>
-      <w:r>
-        <w:t>Zumo033/miss 17316</w:t>
-      </w:r>
-    </w:p>
-    <w:p>
-      <w:pPr>
-        <w:pStyle w:val="Code"/>
-      </w:pPr>
-      <w:r>
-        <w:t>Zumo033/line 17608</w:t>
-      </w:r>
-    </w:p>
-    <w:p>
-      <w:pPr>
-        <w:pStyle w:val="Code"/>
-      </w:pPr>
-      <w:r>
-        <w:t>Zumo033/stop 42208</w:t>
-      </w:r>
-    </w:p>
-    <w:p>
-      <w:pPr>
-        <w:pStyle w:val="Code"/>
-      </w:pPr>
-      <w:r>
-        <w:t xml:space="preserve">Zumo033/time </w:t>
-      </w:r>
-      <w:r>
-        <w:rPr>
-          <w:b/>
-          <w:u w:val="single"/>
-        </w:rPr>
-        <w:t>30115</w:t>
-      </w:r>
-    </w:p>
-    <w:p>
-      <w:pPr>
-        <w:pStyle w:val="Code"/>
-      </w:pPr>
-    </w:p>
-    <w:p>
-      <w:pPr>
-        <w:pStyle w:val="Code"/>
-      </w:pPr>
-      <w:r>
-        <w:t>Zumo033/ready line</w:t>
-      </w:r>
-    </w:p>
-    <w:p>
-      <w:pPr>
-        <w:pStyle w:val="Code"/>
-      </w:pPr>
-      <w:r>
-        <w:t>Zumo033/start 12163</w:t>
-      </w:r>
-    </w:p>
-    <w:p>
-      <w:pPr>
-        <w:pStyle w:val="Code"/>
-      </w:pPr>
-      <w:r>
-        <w:t>Zumo033/miss 17440</w:t>
-      </w:r>
-    </w:p>
-    <w:p>
-      <w:pPr>
-        <w:pStyle w:val="Code"/>
-      </w:pPr>
-      <w:r>
-        <w:t>Zumo033/line 17709</w:t>
-      </w:r>
-    </w:p>
-    <w:p>
-      <w:pPr>
-        <w:pStyle w:val="Code"/>
-      </w:pPr>
-      <w:r>
-        <w:t>Zumo033/stop 42646</w:t>
-      </w:r>
-    </w:p>
-    <w:p>
-      <w:pPr>
-        <w:pStyle w:val="Code"/>
-      </w:pPr>
-      <w:r>
-        <w:t xml:space="preserve">Zumo033/time </w:t>
-      </w:r>
-      <w:r>
-        <w:rPr>
-          <w:b/>
-          <w:u w:val="single"/>
-        </w:rPr>
-        <w:t>30483</w:t>
-      </w:r>
-    </w:p>
-    <w:p>
-      <w:pPr>
-        <w:rPr>
-          <w:lang w:val="en-US"/>
-        </w:rPr>
-      </w:pPr>
-    </w:p>
-    <w:p>
-      <w:pPr>
-        <w:ind w:left="0"/>
-        <w:rPr>
-          <w:lang w:val="en-US"/>
-        </w:rPr>
-      </w:pPr>
-      <w:r>
-        <w:rPr>
-          <w:lang w:val="en-US"/>
-        </w:rPr>
-        <w:t>The whole log can be found in Appendix 1.</w:t>
-      </w:r>
-    </w:p>
-    <w:p>
-      <w:pPr>
-        <w:spacing w:before="0" w:after="0"/>
-        <w:ind w:left="0"/>
-        <w:rPr>
-          <w:lang w:val="en-US"/>
-        </w:rPr>
-        <w:sectPr>
-          <w:headerReference w:type="default" r:id="rId32"/>
-          <w:pgSz w:w="11900" w:h="16840"/>
-          <w:pgMar w:top="1134" w:right="850" w:bottom="1134" w:left="1701" w:header="708" w:footer="708" w:gutter="0"/>
-          <w:cols w:space="708"/>
-          <w:docGrid w:linePitch="360"/>
-        </w:sectPr>
-      </w:pPr>
-    </w:p>
-    <w:p>
-      <w:pPr>
-        <w:pStyle w:val="Heading2"/>
-        <w:rPr>
-          <w:rFonts w:ascii="-webkit-standard" w:eastAsia="Times New Roman" w:hAnsi="-webkit-standard" w:cs="Times New Roman"/>
-          <w:lang w:val="en-US"/>
-        </w:rPr>
-      </w:pPr>
-      <w:bookmarkStart w:id="37" w:name="_Toc532460433"/>
-      <w:r>
-        <w:rPr>
-          <w:rFonts w:eastAsia="Times New Roman"/>
-          <w:lang w:val="en-US"/>
-        </w:rPr>
-        <w:lastRenderedPageBreak/>
-        <w:t>Conclusion</w:t>
-      </w:r>
-      <w:bookmarkEnd w:id="37"/>
-    </w:p>
-    <w:p>
-      <w:pPr>
-        <w:rPr>
-          <w:lang w:val="en-US"/>
-        </w:rPr>
-      </w:pPr>
-      <w:r>
-        <w:rPr>
-          <w:lang w:val="en-US"/>
-        </w:rPr>
-        <w:t xml:space="preserve">At the end of the course our team made all the assignments and three </w:t>
-      </w:r>
-      <w:r>
-        <w:rPr>
-          <w:lang w:val="en-US"/>
-        </w:rPr>
-        <w:t>tasks</w:t>
-      </w:r>
-      <w:r>
-        <w:rPr>
-          <w:lang w:val="en-US"/>
-        </w:rPr>
-        <w:t xml:space="preserve">: sumo battle, race and maze. </w:t>
-      </w:r>
-    </w:p>
-    <w:p>
-      <w:pPr>
-        <w:rPr>
-          <w:lang w:val="en-US"/>
-        </w:rPr>
-      </w:pPr>
-      <w:r>
-        <w:rPr>
-          <w:lang w:val="en-US"/>
-        </w:rPr>
-        <w:t>While working on this project, our team</w:t>
-      </w:r>
-      <w:r>
-        <w:rPr>
-          <w:lang w:val="en-US"/>
-        </w:rPr>
-        <w:t xml:space="preserve"> has</w:t>
-      </w:r>
-      <w:r>
-        <w:rPr>
-          <w:lang w:val="en-US"/>
-        </w:rPr>
-        <w:t xml:space="preserve"> extended knowledge of C language and skills of working with external libraries. We designed and implemented solutions for line following, which include</w:t>
-      </w:r>
-      <w:r>
-        <w:rPr>
-          <w:lang w:val="en-US"/>
-        </w:rPr>
-        <w:t>d</w:t>
-      </w:r>
-      <w:r>
-        <w:rPr>
-          <w:lang w:val="en-US"/>
-        </w:rPr>
-        <w:t xml:space="preserve"> PD controller, MQTT logs cache system </w:t>
-      </w:r>
-      <w:proofErr w:type="gramStart"/>
-      <w:r>
-        <w:rPr>
-          <w:lang w:val="en-US"/>
-        </w:rPr>
-        <w:t>and also</w:t>
-      </w:r>
-      <w:proofErr w:type="gramEnd"/>
-      <w:r>
-        <w:rPr>
-          <w:lang w:val="en-US"/>
-        </w:rPr>
-        <w:t xml:space="preserve"> position tracking system for Maze. </w:t>
-      </w:r>
-    </w:p>
-    <w:p>
-      <w:pPr>
-        <w:rPr>
-          <w:lang w:val="en-US"/>
-        </w:rPr>
-      </w:pPr>
-      <w:r>
-        <w:rPr>
-          <w:lang w:val="en-US"/>
-        </w:rPr>
-        <w:t xml:space="preserve">Completing the </w:t>
-      </w:r>
-      <w:r>
-        <w:rPr>
-          <w:lang w:val="en-US"/>
-        </w:rPr>
-        <w:t>tasks</w:t>
-      </w:r>
-      <w:r>
-        <w:rPr>
-          <w:lang w:val="en-US"/>
-        </w:rPr>
-        <w:t xml:space="preserve"> also required a lot of teamwork and communication. Our team learned to use different tools and techniques for th</w:t>
-      </w:r>
-      <w:r>
-        <w:rPr>
-          <w:lang w:val="en-US"/>
-        </w:rPr>
-        <w:t xml:space="preserve">e </w:t>
-      </w:r>
-      <w:r>
-        <w:rPr>
-          <w:lang w:val="en-US"/>
-        </w:rPr>
-        <w:t xml:space="preserve">purpose </w:t>
-      </w:r>
-      <w:r>
-        <w:rPr>
-          <w:lang w:val="en-US"/>
-        </w:rPr>
-        <w:t xml:space="preserve">of </w:t>
-      </w:r>
-      <w:r>
-        <w:rPr>
-          <w:lang w:val="en-US"/>
-        </w:rPr>
-        <w:t>coordinat</w:t>
-      </w:r>
-      <w:r>
-        <w:rPr>
-          <w:lang w:val="en-US"/>
-        </w:rPr>
-        <w:t>ing</w:t>
-      </w:r>
-      <w:r>
-        <w:rPr>
-          <w:lang w:val="en-US"/>
-        </w:rPr>
-        <w:t xml:space="preserve"> the process, so every member always knew his or her responsibilities and tasks. This approach helped </w:t>
-      </w:r>
-      <w:r>
-        <w:rPr>
-          <w:lang w:val="en-US"/>
-        </w:rPr>
-        <w:t xml:space="preserve">a lot </w:t>
-      </w:r>
-      <w:r>
-        <w:rPr>
-          <w:lang w:val="en-US"/>
-        </w:rPr>
-        <w:t xml:space="preserve">to </w:t>
-      </w:r>
-      <w:r>
-        <w:rPr>
-          <w:lang w:val="en-US"/>
-        </w:rPr>
-        <w:t>overcome</w:t>
-      </w:r>
-      <w:r>
-        <w:rPr>
-          <w:lang w:val="en-US"/>
-        </w:rPr>
-        <w:t xml:space="preserve"> difficulties</w:t>
-      </w:r>
-      <w:r>
-        <w:rPr>
-          <w:lang w:val="en-US"/>
-        </w:rPr>
-        <w:t xml:space="preserve"> </w:t>
-      </w:r>
-      <w:r>
-        <w:rPr>
-          <w:lang w:val="en-US"/>
-        </w:rPr>
-        <w:t>our team faced while work</w:t>
-      </w:r>
-      <w:r>
-        <w:rPr>
-          <w:lang w:val="en-US"/>
-        </w:rPr>
-        <w:t>ing</w:t>
-      </w:r>
-      <w:r>
-        <w:rPr>
-          <w:lang w:val="en-US"/>
-        </w:rPr>
-        <w:t xml:space="preserve"> on</w:t>
-      </w:r>
-      <w:r>
-        <w:rPr>
-          <w:lang w:val="en-US"/>
-        </w:rPr>
-        <w:t xml:space="preserve"> the</w:t>
-      </w:r>
-      <w:r>
-        <w:rPr>
-          <w:lang w:val="en-US"/>
-        </w:rPr>
-        <w:t xml:space="preserve"> </w:t>
-      </w:r>
-      <w:r>
-        <w:rPr>
-          <w:lang w:val="en-US"/>
-        </w:rPr>
-        <w:t>tasks</w:t>
-      </w:r>
-      <w:r>
-        <w:rPr>
-          <w:lang w:val="en-US"/>
-        </w:rPr>
-        <w:t>.</w:t>
-      </w:r>
-    </w:p>
-    <w:p>
-      <w:pPr>
-        <w:rPr>
-          <w:lang w:val="en-US"/>
-        </w:rPr>
-      </w:pPr>
-    </w:p>
-    <w:p>
-      <w:pPr>
-        <w:spacing w:before="0" w:after="0"/>
-        <w:ind w:left="0"/>
-        <w:rPr>
-          <w:lang w:val="en-US"/>
-        </w:rPr>
-        <w:sectPr>
-          <w:headerReference w:type="default" r:id="rId33"/>
-          <w:pgSz w:w="11900" w:h="16840"/>
-          <w:pgMar w:top="1134" w:right="850" w:bottom="1134" w:left="1701" w:header="708" w:footer="708" w:gutter="0"/>
-          <w:cols w:space="708"/>
-          <w:docGrid w:linePitch="360"/>
-        </w:sectPr>
-      </w:pPr>
-    </w:p>
-    <w:bookmarkStart w:id="38" w:name="_Toc532460434" w:displacedByCustomXml="next"/>
+    </w:p>
+    <w:bookmarkStart w:id="34" w:name="_Toc532460434" w:displacedByCustomXml="next"/>
     <w:sdt>
       <w:sdtPr>
         <w:rPr>
@@ -10653,6 +10476,7 @@
           <w:docPartUnique/>
         </w:docPartObj>
       </w:sdtPr>
+      <w:sdtEndPr/>
       <w:sdtContent>
         <w:p>
           <w:pPr>
@@ -10667,7 +10491,7 @@
             </w:rPr>
             <w:t>References</w:t>
           </w:r>
-          <w:bookmarkEnd w:id="38"/>
+          <w:bookmarkEnd w:id="34"/>
         </w:p>
         <w:sdt>
           <w:sdtPr>
@@ -10677,6 +10501,7 @@
             <w:id w:val="-573587230"/>
             <w:bibliography/>
           </w:sdtPr>
+          <w:sdtEndPr/>
           <w:sdtContent>
             <w:p>
               <w:pPr>
@@ -11154,7 +10979,7 @@
           <w:lang w:val="en-US"/>
         </w:rPr>
         <w:sectPr>
-          <w:headerReference w:type="default" r:id="rId34"/>
+          <w:headerReference w:type="default" r:id="rId31"/>
           <w:pgSz w:w="11900" w:h="16840"/>
           <w:pgMar w:top="1134" w:right="850" w:bottom="1134" w:left="1701" w:header="708" w:footer="708" w:gutter="0"/>
           <w:cols w:space="708"/>
@@ -11169,7 +10994,7 @@
           <w:lang w:val="en-US"/>
         </w:rPr>
       </w:pPr>
-      <w:bookmarkStart w:id="39" w:name="_Toc532460435"/>
+      <w:bookmarkStart w:id="35" w:name="_Toc532460435"/>
       <w:r>
         <w:rPr>
           <w:lang w:val="en-US"/>
@@ -11177,7 +11002,7 @@
         <w:lastRenderedPageBreak/>
         <w:t>Appendix 1. Competition logs</w:t>
       </w:r>
-      <w:bookmarkEnd w:id="39"/>
+      <w:bookmarkEnd w:id="35"/>
     </w:p>
     <w:p>
       <w:pPr>
@@ -11203,7 +11028,7 @@
       <w:pPr>
         <w:pStyle w:val="Code"/>
         <w:sectPr>
-          <w:headerReference w:type="default" r:id="rId35"/>
+          <w:headerReference w:type="default" r:id="rId32"/>
           <w:pgSz w:w="11900" w:h="16840"/>
           <w:pgMar w:top="1134" w:right="850" w:bottom="1134" w:left="1701" w:header="708" w:footer="708" w:gutter="0"/>
           <w:cols w:space="708"/>
@@ -12504,205 +12329,6 @@
     </w:sectPr>
   </w:body>
 </w:document>
-</file>
-
-<file path=word/comments.xml><?xml version="1.0" encoding="utf-8"?>
-<w:comments xmlns:wpc="http://schemas.microsoft.com/office/word/2010/wordprocessingCanvas" xmlns:cx="http://schemas.microsoft.com/office/drawing/2014/chartex" xmlns:cx1="http://schemas.microsoft.com/office/drawing/2015/9/8/chartex" xmlns:cx2="http://schemas.microsoft.com/office/drawing/2015/10/21/chartex" xmlns:cx3="http://schemas.microsoft.com/office/drawing/2016/5/9/chartex" xmlns:cx4="http://schemas.microsoft.com/office/drawing/2016/5/10/chartex" xmlns:cx5="http://schemas.microsoft.com/office/drawing/2016/5/11/chartex" xmlns:cx6="http://schemas.microsoft.com/office/drawing/2016/5/12/chartex" xmlns:cx7="http://schemas.microsoft.com/office/drawing/2016/5/13/chartex" xmlns:cx8="http://schemas.microsoft.com/office/drawing/2016/5/14/chartex" xmlns:mc="http://schemas.openxmlformats.org/markup-compatibility/2006" xmlns:aink="http://schemas.microsoft.com/office/drawing/2016/ink" xmlns:am3d="http://schemas.microsoft.com/office/drawing/2017/model3d" xmlns:o="urn:schemas-microsoft-com:office:office" xmlns:r="http://schemas.openxmlformats.org/officeDocument/2006/relationships" xmlns:m="http://schemas.openxmlformats.org/officeDocument/2006/math" xmlns:v="urn:schemas-microsoft-com:vml" xmlns:wp14="http://schemas.microsoft.com/office/word/2010/wordprocessingDrawing" xmlns:wp="http://schemas.openxmlformats.org/drawingml/2006/wordprocessingDrawing" xmlns:w10="urn:schemas-microsoft-com:office:word" xmlns:w="http://schemas.openxmlformats.org/wordprocessingml/2006/main" xmlns:w14="http://schemas.microsoft.com/office/word/2010/wordml" xmlns:w15="http://schemas.microsoft.com/office/word/2012/wordml" xmlns:w16cid="http://schemas.microsoft.com/office/word/2016/wordml/cid" xmlns:w16se="http://schemas.microsoft.com/office/word/2015/wordml/symex" xmlns:wpg="http://schemas.microsoft.com/office/word/2010/wordprocessingGroup" xmlns:wpi="http://schemas.microsoft.com/office/word/2010/wordprocessingInk" xmlns:wne="http://schemas.microsoft.com/office/word/2006/wordml" xmlns:wps="http://schemas.microsoft.com/office/word/2010/wordprocessingShape" mc:Ignorable="w14 w15 w16se w16cid wp14">
-  <w:comment w:id="0" w:author="Mikhail Stefantsev" w:date="2018-12-12T18:28:00Z" w:initials="MS">
-    <w:p>
-      <w:pPr>
-        <w:pStyle w:val="CommentText"/>
-        <w:rPr>
-          <w:b/>
-          <w:u w:val="single"/>
-          <w:lang w:val="en-US"/>
-        </w:rPr>
-      </w:pPr>
-      <w:r>
-        <w:rPr>
-          <w:rStyle w:val="CommentReference"/>
-        </w:rPr>
-        <w:annotationRef/>
-      </w:r>
-      <w:r>
-        <w:rPr>
-          <w:b/>
-          <w:u w:val="single"/>
-          <w:lang w:val="en-US"/>
-        </w:rPr>
-        <w:t>FINAL REVIEW</w:t>
-      </w:r>
-    </w:p>
-    <w:p>
-      <w:pPr>
-        <w:pStyle w:val="CommentText"/>
-        <w:rPr>
-          <w:lang w:val="en-US"/>
-        </w:rPr>
-      </w:pPr>
-    </w:p>
-    <w:p>
-      <w:pPr>
-        <w:pStyle w:val="CommentText"/>
-        <w:rPr>
-          <w:lang w:val="en-US"/>
-        </w:rPr>
-      </w:pPr>
-      <w:r>
-        <w:rPr>
-          <w:lang w:val="en-US"/>
-        </w:rPr>
-        <w:t xml:space="preserve">The report is mostly ready as of now, but it is </w:t>
-      </w:r>
-      <w:r>
-        <w:rPr>
-          <w:b/>
-          <w:lang w:val="en-US"/>
-        </w:rPr>
-        <w:t>KINDLY REQUESTED TO REVIEW</w:t>
-      </w:r>
-      <w:r>
-        <w:rPr>
-          <w:lang w:val="en-US"/>
-        </w:rPr>
-        <w:t xml:space="preserve"> the documents for typos, grammatical and other mistakes before submission.</w:t>
-      </w:r>
-    </w:p>
-    <w:p>
-      <w:pPr>
-        <w:pStyle w:val="CommentText"/>
-        <w:rPr>
-          <w:lang w:val="en-US"/>
-        </w:rPr>
-      </w:pPr>
-    </w:p>
-    <w:p>
-      <w:pPr>
-        <w:pStyle w:val="CommentText"/>
-        <w:rPr>
-          <w:lang w:val="en-US"/>
-        </w:rPr>
-      </w:pPr>
-      <w:r>
-        <w:rPr>
-          <w:lang w:val="en-US"/>
-        </w:rPr>
-        <w:t xml:space="preserve">Please also </w:t>
-      </w:r>
-      <w:r>
-        <w:rPr>
-          <w:u w:val="single"/>
-          <w:lang w:val="en-US"/>
-        </w:rPr>
-        <w:t>remove all comments</w:t>
-      </w:r>
-      <w:r>
-        <w:rPr>
-          <w:lang w:val="en-US"/>
-        </w:rPr>
-        <w:t xml:space="preserve"> before submission.</w:t>
-      </w:r>
-    </w:p>
-    <w:p>
-      <w:pPr>
-        <w:pStyle w:val="CommentText"/>
-        <w:rPr>
-          <w:lang w:val="en-US"/>
-        </w:rPr>
-      </w:pPr>
-    </w:p>
-    <w:p>
-      <w:pPr>
-        <w:pStyle w:val="CommentText"/>
-        <w:rPr>
-          <w:lang w:val="en-US"/>
-        </w:rPr>
-      </w:pPr>
-      <w:r>
-        <w:rPr>
-          <w:lang w:val="en-US"/>
-        </w:rPr>
-        <w:t>Thank you for your contribution in this report!</w:t>
-      </w:r>
-    </w:p>
-  </w:comment>
-  <w:comment w:id="3" w:author="Mikhail Stefantsev" w:date="2018-12-12T17:30:00Z" w:initials="MS">
-    <w:p>
-      <w:pPr>
-        <w:pStyle w:val="CommentText"/>
-        <w:rPr>
-          <w:lang w:val="en-US"/>
-        </w:rPr>
-      </w:pPr>
-      <w:r>
-        <w:rPr>
-          <w:rStyle w:val="CommentReference"/>
-        </w:rPr>
-        <w:annotationRef/>
-      </w:r>
-      <w:r>
-        <w:rPr>
-          <w:lang w:val="en-US"/>
-        </w:rPr>
-        <w:t>Informal style, better to change</w:t>
-      </w:r>
-    </w:p>
-  </w:comment>
-  <w:comment w:id="4" w:author="rukhsorka@gmail.com" w:date="2018-12-13T09:53:00Z" w:initials="r">
-    <w:p>
-      <w:pPr>
-        <w:pStyle w:val="CommentText"/>
-        <w:rPr>
-          <w:lang w:val="en-US"/>
-        </w:rPr>
-      </w:pPr>
-      <w:r>
-        <w:rPr>
-          <w:rStyle w:val="CommentReference"/>
-        </w:rPr>
-        <w:annotationRef/>
-      </w:r>
-      <w:r>
-        <w:rPr>
-          <w:lang w:val="en-US"/>
-        </w:rPr>
-        <w:t>Changed</w:t>
-      </w:r>
-    </w:p>
-  </w:comment>
-  <w:comment w:id="5" w:author="rukhsorka@gmail.com" w:date="2018-12-13T09:53:00Z" w:initials="r">
-    <w:p>
-      <w:pPr>
-        <w:pStyle w:val="CommentText"/>
-        <w:ind w:left="0"/>
-      </w:pPr>
-      <w:r>
-        <w:rPr>
-          <w:rStyle w:val="CommentReference"/>
-        </w:rPr>
-        <w:annotationRef/>
-      </w:r>
-    </w:p>
-  </w:comment>
-</w:comments>
-</file>
-
-<file path=word/commentsExtended.xml><?xml version="1.0" encoding="utf-8"?>
-<w15:commentsEx xmlns:wpc="http://schemas.microsoft.com/office/word/2010/wordprocessingCanvas" xmlns:cx="http://schemas.microsoft.com/office/drawing/2014/chartex" xmlns:cx1="http://schemas.microsoft.com/office/drawing/2015/9/8/chartex" xmlns:cx2="http://schemas.microsoft.com/office/drawing/2015/10/21/chartex" xmlns:cx3="http://schemas.microsoft.com/office/drawing/2016/5/9/chartex" xmlns:cx4="http://schemas.microsoft.com/office/drawing/2016/5/10/chartex" xmlns:cx5="http://schemas.microsoft.com/office/drawing/2016/5/11/chartex" xmlns:cx6="http://schemas.microsoft.com/office/drawing/2016/5/12/chartex" xmlns:cx7="http://schemas.microsoft.com/office/drawing/2016/5/13/chartex" xmlns:cx8="http://schemas.microsoft.com/office/drawing/2016/5/14/chartex" xmlns:mc="http://schemas.openxmlformats.org/markup-compatibility/2006" xmlns:aink="http://schemas.microsoft.com/office/drawing/2016/ink" xmlns:am3d="http://schemas.microsoft.com/office/drawing/2017/model3d" xmlns:o="urn:schemas-microsoft-com:office:office" xmlns:r="http://schemas.openxmlformats.org/officeDocument/2006/relationships" xmlns:m="http://schemas.openxmlformats.org/officeDocument/2006/math" xmlns:v="urn:schemas-microsoft-com:vml" xmlns:wp14="http://schemas.microsoft.com/office/word/2010/wordprocessingDrawing" xmlns:wp="http://schemas.openxmlformats.org/drawingml/2006/wordprocessingDrawing" xmlns:w10="urn:schemas-microsoft-com:office:word" xmlns:w="http://schemas.openxmlformats.org/wordprocessingml/2006/main" xmlns:w14="http://schemas.microsoft.com/office/word/2010/wordml" xmlns:w15="http://schemas.microsoft.com/office/word/2012/wordml" xmlns:w16cid="http://schemas.microsoft.com/office/word/2016/wordml/cid" xmlns:w16se="http://schemas.microsoft.com/office/word/2015/wordml/symex" xmlns:wpg="http://schemas.microsoft.com/office/word/2010/wordprocessingGroup" xmlns:wpi="http://schemas.microsoft.com/office/word/2010/wordprocessingInk" xmlns:wne="http://schemas.microsoft.com/office/word/2006/wordml" xmlns:wps="http://schemas.microsoft.com/office/word/2010/wordprocessingShape" mc:Ignorable="w14 w15 w16se w16cid wp14">
-  <w15:commentEx w15:paraId="66A4659B" w15:done="0"/>
-  <w15:commentEx w15:paraId="294D099C" w15:done="0"/>
-  <w15:commentEx w15:paraId="2D0554EB" w15:paraIdParent="294D099C" w15:done="0"/>
-  <w15:commentEx w15:paraId="774112D6" w15:paraIdParent="294D099C" w15:done="0"/>
-</w15:commentsEx>
-</file>
-
-<file path=word/commentsIds.xml><?xml version="1.0" encoding="utf-8"?>
-<w16cid:commentsIds xmlns:wpc="http://schemas.microsoft.com/office/word/2010/wordprocessingCanvas" xmlns:cx="http://schemas.microsoft.com/office/drawing/2014/chartex" xmlns:cx1="http://schemas.microsoft.com/office/drawing/2015/9/8/chartex" xmlns:cx2="http://schemas.microsoft.com/office/drawing/2015/10/21/chartex" xmlns:cx3="http://schemas.microsoft.com/office/drawing/2016/5/9/chartex" xmlns:cx4="http://schemas.microsoft.com/office/drawing/2016/5/10/chartex" xmlns:cx5="http://schemas.microsoft.com/office/drawing/2016/5/11/chartex" xmlns:cx6="http://schemas.microsoft.com/office/drawing/2016/5/12/chartex" xmlns:cx7="http://schemas.microsoft.com/office/drawing/2016/5/13/chartex" xmlns:cx8="http://schemas.microsoft.com/office/drawing/2016/5/14/chartex" xmlns:mc="http://schemas.openxmlformats.org/markup-compatibility/2006" xmlns:aink="http://schemas.microsoft.com/office/drawing/2016/ink" xmlns:am3d="http://schemas.microsoft.com/office/drawing/2017/model3d" xmlns:o="urn:schemas-microsoft-com:office:office" xmlns:r="http://schemas.openxmlformats.org/officeDocument/2006/relationships" xmlns:m="http://schemas.openxmlformats.org/officeDocument/2006/math" xmlns:v="urn:schemas-microsoft-com:vml" xmlns:wp14="http://schemas.microsoft.com/office/word/2010/wordprocessingDrawing" xmlns:wp="http://schemas.openxmlformats.org/drawingml/2006/wordprocessingDrawing" xmlns:w10="urn:schemas-microsoft-com:office:word" xmlns:w="http://schemas.openxmlformats.org/wordprocessingml/2006/main" xmlns:w14="http://schemas.microsoft.com/office/word/2010/wordml" xmlns:w15="http://schemas.microsoft.com/office/word/2012/wordml" xmlns:w16cid="http://schemas.microsoft.com/office/word/2016/wordml/cid" xmlns:w16se="http://schemas.microsoft.com/office/word/2015/wordml/symex" xmlns:wpg="http://schemas.microsoft.com/office/word/2010/wordprocessingGroup" xmlns:wpi="http://schemas.microsoft.com/office/word/2010/wordprocessingInk" xmlns:wne="http://schemas.microsoft.com/office/word/2006/wordml" xmlns:wps="http://schemas.microsoft.com/office/word/2010/wordprocessingShape" mc:Ignorable="w14 w15 w16se w16cid wp14">
-  <w16cid:commentId w16cid:paraId="66A4659B" w16cid:durableId="1FBBD1E8"/>
-  <w16cid:commentId w16cid:paraId="294D099C" w16cid:durableId="1FBBC445"/>
-  <w16cid:commentId w16cid:paraId="2D0554EB" w16cid:durableId="1FBCAA96"/>
-  <w16cid:commentId w16cid:paraId="774112D6" w16cid:durableId="1FBCAAB1"/>
-</w16cid:commentsIds>
 </file>
 
 <file path=word/endnotes.xml><?xml version="1.0" encoding="utf-8"?>
@@ -12859,16 +12485,8 @@
       <w:rPr>
         <w:lang w:val="en-US"/>
       </w:rPr>
-      <w:t xml:space="preserve">Metropolia </w:t>
+      <w:t>Metropolia Ammattikorkeakoulu</w:t>
     </w:r>
-    <w:proofErr w:type="spellStart"/>
-    <w:r>
-      <w:rPr>
-        <w:lang w:val="en-US"/>
-      </w:rPr>
-      <w:t>Ammattikorkeakoulu</w:t>
-    </w:r>
-    <w:proofErr w:type="spellEnd"/>
   </w:p>
 </w:hdr>
 </file>
@@ -13496,16 +13114,8 @@
       <w:rPr>
         <w:lang w:val="en-US"/>
       </w:rPr>
-      <w:t xml:space="preserve">Metropolia </w:t>
+      <w:t>Metropolia Ammattikorkeakoulu</w:t>
     </w:r>
-    <w:proofErr w:type="spellStart"/>
-    <w:r>
-      <w:rPr>
-        <w:lang w:val="en-US"/>
-      </w:rPr>
-      <w:t>Ammattikorkeakoulu</w:t>
-    </w:r>
-    <w:proofErr w:type="spellEnd"/>
   </w:p>
 </w:hdr>
 </file>
@@ -13526,16 +13136,8 @@
       <w:rPr>
         <w:lang w:val="en-US"/>
       </w:rPr>
-      <w:t xml:space="preserve">Metropolia </w:t>
+      <w:t>Metropolia Ammattikorkeakoulu</w:t>
     </w:r>
-    <w:proofErr w:type="spellStart"/>
-    <w:r>
-      <w:rPr>
-        <w:lang w:val="en-US"/>
-      </w:rPr>
-      <w:t>Ammattikorkeakoulu</w:t>
-    </w:r>
-    <w:proofErr w:type="spellEnd"/>
     <w:r>
       <w:rPr>
         <w:lang w:val="en-US"/>
@@ -15886,17 +15488,6 @@
     <w:abstractNumId w:val="2"/>
   </w:num>
 </w:numbering>
-</file>
-
-<file path=word/people.xml><?xml version="1.0" encoding="utf-8"?>
-<w15:people xmlns:wpc="http://schemas.microsoft.com/office/word/2010/wordprocessingCanvas" xmlns:cx="http://schemas.microsoft.com/office/drawing/2014/chartex" xmlns:cx1="http://schemas.microsoft.com/office/drawing/2015/9/8/chartex" xmlns:cx2="http://schemas.microsoft.com/office/drawing/2015/10/21/chartex" xmlns:cx3="http://schemas.microsoft.com/office/drawing/2016/5/9/chartex" xmlns:cx4="http://schemas.microsoft.com/office/drawing/2016/5/10/chartex" xmlns:cx5="http://schemas.microsoft.com/office/drawing/2016/5/11/chartex" xmlns:cx6="http://schemas.microsoft.com/office/drawing/2016/5/12/chartex" xmlns:cx7="http://schemas.microsoft.com/office/drawing/2016/5/13/chartex" xmlns:cx8="http://schemas.microsoft.com/office/drawing/2016/5/14/chartex" xmlns:mc="http://schemas.openxmlformats.org/markup-compatibility/2006" xmlns:aink="http://schemas.microsoft.com/office/drawing/2016/ink" xmlns:am3d="http://schemas.microsoft.com/office/drawing/2017/model3d" xmlns:o="urn:schemas-microsoft-com:office:office" xmlns:r="http://schemas.openxmlformats.org/officeDocument/2006/relationships" xmlns:m="http://schemas.openxmlformats.org/officeDocument/2006/math" xmlns:v="urn:schemas-microsoft-com:vml" xmlns:wp14="http://schemas.microsoft.com/office/word/2010/wordprocessingDrawing" xmlns:wp="http://schemas.openxmlformats.org/drawingml/2006/wordprocessingDrawing" xmlns:w10="urn:schemas-microsoft-com:office:word" xmlns:w="http://schemas.openxmlformats.org/wordprocessingml/2006/main" xmlns:w14="http://schemas.microsoft.com/office/word/2010/wordml" xmlns:w15="http://schemas.microsoft.com/office/word/2012/wordml" xmlns:w16cid="http://schemas.microsoft.com/office/word/2016/wordml/cid" xmlns:w16se="http://schemas.microsoft.com/office/word/2015/wordml/symex" xmlns:wpg="http://schemas.microsoft.com/office/word/2010/wordprocessingGroup" xmlns:wpi="http://schemas.microsoft.com/office/word/2010/wordprocessingInk" xmlns:wne="http://schemas.microsoft.com/office/word/2006/wordml" xmlns:wps="http://schemas.microsoft.com/office/word/2010/wordprocessingShape" mc:Ignorable="w14 w15 w16se w16cid wp14">
-  <w15:person w15:author="Mikhail Stefantsev">
-    <w15:presenceInfo w15:providerId="None" w15:userId="Mikhail Stefantsev"/>
-  </w15:person>
-  <w15:person w15:author="rukhsorka@gmail.com">
-    <w15:presenceInfo w15:providerId="Windows Live" w15:userId="7c796c6f67646a58"/>
-  </w15:person>
-</w15:people>
 </file>
 
 <file path=word/styles.xml><?xml version="1.0" encoding="utf-8"?>
@@ -17452,7 +17043,7 @@
 </file>
 
 <file path=customXml/itemProps2.xml><?xml version="1.0" encoding="utf-8"?>
-<ds:datastoreItem xmlns:ds="http://schemas.openxmlformats.org/officeDocument/2006/customXml" ds:itemID="{D563BEBA-C550-41A6-9211-F2B1BEA4AC31}">
+<ds:datastoreItem xmlns:ds="http://schemas.openxmlformats.org/officeDocument/2006/customXml" ds:itemID="{4EB8E429-AA06-4AAF-84E4-4EFD113C3979}">
   <ds:schemaRefs>
     <ds:schemaRef ds:uri="http://schemas.openxmlformats.org/officeDocument/2006/bibliography"/>
   </ds:schemaRefs>

</xml_diff>